<commit_message>
Diagramme sur la partie "Joueur"
</commit_message>
<xml_diff>
--- a/Soutenances/RapportProjet/Rapport_Projet_Minimobile.docx
+++ b/Soutenances/RapportProjet/Rapport_Projet_Minimobile.docx
@@ -10,7 +10,6 @@
           <w:bCs/>
           <w:sz w:val="63"/>
           <w:szCs w:val="72"/>
-          <w:lang w:val="fr-FR"/>
         </w:rPr>
       </w:pPr>
       <w:r>
@@ -19,7 +18,6 @@
           <w:bCs/>
           <w:sz w:val="72"/>
           <w:szCs w:val="72"/>
-          <w:lang w:val="fr-FR"/>
         </w:rPr>
         <w:t>Développement d'un jeu de type Minimobile à l'aide du Moteur de jeu Unity</w:t>
       </w:r>
@@ -31,7 +29,6 @@
           <w:bCs/>
           <w:sz w:val="72"/>
           <w:szCs w:val="72"/>
-          <w:lang w:val="fr-FR"/>
         </w:rPr>
         <w:t>.</w:t>
       </w:r>
@@ -44,7 +41,6 @@
           <w:bCs/>
           <w:sz w:val="63"/>
           <w:szCs w:val="72"/>
-          <w:lang w:val="fr-FR"/>
         </w:rPr>
       </w:pPr>
     </w:p>
@@ -54,14 +50,12 @@
         <w:rPr>
           <w:sz w:val="44"/>
           <w:szCs w:val="44"/>
-          <w:lang w:val="fr-FR"/>
         </w:rPr>
       </w:pPr>
       <w:r>
         <w:rPr>
           <w:sz w:val="44"/>
           <w:szCs w:val="44"/>
-          <w:lang w:val="fr-FR"/>
         </w:rPr>
         <w:t>Rapport de Projet</w:t>
       </w:r>
@@ -70,7 +64,7 @@
           <w:noProof/>
           <w:sz w:val="44"/>
           <w:szCs w:val="44"/>
-          <w:lang w:val="fr-FR" w:eastAsia="fr-FR" w:bidi="ar-SA"/>
+          <w:lang w:eastAsia="fr-FR" w:bidi="ar-SA"/>
         </w:rPr>
         <w:drawing>
           <wp:anchor distT="0" distB="0" distL="0" distR="0" simplePos="0" relativeHeight="2" behindDoc="0" locked="0" layoutInCell="1" allowOverlap="1">
@@ -98,7 +92,7 @@
                     </pic:cNvPicPr>
                   </pic:nvPicPr>
                   <pic:blipFill>
-                    <a:blip r:embed="rId7"/>
+                    <a:blip r:embed="rId8"/>
                     <a:stretch>
                       <a:fillRect/>
                     </a:stretch>
@@ -132,22 +126,17 @@
         <w:rPr>
           <w:sz w:val="32"/>
           <w:szCs w:val="36"/>
-          <w:lang w:val="fr-FR"/>
         </w:rPr>
       </w:pPr>
     </w:p>
     <w:p>
       <w:pPr>
         <w:jc w:val="center"/>
-        <w:rPr>
-          <w:lang w:val="fr-FR"/>
-        </w:rPr>
       </w:pPr>
       <w:r>
         <w:rPr>
           <w:sz w:val="36"/>
           <w:szCs w:val="36"/>
-          <w:lang w:val="fr-FR"/>
         </w:rPr>
         <w:t>Cédric PARIS – Bastien MOSNIER – Laurent RIBIERE – Maxime LANOUZIERE – Nawhal SAYARH</w:t>
       </w:r>
@@ -158,22 +147,17 @@
         <w:rPr>
           <w:sz w:val="32"/>
           <w:szCs w:val="36"/>
-          <w:lang w:val="fr-FR"/>
         </w:rPr>
       </w:pPr>
     </w:p>
     <w:p>
       <w:pPr>
         <w:jc w:val="center"/>
-        <w:rPr>
-          <w:lang w:val="fr-FR"/>
-        </w:rPr>
       </w:pPr>
       <w:r>
         <w:rPr>
           <w:sz w:val="36"/>
           <w:szCs w:val="36"/>
-          <w:lang w:val="fr-FR"/>
         </w:rPr>
         <w:t>2</w:t>
       </w:r>
@@ -182,7 +166,6 @@
           <w:sz w:val="36"/>
           <w:szCs w:val="36"/>
           <w:vertAlign w:val="superscript"/>
-          <w:lang w:val="fr-FR"/>
         </w:rPr>
         <w:t>e</w:t>
       </w:r>
@@ -190,7 +173,6 @@
         <w:rPr>
           <w:sz w:val="36"/>
           <w:szCs w:val="36"/>
-          <w:lang w:val="fr-FR"/>
         </w:rPr>
         <w:t xml:space="preserve"> Année DUT Informatique</w:t>
       </w:r>
@@ -201,7 +183,6 @@
         <w:rPr>
           <w:sz w:val="32"/>
           <w:szCs w:val="36"/>
-          <w:lang w:val="fr-FR"/>
         </w:rPr>
       </w:pPr>
     </w:p>
@@ -211,14 +192,12 @@
         <w:rPr>
           <w:sz w:val="32"/>
           <w:szCs w:val="36"/>
-          <w:lang w:val="fr-FR"/>
         </w:rPr>
       </w:pPr>
       <w:r>
         <w:rPr>
           <w:sz w:val="36"/>
           <w:szCs w:val="36"/>
-          <w:lang w:val="fr-FR"/>
         </w:rPr>
         <w:t>2015-2016</w:t>
       </w:r>
@@ -229,7 +208,6 @@
         <w:rPr>
           <w:sz w:val="32"/>
           <w:szCs w:val="36"/>
-          <w:lang w:val="fr-FR"/>
         </w:rPr>
       </w:pPr>
     </w:p>
@@ -239,14 +217,12 @@
         <w:rPr>
           <w:sz w:val="32"/>
           <w:szCs w:val="36"/>
-          <w:lang w:val="fr-FR"/>
         </w:rPr>
       </w:pPr>
       <w:r>
         <w:rPr>
           <w:sz w:val="36"/>
           <w:szCs w:val="36"/>
-          <w:lang w:val="fr-FR"/>
         </w:rPr>
         <w:t>Tuteur: M. Pierre-Antoine PAPON</w:t>
       </w:r>
@@ -257,7 +233,6 @@
         <w:rPr>
           <w:sz w:val="32"/>
           <w:szCs w:val="36"/>
-          <w:lang w:val="fr-FR"/>
         </w:rPr>
       </w:pPr>
       <w:r>
@@ -265,7 +240,7 @@
           <w:noProof/>
           <w:sz w:val="36"/>
           <w:szCs w:val="36"/>
-          <w:lang w:val="fr-FR" w:eastAsia="fr-FR" w:bidi="ar-SA"/>
+          <w:lang w:eastAsia="fr-FR" w:bidi="ar-SA"/>
         </w:rPr>
         <w:drawing>
           <wp:anchor distT="0" distB="0" distL="0" distR="0" simplePos="0" relativeHeight="3" behindDoc="0" locked="0" layoutInCell="1" allowOverlap="1">
@@ -293,7 +268,7 @@
                     </pic:cNvPicPr>
                   </pic:nvPicPr>
                   <pic:blipFill>
-                    <a:blip r:embed="rId8"/>
+                    <a:blip r:embed="rId9"/>
                     <a:stretch>
                       <a:fillRect/>
                     </a:stretch>
@@ -327,7 +302,6 @@
         <w:rPr>
           <w:sz w:val="32"/>
           <w:szCs w:val="36"/>
-          <w:lang w:val="fr-FR"/>
         </w:rPr>
       </w:pPr>
     </w:p>
@@ -337,7 +311,6 @@
         <w:rPr>
           <w:sz w:val="32"/>
           <w:szCs w:val="36"/>
-          <w:lang w:val="fr-FR"/>
         </w:rPr>
       </w:pPr>
     </w:p>
@@ -347,7 +320,6 @@
         <w:rPr>
           <w:sz w:val="32"/>
           <w:szCs w:val="36"/>
-          <w:lang w:val="fr-FR"/>
         </w:rPr>
       </w:pPr>
     </w:p>
@@ -357,7 +329,6 @@
         <w:rPr>
           <w:sz w:val="32"/>
           <w:szCs w:val="36"/>
-          <w:lang w:val="fr-FR"/>
         </w:rPr>
       </w:pPr>
     </w:p>
@@ -367,7 +338,6 @@
         <w:rPr>
           <w:sz w:val="32"/>
           <w:szCs w:val="36"/>
-          <w:lang w:val="fr-FR"/>
         </w:rPr>
       </w:pPr>
     </w:p>
@@ -377,7 +347,6 @@
         <w:rPr>
           <w:sz w:val="32"/>
           <w:szCs w:val="36"/>
-          <w:lang w:val="fr-FR"/>
         </w:rPr>
       </w:pPr>
     </w:p>
@@ -387,7 +356,6 @@
         <w:rPr>
           <w:sz w:val="32"/>
           <w:szCs w:val="36"/>
-          <w:lang w:val="fr-FR"/>
         </w:rPr>
       </w:pPr>
     </w:p>
@@ -397,7 +365,6 @@
         <w:rPr>
           <w:sz w:val="32"/>
           <w:szCs w:val="36"/>
-          <w:lang w:val="fr-FR"/>
         </w:rPr>
       </w:pPr>
     </w:p>
@@ -407,7 +374,6 @@
         <w:rPr>
           <w:sz w:val="32"/>
           <w:szCs w:val="36"/>
-          <w:lang w:val="fr-FR"/>
         </w:rPr>
       </w:pPr>
     </w:p>
@@ -417,7 +383,6 @@
         <w:rPr>
           <w:sz w:val="32"/>
           <w:szCs w:val="36"/>
-          <w:lang w:val="fr-FR"/>
         </w:rPr>
       </w:pPr>
     </w:p>
@@ -427,7 +392,6 @@
         <w:rPr>
           <w:sz w:val="32"/>
           <w:szCs w:val="36"/>
-          <w:lang w:val="fr-FR"/>
         </w:rPr>
       </w:pPr>
     </w:p>
@@ -437,7 +401,6 @@
         <w:rPr>
           <w:sz w:val="32"/>
           <w:szCs w:val="36"/>
-          <w:lang w:val="fr-FR"/>
         </w:rPr>
       </w:pPr>
     </w:p>
@@ -447,7 +410,6 @@
         <w:rPr>
           <w:sz w:val="32"/>
           <w:szCs w:val="36"/>
-          <w:lang w:val="fr-FR"/>
         </w:rPr>
       </w:pPr>
     </w:p>
@@ -457,7 +419,6 @@
         <w:rPr>
           <w:sz w:val="32"/>
           <w:szCs w:val="36"/>
-          <w:lang w:val="fr-FR"/>
         </w:rPr>
       </w:pPr>
     </w:p>
@@ -467,7 +428,6 @@
         <w:rPr>
           <w:sz w:val="32"/>
           <w:szCs w:val="36"/>
-          <w:lang w:val="fr-FR"/>
         </w:rPr>
       </w:pPr>
     </w:p>
@@ -477,7 +437,6 @@
         <w:rPr>
           <w:sz w:val="32"/>
           <w:szCs w:val="36"/>
-          <w:lang w:val="fr-FR"/>
         </w:rPr>
       </w:pPr>
     </w:p>
@@ -502,7 +461,6 @@
         <w:rPr>
           <w:sz w:val="32"/>
           <w:szCs w:val="36"/>
-          <w:lang w:val="fr-FR"/>
         </w:rPr>
       </w:pPr>
     </w:p>
@@ -512,7 +470,6 @@
         <w:rPr>
           <w:sz w:val="32"/>
           <w:szCs w:val="36"/>
-          <w:lang w:val="fr-FR"/>
         </w:rPr>
       </w:pPr>
     </w:p>
@@ -522,7 +479,6 @@
         <w:rPr>
           <w:sz w:val="32"/>
           <w:szCs w:val="36"/>
-          <w:lang w:val="fr-FR"/>
         </w:rPr>
       </w:pPr>
     </w:p>
@@ -532,7 +488,6 @@
         <w:rPr>
           <w:sz w:val="32"/>
           <w:szCs w:val="36"/>
-          <w:lang w:val="fr-FR"/>
         </w:rPr>
       </w:pPr>
     </w:p>
@@ -542,7 +497,6 @@
         <w:rPr>
           <w:sz w:val="32"/>
           <w:szCs w:val="36"/>
-          <w:lang w:val="fr-FR"/>
         </w:rPr>
       </w:pPr>
     </w:p>
@@ -552,7 +506,6 @@
         <w:rPr>
           <w:sz w:val="32"/>
           <w:szCs w:val="36"/>
-          <w:lang w:val="fr-FR"/>
         </w:rPr>
       </w:pPr>
     </w:p>
@@ -562,7 +515,6 @@
         <w:rPr>
           <w:sz w:val="32"/>
           <w:szCs w:val="36"/>
-          <w:lang w:val="fr-FR"/>
         </w:rPr>
       </w:pPr>
     </w:p>
@@ -572,7 +524,6 @@
         <w:rPr>
           <w:sz w:val="32"/>
           <w:szCs w:val="36"/>
-          <w:lang w:val="fr-FR"/>
         </w:rPr>
       </w:pPr>
     </w:p>
@@ -582,7 +533,6 @@
         <w:rPr>
           <w:sz w:val="32"/>
           <w:szCs w:val="36"/>
-          <w:lang w:val="fr-FR"/>
         </w:rPr>
       </w:pPr>
     </w:p>
@@ -592,7 +542,6 @@
         <w:rPr>
           <w:sz w:val="32"/>
           <w:szCs w:val="36"/>
-          <w:lang w:val="fr-FR"/>
         </w:rPr>
       </w:pPr>
     </w:p>
@@ -602,7 +551,6 @@
         <w:rPr>
           <w:sz w:val="32"/>
           <w:szCs w:val="36"/>
-          <w:lang w:val="fr-FR"/>
         </w:rPr>
       </w:pPr>
     </w:p>
@@ -612,7 +560,6 @@
         <w:rPr>
           <w:sz w:val="32"/>
           <w:szCs w:val="36"/>
-          <w:lang w:val="fr-FR"/>
         </w:rPr>
       </w:pPr>
     </w:p>
@@ -622,7 +569,6 @@
         <w:rPr>
           <w:sz w:val="32"/>
           <w:szCs w:val="36"/>
-          <w:lang w:val="fr-FR"/>
         </w:rPr>
       </w:pPr>
     </w:p>
@@ -632,7 +578,6 @@
         <w:rPr>
           <w:sz w:val="32"/>
           <w:szCs w:val="36"/>
-          <w:lang w:val="fr-FR"/>
         </w:rPr>
       </w:pPr>
     </w:p>
@@ -642,7 +587,6 @@
         <w:rPr>
           <w:sz w:val="32"/>
           <w:szCs w:val="36"/>
-          <w:lang w:val="fr-FR"/>
         </w:rPr>
       </w:pPr>
     </w:p>
@@ -2496,15 +2440,11 @@
     <w:p>
       <w:pPr>
         <w:jc w:val="both"/>
-        <w:rPr>
-          <w:lang w:val="fr-FR"/>
-        </w:rPr>
       </w:pPr>
       <w:r>
         <w:rPr>
           <w:rStyle w:val="normaltextrun"/>
           <w:rFonts w:ascii="Tahoma" w:hAnsi="Tahoma" w:cs="Segoe UI"/>
-          <w:lang w:val="fr-FR"/>
         </w:rPr>
         <w:tab/>
         <w:t>Ce projet a pour but de répondre à un manque de jeux d'énigmes de ce type sur plateforme mobile.</w:t>
@@ -2513,7 +2453,6 @@
         <w:rPr>
           <w:rStyle w:val="eop"/>
           <w:rFonts w:ascii="Tahoma" w:hAnsi="Tahoma" w:cs="Segoe UI"/>
-          <w:lang w:val="fr-FR"/>
         </w:rPr>
         <w:t> Il nous a également été proposé car plus attractif pour des étudiants et de par l'absence de jeu de ce type sur internet.</w:t>
       </w:r>
@@ -2781,7 +2720,7 @@
                     <pic:cNvPicPr/>
                   </pic:nvPicPr>
                   <pic:blipFill>
-                    <a:blip r:embed="rId9" cstate="print"/>
+                    <a:blip r:embed="rId10" cstate="print"/>
                     <a:stretch/>
                   </pic:blipFill>
                   <pic:spPr>
@@ -3034,7 +2973,7 @@
                     <pic:cNvPicPr/>
                   </pic:nvPicPr>
                   <pic:blipFill>
-                    <a:blip r:embed="rId10" cstate="print"/>
+                    <a:blip r:embed="rId11" cstate="print"/>
                     <a:stretch/>
                   </pic:blipFill>
                   <pic:spPr>
@@ -3147,7 +3086,7 @@
                     <pic:cNvPicPr/>
                   </pic:nvPicPr>
                   <pic:blipFill>
-                    <a:blip r:embed="rId11" cstate="print"/>
+                    <a:blip r:embed="rId12" cstate="print"/>
                     <a:stretch/>
                   </pic:blipFill>
                   <pic:spPr>
@@ -3261,7 +3200,7 @@
                     </pic:cNvPicPr>
                   </pic:nvPicPr>
                   <pic:blipFill>
-                    <a:blip r:embed="rId12" cstate="print"/>
+                    <a:blip r:embed="rId13" cstate="print"/>
                     <a:stretch>
                       <a:fillRect/>
                     </a:stretch>
@@ -3835,7 +3774,7 @@
                     </pic:cNvPicPr>
                   </pic:nvPicPr>
                   <pic:blipFill>
-                    <a:blip r:embed="rId13"/>
+                    <a:blip r:embed="rId14"/>
                     <a:stretch>
                       <a:fillRect/>
                     </a:stretch>
@@ -5161,7 +5100,7 @@
                     </pic:cNvPicPr>
                   </pic:nvPicPr>
                   <pic:blipFill>
-                    <a:blip r:embed="rId14"/>
+                    <a:blip r:embed="rId15"/>
                     <a:stretch>
                       <a:fillRect/>
                     </a:stretch>
@@ -5364,7 +5303,7 @@
                     <pic:cNvPicPr/>
                   </pic:nvPicPr>
                   <pic:blipFill>
-                    <a:blip r:embed="rId15"/>
+                    <a:blip r:embed="rId16"/>
                     <a:stretch/>
                   </pic:blipFill>
                   <pic:spPr>
@@ -5759,7 +5698,7 @@
                     <pic:cNvPicPr/>
                   </pic:nvPicPr>
                   <pic:blipFill>
-                    <a:blip r:embed="rId16"/>
+                    <a:blip r:embed="rId17"/>
                     <a:srcRect t="3635" r="2474"/>
                     <a:stretch/>
                   </pic:blipFill>
@@ -5948,7 +5887,7 @@
                     <pic:cNvPicPr/>
                   </pic:nvPicPr>
                   <pic:blipFill>
-                    <a:blip r:embed="rId17"/>
+                    <a:blip r:embed="rId18"/>
                     <a:stretch/>
                   </pic:blipFill>
                   <pic:spPr>
@@ -6609,7 +6548,7 @@
                     </pic:cNvPicPr>
                   </pic:nvPicPr>
                   <pic:blipFill>
-                    <a:blip r:embed="rId18"/>
+                    <a:blip r:embed="rId19"/>
                     <a:srcRect/>
                     <a:stretch>
                       <a:fillRect/>
@@ -6822,7 +6761,25 @@
           <w:szCs w:val="22"/>
           <w:lang w:val="fr-FR"/>
         </w:rPr>
-        <w:t>Le Joueur est programmer selon un principe simple : il avance en ligne droite et a vitesse constante en attendant qu'un élément posé sur son chemin agisse sur son comportement (changement de direction...). Le Joueur répète en permanence le même schéma :</w:t>
+        <w:t>Le Joueur est programmer selon un principe simple : il avance en ligne droite et a vitesse constante en attendant qu'un élément posé sur son chemin agisse sur son comportement (changement de direction...). L</w:t>
+      </w:r>
+      <w:r>
+        <w:rPr>
+          <w:rFonts w:asciiTheme="minorHAnsi" w:hAnsiTheme="minorHAnsi"/>
+          <w:bCs/>
+          <w:szCs w:val="22"/>
+          <w:lang w:val="fr-FR"/>
+        </w:rPr>
+        <w:t>'entité</w:t>
+      </w:r>
+      <w:r>
+        <w:rPr>
+          <w:rFonts w:asciiTheme="minorHAnsi" w:hAnsiTheme="minorHAnsi"/>
+          <w:bCs/>
+          <w:szCs w:val="22"/>
+          <w:lang w:val="fr-FR"/>
+        </w:rPr>
+        <w:t xml:space="preserve"> Joueur répète en permanence le même schéma :</w:t>
       </w:r>
     </w:p>
     <w:p>
@@ -6898,17 +6855,647 @@
           <w:szCs w:val="22"/>
           <w:lang w:val="fr-FR"/>
         </w:rPr>
-        <w:t>Ensuite le PlayerMovementController fait avancer le Joueur dans la direction courante et on recommence le même schéma se répète.</w:t>
-      </w:r>
-    </w:p>
-    <w:p>
-      <w:pPr>
-        <w:pStyle w:val="Default"/>
-        <w:jc w:val="both"/>
+        <w:t>Ensuite le PlayerMovementController fait avancer le Joueur dans la direction courante et on rec</w:t>
+      </w:r>
+      <w:r>
         <w:rPr>
           <w:rFonts w:asciiTheme="minorHAnsi" w:hAnsiTheme="minorHAnsi"/>
           <w:bCs/>
           <w:szCs w:val="22"/>
+          <w:lang w:val="fr-FR"/>
+        </w:rPr>
+        <w:t>ommence le même schéma</w:t>
+      </w:r>
+      <w:r>
+        <w:rPr>
+          <w:rFonts w:asciiTheme="minorHAnsi" w:hAnsiTheme="minorHAnsi"/>
+          <w:bCs/>
+          <w:szCs w:val="22"/>
+          <w:lang w:val="fr-FR"/>
+        </w:rPr>
+        <w:t>.</w:t>
+      </w:r>
+    </w:p>
+    <w:p>
+      <w:pPr>
+        <w:pStyle w:val="Default"/>
+        <w:jc w:val="both"/>
+        <w:rPr>
+          <w:rFonts w:asciiTheme="minorHAnsi" w:hAnsiTheme="minorHAnsi"/>
+          <w:bCs/>
+          <w:lang w:val="fr-FR"/>
+        </w:rPr>
+      </w:pPr>
+    </w:p>
+    <w:p>
+      <w:pPr>
+        <w:jc w:val="both"/>
+        <w:rPr>
+          <w:rFonts w:asciiTheme="minorHAnsi" w:hAnsiTheme="minorHAnsi"/>
+        </w:rPr>
+      </w:pPr>
+      <w:r>
+        <w:rPr>
+          <w:rFonts w:asciiTheme="minorHAnsi" w:hAnsiTheme="minorHAnsi"/>
+        </w:rPr>
+        <w:t xml:space="preserve">On peut résumer ce fonctionnement répétitif par le diagramme suivant : </w:t>
+      </w:r>
+    </w:p>
+    <w:p>
+      <w:pPr>
+        <w:jc w:val="both"/>
+        <w:rPr>
+          <w:rFonts w:asciiTheme="minorHAnsi" w:hAnsiTheme="minorHAnsi"/>
+        </w:rPr>
+      </w:pPr>
+    </w:p>
+    <w:p>
+      <w:pPr>
+        <w:jc w:val="both"/>
+        <w:rPr>
+          <w:rFonts w:asciiTheme="minorHAnsi" w:hAnsiTheme="minorHAnsi"/>
+        </w:rPr>
+      </w:pPr>
+    </w:p>
+    <w:p>
+      <w:pPr>
+        <w:jc w:val="both"/>
+        <w:rPr>
+          <w:rFonts w:asciiTheme="minorHAnsi" w:hAnsiTheme="minorHAnsi"/>
+        </w:rPr>
+      </w:pPr>
+      <w:r>
+        <w:rPr>
+          <w:rFonts w:asciiTheme="minorHAnsi" w:hAnsiTheme="minorHAnsi"/>
+          <w:noProof/>
+          <w:lang w:eastAsia="fr-FR" w:bidi="ar-SA"/>
+        </w:rPr>
+        <w:pict>
+          <v:group id="_x0000_s1040" style="position:absolute;left:0;text-align:left;margin-left:-35.7pt;margin-top:7.9pt;width:568.5pt;height:230.3pt;z-index:251683840" coordorigin="420,6546" coordsize="11370,4606">
+            <v:group id="_x0000_s1037" style="position:absolute;left:420;top:7532;width:11370;height:3620" coordorigin="420,6946" coordsize="11370,3620">
+              <v:shapetype id="_x0000_t202" coordsize="21600,21600" o:spt="202" path="m,l,21600r21600,l21600,xe">
+                <v:stroke joinstyle="miter"/>
+                <v:path gradientshapeok="t" o:connecttype="rect"/>
+              </v:shapetype>
+              <v:shape id="_x0000_s1026" type="#_x0000_t202" style="position:absolute;left:3253;top:6946;width:3810;height:780" o:regroupid="1" strokecolor="red" strokeweight="1pt">
+                <v:textbox>
+                  <w:txbxContent>
+                    <w:p>
+                      <w:pPr>
+                        <w:jc w:val="center"/>
+                        <w:rPr>
+                          <w:rFonts w:asciiTheme="minorHAnsi" w:hAnsiTheme="minorHAnsi"/>
+                          <w:b/>
+                        </w:rPr>
+                      </w:pPr>
+                      <w:r>
+                        <w:rPr>
+                          <w:rFonts w:asciiTheme="minorHAnsi" w:hAnsiTheme="minorHAnsi"/>
+                          <w:b/>
+                        </w:rPr>
+                        <w:t>Contrôleur de mouvement</w:t>
+                      </w:r>
+                    </w:p>
+                    <w:p>
+                      <w:pPr>
+                        <w:jc w:val="center"/>
+                        <w:rPr>
+                          <w:rFonts w:asciiTheme="minorHAnsi" w:hAnsiTheme="minorHAnsi"/>
+                          <w:sz w:val="20"/>
+                        </w:rPr>
+                      </w:pPr>
+                      <w:r>
+                        <w:rPr>
+                          <w:rFonts w:asciiTheme="minorHAnsi" w:hAnsiTheme="minorHAnsi"/>
+                          <w:sz w:val="20"/>
+                        </w:rPr>
+                        <w:t>PlayerMovementController</w:t>
+                      </w:r>
+                    </w:p>
+                  </w:txbxContent>
+                </v:textbox>
+              </v:shape>
+              <v:shape id="_x0000_s1027" type="#_x0000_t202" style="position:absolute;left:420;top:9002;width:3600;height:720" o:regroupid="1" fillcolor="white [3201]" strokecolor="#a5a5a5 [3206]" strokeweight="1pt">
+                <v:shadow color="#868686"/>
+                <v:textbox>
+                  <w:txbxContent>
+                    <w:p>
+                      <w:pPr>
+                        <w:jc w:val="center"/>
+                        <w:rPr>
+                          <w:rFonts w:asciiTheme="minorHAnsi" w:hAnsiTheme="minorHAnsi"/>
+                          <w:b/>
+                        </w:rPr>
+                      </w:pPr>
+                      <w:r>
+                        <w:rPr>
+                          <w:rFonts w:asciiTheme="minorHAnsi" w:hAnsiTheme="minorHAnsi"/>
+                          <w:b/>
+                        </w:rPr>
+                        <w:t>Représentation graphique</w:t>
+                      </w:r>
+                    </w:p>
+                    <w:p>
+                      <w:pPr>
+                        <w:jc w:val="center"/>
+                        <w:rPr>
+                          <w:rFonts w:asciiTheme="minorHAnsi" w:hAnsiTheme="minorHAnsi"/>
+                          <w:sz w:val="20"/>
+                        </w:rPr>
+                      </w:pPr>
+                      <w:r>
+                        <w:rPr>
+                          <w:rFonts w:asciiTheme="minorHAnsi" w:hAnsiTheme="minorHAnsi"/>
+                          <w:sz w:val="20"/>
+                        </w:rPr>
+                        <w:t>Player</w:t>
+                      </w:r>
+                    </w:p>
+                  </w:txbxContent>
+                </v:textbox>
+              </v:shape>
+              <v:shape id="_x0000_s1028" type="#_x0000_t202" style="position:absolute;left:6645;top:8702;width:5145;height:750" o:regroupid="1" fillcolor="white [3201]" strokecolor="#5b9bd5 [3204]" strokeweight="1pt">
+                <v:shadow color="#868686"/>
+                <v:textbox style="mso-next-textbox:#_x0000_s1028">
+                  <w:txbxContent>
+                    <w:p>
+                      <w:pPr>
+                        <w:rPr>
+                          <w:rFonts w:asciiTheme="minorHAnsi" w:hAnsiTheme="minorHAnsi"/>
+                          <w:b/>
+                        </w:rPr>
+                      </w:pPr>
+                      <w:r>
+                        <w:rPr>
+                          <w:rFonts w:asciiTheme="minorHAnsi" w:hAnsiTheme="minorHAnsi"/>
+                          <w:b/>
+                        </w:rPr>
+                        <w:t>Observateur d'élément</w:t>
+                      </w:r>
+                      <w:r>
+                        <w:rPr>
+                          <w:rFonts w:asciiTheme="minorHAnsi" w:hAnsiTheme="minorHAnsi"/>
+                          <w:b/>
+                        </w:rPr>
+                        <w:t>s</w:t>
+                      </w:r>
+                      <w:r>
+                        <w:rPr>
+                          <w:rFonts w:asciiTheme="minorHAnsi" w:hAnsiTheme="minorHAnsi"/>
+                          <w:b/>
+                        </w:rPr>
+                        <w:t xml:space="preserve"> physique</w:t>
+                      </w:r>
+                      <w:r>
+                        <w:rPr>
+                          <w:rFonts w:asciiTheme="minorHAnsi" w:hAnsiTheme="minorHAnsi"/>
+                          <w:b/>
+                        </w:rPr>
+                        <w:t>s</w:t>
+                      </w:r>
+                      <w:r>
+                        <w:rPr>
+                          <w:rFonts w:asciiTheme="minorHAnsi" w:hAnsiTheme="minorHAnsi"/>
+                          <w:b/>
+                        </w:rPr>
+                        <w:t xml:space="preserve"> (obstacle</w:t>
+                      </w:r>
+                      <w:r>
+                        <w:rPr>
+                          <w:rFonts w:asciiTheme="minorHAnsi" w:hAnsiTheme="minorHAnsi"/>
+                          <w:b/>
+                        </w:rPr>
+                        <w:t>s</w:t>
+                      </w:r>
+                      <w:r>
+                        <w:rPr>
+                          <w:rFonts w:asciiTheme="minorHAnsi" w:hAnsiTheme="minorHAnsi"/>
+                          <w:b/>
+                        </w:rPr>
+                        <w:t>...)</w:t>
+                      </w:r>
+                    </w:p>
+                    <w:p>
+                      <w:pPr>
+                        <w:jc w:val="center"/>
+                        <w:rPr>
+                          <w:rFonts w:asciiTheme="minorHAnsi" w:hAnsiTheme="minorHAnsi"/>
+                          <w:sz w:val="20"/>
+                        </w:rPr>
+                      </w:pPr>
+                      <w:r>
+                        <w:rPr>
+                          <w:rFonts w:asciiTheme="minorHAnsi" w:hAnsiTheme="minorHAnsi"/>
+                          <w:sz w:val="20"/>
+                        </w:rPr>
+                        <w:t>ElementObserver</w:t>
+                      </w:r>
+                    </w:p>
+                    <w:p/>
+                    <w:p/>
+                  </w:txbxContent>
+                </v:textbox>
+              </v:shape>
+              <v:shapetype id="_x0000_t32" coordsize="21600,21600" o:spt="32" o:oned="t" path="m,l21600,21600e" filled="f">
+                <v:path arrowok="t" fillok="f" o:connecttype="none"/>
+                <o:lock v:ext="edit" shapetype="t"/>
+              </v:shapetype>
+              <v:shape id="_x0000_s1029" type="#_x0000_t32" style="position:absolute;left:5310;top:7726;width:975;height:2070" o:connectortype="straight" o:regroupid="1">
+                <v:stroke endarrow="block"/>
+              </v:shape>
+              <v:shape id="_x0000_s1030" type="#_x0000_t32" style="position:absolute;left:6842;top:7726;width:2308;height:975" o:connectortype="straight" o:regroupid="1">
+                <v:stroke endarrow="block"/>
+              </v:shape>
+              <v:shape id="_x0000_s1031" type="#_x0000_t202" style="position:absolute;left:4815;top:9797;width:5162;height:769" o:regroupid="1" fillcolor="white [3201]" strokecolor="#5b9bd5 [3204]" strokeweight="1pt">
+                <v:shadow color="#868686"/>
+                <v:textbox style="mso-next-textbox:#_x0000_s1031">
+                  <w:txbxContent>
+                    <w:p>
+                      <w:pPr>
+                        <w:jc w:val="center"/>
+                        <w:rPr>
+                          <w:rFonts w:asciiTheme="minorHAnsi" w:hAnsiTheme="minorHAnsi"/>
+                          <w:b/>
+                        </w:rPr>
+                      </w:pPr>
+                      <w:r>
+                        <w:rPr>
+                          <w:rFonts w:asciiTheme="minorHAnsi" w:hAnsiTheme="minorHAnsi"/>
+                          <w:b/>
+                        </w:rPr>
+                        <w:t>Observateur d'élément</w:t>
+                      </w:r>
+                      <w:r>
+                        <w:rPr>
+                          <w:rFonts w:asciiTheme="minorHAnsi" w:hAnsiTheme="minorHAnsi"/>
+                          <w:b/>
+                        </w:rPr>
+                        <w:t>s</w:t>
+                      </w:r>
+                      <w:r>
+                        <w:rPr>
+                          <w:rFonts w:asciiTheme="minorHAnsi" w:hAnsiTheme="minorHAnsi"/>
+                          <w:b/>
+                        </w:rPr>
+                        <w:t xml:space="preserve"> </w:t>
+                      </w:r>
+                      <w:r>
+                        <w:rPr>
+                          <w:rFonts w:asciiTheme="minorHAnsi" w:hAnsiTheme="minorHAnsi"/>
+                          <w:b/>
+                        </w:rPr>
+                        <w:t>à effets ou actionnables</w:t>
+                      </w:r>
+                    </w:p>
+                    <w:p>
+                      <w:pPr>
+                        <w:jc w:val="center"/>
+                        <w:rPr>
+                          <w:rFonts w:asciiTheme="minorHAnsi" w:hAnsiTheme="minorHAnsi"/>
+                          <w:sz w:val="20"/>
+                        </w:rPr>
+                      </w:pPr>
+                      <w:r>
+                        <w:rPr>
+                          <w:rFonts w:asciiTheme="minorHAnsi" w:hAnsiTheme="minorHAnsi"/>
+                          <w:sz w:val="20"/>
+                        </w:rPr>
+                        <w:t>ElementObserver</w:t>
+                      </w:r>
+                    </w:p>
+                  </w:txbxContent>
+                </v:textbox>
+              </v:shape>
+              <v:shape id="_x0000_s1032" type="#_x0000_t32" style="position:absolute;left:2280;top:7726;width:1740;height:1275;flip:x" o:connectortype="straight" o:regroupid="1">
+                <v:stroke endarrow="block"/>
+              </v:shape>
+              <v:shape id="_x0000_s1033" type="#_x0000_t202" style="position:absolute;left:7815;top:7815;width:3075;height:465" o:regroupid="1" filled="f" stroked="f">
+                <v:textbox>
+                  <w:txbxContent>
+                    <w:p>
+                      <w:pPr>
+                        <w:rPr>
+                          <w:rFonts w:asciiTheme="minorHAnsi" w:hAnsiTheme="minorHAnsi"/>
+                          <w:sz w:val="22"/>
+                        </w:rPr>
+                      </w:pPr>
+                      <w:r>
+                        <w:rPr>
+                          <w:rFonts w:asciiTheme="minorHAnsi" w:hAnsiTheme="minorHAnsi"/>
+                          <w:sz w:val="22"/>
+                        </w:rPr>
+                        <w:t>1: interroge</w:t>
+                      </w:r>
+                    </w:p>
+                  </w:txbxContent>
+                </v:textbox>
+              </v:shape>
+              <v:shape id="_x0000_s1034" type="#_x0000_t202" style="position:absolute;left:5505;top:8145;width:3075;height:465" o:regroupid="1" filled="f" stroked="f">
+                <v:textbox>
+                  <w:txbxContent>
+                    <w:p>
+                      <w:pPr>
+                        <w:rPr>
+                          <w:rFonts w:asciiTheme="minorHAnsi" w:hAnsiTheme="minorHAnsi"/>
+                          <w:sz w:val="22"/>
+                        </w:rPr>
+                      </w:pPr>
+                      <w:r>
+                        <w:rPr>
+                          <w:rFonts w:asciiTheme="minorHAnsi" w:hAnsiTheme="minorHAnsi"/>
+                          <w:sz w:val="22"/>
+                        </w:rPr>
+                        <w:t>2: interroge</w:t>
+                      </w:r>
+                    </w:p>
+                  </w:txbxContent>
+                </v:textbox>
+              </v:shape>
+              <v:shape id="_x0000_s1035" type="#_x0000_t202" style="position:absolute;left:645;top:8145;width:4065;height:465" o:regroupid="1" filled="f" stroked="f">
+                <v:textbox>
+                  <w:txbxContent>
+                    <w:p>
+                      <w:pPr>
+                        <w:rPr>
+                          <w:rFonts w:asciiTheme="minorHAnsi" w:hAnsiTheme="minorHAnsi"/>
+                          <w:sz w:val="22"/>
+                        </w:rPr>
+                      </w:pPr>
+                      <w:r>
+                        <w:rPr>
+                          <w:rFonts w:asciiTheme="minorHAnsi" w:hAnsiTheme="minorHAnsi"/>
+                          <w:sz w:val="22"/>
+                        </w:rPr>
+                        <w:t>4</w:t>
+                      </w:r>
+                      <w:r>
+                        <w:rPr>
+                          <w:rFonts w:asciiTheme="minorHAnsi" w:hAnsiTheme="minorHAnsi"/>
+                          <w:sz w:val="22"/>
+                        </w:rPr>
+                        <w:t>: notifie les changements graphiques</w:t>
+                      </w:r>
+                    </w:p>
+                  </w:txbxContent>
+                </v:textbox>
+              </v:shape>
+            </v:group>
+            <v:shapetype id="_x0000_t19" coordsize="21600,21600" o:spt="19" adj="-5898240,,,21600,21600" path="wr-21600,,21600,43200,,,21600,21600nfewr-21600,,21600,43200,,,21600,21600l,21600nsxe" filled="f">
+              <v:formulas>
+                <v:f eqn="val #2"/>
+                <v:f eqn="val #3"/>
+                <v:f eqn="val #4"/>
+              </v:formulas>
+              <v:path arrowok="t" o:extrusionok="f" gradientshapeok="t" o:connecttype="custom" o:connectlocs="0,0;21600,21600;0,21600"/>
+              <v:handles>
+                <v:h position="@2,#0" polar="@0,@1"/>
+                <v:h position="@2,#1" polar="@0,@1"/>
+              </v:handles>
+            </v:shapetype>
+            <v:shape id="_x0000_s1038" type="#_x0000_t19" style="position:absolute;left:4545;top:6909;width:810;height:622;flip:x y" coordsize="43200,27697" adj="-973702,-10722014,21600,6097" path="wr,-15503,43200,27697,42478,558,878,nfewr,-15503,43200,27697,42478,558,878,l21600,6097nsxe">
+              <v:stroke startarrow="block"/>
+              <v:path o:connectlocs="42478,558;878,0;21600,6097"/>
+            </v:shape>
+            <v:shape id="_x0000_s1039" type="#_x0000_t202" style="position:absolute;left:2535;top:6546;width:4710;height:444" filled="f" stroked="f">
+              <v:textbox>
+                <w:txbxContent>
+                  <w:p>
+                    <w:pPr>
+                      <w:jc w:val="center"/>
+                      <w:rPr>
+                        <w:rFonts w:asciiTheme="minorHAnsi" w:hAnsiTheme="minorHAnsi"/>
+                        <w:sz w:val="22"/>
+                      </w:rPr>
+                    </w:pPr>
+                    <w:r>
+                      <w:rPr>
+                        <w:rFonts w:asciiTheme="minorHAnsi" w:hAnsiTheme="minorHAnsi"/>
+                        <w:sz w:val="22"/>
+                      </w:rPr>
+                      <w:t xml:space="preserve">3: </w:t>
+                    </w:r>
+                    <w:r>
+                      <w:rPr>
+                        <w:rFonts w:asciiTheme="minorHAnsi" w:hAnsiTheme="minorHAnsi"/>
+                        <w:sz w:val="22"/>
+                      </w:rPr>
+                      <w:t>Applique les effets des éléments</w:t>
+                    </w:r>
+                    <w:r>
+                      <w:rPr>
+                        <w:rFonts w:asciiTheme="minorHAnsi" w:hAnsiTheme="minorHAnsi"/>
+                        <w:sz w:val="22"/>
+                      </w:rPr>
+                      <w:t xml:space="preserve"> rencontrés</w:t>
+                    </w:r>
+                  </w:p>
+                </w:txbxContent>
+              </v:textbox>
+            </v:shape>
+          </v:group>
+        </w:pict>
+      </w:r>
+    </w:p>
+    <w:p>
+      <w:pPr>
+        <w:pStyle w:val="Default"/>
+        <w:jc w:val="both"/>
+        <w:rPr>
+          <w:rFonts w:asciiTheme="minorHAnsi" w:hAnsiTheme="minorHAnsi"/>
+          <w:bCs/>
+          <w:szCs w:val="22"/>
+          <w:lang w:val="fr-FR"/>
+        </w:rPr>
+      </w:pPr>
+    </w:p>
+    <w:p>
+      <w:pPr>
+        <w:pStyle w:val="Default"/>
+        <w:jc w:val="both"/>
+        <w:rPr>
+          <w:rFonts w:asciiTheme="minorHAnsi" w:hAnsiTheme="minorHAnsi"/>
+          <w:bCs/>
+          <w:szCs w:val="22"/>
+          <w:lang w:val="fr-FR"/>
+        </w:rPr>
+      </w:pPr>
+    </w:p>
+    <w:p>
+      <w:pPr>
+        <w:pStyle w:val="Default"/>
+        <w:jc w:val="both"/>
+        <w:rPr>
+          <w:rFonts w:asciiTheme="minorHAnsi" w:hAnsiTheme="minorHAnsi"/>
+          <w:bCs/>
+          <w:szCs w:val="22"/>
+          <w:lang w:val="fr-FR"/>
+        </w:rPr>
+      </w:pPr>
+    </w:p>
+    <w:p>
+      <w:pPr>
+        <w:pStyle w:val="Default"/>
+        <w:jc w:val="both"/>
+        <w:rPr>
+          <w:rFonts w:asciiTheme="minorHAnsi" w:hAnsiTheme="minorHAnsi"/>
+          <w:bCs/>
+          <w:szCs w:val="22"/>
+          <w:lang w:val="fr-FR"/>
+        </w:rPr>
+      </w:pPr>
+    </w:p>
+    <w:p>
+      <w:pPr>
+        <w:pStyle w:val="Default"/>
+        <w:jc w:val="both"/>
+        <w:rPr>
+          <w:rFonts w:asciiTheme="minorHAnsi" w:hAnsiTheme="minorHAnsi"/>
+          <w:bCs/>
+          <w:szCs w:val="22"/>
+          <w:lang w:val="fr-FR"/>
+        </w:rPr>
+      </w:pPr>
+    </w:p>
+    <w:p>
+      <w:pPr>
+        <w:pStyle w:val="Default"/>
+        <w:rPr>
+          <w:b/>
+          <w:bCs/>
+          <w:sz w:val="26"/>
+          <w:szCs w:val="26"/>
+          <w:lang w:val="fr-FR"/>
+        </w:rPr>
+      </w:pPr>
+    </w:p>
+    <w:p>
+      <w:pPr>
+        <w:pStyle w:val="Default"/>
+        <w:rPr>
+          <w:b/>
+          <w:bCs/>
+          <w:sz w:val="26"/>
+          <w:szCs w:val="26"/>
+          <w:lang w:val="fr-FR"/>
+        </w:rPr>
+      </w:pPr>
+    </w:p>
+    <w:p>
+      <w:pPr>
+        <w:pStyle w:val="Default"/>
+        <w:rPr>
+          <w:b/>
+          <w:bCs/>
+          <w:sz w:val="26"/>
+          <w:szCs w:val="26"/>
+          <w:lang w:val="fr-FR"/>
+        </w:rPr>
+      </w:pPr>
+    </w:p>
+    <w:p>
+      <w:pPr>
+        <w:pStyle w:val="Default"/>
+        <w:rPr>
+          <w:b/>
+          <w:bCs/>
+          <w:sz w:val="26"/>
+          <w:szCs w:val="26"/>
+          <w:lang w:val="fr-FR"/>
+        </w:rPr>
+      </w:pPr>
+    </w:p>
+    <w:p>
+      <w:pPr>
+        <w:pStyle w:val="Default"/>
+        <w:rPr>
+          <w:b/>
+          <w:bCs/>
+          <w:sz w:val="26"/>
+          <w:szCs w:val="26"/>
+          <w:lang w:val="fr-FR"/>
+        </w:rPr>
+      </w:pPr>
+    </w:p>
+    <w:p>
+      <w:pPr>
+        <w:pStyle w:val="Default"/>
+        <w:rPr>
+          <w:b/>
+          <w:bCs/>
+          <w:sz w:val="26"/>
+          <w:szCs w:val="26"/>
+          <w:lang w:val="fr-FR"/>
+        </w:rPr>
+      </w:pPr>
+    </w:p>
+    <w:p>
+      <w:pPr>
+        <w:pStyle w:val="Default"/>
+        <w:rPr>
+          <w:b/>
+          <w:bCs/>
+          <w:sz w:val="26"/>
+          <w:szCs w:val="26"/>
+          <w:lang w:val="fr-FR"/>
+        </w:rPr>
+      </w:pPr>
+    </w:p>
+    <w:p>
+      <w:pPr>
+        <w:pStyle w:val="Default"/>
+        <w:rPr>
+          <w:b/>
+          <w:bCs/>
+          <w:sz w:val="26"/>
+          <w:szCs w:val="26"/>
+          <w:lang w:val="fr-FR"/>
+        </w:rPr>
+      </w:pPr>
+    </w:p>
+    <w:p>
+      <w:pPr>
+        <w:pStyle w:val="Default"/>
+        <w:rPr>
+          <w:b/>
+          <w:bCs/>
+          <w:sz w:val="26"/>
+          <w:szCs w:val="26"/>
+          <w:lang w:val="fr-FR"/>
+        </w:rPr>
+      </w:pPr>
+    </w:p>
+    <w:p>
+      <w:pPr>
+        <w:pStyle w:val="Default"/>
+        <w:rPr>
+          <w:b/>
+          <w:bCs/>
+          <w:sz w:val="26"/>
+          <w:szCs w:val="26"/>
+          <w:lang w:val="fr-FR"/>
+        </w:rPr>
+      </w:pPr>
+    </w:p>
+    <w:p>
+      <w:pPr>
+        <w:pStyle w:val="Default"/>
+        <w:rPr>
+          <w:b/>
+          <w:bCs/>
+          <w:sz w:val="26"/>
+          <w:szCs w:val="26"/>
+          <w:lang w:val="fr-FR"/>
+        </w:rPr>
+      </w:pPr>
+    </w:p>
+    <w:p>
+      <w:pPr>
+        <w:pStyle w:val="Default"/>
+        <w:rPr>
+          <w:b/>
+          <w:bCs/>
+          <w:sz w:val="26"/>
+          <w:szCs w:val="26"/>
           <w:lang w:val="fr-FR"/>
         </w:rPr>
       </w:pPr>
@@ -7036,6 +7623,7 @@
         <w:rPr>
           <w:lang w:val="fr-FR"/>
         </w:rPr>
+        <w:lastRenderedPageBreak/>
         <w:t xml:space="preserve">avec eux. Ils peuvent être à la fois “solides” (Rocher </w:t>
       </w:r>
       <w:r>
@@ -7057,7 +7645,7 @@
                     <pic:cNvPicPr/>
                   </pic:nvPicPr>
                   <pic:blipFill>
-                    <a:blip r:embed="rId19"/>
+                    <a:blip r:embed="rId20"/>
                     <a:stretch/>
                   </pic:blipFill>
                   <pic:spPr>
@@ -7103,7 +7691,7 @@
                     <pic:cNvPicPr/>
                   </pic:nvPicPr>
                   <pic:blipFill>
-                    <a:blip r:embed="rId20"/>
+                    <a:blip r:embed="rId21"/>
                     <a:stretch/>
                   </pic:blipFill>
                   <pic:spPr>
@@ -7146,76 +7734,6 @@
                 <pic:pic xmlns:pic="http://schemas.openxmlformats.org/drawingml/2006/picture">
                   <pic:nvPicPr>
                     <pic:cNvPr id="8" name="Picture 6"/>
-                    <pic:cNvPicPr/>
-                  </pic:nvPicPr>
-                  <pic:blipFill>
-                    <a:blip r:embed="rId21"/>
-                    <a:stretch/>
-                  </pic:blipFill>
-                  <pic:spPr>
-                    <a:xfrm>
-                      <a:off x="0" y="0"/>
-                      <a:ext cx="475560" cy="475560"/>
-                    </a:xfrm>
-                    <a:prstGeom prst="rect">
-                      <a:avLst/>
-                    </a:prstGeom>
-                    <a:ln>
-                      <a:noFill/>
-                    </a:ln>
-                  </pic:spPr>
-                </pic:pic>
-              </a:graphicData>
-            </a:graphic>
-          </wp:inline>
-        </w:drawing>
-      </w:r>
-      <w:r>
-        <w:rPr>
-          <w:lang w:val="fr-FR"/>
-        </w:rPr>
-        <w:t xml:space="preserve"> ), </w:t>
-      </w:r>
-    </w:p>
-    <w:p>
-      <w:pPr>
-        <w:pStyle w:val="Default"/>
-        <w:jc w:val="both"/>
-        <w:rPr>
-          <w:lang w:val="fr-FR"/>
-        </w:rPr>
-      </w:pPr>
-    </w:p>
-    <w:p>
-      <w:pPr>
-        <w:pStyle w:val="Default"/>
-        <w:jc w:val="both"/>
-        <w:rPr>
-          <w:lang w:val="fr-FR"/>
-        </w:rPr>
-      </w:pPr>
-      <w:r>
-        <w:rPr>
-          <w:lang w:val="fr-FR"/>
-        </w:rPr>
-        <w:t xml:space="preserve">ou “liquides" (zone d'eau </w:t>
-      </w:r>
-      <w:r>
-        <w:rPr>
-          <w:noProof/>
-          <w:lang w:val="fr-FR" w:eastAsia="fr-FR" w:bidi="ar-SA"/>
-        </w:rPr>
-        <w:drawing>
-          <wp:inline distT="0" distB="0" distL="0" distR="0">
-            <wp:extent cx="476250" cy="476250"/>
-            <wp:effectExtent l="0" t="0" r="0" b="0"/>
-            <wp:docPr id="15" name="Picture 3"/>
-            <wp:cNvGraphicFramePr/>
-            <a:graphic xmlns:a="http://schemas.openxmlformats.org/drawingml/2006/main">
-              <a:graphicData uri="http://schemas.openxmlformats.org/drawingml/2006/picture">
-                <pic:pic xmlns:pic="http://schemas.openxmlformats.org/drawingml/2006/picture">
-                  <pic:nvPicPr>
-                    <pic:cNvPr id="9" name="Picture 3"/>
                     <pic:cNvPicPr/>
                   </pic:nvPicPr>
                   <pic:blipFill>
@@ -7244,92 +7762,161 @@
         <w:rPr>
           <w:lang w:val="fr-FR"/>
         </w:rPr>
-        <w:t xml:space="preserve"> ).</w:t>
-      </w:r>
-    </w:p>
-    <w:p>
-      <w:pPr>
-        <w:pStyle w:val="Default"/>
-        <w:rPr>
-          <w:lang w:val="fr-FR"/>
-        </w:rPr>
-      </w:pPr>
-    </w:p>
-    <w:p>
-      <w:pPr>
-        <w:pStyle w:val="Default"/>
-        <w:rPr>
-          <w:lang w:val="fr-FR"/>
-        </w:rPr>
-      </w:pPr>
-    </w:p>
-    <w:p>
-      <w:pPr>
-        <w:pStyle w:val="Default"/>
-        <w:rPr>
-          <w:lang w:val="fr-FR"/>
-        </w:rPr>
-      </w:pPr>
-    </w:p>
-    <w:p>
-      <w:pPr>
-        <w:pStyle w:val="Default"/>
-        <w:rPr>
-          <w:lang w:val="fr-FR"/>
-        </w:rPr>
-      </w:pPr>
-    </w:p>
-    <w:p>
-      <w:pPr>
-        <w:pStyle w:val="Default"/>
-        <w:rPr>
-          <w:lang w:val="fr-FR"/>
-        </w:rPr>
-      </w:pPr>
-    </w:p>
-    <w:p>
-      <w:pPr>
-        <w:pStyle w:val="Default"/>
-        <w:rPr>
-          <w:lang w:val="fr-FR"/>
-        </w:rPr>
-      </w:pPr>
-    </w:p>
-    <w:p>
-      <w:pPr>
-        <w:pStyle w:val="Default"/>
-        <w:rPr>
-          <w:lang w:val="fr-FR"/>
-        </w:rPr>
-      </w:pPr>
-      <w:r>
-        <w:rPr>
-          <w:lang w:val="fr-FR"/>
-        </w:rPr>
-        <w:t>La hiérarchie des “Death Element” est la suivante:</w:t>
-      </w:r>
-    </w:p>
-    <w:p>
-      <w:pPr>
-        <w:pStyle w:val="Default"/>
-        <w:rPr>
-          <w:lang w:val="fr-FR"/>
-        </w:rPr>
-      </w:pPr>
-    </w:p>
-    <w:p>
-      <w:pPr>
-        <w:pStyle w:val="Default"/>
-        <w:rPr>
-          <w:lang w:val="fr-FR"/>
-        </w:rPr>
-      </w:pPr>
+        <w:t xml:space="preserve"> ), </w:t>
+      </w:r>
+    </w:p>
+    <w:p>
+      <w:pPr>
+        <w:pStyle w:val="Default"/>
+        <w:jc w:val="both"/>
+        <w:rPr>
+          <w:lang w:val="fr-FR"/>
+        </w:rPr>
+      </w:pPr>
+    </w:p>
+    <w:p>
+      <w:pPr>
+        <w:pStyle w:val="Default"/>
+        <w:jc w:val="both"/>
+        <w:rPr>
+          <w:lang w:val="fr-FR"/>
+        </w:rPr>
+      </w:pPr>
+      <w:r>
+        <w:rPr>
+          <w:lang w:val="fr-FR"/>
+        </w:rPr>
+        <w:t xml:space="preserve">ou “liquides" (zone d'eau </w:t>
+      </w:r>
       <w:r>
         <w:rPr>
           <w:noProof/>
           <w:lang w:val="fr-FR" w:eastAsia="fr-FR" w:bidi="ar-SA"/>
         </w:rPr>
-        <w:lastRenderedPageBreak/>
+        <w:drawing>
+          <wp:inline distT="0" distB="0" distL="0" distR="0">
+            <wp:extent cx="476250" cy="476250"/>
+            <wp:effectExtent l="0" t="0" r="0" b="0"/>
+            <wp:docPr id="15" name="Picture 3"/>
+            <wp:cNvGraphicFramePr/>
+            <a:graphic xmlns:a="http://schemas.openxmlformats.org/drawingml/2006/main">
+              <a:graphicData uri="http://schemas.openxmlformats.org/drawingml/2006/picture">
+                <pic:pic xmlns:pic="http://schemas.openxmlformats.org/drawingml/2006/picture">
+                  <pic:nvPicPr>
+                    <pic:cNvPr id="9" name="Picture 3"/>
+                    <pic:cNvPicPr/>
+                  </pic:nvPicPr>
+                  <pic:blipFill>
+                    <a:blip r:embed="rId23"/>
+                    <a:stretch/>
+                  </pic:blipFill>
+                  <pic:spPr>
+                    <a:xfrm>
+                      <a:off x="0" y="0"/>
+                      <a:ext cx="475560" cy="475560"/>
+                    </a:xfrm>
+                    <a:prstGeom prst="rect">
+                      <a:avLst/>
+                    </a:prstGeom>
+                    <a:ln>
+                      <a:noFill/>
+                    </a:ln>
+                  </pic:spPr>
+                </pic:pic>
+              </a:graphicData>
+            </a:graphic>
+          </wp:inline>
+        </w:drawing>
+      </w:r>
+      <w:r>
+        <w:rPr>
+          <w:lang w:val="fr-FR"/>
+        </w:rPr>
+        <w:t xml:space="preserve"> ).</w:t>
+      </w:r>
+    </w:p>
+    <w:p>
+      <w:pPr>
+        <w:pStyle w:val="Default"/>
+        <w:rPr>
+          <w:lang w:val="fr-FR"/>
+        </w:rPr>
+      </w:pPr>
+    </w:p>
+    <w:p>
+      <w:pPr>
+        <w:pStyle w:val="Default"/>
+        <w:rPr>
+          <w:lang w:val="fr-FR"/>
+        </w:rPr>
+      </w:pPr>
+    </w:p>
+    <w:p>
+      <w:pPr>
+        <w:pStyle w:val="Default"/>
+        <w:rPr>
+          <w:lang w:val="fr-FR"/>
+        </w:rPr>
+      </w:pPr>
+    </w:p>
+    <w:p>
+      <w:pPr>
+        <w:pStyle w:val="Default"/>
+        <w:rPr>
+          <w:lang w:val="fr-FR"/>
+        </w:rPr>
+      </w:pPr>
+    </w:p>
+    <w:p>
+      <w:pPr>
+        <w:pStyle w:val="Default"/>
+        <w:rPr>
+          <w:lang w:val="fr-FR"/>
+        </w:rPr>
+      </w:pPr>
+    </w:p>
+    <w:p>
+      <w:pPr>
+        <w:pStyle w:val="Default"/>
+        <w:rPr>
+          <w:lang w:val="fr-FR"/>
+        </w:rPr>
+      </w:pPr>
+    </w:p>
+    <w:p>
+      <w:pPr>
+        <w:pStyle w:val="Default"/>
+        <w:rPr>
+          <w:lang w:val="fr-FR"/>
+        </w:rPr>
+      </w:pPr>
+      <w:r>
+        <w:rPr>
+          <w:lang w:val="fr-FR"/>
+        </w:rPr>
+        <w:t>La hiérarchie des “Death Element” est la suivante:</w:t>
+      </w:r>
+    </w:p>
+    <w:p>
+      <w:pPr>
+        <w:pStyle w:val="Default"/>
+        <w:rPr>
+          <w:lang w:val="fr-FR"/>
+        </w:rPr>
+      </w:pPr>
+    </w:p>
+    <w:p>
+      <w:pPr>
+        <w:pStyle w:val="Default"/>
+        <w:rPr>
+          <w:lang w:val="fr-FR"/>
+        </w:rPr>
+      </w:pPr>
+      <w:r>
+        <w:rPr>
+          <w:noProof/>
+          <w:lang w:val="fr-FR" w:eastAsia="fr-FR" w:bidi="ar-SA"/>
+        </w:rPr>
         <w:drawing>
           <wp:anchor distT="0" distB="0" distL="0" distR="0" simplePos="0" relativeHeight="8" behindDoc="0" locked="0" layoutInCell="1" allowOverlap="1">
             <wp:simplePos x="0" y="0"/>
@@ -7352,7 +7939,7 @@
                     <pic:cNvPicPr/>
                   </pic:nvPicPr>
                   <pic:blipFill>
-                    <a:blip r:embed="rId23"/>
+                    <a:blip r:embed="rId24"/>
                     <a:srcRect r="2008"/>
                     <a:stretch/>
                   </pic:blipFill>
@@ -7441,80 +8028,6 @@
                 <pic:pic xmlns:pic="http://schemas.openxmlformats.org/drawingml/2006/picture">
                   <pic:nvPicPr>
                     <pic:cNvPr id="11" name="Picture 5"/>
-                    <pic:cNvPicPr/>
-                  </pic:nvPicPr>
-                  <pic:blipFill>
-                    <a:blip r:embed="rId24"/>
-                    <a:stretch/>
-                  </pic:blipFill>
-                  <pic:spPr>
-                    <a:xfrm>
-                      <a:off x="0" y="0"/>
-                      <a:ext cx="475560" cy="475560"/>
-                    </a:xfrm>
-                    <a:prstGeom prst="rect">
-                      <a:avLst/>
-                    </a:prstGeom>
-                    <a:ln>
-                      <a:noFill/>
-                    </a:ln>
-                  </pic:spPr>
-                </pic:pic>
-              </a:graphicData>
-            </a:graphic>
-          </wp:anchor>
-        </w:drawing>
-      </w:r>
-    </w:p>
-    <w:p>
-      <w:pPr>
-        <w:pStyle w:val="Default"/>
-        <w:numPr>
-          <w:ilvl w:val="0"/>
-          <w:numId w:val="11"/>
-        </w:numPr>
-        <w:rPr>
-          <w:lang w:val="fr-FR"/>
-        </w:rPr>
-      </w:pPr>
-      <w:r>
-        <w:rPr>
-          <w:lang w:val="fr-FR"/>
-        </w:rPr>
-        <w:t>“Picking Objectif”, éléments du jeu servant à la réalisation d'un niveau</w:t>
-      </w:r>
-    </w:p>
-    <w:p>
-      <w:pPr>
-        <w:pStyle w:val="Default"/>
-        <w:rPr>
-          <w:lang w:val="fr-FR"/>
-        </w:rPr>
-      </w:pPr>
-      <w:r>
-        <w:rPr>
-          <w:noProof/>
-          <w:lang w:val="fr-FR" w:eastAsia="fr-FR" w:bidi="ar-SA"/>
-        </w:rPr>
-        <w:drawing>
-          <wp:anchor distT="0" distB="0" distL="0" distR="0" simplePos="0" relativeHeight="10" behindDoc="0" locked="0" layoutInCell="1" allowOverlap="1">
-            <wp:simplePos x="0" y="0"/>
-            <wp:positionH relativeFrom="column">
-              <wp:posOffset>5637530</wp:posOffset>
-            </wp:positionH>
-            <wp:positionV relativeFrom="paragraph">
-              <wp:posOffset>145415</wp:posOffset>
-            </wp:positionV>
-            <wp:extent cx="476250" cy="476250"/>
-            <wp:effectExtent l="0" t="0" r="0" b="0"/>
-            <wp:wrapNone/>
-            <wp:docPr id="18" name="Picture 4"/>
-            <wp:cNvGraphicFramePr/>
-            <a:graphic xmlns:a="http://schemas.openxmlformats.org/drawingml/2006/main">
-              <a:graphicData uri="http://schemas.openxmlformats.org/drawingml/2006/picture">
-                <pic:pic xmlns:pic="http://schemas.openxmlformats.org/drawingml/2006/picture">
-                  <pic:nvPicPr>
-                    <pic:cNvPr id="12" name="Picture 4"/>
                     <pic:cNvPicPr/>
                   </pic:nvPicPr>
                   <pic:blipFill>
@@ -7555,6 +8068,80 @@
         <w:rPr>
           <w:lang w:val="fr-FR"/>
         </w:rPr>
+        <w:t>“Picking Objectif”, éléments du jeu servant à la réalisation d'un niveau</w:t>
+      </w:r>
+    </w:p>
+    <w:p>
+      <w:pPr>
+        <w:pStyle w:val="Default"/>
+        <w:rPr>
+          <w:lang w:val="fr-FR"/>
+        </w:rPr>
+      </w:pPr>
+      <w:r>
+        <w:rPr>
+          <w:noProof/>
+          <w:lang w:val="fr-FR" w:eastAsia="fr-FR" w:bidi="ar-SA"/>
+        </w:rPr>
+        <w:drawing>
+          <wp:anchor distT="0" distB="0" distL="0" distR="0" simplePos="0" relativeHeight="10" behindDoc="0" locked="0" layoutInCell="1" allowOverlap="1">
+            <wp:simplePos x="0" y="0"/>
+            <wp:positionH relativeFrom="column">
+              <wp:posOffset>5637530</wp:posOffset>
+            </wp:positionH>
+            <wp:positionV relativeFrom="paragraph">
+              <wp:posOffset>145415</wp:posOffset>
+            </wp:positionV>
+            <wp:extent cx="476250" cy="476250"/>
+            <wp:effectExtent l="0" t="0" r="0" b="0"/>
+            <wp:wrapNone/>
+            <wp:docPr id="18" name="Picture 4"/>
+            <wp:cNvGraphicFramePr/>
+            <a:graphic xmlns:a="http://schemas.openxmlformats.org/drawingml/2006/main">
+              <a:graphicData uri="http://schemas.openxmlformats.org/drawingml/2006/picture">
+                <pic:pic xmlns:pic="http://schemas.openxmlformats.org/drawingml/2006/picture">
+                  <pic:nvPicPr>
+                    <pic:cNvPr id="12" name="Picture 4"/>
+                    <pic:cNvPicPr/>
+                  </pic:nvPicPr>
+                  <pic:blipFill>
+                    <a:blip r:embed="rId26"/>
+                    <a:stretch/>
+                  </pic:blipFill>
+                  <pic:spPr>
+                    <a:xfrm>
+                      <a:off x="0" y="0"/>
+                      <a:ext cx="475560" cy="475560"/>
+                    </a:xfrm>
+                    <a:prstGeom prst="rect">
+                      <a:avLst/>
+                    </a:prstGeom>
+                    <a:ln>
+                      <a:noFill/>
+                    </a:ln>
+                  </pic:spPr>
+                </pic:pic>
+              </a:graphicData>
+            </a:graphic>
+          </wp:anchor>
+        </w:drawing>
+      </w:r>
+    </w:p>
+    <w:p>
+      <w:pPr>
+        <w:pStyle w:val="Default"/>
+        <w:numPr>
+          <w:ilvl w:val="0"/>
+          <w:numId w:val="11"/>
+        </w:numPr>
+        <w:rPr>
+          <w:lang w:val="fr-FR"/>
+        </w:rPr>
+      </w:pPr>
+      <w:r>
+        <w:rPr>
+          <w:lang w:val="fr-FR"/>
+        </w:rPr>
         <w:t>“Picking Energy”, éléments du jeu servant à augmenter la jauge d'énergie</w:t>
       </w:r>
     </w:p>
@@ -7606,7 +8193,7 @@
                     <pic:cNvPicPr/>
                   </pic:nvPicPr>
                   <pic:blipFill>
-                    <a:blip r:embed="rId26"/>
+                    <a:blip r:embed="rId27"/>
                     <a:srcRect r="2249142" b="1256000"/>
                     <a:stretch/>
                   </pic:blipFill>
@@ -7697,6 +8284,7 @@
           <w:noProof/>
           <w:lang w:val="fr-FR" w:eastAsia="fr-FR" w:bidi="ar-SA"/>
         </w:rPr>
+        <w:lastRenderedPageBreak/>
         <w:drawing>
           <wp:anchor distT="0" distB="0" distL="0" distR="0" simplePos="0" relativeHeight="12" behindDoc="0" locked="0" layoutInCell="1" allowOverlap="1">
             <wp:simplePos x="0" y="0"/>
@@ -7719,7 +8307,7 @@
                     <pic:cNvPicPr/>
                   </pic:nvPicPr>
                   <pic:blipFill>
-                    <a:blip r:embed="rId27"/>
+                    <a:blip r:embed="rId28"/>
                     <a:stretch/>
                   </pic:blipFill>
                   <pic:spPr>
@@ -7832,7 +8420,7 @@
                     </pic:cNvPicPr>
                   </pic:nvPicPr>
                   <pic:blipFill>
-                    <a:blip r:embed="rId28"/>
+                    <a:blip r:embed="rId29"/>
                     <a:stretch>
                       <a:fillRect/>
                     </a:stretch>
@@ -7934,7 +8522,7 @@
                     </pic:cNvPicPr>
                   </pic:nvPicPr>
                   <pic:blipFill>
-                    <a:blip r:embed="rId29"/>
+                    <a:blip r:embed="rId30"/>
                     <a:stretch>
                       <a:fillRect/>
                     </a:stretch>
@@ -8006,7 +8594,7 @@
                     </pic:cNvPicPr>
                   </pic:nvPicPr>
                   <pic:blipFill>
-                    <a:blip r:embed="rId30"/>
+                    <a:blip r:embed="rId31"/>
                     <a:stretch>
                       <a:fillRect/>
                     </a:stretch>
@@ -8120,7 +8708,7 @@
                     </pic:cNvPicPr>
                   </pic:nvPicPr>
                   <pic:blipFill>
-                    <a:blip r:embed="rId31"/>
+                    <a:blip r:embed="rId32"/>
                     <a:stretch>
                       <a:fillRect/>
                     </a:stretch>
@@ -8193,6 +8781,7 @@
         <w:rPr>
           <w:lang w:val="fr-FR"/>
         </w:rPr>
+        <w:lastRenderedPageBreak/>
         <w:t>Les “Change Direction Element”  sont les éléments permettant au joueurs de changer de dirrection de déplacements Ils sont aux nombres de 4.</w:t>
       </w:r>
     </w:p>
@@ -8234,7 +8823,7 @@
                     </pic:cNvPicPr>
                   </pic:nvPicPr>
                   <pic:blipFill>
-                    <a:blip r:embed="rId32"/>
+                    <a:blip r:embed="rId33"/>
                     <a:stretch>
                       <a:fillRect/>
                     </a:stretch>
@@ -8318,7 +8907,7 @@
                     </pic:cNvPicPr>
                   </pic:nvPicPr>
                   <pic:blipFill>
-                    <a:blip r:embed="rId33"/>
+                    <a:blip r:embed="rId34"/>
                     <a:stretch>
                       <a:fillRect/>
                     </a:stretch>
@@ -8402,7 +8991,7 @@
                     </pic:cNvPicPr>
                   </pic:nvPicPr>
                   <pic:blipFill>
-                    <a:blip r:embed="rId34"/>
+                    <a:blip r:embed="rId35"/>
                     <a:stretch>
                       <a:fillRect/>
                     </a:stretch>
@@ -8486,7 +9075,7 @@
                     </pic:cNvPicPr>
                   </pic:nvPicPr>
                   <pic:blipFill>
-                    <a:blip r:embed="rId35"/>
+                    <a:blip r:embed="rId36"/>
                     <a:stretch>
                       <a:fillRect/>
                     </a:stretch>
@@ -8574,7 +9163,6 @@
           <w:noProof/>
           <w:lang w:val="fr-FR" w:eastAsia="fr-FR" w:bidi="ar-SA"/>
         </w:rPr>
-        <w:lastRenderedPageBreak/>
         <w:drawing>
           <wp:anchor distT="0" distB="0" distL="0" distR="0" simplePos="0" relativeHeight="18" behindDoc="0" locked="0" layoutInCell="1" allowOverlap="1">
             <wp:simplePos x="0" y="0"/>
@@ -8601,7 +9189,7 @@
                     </pic:cNvPicPr>
                   </pic:nvPicPr>
                   <pic:blipFill>
-                    <a:blip r:embed="rId36"/>
+                    <a:blip r:embed="rId37"/>
                     <a:stretch>
                       <a:fillRect/>
                     </a:stretch>
@@ -8828,6 +9416,7 @@
         <w:rPr>
           <w:lang w:val="fr-FR"/>
         </w:rPr>
+        <w:lastRenderedPageBreak/>
         <w:tab/>
         <w:t>La classe ButtonSound permet le contrôle du son par l'utilisateur via des bouttons (pause/Play/Mute/UnMute). La méthode “OnMouseDown”, détecte un clique sur la souri, et appellera la méthode du SoundControl adéquate. La hiérarchie du son est la suivante :</w:t>
       </w:r>
@@ -8862,7 +9451,6 @@
           <w:noProof/>
           <w:lang w:val="fr-FR" w:eastAsia="fr-FR" w:bidi="ar-SA"/>
         </w:rPr>
-        <w:lastRenderedPageBreak/>
         <w:drawing>
           <wp:anchor distT="0" distB="0" distL="0" distR="0" simplePos="0" relativeHeight="31" behindDoc="0" locked="0" layoutInCell="1" allowOverlap="1">
             <wp:simplePos x="0" y="0"/>
@@ -8889,7 +9477,7 @@
                     </pic:cNvPicPr>
                   </pic:nvPicPr>
                   <pic:blipFill>
-                    <a:blip r:embed="rId37"/>
+                    <a:blip r:embed="rId38"/>
                     <a:stretch>
                       <a:fillRect/>
                     </a:stretch>
@@ -9122,7 +9710,7 @@
                     </pic:cNvPicPr>
                   </pic:nvPicPr>
                   <pic:blipFill>
-                    <a:blip r:embed="rId38"/>
+                    <a:blip r:embed="rId39"/>
                     <a:stretch>
                       <a:fillRect/>
                     </a:stretch>
@@ -10634,8 +11222,8 @@
       </w:pPr>
     </w:p>
     <w:sectPr>
-      <w:headerReference w:type="default" r:id="rId39"/>
-      <w:footerReference w:type="default" r:id="rId40"/>
+      <w:headerReference w:type="default" r:id="rId40"/>
+      <w:footerReference w:type="default" r:id="rId41"/>
       <w:pgSz w:w="11906" w:h="16838"/>
       <w:pgMar w:top="1700" w:right="1134" w:bottom="1901" w:left="1134" w:header="1134" w:footer="1134" w:gutter="0"/>
       <w:cols w:space="720"/>
@@ -10702,7 +11290,7 @@
         <w:noProof/>
         <w:lang w:val="fr-FR"/>
       </w:rPr>
-      <w:t>15</w:t>
+      <w:t>16</w:t>
     </w:r>
     <w:r>
       <w:fldChar w:fldCharType="end"/>
@@ -10744,14 +11332,8 @@
   <w:p>
     <w:pPr>
       <w:pStyle w:val="En-tte"/>
-      <w:rPr>
-        <w:lang w:val="fr-FR"/>
-      </w:rPr>
     </w:pPr>
     <w:r>
-      <w:rPr>
-        <w:lang w:val="fr-FR"/>
-      </w:rPr>
       <w:t>Tuteur: M.Pierre-Antoine PAPON                                                                                   NomDuProjet</w:t>
     </w:r>
   </w:p>
@@ -12887,6 +13469,9 @@
       <w:widowControl w:val="0"/>
       <w:suppressAutoHyphens/>
     </w:pPr>
+    <w:rPr>
+      <w:lang w:val="fr-FR"/>
+    </w:rPr>
   </w:style>
   <w:style w:type="paragraph" w:styleId="Titre1">
     <w:name w:val="heading 1"/>
@@ -13416,8 +14001,20 @@
   <a:extraClrSchemeLst/>
   <a:extLst>
     <a:ext uri="{05A4C25C-085E-4340-85A3-A5531E510DB2}">
-      <thm15:themeFamily xmlns="" xmlns:thm15="http://schemas.microsoft.com/office/thememl/2012/main" name="Office Theme" id="{62F939B6-93AF-4DB8-9C6B-D6C7DFDC589F}" vid="{4A3C46E8-61CC-4603-A589-7422A47A8E4A}"/>
+      <thm15:themeFamily xmlns:thm15="http://schemas.microsoft.com/office/thememl/2012/main" xmlns="" name="Office Theme" id="{62F939B6-93AF-4DB8-9C6B-D6C7DFDC589F}" vid="{4A3C46E8-61CC-4603-A589-7422A47A8E4A}"/>
     </a:ext>
   </a:extLst>
 </a:theme>
+</file>
+
+<file path=customXml/item1.xml><?xml version="1.0" encoding="utf-8"?>
+<b:Sources xmlns:b="http://schemas.openxmlformats.org/officeDocument/2006/bibliography" xmlns="http://schemas.openxmlformats.org/officeDocument/2006/bibliography" SelectedStyle="\APA.XSL" StyleName="APA"/>
+</file>
+
+<file path=customXml/itemProps1.xml><?xml version="1.0" encoding="utf-8"?>
+<ds:datastoreItem xmlns:ds="http://schemas.openxmlformats.org/officeDocument/2006/customXml" ds:itemID="{11AF0282-28B0-48B2-91CB-6E91519E093C}">
+  <ds:schemaRefs>
+    <ds:schemaRef ds:uri="http://schemas.openxmlformats.org/officeDocument/2006/bibliography"/>
+  </ds:schemaRefs>
+</ds:datastoreItem>
 </file>
</xml_diff>

<commit_message>
:page_facing_up: Rapport : Corrections / Ajout (voir description)
- Ajout sur le schéma du Joueur.
- Début de la partie générateur de niveaux.
- Corrections de certaines tournures de phrases.
</commit_message>
<xml_diff>
--- a/Soutenances/RapportProjet/Rapport_Projet_Minimobile.docx
+++ b/Soutenances/RapportProjet/Rapport_Projet_Minimobile.docx
@@ -2006,7 +2006,19 @@
           <w:lang w:val="fr-FR"/>
         </w:rPr>
         <w:tab/>
-        <w:t>Nous sommes un groupe d'étudiant en deuxième année à l'Institut Universitaire et Technologique (I.U.T) Informatique de Clermont-Ferrand. Dans le cadre de ce cursus universitaire nous avons l'occasion de réaliser un projet qui a pour but de nous mettre en situation de travail à long terme sur un sujet et de découvrir de nouveaux supports/moteurs de développement, dans le but d'un jeu sur mobile.</w:t>
+        <w:t xml:space="preserve">Nous sommes un groupe d'étudiant en deuxième année à l'Institut Universitaire et Technologique (I.U.T) Informatique de Clermont-Ferrand. Dans le cadre de </w:t>
+      </w:r>
+      <w:r>
+        <w:rPr>
+          <w:lang w:val="fr-FR"/>
+        </w:rPr>
+        <w:t>notre</w:t>
+      </w:r>
+      <w:r>
+        <w:rPr>
+          <w:lang w:val="fr-FR"/>
+        </w:rPr>
+        <w:t xml:space="preserve"> cursus universitaire nous avons l'occasion de réaliser un projet qui a pour but de nous mettre en situation de travail à long terme sur un sujet et de découvrir de nouveaux supports/moteurs de développement, dans le but d'un jeu sur mobile.</w:t>
       </w:r>
     </w:p>
     <w:p>
@@ -3695,7 +3707,31 @@
           <w:lang w:val="fr-FR"/>
         </w:rPr>
         <w:tab/>
-        <w:t>Le jeu se base sur le concept de l'énigme de la Minimobile du jeu Professeur Layton et le Destin Perdu.</w:t>
+        <w:t xml:space="preserve">Le jeu se base sur le concept de l'énigme de la Minimobile du jeu </w:t>
+      </w:r>
+      <w:r>
+        <w:rPr>
+          <w:lang w:val="fr-FR"/>
+        </w:rPr>
+        <w:t>"</w:t>
+      </w:r>
+      <w:r>
+        <w:rPr>
+          <w:lang w:val="fr-FR"/>
+        </w:rPr>
+        <w:t>Professeur Layton et le Destin Perdu</w:t>
+      </w:r>
+      <w:r>
+        <w:rPr>
+          <w:lang w:val="fr-FR"/>
+        </w:rPr>
+        <w:t>"</w:t>
+      </w:r>
+      <w:r>
+        <w:rPr>
+          <w:lang w:val="fr-FR"/>
+        </w:rPr>
+        <w:t>.</w:t>
       </w:r>
     </w:p>
     <w:p>
@@ -3711,7 +3747,38 @@
           <w:lang w:val="fr-FR"/>
         </w:rPr>
         <w:tab/>
-        <w:t>L'utilisateur devra à partir d'une position placer des éléments (flèches de changements de direction, éléments de saut etc) sur la carte afin que le personnage puisse récolter la totalité des ressources dites « objectifs » et arriver sur la case d'arrivée.</w:t>
+        <w:t>L'utilisateur devra à partir d'une position</w:t>
+      </w:r>
+      <w:r>
+        <w:rPr>
+          <w:lang w:val="fr-FR"/>
+        </w:rPr>
+        <w:t xml:space="preserve"> de départ</w:t>
+      </w:r>
+      <w:r>
+        <w:rPr>
+          <w:lang w:val="fr-FR"/>
+        </w:rPr>
+        <w:t xml:space="preserve"> placer des éléments</w:t>
+      </w:r>
+      <w:r>
+        <w:rPr>
+          <w:lang w:val="fr-FR"/>
+        </w:rPr>
+        <w:t xml:space="preserve"> qui représente une action</w:t>
+      </w:r>
+      <w:r>
+        <w:rPr>
+          <w:lang w:val="fr-FR"/>
+        </w:rPr>
+        <w:t xml:space="preserve"> (flèches de changements de direction, éléments de saut etc) sur la carte afin que le personnage puisse récolter la totalité des ressources dites « objectifs » et </w:t>
+      </w:r>
+      <w:r>
+        <w:rPr>
+          <w:lang w:val="fr-FR"/>
+        </w:rPr>
+        <w:lastRenderedPageBreak/>
+        <w:t>arriver sur la case d'arrivée.</w:t>
       </w:r>
     </w:p>
     <w:p>
@@ -3835,7 +3902,19 @@
           <w:lang w:val="fr-FR"/>
         </w:rPr>
         <w:tab/>
-        <w:t>La quantité d'éléments à placer est limité, une fois ceux-ci sur la terrain le joueur pourra cliquer sur « Run » pour lancer une simulation et en cas d'échec il retournera sur la fenêtre de « réflexion ». En cas de succès il ira sur le niveau suivant après avoir vu une fenêtre de congratulations. Si le joueur rencontre un obstacle le personnage se détruira et le joueur retournera également sur la fenêtre de « réflexion ».</w:t>
+        <w:t xml:space="preserve">La quantité d'éléments à placer est limité, une fois ceux-ci sur la terrain le joueur pourra cliquer sur « Run » pour lancer une simulation et en cas d'échec il retournera sur la fenêtre de « réflexion ». En cas de succès il </w:t>
+      </w:r>
+      <w:r>
+        <w:rPr>
+          <w:lang w:val="fr-FR"/>
+        </w:rPr>
+        <w:t>accedera</w:t>
+      </w:r>
+      <w:r>
+        <w:rPr>
+          <w:lang w:val="fr-FR"/>
+        </w:rPr>
+        <w:t xml:space="preserve"> sur le niveau suivant après avoir vu une fenêtre de congratulations. Si le joueur rencontre un obstacle le personnage se détruira et le joueur retournera également sur la fenêtre de « réflexion ».</w:t>
       </w:r>
     </w:p>
     <w:p>
@@ -4017,7 +4096,6 @@
           <w:u w:val="single"/>
           <w:lang w:val="fr-FR"/>
         </w:rPr>
-        <w:lastRenderedPageBreak/>
         <w:t>Planning:</w:t>
       </w:r>
     </w:p>
@@ -4494,7 +4572,6 @@
           <w:szCs w:val="26"/>
           <w:lang w:val="fr-FR"/>
         </w:rPr>
-        <w:lastRenderedPageBreak/>
         <w:t>MAXIME</w:t>
       </w:r>
     </w:p>
@@ -5015,7 +5092,14 @@
         <w:rPr>
           <w:lang w:val="fr-FR"/>
         </w:rPr>
-        <w:t>L'entité Player est l'utilisateur. Il peut lancer et quitter le jeu, lancer une partie, changer les paramètres et créer une carte.</w:t>
+        <w:t xml:space="preserve">L'entité Player est l'utilisateur. Il peut lancer et quitter le jeu, lancer une partie, </w:t>
+      </w:r>
+      <w:r>
+        <w:rPr>
+          <w:lang w:val="fr-FR"/>
+        </w:rPr>
+        <w:lastRenderedPageBreak/>
+        <w:t>changer les paramètres et créer une carte.</w:t>
       </w:r>
     </w:p>
     <w:p>
@@ -6158,34 +6242,94 @@
       <w:pPr>
         <w:pStyle w:val="Default"/>
         <w:rPr>
-          <w:b/>
-          <w:bCs/>
-          <w:sz w:val="26"/>
-          <w:szCs w:val="26"/>
-          <w:lang w:val="fr-FR"/>
-        </w:rPr>
-      </w:pPr>
-    </w:p>
-    <w:p>
-      <w:pPr>
-        <w:pStyle w:val="Default"/>
-        <w:rPr>
-          <w:b/>
-          <w:bCs/>
-          <w:sz w:val="26"/>
-          <w:szCs w:val="26"/>
-          <w:lang w:val="fr-FR"/>
-        </w:rPr>
-      </w:pPr>
-      <w:r>
-        <w:rPr>
-          <w:b/>
-          <w:bCs/>
-          <w:sz w:val="26"/>
-          <w:szCs w:val="26"/>
-          <w:lang w:val="fr-FR"/>
-        </w:rPr>
-        <w:t>CEDRIC</w:t>
+          <w:rFonts w:asciiTheme="minorHAnsi" w:hAnsiTheme="minorHAnsi"/>
+          <w:bCs/>
+          <w:lang w:val="fr-FR"/>
+        </w:rPr>
+      </w:pPr>
+      <w:r>
+        <w:rPr>
+          <w:rFonts w:asciiTheme="minorHAnsi" w:hAnsiTheme="minorHAnsi"/>
+          <w:bCs/>
+          <w:lang w:val="fr-FR"/>
+        </w:rPr>
+        <w:t>Notre application inclus un générateur aléatoire de niveaux qui est capable de générer des niveaux suivant différent paramètre qui sont le nombre d'actions nécessaire pour résoudre le niveau, la hauteur et la largeur du niveau en nombre de cases.</w:t>
+      </w:r>
+    </w:p>
+    <w:p>
+      <w:pPr>
+        <w:pStyle w:val="Default"/>
+        <w:rPr>
+          <w:rFonts w:asciiTheme="minorHAnsi" w:hAnsiTheme="minorHAnsi"/>
+          <w:bCs/>
+          <w:lang w:val="fr-FR"/>
+        </w:rPr>
+      </w:pPr>
+    </w:p>
+    <w:p>
+      <w:pPr>
+        <w:pStyle w:val="Default"/>
+        <w:rPr>
+          <w:rFonts w:asciiTheme="minorHAnsi" w:hAnsiTheme="minorHAnsi"/>
+          <w:b/>
+          <w:bCs/>
+          <w:lang w:val="fr-FR"/>
+        </w:rPr>
+      </w:pPr>
+      <w:r>
+        <w:rPr>
+          <w:rFonts w:asciiTheme="minorHAnsi" w:hAnsiTheme="minorHAnsi"/>
+          <w:b/>
+          <w:bCs/>
+          <w:lang w:val="fr-FR"/>
+        </w:rPr>
+        <w:t>Algorithme de Génération</w:t>
+      </w:r>
+      <w:r>
+        <w:rPr>
+          <w:rFonts w:asciiTheme="minorHAnsi" w:hAnsiTheme="minorHAnsi"/>
+          <w:b/>
+          <w:bCs/>
+          <w:lang w:val="fr-FR"/>
+        </w:rPr>
+        <w:t xml:space="preserve"> :</w:t>
+      </w:r>
+    </w:p>
+    <w:p>
+      <w:pPr>
+        <w:pStyle w:val="Default"/>
+        <w:rPr>
+          <w:rFonts w:asciiTheme="minorHAnsi" w:hAnsiTheme="minorHAnsi"/>
+          <w:b/>
+          <w:bCs/>
+          <w:lang w:val="fr-FR"/>
+        </w:rPr>
+      </w:pPr>
+    </w:p>
+    <w:p>
+      <w:pPr>
+        <w:pStyle w:val="Default"/>
+        <w:rPr>
+          <w:rFonts w:asciiTheme="minorHAnsi" w:hAnsiTheme="minorHAnsi"/>
+          <w:bCs/>
+          <w:lang w:val="fr-FR"/>
+        </w:rPr>
+      </w:pPr>
+      <w:r>
+        <w:rPr>
+          <w:rFonts w:asciiTheme="minorHAnsi" w:hAnsiTheme="minorHAnsi"/>
+          <w:bCs/>
+          <w:lang w:val="fr-FR"/>
+        </w:rPr>
+        <w:t>Algo</w:t>
+      </w:r>
+      <w:r>
+        <w:rPr>
+          <w:rFonts w:asciiTheme="minorHAnsi" w:hAnsiTheme="minorHAnsi"/>
+          <w:bCs/>
+          <w:lang w:val="fr-FR"/>
+        </w:rPr>
+        <w:t>..</w:t>
       </w:r>
     </w:p>
     <w:p>
@@ -6751,7 +6895,6 @@
           <w:szCs w:val="22"/>
           <w:lang w:val="fr-FR"/>
         </w:rPr>
-        <w:lastRenderedPageBreak/>
         <w:tab/>
       </w:r>
       <w:r>
@@ -6931,249 +7074,338 @@
           <w:lang w:eastAsia="fr-FR" w:bidi="ar-SA"/>
         </w:rPr>
         <w:pict>
-          <v:group id="_x0000_s1040" style="position:absolute;left:0;text-align:left;margin-left:-35.7pt;margin-top:7.9pt;width:568.5pt;height:230.3pt;z-index:251683840" coordorigin="420,6546" coordsize="11370,4606">
-            <v:group id="_x0000_s1037" style="position:absolute;left:420;top:7532;width:11370;height:3620" coordorigin="420,6946" coordsize="11370,3620">
-              <v:shapetype id="_x0000_t202" coordsize="21600,21600" o:spt="202" path="m,l,21600r21600,l21600,xe">
-                <v:stroke joinstyle="miter"/>
-                <v:path gradientshapeok="t" o:connecttype="rect"/>
+          <v:group id="_x0000_s1044" style="position:absolute;left:0;text-align:left;margin-left:-35.7pt;margin-top:7.9pt;width:568.5pt;height:230.3pt;z-index:251686912" coordorigin="420,8303" coordsize="11370,4606">
+            <v:group id="_x0000_s1040" style="position:absolute;left:420;top:8303;width:11370;height:4606" coordorigin="420,6546" coordsize="11370,4606">
+              <v:group id="_x0000_s1037" style="position:absolute;left:420;top:7532;width:11370;height:3620" coordorigin="420,6946" coordsize="11370,3620">
+                <v:shapetype id="_x0000_t202" coordsize="21600,21600" o:spt="202" path="m,l,21600r21600,l21600,xe">
+                  <v:stroke joinstyle="miter"/>
+                  <v:path gradientshapeok="t" o:connecttype="rect"/>
+                </v:shapetype>
+                <v:shape id="_x0000_s1026" type="#_x0000_t202" style="position:absolute;left:3253;top:6946;width:3810;height:780" o:regroupid="1" strokecolor="red" strokeweight="1pt">
+                  <v:textbox>
+                    <w:txbxContent>
+                      <w:p>
+                        <w:pPr>
+                          <w:jc w:val="center"/>
+                          <w:rPr>
+                            <w:rFonts w:asciiTheme="minorHAnsi" w:hAnsiTheme="minorHAnsi"/>
+                            <w:b/>
+                          </w:rPr>
+                        </w:pPr>
+                        <w:r>
+                          <w:rPr>
+                            <w:rFonts w:asciiTheme="minorHAnsi" w:hAnsiTheme="minorHAnsi"/>
+                            <w:b/>
+                          </w:rPr>
+                          <w:t>Contrôleur de mouvement</w:t>
+                        </w:r>
+                      </w:p>
+                      <w:p>
+                        <w:pPr>
+                          <w:jc w:val="center"/>
+                          <w:rPr>
+                            <w:rFonts w:asciiTheme="minorHAnsi" w:hAnsiTheme="minorHAnsi"/>
+                            <w:sz w:val="20"/>
+                          </w:rPr>
+                        </w:pPr>
+                        <w:r>
+                          <w:rPr>
+                            <w:rFonts w:asciiTheme="minorHAnsi" w:hAnsiTheme="minorHAnsi"/>
+                            <w:sz w:val="20"/>
+                          </w:rPr>
+                          <w:t>PlayerMovementController</w:t>
+                        </w:r>
+                      </w:p>
+                    </w:txbxContent>
+                  </v:textbox>
+                </v:shape>
+                <v:shape id="_x0000_s1027" type="#_x0000_t202" style="position:absolute;left:420;top:9002;width:3600;height:720" o:regroupid="1" fillcolor="white [3201]" strokecolor="#a5a5a5 [3206]" strokeweight="1pt">
+                  <v:shadow color="#868686"/>
+                  <v:textbox>
+                    <w:txbxContent>
+                      <w:p>
+                        <w:pPr>
+                          <w:jc w:val="center"/>
+                          <w:rPr>
+                            <w:rFonts w:asciiTheme="minorHAnsi" w:hAnsiTheme="minorHAnsi"/>
+                            <w:b/>
+                          </w:rPr>
+                        </w:pPr>
+                        <w:r>
+                          <w:rPr>
+                            <w:rFonts w:asciiTheme="minorHAnsi" w:hAnsiTheme="minorHAnsi"/>
+                            <w:b/>
+                          </w:rPr>
+                          <w:t>Représentation graphique</w:t>
+                        </w:r>
+                      </w:p>
+                      <w:p>
+                        <w:pPr>
+                          <w:jc w:val="center"/>
+                          <w:rPr>
+                            <w:rFonts w:asciiTheme="minorHAnsi" w:hAnsiTheme="minorHAnsi"/>
+                            <w:sz w:val="20"/>
+                          </w:rPr>
+                        </w:pPr>
+                        <w:r>
+                          <w:rPr>
+                            <w:rFonts w:asciiTheme="minorHAnsi" w:hAnsiTheme="minorHAnsi"/>
+                            <w:sz w:val="20"/>
+                          </w:rPr>
+                          <w:t>Player</w:t>
+                        </w:r>
+                      </w:p>
+                    </w:txbxContent>
+                  </v:textbox>
+                </v:shape>
+                <v:shape id="_x0000_s1028" type="#_x0000_t202" style="position:absolute;left:6645;top:8702;width:5145;height:750" o:regroupid="1" fillcolor="white [3201]" strokecolor="#5b9bd5 [3204]" strokeweight="1pt">
+                  <v:shadow color="#868686"/>
+                  <v:textbox style="mso-next-textbox:#_x0000_s1028">
+                    <w:txbxContent>
+                      <w:p>
+                        <w:pPr>
+                          <w:rPr>
+                            <w:rFonts w:asciiTheme="minorHAnsi" w:hAnsiTheme="minorHAnsi"/>
+                            <w:b/>
+                          </w:rPr>
+                        </w:pPr>
+                        <w:r>
+                          <w:rPr>
+                            <w:rFonts w:asciiTheme="minorHAnsi" w:hAnsiTheme="minorHAnsi"/>
+                            <w:b/>
+                          </w:rPr>
+                          <w:t>Observateur d'élément</w:t>
+                        </w:r>
+                        <w:r>
+                          <w:rPr>
+                            <w:rFonts w:asciiTheme="minorHAnsi" w:hAnsiTheme="minorHAnsi"/>
+                            <w:b/>
+                          </w:rPr>
+                          <w:t>s</w:t>
+                        </w:r>
+                        <w:r>
+                          <w:rPr>
+                            <w:rFonts w:asciiTheme="minorHAnsi" w:hAnsiTheme="minorHAnsi"/>
+                            <w:b/>
+                          </w:rPr>
+                          <w:t xml:space="preserve"> physique</w:t>
+                        </w:r>
+                        <w:r>
+                          <w:rPr>
+                            <w:rFonts w:asciiTheme="minorHAnsi" w:hAnsiTheme="minorHAnsi"/>
+                            <w:b/>
+                          </w:rPr>
+                          <w:t>s</w:t>
+                        </w:r>
+                        <w:r>
+                          <w:rPr>
+                            <w:rFonts w:asciiTheme="minorHAnsi" w:hAnsiTheme="minorHAnsi"/>
+                            <w:b/>
+                          </w:rPr>
+                          <w:t xml:space="preserve"> (obstacle</w:t>
+                        </w:r>
+                        <w:r>
+                          <w:rPr>
+                            <w:rFonts w:asciiTheme="minorHAnsi" w:hAnsiTheme="minorHAnsi"/>
+                            <w:b/>
+                          </w:rPr>
+                          <w:t>s</w:t>
+                        </w:r>
+                        <w:r>
+                          <w:rPr>
+                            <w:rFonts w:asciiTheme="minorHAnsi" w:hAnsiTheme="minorHAnsi"/>
+                            <w:b/>
+                          </w:rPr>
+                          <w:t>...)</w:t>
+                        </w:r>
+                      </w:p>
+                      <w:p>
+                        <w:pPr>
+                          <w:jc w:val="center"/>
+                          <w:rPr>
+                            <w:rFonts w:asciiTheme="minorHAnsi" w:hAnsiTheme="minorHAnsi"/>
+                            <w:sz w:val="20"/>
+                          </w:rPr>
+                        </w:pPr>
+                        <w:r>
+                          <w:rPr>
+                            <w:rFonts w:asciiTheme="minorHAnsi" w:hAnsiTheme="minorHAnsi"/>
+                            <w:sz w:val="20"/>
+                          </w:rPr>
+                          <w:t>ElementObserver</w:t>
+                        </w:r>
+                      </w:p>
+                      <w:p/>
+                      <w:p/>
+                    </w:txbxContent>
+                  </v:textbox>
+                </v:shape>
+                <v:shapetype id="_x0000_t32" coordsize="21600,21600" o:spt="32" o:oned="t" path="m,l21600,21600e" filled="f">
+                  <v:path arrowok="t" fillok="f" o:connecttype="none"/>
+                  <o:lock v:ext="edit" shapetype="t"/>
+                </v:shapetype>
+                <v:shape id="_x0000_s1029" type="#_x0000_t32" style="position:absolute;left:5310;top:7726;width:975;height:2070" o:connectortype="straight" o:regroupid="1">
+                  <v:stroke endarrow="block"/>
+                </v:shape>
+                <v:shape id="_x0000_s1030" type="#_x0000_t32" style="position:absolute;left:6842;top:7726;width:2308;height:975" o:connectortype="straight" o:regroupid="1">
+                  <v:stroke endarrow="block"/>
+                </v:shape>
+                <v:shape id="_x0000_s1031" type="#_x0000_t202" style="position:absolute;left:4815;top:9797;width:5162;height:769" o:regroupid="1" fillcolor="white [3201]" strokecolor="#5b9bd5 [3204]" strokeweight="1pt">
+                  <v:shadow color="#868686"/>
+                  <v:textbox style="mso-next-textbox:#_x0000_s1031">
+                    <w:txbxContent>
+                      <w:p>
+                        <w:pPr>
+                          <w:jc w:val="center"/>
+                          <w:rPr>
+                            <w:rFonts w:asciiTheme="minorHAnsi" w:hAnsiTheme="minorHAnsi"/>
+                            <w:b/>
+                          </w:rPr>
+                        </w:pPr>
+                        <w:r>
+                          <w:rPr>
+                            <w:rFonts w:asciiTheme="minorHAnsi" w:hAnsiTheme="minorHAnsi"/>
+                            <w:b/>
+                          </w:rPr>
+                          <w:t>Observateur d'élément</w:t>
+                        </w:r>
+                        <w:r>
+                          <w:rPr>
+                            <w:rFonts w:asciiTheme="minorHAnsi" w:hAnsiTheme="minorHAnsi"/>
+                            <w:b/>
+                          </w:rPr>
+                          <w:t>s</w:t>
+                        </w:r>
+                        <w:r>
+                          <w:rPr>
+                            <w:rFonts w:asciiTheme="minorHAnsi" w:hAnsiTheme="minorHAnsi"/>
+                            <w:b/>
+                          </w:rPr>
+                          <w:t xml:space="preserve"> </w:t>
+                        </w:r>
+                        <w:r>
+                          <w:rPr>
+                            <w:rFonts w:asciiTheme="minorHAnsi" w:hAnsiTheme="minorHAnsi"/>
+                            <w:b/>
+                          </w:rPr>
+                          <w:t>à effets ou actionnables</w:t>
+                        </w:r>
+                      </w:p>
+                      <w:p>
+                        <w:pPr>
+                          <w:jc w:val="center"/>
+                          <w:rPr>
+                            <w:rFonts w:asciiTheme="minorHAnsi" w:hAnsiTheme="minorHAnsi"/>
+                            <w:sz w:val="20"/>
+                          </w:rPr>
+                        </w:pPr>
+                        <w:r>
+                          <w:rPr>
+                            <w:rFonts w:asciiTheme="minorHAnsi" w:hAnsiTheme="minorHAnsi"/>
+                            <w:sz w:val="20"/>
+                          </w:rPr>
+                          <w:t>ElementObserver</w:t>
+                        </w:r>
+                      </w:p>
+                    </w:txbxContent>
+                  </v:textbox>
+                </v:shape>
+                <v:shape id="_x0000_s1032" type="#_x0000_t32" style="position:absolute;left:2280;top:7726;width:1740;height:1275;flip:x" o:connectortype="straight" o:regroupid="1">
+                  <v:stroke endarrow="block"/>
+                </v:shape>
+                <v:shape id="_x0000_s1033" type="#_x0000_t202" style="position:absolute;left:7815;top:7815;width:3075;height:465" o:regroupid="1" filled="f" stroked="f">
+                  <v:textbox>
+                    <w:txbxContent>
+                      <w:p>
+                        <w:pPr>
+                          <w:rPr>
+                            <w:rFonts w:asciiTheme="minorHAnsi" w:hAnsiTheme="minorHAnsi"/>
+                            <w:sz w:val="22"/>
+                          </w:rPr>
+                        </w:pPr>
+                        <w:r>
+                          <w:rPr>
+                            <w:rFonts w:asciiTheme="minorHAnsi" w:hAnsiTheme="minorHAnsi"/>
+                            <w:sz w:val="22"/>
+                          </w:rPr>
+                          <w:t>1: interroge</w:t>
+                        </w:r>
+                      </w:p>
+                    </w:txbxContent>
+                  </v:textbox>
+                </v:shape>
+                <v:shape id="_x0000_s1034" type="#_x0000_t202" style="position:absolute;left:5505;top:8145;width:3075;height:465" o:regroupid="1" filled="f" stroked="f">
+                  <v:textbox>
+                    <w:txbxContent>
+                      <w:p>
+                        <w:pPr>
+                          <w:rPr>
+                            <w:rFonts w:asciiTheme="minorHAnsi" w:hAnsiTheme="minorHAnsi"/>
+                            <w:sz w:val="22"/>
+                          </w:rPr>
+                        </w:pPr>
+                        <w:r>
+                          <w:rPr>
+                            <w:rFonts w:asciiTheme="minorHAnsi" w:hAnsiTheme="minorHAnsi"/>
+                            <w:sz w:val="22"/>
+                          </w:rPr>
+                          <w:t>2: interroge</w:t>
+                        </w:r>
+                      </w:p>
+                    </w:txbxContent>
+                  </v:textbox>
+                </v:shape>
+                <v:shape id="_x0000_s1035" type="#_x0000_t202" style="position:absolute;left:645;top:8145;width:4065;height:465" o:regroupid="1" filled="f" stroked="f">
+                  <v:textbox>
+                    <w:txbxContent>
+                      <w:p>
+                        <w:pPr>
+                          <w:rPr>
+                            <w:rFonts w:asciiTheme="minorHAnsi" w:hAnsiTheme="minorHAnsi"/>
+                            <w:sz w:val="22"/>
+                          </w:rPr>
+                        </w:pPr>
+                        <w:r>
+                          <w:rPr>
+                            <w:rFonts w:asciiTheme="minorHAnsi" w:hAnsiTheme="minorHAnsi"/>
+                            <w:sz w:val="22"/>
+                          </w:rPr>
+                          <w:t>4</w:t>
+                        </w:r>
+                        <w:r>
+                          <w:rPr>
+                            <w:rFonts w:asciiTheme="minorHAnsi" w:hAnsiTheme="minorHAnsi"/>
+                            <w:sz w:val="22"/>
+                          </w:rPr>
+                          <w:t>: notifie les changements graphiques</w:t>
+                        </w:r>
+                      </w:p>
+                    </w:txbxContent>
+                  </v:textbox>
+                </v:shape>
+              </v:group>
+              <v:shapetype id="_x0000_t19" coordsize="21600,21600" o:spt="19" adj="-5898240,,,21600,21600" path="wr-21600,,21600,43200,,,21600,21600nfewr-21600,,21600,43200,,,21600,21600l,21600nsxe" filled="f">
+                <v:formulas>
+                  <v:f eqn="val #2"/>
+                  <v:f eqn="val #3"/>
+                  <v:f eqn="val #4"/>
+                </v:formulas>
+                <v:path arrowok="t" o:extrusionok="f" gradientshapeok="t" o:connecttype="custom" o:connectlocs="0,0;21600,21600;0,21600"/>
+                <v:handles>
+                  <v:h position="@2,#0" polar="@0,@1"/>
+                  <v:h position="@2,#1" polar="@0,@1"/>
+                </v:handles>
               </v:shapetype>
-              <v:shape id="_x0000_s1026" type="#_x0000_t202" style="position:absolute;left:3253;top:6946;width:3810;height:780" o:regroupid="1" strokecolor="red" strokeweight="1pt">
+              <v:shape id="_x0000_s1038" type="#_x0000_t19" style="position:absolute;left:4545;top:6909;width:810;height:622;flip:x y" coordsize="43200,27697" adj="-973702,-10722014,21600,6097" path="wr,-15503,43200,27697,42478,558,878,nfewr,-15503,43200,27697,42478,558,878,l21600,6097nsxe">
+                <v:stroke startarrow="block"/>
+                <v:path o:connectlocs="42478,558;878,0;21600,6097"/>
+              </v:shape>
+              <v:shape id="_x0000_s1039" type="#_x0000_t202" style="position:absolute;left:2535;top:6546;width:4710;height:444" filled="f" stroked="f">
                 <v:textbox>
                   <w:txbxContent>
                     <w:p>
                       <w:pPr>
                         <w:jc w:val="center"/>
-                        <w:rPr>
-                          <w:rFonts w:asciiTheme="minorHAnsi" w:hAnsiTheme="minorHAnsi"/>
-                          <w:b/>
-                        </w:rPr>
-                      </w:pPr>
-                      <w:r>
-                        <w:rPr>
-                          <w:rFonts w:asciiTheme="minorHAnsi" w:hAnsiTheme="minorHAnsi"/>
-                          <w:b/>
-                        </w:rPr>
-                        <w:t>Contrôleur de mouvement</w:t>
-                      </w:r>
-                    </w:p>
-                    <w:p>
-                      <w:pPr>
-                        <w:jc w:val="center"/>
-                        <w:rPr>
-                          <w:rFonts w:asciiTheme="minorHAnsi" w:hAnsiTheme="minorHAnsi"/>
-                          <w:sz w:val="20"/>
-                        </w:rPr>
-                      </w:pPr>
-                      <w:r>
-                        <w:rPr>
-                          <w:rFonts w:asciiTheme="minorHAnsi" w:hAnsiTheme="minorHAnsi"/>
-                          <w:sz w:val="20"/>
-                        </w:rPr>
-                        <w:t>PlayerMovementController</w:t>
-                      </w:r>
-                    </w:p>
-                  </w:txbxContent>
-                </v:textbox>
-              </v:shape>
-              <v:shape id="_x0000_s1027" type="#_x0000_t202" style="position:absolute;left:420;top:9002;width:3600;height:720" o:regroupid="1" fillcolor="white [3201]" strokecolor="#a5a5a5 [3206]" strokeweight="1pt">
-                <v:shadow color="#868686"/>
-                <v:textbox>
-                  <w:txbxContent>
-                    <w:p>
-                      <w:pPr>
-                        <w:jc w:val="center"/>
-                        <w:rPr>
-                          <w:rFonts w:asciiTheme="minorHAnsi" w:hAnsiTheme="minorHAnsi"/>
-                          <w:b/>
-                        </w:rPr>
-                      </w:pPr>
-                      <w:r>
-                        <w:rPr>
-                          <w:rFonts w:asciiTheme="minorHAnsi" w:hAnsiTheme="minorHAnsi"/>
-                          <w:b/>
-                        </w:rPr>
-                        <w:t>Représentation graphique</w:t>
-                      </w:r>
-                    </w:p>
-                    <w:p>
-                      <w:pPr>
-                        <w:jc w:val="center"/>
-                        <w:rPr>
-                          <w:rFonts w:asciiTheme="minorHAnsi" w:hAnsiTheme="minorHAnsi"/>
-                          <w:sz w:val="20"/>
-                        </w:rPr>
-                      </w:pPr>
-                      <w:r>
-                        <w:rPr>
-                          <w:rFonts w:asciiTheme="minorHAnsi" w:hAnsiTheme="minorHAnsi"/>
-                          <w:sz w:val="20"/>
-                        </w:rPr>
-                        <w:t>Player</w:t>
-                      </w:r>
-                    </w:p>
-                  </w:txbxContent>
-                </v:textbox>
-              </v:shape>
-              <v:shape id="_x0000_s1028" type="#_x0000_t202" style="position:absolute;left:6645;top:8702;width:5145;height:750" o:regroupid="1" fillcolor="white [3201]" strokecolor="#5b9bd5 [3204]" strokeweight="1pt">
-                <v:shadow color="#868686"/>
-                <v:textbox style="mso-next-textbox:#_x0000_s1028">
-                  <w:txbxContent>
-                    <w:p>
-                      <w:pPr>
-                        <w:rPr>
-                          <w:rFonts w:asciiTheme="minorHAnsi" w:hAnsiTheme="minorHAnsi"/>
-                          <w:b/>
-                        </w:rPr>
-                      </w:pPr>
-                      <w:r>
-                        <w:rPr>
-                          <w:rFonts w:asciiTheme="minorHAnsi" w:hAnsiTheme="minorHAnsi"/>
-                          <w:b/>
-                        </w:rPr>
-                        <w:t>Observateur d'élément</w:t>
-                      </w:r>
-                      <w:r>
-                        <w:rPr>
-                          <w:rFonts w:asciiTheme="minorHAnsi" w:hAnsiTheme="minorHAnsi"/>
-                          <w:b/>
-                        </w:rPr>
-                        <w:t>s</w:t>
-                      </w:r>
-                      <w:r>
-                        <w:rPr>
-                          <w:rFonts w:asciiTheme="minorHAnsi" w:hAnsiTheme="minorHAnsi"/>
-                          <w:b/>
-                        </w:rPr>
-                        <w:t xml:space="preserve"> physique</w:t>
-                      </w:r>
-                      <w:r>
-                        <w:rPr>
-                          <w:rFonts w:asciiTheme="minorHAnsi" w:hAnsiTheme="minorHAnsi"/>
-                          <w:b/>
-                        </w:rPr>
-                        <w:t>s</w:t>
-                      </w:r>
-                      <w:r>
-                        <w:rPr>
-                          <w:rFonts w:asciiTheme="minorHAnsi" w:hAnsiTheme="minorHAnsi"/>
-                          <w:b/>
-                        </w:rPr>
-                        <w:t xml:space="preserve"> (obstacle</w:t>
-                      </w:r>
-                      <w:r>
-                        <w:rPr>
-                          <w:rFonts w:asciiTheme="minorHAnsi" w:hAnsiTheme="minorHAnsi"/>
-                          <w:b/>
-                        </w:rPr>
-                        <w:t>s</w:t>
-                      </w:r>
-                      <w:r>
-                        <w:rPr>
-                          <w:rFonts w:asciiTheme="minorHAnsi" w:hAnsiTheme="minorHAnsi"/>
-                          <w:b/>
-                        </w:rPr>
-                        <w:t>...)</w:t>
-                      </w:r>
-                    </w:p>
-                    <w:p>
-                      <w:pPr>
-                        <w:jc w:val="center"/>
-                        <w:rPr>
-                          <w:rFonts w:asciiTheme="minorHAnsi" w:hAnsiTheme="minorHAnsi"/>
-                          <w:sz w:val="20"/>
-                        </w:rPr>
-                      </w:pPr>
-                      <w:r>
-                        <w:rPr>
-                          <w:rFonts w:asciiTheme="minorHAnsi" w:hAnsiTheme="minorHAnsi"/>
-                          <w:sz w:val="20"/>
-                        </w:rPr>
-                        <w:t>ElementObserver</w:t>
-                      </w:r>
-                    </w:p>
-                    <w:p/>
-                    <w:p/>
-                  </w:txbxContent>
-                </v:textbox>
-              </v:shape>
-              <v:shapetype id="_x0000_t32" coordsize="21600,21600" o:spt="32" o:oned="t" path="m,l21600,21600e" filled="f">
-                <v:path arrowok="t" fillok="f" o:connecttype="none"/>
-                <o:lock v:ext="edit" shapetype="t"/>
-              </v:shapetype>
-              <v:shape id="_x0000_s1029" type="#_x0000_t32" style="position:absolute;left:5310;top:7726;width:975;height:2070" o:connectortype="straight" o:regroupid="1">
-                <v:stroke endarrow="block"/>
-              </v:shape>
-              <v:shape id="_x0000_s1030" type="#_x0000_t32" style="position:absolute;left:6842;top:7726;width:2308;height:975" o:connectortype="straight" o:regroupid="1">
-                <v:stroke endarrow="block"/>
-              </v:shape>
-              <v:shape id="_x0000_s1031" type="#_x0000_t202" style="position:absolute;left:4815;top:9797;width:5162;height:769" o:regroupid="1" fillcolor="white [3201]" strokecolor="#5b9bd5 [3204]" strokeweight="1pt">
-                <v:shadow color="#868686"/>
-                <v:textbox style="mso-next-textbox:#_x0000_s1031">
-                  <w:txbxContent>
-                    <w:p>
-                      <w:pPr>
-                        <w:jc w:val="center"/>
-                        <w:rPr>
-                          <w:rFonts w:asciiTheme="minorHAnsi" w:hAnsiTheme="minorHAnsi"/>
-                          <w:b/>
-                        </w:rPr>
-                      </w:pPr>
-                      <w:r>
-                        <w:rPr>
-                          <w:rFonts w:asciiTheme="minorHAnsi" w:hAnsiTheme="minorHAnsi"/>
-                          <w:b/>
-                        </w:rPr>
-                        <w:t>Observateur d'élément</w:t>
-                      </w:r>
-                      <w:r>
-                        <w:rPr>
-                          <w:rFonts w:asciiTheme="minorHAnsi" w:hAnsiTheme="minorHAnsi"/>
-                          <w:b/>
-                        </w:rPr>
-                        <w:t>s</w:t>
-                      </w:r>
-                      <w:r>
-                        <w:rPr>
-                          <w:rFonts w:asciiTheme="minorHAnsi" w:hAnsiTheme="minorHAnsi"/>
-                          <w:b/>
-                        </w:rPr>
-                        <w:t xml:space="preserve"> </w:t>
-                      </w:r>
-                      <w:r>
-                        <w:rPr>
-                          <w:rFonts w:asciiTheme="minorHAnsi" w:hAnsiTheme="minorHAnsi"/>
-                          <w:b/>
-                        </w:rPr>
-                        <w:t>à effets ou actionnables</w:t>
-                      </w:r>
-                    </w:p>
-                    <w:p>
-                      <w:pPr>
-                        <w:jc w:val="center"/>
-                        <w:rPr>
-                          <w:rFonts w:asciiTheme="minorHAnsi" w:hAnsiTheme="minorHAnsi"/>
-                          <w:sz w:val="20"/>
-                        </w:rPr>
-                      </w:pPr>
-                      <w:r>
-                        <w:rPr>
-                          <w:rFonts w:asciiTheme="minorHAnsi" w:hAnsiTheme="minorHAnsi"/>
-                          <w:sz w:val="20"/>
-                        </w:rPr>
-                        <w:t>ElementObserver</w:t>
-                      </w:r>
-                    </w:p>
-                  </w:txbxContent>
-                </v:textbox>
-              </v:shape>
-              <v:shape id="_x0000_s1032" type="#_x0000_t32" style="position:absolute;left:2280;top:7726;width:1740;height:1275;flip:x" o:connectortype="straight" o:regroupid="1">
-                <v:stroke endarrow="block"/>
-              </v:shape>
-              <v:shape id="_x0000_s1033" type="#_x0000_t202" style="position:absolute;left:7815;top:7815;width:3075;height:465" o:regroupid="1" filled="f" stroked="f">
-                <v:textbox>
-                  <w:txbxContent>
-                    <w:p>
-                      <w:pPr>
                         <w:rPr>
                           <w:rFonts w:asciiTheme="minorHAnsi" w:hAnsiTheme="minorHAnsi"/>
                           <w:sz w:val="22"/>
@@ -7184,113 +7416,32 @@
                           <w:rFonts w:asciiTheme="minorHAnsi" w:hAnsiTheme="minorHAnsi"/>
                           <w:sz w:val="22"/>
                         </w:rPr>
-                        <w:t>1: interroge</w:t>
-                      </w:r>
-                    </w:p>
-                  </w:txbxContent>
-                </v:textbox>
-              </v:shape>
-              <v:shape id="_x0000_s1034" type="#_x0000_t202" style="position:absolute;left:5505;top:8145;width:3075;height:465" o:regroupid="1" filled="f" stroked="f">
-                <v:textbox>
-                  <w:txbxContent>
-                    <w:p>
-                      <w:pPr>
-                        <w:rPr>
-                          <w:rFonts w:asciiTheme="minorHAnsi" w:hAnsiTheme="minorHAnsi"/>
-                          <w:sz w:val="22"/>
-                        </w:rPr>
-                      </w:pPr>
-                      <w:r>
-                        <w:rPr>
-                          <w:rFonts w:asciiTheme="minorHAnsi" w:hAnsiTheme="minorHAnsi"/>
-                          <w:sz w:val="22"/>
-                        </w:rPr>
-                        <w:t>2: interroge</w:t>
-                      </w:r>
-                    </w:p>
-                  </w:txbxContent>
-                </v:textbox>
-              </v:shape>
-              <v:shape id="_x0000_s1035" type="#_x0000_t202" style="position:absolute;left:645;top:8145;width:4065;height:465" o:regroupid="1" filled="f" stroked="f">
-                <v:textbox>
-                  <w:txbxContent>
-                    <w:p>
-                      <w:pPr>
-                        <w:rPr>
-                          <w:rFonts w:asciiTheme="minorHAnsi" w:hAnsiTheme="minorHAnsi"/>
-                          <w:sz w:val="22"/>
-                        </w:rPr>
-                      </w:pPr>
-                      <w:r>
-                        <w:rPr>
-                          <w:rFonts w:asciiTheme="minorHAnsi" w:hAnsiTheme="minorHAnsi"/>
-                          <w:sz w:val="22"/>
-                        </w:rPr>
-                        <w:t>4</w:t>
+                        <w:t xml:space="preserve">3: </w:t>
                       </w:r>
                       <w:r>
                         <w:rPr>
                           <w:rFonts w:asciiTheme="minorHAnsi" w:hAnsiTheme="minorHAnsi"/>
                           <w:sz w:val="22"/>
                         </w:rPr>
-                        <w:t>: notifie les changements graphiques</w:t>
+                        <w:t>Applique les effets des éléments</w:t>
+                      </w:r>
+                      <w:r>
+                        <w:rPr>
+                          <w:rFonts w:asciiTheme="minorHAnsi" w:hAnsiTheme="minorHAnsi"/>
+                          <w:sz w:val="22"/>
+                        </w:rPr>
+                        <w:t xml:space="preserve"> rencontrés</w:t>
                       </w:r>
                     </w:p>
                   </w:txbxContent>
                 </v:textbox>
               </v:shape>
             </v:group>
-            <v:shapetype id="_x0000_t19" coordsize="21600,21600" o:spt="19" adj="-5898240,,,21600,21600" path="wr-21600,,21600,43200,,,21600,21600nfewr-21600,,21600,43200,,,21600,21600l,21600nsxe" filled="f">
-              <v:formulas>
-                <v:f eqn="val #2"/>
-                <v:f eqn="val #3"/>
-                <v:f eqn="val #4"/>
-              </v:formulas>
-              <v:path arrowok="t" o:extrusionok="f" gradientshapeok="t" o:connecttype="custom" o:connectlocs="0,0;21600,21600;0,21600"/>
-              <v:handles>
-                <v:h position="@2,#0" polar="@0,@1"/>
-                <v:h position="@2,#1" polar="@0,@1"/>
-              </v:handles>
-            </v:shapetype>
-            <v:shape id="_x0000_s1038" type="#_x0000_t19" style="position:absolute;left:4545;top:6909;width:810;height:622;flip:x y" coordsize="43200,27697" adj="-973702,-10722014,21600,6097" path="wr,-15503,43200,27697,42478,558,878,nfewr,-15503,43200,27697,42478,558,878,l21600,6097nsxe">
-              <v:stroke startarrow="block"/>
-              <v:path o:connectlocs="42478,558;878,0;21600,6097"/>
+            <v:shape id="_x0000_s1042" type="#_x0000_t32" style="position:absolute;left:5025;top:10069;width:945;height:2070;flip:x y" o:connectortype="straight">
+              <v:stroke dashstyle="dash" endarrow="block"/>
             </v:shape>
-            <v:shape id="_x0000_s1039" type="#_x0000_t202" style="position:absolute;left:2535;top:6546;width:4710;height:444" filled="f" stroked="f">
-              <v:textbox>
-                <w:txbxContent>
-                  <w:p>
-                    <w:pPr>
-                      <w:jc w:val="center"/>
-                      <w:rPr>
-                        <w:rFonts w:asciiTheme="minorHAnsi" w:hAnsiTheme="minorHAnsi"/>
-                        <w:sz w:val="22"/>
-                      </w:rPr>
-                    </w:pPr>
-                    <w:r>
-                      <w:rPr>
-                        <w:rFonts w:asciiTheme="minorHAnsi" w:hAnsiTheme="minorHAnsi"/>
-                        <w:sz w:val="22"/>
-                      </w:rPr>
-                      <w:t xml:space="preserve">3: </w:t>
-                    </w:r>
-                    <w:r>
-                      <w:rPr>
-                        <w:rFonts w:asciiTheme="minorHAnsi" w:hAnsiTheme="minorHAnsi"/>
-                        <w:sz w:val="22"/>
-                      </w:rPr>
-                      <w:t>Applique les effets des éléments</w:t>
-                    </w:r>
-                    <w:r>
-                      <w:rPr>
-                        <w:rFonts w:asciiTheme="minorHAnsi" w:hAnsiTheme="minorHAnsi"/>
-                        <w:sz w:val="22"/>
-                      </w:rPr>
-                      <w:t xml:space="preserve"> rencontrés</w:t>
-                    </w:r>
-                  </w:p>
-                </w:txbxContent>
-              </v:textbox>
+            <v:shape id="_x0000_s1043" type="#_x0000_t32" style="position:absolute;left:6285;top:10069;width:2160;height:975;flip:x y" o:connectortype="straight">
+              <v:stroke dashstyle="dash" endarrow="block"/>
             </v:shape>
           </v:group>
         </w:pict>
@@ -7623,7 +7774,6 @@
         <w:rPr>
           <w:lang w:val="fr-FR"/>
         </w:rPr>
-        <w:lastRenderedPageBreak/>
         <w:t xml:space="preserve">avec eux. Ils peuvent être à la fois “solides” (Rocher </w:t>
       </w:r>
       <w:r>
@@ -8231,6 +8381,7 @@
         <w:rPr>
           <w:lang w:val="fr-FR"/>
         </w:rPr>
+        <w:lastRenderedPageBreak/>
         <w:t>“Switch Bridge”, éléments du jeu servant à baisser/monter les ponts</w:t>
       </w:r>
     </w:p>
@@ -8284,7 +8435,6 @@
           <w:noProof/>
           <w:lang w:val="fr-FR" w:eastAsia="fr-FR" w:bidi="ar-SA"/>
         </w:rPr>
-        <w:lastRenderedPageBreak/>
         <w:drawing>
           <wp:anchor distT="0" distB="0" distL="0" distR="0" simplePos="0" relativeHeight="12" behindDoc="0" locked="0" layoutInCell="1" allowOverlap="1">
             <wp:simplePos x="0" y="0"/>
@@ -8682,6 +8832,7 @@
           <w:noProof/>
           <w:lang w:val="fr-FR" w:eastAsia="fr-FR" w:bidi="ar-SA"/>
         </w:rPr>
+        <w:lastRenderedPageBreak/>
         <w:drawing>
           <wp:anchor distT="0" distB="0" distL="0" distR="0" simplePos="0" relativeHeight="17" behindDoc="0" locked="0" layoutInCell="1" allowOverlap="1">
             <wp:simplePos x="0" y="0"/>
@@ -8781,7 +8932,6 @@
         <w:rPr>
           <w:lang w:val="fr-FR"/>
         </w:rPr>
-        <w:lastRenderedPageBreak/>
         <w:t>Les “Change Direction Element”  sont les éléments permettant au joueurs de changer de dirrection de déplacements Ils sont aux nombres de 4.</w:t>
       </w:r>
     </w:p>
@@ -9416,7 +9566,6 @@
         <w:rPr>
           <w:lang w:val="fr-FR"/>
         </w:rPr>
-        <w:lastRenderedPageBreak/>
         <w:tab/>
         <w:t>La classe ButtonSound permet le contrôle du son par l'utilisateur via des bouttons (pause/Play/Mute/UnMute). La méthode “OnMouseDown”, détecte un clique sur la souri, et appellera la méthode du SoundControl adéquate. La hiérarchie du son est la suivante :</w:t>
       </w:r>
@@ -9618,6 +9767,7 @@
         <w:rPr>
           <w:lang w:val="fr-FR"/>
         </w:rPr>
+        <w:lastRenderedPageBreak/>
         <w:tab/>
         <w:t xml:space="preserve">Afin de pouvoir effectuer une traduction efficace du jeu, l'utilisation de Json nous a parut la plus adapté. Avent de commencer quoi que ce soit, il a été nécessaire de prendre la classe “SimpleJSON”, mis à disposition par la communautée. </w:t>
       </w:r>
@@ -9683,7 +9833,6 @@
           <w:noProof/>
           <w:lang w:val="fr-FR" w:eastAsia="fr-FR" w:bidi="ar-SA"/>
         </w:rPr>
-        <w:lastRenderedPageBreak/>
         <w:drawing>
           <wp:anchor distT="0" distB="0" distL="0" distR="0" simplePos="0" relativeHeight="32" behindDoc="0" locked="0" layoutInCell="1" allowOverlap="1">
             <wp:simplePos x="0" y="0"/>
@@ -10085,7 +10234,37 @@
           <w:lang w:val="fr-FR"/>
         </w:rPr>
         <w:tab/>
-        <w:t>Les deux perriodes de projet nous ont permis d'appliquer concrètement nos connaissances mais aussi de les enrichir. Nous avons très forement renforcer nos connaissances du langage C#. Nous avons également appris à utiliser le moteur Unity, le gestionnaire de version Git utilisant le serveur de stockage GitHub.</w:t>
+        <w:t>Les deux périodes</w:t>
+      </w:r>
+      <w:r>
+        <w:rPr>
+          <w:lang w:val="fr-FR"/>
+        </w:rPr>
+        <w:t xml:space="preserve"> de projet nous ont permis d'appliquer concrètement nos connaissances mais aussi de les enrichir. Nous avons très </w:t>
+      </w:r>
+      <w:r>
+        <w:rPr>
+          <w:lang w:val="fr-FR"/>
+        </w:rPr>
+        <w:t>fortement</w:t>
+      </w:r>
+      <w:r>
+        <w:rPr>
+          <w:lang w:val="fr-FR"/>
+        </w:rPr>
+        <w:t xml:space="preserve"> renforcer nos connaissances du langage C#. Nous avons également appris à utiliser le moteur Unity</w:t>
+      </w:r>
+      <w:r>
+        <w:rPr>
+          <w:lang w:val="fr-FR"/>
+        </w:rPr>
+        <w:t>3D</w:t>
+      </w:r>
+      <w:r>
+        <w:rPr>
+          <w:lang w:val="fr-FR"/>
+        </w:rPr>
+        <w:t>, le gestionnaire de version Git utilisant le serveur de stockage GitHub.</w:t>
       </w:r>
     </w:p>
     <w:p>
@@ -10111,7 +10290,37 @@
           <w:lang w:val="fr-FR"/>
         </w:rPr>
         <w:tab/>
-        <w:t>Ce qui a finalement pris le plus de temps dans le développement a été la création du menu. Il fallait un menu détectant parfaitement le déplacement d'un object dans la partie du jeu et celle où sont stocker les éléments. De mêm qu'il était necessaire d'avoir un menu ergonomique, simple d'utilisation.</w:t>
+        <w:t xml:space="preserve">Ce qui a finalement pris le plus de temps dans le développement a été la création du menu. Il fallait un menu détectant parfaitement le déplacement d'un </w:t>
+      </w:r>
+      <w:r>
+        <w:rPr>
+          <w:lang w:val="fr-FR"/>
+        </w:rPr>
+        <w:t>objet</w:t>
+      </w:r>
+      <w:r>
+        <w:rPr>
+          <w:lang w:val="fr-FR"/>
+        </w:rPr>
+        <w:t xml:space="preserve"> dans la partie du jeu et celle où sont stocker les éléments. De mêm</w:t>
+      </w:r>
+      <w:r>
+        <w:rPr>
+          <w:lang w:val="fr-FR"/>
+        </w:rPr>
+        <w:t>e</w:t>
+      </w:r>
+      <w:r>
+        <w:rPr>
+          <w:lang w:val="fr-FR"/>
+        </w:rPr>
+        <w:t xml:space="preserve"> qu'il était né</w:t>
+      </w:r>
+      <w:r>
+        <w:rPr>
+          <w:lang w:val="fr-FR"/>
+        </w:rPr>
+        <w:t>cessaire d'avoir un menu ergonomique, simple d'utilisation.</w:t>
       </w:r>
     </w:p>
     <w:p>
@@ -10287,7 +10496,14 @@
           <w:lang w:val="fr-FR"/>
         </w:rPr>
         <w:tab/>
-        <w:t>Dans le cadre de ce projet, les objectifs ont été très clairs. Il nous fallait réaliser un jeu vidéo en C#. Afin de développer cette application, il nous a été demander d'utiliser le moteur Unity. Cela nous a faciliter le développement du jeu grâce aux fonctionnalités que ce moteur nous apporte. La conception avant le développement a été une étape clef du projet afin de savoir dans quelle direction s'orienter. Nous avons ainsi décrit l'analyse et le développement de l'application avec de nombreuse illustrations et explications d'utilisations.</w:t>
+        <w:t xml:space="preserve">Dans le cadre de ce projet, les objectifs ont été très clairs. Il nous fallait réaliser un </w:t>
+      </w:r>
+      <w:r>
+        <w:rPr>
+          <w:lang w:val="fr-FR"/>
+        </w:rPr>
+        <w:lastRenderedPageBreak/>
+        <w:t>jeu vidéo en C#. Afin de développer cette application, il nous a été demander d'utiliser le moteur Unity. Cela nous a faciliter le développement du jeu grâce aux fonctionnalités que ce moteur nous apporte. La conception avant le développement a été une étape clef du projet afin de savoir dans quelle direction s'orienter. Nous avons ainsi décrit l'analyse et le développement de l'application avec de nombreuse illustrations et explications d'utilisations.</w:t>
       </w:r>
     </w:p>
     <w:p>
@@ -10313,14 +10529,7 @@
           <w:lang w:val="fr-FR"/>
         </w:rPr>
         <w:tab/>
-        <w:t xml:space="preserve">Ce projet était une opportunité qui s'est révélée être très intéressante et enrichissante, dans la mesure où il nous a permis d'enrichir notre connaissance du langage de programmation C# ainsi que l'utilisation du moteur Unity. En effet, nous avons été confrontés à un nouveau mode de développement, avec un travail en groupe réel, sur une </w:t>
-      </w:r>
-      <w:r>
-        <w:rPr>
-          <w:lang w:val="fr-FR"/>
-        </w:rPr>
-        <w:lastRenderedPageBreak/>
-        <w:t>longue perriode, où il fallait s'entre aider afin de régler des problèmes pouvant être fréquents. Cela a également été notre première expérience dans le développement d'un jeu vidéo. Où il était necessaire de se mettre réellement à la place du joueur, afin de développer. Ce projet nous a également permis d'approfondir certaines méthodes de travail, à savoir la platforme de collaboration GIT, qui s'est avérée très utile pour le travail en équipe. De plus, travailler en groupe de cinq étudiants était une excellente expérience qui nous a donné un avant-goût du travail d'équipe en entreprise, tout en développant nos compérences humaines, telles que la communication, l'ouverture d'esprit et l'organisation. Chaque membre du groupe a pu appliquer les connaissances et les méthodes de travail qu'il avait préalabement étudié en crous à l'IUT de Clermont-Ferrand, au déparement informatique.</w:t>
+        <w:t>Ce projet était une opportunité qui s'est révélée être très intéressante et enrichissante, dans la mesure où il nous a permis d'enrichir notre connaissance du langage de programmation C# ainsi que l'utilisation du moteur Unity. En effet, nous avons été confrontés à un nouveau mode de développement, avec un travail en groupe réel, sur une longue perriode, où il fallait s'entre aider afin de régler des problèmes pouvant être fréquents. Cela a également été notre première expérience dans le développement d'un jeu vidéo. Où il était necessaire de se mettre réellement à la place du joueur, afin de développer. Ce projet nous a également permis d'approfondir certaines méthodes de travail, à savoir la platforme de collaboration GIT, qui s'est avérée très utile pour le travail en équipe. De plus, travailler en groupe de cinq étudiants était une excellente expérience qui nous a donné un avant-goût du travail d'équipe en entreprise, tout en développant nos compérences humaines, telles que la communication, l'ouverture d'esprit et l'organisation. Chaque membre du groupe a pu appliquer les connaissances et les méthodes de travail qu'il avait préalabement étudié en crous à l'IUT de Clermont-Ferrand, au déparement informatique.</w:t>
       </w:r>
     </w:p>
     <w:p>
@@ -11290,7 +11499,7 @@
         <w:noProof/>
         <w:lang w:val="fr-FR"/>
       </w:rPr>
-      <w:t>16</w:t>
+      <w:t>23</w:t>
     </w:r>
     <w:r>
       <w:fldChar w:fldCharType="end"/>
@@ -14001,7 +14210,7 @@
   <a:extraClrSchemeLst/>
   <a:extLst>
     <a:ext uri="{05A4C25C-085E-4340-85A3-A5531E510DB2}">
-      <thm15:themeFamily xmlns:thm15="http://schemas.microsoft.com/office/thememl/2012/main" xmlns="" name="Office Theme" id="{62F939B6-93AF-4DB8-9C6B-D6C7DFDC589F}" vid="{4A3C46E8-61CC-4603-A589-7422A47A8E4A}"/>
+      <thm15:themeFamily xmlns="" xmlns:thm15="http://schemas.microsoft.com/office/thememl/2012/main" name="Office Theme" id="{62F939B6-93AF-4DB8-9C6B-D6C7DFDC589F}" vid="{4A3C46E8-61CC-4603-A589-7422A47A8E4A}"/>
     </a:ext>
   </a:extLst>
 </a:theme>

</xml_diff>

<commit_message>
:page_facing_up: Rapport : Partie Générateur / Sauvegarde
- Début partie générateur
- Partie sauvegarde de Bastien
- Ajout d'un début de petit paragraphe sur les éléments
</commit_message>
<xml_diff>
--- a/Soutenances/RapportProjet/Rapport_Projet_Minimobile.docx
+++ b/Soutenances/RapportProjet/Rapport_Projet_Minimobile.docx
@@ -2907,6 +2907,56 @@
     <w:p>
       <w:pPr>
         <w:pStyle w:val="Default"/>
+        <w:jc w:val="both"/>
+        <w:rPr>
+          <w:sz w:val="21"/>
+          <w:lang w:val="fr-FR"/>
+        </w:rPr>
+      </w:pPr>
+    </w:p>
+    <w:p>
+      <w:pPr>
+        <w:pStyle w:val="Default"/>
+        <w:jc w:val="both"/>
+        <w:rPr>
+          <w:sz w:val="21"/>
+          <w:lang w:val="fr-FR"/>
+        </w:rPr>
+      </w:pPr>
+    </w:p>
+    <w:p>
+      <w:pPr>
+        <w:pStyle w:val="Default"/>
+        <w:jc w:val="both"/>
+        <w:rPr>
+          <w:sz w:val="21"/>
+          <w:lang w:val="fr-FR"/>
+        </w:rPr>
+      </w:pPr>
+    </w:p>
+    <w:p>
+      <w:pPr>
+        <w:pStyle w:val="Default"/>
+        <w:jc w:val="both"/>
+        <w:rPr>
+          <w:sz w:val="21"/>
+          <w:lang w:val="fr-FR"/>
+        </w:rPr>
+      </w:pPr>
+    </w:p>
+    <w:p>
+      <w:pPr>
+        <w:pStyle w:val="Default"/>
+        <w:jc w:val="both"/>
+        <w:rPr>
+          <w:sz w:val="21"/>
+          <w:lang w:val="fr-FR"/>
+        </w:rPr>
+      </w:pPr>
+    </w:p>
+    <w:p>
+      <w:pPr>
+        <w:pStyle w:val="Default"/>
         <w:numPr>
           <w:ilvl w:val="0"/>
           <w:numId w:val="4"/>
@@ -3719,7 +3769,14 @@
         <w:rPr>
           <w:lang w:val="fr-FR"/>
         </w:rPr>
-        <w:t>Professeur Layton et le Destin Perdu</w:t>
+        <w:t xml:space="preserve">Professeur </w:t>
+      </w:r>
+      <w:r>
+        <w:rPr>
+          <w:lang w:val="fr-FR"/>
+        </w:rPr>
+        <w:lastRenderedPageBreak/>
+        <w:t>Layton et le Destin Perdu</w:t>
       </w:r>
       <w:r>
         <w:rPr>
@@ -3771,14 +3828,7 @@
         <w:rPr>
           <w:lang w:val="fr-FR"/>
         </w:rPr>
-        <w:t xml:space="preserve"> (flèches de changements de direction, éléments de saut etc) sur la carte afin que le personnage puisse récolter la totalité des ressources dites « objectifs » et </w:t>
-      </w:r>
-      <w:r>
-        <w:rPr>
-          <w:lang w:val="fr-FR"/>
-        </w:rPr>
-        <w:lastRenderedPageBreak/>
-        <w:t>arriver sur la case d'arrivée.</w:t>
+        <w:t xml:space="preserve"> (flèches de changements de direction, éléments de saut etc) sur la carte afin que le personnage puisse récolter la totalité des ressources dites « objectifs » et arriver sur la case d'arrivée.</w:t>
       </w:r>
     </w:p>
     <w:p>
@@ -4514,6 +4564,7 @@
           <w:szCs w:val="26"/>
           <w:lang w:val="fr-FR"/>
         </w:rPr>
+        <w:lastRenderedPageBreak/>
         <w:t xml:space="preserve">  Présentation du moteur unity</w:t>
       </w:r>
     </w:p>
@@ -5092,14 +5143,7 @@
         <w:rPr>
           <w:lang w:val="fr-FR"/>
         </w:rPr>
-        <w:t xml:space="preserve">L'entité Player est l'utilisateur. Il peut lancer et quitter le jeu, lancer une partie, </w:t>
-      </w:r>
-      <w:r>
-        <w:rPr>
-          <w:lang w:val="fr-FR"/>
-        </w:rPr>
-        <w:lastRenderedPageBreak/>
-        <w:t>changer les paramètres et créer une carte.</w:t>
+        <w:t>L'entité Player est l'utilisateur. Il peut lancer et quitter le jeu, lancer une partie, changer les paramètres et créer une carte.</w:t>
       </w:r>
     </w:p>
     <w:p>
@@ -6241,6 +6285,7 @@
     <w:p>
       <w:pPr>
         <w:pStyle w:val="Default"/>
+        <w:jc w:val="both"/>
         <w:rPr>
           <w:rFonts w:asciiTheme="minorHAnsi" w:hAnsiTheme="minorHAnsi"/>
           <w:bCs/>
@@ -6253,32 +6298,227 @@
           <w:bCs/>
           <w:lang w:val="fr-FR"/>
         </w:rPr>
+        <w:tab/>
+      </w:r>
+      <w:r>
+        <w:rPr>
+          <w:rFonts w:asciiTheme="minorHAnsi" w:hAnsiTheme="minorHAnsi"/>
+          <w:bCs/>
+          <w:lang w:val="fr-FR"/>
+        </w:rPr>
         <w:t>Notre application inclus un générateur aléatoire de niveaux qui est capable de générer des niveaux suivant différent paramètre qui sont le nombre d'actions nécessaire pour résoudre le niveau, la hauteur et la largeur du niveau en nombre de cases.</w:t>
       </w:r>
-    </w:p>
-    <w:p>
-      <w:pPr>
-        <w:pStyle w:val="Default"/>
+      <w:r>
         <w:rPr>
           <w:rFonts w:asciiTheme="minorHAnsi" w:hAnsiTheme="minorHAnsi"/>
           <w:bCs/>
           <w:lang w:val="fr-FR"/>
         </w:rPr>
-      </w:pPr>
-    </w:p>
-    <w:p>
-      <w:pPr>
-        <w:pStyle w:val="Default"/>
+        <w:t xml:space="preserve"> Ce générateur est nécessaire au mode de jeu dit "Arcade" inclus dans notre application </w:t>
+      </w:r>
+      <w:r>
         <w:rPr>
           <w:rFonts w:asciiTheme="minorHAnsi" w:hAnsiTheme="minorHAnsi"/>
-          <w:b/>
-          <w:bCs/>
-          <w:lang w:val="fr-FR"/>
-        </w:rPr>
-      </w:pPr>
+          <w:bCs/>
+          <w:lang w:val="fr-FR"/>
+        </w:rPr>
+        <w:t>qui consiste a proposer a l'utilisateur une série de niveaux de plus en plus complexe, le but étant de ne jamais commettre d'erreur pour évi</w:t>
+      </w:r>
       <w:r>
         <w:rPr>
           <w:rFonts w:asciiTheme="minorHAnsi" w:hAnsiTheme="minorHAnsi"/>
+          <w:bCs/>
+          <w:lang w:val="fr-FR"/>
+        </w:rPr>
+        <w:t>t</w:t>
+      </w:r>
+      <w:r>
+        <w:rPr>
+          <w:rFonts w:asciiTheme="minorHAnsi" w:hAnsiTheme="minorHAnsi"/>
+          <w:bCs/>
+          <w:lang w:val="fr-FR"/>
+        </w:rPr>
+        <w:t>er d</w:t>
+      </w:r>
+      <w:r>
+        <w:rPr>
+          <w:rFonts w:asciiTheme="minorHAnsi" w:hAnsiTheme="minorHAnsi"/>
+          <w:bCs/>
+          <w:lang w:val="fr-FR"/>
+        </w:rPr>
+        <w:t>e recommencer une série du début. Il peut aussi nous servir a générer les bases d'un niveau que l'on souhaitent ajouter dans la liste des niveaux "pré-générer" proposé a l'utilisateur.</w:t>
+      </w:r>
+    </w:p>
+    <w:p>
+      <w:pPr>
+        <w:pStyle w:val="Default"/>
+        <w:jc w:val="both"/>
+        <w:rPr>
+          <w:rFonts w:asciiTheme="minorHAnsi" w:hAnsiTheme="minorHAnsi"/>
+          <w:bCs/>
+          <w:lang w:val="fr-FR"/>
+        </w:rPr>
+      </w:pPr>
+      <w:r>
+        <w:rPr>
+          <w:rFonts w:asciiTheme="minorHAnsi" w:hAnsiTheme="minorHAnsi"/>
+          <w:bCs/>
+          <w:noProof/>
+          <w:lang w:val="fr-FR" w:eastAsia="fr-FR" w:bidi="ar-SA"/>
+        </w:rPr>
+        <w:drawing>
+          <wp:anchor distT="0" distB="0" distL="114300" distR="114300" simplePos="0" relativeHeight="251687936" behindDoc="0" locked="0" layoutInCell="1" allowOverlap="1">
+            <wp:simplePos x="0" y="0"/>
+            <wp:positionH relativeFrom="column">
+              <wp:posOffset>1413510</wp:posOffset>
+            </wp:positionH>
+            <wp:positionV relativeFrom="paragraph">
+              <wp:posOffset>429895</wp:posOffset>
+            </wp:positionV>
+            <wp:extent cx="3272155" cy="2457450"/>
+            <wp:effectExtent l="19050" t="0" r="4445" b="0"/>
+            <wp:wrapTopAndBottom/>
+            <wp:docPr id="32" name="Image 1" descr="C:\Users\Cedric\Desktop\Présentation\Niveau genere.jpg"/>
+            <wp:cNvGraphicFramePr>
+              <a:graphicFrameLocks xmlns:a="http://schemas.openxmlformats.org/drawingml/2006/main" noChangeAspect="1"/>
+            </wp:cNvGraphicFramePr>
+            <a:graphic xmlns:a="http://schemas.openxmlformats.org/drawingml/2006/main">
+              <a:graphicData uri="http://schemas.openxmlformats.org/drawingml/2006/picture">
+                <pic:pic xmlns:pic="http://schemas.openxmlformats.org/drawingml/2006/picture">
+                  <pic:nvPicPr>
+                    <pic:cNvPr id="0" name="Picture 1" descr="C:\Users\Cedric\Desktop\Présentation\Niveau genere.jpg"/>
+                    <pic:cNvPicPr>
+                      <a:picLocks noChangeAspect="1" noChangeArrowheads="1"/>
+                    </pic:cNvPicPr>
+                  </pic:nvPicPr>
+                  <pic:blipFill>
+                    <a:blip r:embed="rId19"/>
+                    <a:srcRect/>
+                    <a:stretch>
+                      <a:fillRect/>
+                    </a:stretch>
+                  </pic:blipFill>
+                  <pic:spPr bwMode="auto">
+                    <a:xfrm>
+                      <a:off x="0" y="0"/>
+                      <a:ext cx="3272155" cy="2457450"/>
+                    </a:xfrm>
+                    <a:prstGeom prst="rect">
+                      <a:avLst/>
+                    </a:prstGeom>
+                    <a:noFill/>
+                    <a:ln w="9525">
+                      <a:noFill/>
+                      <a:miter lim="800000"/>
+                      <a:headEnd/>
+                      <a:tailEnd/>
+                    </a:ln>
+                  </pic:spPr>
+                </pic:pic>
+              </a:graphicData>
+            </a:graphic>
+          </wp:anchor>
+        </w:drawing>
+      </w:r>
+    </w:p>
+    <w:p>
+      <w:pPr>
+        <w:pStyle w:val="Default"/>
+        <w:jc w:val="both"/>
+        <w:rPr>
+          <w:rFonts w:asciiTheme="minorHAnsi" w:hAnsiTheme="minorHAnsi"/>
+          <w:bCs/>
+          <w:lang w:val="fr-FR"/>
+        </w:rPr>
+      </w:pPr>
+    </w:p>
+    <w:p>
+      <w:pPr>
+        <w:pStyle w:val="Default"/>
+        <w:rPr>
+          <w:rFonts w:asciiTheme="minorHAnsi" w:hAnsiTheme="minorHAnsi"/>
+          <w:bCs/>
+          <w:lang w:val="fr-FR"/>
+        </w:rPr>
+      </w:pPr>
+      <w:r>
+        <w:rPr>
+          <w:rFonts w:asciiTheme="minorHAnsi" w:hAnsiTheme="minorHAnsi"/>
+          <w:bCs/>
+          <w:noProof/>
+          <w:lang w:val="fr-FR" w:eastAsia="fr-FR" w:bidi="ar-SA"/>
+        </w:rPr>
+        <w:pict>
+          <v:shapetype id="_x0000_t202" coordsize="21600,21600" o:spt="202" path="m,l,21600r21600,l21600,xe">
+            <v:stroke joinstyle="miter"/>
+            <v:path gradientshapeok="t" o:connecttype="rect"/>
+          </v:shapetype>
+          <v:shape id="_x0000_s1046" type="#_x0000_t202" style="position:absolute;margin-left:75.3pt;margin-top:200.3pt;width:331.5pt;height:20.25pt;z-index:251688960" filled="f" stroked="f">
+            <v:textbox>
+              <w:txbxContent>
+                <w:p>
+                  <w:pPr>
+                    <w:jc w:val="center"/>
+                    <w:rPr>
+                      <w:rFonts w:asciiTheme="minorHAnsi" w:hAnsiTheme="minorHAnsi"/>
+                      <w:sz w:val="22"/>
+                    </w:rPr>
+                  </w:pPr>
+                  <w:r>
+                    <w:rPr>
+                      <w:rFonts w:asciiTheme="minorHAnsi" w:hAnsiTheme="minorHAnsi"/>
+                      <w:sz w:val="22"/>
+                    </w:rPr>
+                    <w:t xml:space="preserve">Fig n° : </w:t>
+                  </w:r>
+                  <w:r>
+                    <w:rPr>
+                      <w:rFonts w:asciiTheme="minorHAnsi" w:hAnsiTheme="minorHAnsi"/>
+                      <w:sz w:val="22"/>
+                    </w:rPr>
+                    <w:t>Exemple de niveau générer pour 6 changements de directions</w:t>
+                  </w:r>
+                </w:p>
+              </w:txbxContent>
+            </v:textbox>
+          </v:shape>
+        </w:pict>
+      </w:r>
+    </w:p>
+    <w:p>
+      <w:pPr>
+        <w:pStyle w:val="Default"/>
+        <w:rPr>
+          <w:rFonts w:asciiTheme="minorHAnsi" w:hAnsiTheme="minorHAnsi"/>
+          <w:bCs/>
+          <w:lang w:val="fr-FR"/>
+        </w:rPr>
+      </w:pPr>
+    </w:p>
+    <w:p>
+      <w:pPr>
+        <w:pStyle w:val="Default"/>
+        <w:rPr>
+          <w:rFonts w:asciiTheme="minorHAnsi" w:hAnsiTheme="minorHAnsi"/>
+          <w:b/>
+          <w:bCs/>
+          <w:lang w:val="fr-FR"/>
+        </w:rPr>
+      </w:pPr>
+    </w:p>
+    <w:p>
+      <w:pPr>
+        <w:pStyle w:val="Default"/>
+        <w:rPr>
+          <w:rFonts w:asciiTheme="minorHAnsi" w:hAnsiTheme="minorHAnsi"/>
+          <w:b/>
+          <w:bCs/>
+          <w:lang w:val="fr-FR"/>
+        </w:rPr>
+      </w:pPr>
+      <w:r>
+        <w:rPr>
+          <w:rFonts w:asciiTheme="minorHAnsi" w:hAnsiTheme="minorHAnsi"/>
           <w:b/>
           <w:bCs/>
           <w:lang w:val="fr-FR"/>
@@ -6309,6 +6549,7 @@
     <w:p>
       <w:pPr>
         <w:pStyle w:val="Default"/>
+        <w:jc w:val="both"/>
         <w:rPr>
           <w:rFonts w:asciiTheme="minorHAnsi" w:hAnsiTheme="minorHAnsi"/>
           <w:bCs/>
@@ -6321,6 +6562,106 @@
           <w:bCs/>
           <w:lang w:val="fr-FR"/>
         </w:rPr>
+        <w:tab/>
+      </w:r>
+      <w:r>
+        <w:rPr>
+          <w:rFonts w:asciiTheme="minorHAnsi" w:hAnsiTheme="minorHAnsi"/>
+          <w:bCs/>
+          <w:lang w:val="fr-FR"/>
+        </w:rPr>
+        <w:t>Générer</w:t>
+      </w:r>
+      <w:r>
+        <w:rPr>
+          <w:rFonts w:asciiTheme="minorHAnsi" w:hAnsiTheme="minorHAnsi"/>
+          <w:bCs/>
+          <w:lang w:val="fr-FR"/>
+        </w:rPr>
+        <w:t xml:space="preserve"> une </w:t>
+      </w:r>
+      <w:r>
+        <w:rPr>
+          <w:rFonts w:asciiTheme="minorHAnsi" w:hAnsiTheme="minorHAnsi"/>
+          <w:bCs/>
+          <w:lang w:val="fr-FR"/>
+        </w:rPr>
+        <w:t>énigme</w:t>
+      </w:r>
+      <w:r>
+        <w:rPr>
+          <w:rFonts w:asciiTheme="minorHAnsi" w:hAnsiTheme="minorHAnsi"/>
+          <w:bCs/>
+          <w:lang w:val="fr-FR"/>
+        </w:rPr>
+        <w:t xml:space="preserve"> (niveau de jeu) qui soit </w:t>
+      </w:r>
+      <w:r>
+        <w:rPr>
+          <w:rFonts w:asciiTheme="minorHAnsi" w:hAnsiTheme="minorHAnsi"/>
+          <w:bCs/>
+          <w:lang w:val="fr-FR"/>
+        </w:rPr>
+        <w:t>suffisamment</w:t>
+      </w:r>
+      <w:r>
+        <w:rPr>
+          <w:rFonts w:asciiTheme="minorHAnsi" w:hAnsiTheme="minorHAnsi"/>
+          <w:bCs/>
+          <w:lang w:val="fr-FR"/>
+        </w:rPr>
+        <w:t xml:space="preserve"> complexe pour que l'utilisateur ne découvre pas directement la solution n'est pas facile car il faut masquer les chemins évident a emprunter pour résoudre l'</w:t>
+      </w:r>
+      <w:r>
+        <w:rPr>
+          <w:rFonts w:asciiTheme="minorHAnsi" w:hAnsiTheme="minorHAnsi"/>
+          <w:bCs/>
+          <w:lang w:val="fr-FR"/>
+        </w:rPr>
+        <w:t>énigme</w:t>
+      </w:r>
+      <w:r>
+        <w:rPr>
+          <w:rFonts w:asciiTheme="minorHAnsi" w:hAnsiTheme="minorHAnsi"/>
+          <w:bCs/>
+          <w:lang w:val="fr-FR"/>
+        </w:rPr>
+        <w:t>. La capacité de calcul faible d'un appareil mobile comparé a un ordinateur est également un point important a prendre en compte pour que l'utilisa</w:t>
+      </w:r>
+      <w:r>
+        <w:rPr>
+          <w:rFonts w:asciiTheme="minorHAnsi" w:hAnsiTheme="minorHAnsi"/>
+          <w:bCs/>
+          <w:lang w:val="fr-FR"/>
+        </w:rPr>
+        <w:t>teur n'est pas a attendre plusieurs dizaines de seconde avant d'obtenir un niveau fonctionnel.</w:t>
+      </w:r>
+    </w:p>
+    <w:p>
+      <w:pPr>
+        <w:pStyle w:val="Default"/>
+        <w:rPr>
+          <w:rFonts w:asciiTheme="minorHAnsi" w:hAnsiTheme="minorHAnsi"/>
+          <w:bCs/>
+          <w:lang w:val="fr-FR"/>
+        </w:rPr>
+      </w:pPr>
+    </w:p>
+    <w:p>
+      <w:pPr>
+        <w:pStyle w:val="Default"/>
+        <w:rPr>
+          <w:rFonts w:asciiTheme="minorHAnsi" w:hAnsiTheme="minorHAnsi"/>
+          <w:bCs/>
+          <w:lang w:val="fr-FR"/>
+        </w:rPr>
+      </w:pPr>
+      <w:r>
+        <w:rPr>
+          <w:rFonts w:asciiTheme="minorHAnsi" w:hAnsiTheme="minorHAnsi"/>
+          <w:bCs/>
+          <w:lang w:val="fr-FR"/>
+        </w:rPr>
         <w:t>Algo</w:t>
       </w:r>
       <w:r>
@@ -6343,6 +6684,16 @@
           <w:lang w:val="fr-FR"/>
         </w:rPr>
       </w:pPr>
+      <w:r>
+        <w:rPr>
+          <w:b/>
+          <w:bCs/>
+          <w:sz w:val="26"/>
+          <w:szCs w:val="26"/>
+          <w:lang w:val="fr-FR"/>
+        </w:rPr>
+        <w:t>CEDRIC</w:t>
+      </w:r>
     </w:p>
     <w:p>
       <w:pPr>
@@ -6692,7 +7043,7 @@
                     </pic:cNvPicPr>
                   </pic:nvPicPr>
                   <pic:blipFill>
-                    <a:blip r:embed="rId19"/>
+                    <a:blip r:embed="rId20"/>
                     <a:srcRect/>
                     <a:stretch>
                       <a:fillRect/>
@@ -6998,7 +7349,17 @@
           <w:szCs w:val="22"/>
           <w:lang w:val="fr-FR"/>
         </w:rPr>
-        <w:t>Ensuite le PlayerMovementController fait avancer le Joueur dans la direction courante et on rec</w:t>
+        <w:t xml:space="preserve">Ensuite le PlayerMovementController fait avancer le Joueur dans la direction courante et on </w:t>
+      </w:r>
+      <w:r>
+        <w:rPr>
+          <w:rFonts w:asciiTheme="minorHAnsi" w:hAnsiTheme="minorHAnsi"/>
+          <w:bCs/>
+          <w:szCs w:val="22"/>
+          <w:lang w:val="fr-FR"/>
+        </w:rPr>
+        <w:lastRenderedPageBreak/>
+        <w:t>rec</w:t>
       </w:r>
       <w:r>
         <w:rPr>
@@ -7077,10 +7438,6 @@
           <v:group id="_x0000_s1044" style="position:absolute;left:0;text-align:left;margin-left:-35.7pt;margin-top:7.9pt;width:568.5pt;height:230.3pt;z-index:251686912" coordorigin="420,8303" coordsize="11370,4606">
             <v:group id="_x0000_s1040" style="position:absolute;left:420;top:8303;width:11370;height:4606" coordorigin="420,6546" coordsize="11370,4606">
               <v:group id="_x0000_s1037" style="position:absolute;left:420;top:7532;width:11370;height:3620" coordorigin="420,6946" coordsize="11370,3620">
-                <v:shapetype id="_x0000_t202" coordsize="21600,21600" o:spt="202" path="m,l,21600r21600,l21600,xe">
-                  <v:stroke joinstyle="miter"/>
-                  <v:path gradientshapeok="t" o:connecttype="rect"/>
-                </v:shapetype>
                 <v:shape id="_x0000_s1026" type="#_x0000_t202" style="position:absolute;left:3253;top:6946;width:3810;height:780" o:regroupid="1" strokecolor="red" strokeweight="1pt">
                   <v:textbox>
                     <w:txbxContent>
@@ -7679,7 +8036,128 @@
           <w:szCs w:val="26"/>
           <w:lang w:val="fr-FR"/>
         </w:rPr>
-        <w:t>Eléments du jeu</w:t>
+        <w:t>Eléments</w:t>
+      </w:r>
+      <w:r>
+        <w:rPr>
+          <w:b/>
+          <w:bCs/>
+          <w:sz w:val="26"/>
+          <w:szCs w:val="26"/>
+          <w:lang w:val="fr-FR"/>
+        </w:rPr>
+        <w:t xml:space="preserve"> du jeu</w:t>
+      </w:r>
+    </w:p>
+    <w:p>
+      <w:pPr>
+        <w:pStyle w:val="Default"/>
+        <w:rPr>
+          <w:b/>
+          <w:bCs/>
+          <w:sz w:val="26"/>
+          <w:szCs w:val="26"/>
+          <w:lang w:val="fr-FR"/>
+        </w:rPr>
+      </w:pPr>
+    </w:p>
+    <w:p>
+      <w:pPr>
+        <w:pStyle w:val="Default"/>
+        <w:rPr>
+          <w:rFonts w:asciiTheme="minorHAnsi" w:hAnsiTheme="minorHAnsi"/>
+          <w:sz w:val="22"/>
+        </w:rPr>
+      </w:pPr>
+      <w:r>
+        <w:rPr>
+          <w:rFonts w:asciiTheme="minorHAnsi" w:hAnsiTheme="minorHAnsi"/>
+          <w:bCs/>
+          <w:szCs w:val="26"/>
+          <w:lang w:val="fr-FR"/>
+        </w:rPr>
+        <w:t xml:space="preserve">On appel </w:t>
+      </w:r>
+      <w:r>
+        <w:rPr>
+          <w:rFonts w:asciiTheme="minorHAnsi" w:hAnsiTheme="minorHAnsi"/>
+          <w:bCs/>
+          <w:szCs w:val="26"/>
+          <w:lang w:val="fr-FR"/>
+        </w:rPr>
+        <w:t>"</w:t>
+      </w:r>
+      <w:r>
+        <w:rPr>
+          <w:rFonts w:asciiTheme="minorHAnsi" w:hAnsiTheme="minorHAnsi"/>
+          <w:bCs/>
+          <w:szCs w:val="26"/>
+          <w:lang w:val="fr-FR"/>
+        </w:rPr>
+        <w:t>élément</w:t>
+      </w:r>
+      <w:r>
+        <w:rPr>
+          <w:rFonts w:asciiTheme="minorHAnsi" w:hAnsiTheme="minorHAnsi"/>
+          <w:bCs/>
+          <w:szCs w:val="26"/>
+          <w:lang w:val="fr-FR"/>
+        </w:rPr>
+        <w:t>"</w:t>
+      </w:r>
+      <w:r>
+        <w:rPr>
+          <w:rFonts w:asciiTheme="minorHAnsi" w:hAnsiTheme="minorHAnsi"/>
+          <w:bCs/>
+          <w:szCs w:val="26"/>
+          <w:lang w:val="fr-FR"/>
+        </w:rPr>
+        <w:t xml:space="preserve"> tous ce qui est p</w:t>
+      </w:r>
+      <w:r>
+        <w:rPr>
+          <w:rFonts w:asciiTheme="minorHAnsi" w:hAnsiTheme="minorHAnsi"/>
+          <w:bCs/>
+          <w:szCs w:val="26"/>
+          <w:lang w:val="fr-FR"/>
+        </w:rPr>
+        <w:t>osé sur la carte de jeu et qui interagie</w:t>
+      </w:r>
+      <w:r>
+        <w:rPr>
+          <w:rFonts w:asciiTheme="minorHAnsi" w:hAnsiTheme="minorHAnsi"/>
+          <w:bCs/>
+          <w:szCs w:val="26"/>
+          <w:lang w:val="fr-FR"/>
+        </w:rPr>
+        <w:t xml:space="preserve"> avec le Joueur. Ces </w:t>
+      </w:r>
+      <w:r>
+        <w:rPr>
+          <w:rFonts w:asciiTheme="minorHAnsi" w:hAnsiTheme="minorHAnsi"/>
+          <w:bCs/>
+          <w:szCs w:val="26"/>
+          <w:lang w:val="fr-FR"/>
+        </w:rPr>
+        <w:t>éléments</w:t>
+      </w:r>
+      <w:r>
+        <w:rPr>
+          <w:rFonts w:asciiTheme="minorHAnsi" w:hAnsiTheme="minorHAnsi"/>
+          <w:bCs/>
+          <w:szCs w:val="26"/>
+          <w:lang w:val="fr-FR"/>
+        </w:rPr>
+        <w:t xml:space="preserve"> de jeu peuvent influer sur </w:t>
+      </w:r>
+      <w:r>
+        <w:rPr>
+          <w:rFonts w:asciiTheme="minorHAnsi" w:hAnsiTheme="minorHAnsi"/>
+          <w:bCs/>
+          <w:szCs w:val="26"/>
+          <w:lang w:val="fr-FR"/>
+        </w:rPr>
+        <w:t>son comportement (changement de direction...), être ramasser (Objectifs) ou actionner(leviers de ponts...)</w:t>
       </w:r>
     </w:p>
     <w:p>
@@ -7795,7 +8273,7 @@
                     <pic:cNvPicPr/>
                   </pic:nvPicPr>
                   <pic:blipFill>
-                    <a:blip r:embed="rId20"/>
+                    <a:blip r:embed="rId21"/>
                     <a:stretch/>
                   </pic:blipFill>
                   <pic:spPr>
@@ -7841,7 +8319,7 @@
                     <pic:cNvPicPr/>
                   </pic:nvPicPr>
                   <pic:blipFill>
-                    <a:blip r:embed="rId21"/>
+                    <a:blip r:embed="rId22"/>
                     <a:stretch/>
                   </pic:blipFill>
                   <pic:spPr>
@@ -7884,76 +8362,6 @@
                 <pic:pic xmlns:pic="http://schemas.openxmlformats.org/drawingml/2006/picture">
                   <pic:nvPicPr>
                     <pic:cNvPr id="8" name="Picture 6"/>
-                    <pic:cNvPicPr/>
-                  </pic:nvPicPr>
-                  <pic:blipFill>
-                    <a:blip r:embed="rId22"/>
-                    <a:stretch/>
-                  </pic:blipFill>
-                  <pic:spPr>
-                    <a:xfrm>
-                      <a:off x="0" y="0"/>
-                      <a:ext cx="475560" cy="475560"/>
-                    </a:xfrm>
-                    <a:prstGeom prst="rect">
-                      <a:avLst/>
-                    </a:prstGeom>
-                    <a:ln>
-                      <a:noFill/>
-                    </a:ln>
-                  </pic:spPr>
-                </pic:pic>
-              </a:graphicData>
-            </a:graphic>
-          </wp:inline>
-        </w:drawing>
-      </w:r>
-      <w:r>
-        <w:rPr>
-          <w:lang w:val="fr-FR"/>
-        </w:rPr>
-        <w:t xml:space="preserve"> ), </w:t>
-      </w:r>
-    </w:p>
-    <w:p>
-      <w:pPr>
-        <w:pStyle w:val="Default"/>
-        <w:jc w:val="both"/>
-        <w:rPr>
-          <w:lang w:val="fr-FR"/>
-        </w:rPr>
-      </w:pPr>
-    </w:p>
-    <w:p>
-      <w:pPr>
-        <w:pStyle w:val="Default"/>
-        <w:jc w:val="both"/>
-        <w:rPr>
-          <w:lang w:val="fr-FR"/>
-        </w:rPr>
-      </w:pPr>
-      <w:r>
-        <w:rPr>
-          <w:lang w:val="fr-FR"/>
-        </w:rPr>
-        <w:t xml:space="preserve">ou “liquides" (zone d'eau </w:t>
-      </w:r>
-      <w:r>
-        <w:rPr>
-          <w:noProof/>
-          <w:lang w:val="fr-FR" w:eastAsia="fr-FR" w:bidi="ar-SA"/>
-        </w:rPr>
-        <w:drawing>
-          <wp:inline distT="0" distB="0" distL="0" distR="0">
-            <wp:extent cx="476250" cy="476250"/>
-            <wp:effectExtent l="0" t="0" r="0" b="0"/>
-            <wp:docPr id="15" name="Picture 3"/>
-            <wp:cNvGraphicFramePr/>
-            <a:graphic xmlns:a="http://schemas.openxmlformats.org/drawingml/2006/main">
-              <a:graphicData uri="http://schemas.openxmlformats.org/drawingml/2006/picture">
-                <pic:pic xmlns:pic="http://schemas.openxmlformats.org/drawingml/2006/picture">
-                  <pic:nvPicPr>
-                    <pic:cNvPr id="9" name="Picture 3"/>
                     <pic:cNvPicPr/>
                   </pic:nvPicPr>
                   <pic:blipFill>
@@ -7982,6 +8390,76 @@
         <w:rPr>
           <w:lang w:val="fr-FR"/>
         </w:rPr>
+        <w:t xml:space="preserve"> ), </w:t>
+      </w:r>
+    </w:p>
+    <w:p>
+      <w:pPr>
+        <w:pStyle w:val="Default"/>
+        <w:jc w:val="both"/>
+        <w:rPr>
+          <w:lang w:val="fr-FR"/>
+        </w:rPr>
+      </w:pPr>
+    </w:p>
+    <w:p>
+      <w:pPr>
+        <w:pStyle w:val="Default"/>
+        <w:jc w:val="both"/>
+        <w:rPr>
+          <w:lang w:val="fr-FR"/>
+        </w:rPr>
+      </w:pPr>
+      <w:r>
+        <w:rPr>
+          <w:lang w:val="fr-FR"/>
+        </w:rPr>
+        <w:t xml:space="preserve">ou “liquides" (zone d'eau </w:t>
+      </w:r>
+      <w:r>
+        <w:rPr>
+          <w:noProof/>
+          <w:lang w:val="fr-FR" w:eastAsia="fr-FR" w:bidi="ar-SA"/>
+        </w:rPr>
+        <w:drawing>
+          <wp:inline distT="0" distB="0" distL="0" distR="0">
+            <wp:extent cx="476250" cy="476250"/>
+            <wp:effectExtent l="0" t="0" r="0" b="0"/>
+            <wp:docPr id="15" name="Picture 3"/>
+            <wp:cNvGraphicFramePr/>
+            <a:graphic xmlns:a="http://schemas.openxmlformats.org/drawingml/2006/main">
+              <a:graphicData uri="http://schemas.openxmlformats.org/drawingml/2006/picture">
+                <pic:pic xmlns:pic="http://schemas.openxmlformats.org/drawingml/2006/picture">
+                  <pic:nvPicPr>
+                    <pic:cNvPr id="9" name="Picture 3"/>
+                    <pic:cNvPicPr/>
+                  </pic:nvPicPr>
+                  <pic:blipFill>
+                    <a:blip r:embed="rId24"/>
+                    <a:stretch/>
+                  </pic:blipFill>
+                  <pic:spPr>
+                    <a:xfrm>
+                      <a:off x="0" y="0"/>
+                      <a:ext cx="475560" cy="475560"/>
+                    </a:xfrm>
+                    <a:prstGeom prst="rect">
+                      <a:avLst/>
+                    </a:prstGeom>
+                    <a:ln>
+                      <a:noFill/>
+                    </a:ln>
+                  </pic:spPr>
+                </pic:pic>
+              </a:graphicData>
+            </a:graphic>
+          </wp:inline>
+        </w:drawing>
+      </w:r>
+      <w:r>
+        <w:rPr>
+          <w:lang w:val="fr-FR"/>
+        </w:rPr>
         <w:t xml:space="preserve"> ).</w:t>
       </w:r>
     </w:p>
@@ -8089,7 +8567,7 @@
                     <pic:cNvPicPr/>
                   </pic:nvPicPr>
                   <pic:blipFill>
-                    <a:blip r:embed="rId24"/>
+                    <a:blip r:embed="rId25"/>
                     <a:srcRect r="2008"/>
                     <a:stretch/>
                   </pic:blipFill>
@@ -8178,80 +8656,6 @@
                 <pic:pic xmlns:pic="http://schemas.openxmlformats.org/drawingml/2006/picture">
                   <pic:nvPicPr>
                     <pic:cNvPr id="11" name="Picture 5"/>
-                    <pic:cNvPicPr/>
-                  </pic:nvPicPr>
-                  <pic:blipFill>
-                    <a:blip r:embed="rId25"/>
-                    <a:stretch/>
-                  </pic:blipFill>
-                  <pic:spPr>
-                    <a:xfrm>
-                      <a:off x="0" y="0"/>
-                      <a:ext cx="475560" cy="475560"/>
-                    </a:xfrm>
-                    <a:prstGeom prst="rect">
-                      <a:avLst/>
-                    </a:prstGeom>
-                    <a:ln>
-                      <a:noFill/>
-                    </a:ln>
-                  </pic:spPr>
-                </pic:pic>
-              </a:graphicData>
-            </a:graphic>
-          </wp:anchor>
-        </w:drawing>
-      </w:r>
-    </w:p>
-    <w:p>
-      <w:pPr>
-        <w:pStyle w:val="Default"/>
-        <w:numPr>
-          <w:ilvl w:val="0"/>
-          <w:numId w:val="11"/>
-        </w:numPr>
-        <w:rPr>
-          <w:lang w:val="fr-FR"/>
-        </w:rPr>
-      </w:pPr>
-      <w:r>
-        <w:rPr>
-          <w:lang w:val="fr-FR"/>
-        </w:rPr>
-        <w:t>“Picking Objectif”, éléments du jeu servant à la réalisation d'un niveau</w:t>
-      </w:r>
-    </w:p>
-    <w:p>
-      <w:pPr>
-        <w:pStyle w:val="Default"/>
-        <w:rPr>
-          <w:lang w:val="fr-FR"/>
-        </w:rPr>
-      </w:pPr>
-      <w:r>
-        <w:rPr>
-          <w:noProof/>
-          <w:lang w:val="fr-FR" w:eastAsia="fr-FR" w:bidi="ar-SA"/>
-        </w:rPr>
-        <w:drawing>
-          <wp:anchor distT="0" distB="0" distL="0" distR="0" simplePos="0" relativeHeight="10" behindDoc="0" locked="0" layoutInCell="1" allowOverlap="1">
-            <wp:simplePos x="0" y="0"/>
-            <wp:positionH relativeFrom="column">
-              <wp:posOffset>5637530</wp:posOffset>
-            </wp:positionH>
-            <wp:positionV relativeFrom="paragraph">
-              <wp:posOffset>145415</wp:posOffset>
-            </wp:positionV>
-            <wp:extent cx="476250" cy="476250"/>
-            <wp:effectExtent l="0" t="0" r="0" b="0"/>
-            <wp:wrapNone/>
-            <wp:docPr id="18" name="Picture 4"/>
-            <wp:cNvGraphicFramePr/>
-            <a:graphic xmlns:a="http://schemas.openxmlformats.org/drawingml/2006/main">
-              <a:graphicData uri="http://schemas.openxmlformats.org/drawingml/2006/picture">
-                <pic:pic xmlns:pic="http://schemas.openxmlformats.org/drawingml/2006/picture">
-                  <pic:nvPicPr>
-                    <pic:cNvPr id="12" name="Picture 4"/>
                     <pic:cNvPicPr/>
                   </pic:nvPicPr>
                   <pic:blipFill>
@@ -8292,6 +8696,80 @@
         <w:rPr>
           <w:lang w:val="fr-FR"/>
         </w:rPr>
+        <w:t>“Picking Objectif”, éléments du jeu servant à la réalisation d'un niveau</w:t>
+      </w:r>
+    </w:p>
+    <w:p>
+      <w:pPr>
+        <w:pStyle w:val="Default"/>
+        <w:rPr>
+          <w:lang w:val="fr-FR"/>
+        </w:rPr>
+      </w:pPr>
+      <w:r>
+        <w:rPr>
+          <w:noProof/>
+          <w:lang w:val="fr-FR" w:eastAsia="fr-FR" w:bidi="ar-SA"/>
+        </w:rPr>
+        <w:drawing>
+          <wp:anchor distT="0" distB="0" distL="0" distR="0" simplePos="0" relativeHeight="10" behindDoc="0" locked="0" layoutInCell="1" allowOverlap="1">
+            <wp:simplePos x="0" y="0"/>
+            <wp:positionH relativeFrom="column">
+              <wp:posOffset>5637530</wp:posOffset>
+            </wp:positionH>
+            <wp:positionV relativeFrom="paragraph">
+              <wp:posOffset>145415</wp:posOffset>
+            </wp:positionV>
+            <wp:extent cx="476250" cy="476250"/>
+            <wp:effectExtent l="0" t="0" r="0" b="0"/>
+            <wp:wrapNone/>
+            <wp:docPr id="18" name="Picture 4"/>
+            <wp:cNvGraphicFramePr/>
+            <a:graphic xmlns:a="http://schemas.openxmlformats.org/drawingml/2006/main">
+              <a:graphicData uri="http://schemas.openxmlformats.org/drawingml/2006/picture">
+                <pic:pic xmlns:pic="http://schemas.openxmlformats.org/drawingml/2006/picture">
+                  <pic:nvPicPr>
+                    <pic:cNvPr id="12" name="Picture 4"/>
+                    <pic:cNvPicPr/>
+                  </pic:nvPicPr>
+                  <pic:blipFill>
+                    <a:blip r:embed="rId27"/>
+                    <a:stretch/>
+                  </pic:blipFill>
+                  <pic:spPr>
+                    <a:xfrm>
+                      <a:off x="0" y="0"/>
+                      <a:ext cx="475560" cy="475560"/>
+                    </a:xfrm>
+                    <a:prstGeom prst="rect">
+                      <a:avLst/>
+                    </a:prstGeom>
+                    <a:ln>
+                      <a:noFill/>
+                    </a:ln>
+                  </pic:spPr>
+                </pic:pic>
+              </a:graphicData>
+            </a:graphic>
+          </wp:anchor>
+        </w:drawing>
+      </w:r>
+    </w:p>
+    <w:p>
+      <w:pPr>
+        <w:pStyle w:val="Default"/>
+        <w:numPr>
+          <w:ilvl w:val="0"/>
+          <w:numId w:val="11"/>
+        </w:numPr>
+        <w:rPr>
+          <w:lang w:val="fr-FR"/>
+        </w:rPr>
+      </w:pPr>
+      <w:r>
+        <w:rPr>
+          <w:lang w:val="fr-FR"/>
+        </w:rPr>
         <w:t>“Picking Energy”, éléments du jeu servant à augmenter la jauge d'énergie</w:t>
       </w:r>
     </w:p>
@@ -8343,7 +8821,7 @@
                     <pic:cNvPicPr/>
                   </pic:nvPicPr>
                   <pic:blipFill>
-                    <a:blip r:embed="rId27"/>
+                    <a:blip r:embed="rId28"/>
                     <a:srcRect r="2249142" b="1256000"/>
                     <a:stretch/>
                   </pic:blipFill>
@@ -8381,7 +8859,6 @@
         <w:rPr>
           <w:lang w:val="fr-FR"/>
         </w:rPr>
-        <w:lastRenderedPageBreak/>
         <w:t>“Switch Bridge”, éléments du jeu servant à baisser/monter les ponts</w:t>
       </w:r>
     </w:p>
@@ -8435,6 +8912,7 @@
           <w:noProof/>
           <w:lang w:val="fr-FR" w:eastAsia="fr-FR" w:bidi="ar-SA"/>
         </w:rPr>
+        <w:lastRenderedPageBreak/>
         <w:drawing>
           <wp:anchor distT="0" distB="0" distL="0" distR="0" simplePos="0" relativeHeight="12" behindDoc="0" locked="0" layoutInCell="1" allowOverlap="1">
             <wp:simplePos x="0" y="0"/>
@@ -8457,7 +8935,7 @@
                     <pic:cNvPicPr/>
                   </pic:nvPicPr>
                   <pic:blipFill>
-                    <a:blip r:embed="rId28"/>
+                    <a:blip r:embed="rId29"/>
                     <a:stretch/>
                   </pic:blipFill>
                   <pic:spPr>
@@ -8570,7 +9048,7 @@
                     </pic:cNvPicPr>
                   </pic:nvPicPr>
                   <pic:blipFill>
-                    <a:blip r:embed="rId29"/>
+                    <a:blip r:embed="rId30"/>
                     <a:stretch>
                       <a:fillRect/>
                     </a:stretch>
@@ -8672,7 +9150,7 @@
                     </pic:cNvPicPr>
                   </pic:nvPicPr>
                   <pic:blipFill>
-                    <a:blip r:embed="rId30"/>
+                    <a:blip r:embed="rId31"/>
                     <a:stretch>
                       <a:fillRect/>
                     </a:stretch>
@@ -8744,7 +9222,7 @@
                     </pic:cNvPicPr>
                   </pic:nvPicPr>
                   <pic:blipFill>
-                    <a:blip r:embed="rId31"/>
+                    <a:blip r:embed="rId32"/>
                     <a:stretch>
                       <a:fillRect/>
                     </a:stretch>
@@ -8832,7 +9310,6 @@
           <w:noProof/>
           <w:lang w:val="fr-FR" w:eastAsia="fr-FR" w:bidi="ar-SA"/>
         </w:rPr>
-        <w:lastRenderedPageBreak/>
         <w:drawing>
           <wp:anchor distT="0" distB="0" distL="0" distR="0" simplePos="0" relativeHeight="17" behindDoc="0" locked="0" layoutInCell="1" allowOverlap="1">
             <wp:simplePos x="0" y="0"/>
@@ -8859,7 +9336,7 @@
                     </pic:cNvPicPr>
                   </pic:nvPicPr>
                   <pic:blipFill>
-                    <a:blip r:embed="rId32"/>
+                    <a:blip r:embed="rId33"/>
                     <a:stretch>
                       <a:fillRect/>
                     </a:stretch>
@@ -8932,6 +9409,7 @@
         <w:rPr>
           <w:lang w:val="fr-FR"/>
         </w:rPr>
+        <w:lastRenderedPageBreak/>
         <w:t>Les “Change Direction Element”  sont les éléments permettant au joueurs de changer de dirrection de déplacements Ils sont aux nombres de 4.</w:t>
       </w:r>
     </w:p>
@@ -8973,7 +9451,7 @@
                     </pic:cNvPicPr>
                   </pic:nvPicPr>
                   <pic:blipFill>
-                    <a:blip r:embed="rId33"/>
+                    <a:blip r:embed="rId34"/>
                     <a:stretch>
                       <a:fillRect/>
                     </a:stretch>
@@ -9057,7 +9535,7 @@
                     </pic:cNvPicPr>
                   </pic:nvPicPr>
                   <pic:blipFill>
-                    <a:blip r:embed="rId34"/>
+                    <a:blip r:embed="rId35"/>
                     <a:stretch>
                       <a:fillRect/>
                     </a:stretch>
@@ -9141,7 +9619,7 @@
                     </pic:cNvPicPr>
                   </pic:nvPicPr>
                   <pic:blipFill>
-                    <a:blip r:embed="rId35"/>
+                    <a:blip r:embed="rId36"/>
                     <a:stretch>
                       <a:fillRect/>
                     </a:stretch>
@@ -9225,7 +9703,7 @@
                     </pic:cNvPicPr>
                   </pic:nvPicPr>
                   <pic:blipFill>
-                    <a:blip r:embed="rId36"/>
+                    <a:blip r:embed="rId37"/>
                     <a:stretch>
                       <a:fillRect/>
                     </a:stretch>
@@ -9339,7 +9817,7 @@
                     </pic:cNvPicPr>
                   </pic:nvPicPr>
                   <pic:blipFill>
-                    <a:blip r:embed="rId37"/>
+                    <a:blip r:embed="rId38"/>
                     <a:stretch>
                       <a:fillRect/>
                     </a:stretch>
@@ -9566,6 +10044,7 @@
         <w:rPr>
           <w:lang w:val="fr-FR"/>
         </w:rPr>
+        <w:lastRenderedPageBreak/>
         <w:tab/>
         <w:t>La classe ButtonSound permet le contrôle du son par l'utilisateur via des bouttons (pause/Play/Mute/UnMute). La méthode “OnMouseDown”, détecte un clique sur la souri, et appellera la méthode du SoundControl adéquate. La hiérarchie du son est la suivante :</w:t>
       </w:r>
@@ -9626,7 +10105,7 @@
                     </pic:cNvPicPr>
                   </pic:nvPicPr>
                   <pic:blipFill>
-                    <a:blip r:embed="rId38"/>
+                    <a:blip r:embed="rId39"/>
                     <a:stretch>
                       <a:fillRect/>
                     </a:stretch>
@@ -9767,7 +10246,6 @@
         <w:rPr>
           <w:lang w:val="fr-FR"/>
         </w:rPr>
-        <w:lastRenderedPageBreak/>
         <w:tab/>
         <w:t xml:space="preserve">Afin de pouvoir effectuer une traduction efficace du jeu, l'utilisation de Json nous a parut la plus adapté. Avent de commencer quoi que ce soit, il a été nécessaire de prendre la classe “SimpleJSON”, mis à disposition par la communautée. </w:t>
       </w:r>
@@ -9833,6 +10311,7 @@
           <w:noProof/>
           <w:lang w:val="fr-FR" w:eastAsia="fr-FR" w:bidi="ar-SA"/>
         </w:rPr>
+        <w:lastRenderedPageBreak/>
         <w:drawing>
           <wp:anchor distT="0" distB="0" distL="0" distR="0" simplePos="0" relativeHeight="32" behindDoc="0" locked="0" layoutInCell="1" allowOverlap="1">
             <wp:simplePos x="0" y="0"/>
@@ -9859,7 +10338,7 @@
                     </pic:cNvPicPr>
                   </pic:nvPicPr>
                   <pic:blipFill>
-                    <a:blip r:embed="rId39"/>
+                    <a:blip r:embed="rId40"/>
                     <a:stretch>
                       <a:fillRect/>
                     </a:stretch>
@@ -10011,6 +10490,290 @@
     <w:p>
       <w:pPr>
         <w:pStyle w:val="Default"/>
+        <w:rPr>
+          <w:rFonts w:asciiTheme="minorHAnsi" w:hAnsiTheme="minorHAnsi"/>
+          <w:bCs/>
+          <w:szCs w:val="26"/>
+          <w:lang w:val="fr-FR"/>
+        </w:rPr>
+      </w:pPr>
+      <w:r>
+        <w:rPr>
+          <w:rFonts w:asciiTheme="minorHAnsi" w:hAnsiTheme="minorHAnsi"/>
+          <w:bCs/>
+          <w:szCs w:val="26"/>
+          <w:lang w:val="fr-FR"/>
+        </w:rPr>
+        <w:t>La sauvegarde de niveaux est gérée par la classe LevelSave. Celle-ci a la capacité d'écrire et de lire dans un fichier xml. Pour sauvegarder un niveau, on sérialise donc son contenu dans un fichier. Pour cela, elle a besoin des classes TileMapSave et Vector3Save.</w:t>
+      </w:r>
+    </w:p>
+    <w:p>
+      <w:pPr>
+        <w:pStyle w:val="Default"/>
+        <w:rPr>
+          <w:rFonts w:asciiTheme="minorHAnsi" w:hAnsiTheme="minorHAnsi"/>
+          <w:bCs/>
+          <w:szCs w:val="26"/>
+          <w:lang w:val="fr-FR"/>
+        </w:rPr>
+      </w:pPr>
+      <w:r>
+        <w:rPr>
+          <w:rFonts w:asciiTheme="minorHAnsi" w:hAnsiTheme="minorHAnsi"/>
+          <w:bCs/>
+          <w:szCs w:val="26"/>
+          <w:lang w:val="fr-FR"/>
+        </w:rPr>
+        <w:tab/>
+        <w:t>- La classe Vector3Save est une classe sérialisable permettant de stocker les coordonnées d'un Vector3, ce qui nous permet de sauvegarder la position d'un élément.</w:t>
+      </w:r>
+    </w:p>
+    <w:p>
+      <w:pPr>
+        <w:pStyle w:val="Default"/>
+        <w:rPr>
+          <w:rFonts w:asciiTheme="minorHAnsi" w:hAnsiTheme="minorHAnsi"/>
+          <w:bCs/>
+          <w:szCs w:val="26"/>
+          <w:lang w:val="fr-FR"/>
+        </w:rPr>
+      </w:pPr>
+      <w:r>
+        <w:rPr>
+          <w:rFonts w:asciiTheme="minorHAnsi" w:hAnsiTheme="minorHAnsi"/>
+          <w:bCs/>
+          <w:szCs w:val="26"/>
+          <w:lang w:val="fr-FR"/>
+        </w:rPr>
+        <w:tab/>
+        <w:t xml:space="preserve">- La classe TileMapSave est une classe sérialisable qui contient la liste des éléments d'une </w:t>
+      </w:r>
+      <w:r>
+        <w:rPr>
+          <w:rFonts w:asciiTheme="minorHAnsi" w:hAnsiTheme="minorHAnsi"/>
+          <w:bCs/>
+          <w:szCs w:val="26"/>
+          <w:lang w:val="fr-FR"/>
+        </w:rPr>
+        <w:lastRenderedPageBreak/>
+        <w:t>scène (plus précisément de la TileMap) avec leur position sous forme de Vector3Save. Elle contient aussi le nombre d'éléments utilisables par le joueur pour résoudre le niveau, sous la forme d'un dictionnaire associant un entier à un élément.</w:t>
+      </w:r>
+    </w:p>
+    <w:p>
+      <w:pPr>
+        <w:pStyle w:val="Default"/>
+        <w:rPr>
+          <w:rFonts w:asciiTheme="minorHAnsi" w:hAnsiTheme="minorHAnsi"/>
+          <w:bCs/>
+          <w:szCs w:val="26"/>
+          <w:lang w:val="fr-FR"/>
+        </w:rPr>
+      </w:pPr>
+      <w:r>
+        <w:rPr>
+          <w:rFonts w:asciiTheme="minorHAnsi" w:hAnsiTheme="minorHAnsi"/>
+          <w:bCs/>
+          <w:szCs w:val="26"/>
+          <w:lang w:val="fr-FR"/>
+        </w:rPr>
+        <w:t xml:space="preserve">Ainsi, lorsque l'on souhaite sauvegarder le contenu de notre level, LevelSave parcours chaque élément de la TileMap, et les ajoute à une TileMapSave avec leur position. Le dictionnaire d'éléments utilisables passé en argument à la fonction est lui aussi ajouté à la TileMapSave. Ensuite cet ensemble est sérialisé dans un fichier. </w:t>
+      </w:r>
+    </w:p>
+    <w:p>
+      <w:pPr>
+        <w:pStyle w:val="Default"/>
+        <w:rPr>
+          <w:rFonts w:asciiTheme="minorHAnsi" w:hAnsiTheme="minorHAnsi"/>
+          <w:bCs/>
+          <w:szCs w:val="26"/>
+          <w:lang w:val="fr-FR"/>
+        </w:rPr>
+      </w:pPr>
+    </w:p>
+    <w:p>
+      <w:pPr>
+        <w:pStyle w:val="Default"/>
+        <w:rPr>
+          <w:rFonts w:asciiTheme="minorHAnsi" w:hAnsiTheme="minorHAnsi"/>
+          <w:bCs/>
+          <w:szCs w:val="26"/>
+          <w:lang w:val="fr-FR"/>
+        </w:rPr>
+      </w:pPr>
+    </w:p>
+    <w:p>
+      <w:pPr>
+        <w:pStyle w:val="Default"/>
+        <w:rPr>
+          <w:rFonts w:asciiTheme="minorHAnsi" w:hAnsiTheme="minorHAnsi"/>
+          <w:bCs/>
+          <w:szCs w:val="26"/>
+          <w:lang w:val="fr-FR"/>
+        </w:rPr>
+      </w:pPr>
+      <w:r>
+        <w:rPr>
+          <w:rFonts w:asciiTheme="minorHAnsi" w:hAnsiTheme="minorHAnsi"/>
+          <w:bCs/>
+          <w:szCs w:val="26"/>
+          <w:lang w:val="fr-FR"/>
+        </w:rPr>
+        <w:t>Il est ensuite possible de récupérer la liste des fichiers de niveaux sauvegardés, et d'en sélectionner un pour le charger. On va alors réaliser la démarche inverse. De ce fichier, on va récupérer une TileMapSave contenant les différents éléments du jeu.</w:t>
+      </w:r>
+    </w:p>
+    <w:p>
+      <w:pPr>
+        <w:pStyle w:val="Default"/>
+        <w:rPr>
+          <w:rFonts w:asciiTheme="minorHAnsi" w:hAnsiTheme="minorHAnsi"/>
+          <w:bCs/>
+          <w:szCs w:val="26"/>
+          <w:lang w:val="fr-FR"/>
+        </w:rPr>
+      </w:pPr>
+      <w:r>
+        <w:rPr>
+          <w:rFonts w:asciiTheme="minorHAnsi" w:hAnsiTheme="minorHAnsi"/>
+          <w:bCs/>
+          <w:szCs w:val="26"/>
+          <w:lang w:val="fr-FR"/>
+        </w:rPr>
+        <w:t>On va alors pour chaque élément récupérer le nom du préfab à instancier (chaque élément du jeu étant un préfab, il suffit de savoir quel préfab doit être placer et de l'instancier) ainsi que sa position. On vide alors la TileMap actuelle pour s'assurer que le niveau est vide, avant d'y insérer chaque élément lu dans le fichier. Enfin on renvoi le dictionnaire contenant la liste des éléments utilisables qui était stocké dans la TileMapSave récupérée.</w:t>
+      </w:r>
+    </w:p>
+    <w:p>
+      <w:pPr>
+        <w:pStyle w:val="Default"/>
+        <w:rPr>
+          <w:rFonts w:asciiTheme="minorHAnsi" w:hAnsiTheme="minorHAnsi"/>
+          <w:bCs/>
+          <w:szCs w:val="26"/>
+          <w:lang w:val="fr-FR"/>
+        </w:rPr>
+      </w:pPr>
+    </w:p>
+    <w:p>
+      <w:pPr>
+        <w:pStyle w:val="Default"/>
+        <w:rPr>
+          <w:rFonts w:asciiTheme="minorHAnsi" w:hAnsiTheme="minorHAnsi"/>
+          <w:bCs/>
+          <w:szCs w:val="26"/>
+          <w:lang w:val="fr-FR"/>
+        </w:rPr>
+      </w:pPr>
+    </w:p>
+    <w:p>
+      <w:pPr>
+        <w:pStyle w:val="Default"/>
+        <w:rPr>
+          <w:rFonts w:asciiTheme="minorHAnsi" w:hAnsiTheme="minorHAnsi"/>
+          <w:bCs/>
+          <w:szCs w:val="26"/>
+          <w:lang w:val="fr-FR"/>
+        </w:rPr>
+      </w:pPr>
+    </w:p>
+    <w:p>
+      <w:pPr>
+        <w:pStyle w:val="Default"/>
+        <w:rPr>
+          <w:rFonts w:asciiTheme="minorHAnsi" w:hAnsiTheme="minorHAnsi"/>
+          <w:bCs/>
+          <w:szCs w:val="26"/>
+          <w:lang w:val="fr-FR"/>
+        </w:rPr>
+      </w:pPr>
+    </w:p>
+    <w:p>
+      <w:pPr>
+        <w:pStyle w:val="Default"/>
+        <w:rPr>
+          <w:bCs/>
+          <w:i/>
+          <w:szCs w:val="26"/>
+          <w:lang w:val="fr-FR"/>
+        </w:rPr>
+      </w:pPr>
+      <w:r>
+        <w:rPr>
+          <w:bCs/>
+          <w:i/>
+          <w:szCs w:val="26"/>
+          <w:lang w:val="fr-FR"/>
+        </w:rPr>
+        <w:t>Lexique:</w:t>
+      </w:r>
+    </w:p>
+    <w:p>
+      <w:pPr>
+        <w:pStyle w:val="Default"/>
+        <w:rPr>
+          <w:bCs/>
+          <w:i/>
+          <w:szCs w:val="26"/>
+          <w:lang w:val="fr-FR"/>
+        </w:rPr>
+      </w:pPr>
+      <w:r>
+        <w:rPr>
+          <w:bCs/>
+          <w:i/>
+          <w:szCs w:val="26"/>
+          <w:lang w:val="fr-FR"/>
+        </w:rPr>
+        <w:t>Sérialisation / Sérialiser :</w:t>
+      </w:r>
+    </w:p>
+    <w:p>
+      <w:pPr>
+        <w:pStyle w:val="Default"/>
+        <w:rPr>
+          <w:bCs/>
+          <w:i/>
+          <w:szCs w:val="26"/>
+          <w:lang w:val="fr-FR"/>
+        </w:rPr>
+      </w:pPr>
+      <w:r>
+        <w:rPr>
+          <w:bCs/>
+          <w:i/>
+          <w:szCs w:val="26"/>
+          <w:lang w:val="fr-FR"/>
+        </w:rPr>
+        <w:t>Sérialiser un objet signifie le changer en un flux que l'on pourra sauvegarder. Dans ce projet, la sérialisation consiste à écrire le contenu de nos objet au format xml dans un fichier de sauvegarde.</w:t>
+      </w:r>
+    </w:p>
+    <w:p>
+      <w:pPr>
+        <w:pStyle w:val="Default"/>
+        <w:rPr>
+          <w:b/>
+          <w:bCs/>
+          <w:i/>
+          <w:sz w:val="26"/>
+          <w:szCs w:val="26"/>
+          <w:lang w:val="fr-FR"/>
+        </w:rPr>
+      </w:pPr>
+    </w:p>
+    <w:p>
+      <w:pPr>
+        <w:pStyle w:val="Default"/>
+        <w:rPr>
+          <w:b/>
+          <w:bCs/>
+          <w:i/>
+          <w:sz w:val="26"/>
+          <w:szCs w:val="26"/>
+          <w:lang w:val="fr-FR"/>
+        </w:rPr>
+      </w:pPr>
+    </w:p>
+    <w:p>
+      <w:pPr>
+        <w:pStyle w:val="Default"/>
         <w:numPr>
           <w:ilvl w:val="1"/>
           <w:numId w:val="15"/>
@@ -10233,6 +10996,7 @@
         <w:rPr>
           <w:lang w:val="fr-FR"/>
         </w:rPr>
+        <w:lastRenderedPageBreak/>
         <w:tab/>
         <w:t>Les deux périodes</w:t>
       </w:r>
@@ -10496,14 +11260,7 @@
           <w:lang w:val="fr-FR"/>
         </w:rPr>
         <w:tab/>
-        <w:t xml:space="preserve">Dans le cadre de ce projet, les objectifs ont été très clairs. Il nous fallait réaliser un </w:t>
-      </w:r>
-      <w:r>
-        <w:rPr>
-          <w:lang w:val="fr-FR"/>
-        </w:rPr>
-        <w:lastRenderedPageBreak/>
-        <w:t>jeu vidéo en C#. Afin de développer cette application, il nous a été demander d'utiliser le moteur Unity. Cela nous a faciliter le développement du jeu grâce aux fonctionnalités que ce moteur nous apporte. La conception avant le développement a été une étape clef du projet afin de savoir dans quelle direction s'orienter. Nous avons ainsi décrit l'analyse et le développement de l'application avec de nombreuse illustrations et explications d'utilisations.</w:t>
+        <w:t>Dans le cadre de ce projet, les objectifs ont été très clairs. Il nous fallait réaliser un jeu vidéo en C#. Afin de développer cette application, il nous a été demander d'utiliser le moteur Unity. Cela nous a faciliter le développement du jeu grâce aux fonctionnalités que ce moteur nous apporte. La conception avant le développement a été une étape clef du projet afin de savoir dans quelle direction s'orienter. Nous avons ainsi décrit l'analyse et le développement de l'application avec de nombreuse illustrations et explications d'utilisations.</w:t>
       </w:r>
     </w:p>
     <w:p>
@@ -11431,8 +12188,8 @@
       </w:pPr>
     </w:p>
     <w:sectPr>
-      <w:headerReference w:type="default" r:id="rId40"/>
-      <w:footerReference w:type="default" r:id="rId41"/>
+      <w:headerReference w:type="default" r:id="rId41"/>
+      <w:footerReference w:type="default" r:id="rId42"/>
       <w:pgSz w:w="11906" w:h="16838"/>
       <w:pgMar w:top="1700" w:right="1134" w:bottom="1901" w:left="1134" w:header="1134" w:footer="1134" w:gutter="0"/>
       <w:cols w:space="720"/>
@@ -11499,7 +12256,7 @@
         <w:noProof/>
         <w:lang w:val="fr-FR"/>
       </w:rPr>
-      <w:t>23</w:t>
+      <w:t>19</w:t>
     </w:r>
     <w:r>
       <w:fldChar w:fldCharType="end"/>
@@ -14210,7 +14967,7 @@
   <a:extraClrSchemeLst/>
   <a:extLst>
     <a:ext uri="{05A4C25C-085E-4340-85A3-A5531E510DB2}">
-      <thm15:themeFamily xmlns="" xmlns:thm15="http://schemas.microsoft.com/office/thememl/2012/main" name="Office Theme" id="{62F939B6-93AF-4DB8-9C6B-D6C7DFDC589F}" vid="{4A3C46E8-61CC-4603-A589-7422A47A8E4A}"/>
+      <thm15:themeFamily xmlns:thm15="http://schemas.microsoft.com/office/thememl/2012/main" xmlns="" name="Office Theme" id="{62F939B6-93AF-4DB8-9C6B-D6C7DFDC589F}" vid="{4A3C46E8-61CC-4603-A589-7422A47A8E4A}"/>
     </a:ext>
   </a:extLst>
 </a:theme>
@@ -14221,7 +14978,7 @@
 </file>
 
 <file path=customXml/itemProps1.xml><?xml version="1.0" encoding="utf-8"?>
-<ds:datastoreItem xmlns:ds="http://schemas.openxmlformats.org/officeDocument/2006/customXml" ds:itemID="{11AF0282-28B0-48B2-91CB-6E91519E093C}">
+<ds:datastoreItem xmlns:ds="http://schemas.openxmlformats.org/officeDocument/2006/customXml" ds:itemID="{BBA6EEDE-E794-436A-BCE9-594F671999C6}">
   <ds:schemaRefs>
     <ds:schemaRef ds:uri="http://schemas.openxmlformats.org/officeDocument/2006/bibliography"/>
   </ds:schemaRefs>

</xml_diff>

<commit_message>
:page_facing_up: Rapport : Partie Générateur terminée
- Ajout de la description de l'algorithme de génération
- Ajout du schéma des phases de génération
</commit_message>
<xml_diff>
--- a/Soutenances/RapportProjet/Rapport_Projet_Minimobile.docx
+++ b/Soutenances/RapportProjet/Rapport_Projet_Minimobile.docx
@@ -6267,12 +6267,9 @@
           <w:lang w:val="fr-FR"/>
         </w:rPr>
         <w:lastRenderedPageBreak/>
-        <w:t xml:space="preserve">  Génération d'un niveau</w:t>
-      </w:r>
-    </w:p>
-    <w:p>
-      <w:pPr>
-        <w:pStyle w:val="Default"/>
+        <w:t xml:space="preserve">  Génération d'un </w:t>
+      </w:r>
+      <w:r>
         <w:rPr>
           <w:b/>
           <w:bCs/>
@@ -6280,7 +6277,42 @@
           <w:szCs w:val="26"/>
           <w:lang w:val="fr-FR"/>
         </w:rPr>
-      </w:pPr>
+        <w:t>niveau</w:t>
+      </w:r>
+    </w:p>
+    <w:p>
+      <w:pPr>
+        <w:pStyle w:val="Default"/>
+        <w:rPr>
+          <w:b/>
+          <w:bCs/>
+          <w:sz w:val="26"/>
+          <w:szCs w:val="26"/>
+          <w:lang w:val="fr-FR"/>
+        </w:rPr>
+      </w:pPr>
+    </w:p>
+    <w:p>
+      <w:pPr>
+        <w:pStyle w:val="Default"/>
+        <w:rPr>
+          <w:b/>
+          <w:bCs/>
+          <w:sz w:val="26"/>
+          <w:szCs w:val="26"/>
+          <w:lang w:val="fr-FR"/>
+        </w:rPr>
+      </w:pPr>
+      <w:r>
+        <w:rPr>
+          <w:b/>
+          <w:bCs/>
+          <w:sz w:val="26"/>
+          <w:szCs w:val="26"/>
+          <w:lang w:val="fr-FR"/>
+        </w:rPr>
+        <w:t>CEDRIC</w:t>
+      </w:r>
     </w:p>
     <w:p>
       <w:pPr>
@@ -6346,7 +6378,7 @@
           <w:bCs/>
           <w:lang w:val="fr-FR"/>
         </w:rPr>
-        <w:t>e recommencer une série du début. Il peut aussi nous servir a générer les bases d'un niveau que l'on souhaitent ajouter dans la liste des niveaux "pré-générer" proposé a l'utilisateur.</w:t>
+        <w:t>e recommencer une série du début. Il peut aussi nous servir a générer les bases d'un niveau que l'on souhaite ajouter dans la liste des niveaux "pré-générer" proposé a l'utilisateur.</w:t>
       </w:r>
     </w:p>
     <w:p>
@@ -6469,7 +6501,21 @@
                       <w:rFonts w:asciiTheme="minorHAnsi" w:hAnsiTheme="minorHAnsi"/>
                       <w:sz w:val="22"/>
                     </w:rPr>
-                    <w:t xml:space="preserve">Fig n° : </w:t>
+                    <w:t>Fig</w:t>
+                  </w:r>
+                  <w:r>
+                    <w:rPr>
+                      <w:rFonts w:asciiTheme="minorHAnsi" w:hAnsiTheme="minorHAnsi"/>
+                      <w:sz w:val="22"/>
+                    </w:rPr>
+                    <w:t>.</w:t>
+                  </w:r>
+                  <w:r>
+                    <w:rPr>
+                      <w:rFonts w:asciiTheme="minorHAnsi" w:hAnsiTheme="minorHAnsi"/>
+                      <w:sz w:val="22"/>
+                    </w:rPr>
+                    <w:t xml:space="preserve"> n° : </w:t>
                   </w:r>
                   <w:r>
                     <w:rPr>
@@ -6636,41 +6682,541 @@
         </w:rPr>
         <w:t>teur n'est pas a attendre plusieurs dizaines de seconde avant d'obtenir un niveau fonctionnel.</w:t>
       </w:r>
-    </w:p>
-    <w:p>
-      <w:pPr>
-        <w:pStyle w:val="Default"/>
+      <w:r>
         <w:rPr>
           <w:rFonts w:asciiTheme="minorHAnsi" w:hAnsiTheme="minorHAnsi"/>
           <w:bCs/>
           <w:lang w:val="fr-FR"/>
         </w:rPr>
-      </w:pPr>
-    </w:p>
-    <w:p>
-      <w:pPr>
-        <w:pStyle w:val="Default"/>
+        <w:t xml:space="preserve"> Nous avons donc conçu un algorithme qui prend en compte ces différentes considérations.</w:t>
+      </w:r>
+    </w:p>
+    <w:p>
+      <w:pPr>
+        <w:pStyle w:val="Default"/>
+        <w:jc w:val="both"/>
         <w:rPr>
           <w:rFonts w:asciiTheme="minorHAnsi" w:hAnsiTheme="minorHAnsi"/>
           <w:bCs/>
           <w:lang w:val="fr-FR"/>
         </w:rPr>
       </w:pPr>
-      <w:r>
+    </w:p>
+    <w:p>
+      <w:pPr>
+        <w:pStyle w:val="Default"/>
+        <w:jc w:val="both"/>
         <w:rPr>
           <w:rFonts w:asciiTheme="minorHAnsi" w:hAnsiTheme="minorHAnsi"/>
           <w:bCs/>
           <w:lang w:val="fr-FR"/>
         </w:rPr>
-        <w:t>Algo</w:t>
-      </w:r>
+      </w:pPr>
       <w:r>
         <w:rPr>
           <w:rFonts w:asciiTheme="minorHAnsi" w:hAnsiTheme="minorHAnsi"/>
           <w:bCs/>
           <w:lang w:val="fr-FR"/>
         </w:rPr>
-        <w:t>..</w:t>
+        <w:t xml:space="preserve">L'algorithme </w:t>
+      </w:r>
+      <w:r>
+        <w:rPr>
+          <w:rFonts w:asciiTheme="minorHAnsi" w:hAnsiTheme="minorHAnsi"/>
+          <w:bCs/>
+          <w:lang w:val="fr-FR"/>
+        </w:rPr>
+        <w:t xml:space="preserve">ne génère pas une carte aléatoire et cherche la solution </w:t>
+      </w:r>
+      <w:r>
+        <w:rPr>
+          <w:rFonts w:asciiTheme="minorHAnsi" w:hAnsiTheme="minorHAnsi"/>
+          <w:bCs/>
+          <w:lang w:val="fr-FR"/>
+        </w:rPr>
+        <w:t xml:space="preserve">la plus efficace mais est basé sur le principe inverse. Il va commencer par déterminer un chemin suivant le nombre d'actions </w:t>
+      </w:r>
+      <w:r>
+        <w:rPr>
+          <w:rFonts w:asciiTheme="minorHAnsi" w:hAnsiTheme="minorHAnsi"/>
+          <w:bCs/>
+          <w:lang w:val="fr-FR"/>
+        </w:rPr>
+        <w:t>nécessaire</w:t>
+      </w:r>
+      <w:r>
+        <w:rPr>
+          <w:rFonts w:asciiTheme="minorHAnsi" w:hAnsiTheme="minorHAnsi"/>
+          <w:bCs/>
+          <w:lang w:val="fr-FR"/>
+        </w:rPr>
+        <w:t xml:space="preserve"> pour résoudre le niveau et va placer au </w:t>
+      </w:r>
+      <w:r>
+        <w:rPr>
+          <w:rFonts w:asciiTheme="minorHAnsi" w:hAnsiTheme="minorHAnsi"/>
+          <w:bCs/>
+          <w:lang w:val="fr-FR"/>
+        </w:rPr>
+        <w:t>extrémité</w:t>
+      </w:r>
+      <w:r>
+        <w:rPr>
+          <w:rFonts w:asciiTheme="minorHAnsi" w:hAnsiTheme="minorHAnsi"/>
+          <w:bCs/>
+          <w:lang w:val="fr-FR"/>
+        </w:rPr>
+        <w:t xml:space="preserve"> la case de départ et la case d'arrivé. Il va ensuite générer l'environnement autour de ce chemin de façon à ce que le chemin établit soit la ou l'une des seule solutions</w:t>
+      </w:r>
+      <w:r>
+        <w:rPr>
+          <w:rFonts w:asciiTheme="minorHAnsi" w:hAnsiTheme="minorHAnsi"/>
+          <w:bCs/>
+          <w:lang w:val="fr-FR"/>
+        </w:rPr>
+        <w:t xml:space="preserve"> à l'énigme. Pour obliger l'utilisateur à passer par les chemins établis il suffit de placer correctement les objectifs sur le chemin puisqu'il faut absolument ramasser tous les objectifs pour gagner la partie. On placera donc de manière aléatoire des objectifs en nombre </w:t>
+      </w:r>
+      <w:r>
+        <w:rPr>
+          <w:rFonts w:asciiTheme="minorHAnsi" w:hAnsiTheme="minorHAnsi"/>
+          <w:bCs/>
+          <w:lang w:val="fr-FR"/>
+        </w:rPr>
+        <w:lastRenderedPageBreak/>
+        <w:t xml:space="preserve">suffisant </w:t>
+      </w:r>
+      <w:r>
+        <w:rPr>
+          <w:rFonts w:asciiTheme="minorHAnsi" w:hAnsiTheme="minorHAnsi"/>
+          <w:bCs/>
+          <w:lang w:val="fr-FR"/>
+        </w:rPr>
+        <w:t>sur les différentes sections du chemin prédéfinit. Pour terminer on ajoute des obstacles pour bloquer d'autre solutions qui serait encore possible et rendre le niveau plus crédible.</w:t>
+      </w:r>
+    </w:p>
+    <w:p>
+      <w:pPr>
+        <w:pStyle w:val="Default"/>
+        <w:jc w:val="both"/>
+        <w:rPr>
+          <w:rFonts w:asciiTheme="minorHAnsi" w:hAnsiTheme="minorHAnsi"/>
+          <w:bCs/>
+          <w:lang w:val="fr-FR"/>
+        </w:rPr>
+      </w:pPr>
+    </w:p>
+    <w:p>
+      <w:pPr>
+        <w:pStyle w:val="Default"/>
+        <w:jc w:val="both"/>
+        <w:rPr>
+          <w:rFonts w:asciiTheme="minorHAnsi" w:hAnsiTheme="minorHAnsi"/>
+          <w:bCs/>
+          <w:lang w:val="fr-FR"/>
+        </w:rPr>
+      </w:pPr>
+      <w:r>
+        <w:rPr>
+          <w:rFonts w:asciiTheme="minorHAnsi" w:hAnsiTheme="minorHAnsi"/>
+          <w:bCs/>
+          <w:noProof/>
+          <w:lang w:val="fr-FR" w:eastAsia="fr-FR" w:bidi="ar-SA"/>
+        </w:rPr>
+        <w:pict>
+          <v:group id="_x0000_s1056" style="position:absolute;left:0;text-align:left;margin-left:136.05pt;margin-top:70.2pt;width:307.85pt;height:160.55pt;z-index:251694080" coordorigin="3855,3983" coordsize="6157,3211">
+            <v:shapetype id="_x0000_t13" coordsize="21600,21600" o:spt="13" adj="16200,5400" path="m@0,l@0@1,0@1,0@2@0@2@0,21600,21600,10800xe">
+              <v:stroke joinstyle="miter"/>
+              <v:formulas>
+                <v:f eqn="val #0"/>
+                <v:f eqn="val #1"/>
+                <v:f eqn="sum height 0 #1"/>
+                <v:f eqn="sum 10800 0 #1"/>
+                <v:f eqn="sum width 0 #0"/>
+                <v:f eqn="prod @4 @3 10800"/>
+                <v:f eqn="sum width 0 @5"/>
+              </v:formulas>
+              <v:path o:connecttype="custom" o:connectlocs="@0,0;0,10800;@0,21600;21600,10800" o:connectangles="270,180,90,0" textboxrect="0,@1,@6,@2"/>
+              <v:handles>
+                <v:h position="#0,#1" xrange="0,21600" yrange="0,10800"/>
+              </v:handles>
+            </v:shapetype>
+            <v:shape id="_x0000_s1051" type="#_x0000_t13" style="position:absolute;left:3855;top:3983;width:660;height:195">
+              <v:shadow on="t"/>
+            </v:shape>
+            <v:shape id="_x0000_s1052" type="#_x0000_t13" style="position:absolute;left:7545;top:3983;width:660;height:195">
+              <v:shadow on="t"/>
+            </v:shape>
+            <v:shape id="_x0000_s1053" type="#_x0000_t13" style="position:absolute;left:9585;top:5619;width:660;height:195;rotation:90">
+              <v:shadow on="t"/>
+            </v:shape>
+            <v:shape id="_x0000_s1054" type="#_x0000_t13" style="position:absolute;left:6615;top:6999;width:660;height:195;rotation:180">
+              <v:shadow on="t"/>
+            </v:shape>
+          </v:group>
+        </w:pict>
+      </w:r>
+      <w:r>
+        <w:rPr>
+          <w:rFonts w:asciiTheme="minorHAnsi" w:hAnsiTheme="minorHAnsi"/>
+          <w:bCs/>
+          <w:noProof/>
+          <w:lang w:val="fr-FR" w:eastAsia="fr-FR" w:bidi="ar-SA"/>
+        </w:rPr>
+        <w:drawing>
+          <wp:anchor distT="0" distB="0" distL="114300" distR="114300" simplePos="0" relativeHeight="251692032" behindDoc="0" locked="0" layoutInCell="1" allowOverlap="1">
+            <wp:simplePos x="0" y="0"/>
+            <wp:positionH relativeFrom="column">
+              <wp:posOffset>4423410</wp:posOffset>
+            </wp:positionH>
+            <wp:positionV relativeFrom="paragraph">
+              <wp:posOffset>262890</wp:posOffset>
+            </wp:positionV>
+            <wp:extent cx="2114550" cy="1581150"/>
+            <wp:effectExtent l="19050" t="0" r="0" b="0"/>
+            <wp:wrapTopAndBottom/>
+            <wp:docPr id="36" name="Image 3" descr="C:\Users\Cedric\Desktop\Présentation\Image Generation\Generation phase3.jpg"/>
+            <wp:cNvGraphicFramePr>
+              <a:graphicFrameLocks xmlns:a="http://schemas.openxmlformats.org/drawingml/2006/main" noChangeAspect="1"/>
+            </wp:cNvGraphicFramePr>
+            <a:graphic xmlns:a="http://schemas.openxmlformats.org/drawingml/2006/main">
+              <a:graphicData uri="http://schemas.openxmlformats.org/drawingml/2006/picture">
+                <pic:pic xmlns:pic="http://schemas.openxmlformats.org/drawingml/2006/picture">
+                  <pic:nvPicPr>
+                    <pic:cNvPr id="0" name="Picture 3" descr="C:\Users\Cedric\Desktop\Présentation\Image Generation\Generation phase3.jpg"/>
+                    <pic:cNvPicPr>
+                      <a:picLocks noChangeAspect="1" noChangeArrowheads="1"/>
+                    </pic:cNvPicPr>
+                  </pic:nvPicPr>
+                  <pic:blipFill>
+                    <a:blip r:embed="rId20" cstate="print"/>
+                    <a:srcRect/>
+                    <a:stretch>
+                      <a:fillRect/>
+                    </a:stretch>
+                  </pic:blipFill>
+                  <pic:spPr bwMode="auto">
+                    <a:xfrm>
+                      <a:off x="0" y="0"/>
+                      <a:ext cx="2114550" cy="1581150"/>
+                    </a:xfrm>
+                    <a:prstGeom prst="rect">
+                      <a:avLst/>
+                    </a:prstGeom>
+                    <a:noFill/>
+                    <a:ln w="9525">
+                      <a:noFill/>
+                      <a:miter lim="800000"/>
+                      <a:headEnd/>
+                      <a:tailEnd/>
+                    </a:ln>
+                  </pic:spPr>
+                </pic:pic>
+              </a:graphicData>
+            </a:graphic>
+          </wp:anchor>
+        </w:drawing>
+      </w:r>
+      <w:r>
+        <w:rPr>
+          <w:rFonts w:asciiTheme="minorHAnsi" w:hAnsiTheme="minorHAnsi"/>
+          <w:bCs/>
+          <w:noProof/>
+          <w:lang w:val="fr-FR" w:eastAsia="fr-FR" w:bidi="ar-SA"/>
+        </w:rPr>
+        <w:drawing>
+          <wp:anchor distT="0" distB="0" distL="114300" distR="114300" simplePos="0" relativeHeight="251691008" behindDoc="0" locked="0" layoutInCell="1" allowOverlap="1">
+            <wp:simplePos x="0" y="0"/>
+            <wp:positionH relativeFrom="column">
+              <wp:posOffset>2070735</wp:posOffset>
+            </wp:positionH>
+            <wp:positionV relativeFrom="paragraph">
+              <wp:posOffset>262890</wp:posOffset>
+            </wp:positionV>
+            <wp:extent cx="2108200" cy="1581150"/>
+            <wp:effectExtent l="19050" t="0" r="6350" b="0"/>
+            <wp:wrapTopAndBottom/>
+            <wp:docPr id="35" name="Image 2" descr="C:\Users\Cedric\Desktop\Présentation\Image Generation\Generation phase2.jpg"/>
+            <wp:cNvGraphicFramePr>
+              <a:graphicFrameLocks xmlns:a="http://schemas.openxmlformats.org/drawingml/2006/main" noChangeAspect="1"/>
+            </wp:cNvGraphicFramePr>
+            <a:graphic xmlns:a="http://schemas.openxmlformats.org/drawingml/2006/main">
+              <a:graphicData uri="http://schemas.openxmlformats.org/drawingml/2006/picture">
+                <pic:pic xmlns:pic="http://schemas.openxmlformats.org/drawingml/2006/picture">
+                  <pic:nvPicPr>
+                    <pic:cNvPr id="0" name="Picture 2" descr="C:\Users\Cedric\Desktop\Présentation\Image Generation\Generation phase2.jpg"/>
+                    <pic:cNvPicPr>
+                      <a:picLocks noChangeAspect="1" noChangeArrowheads="1"/>
+                    </pic:cNvPicPr>
+                  </pic:nvPicPr>
+                  <pic:blipFill>
+                    <a:blip r:embed="rId21" cstate="print"/>
+                    <a:srcRect/>
+                    <a:stretch>
+                      <a:fillRect/>
+                    </a:stretch>
+                  </pic:blipFill>
+                  <pic:spPr bwMode="auto">
+                    <a:xfrm>
+                      <a:off x="0" y="0"/>
+                      <a:ext cx="2108200" cy="1581150"/>
+                    </a:xfrm>
+                    <a:prstGeom prst="rect">
+                      <a:avLst/>
+                    </a:prstGeom>
+                    <a:noFill/>
+                    <a:ln w="9525">
+                      <a:noFill/>
+                      <a:miter lim="800000"/>
+                      <a:headEnd/>
+                      <a:tailEnd/>
+                    </a:ln>
+                  </pic:spPr>
+                </pic:pic>
+              </a:graphicData>
+            </a:graphic>
+          </wp:anchor>
+        </w:drawing>
+      </w:r>
+      <w:r>
+        <w:rPr>
+          <w:rFonts w:asciiTheme="minorHAnsi" w:hAnsiTheme="minorHAnsi"/>
+          <w:bCs/>
+          <w:noProof/>
+          <w:lang w:val="fr-FR" w:eastAsia="fr-FR" w:bidi="ar-SA"/>
+        </w:rPr>
+        <w:drawing>
+          <wp:anchor distT="0" distB="0" distL="114300" distR="114300" simplePos="0" relativeHeight="251689984" behindDoc="0" locked="0" layoutInCell="1" allowOverlap="1">
+            <wp:simplePos x="0" y="0"/>
+            <wp:positionH relativeFrom="column">
+              <wp:posOffset>-253365</wp:posOffset>
+            </wp:positionH>
+            <wp:positionV relativeFrom="paragraph">
+              <wp:posOffset>262890</wp:posOffset>
+            </wp:positionV>
+            <wp:extent cx="2105025" cy="1581150"/>
+            <wp:effectExtent l="19050" t="0" r="9525" b="0"/>
+            <wp:wrapTopAndBottom/>
+            <wp:docPr id="34" name="Image 1" descr="C:\Users\Cedric\Desktop\Présentation\Image Generation\Generation phase1.jpg"/>
+            <wp:cNvGraphicFramePr>
+              <a:graphicFrameLocks xmlns:a="http://schemas.openxmlformats.org/drawingml/2006/main" noChangeAspect="1"/>
+            </wp:cNvGraphicFramePr>
+            <a:graphic xmlns:a="http://schemas.openxmlformats.org/drawingml/2006/main">
+              <a:graphicData uri="http://schemas.openxmlformats.org/drawingml/2006/picture">
+                <pic:pic xmlns:pic="http://schemas.openxmlformats.org/drawingml/2006/picture">
+                  <pic:nvPicPr>
+                    <pic:cNvPr id="0" name="Picture 1" descr="C:\Users\Cedric\Desktop\Présentation\Image Generation\Generation phase1.jpg"/>
+                    <pic:cNvPicPr>
+                      <a:picLocks noChangeAspect="1" noChangeArrowheads="1"/>
+                    </pic:cNvPicPr>
+                  </pic:nvPicPr>
+                  <pic:blipFill>
+                    <a:blip r:embed="rId22" cstate="print"/>
+                    <a:srcRect/>
+                    <a:stretch>
+                      <a:fillRect/>
+                    </a:stretch>
+                  </pic:blipFill>
+                  <pic:spPr bwMode="auto">
+                    <a:xfrm>
+                      <a:off x="0" y="0"/>
+                      <a:ext cx="2105025" cy="1581150"/>
+                    </a:xfrm>
+                    <a:prstGeom prst="rect">
+                      <a:avLst/>
+                    </a:prstGeom>
+                    <a:noFill/>
+                    <a:ln w="9525">
+                      <a:noFill/>
+                      <a:miter lim="800000"/>
+                      <a:headEnd/>
+                      <a:tailEnd/>
+                    </a:ln>
+                  </pic:spPr>
+                </pic:pic>
+              </a:graphicData>
+            </a:graphic>
+          </wp:anchor>
+        </w:drawing>
+      </w:r>
+    </w:p>
+    <w:p>
+      <w:pPr>
+        <w:pStyle w:val="Default"/>
+        <w:jc w:val="both"/>
+        <w:rPr>
+          <w:rFonts w:asciiTheme="minorHAnsi" w:hAnsiTheme="minorHAnsi"/>
+          <w:bCs/>
+          <w:lang w:val="fr-FR"/>
+        </w:rPr>
+      </w:pPr>
+      <w:r>
+        <w:rPr>
+          <w:rFonts w:asciiTheme="minorHAnsi" w:hAnsiTheme="minorHAnsi"/>
+          <w:bCs/>
+          <w:noProof/>
+          <w:lang w:val="fr-FR" w:eastAsia="fr-FR" w:bidi="ar-SA"/>
+        </w:rPr>
+        <w:drawing>
+          <wp:anchor distT="0" distB="0" distL="114300" distR="114300" simplePos="0" relativeHeight="251693056" behindDoc="0" locked="0" layoutInCell="1" allowOverlap="1">
+            <wp:simplePos x="0" y="0"/>
+            <wp:positionH relativeFrom="column">
+              <wp:posOffset>4423410</wp:posOffset>
+            </wp:positionH>
+            <wp:positionV relativeFrom="paragraph">
+              <wp:posOffset>1972310</wp:posOffset>
+            </wp:positionV>
+            <wp:extent cx="2105025" cy="1581150"/>
+            <wp:effectExtent l="19050" t="0" r="9525" b="0"/>
+            <wp:wrapTopAndBottom/>
+            <wp:docPr id="37" name="Image 4" descr="C:\Users\Cedric\Desktop\Présentation\Image Generation\Generation phase4.jpg"/>
+            <wp:cNvGraphicFramePr>
+              <a:graphicFrameLocks xmlns:a="http://schemas.openxmlformats.org/drawingml/2006/main" noChangeAspect="1"/>
+            </wp:cNvGraphicFramePr>
+            <a:graphic xmlns:a="http://schemas.openxmlformats.org/drawingml/2006/main">
+              <a:graphicData uri="http://schemas.openxmlformats.org/drawingml/2006/picture">
+                <pic:pic xmlns:pic="http://schemas.openxmlformats.org/drawingml/2006/picture">
+                  <pic:nvPicPr>
+                    <pic:cNvPr id="0" name="Picture 4" descr="C:\Users\Cedric\Desktop\Présentation\Image Generation\Generation phase4.jpg"/>
+                    <pic:cNvPicPr>
+                      <a:picLocks noChangeAspect="1" noChangeArrowheads="1"/>
+                    </pic:cNvPicPr>
+                  </pic:nvPicPr>
+                  <pic:blipFill>
+                    <a:blip r:embed="rId23" cstate="print"/>
+                    <a:srcRect/>
+                    <a:stretch>
+                      <a:fillRect/>
+                    </a:stretch>
+                  </pic:blipFill>
+                  <pic:spPr bwMode="auto">
+                    <a:xfrm>
+                      <a:off x="0" y="0"/>
+                      <a:ext cx="2105025" cy="1581150"/>
+                    </a:xfrm>
+                    <a:prstGeom prst="rect">
+                      <a:avLst/>
+                    </a:prstGeom>
+                    <a:noFill/>
+                    <a:ln w="9525">
+                      <a:noFill/>
+                      <a:miter lim="800000"/>
+                      <a:headEnd/>
+                      <a:tailEnd/>
+                    </a:ln>
+                  </pic:spPr>
+                </pic:pic>
+              </a:graphicData>
+            </a:graphic>
+          </wp:anchor>
+        </w:drawing>
+      </w:r>
+      <w:r>
+        <w:rPr>
+          <w:rFonts w:asciiTheme="minorHAnsi" w:hAnsiTheme="minorHAnsi"/>
+          <w:bCs/>
+          <w:noProof/>
+          <w:lang w:val="fr-FR" w:eastAsia="fr-FR" w:bidi="ar-SA"/>
+        </w:rPr>
+        <w:drawing>
+          <wp:anchor distT="0" distB="0" distL="114300" distR="114300" simplePos="0" relativeHeight="251694080" behindDoc="0" locked="0" layoutInCell="1" allowOverlap="1">
+            <wp:simplePos x="0" y="0"/>
+            <wp:positionH relativeFrom="column">
+              <wp:posOffset>813435</wp:posOffset>
+            </wp:positionH>
+            <wp:positionV relativeFrom="paragraph">
+              <wp:posOffset>1972310</wp:posOffset>
+            </wp:positionV>
+            <wp:extent cx="2105025" cy="1581150"/>
+            <wp:effectExtent l="190500" t="152400" r="180975" b="133350"/>
+            <wp:wrapTopAndBottom/>
+            <wp:docPr id="38" name="Image 5" descr="C:\Users\Cedric\Desktop\Présentation\Image Generation\Niveau genere.jpg"/>
+            <wp:cNvGraphicFramePr>
+              <a:graphicFrameLocks xmlns:a="http://schemas.openxmlformats.org/drawingml/2006/main" noChangeAspect="1"/>
+            </wp:cNvGraphicFramePr>
+            <a:graphic xmlns:a="http://schemas.openxmlformats.org/drawingml/2006/main">
+              <a:graphicData uri="http://schemas.openxmlformats.org/drawingml/2006/picture">
+                <pic:pic xmlns:pic="http://schemas.openxmlformats.org/drawingml/2006/picture">
+                  <pic:nvPicPr>
+                    <pic:cNvPr id="0" name="Picture 5" descr="C:\Users\Cedric\Desktop\Présentation\Image Generation\Niveau genere.jpg"/>
+                    <pic:cNvPicPr>
+                      <a:picLocks noChangeAspect="1" noChangeArrowheads="1"/>
+                    </pic:cNvPicPr>
+                  </pic:nvPicPr>
+                  <pic:blipFill>
+                    <a:blip r:embed="rId24" cstate="print"/>
+                    <a:srcRect/>
+                    <a:stretch>
+                      <a:fillRect/>
+                    </a:stretch>
+                  </pic:blipFill>
+                  <pic:spPr bwMode="auto">
+                    <a:xfrm>
+                      <a:off x="0" y="0"/>
+                      <a:ext cx="2105025" cy="1581150"/>
+                    </a:xfrm>
+                    <a:prstGeom prst="rect">
+                      <a:avLst/>
+                    </a:prstGeom>
+                    <a:ln>
+                      <a:noFill/>
+                    </a:ln>
+                    <a:effectLst>
+                      <a:outerShdw blurRad="190500" algn="tl" rotWithShape="0">
+                        <a:srgbClr val="000000">
+                          <a:alpha val="70000"/>
+                        </a:srgbClr>
+                      </a:outerShdw>
+                    </a:effectLst>
+                  </pic:spPr>
+                </pic:pic>
+              </a:graphicData>
+            </a:graphic>
+          </wp:anchor>
+        </w:drawing>
+      </w:r>
+    </w:p>
+    <w:p>
+      <w:pPr>
+        <w:pStyle w:val="Default"/>
+        <w:jc w:val="both"/>
+        <w:rPr>
+          <w:rFonts w:asciiTheme="minorHAnsi" w:hAnsiTheme="minorHAnsi"/>
+          <w:bCs/>
+          <w:lang w:val="fr-FR"/>
+        </w:rPr>
+      </w:pPr>
+      <w:r>
+        <w:rPr>
+          <w:rFonts w:asciiTheme="minorHAnsi" w:hAnsiTheme="minorHAnsi"/>
+          <w:bCs/>
+          <w:noProof/>
+          <w:lang w:val="fr-FR" w:eastAsia="fr-FR" w:bidi="ar-SA"/>
+        </w:rPr>
+        <w:pict>
+          <v:shape id="_x0000_s1055" type="#_x0000_t202" style="position:absolute;left:0;text-align:left;margin-left:94.8pt;margin-top:-.05pt;width:270pt;height:25.5pt;z-index:251699200" filled="f" stroked="f">
+            <v:textbox>
+              <w:txbxContent>
+                <w:p>
+                  <w:pPr>
+                    <w:jc w:val="center"/>
+                    <w:rPr>
+                      <w:rFonts w:asciiTheme="minorHAnsi" w:hAnsiTheme="minorHAnsi"/>
+                      <w:sz w:val="22"/>
+                    </w:rPr>
+                  </w:pPr>
+                  <w:r>
+                    <w:rPr>
+                      <w:rFonts w:asciiTheme="minorHAnsi" w:hAnsiTheme="minorHAnsi"/>
+                      <w:sz w:val="22"/>
+                    </w:rPr>
+                    <w:t>Fig. n° : Phases de génération d'un niveau</w:t>
+                  </w:r>
+                </w:p>
+                <w:p/>
+              </w:txbxContent>
+            </v:textbox>
+          </v:shape>
+        </w:pict>
       </w:r>
     </w:p>
     <w:p>
@@ -6684,7 +7230,10 @@
           <w:lang w:val="fr-FR"/>
         </w:rPr>
       </w:pPr>
-      <w:r>
+    </w:p>
+    <w:p>
+      <w:pPr>
+        <w:pStyle w:val="Default"/>
         <w:rPr>
           <w:b/>
           <w:bCs/>
@@ -6692,8 +7241,7 @@
           <w:szCs w:val="26"/>
           <w:lang w:val="fr-FR"/>
         </w:rPr>
-        <w:t>CEDRIC</w:t>
-      </w:r>
+      </w:pPr>
     </w:p>
     <w:p>
       <w:pPr>
@@ -6902,6 +7450,54 @@
     <w:p>
       <w:pPr>
         <w:pStyle w:val="Default"/>
+        <w:rPr>
+          <w:b/>
+          <w:bCs/>
+          <w:sz w:val="26"/>
+          <w:szCs w:val="26"/>
+          <w:lang w:val="fr-FR"/>
+        </w:rPr>
+      </w:pPr>
+    </w:p>
+    <w:p>
+      <w:pPr>
+        <w:pStyle w:val="Default"/>
+        <w:rPr>
+          <w:b/>
+          <w:bCs/>
+          <w:sz w:val="26"/>
+          <w:szCs w:val="26"/>
+          <w:lang w:val="fr-FR"/>
+        </w:rPr>
+      </w:pPr>
+    </w:p>
+    <w:p>
+      <w:pPr>
+        <w:pStyle w:val="Default"/>
+        <w:rPr>
+          <w:b/>
+          <w:bCs/>
+          <w:sz w:val="26"/>
+          <w:szCs w:val="26"/>
+          <w:lang w:val="fr-FR"/>
+        </w:rPr>
+      </w:pPr>
+    </w:p>
+    <w:p>
+      <w:pPr>
+        <w:pStyle w:val="Default"/>
+        <w:rPr>
+          <w:b/>
+          <w:bCs/>
+          <w:sz w:val="26"/>
+          <w:szCs w:val="26"/>
+          <w:lang w:val="fr-FR"/>
+        </w:rPr>
+      </w:pPr>
+    </w:p>
+    <w:p>
+      <w:pPr>
+        <w:pStyle w:val="Default"/>
         <w:numPr>
           <w:ilvl w:val="3"/>
           <w:numId w:val="15"/>
@@ -6936,6 +7532,28 @@
           <w:lang w:val="fr-FR"/>
         </w:rPr>
       </w:pPr>
+    </w:p>
+    <w:p>
+      <w:pPr>
+        <w:pStyle w:val="Default"/>
+        <w:rPr>
+          <w:b/>
+          <w:bCs/>
+          <w:sz w:val="26"/>
+          <w:szCs w:val="26"/>
+          <w:lang w:val="fr-FR"/>
+        </w:rPr>
+      </w:pPr>
+      <w:r>
+        <w:rPr>
+          <w:b/>
+          <w:bCs/>
+          <w:sz w:val="26"/>
+          <w:szCs w:val="26"/>
+          <w:lang w:val="fr-FR"/>
+        </w:rPr>
+        <w:t>CEDRIC</w:t>
+      </w:r>
     </w:p>
     <w:p>
       <w:pPr>
@@ -7043,7 +7661,7 @@
                     </pic:cNvPicPr>
                   </pic:nvPicPr>
                   <pic:blipFill>
-                    <a:blip r:embed="rId20"/>
+                    <a:blip r:embed="rId25"/>
                     <a:srcRect/>
                     <a:stretch>
                       <a:fillRect/>
@@ -7349,7 +7967,7 @@
           <w:szCs w:val="22"/>
           <w:lang w:val="fr-FR"/>
         </w:rPr>
-        <w:t xml:space="preserve">Ensuite le PlayerMovementController fait avancer le Joueur dans la direction courante et on </w:t>
+        <w:t>Ensuite le PlayerMovementController fait avancer le Joueur dans la direction courante et on rec</w:t>
       </w:r>
       <w:r>
         <w:rPr>
@@ -7358,8 +7976,7 @@
           <w:szCs w:val="22"/>
           <w:lang w:val="fr-FR"/>
         </w:rPr>
-        <w:lastRenderedPageBreak/>
-        <w:t>rec</w:t>
+        <w:t>ommence le même schéma</w:t>
       </w:r>
       <w:r>
         <w:rPr>
@@ -7368,42 +7985,41 @@
           <w:szCs w:val="22"/>
           <w:lang w:val="fr-FR"/>
         </w:rPr>
-        <w:t>ommence le même schéma</w:t>
-      </w:r>
-      <w:r>
+        <w:t>.</w:t>
+      </w:r>
+    </w:p>
+    <w:p>
+      <w:pPr>
+        <w:pStyle w:val="Default"/>
+        <w:jc w:val="both"/>
         <w:rPr>
           <w:rFonts w:asciiTheme="minorHAnsi" w:hAnsiTheme="minorHAnsi"/>
           <w:bCs/>
-          <w:szCs w:val="22"/>
-          <w:lang w:val="fr-FR"/>
-        </w:rPr>
-        <w:t>.</w:t>
-      </w:r>
-    </w:p>
-    <w:p>
-      <w:pPr>
-        <w:pStyle w:val="Default"/>
+          <w:lang w:val="fr-FR"/>
+        </w:rPr>
+      </w:pPr>
+    </w:p>
+    <w:p>
+      <w:pPr>
         <w:jc w:val="both"/>
         <w:rPr>
           <w:rFonts w:asciiTheme="minorHAnsi" w:hAnsiTheme="minorHAnsi"/>
-          <w:bCs/>
-          <w:lang w:val="fr-FR"/>
-        </w:rPr>
-      </w:pPr>
-    </w:p>
-    <w:p>
-      <w:pPr>
-        <w:jc w:val="both"/>
+        </w:rPr>
+      </w:pPr>
+      <w:r>
         <w:rPr>
           <w:rFonts w:asciiTheme="minorHAnsi" w:hAnsiTheme="minorHAnsi"/>
         </w:rPr>
-      </w:pPr>
-      <w:r>
+        <w:t xml:space="preserve">On peut résumer ce fonctionnement répétitif par le diagramme suivant : </w:t>
+      </w:r>
+    </w:p>
+    <w:p>
+      <w:pPr>
+        <w:jc w:val="both"/>
         <w:rPr>
           <w:rFonts w:asciiTheme="minorHAnsi" w:hAnsiTheme="minorHAnsi"/>
         </w:rPr>
-        <w:t xml:space="preserve">On peut résumer ce fonctionnement répétitif par le diagramme suivant : </w:t>
-      </w:r>
+      </w:pPr>
     </w:p>
     <w:p>
       <w:pPr>
@@ -8273,7 +8889,7 @@
                     <pic:cNvPicPr/>
                   </pic:nvPicPr>
                   <pic:blipFill>
-                    <a:blip r:embed="rId21"/>
+                    <a:blip r:embed="rId26"/>
                     <a:stretch/>
                   </pic:blipFill>
                   <pic:spPr>
@@ -8319,7 +8935,7 @@
                     <pic:cNvPicPr/>
                   </pic:nvPicPr>
                   <pic:blipFill>
-                    <a:blip r:embed="rId22"/>
+                    <a:blip r:embed="rId27"/>
                     <a:stretch/>
                   </pic:blipFill>
                   <pic:spPr>
@@ -8365,7 +8981,7 @@
                     <pic:cNvPicPr/>
                   </pic:nvPicPr>
                   <pic:blipFill>
-                    <a:blip r:embed="rId23"/>
+                    <a:blip r:embed="rId28"/>
                     <a:stretch/>
                   </pic:blipFill>
                   <pic:spPr>
@@ -8435,7 +9051,7 @@
                     <pic:cNvPicPr/>
                   </pic:nvPicPr>
                   <pic:blipFill>
-                    <a:blip r:embed="rId24"/>
+                    <a:blip r:embed="rId29"/>
                     <a:stretch/>
                   </pic:blipFill>
                   <pic:spPr>
@@ -8567,7 +9183,7 @@
                     <pic:cNvPicPr/>
                   </pic:nvPicPr>
                   <pic:blipFill>
-                    <a:blip r:embed="rId25"/>
+                    <a:blip r:embed="rId30"/>
                     <a:srcRect r="2008"/>
                     <a:stretch/>
                   </pic:blipFill>
@@ -8659,7 +9275,7 @@
                     <pic:cNvPicPr/>
                   </pic:nvPicPr>
                   <pic:blipFill>
-                    <a:blip r:embed="rId26"/>
+                    <a:blip r:embed="rId31"/>
                     <a:stretch/>
                   </pic:blipFill>
                   <pic:spPr>
@@ -8733,7 +9349,7 @@
                     <pic:cNvPicPr/>
                   </pic:nvPicPr>
                   <pic:blipFill>
-                    <a:blip r:embed="rId27"/>
+                    <a:blip r:embed="rId32"/>
                     <a:stretch/>
                   </pic:blipFill>
                   <pic:spPr>
@@ -8821,7 +9437,7 @@
                     <pic:cNvPicPr/>
                   </pic:nvPicPr>
                   <pic:blipFill>
-                    <a:blip r:embed="rId28"/>
+                    <a:blip r:embed="rId33"/>
                     <a:srcRect r="2249142" b="1256000"/>
                     <a:stretch/>
                   </pic:blipFill>
@@ -8935,7 +9551,7 @@
                     <pic:cNvPicPr/>
                   </pic:nvPicPr>
                   <pic:blipFill>
-                    <a:blip r:embed="rId29"/>
+                    <a:blip r:embed="rId34"/>
                     <a:stretch/>
                   </pic:blipFill>
                   <pic:spPr>
@@ -9048,7 +9664,7 @@
                     </pic:cNvPicPr>
                   </pic:nvPicPr>
                   <pic:blipFill>
-                    <a:blip r:embed="rId30"/>
+                    <a:blip r:embed="rId35"/>
                     <a:stretch>
                       <a:fillRect/>
                     </a:stretch>
@@ -9150,7 +9766,7 @@
                     </pic:cNvPicPr>
                   </pic:nvPicPr>
                   <pic:blipFill>
-                    <a:blip r:embed="rId31"/>
+                    <a:blip r:embed="rId36"/>
                     <a:stretch>
                       <a:fillRect/>
                     </a:stretch>
@@ -9222,7 +9838,7 @@
                     </pic:cNvPicPr>
                   </pic:nvPicPr>
                   <pic:blipFill>
-                    <a:blip r:embed="rId32"/>
+                    <a:blip r:embed="rId37"/>
                     <a:stretch>
                       <a:fillRect/>
                     </a:stretch>
@@ -9336,7 +9952,7 @@
                     </pic:cNvPicPr>
                   </pic:nvPicPr>
                   <pic:blipFill>
-                    <a:blip r:embed="rId33"/>
+                    <a:blip r:embed="rId38"/>
                     <a:stretch>
                       <a:fillRect/>
                     </a:stretch>
@@ -9451,7 +10067,7 @@
                     </pic:cNvPicPr>
                   </pic:nvPicPr>
                   <pic:blipFill>
-                    <a:blip r:embed="rId34"/>
+                    <a:blip r:embed="rId39"/>
                     <a:stretch>
                       <a:fillRect/>
                     </a:stretch>
@@ -9535,7 +10151,7 @@
                     </pic:cNvPicPr>
                   </pic:nvPicPr>
                   <pic:blipFill>
-                    <a:blip r:embed="rId35"/>
+                    <a:blip r:embed="rId40"/>
                     <a:stretch>
                       <a:fillRect/>
                     </a:stretch>
@@ -9619,7 +10235,7 @@
                     </pic:cNvPicPr>
                   </pic:nvPicPr>
                   <pic:blipFill>
-                    <a:blip r:embed="rId36"/>
+                    <a:blip r:embed="rId41"/>
                     <a:stretch>
                       <a:fillRect/>
                     </a:stretch>
@@ -9703,7 +10319,7 @@
                     </pic:cNvPicPr>
                   </pic:nvPicPr>
                   <pic:blipFill>
-                    <a:blip r:embed="rId37"/>
+                    <a:blip r:embed="rId42"/>
                     <a:stretch>
                       <a:fillRect/>
                     </a:stretch>
@@ -9817,7 +10433,7 @@
                     </pic:cNvPicPr>
                   </pic:nvPicPr>
                   <pic:blipFill>
-                    <a:blip r:embed="rId38"/>
+                    <a:blip r:embed="rId43"/>
                     <a:stretch>
                       <a:fillRect/>
                     </a:stretch>
@@ -10105,7 +10721,7 @@
                     </pic:cNvPicPr>
                   </pic:nvPicPr>
                   <pic:blipFill>
-                    <a:blip r:embed="rId39"/>
+                    <a:blip r:embed="rId44"/>
                     <a:stretch>
                       <a:fillRect/>
                     </a:stretch>
@@ -10338,7 +10954,7 @@
                     </pic:cNvPicPr>
                   </pic:nvPicPr>
                   <pic:blipFill>
-                    <a:blip r:embed="rId40"/>
+                    <a:blip r:embed="rId45"/>
                     <a:stretch>
                       <a:fillRect/>
                     </a:stretch>
@@ -10462,6 +11078,16 @@
         </w:rPr>
         <w:t>MAXIME</w:t>
       </w:r>
+      <w:r>
+        <w:rPr>
+          <w:b/>
+          <w:bCs/>
+          <w:sz w:val="26"/>
+          <w:szCs w:val="26"/>
+          <w:lang w:val="fr-FR"/>
+        </w:rPr>
+        <w:t xml:space="preserve"> / BASTIEN</w:t>
+      </w:r>
     </w:p>
     <w:p>
       <w:pPr>
@@ -12188,8 +12814,8 @@
       </w:pPr>
     </w:p>
     <w:sectPr>
-      <w:headerReference w:type="default" r:id="rId41"/>
-      <w:footerReference w:type="default" r:id="rId42"/>
+      <w:headerReference w:type="default" r:id="rId46"/>
+      <w:footerReference w:type="default" r:id="rId47"/>
       <w:pgSz w:w="11906" w:h="16838"/>
       <w:pgMar w:top="1700" w:right="1134" w:bottom="1901" w:left="1134" w:header="1134" w:footer="1134" w:gutter="0"/>
       <w:cols w:space="720"/>
@@ -12256,7 +12882,7 @@
         <w:noProof/>
         <w:lang w:val="fr-FR"/>
       </w:rPr>
-      <w:t>19</w:t>
+      <w:t>20</w:t>
     </w:r>
     <w:r>
       <w:fldChar w:fldCharType="end"/>
@@ -14967,7 +15593,7 @@
   <a:extraClrSchemeLst/>
   <a:extLst>
     <a:ext uri="{05A4C25C-085E-4340-85A3-A5531E510DB2}">
-      <thm15:themeFamily xmlns:thm15="http://schemas.microsoft.com/office/thememl/2012/main" xmlns="" name="Office Theme" id="{62F939B6-93AF-4DB8-9C6B-D6C7DFDC589F}" vid="{4A3C46E8-61CC-4603-A589-7422A47A8E4A}"/>
+      <thm15:themeFamily xmlns="" xmlns:thm15="http://schemas.microsoft.com/office/thememl/2012/main" name="Office Theme" id="{62F939B6-93AF-4DB8-9C6B-D6C7DFDC589F}" vid="{4A3C46E8-61CC-4603-A589-7422A47A8E4A}"/>
     </a:ext>
   </a:extLst>
 </a:theme>

</xml_diff>

<commit_message>
:page_facing_up: Rapport : Début éditeur de niveaux / Page de garde
- Début de la partie éditeur de niveaux
- Changement de la première page du rapport
- Autres corrections et changements mineurs
</commit_message>
<xml_diff>
--- a/Soutenances/RapportProjet/Rapport_Projet_Minimobile.docx
+++ b/Soutenances/RapportProjet/Rapport_Projet_Minimobile.docx
@@ -6,79 +6,156 @@
       <w:pPr>
         <w:jc w:val="center"/>
         <w:rPr>
-          <w:b/>
-          <w:bCs/>
-          <w:sz w:val="63"/>
-          <w:szCs w:val="72"/>
-        </w:rPr>
-      </w:pPr>
-      <w:r>
-        <w:rPr>
+          <w:rFonts w:asciiTheme="minorHAnsi" w:hAnsiTheme="minorHAnsi"/>
+          <w:sz w:val="36"/>
+          <w:szCs w:val="36"/>
+        </w:rPr>
+      </w:pPr>
+      <w:r>
+        <w:rPr>
+          <w:rFonts w:asciiTheme="minorHAnsi" w:hAnsiTheme="minorHAnsi"/>
+          <w:noProof/>
+          <w:sz w:val="36"/>
+          <w:szCs w:val="36"/>
+          <w:lang w:eastAsia="fr-FR" w:bidi="ar-SA"/>
+        </w:rPr>
+        <w:pict>
+          <v:rect id="_x0000_s1061" style="position:absolute;left:0;text-align:left;margin-left:-29.6pt;margin-top:-57.9pt;width:228.15pt;height:73.9pt;z-index:251683840" strokecolor="white [3212]"/>
+        </w:pict>
+      </w:r>
+    </w:p>
+    <w:p>
+      <w:pPr>
+        <w:jc w:val="center"/>
+        <w:rPr>
+          <w:rFonts w:asciiTheme="minorHAnsi" w:hAnsiTheme="minorHAnsi"/>
+          <w:sz w:val="36"/>
+          <w:szCs w:val="36"/>
+        </w:rPr>
+      </w:pPr>
+      <w:r>
+        <w:rPr>
+          <w:rFonts w:asciiTheme="minorHAnsi" w:hAnsiTheme="minorHAnsi"/>
+          <w:sz w:val="36"/>
+          <w:szCs w:val="36"/>
+        </w:rPr>
+        <w:t xml:space="preserve">PARIS </w:t>
+      </w:r>
+      <w:r>
+        <w:rPr>
+          <w:rFonts w:asciiTheme="minorHAnsi" w:hAnsiTheme="minorHAnsi"/>
+          <w:sz w:val="36"/>
+          <w:szCs w:val="36"/>
+        </w:rPr>
+        <w:t xml:space="preserve"> </w:t>
+      </w:r>
+      <w:r>
+        <w:rPr>
+          <w:rFonts w:asciiTheme="minorHAnsi" w:hAnsiTheme="minorHAnsi"/>
+          <w:sz w:val="36"/>
+          <w:szCs w:val="36"/>
+        </w:rPr>
+        <w:t>Cédric</w:t>
+      </w:r>
+      <w:r>
+        <w:rPr>
+          <w:rFonts w:asciiTheme="minorHAnsi" w:hAnsiTheme="minorHAnsi"/>
+          <w:sz w:val="36"/>
+          <w:szCs w:val="36"/>
+        </w:rPr>
+        <w:t xml:space="preserve"> </w:t>
+      </w:r>
+      <w:r>
+        <w:rPr>
+          <w:rFonts w:asciiTheme="minorHAnsi" w:hAnsiTheme="minorHAnsi"/>
+          <w:sz w:val="36"/>
+          <w:szCs w:val="36"/>
+        </w:rPr>
+        <w:t>– MOSNIER Bastien</w:t>
+      </w:r>
+      <w:r>
+        <w:rPr>
+          <w:rFonts w:asciiTheme="minorHAnsi" w:hAnsiTheme="minorHAnsi"/>
+          <w:sz w:val="36"/>
+          <w:szCs w:val="36"/>
+        </w:rPr>
+        <w:t xml:space="preserve"> </w:t>
+      </w:r>
+      <w:r>
+        <w:rPr>
+          <w:rFonts w:asciiTheme="minorHAnsi" w:hAnsiTheme="minorHAnsi"/>
+          <w:sz w:val="36"/>
+          <w:szCs w:val="36"/>
+        </w:rPr>
+        <w:t>– RIBIERE Laurent</w:t>
+      </w:r>
+    </w:p>
+    <w:p>
+      <w:pPr>
+        <w:jc w:val="center"/>
+        <w:rPr>
+          <w:rFonts w:asciiTheme="minorHAnsi" w:hAnsiTheme="minorHAnsi"/>
           <w:b/>
           <w:bCs/>
           <w:sz w:val="72"/>
           <w:szCs w:val="72"/>
         </w:rPr>
-        <w:t>Développement d'un jeu de type Minimobile à l'aide du Moteur de jeu Unity</w:t>
-      </w:r>
-      <w:bookmarkStart w:id="0" w:name="_GoBack"/>
-      <w:bookmarkEnd w:id="0"/>
-      <w:r>
-        <w:rPr>
-          <w:b/>
-          <w:bCs/>
-          <w:sz w:val="72"/>
+      </w:pPr>
+      <w:r>
+        <w:rPr>
+          <w:rFonts w:asciiTheme="minorHAnsi" w:hAnsiTheme="minorHAnsi"/>
+          <w:sz w:val="36"/>
+          <w:szCs w:val="36"/>
+        </w:rPr>
+        <w:t>LANOUZIERE Maxime</w:t>
+      </w:r>
+      <w:r>
+        <w:rPr>
+          <w:rFonts w:asciiTheme="minorHAnsi" w:hAnsiTheme="minorHAnsi"/>
+          <w:sz w:val="36"/>
+          <w:szCs w:val="36"/>
+        </w:rPr>
+        <w:t xml:space="preserve"> </w:t>
+      </w:r>
+      <w:r>
+        <w:rPr>
+          <w:rFonts w:asciiTheme="minorHAnsi" w:hAnsiTheme="minorHAnsi"/>
+          <w:sz w:val="36"/>
+          <w:szCs w:val="36"/>
+        </w:rPr>
+        <w:t>– SAYARH Nawhal</w:t>
+      </w:r>
+    </w:p>
+    <w:p>
+      <w:pPr>
+        <w:jc w:val="center"/>
+        <w:rPr>
+          <w:b/>
+          <w:bCs/>
           <w:szCs w:val="72"/>
         </w:rPr>
-        <w:t>.</w:t>
-      </w:r>
-    </w:p>
-    <w:p>
-      <w:pPr>
-        <w:jc w:val="center"/>
-        <w:rPr>
-          <w:b/>
-          <w:bCs/>
-          <w:sz w:val="63"/>
+      </w:pPr>
+      <w:r>
+        <w:rPr>
+          <w:b/>
+          <w:bCs/>
+          <w:noProof/>
           <w:szCs w:val="72"/>
-        </w:rPr>
-      </w:pPr>
-    </w:p>
-    <w:p>
-      <w:pPr>
-        <w:jc w:val="center"/>
-        <w:rPr>
-          <w:sz w:val="44"/>
-          <w:szCs w:val="44"/>
-        </w:rPr>
-      </w:pPr>
-      <w:r>
-        <w:rPr>
-          <w:sz w:val="44"/>
-          <w:szCs w:val="44"/>
-        </w:rPr>
-        <w:t>Rapport de Projet</w:t>
-      </w:r>
-      <w:r>
-        <w:rPr>
-          <w:noProof/>
-          <w:sz w:val="44"/>
-          <w:szCs w:val="44"/>
           <w:lang w:eastAsia="fr-FR" w:bidi="ar-SA"/>
         </w:rPr>
         <w:drawing>
-          <wp:anchor distT="0" distB="0" distL="0" distR="0" simplePos="0" relativeHeight="2" behindDoc="0" locked="0" layoutInCell="1" allowOverlap="1">
+          <wp:anchor distT="0" distB="0" distL="114300" distR="114300" simplePos="0" relativeHeight="251682816" behindDoc="0" locked="0" layoutInCell="1" allowOverlap="1">
             <wp:simplePos x="0" y="0"/>
-            <wp:positionH relativeFrom="column">
+            <wp:positionH relativeFrom="margin">
               <wp:align>center</wp:align>
             </wp:positionH>
             <wp:positionV relativeFrom="paragraph">
-              <wp:align>top</wp:align>
+              <wp:posOffset>523240</wp:posOffset>
             </wp:positionV>
-            <wp:extent cx="4762500" cy="2914650"/>
-            <wp:effectExtent l="0" t="0" r="0" b="0"/>
+            <wp:extent cx="1358265" cy="902335"/>
+            <wp:effectExtent l="19050" t="0" r="0" b="0"/>
             <wp:wrapTopAndBottom/>
-            <wp:docPr id="1" name="Picture"/>
+            <wp:docPr id="39" name="Image 1" descr="C:\Users\Cedric\Desktop\Présentation\Logo-IUT-Clermont-Ferrand.jpg"/>
             <wp:cNvGraphicFramePr>
               <a:graphicFrameLocks xmlns:a="http://schemas.openxmlformats.org/drawingml/2006/main" noChangeAspect="1"/>
             </wp:cNvGraphicFramePr>
@@ -86,13 +163,14 @@
               <a:graphicData uri="http://schemas.openxmlformats.org/drawingml/2006/picture">
                 <pic:pic xmlns:pic="http://schemas.openxmlformats.org/drawingml/2006/picture">
                   <pic:nvPicPr>
-                    <pic:cNvPr id="1" name="Picture"/>
+                    <pic:cNvPr id="0" name="Picture 1" descr="C:\Users\Cedric\Desktop\Présentation\Logo-IUT-Clermont-Ferrand.jpg"/>
                     <pic:cNvPicPr>
                       <a:picLocks noChangeAspect="1" noChangeArrowheads="1"/>
                     </pic:cNvPicPr>
                   </pic:nvPicPr>
                   <pic:blipFill>
                     <a:blip r:embed="rId8"/>
+                    <a:srcRect/>
                     <a:stretch>
                       <a:fillRect/>
                     </a:stretch>
@@ -100,7 +178,7 @@
                   <pic:spPr bwMode="auto">
                     <a:xfrm>
                       <a:off x="0" y="0"/>
-                      <a:ext cx="4762500" cy="2914650"/>
+                      <a:ext cx="1358265" cy="902335"/>
                     </a:xfrm>
                     <a:prstGeom prst="rect">
                       <a:avLst/>
@@ -124,82 +202,162 @@
       <w:pPr>
         <w:jc w:val="center"/>
         <w:rPr>
+          <w:rFonts w:asciiTheme="minorHAnsi" w:hAnsiTheme="minorHAnsi"/>
+          <w:b/>
+          <w:bCs/>
+        </w:rPr>
+      </w:pPr>
+    </w:p>
+    <w:p>
+      <w:pPr>
+        <w:jc w:val="center"/>
+        <w:rPr>
+          <w:rFonts w:asciiTheme="minorHAnsi" w:hAnsiTheme="minorHAnsi"/>
+          <w:b/>
+          <w:bCs/>
+        </w:rPr>
+      </w:pPr>
+    </w:p>
+    <w:p>
+      <w:pPr>
+        <w:jc w:val="center"/>
+        <w:rPr>
+          <w:rFonts w:asciiTheme="minorHAnsi" w:hAnsiTheme="minorHAnsi"/>
+          <w:b/>
+          <w:bCs/>
+        </w:rPr>
+      </w:pPr>
+    </w:p>
+    <w:p>
+      <w:pPr>
+        <w:jc w:val="center"/>
+        <w:rPr>
+          <w:rFonts w:asciiTheme="minorHAnsi" w:hAnsiTheme="minorHAnsi"/>
+          <w:b/>
+          <w:bCs/>
+          <w:sz w:val="52"/>
+          <w:szCs w:val="72"/>
+        </w:rPr>
+      </w:pPr>
+      <w:r>
+        <w:rPr>
+          <w:rFonts w:asciiTheme="minorHAnsi" w:hAnsiTheme="minorHAnsi"/>
+          <w:b/>
+          <w:bCs/>
+          <w:sz w:val="52"/>
+          <w:szCs w:val="72"/>
+        </w:rPr>
+        <w:t xml:space="preserve">Développement d'un jeu de type </w:t>
+      </w:r>
+      <w:r>
+        <w:rPr>
+          <w:rFonts w:asciiTheme="minorHAnsi" w:hAnsiTheme="minorHAnsi"/>
+          <w:b/>
+          <w:bCs/>
+          <w:sz w:val="52"/>
+          <w:szCs w:val="72"/>
+        </w:rPr>
+        <w:t>Puzzle Game</w:t>
+      </w:r>
+      <w:r>
+        <w:rPr>
+          <w:rFonts w:asciiTheme="minorHAnsi" w:hAnsiTheme="minorHAnsi"/>
+          <w:b/>
+          <w:bCs/>
+          <w:sz w:val="52"/>
+          <w:szCs w:val="72"/>
+        </w:rPr>
+        <w:t xml:space="preserve"> à l'aide du Moteur de jeu Unity</w:t>
+      </w:r>
+      <w:bookmarkStart w:id="0" w:name="_GoBack"/>
+      <w:bookmarkEnd w:id="0"/>
+      <w:r>
+        <w:rPr>
+          <w:rFonts w:asciiTheme="minorHAnsi" w:hAnsiTheme="minorHAnsi"/>
+          <w:b/>
+          <w:bCs/>
+          <w:sz w:val="52"/>
+          <w:szCs w:val="72"/>
+        </w:rPr>
+        <w:t>3D</w:t>
+      </w:r>
+      <w:r>
+        <w:rPr>
+          <w:rFonts w:asciiTheme="minorHAnsi" w:hAnsiTheme="minorHAnsi"/>
+          <w:b/>
+          <w:bCs/>
+          <w:sz w:val="52"/>
+          <w:szCs w:val="72"/>
+        </w:rPr>
+        <w:t>.</w:t>
+      </w:r>
+    </w:p>
+    <w:p>
+      <w:pPr>
+        <w:jc w:val="center"/>
+        <w:rPr>
+          <w:rFonts w:asciiTheme="minorHAnsi" w:hAnsiTheme="minorHAnsi"/>
+          <w:b/>
+          <w:bCs/>
+          <w:sz w:val="52"/>
+          <w:szCs w:val="72"/>
+        </w:rPr>
+      </w:pPr>
+      <w:r>
+        <w:rPr>
+          <w:rFonts w:asciiTheme="minorHAnsi" w:hAnsiTheme="minorHAnsi"/>
+          <w:b/>
+          <w:bCs/>
+          <w:noProof/>
+          <w:sz w:val="52"/>
+          <w:szCs w:val="72"/>
+          <w:lang w:eastAsia="fr-FR" w:bidi="ar-SA"/>
+        </w:rPr>
+        <w:pict>
+          <v:shapetype id="_x0000_t32" coordsize="21600,21600" o:spt="32" o:oned="t" path="m,l21600,21600e" filled="f">
+            <v:path arrowok="t" fillok="f" o:connecttype="none"/>
+            <o:lock v:ext="edit" shapetype="t"/>
+          </v:shapetype>
+          <v:shape id="_x0000_s1058" type="#_x0000_t32" style="position:absolute;left:0;text-align:left;margin-left:0;margin-top:12.95pt;width:439.5pt;height:0;z-index:251677696;mso-position-horizontal:center;mso-position-horizontal-relative:margin" o:connectortype="straight" strokecolor="#0070c0" strokeweight="1pt">
+            <w10:wrap anchorx="margin"/>
+          </v:shape>
+        </w:pict>
+      </w:r>
+    </w:p>
+    <w:p>
+      <w:pPr>
+        <w:jc w:val="center"/>
+        <w:rPr>
+          <w:rFonts w:asciiTheme="minorHAnsi" w:hAnsiTheme="minorHAnsi"/>
           <w:sz w:val="32"/>
           <w:szCs w:val="36"/>
         </w:rPr>
       </w:pPr>
-    </w:p>
-    <w:p>
-      <w:pPr>
-        <w:jc w:val="center"/>
-      </w:pPr>
-      <w:r>
-        <w:rPr>
-          <w:sz w:val="36"/>
-          <w:szCs w:val="36"/>
-        </w:rPr>
-        <w:t>Cédric PARIS – Bastien MOSNIER – Laurent RIBIERE – Maxime LANOUZIERE – Nawhal SAYARH</w:t>
-      </w:r>
-    </w:p>
-    <w:p>
-      <w:pPr>
-        <w:jc w:val="center"/>
-        <w:rPr>
+      <w:r>
+        <w:rPr>
+          <w:rFonts w:asciiTheme="minorHAnsi" w:hAnsiTheme="minorHAnsi"/>
           <w:sz w:val="32"/>
           <w:szCs w:val="36"/>
         </w:rPr>
-      </w:pPr>
+        <w:t>Pierre-Antoine PAPON - Projet Tutoré</w:t>
+      </w:r>
     </w:p>
     <w:p>
       <w:pPr>
         <w:jc w:val="center"/>
-      </w:pPr>
-      <w:r>
-        <w:rPr>
-          <w:sz w:val="36"/>
-          <w:szCs w:val="36"/>
-        </w:rPr>
-        <w:t>2</w:t>
-      </w:r>
-      <w:r>
-        <w:rPr>
-          <w:sz w:val="36"/>
-          <w:szCs w:val="36"/>
-          <w:vertAlign w:val="superscript"/>
-        </w:rPr>
-        <w:t>e</w:t>
-      </w:r>
-      <w:r>
-        <w:rPr>
-          <w:sz w:val="36"/>
-          <w:szCs w:val="36"/>
-        </w:rPr>
-        <w:t xml:space="preserve"> Année DUT Informatique</w:t>
-      </w:r>
-    </w:p>
-    <w:p>
-      <w:pPr>
-        <w:jc w:val="center"/>
-        <w:rPr>
+        <w:rPr>
+          <w:rFonts w:asciiTheme="minorHAnsi" w:hAnsiTheme="minorHAnsi"/>
           <w:sz w:val="32"/>
           <w:szCs w:val="36"/>
         </w:rPr>
       </w:pPr>
-    </w:p>
-    <w:p>
-      <w:pPr>
-        <w:jc w:val="center"/>
-        <w:rPr>
+      <w:r>
+        <w:rPr>
+          <w:rFonts w:asciiTheme="minorHAnsi" w:hAnsiTheme="minorHAnsi"/>
           <w:sz w:val="32"/>
           <w:szCs w:val="36"/>
         </w:rPr>
-      </w:pPr>
-      <w:r>
-        <w:rPr>
-          <w:sz w:val="36"/>
-          <w:szCs w:val="36"/>
-        </w:rPr>
-        <w:t>2015-2016</w:t>
+        <w:t>UIT de Clermont-Ferrand - Département Informatique</w:t>
       </w:r>
     </w:p>
     <w:p>
@@ -210,51 +368,27 @@
           <w:szCs w:val="36"/>
         </w:rPr>
       </w:pPr>
-    </w:p>
-    <w:p>
-      <w:pPr>
-        <w:jc w:val="center"/>
-        <w:rPr>
+      <w:r>
+        <w:rPr>
+          <w:rFonts w:asciiTheme="minorHAnsi" w:hAnsiTheme="minorHAnsi"/>
+          <w:noProof/>
           <w:sz w:val="32"/>
           <w:szCs w:val="36"/>
-        </w:rPr>
-      </w:pPr>
-      <w:r>
-        <w:rPr>
-          <w:sz w:val="36"/>
-          <w:szCs w:val="36"/>
-        </w:rPr>
-        <w:t>Tuteur: M. Pierre-Antoine PAPON</w:t>
-      </w:r>
-    </w:p>
-    <w:p>
-      <w:pPr>
-        <w:jc w:val="center"/>
-        <w:rPr>
-          <w:sz w:val="32"/>
-          <w:szCs w:val="36"/>
-        </w:rPr>
-      </w:pPr>
-      <w:r>
-        <w:rPr>
-          <w:noProof/>
-          <w:sz w:val="36"/>
-          <w:szCs w:val="36"/>
           <w:lang w:eastAsia="fr-FR" w:bidi="ar-SA"/>
         </w:rPr>
         <w:drawing>
-          <wp:anchor distT="0" distB="0" distL="0" distR="0" simplePos="0" relativeHeight="3" behindDoc="0" locked="0" layoutInCell="1" allowOverlap="1">
+          <wp:anchor distT="0" distB="0" distL="114300" distR="114300" simplePos="0" relativeHeight="251680768" behindDoc="0" locked="0" layoutInCell="1" allowOverlap="1">
             <wp:simplePos x="0" y="0"/>
-            <wp:positionH relativeFrom="column">
-              <wp:posOffset>2141220</wp:posOffset>
+            <wp:positionH relativeFrom="margin">
+              <wp:align>center</wp:align>
             </wp:positionH>
             <wp:positionV relativeFrom="paragraph">
-              <wp:posOffset>120015</wp:posOffset>
+              <wp:posOffset>482600</wp:posOffset>
             </wp:positionV>
-            <wp:extent cx="2028825" cy="695325"/>
+            <wp:extent cx="4797425" cy="3467100"/>
             <wp:effectExtent l="0" t="0" r="0" b="0"/>
-            <wp:wrapSquare wrapText="largest"/>
-            <wp:docPr id="2" name="Picture"/>
+            <wp:wrapTopAndBottom/>
+            <wp:docPr id="2" name="Image 1" descr="C:\Users\Cedric\Desktop\Sans titre-1.png"/>
             <wp:cNvGraphicFramePr>
               <a:graphicFrameLocks xmlns:a="http://schemas.openxmlformats.org/drawingml/2006/main" noChangeAspect="1"/>
             </wp:cNvGraphicFramePr>
@@ -262,13 +396,14 @@
               <a:graphicData uri="http://schemas.openxmlformats.org/drawingml/2006/picture">
                 <pic:pic xmlns:pic="http://schemas.openxmlformats.org/drawingml/2006/picture">
                   <pic:nvPicPr>
-                    <pic:cNvPr id="2" name="Picture"/>
+                    <pic:cNvPr id="0" name="Picture 1" descr="C:\Users\Cedric\Desktop\Sans titre-1.png"/>
                     <pic:cNvPicPr>
                       <a:picLocks noChangeAspect="1" noChangeArrowheads="1"/>
                     </pic:cNvPicPr>
                   </pic:nvPicPr>
                   <pic:blipFill>
                     <a:blip r:embed="rId9"/>
+                    <a:srcRect l="5607"/>
                     <a:stretch>
                       <a:fillRect/>
                     </a:stretch>
@@ -276,18 +411,21 @@
                   <pic:spPr bwMode="auto">
                     <a:xfrm>
                       <a:off x="0" y="0"/>
-                      <a:ext cx="2028825" cy="695325"/>
+                      <a:ext cx="4797425" cy="3467100"/>
                     </a:xfrm>
                     <a:prstGeom prst="rect">
                       <a:avLst/>
                     </a:prstGeom>
-                    <a:noFill/>
-                    <a:ln w="9525">
+                    <a:ln>
                       <a:noFill/>
-                      <a:miter lim="800000"/>
-                      <a:headEnd/>
-                      <a:tailEnd/>
                     </a:ln>
+                    <a:effectLst>
+                      <a:outerShdw blurRad="292100" dist="139700" dir="2700000" algn="tl" rotWithShape="0">
+                        <a:srgbClr val="333333">
+                          <a:alpha val="65000"/>
+                        </a:srgbClr>
+                      </a:outerShdw>
+                    </a:effectLst>
                   </pic:spPr>
                 </pic:pic>
               </a:graphicData>
@@ -295,33 +433,30 @@
           </wp:anchor>
         </w:drawing>
       </w:r>
-    </w:p>
-    <w:p>
-      <w:pPr>
-        <w:jc w:val="center"/>
-        <w:rPr>
+      <w:r>
+        <w:rPr>
+          <w:rFonts w:asciiTheme="minorHAnsi" w:hAnsiTheme="minorHAnsi"/>
           <w:sz w:val="32"/>
           <w:szCs w:val="36"/>
         </w:rPr>
-      </w:pPr>
-    </w:p>
-    <w:p>
-      <w:pPr>
-        <w:jc w:val="center"/>
-        <w:rPr>
+        <w:t xml:space="preserve"> </w:t>
+      </w:r>
+      <w:r>
+        <w:rPr>
+          <w:rFonts w:asciiTheme="minorHAnsi" w:hAnsiTheme="minorHAnsi"/>
           <w:sz w:val="32"/>
           <w:szCs w:val="36"/>
         </w:rPr>
-      </w:pPr>
-    </w:p>
-    <w:p>
-      <w:pPr>
-        <w:jc w:val="center"/>
-        <w:rPr>
+        <w:t xml:space="preserve">Année </w:t>
+      </w:r>
+      <w:r>
+        <w:rPr>
+          <w:rFonts w:asciiTheme="minorHAnsi" w:hAnsiTheme="minorHAnsi"/>
           <w:sz w:val="32"/>
           <w:szCs w:val="36"/>
         </w:rPr>
-      </w:pPr>
+        <w:t>2015-2016</w:t>
+      </w:r>
     </w:p>
     <w:p>
       <w:pPr>
@@ -442,17 +577,56 @@
     </w:p>
     <w:p>
       <w:pPr>
-        <w:pStyle w:val="Default"/>
         <w:jc w:val="center"/>
         <w:rPr>
-          <w:lang w:val="fr-FR"/>
-        </w:rPr>
-      </w:pPr>
-      <w:r>
-        <w:rPr>
-          <w:lang w:val="fr-FR"/>
-        </w:rPr>
-        <w:t>Nous autorisons la diffusion de notre rapport de projet sur l’intranet de l’IUT.</w:t>
+          <w:sz w:val="32"/>
+          <w:szCs w:val="36"/>
+        </w:rPr>
+      </w:pPr>
+    </w:p>
+    <w:p>
+      <w:pPr>
+        <w:jc w:val="center"/>
+        <w:rPr>
+          <w:sz w:val="32"/>
+          <w:szCs w:val="36"/>
+        </w:rPr>
+      </w:pPr>
+    </w:p>
+    <w:p>
+      <w:pPr>
+        <w:jc w:val="center"/>
+        <w:rPr>
+          <w:sz w:val="32"/>
+          <w:szCs w:val="36"/>
+        </w:rPr>
+      </w:pPr>
+    </w:p>
+    <w:p>
+      <w:pPr>
+        <w:pStyle w:val="Default"/>
+        <w:jc w:val="center"/>
+        <w:rPr>
+          <w:lang w:val="fr-FR"/>
+        </w:rPr>
+      </w:pPr>
+      <w:r>
+        <w:rPr>
+          <w:lang w:val="fr-FR"/>
+        </w:rPr>
+        <w:t xml:space="preserve">Nous autorisons la diffusion de </w:t>
+      </w:r>
+      <w:r>
+        <w:rPr>
+          <w:lang w:val="fr-FR"/>
+        </w:rPr>
+        <w:t>ce</w:t>
+      </w:r>
+      <w:r>
+        <w:rPr>
+          <w:lang w:val="fr-FR"/>
+        </w:rPr>
+        <w:t xml:space="preserve"> rapport de projet sur l’intranet de l’IUT.</w:t>
       </w:r>
     </w:p>
     <w:p>
@@ -1091,6 +1265,7 @@
           <w:szCs w:val="32"/>
           <w:lang w:val="fr-FR"/>
         </w:rPr>
+        <w:lastRenderedPageBreak/>
         <w:t>S</w:t>
       </w:r>
       <w:r>
@@ -2401,7 +2576,6 @@
           <w:szCs w:val="36"/>
           <w:lang w:val="fr-FR"/>
         </w:rPr>
-        <w:lastRenderedPageBreak/>
         <w:t xml:space="preserve">    PRESENTATION SYNTHETIQUE DU PROJET</w:t>
       </w:r>
     </w:p>
@@ -2434,6 +2608,7 @@
           <w:szCs w:val="28"/>
           <w:lang w:val="fr-FR"/>
         </w:rPr>
+        <w:lastRenderedPageBreak/>
         <w:t xml:space="preserve">   Situation initiale et intérêt du projet</w:t>
       </w:r>
     </w:p>
@@ -2711,7 +2886,7 @@
           <w:lang w:val="fr-FR" w:eastAsia="fr-FR" w:bidi="ar-SA"/>
         </w:rPr>
         <w:drawing>
-          <wp:anchor distT="0" distB="0" distL="0" distR="0" simplePos="0" relativeHeight="26" behindDoc="0" locked="0" layoutInCell="1" allowOverlap="1">
+          <wp:anchor distT="0" distB="0" distL="0" distR="0" simplePos="0" relativeHeight="251659264" behindDoc="0" locked="0" layoutInCell="1" allowOverlap="1">
             <wp:simplePos x="0" y="0"/>
             <wp:positionH relativeFrom="column">
               <wp:posOffset>2600325</wp:posOffset>
@@ -3001,6 +3176,7 @@
           <w:u w:val="single"/>
           <w:lang w:val="fr-FR"/>
         </w:rPr>
+        <w:lastRenderedPageBreak/>
         <w:t>Contraint</w:t>
       </w:r>
       <w:r>
@@ -3014,7 +3190,7 @@
           <w:lang w:val="fr-FR" w:eastAsia="fr-FR" w:bidi="ar-SA"/>
         </w:rPr>
         <w:drawing>
-          <wp:anchor distT="0" distB="0" distL="0" distR="0" simplePos="0" relativeHeight="27" behindDoc="0" locked="0" layoutInCell="1" allowOverlap="1">
+          <wp:anchor distT="0" distB="0" distL="0" distR="0" simplePos="0" relativeHeight="251660288" behindDoc="0" locked="0" layoutInCell="1" allowOverlap="1">
             <wp:simplePos x="0" y="0"/>
             <wp:positionH relativeFrom="column">
               <wp:posOffset>4415155</wp:posOffset>
@@ -3127,7 +3303,7 @@
           <w:lang w:val="fr-FR" w:eastAsia="fr-FR" w:bidi="ar-SA"/>
         </w:rPr>
         <w:drawing>
-          <wp:anchor distT="0" distB="0" distL="0" distR="0" simplePos="0" relativeHeight="28" behindDoc="0" locked="0" layoutInCell="1" allowOverlap="1">
+          <wp:anchor distT="0" distB="0" distL="0" distR="0" simplePos="0" relativeHeight="251661312" behindDoc="0" locked="0" layoutInCell="1" allowOverlap="1">
             <wp:simplePos x="0" y="0"/>
             <wp:positionH relativeFrom="column">
               <wp:posOffset>4353560</wp:posOffset>
@@ -3237,7 +3413,7 @@
           <w:lang w:val="fr-FR" w:eastAsia="fr-FR" w:bidi="ar-SA"/>
         </w:rPr>
         <w:drawing>
-          <wp:anchor distT="0" distB="0" distL="0" distR="0" simplePos="0" relativeHeight="29" behindDoc="0" locked="0" layoutInCell="1" allowOverlap="1">
+          <wp:anchor distT="0" distB="0" distL="0" distR="0" simplePos="0" relativeHeight="251662336" behindDoc="0" locked="0" layoutInCell="1" allowOverlap="1">
             <wp:simplePos x="0" y="0"/>
             <wp:positionH relativeFrom="column">
               <wp:posOffset>4427855</wp:posOffset>
@@ -3769,14 +3945,7 @@
         <w:rPr>
           <w:lang w:val="fr-FR"/>
         </w:rPr>
-        <w:t xml:space="preserve">Professeur </w:t>
-      </w:r>
-      <w:r>
-        <w:rPr>
-          <w:lang w:val="fr-FR"/>
-        </w:rPr>
-        <w:lastRenderedPageBreak/>
-        <w:t>Layton et le Destin Perdu</w:t>
+        <w:t>Professeur Layton et le Destin Perdu</w:t>
       </w:r>
       <w:r>
         <w:rPr>
@@ -3828,7 +3997,14 @@
         <w:rPr>
           <w:lang w:val="fr-FR"/>
         </w:rPr>
-        <w:t xml:space="preserve"> (flèches de changements de direction, éléments de saut etc) sur la carte afin que le personnage puisse récolter la totalité des ressources dites « objectifs » et arriver sur la case d'arrivée.</w:t>
+        <w:t xml:space="preserve"> (flèches de changements de direction, éléments de saut etc) sur la </w:t>
+      </w:r>
+      <w:r>
+        <w:rPr>
+          <w:lang w:val="fr-FR"/>
+        </w:rPr>
+        <w:lastRenderedPageBreak/>
+        <w:t>carte afin que le personnage puisse récolter la totalité des ressources dites « objectifs » et arriver sur la case d'arrivée.</w:t>
       </w:r>
     </w:p>
     <w:p>
@@ -3866,7 +4042,7 @@
           <w:lang w:val="fr-FR" w:eastAsia="fr-FR" w:bidi="ar-SA"/>
         </w:rPr>
         <w:drawing>
-          <wp:anchor distT="0" distB="0" distL="0" distR="0" simplePos="0" relativeHeight="30" behindDoc="0" locked="0" layoutInCell="1" allowOverlap="1">
+          <wp:anchor distT="0" distB="0" distL="0" distR="0" simplePos="0" relativeHeight="251663360" behindDoc="0" locked="0" layoutInCell="1" allowOverlap="1">
             <wp:simplePos x="0" y="0"/>
             <wp:positionH relativeFrom="column">
               <wp:posOffset>0</wp:posOffset>
@@ -4122,7 +4298,14 @@
           <w:lang w:val="fr-FR"/>
         </w:rPr>
         <w:tab/>
-        <w:t>Aucun budget n'est nécessaire à la réalisation et au fonctionnement du projet. Le matériel pouvant être fournis à l'IUT si nécessaire afin que nous puissions directement nous concentrer sur notre travail.</w:t>
+        <w:t xml:space="preserve">Aucun budget n'est nécessaire à la réalisation et au fonctionnement du projet. Le matériel pouvant être fournis à l'IUT si nécessaire afin que nous puissions directement </w:t>
+      </w:r>
+      <w:r>
+        <w:rPr>
+          <w:lang w:val="fr-FR"/>
+        </w:rPr>
+        <w:lastRenderedPageBreak/>
+        <w:t>nous concentrer sur notre travail.</w:t>
       </w:r>
     </w:p>
     <w:p>
@@ -4564,7 +4747,6 @@
           <w:szCs w:val="26"/>
           <w:lang w:val="fr-FR"/>
         </w:rPr>
-        <w:lastRenderedPageBreak/>
         <w:t xml:space="preserve">  Présentation du moteur unity</w:t>
       </w:r>
     </w:p>
@@ -5143,7 +5325,14 @@
         <w:rPr>
           <w:lang w:val="fr-FR"/>
         </w:rPr>
-        <w:t>L'entité Player est l'utilisateur. Il peut lancer et quitter le jeu, lancer une partie, changer les paramètres et créer une carte.</w:t>
+        <w:t xml:space="preserve">L'entité Player est l'utilisateur. Il peut lancer et quitter le jeu, lancer une partie, </w:t>
+      </w:r>
+      <w:r>
+        <w:rPr>
+          <w:lang w:val="fr-FR"/>
+        </w:rPr>
+        <w:lastRenderedPageBreak/>
+        <w:t>changer les paramètres et créer une carte.</w:t>
       </w:r>
     </w:p>
     <w:p>
@@ -5203,7 +5392,7 @@
           <w:lang w:val="fr-FR" w:eastAsia="fr-FR" w:bidi="ar-SA"/>
         </w:rPr>
         <w:drawing>
-          <wp:anchor distT="0" distB="0" distL="0" distR="0" simplePos="0" relativeHeight="4" behindDoc="0" locked="0" layoutInCell="1" allowOverlap="1">
+          <wp:anchor distT="0" distB="0" distL="0" distR="0" simplePos="0" relativeHeight="251640832" behindDoc="0" locked="0" layoutInCell="1" allowOverlap="1">
             <wp:simplePos x="0" y="0"/>
             <wp:positionH relativeFrom="column">
               <wp:posOffset>-389255</wp:posOffset>
@@ -5323,19 +5512,45 @@
         <w:pStyle w:val="Default"/>
         <w:jc w:val="both"/>
         <w:rPr>
-          <w:lang w:val="fr-FR"/>
-        </w:rPr>
-      </w:pPr>
-      <w:r>
-        <w:rPr>
           <w:b/>
           <w:bCs/>
           <w:sz w:val="26"/>
           <w:szCs w:val="26"/>
           <w:lang w:val="fr-FR"/>
         </w:rPr>
+      </w:pPr>
+    </w:p>
+    <w:p>
+      <w:pPr>
+        <w:pStyle w:val="Default"/>
+        <w:jc w:val="both"/>
+        <w:rPr>
+          <w:b/>
+          <w:bCs/>
+          <w:sz w:val="26"/>
+          <w:szCs w:val="26"/>
+          <w:lang w:val="fr-FR"/>
+        </w:rPr>
+      </w:pPr>
+      <w:r>
+        <w:rPr>
+          <w:b/>
+          <w:bCs/>
+          <w:sz w:val="26"/>
+          <w:szCs w:val="26"/>
+          <w:lang w:val="fr-FR"/>
+        </w:rPr>
         <w:tab/>
       </w:r>
+    </w:p>
+    <w:p>
+      <w:pPr>
+        <w:pStyle w:val="Default"/>
+        <w:jc w:val="both"/>
+        <w:rPr>
+          <w:lang w:val="fr-FR"/>
+        </w:rPr>
+      </w:pPr>
       <w:r>
         <w:rPr>
           <w:lang w:val="fr-FR"/>
@@ -5410,7 +5625,7 @@
         </w:rPr>
         <w:lastRenderedPageBreak/>
         <w:drawing>
-          <wp:anchor distT="0" distB="0" distL="0" distR="0" simplePos="0" relativeHeight="5" behindDoc="0" locked="0" layoutInCell="1" allowOverlap="1">
+          <wp:anchor distT="0" distB="0" distL="0" distR="0" simplePos="0" relativeHeight="251641856" behindDoc="0" locked="0" layoutInCell="1" allowOverlap="1">
             <wp:simplePos x="0" y="0"/>
             <wp:positionH relativeFrom="column">
               <wp:posOffset>705485</wp:posOffset>
@@ -5688,70 +5903,6 @@
     <w:p>
       <w:pPr>
         <w:pStyle w:val="Default"/>
-        <w:rPr>
-          <w:lang w:val="fr-FR"/>
-        </w:rPr>
-      </w:pPr>
-    </w:p>
-    <w:p>
-      <w:pPr>
-        <w:pStyle w:val="Default"/>
-        <w:rPr>
-          <w:lang w:val="fr-FR"/>
-        </w:rPr>
-      </w:pPr>
-    </w:p>
-    <w:p>
-      <w:pPr>
-        <w:pStyle w:val="Default"/>
-        <w:rPr>
-          <w:lang w:val="fr-FR"/>
-        </w:rPr>
-      </w:pPr>
-    </w:p>
-    <w:p>
-      <w:pPr>
-        <w:pStyle w:val="Default"/>
-        <w:rPr>
-          <w:lang w:val="fr-FR"/>
-        </w:rPr>
-      </w:pPr>
-    </w:p>
-    <w:p>
-      <w:pPr>
-        <w:pStyle w:val="Default"/>
-        <w:rPr>
-          <w:lang w:val="fr-FR"/>
-        </w:rPr>
-      </w:pPr>
-    </w:p>
-    <w:p>
-      <w:pPr>
-        <w:pStyle w:val="Default"/>
-        <w:rPr>
-          <w:lang w:val="fr-FR"/>
-        </w:rPr>
-      </w:pPr>
-    </w:p>
-    <w:p>
-      <w:pPr>
-        <w:pStyle w:val="Default"/>
-        <w:rPr>
-          <w:lang w:val="fr-FR"/>
-        </w:rPr>
-      </w:pPr>
-    </w:p>
-    <w:p>
-      <w:pPr>
-        <w:pStyle w:val="Default"/>
-        <w:rPr>
-          <w:lang w:val="fr-FR"/>
-        </w:rPr>
-      </w:pPr>
-    </w:p>
-    <w:p>
-      <w:pPr>
-        <w:pStyle w:val="Default"/>
         <w:numPr>
           <w:ilvl w:val="0"/>
           <w:numId w:val="9"/>
@@ -5803,9 +5954,8 @@
           <w:noProof/>
           <w:lang w:val="fr-FR" w:eastAsia="fr-FR" w:bidi="ar-SA"/>
         </w:rPr>
-        <w:lastRenderedPageBreak/>
         <w:drawing>
-          <wp:anchor distT="0" distB="0" distL="0" distR="0" simplePos="0" relativeHeight="6" behindDoc="0" locked="0" layoutInCell="1" allowOverlap="1">
+          <wp:anchor distT="0" distB="0" distL="0" distR="0" simplePos="0" relativeHeight="251642880" behindDoc="0" locked="0" layoutInCell="1" allowOverlap="1">
             <wp:simplePos x="0" y="0"/>
             <wp:positionH relativeFrom="column">
               <wp:posOffset>139065</wp:posOffset>
@@ -5860,102 +6010,6 @@
     <w:p>
       <w:pPr>
         <w:pStyle w:val="Default"/>
-        <w:rPr>
-          <w:lang w:val="fr-FR"/>
-        </w:rPr>
-      </w:pPr>
-    </w:p>
-    <w:p>
-      <w:pPr>
-        <w:pStyle w:val="Default"/>
-        <w:rPr>
-          <w:lang w:val="fr-FR"/>
-        </w:rPr>
-      </w:pPr>
-    </w:p>
-    <w:p>
-      <w:pPr>
-        <w:pStyle w:val="Default"/>
-        <w:rPr>
-          <w:lang w:val="fr-FR"/>
-        </w:rPr>
-      </w:pPr>
-    </w:p>
-    <w:p>
-      <w:pPr>
-        <w:pStyle w:val="Default"/>
-        <w:rPr>
-          <w:lang w:val="fr-FR"/>
-        </w:rPr>
-      </w:pPr>
-    </w:p>
-    <w:p>
-      <w:pPr>
-        <w:pStyle w:val="Default"/>
-        <w:rPr>
-          <w:lang w:val="fr-FR"/>
-        </w:rPr>
-      </w:pPr>
-    </w:p>
-    <w:p>
-      <w:pPr>
-        <w:pStyle w:val="Default"/>
-        <w:rPr>
-          <w:lang w:val="fr-FR"/>
-        </w:rPr>
-      </w:pPr>
-    </w:p>
-    <w:p>
-      <w:pPr>
-        <w:pStyle w:val="Default"/>
-        <w:rPr>
-          <w:lang w:val="fr-FR"/>
-        </w:rPr>
-      </w:pPr>
-    </w:p>
-    <w:p>
-      <w:pPr>
-        <w:pStyle w:val="Default"/>
-        <w:rPr>
-          <w:lang w:val="fr-FR"/>
-        </w:rPr>
-      </w:pPr>
-    </w:p>
-    <w:p>
-      <w:pPr>
-        <w:pStyle w:val="Default"/>
-        <w:rPr>
-          <w:lang w:val="fr-FR"/>
-        </w:rPr>
-      </w:pPr>
-    </w:p>
-    <w:p>
-      <w:pPr>
-        <w:pStyle w:val="Default"/>
-        <w:rPr>
-          <w:lang w:val="fr-FR"/>
-        </w:rPr>
-      </w:pPr>
-    </w:p>
-    <w:p>
-      <w:pPr>
-        <w:pStyle w:val="Default"/>
-        <w:rPr>
-          <w:lang w:val="fr-FR"/>
-        </w:rPr>
-      </w:pPr>
-    </w:p>
-    <w:p>
-      <w:pPr>
-        <w:pStyle w:val="Default"/>
-        <w:rPr>
-          <w:lang w:val="fr-FR"/>
-        </w:rPr>
-      </w:pPr>
-    </w:p>
-    <w:p>
-      <w:pPr>
-        <w:pStyle w:val="Default"/>
         <w:numPr>
           <w:ilvl w:val="0"/>
           <w:numId w:val="9"/>
@@ -5969,6 +6023,7 @@
         <w:rPr>
           <w:lang w:val="fr-FR"/>
         </w:rPr>
+        <w:lastRenderedPageBreak/>
         <w:t>La partie “Draggable”, qui s'occupe du comportement des éléments pouvant être déplacés par le joueur (et non le personnage):</w:t>
       </w:r>
     </w:p>
@@ -5992,9 +6047,8 @@
           <w:noProof/>
           <w:lang w:val="fr-FR" w:eastAsia="fr-FR" w:bidi="ar-SA"/>
         </w:rPr>
-        <w:lastRenderedPageBreak/>
         <w:drawing>
-          <wp:anchor distT="0" distB="0" distL="0" distR="0" simplePos="0" relativeHeight="7" behindDoc="0" locked="0" layoutInCell="1" allowOverlap="1">
+          <wp:anchor distT="0" distB="0" distL="0" distR="0" simplePos="0" relativeHeight="251643904" behindDoc="0" locked="0" layoutInCell="1" allowOverlap="1">
             <wp:simplePos x="0" y="0"/>
             <wp:positionH relativeFrom="column">
               <wp:posOffset>10160</wp:posOffset>
@@ -6228,6 +6282,7 @@
           <w:szCs w:val="28"/>
           <w:lang w:val="fr-FR"/>
         </w:rPr>
+        <w:lastRenderedPageBreak/>
         <w:t xml:space="preserve">   CONCEPTION DE L'APPLICATION</w:t>
       </w:r>
     </w:p>
@@ -6266,7 +6321,6 @@
           <w:szCs w:val="26"/>
           <w:lang w:val="fr-FR"/>
         </w:rPr>
-        <w:lastRenderedPageBreak/>
         <w:t xml:space="preserve">  Génération d'un </w:t>
       </w:r>
       <w:r>
@@ -6399,7 +6453,7 @@
           <w:lang w:val="fr-FR" w:eastAsia="fr-FR" w:bidi="ar-SA"/>
         </w:rPr>
         <w:drawing>
-          <wp:anchor distT="0" distB="0" distL="114300" distR="114300" simplePos="0" relativeHeight="251687936" behindDoc="0" locked="0" layoutInCell="1" allowOverlap="1">
+          <wp:anchor distT="0" distB="0" distL="114300" distR="114300" simplePos="0" relativeHeight="251667456" behindDoc="0" locked="0" layoutInCell="1" allowOverlap="1">
             <wp:simplePos x="0" y="0"/>
             <wp:positionH relativeFrom="column">
               <wp:posOffset>1413510</wp:posOffset>
@@ -6485,7 +6539,7 @@
             <v:stroke joinstyle="miter"/>
             <v:path gradientshapeok="t" o:connecttype="rect"/>
           </v:shapetype>
-          <v:shape id="_x0000_s1046" type="#_x0000_t202" style="position:absolute;margin-left:75.3pt;margin-top:200.3pt;width:331.5pt;height:20.25pt;z-index:251688960" filled="f" stroked="f">
+          <v:shape id="_x0000_s1046" type="#_x0000_t202" style="position:absolute;margin-left:75.3pt;margin-top:200.3pt;width:331.5pt;height:20.25pt;z-index:251674624" filled="f" stroked="f">
             <v:textbox>
               <w:txbxContent>
                 <w:p>
@@ -6774,7 +6828,7 @@
           <w:bCs/>
           <w:lang w:val="fr-FR"/>
         </w:rPr>
-        <w:t xml:space="preserve"> à l'énigme. Pour obliger l'utilisateur à passer par les chemins établis il suffit de placer correctement les objectifs sur le chemin puisqu'il faut absolument ramasser tous les objectifs pour gagner la partie. On placera donc de manière aléatoire des objectifs en nombre </w:t>
+        <w:t xml:space="preserve"> à l'énigme. Pour obliger l'utilisateur à passer par les chemins établis </w:t>
       </w:r>
       <w:r>
         <w:rPr>
@@ -6783,7 +6837,7 @@
           <w:lang w:val="fr-FR"/>
         </w:rPr>
         <w:lastRenderedPageBreak/>
-        <w:t xml:space="preserve">suffisant </w:t>
+        <w:t xml:space="preserve">il suffit de placer correctement les objectifs sur le chemin puisqu'il faut absolument ramasser tous les objectifs pour gagner la partie. On placera donc de manière aléatoire des objectifs en nombre suffisant </w:t>
       </w:r>
       <w:r>
         <w:rPr>
@@ -6823,7 +6877,7 @@
           <w:lang w:val="fr-FR" w:eastAsia="fr-FR" w:bidi="ar-SA"/>
         </w:rPr>
         <w:pict>
-          <v:group id="_x0000_s1056" style="position:absolute;left:0;text-align:left;margin-left:136.05pt;margin-top:70.2pt;width:307.85pt;height:160.55pt;z-index:251694080" coordorigin="3855,3983" coordsize="6157,3211">
+          <v:group id="_x0000_s1056" style="position:absolute;left:0;text-align:left;margin-left:136.05pt;margin-top:70.2pt;width:307.85pt;height:160.55pt;z-index:251675648" coordorigin="3855,3983" coordsize="6157,3211">
             <v:shapetype id="_x0000_t13" coordsize="21600,21600" o:spt="13" adj="16200,5400" path="m@0,l@0@1,0@1,0@2@0@2@0,21600,21600,10800xe">
               <v:stroke joinstyle="miter"/>
               <v:formulas>
@@ -6863,7 +6917,7 @@
           <w:lang w:val="fr-FR" w:eastAsia="fr-FR" w:bidi="ar-SA"/>
         </w:rPr>
         <w:drawing>
-          <wp:anchor distT="0" distB="0" distL="114300" distR="114300" simplePos="0" relativeHeight="251692032" behindDoc="0" locked="0" layoutInCell="1" allowOverlap="1">
+          <wp:anchor distT="0" distB="0" distL="114300" distR="114300" simplePos="0" relativeHeight="251670528" behindDoc="0" locked="0" layoutInCell="1" allowOverlap="1">
             <wp:simplePos x="0" y="0"/>
             <wp:positionH relativeFrom="column">
               <wp:posOffset>4423410</wp:posOffset>
@@ -6924,7 +6978,7 @@
           <w:lang w:val="fr-FR" w:eastAsia="fr-FR" w:bidi="ar-SA"/>
         </w:rPr>
         <w:drawing>
-          <wp:anchor distT="0" distB="0" distL="114300" distR="114300" simplePos="0" relativeHeight="251691008" behindDoc="0" locked="0" layoutInCell="1" allowOverlap="1">
+          <wp:anchor distT="0" distB="0" distL="114300" distR="114300" simplePos="0" relativeHeight="251669504" behindDoc="0" locked="0" layoutInCell="1" allowOverlap="1">
             <wp:simplePos x="0" y="0"/>
             <wp:positionH relativeFrom="column">
               <wp:posOffset>2070735</wp:posOffset>
@@ -6985,7 +7039,7 @@
           <w:lang w:val="fr-FR" w:eastAsia="fr-FR" w:bidi="ar-SA"/>
         </w:rPr>
         <w:drawing>
-          <wp:anchor distT="0" distB="0" distL="114300" distR="114300" simplePos="0" relativeHeight="251689984" behindDoc="0" locked="0" layoutInCell="1" allowOverlap="1">
+          <wp:anchor distT="0" distB="0" distL="114300" distR="114300" simplePos="0" relativeHeight="251668480" behindDoc="0" locked="0" layoutInCell="1" allowOverlap="1">
             <wp:simplePos x="0" y="0"/>
             <wp:positionH relativeFrom="column">
               <wp:posOffset>-253365</wp:posOffset>
@@ -7057,7 +7111,7 @@
           <w:lang w:val="fr-FR" w:eastAsia="fr-FR" w:bidi="ar-SA"/>
         </w:rPr>
         <w:drawing>
-          <wp:anchor distT="0" distB="0" distL="114300" distR="114300" simplePos="0" relativeHeight="251693056" behindDoc="0" locked="0" layoutInCell="1" allowOverlap="1">
+          <wp:anchor distT="0" distB="0" distL="114300" distR="114300" simplePos="0" relativeHeight="251671552" behindDoc="0" locked="0" layoutInCell="1" allowOverlap="1">
             <wp:simplePos x="0" y="0"/>
             <wp:positionH relativeFrom="column">
               <wp:posOffset>4423410</wp:posOffset>
@@ -7118,7 +7172,7 @@
           <w:lang w:val="fr-FR" w:eastAsia="fr-FR" w:bidi="ar-SA"/>
         </w:rPr>
         <w:drawing>
-          <wp:anchor distT="0" distB="0" distL="114300" distR="114300" simplePos="0" relativeHeight="251694080" behindDoc="0" locked="0" layoutInCell="1" allowOverlap="1">
+          <wp:anchor distT="0" distB="0" distL="114300" distR="114300" simplePos="0" relativeHeight="251672576" behindDoc="0" locked="0" layoutInCell="1" allowOverlap="1">
             <wp:simplePos x="0" y="0"/>
             <wp:positionH relativeFrom="column">
               <wp:posOffset>813435</wp:posOffset>
@@ -7193,7 +7247,7 @@
           <w:lang w:val="fr-FR" w:eastAsia="fr-FR" w:bidi="ar-SA"/>
         </w:rPr>
         <w:pict>
-          <v:shape id="_x0000_s1055" type="#_x0000_t202" style="position:absolute;left:0;text-align:left;margin-left:94.8pt;margin-top:-.05pt;width:270pt;height:25.5pt;z-index:251699200" filled="f" stroked="f">
+          <v:shape id="_x0000_s1055" type="#_x0000_t202" style="position:absolute;left:0;text-align:left;margin-left:94.8pt;margin-top:-.05pt;width:270pt;height:25.5pt;z-index:251676672" filled="f" stroked="f">
             <v:textbox>
               <w:txbxContent>
                 <w:p>
@@ -7258,6 +7312,18 @@
     <w:p>
       <w:pPr>
         <w:pStyle w:val="Default"/>
+        <w:rPr>
+          <w:b/>
+          <w:bCs/>
+          <w:sz w:val="26"/>
+          <w:szCs w:val="26"/>
+          <w:lang w:val="fr-FR"/>
+        </w:rPr>
+      </w:pPr>
+    </w:p>
+    <w:p>
+      <w:pPr>
+        <w:pStyle w:val="Default"/>
         <w:numPr>
           <w:ilvl w:val="3"/>
           <w:numId w:val="15"/>
@@ -7292,10 +7358,7 @@
           <w:lang w:val="fr-FR"/>
         </w:rPr>
       </w:pPr>
-    </w:p>
-    <w:p>
-      <w:pPr>
-        <w:pStyle w:val="Default"/>
+      <w:r>
         <w:rPr>
           <w:b/>
           <w:bCs/>
@@ -7303,7 +7366,8 @@
           <w:szCs w:val="26"/>
           <w:lang w:val="fr-FR"/>
         </w:rPr>
-      </w:pPr>
+        <w:t>CEDRIC</w:t>
+      </w:r>
     </w:p>
     <w:p>
       <w:pPr>
@@ -7316,15 +7380,1111 @@
           <w:lang w:val="fr-FR"/>
         </w:rPr>
       </w:pPr>
-      <w:r>
-        <w:rPr>
-          <w:b/>
-          <w:bCs/>
-          <w:sz w:val="26"/>
-          <w:szCs w:val="26"/>
-          <w:lang w:val="fr-FR"/>
-        </w:rPr>
-        <w:t>CEDRIC</w:t>
+    </w:p>
+    <w:p>
+      <w:pPr>
+        <w:pStyle w:val="Default"/>
+        <w:jc w:val="both"/>
+        <w:rPr>
+          <w:rFonts w:asciiTheme="minorHAnsi" w:hAnsiTheme="minorHAnsi"/>
+          <w:bCs/>
+          <w:lang w:val="fr-FR"/>
+        </w:rPr>
+      </w:pPr>
+      <w:r>
+        <w:rPr>
+          <w:rFonts w:asciiTheme="minorHAnsi" w:hAnsiTheme="minorHAnsi"/>
+          <w:bCs/>
+          <w:lang w:val="fr-FR"/>
+        </w:rPr>
+        <w:t>L'éditeur de niveau permet a l'utilisateur de créer ses propre niveau de jeu en ayant la possibilité de placer sur la scène tous les objets accessible dans les niveau normaux (cases, objectifs...) et de choisir les actions qu'il souhaite donner a celui qui devra résoudre son énigme. L'utilisateur a évidement la possibilité de sauvegarder son niveau personnalisé et de le jouer pour le faire essayer dans son entourage.</w:t>
+      </w:r>
+    </w:p>
+    <w:p>
+      <w:pPr>
+        <w:pStyle w:val="Default"/>
+        <w:rPr>
+          <w:rFonts w:asciiTheme="minorHAnsi" w:hAnsiTheme="minorHAnsi"/>
+          <w:bCs/>
+          <w:lang w:val="fr-FR"/>
+        </w:rPr>
+      </w:pPr>
+    </w:p>
+    <w:p>
+      <w:pPr>
+        <w:pStyle w:val="Default"/>
+        <w:rPr>
+          <w:rFonts w:asciiTheme="minorHAnsi" w:hAnsiTheme="minorHAnsi"/>
+          <w:bCs/>
+          <w:lang w:val="fr-FR"/>
+        </w:rPr>
+      </w:pPr>
+    </w:p>
+    <w:p>
+      <w:pPr>
+        <w:pStyle w:val="Default"/>
+        <w:rPr>
+          <w:rFonts w:asciiTheme="minorHAnsi" w:hAnsiTheme="minorHAnsi"/>
+          <w:bCs/>
+          <w:lang w:val="fr-FR"/>
+        </w:rPr>
+      </w:pPr>
+    </w:p>
+    <w:p>
+      <w:pPr>
+        <w:pStyle w:val="Default"/>
+        <w:rPr>
+          <w:rFonts w:asciiTheme="minorHAnsi" w:hAnsiTheme="minorHAnsi"/>
+          <w:bCs/>
+          <w:lang w:val="fr-FR"/>
+        </w:rPr>
+      </w:pPr>
+    </w:p>
+    <w:p>
+      <w:pPr>
+        <w:pStyle w:val="Default"/>
+        <w:rPr>
+          <w:rFonts w:asciiTheme="minorHAnsi" w:hAnsiTheme="minorHAnsi"/>
+          <w:b/>
+          <w:bCs/>
+          <w:lang w:val="fr-FR"/>
+        </w:rPr>
+      </w:pPr>
+      <w:r>
+        <w:rPr>
+          <w:rFonts w:asciiTheme="minorHAnsi" w:hAnsiTheme="minorHAnsi"/>
+          <w:b/>
+          <w:bCs/>
+          <w:lang w:val="fr-FR"/>
+        </w:rPr>
+        <w:lastRenderedPageBreak/>
+        <w:t>L'interface d'édition de niveau</w:t>
+      </w:r>
+    </w:p>
+    <w:p>
+      <w:pPr>
+        <w:pStyle w:val="Default"/>
+        <w:rPr>
+          <w:rFonts w:asciiTheme="minorHAnsi" w:hAnsiTheme="minorHAnsi"/>
+          <w:bCs/>
+          <w:lang w:val="fr-FR"/>
+        </w:rPr>
+      </w:pPr>
+    </w:p>
+    <w:p>
+      <w:pPr>
+        <w:pStyle w:val="Default"/>
+        <w:rPr>
+          <w:rFonts w:asciiTheme="minorHAnsi" w:hAnsiTheme="minorHAnsi"/>
+          <w:bCs/>
+          <w:lang w:val="fr-FR"/>
+        </w:rPr>
+      </w:pPr>
+      <w:r>
+        <w:rPr>
+          <w:rFonts w:asciiTheme="minorHAnsi" w:hAnsiTheme="minorHAnsi"/>
+          <w:bCs/>
+          <w:noProof/>
+          <w:lang w:val="fr-FR" w:eastAsia="fr-FR" w:bidi="ar-SA"/>
+        </w:rPr>
+        <w:pict>
+          <v:shape id="_x0000_s1077" type="#_x0000_t202" style="position:absolute;margin-left:292.3pt;margin-top:73.95pt;width:198.75pt;height:18.75pt;z-index:251699200" filled="f" stroked="f">
+            <v:textbox>
+              <w:txbxContent>
+                <w:p>
+                  <w:pPr>
+                    <w:rPr>
+                      <w:rFonts w:asciiTheme="minorHAnsi" w:hAnsiTheme="minorHAnsi"/>
+                      <w:color w:val="FFFFFF" w:themeColor="background1"/>
+                      <w:sz w:val="22"/>
+                    </w:rPr>
+                  </w:pPr>
+                  <w:r>
+                    <w:rPr>
+                      <w:rFonts w:asciiTheme="minorHAnsi" w:hAnsiTheme="minorHAnsi"/>
+                      <w:color w:val="FFFFFF" w:themeColor="background1"/>
+                      <w:sz w:val="22"/>
+                    </w:rPr>
+                    <w:t>Objet sélectionné</w:t>
+                  </w:r>
+                </w:p>
+              </w:txbxContent>
+            </v:textbox>
+          </v:shape>
+        </w:pict>
+      </w:r>
+      <w:r>
+        <w:rPr>
+          <w:rFonts w:asciiTheme="minorHAnsi" w:hAnsiTheme="minorHAnsi"/>
+          <w:bCs/>
+          <w:noProof/>
+          <w:lang w:val="fr-FR" w:eastAsia="fr-FR" w:bidi="ar-SA"/>
+        </w:rPr>
+        <w:pict>
+          <v:shape id="_x0000_s1078" type="#_x0000_t32" style="position:absolute;margin-left:349.05pt;margin-top:88.95pt;width:37.5pt;height:24.75pt;z-index:251700224" o:connectortype="straight" strokecolor="white [3212]"/>
+        </w:pict>
+      </w:r>
+      <w:r>
+        <w:rPr>
+          <w:rFonts w:asciiTheme="minorHAnsi" w:hAnsiTheme="minorHAnsi"/>
+          <w:bCs/>
+          <w:noProof/>
+          <w:lang w:val="fr-FR" w:eastAsia="fr-FR" w:bidi="ar-SA"/>
+        </w:rPr>
+        <w:pict>
+          <v:shape id="_x0000_s1075" type="#_x0000_t202" style="position:absolute;margin-left:103.8pt;margin-top:113.7pt;width:198.75pt;height:18.75pt;z-index:251697152" filled="f" stroked="f">
+            <v:textbox>
+              <w:txbxContent>
+                <w:p>
+                  <w:pPr>
+                    <w:rPr>
+                      <w:rFonts w:asciiTheme="minorHAnsi" w:hAnsiTheme="minorHAnsi"/>
+                      <w:color w:val="FFFFFF" w:themeColor="background1"/>
+                      <w:sz w:val="22"/>
+                    </w:rPr>
+                  </w:pPr>
+                  <w:r>
+                    <w:rPr>
+                      <w:rFonts w:asciiTheme="minorHAnsi" w:hAnsiTheme="minorHAnsi"/>
+                      <w:color w:val="FFFFFF" w:themeColor="background1"/>
+                      <w:sz w:val="22"/>
+                    </w:rPr>
+                    <w:t>Ouvre et ferme le panneau latéral</w:t>
+                  </w:r>
+                </w:p>
+              </w:txbxContent>
+            </v:textbox>
+          </v:shape>
+        </w:pict>
+      </w:r>
+      <w:r>
+        <w:rPr>
+          <w:rFonts w:asciiTheme="minorHAnsi" w:hAnsiTheme="minorHAnsi"/>
+          <w:bCs/>
+          <w:noProof/>
+          <w:lang w:val="fr-FR" w:eastAsia="fr-FR" w:bidi="ar-SA"/>
+        </w:rPr>
+        <w:pict>
+          <v:shape id="_x0000_s1076" type="#_x0000_t32" style="position:absolute;margin-left:109.8pt;margin-top:132.45pt;width:9.75pt;height:18pt;flip:x;z-index:251698176" o:connectortype="straight" strokecolor="white [3212]"/>
+        </w:pict>
+      </w:r>
+      <w:r>
+        <w:rPr>
+          <w:rFonts w:asciiTheme="minorHAnsi" w:hAnsiTheme="minorHAnsi"/>
+          <w:bCs/>
+          <w:noProof/>
+          <w:lang w:val="fr-FR" w:eastAsia="fr-FR" w:bidi="ar-SA"/>
+        </w:rPr>
+        <w:pict>
+          <v:rect id="_x0000_s1069" style="position:absolute;margin-left:85.05pt;margin-top:150.45pt;width:29.25pt;height:27.75pt;z-index:251692032" filled="f" strokecolor="white [3212]" strokeweight="1pt"/>
+        </w:pict>
+      </w:r>
+      <w:r>
+        <w:rPr>
+          <w:rFonts w:asciiTheme="minorHAnsi" w:hAnsiTheme="minorHAnsi"/>
+          <w:bCs/>
+          <w:noProof/>
+          <w:lang w:val="fr-FR" w:eastAsia="fr-FR" w:bidi="ar-SA"/>
+        </w:rPr>
+        <w:drawing>
+          <wp:anchor distT="0" distB="0" distL="114300" distR="114300" simplePos="0" relativeHeight="251691008" behindDoc="0" locked="0" layoutInCell="1" allowOverlap="1">
+            <wp:simplePos x="0" y="0"/>
+            <wp:positionH relativeFrom="column">
+              <wp:posOffset>22860</wp:posOffset>
+            </wp:positionH>
+            <wp:positionV relativeFrom="paragraph">
+              <wp:posOffset>291465</wp:posOffset>
+            </wp:positionV>
+            <wp:extent cx="6134100" cy="3571875"/>
+            <wp:effectExtent l="19050" t="0" r="0" b="0"/>
+            <wp:wrapTopAndBottom/>
+            <wp:docPr id="46" name="Image 8" descr="C:\Users\Cedric\Desktop\Présentation\Image Generation\MapEditor Interface.jpg"/>
+            <wp:cNvGraphicFramePr>
+              <a:graphicFrameLocks xmlns:a="http://schemas.openxmlformats.org/drawingml/2006/main" noChangeAspect="1"/>
+            </wp:cNvGraphicFramePr>
+            <a:graphic xmlns:a="http://schemas.openxmlformats.org/drawingml/2006/main">
+              <a:graphicData uri="http://schemas.openxmlformats.org/drawingml/2006/picture">
+                <pic:pic xmlns:pic="http://schemas.openxmlformats.org/drawingml/2006/picture">
+                  <pic:nvPicPr>
+                    <pic:cNvPr id="0" name="Picture 8" descr="C:\Users\Cedric\Desktop\Présentation\Image Generation\MapEditor Interface.jpg"/>
+                    <pic:cNvPicPr>
+                      <a:picLocks noChangeAspect="1" noChangeArrowheads="1"/>
+                    </pic:cNvPicPr>
+                  </pic:nvPicPr>
+                  <pic:blipFill>
+                    <a:blip r:embed="rId25"/>
+                    <a:srcRect/>
+                    <a:stretch>
+                      <a:fillRect/>
+                    </a:stretch>
+                  </pic:blipFill>
+                  <pic:spPr bwMode="auto">
+                    <a:xfrm>
+                      <a:off x="0" y="0"/>
+                      <a:ext cx="6134100" cy="3571875"/>
+                    </a:xfrm>
+                    <a:prstGeom prst="rect">
+                      <a:avLst/>
+                    </a:prstGeom>
+                    <a:noFill/>
+                    <a:ln w="9525">
+                      <a:noFill/>
+                      <a:miter lim="800000"/>
+                      <a:headEnd/>
+                      <a:tailEnd/>
+                    </a:ln>
+                  </pic:spPr>
+                </pic:pic>
+              </a:graphicData>
+            </a:graphic>
+          </wp:anchor>
+        </w:drawing>
+      </w:r>
+    </w:p>
+    <w:p>
+      <w:pPr>
+        <w:pStyle w:val="Default"/>
+        <w:rPr>
+          <w:rFonts w:asciiTheme="minorHAnsi" w:hAnsiTheme="minorHAnsi"/>
+          <w:bCs/>
+          <w:lang w:val="fr-FR"/>
+        </w:rPr>
+      </w:pPr>
+      <w:r>
+        <w:rPr>
+          <w:rFonts w:asciiTheme="minorHAnsi" w:hAnsiTheme="minorHAnsi"/>
+          <w:bCs/>
+          <w:noProof/>
+          <w:lang w:val="fr-FR" w:eastAsia="fr-FR" w:bidi="ar-SA"/>
+        </w:rPr>
+        <w:pict>
+          <v:shape id="_x0000_s1086" type="#_x0000_t202" style="position:absolute;margin-left:1.05pt;margin-top:292.55pt;width:483pt;height:25.5pt;z-index:251708416" filled="f" stroked="f">
+            <v:textbox>
+              <w:txbxContent>
+                <w:p>
+                  <w:pPr>
+                    <w:jc w:val="center"/>
+                    <w:rPr>
+                      <w:rFonts w:asciiTheme="minorHAnsi" w:hAnsiTheme="minorHAnsi"/>
+                      <w:sz w:val="22"/>
+                    </w:rPr>
+                  </w:pPr>
+                  <w:r>
+                    <w:rPr>
+                      <w:rFonts w:asciiTheme="minorHAnsi" w:hAnsiTheme="minorHAnsi"/>
+                      <w:sz w:val="22"/>
+                    </w:rPr>
+                    <w:t>Fig. n° : Interface d'édition de niveau</w:t>
+                  </w:r>
+                </w:p>
+                <w:p/>
+              </w:txbxContent>
+            </v:textbox>
+          </v:shape>
+        </w:pict>
+      </w:r>
+      <w:r>
+        <w:rPr>
+          <w:rFonts w:asciiTheme="minorHAnsi" w:hAnsiTheme="minorHAnsi"/>
+          <w:bCs/>
+          <w:noProof/>
+          <w:lang w:val="fr-FR" w:eastAsia="fr-FR" w:bidi="ar-SA"/>
+        </w:rPr>
+        <w:pict>
+          <v:shape id="_x0000_s1082" type="#_x0000_t32" style="position:absolute;margin-left:36.3pt;margin-top:186.8pt;width:83.25pt;height:57pt;flip:x;z-index:251704320" o:connectortype="straight" strokecolor="white [3212]"/>
+        </w:pict>
+      </w:r>
+      <w:r>
+        <w:rPr>
+          <w:rFonts w:asciiTheme="minorHAnsi" w:hAnsiTheme="minorHAnsi"/>
+          <w:bCs/>
+          <w:noProof/>
+          <w:lang w:val="fr-FR" w:eastAsia="fr-FR" w:bidi="ar-SA"/>
+        </w:rPr>
+        <w:pict>
+          <v:shape id="_x0000_s1081" type="#_x0000_t202" style="position:absolute;margin-left:114.3pt;margin-top:172.55pt;width:93.75pt;height:18.75pt;z-index:251703296" filled="f" stroked="f">
+            <v:textbox>
+              <w:txbxContent>
+                <w:p>
+                  <w:pPr>
+                    <w:jc w:val="center"/>
+                    <w:rPr>
+                      <w:rFonts w:asciiTheme="minorHAnsi" w:hAnsiTheme="minorHAnsi"/>
+                      <w:color w:val="FFFFFF" w:themeColor="background1"/>
+                      <w:sz w:val="22"/>
+                    </w:rPr>
+                  </w:pPr>
+                  <w:r>
+                    <w:rPr>
+                      <w:rFonts w:asciiTheme="minorHAnsi" w:hAnsiTheme="minorHAnsi"/>
+                      <w:color w:val="FFFFFF" w:themeColor="background1"/>
+                      <w:sz w:val="22"/>
+                    </w:rPr>
+                    <w:t>Bouton Caméra</w:t>
+                  </w:r>
+                </w:p>
+              </w:txbxContent>
+            </v:textbox>
+          </v:shape>
+        </w:pict>
+      </w:r>
+      <w:r>
+        <w:rPr>
+          <w:rFonts w:asciiTheme="minorHAnsi" w:hAnsiTheme="minorHAnsi"/>
+          <w:bCs/>
+          <w:noProof/>
+          <w:lang w:val="fr-FR" w:eastAsia="fr-FR" w:bidi="ar-SA"/>
+        </w:rPr>
+        <w:pict>
+          <v:shape id="_x0000_s1080" type="#_x0000_t202" style="position:absolute;margin-left:100.05pt;margin-top:191.3pt;width:103.5pt;height:18.75pt;z-index:251702272" filled="f" stroked="f">
+            <v:textbox>
+              <w:txbxContent>
+                <w:p>
+                  <w:pPr>
+                    <w:jc w:val="center"/>
+                    <w:rPr>
+                      <w:rFonts w:asciiTheme="minorHAnsi" w:hAnsiTheme="minorHAnsi"/>
+                      <w:color w:val="FFFFFF" w:themeColor="background1"/>
+                      <w:sz w:val="22"/>
+                    </w:rPr>
+                  </w:pPr>
+                  <w:r>
+                    <w:rPr>
+                      <w:rFonts w:asciiTheme="minorHAnsi" w:hAnsiTheme="minorHAnsi"/>
+                      <w:color w:val="FFFFFF" w:themeColor="background1"/>
+                      <w:sz w:val="22"/>
+                    </w:rPr>
+                    <w:t>Bouton Play</w:t>
+                  </w:r>
+                </w:p>
+              </w:txbxContent>
+            </v:textbox>
+          </v:shape>
+        </w:pict>
+      </w:r>
+      <w:r>
+        <w:rPr>
+          <w:rFonts w:asciiTheme="minorHAnsi" w:hAnsiTheme="minorHAnsi"/>
+          <w:bCs/>
+          <w:noProof/>
+          <w:lang w:val="fr-FR" w:eastAsia="fr-FR" w:bidi="ar-SA"/>
+        </w:rPr>
+        <w:pict>
+          <v:shape id="_x0000_s1083" type="#_x0000_t32" style="position:absolute;margin-left:95.55pt;margin-top:210.05pt;width:24pt;height:33.75pt;flip:x;z-index:251705344" o:connectortype="straight" strokecolor="white [3212]"/>
+        </w:pict>
+      </w:r>
+      <w:r>
+        <w:rPr>
+          <w:rFonts w:asciiTheme="minorHAnsi" w:hAnsiTheme="minorHAnsi"/>
+          <w:b/>
+          <w:bCs/>
+          <w:noProof/>
+          <w:lang w:val="fr-FR" w:eastAsia="fr-FR" w:bidi="ar-SA"/>
+        </w:rPr>
+        <w:pict>
+          <v:shape id="_x0000_s1085" type="#_x0000_t32" style="position:absolute;margin-left:339.3pt;margin-top:213.05pt;width:17.25pt;height:30.75pt;flip:x y;z-index:251707392" o:connectortype="straight" strokecolor="white [3212]"/>
+        </w:pict>
+      </w:r>
+      <w:r>
+        <w:rPr>
+          <w:rFonts w:asciiTheme="minorHAnsi" w:hAnsiTheme="minorHAnsi"/>
+          <w:b/>
+          <w:bCs/>
+          <w:noProof/>
+          <w:lang w:val="fr-FR" w:eastAsia="fr-FR" w:bidi="ar-SA"/>
+        </w:rPr>
+        <w:pict>
+          <v:shape id="_x0000_s1084" type="#_x0000_t202" style="position:absolute;margin-left:271.8pt;margin-top:198.05pt;width:129.75pt;height:18.75pt;z-index:251706368" filled="f" stroked="f">
+            <v:textbox>
+              <w:txbxContent>
+                <w:p>
+                  <w:pPr>
+                    <w:jc w:val="center"/>
+                    <w:rPr>
+                      <w:rFonts w:asciiTheme="minorHAnsi" w:hAnsiTheme="minorHAnsi"/>
+                      <w:color w:val="FFFFFF" w:themeColor="background1"/>
+                      <w:sz w:val="22"/>
+                    </w:rPr>
+                  </w:pPr>
+                  <w:r>
+                    <w:rPr>
+                      <w:rFonts w:asciiTheme="minorHAnsi" w:hAnsiTheme="minorHAnsi"/>
+                      <w:color w:val="FFFFFF" w:themeColor="background1"/>
+                      <w:sz w:val="22"/>
+                    </w:rPr>
+                    <w:t>Bouton Suppression</w:t>
+                  </w:r>
+                </w:p>
+              </w:txbxContent>
+            </v:textbox>
+          </v:shape>
+        </w:pict>
+      </w:r>
+      <w:r>
+        <w:rPr>
+          <w:rFonts w:asciiTheme="minorHAnsi" w:hAnsiTheme="minorHAnsi"/>
+          <w:bCs/>
+          <w:noProof/>
+          <w:lang w:val="fr-FR" w:eastAsia="fr-FR" w:bidi="ar-SA"/>
+        </w:rPr>
+        <w:pict>
+          <v:shape id="_x0000_s1079" type="#_x0000_t202" style="position:absolute;margin-left:119.55pt;margin-top:216.8pt;width:199.5pt;height:18.75pt;z-index:251701248" filled="f" stroked="f">
+            <v:textbox>
+              <w:txbxContent>
+                <w:p>
+                  <w:pPr>
+                    <w:jc w:val="center"/>
+                    <w:rPr>
+                      <w:rFonts w:asciiTheme="minorHAnsi" w:hAnsiTheme="minorHAnsi"/>
+                      <w:color w:val="FFFFFF" w:themeColor="background1"/>
+                      <w:sz w:val="22"/>
+                    </w:rPr>
+                  </w:pPr>
+                  <w:r>
+                    <w:rPr>
+                      <w:rFonts w:asciiTheme="minorHAnsi" w:hAnsiTheme="minorHAnsi"/>
+                      <w:color w:val="FFFFFF" w:themeColor="background1"/>
+                      <w:sz w:val="22"/>
+                    </w:rPr>
+                    <w:t>Panneau actions</w:t>
+                  </w:r>
+                </w:p>
+              </w:txbxContent>
+            </v:textbox>
+          </v:shape>
+        </w:pict>
+      </w:r>
+      <w:r>
+        <w:rPr>
+          <w:rFonts w:asciiTheme="minorHAnsi" w:hAnsiTheme="minorHAnsi"/>
+          <w:bCs/>
+          <w:noProof/>
+          <w:lang w:val="fr-FR" w:eastAsia="fr-FR" w:bidi="ar-SA"/>
+        </w:rPr>
+        <w:pict>
+          <v:rect id="_x0000_s1070" style="position:absolute;margin-left:119.55pt;margin-top:235.55pt;width:199.5pt;height:57pt;z-index:251693056" filled="f" strokecolor="white [3212]" strokeweight="1pt"/>
+        </w:pict>
+      </w:r>
+      <w:r>
+        <w:rPr>
+          <w:rFonts w:asciiTheme="minorHAnsi" w:hAnsiTheme="minorHAnsi"/>
+          <w:bCs/>
+          <w:noProof/>
+          <w:lang w:val="fr-FR" w:eastAsia="fr-FR" w:bidi="ar-SA"/>
+        </w:rPr>
+        <w:pict>
+          <v:rect id="_x0000_s1073" style="position:absolute;margin-left:332.55pt;margin-top:243.8pt;width:45pt;height:42.75pt;z-index:251696128" filled="f" strokecolor="white [3212]" strokeweight="1pt"/>
+        </w:pict>
+      </w:r>
+      <w:r>
+        <w:rPr>
+          <w:rFonts w:asciiTheme="minorHAnsi" w:hAnsiTheme="minorHAnsi"/>
+          <w:bCs/>
+          <w:noProof/>
+          <w:lang w:val="fr-FR" w:eastAsia="fr-FR" w:bidi="ar-SA"/>
+        </w:rPr>
+        <w:pict>
+          <v:rect id="_x0000_s1071" style="position:absolute;margin-left:55.05pt;margin-top:243.8pt;width:45pt;height:42.75pt;z-index:251694080" filled="f" strokecolor="white [3212]" strokeweight="1pt"/>
+        </w:pict>
+      </w:r>
+      <w:r>
+        <w:rPr>
+          <w:rFonts w:asciiTheme="minorHAnsi" w:hAnsiTheme="minorHAnsi"/>
+          <w:bCs/>
+          <w:noProof/>
+          <w:lang w:val="fr-FR" w:eastAsia="fr-FR" w:bidi="ar-SA"/>
+        </w:rPr>
+        <w:pict>
+          <v:rect id="_x0000_s1072" style="position:absolute;margin-left:4.8pt;margin-top:243.8pt;width:45.75pt;height:42.75pt;z-index:251695104" filled="f" strokecolor="white [3212]" strokeweight="1pt"/>
+        </w:pict>
+      </w:r>
+    </w:p>
+    <w:p>
+      <w:pPr>
+        <w:pStyle w:val="Default"/>
+        <w:rPr>
+          <w:rFonts w:asciiTheme="minorHAnsi" w:hAnsiTheme="minorHAnsi"/>
+          <w:bCs/>
+          <w:lang w:val="fr-FR"/>
+        </w:rPr>
+      </w:pPr>
+    </w:p>
+    <w:p>
+      <w:pPr>
+        <w:pStyle w:val="Default"/>
+        <w:rPr>
+          <w:rFonts w:asciiTheme="minorHAnsi" w:hAnsiTheme="minorHAnsi"/>
+          <w:bCs/>
+          <w:lang w:val="fr-FR"/>
+        </w:rPr>
+      </w:pPr>
+    </w:p>
+    <w:p>
+      <w:pPr>
+        <w:pStyle w:val="Default"/>
+        <w:rPr>
+          <w:rFonts w:asciiTheme="minorHAnsi" w:hAnsiTheme="minorHAnsi"/>
+          <w:bCs/>
+          <w:lang w:val="fr-FR"/>
+        </w:rPr>
+      </w:pPr>
+    </w:p>
+    <w:p>
+      <w:pPr>
+        <w:pStyle w:val="Default"/>
+        <w:rPr>
+          <w:rFonts w:asciiTheme="minorHAnsi" w:hAnsiTheme="minorHAnsi"/>
+          <w:bCs/>
+          <w:lang w:val="fr-FR"/>
+        </w:rPr>
+      </w:pPr>
+    </w:p>
+    <w:p>
+      <w:pPr>
+        <w:pStyle w:val="Default"/>
+        <w:rPr>
+          <w:rFonts w:asciiTheme="minorHAnsi" w:hAnsiTheme="minorHAnsi"/>
+          <w:b/>
+          <w:bCs/>
+          <w:lang w:val="fr-FR"/>
+        </w:rPr>
+      </w:pPr>
+      <w:r>
+        <w:rPr>
+          <w:rFonts w:asciiTheme="minorHAnsi" w:hAnsiTheme="minorHAnsi"/>
+          <w:b/>
+          <w:bCs/>
+          <w:lang w:val="fr-FR"/>
+        </w:rPr>
+        <w:t>Ajout / Suppression d'objets sur la carte</w:t>
+      </w:r>
+    </w:p>
+    <w:p>
+      <w:pPr>
+        <w:pStyle w:val="Default"/>
+        <w:rPr>
+          <w:rFonts w:asciiTheme="minorHAnsi" w:hAnsiTheme="minorHAnsi"/>
+          <w:bCs/>
+          <w:lang w:val="fr-FR"/>
+        </w:rPr>
+      </w:pPr>
+    </w:p>
+    <w:p>
+      <w:pPr>
+        <w:pStyle w:val="Default"/>
+        <w:jc w:val="both"/>
+        <w:rPr>
+          <w:rFonts w:asciiTheme="minorHAnsi" w:hAnsiTheme="minorHAnsi"/>
+          <w:bCs/>
+          <w:lang w:val="fr-FR"/>
+        </w:rPr>
+      </w:pPr>
+      <w:r>
+        <w:rPr>
+          <w:rFonts w:asciiTheme="minorHAnsi" w:hAnsiTheme="minorHAnsi"/>
+          <w:bCs/>
+          <w:lang w:val="fr-FR"/>
+        </w:rPr>
+        <w:tab/>
+      </w:r>
+      <w:r>
+        <w:rPr>
+          <w:rFonts w:asciiTheme="minorHAnsi" w:hAnsiTheme="minorHAnsi"/>
+          <w:bCs/>
+          <w:lang w:val="fr-FR"/>
+        </w:rPr>
+        <w:t xml:space="preserve">La carte que l'utilisateur édite est placé dans un GameObject appelé TileMapEditor auquel est affecté deux </w:t>
+      </w:r>
+      <w:r>
+        <w:rPr>
+          <w:rFonts w:asciiTheme="minorHAnsi" w:hAnsiTheme="minorHAnsi"/>
+          <w:bCs/>
+          <w:lang w:val="fr-FR"/>
+        </w:rPr>
+        <w:t>script</w:t>
+      </w:r>
+      <w:r>
+        <w:rPr>
+          <w:rFonts w:asciiTheme="minorHAnsi" w:hAnsiTheme="minorHAnsi"/>
+          <w:bCs/>
+          <w:lang w:val="fr-FR"/>
+        </w:rPr>
+        <w:t xml:space="preserve">, PutEditorTiles et RemoveEditorTiles. Ces deux </w:t>
+      </w:r>
+      <w:r>
+        <w:rPr>
+          <w:rFonts w:asciiTheme="minorHAnsi" w:hAnsiTheme="minorHAnsi"/>
+          <w:bCs/>
+          <w:lang w:val="fr-FR"/>
+        </w:rPr>
+        <w:t>script</w:t>
+      </w:r>
+      <w:r>
+        <w:rPr>
+          <w:rFonts w:asciiTheme="minorHAnsi" w:hAnsiTheme="minorHAnsi"/>
+          <w:bCs/>
+          <w:lang w:val="fr-FR"/>
+        </w:rPr>
+        <w:t xml:space="preserve"> agisse</w:t>
+      </w:r>
+      <w:r>
+        <w:rPr>
+          <w:rFonts w:asciiTheme="minorHAnsi" w:hAnsiTheme="minorHAnsi"/>
+          <w:bCs/>
+          <w:lang w:val="fr-FR"/>
+        </w:rPr>
+        <w:t>nt</w:t>
+      </w:r>
+      <w:r>
+        <w:rPr>
+          <w:rFonts w:asciiTheme="minorHAnsi" w:hAnsiTheme="minorHAnsi"/>
+          <w:bCs/>
+          <w:lang w:val="fr-FR"/>
+        </w:rPr>
+        <w:t xml:space="preserve"> sur le contenu de la carte, le premier sert a poser des objets, l'autre les supprime. Il ne peuvent pas être actif au même moment</w:t>
+      </w:r>
+      <w:r>
+        <w:rPr>
+          <w:rFonts w:asciiTheme="minorHAnsi" w:hAnsiTheme="minorHAnsi"/>
+          <w:bCs/>
+          <w:lang w:val="fr-FR"/>
+        </w:rPr>
+        <w:t xml:space="preserve"> sinon l'un supprimerai ce que l'autre vient d'ajouter. Le script PutEditorTiles est donc actif par défaut mais un c</w:t>
+      </w:r>
+      <w:r>
+        <w:rPr>
+          <w:rFonts w:asciiTheme="minorHAnsi" w:hAnsiTheme="minorHAnsi"/>
+          <w:bCs/>
+          <w:lang w:val="fr-FR"/>
+        </w:rPr>
+        <w:t>lic sur le bouton suppression dé</w:t>
+      </w:r>
+      <w:r>
+        <w:rPr>
+          <w:rFonts w:asciiTheme="minorHAnsi" w:hAnsiTheme="minorHAnsi"/>
+          <w:bCs/>
+          <w:lang w:val="fr-FR"/>
+        </w:rPr>
+        <w:t>sactive le script PutEditorTiles et active RemoveEditorTiles pour permettre la suppression d'objets sur la carte.</w:t>
+      </w:r>
+    </w:p>
+    <w:p>
+      <w:pPr>
+        <w:pStyle w:val="Default"/>
+        <w:jc w:val="both"/>
+        <w:rPr>
+          <w:rFonts w:asciiTheme="minorHAnsi" w:hAnsiTheme="minorHAnsi"/>
+          <w:bCs/>
+          <w:lang w:val="fr-FR"/>
+        </w:rPr>
+      </w:pPr>
+      <w:r>
+        <w:rPr>
+          <w:rFonts w:asciiTheme="minorHAnsi" w:hAnsiTheme="minorHAnsi"/>
+          <w:bCs/>
+          <w:lang w:val="fr-FR"/>
+        </w:rPr>
+        <w:t>Il</w:t>
+      </w:r>
+      <w:r>
+        <w:rPr>
+          <w:rFonts w:asciiTheme="minorHAnsi" w:hAnsiTheme="minorHAnsi"/>
+          <w:bCs/>
+          <w:lang w:val="fr-FR"/>
+        </w:rPr>
+        <w:t xml:space="preserve"> fonctionne sur un principe simi</w:t>
+      </w:r>
+      <w:r>
+        <w:rPr>
+          <w:rFonts w:asciiTheme="minorHAnsi" w:hAnsiTheme="minorHAnsi"/>
+          <w:bCs/>
+          <w:lang w:val="fr-FR"/>
+        </w:rPr>
+        <w:t>laire : ils détecte la position</w:t>
+      </w:r>
+      <w:r>
+        <w:rPr>
+          <w:rFonts w:asciiTheme="minorHAnsi" w:hAnsiTheme="minorHAnsi"/>
+          <w:bCs/>
+          <w:lang w:val="fr-FR"/>
+        </w:rPr>
+        <w:t xml:space="preserve"> des doigt sur l'écran </w:t>
+      </w:r>
+      <w:r>
+        <w:rPr>
+          <w:rFonts w:asciiTheme="minorHAnsi" w:hAnsiTheme="minorHAnsi"/>
+          <w:bCs/>
+          <w:lang w:val="fr-FR"/>
+        </w:rPr>
+        <w:t>et calcule la case visée par l'util</w:t>
+      </w:r>
+      <w:r>
+        <w:rPr>
+          <w:rFonts w:asciiTheme="minorHAnsi" w:hAnsiTheme="minorHAnsi"/>
+          <w:bCs/>
+          <w:lang w:val="fr-FR"/>
+        </w:rPr>
+        <w:t xml:space="preserve">isateur. Ensuite si PutEditorTiles est actif il ajoute l'objet </w:t>
+      </w:r>
+      <w:r>
+        <w:rPr>
+          <w:rFonts w:asciiTheme="minorHAnsi" w:hAnsiTheme="minorHAnsi"/>
+          <w:bCs/>
+          <w:lang w:val="fr-FR"/>
+        </w:rPr>
+        <w:t>sélectionné</w:t>
+      </w:r>
+      <w:r>
+        <w:rPr>
+          <w:rFonts w:asciiTheme="minorHAnsi" w:hAnsiTheme="minorHAnsi"/>
+          <w:bCs/>
+          <w:lang w:val="fr-FR"/>
+        </w:rPr>
+        <w:t xml:space="preserve"> dans le menu a la carte, si RemoveEditorTiles est actif il supprime tout </w:t>
+      </w:r>
+      <w:r>
+        <w:rPr>
+          <w:rFonts w:asciiTheme="minorHAnsi" w:hAnsiTheme="minorHAnsi"/>
+          <w:bCs/>
+          <w:lang w:val="fr-FR"/>
+        </w:rPr>
+        <w:t>objet a cet position.</w:t>
+      </w:r>
+    </w:p>
+    <w:p>
+      <w:pPr>
+        <w:pStyle w:val="Default"/>
+        <w:rPr>
+          <w:rFonts w:asciiTheme="minorHAnsi" w:hAnsiTheme="minorHAnsi"/>
+          <w:bCs/>
+          <w:lang w:val="fr-FR"/>
+        </w:rPr>
+      </w:pPr>
+      <w:r>
+        <w:rPr>
+          <w:rFonts w:asciiTheme="minorHAnsi" w:hAnsiTheme="minorHAnsi"/>
+          <w:bCs/>
+          <w:noProof/>
+          <w:lang w:val="fr-FR" w:eastAsia="fr-FR" w:bidi="ar-SA"/>
+        </w:rPr>
+        <w:pict>
+          <v:group id="_x0000_s1067" style="position:absolute;margin-left:151.8pt;margin-top:45.55pt;width:297pt;height:69pt;z-index:251689984" coordorigin="5475,6420" coordsize="5940,1380">
+            <v:shape id="_x0000_s1062" type="#_x0000_t32" style="position:absolute;left:5655;top:6630;width:1740;height:405;flip:x" o:connectortype="straight">
+              <v:stroke endarrow="block"/>
+            </v:shape>
+            <v:shape id="_x0000_s1063" type="#_x0000_t32" style="position:absolute;left:5475;top:7276;width:1920;height:314;flip:x y" o:connectortype="straight">
+              <v:stroke endarrow="block"/>
+            </v:shape>
+            <v:shape id="_x0000_s1064" type="#_x0000_t202" style="position:absolute;left:7395;top:6420;width:4020;height:405" filled="f" stroked="f">
+              <v:textbox>
+                <w:txbxContent>
+                  <w:p>
+                    <w:pPr>
+                      <w:rPr>
+                        <w:rFonts w:asciiTheme="minorHAnsi" w:hAnsiTheme="minorHAnsi"/>
+                        <w:sz w:val="22"/>
+                      </w:rPr>
+                    </w:pPr>
+                    <w:r>
+                      <w:rPr>
+                        <w:rFonts w:asciiTheme="minorHAnsi" w:hAnsiTheme="minorHAnsi"/>
+                        <w:sz w:val="22"/>
+                      </w:rPr>
+                      <w:t>Position calculé</w:t>
+                    </w:r>
+                    <w:r>
+                      <w:rPr>
+                        <w:rFonts w:asciiTheme="minorHAnsi" w:hAnsiTheme="minorHAnsi"/>
+                        <w:sz w:val="22"/>
+                      </w:rPr>
+                      <w:t>e</w:t>
+                    </w:r>
+                    <w:r>
+                      <w:rPr>
+                        <w:rFonts w:asciiTheme="minorHAnsi" w:hAnsiTheme="minorHAnsi"/>
+                        <w:sz w:val="22"/>
+                      </w:rPr>
+                      <w:t xml:space="preserve"> pour positionner l'objet</w:t>
+                    </w:r>
+                  </w:p>
+                </w:txbxContent>
+              </v:textbox>
+            </v:shape>
+            <v:shape id="_x0000_s1066" type="#_x0000_t202" style="position:absolute;left:7395;top:7365;width:4020;height:435" filled="f" stroked="f">
+              <v:textbox>
+                <w:txbxContent>
+                  <w:p>
+                    <w:pPr>
+                      <w:rPr>
+                        <w:rFonts w:asciiTheme="minorHAnsi" w:hAnsiTheme="minorHAnsi"/>
+                        <w:sz w:val="22"/>
+                      </w:rPr>
+                    </w:pPr>
+                    <w:r>
+                      <w:rPr>
+                        <w:rFonts w:asciiTheme="minorHAnsi" w:hAnsiTheme="minorHAnsi"/>
+                        <w:sz w:val="22"/>
+                      </w:rPr>
+                      <w:t xml:space="preserve">Position </w:t>
+                    </w:r>
+                    <w:r>
+                      <w:rPr>
+                        <w:rFonts w:asciiTheme="minorHAnsi" w:hAnsiTheme="minorHAnsi"/>
+                        <w:sz w:val="22"/>
+                      </w:rPr>
+                      <w:t>du doigt de l'utilisateur</w:t>
+                    </w:r>
+                  </w:p>
+                </w:txbxContent>
+              </v:textbox>
+            </v:shape>
+          </v:group>
+        </w:pict>
+      </w:r>
+      <w:r>
+        <w:rPr>
+          <w:rFonts w:asciiTheme="minorHAnsi" w:hAnsiTheme="minorHAnsi"/>
+          <w:bCs/>
+          <w:noProof/>
+          <w:lang w:val="fr-FR" w:eastAsia="fr-FR" w:bidi="ar-SA"/>
+        </w:rPr>
+        <w:drawing>
+          <wp:anchor distT="0" distB="0" distL="114300" distR="114300" simplePos="0" relativeHeight="251684864" behindDoc="0" locked="0" layoutInCell="1" allowOverlap="1">
+            <wp:simplePos x="0" y="0"/>
+            <wp:positionH relativeFrom="column">
+              <wp:posOffset>1337310</wp:posOffset>
+            </wp:positionH>
+            <wp:positionV relativeFrom="paragraph">
+              <wp:posOffset>321310</wp:posOffset>
+            </wp:positionV>
+            <wp:extent cx="1314450" cy="1314450"/>
+            <wp:effectExtent l="19050" t="0" r="0" b="0"/>
+            <wp:wrapTopAndBottom/>
+            <wp:docPr id="41" name="Image 5" descr="C:\Users\Cedric\Desktop\Présentation\Image Generation\Editeur Position calculé.jpg"/>
+            <wp:cNvGraphicFramePr>
+              <a:graphicFrameLocks xmlns:a="http://schemas.openxmlformats.org/drawingml/2006/main" noChangeAspect="1"/>
+            </wp:cNvGraphicFramePr>
+            <a:graphic xmlns:a="http://schemas.openxmlformats.org/drawingml/2006/main">
+              <a:graphicData uri="http://schemas.openxmlformats.org/drawingml/2006/picture">
+                <pic:pic xmlns:pic="http://schemas.openxmlformats.org/drawingml/2006/picture">
+                  <pic:nvPicPr>
+                    <pic:cNvPr id="0" name="Picture 5" descr="C:\Users\Cedric\Desktop\Présentation\Image Generation\Editeur Position calculé.jpg"/>
+                    <pic:cNvPicPr>
+                      <a:picLocks noChangeAspect="1" noChangeArrowheads="1"/>
+                    </pic:cNvPicPr>
+                  </pic:nvPicPr>
+                  <pic:blipFill>
+                    <a:blip r:embed="rId26"/>
+                    <a:srcRect/>
+                    <a:stretch>
+                      <a:fillRect/>
+                    </a:stretch>
+                  </pic:blipFill>
+                  <pic:spPr bwMode="auto">
+                    <a:xfrm>
+                      <a:off x="0" y="0"/>
+                      <a:ext cx="1314450" cy="1314450"/>
+                    </a:xfrm>
+                    <a:prstGeom prst="rect">
+                      <a:avLst/>
+                    </a:prstGeom>
+                    <a:noFill/>
+                    <a:ln w="9525">
+                      <a:noFill/>
+                      <a:miter lim="800000"/>
+                      <a:headEnd/>
+                      <a:tailEnd/>
+                    </a:ln>
+                  </pic:spPr>
+                </pic:pic>
+              </a:graphicData>
+            </a:graphic>
+          </wp:anchor>
+        </w:drawing>
+      </w:r>
+    </w:p>
+    <w:p>
+      <w:pPr>
+        <w:pStyle w:val="Default"/>
+        <w:rPr>
+          <w:rFonts w:asciiTheme="minorHAnsi" w:hAnsiTheme="minorHAnsi"/>
+          <w:bCs/>
+          <w:lang w:val="fr-FR"/>
+        </w:rPr>
+      </w:pPr>
+      <w:r>
+        <w:rPr>
+          <w:rFonts w:asciiTheme="minorHAnsi" w:hAnsiTheme="minorHAnsi"/>
+          <w:bCs/>
+          <w:noProof/>
+          <w:lang w:val="fr-FR" w:eastAsia="fr-FR" w:bidi="ar-SA"/>
+        </w:rPr>
+        <w:lastRenderedPageBreak/>
+        <w:pict>
+          <v:shape id="_x0000_s1087" type="#_x0000_t202" style="position:absolute;margin-left:18.3pt;margin-top:127.1pt;width:345pt;height:25.5pt;z-index:251709440" filled="f" stroked="f">
+            <v:textbox>
+              <w:txbxContent>
+                <w:p>
+                  <w:pPr>
+                    <w:jc w:val="center"/>
+                    <w:rPr>
+                      <w:rFonts w:asciiTheme="minorHAnsi" w:hAnsiTheme="minorHAnsi"/>
+                      <w:sz w:val="22"/>
+                    </w:rPr>
+                  </w:pPr>
+                  <w:r>
+                    <w:rPr>
+                      <w:rFonts w:asciiTheme="minorHAnsi" w:hAnsiTheme="minorHAnsi"/>
+                      <w:sz w:val="22"/>
+                    </w:rPr>
+                    <w:t>Fig. n° : Editeur de niveaux : position écran / position calculée</w:t>
+                  </w:r>
+                </w:p>
+                <w:p/>
+              </w:txbxContent>
+            </v:textbox>
+          </v:shape>
+        </w:pict>
+      </w:r>
+    </w:p>
+    <w:p>
+      <w:pPr>
+        <w:pStyle w:val="Default"/>
+        <w:rPr>
+          <w:rFonts w:asciiTheme="minorHAnsi" w:hAnsiTheme="minorHAnsi"/>
+          <w:bCs/>
+          <w:lang w:val="fr-FR"/>
+        </w:rPr>
+      </w:pPr>
+    </w:p>
+    <w:p>
+      <w:pPr>
+        <w:pStyle w:val="Default"/>
+        <w:rPr>
+          <w:rFonts w:asciiTheme="minorHAnsi" w:hAnsiTheme="minorHAnsi"/>
+          <w:bCs/>
+          <w:lang w:val="fr-FR"/>
+        </w:rPr>
+      </w:pPr>
+    </w:p>
+    <w:p>
+      <w:pPr>
+        <w:pStyle w:val="Default"/>
+        <w:rPr>
+          <w:rFonts w:asciiTheme="minorHAnsi" w:hAnsiTheme="minorHAnsi"/>
+          <w:bCs/>
+          <w:lang w:val="fr-FR"/>
+        </w:rPr>
+      </w:pPr>
+    </w:p>
+    <w:p>
+      <w:pPr>
+        <w:pStyle w:val="Default"/>
+        <w:rPr>
+          <w:rFonts w:asciiTheme="minorHAnsi" w:hAnsiTheme="minorHAnsi"/>
+          <w:b/>
+          <w:bCs/>
+          <w:lang w:val="fr-FR"/>
+        </w:rPr>
+      </w:pPr>
+      <w:r>
+        <w:rPr>
+          <w:rFonts w:asciiTheme="minorHAnsi" w:hAnsiTheme="minorHAnsi"/>
+          <w:b/>
+          <w:bCs/>
+          <w:lang w:val="fr-FR"/>
+        </w:rPr>
+        <w:t>Camera</w:t>
+      </w:r>
+    </w:p>
+    <w:p>
+      <w:pPr>
+        <w:pStyle w:val="Default"/>
+        <w:rPr>
+          <w:rFonts w:asciiTheme="minorHAnsi" w:hAnsiTheme="minorHAnsi"/>
+          <w:bCs/>
+          <w:lang w:val="fr-FR"/>
+        </w:rPr>
+      </w:pPr>
+    </w:p>
+    <w:p>
+      <w:pPr>
+        <w:pStyle w:val="Default"/>
+        <w:rPr>
+          <w:rFonts w:asciiTheme="minorHAnsi" w:hAnsiTheme="minorHAnsi"/>
+          <w:bCs/>
+          <w:lang w:val="fr-FR"/>
+        </w:rPr>
+      </w:pPr>
+      <w:r>
+        <w:rPr>
+          <w:rFonts w:asciiTheme="minorHAnsi" w:hAnsiTheme="minorHAnsi"/>
+          <w:bCs/>
+          <w:lang w:val="fr-FR"/>
+        </w:rPr>
+        <w:t xml:space="preserve">Le menu situé sur la droite permet a l'utilisateur de choisir </w:t>
+      </w:r>
+      <w:r>
+        <w:rPr>
+          <w:rFonts w:asciiTheme="minorHAnsi" w:hAnsiTheme="minorHAnsi"/>
+          <w:bCs/>
+          <w:lang w:val="fr-FR"/>
+        </w:rPr>
+        <w:t>l'objet</w:t>
+      </w:r>
+      <w:r>
+        <w:rPr>
+          <w:rFonts w:asciiTheme="minorHAnsi" w:hAnsiTheme="minorHAnsi"/>
+          <w:bCs/>
+          <w:lang w:val="fr-FR"/>
+        </w:rPr>
+        <w:t xml:space="preserve"> qu'il souhaite poser sur la scène. Une fois</w:t>
+      </w:r>
+      <w:r>
+        <w:rPr>
+          <w:rFonts w:asciiTheme="minorHAnsi" w:hAnsiTheme="minorHAnsi"/>
+          <w:bCs/>
+          <w:lang w:val="fr-FR"/>
+        </w:rPr>
+        <w:t xml:space="preserve"> qu'il a sélectionné un objet, </w:t>
+      </w:r>
+    </w:p>
+    <w:p>
+      <w:pPr>
+        <w:pStyle w:val="Default"/>
+        <w:rPr>
+          <w:rFonts w:asciiTheme="minorHAnsi" w:hAnsiTheme="minorHAnsi"/>
+          <w:bCs/>
+          <w:lang w:val="fr-FR"/>
+        </w:rPr>
+      </w:pPr>
+    </w:p>
+    <w:p>
+      <w:pPr>
+        <w:pStyle w:val="Default"/>
+        <w:rPr>
+          <w:rFonts w:asciiTheme="minorHAnsi" w:hAnsiTheme="minorHAnsi"/>
+          <w:bCs/>
+          <w:lang w:val="fr-FR"/>
+        </w:rPr>
+      </w:pPr>
+    </w:p>
+    <w:p>
+      <w:pPr>
+        <w:pStyle w:val="Default"/>
+        <w:rPr>
+          <w:rFonts w:asciiTheme="minorHAnsi" w:hAnsiTheme="minorHAnsi"/>
+          <w:bCs/>
+          <w:lang w:val="fr-FR"/>
+        </w:rPr>
+      </w:pPr>
+      <w:r>
+        <w:rPr>
+          <w:rFonts w:asciiTheme="minorHAnsi" w:hAnsiTheme="minorHAnsi"/>
+          <w:bCs/>
+          <w:lang w:val="fr-FR"/>
+        </w:rPr>
+        <w:t xml:space="preserve">Nous pensons que </w:t>
       </w:r>
     </w:p>
     <w:p>
@@ -7434,10 +8594,7 @@
           <w:lang w:val="fr-FR"/>
         </w:rPr>
       </w:pPr>
-    </w:p>
-    <w:p>
-      <w:pPr>
-        <w:pStyle w:val="Default"/>
+      <w:r>
         <w:rPr>
           <w:b/>
           <w:bCs/>
@@ -7445,11 +8602,9 @@
           <w:szCs w:val="26"/>
           <w:lang w:val="fr-FR"/>
         </w:rPr>
-      </w:pPr>
-    </w:p>
-    <w:p>
-      <w:pPr>
-        <w:pStyle w:val="Default"/>
+        <w:t xml:space="preserve">- </w:t>
+      </w:r>
+      <w:r>
         <w:rPr>
           <w:b/>
           <w:bCs/>
@@ -7457,11 +8612,9 @@
           <w:szCs w:val="26"/>
           <w:lang w:val="fr-FR"/>
         </w:rPr>
-      </w:pPr>
-    </w:p>
-    <w:p>
-      <w:pPr>
-        <w:pStyle w:val="Default"/>
+        <w:t>Menu Classique (principale, Level</w:t>
+      </w:r>
+      <w:r>
         <w:rPr>
           <w:b/>
           <w:bCs/>
@@ -7469,11 +8622,9 @@
           <w:szCs w:val="26"/>
           <w:lang w:val="fr-FR"/>
         </w:rPr>
-      </w:pPr>
-    </w:p>
-    <w:p>
-      <w:pPr>
-        <w:pStyle w:val="Default"/>
+        <w:t>s</w:t>
+      </w:r>
+      <w:r>
         <w:rPr>
           <w:b/>
           <w:bCs/>
@@ -7481,7 +8632,8 @@
           <w:szCs w:val="26"/>
           <w:lang w:val="fr-FR"/>
         </w:rPr>
-      </w:pPr>
+        <w:t>)</w:t>
+      </w:r>
     </w:p>
     <w:p>
       <w:pPr>
@@ -7494,6 +8646,26 @@
           <w:lang w:val="fr-FR"/>
         </w:rPr>
       </w:pPr>
+      <w:r>
+        <w:rPr>
+          <w:b/>
+          <w:bCs/>
+          <w:sz w:val="26"/>
+          <w:szCs w:val="26"/>
+          <w:lang w:val="fr-FR"/>
+        </w:rPr>
+        <w:t xml:space="preserve">- </w:t>
+      </w:r>
+      <w:r>
+        <w:rPr>
+          <w:b/>
+          <w:bCs/>
+          <w:sz w:val="26"/>
+          <w:szCs w:val="26"/>
+          <w:lang w:val="fr-FR"/>
+        </w:rPr>
+        <w:t>Menu de Jeu</w:t>
+      </w:r>
     </w:p>
     <w:p>
       <w:pPr>
@@ -7599,6 +8771,18 @@
           <w:lang w:val="fr-FR"/>
         </w:rPr>
       </w:pPr>
+    </w:p>
+    <w:p>
+      <w:pPr>
+        <w:pStyle w:val="Default"/>
+        <w:jc w:val="both"/>
+        <w:rPr>
+          <w:rFonts w:asciiTheme="minorHAnsi" w:hAnsiTheme="minorHAnsi"/>
+          <w:bCs/>
+          <w:szCs w:val="22"/>
+          <w:lang w:val="fr-FR"/>
+        </w:rPr>
+      </w:pPr>
       <w:r>
         <w:rPr>
           <w:rFonts w:asciiTheme="minorHAnsi" w:hAnsiTheme="minorHAnsi"/>
@@ -7607,46 +8791,19 @@
           <w:szCs w:val="22"/>
           <w:lang w:val="fr-FR" w:eastAsia="fr-FR" w:bidi="ar-SA"/>
         </w:rPr>
+        <w:lastRenderedPageBreak/>
         <w:drawing>
-          <wp:anchor distT="0" distB="0" distL="114300" distR="114300" simplePos="0" relativeHeight="251658240" behindDoc="0" locked="0" layoutInCell="1" allowOverlap="1">
+          <wp:anchor distT="0" distB="0" distL="114300" distR="114300" simplePos="0" relativeHeight="251666432" behindDoc="0" locked="0" layoutInCell="1" allowOverlap="1">
             <wp:simplePos x="0" y="0"/>
             <wp:positionH relativeFrom="column">
               <wp:posOffset>1022985</wp:posOffset>
             </wp:positionH>
             <wp:positionV relativeFrom="paragraph">
-              <wp:posOffset>4445</wp:posOffset>
+              <wp:posOffset>5715</wp:posOffset>
             </wp:positionV>
             <wp:extent cx="4362450" cy="2609850"/>
             <wp:effectExtent l="19050" t="0" r="0" b="0"/>
-            <wp:wrapThrough wrapText="bothSides">
-              <wp:wrapPolygon edited="0">
-                <wp:start x="660" y="0"/>
-                <wp:lineTo x="660" y="5518"/>
-                <wp:lineTo x="3962" y="7568"/>
-                <wp:lineTo x="4622" y="7568"/>
-                <wp:lineTo x="4622" y="10091"/>
-                <wp:lineTo x="283" y="11352"/>
-                <wp:lineTo x="-94" y="11667"/>
-                <wp:lineTo x="-94" y="21127"/>
-                <wp:lineTo x="94" y="21442"/>
-                <wp:lineTo x="10470" y="21442"/>
-                <wp:lineTo x="10470" y="20181"/>
-                <wp:lineTo x="13677" y="20181"/>
-                <wp:lineTo x="21600" y="18447"/>
-                <wp:lineTo x="21600" y="14505"/>
-                <wp:lineTo x="10470" y="12613"/>
-                <wp:lineTo x="10659" y="11825"/>
-                <wp:lineTo x="9527" y="11352"/>
-                <wp:lineTo x="5093" y="10091"/>
-                <wp:lineTo x="5093" y="7568"/>
-                <wp:lineTo x="6131" y="7568"/>
-                <wp:lineTo x="9621" y="5676"/>
-                <wp:lineTo x="9621" y="2523"/>
-                <wp:lineTo x="9527" y="315"/>
-                <wp:lineTo x="9432" y="0"/>
-                <wp:lineTo x="660" y="0"/>
-              </wp:wrapPolygon>
-            </wp:wrapThrough>
+            <wp:wrapTopAndBottom/>
             <wp:docPr id="33" name="Image 1" descr="C:\Users\Cedric\Desktop\DiagrammeJoueur.png"/>
             <wp:cNvGraphicFramePr>
               <a:graphicFrameLocks xmlns:a="http://schemas.openxmlformats.org/drawingml/2006/main" noChangeAspect="1"/>
@@ -7661,7 +8818,7 @@
                     </pic:cNvPicPr>
                   </pic:nvPicPr>
                   <pic:blipFill>
-                    <a:blip r:embed="rId25"/>
+                    <a:blip r:embed="rId27"/>
                     <a:srcRect/>
                     <a:stretch>
                       <a:fillRect/>
@@ -7713,150 +8870,6 @@
           <w:lang w:val="fr-FR"/>
         </w:rPr>
       </w:pPr>
-    </w:p>
-    <w:p>
-      <w:pPr>
-        <w:pStyle w:val="Default"/>
-        <w:jc w:val="both"/>
-        <w:rPr>
-          <w:rFonts w:asciiTheme="minorHAnsi" w:hAnsiTheme="minorHAnsi"/>
-          <w:bCs/>
-          <w:szCs w:val="22"/>
-          <w:lang w:val="fr-FR"/>
-        </w:rPr>
-      </w:pPr>
-    </w:p>
-    <w:p>
-      <w:pPr>
-        <w:pStyle w:val="Default"/>
-        <w:jc w:val="both"/>
-        <w:rPr>
-          <w:rFonts w:asciiTheme="minorHAnsi" w:hAnsiTheme="minorHAnsi"/>
-          <w:bCs/>
-          <w:szCs w:val="22"/>
-          <w:lang w:val="fr-FR"/>
-        </w:rPr>
-      </w:pPr>
-    </w:p>
-    <w:p>
-      <w:pPr>
-        <w:pStyle w:val="Default"/>
-        <w:jc w:val="both"/>
-        <w:rPr>
-          <w:rFonts w:asciiTheme="minorHAnsi" w:hAnsiTheme="minorHAnsi"/>
-          <w:bCs/>
-          <w:szCs w:val="22"/>
-          <w:lang w:val="fr-FR"/>
-        </w:rPr>
-      </w:pPr>
-    </w:p>
-    <w:p>
-      <w:pPr>
-        <w:pStyle w:val="Default"/>
-        <w:jc w:val="both"/>
-        <w:rPr>
-          <w:rFonts w:asciiTheme="minorHAnsi" w:hAnsiTheme="minorHAnsi"/>
-          <w:bCs/>
-          <w:szCs w:val="22"/>
-          <w:lang w:val="fr-FR"/>
-        </w:rPr>
-      </w:pPr>
-    </w:p>
-    <w:p>
-      <w:pPr>
-        <w:pStyle w:val="Default"/>
-        <w:jc w:val="both"/>
-        <w:rPr>
-          <w:rFonts w:asciiTheme="minorHAnsi" w:hAnsiTheme="minorHAnsi"/>
-          <w:bCs/>
-          <w:szCs w:val="22"/>
-          <w:lang w:val="fr-FR"/>
-        </w:rPr>
-      </w:pPr>
-    </w:p>
-    <w:p>
-      <w:pPr>
-        <w:pStyle w:val="Default"/>
-        <w:jc w:val="both"/>
-        <w:rPr>
-          <w:rFonts w:asciiTheme="minorHAnsi" w:hAnsiTheme="minorHAnsi"/>
-          <w:bCs/>
-          <w:szCs w:val="22"/>
-          <w:lang w:val="fr-FR"/>
-        </w:rPr>
-      </w:pPr>
-    </w:p>
-    <w:p>
-      <w:pPr>
-        <w:pStyle w:val="Default"/>
-        <w:jc w:val="both"/>
-        <w:rPr>
-          <w:rFonts w:asciiTheme="minorHAnsi" w:hAnsiTheme="minorHAnsi"/>
-          <w:bCs/>
-          <w:szCs w:val="22"/>
-          <w:lang w:val="fr-FR"/>
-        </w:rPr>
-      </w:pPr>
-    </w:p>
-    <w:p>
-      <w:pPr>
-        <w:pStyle w:val="Default"/>
-        <w:jc w:val="both"/>
-        <w:rPr>
-          <w:rFonts w:asciiTheme="minorHAnsi" w:hAnsiTheme="minorHAnsi"/>
-          <w:bCs/>
-          <w:szCs w:val="22"/>
-          <w:lang w:val="fr-FR"/>
-        </w:rPr>
-      </w:pPr>
-    </w:p>
-    <w:p>
-      <w:pPr>
-        <w:pStyle w:val="Default"/>
-        <w:jc w:val="both"/>
-        <w:rPr>
-          <w:rFonts w:asciiTheme="minorHAnsi" w:hAnsiTheme="minorHAnsi"/>
-          <w:bCs/>
-          <w:szCs w:val="22"/>
-          <w:lang w:val="fr-FR"/>
-        </w:rPr>
-      </w:pPr>
-    </w:p>
-    <w:p>
-      <w:pPr>
-        <w:pStyle w:val="Default"/>
-        <w:jc w:val="both"/>
-        <w:rPr>
-          <w:rFonts w:asciiTheme="minorHAnsi" w:hAnsiTheme="minorHAnsi"/>
-          <w:bCs/>
-          <w:szCs w:val="22"/>
-          <w:lang w:val="fr-FR"/>
-        </w:rPr>
-      </w:pPr>
-    </w:p>
-    <w:p>
-      <w:pPr>
-        <w:pStyle w:val="Default"/>
-        <w:jc w:val="both"/>
-        <w:rPr>
-          <w:rFonts w:asciiTheme="minorHAnsi" w:hAnsiTheme="minorHAnsi"/>
-          <w:bCs/>
-          <w:szCs w:val="22"/>
-          <w:lang w:val="fr-FR"/>
-        </w:rPr>
-      </w:pPr>
-    </w:p>
-    <w:p>
-      <w:pPr>
-        <w:pStyle w:val="Default"/>
-        <w:jc w:val="both"/>
-        <w:rPr>
-          <w:rFonts w:asciiTheme="minorHAnsi" w:hAnsiTheme="minorHAnsi"/>
-          <w:bCs/>
-          <w:szCs w:val="22"/>
-          <w:lang w:val="fr-FR"/>
-        </w:rPr>
-      </w:pPr>
       <w:r>
         <w:rPr>
           <w:rFonts w:asciiTheme="minorHAnsi" w:hAnsiTheme="minorHAnsi"/>
@@ -8051,7 +9064,7 @@
           <w:lang w:eastAsia="fr-FR" w:bidi="ar-SA"/>
         </w:rPr>
         <w:pict>
-          <v:group id="_x0000_s1044" style="position:absolute;left:0;text-align:left;margin-left:-35.7pt;margin-top:7.9pt;width:568.5pt;height:230.3pt;z-index:251686912" coordorigin="420,8303" coordsize="11370,4606">
+          <v:group id="_x0000_s1044" style="position:absolute;left:0;text-align:left;margin-left:-35.7pt;margin-top:7.9pt;width:568.5pt;height:230.3pt;z-index:251673600" coordorigin="420,8303" coordsize="11370,4606">
             <v:group id="_x0000_s1040" style="position:absolute;left:420;top:8303;width:11370;height:4606" coordorigin="420,6546" coordsize="11370,4606">
               <v:group id="_x0000_s1037" style="position:absolute;left:420;top:7532;width:11370;height:3620" coordorigin="420,6946" coordsize="11370,3620">
                 <v:shape id="_x0000_s1026" type="#_x0000_t202" style="position:absolute;left:3253;top:6946;width:3810;height:780" o:regroupid="1" strokecolor="red" strokeweight="1pt">
@@ -8213,10 +9226,6 @@
                     </w:txbxContent>
                   </v:textbox>
                 </v:shape>
-                <v:shapetype id="_x0000_t32" coordsize="21600,21600" o:spt="32" o:oned="t" path="m,l21600,21600e" filled="f">
-                  <v:path arrowok="t" fillok="f" o:connecttype="none"/>
-                  <o:lock v:ext="edit" shapetype="t"/>
-                </v:shapetype>
                 <v:shape id="_x0000_s1029" type="#_x0000_t32" style="position:absolute;left:5310;top:7726;width:975;height:2070" o:connectortype="straight" o:regroupid="1">
                   <v:stroke endarrow="block"/>
                 </v:shape>
@@ -8676,6 +9685,16 @@
           <w:lang w:val="fr-FR"/>
         </w:rPr>
       </w:pPr>
+      <w:r>
+        <w:rPr>
+          <w:b/>
+          <w:bCs/>
+          <w:sz w:val="26"/>
+          <w:szCs w:val="26"/>
+          <w:lang w:val="fr-FR"/>
+        </w:rPr>
+        <w:t>LAURENT</w:t>
+      </w:r>
     </w:p>
     <w:p>
       <w:pPr>
@@ -8886,98 +9905,6 @@
                 <pic:pic xmlns:pic="http://schemas.openxmlformats.org/drawingml/2006/picture">
                   <pic:nvPicPr>
                     <pic:cNvPr id="6" name="Picture 5"/>
-                    <pic:cNvPicPr/>
-                  </pic:nvPicPr>
-                  <pic:blipFill>
-                    <a:blip r:embed="rId26"/>
-                    <a:stretch/>
-                  </pic:blipFill>
-                  <pic:spPr>
-                    <a:xfrm>
-                      <a:off x="0" y="0"/>
-                      <a:ext cx="475560" cy="475560"/>
-                    </a:xfrm>
-                    <a:prstGeom prst="rect">
-                      <a:avLst/>
-                    </a:prstGeom>
-                    <a:ln>
-                      <a:noFill/>
-                    </a:ln>
-                  </pic:spPr>
-                </pic:pic>
-              </a:graphicData>
-            </a:graphic>
-          </wp:inline>
-        </w:drawing>
-      </w:r>
-      <w:r>
-        <w:rPr>
-          <w:lang w:val="fr-FR"/>
-        </w:rPr>
-        <w:t xml:space="preserve">/ </w:t>
-      </w:r>
-      <w:r>
-        <w:rPr>
-          <w:noProof/>
-          <w:lang w:val="fr-FR" w:eastAsia="fr-FR" w:bidi="ar-SA"/>
-        </w:rPr>
-        <w:drawing>
-          <wp:inline distT="0" distB="0" distL="0" distR="0">
-            <wp:extent cx="551180" cy="485140"/>
-            <wp:effectExtent l="0" t="0" r="0" b="0"/>
-            <wp:docPr id="13" name="Picture 4"/>
-            <wp:cNvGraphicFramePr/>
-            <a:graphic xmlns:a="http://schemas.openxmlformats.org/drawingml/2006/main">
-              <a:graphicData uri="http://schemas.openxmlformats.org/drawingml/2006/picture">
-                <pic:pic xmlns:pic="http://schemas.openxmlformats.org/drawingml/2006/picture">
-                  <pic:nvPicPr>
-                    <pic:cNvPr id="7" name="Picture 4"/>
-                    <pic:cNvPicPr/>
-                  </pic:nvPicPr>
-                  <pic:blipFill>
-                    <a:blip r:embed="rId27"/>
-                    <a:stretch/>
-                  </pic:blipFill>
-                  <pic:spPr>
-                    <a:xfrm>
-                      <a:off x="0" y="0"/>
-                      <a:ext cx="550440" cy="484560"/>
-                    </a:xfrm>
-                    <a:prstGeom prst="rect">
-                      <a:avLst/>
-                    </a:prstGeom>
-                    <a:ln>
-                      <a:noFill/>
-                    </a:ln>
-                  </pic:spPr>
-                </pic:pic>
-              </a:graphicData>
-            </a:graphic>
-          </wp:inline>
-        </w:drawing>
-      </w:r>
-      <w:r>
-        <w:rPr>
-          <w:lang w:val="fr-FR"/>
-        </w:rPr>
-        <w:t xml:space="preserve"> / Arbres </w:t>
-      </w:r>
-      <w:r>
-        <w:rPr>
-          <w:noProof/>
-          <w:lang w:val="fr-FR" w:eastAsia="fr-FR" w:bidi="ar-SA"/>
-        </w:rPr>
-        <w:drawing>
-          <wp:inline distT="0" distB="0" distL="0" distR="0">
-            <wp:extent cx="476250" cy="476250"/>
-            <wp:effectExtent l="0" t="0" r="0" b="0"/>
-            <wp:docPr id="14" name="Picture 6"/>
-            <wp:cNvGraphicFramePr/>
-            <a:graphic xmlns:a="http://schemas.openxmlformats.org/drawingml/2006/main">
-              <a:graphicData uri="http://schemas.openxmlformats.org/drawingml/2006/picture">
-                <pic:pic xmlns:pic="http://schemas.openxmlformats.org/drawingml/2006/picture">
-                  <pic:nvPicPr>
-                    <pic:cNvPr id="8" name="Picture 6"/>
                     <pic:cNvPicPr/>
                   </pic:nvPicPr>
                   <pic:blipFill>
@@ -9006,31 +9933,7 @@
         <w:rPr>
           <w:lang w:val="fr-FR"/>
         </w:rPr>
-        <w:t xml:space="preserve"> ), </w:t>
-      </w:r>
-    </w:p>
-    <w:p>
-      <w:pPr>
-        <w:pStyle w:val="Default"/>
-        <w:jc w:val="both"/>
-        <w:rPr>
-          <w:lang w:val="fr-FR"/>
-        </w:rPr>
-      </w:pPr>
-    </w:p>
-    <w:p>
-      <w:pPr>
-        <w:pStyle w:val="Default"/>
-        <w:jc w:val="both"/>
-        <w:rPr>
-          <w:lang w:val="fr-FR"/>
-        </w:rPr>
-      </w:pPr>
-      <w:r>
-        <w:rPr>
-          <w:lang w:val="fr-FR"/>
-        </w:rPr>
-        <w:t xml:space="preserve">ou “liquides" (zone d'eau </w:t>
+        <w:t xml:space="preserve">/ </w:t>
       </w:r>
       <w:r>
         <w:rPr>
@@ -9039,19 +9942,65 @@
         </w:rPr>
         <w:drawing>
           <wp:inline distT="0" distB="0" distL="0" distR="0">
-            <wp:extent cx="476250" cy="476250"/>
+            <wp:extent cx="551180" cy="485140"/>
             <wp:effectExtent l="0" t="0" r="0" b="0"/>
-            <wp:docPr id="15" name="Picture 3"/>
+            <wp:docPr id="13" name="Picture 4"/>
             <wp:cNvGraphicFramePr/>
             <a:graphic xmlns:a="http://schemas.openxmlformats.org/drawingml/2006/main">
               <a:graphicData uri="http://schemas.openxmlformats.org/drawingml/2006/picture">
                 <pic:pic xmlns:pic="http://schemas.openxmlformats.org/drawingml/2006/picture">
                   <pic:nvPicPr>
-                    <pic:cNvPr id="9" name="Picture 3"/>
+                    <pic:cNvPr id="7" name="Picture 4"/>
                     <pic:cNvPicPr/>
                   </pic:nvPicPr>
                   <pic:blipFill>
                     <a:blip r:embed="rId29"/>
+                    <a:stretch/>
+                  </pic:blipFill>
+                  <pic:spPr>
+                    <a:xfrm>
+                      <a:off x="0" y="0"/>
+                      <a:ext cx="550440" cy="484560"/>
+                    </a:xfrm>
+                    <a:prstGeom prst="rect">
+                      <a:avLst/>
+                    </a:prstGeom>
+                    <a:ln>
+                      <a:noFill/>
+                    </a:ln>
+                  </pic:spPr>
+                </pic:pic>
+              </a:graphicData>
+            </a:graphic>
+          </wp:inline>
+        </w:drawing>
+      </w:r>
+      <w:r>
+        <w:rPr>
+          <w:lang w:val="fr-FR"/>
+        </w:rPr>
+        <w:t xml:space="preserve"> / Arbres </w:t>
+      </w:r>
+      <w:r>
+        <w:rPr>
+          <w:noProof/>
+          <w:lang w:val="fr-FR" w:eastAsia="fr-FR" w:bidi="ar-SA"/>
+        </w:rPr>
+        <w:drawing>
+          <wp:inline distT="0" distB="0" distL="0" distR="0">
+            <wp:extent cx="476250" cy="476250"/>
+            <wp:effectExtent l="0" t="0" r="0" b="0"/>
+            <wp:docPr id="14" name="Picture 6"/>
+            <wp:cNvGraphicFramePr/>
+            <a:graphic xmlns:a="http://schemas.openxmlformats.org/drawingml/2006/main">
+              <a:graphicData uri="http://schemas.openxmlformats.org/drawingml/2006/picture">
+                <pic:pic xmlns:pic="http://schemas.openxmlformats.org/drawingml/2006/picture">
+                  <pic:nvPicPr>
+                    <pic:cNvPr id="8" name="Picture 6"/>
+                    <pic:cNvPicPr/>
+                  </pic:nvPicPr>
+                  <pic:blipFill>
+                    <a:blip r:embed="rId30"/>
                     <a:stretch/>
                   </pic:blipFill>
                   <pic:spPr>
@@ -9076,202 +10025,48 @@
         <w:rPr>
           <w:lang w:val="fr-FR"/>
         </w:rPr>
-        <w:t xml:space="preserve"> ).</w:t>
-      </w:r>
-    </w:p>
-    <w:p>
-      <w:pPr>
-        <w:pStyle w:val="Default"/>
-        <w:rPr>
-          <w:lang w:val="fr-FR"/>
-        </w:rPr>
-      </w:pPr>
-    </w:p>
-    <w:p>
-      <w:pPr>
-        <w:pStyle w:val="Default"/>
-        <w:rPr>
-          <w:lang w:val="fr-FR"/>
-        </w:rPr>
-      </w:pPr>
-    </w:p>
-    <w:p>
-      <w:pPr>
-        <w:pStyle w:val="Default"/>
-        <w:rPr>
-          <w:lang w:val="fr-FR"/>
-        </w:rPr>
-      </w:pPr>
-    </w:p>
-    <w:p>
-      <w:pPr>
-        <w:pStyle w:val="Default"/>
-        <w:rPr>
-          <w:lang w:val="fr-FR"/>
-        </w:rPr>
-      </w:pPr>
-    </w:p>
-    <w:p>
-      <w:pPr>
-        <w:pStyle w:val="Default"/>
-        <w:rPr>
-          <w:lang w:val="fr-FR"/>
-        </w:rPr>
-      </w:pPr>
-    </w:p>
-    <w:p>
-      <w:pPr>
-        <w:pStyle w:val="Default"/>
-        <w:rPr>
-          <w:lang w:val="fr-FR"/>
-        </w:rPr>
-      </w:pPr>
-    </w:p>
-    <w:p>
-      <w:pPr>
-        <w:pStyle w:val="Default"/>
-        <w:rPr>
-          <w:lang w:val="fr-FR"/>
-        </w:rPr>
-      </w:pPr>
-      <w:r>
-        <w:rPr>
-          <w:lang w:val="fr-FR"/>
-        </w:rPr>
-        <w:t>La hiérarchie des “Death Element” est la suivante:</w:t>
-      </w:r>
-    </w:p>
-    <w:p>
-      <w:pPr>
-        <w:pStyle w:val="Default"/>
-        <w:rPr>
-          <w:lang w:val="fr-FR"/>
-        </w:rPr>
-      </w:pPr>
-    </w:p>
-    <w:p>
-      <w:pPr>
-        <w:pStyle w:val="Default"/>
-        <w:rPr>
-          <w:lang w:val="fr-FR"/>
-        </w:rPr>
-      </w:pPr>
+        <w:t xml:space="preserve"> ), </w:t>
+      </w:r>
+    </w:p>
+    <w:p>
+      <w:pPr>
+        <w:pStyle w:val="Default"/>
+        <w:jc w:val="both"/>
+        <w:rPr>
+          <w:lang w:val="fr-FR"/>
+        </w:rPr>
+      </w:pPr>
+    </w:p>
+    <w:p>
+      <w:pPr>
+        <w:pStyle w:val="Default"/>
+        <w:jc w:val="both"/>
+        <w:rPr>
+          <w:lang w:val="fr-FR"/>
+        </w:rPr>
+      </w:pPr>
+      <w:r>
+        <w:rPr>
+          <w:lang w:val="fr-FR"/>
+        </w:rPr>
+        <w:t xml:space="preserve">ou “liquides" (zone d'eau </w:t>
+      </w:r>
       <w:r>
         <w:rPr>
           <w:noProof/>
           <w:lang w:val="fr-FR" w:eastAsia="fr-FR" w:bidi="ar-SA"/>
         </w:rPr>
         <w:drawing>
-          <wp:anchor distT="0" distB="0" distL="0" distR="0" simplePos="0" relativeHeight="8" behindDoc="0" locked="0" layoutInCell="1" allowOverlap="1">
-            <wp:simplePos x="0" y="0"/>
-            <wp:positionH relativeFrom="column">
-              <wp:posOffset>-381635</wp:posOffset>
-            </wp:positionH>
-            <wp:positionV relativeFrom="paragraph">
-              <wp:posOffset>173990</wp:posOffset>
-            </wp:positionV>
-            <wp:extent cx="6830060" cy="2588260"/>
+          <wp:inline distT="0" distB="0" distL="0" distR="0">
+            <wp:extent cx="476250" cy="476250"/>
             <wp:effectExtent l="0" t="0" r="0" b="0"/>
-            <wp:wrapTopAndBottom/>
-            <wp:docPr id="16" name="Picture 2"/>
+            <wp:docPr id="15" name="Picture 3"/>
             <wp:cNvGraphicFramePr/>
             <a:graphic xmlns:a="http://schemas.openxmlformats.org/drawingml/2006/main">
               <a:graphicData uri="http://schemas.openxmlformats.org/drawingml/2006/picture">
                 <pic:pic xmlns:pic="http://schemas.openxmlformats.org/drawingml/2006/picture">
                   <pic:nvPicPr>
-                    <pic:cNvPr id="10" name="Picture 2"/>
-                    <pic:cNvPicPr/>
-                  </pic:nvPicPr>
-                  <pic:blipFill>
-                    <a:blip r:embed="rId30"/>
-                    <a:srcRect r="2008"/>
-                    <a:stretch/>
-                  </pic:blipFill>
-                  <pic:spPr>
-                    <a:xfrm>
-                      <a:off x="0" y="0"/>
-                      <a:ext cx="6829560" cy="2587680"/>
-                    </a:xfrm>
-                    <a:prstGeom prst="rect">
-                      <a:avLst/>
-                    </a:prstGeom>
-                    <a:ln>
-                      <a:noFill/>
-                    </a:ln>
-                  </pic:spPr>
-                </pic:pic>
-              </a:graphicData>
-            </a:graphic>
-          </wp:anchor>
-        </w:drawing>
-      </w:r>
-    </w:p>
-    <w:p>
-      <w:pPr>
-        <w:pStyle w:val="Default"/>
-        <w:numPr>
-          <w:ilvl w:val="0"/>
-          <w:numId w:val="10"/>
-        </w:numPr>
-      </w:pPr>
-      <w:r>
-        <w:rPr>
-          <w:lang w:val="fr-FR"/>
-        </w:rPr>
-        <w:t>Les “Action Element”</w:t>
-      </w:r>
-    </w:p>
-    <w:p>
-      <w:pPr>
-        <w:pStyle w:val="Default"/>
-        <w:rPr>
-          <w:lang w:val="fr-FR"/>
-        </w:rPr>
-      </w:pPr>
-    </w:p>
-    <w:p>
-      <w:pPr>
-        <w:pStyle w:val="Default"/>
-        <w:jc w:val="both"/>
-      </w:pPr>
-      <w:r>
-        <w:rPr>
-          <w:lang w:val="fr-FR"/>
-        </w:rPr>
-        <w:t>Les “Action Element” sont les éléments du jeu ayant un Effect lors de leur traversée par le joueur. Ils sont au nombre de trois à l'heure actuelle:</w:t>
-      </w:r>
-    </w:p>
-    <w:p>
-      <w:pPr>
-        <w:pStyle w:val="Default"/>
-        <w:rPr>
-          <w:lang w:val="fr-FR"/>
-        </w:rPr>
-      </w:pPr>
-      <w:r>
-        <w:rPr>
-          <w:noProof/>
-          <w:lang w:val="fr-FR" w:eastAsia="fr-FR" w:bidi="ar-SA"/>
-        </w:rPr>
-        <w:drawing>
-          <wp:anchor distT="0" distB="0" distL="0" distR="0" simplePos="0" relativeHeight="9" behindDoc="0" locked="0" layoutInCell="1" allowOverlap="1">
-            <wp:simplePos x="0" y="0"/>
-            <wp:positionH relativeFrom="column">
-              <wp:posOffset>5637530</wp:posOffset>
-            </wp:positionH>
-            <wp:positionV relativeFrom="paragraph">
-              <wp:posOffset>50800</wp:posOffset>
-            </wp:positionV>
-            <wp:extent cx="476250" cy="476250"/>
-            <wp:effectExtent l="0" t="0" r="0" b="0"/>
-            <wp:wrapNone/>
-            <wp:docPr id="17" name="Picture 5"/>
-            <wp:cNvGraphicFramePr/>
-            <a:graphic xmlns:a="http://schemas.openxmlformats.org/drawingml/2006/main">
-              <a:graphicData uri="http://schemas.openxmlformats.org/drawingml/2006/picture">
-                <pic:pic xmlns:pic="http://schemas.openxmlformats.org/drawingml/2006/picture">
-                  <pic:nvPicPr>
-                    <pic:cNvPr id="11" name="Picture 5"/>
+                    <pic:cNvPr id="9" name="Picture 3"/>
                     <pic:cNvPicPr/>
                   </pic:nvPicPr>
                   <pic:blipFill>
@@ -9293,6 +10088,231 @@
                 </pic:pic>
               </a:graphicData>
             </a:graphic>
+          </wp:inline>
+        </w:drawing>
+      </w:r>
+      <w:r>
+        <w:rPr>
+          <w:lang w:val="fr-FR"/>
+        </w:rPr>
+        <w:t xml:space="preserve"> ).</w:t>
+      </w:r>
+    </w:p>
+    <w:p>
+      <w:pPr>
+        <w:pStyle w:val="Default"/>
+        <w:rPr>
+          <w:lang w:val="fr-FR"/>
+        </w:rPr>
+      </w:pPr>
+    </w:p>
+    <w:p>
+      <w:pPr>
+        <w:pStyle w:val="Default"/>
+        <w:rPr>
+          <w:lang w:val="fr-FR"/>
+        </w:rPr>
+      </w:pPr>
+    </w:p>
+    <w:p>
+      <w:pPr>
+        <w:pStyle w:val="Default"/>
+        <w:rPr>
+          <w:lang w:val="fr-FR"/>
+        </w:rPr>
+      </w:pPr>
+    </w:p>
+    <w:p>
+      <w:pPr>
+        <w:pStyle w:val="Default"/>
+        <w:rPr>
+          <w:lang w:val="fr-FR"/>
+        </w:rPr>
+      </w:pPr>
+    </w:p>
+    <w:p>
+      <w:pPr>
+        <w:pStyle w:val="Default"/>
+        <w:rPr>
+          <w:lang w:val="fr-FR"/>
+        </w:rPr>
+      </w:pPr>
+    </w:p>
+    <w:p>
+      <w:pPr>
+        <w:pStyle w:val="Default"/>
+        <w:rPr>
+          <w:lang w:val="fr-FR"/>
+        </w:rPr>
+      </w:pPr>
+    </w:p>
+    <w:p>
+      <w:pPr>
+        <w:pStyle w:val="Default"/>
+        <w:rPr>
+          <w:lang w:val="fr-FR"/>
+        </w:rPr>
+      </w:pPr>
+      <w:r>
+        <w:rPr>
+          <w:lang w:val="fr-FR"/>
+        </w:rPr>
+        <w:t>La hiérarchie des “Death Element” est la suivante:</w:t>
+      </w:r>
+    </w:p>
+    <w:p>
+      <w:pPr>
+        <w:pStyle w:val="Default"/>
+        <w:rPr>
+          <w:lang w:val="fr-FR"/>
+        </w:rPr>
+      </w:pPr>
+    </w:p>
+    <w:p>
+      <w:pPr>
+        <w:pStyle w:val="Default"/>
+        <w:rPr>
+          <w:lang w:val="fr-FR"/>
+        </w:rPr>
+      </w:pPr>
+      <w:r>
+        <w:rPr>
+          <w:noProof/>
+          <w:lang w:val="fr-FR" w:eastAsia="fr-FR" w:bidi="ar-SA"/>
+        </w:rPr>
+        <w:lastRenderedPageBreak/>
+        <w:drawing>
+          <wp:anchor distT="0" distB="0" distL="0" distR="0" simplePos="0" relativeHeight="251644928" behindDoc="0" locked="0" layoutInCell="1" allowOverlap="1">
+            <wp:simplePos x="0" y="0"/>
+            <wp:positionH relativeFrom="column">
+              <wp:posOffset>-381635</wp:posOffset>
+            </wp:positionH>
+            <wp:positionV relativeFrom="paragraph">
+              <wp:posOffset>173990</wp:posOffset>
+            </wp:positionV>
+            <wp:extent cx="6830060" cy="2588260"/>
+            <wp:effectExtent l="0" t="0" r="0" b="0"/>
+            <wp:wrapTopAndBottom/>
+            <wp:docPr id="16" name="Picture 2"/>
+            <wp:cNvGraphicFramePr/>
+            <a:graphic xmlns:a="http://schemas.openxmlformats.org/drawingml/2006/main">
+              <a:graphicData uri="http://schemas.openxmlformats.org/drawingml/2006/picture">
+                <pic:pic xmlns:pic="http://schemas.openxmlformats.org/drawingml/2006/picture">
+                  <pic:nvPicPr>
+                    <pic:cNvPr id="10" name="Picture 2"/>
+                    <pic:cNvPicPr/>
+                  </pic:nvPicPr>
+                  <pic:blipFill>
+                    <a:blip r:embed="rId32"/>
+                    <a:srcRect r="2008"/>
+                    <a:stretch/>
+                  </pic:blipFill>
+                  <pic:spPr>
+                    <a:xfrm>
+                      <a:off x="0" y="0"/>
+                      <a:ext cx="6829560" cy="2587680"/>
+                    </a:xfrm>
+                    <a:prstGeom prst="rect">
+                      <a:avLst/>
+                    </a:prstGeom>
+                    <a:ln>
+                      <a:noFill/>
+                    </a:ln>
+                  </pic:spPr>
+                </pic:pic>
+              </a:graphicData>
+            </a:graphic>
+          </wp:anchor>
+        </w:drawing>
+      </w:r>
+    </w:p>
+    <w:p>
+      <w:pPr>
+        <w:pStyle w:val="Default"/>
+        <w:numPr>
+          <w:ilvl w:val="0"/>
+          <w:numId w:val="10"/>
+        </w:numPr>
+      </w:pPr>
+      <w:r>
+        <w:rPr>
+          <w:lang w:val="fr-FR"/>
+        </w:rPr>
+        <w:t>Les “Action Element”</w:t>
+      </w:r>
+    </w:p>
+    <w:p>
+      <w:pPr>
+        <w:pStyle w:val="Default"/>
+        <w:rPr>
+          <w:lang w:val="fr-FR"/>
+        </w:rPr>
+      </w:pPr>
+    </w:p>
+    <w:p>
+      <w:pPr>
+        <w:pStyle w:val="Default"/>
+        <w:jc w:val="both"/>
+      </w:pPr>
+      <w:r>
+        <w:rPr>
+          <w:lang w:val="fr-FR"/>
+        </w:rPr>
+        <w:t>Les “Action Element” sont les éléments du jeu ayant un Effect lors de leur traversée par le joueur. Ils sont au nombre de trois à l'heure actuelle:</w:t>
+      </w:r>
+    </w:p>
+    <w:p>
+      <w:pPr>
+        <w:pStyle w:val="Default"/>
+        <w:rPr>
+          <w:lang w:val="fr-FR"/>
+        </w:rPr>
+      </w:pPr>
+      <w:r>
+        <w:rPr>
+          <w:noProof/>
+          <w:lang w:val="fr-FR" w:eastAsia="fr-FR" w:bidi="ar-SA"/>
+        </w:rPr>
+        <w:drawing>
+          <wp:anchor distT="0" distB="0" distL="0" distR="0" simplePos="0" relativeHeight="251645952" behindDoc="0" locked="0" layoutInCell="1" allowOverlap="1">
+            <wp:simplePos x="0" y="0"/>
+            <wp:positionH relativeFrom="column">
+              <wp:posOffset>5637530</wp:posOffset>
+            </wp:positionH>
+            <wp:positionV relativeFrom="paragraph">
+              <wp:posOffset>50800</wp:posOffset>
+            </wp:positionV>
+            <wp:extent cx="476250" cy="476250"/>
+            <wp:effectExtent l="0" t="0" r="0" b="0"/>
+            <wp:wrapNone/>
+            <wp:docPr id="17" name="Picture 5"/>
+            <wp:cNvGraphicFramePr/>
+            <a:graphic xmlns:a="http://schemas.openxmlformats.org/drawingml/2006/main">
+              <a:graphicData uri="http://schemas.openxmlformats.org/drawingml/2006/picture">
+                <pic:pic xmlns:pic="http://schemas.openxmlformats.org/drawingml/2006/picture">
+                  <pic:nvPicPr>
+                    <pic:cNvPr id="11" name="Picture 5"/>
+                    <pic:cNvPicPr/>
+                  </pic:nvPicPr>
+                  <pic:blipFill>
+                    <a:blip r:embed="rId33"/>
+                    <a:stretch/>
+                  </pic:blipFill>
+                  <pic:spPr>
+                    <a:xfrm>
+                      <a:off x="0" y="0"/>
+                      <a:ext cx="475560" cy="475560"/>
+                    </a:xfrm>
+                    <a:prstGeom prst="rect">
+                      <a:avLst/>
+                    </a:prstGeom>
+                    <a:ln>
+                      <a:noFill/>
+                    </a:ln>
+                  </pic:spPr>
+                </pic:pic>
+              </a:graphicData>
+            </a:graphic>
           </wp:anchor>
         </w:drawing>
       </w:r>
@@ -9328,7 +10348,7 @@
           <w:lang w:val="fr-FR" w:eastAsia="fr-FR" w:bidi="ar-SA"/>
         </w:rPr>
         <w:drawing>
-          <wp:anchor distT="0" distB="0" distL="0" distR="0" simplePos="0" relativeHeight="10" behindDoc="0" locked="0" layoutInCell="1" allowOverlap="1">
+          <wp:anchor distT="0" distB="0" distL="0" distR="0" simplePos="0" relativeHeight="251646976" behindDoc="0" locked="0" layoutInCell="1" allowOverlap="1">
             <wp:simplePos x="0" y="0"/>
             <wp:positionH relativeFrom="column">
               <wp:posOffset>5637530</wp:posOffset>
@@ -9349,7 +10369,7 @@
                     <pic:cNvPicPr/>
                   </pic:nvPicPr>
                   <pic:blipFill>
-                    <a:blip r:embed="rId32"/>
+                    <a:blip r:embed="rId34"/>
                     <a:stretch/>
                   </pic:blipFill>
                   <pic:spPr>
@@ -9416,7 +10436,7 @@
           <w:lang w:val="fr-FR" w:eastAsia="fr-FR" w:bidi="ar-SA"/>
         </w:rPr>
         <w:drawing>
-          <wp:anchor distT="0" distB="0" distL="0" distR="0" simplePos="0" relativeHeight="11" behindDoc="0" locked="0" layoutInCell="1" allowOverlap="1">
+          <wp:anchor distT="0" distB="0" distL="0" distR="0" simplePos="0" relativeHeight="251648000" behindDoc="0" locked="0" layoutInCell="1" allowOverlap="1">
             <wp:simplePos x="0" y="0"/>
             <wp:positionH relativeFrom="column">
               <wp:posOffset>5619115</wp:posOffset>
@@ -9437,7 +10457,7 @@
                     <pic:cNvPicPr/>
                   </pic:nvPicPr>
                   <pic:blipFill>
-                    <a:blip r:embed="rId33"/>
+                    <a:blip r:embed="rId35"/>
                     <a:srcRect r="2249142" b="1256000"/>
                     <a:stretch/>
                   </pic:blipFill>
@@ -9515,22 +10535,13 @@
           <w:lang w:val="fr-FR"/>
         </w:rPr>
       </w:pPr>
-    </w:p>
-    <w:p>
-      <w:pPr>
-        <w:pStyle w:val="Default"/>
-        <w:rPr>
-          <w:lang w:val="fr-FR"/>
-        </w:rPr>
-      </w:pPr>
       <w:r>
         <w:rPr>
           <w:noProof/>
           <w:lang w:val="fr-FR" w:eastAsia="fr-FR" w:bidi="ar-SA"/>
         </w:rPr>
-        <w:lastRenderedPageBreak/>
         <w:drawing>
-          <wp:anchor distT="0" distB="0" distL="0" distR="0" simplePos="0" relativeHeight="12" behindDoc="0" locked="0" layoutInCell="1" allowOverlap="1">
+          <wp:anchor distT="0" distB="0" distL="0" distR="0" simplePos="0" relativeHeight="251649024" behindDoc="0" locked="0" layoutInCell="1" allowOverlap="1">
             <wp:simplePos x="0" y="0"/>
             <wp:positionH relativeFrom="column">
               <wp:posOffset>-566420</wp:posOffset>
@@ -9551,7 +10562,7 @@
                     <pic:cNvPicPr/>
                   </pic:nvPicPr>
                   <pic:blipFill>
-                    <a:blip r:embed="rId34"/>
+                    <a:blip r:embed="rId36"/>
                     <a:stretch/>
                   </pic:blipFill>
                   <pic:spPr>
@@ -9604,6 +10615,7 @@
         <w:rPr>
           <w:lang w:val="fr-FR"/>
         </w:rPr>
+        <w:lastRenderedPageBreak/>
         <w:t>Les “Special Element”</w:t>
       </w:r>
     </w:p>
@@ -9639,7 +10651,7 @@
           <w:lang w:val="fr-FR" w:eastAsia="fr-FR" w:bidi="ar-SA"/>
         </w:rPr>
         <w:drawing>
-          <wp:anchor distT="0" distB="0" distL="0" distR="0" simplePos="0" relativeHeight="23" behindDoc="0" locked="0" layoutInCell="1" allowOverlap="1">
+          <wp:anchor distT="0" distB="0" distL="0" distR="0" simplePos="0" relativeHeight="251656192" behindDoc="0" locked="0" layoutInCell="1" allowOverlap="1">
             <wp:simplePos x="0" y="0"/>
             <wp:positionH relativeFrom="column">
               <wp:posOffset>5974715</wp:posOffset>
@@ -9664,7 +10676,7 @@
                     </pic:cNvPicPr>
                   </pic:nvPicPr>
                   <pic:blipFill>
-                    <a:blip r:embed="rId35"/>
+                    <a:blip r:embed="rId37"/>
                     <a:stretch>
                       <a:fillRect/>
                     </a:stretch>
@@ -9741,7 +10753,7 @@
           <w:lang w:val="fr-FR" w:eastAsia="fr-FR" w:bidi="ar-SA"/>
         </w:rPr>
         <w:drawing>
-          <wp:anchor distT="0" distB="0" distL="0" distR="0" simplePos="0" relativeHeight="24" behindDoc="0" locked="0" layoutInCell="1" allowOverlap="1">
+          <wp:anchor distT="0" distB="0" distL="0" distR="0" simplePos="0" relativeHeight="251657216" behindDoc="0" locked="0" layoutInCell="1" allowOverlap="1">
             <wp:simplePos x="0" y="0"/>
             <wp:positionH relativeFrom="column">
               <wp:posOffset>6003290</wp:posOffset>
@@ -9766,7 +10778,7 @@
                     </pic:cNvPicPr>
                   </pic:nvPicPr>
                   <pic:blipFill>
-                    <a:blip r:embed="rId36"/>
+                    <a:blip r:embed="rId38"/>
                     <a:stretch>
                       <a:fillRect/>
                     </a:stretch>
@@ -9813,7 +10825,7 @@
           <w:lang w:val="fr-FR" w:eastAsia="fr-FR" w:bidi="ar-SA"/>
         </w:rPr>
         <w:drawing>
-          <wp:anchor distT="0" distB="0" distL="0" distR="0" simplePos="0" relativeHeight="25" behindDoc="0" locked="0" layoutInCell="1" allowOverlap="1">
+          <wp:anchor distT="0" distB="0" distL="0" distR="0" simplePos="0" relativeHeight="251658240" behindDoc="0" locked="0" layoutInCell="1" allowOverlap="1">
             <wp:simplePos x="0" y="0"/>
             <wp:positionH relativeFrom="column">
               <wp:posOffset>5679440</wp:posOffset>
@@ -9838,7 +10850,7 @@
                     </pic:cNvPicPr>
                   </pic:nvPicPr>
                   <pic:blipFill>
-                    <a:blip r:embed="rId37"/>
+                    <a:blip r:embed="rId39"/>
                     <a:stretch>
                       <a:fillRect/>
                     </a:stretch>
@@ -9927,7 +10939,7 @@
           <w:lang w:val="fr-FR" w:eastAsia="fr-FR" w:bidi="ar-SA"/>
         </w:rPr>
         <w:drawing>
-          <wp:anchor distT="0" distB="0" distL="0" distR="0" simplePos="0" relativeHeight="17" behindDoc="0" locked="0" layoutInCell="1" allowOverlap="1">
+          <wp:anchor distT="0" distB="0" distL="0" distR="0" simplePos="0" relativeHeight="251650048" behindDoc="0" locked="0" layoutInCell="1" allowOverlap="1">
             <wp:simplePos x="0" y="0"/>
             <wp:positionH relativeFrom="column">
               <wp:posOffset>-307975</wp:posOffset>
@@ -9952,7 +10964,7 @@
                     </pic:cNvPicPr>
                   </pic:nvPicPr>
                   <pic:blipFill>
-                    <a:blip r:embed="rId38"/>
+                    <a:blip r:embed="rId40"/>
                     <a:stretch>
                       <a:fillRect/>
                     </a:stretch>
@@ -10025,7 +11037,6 @@
         <w:rPr>
           <w:lang w:val="fr-FR"/>
         </w:rPr>
-        <w:lastRenderedPageBreak/>
         <w:t>Les “Change Direction Element”  sont les éléments permettant au joueurs de changer de dirrection de déplacements Ils sont aux nombres de 4.</w:t>
       </w:r>
     </w:p>
@@ -10042,7 +11053,7 @@
           <w:lang w:val="fr-FR" w:eastAsia="fr-FR" w:bidi="ar-SA"/>
         </w:rPr>
         <w:drawing>
-          <wp:anchor distT="0" distB="0" distL="0" distR="0" simplePos="0" relativeHeight="21" behindDoc="0" locked="0" layoutInCell="1" allowOverlap="1">
+          <wp:anchor distT="0" distB="0" distL="0" distR="0" simplePos="0" relativeHeight="251654144" behindDoc="0" locked="0" layoutInCell="1" allowOverlap="1">
             <wp:simplePos x="0" y="0"/>
             <wp:positionH relativeFrom="column">
               <wp:posOffset>4398645</wp:posOffset>
@@ -10067,7 +11078,7 @@
                     </pic:cNvPicPr>
                   </pic:nvPicPr>
                   <pic:blipFill>
-                    <a:blip r:embed="rId39"/>
+                    <a:blip r:embed="rId41"/>
                     <a:stretch>
                       <a:fillRect/>
                     </a:stretch>
@@ -10126,7 +11137,7 @@
           <w:lang w:val="fr-FR" w:eastAsia="fr-FR" w:bidi="ar-SA"/>
         </w:rPr>
         <w:drawing>
-          <wp:anchor distT="0" distB="0" distL="0" distR="0" simplePos="0" relativeHeight="22" behindDoc="0" locked="0" layoutInCell="1" allowOverlap="1">
+          <wp:anchor distT="0" distB="0" distL="0" distR="0" simplePos="0" relativeHeight="251655168" behindDoc="0" locked="0" layoutInCell="1" allowOverlap="1">
             <wp:simplePos x="0" y="0"/>
             <wp:positionH relativeFrom="column">
               <wp:posOffset>4389120</wp:posOffset>
@@ -10151,7 +11162,7 @@
                     </pic:cNvPicPr>
                   </pic:nvPicPr>
                   <pic:blipFill>
-                    <a:blip r:embed="rId40"/>
+                    <a:blip r:embed="rId42"/>
                     <a:stretch>
                       <a:fillRect/>
                     </a:stretch>
@@ -10210,7 +11221,7 @@
           <w:lang w:val="fr-FR" w:eastAsia="fr-FR" w:bidi="ar-SA"/>
         </w:rPr>
         <w:drawing>
-          <wp:anchor distT="0" distB="0" distL="0" distR="0" simplePos="0" relativeHeight="20" behindDoc="0" locked="0" layoutInCell="1" allowOverlap="1">
+          <wp:anchor distT="0" distB="0" distL="0" distR="0" simplePos="0" relativeHeight="251653120" behindDoc="0" locked="0" layoutInCell="1" allowOverlap="1">
             <wp:simplePos x="0" y="0"/>
             <wp:positionH relativeFrom="column">
               <wp:posOffset>4436745</wp:posOffset>
@@ -10235,7 +11246,7 @@
                     </pic:cNvPicPr>
                   </pic:nvPicPr>
                   <pic:blipFill>
-                    <a:blip r:embed="rId41"/>
+                    <a:blip r:embed="rId43"/>
                     <a:stretch>
                       <a:fillRect/>
                     </a:stretch>
@@ -10294,7 +11305,7 @@
           <w:lang w:val="fr-FR" w:eastAsia="fr-FR" w:bidi="ar-SA"/>
         </w:rPr>
         <w:drawing>
-          <wp:anchor distT="0" distB="0" distL="0" distR="0" simplePos="0" relativeHeight="19" behindDoc="0" locked="0" layoutInCell="1" allowOverlap="1">
+          <wp:anchor distT="0" distB="0" distL="0" distR="0" simplePos="0" relativeHeight="251652096" behindDoc="0" locked="0" layoutInCell="1" allowOverlap="1">
             <wp:simplePos x="0" y="0"/>
             <wp:positionH relativeFrom="column">
               <wp:posOffset>4436745</wp:posOffset>
@@ -10319,7 +11330,7 @@
                     </pic:cNvPicPr>
                   </pic:nvPicPr>
                   <pic:blipFill>
-                    <a:blip r:embed="rId42"/>
+                    <a:blip r:embed="rId44"/>
                     <a:stretch>
                       <a:fillRect/>
                     </a:stretch>
@@ -10407,8 +11418,9 @@
           <w:noProof/>
           <w:lang w:val="fr-FR" w:eastAsia="fr-FR" w:bidi="ar-SA"/>
         </w:rPr>
+        <w:lastRenderedPageBreak/>
         <w:drawing>
-          <wp:anchor distT="0" distB="0" distL="0" distR="0" simplePos="0" relativeHeight="18" behindDoc="0" locked="0" layoutInCell="1" allowOverlap="1">
+          <wp:anchor distT="0" distB="0" distL="0" distR="0" simplePos="0" relativeHeight="251651072" behindDoc="0" locked="0" layoutInCell="1" allowOverlap="1">
             <wp:simplePos x="0" y="0"/>
             <wp:positionH relativeFrom="column">
               <wp:posOffset>-40005</wp:posOffset>
@@ -10433,7 +11445,7 @@
                     </pic:cNvPicPr>
                   </pic:nvPicPr>
                   <pic:blipFill>
-                    <a:blip r:embed="rId43"/>
+                    <a:blip r:embed="rId45"/>
                     <a:stretch>
                       <a:fillRect/>
                     </a:stretch>
@@ -10622,6 +11634,16 @@
           <w:lang w:val="fr-FR"/>
         </w:rPr>
       </w:pPr>
+      <w:r>
+        <w:rPr>
+          <w:b/>
+          <w:bCs/>
+          <w:sz w:val="26"/>
+          <w:szCs w:val="26"/>
+          <w:lang w:val="fr-FR"/>
+        </w:rPr>
+        <w:t>LAURENT</w:t>
+      </w:r>
     </w:p>
     <w:p>
       <w:pPr>
@@ -10660,7 +11682,6 @@
         <w:rPr>
           <w:lang w:val="fr-FR"/>
         </w:rPr>
-        <w:lastRenderedPageBreak/>
         <w:tab/>
         <w:t>La classe ButtonSound permet le contrôle du son par l'utilisateur via des bouttons (pause/Play/Mute/UnMute). La méthode “OnMouseDown”, détecte un clique sur la souri, et appellera la méthode du SoundControl adéquate. La hiérarchie du son est la suivante :</w:t>
       </w:r>
@@ -10668,23 +11689,6 @@
     <w:p>
       <w:pPr>
         <w:pStyle w:val="Default"/>
-        <w:jc w:val="both"/>
-        <w:rPr>
-          <w:lang w:val="fr-FR"/>
-        </w:rPr>
-      </w:pPr>
-    </w:p>
-    <w:p>
-      <w:pPr>
-        <w:pStyle w:val="Default"/>
-        <w:rPr>
-          <w:lang w:val="fr-FR"/>
-        </w:rPr>
-      </w:pPr>
-    </w:p>
-    <w:p>
-      <w:pPr>
-        <w:pStyle w:val="Default"/>
         <w:rPr>
           <w:sz w:val="21"/>
           <w:lang w:val="fr-FR"/>
@@ -10695,8 +11699,9 @@
           <w:noProof/>
           <w:lang w:val="fr-FR" w:eastAsia="fr-FR" w:bidi="ar-SA"/>
         </w:rPr>
+        <w:lastRenderedPageBreak/>
         <w:drawing>
-          <wp:anchor distT="0" distB="0" distL="0" distR="0" simplePos="0" relativeHeight="31" behindDoc="0" locked="0" layoutInCell="1" allowOverlap="1">
+          <wp:anchor distT="0" distB="0" distL="0" distR="0" simplePos="0" relativeHeight="251664384" behindDoc="0" locked="0" layoutInCell="1" allowOverlap="1">
             <wp:simplePos x="0" y="0"/>
             <wp:positionH relativeFrom="column">
               <wp:posOffset>-245745</wp:posOffset>
@@ -10721,7 +11726,7 @@
                     </pic:cNvPicPr>
                   </pic:nvPicPr>
                   <pic:blipFill>
-                    <a:blip r:embed="rId44"/>
+                    <a:blip r:embed="rId46"/>
                     <a:stretch>
                       <a:fillRect/>
                     </a:stretch>
@@ -10929,7 +11934,7 @@
         </w:rPr>
         <w:lastRenderedPageBreak/>
         <w:drawing>
-          <wp:anchor distT="0" distB="0" distL="0" distR="0" simplePos="0" relativeHeight="32" behindDoc="0" locked="0" layoutInCell="1" allowOverlap="1">
+          <wp:anchor distT="0" distB="0" distL="0" distR="0" simplePos="0" relativeHeight="251665408" behindDoc="0" locked="0" layoutInCell="1" allowOverlap="1">
             <wp:simplePos x="0" y="0"/>
             <wp:positionH relativeFrom="column">
               <wp:align>center</wp:align>
@@ -10954,7 +11959,7 @@
                     </pic:cNvPicPr>
                   </pic:nvPicPr>
                   <pic:blipFill>
-                    <a:blip r:embed="rId45"/>
+                    <a:blip r:embed="rId47"/>
                     <a:stretch>
                       <a:fillRect/>
                     </a:stretch>
@@ -11092,6 +12097,140 @@
     <w:p>
       <w:pPr>
         <w:pStyle w:val="Default"/>
+        <w:jc w:val="both"/>
+        <w:rPr>
+          <w:rFonts w:asciiTheme="minorHAnsi" w:eastAsia="Times New Roman" w:hAnsiTheme="minorHAnsi" w:cs="Times New Roman"/>
+          <w:color w:val="auto"/>
+          <w:szCs w:val="27"/>
+          <w:lang w:val="fr-FR" w:eastAsia="fr-FR" w:bidi="ar-SA"/>
+        </w:rPr>
+      </w:pPr>
+      <w:r>
+        <w:rPr>
+          <w:rFonts w:asciiTheme="minorHAnsi" w:hAnsiTheme="minorHAnsi"/>
+          <w:bCs/>
+          <w:szCs w:val="26"/>
+          <w:lang w:val="fr-FR"/>
+        </w:rPr>
+        <w:t>Le système de sauvegarde peut être séparé en deux parties distincte: la sauvegarde de la progression de l'utilisateur et la sauvegarde d'un niveau du jeu.</w:t>
+      </w:r>
+    </w:p>
+    <w:p>
+      <w:pPr>
+        <w:pStyle w:val="Default"/>
+      </w:pPr>
+    </w:p>
+    <w:p>
+      <w:pPr>
+        <w:pStyle w:val="NormalWeb"/>
+        <w:spacing w:before="0" w:beforeAutospacing="0" w:after="0" w:afterAutospacing="0"/>
+        <w:rPr>
+          <w:rFonts w:asciiTheme="minorHAnsi" w:hAnsiTheme="minorHAnsi"/>
+          <w:b/>
+        </w:rPr>
+      </w:pPr>
+      <w:r>
+        <w:rPr>
+          <w:rFonts w:asciiTheme="minorHAnsi" w:hAnsiTheme="minorHAnsi"/>
+          <w:b/>
+        </w:rPr>
+        <w:t>Sauvegarde de la progression</w:t>
+      </w:r>
+    </w:p>
+    <w:p>
+      <w:pPr>
+        <w:pStyle w:val="NormalWeb"/>
+        <w:spacing w:before="0" w:beforeAutospacing="0" w:after="0" w:afterAutospacing="0"/>
+        <w:rPr>
+          <w:rFonts w:asciiTheme="minorHAnsi" w:hAnsiTheme="minorHAnsi"/>
+          <w:b/>
+        </w:rPr>
+      </w:pPr>
+    </w:p>
+    <w:p>
+      <w:pPr>
+        <w:pStyle w:val="NormalWeb"/>
+        <w:spacing w:before="0" w:beforeAutospacing="0" w:after="0" w:afterAutospacing="0"/>
+      </w:pPr>
+      <w:r>
+        <w:rPr>
+          <w:rFonts w:ascii="Tahoma" w:hAnsi="Tahoma" w:cs="Tahoma"/>
+          <w:color w:val="000000"/>
+          <w:sz w:val="27"/>
+          <w:szCs w:val="27"/>
+        </w:rPr>
+        <w:t>    </w:t>
+      </w:r>
+      <w:r>
+        <w:rPr>
+          <w:rFonts w:ascii="Tahoma" w:hAnsi="Tahoma" w:cs="Tahoma"/>
+          <w:color w:val="000000"/>
+          <w:sz w:val="27"/>
+          <w:szCs w:val="27"/>
+        </w:rPr>
+        <w:t xml:space="preserve">La classe </w:t>
+      </w:r>
+      <w:r>
+        <w:rPr>
+          <w:rFonts w:ascii="Tahoma" w:hAnsi="Tahoma" w:cs="Tahoma"/>
+          <w:color w:val="000000"/>
+          <w:sz w:val="27"/>
+          <w:szCs w:val="27"/>
+        </w:rPr>
+        <w:t xml:space="preserve">ProgressionSave a pour but de sauvegarder la progression du joueur dans le </w:t>
+      </w:r>
+      <w:r>
+        <w:rPr>
+          <w:rStyle w:val="object"/>
+          <w:rFonts w:ascii="Tahoma" w:hAnsi="Tahoma" w:cs="Tahoma"/>
+          <w:color w:val="000000"/>
+          <w:sz w:val="27"/>
+          <w:szCs w:val="27"/>
+        </w:rPr>
+        <w:t>jeu</w:t>
+      </w:r>
+      <w:r>
+        <w:rPr>
+          <w:rFonts w:ascii="Tahoma" w:hAnsi="Tahoma" w:cs="Tahoma"/>
+          <w:color w:val="000000"/>
+          <w:sz w:val="27"/>
+          <w:szCs w:val="27"/>
+        </w:rPr>
+        <w:t xml:space="preserve">. Au niveau graphique la progression sera illustré par des étoiles, qui représenteront le score réalisé pour un niveau, sous les boutons des </w:t>
+      </w:r>
+      <w:r>
+        <w:rPr>
+          <w:rFonts w:ascii="Tahoma" w:hAnsi="Tahoma" w:cs="Tahoma"/>
+          <w:color w:val="000000"/>
+          <w:sz w:val="27"/>
+          <w:szCs w:val="27"/>
+        </w:rPr>
+        <w:lastRenderedPageBreak/>
+        <w:t xml:space="preserve">niveaux déjà complétés dans le menu des niveaux, et par la désactivation des boutons des niveaux supérieurs au niveau après le dernier niveau complété. Au niveau du code Pr ogressionSave utilisé la classe « PlayerPrefs » de UnityEngine, cette classe permet de garder et récupérer des données entre des sessions de </w:t>
+      </w:r>
+      <w:r>
+        <w:rPr>
+          <w:rStyle w:val="object"/>
+          <w:rFonts w:ascii="Tahoma" w:hAnsi="Tahoma" w:cs="Tahoma"/>
+          <w:color w:val="000000"/>
+          <w:sz w:val="27"/>
+          <w:szCs w:val="27"/>
+        </w:rPr>
+        <w:t>jeu</w:t>
+      </w:r>
+      <w:r>
+        <w:rPr>
+          <w:rFonts w:ascii="Tahoma" w:hAnsi="Tahoma" w:cs="Tahoma"/>
+          <w:color w:val="000000"/>
+          <w:sz w:val="27"/>
+          <w:szCs w:val="27"/>
+        </w:rPr>
+        <w:t>, pour récupérer et changer la valeur du niveau actuel. Cette valeur est récupérée pour savoir quel pour bouton il faut désactiver ou pour lui ajouté un score. Pour obtenir la première étoiles il faut finir le niveau, pour accéder à plus d'étoiles il faut faire le niveau dans un temps imparti qui est fixe pour tout les niveaux.</w:t>
+      </w:r>
+    </w:p>
+    <w:p>
+      <w:pPr>
+        <w:pStyle w:val="Default"/>
         <w:rPr>
           <w:b/>
           <w:bCs/>
@@ -11105,6 +12244,28 @@
       <w:pPr>
         <w:pStyle w:val="Default"/>
         <w:rPr>
+          <w:rFonts w:asciiTheme="minorHAnsi" w:hAnsiTheme="minorHAnsi"/>
+          <w:b/>
+          <w:bCs/>
+          <w:szCs w:val="26"/>
+          <w:lang w:val="fr-FR"/>
+        </w:rPr>
+      </w:pPr>
+      <w:r>
+        <w:rPr>
+          <w:rFonts w:asciiTheme="minorHAnsi" w:hAnsiTheme="minorHAnsi"/>
+          <w:b/>
+          <w:bCs/>
+          <w:szCs w:val="26"/>
+          <w:lang w:val="fr-FR"/>
+        </w:rPr>
+        <w:t>Sauvegarde de niveaux</w:t>
+      </w:r>
+    </w:p>
+    <w:p>
+      <w:pPr>
+        <w:pStyle w:val="Default"/>
+        <w:rPr>
           <w:b/>
           <w:bCs/>
           <w:sz w:val="26"/>
@@ -11130,7 +12291,79 @@
           <w:szCs w:val="26"/>
           <w:lang w:val="fr-FR"/>
         </w:rPr>
-        <w:t>La sauvegarde de niveaux est gérée par la classe LevelSave. Celle-ci a la capacité d'écrire et de lire dans un fichier xml. Pour sauvegarder un niveau, on sérialise donc son contenu dans un fichier. Pour cela, elle a besoin des classes TileMapSave et Vector3Save.</w:t>
+        <w:t xml:space="preserve">La sauvegarde de niveaux est gérée par la classe LevelSave. </w:t>
+      </w:r>
+      <w:r>
+        <w:rPr>
+          <w:rFonts w:asciiTheme="minorHAnsi" w:hAnsiTheme="minorHAnsi"/>
+          <w:bCs/>
+          <w:szCs w:val="26"/>
+          <w:lang w:val="fr-FR"/>
+        </w:rPr>
+        <w:t>Cette classe est capable d</w:t>
+      </w:r>
+      <w:r>
+        <w:rPr>
+          <w:rFonts w:asciiTheme="minorHAnsi" w:hAnsiTheme="minorHAnsi"/>
+          <w:bCs/>
+          <w:szCs w:val="26"/>
+          <w:lang w:val="fr-FR"/>
+        </w:rPr>
+        <w:t xml:space="preserve">'écrire et de lire </w:t>
+      </w:r>
+      <w:r>
+        <w:rPr>
+          <w:rFonts w:asciiTheme="minorHAnsi" w:hAnsiTheme="minorHAnsi"/>
+          <w:bCs/>
+          <w:szCs w:val="26"/>
+          <w:lang w:val="fr-FR"/>
+        </w:rPr>
+        <w:t xml:space="preserve">des données </w:t>
+      </w:r>
+      <w:r>
+        <w:rPr>
+          <w:rFonts w:asciiTheme="minorHAnsi" w:hAnsiTheme="minorHAnsi"/>
+          <w:bCs/>
+          <w:szCs w:val="26"/>
+          <w:lang w:val="fr-FR"/>
+        </w:rPr>
+        <w:t xml:space="preserve">dans un fichier </w:t>
+      </w:r>
+      <w:r>
+        <w:rPr>
+          <w:rFonts w:asciiTheme="minorHAnsi" w:hAnsiTheme="minorHAnsi"/>
+          <w:bCs/>
+          <w:szCs w:val="26"/>
+          <w:lang w:val="fr-FR"/>
+        </w:rPr>
+        <w:t>XML</w:t>
+      </w:r>
+      <w:r>
+        <w:rPr>
+          <w:rFonts w:asciiTheme="minorHAnsi" w:hAnsiTheme="minorHAnsi"/>
+          <w:bCs/>
+          <w:szCs w:val="26"/>
+          <w:lang w:val="fr-FR"/>
+        </w:rPr>
+        <w:t>. Pour sauvegarder un niveau, on sérialise son contenu</w:t>
+      </w:r>
+      <w:r>
+        <w:rPr>
+          <w:rFonts w:asciiTheme="minorHAnsi" w:hAnsiTheme="minorHAnsi"/>
+          <w:bCs/>
+          <w:szCs w:val="26"/>
+          <w:lang w:val="fr-FR"/>
+        </w:rPr>
+        <w:t xml:space="preserve"> (Carte et actions )</w:t>
+      </w:r>
+      <w:r>
+        <w:rPr>
+          <w:rFonts w:asciiTheme="minorHAnsi" w:hAnsiTheme="minorHAnsi"/>
+          <w:bCs/>
+          <w:szCs w:val="26"/>
+          <w:lang w:val="fr-FR"/>
+        </w:rPr>
+        <w:t xml:space="preserve"> dans un fichier. Pour cela, elle a besoin des classes TileMapSave et Vector3Save.</w:t>
       </w:r>
     </w:p>
     <w:p>
@@ -11172,17 +12405,7 @@
           <w:lang w:val="fr-FR"/>
         </w:rPr>
         <w:tab/>
-        <w:t xml:space="preserve">- La classe TileMapSave est une classe sérialisable qui contient la liste des éléments d'une </w:t>
-      </w:r>
-      <w:r>
-        <w:rPr>
-          <w:rFonts w:asciiTheme="minorHAnsi" w:hAnsiTheme="minorHAnsi"/>
-          <w:bCs/>
-          <w:szCs w:val="26"/>
-          <w:lang w:val="fr-FR"/>
-        </w:rPr>
-        <w:lastRenderedPageBreak/>
-        <w:t>scène (plus précisément de la TileMap) avec leur position sous forme de Vector3Save. Elle contient aussi le nombre d'éléments utilisables par le joueur pour résoudre le niveau, sous la forme d'un dictionnaire associant un entier à un élément.</w:t>
+        <w:t>- La classe TileMapSave est une classe sérialisable qui contient la liste des éléments d'une scène (plus précisément de la TileMap) avec leur position sous forme de Vector3Save. Elle contient aussi le nombre d'éléments utilisables par le joueur pour résoudre le niveau, sous la forme d'un dictionnaire associant un entier à un élément.</w:t>
       </w:r>
     </w:p>
     <w:p>
@@ -11622,7 +12845,6 @@
         <w:rPr>
           <w:lang w:val="fr-FR"/>
         </w:rPr>
-        <w:lastRenderedPageBreak/>
         <w:tab/>
         <w:t>Les deux périodes</w:t>
       </w:r>
@@ -11860,7 +13082,31 @@
         <w:rPr>
           <w:lang w:val="fr-FR"/>
         </w:rPr>
-        <w:t>Création d'un jeu pour platformes mobiles avec le moteur Unity et le langage C#.</w:t>
+        <w:t xml:space="preserve">Création d'un jeu pour </w:t>
+      </w:r>
+      <w:r>
+        <w:rPr>
+          <w:lang w:val="fr-FR"/>
+        </w:rPr>
+        <w:t>plateformes</w:t>
+      </w:r>
+      <w:r>
+        <w:rPr>
+          <w:lang w:val="fr-FR"/>
+        </w:rPr>
+        <w:t xml:space="preserve"> mobiles avec le moteur Unity</w:t>
+      </w:r>
+      <w:r>
+        <w:rPr>
+          <w:lang w:val="fr-FR"/>
+        </w:rPr>
+        <w:t>3D</w:t>
+      </w:r>
+      <w:r>
+        <w:rPr>
+          <w:lang w:val="fr-FR"/>
+        </w:rPr>
+        <w:t xml:space="preserve"> et le langage C#.</w:t>
       </w:r>
     </w:p>
     <w:p>
@@ -11886,7 +13132,26 @@
           <w:lang w:val="fr-FR"/>
         </w:rPr>
         <w:tab/>
-        <w:t>Dans le cadre de ce projet, les objectifs ont été très clairs. Il nous fallait réaliser un jeu vidéo en C#. Afin de développer cette application, il nous a été demander d'utiliser le moteur Unity. Cela nous a faciliter le développement du jeu grâce aux fonctionnalités que ce moteur nous apporte. La conception avant le développement a été une étape clef du projet afin de savoir dans quelle direction s'orienter. Nous avons ainsi décrit l'analyse et le développement de l'application avec de nombreuse illustrations et explications d'utilisations.</w:t>
+        <w:t>Dans le cadre de ce projet, les objectifs ont été très clairs. Il nous fallait réaliser un jeu vidéo en C#. Afin de développer cette application, il nous a été demander d'utiliser le moteur Unity</w:t>
+      </w:r>
+      <w:r>
+        <w:rPr>
+          <w:lang w:val="fr-FR"/>
+        </w:rPr>
+        <w:t>3D</w:t>
+      </w:r>
+      <w:r>
+        <w:rPr>
+          <w:lang w:val="fr-FR"/>
+        </w:rPr>
+        <w:t xml:space="preserve">. Cela nous a faciliter le développement du jeu grâce aux fonctionnalités que ce moteur nous apporte. La conception avant le développement a été une étape clef </w:t>
+      </w:r>
+      <w:r>
+        <w:rPr>
+          <w:lang w:val="fr-FR"/>
+        </w:rPr>
+        <w:lastRenderedPageBreak/>
+        <w:t>du projet afin de savoir dans quelle direction s'orienter. Nous avons ainsi décrit l'analyse et le développement de l'application avec de nombreuse illustrations et explications d'utilisations.</w:t>
       </w:r>
     </w:p>
     <w:p>
@@ -11912,7 +13177,103 @@
           <w:lang w:val="fr-FR"/>
         </w:rPr>
         <w:tab/>
-        <w:t>Ce projet était une opportunité qui s'est révélée être très intéressante et enrichissante, dans la mesure où il nous a permis d'enrichir notre connaissance du langage de programmation C# ainsi que l'utilisation du moteur Unity. En effet, nous avons été confrontés à un nouveau mode de développement, avec un travail en groupe réel, sur une longue perriode, où il fallait s'entre aider afin de régler des problèmes pouvant être fréquents. Cela a également été notre première expérience dans le développement d'un jeu vidéo. Où il était necessaire de se mettre réellement à la place du joueur, afin de développer. Ce projet nous a également permis d'approfondir certaines méthodes de travail, à savoir la platforme de collaboration GIT, qui s'est avérée très utile pour le travail en équipe. De plus, travailler en groupe de cinq étudiants était une excellente expérience qui nous a donné un avant-goût du travail d'équipe en entreprise, tout en développant nos compérences humaines, telles que la communication, l'ouverture d'esprit et l'organisation. Chaque membre du groupe a pu appliquer les connaissances et les méthodes de travail qu'il avait préalabement étudié en crous à l'IUT de Clermont-Ferrand, au déparement informatique.</w:t>
+        <w:t>Ce projet était une opportunité qui s'est révélée être très intéressante et enrichissante, dans la mesure où il nous a permis d'enrichir notre connaissance du langage de programmation C# ainsi que l'utilisation du moteur Unity</w:t>
+      </w:r>
+      <w:r>
+        <w:rPr>
+          <w:lang w:val="fr-FR"/>
+        </w:rPr>
+        <w:t>3D</w:t>
+      </w:r>
+      <w:r>
+        <w:rPr>
+          <w:lang w:val="fr-FR"/>
+        </w:rPr>
+        <w:t xml:space="preserve">. En effet, nous avons été confrontés à un nouveau mode de développement, avec un travail en groupe réel, sur une longue </w:t>
+      </w:r>
+      <w:r>
+        <w:rPr>
+          <w:lang w:val="fr-FR"/>
+        </w:rPr>
+        <w:t>période</w:t>
+      </w:r>
+      <w:r>
+        <w:rPr>
+          <w:lang w:val="fr-FR"/>
+        </w:rPr>
+        <w:t xml:space="preserve">, où il fallait s'entre aider afin de régler des problèmes pouvant être fréquents. Cela a également été notre première expérience dans le développement d'un jeu vidéo. Où il était </w:t>
+      </w:r>
+      <w:r>
+        <w:rPr>
+          <w:lang w:val="fr-FR"/>
+        </w:rPr>
+        <w:t>nécessaire</w:t>
+      </w:r>
+      <w:r>
+        <w:rPr>
+          <w:lang w:val="fr-FR"/>
+        </w:rPr>
+        <w:t xml:space="preserve"> de se mettre réellement à la place du joueur, afin de développer. Ce projet nous a également permis d'approfondir certaines méthodes de travail, à savoir la </w:t>
+      </w:r>
+      <w:r>
+        <w:rPr>
+          <w:lang w:val="fr-FR"/>
+        </w:rPr>
+        <w:t>plateforme</w:t>
+      </w:r>
+      <w:r>
+        <w:rPr>
+          <w:lang w:val="fr-FR"/>
+        </w:rPr>
+        <w:t xml:space="preserve"> de collaboration GIT, qui s'est avérée très utile pour le travail en équipe. De plus, travailler en groupe de cinq étudiants était une excellente expérience qui nous a donné un avant-goût du travail d'équipe en entreprise, tout en développant nos </w:t>
+      </w:r>
+      <w:r>
+        <w:rPr>
+          <w:lang w:val="fr-FR"/>
+        </w:rPr>
+        <w:t>compétences</w:t>
+      </w:r>
+      <w:r>
+        <w:rPr>
+          <w:lang w:val="fr-FR"/>
+        </w:rPr>
+        <w:t xml:space="preserve"> humaines, telles que la communication, l'ouverture d'esprit et l'organisation. Chaque membre du groupe a pu appliquer les connaissances et les méthodes de travail qu'il avait </w:t>
+      </w:r>
+      <w:r>
+        <w:rPr>
+          <w:lang w:val="fr-FR"/>
+        </w:rPr>
+        <w:t>préalablement étudié en c</w:t>
+      </w:r>
+      <w:r>
+        <w:rPr>
+          <w:lang w:val="fr-FR"/>
+        </w:rPr>
+        <w:t>ou</w:t>
+      </w:r>
+      <w:r>
+        <w:rPr>
+          <w:lang w:val="fr-FR"/>
+        </w:rPr>
+        <w:t>r</w:t>
+      </w:r>
+      <w:r>
+        <w:rPr>
+          <w:lang w:val="fr-FR"/>
+        </w:rPr>
+        <w:t xml:space="preserve">s à l'IUT de Clermont-Ferrand, au </w:t>
+      </w:r>
+      <w:r>
+        <w:rPr>
+          <w:lang w:val="fr-FR"/>
+        </w:rPr>
+        <w:t>département</w:t>
+      </w:r>
+      <w:r>
+        <w:rPr>
+          <w:lang w:val="fr-FR"/>
+        </w:rPr>
+        <w:t xml:space="preserve"> informatique.</w:t>
       </w:r>
     </w:p>
     <w:p>
@@ -12124,7 +13485,25 @@
         <w:rPr>
           <w:lang w:val="fr-FR"/>
         </w:rPr>
-        <w:t xml:space="preserve">Désigne à l’origine l’extrémité d’un réseau informatique (point de communication entre l’homme et la machine). On emploi ce terme par abus de langage pour faire référence à un appareil informatique quelconque (smartphone, tablette, ordinateur). </w:t>
+        <w:t>Désigne à l’origine l’extrémité d’un réseau informatique (point de communication entre l’homme et la machine). On emploi ce terme par abus de langage pour faire référence à un appareil informatique quelconque (</w:t>
+      </w:r>
+      <w:r>
+        <w:rPr>
+          <w:lang w:val="fr-FR"/>
+        </w:rPr>
+        <w:t>s</w:t>
+      </w:r>
+      <w:r>
+        <w:rPr>
+          <w:lang w:val="fr-FR"/>
+        </w:rPr>
+        <w:t>martphone</w:t>
+      </w:r>
+      <w:r>
+        <w:rPr>
+          <w:lang w:val="fr-FR"/>
+        </w:rPr>
+        <w:t xml:space="preserve">, tablette, ordinateur). </w:t>
       </w:r>
     </w:p>
     <w:p>
@@ -12205,6 +13584,7 @@
           <w:bCs/>
           <w:lang w:val="fr-FR"/>
         </w:rPr>
+        <w:lastRenderedPageBreak/>
         <w:t>IDE</w:t>
       </w:r>
       <w:r>
@@ -12814,8 +14194,8 @@
       </w:pPr>
     </w:p>
     <w:sectPr>
-      <w:headerReference w:type="default" r:id="rId46"/>
-      <w:footerReference w:type="default" r:id="rId47"/>
+      <w:headerReference w:type="default" r:id="rId48"/>
+      <w:footerReference w:type="default" r:id="rId49"/>
       <w:pgSz w:w="11906" w:h="16838"/>
       <w:pgMar w:top="1700" w:right="1134" w:bottom="1901" w:left="1134" w:header="1134" w:footer="1134" w:gutter="0"/>
       <w:cols w:space="720"/>
@@ -12850,41 +14230,51 @@
   <w:p>
     <w:pPr>
       <w:pStyle w:val="Default"/>
+      <w:jc w:val="right"/>
       <w:rPr>
+        <w:rFonts w:asciiTheme="minorHAnsi" w:hAnsiTheme="minorHAnsi"/>
         <w:lang w:val="fr-FR"/>
       </w:rPr>
     </w:pPr>
     <w:r>
       <w:rPr>
-        <w:sz w:val="20"/>
+        <w:rFonts w:asciiTheme="minorHAnsi" w:hAnsiTheme="minorHAnsi"/>
         <w:lang w:val="fr-FR"/>
       </w:rPr>
-      <w:t xml:space="preserve">Institut Universitaire et Technologique de Clermont-Ferrand en Informatique                       </w:t>
+      <w:t xml:space="preserve"> </w:t>
     </w:r>
     <w:r>
       <w:rPr>
-        <w:sz w:val="20"/>
+        <w:rFonts w:asciiTheme="minorHAnsi" w:hAnsiTheme="minorHAnsi"/>
         <w:lang w:val="fr-FR"/>
       </w:rPr>
       <w:fldChar w:fldCharType="begin"/>
     </w:r>
     <w:r>
       <w:rPr>
+        <w:rFonts w:asciiTheme="minorHAnsi" w:hAnsiTheme="minorHAnsi"/>
         <w:lang w:val="fr-FR"/>
       </w:rPr>
       <w:instrText>PAGE \* ARABIC</w:instrText>
     </w:r>
     <w:r>
+      <w:rPr>
+        <w:rFonts w:asciiTheme="minorHAnsi" w:hAnsiTheme="minorHAnsi"/>
+      </w:rPr>
       <w:fldChar w:fldCharType="separate"/>
     </w:r>
     <w:r>
       <w:rPr>
+        <w:rFonts w:asciiTheme="minorHAnsi" w:hAnsiTheme="minorHAnsi"/>
         <w:noProof/>
         <w:lang w:val="fr-FR"/>
       </w:rPr>
-      <w:t>20</w:t>
+      <w:t>17</w:t>
     </w:r>
     <w:r>
+      <w:rPr>
+        <w:rFonts w:asciiTheme="minorHAnsi" w:hAnsiTheme="minorHAnsi"/>
+      </w:rPr>
       <w:fldChar w:fldCharType="end"/>
     </w:r>
   </w:p>
@@ -12925,6 +14315,9 @@
     <w:pPr>
       <w:pStyle w:val="En-tte"/>
     </w:pPr>
+    <w:r>
+      <w:t xml:space="preserve"> </w:t>
+    </w:r>
     <w:r>
       <w:t>Tuteur: M.Pierre-Antoine PAPON                                                                                   NomDuProjet</w:t>
     </w:r>
@@ -15301,6 +16694,28 @@
       <w:szCs w:val="16"/>
     </w:rPr>
   </w:style>
+  <w:style w:type="paragraph" w:styleId="NormalWeb">
+    <w:name w:val="Normal (Web)"/>
+    <w:basedOn w:val="Normal"/>
+    <w:uiPriority w:val="99"/>
+    <w:semiHidden/>
+    <w:unhideWhenUsed/>
+    <w:rsid w:val="006A2703"/>
+    <w:pPr>
+      <w:widowControl/>
+      <w:suppressAutoHyphens w:val="0"/>
+      <w:spacing w:before="100" w:beforeAutospacing="1" w:after="100" w:afterAutospacing="1"/>
+    </w:pPr>
+    <w:rPr>
+      <w:rFonts w:eastAsia="Times New Roman" w:cs="Times New Roman"/>
+      <w:lang w:eastAsia="fr-FR" w:bidi="ar-SA"/>
+    </w:rPr>
+  </w:style>
+  <w:style w:type="character" w:customStyle="1" w:styleId="object">
+    <w:name w:val="object"/>
+    <w:basedOn w:val="Policepardfaut"/>
+    <w:rsid w:val="006A2703"/>
+  </w:style>
 </w:styles>
 </file>
 
@@ -15604,7 +17019,7 @@
 </file>
 
 <file path=customXml/itemProps1.xml><?xml version="1.0" encoding="utf-8"?>
-<ds:datastoreItem xmlns:ds="http://schemas.openxmlformats.org/officeDocument/2006/customXml" ds:itemID="{BBA6EEDE-E794-436A-BCE9-594F671999C6}">
+<ds:datastoreItem xmlns:ds="http://schemas.openxmlformats.org/officeDocument/2006/customXml" ds:itemID="{47A76F29-02C6-41D5-982C-E706CCCBD321}">
   <ds:schemaRefs>
     <ds:schemaRef ds:uri="http://schemas.openxmlformats.org/officeDocument/2006/bibliography"/>
   </ds:schemaRefs>

</xml_diff>

<commit_message>
:page_facing_up: Rapport : Modification éditeur
- Quelque ajout dans la partie éditeur de niveaux
- Correction de quelques fautes
- Ajout de la partie sauvegarde envoyée par Maxime
</commit_message>
<xml_diff>
--- a/Soutenances/RapportProjet/Rapport_Projet_Minimobile.docx
+++ b/Soutenances/RapportProjet/Rapport_Projet_Minimobile.docx
@@ -357,7 +357,23 @@
           <w:sz w:val="32"/>
           <w:szCs w:val="36"/>
         </w:rPr>
-        <w:t>UIT de Clermont-Ferrand - Département Informatique</w:t>
+        <w:t>I</w:t>
+      </w:r>
+      <w:r>
+        <w:rPr>
+          <w:rFonts w:asciiTheme="minorHAnsi" w:hAnsiTheme="minorHAnsi"/>
+          <w:sz w:val="32"/>
+          <w:szCs w:val="36"/>
+        </w:rPr>
+        <w:t>U</w:t>
+      </w:r>
+      <w:r>
+        <w:rPr>
+          <w:rFonts w:asciiTheme="minorHAnsi" w:hAnsiTheme="minorHAnsi"/>
+          <w:sz w:val="32"/>
+          <w:szCs w:val="36"/>
+        </w:rPr>
+        <w:t>T de Clermont-Ferrand - Département Informatique</w:t>
       </w:r>
     </w:p>
     <w:p>
@@ -455,7 +471,15 @@
           <w:sz w:val="32"/>
           <w:szCs w:val="36"/>
         </w:rPr>
-        <w:t>2015-2016</w:t>
+        <w:t xml:space="preserve">2015 - </w:t>
+      </w:r>
+      <w:r>
+        <w:rPr>
+          <w:rFonts w:asciiTheme="minorHAnsi" w:hAnsiTheme="minorHAnsi"/>
+          <w:sz w:val="32"/>
+          <w:szCs w:val="36"/>
+        </w:rPr>
+        <w:t>2016</w:t>
       </w:r>
     </w:p>
     <w:p>
@@ -4373,70 +4397,6 @@
     <w:p>
       <w:pPr>
         <w:pStyle w:val="Default"/>
-        <w:rPr>
-          <w:lang w:val="fr-FR"/>
-        </w:rPr>
-      </w:pPr>
-    </w:p>
-    <w:p>
-      <w:pPr>
-        <w:pStyle w:val="Default"/>
-        <w:rPr>
-          <w:lang w:val="fr-FR"/>
-        </w:rPr>
-      </w:pPr>
-    </w:p>
-    <w:p>
-      <w:pPr>
-        <w:pStyle w:val="Default"/>
-        <w:rPr>
-          <w:lang w:val="fr-FR"/>
-        </w:rPr>
-      </w:pPr>
-    </w:p>
-    <w:p>
-      <w:pPr>
-        <w:pStyle w:val="Default"/>
-        <w:rPr>
-          <w:lang w:val="fr-FR"/>
-        </w:rPr>
-      </w:pPr>
-    </w:p>
-    <w:p>
-      <w:pPr>
-        <w:pStyle w:val="Default"/>
-        <w:rPr>
-          <w:lang w:val="fr-FR"/>
-        </w:rPr>
-      </w:pPr>
-    </w:p>
-    <w:p>
-      <w:pPr>
-        <w:pStyle w:val="Default"/>
-        <w:rPr>
-          <w:lang w:val="fr-FR"/>
-        </w:rPr>
-      </w:pPr>
-    </w:p>
-    <w:p>
-      <w:pPr>
-        <w:pStyle w:val="Default"/>
-        <w:rPr>
-          <w:lang w:val="fr-FR"/>
-        </w:rPr>
-      </w:pPr>
-    </w:p>
-    <w:p>
-      <w:pPr>
-        <w:pStyle w:val="Default"/>
-        <w:rPr>
-          <w:lang w:val="fr-FR"/>
-        </w:rPr>
-      </w:pPr>
-    </w:p>
-    <w:p>
-      <w:pPr>
-        <w:pStyle w:val="Default"/>
         <w:jc w:val="center"/>
         <w:rPr>
           <w:b/>
@@ -4471,126 +4431,6 @@
       <w:pPr>
         <w:pStyle w:val="Default"/>
         <w:rPr>
-          <w:lang w:val="fr-FR"/>
-        </w:rPr>
-      </w:pPr>
-    </w:p>
-    <w:p>
-      <w:pPr>
-        <w:pStyle w:val="Default"/>
-        <w:rPr>
-          <w:lang w:val="fr-FR"/>
-        </w:rPr>
-      </w:pPr>
-    </w:p>
-    <w:p>
-      <w:pPr>
-        <w:pStyle w:val="Default"/>
-        <w:rPr>
-          <w:lang w:val="fr-FR"/>
-        </w:rPr>
-      </w:pPr>
-    </w:p>
-    <w:p>
-      <w:pPr>
-        <w:pStyle w:val="Default"/>
-        <w:rPr>
-          <w:lang w:val="fr-FR"/>
-        </w:rPr>
-      </w:pPr>
-    </w:p>
-    <w:p>
-      <w:pPr>
-        <w:pStyle w:val="Default"/>
-        <w:rPr>
-          <w:lang w:val="fr-FR"/>
-        </w:rPr>
-      </w:pPr>
-    </w:p>
-    <w:p>
-      <w:pPr>
-        <w:pStyle w:val="Default"/>
-        <w:rPr>
-          <w:lang w:val="fr-FR"/>
-        </w:rPr>
-      </w:pPr>
-    </w:p>
-    <w:p>
-      <w:pPr>
-        <w:pStyle w:val="Default"/>
-        <w:rPr>
-          <w:lang w:val="fr-FR"/>
-        </w:rPr>
-      </w:pPr>
-    </w:p>
-    <w:p>
-      <w:pPr>
-        <w:pStyle w:val="Default"/>
-        <w:rPr>
-          <w:lang w:val="fr-FR"/>
-        </w:rPr>
-      </w:pPr>
-    </w:p>
-    <w:p>
-      <w:pPr>
-        <w:pStyle w:val="Default"/>
-        <w:rPr>
-          <w:lang w:val="fr-FR"/>
-        </w:rPr>
-      </w:pPr>
-    </w:p>
-    <w:p>
-      <w:pPr>
-        <w:pStyle w:val="Default"/>
-        <w:rPr>
-          <w:lang w:val="fr-FR"/>
-        </w:rPr>
-      </w:pPr>
-    </w:p>
-    <w:p>
-      <w:pPr>
-        <w:pStyle w:val="Default"/>
-        <w:rPr>
-          <w:lang w:val="fr-FR"/>
-        </w:rPr>
-      </w:pPr>
-    </w:p>
-    <w:p>
-      <w:pPr>
-        <w:pStyle w:val="Default"/>
-        <w:jc w:val="both"/>
-        <w:rPr>
-          <w:sz w:val="21"/>
-          <w:lang w:val="fr-FR"/>
-        </w:rPr>
-      </w:pPr>
-    </w:p>
-    <w:p>
-      <w:pPr>
-        <w:pStyle w:val="Default"/>
-        <w:jc w:val="both"/>
-        <w:rPr>
-          <w:sz w:val="21"/>
-          <w:lang w:val="fr-FR"/>
-        </w:rPr>
-      </w:pPr>
-    </w:p>
-    <w:p>
-      <w:pPr>
-        <w:pStyle w:val="Default"/>
-        <w:jc w:val="both"/>
-        <w:rPr>
-          <w:sz w:val="21"/>
-          <w:lang w:val="fr-FR"/>
-        </w:rPr>
-      </w:pPr>
-    </w:p>
-    <w:p>
-      <w:pPr>
-        <w:pStyle w:val="Default"/>
-        <w:jc w:val="both"/>
-        <w:rPr>
-          <w:sz w:val="21"/>
           <w:lang w:val="fr-FR"/>
         </w:rPr>
       </w:pPr>
@@ -5068,150 +4908,6 @@
     <w:p>
       <w:pPr>
         <w:pStyle w:val="Default"/>
-        <w:rPr>
-          <w:b/>
-          <w:bCs/>
-          <w:sz w:val="26"/>
-          <w:szCs w:val="26"/>
-          <w:lang w:val="fr-FR"/>
-        </w:rPr>
-      </w:pPr>
-    </w:p>
-    <w:p>
-      <w:pPr>
-        <w:pStyle w:val="Default"/>
-        <w:rPr>
-          <w:b/>
-          <w:bCs/>
-          <w:sz w:val="26"/>
-          <w:szCs w:val="26"/>
-          <w:lang w:val="fr-FR"/>
-        </w:rPr>
-      </w:pPr>
-    </w:p>
-    <w:p>
-      <w:pPr>
-        <w:pStyle w:val="Default"/>
-        <w:rPr>
-          <w:b/>
-          <w:bCs/>
-          <w:sz w:val="26"/>
-          <w:szCs w:val="26"/>
-          <w:lang w:val="fr-FR"/>
-        </w:rPr>
-      </w:pPr>
-    </w:p>
-    <w:p>
-      <w:pPr>
-        <w:pStyle w:val="Default"/>
-        <w:rPr>
-          <w:b/>
-          <w:bCs/>
-          <w:sz w:val="26"/>
-          <w:szCs w:val="26"/>
-          <w:lang w:val="fr-FR"/>
-        </w:rPr>
-      </w:pPr>
-    </w:p>
-    <w:p>
-      <w:pPr>
-        <w:pStyle w:val="Default"/>
-        <w:rPr>
-          <w:b/>
-          <w:bCs/>
-          <w:sz w:val="26"/>
-          <w:szCs w:val="26"/>
-          <w:lang w:val="fr-FR"/>
-        </w:rPr>
-      </w:pPr>
-    </w:p>
-    <w:p>
-      <w:pPr>
-        <w:pStyle w:val="Default"/>
-        <w:rPr>
-          <w:b/>
-          <w:bCs/>
-          <w:sz w:val="26"/>
-          <w:szCs w:val="26"/>
-          <w:lang w:val="fr-FR"/>
-        </w:rPr>
-      </w:pPr>
-    </w:p>
-    <w:p>
-      <w:pPr>
-        <w:pStyle w:val="Default"/>
-        <w:rPr>
-          <w:b/>
-          <w:bCs/>
-          <w:sz w:val="26"/>
-          <w:szCs w:val="26"/>
-          <w:lang w:val="fr-FR"/>
-        </w:rPr>
-      </w:pPr>
-    </w:p>
-    <w:p>
-      <w:pPr>
-        <w:pStyle w:val="Default"/>
-        <w:rPr>
-          <w:b/>
-          <w:bCs/>
-          <w:sz w:val="26"/>
-          <w:szCs w:val="26"/>
-          <w:lang w:val="fr-FR"/>
-        </w:rPr>
-      </w:pPr>
-    </w:p>
-    <w:p>
-      <w:pPr>
-        <w:pStyle w:val="Default"/>
-        <w:rPr>
-          <w:b/>
-          <w:bCs/>
-          <w:sz w:val="26"/>
-          <w:szCs w:val="26"/>
-          <w:lang w:val="fr-FR"/>
-        </w:rPr>
-      </w:pPr>
-    </w:p>
-    <w:p>
-      <w:pPr>
-        <w:pStyle w:val="Default"/>
-        <w:rPr>
-          <w:b/>
-          <w:bCs/>
-          <w:sz w:val="26"/>
-          <w:szCs w:val="26"/>
-          <w:lang w:val="fr-FR"/>
-        </w:rPr>
-      </w:pPr>
-    </w:p>
-    <w:p>
-      <w:pPr>
-        <w:pStyle w:val="Default"/>
-        <w:rPr>
-          <w:b/>
-          <w:bCs/>
-          <w:sz w:val="26"/>
-          <w:szCs w:val="26"/>
-          <w:lang w:val="fr-FR"/>
-        </w:rPr>
-      </w:pPr>
-    </w:p>
-    <w:p>
-      <w:pPr>
-        <w:pStyle w:val="Default"/>
-        <w:rPr>
-          <w:b/>
-          <w:bCs/>
-          <w:sz w:val="26"/>
-          <w:szCs w:val="26"/>
-          <w:lang w:val="fr-FR"/>
-        </w:rPr>
-      </w:pPr>
-    </w:p>
-    <w:p>
-      <w:pPr>
-        <w:pStyle w:val="Default"/>
         <w:numPr>
           <w:ilvl w:val="2"/>
           <w:numId w:val="15"/>
@@ -5325,14 +5021,7 @@
         <w:rPr>
           <w:lang w:val="fr-FR"/>
         </w:rPr>
-        <w:t xml:space="preserve">L'entité Player est l'utilisateur. Il peut lancer et quitter le jeu, lancer une partie, </w:t>
-      </w:r>
-      <w:r>
-        <w:rPr>
-          <w:lang w:val="fr-FR"/>
-        </w:rPr>
-        <w:lastRenderedPageBreak/>
-        <w:t>changer les paramètres et créer une carte.</w:t>
+        <w:t>L'entité Player est l'utilisateur. Il peut lancer et quitter le jeu, lancer une partie, changer les paramètres et créer une carte.</w:t>
       </w:r>
     </w:p>
     <w:p>
@@ -5492,6 +5181,7 @@
           <w:szCs w:val="26"/>
           <w:lang w:val="fr-FR"/>
         </w:rPr>
+        <w:lastRenderedPageBreak/>
         <w:t xml:space="preserve">  Diagramme de classes</w:t>
       </w:r>
     </w:p>
@@ -5623,7 +5313,6 @@
           <w:noProof/>
           <w:lang w:val="fr-FR" w:eastAsia="fr-FR" w:bidi="ar-SA"/>
         </w:rPr>
-        <w:lastRenderedPageBreak/>
         <w:drawing>
           <wp:anchor distT="0" distB="0" distL="0" distR="0" simplePos="0" relativeHeight="251641856" behindDoc="0" locked="0" layoutInCell="1" allowOverlap="1">
             <wp:simplePos x="0" y="0"/>
@@ -5954,6 +5643,7 @@
           <w:noProof/>
           <w:lang w:val="fr-FR" w:eastAsia="fr-FR" w:bidi="ar-SA"/>
         </w:rPr>
+        <w:lastRenderedPageBreak/>
         <w:drawing>
           <wp:anchor distT="0" distB="0" distL="0" distR="0" simplePos="0" relativeHeight="251642880" behindDoc="0" locked="0" layoutInCell="1" allowOverlap="1">
             <wp:simplePos x="0" y="0"/>
@@ -6023,7 +5713,6 @@
         <w:rPr>
           <w:lang w:val="fr-FR"/>
         </w:rPr>
-        <w:lastRenderedPageBreak/>
         <w:t>La partie “Draggable”, qui s'occupe du comportement des éléments pouvant être déplacés par le joueur (et non le personnage):</w:t>
       </w:r>
     </w:p>
@@ -6182,86 +5871,6 @@
     <w:p>
       <w:pPr>
         <w:pStyle w:val="Default"/>
-        <w:rPr>
-          <w:lang w:val="fr-FR"/>
-        </w:rPr>
-      </w:pPr>
-    </w:p>
-    <w:p>
-      <w:pPr>
-        <w:pStyle w:val="Default"/>
-        <w:rPr>
-          <w:lang w:val="fr-FR"/>
-        </w:rPr>
-      </w:pPr>
-    </w:p>
-    <w:p>
-      <w:pPr>
-        <w:pStyle w:val="Default"/>
-        <w:rPr>
-          <w:lang w:val="fr-FR"/>
-        </w:rPr>
-      </w:pPr>
-    </w:p>
-    <w:p>
-      <w:pPr>
-        <w:pStyle w:val="Default"/>
-        <w:rPr>
-          <w:lang w:val="fr-FR"/>
-        </w:rPr>
-      </w:pPr>
-    </w:p>
-    <w:p>
-      <w:pPr>
-        <w:pStyle w:val="Default"/>
-        <w:rPr>
-          <w:lang w:val="fr-FR"/>
-        </w:rPr>
-      </w:pPr>
-    </w:p>
-    <w:p>
-      <w:pPr>
-        <w:pStyle w:val="Default"/>
-        <w:rPr>
-          <w:lang w:val="fr-FR"/>
-        </w:rPr>
-      </w:pPr>
-    </w:p>
-    <w:p>
-      <w:pPr>
-        <w:pStyle w:val="Default"/>
-        <w:rPr>
-          <w:lang w:val="fr-FR"/>
-        </w:rPr>
-      </w:pPr>
-    </w:p>
-    <w:p>
-      <w:pPr>
-        <w:pStyle w:val="Default"/>
-        <w:rPr>
-          <w:lang w:val="fr-FR"/>
-        </w:rPr>
-      </w:pPr>
-    </w:p>
-    <w:p>
-      <w:pPr>
-        <w:pStyle w:val="Default"/>
-        <w:rPr>
-          <w:lang w:val="fr-FR"/>
-        </w:rPr>
-      </w:pPr>
-    </w:p>
-    <w:p>
-      <w:pPr>
-        <w:pStyle w:val="Default"/>
-        <w:rPr>
-          <w:lang w:val="fr-FR"/>
-        </w:rPr>
-      </w:pPr>
-    </w:p>
-    <w:p>
-      <w:pPr>
-        <w:pStyle w:val="Default"/>
         <w:numPr>
           <w:ilvl w:val="1"/>
           <w:numId w:val="15"/>
@@ -6392,7 +6001,55 @@
           <w:bCs/>
           <w:lang w:val="fr-FR"/>
         </w:rPr>
-        <w:t>Notre application inclus un générateur aléatoire de niveaux qui est capable de générer des niveaux suivant différent paramètre qui sont le nombre d'actions nécessaire pour résoudre le niveau, la hauteur et la largeur du niveau en nombre de cases.</w:t>
+        <w:t>Notre application inclus un générateur aléatoire de niveaux qui est capable de générer des niveaux suivant différent</w:t>
+      </w:r>
+      <w:r>
+        <w:rPr>
+          <w:rFonts w:asciiTheme="minorHAnsi" w:hAnsiTheme="minorHAnsi"/>
+          <w:bCs/>
+          <w:lang w:val="fr-FR"/>
+        </w:rPr>
+        <w:t>s</w:t>
+      </w:r>
+      <w:r>
+        <w:rPr>
+          <w:rFonts w:asciiTheme="minorHAnsi" w:hAnsiTheme="minorHAnsi"/>
+          <w:bCs/>
+          <w:lang w:val="fr-FR"/>
+        </w:rPr>
+        <w:t xml:space="preserve"> paramètre</w:t>
+      </w:r>
+      <w:r>
+        <w:rPr>
+          <w:rFonts w:asciiTheme="minorHAnsi" w:hAnsiTheme="minorHAnsi"/>
+          <w:bCs/>
+          <w:lang w:val="fr-FR"/>
+        </w:rPr>
+        <w:t>s</w:t>
+      </w:r>
+      <w:r>
+        <w:rPr>
+          <w:rFonts w:asciiTheme="minorHAnsi" w:hAnsiTheme="minorHAnsi"/>
+          <w:bCs/>
+          <w:lang w:val="fr-FR"/>
+        </w:rPr>
+        <w:t xml:space="preserve"> qui sont le nombre d'actions nécessaire</w:t>
+      </w:r>
+      <w:r>
+        <w:rPr>
+          <w:rFonts w:asciiTheme="minorHAnsi" w:hAnsiTheme="minorHAnsi"/>
+          <w:bCs/>
+          <w:lang w:val="fr-FR"/>
+        </w:rPr>
+        <w:t>s</w:t>
+      </w:r>
+      <w:r>
+        <w:rPr>
+          <w:rFonts w:asciiTheme="minorHAnsi" w:hAnsiTheme="minorHAnsi"/>
+          <w:bCs/>
+          <w:lang w:val="fr-FR"/>
+        </w:rPr>
+        <w:t xml:space="preserve"> pour résoudre le niveau, la hauteur et la largeur du niveau en nombre de cases.</w:t>
       </w:r>
       <w:r>
         <w:rPr>
@@ -6408,7 +6065,31 @@
           <w:bCs/>
           <w:lang w:val="fr-FR"/>
         </w:rPr>
-        <w:t>qui consiste a proposer a l'utilisateur une série de niveaux de plus en plus complexe, le but étant de ne jamais commettre d'erreur pour évi</w:t>
+        <w:t>qui consiste à proposer à</w:t>
+      </w:r>
+      <w:r>
+        <w:rPr>
+          <w:rFonts w:asciiTheme="minorHAnsi" w:hAnsiTheme="minorHAnsi"/>
+          <w:bCs/>
+          <w:lang w:val="fr-FR"/>
+        </w:rPr>
+        <w:t xml:space="preserve"> l'utilisateur une série de niveaux de plus en plus complexe</w:t>
+      </w:r>
+      <w:r>
+        <w:rPr>
+          <w:rFonts w:asciiTheme="minorHAnsi" w:hAnsiTheme="minorHAnsi"/>
+          <w:bCs/>
+          <w:lang w:val="fr-FR"/>
+        </w:rPr>
+        <w:t>s</w:t>
+      </w:r>
+      <w:r>
+        <w:rPr>
+          <w:rFonts w:asciiTheme="minorHAnsi" w:hAnsiTheme="minorHAnsi"/>
+          <w:bCs/>
+          <w:lang w:val="fr-FR"/>
+        </w:rPr>
+        <w:t>, le but étant de ne jamais commettre d'erreur pour évi</w:t>
       </w:r>
       <w:r>
         <w:rPr>
@@ -6432,7 +6113,23 @@
           <w:bCs/>
           <w:lang w:val="fr-FR"/>
         </w:rPr>
-        <w:t>e recommencer une série du début. Il peut aussi nous servir a générer les bases d'un niveau que l'on souhaite ajouter dans la liste des niveaux "pré-générer" proposé a l'utilisateur.</w:t>
+        <w:t>e recommencer une série du début. Il peut aussi nous servir a générer les bases d'un niveau que l'on souhaite ajouter dans la liste des niveaux "pré-générer" proposé</w:t>
+      </w:r>
+      <w:r>
+        <w:rPr>
+          <w:rFonts w:asciiTheme="minorHAnsi" w:hAnsiTheme="minorHAnsi"/>
+          <w:bCs/>
+          <w:lang w:val="fr-FR"/>
+        </w:rPr>
+        <w:t>s à</w:t>
+      </w:r>
+      <w:r>
+        <w:rPr>
+          <w:rFonts w:asciiTheme="minorHAnsi" w:hAnsiTheme="minorHAnsi"/>
+          <w:bCs/>
+          <w:lang w:val="fr-FR"/>
+        </w:rPr>
+        <w:t xml:space="preserve"> l'utilisateur.</w:t>
       </w:r>
     </w:p>
     <w:p>
@@ -6710,7 +6407,23 @@
           <w:bCs/>
           <w:lang w:val="fr-FR"/>
         </w:rPr>
-        <w:t xml:space="preserve"> complexe pour que l'utilisateur ne découvre pas directement la solution n'est pas facile car il faut masquer les chemins évident a emprunter pour résoudre l'</w:t>
+        <w:t xml:space="preserve"> complexe pour que l'utilisateur ne découvre pas directement la solution n'est pas facile car il faut masquer les chemins évident</w:t>
+      </w:r>
+      <w:r>
+        <w:rPr>
+          <w:rFonts w:asciiTheme="minorHAnsi" w:hAnsiTheme="minorHAnsi"/>
+          <w:bCs/>
+          <w:lang w:val="fr-FR"/>
+        </w:rPr>
+        <w:t>s à</w:t>
+      </w:r>
+      <w:r>
+        <w:rPr>
+          <w:rFonts w:asciiTheme="minorHAnsi" w:hAnsiTheme="minorHAnsi"/>
+          <w:bCs/>
+          <w:lang w:val="fr-FR"/>
+        </w:rPr>
+        <w:t xml:space="preserve"> emprunter pour résoudre l'</w:t>
       </w:r>
       <w:r>
         <w:rPr>
@@ -6726,15 +6439,71 @@
           <w:bCs/>
           <w:lang w:val="fr-FR"/>
         </w:rPr>
-        <w:t>. La capacité de calcul faible d'un appareil mobile comparé a un ordinateur est également un point important a prendre en compte pour que l'utilisa</w:t>
-      </w:r>
-      <w:r>
-        <w:rPr>
-          <w:rFonts w:asciiTheme="minorHAnsi" w:hAnsiTheme="minorHAnsi"/>
-          <w:bCs/>
-          <w:lang w:val="fr-FR"/>
-        </w:rPr>
-        <w:t>teur n'est pas a attendre plusieurs dizaines de seconde avant d'obtenir un niveau fonctionnel.</w:t>
+        <w:t>. La capacité de calcul faible d'un appareil mobile comparé</w:t>
+      </w:r>
+      <w:r>
+        <w:rPr>
+          <w:rFonts w:asciiTheme="minorHAnsi" w:hAnsiTheme="minorHAnsi"/>
+          <w:bCs/>
+          <w:lang w:val="fr-FR"/>
+        </w:rPr>
+        <w:t>e à</w:t>
+      </w:r>
+      <w:r>
+        <w:rPr>
+          <w:rFonts w:asciiTheme="minorHAnsi" w:hAnsiTheme="minorHAnsi"/>
+          <w:bCs/>
+          <w:lang w:val="fr-FR"/>
+        </w:rPr>
+        <w:t xml:space="preserve"> un ordinateur est également un</w:t>
+      </w:r>
+      <w:r>
+        <w:rPr>
+          <w:rFonts w:asciiTheme="minorHAnsi" w:hAnsiTheme="minorHAnsi"/>
+          <w:bCs/>
+          <w:lang w:val="fr-FR"/>
+        </w:rPr>
+        <w:t xml:space="preserve"> point important à</w:t>
+      </w:r>
+      <w:r>
+        <w:rPr>
+          <w:rFonts w:asciiTheme="minorHAnsi" w:hAnsiTheme="minorHAnsi"/>
+          <w:bCs/>
+          <w:lang w:val="fr-FR"/>
+        </w:rPr>
+        <w:t xml:space="preserve"> prendre en compte pour que l'utilisa</w:t>
+      </w:r>
+      <w:r>
+        <w:rPr>
+          <w:rFonts w:asciiTheme="minorHAnsi" w:hAnsiTheme="minorHAnsi"/>
+          <w:bCs/>
+          <w:lang w:val="fr-FR"/>
+        </w:rPr>
+        <w:t>teur n'est pas à</w:t>
+      </w:r>
+      <w:r>
+        <w:rPr>
+          <w:rFonts w:asciiTheme="minorHAnsi" w:hAnsiTheme="minorHAnsi"/>
+          <w:bCs/>
+          <w:lang w:val="fr-FR"/>
+        </w:rPr>
+        <w:t xml:space="preserve"> attendre plusieurs dizaines de seconde</w:t>
+      </w:r>
+      <w:r>
+        <w:rPr>
+          <w:rFonts w:asciiTheme="minorHAnsi" w:hAnsiTheme="minorHAnsi"/>
+          <w:bCs/>
+          <w:lang w:val="fr-FR"/>
+        </w:rPr>
+        <w:t>s</w:t>
+      </w:r>
+      <w:r>
+        <w:rPr>
+          <w:rFonts w:asciiTheme="minorHAnsi" w:hAnsiTheme="minorHAnsi"/>
+          <w:bCs/>
+          <w:lang w:val="fr-FR"/>
+        </w:rPr>
+        <w:t xml:space="preserve"> avant d'obtenir un niveau fonctionnel.</w:t>
       </w:r>
       <w:r>
         <w:rPr>
@@ -6804,7 +6573,23 @@
           <w:bCs/>
           <w:lang w:val="fr-FR"/>
         </w:rPr>
-        <w:t xml:space="preserve"> pour résoudre le niveau et va placer au </w:t>
+        <w:t xml:space="preserve"> pour résoudre le niveau et va placer au</w:t>
+      </w:r>
+      <w:r>
+        <w:rPr>
+          <w:rFonts w:asciiTheme="minorHAnsi" w:hAnsiTheme="minorHAnsi"/>
+          <w:bCs/>
+          <w:lang w:val="fr-FR"/>
+        </w:rPr>
+        <w:t>x</w:t>
+      </w:r>
+      <w:r>
+        <w:rPr>
+          <w:rFonts w:asciiTheme="minorHAnsi" w:hAnsiTheme="minorHAnsi"/>
+          <w:bCs/>
+          <w:lang w:val="fr-FR"/>
+        </w:rPr>
+        <w:t xml:space="preserve"> </w:t>
       </w:r>
       <w:r>
         <w:rPr>
@@ -6820,15 +6605,71 @@
           <w:bCs/>
           <w:lang w:val="fr-FR"/>
         </w:rPr>
-        <w:t xml:space="preserve"> la case de départ et la case d'arrivé. Il va ensuite générer l'environnement autour de ce chemin de façon à ce que le chemin établit soit la ou l'une des seule solutions</w:t>
-      </w:r>
-      <w:r>
-        <w:rPr>
-          <w:rFonts w:asciiTheme="minorHAnsi" w:hAnsiTheme="minorHAnsi"/>
-          <w:bCs/>
-          <w:lang w:val="fr-FR"/>
-        </w:rPr>
-        <w:t xml:space="preserve"> à l'énigme. Pour obliger l'utilisateur à passer par les chemins établis </w:t>
+        <w:t>s</w:t>
+      </w:r>
+      <w:r>
+        <w:rPr>
+          <w:rFonts w:asciiTheme="minorHAnsi" w:hAnsiTheme="minorHAnsi"/>
+          <w:bCs/>
+          <w:lang w:val="fr-FR"/>
+        </w:rPr>
+        <w:t xml:space="preserve"> la case de départ et la case d'arrivé</w:t>
+      </w:r>
+      <w:r>
+        <w:rPr>
+          <w:rFonts w:asciiTheme="minorHAnsi" w:hAnsiTheme="minorHAnsi"/>
+          <w:bCs/>
+          <w:lang w:val="fr-FR"/>
+        </w:rPr>
+        <w:t>e</w:t>
+      </w:r>
+      <w:r>
+        <w:rPr>
+          <w:rFonts w:asciiTheme="minorHAnsi" w:hAnsiTheme="minorHAnsi"/>
+          <w:bCs/>
+          <w:lang w:val="fr-FR"/>
+        </w:rPr>
+        <w:t>. Il va ensuite générer l'environnement autour de ce chemin de façon à ce que le chemin établit soit la ou l'une des seule</w:t>
+      </w:r>
+      <w:r>
+        <w:rPr>
+          <w:rFonts w:asciiTheme="minorHAnsi" w:hAnsiTheme="minorHAnsi"/>
+          <w:bCs/>
+          <w:lang w:val="fr-FR"/>
+        </w:rPr>
+        <w:t>s</w:t>
+      </w:r>
+      <w:r>
+        <w:rPr>
+          <w:rFonts w:asciiTheme="minorHAnsi" w:hAnsiTheme="minorHAnsi"/>
+          <w:bCs/>
+          <w:lang w:val="fr-FR"/>
+        </w:rPr>
+        <w:t xml:space="preserve"> solutions</w:t>
+      </w:r>
+      <w:r>
+        <w:rPr>
+          <w:rFonts w:asciiTheme="minorHAnsi" w:hAnsiTheme="minorHAnsi"/>
+          <w:bCs/>
+          <w:lang w:val="fr-FR"/>
+        </w:rPr>
+        <w:t xml:space="preserve"> à l'énig</w:t>
+      </w:r>
+      <w:r>
+        <w:rPr>
+          <w:rFonts w:asciiTheme="minorHAnsi" w:hAnsiTheme="minorHAnsi"/>
+          <w:bCs/>
+          <w:lang w:val="fr-FR"/>
+        </w:rPr>
+        <w:t>me. Pour obliger l'utilisateur a</w:t>
+      </w:r>
+      <w:r>
+        <w:rPr>
+          <w:rFonts w:asciiTheme="minorHAnsi" w:hAnsiTheme="minorHAnsi"/>
+          <w:bCs/>
+          <w:lang w:val="fr-FR"/>
+        </w:rPr>
+        <w:t xml:space="preserve"> passer par les </w:t>
       </w:r>
       <w:r>
         <w:rPr>
@@ -6837,15 +6678,47 @@
           <w:lang w:val="fr-FR"/>
         </w:rPr>
         <w:lastRenderedPageBreak/>
-        <w:t xml:space="preserve">il suffit de placer correctement les objectifs sur le chemin puisqu'il faut absolument ramasser tous les objectifs pour gagner la partie. On placera donc de manière aléatoire des objectifs en nombre suffisant </w:t>
-      </w:r>
-      <w:r>
-        <w:rPr>
-          <w:rFonts w:asciiTheme="minorHAnsi" w:hAnsiTheme="minorHAnsi"/>
-          <w:bCs/>
-          <w:lang w:val="fr-FR"/>
-        </w:rPr>
-        <w:t>sur les différentes sections du chemin prédéfinit. Pour terminer on ajoute des obstacles pour bloquer d'autre solutions qui serait encore possible et rendre le niveau plus crédible.</w:t>
+        <w:t xml:space="preserve">chemins établis il suffit de placer correctement les objectifs sur le chemin puisqu'il faut absolument ramasser tous les objectifs pour gagner la partie. On placera donc de manière aléatoire des objectifs en nombre suffisant </w:t>
+      </w:r>
+      <w:r>
+        <w:rPr>
+          <w:rFonts w:asciiTheme="minorHAnsi" w:hAnsiTheme="minorHAnsi"/>
+          <w:bCs/>
+          <w:lang w:val="fr-FR"/>
+        </w:rPr>
+        <w:t>sur les différentes sections du chemin prédéfinit. Pour terminer on ajoute des obstacles pour bloquer d'autre</w:t>
+      </w:r>
+      <w:r>
+        <w:rPr>
+          <w:rFonts w:asciiTheme="minorHAnsi" w:hAnsiTheme="minorHAnsi"/>
+          <w:bCs/>
+          <w:lang w:val="fr-FR"/>
+        </w:rPr>
+        <w:t xml:space="preserve">s </w:t>
+      </w:r>
+      <w:r>
+        <w:rPr>
+          <w:rFonts w:asciiTheme="minorHAnsi" w:hAnsiTheme="minorHAnsi"/>
+          <w:bCs/>
+          <w:lang w:val="fr-FR"/>
+        </w:rPr>
+        <w:t>solutions qui serai</w:t>
+      </w:r>
+      <w:r>
+        <w:rPr>
+          <w:rFonts w:asciiTheme="minorHAnsi" w:hAnsiTheme="minorHAnsi"/>
+          <w:bCs/>
+          <w:lang w:val="fr-FR"/>
+        </w:rPr>
+        <w:t>en</w:t>
+      </w:r>
+      <w:r>
+        <w:rPr>
+          <w:rFonts w:asciiTheme="minorHAnsi" w:hAnsiTheme="minorHAnsi"/>
+          <w:bCs/>
+          <w:lang w:val="fr-FR"/>
+        </w:rPr>
+        <w:t>t encore possible et rendre le niveau plus crédible.</w:t>
       </w:r>
     </w:p>
     <w:p>
@@ -7324,6 +7197,138 @@
     <w:p>
       <w:pPr>
         <w:pStyle w:val="Default"/>
+        <w:rPr>
+          <w:b/>
+          <w:bCs/>
+          <w:sz w:val="26"/>
+          <w:szCs w:val="26"/>
+          <w:lang w:val="fr-FR"/>
+        </w:rPr>
+      </w:pPr>
+    </w:p>
+    <w:p>
+      <w:pPr>
+        <w:pStyle w:val="Default"/>
+        <w:rPr>
+          <w:b/>
+          <w:bCs/>
+          <w:sz w:val="26"/>
+          <w:szCs w:val="26"/>
+          <w:lang w:val="fr-FR"/>
+        </w:rPr>
+      </w:pPr>
+    </w:p>
+    <w:p>
+      <w:pPr>
+        <w:pStyle w:val="Default"/>
+        <w:rPr>
+          <w:b/>
+          <w:bCs/>
+          <w:sz w:val="26"/>
+          <w:szCs w:val="26"/>
+          <w:lang w:val="fr-FR"/>
+        </w:rPr>
+      </w:pPr>
+    </w:p>
+    <w:p>
+      <w:pPr>
+        <w:pStyle w:val="Default"/>
+        <w:rPr>
+          <w:b/>
+          <w:bCs/>
+          <w:sz w:val="26"/>
+          <w:szCs w:val="26"/>
+          <w:lang w:val="fr-FR"/>
+        </w:rPr>
+      </w:pPr>
+    </w:p>
+    <w:p>
+      <w:pPr>
+        <w:pStyle w:val="Default"/>
+        <w:rPr>
+          <w:b/>
+          <w:bCs/>
+          <w:sz w:val="26"/>
+          <w:szCs w:val="26"/>
+          <w:lang w:val="fr-FR"/>
+        </w:rPr>
+      </w:pPr>
+    </w:p>
+    <w:p>
+      <w:pPr>
+        <w:pStyle w:val="Default"/>
+        <w:rPr>
+          <w:b/>
+          <w:bCs/>
+          <w:sz w:val="26"/>
+          <w:szCs w:val="26"/>
+          <w:lang w:val="fr-FR"/>
+        </w:rPr>
+      </w:pPr>
+    </w:p>
+    <w:p>
+      <w:pPr>
+        <w:pStyle w:val="Default"/>
+        <w:rPr>
+          <w:b/>
+          <w:bCs/>
+          <w:sz w:val="26"/>
+          <w:szCs w:val="26"/>
+          <w:lang w:val="fr-FR"/>
+        </w:rPr>
+      </w:pPr>
+    </w:p>
+    <w:p>
+      <w:pPr>
+        <w:pStyle w:val="Default"/>
+        <w:rPr>
+          <w:b/>
+          <w:bCs/>
+          <w:sz w:val="26"/>
+          <w:szCs w:val="26"/>
+          <w:lang w:val="fr-FR"/>
+        </w:rPr>
+      </w:pPr>
+    </w:p>
+    <w:p>
+      <w:pPr>
+        <w:pStyle w:val="Default"/>
+        <w:rPr>
+          <w:b/>
+          <w:bCs/>
+          <w:sz w:val="26"/>
+          <w:szCs w:val="26"/>
+          <w:lang w:val="fr-FR"/>
+        </w:rPr>
+      </w:pPr>
+    </w:p>
+    <w:p>
+      <w:pPr>
+        <w:pStyle w:val="Default"/>
+        <w:rPr>
+          <w:b/>
+          <w:bCs/>
+          <w:sz w:val="26"/>
+          <w:szCs w:val="26"/>
+          <w:lang w:val="fr-FR"/>
+        </w:rPr>
+      </w:pPr>
+    </w:p>
+    <w:p>
+      <w:pPr>
+        <w:pStyle w:val="Default"/>
+        <w:rPr>
+          <w:b/>
+          <w:bCs/>
+          <w:sz w:val="26"/>
+          <w:szCs w:val="26"/>
+          <w:lang w:val="fr-FR"/>
+        </w:rPr>
+      </w:pPr>
+    </w:p>
+    <w:p>
+      <w:pPr>
+        <w:pStyle w:val="Default"/>
         <w:numPr>
           <w:ilvl w:val="3"/>
           <w:numId w:val="15"/>
@@ -7344,6 +7349,7 @@
           <w:szCs w:val="26"/>
           <w:lang w:val="fr-FR"/>
         </w:rPr>
+        <w:lastRenderedPageBreak/>
         <w:t xml:space="preserve">  Édition d'un niveau</w:t>
       </w:r>
     </w:p>
@@ -7397,67 +7403,135 @@
           <w:bCs/>
           <w:lang w:val="fr-FR"/>
         </w:rPr>
-        <w:t>L'éditeur de niveau permet a l'utilisateur de créer ses propre niveau de jeu en ayant la possibilité de placer sur la scène tous les objets accessible dans les niveau normaux (cases, objectifs...) et de choisir les actions qu'il souhaite donner a celui qui devra résoudre son énigme. L'utilisateur a évidement la possibilité de sauvegarder son niveau personnalisé et de le jouer pour le faire essayer dans son entourage.</w:t>
-      </w:r>
-    </w:p>
-    <w:p>
-      <w:pPr>
-        <w:pStyle w:val="Default"/>
-        <w:rPr>
-          <w:rFonts w:asciiTheme="minorHAnsi" w:hAnsiTheme="minorHAnsi"/>
-          <w:bCs/>
-          <w:lang w:val="fr-FR"/>
-        </w:rPr>
-      </w:pPr>
-    </w:p>
-    <w:p>
-      <w:pPr>
-        <w:pStyle w:val="Default"/>
-        <w:rPr>
-          <w:rFonts w:asciiTheme="minorHAnsi" w:hAnsiTheme="minorHAnsi"/>
-          <w:bCs/>
-          <w:lang w:val="fr-FR"/>
-        </w:rPr>
-      </w:pPr>
-    </w:p>
-    <w:p>
-      <w:pPr>
-        <w:pStyle w:val="Default"/>
-        <w:rPr>
-          <w:rFonts w:asciiTheme="minorHAnsi" w:hAnsiTheme="minorHAnsi"/>
-          <w:bCs/>
-          <w:lang w:val="fr-FR"/>
-        </w:rPr>
-      </w:pPr>
-    </w:p>
-    <w:p>
-      <w:pPr>
-        <w:pStyle w:val="Default"/>
-        <w:rPr>
-          <w:rFonts w:asciiTheme="minorHAnsi" w:hAnsiTheme="minorHAnsi"/>
-          <w:bCs/>
-          <w:lang w:val="fr-FR"/>
-        </w:rPr>
-      </w:pPr>
-    </w:p>
-    <w:p>
-      <w:pPr>
-        <w:pStyle w:val="Default"/>
-        <w:rPr>
-          <w:rFonts w:asciiTheme="minorHAnsi" w:hAnsiTheme="minorHAnsi"/>
-          <w:b/>
-          <w:bCs/>
-          <w:lang w:val="fr-FR"/>
-        </w:rPr>
-      </w:pPr>
-      <w:r>
-        <w:rPr>
-          <w:rFonts w:asciiTheme="minorHAnsi" w:hAnsiTheme="minorHAnsi"/>
-          <w:b/>
-          <w:bCs/>
-          <w:lang w:val="fr-FR"/>
-        </w:rPr>
-        <w:lastRenderedPageBreak/>
+        <w:t>L'éditeur de niveau permet a l'utilisateur de créer ses propre</w:t>
+      </w:r>
+      <w:r>
+        <w:rPr>
+          <w:rFonts w:asciiTheme="minorHAnsi" w:hAnsiTheme="minorHAnsi"/>
+          <w:bCs/>
+          <w:lang w:val="fr-FR"/>
+        </w:rPr>
+        <w:t>s</w:t>
+      </w:r>
+      <w:r>
+        <w:rPr>
+          <w:rFonts w:asciiTheme="minorHAnsi" w:hAnsiTheme="minorHAnsi"/>
+          <w:bCs/>
+          <w:lang w:val="fr-FR"/>
+        </w:rPr>
+        <w:t xml:space="preserve"> niveau</w:t>
+      </w:r>
+      <w:r>
+        <w:rPr>
+          <w:rFonts w:asciiTheme="minorHAnsi" w:hAnsiTheme="minorHAnsi"/>
+          <w:bCs/>
+          <w:lang w:val="fr-FR"/>
+        </w:rPr>
+        <w:t>x</w:t>
+      </w:r>
+      <w:r>
+        <w:rPr>
+          <w:rFonts w:asciiTheme="minorHAnsi" w:hAnsiTheme="minorHAnsi"/>
+          <w:bCs/>
+          <w:lang w:val="fr-FR"/>
+        </w:rPr>
+        <w:t xml:space="preserve"> de jeu en ayant la possibilité de placer sur la scène tous les objets accessible</w:t>
+      </w:r>
+      <w:r>
+        <w:rPr>
+          <w:rFonts w:asciiTheme="minorHAnsi" w:hAnsiTheme="minorHAnsi"/>
+          <w:bCs/>
+          <w:lang w:val="fr-FR"/>
+        </w:rPr>
+        <w:t>s</w:t>
+      </w:r>
+      <w:r>
+        <w:rPr>
+          <w:rFonts w:asciiTheme="minorHAnsi" w:hAnsiTheme="minorHAnsi"/>
+          <w:bCs/>
+          <w:lang w:val="fr-FR"/>
+        </w:rPr>
+        <w:t xml:space="preserve"> dans les niveau</w:t>
+      </w:r>
+      <w:r>
+        <w:rPr>
+          <w:rFonts w:asciiTheme="minorHAnsi" w:hAnsiTheme="minorHAnsi"/>
+          <w:bCs/>
+          <w:lang w:val="fr-FR"/>
+        </w:rPr>
+        <w:t>x</w:t>
+      </w:r>
+      <w:r>
+        <w:rPr>
+          <w:rFonts w:asciiTheme="minorHAnsi" w:hAnsiTheme="minorHAnsi"/>
+          <w:bCs/>
+          <w:lang w:val="fr-FR"/>
+        </w:rPr>
+        <w:t xml:space="preserve"> normaux (cases, objectifs...) et de choisir les</w:t>
+      </w:r>
+      <w:r>
+        <w:rPr>
+          <w:rFonts w:asciiTheme="minorHAnsi" w:hAnsiTheme="minorHAnsi"/>
+          <w:bCs/>
+          <w:lang w:val="fr-FR"/>
+        </w:rPr>
+        <w:t xml:space="preserve"> actions qu'il souhaite donner à</w:t>
+      </w:r>
+      <w:r>
+        <w:rPr>
+          <w:rFonts w:asciiTheme="minorHAnsi" w:hAnsiTheme="minorHAnsi"/>
+          <w:bCs/>
+          <w:lang w:val="fr-FR"/>
+        </w:rPr>
+        <w:t xml:space="preserve"> celui qui devra résoudre son énigme. L'utilisateur a évidement la possibilité de sauvegarder son niveau personnalisé et de le jouer pour le faire essayer dans son entourage.</w:t>
+      </w:r>
+    </w:p>
+    <w:p>
+      <w:pPr>
+        <w:pStyle w:val="Default"/>
+        <w:jc w:val="both"/>
+        <w:rPr>
+          <w:rFonts w:asciiTheme="minorHAnsi" w:hAnsiTheme="minorHAnsi"/>
+          <w:bCs/>
+          <w:lang w:val="fr-FR"/>
+        </w:rPr>
+      </w:pPr>
+      <w:r>
+        <w:rPr>
+          <w:rFonts w:asciiTheme="minorHAnsi" w:hAnsiTheme="minorHAnsi"/>
+          <w:bCs/>
+          <w:lang w:val="fr-FR"/>
+        </w:rPr>
+        <w:t>Cet éditeur de niveau pourra également être utilisé plus tard pour partager des cartes personnalisées sous forme de fichier ou par l'intermédiaire d'une plateforme multi-joueurs.</w:t>
+      </w:r>
+    </w:p>
+    <w:p>
+      <w:pPr>
+        <w:pStyle w:val="Default"/>
+        <w:rPr>
+          <w:rFonts w:asciiTheme="minorHAnsi" w:hAnsiTheme="minorHAnsi"/>
+          <w:bCs/>
+          <w:lang w:val="fr-FR"/>
+        </w:rPr>
+      </w:pPr>
+    </w:p>
+    <w:p>
+      <w:pPr>
+        <w:pStyle w:val="Default"/>
+        <w:rPr>
+          <w:rFonts w:asciiTheme="minorHAnsi" w:hAnsiTheme="minorHAnsi"/>
+          <w:b/>
+          <w:bCs/>
+          <w:lang w:val="fr-FR"/>
+        </w:rPr>
+      </w:pPr>
+      <w:r>
+        <w:rPr>
+          <w:rFonts w:asciiTheme="minorHAnsi" w:hAnsiTheme="minorHAnsi"/>
+          <w:b/>
+          <w:bCs/>
+          <w:lang w:val="fr-FR"/>
+        </w:rPr>
         <w:t>L'interface d'édition de niveau</w:t>
       </w:r>
     </w:p>
@@ -7912,28 +7986,138 @@
     <w:p>
       <w:pPr>
         <w:pStyle w:val="Default"/>
-        <w:rPr>
-          <w:rFonts w:asciiTheme="minorHAnsi" w:hAnsiTheme="minorHAnsi"/>
-          <w:bCs/>
-          <w:lang w:val="fr-FR"/>
-        </w:rPr>
-      </w:pPr>
-    </w:p>
-    <w:p>
-      <w:pPr>
-        <w:pStyle w:val="Default"/>
-        <w:rPr>
-          <w:rFonts w:asciiTheme="minorHAnsi" w:hAnsiTheme="minorHAnsi"/>
-          <w:bCs/>
-          <w:lang w:val="fr-FR"/>
-        </w:rPr>
-      </w:pPr>
-    </w:p>
-    <w:p>
-      <w:pPr>
-        <w:pStyle w:val="Default"/>
-        <w:rPr>
-          <w:rFonts w:asciiTheme="minorHAnsi" w:hAnsiTheme="minorHAnsi"/>
+        <w:jc w:val="both"/>
+        <w:rPr>
+          <w:rFonts w:asciiTheme="minorHAnsi" w:hAnsiTheme="minorHAnsi"/>
+          <w:bCs/>
+          <w:lang w:val="fr-FR"/>
+        </w:rPr>
+      </w:pPr>
+      <w:r>
+        <w:rPr>
+          <w:rFonts w:asciiTheme="minorHAnsi" w:hAnsiTheme="minorHAnsi"/>
+          <w:bCs/>
+          <w:lang w:val="fr-FR"/>
+        </w:rPr>
+        <w:t xml:space="preserve">L'interface est composée de 3 panneaux. Le panneau de gauche peut être fermé pour ne pas </w:t>
+      </w:r>
+      <w:r>
+        <w:rPr>
+          <w:rFonts w:asciiTheme="minorHAnsi" w:hAnsiTheme="minorHAnsi"/>
+          <w:bCs/>
+          <w:lang w:val="fr-FR"/>
+        </w:rPr>
+        <w:t>gêner</w:t>
+      </w:r>
+      <w:r>
+        <w:rPr>
+          <w:rFonts w:asciiTheme="minorHAnsi" w:hAnsiTheme="minorHAnsi"/>
+          <w:bCs/>
+          <w:lang w:val="fr-FR"/>
+        </w:rPr>
+        <w:t xml:space="preserve"> l'édition du niveau. Il contient </w:t>
+      </w:r>
+      <w:r>
+        <w:rPr>
+          <w:rFonts w:asciiTheme="minorHAnsi" w:hAnsiTheme="minorHAnsi"/>
+          <w:bCs/>
+          <w:lang w:val="fr-FR"/>
+        </w:rPr>
+        <w:t>différentes</w:t>
+      </w:r>
+      <w:r>
+        <w:rPr>
+          <w:rFonts w:asciiTheme="minorHAnsi" w:hAnsiTheme="minorHAnsi"/>
+          <w:bCs/>
+          <w:lang w:val="fr-FR"/>
+        </w:rPr>
+        <w:t xml:space="preserve"> options, notamment pour sauvegarder ou récupérer une sauvegarde de niveau. Le panneau de droite contient tous les objets</w:t>
+      </w:r>
+      <w:r>
+        <w:rPr>
+          <w:rFonts w:asciiTheme="minorHAnsi" w:hAnsiTheme="minorHAnsi"/>
+          <w:bCs/>
+          <w:lang w:val="fr-FR"/>
+        </w:rPr>
+        <w:t xml:space="preserve"> </w:t>
+      </w:r>
+      <w:r>
+        <w:rPr>
+          <w:rFonts w:asciiTheme="minorHAnsi" w:hAnsiTheme="minorHAnsi"/>
+          <w:bCs/>
+          <w:lang w:val="fr-FR"/>
+        </w:rPr>
+        <w:t>rangés par sections</w:t>
+      </w:r>
+      <w:r>
+        <w:rPr>
+          <w:rFonts w:asciiTheme="minorHAnsi" w:hAnsiTheme="minorHAnsi"/>
+          <w:bCs/>
+          <w:lang w:val="fr-FR"/>
+        </w:rPr>
+        <w:t xml:space="preserve"> qui peuvent composer la carte. Enfin le panneau en bas permet de définir les actions qui seront</w:t>
+      </w:r>
+      <w:r>
+        <w:rPr>
+          <w:rFonts w:asciiTheme="minorHAnsi" w:hAnsiTheme="minorHAnsi"/>
+          <w:bCs/>
+          <w:lang w:val="fr-FR"/>
+        </w:rPr>
+        <w:t xml:space="preserve"> accessible à celui qui jouera</w:t>
+      </w:r>
+      <w:r>
+        <w:rPr>
+          <w:rFonts w:asciiTheme="minorHAnsi" w:hAnsiTheme="minorHAnsi"/>
+          <w:bCs/>
+          <w:lang w:val="fr-FR"/>
+        </w:rPr>
+        <w:t xml:space="preserve"> le niveau et en quelle quantité</w:t>
+      </w:r>
+      <w:r>
+        <w:rPr>
+          <w:rFonts w:asciiTheme="minorHAnsi" w:hAnsiTheme="minorHAnsi"/>
+          <w:bCs/>
+          <w:lang w:val="fr-FR"/>
+        </w:rPr>
+        <w:t>. La quantité est afficher pour chaque action (ici 0 sur chaque action). Pour incrémenter cette quantité il faut cliquer soit sur la gauche de l'action pour incrémenter le compteur, soit sur la droite pour décrémenter le compteur.</w:t>
+      </w:r>
+    </w:p>
+    <w:p>
+      <w:pPr>
+        <w:pStyle w:val="Default"/>
+        <w:jc w:val="both"/>
+        <w:rPr>
+          <w:rFonts w:asciiTheme="minorHAnsi" w:hAnsiTheme="minorHAnsi"/>
+          <w:bCs/>
+          <w:lang w:val="fr-FR"/>
+        </w:rPr>
+      </w:pPr>
+    </w:p>
+    <w:p>
+      <w:pPr>
+        <w:pStyle w:val="Default"/>
+        <w:jc w:val="both"/>
+        <w:rPr>
+          <w:rFonts w:asciiTheme="minorHAnsi" w:hAnsiTheme="minorHAnsi"/>
+          <w:bCs/>
+          <w:lang w:val="fr-FR"/>
+        </w:rPr>
+      </w:pPr>
+      <w:r>
+        <w:rPr>
+          <w:rFonts w:asciiTheme="minorHAnsi" w:hAnsiTheme="minorHAnsi"/>
+          <w:bCs/>
+          <w:lang w:val="fr-FR"/>
+        </w:rPr>
+        <w:t xml:space="preserve">L'utilité des 3 boutons en bas de l'interface est expliqué dans les parties suivante. </w:t>
+      </w:r>
+    </w:p>
+    <w:p>
+      <w:pPr>
+        <w:pStyle w:val="Default"/>
+        <w:rPr>
+          <w:rFonts w:asciiTheme="minorHAnsi" w:hAnsiTheme="minorHAnsi"/>
+          <w:b/>
           <w:bCs/>
           <w:lang w:val="fr-FR"/>
         </w:rPr>
@@ -7993,7 +8177,23 @@
           <w:bCs/>
           <w:lang w:val="fr-FR"/>
         </w:rPr>
-        <w:t xml:space="preserve">La carte que l'utilisateur édite est placé dans un GameObject appelé TileMapEditor auquel est affecté deux </w:t>
+        <w:t>La carte que l'utilisateur édite est placé</w:t>
+      </w:r>
+      <w:r>
+        <w:rPr>
+          <w:rFonts w:asciiTheme="minorHAnsi" w:hAnsiTheme="minorHAnsi"/>
+          <w:bCs/>
+          <w:lang w:val="fr-FR"/>
+        </w:rPr>
+        <w:t>e</w:t>
+      </w:r>
+      <w:r>
+        <w:rPr>
+          <w:rFonts w:asciiTheme="minorHAnsi" w:hAnsiTheme="minorHAnsi"/>
+          <w:bCs/>
+          <w:lang w:val="fr-FR"/>
+        </w:rPr>
+        <w:t xml:space="preserve"> dans un GameObject appelé TileMapEditor auquel est affecté deux </w:t>
       </w:r>
       <w:r>
         <w:rPr>
@@ -8009,6 +8209,14 @@
           <w:bCs/>
           <w:lang w:val="fr-FR"/>
         </w:rPr>
+        <w:t>s</w:t>
+      </w:r>
+      <w:r>
+        <w:rPr>
+          <w:rFonts w:asciiTheme="minorHAnsi" w:hAnsiTheme="minorHAnsi"/>
+          <w:bCs/>
+          <w:lang w:val="fr-FR"/>
+        </w:rPr>
         <w:t xml:space="preserve">, PutEditorTiles et RemoveEditorTiles. Ces deux </w:t>
       </w:r>
       <w:r>
@@ -8025,6 +8233,14 @@
           <w:bCs/>
           <w:lang w:val="fr-FR"/>
         </w:rPr>
+        <w:t>s</w:t>
+      </w:r>
+      <w:r>
+        <w:rPr>
+          <w:rFonts w:asciiTheme="minorHAnsi" w:hAnsiTheme="minorHAnsi"/>
+          <w:bCs/>
+          <w:lang w:val="fr-FR"/>
+        </w:rPr>
         <w:t xml:space="preserve"> agisse</w:t>
       </w:r>
       <w:r>
@@ -8041,15 +8257,63 @@
           <w:bCs/>
           <w:lang w:val="fr-FR"/>
         </w:rPr>
-        <w:t xml:space="preserve"> sur le contenu de la carte, le premier sert a poser des objets, l'autre les supprime. Il ne peuvent pas être actif au même moment</w:t>
-      </w:r>
-      <w:r>
-        <w:rPr>
-          <w:rFonts w:asciiTheme="minorHAnsi" w:hAnsiTheme="minorHAnsi"/>
-          <w:bCs/>
-          <w:lang w:val="fr-FR"/>
-        </w:rPr>
-        <w:t xml:space="preserve"> sinon l'un supprimerai ce que l'autre vient d'ajouter. Le script PutEditorTiles est donc actif par défaut mais un c</w:t>
+        <w:t xml:space="preserve"> sur le conten</w:t>
+      </w:r>
+      <w:r>
+        <w:rPr>
+          <w:rFonts w:asciiTheme="minorHAnsi" w:hAnsiTheme="minorHAnsi"/>
+          <w:bCs/>
+          <w:lang w:val="fr-FR"/>
+        </w:rPr>
+        <w:t>u de la carte, le premier sert à</w:t>
+      </w:r>
+      <w:r>
+        <w:rPr>
+          <w:rFonts w:asciiTheme="minorHAnsi" w:hAnsiTheme="minorHAnsi"/>
+          <w:bCs/>
+          <w:lang w:val="fr-FR"/>
+        </w:rPr>
+        <w:t xml:space="preserve"> poser des objets, l'autre les supprime. Il ne peuvent pas être actif</w:t>
+      </w:r>
+      <w:r>
+        <w:rPr>
+          <w:rFonts w:asciiTheme="minorHAnsi" w:hAnsiTheme="minorHAnsi"/>
+          <w:bCs/>
+          <w:lang w:val="fr-FR"/>
+        </w:rPr>
+        <w:t>s</w:t>
+      </w:r>
+      <w:r>
+        <w:rPr>
+          <w:rFonts w:asciiTheme="minorHAnsi" w:hAnsiTheme="minorHAnsi"/>
+          <w:bCs/>
+          <w:lang w:val="fr-FR"/>
+        </w:rPr>
+        <w:t xml:space="preserve"> au même moment</w:t>
+      </w:r>
+      <w:r>
+        <w:rPr>
+          <w:rFonts w:asciiTheme="minorHAnsi" w:hAnsiTheme="minorHAnsi"/>
+          <w:bCs/>
+          <w:lang w:val="fr-FR"/>
+        </w:rPr>
+        <w:t xml:space="preserve"> sinon l'un supprimerai</w:t>
+      </w:r>
+      <w:r>
+        <w:rPr>
+          <w:rFonts w:asciiTheme="minorHAnsi" w:hAnsiTheme="minorHAnsi"/>
+          <w:bCs/>
+          <w:lang w:val="fr-FR"/>
+        </w:rPr>
+        <w:t>t ce que l'autre vient d'ajouter</w:t>
+      </w:r>
+      <w:r>
+        <w:rPr>
+          <w:rFonts w:asciiTheme="minorHAnsi" w:hAnsiTheme="minorHAnsi"/>
+          <w:bCs/>
+          <w:lang w:val="fr-FR"/>
+        </w:rPr>
+        <w:t>. Le script PutEditorTiles est donc actif par défaut mais un c</w:t>
       </w:r>
       <w:r>
         <w:rPr>
@@ -8092,31 +8356,103 @@
           <w:bCs/>
           <w:lang w:val="fr-FR"/>
         </w:rPr>
-        <w:t xml:space="preserve"> fonctionne sur un principe simi</w:t>
-      </w:r>
-      <w:r>
-        <w:rPr>
-          <w:rFonts w:asciiTheme="minorHAnsi" w:hAnsiTheme="minorHAnsi"/>
-          <w:bCs/>
-          <w:lang w:val="fr-FR"/>
-        </w:rPr>
-        <w:t>laire : ils détecte la position</w:t>
-      </w:r>
-      <w:r>
-        <w:rPr>
-          <w:rFonts w:asciiTheme="minorHAnsi" w:hAnsiTheme="minorHAnsi"/>
-          <w:bCs/>
-          <w:lang w:val="fr-FR"/>
-        </w:rPr>
-        <w:t xml:space="preserve"> des doigt sur l'écran </w:t>
-      </w:r>
-      <w:r>
-        <w:rPr>
-          <w:rFonts w:asciiTheme="minorHAnsi" w:hAnsiTheme="minorHAnsi"/>
-          <w:bCs/>
-          <w:lang w:val="fr-FR"/>
-        </w:rPr>
-        <w:t>et calcule la case visée par l'util</w:t>
+        <w:t>s</w:t>
+      </w:r>
+      <w:r>
+        <w:rPr>
+          <w:rFonts w:asciiTheme="minorHAnsi" w:hAnsiTheme="minorHAnsi"/>
+          <w:bCs/>
+          <w:lang w:val="fr-FR"/>
+        </w:rPr>
+        <w:t xml:space="preserve"> fonctionne</w:t>
+      </w:r>
+      <w:r>
+        <w:rPr>
+          <w:rFonts w:asciiTheme="minorHAnsi" w:hAnsiTheme="minorHAnsi"/>
+          <w:bCs/>
+          <w:lang w:val="fr-FR"/>
+        </w:rPr>
+        <w:t>nt</w:t>
+      </w:r>
+      <w:r>
+        <w:rPr>
+          <w:rFonts w:asciiTheme="minorHAnsi" w:hAnsiTheme="minorHAnsi"/>
+          <w:bCs/>
+          <w:lang w:val="fr-FR"/>
+        </w:rPr>
+        <w:t xml:space="preserve"> sur un principe simi</w:t>
+      </w:r>
+      <w:r>
+        <w:rPr>
+          <w:rFonts w:asciiTheme="minorHAnsi" w:hAnsiTheme="minorHAnsi"/>
+          <w:bCs/>
+          <w:lang w:val="fr-FR"/>
+        </w:rPr>
+        <w:t>laire : ils détect</w:t>
+      </w:r>
+      <w:r>
+        <w:rPr>
+          <w:rFonts w:asciiTheme="minorHAnsi" w:hAnsiTheme="minorHAnsi"/>
+          <w:bCs/>
+          <w:lang w:val="fr-FR"/>
+        </w:rPr>
+        <w:t>ent</w:t>
+      </w:r>
+      <w:r>
+        <w:rPr>
+          <w:rFonts w:asciiTheme="minorHAnsi" w:hAnsiTheme="minorHAnsi"/>
+          <w:bCs/>
+          <w:lang w:val="fr-FR"/>
+        </w:rPr>
+        <w:t xml:space="preserve"> la position</w:t>
+      </w:r>
+      <w:r>
+        <w:rPr>
+          <w:rFonts w:asciiTheme="minorHAnsi" w:hAnsiTheme="minorHAnsi"/>
+          <w:bCs/>
+          <w:lang w:val="fr-FR"/>
+        </w:rPr>
+        <w:t xml:space="preserve"> des doigt</w:t>
+      </w:r>
+      <w:r>
+        <w:rPr>
+          <w:rFonts w:asciiTheme="minorHAnsi" w:hAnsiTheme="minorHAnsi"/>
+          <w:bCs/>
+          <w:lang w:val="fr-FR"/>
+        </w:rPr>
+        <w:t>s</w:t>
+      </w:r>
+      <w:r>
+        <w:rPr>
+          <w:rFonts w:asciiTheme="minorHAnsi" w:hAnsiTheme="minorHAnsi"/>
+          <w:bCs/>
+          <w:lang w:val="fr-FR"/>
+        </w:rPr>
+        <w:t xml:space="preserve"> sur l'écran </w:t>
+      </w:r>
+      <w:r>
+        <w:rPr>
+          <w:rFonts w:asciiTheme="minorHAnsi" w:hAnsiTheme="minorHAnsi"/>
+          <w:bCs/>
+          <w:lang w:val="fr-FR"/>
+        </w:rPr>
+        <w:t>et calcule</w:t>
+      </w:r>
+      <w:r>
+        <w:rPr>
+          <w:rFonts w:asciiTheme="minorHAnsi" w:hAnsiTheme="minorHAnsi"/>
+          <w:bCs/>
+          <w:lang w:val="fr-FR"/>
+        </w:rPr>
+        <w:t>nt</w:t>
+      </w:r>
+      <w:r>
+        <w:rPr>
+          <w:rFonts w:asciiTheme="minorHAnsi" w:hAnsiTheme="minorHAnsi"/>
+          <w:bCs/>
+          <w:lang w:val="fr-FR"/>
+        </w:rPr>
+        <w:t xml:space="preserve"> la case visée par l'util</w:t>
       </w:r>
       <w:r>
         <w:rPr>
@@ -8140,15 +8476,39 @@
           <w:bCs/>
           <w:lang w:val="fr-FR"/>
         </w:rPr>
-        <w:t xml:space="preserve"> dans le menu a la carte, si RemoveEditorTiles est actif il supprime tout </w:t>
-      </w:r>
-      <w:r>
-        <w:rPr>
-          <w:rFonts w:asciiTheme="minorHAnsi" w:hAnsiTheme="minorHAnsi"/>
-          <w:bCs/>
-          <w:lang w:val="fr-FR"/>
-        </w:rPr>
-        <w:t>objet a cet position.</w:t>
+        <w:t xml:space="preserve"> da</w:t>
+      </w:r>
+      <w:r>
+        <w:rPr>
+          <w:rFonts w:asciiTheme="minorHAnsi" w:hAnsiTheme="minorHAnsi"/>
+          <w:bCs/>
+          <w:lang w:val="fr-FR"/>
+        </w:rPr>
+        <w:t>ns le menu à</w:t>
+      </w:r>
+      <w:r>
+        <w:rPr>
+          <w:rFonts w:asciiTheme="minorHAnsi" w:hAnsiTheme="minorHAnsi"/>
+          <w:bCs/>
+          <w:lang w:val="fr-FR"/>
+        </w:rPr>
+        <w:t xml:space="preserve"> la carte, si RemoveEditorTiles est actif il supprime tout </w:t>
+      </w:r>
+      <w:r>
+        <w:rPr>
+          <w:rFonts w:asciiTheme="minorHAnsi" w:hAnsiTheme="minorHAnsi"/>
+          <w:bCs/>
+          <w:lang w:val="fr-FR"/>
+        </w:rPr>
+        <w:t>objet à</w:t>
+      </w:r>
+      <w:r>
+        <w:rPr>
+          <w:rFonts w:asciiTheme="minorHAnsi" w:hAnsiTheme="minorHAnsi"/>
+          <w:bCs/>
+          <w:lang w:val="fr-FR"/>
+        </w:rPr>
+        <w:t xml:space="preserve"> cet position.</w:t>
       </w:r>
     </w:p>
     <w:p>
@@ -8319,7 +8679,6 @@
           <w:noProof/>
           <w:lang w:val="fr-FR" w:eastAsia="fr-FR" w:bidi="ar-SA"/>
         </w:rPr>
-        <w:lastRenderedPageBreak/>
         <w:pict>
           <v:shape id="_x0000_s1087" type="#_x0000_t202" style="position:absolute;margin-left:18.3pt;margin-top:127.1pt;width:345pt;height:25.5pt;z-index:251709440" filled="f" stroked="f">
             <v:textbox>
@@ -8422,70 +8781,18 @@
           <w:bCs/>
           <w:lang w:val="fr-FR"/>
         </w:rPr>
-        <w:t xml:space="preserve">Le menu situé sur la droite permet a l'utilisateur de choisir </w:t>
-      </w:r>
-      <w:r>
-        <w:rPr>
-          <w:rFonts w:asciiTheme="minorHAnsi" w:hAnsiTheme="minorHAnsi"/>
-          <w:bCs/>
-          <w:lang w:val="fr-FR"/>
-        </w:rPr>
-        <w:t>l'objet</w:t>
-      </w:r>
-      <w:r>
-        <w:rPr>
-          <w:rFonts w:asciiTheme="minorHAnsi" w:hAnsiTheme="minorHAnsi"/>
-          <w:bCs/>
-          <w:lang w:val="fr-FR"/>
-        </w:rPr>
-        <w:t xml:space="preserve"> qu'il souhaite poser sur la scène. Une fois</w:t>
-      </w:r>
-      <w:r>
-        <w:rPr>
-          <w:rFonts w:asciiTheme="minorHAnsi" w:hAnsiTheme="minorHAnsi"/>
-          <w:bCs/>
-          <w:lang w:val="fr-FR"/>
-        </w:rPr>
-        <w:t xml:space="preserve"> qu'il a sélectionné un objet, </w:t>
-      </w:r>
-    </w:p>
-    <w:p>
-      <w:pPr>
-        <w:pStyle w:val="Default"/>
-        <w:rPr>
-          <w:rFonts w:asciiTheme="minorHAnsi" w:hAnsiTheme="minorHAnsi"/>
-          <w:bCs/>
-          <w:lang w:val="fr-FR"/>
-        </w:rPr>
-      </w:pPr>
-    </w:p>
-    <w:p>
-      <w:pPr>
-        <w:pStyle w:val="Default"/>
-        <w:rPr>
-          <w:rFonts w:asciiTheme="minorHAnsi" w:hAnsiTheme="minorHAnsi"/>
-          <w:bCs/>
-          <w:lang w:val="fr-FR"/>
-        </w:rPr>
-      </w:pPr>
-    </w:p>
-    <w:p>
-      <w:pPr>
-        <w:pStyle w:val="Default"/>
-        <w:rPr>
-          <w:rFonts w:asciiTheme="minorHAnsi" w:hAnsiTheme="minorHAnsi"/>
-          <w:bCs/>
-          <w:lang w:val="fr-FR"/>
-        </w:rPr>
-      </w:pPr>
-      <w:r>
-        <w:rPr>
-          <w:rFonts w:asciiTheme="minorHAnsi" w:hAnsiTheme="minorHAnsi"/>
-          <w:bCs/>
-          <w:lang w:val="fr-FR"/>
-        </w:rPr>
-        <w:t xml:space="preserve">Nous pensons que </w:t>
-      </w:r>
+        <w:t>NON TERMINE</w:t>
+      </w:r>
+    </w:p>
+    <w:p>
+      <w:pPr>
+        <w:pStyle w:val="Default"/>
+        <w:rPr>
+          <w:rFonts w:asciiTheme="minorHAnsi" w:hAnsiTheme="minorHAnsi"/>
+          <w:bCs/>
+          <w:lang w:val="fr-FR"/>
+        </w:rPr>
+      </w:pPr>
     </w:p>
     <w:p>
       <w:pPr>
@@ -8670,6 +8977,90 @@
     <w:p>
       <w:pPr>
         <w:pStyle w:val="Default"/>
+        <w:rPr>
+          <w:b/>
+          <w:bCs/>
+          <w:sz w:val="26"/>
+          <w:szCs w:val="26"/>
+          <w:lang w:val="fr-FR"/>
+        </w:rPr>
+      </w:pPr>
+    </w:p>
+    <w:p>
+      <w:pPr>
+        <w:pStyle w:val="Default"/>
+        <w:rPr>
+          <w:b/>
+          <w:bCs/>
+          <w:sz w:val="26"/>
+          <w:szCs w:val="26"/>
+          <w:lang w:val="fr-FR"/>
+        </w:rPr>
+      </w:pPr>
+    </w:p>
+    <w:p>
+      <w:pPr>
+        <w:pStyle w:val="Default"/>
+        <w:rPr>
+          <w:b/>
+          <w:bCs/>
+          <w:sz w:val="26"/>
+          <w:szCs w:val="26"/>
+          <w:lang w:val="fr-FR"/>
+        </w:rPr>
+      </w:pPr>
+    </w:p>
+    <w:p>
+      <w:pPr>
+        <w:pStyle w:val="Default"/>
+        <w:rPr>
+          <w:b/>
+          <w:bCs/>
+          <w:sz w:val="26"/>
+          <w:szCs w:val="26"/>
+          <w:lang w:val="fr-FR"/>
+        </w:rPr>
+      </w:pPr>
+    </w:p>
+    <w:p>
+      <w:pPr>
+        <w:pStyle w:val="Default"/>
+        <w:rPr>
+          <w:b/>
+          <w:bCs/>
+          <w:sz w:val="26"/>
+          <w:szCs w:val="26"/>
+          <w:lang w:val="fr-FR"/>
+        </w:rPr>
+      </w:pPr>
+    </w:p>
+    <w:p>
+      <w:pPr>
+        <w:pStyle w:val="Default"/>
+        <w:rPr>
+          <w:b/>
+          <w:bCs/>
+          <w:sz w:val="26"/>
+          <w:szCs w:val="26"/>
+          <w:lang w:val="fr-FR"/>
+        </w:rPr>
+      </w:pPr>
+    </w:p>
+    <w:p>
+      <w:pPr>
+        <w:pStyle w:val="Default"/>
+        <w:rPr>
+          <w:b/>
+          <w:bCs/>
+          <w:sz w:val="26"/>
+          <w:szCs w:val="26"/>
+          <w:lang w:val="fr-FR"/>
+        </w:rPr>
+      </w:pPr>
+    </w:p>
+    <w:p>
+      <w:pPr>
+        <w:pStyle w:val="Default"/>
         <w:numPr>
           <w:ilvl w:val="3"/>
           <w:numId w:val="15"/>
@@ -8745,7 +9136,61 @@
           <w:szCs w:val="22"/>
           <w:lang w:val="fr-FR"/>
         </w:rPr>
-        <w:t>On appel "Joueur" l'avatar de l'utilisateur (voiture) qui se déplace sur la carte. Il est composé de 3 grandes entités: une qui le représente graphiquement (classe Player), une qui s'occupe de gérer ses déplacements (classe PlayerMovementController) et une dernière dont le rôle est de détecter les éléments qui se trouve devant lui. Cette dernière entité est composé de deux observateur d'éléments. Le premier sert à détecter les éléments que le joueur rencontre physiquement (obstacles).  Le second détecte les éléments qui sont sous le joueur et qui ont un effet direct sur son comportement ou qu'il peut attraper ou actionner, par exemple une flèche qui fera changer le joueur de direction ou un objectif qu'il doit ramasser pour gagner.</w:t>
+        <w:t>On appel "Joueur" l'avatar de l'utilisateur (voiture) qui se déplace sur la carte. Il est composé de 3 grandes entités: une qui le représente graphiquement (classe Player), une qui s'occupe de gérer ses déplacements (classe PlayerMovementController) et une dernière dont le rôle est de détecter les éléments qui se trouve</w:t>
+      </w:r>
+      <w:r>
+        <w:rPr>
+          <w:rFonts w:asciiTheme="minorHAnsi" w:hAnsiTheme="minorHAnsi"/>
+          <w:bCs/>
+          <w:szCs w:val="22"/>
+          <w:lang w:val="fr-FR"/>
+        </w:rPr>
+        <w:t>nt</w:t>
+      </w:r>
+      <w:r>
+        <w:rPr>
+          <w:rFonts w:asciiTheme="minorHAnsi" w:hAnsiTheme="minorHAnsi"/>
+          <w:bCs/>
+          <w:szCs w:val="22"/>
+          <w:lang w:val="fr-FR"/>
+        </w:rPr>
+        <w:t xml:space="preserve"> devant lui. Cette dernière entité est composé</w:t>
+      </w:r>
+      <w:r>
+        <w:rPr>
+          <w:rFonts w:asciiTheme="minorHAnsi" w:hAnsiTheme="minorHAnsi"/>
+          <w:bCs/>
+          <w:szCs w:val="22"/>
+          <w:lang w:val="fr-FR"/>
+        </w:rPr>
+        <w:t>e</w:t>
+      </w:r>
+      <w:r>
+        <w:rPr>
+          <w:rFonts w:asciiTheme="minorHAnsi" w:hAnsiTheme="minorHAnsi"/>
+          <w:bCs/>
+          <w:szCs w:val="22"/>
+          <w:lang w:val="fr-FR"/>
+        </w:rPr>
+        <w:t xml:space="preserve"> de deux observateur</w:t>
+      </w:r>
+      <w:r>
+        <w:rPr>
+          <w:rFonts w:asciiTheme="minorHAnsi" w:hAnsiTheme="minorHAnsi"/>
+          <w:bCs/>
+          <w:szCs w:val="22"/>
+          <w:lang w:val="fr-FR"/>
+        </w:rPr>
+        <w:t>s</w:t>
+      </w:r>
+      <w:r>
+        <w:rPr>
+          <w:rFonts w:asciiTheme="minorHAnsi" w:hAnsiTheme="minorHAnsi"/>
+          <w:bCs/>
+          <w:szCs w:val="22"/>
+          <w:lang w:val="fr-FR"/>
+        </w:rPr>
+        <w:t xml:space="preserve"> d'éléments. Le premier sert à détecter les éléments que le joueur rencontre physiquement (obstacles).  Le second détecte les éléments qui sont sous le joueur et qui ont un effet direct sur son comportement ou qu'il peut attraper ou actionner, par exemple une flèche qui fera changer le joueur de direction ou un objectif qu'il doit ramasser pour gagner.</w:t>
       </w:r>
     </w:p>
     <w:p>
@@ -8791,7 +9236,6 @@
           <w:szCs w:val="22"/>
           <w:lang w:val="fr-FR" w:eastAsia="fr-FR" w:bidi="ar-SA"/>
         </w:rPr>
-        <w:lastRenderedPageBreak/>
         <w:drawing>
           <wp:anchor distT="0" distB="0" distL="114300" distR="114300" simplePos="0" relativeHeight="251666432" behindDoc="0" locked="0" layoutInCell="1" allowOverlap="1">
             <wp:simplePos x="0" y="0"/>
@@ -8886,7 +9330,7 @@
           <w:szCs w:val="22"/>
           <w:lang w:val="fr-FR"/>
         </w:rPr>
-        <w:t>Le Joueur est programmer selon un principe simple : il avance en ligne droite et a vitesse constante en attendant qu'un élément posé sur son chemin agisse sur son comportement (changement de direction...). L</w:t>
+        <w:t xml:space="preserve">Le Joueur est programmer selon un principe simple </w:t>
       </w:r>
       <w:r>
         <w:rPr>
@@ -8895,6 +9339,24 @@
           <w:szCs w:val="22"/>
           <w:lang w:val="fr-FR"/>
         </w:rPr>
+        <w:t>: il avance en ligne droite et à</w:t>
+      </w:r>
+      <w:r>
+        <w:rPr>
+          <w:rFonts w:asciiTheme="minorHAnsi" w:hAnsiTheme="minorHAnsi"/>
+          <w:bCs/>
+          <w:szCs w:val="22"/>
+          <w:lang w:val="fr-FR"/>
+        </w:rPr>
+        <w:t xml:space="preserve"> vitesse constante en attendant qu'un élément posé sur son chemin agisse sur son comportement (changement de direction...). L</w:t>
+      </w:r>
+      <w:r>
+        <w:rPr>
+          <w:rFonts w:asciiTheme="minorHAnsi" w:hAnsiTheme="minorHAnsi"/>
+          <w:bCs/>
+          <w:szCs w:val="22"/>
+          <w:lang w:val="fr-FR"/>
+        </w:rPr>
         <w:t>'entité</w:t>
       </w:r>
       <w:r>
@@ -8938,20 +9400,17 @@
           <w:lang w:val="fr-FR"/>
         </w:rPr>
         <w:tab/>
-        <w:t>Le PlayerMovementController demande aux observer d'élément si il ont détecter un élément. Si c'est le cas pour l'observateur d'obstacle, le PlayerMovementController va lancer un événement indiquant que le Joueur doit exploser et dans ce cas l'entité qui s'occupe du rendu graphique du Joueur va afficher l'animation d'explosion.</w:t>
-      </w:r>
-    </w:p>
-    <w:p>
-      <w:pPr>
-        <w:pStyle w:val="Default"/>
-        <w:jc w:val="both"/>
+        <w:t>Le PlayerMoveme</w:t>
+      </w:r>
+      <w:r>
         <w:rPr>
           <w:rFonts w:asciiTheme="minorHAnsi" w:hAnsiTheme="minorHAnsi"/>
           <w:bCs/>
           <w:szCs w:val="22"/>
           <w:lang w:val="fr-FR"/>
         </w:rPr>
-      </w:pPr>
+        <w:t>ntController demande aux observateurs</w:t>
+      </w:r>
       <w:r>
         <w:rPr>
           <w:rFonts w:asciiTheme="minorHAnsi" w:hAnsiTheme="minorHAnsi"/>
@@ -8959,20 +9418,17 @@
           <w:szCs w:val="22"/>
           <w:lang w:val="fr-FR"/>
         </w:rPr>
-        <w:t>Si le second observateur d'élément à détecté un élément, le PlayerMovementController va prendre en compte l'effet de cet élément - par exemple en modifiant la direction courante - et le rendu graphique du joueur va changer en conséquence si nécessaire.</w:t>
-      </w:r>
-    </w:p>
-    <w:p>
-      <w:pPr>
-        <w:pStyle w:val="Default"/>
-        <w:jc w:val="both"/>
+        <w:t xml:space="preserve"> d'élément</w:t>
+      </w:r>
+      <w:r>
         <w:rPr>
           <w:rFonts w:asciiTheme="minorHAnsi" w:hAnsiTheme="minorHAnsi"/>
           <w:bCs/>
           <w:szCs w:val="22"/>
           <w:lang w:val="fr-FR"/>
         </w:rPr>
-      </w:pPr>
+        <w:t>s</w:t>
+      </w:r>
       <w:r>
         <w:rPr>
           <w:rFonts w:asciiTheme="minorHAnsi" w:hAnsiTheme="minorHAnsi"/>
@@ -8980,6 +9436,84 @@
           <w:szCs w:val="22"/>
           <w:lang w:val="fr-FR"/>
         </w:rPr>
+        <w:t xml:space="preserve"> si il</w:t>
+      </w:r>
+      <w:r>
+        <w:rPr>
+          <w:rFonts w:asciiTheme="minorHAnsi" w:hAnsiTheme="minorHAnsi"/>
+          <w:bCs/>
+          <w:szCs w:val="22"/>
+          <w:lang w:val="fr-FR"/>
+        </w:rPr>
+        <w:t>s</w:t>
+      </w:r>
+      <w:r>
+        <w:rPr>
+          <w:rFonts w:asciiTheme="minorHAnsi" w:hAnsiTheme="minorHAnsi"/>
+          <w:bCs/>
+          <w:szCs w:val="22"/>
+          <w:lang w:val="fr-FR"/>
+        </w:rPr>
+        <w:t xml:space="preserve"> ont détecter un élément. Si c'est le cas pour l'observateur d'obstacle, le PlayerMovementController va lancer un événement indiquant que le Joueur doit exploser et dans ce cas l'entité qui s'occupe du rendu graphique du Joueur va afficher l'animation d'explosion.</w:t>
+      </w:r>
+    </w:p>
+    <w:p>
+      <w:pPr>
+        <w:pStyle w:val="Default"/>
+        <w:jc w:val="both"/>
+        <w:rPr>
+          <w:rFonts w:asciiTheme="minorHAnsi" w:hAnsiTheme="minorHAnsi"/>
+          <w:bCs/>
+          <w:szCs w:val="22"/>
+          <w:lang w:val="fr-FR"/>
+        </w:rPr>
+      </w:pPr>
+      <w:r>
+        <w:rPr>
+          <w:rFonts w:asciiTheme="minorHAnsi" w:hAnsiTheme="minorHAnsi"/>
+          <w:bCs/>
+          <w:szCs w:val="22"/>
+          <w:lang w:val="fr-FR"/>
+        </w:rPr>
+        <w:t>Si le second observateur d'élément</w:t>
+      </w:r>
+      <w:r>
+        <w:rPr>
+          <w:rFonts w:asciiTheme="minorHAnsi" w:hAnsiTheme="minorHAnsi"/>
+          <w:bCs/>
+          <w:szCs w:val="22"/>
+          <w:lang w:val="fr-FR"/>
+        </w:rPr>
+        <w:t>s</w:t>
+      </w:r>
+      <w:r>
+        <w:rPr>
+          <w:rFonts w:asciiTheme="minorHAnsi" w:hAnsiTheme="minorHAnsi"/>
+          <w:bCs/>
+          <w:szCs w:val="22"/>
+          <w:lang w:val="fr-FR"/>
+        </w:rPr>
+        <w:t xml:space="preserve"> à détecté un élément, le PlayerMovementController va prendre en compte l'effet de cet élément - par exemple en modifiant la direction courante - et le rendu graphique du joueur va changer en conséquence si nécessaire.</w:t>
+      </w:r>
+    </w:p>
+    <w:p>
+      <w:pPr>
+        <w:pStyle w:val="Default"/>
+        <w:jc w:val="both"/>
+        <w:rPr>
+          <w:rFonts w:asciiTheme="minorHAnsi" w:hAnsiTheme="minorHAnsi"/>
+          <w:bCs/>
+          <w:szCs w:val="22"/>
+          <w:lang w:val="fr-FR"/>
+        </w:rPr>
+      </w:pPr>
+      <w:r>
+        <w:rPr>
+          <w:rFonts w:asciiTheme="minorHAnsi" w:hAnsiTheme="minorHAnsi"/>
+          <w:bCs/>
+          <w:szCs w:val="22"/>
+          <w:lang w:val="fr-FR"/>
+        </w:rPr>
         <w:t>Ensuite le PlayerMovementController fait avancer le Joueur dans la direction courante et on rec</w:t>
       </w:r>
       <w:r>
@@ -9023,6 +9557,7 @@
         <w:rPr>
           <w:rFonts w:asciiTheme="minorHAnsi" w:hAnsiTheme="minorHAnsi"/>
         </w:rPr>
+        <w:lastRenderedPageBreak/>
         <w:t xml:space="preserve">On peut résumer ce fonctionnement répétitif par le diagramme suivant : </w:t>
       </w:r>
     </w:p>
@@ -10180,7 +10715,6 @@
           <w:noProof/>
           <w:lang w:val="fr-FR" w:eastAsia="fr-FR" w:bidi="ar-SA"/>
         </w:rPr>
-        <w:lastRenderedPageBreak/>
         <w:drawing>
           <wp:anchor distT="0" distB="0" distL="0" distR="0" simplePos="0" relativeHeight="251644928" behindDoc="0" locked="0" layoutInCell="1" allowOverlap="1">
             <wp:simplePos x="0" y="0"/>
@@ -10540,6 +11074,7 @@
           <w:noProof/>
           <w:lang w:val="fr-FR" w:eastAsia="fr-FR" w:bidi="ar-SA"/>
         </w:rPr>
+        <w:lastRenderedPageBreak/>
         <w:drawing>
           <wp:anchor distT="0" distB="0" distL="0" distR="0" simplePos="0" relativeHeight="251649024" behindDoc="0" locked="0" layoutInCell="1" allowOverlap="1">
             <wp:simplePos x="0" y="0"/>
@@ -10615,7 +11150,6 @@
         <w:rPr>
           <w:lang w:val="fr-FR"/>
         </w:rPr>
-        <w:lastRenderedPageBreak/>
         <w:t>Les “Special Element”</w:t>
       </w:r>
     </w:p>
@@ -11037,6 +11571,7 @@
         <w:rPr>
           <w:lang w:val="fr-FR"/>
         </w:rPr>
+        <w:lastRenderedPageBreak/>
         <w:t>Les “Change Direction Element”  sont les éléments permettant au joueurs de changer de dirrection de déplacements Ils sont aux nombres de 4.</w:t>
       </w:r>
     </w:p>
@@ -11418,7 +11953,6 @@
           <w:noProof/>
           <w:lang w:val="fr-FR" w:eastAsia="fr-FR" w:bidi="ar-SA"/>
         </w:rPr>
-        <w:lastRenderedPageBreak/>
         <w:drawing>
           <wp:anchor distT="0" distB="0" distL="0" distR="0" simplePos="0" relativeHeight="251651072" behindDoc="0" locked="0" layoutInCell="1" allowOverlap="1">
             <wp:simplePos x="0" y="0"/>
@@ -11562,6 +12096,126 @@
     <w:p>
       <w:pPr>
         <w:pStyle w:val="Default"/>
+        <w:rPr>
+          <w:b/>
+          <w:bCs/>
+          <w:sz w:val="23"/>
+          <w:szCs w:val="26"/>
+          <w:lang w:val="fr-FR"/>
+        </w:rPr>
+      </w:pPr>
+    </w:p>
+    <w:p>
+      <w:pPr>
+        <w:pStyle w:val="Default"/>
+        <w:rPr>
+          <w:b/>
+          <w:bCs/>
+          <w:sz w:val="23"/>
+          <w:szCs w:val="26"/>
+          <w:lang w:val="fr-FR"/>
+        </w:rPr>
+      </w:pPr>
+    </w:p>
+    <w:p>
+      <w:pPr>
+        <w:pStyle w:val="Default"/>
+        <w:rPr>
+          <w:b/>
+          <w:bCs/>
+          <w:sz w:val="23"/>
+          <w:szCs w:val="26"/>
+          <w:lang w:val="fr-FR"/>
+        </w:rPr>
+      </w:pPr>
+    </w:p>
+    <w:p>
+      <w:pPr>
+        <w:pStyle w:val="Default"/>
+        <w:rPr>
+          <w:b/>
+          <w:bCs/>
+          <w:sz w:val="23"/>
+          <w:szCs w:val="26"/>
+          <w:lang w:val="fr-FR"/>
+        </w:rPr>
+      </w:pPr>
+    </w:p>
+    <w:p>
+      <w:pPr>
+        <w:pStyle w:val="Default"/>
+        <w:rPr>
+          <w:b/>
+          <w:bCs/>
+          <w:sz w:val="23"/>
+          <w:szCs w:val="26"/>
+          <w:lang w:val="fr-FR"/>
+        </w:rPr>
+      </w:pPr>
+    </w:p>
+    <w:p>
+      <w:pPr>
+        <w:pStyle w:val="Default"/>
+        <w:rPr>
+          <w:b/>
+          <w:bCs/>
+          <w:sz w:val="23"/>
+          <w:szCs w:val="26"/>
+          <w:lang w:val="fr-FR"/>
+        </w:rPr>
+      </w:pPr>
+    </w:p>
+    <w:p>
+      <w:pPr>
+        <w:pStyle w:val="Default"/>
+        <w:rPr>
+          <w:b/>
+          <w:bCs/>
+          <w:sz w:val="23"/>
+          <w:szCs w:val="26"/>
+          <w:lang w:val="fr-FR"/>
+        </w:rPr>
+      </w:pPr>
+    </w:p>
+    <w:p>
+      <w:pPr>
+        <w:pStyle w:val="Default"/>
+        <w:rPr>
+          <w:b/>
+          <w:bCs/>
+          <w:sz w:val="23"/>
+          <w:szCs w:val="26"/>
+          <w:lang w:val="fr-FR"/>
+        </w:rPr>
+      </w:pPr>
+    </w:p>
+    <w:p>
+      <w:pPr>
+        <w:pStyle w:val="Default"/>
+        <w:rPr>
+          <w:b/>
+          <w:bCs/>
+          <w:sz w:val="23"/>
+          <w:szCs w:val="26"/>
+          <w:lang w:val="fr-FR"/>
+        </w:rPr>
+      </w:pPr>
+    </w:p>
+    <w:p>
+      <w:pPr>
+        <w:pStyle w:val="Default"/>
+        <w:rPr>
+          <w:b/>
+          <w:bCs/>
+          <w:sz w:val="23"/>
+          <w:szCs w:val="26"/>
+          <w:lang w:val="fr-FR"/>
+        </w:rPr>
+      </w:pPr>
+    </w:p>
+    <w:p>
+      <w:pPr>
+        <w:pStyle w:val="Default"/>
         <w:numPr>
           <w:ilvl w:val="1"/>
           <w:numId w:val="15"/>
@@ -11582,6 +12236,7 @@
           <w:szCs w:val="28"/>
           <w:lang w:val="fr-FR"/>
         </w:rPr>
+        <w:lastRenderedPageBreak/>
         <w:t xml:space="preserve">   MODULES ET FONCTIONNALITES</w:t>
       </w:r>
     </w:p>
@@ -11699,7 +12354,6 @@
           <w:noProof/>
           <w:lang w:val="fr-FR" w:eastAsia="fr-FR" w:bidi="ar-SA"/>
         </w:rPr>
-        <w:lastRenderedPageBreak/>
         <w:drawing>
           <wp:anchor distT="0" distB="0" distL="0" distR="0" simplePos="0" relativeHeight="251664384" behindDoc="0" locked="0" layoutInCell="1" allowOverlap="1">
             <wp:simplePos x="0" y="0"/>
@@ -11893,7 +12547,14 @@
           <w:lang w:val="fr-FR"/>
         </w:rPr>
         <w:tab/>
-        <w:t>La traduction pure est délégué à la classe “SimpleJSON”, à laquel nous avons ajouter une classe, “JsonReader”, qui s'occupe de la liaison entre le text à traduire et “SimpleJSON” faisant la traduction. “GlobalMultiling” permet tant qu'à lui de vérifier la langue du la machine de l'utilisateur et d'appeller JsonReader pour lui déléguer la traduction de chaque élément traduisible. “GlobalMultilingComponent”  s'occupe de gérer l'existance d'un GlobalMultiling. Voici la hiérarchie de l'</w:t>
+        <w:t xml:space="preserve">La traduction pure est délégué à la classe “SimpleJSON”, à laquel nous avons ajouter une classe, “JsonReader”, qui s'occupe de la liaison entre le text à traduire et “SimpleJSON” faisant la traduction. “GlobalMultiling” permet tant qu'à lui de vérifier la </w:t>
+      </w:r>
+      <w:r>
+        <w:rPr>
+          <w:lang w:val="fr-FR"/>
+        </w:rPr>
+        <w:lastRenderedPageBreak/>
+        <w:t>langue du la machine de l'utilisateur et d'appeller JsonReader pour lui déléguer la traduction de chaque élément traduisible. “GlobalMultilingComponent”  s'occupe de gérer l'existance d'un GlobalMultiling. Voici la hiérarchie de l'</w:t>
       </w:r>
       <w:r>
         <w:rPr>
@@ -11932,7 +12593,6 @@
           <w:noProof/>
           <w:lang w:val="fr-FR" w:eastAsia="fr-FR" w:bidi="ar-SA"/>
         </w:rPr>
-        <w:lastRenderedPageBreak/>
         <w:drawing>
           <wp:anchor distT="0" distB="0" distL="0" distR="0" simplePos="0" relativeHeight="251665408" behindDoc="0" locked="0" layoutInCell="1" allowOverlap="1">
             <wp:simplePos x="0" y="0"/>
@@ -12015,6 +12675,78 @@
     <w:p>
       <w:pPr>
         <w:pStyle w:val="Default"/>
+        <w:jc w:val="both"/>
+        <w:rPr>
+          <w:lang w:val="fr-FR"/>
+        </w:rPr>
+      </w:pPr>
+    </w:p>
+    <w:p>
+      <w:pPr>
+        <w:pStyle w:val="Default"/>
+        <w:jc w:val="both"/>
+        <w:rPr>
+          <w:lang w:val="fr-FR"/>
+        </w:rPr>
+      </w:pPr>
+    </w:p>
+    <w:p>
+      <w:pPr>
+        <w:pStyle w:val="Default"/>
+        <w:jc w:val="both"/>
+        <w:rPr>
+          <w:lang w:val="fr-FR"/>
+        </w:rPr>
+      </w:pPr>
+    </w:p>
+    <w:p>
+      <w:pPr>
+        <w:pStyle w:val="Default"/>
+        <w:jc w:val="both"/>
+        <w:rPr>
+          <w:lang w:val="fr-FR"/>
+        </w:rPr>
+      </w:pPr>
+    </w:p>
+    <w:p>
+      <w:pPr>
+        <w:pStyle w:val="Default"/>
+        <w:jc w:val="both"/>
+        <w:rPr>
+          <w:lang w:val="fr-FR"/>
+        </w:rPr>
+      </w:pPr>
+    </w:p>
+    <w:p>
+      <w:pPr>
+        <w:pStyle w:val="Default"/>
+        <w:jc w:val="both"/>
+        <w:rPr>
+          <w:lang w:val="fr-FR"/>
+        </w:rPr>
+      </w:pPr>
+    </w:p>
+    <w:p>
+      <w:pPr>
+        <w:pStyle w:val="Default"/>
+        <w:jc w:val="both"/>
+        <w:rPr>
+          <w:lang w:val="fr-FR"/>
+        </w:rPr>
+      </w:pPr>
+    </w:p>
+    <w:p>
+      <w:pPr>
+        <w:pStyle w:val="Default"/>
+        <w:jc w:val="both"/>
+        <w:rPr>
+          <w:lang w:val="fr-FR"/>
+        </w:rPr>
+      </w:pPr>
+    </w:p>
+    <w:p>
+      <w:pPr>
+        <w:pStyle w:val="Default"/>
         <w:numPr>
           <w:ilvl w:val="3"/>
           <w:numId w:val="15"/>
@@ -12035,6 +12767,7 @@
           <w:szCs w:val="26"/>
           <w:lang w:val="fr-FR"/>
         </w:rPr>
+        <w:lastRenderedPageBreak/>
         <w:t xml:space="preserve">  Le système de sauvegarde</w:t>
       </w:r>
     </w:p>
@@ -12101,7 +12834,6 @@
         <w:rPr>
           <w:rFonts w:asciiTheme="minorHAnsi" w:eastAsia="Times New Roman" w:hAnsiTheme="minorHAnsi" w:cs="Times New Roman"/>
           <w:color w:val="auto"/>
-          <w:szCs w:val="27"/>
           <w:lang w:val="fr-FR" w:eastAsia="fr-FR" w:bidi="ar-SA"/>
         </w:rPr>
       </w:pPr>
@@ -12109,7 +12841,6 @@
         <w:rPr>
           <w:rFonts w:asciiTheme="minorHAnsi" w:hAnsiTheme="minorHAnsi"/>
           <w:bCs/>
-          <w:szCs w:val="26"/>
           <w:lang w:val="fr-FR"/>
         </w:rPr>
         <w:t>Le système de sauvegarde peut être séparé en deux parties distincte: la sauvegarde de la progression de l'utilisateur et la sauvegarde d'un niveau du jeu.</w:t>
@@ -12118,12 +12849,17 @@
     <w:p>
       <w:pPr>
         <w:pStyle w:val="Default"/>
+        <w:jc w:val="both"/>
+        <w:rPr>
+          <w:rFonts w:asciiTheme="minorHAnsi" w:hAnsiTheme="minorHAnsi"/>
+        </w:rPr>
       </w:pPr>
     </w:p>
     <w:p>
       <w:pPr>
         <w:pStyle w:val="NormalWeb"/>
         <w:spacing w:before="0" w:beforeAutospacing="0" w:after="0" w:afterAutospacing="0"/>
+        <w:jc w:val="both"/>
         <w:rPr>
           <w:rFonts w:asciiTheme="minorHAnsi" w:hAnsiTheme="minorHAnsi"/>
           <w:b/>
@@ -12141,6 +12877,7 @@
       <w:pPr>
         <w:pStyle w:val="NormalWeb"/>
         <w:spacing w:before="0" w:beforeAutospacing="0" w:after="0" w:afterAutospacing="0"/>
+        <w:jc w:val="both"/>
         <w:rPr>
           <w:rFonts w:asciiTheme="minorHAnsi" w:hAnsiTheme="minorHAnsi"/>
           <w:b/>
@@ -12151,79 +12888,59 @@
       <w:pPr>
         <w:pStyle w:val="NormalWeb"/>
         <w:spacing w:before="0" w:beforeAutospacing="0" w:after="0" w:afterAutospacing="0"/>
-      </w:pPr>
-      <w:r>
-        <w:rPr>
-          <w:rFonts w:ascii="Tahoma" w:hAnsi="Tahoma" w:cs="Tahoma"/>
+        <w:jc w:val="both"/>
+        <w:rPr>
+          <w:rFonts w:asciiTheme="minorHAnsi" w:hAnsiTheme="minorHAnsi"/>
+        </w:rPr>
+      </w:pPr>
+      <w:r>
+        <w:rPr>
+          <w:rFonts w:asciiTheme="minorHAnsi" w:hAnsiTheme="minorHAnsi" w:cs="Tahoma"/>
           <w:color w:val="000000"/>
-          <w:sz w:val="27"/>
-          <w:szCs w:val="27"/>
         </w:rPr>
         <w:t>    </w:t>
       </w:r>
       <w:r>
         <w:rPr>
-          <w:rFonts w:ascii="Tahoma" w:hAnsi="Tahoma" w:cs="Tahoma"/>
+          <w:rFonts w:asciiTheme="minorHAnsi" w:hAnsiTheme="minorHAnsi" w:cs="Tahoma"/>
           <w:color w:val="000000"/>
-          <w:sz w:val="27"/>
-          <w:szCs w:val="27"/>
         </w:rPr>
         <w:t xml:space="preserve">La classe </w:t>
       </w:r>
       <w:r>
         <w:rPr>
-          <w:rFonts w:ascii="Tahoma" w:hAnsi="Tahoma" w:cs="Tahoma"/>
+          <w:rFonts w:asciiTheme="minorHAnsi" w:hAnsiTheme="minorHAnsi" w:cs="Tahoma"/>
           <w:color w:val="000000"/>
-          <w:sz w:val="27"/>
-          <w:szCs w:val="27"/>
         </w:rPr>
         <w:t xml:space="preserve">ProgressionSave a pour but de sauvegarder la progression du joueur dans le </w:t>
       </w:r>
       <w:r>
         <w:rPr>
           <w:rStyle w:val="object"/>
-          <w:rFonts w:ascii="Tahoma" w:hAnsi="Tahoma" w:cs="Tahoma"/>
+          <w:rFonts w:asciiTheme="minorHAnsi" w:hAnsiTheme="minorHAnsi" w:cs="Tahoma"/>
           <w:color w:val="000000"/>
-          <w:sz w:val="27"/>
-          <w:szCs w:val="27"/>
         </w:rPr>
         <w:t>jeu</w:t>
       </w:r>
       <w:r>
         <w:rPr>
-          <w:rFonts w:ascii="Tahoma" w:hAnsi="Tahoma" w:cs="Tahoma"/>
+          <w:rFonts w:asciiTheme="minorHAnsi" w:hAnsiTheme="minorHAnsi" w:cs="Tahoma"/>
           <w:color w:val="000000"/>
-          <w:sz w:val="27"/>
-          <w:szCs w:val="27"/>
-        </w:rPr>
-        <w:t xml:space="preserve">. Au niveau graphique la progression sera illustré par des étoiles, qui représenteront le score réalisé pour un niveau, sous les boutons des </w:t>
-      </w:r>
-      <w:r>
-        <w:rPr>
-          <w:rFonts w:ascii="Tahoma" w:hAnsi="Tahoma" w:cs="Tahoma"/>
+        </w:rPr>
+        <w:t xml:space="preserve">. Au niveau graphique la progression sera illustré par des étoiles, qui représenteront le score réalisé pour un niveau, sous les boutons des niveaux déjà complétés dans le menu des niveaux, et par la désactivation des boutons des niveaux supérieurs au niveau après le dernier niveau complété. Au niveau du code Pr ogressionSave utilisé la classe « PlayerPrefs » de UnityEngine, cette classe permet de garder et récupérer des données entre des sessions de </w:t>
+      </w:r>
+      <w:r>
+        <w:rPr>
+          <w:rStyle w:val="object"/>
+          <w:rFonts w:asciiTheme="minorHAnsi" w:hAnsiTheme="minorHAnsi" w:cs="Tahoma"/>
           <w:color w:val="000000"/>
-          <w:sz w:val="27"/>
-          <w:szCs w:val="27"/>
-        </w:rPr>
-        <w:lastRenderedPageBreak/>
-        <w:t xml:space="preserve">niveaux déjà complétés dans le menu des niveaux, et par la désactivation des boutons des niveaux supérieurs au niveau après le dernier niveau complété. Au niveau du code Pr ogressionSave utilisé la classe « PlayerPrefs » de UnityEngine, cette classe permet de garder et récupérer des données entre des sessions de </w:t>
-      </w:r>
-      <w:r>
-        <w:rPr>
-          <w:rStyle w:val="object"/>
-          <w:rFonts w:ascii="Tahoma" w:hAnsi="Tahoma" w:cs="Tahoma"/>
+        </w:rPr>
+        <w:t>jeu</w:t>
+      </w:r>
+      <w:r>
+        <w:rPr>
+          <w:rFonts w:asciiTheme="minorHAnsi" w:hAnsiTheme="minorHAnsi" w:cs="Tahoma"/>
           <w:color w:val="000000"/>
-          <w:sz w:val="27"/>
-          <w:szCs w:val="27"/>
-        </w:rPr>
-        <w:t>jeu</w:t>
-      </w:r>
-      <w:r>
-        <w:rPr>
-          <w:rFonts w:ascii="Tahoma" w:hAnsi="Tahoma" w:cs="Tahoma"/>
-          <w:color w:val="000000"/>
-          <w:sz w:val="27"/>
-          <w:szCs w:val="27"/>
         </w:rPr>
         <w:t>, pour récupérer et changer la valeur du niveau actuel. Cette valeur est récupérée pour savoir quel pour bouton il faut désactiver ou pour lui ajouté un score. Pour obtenir la première étoiles il faut finir le niveau, pour accéder à plus d'étoiles il faut faire le niveau dans un temps imparti qui est fixe pour tout les niveaux.</w:t>
       </w:r>
@@ -12231,32 +12948,31 @@
     <w:p>
       <w:pPr>
         <w:pStyle w:val="Default"/>
-        <w:rPr>
-          <w:b/>
-          <w:bCs/>
-          <w:sz w:val="26"/>
-          <w:szCs w:val="26"/>
-          <w:lang w:val="fr-FR"/>
-        </w:rPr>
-      </w:pPr>
-    </w:p>
-    <w:p>
-      <w:pPr>
-        <w:pStyle w:val="Default"/>
-        <w:rPr>
-          <w:rFonts w:asciiTheme="minorHAnsi" w:hAnsiTheme="minorHAnsi"/>
-          <w:b/>
-          <w:bCs/>
-          <w:szCs w:val="26"/>
-          <w:lang w:val="fr-FR"/>
-        </w:rPr>
-      </w:pPr>
-      <w:r>
-        <w:rPr>
-          <w:rFonts w:asciiTheme="minorHAnsi" w:hAnsiTheme="minorHAnsi"/>
-          <w:b/>
-          <w:bCs/>
-          <w:szCs w:val="26"/>
+        <w:jc w:val="both"/>
+        <w:rPr>
+          <w:rFonts w:asciiTheme="minorHAnsi" w:hAnsiTheme="minorHAnsi"/>
+          <w:b/>
+          <w:bCs/>
+          <w:lang w:val="fr-FR"/>
+        </w:rPr>
+      </w:pPr>
+    </w:p>
+    <w:p>
+      <w:pPr>
+        <w:pStyle w:val="Default"/>
+        <w:jc w:val="both"/>
+        <w:rPr>
+          <w:rFonts w:asciiTheme="minorHAnsi" w:hAnsiTheme="minorHAnsi"/>
+          <w:b/>
+          <w:bCs/>
+          <w:lang w:val="fr-FR"/>
+        </w:rPr>
+      </w:pPr>
+      <w:r>
+        <w:rPr>
+          <w:rFonts w:asciiTheme="minorHAnsi" w:hAnsiTheme="minorHAnsi"/>
+          <w:b/>
+          <w:bCs/>
           <w:lang w:val="fr-FR"/>
         </w:rPr>
         <w:t>Sauvegarde de niveaux</w:t>
@@ -12265,30 +12981,29 @@
     <w:p>
       <w:pPr>
         <w:pStyle w:val="Default"/>
-        <w:rPr>
-          <w:b/>
-          <w:bCs/>
-          <w:sz w:val="26"/>
-          <w:szCs w:val="26"/>
-          <w:lang w:val="fr-FR"/>
-        </w:rPr>
-      </w:pPr>
-    </w:p>
-    <w:p>
-      <w:pPr>
-        <w:pStyle w:val="Default"/>
-        <w:rPr>
-          <w:rFonts w:asciiTheme="minorHAnsi" w:hAnsiTheme="minorHAnsi"/>
-          <w:bCs/>
-          <w:szCs w:val="26"/>
-          <w:lang w:val="fr-FR"/>
-        </w:rPr>
-      </w:pPr>
-      <w:r>
-        <w:rPr>
-          <w:rFonts w:asciiTheme="minorHAnsi" w:hAnsiTheme="minorHAnsi"/>
-          <w:bCs/>
-          <w:szCs w:val="26"/>
+        <w:jc w:val="both"/>
+        <w:rPr>
+          <w:rFonts w:asciiTheme="minorHAnsi" w:hAnsiTheme="minorHAnsi"/>
+          <w:b/>
+          <w:bCs/>
+          <w:lang w:val="fr-FR"/>
+        </w:rPr>
+      </w:pPr>
+    </w:p>
+    <w:p>
+      <w:pPr>
+        <w:pStyle w:val="Default"/>
+        <w:jc w:val="both"/>
+        <w:rPr>
+          <w:rFonts w:asciiTheme="minorHAnsi" w:hAnsiTheme="minorHAnsi"/>
+          <w:bCs/>
+          <w:lang w:val="fr-FR"/>
+        </w:rPr>
+      </w:pPr>
+      <w:r>
+        <w:rPr>
+          <w:rFonts w:asciiTheme="minorHAnsi" w:hAnsiTheme="minorHAnsi"/>
+          <w:bCs/>
           <w:lang w:val="fr-FR"/>
         </w:rPr>
         <w:t xml:space="preserve">La sauvegarde de niveaux est gérée par la classe LevelSave. </w:t>
@@ -12297,7 +13012,6 @@
         <w:rPr>
           <w:rFonts w:asciiTheme="minorHAnsi" w:hAnsiTheme="minorHAnsi"/>
           <w:bCs/>
-          <w:szCs w:val="26"/>
           <w:lang w:val="fr-FR"/>
         </w:rPr>
         <w:t>Cette classe est capable d</w:t>
@@ -12306,7 +13020,6 @@
         <w:rPr>
           <w:rFonts w:asciiTheme="minorHAnsi" w:hAnsiTheme="minorHAnsi"/>
           <w:bCs/>
-          <w:szCs w:val="26"/>
           <w:lang w:val="fr-FR"/>
         </w:rPr>
         <w:t xml:space="preserve">'écrire et de lire </w:t>
@@ -12315,7 +13028,6 @@
         <w:rPr>
           <w:rFonts w:asciiTheme="minorHAnsi" w:hAnsiTheme="minorHAnsi"/>
           <w:bCs/>
-          <w:szCs w:val="26"/>
           <w:lang w:val="fr-FR"/>
         </w:rPr>
         <w:t xml:space="preserve">des données </w:t>
@@ -12324,7 +13036,6 @@
         <w:rPr>
           <w:rFonts w:asciiTheme="minorHAnsi" w:hAnsiTheme="minorHAnsi"/>
           <w:bCs/>
-          <w:szCs w:val="26"/>
           <w:lang w:val="fr-FR"/>
         </w:rPr>
         <w:t xml:space="preserve">dans un fichier </w:t>
@@ -12333,7 +13044,6 @@
         <w:rPr>
           <w:rFonts w:asciiTheme="minorHAnsi" w:hAnsiTheme="minorHAnsi"/>
           <w:bCs/>
-          <w:szCs w:val="26"/>
           <w:lang w:val="fr-FR"/>
         </w:rPr>
         <w:t>XML</w:t>
@@ -12342,7 +13052,6 @@
         <w:rPr>
           <w:rFonts w:asciiTheme="minorHAnsi" w:hAnsiTheme="minorHAnsi"/>
           <w:bCs/>
-          <w:szCs w:val="26"/>
           <w:lang w:val="fr-FR"/>
         </w:rPr>
         <w:t>. Pour sauvegarder un niveau, on sérialise son contenu</w:t>
@@ -12351,7 +13060,6 @@
         <w:rPr>
           <w:rFonts w:asciiTheme="minorHAnsi" w:hAnsiTheme="minorHAnsi"/>
           <w:bCs/>
-          <w:szCs w:val="26"/>
           <w:lang w:val="fr-FR"/>
         </w:rPr>
         <w:t xml:space="preserve"> (Carte et actions )</w:t>
@@ -12360,7 +13068,6 @@
         <w:rPr>
           <w:rFonts w:asciiTheme="minorHAnsi" w:hAnsiTheme="minorHAnsi"/>
           <w:bCs/>
-          <w:szCs w:val="26"/>
           <w:lang w:val="fr-FR"/>
         </w:rPr>
         <w:t xml:space="preserve"> dans un fichier. Pour cela, elle a besoin des classes TileMapSave et Vector3Save.</w:t>
@@ -12369,18 +13076,17 @@
     <w:p>
       <w:pPr>
         <w:pStyle w:val="Default"/>
-        <w:rPr>
-          <w:rFonts w:asciiTheme="minorHAnsi" w:hAnsiTheme="minorHAnsi"/>
-          <w:bCs/>
-          <w:szCs w:val="26"/>
-          <w:lang w:val="fr-FR"/>
-        </w:rPr>
-      </w:pPr>
-      <w:r>
-        <w:rPr>
-          <w:rFonts w:asciiTheme="minorHAnsi" w:hAnsiTheme="minorHAnsi"/>
-          <w:bCs/>
-          <w:szCs w:val="26"/>
+        <w:jc w:val="both"/>
+        <w:rPr>
+          <w:rFonts w:asciiTheme="minorHAnsi" w:hAnsiTheme="minorHAnsi"/>
+          <w:bCs/>
+          <w:lang w:val="fr-FR"/>
+        </w:rPr>
+      </w:pPr>
+      <w:r>
+        <w:rPr>
+          <w:rFonts w:asciiTheme="minorHAnsi" w:hAnsiTheme="minorHAnsi"/>
+          <w:bCs/>
           <w:lang w:val="fr-FR"/>
         </w:rPr>
         <w:tab/>
@@ -12390,18 +13096,17 @@
     <w:p>
       <w:pPr>
         <w:pStyle w:val="Default"/>
-        <w:rPr>
-          <w:rFonts w:asciiTheme="minorHAnsi" w:hAnsiTheme="minorHAnsi"/>
-          <w:bCs/>
-          <w:szCs w:val="26"/>
-          <w:lang w:val="fr-FR"/>
-        </w:rPr>
-      </w:pPr>
-      <w:r>
-        <w:rPr>
-          <w:rFonts w:asciiTheme="minorHAnsi" w:hAnsiTheme="minorHAnsi"/>
-          <w:bCs/>
-          <w:szCs w:val="26"/>
+        <w:jc w:val="both"/>
+        <w:rPr>
+          <w:rFonts w:asciiTheme="minorHAnsi" w:hAnsiTheme="minorHAnsi"/>
+          <w:bCs/>
+          <w:lang w:val="fr-FR"/>
+        </w:rPr>
+      </w:pPr>
+      <w:r>
+        <w:rPr>
+          <w:rFonts w:asciiTheme="minorHAnsi" w:hAnsiTheme="minorHAnsi"/>
+          <w:bCs/>
           <w:lang w:val="fr-FR"/>
         </w:rPr>
         <w:tab/>
@@ -12411,18 +13116,17 @@
     <w:p>
       <w:pPr>
         <w:pStyle w:val="Default"/>
-        <w:rPr>
-          <w:rFonts w:asciiTheme="minorHAnsi" w:hAnsiTheme="minorHAnsi"/>
-          <w:bCs/>
-          <w:szCs w:val="26"/>
-          <w:lang w:val="fr-FR"/>
-        </w:rPr>
-      </w:pPr>
-      <w:r>
-        <w:rPr>
-          <w:rFonts w:asciiTheme="minorHAnsi" w:hAnsiTheme="minorHAnsi"/>
-          <w:bCs/>
-          <w:szCs w:val="26"/>
+        <w:jc w:val="both"/>
+        <w:rPr>
+          <w:rFonts w:asciiTheme="minorHAnsi" w:hAnsiTheme="minorHAnsi"/>
+          <w:bCs/>
+          <w:lang w:val="fr-FR"/>
+        </w:rPr>
+      </w:pPr>
+      <w:r>
+        <w:rPr>
+          <w:rFonts w:asciiTheme="minorHAnsi" w:hAnsiTheme="minorHAnsi"/>
+          <w:bCs/>
           <w:lang w:val="fr-FR"/>
         </w:rPr>
         <w:t xml:space="preserve">Ainsi, lorsque l'on souhaite sauvegarder le contenu de notre level, LevelSave parcours chaque élément de la TileMap, et les ajoute à une TileMapSave avec leur position. Le dictionnaire d'éléments utilisables passé en argument à la fonction est lui aussi ajouté à la TileMapSave. Ensuite cet ensemble est sérialisé dans un fichier. </w:t>
@@ -12431,40 +13135,39 @@
     <w:p>
       <w:pPr>
         <w:pStyle w:val="Default"/>
-        <w:rPr>
-          <w:rFonts w:asciiTheme="minorHAnsi" w:hAnsiTheme="minorHAnsi"/>
-          <w:bCs/>
-          <w:szCs w:val="26"/>
-          <w:lang w:val="fr-FR"/>
-        </w:rPr>
-      </w:pPr>
-    </w:p>
-    <w:p>
-      <w:pPr>
-        <w:pStyle w:val="Default"/>
-        <w:rPr>
-          <w:rFonts w:asciiTheme="minorHAnsi" w:hAnsiTheme="minorHAnsi"/>
-          <w:bCs/>
-          <w:szCs w:val="26"/>
-          <w:lang w:val="fr-FR"/>
-        </w:rPr>
-      </w:pPr>
-    </w:p>
-    <w:p>
-      <w:pPr>
-        <w:pStyle w:val="Default"/>
-        <w:rPr>
-          <w:rFonts w:asciiTheme="minorHAnsi" w:hAnsiTheme="minorHAnsi"/>
-          <w:bCs/>
-          <w:szCs w:val="26"/>
-          <w:lang w:val="fr-FR"/>
-        </w:rPr>
-      </w:pPr>
-      <w:r>
-        <w:rPr>
-          <w:rFonts w:asciiTheme="minorHAnsi" w:hAnsiTheme="minorHAnsi"/>
-          <w:bCs/>
-          <w:szCs w:val="26"/>
+        <w:jc w:val="both"/>
+        <w:rPr>
+          <w:rFonts w:asciiTheme="minorHAnsi" w:hAnsiTheme="minorHAnsi"/>
+          <w:bCs/>
+          <w:lang w:val="fr-FR"/>
+        </w:rPr>
+      </w:pPr>
+    </w:p>
+    <w:p>
+      <w:pPr>
+        <w:pStyle w:val="Default"/>
+        <w:jc w:val="both"/>
+        <w:rPr>
+          <w:rFonts w:asciiTheme="minorHAnsi" w:hAnsiTheme="minorHAnsi"/>
+          <w:bCs/>
+          <w:lang w:val="fr-FR"/>
+        </w:rPr>
+      </w:pPr>
+    </w:p>
+    <w:p>
+      <w:pPr>
+        <w:pStyle w:val="Default"/>
+        <w:jc w:val="both"/>
+        <w:rPr>
+          <w:rFonts w:asciiTheme="minorHAnsi" w:hAnsiTheme="minorHAnsi"/>
+          <w:bCs/>
+          <w:lang w:val="fr-FR"/>
+        </w:rPr>
+      </w:pPr>
+      <w:r>
+        <w:rPr>
+          <w:rFonts w:asciiTheme="minorHAnsi" w:hAnsiTheme="minorHAnsi"/>
+          <w:bCs/>
           <w:lang w:val="fr-FR"/>
         </w:rPr>
         <w:t>Il est ensuite possible de récupérer la liste des fichiers de niveaux sauvegardés, et d'en sélectionner un pour le charger. On va alors réaliser la démarche inverse. De ce fichier, on va récupérer une TileMapSave contenant les différents éléments du jeu.</w:t>
@@ -12473,82 +13176,69 @@
     <w:p>
       <w:pPr>
         <w:pStyle w:val="Default"/>
-        <w:rPr>
-          <w:rFonts w:asciiTheme="minorHAnsi" w:hAnsiTheme="minorHAnsi"/>
-          <w:bCs/>
-          <w:szCs w:val="26"/>
-          <w:lang w:val="fr-FR"/>
-        </w:rPr>
-      </w:pPr>
-      <w:r>
-        <w:rPr>
-          <w:rFonts w:asciiTheme="minorHAnsi" w:hAnsiTheme="minorHAnsi"/>
-          <w:bCs/>
-          <w:szCs w:val="26"/>
-          <w:lang w:val="fr-FR"/>
-        </w:rPr>
-        <w:t>On va alors pour chaque élément récupérer le nom du préfab à instancier (chaque élément du jeu étant un préfab, il suffit de savoir quel préfab doit être placer et de l'instancier) ainsi que sa position. On vide alors la TileMap actuelle pour s'assurer que le niveau est vide, avant d'y insérer chaque élément lu dans le fichier. Enfin on renvoi le dictionnaire contenant la liste des éléments utilisables qui était stocké dans la TileMapSave récupérée.</w:t>
-      </w:r>
-    </w:p>
-    <w:p>
-      <w:pPr>
-        <w:pStyle w:val="Default"/>
-        <w:rPr>
-          <w:rFonts w:asciiTheme="minorHAnsi" w:hAnsiTheme="minorHAnsi"/>
-          <w:bCs/>
-          <w:szCs w:val="26"/>
-          <w:lang w:val="fr-FR"/>
-        </w:rPr>
-      </w:pPr>
-    </w:p>
-    <w:p>
-      <w:pPr>
-        <w:pStyle w:val="Default"/>
-        <w:rPr>
-          <w:rFonts w:asciiTheme="minorHAnsi" w:hAnsiTheme="minorHAnsi"/>
-          <w:bCs/>
-          <w:szCs w:val="26"/>
-          <w:lang w:val="fr-FR"/>
-        </w:rPr>
-      </w:pPr>
-    </w:p>
-    <w:p>
-      <w:pPr>
-        <w:pStyle w:val="Default"/>
-        <w:rPr>
-          <w:rFonts w:asciiTheme="minorHAnsi" w:hAnsiTheme="minorHAnsi"/>
-          <w:bCs/>
-          <w:szCs w:val="26"/>
-          <w:lang w:val="fr-FR"/>
-        </w:rPr>
-      </w:pPr>
-    </w:p>
-    <w:p>
-      <w:pPr>
-        <w:pStyle w:val="Default"/>
-        <w:rPr>
-          <w:rFonts w:asciiTheme="minorHAnsi" w:hAnsiTheme="minorHAnsi"/>
-          <w:bCs/>
-          <w:szCs w:val="26"/>
-          <w:lang w:val="fr-FR"/>
-        </w:rPr>
-      </w:pPr>
-    </w:p>
-    <w:p>
-      <w:pPr>
-        <w:pStyle w:val="Default"/>
-        <w:rPr>
+        <w:jc w:val="both"/>
+        <w:rPr>
+          <w:rFonts w:asciiTheme="minorHAnsi" w:hAnsiTheme="minorHAnsi"/>
+          <w:bCs/>
+          <w:lang w:val="fr-FR"/>
+        </w:rPr>
+      </w:pPr>
+      <w:r>
+        <w:rPr>
+          <w:rFonts w:asciiTheme="minorHAnsi" w:hAnsiTheme="minorHAnsi"/>
+          <w:bCs/>
+          <w:lang w:val="fr-FR"/>
+        </w:rPr>
+        <w:t xml:space="preserve">On va alors pour chaque élément récupérer le nom du préfab à instancier (chaque élément du jeu étant un préfab, il suffit de savoir quel préfab doit être placer et de l'instancier) ainsi que sa position. On vide alors la TileMap actuelle pour s'assurer que le niveau est vide, avant d'y insérer chaque élément lu dans le fichier. Enfin on renvoi le dictionnaire contenant la liste des éléments </w:t>
+      </w:r>
+      <w:r>
+        <w:rPr>
+          <w:rFonts w:asciiTheme="minorHAnsi" w:hAnsiTheme="minorHAnsi"/>
+          <w:bCs/>
+          <w:lang w:val="fr-FR"/>
+        </w:rPr>
+        <w:lastRenderedPageBreak/>
+        <w:t>utilisables qui était stocké dans la TileMapSave récupérée.</w:t>
+      </w:r>
+    </w:p>
+    <w:p>
+      <w:pPr>
+        <w:pStyle w:val="Default"/>
+        <w:jc w:val="both"/>
+        <w:rPr>
+          <w:rFonts w:asciiTheme="minorHAnsi" w:hAnsiTheme="minorHAnsi"/>
+          <w:bCs/>
+          <w:lang w:val="fr-FR"/>
+        </w:rPr>
+      </w:pPr>
+    </w:p>
+    <w:p>
+      <w:pPr>
+        <w:pStyle w:val="Default"/>
+        <w:jc w:val="both"/>
+        <w:rPr>
+          <w:rFonts w:asciiTheme="minorHAnsi" w:hAnsiTheme="minorHAnsi"/>
+          <w:bCs/>
+          <w:lang w:val="fr-FR"/>
+        </w:rPr>
+      </w:pPr>
+    </w:p>
+    <w:p>
+      <w:pPr>
+        <w:pStyle w:val="Default"/>
+        <w:jc w:val="both"/>
+        <w:rPr>
+          <w:rFonts w:asciiTheme="minorHAnsi" w:hAnsiTheme="minorHAnsi"/>
           <w:bCs/>
           <w:i/>
-          <w:szCs w:val="26"/>
-          <w:lang w:val="fr-FR"/>
-        </w:rPr>
-      </w:pPr>
-      <w:r>
-        <w:rPr>
+          <w:lang w:val="fr-FR"/>
+        </w:rPr>
+      </w:pPr>
+      <w:r>
+        <w:rPr>
+          <w:rFonts w:asciiTheme="minorHAnsi" w:hAnsiTheme="minorHAnsi"/>
           <w:bCs/>
           <w:i/>
-          <w:szCs w:val="26"/>
           <w:lang w:val="fr-FR"/>
         </w:rPr>
         <w:t>Lexique:</w:t>
@@ -12557,18 +13247,19 @@
     <w:p>
       <w:pPr>
         <w:pStyle w:val="Default"/>
-        <w:rPr>
+        <w:jc w:val="both"/>
+        <w:rPr>
+          <w:rFonts w:asciiTheme="minorHAnsi" w:hAnsiTheme="minorHAnsi"/>
           <w:bCs/>
           <w:i/>
-          <w:szCs w:val="26"/>
-          <w:lang w:val="fr-FR"/>
-        </w:rPr>
-      </w:pPr>
-      <w:r>
-        <w:rPr>
+          <w:lang w:val="fr-FR"/>
+        </w:rPr>
+      </w:pPr>
+      <w:r>
+        <w:rPr>
+          <w:rFonts w:asciiTheme="minorHAnsi" w:hAnsiTheme="minorHAnsi"/>
           <w:bCs/>
           <w:i/>
-          <w:szCs w:val="26"/>
           <w:lang w:val="fr-FR"/>
         </w:rPr>
         <w:t>Sérialisation / Sérialiser :</w:t>
@@ -12577,18 +13268,19 @@
     <w:p>
       <w:pPr>
         <w:pStyle w:val="Default"/>
-        <w:rPr>
+        <w:jc w:val="both"/>
+        <w:rPr>
+          <w:rFonts w:asciiTheme="minorHAnsi" w:hAnsiTheme="minorHAnsi"/>
           <w:bCs/>
           <w:i/>
-          <w:szCs w:val="26"/>
-          <w:lang w:val="fr-FR"/>
-        </w:rPr>
-      </w:pPr>
-      <w:r>
-        <w:rPr>
+          <w:lang w:val="fr-FR"/>
+        </w:rPr>
+      </w:pPr>
+      <w:r>
+        <w:rPr>
+          <w:rFonts w:asciiTheme="minorHAnsi" w:hAnsiTheme="minorHAnsi"/>
           <w:bCs/>
           <w:i/>
-          <w:szCs w:val="26"/>
           <w:lang w:val="fr-FR"/>
         </w:rPr>
         <w:t>Sérialiser un objet signifie le changer en un flux que l'on pourra sauvegarder. Dans ce projet, la sérialisation consiste à écrire le contenu de nos objet au format xml dans un fichier de sauvegarde.</w:t>
@@ -13066,6 +13758,7 @@
         <w:rPr>
           <w:lang w:val="fr-FR"/>
         </w:rPr>
+        <w:lastRenderedPageBreak/>
         <w:tab/>
       </w:r>
       <w:r>
@@ -13144,14 +13837,7 @@
         <w:rPr>
           <w:lang w:val="fr-FR"/>
         </w:rPr>
-        <w:t xml:space="preserve">. Cela nous a faciliter le développement du jeu grâce aux fonctionnalités que ce moteur nous apporte. La conception avant le développement a été une étape clef </w:t>
-      </w:r>
-      <w:r>
-        <w:rPr>
-          <w:lang w:val="fr-FR"/>
-        </w:rPr>
-        <w:lastRenderedPageBreak/>
-        <w:t>du projet afin de savoir dans quelle direction s'orienter. Nous avons ainsi décrit l'analyse et le développement de l'application avec de nombreuse illustrations et explications d'utilisations.</w:t>
+        <w:t>. Cela nous a faciliter le développement du jeu grâce aux fonctionnalités que ce moteur nous apporte. La conception avant le développement a été une étape clef du projet afin de savoir dans quelle direction s'orienter. Nous avons ainsi décrit l'analyse et le développement de l'application avec de nombreuse illustrations et explications d'utilisations.</w:t>
       </w:r>
     </w:p>
     <w:p>
@@ -13485,7 +14171,14 @@
         <w:rPr>
           <w:lang w:val="fr-FR"/>
         </w:rPr>
-        <w:t>Désigne à l’origine l’extrémité d’un réseau informatique (point de communication entre l’homme et la machine). On emploi ce terme par abus de langage pour faire référence à un appareil informatique quelconque (</w:t>
+        <w:t xml:space="preserve">Désigne à l’origine l’extrémité d’un réseau informatique (point de </w:t>
+      </w:r>
+      <w:r>
+        <w:rPr>
+          <w:lang w:val="fr-FR"/>
+        </w:rPr>
+        <w:lastRenderedPageBreak/>
+        <w:t>communication entre l’homme et la machine). On emploi ce terme par abus de langage pour faire référence à un appareil informatique quelconque (</w:t>
       </w:r>
       <w:r>
         <w:rPr>
@@ -13584,7 +14277,6 @@
           <w:bCs/>
           <w:lang w:val="fr-FR"/>
         </w:rPr>
-        <w:lastRenderedPageBreak/>
         <w:t>IDE</w:t>
       </w:r>
       <w:r>
@@ -14269,7 +14961,7 @@
         <w:noProof/>
         <w:lang w:val="fr-FR"/>
       </w:rPr>
-      <w:t>17</w:t>
+      <w:t>5</w:t>
     </w:r>
     <w:r>
       <w:rPr>
@@ -17008,7 +17700,7 @@
   <a:extraClrSchemeLst/>
   <a:extLst>
     <a:ext uri="{05A4C25C-085E-4340-85A3-A5531E510DB2}">
-      <thm15:themeFamily xmlns="" xmlns:thm15="http://schemas.microsoft.com/office/thememl/2012/main" name="Office Theme" id="{62F939B6-93AF-4DB8-9C6B-D6C7DFDC589F}" vid="{4A3C46E8-61CC-4603-A589-7422A47A8E4A}"/>
+      <thm15:themeFamily xmlns:thm15="http://schemas.microsoft.com/office/thememl/2012/main" xmlns="" name="Office Theme" id="{62F939B6-93AF-4DB8-9C6B-D6C7DFDC589F}" vid="{4A3C46E8-61CC-4603-A589-7422A47A8E4A}"/>
     </a:ext>
   </a:extLst>
 </a:theme>

</xml_diff>

<commit_message>
:page_facing_up: Rapport : correction de la plupart des remarques
</commit_message>
<xml_diff>
--- a/Soutenances/RapportProjet/Rapport_Projet_Minimobile.docx
+++ b/Soutenances/RapportProjet/Rapport_Projet_Minimobile.docx
@@ -39,7 +39,7 @@
           <w:sz w:val="36"/>
           <w:szCs w:val="36"/>
         </w:rPr>
-        <w:t xml:space="preserve">PARIS </w:t>
+        <w:t>LANOUZIERE Maxime</w:t>
       </w:r>
       <w:r>
         <w:rPr>
@@ -55,7 +55,7 @@
           <w:sz w:val="36"/>
           <w:szCs w:val="36"/>
         </w:rPr>
-        <w:t>Cédric</w:t>
+        <w:t>– MOSNIER Bastien</w:t>
       </w:r>
       <w:r>
         <w:rPr>
@@ -71,7 +71,7 @@
           <w:sz w:val="36"/>
           <w:szCs w:val="36"/>
         </w:rPr>
-        <w:t>– MOSNIER Bastien</w:t>
+        <w:t>–</w:t>
       </w:r>
       <w:r>
         <w:rPr>
@@ -87,7 +87,23 @@
           <w:sz w:val="36"/>
           <w:szCs w:val="36"/>
         </w:rPr>
-        <w:t>– RIBIERE Laurent</w:t>
+        <w:t xml:space="preserve">PARIS </w:t>
+      </w:r>
+      <w:r>
+        <w:rPr>
+          <w:rFonts w:asciiTheme="minorHAnsi" w:hAnsiTheme="minorHAnsi"/>
+          <w:sz w:val="36"/>
+          <w:szCs w:val="36"/>
+        </w:rPr>
+        <w:t xml:space="preserve"> </w:t>
+      </w:r>
+      <w:r>
+        <w:rPr>
+          <w:rFonts w:asciiTheme="minorHAnsi" w:hAnsiTheme="minorHAnsi"/>
+          <w:sz w:val="36"/>
+          <w:szCs w:val="36"/>
+        </w:rPr>
+        <w:t>Cédric</w:t>
       </w:r>
     </w:p>
     <w:p>
@@ -107,7 +123,7 @@
           <w:sz w:val="36"/>
           <w:szCs w:val="36"/>
         </w:rPr>
-        <w:t>LANOUZIERE Maxime</w:t>
+        <w:t>RIBIERE Laurent</w:t>
       </w:r>
       <w:r>
         <w:rPr>
@@ -123,7 +139,23 @@
           <w:sz w:val="36"/>
           <w:szCs w:val="36"/>
         </w:rPr>
-        <w:t>– SAYARH Nawhal</w:t>
+        <w:t>–</w:t>
+      </w:r>
+      <w:r>
+        <w:rPr>
+          <w:rFonts w:asciiTheme="minorHAnsi" w:hAnsiTheme="minorHAnsi"/>
+          <w:sz w:val="36"/>
+          <w:szCs w:val="36"/>
+        </w:rPr>
+        <w:t xml:space="preserve"> </w:t>
+      </w:r>
+      <w:r>
+        <w:rPr>
+          <w:rFonts w:asciiTheme="minorHAnsi" w:hAnsiTheme="minorHAnsi"/>
+          <w:sz w:val="36"/>
+          <w:szCs w:val="36"/>
+        </w:rPr>
+        <w:t>SAYARH Nawhal</w:t>
       </w:r>
     </w:p>
     <w:p>
@@ -339,7 +371,23 @@
           <w:sz w:val="32"/>
           <w:szCs w:val="36"/>
         </w:rPr>
-        <w:t>Pierre-Antoine PAPON - Projet Tutoré</w:t>
+        <w:t xml:space="preserve">Tuteur de projet : </w:t>
+      </w:r>
+      <w:r>
+        <w:rPr>
+          <w:rFonts w:asciiTheme="minorHAnsi" w:hAnsiTheme="minorHAnsi"/>
+          <w:sz w:val="32"/>
+          <w:szCs w:val="36"/>
+        </w:rPr>
+        <w:t>Pierre-Antoine P</w:t>
+      </w:r>
+      <w:r>
+        <w:rPr>
+          <w:rFonts w:asciiTheme="minorHAnsi" w:hAnsiTheme="minorHAnsi"/>
+          <w:sz w:val="32"/>
+          <w:szCs w:val="36"/>
+        </w:rPr>
+        <w:t>APON</w:t>
       </w:r>
     </w:p>
     <w:p>
@@ -5946,6 +5994,7 @@
     <w:p>
       <w:pPr>
         <w:pStyle w:val="Default"/>
+        <w:jc w:val="both"/>
         <w:rPr>
           <w:b/>
           <w:bCs/>
@@ -5958,28 +6007,6 @@
     <w:p>
       <w:pPr>
         <w:pStyle w:val="Default"/>
-        <w:rPr>
-          <w:b/>
-          <w:bCs/>
-          <w:sz w:val="26"/>
-          <w:szCs w:val="26"/>
-          <w:lang w:val="fr-FR"/>
-        </w:rPr>
-      </w:pPr>
-      <w:r>
-        <w:rPr>
-          <w:b/>
-          <w:bCs/>
-          <w:sz w:val="26"/>
-          <w:szCs w:val="26"/>
-          <w:lang w:val="fr-FR"/>
-        </w:rPr>
-        <w:t>CEDRIC</w:t>
-      </w:r>
-    </w:p>
-    <w:p>
-      <w:pPr>
-        <w:pStyle w:val="Default"/>
         <w:jc w:val="both"/>
         <w:rPr>
           <w:rFonts w:asciiTheme="minorHAnsi" w:hAnsiTheme="minorHAnsi"/>
@@ -6049,7 +6076,15 @@
           <w:bCs/>
           <w:lang w:val="fr-FR"/>
         </w:rPr>
-        <w:t xml:space="preserve"> pour résoudre le niveau, la hauteur et la largeur du niveau en nombre de cases.</w:t>
+        <w:t xml:space="preserve"> pour résoudre le niveau ainsi que</w:t>
+      </w:r>
+      <w:r>
+        <w:rPr>
+          <w:rFonts w:asciiTheme="minorHAnsi" w:hAnsiTheme="minorHAnsi"/>
+          <w:bCs/>
+          <w:lang w:val="fr-FR"/>
+        </w:rPr>
+        <w:t xml:space="preserve"> la hauteur et la largeur du niveau en nombre de cases.</w:t>
       </w:r>
       <w:r>
         <w:rPr>
@@ -6113,7 +6148,23 @@
           <w:bCs/>
           <w:lang w:val="fr-FR"/>
         </w:rPr>
-        <w:t>e recommencer une série du début. Il peut aussi nous servir a générer les bases d'un niveau que l'on souhaite ajouter dans la liste des niveaux "pré-générer" proposé</w:t>
+        <w:t xml:space="preserve">e recommencer une série du début. Il peut aussi nous servir a générer les bases d'un niveau que l'on souhaite ajouter dans </w:t>
+      </w:r>
+      <w:r>
+        <w:rPr>
+          <w:rFonts w:asciiTheme="minorHAnsi" w:hAnsiTheme="minorHAnsi"/>
+          <w:bCs/>
+          <w:lang w:val="fr-FR"/>
+        </w:rPr>
+        <w:t>la liste des niveaux "pré-générés</w:t>
+      </w:r>
+      <w:r>
+        <w:rPr>
+          <w:rFonts w:asciiTheme="minorHAnsi" w:hAnsiTheme="minorHAnsi"/>
+          <w:bCs/>
+          <w:lang w:val="fr-FR"/>
+        </w:rPr>
+        <w:t>" proposé</w:t>
       </w:r>
       <w:r>
         <w:rPr>
@@ -6439,7 +6490,39 @@
           <w:bCs/>
           <w:lang w:val="fr-FR"/>
         </w:rPr>
-        <w:t>. La capacité de calcul faible d'un appareil mobile comparé</w:t>
+        <w:t>. La</w:t>
+      </w:r>
+      <w:r>
+        <w:rPr>
+          <w:rFonts w:asciiTheme="minorHAnsi" w:hAnsiTheme="minorHAnsi"/>
+          <w:bCs/>
+          <w:lang w:val="fr-FR"/>
+        </w:rPr>
+        <w:t xml:space="preserve"> faible</w:t>
+      </w:r>
+      <w:r>
+        <w:rPr>
+          <w:rFonts w:asciiTheme="minorHAnsi" w:hAnsiTheme="minorHAnsi"/>
+          <w:bCs/>
+          <w:lang w:val="fr-FR"/>
+        </w:rPr>
+        <w:t xml:space="preserve"> capacité de </w:t>
+      </w:r>
+      <w:r>
+        <w:rPr>
+          <w:rFonts w:asciiTheme="minorHAnsi" w:hAnsiTheme="minorHAnsi"/>
+          <w:bCs/>
+          <w:lang w:val="fr-FR"/>
+        </w:rPr>
+        <w:t>calcul</w:t>
+      </w:r>
+      <w:r>
+        <w:rPr>
+          <w:rFonts w:asciiTheme="minorHAnsi" w:hAnsiTheme="minorHAnsi"/>
+          <w:bCs/>
+          <w:lang w:val="fr-FR"/>
+        </w:rPr>
+        <w:t xml:space="preserve"> d'un appareil mobile comparé</w:t>
       </w:r>
       <w:r>
         <w:rPr>
@@ -6479,7 +6562,15 @@
           <w:bCs/>
           <w:lang w:val="fr-FR"/>
         </w:rPr>
-        <w:t>teur n'est pas à</w:t>
+        <w:t>teur n'ait</w:t>
+      </w:r>
+      <w:r>
+        <w:rPr>
+          <w:rFonts w:asciiTheme="minorHAnsi" w:hAnsiTheme="minorHAnsi"/>
+          <w:bCs/>
+          <w:lang w:val="fr-FR"/>
+        </w:rPr>
+        <w:t xml:space="preserve"> pas à</w:t>
       </w:r>
       <w:r>
         <w:rPr>
@@ -6541,6 +6632,14 @@
           <w:bCs/>
           <w:lang w:val="fr-FR"/>
         </w:rPr>
+        <w:tab/>
+      </w:r>
+      <w:r>
+        <w:rPr>
+          <w:rFonts w:asciiTheme="minorHAnsi" w:hAnsiTheme="minorHAnsi"/>
+          <w:bCs/>
+          <w:lang w:val="fr-FR"/>
+        </w:rPr>
         <w:t xml:space="preserve">L'algorithme </w:t>
       </w:r>
       <w:r>
@@ -6669,7 +6768,7 @@
           <w:bCs/>
           <w:lang w:val="fr-FR"/>
         </w:rPr>
-        <w:t xml:space="preserve"> passer par les </w:t>
+        <w:t xml:space="preserve"> passer par </w:t>
       </w:r>
       <w:r>
         <w:rPr>
@@ -6678,15 +6777,47 @@
           <w:lang w:val="fr-FR"/>
         </w:rPr>
         <w:lastRenderedPageBreak/>
-        <w:t xml:space="preserve">chemins établis il suffit de placer correctement les objectifs sur le chemin puisqu'il faut absolument ramasser tous les objectifs pour gagner la partie. On placera donc de manière aléatoire des objectifs en nombre suffisant </w:t>
-      </w:r>
-      <w:r>
-        <w:rPr>
-          <w:rFonts w:asciiTheme="minorHAnsi" w:hAnsiTheme="minorHAnsi"/>
-          <w:bCs/>
-          <w:lang w:val="fr-FR"/>
-        </w:rPr>
-        <w:t>sur les différentes sections du chemin prédéfinit. Pour terminer on ajoute des obstacles pour bloquer d'autre</w:t>
+        <w:t xml:space="preserve">les chemins établis il suffit de placer correctement les objectifs sur le chemin puisqu'il faut absolument ramasser tous les objectifs pour gagner la partie. On placera donc de manière aléatoire des objectifs en nombre suffisant </w:t>
+      </w:r>
+      <w:r>
+        <w:rPr>
+          <w:rFonts w:asciiTheme="minorHAnsi" w:hAnsiTheme="minorHAnsi"/>
+          <w:bCs/>
+          <w:lang w:val="fr-FR"/>
+        </w:rPr>
+        <w:t>sur les différent</w:t>
+      </w:r>
+      <w:r>
+        <w:rPr>
+          <w:rFonts w:asciiTheme="minorHAnsi" w:hAnsiTheme="minorHAnsi"/>
+          <w:bCs/>
+          <w:lang w:val="fr-FR"/>
+        </w:rPr>
+        <w:t>es sections du chemin prédéfini</w:t>
+      </w:r>
+      <w:r>
+        <w:rPr>
+          <w:rFonts w:asciiTheme="minorHAnsi" w:hAnsiTheme="minorHAnsi"/>
+          <w:bCs/>
+          <w:lang w:val="fr-FR"/>
+        </w:rPr>
+        <w:t>. Pour terminer</w:t>
+      </w:r>
+      <w:r>
+        <w:rPr>
+          <w:rFonts w:asciiTheme="minorHAnsi" w:hAnsiTheme="minorHAnsi"/>
+          <w:bCs/>
+          <w:lang w:val="fr-FR"/>
+        </w:rPr>
+        <w:t>,</w:t>
+      </w:r>
+      <w:r>
+        <w:rPr>
+          <w:rFonts w:asciiTheme="minorHAnsi" w:hAnsiTheme="minorHAnsi"/>
+          <w:bCs/>
+          <w:lang w:val="fr-FR"/>
+        </w:rPr>
+        <w:t xml:space="preserve"> on ajoute des obstacles pour bloquer d'autre</w:t>
       </w:r>
       <w:r>
         <w:rPr>
@@ -6718,7 +6849,23 @@
           <w:bCs/>
           <w:lang w:val="fr-FR"/>
         </w:rPr>
-        <w:t>t encore possible et rendre le niveau plus crédible.</w:t>
+        <w:t>t encore possible</w:t>
+      </w:r>
+      <w:r>
+        <w:rPr>
+          <w:rFonts w:asciiTheme="minorHAnsi" w:hAnsiTheme="minorHAnsi"/>
+          <w:bCs/>
+          <w:lang w:val="fr-FR"/>
+        </w:rPr>
+        <w:t>s</w:t>
+      </w:r>
+      <w:r>
+        <w:rPr>
+          <w:rFonts w:asciiTheme="minorHAnsi" w:hAnsiTheme="minorHAnsi"/>
+          <w:bCs/>
+          <w:lang w:val="fr-FR"/>
+        </w:rPr>
+        <w:t xml:space="preserve"> et rendre le niveau plus crédible.</w:t>
       </w:r>
     </w:p>
     <w:p>
@@ -7364,46 +7511,40 @@
           <w:lang w:val="fr-FR"/>
         </w:rPr>
       </w:pPr>
-      <w:r>
-        <w:rPr>
-          <w:b/>
-          <w:bCs/>
-          <w:sz w:val="26"/>
-          <w:szCs w:val="26"/>
-          <w:lang w:val="fr-FR"/>
-        </w:rPr>
-        <w:t>CEDRIC</w:t>
-      </w:r>
-    </w:p>
-    <w:p>
-      <w:pPr>
-        <w:pStyle w:val="Default"/>
-        <w:rPr>
-          <w:b/>
-          <w:bCs/>
-          <w:sz w:val="26"/>
-          <w:szCs w:val="26"/>
-          <w:lang w:val="fr-FR"/>
-        </w:rPr>
-      </w:pPr>
-    </w:p>
-    <w:p>
-      <w:pPr>
-        <w:pStyle w:val="Default"/>
-        <w:jc w:val="both"/>
-        <w:rPr>
-          <w:rFonts w:asciiTheme="minorHAnsi" w:hAnsiTheme="minorHAnsi"/>
-          <w:bCs/>
-          <w:lang w:val="fr-FR"/>
-        </w:rPr>
-      </w:pPr>
-      <w:r>
-        <w:rPr>
-          <w:rFonts w:asciiTheme="minorHAnsi" w:hAnsiTheme="minorHAnsi"/>
-          <w:bCs/>
-          <w:lang w:val="fr-FR"/>
-        </w:rPr>
-        <w:t>L'éditeur de niveau permet a l'utilisateur de créer ses propre</w:t>
+    </w:p>
+    <w:p>
+      <w:pPr>
+        <w:pStyle w:val="Default"/>
+        <w:jc w:val="both"/>
+        <w:rPr>
+          <w:rFonts w:asciiTheme="minorHAnsi" w:hAnsiTheme="minorHAnsi"/>
+          <w:bCs/>
+          <w:lang w:val="fr-FR"/>
+        </w:rPr>
+      </w:pPr>
+      <w:r>
+        <w:rPr>
+          <w:rFonts w:asciiTheme="minorHAnsi" w:hAnsiTheme="minorHAnsi"/>
+          <w:bCs/>
+          <w:lang w:val="fr-FR"/>
+        </w:rPr>
+        <w:tab/>
+      </w:r>
+      <w:r>
+        <w:rPr>
+          <w:rFonts w:asciiTheme="minorHAnsi" w:hAnsiTheme="minorHAnsi"/>
+          <w:bCs/>
+          <w:lang w:val="fr-FR"/>
+        </w:rPr>
+        <w:t>L'éditeur de niveau permet à</w:t>
+      </w:r>
+      <w:r>
+        <w:rPr>
+          <w:rFonts w:asciiTheme="minorHAnsi" w:hAnsiTheme="minorHAnsi"/>
+          <w:bCs/>
+          <w:lang w:val="fr-FR"/>
+        </w:rPr>
+        <w:t xml:space="preserve"> l'utilisateur de créer ses propre</w:t>
       </w:r>
       <w:r>
         <w:rPr>
@@ -7999,6 +8140,14 @@
           <w:bCs/>
           <w:lang w:val="fr-FR"/>
         </w:rPr>
+        <w:tab/>
+      </w:r>
+      <w:r>
+        <w:rPr>
+          <w:rFonts w:asciiTheme="minorHAnsi" w:hAnsiTheme="minorHAnsi"/>
+          <w:bCs/>
+          <w:lang w:val="fr-FR"/>
+        </w:rPr>
         <w:t xml:space="preserve">L'interface est composée de 3 panneaux. Le panneau de gauche peut être fermé pour ne pas </w:t>
       </w:r>
       <w:r>
@@ -8079,7 +8228,31 @@
           <w:bCs/>
           <w:lang w:val="fr-FR"/>
         </w:rPr>
-        <w:t>. La quantité est afficher pour chaque action (ici 0 sur chaque action). Pour incrémenter cette quantité il faut cliquer soit sur la gauche de l'action pour incrémenter le compteur, soit sur la droite pour décrémenter le compteur.</w:t>
+        <w:t>. La quantité est affichée</w:t>
+      </w:r>
+      <w:r>
+        <w:rPr>
+          <w:rFonts w:asciiTheme="minorHAnsi" w:hAnsiTheme="minorHAnsi"/>
+          <w:bCs/>
+          <w:lang w:val="fr-FR"/>
+        </w:rPr>
+        <w:t xml:space="preserve"> pour chaque action (ici 0 sur chaque action). Pour incrémenter cette quantité</w:t>
+      </w:r>
+      <w:r>
+        <w:rPr>
+          <w:rFonts w:asciiTheme="minorHAnsi" w:hAnsiTheme="minorHAnsi"/>
+          <w:bCs/>
+          <w:lang w:val="fr-FR"/>
+        </w:rPr>
+        <w:t>,</w:t>
+      </w:r>
+      <w:r>
+        <w:rPr>
+          <w:rFonts w:asciiTheme="minorHAnsi" w:hAnsiTheme="minorHAnsi"/>
+          <w:bCs/>
+          <w:lang w:val="fr-FR"/>
+        </w:rPr>
+        <w:t xml:space="preserve"> il faut cliquer soit sur la gauche de l'action pour incrémenter le compteur, soit sur la droite pour décrémenter le compteur.</w:t>
       </w:r>
     </w:p>
     <w:p>
@@ -8140,6 +8313,7 @@
           <w:bCs/>
           <w:lang w:val="fr-FR"/>
         </w:rPr>
+        <w:lastRenderedPageBreak/>
         <w:t>Ajout / Suppression d'objets sur la carte</w:t>
       </w:r>
     </w:p>
@@ -8452,7 +8626,23 @@
           <w:bCs/>
           <w:lang w:val="fr-FR"/>
         </w:rPr>
-        <w:t xml:space="preserve"> la case visée par l'util</w:t>
+        <w:t xml:space="preserve"> la case </w:t>
+      </w:r>
+      <w:r>
+        <w:rPr>
+          <w:rFonts w:asciiTheme="minorHAnsi" w:hAnsiTheme="minorHAnsi"/>
+          <w:bCs/>
+          <w:lang w:val="fr-FR"/>
+        </w:rPr>
+        <w:t>point</w:t>
+      </w:r>
+      <w:r>
+        <w:rPr>
+          <w:rFonts w:asciiTheme="minorHAnsi" w:hAnsiTheme="minorHAnsi"/>
+          <w:bCs/>
+          <w:lang w:val="fr-FR"/>
+        </w:rPr>
+        <w:t>ée par l'util</w:t>
       </w:r>
       <w:r>
         <w:rPr>
@@ -8510,6 +8700,17 @@
         </w:rPr>
         <w:t xml:space="preserve"> cet position.</w:t>
       </w:r>
+    </w:p>
+    <w:p>
+      <w:pPr>
+        <w:pStyle w:val="Default"/>
+        <w:jc w:val="both"/>
+        <w:rPr>
+          <w:rFonts w:asciiTheme="minorHAnsi" w:hAnsiTheme="minorHAnsi"/>
+          <w:bCs/>
+          <w:lang w:val="fr-FR"/>
+        </w:rPr>
+      </w:pPr>
     </w:p>
     <w:p>
       <w:pPr>
@@ -8696,7 +8897,14 @@
                       <w:rFonts w:asciiTheme="minorHAnsi" w:hAnsiTheme="minorHAnsi"/>
                       <w:sz w:val="22"/>
                     </w:rPr>
-                    <w:t>Fig. n° : Editeur de niveaux : position écran / position calculée</w:t>
+                    <w:t>Fig. n° : É</w:t>
+                  </w:r>
+                  <w:r>
+                    <w:rPr>
+                      <w:rFonts w:asciiTheme="minorHAnsi" w:hAnsiTheme="minorHAnsi"/>
+                      <w:sz w:val="22"/>
+                    </w:rPr>
+                    <w:t>diteur de niveaux : position écran / position calculée</w:t>
                   </w:r>
                 </w:p>
                 <w:p/>
@@ -9087,6 +9295,7 @@
     <w:p>
       <w:pPr>
         <w:pStyle w:val="Default"/>
+        <w:jc w:val="both"/>
         <w:rPr>
           <w:b/>
           <w:bCs/>
@@ -9099,6 +9308,15 @@
     <w:p>
       <w:pPr>
         <w:pStyle w:val="Default"/>
+        <w:jc w:val="both"/>
+        <w:rPr>
+          <w:rFonts w:asciiTheme="minorHAnsi" w:hAnsiTheme="minorHAnsi"/>
+          <w:bCs/>
+          <w:szCs w:val="22"/>
+          <w:lang w:val="fr-FR"/>
+        </w:rPr>
+      </w:pPr>
+      <w:r>
         <w:rPr>
           <w:b/>
           <w:bCs/>
@@ -9106,29 +9324,8 @@
           <w:szCs w:val="26"/>
           <w:lang w:val="fr-FR"/>
         </w:rPr>
-      </w:pPr>
-      <w:r>
-        <w:rPr>
-          <w:b/>
-          <w:bCs/>
-          <w:sz w:val="26"/>
-          <w:szCs w:val="26"/>
-          <w:lang w:val="fr-FR"/>
-        </w:rPr>
-        <w:t>CEDRIC</w:t>
-      </w:r>
-    </w:p>
-    <w:p>
-      <w:pPr>
-        <w:pStyle w:val="Default"/>
-        <w:jc w:val="both"/>
-        <w:rPr>
-          <w:rFonts w:asciiTheme="minorHAnsi" w:hAnsiTheme="minorHAnsi"/>
-          <w:bCs/>
-          <w:szCs w:val="22"/>
-          <w:lang w:val="fr-FR"/>
-        </w:rPr>
-      </w:pPr>
+        <w:tab/>
+      </w:r>
       <w:r>
         <w:rPr>
           <w:rFonts w:asciiTheme="minorHAnsi" w:hAnsiTheme="minorHAnsi"/>
@@ -9330,7 +9527,16 @@
           <w:szCs w:val="22"/>
           <w:lang w:val="fr-FR"/>
         </w:rPr>
-        <w:t xml:space="preserve">Le Joueur est programmer selon un principe simple </w:t>
+        <w:t>Le Joueur est programmé</w:t>
+      </w:r>
+      <w:r>
+        <w:rPr>
+          <w:rFonts w:asciiTheme="minorHAnsi" w:hAnsiTheme="minorHAnsi"/>
+          <w:bCs/>
+          <w:szCs w:val="22"/>
+          <w:lang w:val="fr-FR"/>
+        </w:rPr>
+        <w:t xml:space="preserve"> selon un principe simple </w:t>
       </w:r>
       <w:r>
         <w:rPr>
@@ -9454,27 +9660,36 @@
           <w:szCs w:val="22"/>
           <w:lang w:val="fr-FR"/>
         </w:rPr>
-        <w:t xml:space="preserve"> ont détecter un élément. Si c'est le cas pour l'observateur d'obstacle, le PlayerMovementController va lancer un événement indiquant que le Joueur doit exploser et dans ce cas l'entité qui s'occupe du rendu graphique du Joueur va afficher l'animation d'explosion.</w:t>
-      </w:r>
-    </w:p>
-    <w:p>
-      <w:pPr>
-        <w:pStyle w:val="Default"/>
-        <w:jc w:val="both"/>
+        <w:t xml:space="preserve"> ont détecté</w:t>
+      </w:r>
+      <w:r>
         <w:rPr>
           <w:rFonts w:asciiTheme="minorHAnsi" w:hAnsiTheme="minorHAnsi"/>
           <w:bCs/>
           <w:szCs w:val="22"/>
           <w:lang w:val="fr-FR"/>
         </w:rPr>
-      </w:pPr>
-      <w:r>
+        <w:t xml:space="preserve"> un élément. Si c'est le cas pour l'observateur d'obstacle, le PlayerMovementController va lancer un événement indiquant que le Joueur doit exploser et dans ce cas l'entité qui s'occupe du rendu graphique du Joueur va afficher l'animation d'explosion.</w:t>
+      </w:r>
+    </w:p>
+    <w:p>
+      <w:pPr>
+        <w:pStyle w:val="Default"/>
+        <w:jc w:val="both"/>
         <w:rPr>
           <w:rFonts w:asciiTheme="minorHAnsi" w:hAnsiTheme="minorHAnsi"/>
           <w:bCs/>
           <w:szCs w:val="22"/>
           <w:lang w:val="fr-FR"/>
         </w:rPr>
+      </w:pPr>
+      <w:r>
+        <w:rPr>
+          <w:rFonts w:asciiTheme="minorHAnsi" w:hAnsiTheme="minorHAnsi"/>
+          <w:bCs/>
+          <w:szCs w:val="22"/>
+          <w:lang w:val="fr-FR"/>
+        </w:rPr>
         <w:t>Si le second observateur d'élément</w:t>
       </w:r>
       <w:r>
@@ -9493,27 +9708,36 @@
           <w:szCs w:val="22"/>
           <w:lang w:val="fr-FR"/>
         </w:rPr>
-        <w:t xml:space="preserve"> à détecté un élément, le PlayerMovementController va prendre en compte l'effet de cet élément - par exemple en modifiant la direction courante - et le rendu graphique du joueur va changer en conséquence si nécessaire.</w:t>
-      </w:r>
-    </w:p>
-    <w:p>
-      <w:pPr>
-        <w:pStyle w:val="Default"/>
-        <w:jc w:val="both"/>
+        <w:t xml:space="preserve"> a</w:t>
+      </w:r>
+      <w:r>
         <w:rPr>
           <w:rFonts w:asciiTheme="minorHAnsi" w:hAnsiTheme="minorHAnsi"/>
           <w:bCs/>
           <w:szCs w:val="22"/>
           <w:lang w:val="fr-FR"/>
         </w:rPr>
-      </w:pPr>
-      <w:r>
+        <w:t xml:space="preserve"> détecté un élément, le PlayerMovementController va prendre en compte l'effet de cet élément - par exemple en modifiant la direction courante - et le rendu graphique du joueur va changer en conséquence si nécessaire.</w:t>
+      </w:r>
+    </w:p>
+    <w:p>
+      <w:pPr>
+        <w:pStyle w:val="Default"/>
+        <w:jc w:val="both"/>
         <w:rPr>
           <w:rFonts w:asciiTheme="minorHAnsi" w:hAnsiTheme="minorHAnsi"/>
           <w:bCs/>
           <w:szCs w:val="22"/>
           <w:lang w:val="fr-FR"/>
         </w:rPr>
+      </w:pPr>
+      <w:r>
+        <w:rPr>
+          <w:rFonts w:asciiTheme="minorHAnsi" w:hAnsiTheme="minorHAnsi"/>
+          <w:bCs/>
+          <w:szCs w:val="22"/>
+          <w:lang w:val="fr-FR"/>
+        </w:rPr>
         <w:t>Ensuite le PlayerMovementController fait avancer le Joueur dans la direction courante et on rec</w:t>
       </w:r>
       <w:r>
@@ -9557,7 +9781,6 @@
         <w:rPr>
           <w:rFonts w:asciiTheme="minorHAnsi" w:hAnsiTheme="minorHAnsi"/>
         </w:rPr>
-        <w:lastRenderedPageBreak/>
         <w:t xml:space="preserve">On peut résumer ce fonctionnement répétitif par le diagramme suivant : </w:t>
       </w:r>
     </w:p>
@@ -10246,6 +10469,15 @@
           <w:szCs w:val="26"/>
           <w:lang w:val="fr-FR"/>
         </w:rPr>
+        <w:tab/>
+      </w:r>
+      <w:r>
+        <w:rPr>
+          <w:rFonts w:asciiTheme="minorHAnsi" w:hAnsiTheme="minorHAnsi"/>
+          <w:bCs/>
+          <w:szCs w:val="26"/>
+          <w:lang w:val="fr-FR"/>
+        </w:rPr>
         <w:t xml:space="preserve">On appel </w:t>
       </w:r>
       <w:r>
@@ -12843,7 +13075,23 @@
           <w:bCs/>
           <w:lang w:val="fr-FR"/>
         </w:rPr>
-        <w:t>Le système de sauvegarde peut être séparé en deux parties distincte: la sauvegarde de la progression de l'utilisateur et la sauvegarde d'un niveau du jeu.</w:t>
+        <w:t>Le système de sauvegarde peut être séparé en deux parties distincte</w:t>
+      </w:r>
+      <w:r>
+        <w:rPr>
+          <w:rFonts w:asciiTheme="minorHAnsi" w:hAnsiTheme="minorHAnsi"/>
+          <w:bCs/>
+          <w:lang w:val="fr-FR"/>
+        </w:rPr>
+        <w:t>s</w:t>
+      </w:r>
+      <w:r>
+        <w:rPr>
+          <w:rFonts w:asciiTheme="minorHAnsi" w:hAnsiTheme="minorHAnsi"/>
+          <w:bCs/>
+          <w:lang w:val="fr-FR"/>
+        </w:rPr>
+        <w:t>: la sauvegarde de la progression de l'utilisateur et la sauvegarde d'un niveau du jeu.</w:t>
       </w:r>
     </w:p>
     <w:p>
@@ -12927,7 +13175,35 @@
           <w:rFonts w:asciiTheme="minorHAnsi" w:hAnsiTheme="minorHAnsi" w:cs="Tahoma"/>
           <w:color w:val="000000"/>
         </w:rPr>
-        <w:t xml:space="preserve">. Au niveau graphique la progression sera illustré par des étoiles, qui représenteront le score réalisé pour un niveau, sous les boutons des niveaux déjà complétés dans le menu des niveaux, et par la désactivation des boutons des niveaux supérieurs au niveau après le dernier niveau complété. Au niveau du code Pr ogressionSave utilisé la classe « PlayerPrefs » de UnityEngine, cette classe permet de garder et récupérer des données entre des sessions de </w:t>
+        <w:t>. Au niveau graphique la progression sera illustré</w:t>
+      </w:r>
+      <w:r>
+        <w:rPr>
+          <w:rFonts w:asciiTheme="minorHAnsi" w:hAnsiTheme="minorHAnsi" w:cs="Tahoma"/>
+          <w:color w:val="000000"/>
+        </w:rPr>
+        <w:t>e</w:t>
+      </w:r>
+      <w:r>
+        <w:rPr>
+          <w:rFonts w:asciiTheme="minorHAnsi" w:hAnsiTheme="minorHAnsi" w:cs="Tahoma"/>
+          <w:color w:val="000000"/>
+        </w:rPr>
+        <w:t xml:space="preserve"> par des étoiles, qui représenteront le score réalisé pour un niveau, sous les boutons des niveaux déjà complétés dans le menu des niveaux, et par la désactivation des boutons des niveaux supérieurs au niveau après le dernier niveau</w:t>
+      </w:r>
+      <w:r>
+        <w:rPr>
+          <w:rFonts w:asciiTheme="minorHAnsi" w:hAnsiTheme="minorHAnsi" w:cs="Tahoma"/>
+          <w:color w:val="000000"/>
+        </w:rPr>
+        <w:t xml:space="preserve"> complété. Au niveau du code Pr</w:t>
+      </w:r>
+      <w:r>
+        <w:rPr>
+          <w:rFonts w:asciiTheme="minorHAnsi" w:hAnsiTheme="minorHAnsi" w:cs="Tahoma"/>
+          <w:color w:val="000000"/>
+        </w:rPr>
+        <w:t xml:space="preserve">ogressionSave utilisé la classe « PlayerPrefs » de Unity, cette classe permet de garder et récupérer des données entre des sessions de </w:t>
       </w:r>
       <w:r>
         <w:rPr>
@@ -12942,7 +13218,21 @@
           <w:rFonts w:asciiTheme="minorHAnsi" w:hAnsiTheme="minorHAnsi" w:cs="Tahoma"/>
           <w:color w:val="000000"/>
         </w:rPr>
-        <w:t>, pour récupérer et changer la valeur du niveau actuel. Cette valeur est récupérée pour savoir quel pour bouton il faut désactiver ou pour lui ajouté un score. Pour obtenir la première étoiles il faut finir le niveau, pour accéder à plus d'étoiles il faut faire le niveau dans un temps imparti qui est fixe pour tout les niveaux.</w:t>
+        <w:t>, pour récupérer et changer la valeur du niveau actuel. Cette valeur est récupérée pour savoir quel bouton il fa</w:t>
+      </w:r>
+      <w:r>
+        <w:rPr>
+          <w:rFonts w:asciiTheme="minorHAnsi" w:hAnsiTheme="minorHAnsi" w:cs="Tahoma"/>
+          <w:color w:val="000000"/>
+        </w:rPr>
+        <w:t>ut désactiver ou pour lui ajouter</w:t>
+      </w:r>
+      <w:r>
+        <w:rPr>
+          <w:rFonts w:asciiTheme="minorHAnsi" w:hAnsiTheme="minorHAnsi" w:cs="Tahoma"/>
+          <w:color w:val="000000"/>
+        </w:rPr>
+        <w:t xml:space="preserve"> un score. Pour obtenir la première étoiles il faut finir le niveau, pour accéder à plus d'étoiles il faut faire le niveau dans un temps imparti qui est fixe pour tout les niveaux.</w:t>
       </w:r>
     </w:p>
     <w:p>
@@ -13189,16 +13479,23 @@
           <w:bCs/>
           <w:lang w:val="fr-FR"/>
         </w:rPr>
-        <w:t xml:space="preserve">On va alors pour chaque élément récupérer le nom du préfab à instancier (chaque élément du jeu étant un préfab, il suffit de savoir quel préfab doit être placer et de l'instancier) ainsi que sa position. On vide alors la TileMap actuelle pour s'assurer que le niveau est vide, avant d'y insérer chaque élément lu dans le fichier. Enfin on renvoi le dictionnaire contenant la liste des éléments </w:t>
-      </w:r>
-      <w:r>
-        <w:rPr>
-          <w:rFonts w:asciiTheme="minorHAnsi" w:hAnsiTheme="minorHAnsi"/>
-          <w:bCs/>
-          <w:lang w:val="fr-FR"/>
-        </w:rPr>
-        <w:lastRenderedPageBreak/>
-        <w:t>utilisables qui était stocké dans la TileMapSave récupérée.</w:t>
+        <w:t>On va alors pour chaque élément récupérer le nom du préfab à instancier (chaque élément du jeu étant un préfab, il suffit de savoir quel préfab doit être placer et de l'instancier) ainsi que sa position. On vide alors la TileMap actuelle pour s'assurer que le niveau est vide, avant d'y insérer chaque élément lu dans le fichier. Enfin on renvoi</w:t>
+      </w:r>
+      <w:r>
+        <w:rPr>
+          <w:rFonts w:asciiTheme="minorHAnsi" w:hAnsiTheme="minorHAnsi"/>
+          <w:bCs/>
+          <w:lang w:val="fr-FR"/>
+        </w:rPr>
+        <w:t>e</w:t>
+      </w:r>
+      <w:r>
+        <w:rPr>
+          <w:rFonts w:asciiTheme="minorHAnsi" w:hAnsiTheme="minorHAnsi"/>
+          <w:bCs/>
+          <w:lang w:val="fr-FR"/>
+        </w:rPr>
+        <w:t xml:space="preserve"> le dictionnaire contenant la liste des éléments utilisables qui était stocké dans la TileMapSave récupérée.</w:t>
       </w:r>
     </w:p>
     <w:p>
@@ -13512,7 +13809,19 @@
           <w:lang w:val="fr-FR"/>
         </w:rPr>
         <w:tab/>
-        <w:t>Ce projet avait pour objet de développer un jeu vidéo en deux dimensions. Ainsi, nous avons mis au point un jeu mobile capable d'être utilisée aussi bien en mode tactile qu'avec une sourie.</w:t>
+        <w:t>Ce projet avait pour objet de développer un jeu vidéo en deux dimensions. Ainsi, nous avons mis au point un jeu mobile capable d'être utilisée aussi bien en</w:t>
+      </w:r>
+      <w:r>
+        <w:rPr>
+          <w:lang w:val="fr-FR"/>
+        </w:rPr>
+        <w:t xml:space="preserve"> mode tactile qu'avec une souris</w:t>
+      </w:r>
+      <w:r>
+        <w:rPr>
+          <w:lang w:val="fr-FR"/>
+        </w:rPr>
+        <w:t>.</w:t>
       </w:r>
     </w:p>
     <w:p>
@@ -13758,36 +14067,42 @@
         <w:rPr>
           <w:lang w:val="fr-FR"/>
         </w:rPr>
+        <w:tab/>
+      </w:r>
+      <w:r>
+        <w:rPr>
+          <w:b/>
+          <w:bCs/>
+          <w:sz w:val="26"/>
+          <w:szCs w:val="26"/>
+          <w:lang w:val="fr-FR"/>
+        </w:rPr>
+        <w:t xml:space="preserve">Rappel du sujet : </w:t>
+      </w:r>
+      <w:r>
+        <w:rPr>
+          <w:lang w:val="fr-FR"/>
+        </w:rPr>
+        <w:t xml:space="preserve">Création d'un jeu pour </w:t>
+      </w:r>
+      <w:r>
+        <w:rPr>
+          <w:lang w:val="fr-FR"/>
+        </w:rPr>
+        <w:t>plateformes</w:t>
+      </w:r>
+      <w:r>
+        <w:rPr>
+          <w:lang w:val="fr-FR"/>
+        </w:rPr>
+        <w:t xml:space="preserve"> mobiles avec le moteur </w:t>
+      </w:r>
+      <w:r>
+        <w:rPr>
+          <w:lang w:val="fr-FR"/>
+        </w:rPr>
         <w:lastRenderedPageBreak/>
-        <w:tab/>
-      </w:r>
-      <w:r>
-        <w:rPr>
-          <w:b/>
-          <w:bCs/>
-          <w:sz w:val="26"/>
-          <w:szCs w:val="26"/>
-          <w:lang w:val="fr-FR"/>
-        </w:rPr>
-        <w:t xml:space="preserve">Rappel du sujet : </w:t>
-      </w:r>
-      <w:r>
-        <w:rPr>
-          <w:lang w:val="fr-FR"/>
-        </w:rPr>
-        <w:t xml:space="preserve">Création d'un jeu pour </w:t>
-      </w:r>
-      <w:r>
-        <w:rPr>
-          <w:lang w:val="fr-FR"/>
-        </w:rPr>
-        <w:t>plateformes</w:t>
-      </w:r>
-      <w:r>
-        <w:rPr>
-          <w:lang w:val="fr-FR"/>
-        </w:rPr>
-        <w:t xml:space="preserve"> mobiles avec le moteur Unity</w:t>
+        <w:t>Unity</w:t>
       </w:r>
       <w:r>
         <w:rPr>
@@ -14171,14 +14486,26 @@
         <w:rPr>
           <w:lang w:val="fr-FR"/>
         </w:rPr>
-        <w:t xml:space="preserve">Désigne à l’origine l’extrémité d’un réseau informatique (point de </w:t>
+        <w:t>Désigne à l’origine l’extrémité d’un réseau informatique (point de communication entre l’homme et la machine). On emploi</w:t>
+      </w:r>
+      <w:r>
+        <w:rPr>
+          <w:lang w:val="fr-FR"/>
+        </w:rPr>
+        <w:t>e</w:t>
+      </w:r>
+      <w:r>
+        <w:rPr>
+          <w:lang w:val="fr-FR"/>
+        </w:rPr>
+        <w:t xml:space="preserve"> ce terme par abus de </w:t>
       </w:r>
       <w:r>
         <w:rPr>
           <w:lang w:val="fr-FR"/>
         </w:rPr>
         <w:lastRenderedPageBreak/>
-        <w:t>communication entre l’homme et la machine). On emploi ce terme par abus de langage pour faire référence à un appareil informatique quelconque (</w:t>
+        <w:t>langage pour faire référence à un appareil informatique quelconque (</w:t>
       </w:r>
       <w:r>
         <w:rPr>
@@ -14472,39 +14799,7 @@
           <w:color w:val="auto"/>
           <w:lang w:val="fr-FR"/>
         </w:rPr>
-        <w:t> : Enssemble de composant logiciel qui effectuent des calculs de géométrie et de physique utilisés dans les jeux vidéo</w:t>
-      </w:r>
-    </w:p>
-    <w:p>
-      <w:pPr>
-        <w:pStyle w:val="Default"/>
-        <w:ind w:left="794" w:hanging="510"/>
-        <w:jc w:val="both"/>
-        <w:rPr>
-          <w:sz w:val="21"/>
-          <w:lang w:val="fr-FR"/>
-        </w:rPr>
-      </w:pPr>
-    </w:p>
-    <w:p>
-      <w:pPr>
-        <w:pStyle w:val="Default"/>
-        <w:ind w:left="794" w:hanging="510"/>
-        <w:jc w:val="both"/>
-        <w:rPr>
-          <w:lang w:val="fr-FR"/>
-        </w:rPr>
-      </w:pPr>
-      <w:r>
-        <w:rPr>
-          <w:rStyle w:val="eop"/>
-          <w:rFonts w:cs="Segoe UI"/>
-          <w:b/>
-          <w:bCs/>
-          <w:color w:val="auto"/>
-          <w:lang w:val="fr-FR"/>
-        </w:rPr>
-        <w:t>Multi-Plateforme</w:t>
+        <w:t xml:space="preserve"> : </w:t>
       </w:r>
       <w:r>
         <w:rPr>
@@ -14513,39 +14808,7 @@
           <w:color w:val="auto"/>
           <w:lang w:val="fr-FR"/>
         </w:rPr>
-        <w:t> : Un logiciel multiplate-forme est un logiciel conçu pour fonctionner sur plusieurs plates-formes, c'est-à-dire le couple liant ordinateur et système d'exploitation.</w:t>
-      </w:r>
-    </w:p>
-    <w:p>
-      <w:pPr>
-        <w:pStyle w:val="Default"/>
-        <w:ind w:left="794" w:hanging="510"/>
-        <w:jc w:val="both"/>
-        <w:rPr>
-          <w:sz w:val="21"/>
-          <w:lang w:val="fr-FR"/>
-        </w:rPr>
-      </w:pPr>
-    </w:p>
-    <w:p>
-      <w:pPr>
-        <w:pStyle w:val="Default"/>
-        <w:ind w:left="794" w:hanging="510"/>
-        <w:jc w:val="both"/>
-        <w:rPr>
-          <w:lang w:val="fr-FR"/>
-        </w:rPr>
-      </w:pPr>
-      <w:r>
-        <w:rPr>
-          <w:rStyle w:val="eop"/>
-          <w:rFonts w:cs="Segoe UI"/>
-          <w:b/>
-          <w:bCs/>
-          <w:color w:val="auto"/>
-          <w:lang w:val="fr-FR"/>
-        </w:rPr>
-        <w:t>Google Play</w:t>
+        <w:t>Ensemble</w:t>
       </w:r>
       <w:r>
         <w:rPr>
@@ -14554,7 +14817,7 @@
           <w:color w:val="auto"/>
           <w:lang w:val="fr-FR"/>
         </w:rPr>
-        <w:t> : Boutique en ligne créée par Google (le 6 mars 2012) par fusion des services Android Market.</w:t>
+        <w:t xml:space="preserve"> de composant logiciel qui effectuent des calculs de géométrie et de physique utilisés dans les jeux vidéo</w:t>
       </w:r>
     </w:p>
     <w:p>
@@ -14586,7 +14849,7 @@
           <w:color w:val="auto"/>
           <w:lang w:val="fr-FR"/>
         </w:rPr>
-        <w:t>Conception</w:t>
+        <w:t>Multi-Plateforme</w:t>
       </w:r>
       <w:r>
         <w:rPr>
@@ -14595,7 +14858,7 @@
           <w:color w:val="auto"/>
           <w:lang w:val="fr-FR"/>
         </w:rPr>
-        <w:t> : Enssemble d'activités qui effectue simultanément l'étude des données et l'étude des traitements à effectuer.</w:t>
+        <w:t> : Un logiciel multiplate-forme est un logiciel conçu pour fonctionner sur plusieurs plates-formes, c'est-à-dire le couple liant ordinateur et système d'exploitation.</w:t>
       </w:r>
     </w:p>
     <w:p>
@@ -14627,7 +14890,7 @@
           <w:color w:val="auto"/>
           <w:lang w:val="fr-FR"/>
         </w:rPr>
-        <w:t>Qualité</w:t>
+        <w:t>Google Play</w:t>
       </w:r>
       <w:r>
         <w:rPr>
@@ -14636,6 +14899,97 @@
           <w:color w:val="auto"/>
           <w:lang w:val="fr-FR"/>
         </w:rPr>
+        <w:t> : Boutique en ligne créée par Google (le 6 mars 2012) par fusion des services Android Market.</w:t>
+      </w:r>
+    </w:p>
+    <w:p>
+      <w:pPr>
+        <w:pStyle w:val="Default"/>
+        <w:ind w:left="794" w:hanging="510"/>
+        <w:jc w:val="both"/>
+        <w:rPr>
+          <w:sz w:val="21"/>
+          <w:lang w:val="fr-FR"/>
+        </w:rPr>
+      </w:pPr>
+    </w:p>
+    <w:p>
+      <w:pPr>
+        <w:pStyle w:val="Default"/>
+        <w:ind w:left="794" w:hanging="510"/>
+        <w:jc w:val="both"/>
+        <w:rPr>
+          <w:lang w:val="fr-FR"/>
+        </w:rPr>
+      </w:pPr>
+      <w:r>
+        <w:rPr>
+          <w:rStyle w:val="eop"/>
+          <w:rFonts w:cs="Segoe UI"/>
+          <w:b/>
+          <w:bCs/>
+          <w:color w:val="auto"/>
+          <w:lang w:val="fr-FR"/>
+        </w:rPr>
+        <w:t>Conception</w:t>
+      </w:r>
+      <w:r>
+        <w:rPr>
+          <w:rStyle w:val="eop"/>
+          <w:rFonts w:cs="Segoe UI"/>
+          <w:color w:val="auto"/>
+          <w:lang w:val="fr-FR"/>
+        </w:rPr>
+        <w:t> : Ens</w:t>
+      </w:r>
+      <w:r>
+        <w:rPr>
+          <w:rStyle w:val="eop"/>
+          <w:rFonts w:cs="Segoe UI"/>
+          <w:color w:val="auto"/>
+          <w:lang w:val="fr-FR"/>
+        </w:rPr>
+        <w:t>emble d'activités qui effectue simultanément l'étude des données et l'étude des traitements à effectuer.</w:t>
+      </w:r>
+    </w:p>
+    <w:p>
+      <w:pPr>
+        <w:pStyle w:val="Default"/>
+        <w:ind w:left="794" w:hanging="510"/>
+        <w:jc w:val="both"/>
+        <w:rPr>
+          <w:sz w:val="21"/>
+          <w:lang w:val="fr-FR"/>
+        </w:rPr>
+      </w:pPr>
+    </w:p>
+    <w:p>
+      <w:pPr>
+        <w:pStyle w:val="Default"/>
+        <w:ind w:left="794" w:hanging="510"/>
+        <w:jc w:val="both"/>
+        <w:rPr>
+          <w:lang w:val="fr-FR"/>
+        </w:rPr>
+      </w:pPr>
+      <w:r>
+        <w:rPr>
+          <w:rStyle w:val="eop"/>
+          <w:rFonts w:cs="Segoe UI"/>
+          <w:b/>
+          <w:bCs/>
+          <w:color w:val="auto"/>
+          <w:lang w:val="fr-FR"/>
+        </w:rPr>
+        <w:t>Qualité</w:t>
+      </w:r>
+      <w:r>
+        <w:rPr>
+          <w:rStyle w:val="eop"/>
+          <w:rFonts w:cs="Segoe UI"/>
+          <w:color w:val="auto"/>
+          <w:lang w:val="fr-FR"/>
+        </w:rPr>
         <w:t> : Appréciation d'un logiciel basée sur de nombreux indicateurs.</w:t>
       </w:r>
     </w:p>
@@ -14718,39 +15072,7 @@
           <w:color w:val="auto"/>
           <w:lang w:val="fr-FR"/>
         </w:rPr>
-        <w:t> : Consiste à maintenir l'enssemble des version d'un ou plusieurs fichiers. Essentiellement utilisé dans le domaine de la création de logiciels, elle concerne surtout la gestion des codes source.</w:t>
-      </w:r>
-    </w:p>
-    <w:p>
-      <w:pPr>
-        <w:pStyle w:val="Default"/>
-        <w:ind w:left="794" w:hanging="510"/>
-        <w:jc w:val="both"/>
-        <w:rPr>
-          <w:sz w:val="21"/>
-          <w:lang w:val="fr-FR"/>
-        </w:rPr>
-      </w:pPr>
-    </w:p>
-    <w:p>
-      <w:pPr>
-        <w:pStyle w:val="Default"/>
-        <w:ind w:left="794" w:hanging="510"/>
-        <w:jc w:val="both"/>
-        <w:rPr>
-          <w:lang w:val="fr-FR"/>
-        </w:rPr>
-      </w:pPr>
-      <w:r>
-        <w:rPr>
-          <w:rStyle w:val="normaltextrun"/>
-          <w:rFonts w:cs="Segoe UI"/>
-          <w:b/>
-          <w:bCs/>
-          <w:color w:val="auto"/>
-          <w:lang w:val="fr-FR"/>
-        </w:rPr>
-        <w:t>.Mp3</w:t>
+        <w:t> : Consiste à maintenir l'</w:t>
       </w:r>
       <w:r>
         <w:rPr>
@@ -14759,39 +15081,7 @@
           <w:color w:val="auto"/>
           <w:lang w:val="fr-FR"/>
         </w:rPr>
-        <w:t> : Algorithme de compression audio</w:t>
-      </w:r>
-    </w:p>
-    <w:p>
-      <w:pPr>
-        <w:pStyle w:val="Default"/>
-        <w:ind w:left="794" w:hanging="510"/>
-        <w:jc w:val="both"/>
-        <w:rPr>
-          <w:sz w:val="21"/>
-          <w:lang w:val="fr-FR"/>
-        </w:rPr>
-      </w:pPr>
-    </w:p>
-    <w:p>
-      <w:pPr>
-        <w:pStyle w:val="Default"/>
-        <w:ind w:left="794" w:hanging="510"/>
-        <w:jc w:val="both"/>
-        <w:rPr>
-          <w:lang w:val="fr-FR"/>
-        </w:rPr>
-      </w:pPr>
-      <w:r>
-        <w:rPr>
-          <w:rStyle w:val="normaltextrun"/>
-          <w:rFonts w:cs="Segoe UI"/>
-          <w:b/>
-          <w:bCs/>
-          <w:color w:val="auto"/>
-          <w:lang w:val="fr-FR"/>
-        </w:rPr>
-        <w:t>Internationalisation</w:t>
+        <w:t>ensemble</w:t>
       </w:r>
       <w:r>
         <w:rPr>
@@ -14800,7 +15090,107 @@
           <w:color w:val="auto"/>
           <w:lang w:val="fr-FR"/>
         </w:rPr>
-        <w:t> : Permet la compatibilté d'un logiciel avec les différentes parties du monde.</w:t>
+        <w:t xml:space="preserve"> des version d'un ou plusieurs fichiers. Essentiellement utilisé dans le domaine de la création de logiciels, elle concerne surtout la gestion des codes source.</w:t>
+      </w:r>
+    </w:p>
+    <w:p>
+      <w:pPr>
+        <w:pStyle w:val="Default"/>
+        <w:ind w:left="794" w:hanging="510"/>
+        <w:jc w:val="both"/>
+        <w:rPr>
+          <w:sz w:val="21"/>
+          <w:lang w:val="fr-FR"/>
+        </w:rPr>
+      </w:pPr>
+    </w:p>
+    <w:p>
+      <w:pPr>
+        <w:pStyle w:val="Default"/>
+        <w:ind w:left="794" w:hanging="510"/>
+        <w:jc w:val="both"/>
+        <w:rPr>
+          <w:lang w:val="fr-FR"/>
+        </w:rPr>
+      </w:pPr>
+      <w:r>
+        <w:rPr>
+          <w:rStyle w:val="normaltextrun"/>
+          <w:rFonts w:cs="Segoe UI"/>
+          <w:b/>
+          <w:bCs/>
+          <w:color w:val="auto"/>
+          <w:lang w:val="fr-FR"/>
+        </w:rPr>
+        <w:t>.Mp3</w:t>
+      </w:r>
+      <w:r>
+        <w:rPr>
+          <w:rStyle w:val="normaltextrun"/>
+          <w:rFonts w:cs="Segoe UI"/>
+          <w:color w:val="auto"/>
+          <w:lang w:val="fr-FR"/>
+        </w:rPr>
+        <w:t> : Algorithme de compression audio</w:t>
+      </w:r>
+    </w:p>
+    <w:p>
+      <w:pPr>
+        <w:pStyle w:val="Default"/>
+        <w:ind w:left="794" w:hanging="510"/>
+        <w:jc w:val="both"/>
+        <w:rPr>
+          <w:sz w:val="21"/>
+          <w:lang w:val="fr-FR"/>
+        </w:rPr>
+      </w:pPr>
+    </w:p>
+    <w:p>
+      <w:pPr>
+        <w:pStyle w:val="Default"/>
+        <w:ind w:left="794" w:hanging="510"/>
+        <w:jc w:val="both"/>
+        <w:rPr>
+          <w:lang w:val="fr-FR"/>
+        </w:rPr>
+      </w:pPr>
+      <w:r>
+        <w:rPr>
+          <w:rStyle w:val="normaltextrun"/>
+          <w:rFonts w:cs="Segoe UI"/>
+          <w:b/>
+          <w:bCs/>
+          <w:color w:val="auto"/>
+          <w:lang w:val="fr-FR"/>
+        </w:rPr>
+        <w:t>Internationalisation</w:t>
+      </w:r>
+      <w:r>
+        <w:rPr>
+          <w:rStyle w:val="normaltextrun"/>
+          <w:rFonts w:cs="Segoe UI"/>
+          <w:color w:val="auto"/>
+          <w:lang w:val="fr-FR"/>
+        </w:rPr>
+        <w:t xml:space="preserve"> : Permet la </w:t>
+      </w:r>
+      <w:r>
+        <w:rPr>
+          <w:rStyle w:val="normaltextrun"/>
+          <w:rFonts w:cs="Segoe UI"/>
+          <w:color w:val="auto"/>
+          <w:lang w:val="fr-FR"/>
+        </w:rPr>
+        <w:t>compatibilité</w:t>
+      </w:r>
+      <w:r>
+        <w:rPr>
+          <w:rStyle w:val="normaltextrun"/>
+          <w:rFonts w:cs="Segoe UI"/>
+          <w:color w:val="auto"/>
+          <w:lang w:val="fr-FR"/>
+        </w:rPr>
+        <w:t xml:space="preserve"> d'un logiciel avec les différentes parties du monde.</w:t>
       </w:r>
     </w:p>
     <w:p>
@@ -14961,7 +15351,7 @@
         <w:noProof/>
         <w:lang w:val="fr-FR"/>
       </w:rPr>
-      <w:t>5</w:t>
+      <w:t>26</w:t>
     </w:r>
     <w:r>
       <w:rPr>
@@ -17700,7 +18090,7 @@
   <a:extraClrSchemeLst/>
   <a:extLst>
     <a:ext uri="{05A4C25C-085E-4340-85A3-A5531E510DB2}">
-      <thm15:themeFamily xmlns:thm15="http://schemas.microsoft.com/office/thememl/2012/main" xmlns="" name="Office Theme" id="{62F939B6-93AF-4DB8-9C6B-D6C7DFDC589F}" vid="{4A3C46E8-61CC-4603-A589-7422A47A8E4A}"/>
+      <thm15:themeFamily xmlns="" xmlns:thm15="http://schemas.microsoft.com/office/thememl/2012/main" name="Office Theme" id="{62F939B6-93AF-4DB8-9C6B-D6C7DFDC589F}" vid="{4A3C46E8-61CC-4603-A589-7422A47A8E4A}"/>
     </a:ext>
   </a:extLst>
 </a:theme>

</xml_diff>

<commit_message>
:page_facing_up: Rapport : Fin de la partie éditeur de niveaux
</commit_message>
<xml_diff>
--- a/Soutenances/RapportProjet/Rapport_Projet_Minimobile.docx
+++ b/Soutenances/RapportProjet/Rapport_Projet_Minimobile.docx
@@ -7703,6 +7703,40 @@
           <w:lang w:val="fr-FR" w:eastAsia="fr-FR" w:bidi="ar-SA"/>
         </w:rPr>
         <w:pict>
+          <v:shape id="_x0000_s1090" type="#_x0000_t202" style="position:absolute;margin-left:130.8pt;margin-top:33.4pt;width:148pt;height:18.75pt;z-index:251711488">
+            <v:textbox>
+              <w:txbxContent>
+                <w:p>
+                  <w:r>
+                    <w:t>Carte Personnalisée</w:t>
+                  </w:r>
+                </w:p>
+              </w:txbxContent>
+            </v:textbox>
+          </v:shape>
+        </w:pict>
+      </w:r>
+      <w:r>
+        <w:rPr>
+          <w:rFonts w:asciiTheme="minorHAnsi" w:hAnsiTheme="minorHAnsi"/>
+          <w:bCs/>
+          <w:noProof/>
+          <w:lang w:val="fr-FR" w:eastAsia="fr-FR" w:bidi="ar-SA"/>
+        </w:rPr>
+        <w:pict>
+          <v:shape id="_x0000_s1089" type="#_x0000_t32" style="position:absolute;margin-left:184.05pt;margin-top:55.9pt;width:28.5pt;height:36.8pt;z-index:251710464" o:connectortype="straight">
+            <v:stroke endarrow="block"/>
+          </v:shape>
+        </w:pict>
+      </w:r>
+      <w:r>
+        <w:rPr>
+          <w:rFonts w:asciiTheme="minorHAnsi" w:hAnsiTheme="minorHAnsi"/>
+          <w:bCs/>
+          <w:noProof/>
+          <w:lang w:val="fr-FR" w:eastAsia="fr-FR" w:bidi="ar-SA"/>
+        </w:rPr>
+        <w:pict>
           <v:shape id="_x0000_s1077" type="#_x0000_t202" style="position:absolute;margin-left:292.3pt;margin-top:73.95pt;width:198.75pt;height:18.75pt;z-index:251699200" filled="f" stroked="f">
             <v:textbox>
               <w:txbxContent>
@@ -8299,6 +8333,7 @@
     <w:p>
       <w:pPr>
         <w:pStyle w:val="Default"/>
+        <w:jc w:val="both"/>
         <w:rPr>
           <w:rFonts w:asciiTheme="minorHAnsi" w:hAnsiTheme="minorHAnsi"/>
           <w:b/>
@@ -8314,6 +8349,203 @@
           <w:lang w:val="fr-FR"/>
         </w:rPr>
         <w:lastRenderedPageBreak/>
+        <w:t xml:space="preserve">Bouton </w:t>
+      </w:r>
+      <w:r>
+        <w:rPr>
+          <w:rFonts w:asciiTheme="minorHAnsi" w:hAnsiTheme="minorHAnsi"/>
+          <w:b/>
+          <w:bCs/>
+          <w:lang w:val="fr-FR"/>
+        </w:rPr>
+        <w:t>Camera</w:t>
+      </w:r>
+    </w:p>
+    <w:p>
+      <w:pPr>
+        <w:pStyle w:val="Default"/>
+        <w:jc w:val="both"/>
+        <w:rPr>
+          <w:rFonts w:asciiTheme="minorHAnsi" w:hAnsiTheme="minorHAnsi"/>
+          <w:b/>
+          <w:bCs/>
+          <w:lang w:val="fr-FR"/>
+        </w:rPr>
+      </w:pPr>
+    </w:p>
+    <w:p>
+      <w:pPr>
+        <w:pStyle w:val="Default"/>
+        <w:jc w:val="both"/>
+        <w:rPr>
+          <w:rFonts w:asciiTheme="minorHAnsi" w:hAnsiTheme="minorHAnsi"/>
+          <w:bCs/>
+          <w:lang w:val="fr-FR"/>
+        </w:rPr>
+      </w:pPr>
+      <w:r>
+        <w:rPr>
+          <w:rFonts w:asciiTheme="minorHAnsi" w:hAnsiTheme="minorHAnsi"/>
+          <w:bCs/>
+          <w:lang w:val="fr-FR"/>
+        </w:rPr>
+        <w:tab/>
+        <w:t>Le joueur peut éditer une carte qui s'étend au dela de la taille de l'écran. La camera est fixé par défaut pour éviter les mouvements de caméra non souhaités lorsque l'utilisateur touche l'écran. En cliquant sur le bouton "Camera", l'utilisateur peut donc activer le déplacement de la camera (Mode Caméra). cela a pour effet de désactiver l'ajout d'éléments sur le niveau mais l'utilisateur peut dès lors déplacer la caméra avec un mouvement de glissement sur l'écran. Pour refixer la caméra quand elle a était déplacé a la position voulue, il suffit de cliquer de nouveau sur le bouton pour désactiver le mode camera.</w:t>
+      </w:r>
+    </w:p>
+    <w:p>
+      <w:pPr>
+        <w:pStyle w:val="Default"/>
+        <w:jc w:val="both"/>
+        <w:rPr>
+          <w:rFonts w:asciiTheme="minorHAnsi" w:hAnsiTheme="minorHAnsi"/>
+          <w:bCs/>
+          <w:lang w:val="fr-FR"/>
+        </w:rPr>
+      </w:pPr>
+    </w:p>
+    <w:p>
+      <w:pPr>
+        <w:pStyle w:val="Default"/>
+        <w:jc w:val="both"/>
+        <w:rPr>
+          <w:rFonts w:asciiTheme="minorHAnsi" w:hAnsiTheme="minorHAnsi"/>
+          <w:b/>
+          <w:bCs/>
+          <w:lang w:val="fr-FR"/>
+        </w:rPr>
+      </w:pPr>
+      <w:r>
+        <w:rPr>
+          <w:rFonts w:asciiTheme="minorHAnsi" w:hAnsiTheme="minorHAnsi"/>
+          <w:b/>
+          <w:bCs/>
+          <w:lang w:val="fr-FR"/>
+        </w:rPr>
+        <w:t>Bouton Play</w:t>
+      </w:r>
+    </w:p>
+    <w:p>
+      <w:pPr>
+        <w:pStyle w:val="Default"/>
+        <w:jc w:val="both"/>
+        <w:rPr>
+          <w:rFonts w:asciiTheme="minorHAnsi" w:hAnsiTheme="minorHAnsi"/>
+          <w:bCs/>
+          <w:lang w:val="fr-FR"/>
+        </w:rPr>
+      </w:pPr>
+    </w:p>
+    <w:p>
+      <w:pPr>
+        <w:pStyle w:val="Default"/>
+        <w:jc w:val="both"/>
+        <w:rPr>
+          <w:rFonts w:asciiTheme="minorHAnsi" w:hAnsiTheme="minorHAnsi"/>
+          <w:bCs/>
+          <w:lang w:val="fr-FR"/>
+        </w:rPr>
+      </w:pPr>
+      <w:r>
+        <w:rPr>
+          <w:rFonts w:asciiTheme="minorHAnsi" w:hAnsiTheme="minorHAnsi"/>
+          <w:bCs/>
+          <w:lang w:val="fr-FR"/>
+        </w:rPr>
+        <w:tab/>
+        <w:t>L'édition d'un niveau a évidement pour but de pouvoir le jouer ou le faire jouer, c'est ce que permet ce bouton. Il a pour effet de charger la carte personnaliser dans une scène vide contenant uniquement un menu avec les actions défini dans l'éditeur de niveau.</w:t>
+      </w:r>
+    </w:p>
+    <w:p>
+      <w:pPr>
+        <w:pStyle w:val="Default"/>
+        <w:jc w:val="both"/>
+        <w:rPr>
+          <w:rFonts w:asciiTheme="minorHAnsi" w:hAnsiTheme="minorHAnsi"/>
+          <w:bCs/>
+          <w:lang w:val="fr-FR"/>
+        </w:rPr>
+      </w:pPr>
+    </w:p>
+    <w:p>
+      <w:pPr>
+        <w:pStyle w:val="Default"/>
+        <w:jc w:val="both"/>
+        <w:rPr>
+          <w:rFonts w:asciiTheme="minorHAnsi" w:hAnsiTheme="minorHAnsi"/>
+          <w:b/>
+          <w:bCs/>
+          <w:lang w:val="fr-FR"/>
+        </w:rPr>
+      </w:pPr>
+      <w:r>
+        <w:rPr>
+          <w:rFonts w:asciiTheme="minorHAnsi" w:hAnsiTheme="minorHAnsi"/>
+          <w:b/>
+          <w:bCs/>
+          <w:lang w:val="fr-FR"/>
+        </w:rPr>
+        <w:t>Bouton Suppression</w:t>
+      </w:r>
+    </w:p>
+    <w:p>
+      <w:pPr>
+        <w:pStyle w:val="Default"/>
+        <w:jc w:val="both"/>
+        <w:rPr>
+          <w:rFonts w:asciiTheme="minorHAnsi" w:hAnsiTheme="minorHAnsi"/>
+          <w:bCs/>
+          <w:lang w:val="fr-FR"/>
+        </w:rPr>
+      </w:pPr>
+    </w:p>
+    <w:p>
+      <w:pPr>
+        <w:pStyle w:val="Default"/>
+        <w:rPr>
+          <w:rFonts w:asciiTheme="minorHAnsi" w:hAnsiTheme="minorHAnsi"/>
+          <w:bCs/>
+          <w:lang w:val="fr-FR"/>
+        </w:rPr>
+      </w:pPr>
+      <w:r>
+        <w:rPr>
+          <w:rFonts w:asciiTheme="minorHAnsi" w:hAnsiTheme="minorHAnsi"/>
+          <w:bCs/>
+          <w:lang w:val="fr-FR"/>
+        </w:rPr>
+        <w:tab/>
+        <w:t>Ce bouton permet de supprimer des éléments posé par l'utilisateur sur la carte personnalisé. Quand il est cliqué, l'utilisateur ne peut plus poser d'objet sur la carte, au contraire, les objets sous ces doigts sont supprimés.</w:t>
+      </w:r>
+    </w:p>
+    <w:p>
+      <w:pPr>
+        <w:pStyle w:val="Default"/>
+        <w:rPr>
+          <w:rFonts w:asciiTheme="minorHAnsi" w:hAnsiTheme="minorHAnsi"/>
+          <w:b/>
+          <w:bCs/>
+          <w:lang w:val="fr-FR"/>
+        </w:rPr>
+      </w:pPr>
+    </w:p>
+    <w:p>
+      <w:pPr>
+        <w:pStyle w:val="Default"/>
+        <w:rPr>
+          <w:rFonts w:asciiTheme="minorHAnsi" w:hAnsiTheme="minorHAnsi"/>
+          <w:b/>
+          <w:bCs/>
+          <w:lang w:val="fr-FR"/>
+        </w:rPr>
+      </w:pPr>
+      <w:r>
+        <w:rPr>
+          <w:rFonts w:asciiTheme="minorHAnsi" w:hAnsiTheme="minorHAnsi"/>
+          <w:b/>
+          <w:bCs/>
+          <w:lang w:val="fr-FR"/>
+        </w:rPr>
         <w:t>Ajout / Suppression d'objets sur la carte</w:t>
       </w:r>
     </w:p>
@@ -8912,84 +9144,6 @@
             </v:textbox>
           </v:shape>
         </w:pict>
-      </w:r>
-    </w:p>
-    <w:p>
-      <w:pPr>
-        <w:pStyle w:val="Default"/>
-        <w:rPr>
-          <w:rFonts w:asciiTheme="minorHAnsi" w:hAnsiTheme="minorHAnsi"/>
-          <w:bCs/>
-          <w:lang w:val="fr-FR"/>
-        </w:rPr>
-      </w:pPr>
-    </w:p>
-    <w:p>
-      <w:pPr>
-        <w:pStyle w:val="Default"/>
-        <w:rPr>
-          <w:rFonts w:asciiTheme="minorHAnsi" w:hAnsiTheme="minorHAnsi"/>
-          <w:bCs/>
-          <w:lang w:val="fr-FR"/>
-        </w:rPr>
-      </w:pPr>
-    </w:p>
-    <w:p>
-      <w:pPr>
-        <w:pStyle w:val="Default"/>
-        <w:rPr>
-          <w:rFonts w:asciiTheme="minorHAnsi" w:hAnsiTheme="minorHAnsi"/>
-          <w:bCs/>
-          <w:lang w:val="fr-FR"/>
-        </w:rPr>
-      </w:pPr>
-    </w:p>
-    <w:p>
-      <w:pPr>
-        <w:pStyle w:val="Default"/>
-        <w:rPr>
-          <w:rFonts w:asciiTheme="minorHAnsi" w:hAnsiTheme="minorHAnsi"/>
-          <w:b/>
-          <w:bCs/>
-          <w:lang w:val="fr-FR"/>
-        </w:rPr>
-      </w:pPr>
-      <w:r>
-        <w:rPr>
-          <w:rFonts w:asciiTheme="minorHAnsi" w:hAnsiTheme="minorHAnsi"/>
-          <w:b/>
-          <w:bCs/>
-          <w:lang w:val="fr-FR"/>
-        </w:rPr>
-        <w:t>Camera</w:t>
-      </w:r>
-    </w:p>
-    <w:p>
-      <w:pPr>
-        <w:pStyle w:val="Default"/>
-        <w:rPr>
-          <w:rFonts w:asciiTheme="minorHAnsi" w:hAnsiTheme="minorHAnsi"/>
-          <w:bCs/>
-          <w:lang w:val="fr-FR"/>
-        </w:rPr>
-      </w:pPr>
-    </w:p>
-    <w:p>
-      <w:pPr>
-        <w:pStyle w:val="Default"/>
-        <w:rPr>
-          <w:rFonts w:asciiTheme="minorHAnsi" w:hAnsiTheme="minorHAnsi"/>
-          <w:bCs/>
-          <w:lang w:val="fr-FR"/>
-        </w:rPr>
-      </w:pPr>
-      <w:r>
-        <w:rPr>
-          <w:rFonts w:asciiTheme="minorHAnsi" w:hAnsiTheme="minorHAnsi"/>
-          <w:bCs/>
-          <w:lang w:val="fr-FR"/>
-        </w:rPr>
-        <w:t>NON TERMINE</w:t>
       </w:r>
     </w:p>
     <w:p>
@@ -10581,6 +10735,7 @@
         <w:rPr>
           <w:lang w:val="fr-FR"/>
         </w:rPr>
+        <w:lastRenderedPageBreak/>
         <w:t xml:space="preserve"> Les éléments du jeu sont divisibles en 4 parties distinctes:</w:t>
       </w:r>
     </w:p>
@@ -11201,6 +11356,7 @@
           <w:noProof/>
           <w:lang w:val="fr-FR" w:eastAsia="fr-FR" w:bidi="ar-SA"/>
         </w:rPr>
+        <w:lastRenderedPageBreak/>
         <w:drawing>
           <wp:anchor distT="0" distB="0" distL="0" distR="0" simplePos="0" relativeHeight="251648000" behindDoc="0" locked="0" layoutInCell="1" allowOverlap="1">
             <wp:simplePos x="0" y="0"/>
@@ -11306,7 +11462,6 @@
           <w:noProof/>
           <w:lang w:val="fr-FR" w:eastAsia="fr-FR" w:bidi="ar-SA"/>
         </w:rPr>
-        <w:lastRenderedPageBreak/>
         <w:drawing>
           <wp:anchor distT="0" distB="0" distL="0" distR="0" simplePos="0" relativeHeight="251649024" behindDoc="0" locked="0" layoutInCell="1" allowOverlap="1">
             <wp:simplePos x="0" y="0"/>
@@ -11704,6 +11859,7 @@
           <w:noProof/>
           <w:lang w:val="fr-FR" w:eastAsia="fr-FR" w:bidi="ar-SA"/>
         </w:rPr>
+        <w:lastRenderedPageBreak/>
         <w:drawing>
           <wp:anchor distT="0" distB="0" distL="0" distR="0" simplePos="0" relativeHeight="251650048" behindDoc="0" locked="0" layoutInCell="1" allowOverlap="1">
             <wp:simplePos x="0" y="0"/>
@@ -11803,7 +11959,6 @@
         <w:rPr>
           <w:lang w:val="fr-FR"/>
         </w:rPr>
-        <w:lastRenderedPageBreak/>
         <w:t>Les “Change Direction Element”  sont les éléments permettant au joueurs de changer de dirrection de déplacements Ils sont aux nombres de 4.</w:t>
       </w:r>
     </w:p>
@@ -12468,7 +12623,6 @@
           <w:szCs w:val="28"/>
           <w:lang w:val="fr-FR"/>
         </w:rPr>
-        <w:lastRenderedPageBreak/>
         <w:t xml:space="preserve">   MODULES ET FONCTIONNALITES</w:t>
       </w:r>
     </w:p>
@@ -12779,14 +12933,7 @@
           <w:lang w:val="fr-FR"/>
         </w:rPr>
         <w:tab/>
-        <w:t xml:space="preserve">La traduction pure est délégué à la classe “SimpleJSON”, à laquel nous avons ajouter une classe, “JsonReader”, qui s'occupe de la liaison entre le text à traduire et “SimpleJSON” faisant la traduction. “GlobalMultiling” permet tant qu'à lui de vérifier la </w:t>
-      </w:r>
-      <w:r>
-        <w:rPr>
-          <w:lang w:val="fr-FR"/>
-        </w:rPr>
-        <w:lastRenderedPageBreak/>
-        <w:t>langue du la machine de l'utilisateur et d'appeller JsonReader pour lui déléguer la traduction de chaque élément traduisible. “GlobalMultilingComponent”  s'occupe de gérer l'existance d'un GlobalMultiling. Voici la hiérarchie de l'</w:t>
+        <w:t>La traduction pure est délégué à la classe “SimpleJSON”, à laquel nous avons ajouter une classe, “JsonReader”, qui s'occupe de la liaison entre le text à traduire et “SimpleJSON” faisant la traduction. “GlobalMultiling” permet tant qu'à lui de vérifier la langue du la machine de l'utilisateur et d'appeller JsonReader pour lui déléguer la traduction de chaque élément traduisible. “GlobalMultilingComponent”  s'occupe de gérer l'existance d'un GlobalMultiling. Voici la hiérarchie de l'</w:t>
       </w:r>
       <w:r>
         <w:rPr>
@@ -12825,6 +12972,7 @@
           <w:noProof/>
           <w:lang w:val="fr-FR" w:eastAsia="fr-FR" w:bidi="ar-SA"/>
         </w:rPr>
+        <w:lastRenderedPageBreak/>
         <w:drawing>
           <wp:anchor distT="0" distB="0" distL="0" distR="0" simplePos="0" relativeHeight="251665408" behindDoc="0" locked="0" layoutInCell="1" allowOverlap="1">
             <wp:simplePos x="0" y="0"/>
@@ -12999,7 +13147,6 @@
           <w:szCs w:val="26"/>
           <w:lang w:val="fr-FR"/>
         </w:rPr>
-        <w:lastRenderedPageBreak/>
         <w:t xml:space="preserve">  Le système de sauvegarde</w:t>
       </w:r>
     </w:p>
@@ -13075,6 +13222,7 @@
           <w:bCs/>
           <w:lang w:val="fr-FR"/>
         </w:rPr>
+        <w:lastRenderedPageBreak/>
         <w:t>Le système de sauvegarde peut être séparé en deux parties distincte</w:t>
       </w:r>
       <w:r>
@@ -13580,7 +13728,17 @@
           <w:i/>
           <w:lang w:val="fr-FR"/>
         </w:rPr>
-        <w:t>Sérialiser un objet signifie le changer en un flux que l'on pourra sauvegarder. Dans ce projet, la sérialisation consiste à écrire le contenu de nos objet au format xml dans un fichier de sauvegarde.</w:t>
+        <w:t xml:space="preserve">Sérialiser un objet signifie le changer en un flux que l'on pourra sauvegarder. Dans ce projet, la </w:t>
+      </w:r>
+      <w:r>
+        <w:rPr>
+          <w:rFonts w:asciiTheme="minorHAnsi" w:hAnsiTheme="minorHAnsi"/>
+          <w:bCs/>
+          <w:i/>
+          <w:lang w:val="fr-FR"/>
+        </w:rPr>
+        <w:lastRenderedPageBreak/>
+        <w:t>sérialisation consiste à écrire le contenu de nos objet au format xml dans un fichier de sauvegarde.</w:t>
       </w:r>
     </w:p>
     <w:p>
@@ -14095,14 +14253,7 @@
         <w:rPr>
           <w:lang w:val="fr-FR"/>
         </w:rPr>
-        <w:t xml:space="preserve"> mobiles avec le moteur </w:t>
-      </w:r>
-      <w:r>
-        <w:rPr>
-          <w:lang w:val="fr-FR"/>
-        </w:rPr>
-        <w:lastRenderedPageBreak/>
-        <w:t>Unity</w:t>
+        <w:t xml:space="preserve"> mobiles avec le moteur Unity</w:t>
       </w:r>
       <w:r>
         <w:rPr>
@@ -14152,7 +14303,14 @@
         <w:rPr>
           <w:lang w:val="fr-FR"/>
         </w:rPr>
-        <w:t>. Cela nous a faciliter le développement du jeu grâce aux fonctionnalités que ce moteur nous apporte. La conception avant le développement a été une étape clef du projet afin de savoir dans quelle direction s'orienter. Nous avons ainsi décrit l'analyse et le développement de l'application avec de nombreuse illustrations et explications d'utilisations.</w:t>
+        <w:t xml:space="preserve">. Cela nous a faciliter le développement du jeu grâce aux fonctionnalités </w:t>
+      </w:r>
+      <w:r>
+        <w:rPr>
+          <w:lang w:val="fr-FR"/>
+        </w:rPr>
+        <w:lastRenderedPageBreak/>
+        <w:t>que ce moteur nous apporte. La conception avant le développement a été une étape clef du projet afin de savoir dans quelle direction s'orienter. Nous avons ainsi décrit l'analyse et le développement de l'application avec de nombreuse illustrations et explications d'utilisations.</w:t>
       </w:r>
     </w:p>
     <w:p>
@@ -14498,14 +14656,7 @@
         <w:rPr>
           <w:lang w:val="fr-FR"/>
         </w:rPr>
-        <w:t xml:space="preserve"> ce terme par abus de </w:t>
-      </w:r>
-      <w:r>
-        <w:rPr>
-          <w:lang w:val="fr-FR"/>
-        </w:rPr>
-        <w:lastRenderedPageBreak/>
-        <w:t>langage pour faire référence à un appareil informatique quelconque (</w:t>
+        <w:t xml:space="preserve"> ce terme par abus de langage pour faire référence à un appareil informatique quelconque (</w:t>
       </w:r>
       <w:r>
         <w:rPr>
@@ -15351,7 +15502,7 @@
         <w:noProof/>
         <w:lang w:val="fr-FR"/>
       </w:rPr>
-      <w:t>26</w:t>
+      <w:t>15</w:t>
     </w:r>
     <w:r>
       <w:rPr>
@@ -18090,7 +18241,7 @@
   <a:extraClrSchemeLst/>
   <a:extLst>
     <a:ext uri="{05A4C25C-085E-4340-85A3-A5531E510DB2}">
-      <thm15:themeFamily xmlns="" xmlns:thm15="http://schemas.microsoft.com/office/thememl/2012/main" name="Office Theme" id="{62F939B6-93AF-4DB8-9C6B-D6C7DFDC589F}" vid="{4A3C46E8-61CC-4603-A589-7422A47A8E4A}"/>
+      <thm15:themeFamily xmlns:thm15="http://schemas.microsoft.com/office/thememl/2012/main" xmlns="" name="Office Theme" id="{62F939B6-93AF-4DB8-9C6B-D6C7DFDC589F}" vid="{4A3C46E8-61CC-4603-A589-7422A47A8E4A}"/>
     </a:ext>
   </a:extLst>
 </a:theme>

</xml_diff>

<commit_message>
:page_facing_up: Rapport : Reprise de la partie "Eléments"
</commit_message>
<xml_diff>
--- a/Soutenances/RapportProjet/Rapport_Projet_Minimobile.docx
+++ b/Soutenances/RapportProjet/Rapport_Projet_Minimobile.docx
@@ -1320,6 +1320,82 @@
     <w:p>
       <w:pPr>
         <w:pStyle w:val="Default"/>
+        <w:rPr>
+          <w:i/>
+          <w:iCs/>
+          <w:sz w:val="32"/>
+          <w:szCs w:val="36"/>
+          <w:lang w:val="fr-FR"/>
+        </w:rPr>
+      </w:pPr>
+    </w:p>
+    <w:p>
+      <w:pPr>
+        <w:pStyle w:val="Default"/>
+        <w:rPr>
+          <w:i/>
+          <w:iCs/>
+          <w:sz w:val="32"/>
+          <w:szCs w:val="36"/>
+          <w:lang w:val="fr-FR"/>
+        </w:rPr>
+      </w:pPr>
+    </w:p>
+    <w:p>
+      <w:pPr>
+        <w:pStyle w:val="Default"/>
+        <w:jc w:val="center"/>
+        <w:rPr>
+          <w:b/>
+          <w:bCs/>
+          <w:sz w:val="32"/>
+          <w:szCs w:val="32"/>
+          <w:lang w:val="fr-FR"/>
+        </w:rPr>
+      </w:pPr>
+    </w:p>
+    <w:p>
+      <w:pPr>
+        <w:pStyle w:val="Default"/>
+        <w:jc w:val="center"/>
+        <w:rPr>
+          <w:b/>
+          <w:bCs/>
+          <w:sz w:val="32"/>
+          <w:szCs w:val="32"/>
+          <w:lang w:val="fr-FR"/>
+        </w:rPr>
+      </w:pPr>
+    </w:p>
+    <w:p>
+      <w:pPr>
+        <w:pStyle w:val="Default"/>
+        <w:jc w:val="center"/>
+        <w:rPr>
+          <w:b/>
+          <w:bCs/>
+          <w:sz w:val="32"/>
+          <w:szCs w:val="32"/>
+          <w:lang w:val="fr-FR"/>
+        </w:rPr>
+      </w:pPr>
+    </w:p>
+    <w:p>
+      <w:pPr>
+        <w:pStyle w:val="Default"/>
+        <w:jc w:val="center"/>
+        <w:rPr>
+          <w:b/>
+          <w:bCs/>
+          <w:sz w:val="32"/>
+          <w:szCs w:val="32"/>
+          <w:lang w:val="fr-FR"/>
+        </w:rPr>
+      </w:pPr>
+    </w:p>
+    <w:p>
+      <w:pPr>
+        <w:pStyle w:val="Default"/>
         <w:jc w:val="center"/>
         <w:rPr>
           <w:b/>
@@ -1883,6 +1959,7 @@
           <w:bCs/>
           <w:lang w:val="fr-FR"/>
         </w:rPr>
+        <w:lastRenderedPageBreak/>
         <w:t xml:space="preserve"> BILAN DU TRAVAIL…………………………………………………………………….x</w:t>
       </w:r>
     </w:p>
@@ -2366,7 +2443,14 @@
         <w:rPr>
           <w:lang w:val="fr-FR"/>
         </w:rPr>
-        <w:t xml:space="preserve">. Cependant le développement mobile sous-entend d'exécuter le jeu sur des machines à performances moindres et à une taille d'écran réduite. De ce fait, la </w:t>
+        <w:t xml:space="preserve">. Cependant le développement mobile sous-entend d'exécuter le jeu sur </w:t>
+      </w:r>
+      <w:r>
+        <w:rPr>
+          <w:lang w:val="fr-FR"/>
+        </w:rPr>
+        <w:lastRenderedPageBreak/>
+        <w:t xml:space="preserve">des machines à performances moindres et à une taille d'écran réduite. De ce fait, la </w:t>
       </w:r>
       <w:r>
         <w:rPr>
@@ -2680,7 +2764,6 @@
           <w:szCs w:val="28"/>
           <w:lang w:val="fr-FR"/>
         </w:rPr>
-        <w:lastRenderedPageBreak/>
         <w:t xml:space="preserve">   Situation initiale et intérêt du projet</w:t>
       </w:r>
     </w:p>
@@ -2909,7 +2992,16 @@
           <w:lang w:val="fr-FR"/>
         </w:rPr>
         <w:tab/>
-        <w:t xml:space="preserve">Nous avons décidé de développer le jeu en 2 dimensions avec une vue du dessus. Le contexte du jeu est une suite de niveaux sous forme d'énigmes, où une voiture devra réaliser les chemins proposés par le joueur afin de résoudre ces énigmes. Le jeu possédera à la fois un mode solo et un mode </w:t>
+        <w:t xml:space="preserve">Nous avons décidé de développer le jeu en 2 dimensions avec une vue du </w:t>
+      </w:r>
+      <w:r>
+        <w:rPr>
+          <w:rStyle w:val="eop"/>
+          <w:rFonts w:cs="Segoe UI"/>
+          <w:lang w:val="fr-FR"/>
+        </w:rPr>
+        <w:lastRenderedPageBreak/>
+        <w:t xml:space="preserve">dessus. Le contexte du jeu est une suite de niveaux sous forme d'énigmes, où une voiture devra réaliser les chemins proposés par le joueur afin de résoudre ces énigmes. Le jeu possédera à la fois un mode solo et un mode </w:t>
       </w:r>
       <w:r>
         <w:rPr>
@@ -3248,7 +3340,6 @@
           <w:u w:val="single"/>
           <w:lang w:val="fr-FR"/>
         </w:rPr>
-        <w:lastRenderedPageBreak/>
         <w:t>Contraint</w:t>
       </w:r>
       <w:r>
@@ -3732,7 +3823,14 @@
         <w:rPr>
           <w:lang w:val="fr-FR"/>
         </w:rPr>
-        <w:t>Le jeu devra être facile d'utilisation pour toutes personnes même novices sur les technologies mobiles</w:t>
+        <w:t xml:space="preserve">Le jeu devra être facile d'utilisation pour toutes personnes même novices sur </w:t>
+      </w:r>
+      <w:r>
+        <w:rPr>
+          <w:lang w:val="fr-FR"/>
+        </w:rPr>
+        <w:lastRenderedPageBreak/>
+        <w:t>les technologies mobiles</w:t>
       </w:r>
     </w:p>
     <w:p>
@@ -4069,14 +4167,7 @@
         <w:rPr>
           <w:lang w:val="fr-FR"/>
         </w:rPr>
-        <w:t xml:space="preserve"> (flèches de changements de direction, éléments de saut etc) sur la </w:t>
-      </w:r>
-      <w:r>
-        <w:rPr>
-          <w:lang w:val="fr-FR"/>
-        </w:rPr>
-        <w:lastRenderedPageBreak/>
-        <w:t>carte afin que le personnage puisse récolter la totalité des ressources dites « objectifs » et arriver sur la case d'arrivée.</w:t>
+        <w:t xml:space="preserve"> (flèches de changements de direction, éléments de saut etc) sur la carte afin que le personnage puisse récolter la totalité des ressources dites « objectifs » et arriver sur la case d'arrivée.</w:t>
       </w:r>
     </w:p>
     <w:p>
@@ -4113,6 +4204,7 @@
           <w:noProof/>
           <w:lang w:val="fr-FR" w:eastAsia="fr-FR" w:bidi="ar-SA"/>
         </w:rPr>
+        <w:lastRenderedPageBreak/>
         <w:drawing>
           <wp:anchor distT="0" distB="0" distL="0" distR="0" simplePos="0" relativeHeight="251663360" behindDoc="0" locked="0" layoutInCell="1" allowOverlap="1">
             <wp:simplePos x="0" y="0"/>
@@ -4370,14 +4462,7 @@
           <w:lang w:val="fr-FR"/>
         </w:rPr>
         <w:tab/>
-        <w:t xml:space="preserve">Aucun budget n'est nécessaire à la réalisation et au fonctionnement du projet. Le matériel pouvant être fournis à l'IUT si nécessaire afin que nous puissions directement </w:t>
-      </w:r>
-      <w:r>
-        <w:rPr>
-          <w:lang w:val="fr-FR"/>
-        </w:rPr>
-        <w:lastRenderedPageBreak/>
-        <w:t>nous concentrer sur notre travail.</w:t>
+        <w:t>Aucun budget n'est nécessaire à la réalisation et au fonctionnement du projet. Le matériel pouvant être fournis à l'IUT si nécessaire afin que nous puissions directement nous concentrer sur notre travail.</w:t>
       </w:r>
     </w:p>
     <w:p>
@@ -5229,7 +5314,6 @@
           <w:szCs w:val="26"/>
           <w:lang w:val="fr-FR"/>
         </w:rPr>
-        <w:lastRenderedPageBreak/>
         <w:t xml:space="preserve">  Diagramme de classes</w:t>
       </w:r>
     </w:p>
@@ -5361,6 +5445,7 @@
           <w:noProof/>
           <w:lang w:val="fr-FR" w:eastAsia="fr-FR" w:bidi="ar-SA"/>
         </w:rPr>
+        <w:lastRenderedPageBreak/>
         <w:drawing>
           <wp:anchor distT="0" distB="0" distL="0" distR="0" simplePos="0" relativeHeight="251641856" behindDoc="0" locked="0" layoutInCell="1" allowOverlap="1">
             <wp:simplePos x="0" y="0"/>
@@ -5691,7 +5776,6 @@
           <w:noProof/>
           <w:lang w:val="fr-FR" w:eastAsia="fr-FR" w:bidi="ar-SA"/>
         </w:rPr>
-        <w:lastRenderedPageBreak/>
         <w:drawing>
           <wp:anchor distT="0" distB="0" distL="0" distR="0" simplePos="0" relativeHeight="251642880" behindDoc="0" locked="0" layoutInCell="1" allowOverlap="1">
             <wp:simplePos x="0" y="0"/>
@@ -5784,6 +5868,7 @@
           <w:noProof/>
           <w:lang w:val="fr-FR" w:eastAsia="fr-FR" w:bidi="ar-SA"/>
         </w:rPr>
+        <w:lastRenderedPageBreak/>
         <w:drawing>
           <wp:anchor distT="0" distB="0" distL="0" distR="0" simplePos="0" relativeHeight="251643904" behindDoc="0" locked="0" layoutInCell="1" allowOverlap="1">
             <wp:simplePos x="0" y="0"/>
@@ -5827,6 +5912,134 @@
           </wp:anchor>
         </w:drawing>
       </w:r>
+    </w:p>
+    <w:p>
+      <w:pPr>
+        <w:pStyle w:val="Default"/>
+        <w:rPr>
+          <w:lang w:val="fr-FR"/>
+        </w:rPr>
+      </w:pPr>
+    </w:p>
+    <w:p>
+      <w:pPr>
+        <w:pStyle w:val="Default"/>
+        <w:rPr>
+          <w:lang w:val="fr-FR"/>
+        </w:rPr>
+      </w:pPr>
+    </w:p>
+    <w:p>
+      <w:pPr>
+        <w:pStyle w:val="Default"/>
+        <w:rPr>
+          <w:lang w:val="fr-FR"/>
+        </w:rPr>
+      </w:pPr>
+    </w:p>
+    <w:p>
+      <w:pPr>
+        <w:pStyle w:val="Default"/>
+        <w:rPr>
+          <w:lang w:val="fr-FR"/>
+        </w:rPr>
+      </w:pPr>
+    </w:p>
+    <w:p>
+      <w:pPr>
+        <w:pStyle w:val="Default"/>
+        <w:rPr>
+          <w:lang w:val="fr-FR"/>
+        </w:rPr>
+      </w:pPr>
+    </w:p>
+    <w:p>
+      <w:pPr>
+        <w:pStyle w:val="Default"/>
+        <w:rPr>
+          <w:lang w:val="fr-FR"/>
+        </w:rPr>
+      </w:pPr>
+    </w:p>
+    <w:p>
+      <w:pPr>
+        <w:pStyle w:val="Default"/>
+        <w:rPr>
+          <w:lang w:val="fr-FR"/>
+        </w:rPr>
+      </w:pPr>
+    </w:p>
+    <w:p>
+      <w:pPr>
+        <w:pStyle w:val="Default"/>
+        <w:rPr>
+          <w:lang w:val="fr-FR"/>
+        </w:rPr>
+      </w:pPr>
+    </w:p>
+    <w:p>
+      <w:pPr>
+        <w:pStyle w:val="Default"/>
+        <w:rPr>
+          <w:lang w:val="fr-FR"/>
+        </w:rPr>
+      </w:pPr>
+    </w:p>
+    <w:p>
+      <w:pPr>
+        <w:pStyle w:val="Default"/>
+        <w:rPr>
+          <w:lang w:val="fr-FR"/>
+        </w:rPr>
+      </w:pPr>
+    </w:p>
+    <w:p>
+      <w:pPr>
+        <w:pStyle w:val="Default"/>
+        <w:rPr>
+          <w:lang w:val="fr-FR"/>
+        </w:rPr>
+      </w:pPr>
+    </w:p>
+    <w:p>
+      <w:pPr>
+        <w:pStyle w:val="Default"/>
+        <w:rPr>
+          <w:lang w:val="fr-FR"/>
+        </w:rPr>
+      </w:pPr>
+    </w:p>
+    <w:p>
+      <w:pPr>
+        <w:pStyle w:val="Default"/>
+        <w:rPr>
+          <w:lang w:val="fr-FR"/>
+        </w:rPr>
+      </w:pPr>
+    </w:p>
+    <w:p>
+      <w:pPr>
+        <w:pStyle w:val="Default"/>
+        <w:rPr>
+          <w:lang w:val="fr-FR"/>
+        </w:rPr>
+      </w:pPr>
+    </w:p>
+    <w:p>
+      <w:pPr>
+        <w:pStyle w:val="Default"/>
+        <w:rPr>
+          <w:lang w:val="fr-FR"/>
+        </w:rPr>
+      </w:pPr>
+    </w:p>
+    <w:p>
+      <w:pPr>
+        <w:pStyle w:val="Default"/>
+        <w:rPr>
+          <w:lang w:val="fr-FR"/>
+        </w:rPr>
+      </w:pPr>
     </w:p>
     <w:p>
       <w:pPr>
@@ -6768,7 +6981,7 @@
           <w:bCs/>
           <w:lang w:val="fr-FR"/>
         </w:rPr>
-        <w:t xml:space="preserve"> passer par </w:t>
+        <w:t xml:space="preserve"> passer par les chemins établis il suffit de placer correctement les objectifs sur </w:t>
       </w:r>
       <w:r>
         <w:rPr>
@@ -6777,7 +6990,7 @@
           <w:lang w:val="fr-FR"/>
         </w:rPr>
         <w:lastRenderedPageBreak/>
-        <w:t xml:space="preserve">les chemins établis il suffit de placer correctement les objectifs sur le chemin puisqu'il faut absolument ramasser tous les objectifs pour gagner la partie. On placera donc de manière aléatoire des objectifs en nombre suffisant </w:t>
+        <w:t xml:space="preserve">le chemin puisqu'il faut absolument ramasser tous les objectifs pour gagner la partie. On placera donc de manière aléatoire des objectifs en nombre suffisant </w:t>
       </w:r>
       <w:r>
         <w:rPr>
@@ -7476,6 +7689,42 @@
     <w:p>
       <w:pPr>
         <w:pStyle w:val="Default"/>
+        <w:rPr>
+          <w:b/>
+          <w:bCs/>
+          <w:sz w:val="26"/>
+          <w:szCs w:val="26"/>
+          <w:lang w:val="fr-FR"/>
+        </w:rPr>
+      </w:pPr>
+    </w:p>
+    <w:p>
+      <w:pPr>
+        <w:pStyle w:val="Default"/>
+        <w:rPr>
+          <w:b/>
+          <w:bCs/>
+          <w:sz w:val="26"/>
+          <w:szCs w:val="26"/>
+          <w:lang w:val="fr-FR"/>
+        </w:rPr>
+      </w:pPr>
+    </w:p>
+    <w:p>
+      <w:pPr>
+        <w:pStyle w:val="Default"/>
+        <w:rPr>
+          <w:b/>
+          <w:bCs/>
+          <w:sz w:val="26"/>
+          <w:szCs w:val="26"/>
+          <w:lang w:val="fr-FR"/>
+        </w:rPr>
+      </w:pPr>
+    </w:p>
+    <w:p>
+      <w:pPr>
+        <w:pStyle w:val="Default"/>
         <w:numPr>
           <w:ilvl w:val="3"/>
           <w:numId w:val="15"/>
@@ -8176,6 +8425,17 @@
         </w:rPr>
         <w:tab/>
       </w:r>
+    </w:p>
+    <w:p>
+      <w:pPr>
+        <w:pStyle w:val="Default"/>
+        <w:jc w:val="both"/>
+        <w:rPr>
+          <w:rFonts w:asciiTheme="minorHAnsi" w:hAnsiTheme="minorHAnsi"/>
+          <w:bCs/>
+          <w:lang w:val="fr-FR"/>
+        </w:rPr>
+      </w:pPr>
       <w:r>
         <w:rPr>
           <w:rFonts w:asciiTheme="minorHAnsi" w:hAnsiTheme="minorHAnsi"/>
@@ -8322,73 +8582,62 @@
     <w:p>
       <w:pPr>
         <w:pStyle w:val="Default"/>
-        <w:rPr>
-          <w:rFonts w:asciiTheme="minorHAnsi" w:hAnsiTheme="minorHAnsi"/>
-          <w:b/>
-          <w:bCs/>
-          <w:lang w:val="fr-FR"/>
-        </w:rPr>
-      </w:pPr>
-    </w:p>
-    <w:p>
-      <w:pPr>
-        <w:pStyle w:val="Default"/>
-        <w:jc w:val="both"/>
-        <w:rPr>
-          <w:rFonts w:asciiTheme="minorHAnsi" w:hAnsiTheme="minorHAnsi"/>
-          <w:b/>
-          <w:bCs/>
-          <w:lang w:val="fr-FR"/>
-        </w:rPr>
-      </w:pPr>
-      <w:r>
-        <w:rPr>
-          <w:rFonts w:asciiTheme="minorHAnsi" w:hAnsiTheme="minorHAnsi"/>
-          <w:b/>
+        <w:jc w:val="both"/>
+        <w:rPr>
+          <w:rFonts w:asciiTheme="minorHAnsi" w:hAnsiTheme="minorHAnsi"/>
+          <w:b/>
+          <w:bCs/>
+          <w:lang w:val="fr-FR"/>
+        </w:rPr>
+      </w:pPr>
+      <w:r>
+        <w:rPr>
+          <w:rFonts w:asciiTheme="minorHAnsi" w:hAnsiTheme="minorHAnsi"/>
+          <w:b/>
+          <w:bCs/>
+          <w:lang w:val="fr-FR"/>
+        </w:rPr>
+        <w:t xml:space="preserve">Bouton </w:t>
+      </w:r>
+      <w:r>
+        <w:rPr>
+          <w:rFonts w:asciiTheme="minorHAnsi" w:hAnsiTheme="minorHAnsi"/>
+          <w:b/>
+          <w:bCs/>
+          <w:lang w:val="fr-FR"/>
+        </w:rPr>
+        <w:t>Camera</w:t>
+      </w:r>
+    </w:p>
+    <w:p>
+      <w:pPr>
+        <w:pStyle w:val="Default"/>
+        <w:jc w:val="both"/>
+        <w:rPr>
+          <w:rFonts w:asciiTheme="minorHAnsi" w:hAnsiTheme="minorHAnsi"/>
+          <w:b/>
+          <w:bCs/>
+          <w:lang w:val="fr-FR"/>
+        </w:rPr>
+      </w:pPr>
+    </w:p>
+    <w:p>
+      <w:pPr>
+        <w:pStyle w:val="Default"/>
+        <w:jc w:val="both"/>
+        <w:rPr>
+          <w:rFonts w:asciiTheme="minorHAnsi" w:hAnsiTheme="minorHAnsi"/>
+          <w:bCs/>
+          <w:lang w:val="fr-FR"/>
+        </w:rPr>
+      </w:pPr>
+      <w:r>
+        <w:rPr>
+          <w:rFonts w:asciiTheme="minorHAnsi" w:hAnsiTheme="minorHAnsi"/>
           <w:bCs/>
           <w:lang w:val="fr-FR"/>
         </w:rPr>
         <w:lastRenderedPageBreak/>
-        <w:t xml:space="preserve">Bouton </w:t>
-      </w:r>
-      <w:r>
-        <w:rPr>
-          <w:rFonts w:asciiTheme="minorHAnsi" w:hAnsiTheme="minorHAnsi"/>
-          <w:b/>
-          <w:bCs/>
-          <w:lang w:val="fr-FR"/>
-        </w:rPr>
-        <w:t>Camera</w:t>
-      </w:r>
-    </w:p>
-    <w:p>
-      <w:pPr>
-        <w:pStyle w:val="Default"/>
-        <w:jc w:val="both"/>
-        <w:rPr>
-          <w:rFonts w:asciiTheme="minorHAnsi" w:hAnsiTheme="minorHAnsi"/>
-          <w:b/>
-          <w:bCs/>
-          <w:lang w:val="fr-FR"/>
-        </w:rPr>
-      </w:pPr>
-    </w:p>
-    <w:p>
-      <w:pPr>
-        <w:pStyle w:val="Default"/>
-        <w:jc w:val="both"/>
-        <w:rPr>
-          <w:rFonts w:asciiTheme="minorHAnsi" w:hAnsiTheme="minorHAnsi"/>
-          <w:bCs/>
-          <w:lang w:val="fr-FR"/>
-        </w:rPr>
-      </w:pPr>
-      <w:r>
-        <w:rPr>
-          <w:rFonts w:asciiTheme="minorHAnsi" w:hAnsiTheme="minorHAnsi"/>
-          <w:bCs/>
-          <w:lang w:val="fr-FR"/>
-        </w:rPr>
         <w:tab/>
         <w:t>Le joueur peut éditer une carte qui s'étend au dela de la taille de l'écran. La camera est fixé par défaut pour éviter les mouvements de caméra non souhaités lorsque l'utilisateur touche l'écran. En cliquant sur le bouton "Camera", l'utilisateur peut donc activer le déplacement de la camera (Mode Caméra). cela a pour effet de désactiver l'ajout d'éléments sur le niveau mais l'utilisateur peut dès lors déplacer la caméra avec un mouvement de glissement sur l'écran. Pour refixer la caméra quand elle a était déplacé a la position voulue, il suffit de cliquer de nouveau sur le bouton pour désactiver le mode camera.</w:t>
       </w:r>
@@ -9203,6 +9452,7 @@
           <w:szCs w:val="26"/>
           <w:lang w:val="fr-FR"/>
         </w:rPr>
+        <w:lastRenderedPageBreak/>
         <w:t xml:space="preserve">  Menu de jeu</w:t>
       </w:r>
     </w:p>
@@ -10560,6 +10810,138 @@
     <w:p>
       <w:pPr>
         <w:pStyle w:val="Default"/>
+        <w:rPr>
+          <w:b/>
+          <w:bCs/>
+          <w:sz w:val="26"/>
+          <w:szCs w:val="26"/>
+          <w:lang w:val="fr-FR"/>
+        </w:rPr>
+      </w:pPr>
+    </w:p>
+    <w:p>
+      <w:pPr>
+        <w:pStyle w:val="Default"/>
+        <w:rPr>
+          <w:b/>
+          <w:bCs/>
+          <w:sz w:val="26"/>
+          <w:szCs w:val="26"/>
+          <w:lang w:val="fr-FR"/>
+        </w:rPr>
+      </w:pPr>
+    </w:p>
+    <w:p>
+      <w:pPr>
+        <w:pStyle w:val="Default"/>
+        <w:rPr>
+          <w:b/>
+          <w:bCs/>
+          <w:sz w:val="26"/>
+          <w:szCs w:val="26"/>
+          <w:lang w:val="fr-FR"/>
+        </w:rPr>
+      </w:pPr>
+    </w:p>
+    <w:p>
+      <w:pPr>
+        <w:pStyle w:val="Default"/>
+        <w:rPr>
+          <w:b/>
+          <w:bCs/>
+          <w:sz w:val="26"/>
+          <w:szCs w:val="26"/>
+          <w:lang w:val="fr-FR"/>
+        </w:rPr>
+      </w:pPr>
+    </w:p>
+    <w:p>
+      <w:pPr>
+        <w:pStyle w:val="Default"/>
+        <w:rPr>
+          <w:b/>
+          <w:bCs/>
+          <w:sz w:val="26"/>
+          <w:szCs w:val="26"/>
+          <w:lang w:val="fr-FR"/>
+        </w:rPr>
+      </w:pPr>
+    </w:p>
+    <w:p>
+      <w:pPr>
+        <w:pStyle w:val="Default"/>
+        <w:rPr>
+          <w:b/>
+          <w:bCs/>
+          <w:sz w:val="26"/>
+          <w:szCs w:val="26"/>
+          <w:lang w:val="fr-FR"/>
+        </w:rPr>
+      </w:pPr>
+    </w:p>
+    <w:p>
+      <w:pPr>
+        <w:pStyle w:val="Default"/>
+        <w:rPr>
+          <w:b/>
+          <w:bCs/>
+          <w:sz w:val="26"/>
+          <w:szCs w:val="26"/>
+          <w:lang w:val="fr-FR"/>
+        </w:rPr>
+      </w:pPr>
+    </w:p>
+    <w:p>
+      <w:pPr>
+        <w:pStyle w:val="Default"/>
+        <w:rPr>
+          <w:b/>
+          <w:bCs/>
+          <w:sz w:val="26"/>
+          <w:szCs w:val="26"/>
+          <w:lang w:val="fr-FR"/>
+        </w:rPr>
+      </w:pPr>
+    </w:p>
+    <w:p>
+      <w:pPr>
+        <w:pStyle w:val="Default"/>
+        <w:rPr>
+          <w:b/>
+          <w:bCs/>
+          <w:sz w:val="26"/>
+          <w:szCs w:val="26"/>
+          <w:lang w:val="fr-FR"/>
+        </w:rPr>
+      </w:pPr>
+    </w:p>
+    <w:p>
+      <w:pPr>
+        <w:pStyle w:val="Default"/>
+        <w:rPr>
+          <w:b/>
+          <w:bCs/>
+          <w:sz w:val="26"/>
+          <w:szCs w:val="26"/>
+          <w:lang w:val="fr-FR"/>
+        </w:rPr>
+      </w:pPr>
+    </w:p>
+    <w:p>
+      <w:pPr>
+        <w:pStyle w:val="Default"/>
+        <w:rPr>
+          <w:b/>
+          <w:bCs/>
+          <w:sz w:val="26"/>
+          <w:szCs w:val="26"/>
+          <w:lang w:val="fr-FR"/>
+        </w:rPr>
+      </w:pPr>
+    </w:p>
+    <w:p>
+      <w:pPr>
+        <w:pStyle w:val="Default"/>
         <w:numPr>
           <w:ilvl w:val="3"/>
           <w:numId w:val="15"/>
@@ -10573,6 +10955,7 @@
           <w:szCs w:val="26"/>
           <w:lang w:val="fr-FR"/>
         </w:rPr>
+        <w:lastRenderedPageBreak/>
         <w:t>Eléments</w:t>
       </w:r>
       <w:r>
@@ -10589,6 +10972,7 @@
     <w:p>
       <w:pPr>
         <w:pStyle w:val="Default"/>
+        <w:jc w:val="both"/>
         <w:rPr>
           <w:b/>
           <w:bCs/>
@@ -10597,20 +10981,11 @@
           <w:lang w:val="fr-FR"/>
         </w:rPr>
       </w:pPr>
-      <w:r>
-        <w:rPr>
-          <w:b/>
-          <w:bCs/>
-          <w:sz w:val="26"/>
-          <w:szCs w:val="26"/>
-          <w:lang w:val="fr-FR"/>
-        </w:rPr>
-        <w:t>LAURENT</w:t>
-      </w:r>
-    </w:p>
-    <w:p>
-      <w:pPr>
-        <w:pStyle w:val="Default"/>
+    </w:p>
+    <w:p>
+      <w:pPr>
+        <w:pStyle w:val="Default"/>
+        <w:jc w:val="both"/>
         <w:rPr>
           <w:rFonts w:asciiTheme="minorHAnsi" w:hAnsiTheme="minorHAnsi"/>
           <w:sz w:val="22"/>
@@ -10715,33 +11090,29 @@
         </w:rPr>
         <w:t>son comportement (changement de direction...), être ramasser (Objectifs) ou actionner(leviers de ponts...)</w:t>
       </w:r>
-    </w:p>
-    <w:p>
-      <w:pPr>
-        <w:pStyle w:val="Default"/>
-        <w:rPr>
-          <w:lang w:val="fr-FR"/>
-        </w:rPr>
-      </w:pPr>
-    </w:p>
-    <w:p>
-      <w:pPr>
-        <w:pStyle w:val="Default"/>
-        <w:rPr>
-          <w:lang w:val="fr-FR"/>
-        </w:rPr>
-      </w:pPr>
-      <w:r>
-        <w:rPr>
-          <w:lang w:val="fr-FR"/>
-        </w:rPr>
-        <w:lastRenderedPageBreak/>
-        <w:t xml:space="preserve"> Les éléments du jeu sont divisibles en 4 parties distinctes:</w:t>
-      </w:r>
-    </w:p>
-    <w:p>
-      <w:pPr>
-        <w:pStyle w:val="Default"/>
+      <w:r>
+        <w:rPr>
+          <w:rFonts w:asciiTheme="minorHAnsi" w:hAnsiTheme="minorHAnsi"/>
+          <w:bCs/>
+          <w:szCs w:val="26"/>
+          <w:lang w:val="fr-FR"/>
+        </w:rPr>
+        <w:t>. Les éléments de jeu sont divisible en 4 parties distinctes selon l'effet qu'il applique sur le Joueur.</w:t>
+      </w:r>
+    </w:p>
+    <w:p>
+      <w:pPr>
+        <w:pStyle w:val="Default"/>
+        <w:jc w:val="both"/>
+        <w:rPr>
+          <w:lang w:val="fr-FR"/>
+        </w:rPr>
+      </w:pPr>
+    </w:p>
+    <w:p>
+      <w:pPr>
+        <w:pStyle w:val="Default"/>
+        <w:jc w:val="both"/>
         <w:rPr>
           <w:lang w:val="fr-FR"/>
         </w:rPr>
@@ -10752,91 +11123,118 @@
         <w:pStyle w:val="Default"/>
         <w:numPr>
           <w:ilvl w:val="0"/>
-          <w:numId w:val="10"/>
+          <w:numId w:val="16"/>
         </w:numPr>
-        <w:rPr>
-          <w:lang w:val="fr-FR"/>
-        </w:rPr>
-      </w:pPr>
-      <w:r>
-        <w:rPr>
-          <w:lang w:val="fr-FR"/>
-        </w:rPr>
-        <w:t>Les “Death Element”</w:t>
-      </w:r>
-    </w:p>
-    <w:p>
-      <w:pPr>
-        <w:pStyle w:val="Default"/>
-        <w:rPr>
-          <w:lang w:val="fr-FR"/>
-        </w:rPr>
-      </w:pPr>
-    </w:p>
-    <w:p>
-      <w:pPr>
-        <w:pStyle w:val="Default"/>
-        <w:jc w:val="both"/>
-        <w:rPr>
-          <w:lang w:val="fr-FR"/>
-        </w:rPr>
-      </w:pPr>
-      <w:r>
-        <w:rPr>
-          <w:lang w:val="fr-FR"/>
-        </w:rPr>
-        <w:t xml:space="preserve">Les “Death Element” sont les éléments entraînant la mort du joueur lors de sa collision </w:t>
-      </w:r>
-    </w:p>
-    <w:p>
-      <w:pPr>
-        <w:pStyle w:val="Default"/>
-        <w:jc w:val="both"/>
-        <w:rPr>
-          <w:lang w:val="fr-FR"/>
-        </w:rPr>
-      </w:pPr>
-    </w:p>
-    <w:p>
-      <w:pPr>
-        <w:pStyle w:val="Default"/>
-        <w:jc w:val="both"/>
-        <w:rPr>
-          <w:lang w:val="fr-FR"/>
-        </w:rPr>
-      </w:pPr>
-      <w:r>
-        <w:rPr>
-          <w:lang w:val="fr-FR"/>
-        </w:rPr>
-        <w:t xml:space="preserve">avec eux. Ils peuvent être à la fois “solides” (Rocher </w:t>
-      </w:r>
-      <w:r>
-        <w:rPr>
+        <w:jc w:val="both"/>
+        <w:rPr>
+          <w:rFonts w:asciiTheme="minorHAnsi" w:hAnsiTheme="minorHAnsi"/>
+          <w:b/>
+          <w:lang w:val="fr-FR"/>
+        </w:rPr>
+      </w:pPr>
+      <w:r>
+        <w:rPr>
+          <w:rFonts w:asciiTheme="minorHAnsi" w:hAnsiTheme="minorHAnsi"/>
+          <w:b/>
+          <w:lang w:val="fr-FR"/>
+        </w:rPr>
+        <w:t>Les "Death Elements"</w:t>
+      </w:r>
+      <w:r>
+        <w:rPr>
+          <w:rFonts w:asciiTheme="minorHAnsi" w:hAnsiTheme="minorHAnsi"/>
+          <w:b/>
+          <w:lang w:val="fr-FR"/>
+        </w:rPr>
+        <w:t xml:space="preserve"> ou éléments entrainant la mort</w:t>
+      </w:r>
+    </w:p>
+    <w:p>
+      <w:pPr>
+        <w:pStyle w:val="Default"/>
+        <w:ind w:left="720"/>
+        <w:jc w:val="both"/>
+        <w:rPr>
+          <w:rFonts w:asciiTheme="minorHAnsi" w:hAnsiTheme="minorHAnsi"/>
+          <w:lang w:val="fr-FR"/>
+        </w:rPr>
+      </w:pPr>
+    </w:p>
+    <w:p>
+      <w:pPr>
+        <w:pStyle w:val="Default"/>
+        <w:jc w:val="both"/>
+        <w:rPr>
+          <w:rFonts w:asciiTheme="minorHAnsi" w:hAnsiTheme="minorHAnsi"/>
+          <w:lang w:val="fr-FR"/>
+        </w:rPr>
+      </w:pPr>
+      <w:r>
+        <w:rPr>
+          <w:rFonts w:asciiTheme="minorHAnsi" w:hAnsiTheme="minorHAnsi"/>
+          <w:lang w:val="fr-FR"/>
+        </w:rPr>
+        <w:t xml:space="preserve">Les "Death Elements" sont des éléments entrainant la mort du joueur lors de sa collision avec eux. Ils peuvent être à la fois </w:t>
+      </w:r>
+      <w:r>
+        <w:rPr>
+          <w:rFonts w:asciiTheme="minorHAnsi" w:hAnsiTheme="minorHAnsi"/>
+          <w:lang w:val="fr-FR"/>
+        </w:rPr>
+        <w:t>liquides (Water) ou solide (Wall).</w:t>
+      </w:r>
+    </w:p>
+    <w:p>
+      <w:pPr>
+        <w:pStyle w:val="Default"/>
+        <w:jc w:val="both"/>
+        <w:rPr>
+          <w:rFonts w:asciiTheme="minorHAnsi" w:hAnsiTheme="minorHAnsi"/>
+          <w:lang w:val="fr-FR"/>
+        </w:rPr>
+      </w:pPr>
+      <w:r>
+        <w:rPr>
+          <w:rFonts w:asciiTheme="minorHAnsi" w:hAnsiTheme="minorHAnsi"/>
           <w:noProof/>
           <w:lang w:val="fr-FR" w:eastAsia="fr-FR" w:bidi="ar-SA"/>
         </w:rPr>
         <w:drawing>
-          <wp:inline distT="0" distB="0" distL="0" distR="0">
-            <wp:extent cx="476250" cy="476250"/>
-            <wp:effectExtent l="0" t="0" r="0" b="0"/>
-            <wp:docPr id="12" name="Picture 5"/>
-            <wp:cNvGraphicFramePr/>
+          <wp:anchor distT="0" distB="0" distL="114300" distR="114300" simplePos="0" relativeHeight="251639807" behindDoc="0" locked="0" layoutInCell="1" allowOverlap="1">
+            <wp:simplePos x="0" y="0"/>
+            <wp:positionH relativeFrom="column">
+              <wp:posOffset>-147955</wp:posOffset>
+            </wp:positionH>
+            <wp:positionV relativeFrom="paragraph">
+              <wp:posOffset>276225</wp:posOffset>
+            </wp:positionV>
+            <wp:extent cx="6124575" cy="1619250"/>
+            <wp:effectExtent l="19050" t="0" r="9525" b="0"/>
+            <wp:wrapTopAndBottom/>
+            <wp:docPr id="44" name="Image 5" descr="C:\Users\Cedric\Desktop\Sans titre-1.png"/>
+            <wp:cNvGraphicFramePr>
+              <a:graphicFrameLocks xmlns:a="http://schemas.openxmlformats.org/drawingml/2006/main" noChangeAspect="1"/>
+            </wp:cNvGraphicFramePr>
             <a:graphic xmlns:a="http://schemas.openxmlformats.org/drawingml/2006/main">
               <a:graphicData uri="http://schemas.openxmlformats.org/drawingml/2006/picture">
                 <pic:pic xmlns:pic="http://schemas.openxmlformats.org/drawingml/2006/picture">
                   <pic:nvPicPr>
-                    <pic:cNvPr id="6" name="Picture 5"/>
-                    <pic:cNvPicPr/>
+                    <pic:cNvPr id="0" name="Picture 5" descr="C:\Users\Cedric\Desktop\Sans titre-1.png"/>
+                    <pic:cNvPicPr>
+                      <a:picLocks noChangeAspect="1" noChangeArrowheads="1"/>
+                    </pic:cNvPicPr>
                   </pic:nvPicPr>
                   <pic:blipFill>
                     <a:blip r:embed="rId28"/>
-                    <a:stretch/>
+                    <a:srcRect/>
+                    <a:stretch>
+                      <a:fillRect/>
+                    </a:stretch>
                   </pic:blipFill>
-                  <pic:spPr>
+                  <pic:spPr bwMode="auto">
                     <a:xfrm>
                       <a:off x="0" y="0"/>
-                      <a:ext cx="475560" cy="475560"/>
+                      <a:ext cx="6124575" cy="1619250"/>
                     </a:xfrm>
                     <a:prstGeom prst="rect">
                       <a:avLst/>
@@ -10844,45 +11242,66 @@
                     <a:ln>
                       <a:noFill/>
                     </a:ln>
+                    <a:effectLst/>
                   </pic:spPr>
                 </pic:pic>
               </a:graphicData>
             </a:graphic>
-          </wp:inline>
+          </wp:anchor>
         </w:drawing>
       </w:r>
-      <w:r>
-        <w:rPr>
-          <w:lang w:val="fr-FR"/>
-        </w:rPr>
-        <w:t xml:space="preserve">/ </w:t>
-      </w:r>
-      <w:r>
-        <w:rPr>
+    </w:p>
+    <w:p>
+      <w:pPr>
+        <w:pStyle w:val="Default"/>
+        <w:jc w:val="both"/>
+        <w:rPr>
+          <w:rFonts w:asciiTheme="minorHAnsi" w:hAnsiTheme="minorHAnsi"/>
+          <w:lang w:val="fr-FR"/>
+        </w:rPr>
+      </w:pPr>
+      <w:r>
+        <w:rPr>
+          <w:rFonts w:asciiTheme="minorHAnsi" w:hAnsiTheme="minorHAnsi"/>
           <w:noProof/>
           <w:lang w:val="fr-FR" w:eastAsia="fr-FR" w:bidi="ar-SA"/>
         </w:rPr>
         <w:drawing>
-          <wp:inline distT="0" distB="0" distL="0" distR="0">
-            <wp:extent cx="551180" cy="485140"/>
-            <wp:effectExtent l="0" t="0" r="0" b="0"/>
-            <wp:docPr id="13" name="Picture 4"/>
-            <wp:cNvGraphicFramePr/>
+          <wp:anchor distT="0" distB="0" distL="114300" distR="114300" simplePos="0" relativeHeight="251713536" behindDoc="0" locked="0" layoutInCell="1" allowOverlap="1">
+            <wp:simplePos x="0" y="0"/>
+            <wp:positionH relativeFrom="column">
+              <wp:posOffset>1099820</wp:posOffset>
+            </wp:positionH>
+            <wp:positionV relativeFrom="paragraph">
+              <wp:posOffset>1862455</wp:posOffset>
+            </wp:positionV>
+            <wp:extent cx="476250" cy="476250"/>
+            <wp:effectExtent l="19050" t="0" r="0" b="0"/>
+            <wp:wrapTopAndBottom/>
+            <wp:docPr id="40" name="Image 2" descr="C:\Users\Cedric\Desktop\PuzzleGameProject\Assets\Resources\Water.png"/>
+            <wp:cNvGraphicFramePr>
+              <a:graphicFrameLocks xmlns:a="http://schemas.openxmlformats.org/drawingml/2006/main" noChangeAspect="1"/>
+            </wp:cNvGraphicFramePr>
             <a:graphic xmlns:a="http://schemas.openxmlformats.org/drawingml/2006/main">
               <a:graphicData uri="http://schemas.openxmlformats.org/drawingml/2006/picture">
                 <pic:pic xmlns:pic="http://schemas.openxmlformats.org/drawingml/2006/picture">
                   <pic:nvPicPr>
-                    <pic:cNvPr id="7" name="Picture 4"/>
-                    <pic:cNvPicPr/>
+                    <pic:cNvPr id="0" name="Picture 2" descr="C:\Users\Cedric\Desktop\PuzzleGameProject\Assets\Resources\Water.png"/>
+                    <pic:cNvPicPr>
+                      <a:picLocks noChangeAspect="1" noChangeArrowheads="1"/>
+                    </pic:cNvPicPr>
                   </pic:nvPicPr>
                   <pic:blipFill>
                     <a:blip r:embed="rId29"/>
-                    <a:stretch/>
+                    <a:srcRect/>
+                    <a:stretch>
+                      <a:fillRect/>
+                    </a:stretch>
                   </pic:blipFill>
-                  <pic:spPr>
+                  <pic:spPr bwMode="auto">
                     <a:xfrm>
                       <a:off x="0" y="0"/>
-                      <a:ext cx="550440" cy="484560"/>
+                      <a:ext cx="476250" cy="476250"/>
                     </a:xfrm>
                     <a:prstGeom prst="rect">
                       <a:avLst/>
@@ -10890,45 +11309,56 @@
                     <a:ln>
                       <a:noFill/>
                     </a:ln>
+                    <a:effectLst/>
                   </pic:spPr>
                 </pic:pic>
               </a:graphicData>
             </a:graphic>
-          </wp:inline>
+          </wp:anchor>
         </w:drawing>
       </w:r>
       <w:r>
         <w:rPr>
-          <w:lang w:val="fr-FR"/>
-        </w:rPr>
-        <w:t xml:space="preserve"> / Arbres </w:t>
-      </w:r>
-      <w:r>
-        <w:rPr>
+          <w:rFonts w:asciiTheme="minorHAnsi" w:hAnsiTheme="minorHAnsi"/>
           <w:noProof/>
           <w:lang w:val="fr-FR" w:eastAsia="fr-FR" w:bidi="ar-SA"/>
         </w:rPr>
         <w:drawing>
-          <wp:inline distT="0" distB="0" distL="0" distR="0">
+          <wp:anchor distT="0" distB="0" distL="114300" distR="114300" simplePos="0" relativeHeight="251715584" behindDoc="0" locked="0" layoutInCell="1" allowOverlap="1">
+            <wp:simplePos x="0" y="0"/>
+            <wp:positionH relativeFrom="column">
+              <wp:posOffset>3490595</wp:posOffset>
+            </wp:positionH>
+            <wp:positionV relativeFrom="paragraph">
+              <wp:posOffset>1862455</wp:posOffset>
+            </wp:positionV>
             <wp:extent cx="476250" cy="476250"/>
-            <wp:effectExtent l="0" t="0" r="0" b="0"/>
-            <wp:docPr id="14" name="Picture 6"/>
-            <wp:cNvGraphicFramePr/>
+            <wp:effectExtent l="19050" t="0" r="0" b="0"/>
+            <wp:wrapTopAndBottom/>
+            <wp:docPr id="42" name="Image 3" descr="C:\Users\Cedric\Desktop\PuzzleGameProject\Assets\Resources\Mountain.png"/>
+            <wp:cNvGraphicFramePr>
+              <a:graphicFrameLocks xmlns:a="http://schemas.openxmlformats.org/drawingml/2006/main" noChangeAspect="1"/>
+            </wp:cNvGraphicFramePr>
             <a:graphic xmlns:a="http://schemas.openxmlformats.org/drawingml/2006/main">
               <a:graphicData uri="http://schemas.openxmlformats.org/drawingml/2006/picture">
                 <pic:pic xmlns:pic="http://schemas.openxmlformats.org/drawingml/2006/picture">
                   <pic:nvPicPr>
-                    <pic:cNvPr id="8" name="Picture 6"/>
-                    <pic:cNvPicPr/>
+                    <pic:cNvPr id="0" name="Picture 3" descr="C:\Users\Cedric\Desktop\PuzzleGameProject\Assets\Resources\Mountain.png"/>
+                    <pic:cNvPicPr>
+                      <a:picLocks noChangeAspect="1" noChangeArrowheads="1"/>
+                    </pic:cNvPicPr>
                   </pic:nvPicPr>
                   <pic:blipFill>
                     <a:blip r:embed="rId30"/>
-                    <a:stretch/>
+                    <a:srcRect/>
+                    <a:stretch>
+                      <a:fillRect/>
+                    </a:stretch>
                   </pic:blipFill>
-                  <pic:spPr>
+                  <pic:spPr bwMode="auto">
                     <a:xfrm>
                       <a:off x="0" y="0"/>
-                      <a:ext cx="475560" cy="475560"/>
+                      <a:ext cx="476250" cy="476250"/>
                     </a:xfrm>
                     <a:prstGeom prst="rect">
                       <a:avLst/>
@@ -10936,69 +11366,56 @@
                     <a:ln>
                       <a:noFill/>
                     </a:ln>
+                    <a:effectLst/>
                   </pic:spPr>
                 </pic:pic>
               </a:graphicData>
             </a:graphic>
-          </wp:inline>
+          </wp:anchor>
         </w:drawing>
       </w:r>
       <w:r>
         <w:rPr>
-          <w:lang w:val="fr-FR"/>
-        </w:rPr>
-        <w:t xml:space="preserve"> ), </w:t>
-      </w:r>
-    </w:p>
-    <w:p>
-      <w:pPr>
-        <w:pStyle w:val="Default"/>
-        <w:jc w:val="both"/>
-        <w:rPr>
-          <w:lang w:val="fr-FR"/>
-        </w:rPr>
-      </w:pPr>
-    </w:p>
-    <w:p>
-      <w:pPr>
-        <w:pStyle w:val="Default"/>
-        <w:jc w:val="both"/>
-        <w:rPr>
-          <w:lang w:val="fr-FR"/>
-        </w:rPr>
-      </w:pPr>
-      <w:r>
-        <w:rPr>
-          <w:lang w:val="fr-FR"/>
-        </w:rPr>
-        <w:t xml:space="preserve">ou “liquides" (zone d'eau </w:t>
-      </w:r>
-      <w:r>
-        <w:rPr>
+          <w:rFonts w:asciiTheme="minorHAnsi" w:hAnsiTheme="minorHAnsi"/>
           <w:noProof/>
           <w:lang w:val="fr-FR" w:eastAsia="fr-FR" w:bidi="ar-SA"/>
         </w:rPr>
         <w:drawing>
-          <wp:inline distT="0" distB="0" distL="0" distR="0">
+          <wp:anchor distT="0" distB="0" distL="114300" distR="114300" simplePos="0" relativeHeight="251714560" behindDoc="0" locked="0" layoutInCell="1" allowOverlap="1">
+            <wp:simplePos x="0" y="0"/>
+            <wp:positionH relativeFrom="column">
+              <wp:posOffset>5119370</wp:posOffset>
+            </wp:positionH>
+            <wp:positionV relativeFrom="paragraph">
+              <wp:posOffset>1862455</wp:posOffset>
+            </wp:positionV>
             <wp:extent cx="476250" cy="476250"/>
-            <wp:effectExtent l="0" t="0" r="0" b="0"/>
-            <wp:docPr id="15" name="Picture 3"/>
-            <wp:cNvGraphicFramePr/>
+            <wp:effectExtent l="19050" t="0" r="0" b="0"/>
+            <wp:wrapTopAndBottom/>
+            <wp:docPr id="1" name="Image 1" descr="C:\Users\Cedric\Desktop\PuzzleGameProject\Assets\Resources\Tree.png"/>
+            <wp:cNvGraphicFramePr>
+              <a:graphicFrameLocks xmlns:a="http://schemas.openxmlformats.org/drawingml/2006/main" noChangeAspect="1"/>
+            </wp:cNvGraphicFramePr>
             <a:graphic xmlns:a="http://schemas.openxmlformats.org/drawingml/2006/main">
               <a:graphicData uri="http://schemas.openxmlformats.org/drawingml/2006/picture">
                 <pic:pic xmlns:pic="http://schemas.openxmlformats.org/drawingml/2006/picture">
                   <pic:nvPicPr>
-                    <pic:cNvPr id="9" name="Picture 3"/>
-                    <pic:cNvPicPr/>
+                    <pic:cNvPr id="0" name="Picture 1" descr="C:\Users\Cedric\Desktop\PuzzleGameProject\Assets\Resources\Tree.png"/>
+                    <pic:cNvPicPr>
+                      <a:picLocks noChangeAspect="1" noChangeArrowheads="1"/>
+                    </pic:cNvPicPr>
                   </pic:nvPicPr>
                   <pic:blipFill>
                     <a:blip r:embed="rId31"/>
-                    <a:stretch/>
+                    <a:srcRect/>
+                    <a:stretch>
+                      <a:fillRect/>
+                    </a:stretch>
                   </pic:blipFill>
-                  <pic:spPr>
+                  <pic:spPr bwMode="auto">
                     <a:xfrm>
                       <a:off x="0" y="0"/>
-                      <a:ext cx="475560" cy="475560"/>
+                      <a:ext cx="476250" cy="476250"/>
                     </a:xfrm>
                     <a:prstGeom prst="rect">
                       <a:avLst/>
@@ -11006,132 +11423,56 @@
                     <a:ln>
                       <a:noFill/>
                     </a:ln>
+                    <a:effectLst/>
                   </pic:spPr>
                 </pic:pic>
               </a:graphicData>
             </a:graphic>
-          </wp:inline>
+          </wp:anchor>
         </w:drawing>
       </w:r>
       <w:r>
         <w:rPr>
-          <w:lang w:val="fr-FR"/>
-        </w:rPr>
-        <w:t xml:space="preserve"> ).</w:t>
-      </w:r>
-    </w:p>
-    <w:p>
-      <w:pPr>
-        <w:pStyle w:val="Default"/>
-        <w:rPr>
-          <w:lang w:val="fr-FR"/>
-        </w:rPr>
-      </w:pPr>
-    </w:p>
-    <w:p>
-      <w:pPr>
-        <w:pStyle w:val="Default"/>
-        <w:rPr>
-          <w:lang w:val="fr-FR"/>
-        </w:rPr>
-      </w:pPr>
-    </w:p>
-    <w:p>
-      <w:pPr>
-        <w:pStyle w:val="Default"/>
-        <w:rPr>
-          <w:lang w:val="fr-FR"/>
-        </w:rPr>
-      </w:pPr>
-    </w:p>
-    <w:p>
-      <w:pPr>
-        <w:pStyle w:val="Default"/>
-        <w:rPr>
-          <w:lang w:val="fr-FR"/>
-        </w:rPr>
-      </w:pPr>
-    </w:p>
-    <w:p>
-      <w:pPr>
-        <w:pStyle w:val="Default"/>
-        <w:rPr>
-          <w:lang w:val="fr-FR"/>
-        </w:rPr>
-      </w:pPr>
-    </w:p>
-    <w:p>
-      <w:pPr>
-        <w:pStyle w:val="Default"/>
-        <w:rPr>
-          <w:lang w:val="fr-FR"/>
-        </w:rPr>
-      </w:pPr>
-    </w:p>
-    <w:p>
-      <w:pPr>
-        <w:pStyle w:val="Default"/>
-        <w:rPr>
-          <w:lang w:val="fr-FR"/>
-        </w:rPr>
-      </w:pPr>
-      <w:r>
-        <w:rPr>
-          <w:lang w:val="fr-FR"/>
-        </w:rPr>
-        <w:t>La hiérarchie des “Death Element” est la suivante:</w:t>
-      </w:r>
-    </w:p>
-    <w:p>
-      <w:pPr>
-        <w:pStyle w:val="Default"/>
-        <w:rPr>
-          <w:lang w:val="fr-FR"/>
-        </w:rPr>
-      </w:pPr>
-    </w:p>
-    <w:p>
-      <w:pPr>
-        <w:pStyle w:val="Default"/>
-        <w:rPr>
-          <w:lang w:val="fr-FR"/>
-        </w:rPr>
-      </w:pPr>
-      <w:r>
-        <w:rPr>
+          <w:rFonts w:asciiTheme="minorHAnsi" w:hAnsiTheme="minorHAnsi"/>
           <w:noProof/>
           <w:lang w:val="fr-FR" w:eastAsia="fr-FR" w:bidi="ar-SA"/>
         </w:rPr>
         <w:drawing>
-          <wp:anchor distT="0" distB="0" distL="0" distR="0" simplePos="0" relativeHeight="251644928" behindDoc="0" locked="0" layoutInCell="1" allowOverlap="1">
+          <wp:anchor distT="0" distB="0" distL="114300" distR="114300" simplePos="0" relativeHeight="251712512" behindDoc="0" locked="0" layoutInCell="1" allowOverlap="1">
             <wp:simplePos x="0" y="0"/>
             <wp:positionH relativeFrom="column">
-              <wp:posOffset>-381635</wp:posOffset>
+              <wp:posOffset>4309745</wp:posOffset>
             </wp:positionH>
             <wp:positionV relativeFrom="paragraph">
-              <wp:posOffset>173990</wp:posOffset>
+              <wp:posOffset>1862455</wp:posOffset>
             </wp:positionV>
-            <wp:extent cx="6830060" cy="2588260"/>
+            <wp:extent cx="476250" cy="476250"/>
             <wp:effectExtent l="0" t="0" r="0" b="0"/>
             <wp:wrapTopAndBottom/>
-            <wp:docPr id="16" name="Picture 2"/>
-            <wp:cNvGraphicFramePr/>
+            <wp:docPr id="43" name="Image 4" descr="C:\Users\Cedric\Desktop\PuzzleGameProject\Assets\Resources\Rock.png"/>
+            <wp:cNvGraphicFramePr>
+              <a:graphicFrameLocks xmlns:a="http://schemas.openxmlformats.org/drawingml/2006/main" noChangeAspect="1"/>
+            </wp:cNvGraphicFramePr>
             <a:graphic xmlns:a="http://schemas.openxmlformats.org/drawingml/2006/main">
               <a:graphicData uri="http://schemas.openxmlformats.org/drawingml/2006/picture">
                 <pic:pic xmlns:pic="http://schemas.openxmlformats.org/drawingml/2006/picture">
                   <pic:nvPicPr>
-                    <pic:cNvPr id="10" name="Picture 2"/>
-                    <pic:cNvPicPr/>
+                    <pic:cNvPr id="0" name="Picture 4" descr="C:\Users\Cedric\Desktop\PuzzleGameProject\Assets\Resources\Rock.png"/>
+                    <pic:cNvPicPr>
+                      <a:picLocks noChangeAspect="1" noChangeArrowheads="1"/>
+                    </pic:cNvPicPr>
                   </pic:nvPicPr>
                   <pic:blipFill>
                     <a:blip r:embed="rId32"/>
-                    <a:srcRect r="2008"/>
-                    <a:stretch/>
+                    <a:srcRect/>
+                    <a:stretch>
+                      <a:fillRect/>
+                    </a:stretch>
                   </pic:blipFill>
-                  <pic:spPr>
+                  <pic:spPr bwMode="auto">
                     <a:xfrm>
                       <a:off x="0" y="0"/>
-                      <a:ext cx="6829560" cy="2587680"/>
+                      <a:ext cx="476250" cy="476250"/>
                     </a:xfrm>
                     <a:prstGeom prst="rect">
                       <a:avLst/>
@@ -11139,6 +11480,7 @@
                     <a:ln>
                       <a:noFill/>
                     </a:ln>
+                    <a:effectLst/>
                   </pic:spPr>
                 </pic:pic>
               </a:graphicData>
@@ -11150,41 +11492,124 @@
     <w:p>
       <w:pPr>
         <w:pStyle w:val="Default"/>
+        <w:jc w:val="both"/>
+        <w:rPr>
+          <w:rFonts w:asciiTheme="minorHAnsi" w:hAnsiTheme="minorHAnsi"/>
+          <w:lang w:val="fr-FR"/>
+        </w:rPr>
+      </w:pPr>
+      <w:r>
+        <w:rPr>
+          <w:rFonts w:asciiTheme="minorHAnsi" w:hAnsiTheme="minorHAnsi"/>
+          <w:noProof/>
+          <w:lang w:val="fr-FR" w:eastAsia="fr-FR" w:bidi="ar-SA"/>
+        </w:rPr>
+        <w:pict>
+          <v:shape id="_x0000_s1092" type="#_x0000_t202" style="position:absolute;left:0;text-align:left;margin-left:-56.7pt;margin-top:-.35pt;width:595.5pt;height:25.5pt;z-index:251717632" filled="f" stroked="f">
+            <v:textbox>
+              <w:txbxContent>
+                <w:p>
+                  <w:pPr>
+                    <w:jc w:val="center"/>
+                    <w:rPr>
+                      <w:rFonts w:asciiTheme="minorHAnsi" w:hAnsiTheme="minorHAnsi"/>
+                      <w:sz w:val="22"/>
+                    </w:rPr>
+                  </w:pPr>
+                  <w:r>
+                    <w:rPr>
+                      <w:rFonts w:asciiTheme="minorHAnsi" w:hAnsiTheme="minorHAnsi"/>
+                      <w:sz w:val="22"/>
+                    </w:rPr>
+                    <w:t>Fig. n° : Hiérarchie des "Death Elements"</w:t>
+                  </w:r>
+                </w:p>
+                <w:p/>
+              </w:txbxContent>
+            </v:textbox>
+          </v:shape>
+        </w:pict>
+      </w:r>
+    </w:p>
+    <w:p>
+      <w:pPr>
+        <w:pStyle w:val="Default"/>
+        <w:jc w:val="both"/>
+        <w:rPr>
+          <w:rFonts w:asciiTheme="minorHAnsi" w:hAnsiTheme="minorHAnsi"/>
+          <w:lang w:val="fr-FR"/>
+        </w:rPr>
+      </w:pPr>
+    </w:p>
+    <w:p>
+      <w:pPr>
+        <w:pStyle w:val="Default"/>
+        <w:jc w:val="both"/>
+        <w:rPr>
+          <w:rFonts w:asciiTheme="minorHAnsi" w:hAnsiTheme="minorHAnsi"/>
+          <w:lang w:val="fr-FR"/>
+        </w:rPr>
+      </w:pPr>
+    </w:p>
+    <w:p>
+      <w:pPr>
+        <w:pStyle w:val="Default"/>
         <w:numPr>
           <w:ilvl w:val="0"/>
-          <w:numId w:val="10"/>
+          <w:numId w:val="16"/>
         </w:numPr>
-      </w:pPr>
-      <w:r>
-        <w:rPr>
-          <w:lang w:val="fr-FR"/>
-        </w:rPr>
-        <w:t>Les “Action Element”</w:t>
-      </w:r>
-    </w:p>
-    <w:p>
-      <w:pPr>
-        <w:pStyle w:val="Default"/>
-        <w:rPr>
-          <w:lang w:val="fr-FR"/>
-        </w:rPr>
-      </w:pPr>
-    </w:p>
-    <w:p>
-      <w:pPr>
-        <w:pStyle w:val="Default"/>
-        <w:jc w:val="both"/>
-      </w:pPr>
-      <w:r>
-        <w:rPr>
-          <w:lang w:val="fr-FR"/>
-        </w:rPr>
-        <w:t>Les “Action Element” sont les éléments du jeu ayant un Effect lors de leur traversée par le joueur. Ils sont au nombre de trois à l'heure actuelle:</w:t>
-      </w:r>
-    </w:p>
-    <w:p>
-      <w:pPr>
-        <w:pStyle w:val="Default"/>
+        <w:jc w:val="both"/>
+        <w:rPr>
+          <w:rFonts w:asciiTheme="minorHAnsi" w:hAnsiTheme="minorHAnsi"/>
+          <w:b/>
+          <w:lang w:val="fr-FR"/>
+        </w:rPr>
+      </w:pPr>
+      <w:r>
+        <w:rPr>
+          <w:rFonts w:asciiTheme="minorHAnsi" w:hAnsiTheme="minorHAnsi"/>
+          <w:b/>
+          <w:lang w:val="fr-FR"/>
+        </w:rPr>
+        <w:t>Les "Change Direction Elements" ou éléments modifiant la direction</w:t>
+      </w:r>
+    </w:p>
+    <w:p>
+      <w:pPr>
+        <w:pStyle w:val="Default"/>
+        <w:jc w:val="both"/>
+        <w:rPr>
+          <w:lang w:val="fr-FR"/>
+        </w:rPr>
+      </w:pPr>
+      <w:r>
+        <w:rPr>
+          <w:rFonts w:asciiTheme="minorHAnsi" w:hAnsiTheme="minorHAnsi"/>
+          <w:lang w:val="fr-FR"/>
+        </w:rPr>
+        <w:t>Les "Change Direction Elements" sont les éléments qui on un effet sur la direction du joueur. Quand le joueur les rencontres, ils lui impose une des quatres direction possible pour le joueur (Nord, Est, Sud, Ouest)</w:t>
+      </w:r>
+      <w:r>
+        <w:rPr>
+          <w:rFonts w:asciiTheme="minorHAnsi" w:hAnsiTheme="minorHAnsi"/>
+          <w:lang w:val="fr-FR"/>
+        </w:rPr>
+        <w:t>.</w:t>
+      </w:r>
+    </w:p>
+    <w:p>
+      <w:pPr>
+        <w:pStyle w:val="Default"/>
+        <w:jc w:val="both"/>
+        <w:rPr>
+          <w:lang w:val="fr-FR"/>
+        </w:rPr>
+      </w:pPr>
+    </w:p>
+    <w:p>
+      <w:pPr>
+        <w:pStyle w:val="Default"/>
+        <w:jc w:val="both"/>
         <w:rPr>
           <w:lang w:val="fr-FR"/>
         </w:rPr>
@@ -11195,395 +11620,37 @@
           <w:lang w:val="fr-FR" w:eastAsia="fr-FR" w:bidi="ar-SA"/>
         </w:rPr>
         <w:drawing>
-          <wp:anchor distT="0" distB="0" distL="0" distR="0" simplePos="0" relativeHeight="251645952" behindDoc="0" locked="0" layoutInCell="1" allowOverlap="1">
+          <wp:anchor distT="0" distB="0" distL="114300" distR="114300" simplePos="0" relativeHeight="251719680" behindDoc="0" locked="0" layoutInCell="1" allowOverlap="1">
             <wp:simplePos x="0" y="0"/>
             <wp:positionH relativeFrom="column">
-              <wp:posOffset>5637530</wp:posOffset>
+              <wp:posOffset>690245</wp:posOffset>
             </wp:positionH>
             <wp:positionV relativeFrom="paragraph">
-              <wp:posOffset>50800</wp:posOffset>
+              <wp:posOffset>-3810</wp:posOffset>
             </wp:positionV>
-            <wp:extent cx="476250" cy="476250"/>
-            <wp:effectExtent l="0" t="0" r="0" b="0"/>
-            <wp:wrapNone/>
-            <wp:docPr id="17" name="Picture 5"/>
-            <wp:cNvGraphicFramePr/>
-            <a:graphic xmlns:a="http://schemas.openxmlformats.org/drawingml/2006/main">
-              <a:graphicData uri="http://schemas.openxmlformats.org/drawingml/2006/picture">
-                <pic:pic xmlns:pic="http://schemas.openxmlformats.org/drawingml/2006/picture">
-                  <pic:nvPicPr>
-                    <pic:cNvPr id="11" name="Picture 5"/>
-                    <pic:cNvPicPr/>
-                  </pic:nvPicPr>
-                  <pic:blipFill>
-                    <a:blip r:embed="rId33"/>
-                    <a:stretch/>
-                  </pic:blipFill>
-                  <pic:spPr>
-                    <a:xfrm>
-                      <a:off x="0" y="0"/>
-                      <a:ext cx="475560" cy="475560"/>
-                    </a:xfrm>
-                    <a:prstGeom prst="rect">
-                      <a:avLst/>
-                    </a:prstGeom>
-                    <a:ln>
-                      <a:noFill/>
-                    </a:ln>
-                  </pic:spPr>
-                </pic:pic>
-              </a:graphicData>
-            </a:graphic>
-          </wp:anchor>
-        </w:drawing>
-      </w:r>
-    </w:p>
-    <w:p>
-      <w:pPr>
-        <w:pStyle w:val="Default"/>
-        <w:numPr>
-          <w:ilvl w:val="0"/>
-          <w:numId w:val="11"/>
-        </w:numPr>
-        <w:rPr>
-          <w:lang w:val="fr-FR"/>
-        </w:rPr>
-      </w:pPr>
-      <w:r>
-        <w:rPr>
-          <w:lang w:val="fr-FR"/>
-        </w:rPr>
-        <w:t>“Picking Objectif”, éléments du jeu servant à la réalisation d'un niveau</w:t>
-      </w:r>
-    </w:p>
-    <w:p>
-      <w:pPr>
-        <w:pStyle w:val="Default"/>
-        <w:rPr>
-          <w:lang w:val="fr-FR"/>
-        </w:rPr>
-      </w:pPr>
-      <w:r>
-        <w:rPr>
-          <w:noProof/>
-          <w:lang w:val="fr-FR" w:eastAsia="fr-FR" w:bidi="ar-SA"/>
-        </w:rPr>
-        <w:drawing>
-          <wp:anchor distT="0" distB="0" distL="0" distR="0" simplePos="0" relativeHeight="251646976" behindDoc="0" locked="0" layoutInCell="1" allowOverlap="1">
-            <wp:simplePos x="0" y="0"/>
-            <wp:positionH relativeFrom="column">
-              <wp:posOffset>5637530</wp:posOffset>
-            </wp:positionH>
-            <wp:positionV relativeFrom="paragraph">
-              <wp:posOffset>145415</wp:posOffset>
-            </wp:positionV>
-            <wp:extent cx="476250" cy="476250"/>
-            <wp:effectExtent l="0" t="0" r="0" b="0"/>
-            <wp:wrapNone/>
-            <wp:docPr id="18" name="Picture 4"/>
-            <wp:cNvGraphicFramePr/>
-            <a:graphic xmlns:a="http://schemas.openxmlformats.org/drawingml/2006/main">
-              <a:graphicData uri="http://schemas.openxmlformats.org/drawingml/2006/picture">
-                <pic:pic xmlns:pic="http://schemas.openxmlformats.org/drawingml/2006/picture">
-                  <pic:nvPicPr>
-                    <pic:cNvPr id="12" name="Picture 4"/>
-                    <pic:cNvPicPr/>
-                  </pic:nvPicPr>
-                  <pic:blipFill>
-                    <a:blip r:embed="rId34"/>
-                    <a:stretch/>
-                  </pic:blipFill>
-                  <pic:spPr>
-                    <a:xfrm>
-                      <a:off x="0" y="0"/>
-                      <a:ext cx="475560" cy="475560"/>
-                    </a:xfrm>
-                    <a:prstGeom prst="rect">
-                      <a:avLst/>
-                    </a:prstGeom>
-                    <a:ln>
-                      <a:noFill/>
-                    </a:ln>
-                  </pic:spPr>
-                </pic:pic>
-              </a:graphicData>
-            </a:graphic>
-          </wp:anchor>
-        </w:drawing>
-      </w:r>
-    </w:p>
-    <w:p>
-      <w:pPr>
-        <w:pStyle w:val="Default"/>
-        <w:numPr>
-          <w:ilvl w:val="0"/>
-          <w:numId w:val="11"/>
-        </w:numPr>
-        <w:rPr>
-          <w:lang w:val="fr-FR"/>
-        </w:rPr>
-      </w:pPr>
-      <w:r>
-        <w:rPr>
-          <w:lang w:val="fr-FR"/>
-        </w:rPr>
-        <w:t>“Picking Energy”, éléments du jeu servant à augmenter la jauge d'énergie</w:t>
-      </w:r>
-    </w:p>
-    <w:p>
-      <w:pPr>
-        <w:pStyle w:val="Default"/>
-        <w:rPr>
-          <w:lang w:val="fr-FR"/>
-        </w:rPr>
-      </w:pPr>
-      <w:r>
-        <w:rPr>
-          <w:lang w:val="fr-FR"/>
-        </w:rPr>
-        <w:t>du personnage</w:t>
-      </w:r>
-    </w:p>
-    <w:p>
-      <w:pPr>
-        <w:pStyle w:val="Default"/>
-        <w:rPr>
-          <w:lang w:val="fr-FR"/>
-        </w:rPr>
-      </w:pPr>
-      <w:r>
-        <w:rPr>
-          <w:noProof/>
-          <w:lang w:val="fr-FR" w:eastAsia="fr-FR" w:bidi="ar-SA"/>
-        </w:rPr>
-        <w:lastRenderedPageBreak/>
-        <w:drawing>
-          <wp:anchor distT="0" distB="0" distL="0" distR="0" simplePos="0" relativeHeight="251648000" behindDoc="0" locked="0" layoutInCell="1" allowOverlap="1">
-            <wp:simplePos x="0" y="0"/>
-            <wp:positionH relativeFrom="column">
-              <wp:posOffset>5619115</wp:posOffset>
-            </wp:positionH>
-            <wp:positionV relativeFrom="paragraph">
-              <wp:posOffset>86995</wp:posOffset>
-            </wp:positionV>
-            <wp:extent cx="500380" cy="500380"/>
-            <wp:effectExtent l="0" t="0" r="0" b="0"/>
-            <wp:wrapNone/>
-            <wp:docPr id="19" name="Picture 6"/>
-            <wp:cNvGraphicFramePr/>
-            <a:graphic xmlns:a="http://schemas.openxmlformats.org/drawingml/2006/main">
-              <a:graphicData uri="http://schemas.openxmlformats.org/drawingml/2006/picture">
-                <pic:pic xmlns:pic="http://schemas.openxmlformats.org/drawingml/2006/picture">
-                  <pic:nvPicPr>
-                    <pic:cNvPr id="13" name="Picture 6"/>
-                    <pic:cNvPicPr/>
-                  </pic:nvPicPr>
-                  <pic:blipFill>
-                    <a:blip r:embed="rId35"/>
-                    <a:srcRect r="2249142" b="1256000"/>
-                    <a:stretch/>
-                  </pic:blipFill>
-                  <pic:spPr>
-                    <a:xfrm>
-                      <a:off x="0" y="0"/>
-                      <a:ext cx="499680" cy="499680"/>
-                    </a:xfrm>
-                    <a:prstGeom prst="rect">
-                      <a:avLst/>
-                    </a:prstGeom>
-                    <a:ln>
-                      <a:noFill/>
-                    </a:ln>
-                  </pic:spPr>
-                </pic:pic>
-              </a:graphicData>
-            </a:graphic>
-          </wp:anchor>
-        </w:drawing>
-      </w:r>
-    </w:p>
-    <w:p>
-      <w:pPr>
-        <w:pStyle w:val="Default"/>
-        <w:numPr>
-          <w:ilvl w:val="0"/>
-          <w:numId w:val="11"/>
-        </w:numPr>
-        <w:rPr>
-          <w:lang w:val="fr-FR"/>
-        </w:rPr>
-      </w:pPr>
-      <w:r>
-        <w:rPr>
-          <w:lang w:val="fr-FR"/>
-        </w:rPr>
-        <w:t>“Switch Bridge”, éléments du jeu servant à baisser/monter les ponts</w:t>
-      </w:r>
-    </w:p>
-    <w:p>
-      <w:pPr>
-        <w:pStyle w:val="Default"/>
-        <w:rPr>
-          <w:lang w:val="fr-FR"/>
-        </w:rPr>
-      </w:pPr>
-    </w:p>
-    <w:p>
-      <w:pPr>
-        <w:pStyle w:val="Default"/>
-        <w:rPr>
-          <w:lang w:val="fr-FR"/>
-        </w:rPr>
-      </w:pPr>
-    </w:p>
-    <w:p>
-      <w:pPr>
-        <w:pStyle w:val="Default"/>
-        <w:rPr>
-          <w:lang w:val="fr-FR"/>
-        </w:rPr>
-      </w:pPr>
-      <w:r>
-        <w:rPr>
-          <w:lang w:val="fr-FR"/>
-        </w:rPr>
-        <w:t>La hiérarchie des “Action Elément” est la suivante:</w:t>
-      </w:r>
-    </w:p>
-    <w:p>
-      <w:pPr>
-        <w:pStyle w:val="Default"/>
-        <w:rPr>
-          <w:lang w:val="fr-FR"/>
-        </w:rPr>
-      </w:pPr>
-      <w:r>
-        <w:rPr>
-          <w:noProof/>
-          <w:lang w:val="fr-FR" w:eastAsia="fr-FR" w:bidi="ar-SA"/>
-        </w:rPr>
-        <w:drawing>
-          <wp:anchor distT="0" distB="0" distL="0" distR="0" simplePos="0" relativeHeight="251649024" behindDoc="0" locked="0" layoutInCell="1" allowOverlap="1">
-            <wp:simplePos x="0" y="0"/>
-            <wp:positionH relativeFrom="column">
-              <wp:posOffset>-566420</wp:posOffset>
-            </wp:positionH>
-            <wp:positionV relativeFrom="paragraph">
-              <wp:posOffset>118110</wp:posOffset>
-            </wp:positionV>
-            <wp:extent cx="6976745" cy="2059940"/>
-            <wp:effectExtent l="0" t="0" r="0" b="0"/>
-            <wp:wrapTopAndBottom/>
-            <wp:docPr id="20" name="Picture 3"/>
-            <wp:cNvGraphicFramePr/>
-            <a:graphic xmlns:a="http://schemas.openxmlformats.org/drawingml/2006/main">
-              <a:graphicData uri="http://schemas.openxmlformats.org/drawingml/2006/picture">
-                <pic:pic xmlns:pic="http://schemas.openxmlformats.org/drawingml/2006/picture">
-                  <pic:nvPicPr>
-                    <pic:cNvPr id="14" name="Picture 3"/>
-                    <pic:cNvPicPr/>
-                  </pic:nvPicPr>
-                  <pic:blipFill>
-                    <a:blip r:embed="rId36"/>
-                    <a:stretch/>
-                  </pic:blipFill>
-                  <pic:spPr>
-                    <a:xfrm>
-                      <a:off x="0" y="0"/>
-                      <a:ext cx="6976080" cy="2059200"/>
-                    </a:xfrm>
-                    <a:prstGeom prst="rect">
-                      <a:avLst/>
-                    </a:prstGeom>
-                    <a:ln>
-                      <a:noFill/>
-                    </a:ln>
-                  </pic:spPr>
-                </pic:pic>
-              </a:graphicData>
-            </a:graphic>
-          </wp:anchor>
-        </w:drawing>
-      </w:r>
-    </w:p>
-    <w:p>
-      <w:pPr>
-        <w:pStyle w:val="Default"/>
-        <w:rPr>
-          <w:lang w:val="fr-FR"/>
-        </w:rPr>
-      </w:pPr>
-    </w:p>
-    <w:p>
-      <w:pPr>
-        <w:pStyle w:val="Default"/>
-        <w:rPr>
-          <w:lang w:val="fr-FR"/>
-        </w:rPr>
-      </w:pPr>
-    </w:p>
-    <w:p>
-      <w:pPr>
-        <w:pStyle w:val="Default"/>
-        <w:numPr>
-          <w:ilvl w:val="0"/>
-          <w:numId w:val="10"/>
-        </w:numPr>
-        <w:rPr>
-          <w:lang w:val="fr-FR"/>
-        </w:rPr>
-      </w:pPr>
-      <w:r>
-        <w:rPr>
-          <w:lang w:val="fr-FR"/>
-        </w:rPr>
-        <w:t>Les “Special Element”</w:t>
-      </w:r>
-    </w:p>
-    <w:p>
-      <w:pPr>
-        <w:pStyle w:val="Default"/>
-        <w:rPr>
-          <w:lang w:val="fr-FR"/>
-        </w:rPr>
-      </w:pPr>
-    </w:p>
-    <w:p>
-      <w:pPr>
-        <w:pStyle w:val="Default"/>
-      </w:pPr>
-      <w:r>
-        <w:rPr>
-          <w:lang w:val="fr-FR"/>
-        </w:rPr>
-        <w:t>Les “Special Element”  sont les éléments permettant au joueurs d'effectuer des déplacements habituellement impossible. Ils sont aux nombres de 3.</w:t>
-      </w:r>
-    </w:p>
-    <w:p>
-      <w:pPr>
-        <w:pStyle w:val="Default"/>
-        <w:rPr>
-          <w:lang w:val="fr-FR"/>
-        </w:rPr>
-      </w:pPr>
-      <w:r>
-        <w:rPr>
-          <w:noProof/>
-          <w:lang w:val="fr-FR" w:eastAsia="fr-FR" w:bidi="ar-SA"/>
-        </w:rPr>
-        <w:drawing>
-          <wp:anchor distT="0" distB="0" distL="0" distR="0" simplePos="0" relativeHeight="251656192" behindDoc="0" locked="0" layoutInCell="1" allowOverlap="1">
-            <wp:simplePos x="0" y="0"/>
-            <wp:positionH relativeFrom="column">
-              <wp:posOffset>5974715</wp:posOffset>
-            </wp:positionH>
-            <wp:positionV relativeFrom="paragraph">
-              <wp:posOffset>3175</wp:posOffset>
-            </wp:positionV>
-            <wp:extent cx="304800" cy="466725"/>
-            <wp:effectExtent l="0" t="0" r="0" b="0"/>
-            <wp:wrapSquare wrapText="largest"/>
-            <wp:docPr id="21" name="Picture"/>
+            <wp:extent cx="4343400" cy="1657350"/>
+            <wp:effectExtent l="19050" t="0" r="0" b="0"/>
+            <wp:wrapThrough wrapText="bothSides">
+              <wp:wrapPolygon edited="0">
+                <wp:start x="2368" y="0"/>
+                <wp:lineTo x="2368" y="9186"/>
+                <wp:lineTo x="8337" y="11917"/>
+                <wp:lineTo x="2653" y="12166"/>
+                <wp:lineTo x="-95" y="13159"/>
+                <wp:lineTo x="0" y="21352"/>
+                <wp:lineTo x="189" y="21352"/>
+                <wp:lineTo x="21600" y="21352"/>
+                <wp:lineTo x="21600" y="13407"/>
+                <wp:lineTo x="18663" y="12166"/>
+                <wp:lineTo x="14305" y="11917"/>
+                <wp:lineTo x="20463" y="9186"/>
+                <wp:lineTo x="20463" y="3724"/>
+                <wp:lineTo x="20274" y="993"/>
+                <wp:lineTo x="20084" y="0"/>
+                <wp:lineTo x="2368" y="0"/>
+              </wp:wrapPolygon>
+            </wp:wrapThrough>
+            <wp:docPr id="48" name="Image 8" descr="C:\Users\Cedric\Desktop\Sans titre-1.png"/>
             <wp:cNvGraphicFramePr>
               <a:graphicFrameLocks xmlns:a="http://schemas.openxmlformats.org/drawingml/2006/main" noChangeAspect="1"/>
             </wp:cNvGraphicFramePr>
@@ -11591,13 +11658,14 @@
               <a:graphicData uri="http://schemas.openxmlformats.org/drawingml/2006/picture">
                 <pic:pic xmlns:pic="http://schemas.openxmlformats.org/drawingml/2006/picture">
                   <pic:nvPicPr>
-                    <pic:cNvPr id="21" name="Picture"/>
+                    <pic:cNvPr id="0" name="Picture 8" descr="C:\Users\Cedric\Desktop\Sans titre-1.png"/>
                     <pic:cNvPicPr>
                       <a:picLocks noChangeAspect="1" noChangeArrowheads="1"/>
                     </pic:cNvPicPr>
                   </pic:nvPicPr>
                   <pic:blipFill>
-                    <a:blip r:embed="rId37"/>
+                    <a:blip r:embed="rId33"/>
+                    <a:srcRect/>
                     <a:stretch>
                       <a:fillRect/>
                     </a:stretch>
@@ -11605,7 +11673,7 @@
                   <pic:spPr bwMode="auto">
                     <a:xfrm>
                       <a:off x="0" y="0"/>
-                      <a:ext cx="304800" cy="466725"/>
+                      <a:ext cx="4343400" cy="1657350"/>
                     </a:xfrm>
                     <a:prstGeom prst="rect">
                       <a:avLst/>
@@ -11628,64 +11696,105 @@
     <w:p>
       <w:pPr>
         <w:pStyle w:val="Default"/>
-        <w:numPr>
-          <w:ilvl w:val="0"/>
-          <w:numId w:val="12"/>
-        </w:numPr>
-        <w:rPr>
-          <w:lang w:val="fr-FR"/>
-        </w:rPr>
-      </w:pPr>
-      <w:r>
-        <w:rPr>
-          <w:lang w:val="fr-FR"/>
-        </w:rPr>
-        <w:t>“Bridge”, éléments permettant au joueur de traversser des étendus d'eau.</w:t>
-      </w:r>
-    </w:p>
-    <w:p>
-      <w:pPr>
-        <w:pStyle w:val="Default"/>
-        <w:rPr>
-          <w:lang w:val="fr-FR"/>
-        </w:rPr>
-      </w:pPr>
-    </w:p>
-    <w:p>
-      <w:pPr>
-        <w:pStyle w:val="Default"/>
-        <w:numPr>
-          <w:ilvl w:val="0"/>
-          <w:numId w:val="12"/>
-        </w:numPr>
-        <w:rPr>
-          <w:lang w:val="fr-FR"/>
-        </w:rPr>
-      </w:pPr>
-      <w:r>
-        <w:rPr>
-          <w:lang w:val="fr-FR"/>
-        </w:rPr>
-        <w:t>“</w:t>
-      </w:r>
+        <w:jc w:val="both"/>
+        <w:rPr>
+          <w:lang w:val="fr-FR"/>
+        </w:rPr>
+      </w:pPr>
+    </w:p>
+    <w:p>
+      <w:pPr>
+        <w:pStyle w:val="Default"/>
+        <w:jc w:val="both"/>
+        <w:rPr>
+          <w:lang w:val="fr-FR"/>
+        </w:rPr>
+      </w:pPr>
+    </w:p>
+    <w:p>
+      <w:pPr>
+        <w:pStyle w:val="Default"/>
+        <w:jc w:val="both"/>
+        <w:rPr>
+          <w:lang w:val="fr-FR"/>
+        </w:rPr>
+      </w:pPr>
+    </w:p>
+    <w:p>
+      <w:pPr>
+        <w:pStyle w:val="Default"/>
+        <w:jc w:val="both"/>
+        <w:rPr>
+          <w:lang w:val="fr-FR"/>
+        </w:rPr>
+      </w:pPr>
+    </w:p>
+    <w:p>
+      <w:pPr>
+        <w:pStyle w:val="Default"/>
+        <w:jc w:val="both"/>
+        <w:rPr>
+          <w:lang w:val="fr-FR"/>
+        </w:rPr>
+      </w:pPr>
+    </w:p>
+    <w:p>
+      <w:pPr>
+        <w:pStyle w:val="Default"/>
+        <w:jc w:val="both"/>
+        <w:rPr>
+          <w:lang w:val="fr-FR"/>
+        </w:rPr>
+      </w:pPr>
+    </w:p>
+    <w:p>
+      <w:pPr>
+        <w:pStyle w:val="Default"/>
+        <w:jc w:val="both"/>
+        <w:rPr>
+          <w:lang w:val="fr-FR"/>
+        </w:rPr>
+      </w:pPr>
+    </w:p>
+    <w:p>
+      <w:pPr>
+        <w:pStyle w:val="Default"/>
+        <w:jc w:val="both"/>
+        <w:rPr>
+          <w:lang w:val="fr-FR"/>
+        </w:rPr>
+      </w:pPr>
       <w:r>
         <w:rPr>
           <w:noProof/>
           <w:lang w:val="fr-FR" w:eastAsia="fr-FR" w:bidi="ar-SA"/>
         </w:rPr>
         <w:drawing>
-          <wp:anchor distT="0" distB="0" distL="0" distR="0" simplePos="0" relativeHeight="251657216" behindDoc="0" locked="0" layoutInCell="1" allowOverlap="1">
+          <wp:anchor distT="0" distB="0" distL="114300" distR="114300" simplePos="0" relativeHeight="251722752" behindDoc="0" locked="0" layoutInCell="1" allowOverlap="1">
             <wp:simplePos x="0" y="0"/>
             <wp:positionH relativeFrom="column">
-              <wp:posOffset>6003290</wp:posOffset>
+              <wp:posOffset>4300220</wp:posOffset>
             </wp:positionH>
             <wp:positionV relativeFrom="paragraph">
-              <wp:posOffset>29845</wp:posOffset>
+              <wp:posOffset>181610</wp:posOffset>
             </wp:positionV>
-            <wp:extent cx="257175" cy="257175"/>
+            <wp:extent cx="409575" cy="476250"/>
             <wp:effectExtent l="0" t="0" r="0" b="0"/>
-            <wp:wrapSquare wrapText="largest"/>
-            <wp:docPr id="22" name="Picture"/>
+            <wp:wrapThrough wrapText="bothSides">
+              <wp:wrapPolygon edited="0">
+                <wp:start x="5023" y="0"/>
+                <wp:lineTo x="2009" y="13824"/>
+                <wp:lineTo x="6028" y="19872"/>
+                <wp:lineTo x="7033" y="19872"/>
+                <wp:lineTo x="14065" y="19872"/>
+                <wp:lineTo x="15070" y="19872"/>
+                <wp:lineTo x="19088" y="13824"/>
+                <wp:lineTo x="18084" y="4320"/>
+                <wp:lineTo x="16074" y="0"/>
+                <wp:lineTo x="5023" y="0"/>
+              </wp:wrapPolygon>
+            </wp:wrapThrough>
+            <wp:docPr id="51" name="Image 9" descr="C:\Users\Cedric\Desktop\PuzzleGameProject\Assets\Resources\Arrows.png"/>
             <wp:cNvGraphicFramePr>
               <a:graphicFrameLocks xmlns:a="http://schemas.openxmlformats.org/drawingml/2006/main" noChangeAspect="1"/>
             </wp:cNvGraphicFramePr>
@@ -11693,13 +11802,14 @@
               <a:graphicData uri="http://schemas.openxmlformats.org/drawingml/2006/picture">
                 <pic:pic xmlns:pic="http://schemas.openxmlformats.org/drawingml/2006/picture">
                   <pic:nvPicPr>
-                    <pic:cNvPr id="22" name="Picture"/>
+                    <pic:cNvPr id="0" name="Picture 9" descr="C:\Users\Cedric\Desktop\PuzzleGameProject\Assets\Resources\Arrows.png"/>
                     <pic:cNvPicPr>
                       <a:picLocks noChangeAspect="1" noChangeArrowheads="1"/>
                     </pic:cNvPicPr>
                   </pic:nvPicPr>
                   <pic:blipFill>
-                    <a:blip r:embed="rId38"/>
+                    <a:blip r:embed="rId34"/>
+                    <a:srcRect l="26500" r="52000"/>
                     <a:stretch>
                       <a:fillRect/>
                     </a:stretch>
@@ -11707,7 +11817,7 @@
                   <pic:spPr bwMode="auto">
                     <a:xfrm>
                       <a:off x="0" y="0"/>
-                      <a:ext cx="257175" cy="257175"/>
+                      <a:ext cx="409575" cy="476250"/>
                     </a:xfrm>
                     <a:prstGeom prst="rect">
                       <a:avLst/>
@@ -11728,36 +11838,34 @@
       </w:r>
       <w:r>
         <w:rPr>
-          <w:lang w:val="fr-FR"/>
-        </w:rPr>
-        <w:t>Teleporter”, élements permettant au joueur de se téléporter d'un point à un autre.</w:t>
-      </w:r>
-    </w:p>
-    <w:p>
-      <w:pPr>
-        <w:pStyle w:val="Default"/>
-        <w:rPr>
-          <w:lang w:val="fr-FR"/>
-        </w:rPr>
-      </w:pPr>
-      <w:r>
-        <w:rPr>
           <w:noProof/>
           <w:lang w:val="fr-FR" w:eastAsia="fr-FR" w:bidi="ar-SA"/>
         </w:rPr>
         <w:drawing>
-          <wp:anchor distT="0" distB="0" distL="0" distR="0" simplePos="0" relativeHeight="251658240" behindDoc="0" locked="0" layoutInCell="1" allowOverlap="1">
+          <wp:anchor distT="0" distB="0" distL="114300" distR="114300" simplePos="0" relativeHeight="251724800" behindDoc="0" locked="0" layoutInCell="1" allowOverlap="1">
             <wp:simplePos x="0" y="0"/>
             <wp:positionH relativeFrom="column">
-              <wp:posOffset>5679440</wp:posOffset>
+              <wp:posOffset>3214370</wp:posOffset>
             </wp:positionH>
             <wp:positionV relativeFrom="paragraph">
-              <wp:posOffset>152400</wp:posOffset>
+              <wp:posOffset>181610</wp:posOffset>
             </wp:positionV>
-            <wp:extent cx="723900" cy="381000"/>
+            <wp:extent cx="438150" cy="476250"/>
             <wp:effectExtent l="0" t="0" r="0" b="0"/>
-            <wp:wrapSquare wrapText="largest"/>
-            <wp:docPr id="23" name="Picture"/>
+            <wp:wrapThrough wrapText="bothSides">
+              <wp:wrapPolygon edited="0">
+                <wp:start x="6574" y="864"/>
+                <wp:lineTo x="1878" y="8640"/>
+                <wp:lineTo x="4696" y="20736"/>
+                <wp:lineTo x="14087" y="20736"/>
+                <wp:lineTo x="15026" y="15552"/>
+                <wp:lineTo x="18783" y="13824"/>
+                <wp:lineTo x="17843" y="9504"/>
+                <wp:lineTo x="12209" y="864"/>
+                <wp:lineTo x="6574" y="864"/>
+              </wp:wrapPolygon>
+            </wp:wrapThrough>
+            <wp:docPr id="52" name="Image 9" descr="C:\Users\Cedric\Desktop\PuzzleGameProject\Assets\Resources\Arrows.png"/>
             <wp:cNvGraphicFramePr>
               <a:graphicFrameLocks xmlns:a="http://schemas.openxmlformats.org/drawingml/2006/main" noChangeAspect="1"/>
             </wp:cNvGraphicFramePr>
@@ -11765,13 +11873,14 @@
               <a:graphicData uri="http://schemas.openxmlformats.org/drawingml/2006/picture">
                 <pic:pic xmlns:pic="http://schemas.openxmlformats.org/drawingml/2006/picture">
                   <pic:nvPicPr>
-                    <pic:cNvPr id="23" name="Picture"/>
+                    <pic:cNvPr id="0" name="Picture 9" descr="C:\Users\Cedric\Desktop\PuzzleGameProject\Assets\Resources\Arrows.png"/>
                     <pic:cNvPicPr>
                       <a:picLocks noChangeAspect="1" noChangeArrowheads="1"/>
                     </pic:cNvPicPr>
                   </pic:nvPicPr>
                   <pic:blipFill>
-                    <a:blip r:embed="rId39"/>
+                    <a:blip r:embed="rId34"/>
+                    <a:srcRect l="77000"/>
                     <a:stretch>
                       <a:fillRect/>
                     </a:stretch>
@@ -11779,7 +11888,7 @@
                   <pic:spPr bwMode="auto">
                     <a:xfrm>
                       <a:off x="0" y="0"/>
-                      <a:ext cx="723900" cy="381000"/>
+                      <a:ext cx="438150" cy="476250"/>
                     </a:xfrm>
                     <a:prstGeom prst="rect">
                       <a:avLst/>
@@ -11798,81 +11907,36 @@
           </wp:anchor>
         </w:drawing>
       </w:r>
-    </w:p>
-    <w:p>
-      <w:pPr>
-        <w:pStyle w:val="Default"/>
-        <w:numPr>
-          <w:ilvl w:val="0"/>
-          <w:numId w:val="12"/>
-        </w:numPr>
-        <w:rPr>
-          <w:lang w:val="fr-FR"/>
-        </w:rPr>
-      </w:pPr>
-      <w:r>
-        <w:rPr>
-          <w:lang w:val="fr-FR"/>
-        </w:rPr>
-        <w:t>“Jumper”, éléments permettant au joueur de sauter par dessus des éléments de jeu.</w:t>
-      </w:r>
-    </w:p>
-    <w:p>
-      <w:pPr>
-        <w:pStyle w:val="Default"/>
-        <w:rPr>
-          <w:lang w:val="fr-FR"/>
-        </w:rPr>
-      </w:pPr>
-    </w:p>
-    <w:p>
-      <w:pPr>
-        <w:pStyle w:val="Default"/>
-        <w:rPr>
-          <w:lang w:val="fr-FR"/>
-        </w:rPr>
-      </w:pPr>
-    </w:p>
-    <w:p>
-      <w:pPr>
-        <w:pStyle w:val="Default"/>
-        <w:rPr>
-          <w:lang w:val="fr-FR"/>
-        </w:rPr>
-      </w:pPr>
-      <w:r>
-        <w:rPr>
-          <w:lang w:val="fr-FR"/>
-        </w:rPr>
-        <w:t>La hiérarchie des “Special Elément” est la suivante:</w:t>
-      </w:r>
-    </w:p>
-    <w:p>
-      <w:pPr>
-        <w:pStyle w:val="Default"/>
-        <w:rPr>
-          <w:lang w:val="fr-FR"/>
-        </w:rPr>
-      </w:pPr>
       <w:r>
         <w:rPr>
           <w:noProof/>
           <w:lang w:val="fr-FR" w:eastAsia="fr-FR" w:bidi="ar-SA"/>
         </w:rPr>
-        <w:lastRenderedPageBreak/>
         <w:drawing>
-          <wp:anchor distT="0" distB="0" distL="0" distR="0" simplePos="0" relativeHeight="251650048" behindDoc="0" locked="0" layoutInCell="1" allowOverlap="1">
+          <wp:anchor distT="0" distB="0" distL="114300" distR="114300" simplePos="0" relativeHeight="251720704" behindDoc="0" locked="0" layoutInCell="1" allowOverlap="1">
             <wp:simplePos x="0" y="0"/>
             <wp:positionH relativeFrom="column">
-              <wp:posOffset>-307975</wp:posOffset>
+              <wp:posOffset>1995170</wp:posOffset>
             </wp:positionH>
             <wp:positionV relativeFrom="paragraph">
-              <wp:posOffset>179705</wp:posOffset>
+              <wp:posOffset>181610</wp:posOffset>
             </wp:positionV>
-            <wp:extent cx="6807200" cy="1871980"/>
+            <wp:extent cx="581025" cy="476250"/>
             <wp:effectExtent l="0" t="0" r="0" b="0"/>
-            <wp:wrapSquare wrapText="largest"/>
-            <wp:docPr id="24" name="Picture"/>
+            <wp:wrapThrough wrapText="bothSides">
+              <wp:wrapPolygon edited="0">
+                <wp:start x="8498" y="3456"/>
+                <wp:lineTo x="1416" y="8640"/>
+                <wp:lineTo x="1416" y="11232"/>
+                <wp:lineTo x="7790" y="16416"/>
+                <wp:lineTo x="11331" y="16416"/>
+                <wp:lineTo x="19830" y="13824"/>
+                <wp:lineTo x="19830" y="6912"/>
+                <wp:lineTo x="11331" y="3456"/>
+                <wp:lineTo x="8498" y="3456"/>
+              </wp:wrapPolygon>
+            </wp:wrapThrough>
+            <wp:docPr id="50" name="Image 9" descr="C:\Users\Cedric\Desktop\PuzzleGameProject\Assets\Resources\Arrows.png"/>
             <wp:cNvGraphicFramePr>
               <a:graphicFrameLocks xmlns:a="http://schemas.openxmlformats.org/drawingml/2006/main" noChangeAspect="1"/>
             </wp:cNvGraphicFramePr>
@@ -11880,13 +11944,14 @@
               <a:graphicData uri="http://schemas.openxmlformats.org/drawingml/2006/picture">
                 <pic:pic xmlns:pic="http://schemas.openxmlformats.org/drawingml/2006/picture">
                   <pic:nvPicPr>
-                    <pic:cNvPr id="24" name="Picture"/>
+                    <pic:cNvPr id="0" name="Picture 9" descr="C:\Users\Cedric\Desktop\PuzzleGameProject\Assets\Resources\Arrows.png"/>
                     <pic:cNvPicPr>
                       <a:picLocks noChangeAspect="1" noChangeArrowheads="1"/>
                     </pic:cNvPicPr>
                   </pic:nvPicPr>
                   <pic:blipFill>
-                    <a:blip r:embed="rId40"/>
+                    <a:blip r:embed="rId34"/>
+                    <a:srcRect l="47500" r="22000"/>
                     <a:stretch>
                       <a:fillRect/>
                     </a:stretch>
@@ -11894,7 +11959,7 @@
                   <pic:spPr bwMode="auto">
                     <a:xfrm>
                       <a:off x="0" y="0"/>
-                      <a:ext cx="6807200" cy="1871980"/>
+                      <a:ext cx="581025" cy="476250"/>
                     </a:xfrm>
                     <a:prstGeom prst="rect">
                       <a:avLst/>
@@ -11917,54 +11982,7 @@
     <w:p>
       <w:pPr>
         <w:pStyle w:val="Default"/>
-        <w:rPr>
-          <w:lang w:val="fr-FR"/>
-        </w:rPr>
-      </w:pPr>
-    </w:p>
-    <w:p>
-      <w:pPr>
-        <w:pStyle w:val="Default"/>
-        <w:numPr>
-          <w:ilvl w:val="0"/>
-          <w:numId w:val="10"/>
-        </w:numPr>
-        <w:rPr>
-          <w:lang w:val="fr-FR"/>
-        </w:rPr>
-      </w:pPr>
-      <w:r>
-        <w:rPr>
-          <w:lang w:val="fr-FR"/>
-        </w:rPr>
-        <w:t>Les “Change Direction Element”</w:t>
-      </w:r>
-    </w:p>
-    <w:p>
-      <w:pPr>
-        <w:pStyle w:val="Default"/>
-        <w:rPr>
-          <w:lang w:val="fr-FR"/>
-        </w:rPr>
-      </w:pPr>
-    </w:p>
-    <w:p>
-      <w:pPr>
-        <w:pStyle w:val="Default"/>
-        <w:rPr>
-          <w:lang w:val="fr-FR"/>
-        </w:rPr>
-      </w:pPr>
-      <w:r>
-        <w:rPr>
-          <w:lang w:val="fr-FR"/>
-        </w:rPr>
-        <w:t>Les “Change Direction Element”  sont les éléments permettant au joueurs de changer de dirrection de déplacements Ils sont aux nombres de 4.</w:t>
-      </w:r>
-    </w:p>
-    <w:p>
-      <w:pPr>
-        <w:pStyle w:val="Default"/>
+        <w:jc w:val="both"/>
         <w:rPr>
           <w:lang w:val="fr-FR"/>
         </w:rPr>
@@ -11975,18 +11993,30 @@
           <w:lang w:val="fr-FR" w:eastAsia="fr-FR" w:bidi="ar-SA"/>
         </w:rPr>
         <w:drawing>
-          <wp:anchor distT="0" distB="0" distL="0" distR="0" simplePos="0" relativeHeight="251654144" behindDoc="0" locked="0" layoutInCell="1" allowOverlap="1">
+          <wp:anchor distT="0" distB="0" distL="114300" distR="114300" simplePos="0" relativeHeight="251726848" behindDoc="0" locked="0" layoutInCell="1" allowOverlap="1">
             <wp:simplePos x="0" y="0"/>
             <wp:positionH relativeFrom="column">
-              <wp:posOffset>4398645</wp:posOffset>
+              <wp:posOffset>995045</wp:posOffset>
             </wp:positionH>
             <wp:positionV relativeFrom="paragraph">
-              <wp:posOffset>117475</wp:posOffset>
+              <wp:posOffset>-1905</wp:posOffset>
             </wp:positionV>
-            <wp:extent cx="333375" cy="266700"/>
-            <wp:effectExtent l="0" t="0" r="0" b="0"/>
-            <wp:wrapSquare wrapText="largest"/>
-            <wp:docPr id="25" name="Picture"/>
+            <wp:extent cx="523875" cy="476250"/>
+            <wp:effectExtent l="19050" t="0" r="0" b="0"/>
+            <wp:wrapThrough wrapText="bothSides">
+              <wp:wrapPolygon edited="0">
+                <wp:start x="8640" y="3456"/>
+                <wp:lineTo x="-785" y="6912"/>
+                <wp:lineTo x="-785" y="13824"/>
+                <wp:lineTo x="8640" y="16416"/>
+                <wp:lineTo x="12567" y="16416"/>
+                <wp:lineTo x="19636" y="12096"/>
+                <wp:lineTo x="19636" y="9504"/>
+                <wp:lineTo x="11782" y="3456"/>
+                <wp:lineTo x="8640" y="3456"/>
+              </wp:wrapPolygon>
+            </wp:wrapThrough>
+            <wp:docPr id="53" name="Image 9" descr="C:\Users\Cedric\Desktop\PuzzleGameProject\Assets\Resources\Arrows.png"/>
             <wp:cNvGraphicFramePr>
               <a:graphicFrameLocks xmlns:a="http://schemas.openxmlformats.org/drawingml/2006/main" noChangeAspect="1"/>
             </wp:cNvGraphicFramePr>
@@ -11994,13 +12024,14 @@
               <a:graphicData uri="http://schemas.openxmlformats.org/drawingml/2006/picture">
                 <pic:pic xmlns:pic="http://schemas.openxmlformats.org/drawingml/2006/picture">
                   <pic:nvPicPr>
-                    <pic:cNvPr id="25" name="Picture"/>
+                    <pic:cNvPr id="0" name="Picture 9" descr="C:\Users\Cedric\Desktop\PuzzleGameProject\Assets\Resources\Arrows.png"/>
                     <pic:cNvPicPr>
                       <a:picLocks noChangeAspect="1" noChangeArrowheads="1"/>
                     </pic:cNvPicPr>
                   </pic:nvPicPr>
                   <pic:blipFill>
-                    <a:blip r:embed="rId41"/>
+                    <a:blip r:embed="rId34"/>
+                    <a:srcRect r="72500"/>
                     <a:stretch>
                       <a:fillRect/>
                     </a:stretch>
@@ -12008,7 +12039,7 @@
                   <pic:spPr bwMode="auto">
                     <a:xfrm>
                       <a:off x="0" y="0"/>
-                      <a:ext cx="333375" cy="266700"/>
+                      <a:ext cx="523875" cy="476250"/>
                     </a:xfrm>
                     <a:prstGeom prst="rect">
                       <a:avLst/>
@@ -12031,46 +12062,81 @@
     <w:p>
       <w:pPr>
         <w:pStyle w:val="Default"/>
+        <w:jc w:val="both"/>
+        <w:rPr>
+          <w:lang w:val="fr-FR"/>
+        </w:rPr>
+      </w:pPr>
+    </w:p>
+    <w:p>
+      <w:pPr>
+        <w:pStyle w:val="Default"/>
+        <w:jc w:val="both"/>
+        <w:rPr>
+          <w:lang w:val="fr-FR"/>
+        </w:rPr>
+      </w:pPr>
+    </w:p>
+    <w:p>
+      <w:pPr>
+        <w:pStyle w:val="Default"/>
+        <w:jc w:val="both"/>
+        <w:rPr>
+          <w:lang w:val="fr-FR"/>
+        </w:rPr>
+      </w:pPr>
+    </w:p>
+    <w:p>
+      <w:pPr>
+        <w:pStyle w:val="Default"/>
         <w:numPr>
           <w:ilvl w:val="0"/>
-          <w:numId w:val="12"/>
+          <w:numId w:val="16"/>
         </w:numPr>
-        <w:rPr>
-          <w:lang w:val="fr-FR"/>
-        </w:rPr>
-      </w:pPr>
-      <w:r>
-        <w:rPr>
-          <w:lang w:val="fr-FR"/>
-        </w:rPr>
-        <w:t>“LeftArrow”, flèche dirigeant le joueur vers la gauche.</w:t>
-      </w:r>
-    </w:p>
-    <w:p>
-      <w:pPr>
-        <w:pStyle w:val="Default"/>
-        <w:rPr>
-          <w:lang w:val="fr-FR"/>
-        </w:rPr>
-      </w:pPr>
-      <w:r>
-        <w:rPr>
+        <w:jc w:val="both"/>
+        <w:rPr>
+          <w:rFonts w:asciiTheme="minorHAnsi" w:hAnsiTheme="minorHAnsi"/>
+          <w:b/>
+          <w:lang w:val="fr-FR"/>
+        </w:rPr>
+      </w:pPr>
+      <w:r>
+        <w:rPr>
+          <w:rFonts w:asciiTheme="minorHAnsi" w:hAnsiTheme="minorHAnsi"/>
+          <w:b/>
+          <w:lang w:val="fr-FR"/>
+        </w:rPr>
+        <w:t>Les "Action Elements" ou éléments actionnables</w:t>
+      </w:r>
+    </w:p>
+    <w:p>
+      <w:pPr>
+        <w:pStyle w:val="Default"/>
+        <w:jc w:val="both"/>
+        <w:rPr>
+          <w:rFonts w:asciiTheme="minorHAnsi" w:hAnsiTheme="minorHAnsi"/>
+          <w:lang w:val="fr-FR"/>
+        </w:rPr>
+      </w:pPr>
+      <w:r>
+        <w:rPr>
+          <w:rFonts w:asciiTheme="minorHAnsi" w:hAnsiTheme="minorHAnsi"/>
           <w:noProof/>
           <w:lang w:val="fr-FR" w:eastAsia="fr-FR" w:bidi="ar-SA"/>
         </w:rPr>
         <w:drawing>
-          <wp:anchor distT="0" distB="0" distL="0" distR="0" simplePos="0" relativeHeight="251655168" behindDoc="0" locked="0" layoutInCell="1" allowOverlap="1">
+          <wp:anchor distT="0" distB="0" distL="114300" distR="114300" simplePos="0" relativeHeight="251718656" behindDoc="0" locked="0" layoutInCell="1" allowOverlap="1">
             <wp:simplePos x="0" y="0"/>
             <wp:positionH relativeFrom="column">
-              <wp:posOffset>4389120</wp:posOffset>
+              <wp:posOffset>-62230</wp:posOffset>
             </wp:positionH>
             <wp:positionV relativeFrom="paragraph">
-              <wp:posOffset>146050</wp:posOffset>
+              <wp:posOffset>742315</wp:posOffset>
             </wp:positionV>
-            <wp:extent cx="314325" cy="257175"/>
-            <wp:effectExtent l="0" t="0" r="0" b="0"/>
-            <wp:wrapSquare wrapText="largest"/>
-            <wp:docPr id="26" name="Picture"/>
+            <wp:extent cx="6124575" cy="1590675"/>
+            <wp:effectExtent l="19050" t="0" r="9525" b="0"/>
+            <wp:wrapTopAndBottom/>
+            <wp:docPr id="47" name="Image 7" descr="C:\Users\Cedric\Desktop\Sans titre-2.png"/>
             <wp:cNvGraphicFramePr>
               <a:graphicFrameLocks xmlns:a="http://schemas.openxmlformats.org/drawingml/2006/main" noChangeAspect="1"/>
             </wp:cNvGraphicFramePr>
@@ -12078,13 +12144,14 @@
               <a:graphicData uri="http://schemas.openxmlformats.org/drawingml/2006/picture">
                 <pic:pic xmlns:pic="http://schemas.openxmlformats.org/drawingml/2006/picture">
                   <pic:nvPicPr>
-                    <pic:cNvPr id="26" name="Picture"/>
+                    <pic:cNvPr id="0" name="Picture 7" descr="C:\Users\Cedric\Desktop\Sans titre-2.png"/>
                     <pic:cNvPicPr>
                       <a:picLocks noChangeAspect="1" noChangeArrowheads="1"/>
                     </pic:cNvPicPr>
                   </pic:nvPicPr>
                   <pic:blipFill>
-                    <a:blip r:embed="rId42"/>
+                    <a:blip r:embed="rId35"/>
+                    <a:srcRect/>
                     <a:stretch>
                       <a:fillRect/>
                     </a:stretch>
@@ -12092,7 +12159,7 @@
                   <pic:spPr bwMode="auto">
                     <a:xfrm>
                       <a:off x="0" y="0"/>
-                      <a:ext cx="314325" cy="257175"/>
+                      <a:ext cx="6124575" cy="1590675"/>
                     </a:xfrm>
                     <a:prstGeom prst="rect">
                       <a:avLst/>
@@ -12111,50 +12178,81 @@
           </wp:anchor>
         </w:drawing>
       </w:r>
-    </w:p>
-    <w:p>
-      <w:pPr>
-        <w:pStyle w:val="Default"/>
-        <w:numPr>
-          <w:ilvl w:val="0"/>
-          <w:numId w:val="12"/>
-        </w:numPr>
-        <w:rPr>
-          <w:lang w:val="fr-FR"/>
-        </w:rPr>
-      </w:pPr>
-      <w:r>
-        <w:rPr>
-          <w:lang w:val="fr-FR"/>
-        </w:rPr>
-        <w:t>“RightArrow”, flèche dirigeant le joueur vers la droite.</w:t>
-      </w:r>
-    </w:p>
-    <w:p>
-      <w:pPr>
-        <w:pStyle w:val="Default"/>
-        <w:rPr>
-          <w:lang w:val="fr-FR"/>
-        </w:rPr>
-      </w:pPr>
-      <w:r>
-        <w:rPr>
+      <w:r>
+        <w:rPr>
+          <w:rFonts w:asciiTheme="minorHAnsi" w:hAnsiTheme="minorHAnsi"/>
+          <w:lang w:val="fr-FR"/>
+        </w:rPr>
+        <w:t>Les "Action Elements" sont des éléments que le joueur peut actionner ou ramasser quand il passe dessus. C'est notament le cas des objectif</w:t>
+      </w:r>
+      <w:r>
+        <w:rPr>
+          <w:rFonts w:asciiTheme="minorHAnsi" w:hAnsiTheme="minorHAnsi"/>
+          <w:lang w:val="fr-FR"/>
+        </w:rPr>
+        <w:t>s que le joueur doit collecter pour terminer le niveau.</w:t>
+      </w:r>
+    </w:p>
+    <w:p>
+      <w:pPr>
+        <w:pStyle w:val="Default"/>
+        <w:jc w:val="both"/>
+        <w:rPr>
+          <w:rFonts w:asciiTheme="minorHAnsi" w:hAnsiTheme="minorHAnsi"/>
+          <w:lang w:val="fr-FR"/>
+        </w:rPr>
+      </w:pPr>
+      <w:r>
+        <w:rPr>
+          <w:rFonts w:asciiTheme="minorHAnsi" w:hAnsiTheme="minorHAnsi"/>
           <w:noProof/>
           <w:lang w:val="fr-FR" w:eastAsia="fr-FR" w:bidi="ar-SA"/>
         </w:rPr>
+        <w:pict>
+          <v:shape id="_x0000_s1093" type="#_x0000_t202" style="position:absolute;left:0;text-align:left;margin-left:-70.95pt;margin-top:186pt;width:595.5pt;height:25.5pt;z-index:251729920" filled="f" stroked="f">
+            <v:textbox>
+              <w:txbxContent>
+                <w:p>
+                  <w:pPr>
+                    <w:jc w:val="center"/>
+                    <w:rPr>
+                      <w:rFonts w:asciiTheme="minorHAnsi" w:hAnsiTheme="minorHAnsi"/>
+                      <w:sz w:val="22"/>
+                    </w:rPr>
+                  </w:pPr>
+                  <w:r>
+                    <w:rPr>
+                      <w:rFonts w:asciiTheme="minorHAnsi" w:hAnsiTheme="minorHAnsi"/>
+                      <w:sz w:val="22"/>
+                    </w:rPr>
+                    <w:t>Fig. n° : Hiérarchie des "Action Elements"</w:t>
+                  </w:r>
+                </w:p>
+                <w:p/>
+              </w:txbxContent>
+            </v:textbox>
+          </v:shape>
+        </w:pict>
+      </w:r>
+      <w:r>
+        <w:rPr>
+          <w:rFonts w:asciiTheme="minorHAnsi" w:hAnsiTheme="minorHAnsi"/>
+          <w:noProof/>
+          <w:lang w:val="fr-FR" w:eastAsia="fr-FR" w:bidi="ar-SA"/>
+        </w:rPr>
         <w:drawing>
-          <wp:anchor distT="0" distB="0" distL="0" distR="0" simplePos="0" relativeHeight="251653120" behindDoc="0" locked="0" layoutInCell="1" allowOverlap="1">
+          <wp:anchor distT="0" distB="0" distL="114300" distR="114300" simplePos="0" relativeHeight="251728896" behindDoc="0" locked="0" layoutInCell="1" allowOverlap="1">
             <wp:simplePos x="0" y="0"/>
             <wp:positionH relativeFrom="column">
-              <wp:posOffset>4436745</wp:posOffset>
+              <wp:posOffset>4366895</wp:posOffset>
             </wp:positionH>
             <wp:positionV relativeFrom="paragraph">
-              <wp:posOffset>162560</wp:posOffset>
+              <wp:posOffset>1866900</wp:posOffset>
             </wp:positionV>
-            <wp:extent cx="257175" cy="342900"/>
+            <wp:extent cx="476250" cy="476250"/>
             <wp:effectExtent l="0" t="0" r="0" b="0"/>
-            <wp:wrapSquare wrapText="largest"/>
-            <wp:docPr id="27" name="Picture"/>
+            <wp:wrapTopAndBottom/>
+            <wp:docPr id="55" name="Image 11" descr="C:\Users\Cedric\Desktop\PuzzleGameProject\Assets\Resources\ObjectifTemporaire.png"/>
             <wp:cNvGraphicFramePr>
               <a:graphicFrameLocks xmlns:a="http://schemas.openxmlformats.org/drawingml/2006/main" noChangeAspect="1"/>
             </wp:cNvGraphicFramePr>
@@ -12162,13 +12260,14 @@
               <a:graphicData uri="http://schemas.openxmlformats.org/drawingml/2006/picture">
                 <pic:pic xmlns:pic="http://schemas.openxmlformats.org/drawingml/2006/picture">
                   <pic:nvPicPr>
-                    <pic:cNvPr id="27" name="Picture"/>
+                    <pic:cNvPr id="0" name="Picture 11" descr="C:\Users\Cedric\Desktop\PuzzleGameProject\Assets\Resources\ObjectifTemporaire.png"/>
                     <pic:cNvPicPr>
                       <a:picLocks noChangeAspect="1" noChangeArrowheads="1"/>
                     </pic:cNvPicPr>
                   </pic:nvPicPr>
                   <pic:blipFill>
-                    <a:blip r:embed="rId43"/>
+                    <a:blip r:embed="rId36"/>
+                    <a:srcRect/>
                     <a:stretch>
                       <a:fillRect/>
                     </a:stretch>
@@ -12176,7 +12275,7 @@
                   <pic:spPr bwMode="auto">
                     <a:xfrm>
                       <a:off x="0" y="0"/>
-                      <a:ext cx="257175" cy="342900"/>
+                      <a:ext cx="476250" cy="476250"/>
                     </a:xfrm>
                     <a:prstGeom prst="rect">
                       <a:avLst/>
@@ -12195,50 +12294,25 @@
           </wp:anchor>
         </w:drawing>
       </w:r>
-    </w:p>
-    <w:p>
-      <w:pPr>
-        <w:pStyle w:val="Default"/>
-        <w:numPr>
-          <w:ilvl w:val="0"/>
-          <w:numId w:val="12"/>
-        </w:numPr>
-        <w:rPr>
-          <w:lang w:val="fr-FR"/>
-        </w:rPr>
-      </w:pPr>
-      <w:r>
-        <w:rPr>
-          <w:lang w:val="fr-FR"/>
-        </w:rPr>
-        <w:t>“UpArrow”, flèche dirigeant le joueur vers le haut.</w:t>
-      </w:r>
-    </w:p>
-    <w:p>
-      <w:pPr>
-        <w:pStyle w:val="Default"/>
-        <w:rPr>
-          <w:lang w:val="fr-FR"/>
-        </w:rPr>
-      </w:pPr>
-      <w:r>
-        <w:rPr>
+      <w:r>
+        <w:rPr>
+          <w:rFonts w:asciiTheme="minorHAnsi" w:hAnsiTheme="minorHAnsi"/>
           <w:noProof/>
           <w:lang w:val="fr-FR" w:eastAsia="fr-FR" w:bidi="ar-SA"/>
         </w:rPr>
         <w:drawing>
-          <wp:anchor distT="0" distB="0" distL="0" distR="0" simplePos="0" relativeHeight="251652096" behindDoc="0" locked="0" layoutInCell="1" allowOverlap="1">
+          <wp:anchor distT="0" distB="0" distL="114300" distR="114300" simplePos="0" relativeHeight="251727872" behindDoc="0" locked="0" layoutInCell="1" allowOverlap="1">
             <wp:simplePos x="0" y="0"/>
             <wp:positionH relativeFrom="column">
-              <wp:posOffset>4436745</wp:posOffset>
+              <wp:posOffset>1195070</wp:posOffset>
             </wp:positionH>
             <wp:positionV relativeFrom="paragraph">
-              <wp:posOffset>136525</wp:posOffset>
+              <wp:posOffset>1866900</wp:posOffset>
             </wp:positionV>
-            <wp:extent cx="295275" cy="352425"/>
+            <wp:extent cx="371475" cy="438150"/>
             <wp:effectExtent l="0" t="0" r="0" b="0"/>
-            <wp:wrapSquare wrapText="largest"/>
-            <wp:docPr id="28" name="Picture"/>
+            <wp:wrapTopAndBottom/>
+            <wp:docPr id="54" name="Image 10" descr="C:\Users\Cedric\Desktop\PuzzleGameProject\Assets\Resources\Switch2bis.png"/>
             <wp:cNvGraphicFramePr>
               <a:graphicFrameLocks xmlns:a="http://schemas.openxmlformats.org/drawingml/2006/main" noChangeAspect="1"/>
             </wp:cNvGraphicFramePr>
@@ -12246,13 +12320,14 @@
               <a:graphicData uri="http://schemas.openxmlformats.org/drawingml/2006/picture">
                 <pic:pic xmlns:pic="http://schemas.openxmlformats.org/drawingml/2006/picture">
                   <pic:nvPicPr>
-                    <pic:cNvPr id="28" name="Picture"/>
+                    <pic:cNvPr id="0" name="Picture 10" descr="C:\Users\Cedric\Desktop\PuzzleGameProject\Assets\Resources\Switch2bis.png"/>
                     <pic:cNvPicPr>
                       <a:picLocks noChangeAspect="1" noChangeArrowheads="1"/>
                     </pic:cNvPicPr>
                   </pic:nvPicPr>
                   <pic:blipFill>
-                    <a:blip r:embed="rId44"/>
+                    <a:blip r:embed="rId37"/>
+                    <a:srcRect l="72857" r="16000" b="54000"/>
                     <a:stretch>
                       <a:fillRect/>
                     </a:stretch>
@@ -12260,7 +12335,7 @@
                   <pic:spPr bwMode="auto">
                     <a:xfrm>
                       <a:off x="0" y="0"/>
-                      <a:ext cx="295275" cy="352425"/>
+                      <a:ext cx="371475" cy="438150"/>
                     </a:xfrm>
                     <a:prstGeom prst="rect">
                       <a:avLst/>
@@ -12283,54 +12358,98 @@
     <w:p>
       <w:pPr>
         <w:pStyle w:val="Default"/>
+        <w:jc w:val="both"/>
+        <w:rPr>
+          <w:rFonts w:asciiTheme="minorHAnsi" w:hAnsiTheme="minorHAnsi"/>
+          <w:lang w:val="fr-FR"/>
+        </w:rPr>
+      </w:pPr>
+    </w:p>
+    <w:p>
+      <w:pPr>
+        <w:pStyle w:val="Default"/>
+        <w:jc w:val="both"/>
+        <w:rPr>
+          <w:rFonts w:asciiTheme="minorHAnsi" w:hAnsiTheme="minorHAnsi"/>
+          <w:lang w:val="fr-FR"/>
+        </w:rPr>
+      </w:pPr>
+    </w:p>
+    <w:p>
+      <w:pPr>
+        <w:pStyle w:val="Default"/>
+        <w:jc w:val="both"/>
+        <w:rPr>
+          <w:rFonts w:asciiTheme="minorHAnsi" w:hAnsiTheme="minorHAnsi"/>
+          <w:lang w:val="fr-FR"/>
+        </w:rPr>
+      </w:pPr>
+    </w:p>
+    <w:p>
+      <w:pPr>
+        <w:pStyle w:val="Default"/>
         <w:numPr>
           <w:ilvl w:val="0"/>
-          <w:numId w:val="12"/>
+          <w:numId w:val="16"/>
         </w:numPr>
-        <w:rPr>
-          <w:lang w:val="fr-FR"/>
-        </w:rPr>
-      </w:pPr>
-      <w:r>
-        <w:rPr>
-          <w:lang w:val="fr-FR"/>
-        </w:rPr>
-        <w:t>“DownArrow”, flèche dirigeant le joueur vers le bas.</w:t>
-      </w:r>
-    </w:p>
-    <w:p>
-      <w:pPr>
-        <w:pStyle w:val="Default"/>
-        <w:rPr>
-          <w:lang w:val="fr-FR"/>
-        </w:rPr>
-      </w:pPr>
-    </w:p>
-    <w:p>
-      <w:pPr>
-        <w:pStyle w:val="Default"/>
-        <w:rPr>
-          <w:lang w:val="fr-FR"/>
-        </w:rPr>
-      </w:pPr>
-    </w:p>
-    <w:p>
-      <w:pPr>
-        <w:pStyle w:val="Default"/>
-        <w:rPr>
-          <w:lang w:val="fr-FR"/>
-        </w:rPr>
-      </w:pPr>
-      <w:r>
-        <w:rPr>
-          <w:lang w:val="fr-FR"/>
-        </w:rPr>
-        <w:t>La hiérarchie des “Change Direction Element” est la suivante:</w:t>
-      </w:r>
-    </w:p>
-    <w:p>
-      <w:pPr>
-        <w:pStyle w:val="Default"/>
+        <w:jc w:val="both"/>
+        <w:rPr>
+          <w:rFonts w:asciiTheme="minorHAnsi" w:hAnsiTheme="minorHAnsi"/>
+          <w:b/>
+          <w:lang w:val="fr-FR"/>
+        </w:rPr>
+      </w:pPr>
+      <w:r>
+        <w:rPr>
+          <w:rFonts w:asciiTheme="minorHAnsi" w:hAnsiTheme="minorHAnsi"/>
+          <w:b/>
+          <w:lang w:val="fr-FR"/>
+        </w:rPr>
+        <w:t>Les "Special Elements" ou éléments à effets spéciaux</w:t>
+      </w:r>
+    </w:p>
+    <w:p>
+      <w:pPr>
+        <w:pStyle w:val="Default"/>
+        <w:jc w:val="both"/>
+        <w:rPr>
+          <w:rFonts w:asciiTheme="minorHAnsi" w:hAnsiTheme="minorHAnsi"/>
+          <w:lang w:val="fr-FR"/>
+        </w:rPr>
+      </w:pPr>
+      <w:r>
+        <w:rPr>
+          <w:rFonts w:asciiTheme="minorHAnsi" w:hAnsiTheme="minorHAnsi"/>
+          <w:lang w:val="fr-FR"/>
+        </w:rPr>
+        <w:t xml:space="preserve">Les "Special Elements" sont les </w:t>
+      </w:r>
+      <w:r>
+        <w:rPr>
+          <w:rFonts w:asciiTheme="minorHAnsi" w:hAnsiTheme="minorHAnsi"/>
+          <w:lang w:val="fr-FR"/>
+        </w:rPr>
+        <w:t>éléments</w:t>
+      </w:r>
+      <w:r>
+        <w:rPr>
+          <w:rFonts w:asciiTheme="minorHAnsi" w:hAnsiTheme="minorHAnsi"/>
+          <w:lang w:val="fr-FR"/>
+        </w:rPr>
+        <w:t xml:space="preserve"> qui ne peuvent pas être classés dans une des catégorie précédente car leur effet est très particulier. Par exemple, l'effet de l'élément Pont</w:t>
+      </w:r>
+      <w:r>
+        <w:rPr>
+          <w:rFonts w:asciiTheme="minorHAnsi" w:hAnsiTheme="minorHAnsi"/>
+          <w:lang w:val="fr-FR"/>
+        </w:rPr>
+        <w:t xml:space="preserve"> est variant suivant si il est ouvert ou fermé. si le pont est fermé, il n'y a pas d'effet sur le joueur mais si le pont est ouvert alors son effet est d'entrainer la mort du joueur. </w:t>
+      </w:r>
+    </w:p>
+    <w:p>
+      <w:pPr>
+        <w:pStyle w:val="Default"/>
+        <w:jc w:val="both"/>
         <w:rPr>
           <w:lang w:val="fr-FR"/>
         </w:rPr>
@@ -12341,18 +12460,18 @@
           <w:lang w:val="fr-FR" w:eastAsia="fr-FR" w:bidi="ar-SA"/>
         </w:rPr>
         <w:drawing>
-          <wp:anchor distT="0" distB="0" distL="0" distR="0" simplePos="0" relativeHeight="251651072" behindDoc="0" locked="0" layoutInCell="1" allowOverlap="1">
+          <wp:anchor distT="0" distB="0" distL="114300" distR="114300" simplePos="0" relativeHeight="251730944" behindDoc="0" locked="0" layoutInCell="1" allowOverlap="1">
             <wp:simplePos x="0" y="0"/>
             <wp:positionH relativeFrom="column">
-              <wp:posOffset>-40005</wp:posOffset>
+              <wp:posOffset>-252730</wp:posOffset>
             </wp:positionH>
             <wp:positionV relativeFrom="paragraph">
-              <wp:posOffset>365125</wp:posOffset>
+              <wp:posOffset>280035</wp:posOffset>
             </wp:positionV>
-            <wp:extent cx="6091555" cy="2439670"/>
-            <wp:effectExtent l="0" t="0" r="0" b="0"/>
-            <wp:wrapSquare wrapText="largest"/>
-            <wp:docPr id="29" name="Picture"/>
+            <wp:extent cx="6315075" cy="2066925"/>
+            <wp:effectExtent l="19050" t="0" r="9525" b="0"/>
+            <wp:wrapTopAndBottom/>
+            <wp:docPr id="56" name="Image 12" descr="C:\Users\Cedric\Desktop\Sans titre-1.png"/>
             <wp:cNvGraphicFramePr>
               <a:graphicFrameLocks xmlns:a="http://schemas.openxmlformats.org/drawingml/2006/main" noChangeAspect="1"/>
             </wp:cNvGraphicFramePr>
@@ -12360,13 +12479,14 @@
               <a:graphicData uri="http://schemas.openxmlformats.org/drawingml/2006/picture">
                 <pic:pic xmlns:pic="http://schemas.openxmlformats.org/drawingml/2006/picture">
                   <pic:nvPicPr>
-                    <pic:cNvPr id="29" name="Picture"/>
+                    <pic:cNvPr id="0" name="Picture 12" descr="C:\Users\Cedric\Desktop\Sans titre-1.png"/>
                     <pic:cNvPicPr>
                       <a:picLocks noChangeAspect="1" noChangeArrowheads="1"/>
                     </pic:cNvPicPr>
                   </pic:nvPicPr>
                   <pic:blipFill>
-                    <a:blip r:embed="rId45"/>
+                    <a:blip r:embed="rId38"/>
+                    <a:srcRect/>
                     <a:stretch>
                       <a:fillRect/>
                     </a:stretch>
@@ -12374,7 +12494,7 @@
                   <pic:spPr bwMode="auto">
                     <a:xfrm>
                       <a:off x="0" y="0"/>
-                      <a:ext cx="6091555" cy="2439670"/>
+                      <a:ext cx="6315075" cy="2066925"/>
                     </a:xfrm>
                     <a:prstGeom prst="rect">
                       <a:avLst/>
@@ -12397,18 +12517,308 @@
     <w:p>
       <w:pPr>
         <w:pStyle w:val="Default"/>
-        <w:rPr>
-          <w:lang w:val="fr-FR"/>
-        </w:rPr>
-      </w:pPr>
-    </w:p>
-    <w:p>
-      <w:pPr>
-        <w:pStyle w:val="Default"/>
-        <w:rPr>
-          <w:lang w:val="fr-FR"/>
-        </w:rPr>
-      </w:pPr>
+        <w:jc w:val="both"/>
+        <w:rPr>
+          <w:lang w:val="fr-FR"/>
+        </w:rPr>
+      </w:pPr>
+      <w:r>
+        <w:rPr>
+          <w:noProof/>
+          <w:lang w:val="fr-FR" w:eastAsia="fr-FR" w:bidi="ar-SA"/>
+        </w:rPr>
+        <w:drawing>
+          <wp:anchor distT="0" distB="0" distL="114300" distR="114300" simplePos="0" relativeHeight="251734016" behindDoc="0" locked="0" layoutInCell="1" allowOverlap="1">
+            <wp:simplePos x="0" y="0"/>
+            <wp:positionH relativeFrom="column">
+              <wp:posOffset>2671445</wp:posOffset>
+            </wp:positionH>
+            <wp:positionV relativeFrom="paragraph">
+              <wp:posOffset>2162810</wp:posOffset>
+            </wp:positionV>
+            <wp:extent cx="466725" cy="476250"/>
+            <wp:effectExtent l="0" t="0" r="0" b="0"/>
+            <wp:wrapThrough wrapText="bothSides">
+              <wp:wrapPolygon edited="0">
+                <wp:start x="3527" y="3456"/>
+                <wp:lineTo x="3527" y="17280"/>
+                <wp:lineTo x="18514" y="17280"/>
+                <wp:lineTo x="18514" y="17280"/>
+                <wp:lineTo x="19396" y="12960"/>
+                <wp:lineTo x="18514" y="4320"/>
+                <wp:lineTo x="16751" y="3456"/>
+                <wp:lineTo x="3527" y="3456"/>
+              </wp:wrapPolygon>
+            </wp:wrapThrough>
+            <wp:docPr id="58" name="Image 14" descr="C:\Users\Cedric\Desktop\PuzzleGameProject\Assets\Resources\Teleport.png"/>
+            <wp:cNvGraphicFramePr>
+              <a:graphicFrameLocks xmlns:a="http://schemas.openxmlformats.org/drawingml/2006/main" noChangeAspect="1"/>
+            </wp:cNvGraphicFramePr>
+            <a:graphic xmlns:a="http://schemas.openxmlformats.org/drawingml/2006/main">
+              <a:graphicData uri="http://schemas.openxmlformats.org/drawingml/2006/picture">
+                <pic:pic xmlns:pic="http://schemas.openxmlformats.org/drawingml/2006/picture">
+                  <pic:nvPicPr>
+                    <pic:cNvPr id="0" name="Picture 14" descr="C:\Users\Cedric\Desktop\PuzzleGameProject\Assets\Resources\Teleport.png"/>
+                    <pic:cNvPicPr>
+                      <a:picLocks noChangeAspect="1" noChangeArrowheads="1"/>
+                    </pic:cNvPicPr>
+                  </pic:nvPicPr>
+                  <pic:blipFill>
+                    <a:blip r:embed="rId39"/>
+                    <a:srcRect r="80400"/>
+                    <a:stretch>
+                      <a:fillRect/>
+                    </a:stretch>
+                  </pic:blipFill>
+                  <pic:spPr bwMode="auto">
+                    <a:xfrm>
+                      <a:off x="0" y="0"/>
+                      <a:ext cx="466725" cy="476250"/>
+                    </a:xfrm>
+                    <a:prstGeom prst="rect">
+                      <a:avLst/>
+                    </a:prstGeom>
+                    <a:noFill/>
+                    <a:ln w="9525">
+                      <a:noFill/>
+                      <a:miter lim="800000"/>
+                      <a:headEnd/>
+                      <a:tailEnd/>
+                    </a:ln>
+                    <a:effectLst>
+                      <a:outerShdw blurRad="63500" sx="102000" sy="102000" algn="ctr" rotWithShape="0">
+                        <a:prstClr val="black">
+                          <a:alpha val="40000"/>
+                        </a:prstClr>
+                      </a:outerShdw>
+                    </a:effectLst>
+                  </pic:spPr>
+                </pic:pic>
+              </a:graphicData>
+            </a:graphic>
+          </wp:anchor>
+        </w:drawing>
+      </w:r>
+      <w:r>
+        <w:rPr>
+          <w:noProof/>
+          <w:lang w:val="fr-FR" w:eastAsia="fr-FR" w:bidi="ar-SA"/>
+        </w:rPr>
+        <w:drawing>
+          <wp:anchor distT="0" distB="0" distL="114300" distR="114300" simplePos="0" relativeHeight="251735040" behindDoc="0" locked="0" layoutInCell="1" allowOverlap="1">
+            <wp:simplePos x="0" y="0"/>
+            <wp:positionH relativeFrom="column">
+              <wp:posOffset>4843145</wp:posOffset>
+            </wp:positionH>
+            <wp:positionV relativeFrom="paragraph">
+              <wp:posOffset>1657985</wp:posOffset>
+            </wp:positionV>
+            <wp:extent cx="485775" cy="476250"/>
+            <wp:effectExtent l="19050" t="0" r="9525" b="0"/>
+            <wp:wrapThrough wrapText="bothSides">
+              <wp:wrapPolygon edited="0">
+                <wp:start x="-847" y="0"/>
+                <wp:lineTo x="-847" y="20736"/>
+                <wp:lineTo x="22024" y="20736"/>
+                <wp:lineTo x="22024" y="0"/>
+                <wp:lineTo x="-847" y="0"/>
+              </wp:wrapPolygon>
+            </wp:wrapThrough>
+            <wp:docPr id="59" name="Image 15" descr="C:\Users\Cedric\Desktop\PuzzleGameProject\Assets\Resources\Bridge.png"/>
+            <wp:cNvGraphicFramePr>
+              <a:graphicFrameLocks xmlns:a="http://schemas.openxmlformats.org/drawingml/2006/main" noChangeAspect="1"/>
+            </wp:cNvGraphicFramePr>
+            <a:graphic xmlns:a="http://schemas.openxmlformats.org/drawingml/2006/main">
+              <a:graphicData uri="http://schemas.openxmlformats.org/drawingml/2006/picture">
+                <pic:pic xmlns:pic="http://schemas.openxmlformats.org/drawingml/2006/picture">
+                  <pic:nvPicPr>
+                    <pic:cNvPr id="0" name="Picture 15" descr="C:\Users\Cedric\Desktop\PuzzleGameProject\Assets\Resources\Bridge.png"/>
+                    <pic:cNvPicPr>
+                      <a:picLocks noChangeAspect="1" noChangeArrowheads="1"/>
+                    </pic:cNvPicPr>
+                  </pic:nvPicPr>
+                  <pic:blipFill>
+                    <a:blip r:embed="rId40"/>
+                    <a:srcRect r="88667"/>
+                    <a:stretch>
+                      <a:fillRect/>
+                    </a:stretch>
+                  </pic:blipFill>
+                  <pic:spPr bwMode="auto">
+                    <a:xfrm>
+                      <a:off x="0" y="0"/>
+                      <a:ext cx="485775" cy="476250"/>
+                    </a:xfrm>
+                    <a:prstGeom prst="rect">
+                      <a:avLst/>
+                    </a:prstGeom>
+                    <a:noFill/>
+                    <a:ln w="9525">
+                      <a:noFill/>
+                      <a:miter lim="800000"/>
+                      <a:headEnd/>
+                      <a:tailEnd/>
+                    </a:ln>
+                  </pic:spPr>
+                </pic:pic>
+              </a:graphicData>
+            </a:graphic>
+          </wp:anchor>
+        </w:drawing>
+      </w:r>
+      <w:r>
+        <w:rPr>
+          <w:noProof/>
+          <w:lang w:val="fr-FR" w:eastAsia="fr-FR" w:bidi="ar-SA"/>
+        </w:rPr>
+        <w:drawing>
+          <wp:anchor distT="0" distB="0" distL="114300" distR="114300" simplePos="0" relativeHeight="251732992" behindDoc="0" locked="0" layoutInCell="1" allowOverlap="1">
+            <wp:simplePos x="0" y="0"/>
+            <wp:positionH relativeFrom="column">
+              <wp:posOffset>318770</wp:posOffset>
+            </wp:positionH>
+            <wp:positionV relativeFrom="paragraph">
+              <wp:posOffset>1629410</wp:posOffset>
+            </wp:positionV>
+            <wp:extent cx="476250" cy="476250"/>
+            <wp:effectExtent l="19050" t="0" r="0" b="0"/>
+            <wp:wrapThrough wrapText="bothSides">
+              <wp:wrapPolygon edited="0">
+                <wp:start x="1728" y="6048"/>
+                <wp:lineTo x="-864" y="15552"/>
+                <wp:lineTo x="19872" y="15552"/>
+                <wp:lineTo x="20736" y="15552"/>
+                <wp:lineTo x="21600" y="8640"/>
+                <wp:lineTo x="21600" y="6048"/>
+                <wp:lineTo x="1728" y="6048"/>
+              </wp:wrapPolygon>
+            </wp:wrapThrough>
+            <wp:docPr id="57" name="Image 13" descr="C:\Users\Cedric\Desktop\PuzzleGameProject\Assets\Resources\Jump.png"/>
+            <wp:cNvGraphicFramePr>
+              <a:graphicFrameLocks xmlns:a="http://schemas.openxmlformats.org/drawingml/2006/main" noChangeAspect="1"/>
+            </wp:cNvGraphicFramePr>
+            <a:graphic xmlns:a="http://schemas.openxmlformats.org/drawingml/2006/main">
+              <a:graphicData uri="http://schemas.openxmlformats.org/drawingml/2006/picture">
+                <pic:pic xmlns:pic="http://schemas.openxmlformats.org/drawingml/2006/picture">
+                  <pic:nvPicPr>
+                    <pic:cNvPr id="0" name="Picture 13" descr="C:\Users\Cedric\Desktop\PuzzleGameProject\Assets\Resources\Jump.png"/>
+                    <pic:cNvPicPr>
+                      <a:picLocks noChangeAspect="1" noChangeArrowheads="1"/>
+                    </pic:cNvPicPr>
+                  </pic:nvPicPr>
+                  <pic:blipFill>
+                    <a:blip r:embed="rId41"/>
+                    <a:srcRect/>
+                    <a:stretch>
+                      <a:fillRect/>
+                    </a:stretch>
+                  </pic:blipFill>
+                  <pic:spPr bwMode="auto">
+                    <a:xfrm>
+                      <a:off x="0" y="0"/>
+                      <a:ext cx="476250" cy="476250"/>
+                    </a:xfrm>
+                    <a:prstGeom prst="rect">
+                      <a:avLst/>
+                    </a:prstGeom>
+                    <a:noFill/>
+                    <a:ln w="9525">
+                      <a:noFill/>
+                      <a:miter lim="800000"/>
+                      <a:headEnd/>
+                      <a:tailEnd/>
+                    </a:ln>
+                  </pic:spPr>
+                </pic:pic>
+              </a:graphicData>
+            </a:graphic>
+          </wp:anchor>
+        </w:drawing>
+      </w:r>
+    </w:p>
+    <w:p>
+      <w:pPr>
+        <w:pStyle w:val="Default"/>
+        <w:jc w:val="both"/>
+        <w:rPr>
+          <w:lang w:val="fr-FR"/>
+        </w:rPr>
+      </w:pPr>
+    </w:p>
+    <w:p>
+      <w:pPr>
+        <w:pStyle w:val="Default"/>
+        <w:jc w:val="both"/>
+        <w:rPr>
+          <w:lang w:val="fr-FR"/>
+        </w:rPr>
+      </w:pPr>
+      <w:r>
+        <w:rPr>
+          <w:noProof/>
+          <w:lang w:val="fr-FR" w:eastAsia="fr-FR" w:bidi="ar-SA"/>
+        </w:rPr>
+        <w:pict>
+          <v:shape id="_x0000_s1094" type="#_x0000_t202" style="position:absolute;left:0;text-align:left;margin-left:-70.95pt;margin-top:11.55pt;width:595.5pt;height:25.5pt;z-index:251731968" filled="f" stroked="f">
+            <v:textbox>
+              <w:txbxContent>
+                <w:p>
+                  <w:pPr>
+                    <w:jc w:val="center"/>
+                    <w:rPr>
+                      <w:rFonts w:asciiTheme="minorHAnsi" w:hAnsiTheme="minorHAnsi"/>
+                      <w:sz w:val="22"/>
+                    </w:rPr>
+                  </w:pPr>
+                  <w:r>
+                    <w:rPr>
+                      <w:rFonts w:asciiTheme="minorHAnsi" w:hAnsiTheme="minorHAnsi"/>
+                      <w:sz w:val="22"/>
+                    </w:rPr>
+                    <w:t>Fig. n° : Hiérarchie des "Special Elements"</w:t>
+                  </w:r>
+                </w:p>
+                <w:p/>
+              </w:txbxContent>
+            </v:textbox>
+          </v:shape>
+        </w:pict>
+      </w:r>
+    </w:p>
+    <w:p>
+      <w:pPr>
+        <w:pStyle w:val="Default"/>
+        <w:jc w:val="both"/>
+        <w:rPr>
+          <w:lang w:val="fr-FR"/>
+        </w:rPr>
+      </w:pPr>
+    </w:p>
+    <w:p>
+      <w:pPr>
+        <w:pStyle w:val="Default"/>
+        <w:jc w:val="both"/>
+        <w:rPr>
+          <w:lang w:val="fr-FR"/>
+        </w:rPr>
+      </w:pPr>
+    </w:p>
+    <w:p>
+      <w:pPr>
+        <w:pStyle w:val="Default"/>
+        <w:jc w:val="both"/>
+        <w:rPr>
+          <w:rFonts w:asciiTheme="minorHAnsi" w:hAnsiTheme="minorHAnsi"/>
+          <w:lang w:val="fr-FR"/>
+        </w:rPr>
+      </w:pPr>
+      <w:r>
+        <w:rPr>
+          <w:rFonts w:asciiTheme="minorHAnsi" w:hAnsiTheme="minorHAnsi"/>
+          <w:lang w:val="fr-FR"/>
+        </w:rPr>
+        <w:t>La hierarchie des éléments dans notre application est résumé par le diagramme suivant:</w:t>
+      </w:r>
     </w:p>
     <w:p>
       <w:pPr>
@@ -12421,28 +12831,6 @@
           <w:lang w:val="fr-FR"/>
         </w:rPr>
       </w:pPr>
-    </w:p>
-    <w:p>
-      <w:pPr>
-        <w:pStyle w:val="Default"/>
-        <w:rPr>
-          <w:b/>
-          <w:bCs/>
-          <w:sz w:val="23"/>
-          <w:szCs w:val="26"/>
-          <w:lang w:val="fr-FR"/>
-        </w:rPr>
-      </w:pPr>
-      <w:r>
-        <w:rPr>
-          <w:b/>
-          <w:bCs/>
-          <w:sz w:val="26"/>
-          <w:szCs w:val="26"/>
-          <w:lang w:val="fr-FR"/>
-        </w:rPr>
-        <w:t>LAURENT/BASTIEN</w:t>
-      </w:r>
     </w:p>
     <w:p>
       <w:pPr>
@@ -12766,7 +13154,7 @@
                     </pic:cNvPicPr>
                   </pic:nvPicPr>
                   <pic:blipFill>
-                    <a:blip r:embed="rId46"/>
+                    <a:blip r:embed="rId42"/>
                     <a:stretch>
                       <a:fillRect/>
                     </a:stretch>
@@ -12972,7 +13360,6 @@
           <w:noProof/>
           <w:lang w:val="fr-FR" w:eastAsia="fr-FR" w:bidi="ar-SA"/>
         </w:rPr>
-        <w:lastRenderedPageBreak/>
         <w:drawing>
           <wp:anchor distT="0" distB="0" distL="0" distR="0" simplePos="0" relativeHeight="251665408" behindDoc="0" locked="0" layoutInCell="1" allowOverlap="1">
             <wp:simplePos x="0" y="0"/>
@@ -12999,7 +13386,7 @@
                     </pic:cNvPicPr>
                   </pic:nvPicPr>
                   <pic:blipFill>
-                    <a:blip r:embed="rId47"/>
+                    <a:blip r:embed="rId43"/>
                     <a:stretch>
                       <a:fillRect/>
                     </a:stretch>
@@ -13222,7 +13609,6 @@
           <w:bCs/>
           <w:lang w:val="fr-FR"/>
         </w:rPr>
-        <w:lastRenderedPageBreak/>
         <w:t>Le système de sauvegarde peut être séparé en deux parties distincte</w:t>
       </w:r>
       <w:r>
@@ -13608,6 +13994,7 @@
           <w:bCs/>
           <w:lang w:val="fr-FR"/>
         </w:rPr>
+        <w:lastRenderedPageBreak/>
         <w:t>Il est ensuite possible de récupérer la liste des fichiers de niveaux sauvegardés, et d'en sélectionner un pour le charger. On va alors réaliser la démarche inverse. De ce fichier, on va récupérer une TileMapSave contenant les différents éléments du jeu.</w:t>
       </w:r>
     </w:p>
@@ -13728,17 +14115,7 @@
           <w:i/>
           <w:lang w:val="fr-FR"/>
         </w:rPr>
-        <w:t xml:space="preserve">Sérialiser un objet signifie le changer en un flux que l'on pourra sauvegarder. Dans ce projet, la </w:t>
-      </w:r>
-      <w:r>
-        <w:rPr>
-          <w:rFonts w:asciiTheme="minorHAnsi" w:hAnsiTheme="minorHAnsi"/>
-          <w:bCs/>
-          <w:i/>
-          <w:lang w:val="fr-FR"/>
-        </w:rPr>
-        <w:lastRenderedPageBreak/>
-        <w:t>sérialisation consiste à écrire le contenu de nos objet au format xml dans un fichier de sauvegarde.</w:t>
+        <w:t>Sérialiser un objet signifie le changer en un flux que l'on pourra sauvegarder. Dans ce projet, la sérialisation consiste à écrire le contenu de nos objet au format xml dans un fichier de sauvegarde.</w:t>
       </w:r>
     </w:p>
     <w:p>
@@ -14303,14 +14680,7 @@
         <w:rPr>
           <w:lang w:val="fr-FR"/>
         </w:rPr>
-        <w:t xml:space="preserve">. Cela nous a faciliter le développement du jeu grâce aux fonctionnalités </w:t>
-      </w:r>
-      <w:r>
-        <w:rPr>
-          <w:lang w:val="fr-FR"/>
-        </w:rPr>
-        <w:lastRenderedPageBreak/>
-        <w:t>que ce moteur nous apporte. La conception avant le développement a été une étape clef du projet afin de savoir dans quelle direction s'orienter. Nous avons ainsi décrit l'analyse et le développement de l'application avec de nombreuse illustrations et explications d'utilisations.</w:t>
+        <w:t>. Cela nous a faciliter le développement du jeu grâce aux fonctionnalités que ce moteur nous apporte. La conception avant le développement a été une étape clef du projet afin de savoir dans quelle direction s'orienter. Nous avons ainsi décrit l'analyse et le développement de l'application avec de nombreuse illustrations et explications d'utilisations.</w:t>
       </w:r>
     </w:p>
     <w:p>
@@ -15372,6 +15742,7 @@
           <w:color w:val="auto"/>
           <w:lang w:val="fr-FR"/>
         </w:rPr>
+        <w:lastRenderedPageBreak/>
         <w:t>diagramme de cas d'utilisations</w:t>
       </w:r>
       <w:r>
@@ -15427,13 +15798,12 @@
       </w:pPr>
     </w:p>
     <w:sectPr>
-      <w:headerReference w:type="default" r:id="rId48"/>
-      <w:footerReference w:type="default" r:id="rId49"/>
+      <w:footerReference w:type="default" r:id="rId44"/>
       <w:pgSz w:w="11906" w:h="16838"/>
-      <w:pgMar w:top="1700" w:right="1134" w:bottom="1901" w:left="1134" w:header="1134" w:footer="1134" w:gutter="0"/>
+      <w:pgMar w:top="1134" w:right="1418" w:bottom="1021" w:left="1418" w:header="1134" w:footer="1134" w:gutter="0"/>
       <w:cols w:space="720"/>
       <w:formProt w:val="0"/>
-      <w:docGrid w:linePitch="312" w:charSpace="-6145"/>
+      <w:docGrid w:linePitch="326" w:charSpace="-6145"/>
     </w:sectPr>
   </w:body>
 </w:document>
@@ -15502,7 +15872,7 @@
         <w:noProof/>
         <w:lang w:val="fr-FR"/>
       </w:rPr>
-      <w:t>15</w:t>
+      <w:t>23</w:t>
     </w:r>
     <w:r>
       <w:rPr>
@@ -15542,22 +15912,6 @@
 </w:footnotes>
 </file>
 
-<file path=word/header1.xml><?xml version="1.0" encoding="utf-8"?>
-<w:hdr xmlns:ve="http://schemas.openxmlformats.org/markup-compatibility/2006" xmlns:o="urn:schemas-microsoft-com:office:office" xmlns:r="http://schemas.openxmlformats.org/officeDocument/2006/relationships" xmlns:m="http://schemas.openxmlformats.org/officeDocument/2006/math" xmlns:v="urn:schemas-microsoft-com:vml" xmlns:wp="http://schemas.openxmlformats.org/drawingml/2006/wordprocessingDrawing" xmlns:w10="urn:schemas-microsoft-com:office:word" xmlns:w="http://schemas.openxmlformats.org/wordprocessingml/2006/main" xmlns:wne="http://schemas.microsoft.com/office/word/2006/wordml">
-  <w:p>
-    <w:pPr>
-      <w:pStyle w:val="En-tte"/>
-    </w:pPr>
-    <w:r>
-      <w:t xml:space="preserve"> </w:t>
-    </w:r>
-    <w:r>
-      <w:t>Tuteur: M.Pierre-Antoine PAPON                                                                                   NomDuProjet</w:t>
-    </w:r>
-  </w:p>
-</w:hdr>
-</file>
-
 <file path=word/numbering.xml><?xml version="1.0" encoding="utf-8"?>
 <w:numbering xmlns:ve="http://schemas.openxmlformats.org/markup-compatibility/2006" xmlns:o="urn:schemas-microsoft-com:office:office" xmlns:r="http://schemas.openxmlformats.org/officeDocument/2006/relationships" xmlns:m="http://schemas.openxmlformats.org/officeDocument/2006/math" xmlns:v="urn:schemas-microsoft-com:vml" xmlns:wp="http://schemas.openxmlformats.org/drawingml/2006/wordprocessingDrawing" xmlns:w10="urn:schemas-microsoft-com:office:word" xmlns:w="http://schemas.openxmlformats.org/wordprocessingml/2006/main" xmlns:wne="http://schemas.microsoft.com/office/word/2006/wordml">
   <w:abstractNum w:abstractNumId="0">
@@ -16853,6 +17207,119 @@
     </w:lvl>
   </w:abstractNum>
   <w:abstractNum w:abstractNumId="10">
+    <w:nsid w:val="63712148"/>
+    <w:multiLevelType w:val="hybridMultilevel"/>
+    <w:tmpl w:val="B6847CAC"/>
+    <w:lvl w:ilvl="0" w:tplc="040C0001">
+      <w:start w:val="1"/>
+      <w:numFmt w:val="bullet"/>
+      <w:lvlText w:val=""/>
+      <w:lvlJc w:val="left"/>
+      <w:pPr>
+        <w:ind w:left="720" w:hanging="360"/>
+      </w:pPr>
+      <w:rPr>
+        <w:rFonts w:ascii="Symbol" w:hAnsi="Symbol" w:hint="default"/>
+      </w:rPr>
+    </w:lvl>
+    <w:lvl w:ilvl="1" w:tplc="040C0003" w:tentative="1">
+      <w:start w:val="1"/>
+      <w:numFmt w:val="bullet"/>
+      <w:lvlText w:val="o"/>
+      <w:lvlJc w:val="left"/>
+      <w:pPr>
+        <w:ind w:left="1440" w:hanging="360"/>
+      </w:pPr>
+      <w:rPr>
+        <w:rFonts w:ascii="Courier New" w:hAnsi="Courier New" w:cs="Courier New" w:hint="default"/>
+      </w:rPr>
+    </w:lvl>
+    <w:lvl w:ilvl="2" w:tplc="040C0005" w:tentative="1">
+      <w:start w:val="1"/>
+      <w:numFmt w:val="bullet"/>
+      <w:lvlText w:val=""/>
+      <w:lvlJc w:val="left"/>
+      <w:pPr>
+        <w:ind w:left="2160" w:hanging="360"/>
+      </w:pPr>
+      <w:rPr>
+        <w:rFonts w:ascii="Wingdings" w:hAnsi="Wingdings" w:hint="default"/>
+      </w:rPr>
+    </w:lvl>
+    <w:lvl w:ilvl="3" w:tplc="040C0001" w:tentative="1">
+      <w:start w:val="1"/>
+      <w:numFmt w:val="bullet"/>
+      <w:lvlText w:val=""/>
+      <w:lvlJc w:val="left"/>
+      <w:pPr>
+        <w:ind w:left="2880" w:hanging="360"/>
+      </w:pPr>
+      <w:rPr>
+        <w:rFonts w:ascii="Symbol" w:hAnsi="Symbol" w:hint="default"/>
+      </w:rPr>
+    </w:lvl>
+    <w:lvl w:ilvl="4" w:tplc="040C0003" w:tentative="1">
+      <w:start w:val="1"/>
+      <w:numFmt w:val="bullet"/>
+      <w:lvlText w:val="o"/>
+      <w:lvlJc w:val="left"/>
+      <w:pPr>
+        <w:ind w:left="3600" w:hanging="360"/>
+      </w:pPr>
+      <w:rPr>
+        <w:rFonts w:ascii="Courier New" w:hAnsi="Courier New" w:cs="Courier New" w:hint="default"/>
+      </w:rPr>
+    </w:lvl>
+    <w:lvl w:ilvl="5" w:tplc="040C0005" w:tentative="1">
+      <w:start w:val="1"/>
+      <w:numFmt w:val="bullet"/>
+      <w:lvlText w:val=""/>
+      <w:lvlJc w:val="left"/>
+      <w:pPr>
+        <w:ind w:left="4320" w:hanging="360"/>
+      </w:pPr>
+      <w:rPr>
+        <w:rFonts w:ascii="Wingdings" w:hAnsi="Wingdings" w:hint="default"/>
+      </w:rPr>
+    </w:lvl>
+    <w:lvl w:ilvl="6" w:tplc="040C0001" w:tentative="1">
+      <w:start w:val="1"/>
+      <w:numFmt w:val="bullet"/>
+      <w:lvlText w:val=""/>
+      <w:lvlJc w:val="left"/>
+      <w:pPr>
+        <w:ind w:left="5040" w:hanging="360"/>
+      </w:pPr>
+      <w:rPr>
+        <w:rFonts w:ascii="Symbol" w:hAnsi="Symbol" w:hint="default"/>
+      </w:rPr>
+    </w:lvl>
+    <w:lvl w:ilvl="7" w:tplc="040C0003" w:tentative="1">
+      <w:start w:val="1"/>
+      <w:numFmt w:val="bullet"/>
+      <w:lvlText w:val="o"/>
+      <w:lvlJc w:val="left"/>
+      <w:pPr>
+        <w:ind w:left="5760" w:hanging="360"/>
+      </w:pPr>
+      <w:rPr>
+        <w:rFonts w:ascii="Courier New" w:hAnsi="Courier New" w:cs="Courier New" w:hint="default"/>
+      </w:rPr>
+    </w:lvl>
+    <w:lvl w:ilvl="8" w:tplc="040C0005" w:tentative="1">
+      <w:start w:val="1"/>
+      <w:numFmt w:val="bullet"/>
+      <w:lvlText w:val=""/>
+      <w:lvlJc w:val="left"/>
+      <w:pPr>
+        <w:ind w:left="6480" w:hanging="360"/>
+      </w:pPr>
+      <w:rPr>
+        <w:rFonts w:ascii="Wingdings" w:hAnsi="Wingdings" w:hint="default"/>
+      </w:rPr>
+    </w:lvl>
+  </w:abstractNum>
+  <w:abstractNum w:abstractNumId="11">
     <w:nsid w:val="6B7A6767"/>
     <w:multiLevelType w:val="multilevel"/>
     <w:tmpl w:val="4BE2B2D6"/>
@@ -16974,7 +17441,7 @@
       </w:pPr>
     </w:lvl>
   </w:abstractNum>
-  <w:abstractNum w:abstractNumId="11">
+  <w:abstractNum w:abstractNumId="12">
     <w:nsid w:val="6D4C4868"/>
     <w:multiLevelType w:val="multilevel"/>
     <w:tmpl w:val="1C3EB7C6"/>
@@ -17087,7 +17554,7 @@
       </w:pPr>
     </w:lvl>
   </w:abstractNum>
-  <w:abstractNum w:abstractNumId="12">
+  <w:abstractNum w:abstractNumId="13">
     <w:nsid w:val="71D952D6"/>
     <w:multiLevelType w:val="multilevel"/>
     <w:tmpl w:val="69882094"/>
@@ -17200,7 +17667,7 @@
       </w:pPr>
     </w:lvl>
   </w:abstractNum>
-  <w:abstractNum w:abstractNumId="13">
+  <w:abstractNum w:abstractNumId="14">
     <w:nsid w:val="7B831DF9"/>
     <w:multiLevelType w:val="multilevel"/>
     <w:tmpl w:val="25F6CADE"/>
@@ -17340,7 +17807,7 @@
       </w:rPr>
     </w:lvl>
   </w:abstractNum>
-  <w:abstractNum w:abstractNumId="14">
+  <w:abstractNum w:abstractNumId="15">
     <w:nsid w:val="7EA55C15"/>
     <w:multiLevelType w:val="multilevel"/>
     <w:tmpl w:val="A9802D5C"/>
@@ -17487,7 +17954,7 @@
     <w:abstractNumId w:val="3"/>
   </w:num>
   <w:num w:numId="3">
-    <w:abstractNumId w:val="12"/>
+    <w:abstractNumId w:val="13"/>
   </w:num>
   <w:num w:numId="4">
     <w:abstractNumId w:val="0"/>
@@ -17496,13 +17963,13 @@
     <w:abstractNumId w:val="9"/>
   </w:num>
   <w:num w:numId="6">
-    <w:abstractNumId w:val="14"/>
+    <w:abstractNumId w:val="15"/>
   </w:num>
   <w:num w:numId="7">
     <w:abstractNumId w:val="7"/>
   </w:num>
   <w:num w:numId="8">
-    <w:abstractNumId w:val="13"/>
+    <w:abstractNumId w:val="14"/>
   </w:num>
   <w:num w:numId="9">
     <w:abstractNumId w:val="2"/>
@@ -17517,13 +17984,16 @@
     <w:abstractNumId w:val="6"/>
   </w:num>
   <w:num w:numId="13">
-    <w:abstractNumId w:val="10"/>
+    <w:abstractNumId w:val="11"/>
   </w:num>
   <w:num w:numId="14">
     <w:abstractNumId w:val="5"/>
   </w:num>
   <w:num w:numId="15">
-    <w:abstractNumId w:val="11"/>
+    <w:abstractNumId w:val="12"/>
+  </w:num>
+  <w:num w:numId="16">
+    <w:abstractNumId w:val="10"/>
   </w:num>
 </w:numbering>
 </file>
@@ -18241,7 +18711,7 @@
   <a:extraClrSchemeLst/>
   <a:extLst>
     <a:ext uri="{05A4C25C-085E-4340-85A3-A5531E510DB2}">
-      <thm15:themeFamily xmlns:thm15="http://schemas.microsoft.com/office/thememl/2012/main" xmlns="" name="Office Theme" id="{62F939B6-93AF-4DB8-9C6B-D6C7DFDC589F}" vid="{4A3C46E8-61CC-4603-A589-7422A47A8E4A}"/>
+      <thm15:themeFamily xmlns="" xmlns:thm15="http://schemas.microsoft.com/office/thememl/2012/main" name="Office Theme" id="{62F939B6-93AF-4DB8-9C6B-D6C7DFDC589F}" vid="{4A3C46E8-61CC-4603-A589-7422A47A8E4A}"/>
     </a:ext>
   </a:extLst>
 </a:theme>

</xml_diff>

<commit_message>
:page_facing_up: Rapport : Reprise de la partie Internationalisation
</commit_message>
<xml_diff>
--- a/Soutenances/RapportProjet/Rapport_Projet_Minimobile.docx
+++ b/Soutenances/RapportProjet/Rapport_Projet_Minimobile.docx
@@ -1458,34 +1458,44 @@
         <w:pStyle w:val="Default"/>
         <w:jc w:val="both"/>
         <w:rPr>
-          <w:b/>
-          <w:bCs/>
-          <w:sz w:val="21"/>
-          <w:lang w:val="fr-FR"/>
-        </w:rPr>
-      </w:pPr>
-      <w:r>
-        <w:rPr>
-          <w:b/>
-          <w:bCs/>
-          <w:lang w:val="fr-FR"/>
-        </w:rPr>
-        <w:t>REMERCIEMENTS………………………………………………………………………………..3</w:t>
-      </w:r>
-    </w:p>
-    <w:p>
-      <w:pPr>
-        <w:pStyle w:val="Default"/>
-        <w:jc w:val="both"/>
-        <w:rPr>
-          <w:b/>
-          <w:bCs/>
-          <w:sz w:val="21"/>
-          <w:lang w:val="fr-FR"/>
-        </w:rPr>
-      </w:pPr>
-      <w:r>
-        <w:rPr>
+          <w:rFonts w:asciiTheme="minorHAnsi" w:hAnsiTheme="minorHAnsi"/>
+          <w:b/>
+          <w:bCs/>
+          <w:lang w:val="fr-FR"/>
+        </w:rPr>
+      </w:pPr>
+      <w:r>
+        <w:rPr>
+          <w:b/>
+          <w:bCs/>
+          <w:lang w:val="fr-FR"/>
+        </w:rPr>
+        <w:t>REMERCIEMENTS</w:t>
+      </w:r>
+      <w:r>
+        <w:rPr>
+          <w:rFonts w:asciiTheme="minorHAnsi" w:hAnsiTheme="minorHAnsi"/>
+          <w:b/>
+          <w:bCs/>
+          <w:lang w:val="fr-FR"/>
+        </w:rPr>
+        <w:t>………………………………………………………………………………..3</w:t>
+      </w:r>
+    </w:p>
+    <w:p>
+      <w:pPr>
+        <w:pStyle w:val="Default"/>
+        <w:jc w:val="both"/>
+        <w:rPr>
+          <w:rFonts w:asciiTheme="minorHAnsi" w:hAnsiTheme="minorHAnsi"/>
+          <w:b/>
+          <w:bCs/>
+          <w:lang w:val="fr-FR"/>
+        </w:rPr>
+      </w:pPr>
+      <w:r>
+        <w:rPr>
+          <w:rFonts w:asciiTheme="minorHAnsi" w:hAnsiTheme="minorHAnsi"/>
           <w:b/>
           <w:bCs/>
           <w:lang w:val="fr-FR"/>
@@ -1498,9 +1508,9 @@
         <w:pStyle w:val="Default"/>
         <w:jc w:val="both"/>
         <w:rPr>
-          <w:b/>
-          <w:bCs/>
-          <w:sz w:val="21"/>
+          <w:rFonts w:asciiTheme="minorHAnsi" w:hAnsiTheme="minorHAnsi"/>
+          <w:b/>
+          <w:bCs/>
           <w:lang w:val="fr-FR"/>
         </w:rPr>
       </w:pPr>
@@ -1518,19 +1528,20 @@
         <w:ind w:left="737" w:hanging="454"/>
         <w:jc w:val="both"/>
         <w:rPr>
-          <w:b/>
-          <w:bCs/>
-          <w:sz w:val="21"/>
-          <w:lang w:val="fr-FR"/>
-        </w:rPr>
-      </w:pPr>
-      <w:r>
-        <w:rPr>
-          <w:b/>
-          <w:bCs/>
-          <w:lang w:val="fr-FR"/>
-        </w:rPr>
-        <w:t xml:space="preserve"> PRESENTATION SYNTHETIQUE DU PROJET……………………..………………x</w:t>
+          <w:rFonts w:asciiTheme="minorHAnsi" w:hAnsiTheme="minorHAnsi"/>
+          <w:b/>
+          <w:bCs/>
+          <w:lang w:val="fr-FR"/>
+        </w:rPr>
+      </w:pPr>
+      <w:r>
+        <w:rPr>
+          <w:rFonts w:asciiTheme="minorHAnsi" w:hAnsiTheme="minorHAnsi"/>
+          <w:b/>
+          <w:bCs/>
+          <w:lang w:val="fr-FR"/>
+        </w:rPr>
+        <w:t>PRESENTATION SYNTHETIQUE DU PROJET……………………..………………x</w:t>
       </w:r>
     </w:p>
     <w:p>
@@ -1543,26 +1554,18 @@
         <w:ind w:left="1077" w:hanging="57"/>
         <w:jc w:val="both"/>
         <w:rPr>
-          <w:lang w:val="fr-FR"/>
-        </w:rPr>
-      </w:pPr>
-      <w:r>
-        <w:rPr>
-          <w:b/>
-          <w:bCs/>
-          <w:lang w:val="fr-FR"/>
-        </w:rPr>
-        <w:t>S</w:t>
-      </w:r>
-      <w:r>
-        <w:rPr>
-          <w:b/>
-          <w:bCs/>
-          <w:sz w:val="21"/>
-          <w:szCs w:val="21"/>
-          <w:lang w:val="fr-FR"/>
-        </w:rPr>
-        <w:t>ITUATION INITIALE ET INTERET DU PROJET……………………………………….x</w:t>
+          <w:rFonts w:asciiTheme="minorHAnsi" w:hAnsiTheme="minorHAnsi"/>
+          <w:lang w:val="fr-FR"/>
+        </w:rPr>
+      </w:pPr>
+      <w:r>
+        <w:rPr>
+          <w:rFonts w:asciiTheme="minorHAnsi" w:hAnsiTheme="minorHAnsi"/>
+          <w:b/>
+          <w:bCs/>
+          <w:lang w:val="fr-FR"/>
+        </w:rPr>
+        <w:t>SITUATION INITIALE ET INTERET DU PROJET……………………………………….x</w:t>
       </w:r>
     </w:p>
     <w:p>
@@ -1574,24 +1577,18 @@
         </w:numPr>
         <w:ind w:left="1077" w:hanging="57"/>
         <w:jc w:val="both"/>
-      </w:pPr>
-      <w:r>
-        <w:rPr>
-          <w:b/>
-          <w:bCs/>
-          <w:lang w:val="fr-FR"/>
-        </w:rPr>
-        <w:t>O</w:t>
-      </w:r>
-      <w:r>
-        <w:rPr>
-          <w:b/>
-          <w:bCs/>
-          <w:sz w:val="21"/>
-          <w:szCs w:val="21"/>
-          <w:lang w:val="fr-FR"/>
-        </w:rPr>
-        <w:t>BJECTIFS A REALISER…………………………………………………………………….x</w:t>
+        <w:rPr>
+          <w:rFonts w:asciiTheme="minorHAnsi" w:hAnsiTheme="minorHAnsi"/>
+        </w:rPr>
+      </w:pPr>
+      <w:r>
+        <w:rPr>
+          <w:rFonts w:asciiTheme="minorHAnsi" w:hAnsiTheme="minorHAnsi"/>
+          <w:b/>
+          <w:bCs/>
+          <w:lang w:val="fr-FR"/>
+        </w:rPr>
+        <w:t>OBJECTIFS A REALISER…………………………………………………………………….x</w:t>
       </w:r>
     </w:p>
     <w:p>
@@ -1603,24 +1600,18 @@
         </w:numPr>
         <w:ind w:left="1077" w:hanging="57"/>
         <w:jc w:val="both"/>
-      </w:pPr>
-      <w:r>
-        <w:rPr>
-          <w:b/>
-          <w:bCs/>
-          <w:lang w:val="fr-FR"/>
-        </w:rPr>
-        <w:t>M</w:t>
-      </w:r>
-      <w:r>
-        <w:rPr>
-          <w:b/>
-          <w:bCs/>
-          <w:sz w:val="21"/>
-          <w:szCs w:val="21"/>
-          <w:lang w:val="fr-FR"/>
-        </w:rPr>
-        <w:t>ODALITES ET PLANNING PREVISIONNEL…………………………………………...x</w:t>
+        <w:rPr>
+          <w:rFonts w:asciiTheme="minorHAnsi" w:hAnsiTheme="minorHAnsi"/>
+        </w:rPr>
+      </w:pPr>
+      <w:r>
+        <w:rPr>
+          <w:rFonts w:asciiTheme="minorHAnsi" w:hAnsiTheme="minorHAnsi"/>
+          <w:b/>
+          <w:bCs/>
+          <w:lang w:val="fr-FR"/>
+        </w:rPr>
+        <w:t>MODALITES ET PLANNING PREVISIONNEL…………………………………………...x</w:t>
       </w:r>
     </w:p>
     <w:p>
@@ -1633,19 +1624,20 @@
         <w:ind w:left="737" w:hanging="454"/>
         <w:jc w:val="both"/>
         <w:rPr>
-          <w:b/>
-          <w:bCs/>
-          <w:sz w:val="21"/>
-          <w:lang w:val="fr-FR"/>
-        </w:rPr>
-      </w:pPr>
-      <w:r>
-        <w:rPr>
-          <w:b/>
-          <w:bCs/>
-          <w:lang w:val="fr-FR"/>
-        </w:rPr>
-        <w:t xml:space="preserve"> ANALYSE ET CONCEPTION…………………………………………………………...x</w:t>
+          <w:rFonts w:asciiTheme="minorHAnsi" w:hAnsiTheme="minorHAnsi"/>
+          <w:b/>
+          <w:bCs/>
+          <w:lang w:val="fr-FR"/>
+        </w:rPr>
+      </w:pPr>
+      <w:r>
+        <w:rPr>
+          <w:rFonts w:asciiTheme="minorHAnsi" w:hAnsiTheme="minorHAnsi"/>
+          <w:b/>
+          <w:bCs/>
+          <w:lang w:val="fr-FR"/>
+        </w:rPr>
+        <w:t>ANALYSE ET CONCEPTION…………………………………………………………...x</w:t>
       </w:r>
     </w:p>
     <w:p>
@@ -1658,26 +1650,18 @@
         <w:ind w:left="1077" w:hanging="57"/>
         <w:jc w:val="both"/>
         <w:rPr>
-          <w:lang w:val="fr-FR"/>
-        </w:rPr>
-      </w:pPr>
-      <w:r>
-        <w:rPr>
-          <w:b/>
-          <w:bCs/>
-          <w:lang w:val="fr-FR"/>
-        </w:rPr>
-        <w:t>A</w:t>
-      </w:r>
-      <w:r>
-        <w:rPr>
-          <w:b/>
-          <w:bCs/>
-          <w:sz w:val="21"/>
-          <w:szCs w:val="21"/>
-          <w:lang w:val="fr-FR"/>
-        </w:rPr>
-        <w:t>NALYSE DU JEU A DEVELOPPER………………………………………………………..x</w:t>
+          <w:rFonts w:asciiTheme="minorHAnsi" w:hAnsiTheme="minorHAnsi"/>
+          <w:lang w:val="fr-FR"/>
+        </w:rPr>
+      </w:pPr>
+      <w:r>
+        <w:rPr>
+          <w:rFonts w:asciiTheme="minorHAnsi" w:hAnsiTheme="minorHAnsi"/>
+          <w:b/>
+          <w:bCs/>
+          <w:lang w:val="fr-FR"/>
+        </w:rPr>
+        <w:t>ANALYSE DU JEU A DEVELOPPER………………………………………………………..x</w:t>
       </w:r>
     </w:p>
     <w:p>
@@ -1689,9 +1673,13 @@
         </w:numPr>
         <w:ind w:left="1587" w:hanging="113"/>
         <w:jc w:val="both"/>
-      </w:pPr>
-      <w:r>
-        <w:rPr>
+        <w:rPr>
+          <w:rFonts w:asciiTheme="minorHAnsi" w:hAnsiTheme="minorHAnsi"/>
+        </w:rPr>
+      </w:pPr>
+      <w:r>
+        <w:rPr>
+          <w:rFonts w:asciiTheme="minorHAnsi" w:hAnsiTheme="minorHAnsi"/>
           <w:lang w:val="fr-FR"/>
         </w:rPr>
         <w:t>Présentation du moteur Unity………………………………………………………..x</w:t>
@@ -1707,11 +1695,13 @@
         <w:ind w:left="1587" w:hanging="113"/>
         <w:jc w:val="both"/>
         <w:rPr>
-          <w:lang w:val="fr-FR"/>
-        </w:rPr>
-      </w:pPr>
-      <w:r>
-        <w:rPr>
+          <w:rFonts w:asciiTheme="minorHAnsi" w:hAnsiTheme="minorHAnsi"/>
+          <w:lang w:val="fr-FR"/>
+        </w:rPr>
+      </w:pPr>
+      <w:r>
+        <w:rPr>
+          <w:rFonts w:asciiTheme="minorHAnsi" w:hAnsiTheme="minorHAnsi"/>
           <w:lang w:val="fr-FR"/>
         </w:rPr>
         <w:t>Présentation des autres outils utilisé……………………………………………..x</w:t>
@@ -1727,11 +1717,13 @@
         <w:ind w:left="1587" w:hanging="113"/>
         <w:jc w:val="both"/>
         <w:rPr>
-          <w:lang w:val="fr-FR"/>
-        </w:rPr>
-      </w:pPr>
-      <w:r>
-        <w:rPr>
+          <w:rFonts w:asciiTheme="minorHAnsi" w:hAnsiTheme="minorHAnsi"/>
+          <w:lang w:val="fr-FR"/>
+        </w:rPr>
+      </w:pPr>
+      <w:r>
+        <w:rPr>
+          <w:rFonts w:asciiTheme="minorHAnsi" w:hAnsiTheme="minorHAnsi"/>
           <w:lang w:val="fr-FR"/>
         </w:rPr>
         <w:t>Cas d'utilisation de l'application…………………………………………………….x</w:t>
@@ -1747,11 +1739,13 @@
         <w:ind w:left="1587" w:hanging="113"/>
         <w:jc w:val="both"/>
         <w:rPr>
-          <w:lang w:val="fr-FR"/>
-        </w:rPr>
-      </w:pPr>
-      <w:r>
-        <w:rPr>
+          <w:rFonts w:asciiTheme="minorHAnsi" w:hAnsiTheme="minorHAnsi"/>
+          <w:lang w:val="fr-FR"/>
+        </w:rPr>
+      </w:pPr>
+      <w:r>
+        <w:rPr>
+          <w:rFonts w:asciiTheme="minorHAnsi" w:hAnsiTheme="minorHAnsi"/>
           <w:lang w:val="fr-FR"/>
         </w:rPr>
         <w:t>Diagramme de classes………………………………………………………………….x</w:t>
@@ -1766,24 +1760,18 @@
         </w:numPr>
         <w:ind w:left="1077" w:hanging="57"/>
         <w:jc w:val="both"/>
-      </w:pPr>
-      <w:r>
-        <w:rPr>
-          <w:b/>
-          <w:bCs/>
-          <w:lang w:val="fr-FR"/>
-        </w:rPr>
-        <w:t>C</w:t>
-      </w:r>
-      <w:r>
-        <w:rPr>
-          <w:b/>
-          <w:bCs/>
-          <w:sz w:val="21"/>
-          <w:szCs w:val="21"/>
-          <w:lang w:val="fr-FR"/>
-        </w:rPr>
-        <w:t>ONCEPTION DE L'APPLICATION…………………………….………………………….x</w:t>
+        <w:rPr>
+          <w:rFonts w:asciiTheme="minorHAnsi" w:hAnsiTheme="minorHAnsi"/>
+        </w:rPr>
+      </w:pPr>
+      <w:r>
+        <w:rPr>
+          <w:rFonts w:asciiTheme="minorHAnsi" w:hAnsiTheme="minorHAnsi"/>
+          <w:b/>
+          <w:bCs/>
+          <w:lang w:val="fr-FR"/>
+        </w:rPr>
+        <w:t>CONCEPTION DE L'APPLICATION…………………………….………………………….x</w:t>
       </w:r>
     </w:p>
     <w:p>
@@ -1794,12 +1782,16 @@
           <w:numId w:val="14"/>
         </w:numPr>
         <w:jc w:val="both"/>
-      </w:pPr>
-      <w:r>
-        <w:rPr>
-          <w:lang w:val="fr-FR"/>
-        </w:rPr>
-        <w:t xml:space="preserve">  Génération d'un niveau…………………………………….………………………….x</w:t>
+        <w:rPr>
+          <w:rFonts w:asciiTheme="minorHAnsi" w:hAnsiTheme="minorHAnsi"/>
+        </w:rPr>
+      </w:pPr>
+      <w:r>
+        <w:rPr>
+          <w:rFonts w:asciiTheme="minorHAnsi" w:hAnsiTheme="minorHAnsi"/>
+          <w:lang w:val="fr-FR"/>
+        </w:rPr>
+        <w:t>Génération d'un niveau…………………………………….………………………….x</w:t>
       </w:r>
     </w:p>
     <w:p>
@@ -1810,12 +1802,16 @@
           <w:numId w:val="14"/>
         </w:numPr>
         <w:jc w:val="both"/>
-      </w:pPr>
-      <w:r>
-        <w:rPr>
-          <w:lang w:val="fr-FR"/>
-        </w:rPr>
-        <w:t xml:space="preserve">     Édition d'un niveau………………………………………….…………………..……..x</w:t>
+        <w:rPr>
+          <w:rFonts w:asciiTheme="minorHAnsi" w:hAnsiTheme="minorHAnsi"/>
+        </w:rPr>
+      </w:pPr>
+      <w:r>
+        <w:rPr>
+          <w:rFonts w:asciiTheme="minorHAnsi" w:hAnsiTheme="minorHAnsi"/>
+          <w:lang w:val="fr-FR"/>
+        </w:rPr>
+        <w:t>Édition d'un niveau………………………………………….…………………..……..x</w:t>
       </w:r>
     </w:p>
     <w:p>
@@ -1826,12 +1822,16 @@
           <w:numId w:val="14"/>
         </w:numPr>
         <w:jc w:val="both"/>
-      </w:pPr>
-      <w:r>
-        <w:rPr>
-          <w:lang w:val="fr-FR"/>
-        </w:rPr>
-        <w:t xml:space="preserve">     Menu de jeu……………………………………………………………………………….x</w:t>
+        <w:rPr>
+          <w:rFonts w:asciiTheme="minorHAnsi" w:hAnsiTheme="minorHAnsi"/>
+        </w:rPr>
+      </w:pPr>
+      <w:r>
+        <w:rPr>
+          <w:rFonts w:asciiTheme="minorHAnsi" w:hAnsiTheme="minorHAnsi"/>
+          <w:lang w:val="fr-FR"/>
+        </w:rPr>
+        <w:t>Menu de jeu……………………………………………………………………………….x</w:t>
       </w:r>
     </w:p>
     <w:p>
@@ -1842,12 +1842,16 @@
           <w:numId w:val="14"/>
         </w:numPr>
         <w:jc w:val="both"/>
-      </w:pPr>
-      <w:r>
-        <w:rPr>
-          <w:lang w:val="fr-FR"/>
-        </w:rPr>
-        <w:t xml:space="preserve">     Entité joueur……………………………………………………………………………….x</w:t>
+        <w:rPr>
+          <w:rFonts w:asciiTheme="minorHAnsi" w:hAnsiTheme="minorHAnsi"/>
+        </w:rPr>
+      </w:pPr>
+      <w:r>
+        <w:rPr>
+          <w:rFonts w:asciiTheme="minorHAnsi" w:hAnsiTheme="minorHAnsi"/>
+          <w:lang w:val="fr-FR"/>
+        </w:rPr>
+        <w:t>Entité joueur……………………………………………………………………………….x</w:t>
       </w:r>
     </w:p>
     <w:p>
@@ -1858,12 +1862,16 @@
           <w:numId w:val="14"/>
         </w:numPr>
         <w:jc w:val="both"/>
-      </w:pPr>
-      <w:r>
-        <w:rPr>
-          <w:lang w:val="fr-FR"/>
-        </w:rPr>
-        <w:t xml:space="preserve">     Eléments jeu..................................................................................x</w:t>
+        <w:rPr>
+          <w:rFonts w:asciiTheme="minorHAnsi" w:hAnsiTheme="minorHAnsi"/>
+        </w:rPr>
+      </w:pPr>
+      <w:r>
+        <w:rPr>
+          <w:rFonts w:asciiTheme="minorHAnsi" w:hAnsiTheme="minorHAnsi"/>
+          <w:lang w:val="fr-FR"/>
+        </w:rPr>
+        <w:t>Eléments jeu..................................................................................x</w:t>
       </w:r>
     </w:p>
     <w:p>
@@ -1875,24 +1883,18 @@
         </w:numPr>
         <w:ind w:left="1077" w:hanging="57"/>
         <w:jc w:val="both"/>
-      </w:pPr>
-      <w:r>
-        <w:rPr>
-          <w:b/>
-          <w:bCs/>
-          <w:lang w:val="fr-FR"/>
-        </w:rPr>
-        <w:t>M</w:t>
-      </w:r>
-      <w:r>
-        <w:rPr>
-          <w:b/>
-          <w:bCs/>
-          <w:sz w:val="21"/>
-          <w:szCs w:val="21"/>
-          <w:lang w:val="fr-FR"/>
-        </w:rPr>
-        <w:t>ODULES ET FONCTIONNALITES………………………………………………………..x</w:t>
+        <w:rPr>
+          <w:rFonts w:asciiTheme="minorHAnsi" w:hAnsiTheme="minorHAnsi"/>
+        </w:rPr>
+      </w:pPr>
+      <w:r>
+        <w:rPr>
+          <w:rFonts w:asciiTheme="minorHAnsi" w:hAnsiTheme="minorHAnsi"/>
+          <w:b/>
+          <w:bCs/>
+          <w:lang w:val="fr-FR"/>
+        </w:rPr>
+        <w:t>MODULES ET FONCTIONNALITES………………………………………………………..x</w:t>
       </w:r>
     </w:p>
     <w:p>
@@ -1903,12 +1905,16 @@
           <w:numId w:val="14"/>
         </w:numPr>
         <w:jc w:val="both"/>
-      </w:pPr>
-      <w:r>
-        <w:rPr>
-          <w:lang w:val="fr-FR"/>
-        </w:rPr>
-        <w:t xml:space="preserve">     La gestion du son………………………………………………………………………..x</w:t>
+        <w:rPr>
+          <w:rFonts w:asciiTheme="minorHAnsi" w:hAnsiTheme="minorHAnsi"/>
+        </w:rPr>
+      </w:pPr>
+      <w:r>
+        <w:rPr>
+          <w:rFonts w:asciiTheme="minorHAnsi" w:hAnsiTheme="minorHAnsi"/>
+          <w:lang w:val="fr-FR"/>
+        </w:rPr>
+        <w:t>La gestion du son………………………………………………………………………..x</w:t>
       </w:r>
     </w:p>
     <w:p>
@@ -1919,12 +1925,16 @@
           <w:numId w:val="14"/>
         </w:numPr>
         <w:jc w:val="both"/>
-      </w:pPr>
-      <w:r>
-        <w:rPr>
-          <w:lang w:val="fr-FR"/>
-        </w:rPr>
-        <w:t xml:space="preserve">     La gestion de internationalisation………………………………………………….x</w:t>
+        <w:rPr>
+          <w:rFonts w:asciiTheme="minorHAnsi" w:hAnsiTheme="minorHAnsi"/>
+        </w:rPr>
+      </w:pPr>
+      <w:r>
+        <w:rPr>
+          <w:rFonts w:asciiTheme="minorHAnsi" w:hAnsiTheme="minorHAnsi"/>
+          <w:lang w:val="fr-FR"/>
+        </w:rPr>
+        <w:t>La gestion de internationalisation………………………………………………….x</w:t>
       </w:r>
     </w:p>
     <w:p>
@@ -1935,12 +1945,16 @@
           <w:numId w:val="14"/>
         </w:numPr>
         <w:jc w:val="both"/>
-      </w:pPr>
-      <w:r>
-        <w:rPr>
-          <w:lang w:val="fr-FR"/>
-        </w:rPr>
-        <w:t xml:space="preserve"> Le système de sauvegarde…………………………………………………………..x</w:t>
+        <w:rPr>
+          <w:rFonts w:asciiTheme="minorHAnsi" w:hAnsiTheme="minorHAnsi"/>
+        </w:rPr>
+      </w:pPr>
+      <w:r>
+        <w:rPr>
+          <w:rFonts w:asciiTheme="minorHAnsi" w:hAnsiTheme="minorHAnsi"/>
+          <w:lang w:val="fr-FR"/>
+        </w:rPr>
+        <w:t>Le système de sauvegarde…………………………………………………………..x</w:t>
       </w:r>
     </w:p>
     <w:p>
@@ -1952,15 +1966,18 @@
         </w:numPr>
         <w:ind w:left="794" w:hanging="510"/>
         <w:jc w:val="both"/>
-      </w:pPr>
-      <w:r>
-        <w:rPr>
-          <w:b/>
-          <w:bCs/>
-          <w:lang w:val="fr-FR"/>
-        </w:rPr>
-        <w:lastRenderedPageBreak/>
-        <w:t xml:space="preserve"> BILAN DU TRAVAIL…………………………………………………………………….x</w:t>
+        <w:rPr>
+          <w:rFonts w:asciiTheme="minorHAnsi" w:hAnsiTheme="minorHAnsi"/>
+        </w:rPr>
+      </w:pPr>
+      <w:r>
+        <w:rPr>
+          <w:rFonts w:asciiTheme="minorHAnsi" w:hAnsiTheme="minorHAnsi"/>
+          <w:b/>
+          <w:bCs/>
+          <w:lang w:val="fr-FR"/>
+        </w:rPr>
+        <w:t>BILAN DU TRAVAIL…………………………………………………………………….x</w:t>
       </w:r>
     </w:p>
     <w:p>
@@ -1969,9 +1986,9 @@
         <w:ind w:left="284"/>
         <w:jc w:val="both"/>
         <w:rPr>
-          <w:b/>
-          <w:bCs/>
-          <w:sz w:val="21"/>
+          <w:rFonts w:asciiTheme="minorHAnsi" w:hAnsiTheme="minorHAnsi"/>
+          <w:b/>
+          <w:bCs/>
           <w:lang w:val="fr-FR"/>
         </w:rPr>
       </w:pPr>
@@ -1982,14 +1999,15 @@
         <w:ind w:left="794" w:hanging="510"/>
         <w:jc w:val="both"/>
         <w:rPr>
-          <w:b/>
-          <w:bCs/>
-          <w:sz w:val="21"/>
-          <w:lang w:val="fr-FR"/>
-        </w:rPr>
-      </w:pPr>
-      <w:r>
-        <w:rPr>
+          <w:rFonts w:asciiTheme="minorHAnsi" w:hAnsiTheme="minorHAnsi"/>
+          <w:b/>
+          <w:bCs/>
+          <w:lang w:val="fr-FR"/>
+        </w:rPr>
+      </w:pPr>
+      <w:r>
+        <w:rPr>
+          <w:rFonts w:asciiTheme="minorHAnsi" w:hAnsiTheme="minorHAnsi"/>
           <w:b/>
           <w:bCs/>
           <w:lang w:val="fr-FR"/>
@@ -2003,9 +2021,9 @@
         <w:ind w:left="794" w:hanging="510"/>
         <w:jc w:val="both"/>
         <w:rPr>
-          <w:b/>
-          <w:bCs/>
-          <w:sz w:val="21"/>
+          <w:rFonts w:asciiTheme="minorHAnsi" w:hAnsiTheme="minorHAnsi"/>
+          <w:b/>
+          <w:bCs/>
           <w:lang w:val="fr-FR"/>
         </w:rPr>
       </w:pPr>
@@ -2016,14 +2034,15 @@
         <w:ind w:left="794" w:hanging="510"/>
         <w:jc w:val="both"/>
         <w:rPr>
-          <w:b/>
-          <w:bCs/>
-          <w:sz w:val="21"/>
-          <w:lang w:val="fr-FR"/>
-        </w:rPr>
-      </w:pPr>
-      <w:r>
-        <w:rPr>
+          <w:rFonts w:asciiTheme="minorHAnsi" w:hAnsiTheme="minorHAnsi"/>
+          <w:b/>
+          <w:bCs/>
+          <w:lang w:val="fr-FR"/>
+        </w:rPr>
+      </w:pPr>
+      <w:r>
+        <w:rPr>
+          <w:rFonts w:asciiTheme="minorHAnsi" w:hAnsiTheme="minorHAnsi"/>
           <w:b/>
           <w:bCs/>
           <w:lang w:val="fr-FR"/>
@@ -2037,9 +2056,9 @@
         <w:ind w:left="794" w:hanging="510"/>
         <w:jc w:val="both"/>
         <w:rPr>
-          <w:b/>
-          <w:bCs/>
-          <w:sz w:val="21"/>
+          <w:rFonts w:asciiTheme="minorHAnsi" w:hAnsiTheme="minorHAnsi"/>
+          <w:b/>
+          <w:bCs/>
           <w:lang w:val="fr-FR"/>
         </w:rPr>
       </w:pPr>
@@ -2050,14 +2069,15 @@
         <w:ind w:left="794" w:hanging="510"/>
         <w:jc w:val="both"/>
         <w:rPr>
-          <w:b/>
-          <w:bCs/>
-          <w:sz w:val="21"/>
-          <w:lang w:val="fr-FR"/>
-        </w:rPr>
-      </w:pPr>
-      <w:r>
-        <w:rPr>
+          <w:rFonts w:asciiTheme="minorHAnsi" w:hAnsiTheme="minorHAnsi"/>
+          <w:b/>
+          <w:bCs/>
+          <w:lang w:val="fr-FR"/>
+        </w:rPr>
+      </w:pPr>
+      <w:r>
+        <w:rPr>
+          <w:rFonts w:asciiTheme="minorHAnsi" w:hAnsiTheme="minorHAnsi"/>
           <w:b/>
           <w:bCs/>
           <w:lang w:val="fr-FR"/>
@@ -2071,9 +2091,9 @@
         <w:ind w:left="794" w:hanging="510"/>
         <w:jc w:val="both"/>
         <w:rPr>
-          <w:b/>
-          <w:bCs/>
-          <w:sz w:val="21"/>
+          <w:rFonts w:asciiTheme="minorHAnsi" w:hAnsiTheme="minorHAnsi"/>
+          <w:b/>
+          <w:bCs/>
           <w:lang w:val="fr-FR"/>
         </w:rPr>
       </w:pPr>
@@ -2084,14 +2104,15 @@
         <w:ind w:left="794" w:hanging="510"/>
         <w:jc w:val="both"/>
         <w:rPr>
-          <w:b/>
-          <w:bCs/>
-          <w:sz w:val="21"/>
-          <w:lang w:val="fr-FR"/>
-        </w:rPr>
-      </w:pPr>
-      <w:r>
-        <w:rPr>
+          <w:rFonts w:asciiTheme="minorHAnsi" w:hAnsiTheme="minorHAnsi"/>
+          <w:b/>
+          <w:bCs/>
+          <w:lang w:val="fr-FR"/>
+        </w:rPr>
+      </w:pPr>
+      <w:r>
+        <w:rPr>
+          <w:rFonts w:asciiTheme="minorHAnsi" w:hAnsiTheme="minorHAnsi"/>
           <w:b/>
           <w:bCs/>
           <w:lang w:val="fr-FR"/>
@@ -2105,9 +2126,9 @@
         <w:ind w:left="794" w:hanging="510"/>
         <w:jc w:val="both"/>
         <w:rPr>
-          <w:b/>
-          <w:bCs/>
-          <w:sz w:val="21"/>
+          <w:rFonts w:asciiTheme="minorHAnsi" w:hAnsiTheme="minorHAnsi"/>
+          <w:b/>
+          <w:bCs/>
           <w:lang w:val="fr-FR"/>
         </w:rPr>
       </w:pPr>
@@ -2118,14 +2139,15 @@
         <w:ind w:left="794" w:hanging="510"/>
         <w:jc w:val="both"/>
         <w:rPr>
-          <w:b/>
-          <w:bCs/>
-          <w:sz w:val="21"/>
-          <w:lang w:val="fr-FR"/>
-        </w:rPr>
-      </w:pPr>
-      <w:r>
-        <w:rPr>
+          <w:rFonts w:asciiTheme="minorHAnsi" w:hAnsiTheme="minorHAnsi"/>
+          <w:b/>
+          <w:bCs/>
+          <w:lang w:val="fr-FR"/>
+        </w:rPr>
+      </w:pPr>
+      <w:r>
+        <w:rPr>
+          <w:rFonts w:asciiTheme="minorHAnsi" w:hAnsiTheme="minorHAnsi"/>
           <w:b/>
           <w:bCs/>
           <w:lang w:val="fr-FR"/>
@@ -2139,9 +2161,9 @@
         <w:ind w:left="794" w:hanging="510"/>
         <w:jc w:val="both"/>
         <w:rPr>
-          <w:b/>
-          <w:bCs/>
-          <w:sz w:val="21"/>
+          <w:rFonts w:asciiTheme="minorHAnsi" w:hAnsiTheme="minorHAnsi"/>
+          <w:b/>
+          <w:bCs/>
           <w:lang w:val="fr-FR"/>
         </w:rPr>
       </w:pPr>
@@ -2152,11 +2174,13 @@
         <w:ind w:left="794" w:hanging="510"/>
         <w:jc w:val="both"/>
         <w:rPr>
-          <w:lang w:val="fr-FR"/>
-        </w:rPr>
-      </w:pPr>
-      <w:r>
-        <w:rPr>
+          <w:rFonts w:asciiTheme="minorHAnsi" w:hAnsiTheme="minorHAnsi"/>
+          <w:lang w:val="fr-FR"/>
+        </w:rPr>
+      </w:pPr>
+      <w:r>
+        <w:rPr>
+          <w:rFonts w:asciiTheme="minorHAnsi" w:hAnsiTheme="minorHAnsi"/>
           <w:b/>
           <w:bCs/>
           <w:lang w:val="fr-FR"/>
@@ -2165,6 +2189,7 @@
       </w:r>
       <w:r>
         <w:rPr>
+          <w:rFonts w:asciiTheme="minorHAnsi" w:hAnsiTheme="minorHAnsi"/>
           <w:b/>
           <w:bCs/>
           <w:lang w:val="fr-FR"/>
@@ -2179,26 +2204,32 @@
         <w:ind w:left="794" w:hanging="510"/>
         <w:jc w:val="both"/>
         <w:rPr>
-          <w:lang w:val="fr-FR"/>
-        </w:rPr>
-      </w:pPr>
-      <w:r>
-        <w:rPr>
-          <w:b/>
-          <w:bCs/>
-          <w:lang w:val="fr-FR"/>
-        </w:rPr>
-        <w:tab/>
-      </w:r>
-      <w:r>
-        <w:rPr>
-          <w:b/>
-          <w:bCs/>
-          <w:lang w:val="fr-FR"/>
-        </w:rPr>
-        <w:tab/>
-        <w:t xml:space="preserve"> PRESENTATION DES SPRITES……………………………………………...x</w:t>
-      </w:r>
+          <w:rFonts w:asciiTheme="minorHAnsi" w:hAnsiTheme="minorHAnsi"/>
+          <w:lang w:val="fr-FR"/>
+        </w:rPr>
+      </w:pPr>
+      <w:r>
+        <w:rPr>
+          <w:rFonts w:asciiTheme="minorHAnsi" w:hAnsiTheme="minorHAnsi"/>
+          <w:b/>
+          <w:bCs/>
+          <w:lang w:val="fr-FR"/>
+        </w:rPr>
+        <w:t>PRESENTATION DES SPRITES……………………………………………...x</w:t>
+      </w:r>
+    </w:p>
+    <w:p>
+      <w:pPr>
+        <w:pStyle w:val="Default"/>
+        <w:ind w:left="794" w:hanging="510"/>
+        <w:jc w:val="both"/>
+        <w:rPr>
+          <w:b/>
+          <w:bCs/>
+          <w:sz w:val="21"/>
+          <w:lang w:val="fr-FR"/>
+        </w:rPr>
+      </w:pPr>
     </w:p>
     <w:p>
       <w:pPr>
@@ -2299,6 +2330,7 @@
           <w:szCs w:val="32"/>
           <w:lang w:val="fr-FR"/>
         </w:rPr>
+        <w:lastRenderedPageBreak/>
         <w:t>INTRODUCTION</w:t>
       </w:r>
     </w:p>
@@ -2330,7 +2362,31 @@
           <w:lang w:val="fr-FR"/>
         </w:rPr>
         <w:tab/>
-        <w:t xml:space="preserve">Nous sommes un groupe d'étudiant en deuxième année à l'Institut Universitaire et Technologique (I.U.T) Informatique de Clermont-Ferrand. Dans le cadre de </w:t>
+        <w:t>Nous sommes un groupe d'étudiant</w:t>
+      </w:r>
+      <w:r>
+        <w:rPr>
+          <w:lang w:val="fr-FR"/>
+        </w:rPr>
+        <w:t xml:space="preserve"> en Informatique</w:t>
+      </w:r>
+      <w:r>
+        <w:rPr>
+          <w:lang w:val="fr-FR"/>
+        </w:rPr>
+        <w:t xml:space="preserve"> en deuxième année à l'Institut Universitaire et Technologique (I.U.T) </w:t>
+      </w:r>
+      <w:r>
+        <w:rPr>
+          <w:lang w:val="fr-FR"/>
+        </w:rPr>
+        <w:t xml:space="preserve">de </w:t>
+      </w:r>
+      <w:r>
+        <w:rPr>
+          <w:lang w:val="fr-FR"/>
+        </w:rPr>
+        <w:t xml:space="preserve">Clermont-Ferrand. Dans le cadre de </w:t>
       </w:r>
       <w:r>
         <w:rPr>
@@ -2428,7 +2484,19 @@
           <w:lang w:val="fr-FR"/>
         </w:rPr>
         <w:tab/>
-        <w:t xml:space="preserve">De par les grandes avancées dans le domaine du mobile et la démocratisation de celles-ci, le but de faire un jeu orienté Multi-plateforme est de toucher un maximum de «clients » potentiels. De plus l'intégration d'un tel jeu est facilité par </w:t>
+        <w:t>De par les grandes avancées dans le domaine d</w:t>
+      </w:r>
+      <w:r>
+        <w:rPr>
+          <w:lang w:val="fr-FR"/>
+        </w:rPr>
+        <w:t>es technologies</w:t>
+      </w:r>
+      <w:r>
+        <w:rPr>
+          <w:lang w:val="fr-FR"/>
+        </w:rPr>
+        <w:t xml:space="preserve"> mobile et la démocratisation de celles-ci, le but de faire un jeu orienté Multi-plateforme est de toucher un maximum de «clients » potentiels. De plus l'intégration d'un tel jeu est facilité par </w:t>
       </w:r>
       <w:r>
         <w:rPr>
@@ -2443,14 +2511,7 @@
         <w:rPr>
           <w:lang w:val="fr-FR"/>
         </w:rPr>
-        <w:t xml:space="preserve">. Cependant le développement mobile sous-entend d'exécuter le jeu sur </w:t>
-      </w:r>
-      <w:r>
-        <w:rPr>
-          <w:lang w:val="fr-FR"/>
-        </w:rPr>
-        <w:lastRenderedPageBreak/>
-        <w:t xml:space="preserve">des machines à performances moindres et à une taille d'écran réduite. De ce fait, la </w:t>
+        <w:t xml:space="preserve">. Cependant le développement mobile sous-entend d'exécuter le jeu sur des machines à performances moindres et à une taille d'écran réduite. De ce fait, la </w:t>
       </w:r>
       <w:r>
         <w:rPr>
@@ -2764,6 +2825,7 @@
           <w:szCs w:val="28"/>
           <w:lang w:val="fr-FR"/>
         </w:rPr>
+        <w:lastRenderedPageBreak/>
         <w:t xml:space="preserve">   Situation initiale et intérêt du projet</w:t>
       </w:r>
     </w:p>
@@ -2992,16 +3054,7 @@
           <w:lang w:val="fr-FR"/>
         </w:rPr>
         <w:tab/>
-        <w:t xml:space="preserve">Nous avons décidé de développer le jeu en 2 dimensions avec une vue du </w:t>
-      </w:r>
-      <w:r>
-        <w:rPr>
-          <w:rStyle w:val="eop"/>
-          <w:rFonts w:cs="Segoe UI"/>
-          <w:lang w:val="fr-FR"/>
-        </w:rPr>
-        <w:lastRenderedPageBreak/>
-        <w:t xml:space="preserve">dessus. Le contexte du jeu est une suite de niveaux sous forme d'énigmes, où une voiture devra réaliser les chemins proposés par le joueur afin de résoudre ces énigmes. Le jeu possédera à la fois un mode solo et un mode </w:t>
+        <w:t xml:space="preserve">Nous avons décidé de développer le jeu en 2 dimensions avec une vue du dessus. Le contexte du jeu est une suite de niveaux sous forme d'énigmes, où une voiture devra réaliser les chemins proposés par le joueur afin de résoudre ces énigmes. Le jeu possédera à la fois un mode solo et un mode </w:t>
       </w:r>
       <w:r>
         <w:rPr>
@@ -3823,14 +3876,7 @@
         <w:rPr>
           <w:lang w:val="fr-FR"/>
         </w:rPr>
-        <w:t xml:space="preserve">Le jeu devra être facile d'utilisation pour toutes personnes même novices sur </w:t>
-      </w:r>
-      <w:r>
-        <w:rPr>
-          <w:lang w:val="fr-FR"/>
-        </w:rPr>
-        <w:lastRenderedPageBreak/>
-        <w:t>les technologies mobiles</w:t>
+        <w:t>Le jeu devra être facile d'utilisation pour toutes personnes même novices sur les technologies mobiles</w:t>
       </w:r>
     </w:p>
     <w:p>
@@ -4167,7 +4213,19 @@
         <w:rPr>
           <w:lang w:val="fr-FR"/>
         </w:rPr>
-        <w:t xml:space="preserve"> (flèches de changements de direction, éléments de saut etc) sur la carte afin que le personnage puisse récolter la totalité des ressources dites « objectifs » et arriver sur la case d'arrivée.</w:t>
+        <w:t xml:space="preserve"> (flèches de changements de direction, saut</w:t>
+      </w:r>
+      <w:r>
+        <w:rPr>
+          <w:lang w:val="fr-FR"/>
+        </w:rPr>
+        <w:t>s...</w:t>
+      </w:r>
+      <w:r>
+        <w:rPr>
+          <w:lang w:val="fr-FR"/>
+        </w:rPr>
+        <w:t>) sur la carte afin que le personnage puisse récolter la totalité des ressources dites « objectifs » et arriver sur la case d'arrivée.</w:t>
       </w:r>
     </w:p>
     <w:p>
@@ -4204,7 +4262,6 @@
           <w:noProof/>
           <w:lang w:val="fr-FR" w:eastAsia="fr-FR" w:bidi="ar-SA"/>
         </w:rPr>
-        <w:lastRenderedPageBreak/>
         <w:drawing>
           <wp:anchor distT="0" distB="0" distL="0" distR="0" simplePos="0" relativeHeight="251663360" behindDoc="0" locked="0" layoutInCell="1" allowOverlap="1">
             <wp:simplePos x="0" y="0"/>
@@ -4508,6 +4565,7 @@
         <w:rPr>
           <w:lang w:val="fr-FR"/>
         </w:rPr>
+        <w:lastRenderedPageBreak/>
         <w:tab/>
       </w:r>
     </w:p>
@@ -5113,6 +5171,7 @@
           <w:color w:val="FF3333"/>
           <w:lang w:val="fr-FR"/>
         </w:rPr>
+        <w:lastRenderedPageBreak/>
         <w:t>diagramme de cas d'utilisations</w:t>
       </w:r>
       <w:r>
@@ -12067,6 +12126,37 @@
           <w:lang w:val="fr-FR"/>
         </w:rPr>
       </w:pPr>
+      <w:r>
+        <w:rPr>
+          <w:noProof/>
+          <w:lang w:val="fr-FR" w:eastAsia="fr-FR" w:bidi="ar-SA"/>
+        </w:rPr>
+        <w:pict>
+          <v:shape id="_x0000_s1096" type="#_x0000_t202" style="position:absolute;left:0;text-align:left;margin-left:-70.95pt;margin-top:12.1pt;width:595.5pt;height:25.5pt;z-index:251736064" filled="f" stroked="f">
+            <v:textbox>
+              <w:txbxContent>
+                <w:p>
+                  <w:pPr>
+                    <w:jc w:val="center"/>
+                    <w:rPr>
+                      <w:rFonts w:asciiTheme="minorHAnsi" w:hAnsiTheme="minorHAnsi"/>
+                      <w:sz w:val="22"/>
+                    </w:rPr>
+                  </w:pPr>
+                  <w:r>
+                    <w:rPr>
+                      <w:rFonts w:asciiTheme="minorHAnsi" w:hAnsiTheme="minorHAnsi"/>
+                      <w:sz w:val="22"/>
+                    </w:rPr>
+                    <w:t>Fig. n° : Hiérarchie des "Change Direction Elements"</w:t>
+                  </w:r>
+                </w:p>
+                <w:p/>
+              </w:txbxContent>
+            </v:textbox>
+          </v:shape>
+        </w:pict>
+      </w:r>
     </w:p>
     <w:p>
       <w:pPr>
@@ -13288,91 +13378,319 @@
         <w:pStyle w:val="Default"/>
         <w:jc w:val="both"/>
         <w:rPr>
-          <w:lang w:val="fr-FR"/>
-        </w:rPr>
-      </w:pPr>
-      <w:r>
-        <w:rPr>
+          <w:rFonts w:asciiTheme="minorHAnsi" w:hAnsiTheme="minorHAnsi"/>
+          <w:lang w:val="fr-FR"/>
+        </w:rPr>
+      </w:pPr>
+      <w:r>
+        <w:rPr>
+          <w:rFonts w:asciiTheme="minorHAnsi" w:hAnsiTheme="minorHAnsi"/>
           <w:lang w:val="fr-FR"/>
         </w:rPr>
         <w:tab/>
-        <w:t xml:space="preserve">Afin de pouvoir effectuer une traduction efficace du jeu, l'utilisation de Json nous a parut la plus adapté. Avent de commencer quoi que ce soit, il a été nécessaire de prendre la classe “SimpleJSON”, mis à disposition par la communautée. </w:t>
-      </w:r>
-    </w:p>
-    <w:p>
-      <w:pPr>
-        <w:pStyle w:val="Default"/>
-        <w:jc w:val="both"/>
-        <w:rPr>
-          <w:lang w:val="fr-FR"/>
-        </w:rPr>
-      </w:pPr>
-    </w:p>
-    <w:p>
-      <w:pPr>
-        <w:pStyle w:val="Default"/>
-        <w:jc w:val="both"/>
-        <w:rPr>
-          <w:lang w:val="fr-FR"/>
-        </w:rPr>
-      </w:pPr>
-      <w:r>
-        <w:rPr>
-          <w:lang w:val="fr-FR"/>
-        </w:rPr>
-        <w:tab/>
-        <w:t>La traduction pure est délégué à la classe “SimpleJSON”, à laquel nous avons ajouter une classe, “JsonReader”, qui s'occupe de la liaison entre le text à traduire et “SimpleJSON” faisant la traduction. “GlobalMultiling” permet tant qu'à lui de vérifier la langue du la machine de l'utilisateur et d'appeller JsonReader pour lui déléguer la traduction de chaque élément traduisible. “GlobalMultilingComponent”  s'occupe de gérer l'existance d'un GlobalMultiling. Voici la hiérarchie de l'</w:t>
-      </w:r>
-      <w:r>
-        <w:rPr>
-          <w:i/>
-          <w:iCs/>
-          <w:color w:val="FF3333"/>
-          <w:lang w:val="fr-FR"/>
-        </w:rPr>
-        <w:t>internationalisation</w:t>
-      </w:r>
-      <w:r>
-        <w:rPr>
-          <w:lang w:val="fr-FR"/>
-        </w:rPr>
-        <w:t> :</w:t>
-      </w:r>
-    </w:p>
-    <w:p>
-      <w:pPr>
-        <w:pStyle w:val="Default"/>
-        <w:jc w:val="both"/>
-        <w:rPr>
-          <w:lang w:val="fr-FR"/>
-        </w:rPr>
-      </w:pPr>
-    </w:p>
-    <w:p>
-      <w:pPr>
-        <w:pStyle w:val="Default"/>
-        <w:rPr>
-          <w:lang w:val="fr-FR"/>
-        </w:rPr>
-      </w:pPr>
-      <w:r>
-        <w:rPr>
+      </w:r>
+      <w:r>
+        <w:rPr>
+          <w:rFonts w:asciiTheme="minorHAnsi" w:hAnsiTheme="minorHAnsi"/>
+          <w:lang w:val="fr-FR"/>
+        </w:rPr>
+        <w:t>Notre application est traduite automatiquement suivant la langue de l'appareil sur lequel elle est lancé.</w:t>
+      </w:r>
+      <w:r>
+        <w:rPr>
+          <w:rFonts w:asciiTheme="minorHAnsi" w:hAnsiTheme="minorHAnsi"/>
+          <w:lang w:val="fr-FR"/>
+        </w:rPr>
+        <w:t xml:space="preserve"> Nous avons fait en sorte que les appareil</w:t>
+      </w:r>
+      <w:r>
+        <w:rPr>
+          <w:rFonts w:asciiTheme="minorHAnsi" w:hAnsiTheme="minorHAnsi"/>
+          <w:lang w:val="fr-FR"/>
+        </w:rPr>
+        <w:t>s</w:t>
+      </w:r>
+      <w:r>
+        <w:rPr>
+          <w:rFonts w:asciiTheme="minorHAnsi" w:hAnsiTheme="minorHAnsi"/>
+          <w:lang w:val="fr-FR"/>
+        </w:rPr>
+        <w:t xml:space="preserve"> </w:t>
+      </w:r>
+      <w:r>
+        <w:rPr>
+          <w:rFonts w:asciiTheme="minorHAnsi" w:hAnsiTheme="minorHAnsi"/>
+          <w:lang w:val="fr-FR"/>
+        </w:rPr>
+        <w:t>français</w:t>
+      </w:r>
+      <w:r>
+        <w:rPr>
+          <w:rFonts w:asciiTheme="minorHAnsi" w:hAnsiTheme="minorHAnsi"/>
+          <w:lang w:val="fr-FR"/>
+        </w:rPr>
+        <w:t xml:space="preserve"> ait une application en français et que les autres appareil</w:t>
+      </w:r>
+      <w:r>
+        <w:rPr>
+          <w:rFonts w:asciiTheme="minorHAnsi" w:hAnsiTheme="minorHAnsi"/>
+          <w:lang w:val="fr-FR"/>
+        </w:rPr>
+        <w:t>s</w:t>
+      </w:r>
+      <w:r>
+        <w:rPr>
+          <w:rFonts w:asciiTheme="minorHAnsi" w:hAnsiTheme="minorHAnsi"/>
+          <w:lang w:val="fr-FR"/>
+        </w:rPr>
+        <w:t xml:space="preserve"> aient une application en anglais. Ces traductions sont basé sur des fichier</w:t>
+      </w:r>
+      <w:r>
+        <w:rPr>
+          <w:rFonts w:asciiTheme="minorHAnsi" w:hAnsiTheme="minorHAnsi"/>
+          <w:lang w:val="fr-FR"/>
+        </w:rPr>
+        <w:t>s JSON</w:t>
+      </w:r>
+      <w:r>
+        <w:rPr>
+          <w:rFonts w:asciiTheme="minorHAnsi" w:hAnsiTheme="minorHAnsi"/>
+          <w:lang w:val="fr-FR"/>
+        </w:rPr>
+        <w:t xml:space="preserve"> qui fo</w:t>
+      </w:r>
+      <w:r>
+        <w:rPr>
+          <w:rFonts w:asciiTheme="minorHAnsi" w:hAnsiTheme="minorHAnsi"/>
+          <w:lang w:val="fr-FR"/>
+        </w:rPr>
+        <w:t>nt correspondre une traduction à</w:t>
+      </w:r>
+      <w:r>
+        <w:rPr>
+          <w:rFonts w:asciiTheme="minorHAnsi" w:hAnsiTheme="minorHAnsi"/>
+          <w:lang w:val="fr-FR"/>
+        </w:rPr>
+        <w:t xml:space="preserve"> une clé qui est identique sur chaque fichier. De cette façon le fichier anglais</w:t>
+      </w:r>
+      <w:r>
+        <w:rPr>
+          <w:rFonts w:asciiTheme="minorHAnsi" w:hAnsiTheme="minorHAnsi"/>
+          <w:lang w:val="fr-FR"/>
+        </w:rPr>
+        <w:t xml:space="preserve"> (string_en.json)</w:t>
+      </w:r>
+      <w:r>
+        <w:rPr>
+          <w:rFonts w:asciiTheme="minorHAnsi" w:hAnsiTheme="minorHAnsi"/>
+          <w:lang w:val="fr-FR"/>
+        </w:rPr>
+        <w:t xml:space="preserve"> fait correspondre à</w:t>
+      </w:r>
+      <w:r>
+        <w:rPr>
+          <w:rFonts w:asciiTheme="minorHAnsi" w:hAnsiTheme="minorHAnsi"/>
+          <w:lang w:val="fr-FR"/>
+        </w:rPr>
+        <w:t xml:space="preserve"> la clé "textPlay" la valeur "Play" alors que le fichier </w:t>
+      </w:r>
+      <w:r>
+        <w:rPr>
+          <w:rFonts w:asciiTheme="minorHAnsi" w:hAnsiTheme="minorHAnsi"/>
+          <w:lang w:val="fr-FR"/>
+        </w:rPr>
+        <w:t>français (string_fr.json)</w:t>
+      </w:r>
+      <w:r>
+        <w:rPr>
+          <w:rFonts w:asciiTheme="minorHAnsi" w:hAnsiTheme="minorHAnsi"/>
+          <w:lang w:val="fr-FR"/>
+        </w:rPr>
+        <w:t xml:space="preserve"> fait correspondre à la même clé "textPlay" la valeur "Jouer". </w:t>
+      </w:r>
+      <w:r>
+        <w:rPr>
+          <w:rFonts w:asciiTheme="minorHAnsi" w:hAnsiTheme="minorHAnsi"/>
+          <w:lang w:val="fr-FR"/>
+        </w:rPr>
+        <w:t>Ainsi il est très simple de rajouter une langue, il suffit de créer un fichier Json pour cette langue et l'application pourra être traduite</w:t>
+      </w:r>
+      <w:r>
+        <w:rPr>
+          <w:rFonts w:asciiTheme="minorHAnsi" w:hAnsiTheme="minorHAnsi"/>
+          <w:lang w:val="fr-FR"/>
+        </w:rPr>
+        <w:t xml:space="preserve"> </w:t>
+      </w:r>
+      <w:r>
+        <w:rPr>
+          <w:rFonts w:asciiTheme="minorHAnsi" w:hAnsiTheme="minorHAnsi"/>
+          <w:lang w:val="fr-FR"/>
+        </w:rPr>
+        <w:t>(par exemple string_es.json pour une traduction espagnol).</w:t>
+      </w:r>
+    </w:p>
+    <w:p>
+      <w:pPr>
+        <w:pStyle w:val="Default"/>
+        <w:jc w:val="both"/>
+        <w:rPr>
+          <w:rFonts w:asciiTheme="minorHAnsi" w:hAnsiTheme="minorHAnsi"/>
+          <w:lang w:val="fr-FR"/>
+        </w:rPr>
+      </w:pPr>
+    </w:p>
+    <w:p>
+      <w:pPr>
+        <w:pStyle w:val="Default"/>
+        <w:jc w:val="both"/>
+        <w:rPr>
+          <w:rFonts w:asciiTheme="minorHAnsi" w:hAnsiTheme="minorHAnsi"/>
+          <w:lang w:val="fr-FR"/>
+        </w:rPr>
+      </w:pPr>
+    </w:p>
+    <w:p>
+      <w:pPr>
+        <w:pStyle w:val="Default"/>
+        <w:jc w:val="both"/>
+        <w:rPr>
+          <w:rFonts w:asciiTheme="minorHAnsi" w:hAnsiTheme="minorHAnsi"/>
+          <w:b/>
+          <w:lang w:val="fr-FR"/>
+        </w:rPr>
+      </w:pPr>
+      <w:r>
+        <w:rPr>
+          <w:rFonts w:asciiTheme="minorHAnsi" w:hAnsiTheme="minorHAnsi"/>
+          <w:b/>
+          <w:lang w:val="fr-FR"/>
+        </w:rPr>
+        <w:t>Mécanisme de traduction</w:t>
+      </w:r>
+    </w:p>
+    <w:p>
+      <w:pPr>
+        <w:pStyle w:val="Default"/>
+        <w:jc w:val="both"/>
+        <w:rPr>
+          <w:rFonts w:asciiTheme="minorHAnsi" w:hAnsiTheme="minorHAnsi"/>
+          <w:b/>
+          <w:lang w:val="fr-FR"/>
+        </w:rPr>
+      </w:pPr>
+    </w:p>
+    <w:p>
+      <w:pPr>
+        <w:pStyle w:val="Default"/>
+        <w:jc w:val="both"/>
+        <w:rPr>
+          <w:rFonts w:asciiTheme="minorHAnsi" w:hAnsiTheme="minorHAnsi"/>
+          <w:lang w:val="fr-FR"/>
+        </w:rPr>
+      </w:pPr>
+      <w:r>
+        <w:rPr>
+          <w:rFonts w:asciiTheme="minorHAnsi" w:hAnsiTheme="minorHAnsi"/>
+          <w:lang w:val="fr-FR"/>
+        </w:rPr>
+        <w:t>Quatre classes sont impliqué dans la traduction d</w:t>
+      </w:r>
+      <w:r>
+        <w:rPr>
+          <w:rFonts w:asciiTheme="minorHAnsi" w:hAnsiTheme="minorHAnsi"/>
+          <w:lang w:val="fr-FR"/>
+        </w:rPr>
+        <w:t>es textes de notre application</w:t>
+      </w:r>
+      <w:r>
+        <w:rPr>
+          <w:rFonts w:asciiTheme="minorHAnsi" w:hAnsiTheme="minorHAnsi"/>
+          <w:lang w:val="fr-FR"/>
+        </w:rPr>
+        <w:t>.</w:t>
+      </w:r>
+    </w:p>
+    <w:p>
+      <w:pPr>
+        <w:pStyle w:val="Default"/>
+        <w:jc w:val="both"/>
+        <w:rPr>
+          <w:rFonts w:asciiTheme="minorHAnsi" w:hAnsiTheme="minorHAnsi"/>
+          <w:lang w:val="fr-FR"/>
+        </w:rPr>
+      </w:pPr>
+    </w:p>
+    <w:p>
+      <w:pPr>
+        <w:pStyle w:val="Default"/>
+        <w:jc w:val="both"/>
+        <w:rPr>
+          <w:rFonts w:asciiTheme="minorHAnsi" w:hAnsiTheme="minorHAnsi"/>
+          <w:lang w:val="fr-FR"/>
+        </w:rPr>
+      </w:pPr>
+    </w:p>
+    <w:p>
+      <w:pPr>
+        <w:pStyle w:val="Default"/>
+        <w:jc w:val="both"/>
+        <w:rPr>
+          <w:rFonts w:asciiTheme="minorHAnsi" w:hAnsiTheme="minorHAnsi"/>
+          <w:lang w:val="fr-FR"/>
+        </w:rPr>
+      </w:pPr>
+      <w:r>
+        <w:rPr>
+          <w:rFonts w:asciiTheme="minorHAnsi" w:hAnsiTheme="minorHAnsi"/>
           <w:noProof/>
           <w:lang w:val="fr-FR" w:eastAsia="fr-FR" w:bidi="ar-SA"/>
         </w:rPr>
+        <w:pict>
+          <v:shape id="_x0000_s1098" type="#_x0000_t202" style="position:absolute;left:0;text-align:left;margin-left:-70.95pt;margin-top:1.8pt;width:595.5pt;height:25.5pt;z-index:251738112" filled="f" stroked="f">
+            <v:textbox>
+              <w:txbxContent>
+                <w:p>
+                  <w:pPr>
+                    <w:jc w:val="center"/>
+                    <w:rPr>
+                      <w:rFonts w:asciiTheme="minorHAnsi" w:hAnsiTheme="minorHAnsi"/>
+                      <w:sz w:val="22"/>
+                    </w:rPr>
+                  </w:pPr>
+                  <w:r>
+                    <w:rPr>
+                      <w:rFonts w:asciiTheme="minorHAnsi" w:hAnsiTheme="minorHAnsi"/>
+                      <w:sz w:val="22"/>
+                    </w:rPr>
+                    <w:t>Fig. n° : Classes impliquées dans le mécanisme de traduction</w:t>
+                  </w:r>
+                </w:p>
+                <w:p/>
+              </w:txbxContent>
+            </v:textbox>
+          </v:shape>
+        </w:pict>
+      </w:r>
+      <w:r>
+        <w:rPr>
+          <w:rFonts w:asciiTheme="minorHAnsi" w:hAnsiTheme="minorHAnsi"/>
+          <w:noProof/>
+          <w:lang w:val="fr-FR" w:eastAsia="fr-FR" w:bidi="ar-SA"/>
+        </w:rPr>
         <w:drawing>
-          <wp:anchor distT="0" distB="0" distL="0" distR="0" simplePos="0" relativeHeight="251665408" behindDoc="0" locked="0" layoutInCell="1" allowOverlap="1">
+          <wp:anchor distT="0" distB="0" distL="114300" distR="114300" simplePos="0" relativeHeight="251737088" behindDoc="0" locked="0" layoutInCell="1" allowOverlap="1">
             <wp:simplePos x="0" y="0"/>
             <wp:positionH relativeFrom="column">
-              <wp:align>center</wp:align>
+              <wp:posOffset>23495</wp:posOffset>
             </wp:positionH>
             <wp:positionV relativeFrom="paragraph">
-              <wp:align>top</wp:align>
+              <wp:posOffset>-635</wp:posOffset>
             </wp:positionV>
-            <wp:extent cx="6120130" cy="4720590"/>
-            <wp:effectExtent l="0" t="0" r="0" b="0"/>
-            <wp:wrapSquare wrapText="largest"/>
-            <wp:docPr id="31" name="Picture"/>
+            <wp:extent cx="5762625" cy="2162175"/>
+            <wp:effectExtent l="19050" t="0" r="9525" b="0"/>
+            <wp:wrapTopAndBottom/>
+            <wp:docPr id="12" name="Image 1" descr="C:\Users\Cedric\Desktop\Sans titre-1.png"/>
             <wp:cNvGraphicFramePr>
               <a:graphicFrameLocks xmlns:a="http://schemas.openxmlformats.org/drawingml/2006/main" noChangeAspect="1"/>
             </wp:cNvGraphicFramePr>
@@ -13380,13 +13698,14 @@
               <a:graphicData uri="http://schemas.openxmlformats.org/drawingml/2006/picture">
                 <pic:pic xmlns:pic="http://schemas.openxmlformats.org/drawingml/2006/picture">
                   <pic:nvPicPr>
-                    <pic:cNvPr id="31" name="Picture"/>
+                    <pic:cNvPr id="0" name="Picture 1" descr="C:\Users\Cedric\Desktop\Sans titre-1.png"/>
                     <pic:cNvPicPr>
                       <a:picLocks noChangeAspect="1" noChangeArrowheads="1"/>
                     </pic:cNvPicPr>
                   </pic:nvPicPr>
                   <pic:blipFill>
                     <a:blip r:embed="rId43"/>
+                    <a:srcRect/>
                     <a:stretch>
                       <a:fillRect/>
                     </a:stretch>
@@ -13394,7 +13713,7 @@
                   <pic:spPr bwMode="auto">
                     <a:xfrm>
                       <a:off x="0" y="0"/>
-                      <a:ext cx="6120130" cy="4720590"/>
+                      <a:ext cx="5762625" cy="2162175"/>
                     </a:xfrm>
                     <a:prstGeom prst="rect">
                       <a:avLst/>
@@ -13419,43 +13738,249 @@
         <w:pStyle w:val="Default"/>
         <w:jc w:val="both"/>
         <w:rPr>
-          <w:lang w:val="fr-FR"/>
-        </w:rPr>
-      </w:pPr>
-      <w:r>
-        <w:rPr>
+          <w:rFonts w:asciiTheme="minorHAnsi" w:hAnsiTheme="minorHAnsi"/>
+          <w:lang w:val="fr-FR"/>
+        </w:rPr>
+      </w:pPr>
+    </w:p>
+    <w:p>
+      <w:pPr>
+        <w:pStyle w:val="Default"/>
+        <w:jc w:val="both"/>
+        <w:rPr>
+          <w:rFonts w:asciiTheme="minorHAnsi" w:hAnsiTheme="minorHAnsi"/>
+          <w:lang w:val="fr-FR"/>
+        </w:rPr>
+      </w:pPr>
+    </w:p>
+    <w:p>
+      <w:pPr>
+        <w:pStyle w:val="Default"/>
+        <w:jc w:val="both"/>
+        <w:rPr>
+          <w:rFonts w:asciiTheme="minorHAnsi" w:hAnsiTheme="minorHAnsi"/>
+          <w:lang w:val="fr-FR"/>
+        </w:rPr>
+      </w:pPr>
+      <w:r>
+        <w:rPr>
+          <w:rFonts w:asciiTheme="minorHAnsi" w:hAnsiTheme="minorHAnsi"/>
           <w:lang w:val="fr-FR"/>
         </w:rPr>
         <w:tab/>
-        <w:t>A chaque fois qu'un level est load la méthode “OnLevelWasLoaded” de GlobalMultilingComponent détruit le nouveau GlobalMultiling qui est créer afin de gérer le nombre d'instance de ce dernier. Après cela, la méthode “TranslateAll” du GlobalMultiling est appelé qui pour chaque élément traduisible appellera la méthode “Translate” qui utilise le JsonReader pour appeler le SimpleJSON.</w:t>
-      </w:r>
-    </w:p>
-    <w:p>
-      <w:pPr>
-        <w:pStyle w:val="Default"/>
-        <w:jc w:val="both"/>
-        <w:rPr>
-          <w:lang w:val="fr-FR"/>
-        </w:rPr>
-      </w:pPr>
-    </w:p>
-    <w:p>
-      <w:pPr>
-        <w:pStyle w:val="Default"/>
-        <w:jc w:val="both"/>
-        <w:rPr>
-          <w:lang w:val="fr-FR"/>
-        </w:rPr>
-      </w:pPr>
-    </w:p>
-    <w:p>
-      <w:pPr>
-        <w:pStyle w:val="Default"/>
-        <w:jc w:val="both"/>
-        <w:rPr>
-          <w:lang w:val="fr-FR"/>
-        </w:rPr>
-      </w:pPr>
+      </w:r>
+      <w:r>
+        <w:rPr>
+          <w:rFonts w:asciiTheme="minorHAnsi" w:hAnsiTheme="minorHAnsi"/>
+          <w:lang w:val="fr-FR"/>
+        </w:rPr>
+        <w:t>En réalité, l'entité SimpleJson n'est pas une classe mais le nom d'un fichier mis a notre disposition</w:t>
+      </w:r>
+      <w:r>
+        <w:rPr>
+          <w:rFonts w:asciiTheme="minorHAnsi" w:hAnsiTheme="minorHAnsi"/>
+          <w:lang w:val="fr-FR"/>
+        </w:rPr>
+        <w:t xml:space="preserve"> par la communau</w:t>
+      </w:r>
+      <w:r>
+        <w:rPr>
+          <w:rFonts w:asciiTheme="minorHAnsi" w:hAnsiTheme="minorHAnsi"/>
+          <w:lang w:val="fr-FR"/>
+        </w:rPr>
+        <w:t>té Uni</w:t>
+      </w:r>
+      <w:r>
+        <w:rPr>
+          <w:rFonts w:asciiTheme="minorHAnsi" w:hAnsiTheme="minorHAnsi"/>
+          <w:lang w:val="fr-FR"/>
+        </w:rPr>
+        <w:t>ty qui contient plusieurs classes permettant de lire un fichier JSON et d'en extraire des couples clé - valeur.</w:t>
+      </w:r>
+      <w:r>
+        <w:rPr>
+          <w:rFonts w:asciiTheme="minorHAnsi" w:hAnsiTheme="minorHAnsi"/>
+          <w:lang w:val="fr-FR"/>
+        </w:rPr>
+        <w:t xml:space="preserve"> </w:t>
+      </w:r>
+      <w:r>
+        <w:rPr>
+          <w:rFonts w:asciiTheme="minorHAnsi" w:hAnsiTheme="minorHAnsi"/>
+          <w:lang w:val="fr-FR"/>
+        </w:rPr>
+        <w:t>Pour facilité l'explication du mécanisme de traduction nous le considérerons comme une seule classe.</w:t>
+      </w:r>
+      <w:r>
+        <w:rPr>
+          <w:rFonts w:asciiTheme="minorHAnsi" w:hAnsiTheme="minorHAnsi"/>
+          <w:lang w:val="fr-FR"/>
+        </w:rPr>
+        <w:t xml:space="preserve"> </w:t>
+      </w:r>
+      <w:r>
+        <w:rPr>
+          <w:rFonts w:asciiTheme="minorHAnsi" w:hAnsiTheme="minorHAnsi"/>
+          <w:lang w:val="fr-FR"/>
+        </w:rPr>
+        <w:t xml:space="preserve">Les classes GlobalMultiling et GlobalMultilingComponent sont les classe qui s'occupe directement de traduire les textes dans l'application. GlobalMultiling est capable de traduire la totalité des textes d'une </w:t>
+      </w:r>
+      <w:r>
+        <w:rPr>
+          <w:rFonts w:asciiTheme="minorHAnsi" w:hAnsiTheme="minorHAnsi"/>
+          <w:lang w:val="fr-FR"/>
+        </w:rPr>
+        <w:t>scène</w:t>
+      </w:r>
+      <w:r>
+        <w:rPr>
+          <w:rFonts w:asciiTheme="minorHAnsi" w:hAnsiTheme="minorHAnsi"/>
+          <w:lang w:val="fr-FR"/>
+        </w:rPr>
+        <w:t xml:space="preserve"> ou de traduire uniquement un texte donné. </w:t>
+      </w:r>
+      <w:r>
+        <w:rPr>
+          <w:rFonts w:asciiTheme="minorHAnsi" w:hAnsiTheme="minorHAnsi"/>
+          <w:lang w:val="fr-FR"/>
+        </w:rPr>
+        <w:t xml:space="preserve">GlobalMultilingComponent ne fait qu'utiliser la classe GlobalMultiling mais elle a la particularité de pouvoir </w:t>
+      </w:r>
+      <w:r>
+        <w:rPr>
+          <w:rFonts w:asciiTheme="minorHAnsi" w:hAnsiTheme="minorHAnsi"/>
+          <w:lang w:val="fr-FR"/>
+        </w:rPr>
+        <w:t>être</w:t>
+      </w:r>
+      <w:r>
+        <w:rPr>
+          <w:rFonts w:asciiTheme="minorHAnsi" w:hAnsiTheme="minorHAnsi"/>
+          <w:lang w:val="fr-FR"/>
+        </w:rPr>
+        <w:t xml:space="preserve"> associé a un GameObject dans une scène. Enfin la classe JsonReader fait le lien entre ces deux classes et la classe SimpleJson. Il suffit de lui donner une clé et elle s'occupe de demander la lecture d'un fichier JSON pour obtenir la valeur associé</w:t>
+      </w:r>
+      <w:r>
+        <w:rPr>
+          <w:rFonts w:asciiTheme="minorHAnsi" w:hAnsiTheme="minorHAnsi"/>
+          <w:lang w:val="fr-FR"/>
+        </w:rPr>
+        <w:t>e</w:t>
+      </w:r>
+      <w:r>
+        <w:rPr>
+          <w:rFonts w:asciiTheme="minorHAnsi" w:hAnsiTheme="minorHAnsi"/>
+          <w:lang w:val="fr-FR"/>
+        </w:rPr>
+        <w:t>.</w:t>
+      </w:r>
+    </w:p>
+    <w:p>
+      <w:pPr>
+        <w:pStyle w:val="Default"/>
+        <w:jc w:val="both"/>
+        <w:rPr>
+          <w:rFonts w:asciiTheme="minorHAnsi" w:hAnsiTheme="minorHAnsi"/>
+          <w:lang w:val="fr-FR"/>
+        </w:rPr>
+      </w:pPr>
+    </w:p>
+    <w:p>
+      <w:pPr>
+        <w:pStyle w:val="Default"/>
+        <w:jc w:val="both"/>
+        <w:rPr>
+          <w:rFonts w:asciiTheme="minorHAnsi" w:hAnsiTheme="minorHAnsi"/>
+          <w:lang w:val="fr-FR"/>
+        </w:rPr>
+      </w:pPr>
+      <w:r>
+        <w:rPr>
+          <w:rFonts w:asciiTheme="minorHAnsi" w:hAnsiTheme="minorHAnsi"/>
+          <w:lang w:val="fr-FR"/>
+        </w:rPr>
+        <w:lastRenderedPageBreak/>
+        <w:tab/>
+      </w:r>
+      <w:r>
+        <w:rPr>
+          <w:rFonts w:asciiTheme="minorHAnsi" w:hAnsiTheme="minorHAnsi"/>
+          <w:lang w:val="fr-FR"/>
+        </w:rPr>
+        <w:t>Le fait que</w:t>
+      </w:r>
+      <w:r>
+        <w:rPr>
+          <w:rFonts w:asciiTheme="minorHAnsi" w:hAnsiTheme="minorHAnsi"/>
+          <w:lang w:val="fr-FR"/>
+        </w:rPr>
+        <w:t xml:space="preserve"> la classe</w:t>
+      </w:r>
+      <w:r>
+        <w:rPr>
+          <w:rFonts w:asciiTheme="minorHAnsi" w:hAnsiTheme="minorHAnsi"/>
+          <w:lang w:val="fr-FR"/>
+        </w:rPr>
+        <w:t xml:space="preserve"> GlobalMultilingComponent puisse être associé a un GameObject lui permet de détecter le chargement d'un nouvelle </w:t>
+      </w:r>
+      <w:r>
+        <w:rPr>
+          <w:rFonts w:asciiTheme="minorHAnsi" w:hAnsiTheme="minorHAnsi"/>
+          <w:lang w:val="fr-FR"/>
+        </w:rPr>
+        <w:t>scène</w:t>
+      </w:r>
+      <w:r>
+        <w:rPr>
+          <w:rFonts w:asciiTheme="minorHAnsi" w:hAnsiTheme="minorHAnsi"/>
+          <w:lang w:val="fr-FR"/>
+        </w:rPr>
+        <w:t>. Quand elle détecte qu'une scène est chargé elle recherche dans cette nouvelle scène tout les texte</w:t>
+      </w:r>
+      <w:r>
+        <w:rPr>
+          <w:rFonts w:asciiTheme="minorHAnsi" w:hAnsiTheme="minorHAnsi"/>
+          <w:lang w:val="fr-FR"/>
+        </w:rPr>
+        <w:t>s</w:t>
+      </w:r>
+      <w:r>
+        <w:rPr>
+          <w:rFonts w:asciiTheme="minorHAnsi" w:hAnsiTheme="minorHAnsi"/>
+          <w:lang w:val="fr-FR"/>
+        </w:rPr>
+        <w:t xml:space="preserve"> et demande leur traduction au JsonReader. Ainsi la totalité des scènes de l'applications sont traduite à l'utilisateur.</w:t>
+      </w:r>
+    </w:p>
+    <w:p>
+      <w:pPr>
+        <w:pStyle w:val="Default"/>
+        <w:jc w:val="both"/>
+        <w:rPr>
+          <w:lang w:val="fr-FR"/>
+        </w:rPr>
+      </w:pPr>
+      <w:r>
+        <w:rPr>
+          <w:rFonts w:asciiTheme="minorHAnsi" w:hAnsiTheme="minorHAnsi"/>
+          <w:lang w:val="fr-FR"/>
+        </w:rPr>
+        <w:tab/>
+      </w:r>
+      <w:r>
+        <w:rPr>
+          <w:rFonts w:asciiTheme="minorHAnsi" w:hAnsiTheme="minorHAnsi"/>
+          <w:lang w:val="fr-FR"/>
+        </w:rPr>
+        <w:t>Pour les éléments qui ne font pas partie directement des scènes (messages affiché a l'utilisateur...) et qui apparaissent uniquement quand l'utilisateur fa</w:t>
+      </w:r>
+      <w:r>
+        <w:rPr>
+          <w:rFonts w:asciiTheme="minorHAnsi" w:hAnsiTheme="minorHAnsi"/>
+          <w:lang w:val="fr-FR"/>
+        </w:rPr>
+        <w:t>it certaines actions, on demande la traduction du texte à afficher directement à la classe GlobalMultiling.</w:t>
+      </w:r>
     </w:p>
     <w:p>
       <w:pPr>
@@ -13680,13 +14205,6 @@
           <w:rFonts w:asciiTheme="minorHAnsi" w:hAnsiTheme="minorHAnsi" w:cs="Tahoma"/>
           <w:color w:val="000000"/>
         </w:rPr>
-        <w:t>    </w:t>
-      </w:r>
-      <w:r>
-        <w:rPr>
-          <w:rFonts w:asciiTheme="minorHAnsi" w:hAnsiTheme="minorHAnsi" w:cs="Tahoma"/>
-          <w:color w:val="000000"/>
-        </w:rPr>
         <w:t xml:space="preserve">La classe </w:t>
       </w:r>
       <w:r>
@@ -13953,41 +14471,8 @@
           <w:bCs/>
           <w:lang w:val="fr-FR"/>
         </w:rPr>
-        <w:t xml:space="preserve">Ainsi, lorsque l'on souhaite sauvegarder le contenu de notre level, LevelSave parcours chaque élément de la TileMap, et les ajoute à une TileMapSave avec leur position. Le dictionnaire d'éléments utilisables passé en argument à la fonction est lui aussi ajouté à la TileMapSave. Ensuite cet ensemble est sérialisé dans un fichier. </w:t>
-      </w:r>
-    </w:p>
-    <w:p>
-      <w:pPr>
-        <w:pStyle w:val="Default"/>
-        <w:jc w:val="both"/>
-        <w:rPr>
-          <w:rFonts w:asciiTheme="minorHAnsi" w:hAnsiTheme="minorHAnsi"/>
-          <w:bCs/>
-          <w:lang w:val="fr-FR"/>
-        </w:rPr>
-      </w:pPr>
-    </w:p>
-    <w:p>
-      <w:pPr>
-        <w:pStyle w:val="Default"/>
-        <w:jc w:val="both"/>
-        <w:rPr>
-          <w:rFonts w:asciiTheme="minorHAnsi" w:hAnsiTheme="minorHAnsi"/>
-          <w:bCs/>
-          <w:lang w:val="fr-FR"/>
-        </w:rPr>
-      </w:pPr>
-    </w:p>
-    <w:p>
-      <w:pPr>
-        <w:pStyle w:val="Default"/>
-        <w:jc w:val="both"/>
-        <w:rPr>
-          <w:rFonts w:asciiTheme="minorHAnsi" w:hAnsiTheme="minorHAnsi"/>
-          <w:bCs/>
-          <w:lang w:val="fr-FR"/>
-        </w:rPr>
-      </w:pPr>
+        <w:t xml:space="preserve">Ainsi, lorsque l'on souhaite sauvegarder le contenu de notre level, LevelSave parcours </w:t>
+      </w:r>
       <w:r>
         <w:rPr>
           <w:rFonts w:asciiTheme="minorHAnsi" w:hAnsiTheme="minorHAnsi"/>
@@ -13995,6 +14480,47 @@
           <w:lang w:val="fr-FR"/>
         </w:rPr>
         <w:lastRenderedPageBreak/>
+        <w:t xml:space="preserve">chaque élément de la TileMap, et les ajoute à une TileMapSave avec leur position. Le dictionnaire d'éléments utilisables passé en argument à la fonction est lui aussi ajouté à la TileMapSave. Ensuite cet ensemble est sérialisé dans un fichier. </w:t>
+      </w:r>
+    </w:p>
+    <w:p>
+      <w:pPr>
+        <w:pStyle w:val="Default"/>
+        <w:jc w:val="both"/>
+        <w:rPr>
+          <w:rFonts w:asciiTheme="minorHAnsi" w:hAnsiTheme="minorHAnsi"/>
+          <w:bCs/>
+          <w:lang w:val="fr-FR"/>
+        </w:rPr>
+      </w:pPr>
+    </w:p>
+    <w:p>
+      <w:pPr>
+        <w:pStyle w:val="Default"/>
+        <w:jc w:val="both"/>
+        <w:rPr>
+          <w:rFonts w:asciiTheme="minorHAnsi" w:hAnsiTheme="minorHAnsi"/>
+          <w:bCs/>
+          <w:lang w:val="fr-FR"/>
+        </w:rPr>
+      </w:pPr>
+    </w:p>
+    <w:p>
+      <w:pPr>
+        <w:pStyle w:val="Default"/>
+        <w:jc w:val="both"/>
+        <w:rPr>
+          <w:rFonts w:asciiTheme="minorHAnsi" w:hAnsiTheme="minorHAnsi"/>
+          <w:bCs/>
+          <w:lang w:val="fr-FR"/>
+        </w:rPr>
+      </w:pPr>
+      <w:r>
+        <w:rPr>
+          <w:rFonts w:asciiTheme="minorHAnsi" w:hAnsiTheme="minorHAnsi"/>
+          <w:bCs/>
+          <w:lang w:val="fr-FR"/>
+        </w:rPr>
         <w:t>Il est ensuite possible de récupérer la liste des fichiers de niveaux sauvegardés, et d'en sélectionner un pour le charger. On va alors réaliser la démarche inverse. De ce fichier, on va récupérer une TileMapSave contenant les différents éléments du jeu.</w:t>
       </w:r>
     </w:p>
@@ -15742,7 +16268,6 @@
           <w:color w:val="auto"/>
           <w:lang w:val="fr-FR"/>
         </w:rPr>
-        <w:lastRenderedPageBreak/>
         <w:t>diagramme de cas d'utilisations</w:t>
       </w:r>
       <w:r>
@@ -15872,7 +16397,7 @@
         <w:noProof/>
         <w:lang w:val="fr-FR"/>
       </w:rPr>
-      <w:t>23</w:t>
+      <w:t>25</w:t>
     </w:r>
     <w:r>
       <w:rPr>
@@ -18711,7 +19236,7 @@
   <a:extraClrSchemeLst/>
   <a:extLst>
     <a:ext uri="{05A4C25C-085E-4340-85A3-A5531E510DB2}">
-      <thm15:themeFamily xmlns="" xmlns:thm15="http://schemas.microsoft.com/office/thememl/2012/main" name="Office Theme" id="{62F939B6-93AF-4DB8-9C6B-D6C7DFDC589F}" vid="{4A3C46E8-61CC-4603-A589-7422A47A8E4A}"/>
+      <thm15:themeFamily xmlns:thm15="http://schemas.microsoft.com/office/thememl/2012/main" xmlns="" name="Office Theme" id="{62F939B6-93AF-4DB8-9C6B-D6C7DFDC589F}" vid="{4A3C46E8-61CC-4603-A589-7422A47A8E4A}"/>
     </a:ext>
   </a:extLst>
 </a:theme>

</xml_diff>

<commit_message>
:page_facing_up: Rapport : Reprise de la partie sauvegarde de progression
</commit_message>
<xml_diff>
--- a/Soutenances/RapportProjet/Rapport_Projet_Minimobile.docx
+++ b/Soutenances/RapportProjet/Rapport_Projet_Minimobile.docx
@@ -8644,6 +8644,17 @@
         <w:jc w:val="both"/>
         <w:rPr>
           <w:rFonts w:asciiTheme="minorHAnsi" w:hAnsiTheme="minorHAnsi"/>
+          <w:bCs/>
+          <w:lang w:val="fr-FR"/>
+        </w:rPr>
+      </w:pPr>
+    </w:p>
+    <w:p>
+      <w:pPr>
+        <w:pStyle w:val="Default"/>
+        <w:jc w:val="both"/>
+        <w:rPr>
+          <w:rFonts w:asciiTheme="minorHAnsi" w:hAnsiTheme="minorHAnsi"/>
           <w:b/>
           <w:bCs/>
           <w:lang w:val="fr-FR"/>
@@ -8696,7 +8707,6 @@
           <w:bCs/>
           <w:lang w:val="fr-FR"/>
         </w:rPr>
-        <w:lastRenderedPageBreak/>
         <w:tab/>
         <w:t>Le joueur peut éditer une carte qui s'étend au dela de la taille de l'écran. La camera est fixé par défaut pour éviter les mouvements de caméra non souhaités lorsque l'utilisateur touche l'écran. En cliquant sur le bouton "Camera", l'utilisateur peut donc activer le déplacement de la camera (Mode Caméra). cela a pour effet de désactiver l'ajout d'éléments sur le niveau mais l'utilisateur peut dès lors déplacer la caméra avec un mouvement de glissement sur l'écran. Pour refixer la caméra quand elle a était déplacé a la position voulue, il suffit de cliquer de nouveau sur le bouton pour désactiver le mode camera.</w:t>
       </w:r>
@@ -9511,7 +9521,6 @@
           <w:szCs w:val="26"/>
           <w:lang w:val="fr-FR"/>
         </w:rPr>
-        <w:lastRenderedPageBreak/>
         <w:t xml:space="preserve">  Menu de jeu</w:t>
       </w:r>
     </w:p>
@@ -10035,7 +10044,17 @@
           <w:szCs w:val="22"/>
           <w:lang w:val="fr-FR"/>
         </w:rPr>
-        <w:t xml:space="preserve"> Joueur répète en permanence le même schéma :</w:t>
+        <w:t xml:space="preserve"> Joueur répète en permanence le même </w:t>
+      </w:r>
+      <w:r>
+        <w:rPr>
+          <w:rFonts w:asciiTheme="minorHAnsi" w:hAnsiTheme="minorHAnsi"/>
+          <w:bCs/>
+          <w:szCs w:val="22"/>
+          <w:lang w:val="fr-FR"/>
+        </w:rPr>
+        <w:lastRenderedPageBreak/>
+        <w:t>schéma :</w:t>
       </w:r>
     </w:p>
     <w:p>
@@ -11014,7 +11033,6 @@
           <w:szCs w:val="26"/>
           <w:lang w:val="fr-FR"/>
         </w:rPr>
-        <w:lastRenderedPageBreak/>
         <w:t>Eléments</w:t>
       </w:r>
       <w:r>
@@ -11228,6 +11246,13 @@
           <w:lang w:val="fr-FR"/>
         </w:rPr>
       </w:pPr>
+      <w:r>
+        <w:rPr>
+          <w:rFonts w:asciiTheme="minorHAnsi" w:hAnsiTheme="minorHAnsi"/>
+          <w:lang w:val="fr-FR"/>
+        </w:rPr>
+        <w:tab/>
+      </w:r>
       <w:r>
         <w:rPr>
           <w:rFonts w:asciiTheme="minorHAnsi" w:hAnsiTheme="minorHAnsi"/>
@@ -11641,6 +11666,13 @@
           <w:lang w:val="fr-FR"/>
         </w:rPr>
       </w:pPr>
+      <w:r>
+        <w:rPr>
+          <w:rFonts w:asciiTheme="minorHAnsi" w:hAnsiTheme="minorHAnsi"/>
+          <w:lang w:val="fr-FR"/>
+        </w:rPr>
+        <w:tab/>
+      </w:r>
       <w:r>
         <w:rPr>
           <w:rFonts w:asciiTheme="minorHAnsi" w:hAnsiTheme="minorHAnsi"/>
@@ -12273,6 +12305,13 @@
           <w:rFonts w:asciiTheme="minorHAnsi" w:hAnsiTheme="minorHAnsi"/>
           <w:lang w:val="fr-FR"/>
         </w:rPr>
+        <w:tab/>
+      </w:r>
+      <w:r>
+        <w:rPr>
+          <w:rFonts w:asciiTheme="minorHAnsi" w:hAnsiTheme="minorHAnsi"/>
+          <w:lang w:val="fr-FR"/>
+        </w:rPr>
         <w:t>Les "Action Elements" sont des éléments que le joueur peut actionner ou ramasser quand il passe dessus. C'est notament le cas des objectif</w:t>
       </w:r>
       <w:r>
@@ -12507,6 +12546,13 @@
           <w:lang w:val="fr-FR"/>
         </w:rPr>
       </w:pPr>
+      <w:r>
+        <w:rPr>
+          <w:rFonts w:asciiTheme="minorHAnsi" w:hAnsiTheme="minorHAnsi"/>
+          <w:lang w:val="fr-FR"/>
+        </w:rPr>
+        <w:tab/>
+      </w:r>
       <w:r>
         <w:rPr>
           <w:rFonts w:asciiTheme="minorHAnsi" w:hAnsiTheme="minorHAnsi"/>
@@ -12907,176 +12953,29 @@
           <w:rFonts w:asciiTheme="minorHAnsi" w:hAnsiTheme="minorHAnsi"/>
           <w:lang w:val="fr-FR"/>
         </w:rPr>
-        <w:t>La hierarchie des éléments dans notre application est résumé par le diagramme suivant:</w:t>
-      </w:r>
-    </w:p>
-    <w:p>
-      <w:pPr>
-        <w:pStyle w:val="Default"/>
-        <w:rPr>
-          <w:b/>
-          <w:bCs/>
-          <w:sz w:val="23"/>
-          <w:szCs w:val="26"/>
-          <w:lang w:val="fr-FR"/>
-        </w:rPr>
-      </w:pPr>
-    </w:p>
-    <w:p>
-      <w:pPr>
-        <w:pStyle w:val="Default"/>
-        <w:rPr>
-          <w:b/>
-          <w:bCs/>
-          <w:sz w:val="26"/>
-          <w:szCs w:val="26"/>
-          <w:lang w:val="fr-FR"/>
-        </w:rPr>
-      </w:pPr>
-    </w:p>
-    <w:p>
-      <w:pPr>
-        <w:pStyle w:val="Default"/>
-        <w:rPr>
-          <w:b/>
-          <w:bCs/>
-          <w:sz w:val="23"/>
-          <w:szCs w:val="26"/>
-          <w:lang w:val="fr-FR"/>
-        </w:rPr>
-      </w:pPr>
-    </w:p>
-    <w:p>
-      <w:pPr>
-        <w:pStyle w:val="Default"/>
-        <w:rPr>
-          <w:b/>
-          <w:bCs/>
-          <w:sz w:val="23"/>
-          <w:szCs w:val="26"/>
-          <w:lang w:val="fr-FR"/>
-        </w:rPr>
-      </w:pPr>
-    </w:p>
-    <w:p>
-      <w:pPr>
-        <w:pStyle w:val="Default"/>
-        <w:rPr>
-          <w:b/>
-          <w:bCs/>
-          <w:sz w:val="23"/>
-          <w:szCs w:val="26"/>
-          <w:lang w:val="fr-FR"/>
-        </w:rPr>
-      </w:pPr>
-    </w:p>
-    <w:p>
-      <w:pPr>
-        <w:pStyle w:val="Default"/>
-        <w:rPr>
-          <w:b/>
-          <w:bCs/>
-          <w:sz w:val="23"/>
-          <w:szCs w:val="26"/>
-          <w:lang w:val="fr-FR"/>
-        </w:rPr>
-      </w:pPr>
-    </w:p>
-    <w:p>
-      <w:pPr>
-        <w:pStyle w:val="Default"/>
-        <w:rPr>
-          <w:b/>
-          <w:bCs/>
-          <w:sz w:val="23"/>
-          <w:szCs w:val="26"/>
-          <w:lang w:val="fr-FR"/>
-        </w:rPr>
-      </w:pPr>
-    </w:p>
-    <w:p>
-      <w:pPr>
-        <w:pStyle w:val="Default"/>
-        <w:rPr>
-          <w:b/>
-          <w:bCs/>
-          <w:sz w:val="23"/>
-          <w:szCs w:val="26"/>
-          <w:lang w:val="fr-FR"/>
-        </w:rPr>
-      </w:pPr>
-    </w:p>
-    <w:p>
-      <w:pPr>
-        <w:pStyle w:val="Default"/>
-        <w:rPr>
-          <w:b/>
-          <w:bCs/>
-          <w:sz w:val="23"/>
-          <w:szCs w:val="26"/>
-          <w:lang w:val="fr-FR"/>
-        </w:rPr>
-      </w:pPr>
-    </w:p>
-    <w:p>
-      <w:pPr>
-        <w:pStyle w:val="Default"/>
-        <w:rPr>
-          <w:b/>
-          <w:bCs/>
-          <w:sz w:val="23"/>
-          <w:szCs w:val="26"/>
-          <w:lang w:val="fr-FR"/>
-        </w:rPr>
-      </w:pPr>
-    </w:p>
-    <w:p>
-      <w:pPr>
-        <w:pStyle w:val="Default"/>
-        <w:rPr>
-          <w:b/>
-          <w:bCs/>
-          <w:sz w:val="23"/>
-          <w:szCs w:val="26"/>
-          <w:lang w:val="fr-FR"/>
-        </w:rPr>
-      </w:pPr>
-    </w:p>
-    <w:p>
-      <w:pPr>
-        <w:pStyle w:val="Default"/>
-        <w:rPr>
-          <w:b/>
-          <w:bCs/>
-          <w:sz w:val="23"/>
-          <w:szCs w:val="26"/>
-          <w:lang w:val="fr-FR"/>
-        </w:rPr>
-      </w:pPr>
-    </w:p>
-    <w:p>
-      <w:pPr>
-        <w:pStyle w:val="Default"/>
-        <w:rPr>
-          <w:b/>
-          <w:bCs/>
-          <w:sz w:val="23"/>
-          <w:szCs w:val="26"/>
-          <w:lang w:val="fr-FR"/>
-        </w:rPr>
-      </w:pPr>
-    </w:p>
-    <w:p>
-      <w:pPr>
-        <w:pStyle w:val="Default"/>
-        <w:rPr>
-          <w:b/>
-          <w:bCs/>
-          <w:sz w:val="23"/>
-          <w:szCs w:val="26"/>
-          <w:lang w:val="fr-FR"/>
-        </w:rPr>
-      </w:pPr>
+        <w:t>La hierarchie</w:t>
+      </w:r>
+      <w:r>
+        <w:rPr>
+          <w:rFonts w:asciiTheme="minorHAnsi" w:hAnsiTheme="minorHAnsi"/>
+          <w:lang w:val="fr-FR"/>
+        </w:rPr>
+        <w:t xml:space="preserve"> complète</w:t>
+      </w:r>
+      <w:r>
+        <w:rPr>
+          <w:rFonts w:asciiTheme="minorHAnsi" w:hAnsiTheme="minorHAnsi"/>
+          <w:lang w:val="fr-FR"/>
+        </w:rPr>
+        <w:t xml:space="preserve"> des éléments dans notre application est </w:t>
+      </w:r>
+      <w:r>
+        <w:rPr>
+          <w:rFonts w:asciiTheme="minorHAnsi" w:hAnsiTheme="minorHAnsi"/>
+          <w:lang w:val="fr-FR"/>
+        </w:rPr>
+        <w:t>résumé par le diagramme en annexe.</w:t>
+      </w:r>
     </w:p>
     <w:p>
       <w:pPr>
@@ -13101,6 +13000,7 @@
           <w:szCs w:val="28"/>
           <w:lang w:val="fr-FR"/>
         </w:rPr>
+        <w:lastRenderedPageBreak/>
         <w:t xml:space="preserve">   MODULES ET FONCTIONNALITES</w:t>
       </w:r>
     </w:p>
@@ -13342,6 +13242,105 @@
     <w:p>
       <w:pPr>
         <w:pStyle w:val="Default"/>
+        <w:rPr>
+          <w:sz w:val="21"/>
+          <w:lang w:val="fr-FR"/>
+        </w:rPr>
+      </w:pPr>
+    </w:p>
+    <w:p>
+      <w:pPr>
+        <w:pStyle w:val="Default"/>
+        <w:rPr>
+          <w:sz w:val="21"/>
+          <w:lang w:val="fr-FR"/>
+        </w:rPr>
+      </w:pPr>
+    </w:p>
+    <w:p>
+      <w:pPr>
+        <w:pStyle w:val="Default"/>
+        <w:rPr>
+          <w:sz w:val="21"/>
+          <w:lang w:val="fr-FR"/>
+        </w:rPr>
+      </w:pPr>
+    </w:p>
+    <w:p>
+      <w:pPr>
+        <w:pStyle w:val="Default"/>
+        <w:rPr>
+          <w:sz w:val="21"/>
+          <w:lang w:val="fr-FR"/>
+        </w:rPr>
+      </w:pPr>
+    </w:p>
+    <w:p>
+      <w:pPr>
+        <w:pStyle w:val="Default"/>
+        <w:rPr>
+          <w:sz w:val="21"/>
+          <w:lang w:val="fr-FR"/>
+        </w:rPr>
+      </w:pPr>
+    </w:p>
+    <w:p>
+      <w:pPr>
+        <w:pStyle w:val="Default"/>
+        <w:rPr>
+          <w:sz w:val="21"/>
+          <w:lang w:val="fr-FR"/>
+        </w:rPr>
+      </w:pPr>
+    </w:p>
+    <w:p>
+      <w:pPr>
+        <w:pStyle w:val="Default"/>
+        <w:rPr>
+          <w:sz w:val="21"/>
+          <w:lang w:val="fr-FR"/>
+        </w:rPr>
+      </w:pPr>
+    </w:p>
+    <w:p>
+      <w:pPr>
+        <w:pStyle w:val="Default"/>
+        <w:rPr>
+          <w:sz w:val="21"/>
+          <w:lang w:val="fr-FR"/>
+        </w:rPr>
+      </w:pPr>
+    </w:p>
+    <w:p>
+      <w:pPr>
+        <w:pStyle w:val="Default"/>
+        <w:rPr>
+          <w:sz w:val="21"/>
+          <w:lang w:val="fr-FR"/>
+        </w:rPr>
+      </w:pPr>
+    </w:p>
+    <w:p>
+      <w:pPr>
+        <w:pStyle w:val="Default"/>
+        <w:rPr>
+          <w:sz w:val="21"/>
+          <w:lang w:val="fr-FR"/>
+        </w:rPr>
+      </w:pPr>
+    </w:p>
+    <w:p>
+      <w:pPr>
+        <w:pStyle w:val="Default"/>
+        <w:rPr>
+          <w:sz w:val="21"/>
+          <w:lang w:val="fr-FR"/>
+        </w:rPr>
+      </w:pPr>
+    </w:p>
+    <w:p>
+      <w:pPr>
+        <w:pStyle w:val="Default"/>
         <w:numPr>
           <w:ilvl w:val="3"/>
           <w:numId w:val="15"/>
@@ -13362,6 +13361,7 @@
           <w:szCs w:val="26"/>
           <w:lang w:val="fr-FR"/>
         </w:rPr>
+        <w:lastRenderedPageBreak/>
         <w:t xml:space="preserve">  La gestion de l'internationalisation</w:t>
       </w:r>
     </w:p>
@@ -13899,43 +13899,50 @@
           <w:rFonts w:asciiTheme="minorHAnsi" w:hAnsiTheme="minorHAnsi"/>
           <w:lang w:val="fr-FR"/>
         </w:rPr>
+        <w:tab/>
+      </w:r>
+      <w:r>
+        <w:rPr>
+          <w:rFonts w:asciiTheme="minorHAnsi" w:hAnsiTheme="minorHAnsi"/>
+          <w:lang w:val="fr-FR"/>
+        </w:rPr>
+        <w:t>Le fait que</w:t>
+      </w:r>
+      <w:r>
+        <w:rPr>
+          <w:rFonts w:asciiTheme="minorHAnsi" w:hAnsiTheme="minorHAnsi"/>
+          <w:lang w:val="fr-FR"/>
+        </w:rPr>
+        <w:t xml:space="preserve"> la classe</w:t>
+      </w:r>
+      <w:r>
+        <w:rPr>
+          <w:rFonts w:asciiTheme="minorHAnsi" w:hAnsiTheme="minorHAnsi"/>
+          <w:lang w:val="fr-FR"/>
+        </w:rPr>
+        <w:t xml:space="preserve"> GlobalMultilingComponent puisse être associé a un GameObject lui permet de détecter le chargement d'un nouvelle </w:t>
+      </w:r>
+      <w:r>
+        <w:rPr>
+          <w:rFonts w:asciiTheme="minorHAnsi" w:hAnsiTheme="minorHAnsi"/>
+          <w:lang w:val="fr-FR"/>
+        </w:rPr>
+        <w:t>scène</w:t>
+      </w:r>
+      <w:r>
+        <w:rPr>
+          <w:rFonts w:asciiTheme="minorHAnsi" w:hAnsiTheme="minorHAnsi"/>
+          <w:lang w:val="fr-FR"/>
+        </w:rPr>
+        <w:t xml:space="preserve">. Quand elle détecte qu'une scène </w:t>
+      </w:r>
+      <w:r>
+        <w:rPr>
+          <w:rFonts w:asciiTheme="minorHAnsi" w:hAnsiTheme="minorHAnsi"/>
+          <w:lang w:val="fr-FR"/>
+        </w:rPr>
         <w:lastRenderedPageBreak/>
-        <w:tab/>
-      </w:r>
-      <w:r>
-        <w:rPr>
-          <w:rFonts w:asciiTheme="minorHAnsi" w:hAnsiTheme="minorHAnsi"/>
-          <w:lang w:val="fr-FR"/>
-        </w:rPr>
-        <w:t>Le fait que</w:t>
-      </w:r>
-      <w:r>
-        <w:rPr>
-          <w:rFonts w:asciiTheme="minorHAnsi" w:hAnsiTheme="minorHAnsi"/>
-          <w:lang w:val="fr-FR"/>
-        </w:rPr>
-        <w:t xml:space="preserve"> la classe</w:t>
-      </w:r>
-      <w:r>
-        <w:rPr>
-          <w:rFonts w:asciiTheme="minorHAnsi" w:hAnsiTheme="minorHAnsi"/>
-          <w:lang w:val="fr-FR"/>
-        </w:rPr>
-        <w:t xml:space="preserve"> GlobalMultilingComponent puisse être associé a un GameObject lui permet de détecter le chargement d'un nouvelle </w:t>
-      </w:r>
-      <w:r>
-        <w:rPr>
-          <w:rFonts w:asciiTheme="minorHAnsi" w:hAnsiTheme="minorHAnsi"/>
-          <w:lang w:val="fr-FR"/>
-        </w:rPr>
-        <w:t>scène</w:t>
-      </w:r>
-      <w:r>
-        <w:rPr>
-          <w:rFonts w:asciiTheme="minorHAnsi" w:hAnsiTheme="minorHAnsi"/>
-          <w:lang w:val="fr-FR"/>
-        </w:rPr>
-        <w:t>. Quand elle détecte qu'une scène est chargé elle recherche dans cette nouvelle scène tout les texte</w:t>
+        <w:t>est chargé elle recherche dans cette nouvelle scène tout les texte</w:t>
       </w:r>
       <w:r>
         <w:rPr>
@@ -14077,6 +14084,7 @@
     <w:p>
       <w:pPr>
         <w:pStyle w:val="Default"/>
+        <w:jc w:val="both"/>
         <w:rPr>
           <w:b/>
           <w:bCs/>
@@ -14085,38 +14093,6 @@
           <w:lang w:val="fr-FR"/>
         </w:rPr>
       </w:pPr>
-    </w:p>
-    <w:p>
-      <w:pPr>
-        <w:pStyle w:val="Default"/>
-        <w:rPr>
-          <w:b/>
-          <w:bCs/>
-          <w:sz w:val="26"/>
-          <w:szCs w:val="26"/>
-          <w:lang w:val="fr-FR"/>
-        </w:rPr>
-      </w:pPr>
-      <w:r>
-        <w:rPr>
-          <w:b/>
-          <w:bCs/>
-          <w:sz w:val="26"/>
-          <w:szCs w:val="26"/>
-          <w:lang w:val="fr-FR"/>
-        </w:rPr>
-        <w:t>MAXIME</w:t>
-      </w:r>
-      <w:r>
-        <w:rPr>
-          <w:b/>
-          <w:bCs/>
-          <w:sz w:val="26"/>
-          <w:szCs w:val="26"/>
-          <w:lang w:val="fr-FR"/>
-        </w:rPr>
-        <w:t xml:space="preserve"> / BASTIEN</w:t>
-      </w:r>
     </w:p>
     <w:p>
       <w:pPr>
@@ -14134,6 +14110,14 @@
           <w:bCs/>
           <w:lang w:val="fr-FR"/>
         </w:rPr>
+        <w:tab/>
+      </w:r>
+      <w:r>
+        <w:rPr>
+          <w:rFonts w:asciiTheme="minorHAnsi" w:hAnsiTheme="minorHAnsi"/>
+          <w:bCs/>
+          <w:lang w:val="fr-FR"/>
+        </w:rPr>
         <w:t>Le système de sauvegarde peut être séparé en deux parties distincte</w:t>
       </w:r>
       <w:r>
@@ -14187,7 +14171,6 @@
         <w:jc w:val="both"/>
         <w:rPr>
           <w:rFonts w:asciiTheme="minorHAnsi" w:hAnsiTheme="minorHAnsi"/>
-          <w:b/>
         </w:rPr>
       </w:pPr>
     </w:p>
@@ -14197,22 +14180,58 @@
         <w:spacing w:before="0" w:beforeAutospacing="0" w:after="0" w:afterAutospacing="0"/>
         <w:jc w:val="both"/>
         <w:rPr>
-          <w:rFonts w:asciiTheme="minorHAnsi" w:hAnsiTheme="minorHAnsi"/>
-        </w:rPr>
-      </w:pPr>
-      <w:r>
-        <w:rPr>
           <w:rFonts w:asciiTheme="minorHAnsi" w:hAnsiTheme="minorHAnsi" w:cs="Tahoma"/>
           <w:color w:val="000000"/>
         </w:rPr>
-        <w:t xml:space="preserve">La classe </w:t>
-      </w:r>
+      </w:pPr>
       <w:r>
         <w:rPr>
           <w:rFonts w:asciiTheme="minorHAnsi" w:hAnsiTheme="minorHAnsi" w:cs="Tahoma"/>
           <w:color w:val="000000"/>
         </w:rPr>
-        <w:t xml:space="preserve">ProgressionSave a pour but de sauvegarder la progression du joueur dans le </w:t>
+        <w:tab/>
+      </w:r>
+      <w:r>
+        <w:rPr>
+          <w:rFonts w:asciiTheme="minorHAnsi" w:hAnsiTheme="minorHAnsi" w:cs="Tahoma"/>
+          <w:color w:val="000000"/>
+        </w:rPr>
+        <w:t xml:space="preserve">La classe </w:t>
+      </w:r>
+      <w:r>
+        <w:rPr>
+          <w:rFonts w:asciiTheme="minorHAnsi" w:hAnsiTheme="minorHAnsi" w:cs="Tahoma"/>
+          <w:color w:val="000000"/>
+        </w:rPr>
+        <w:t xml:space="preserve">ProgressionSave a pour </w:t>
+      </w:r>
+      <w:r>
+        <w:rPr>
+          <w:rFonts w:asciiTheme="minorHAnsi" w:hAnsiTheme="minorHAnsi" w:cs="Tahoma"/>
+          <w:color w:val="000000"/>
+        </w:rPr>
+        <w:t>responsabilité</w:t>
+      </w:r>
+      <w:r>
+        <w:rPr>
+          <w:rFonts w:asciiTheme="minorHAnsi" w:hAnsiTheme="minorHAnsi" w:cs="Tahoma"/>
+          <w:color w:val="000000"/>
+        </w:rPr>
+        <w:t xml:space="preserve"> d</w:t>
+      </w:r>
+      <w:r>
+        <w:rPr>
+          <w:rFonts w:asciiTheme="minorHAnsi" w:hAnsiTheme="minorHAnsi" w:cs="Tahoma"/>
+          <w:color w:val="000000"/>
+        </w:rPr>
+        <w:t xml:space="preserve">e sauvegarder la progression de l'utilisateur </w:t>
+      </w:r>
+      <w:r>
+        <w:rPr>
+          <w:rFonts w:asciiTheme="minorHAnsi" w:hAnsiTheme="minorHAnsi" w:cs="Tahoma"/>
+          <w:color w:val="000000"/>
+        </w:rPr>
+        <w:t xml:space="preserve">dans le </w:t>
       </w:r>
       <w:r>
         <w:rPr>
@@ -14224,67 +14243,116 @@
       </w:r>
       <w:r>
         <w:rPr>
-          <w:rFonts w:asciiTheme="minorHAnsi" w:hAnsiTheme="minorHAnsi" w:cs="Tahoma"/>
-          <w:color w:val="000000"/>
-        </w:rPr>
-        <w:t>. Au niveau graphique la progression sera illustré</w:t>
-      </w:r>
-      <w:r>
-        <w:rPr>
-          <w:rFonts w:asciiTheme="minorHAnsi" w:hAnsiTheme="minorHAnsi" w:cs="Tahoma"/>
-          <w:color w:val="000000"/>
-        </w:rPr>
-        <w:t>e</w:t>
-      </w:r>
-      <w:r>
-        <w:rPr>
-          <w:rFonts w:asciiTheme="minorHAnsi" w:hAnsiTheme="minorHAnsi" w:cs="Tahoma"/>
-          <w:color w:val="000000"/>
-        </w:rPr>
-        <w:t xml:space="preserve"> par des étoiles, qui représenteront le score réalisé pour un niveau, sous les boutons des niveaux déjà complétés dans le menu des niveaux, et par la désactivation des boutons des niveaux supérieurs au niveau après le dernier niveau</w:t>
-      </w:r>
-      <w:r>
-        <w:rPr>
-          <w:rFonts w:asciiTheme="minorHAnsi" w:hAnsiTheme="minorHAnsi" w:cs="Tahoma"/>
-          <w:color w:val="000000"/>
-        </w:rPr>
-        <w:t xml:space="preserve"> complété. Au niveau du code Pr</w:t>
-      </w:r>
-      <w:r>
-        <w:rPr>
-          <w:rFonts w:asciiTheme="minorHAnsi" w:hAnsiTheme="minorHAnsi" w:cs="Tahoma"/>
-          <w:color w:val="000000"/>
-        </w:rPr>
-        <w:t xml:space="preserve">ogressionSave utilisé la classe « PlayerPrefs » de Unity, cette classe permet de garder et récupérer des données entre des sessions de </w:t>
-      </w:r>
-      <w:r>
-        <w:rPr>
           <w:rStyle w:val="object"/>
           <w:rFonts w:asciiTheme="minorHAnsi" w:hAnsiTheme="minorHAnsi" w:cs="Tahoma"/>
           <w:color w:val="000000"/>
         </w:rPr>
-        <w:t>jeu</w:t>
-      </w:r>
-      <w:r>
-        <w:rPr>
+        <w:t>, c'est a dire enregistrer quel</w:t>
+      </w:r>
+      <w:r>
+        <w:rPr>
+          <w:rStyle w:val="object"/>
           <w:rFonts w:asciiTheme="minorHAnsi" w:hAnsiTheme="minorHAnsi" w:cs="Tahoma"/>
           <w:color w:val="000000"/>
         </w:rPr>
-        <w:t>, pour récupérer et changer la valeur du niveau actuel. Cette valeur est récupérée pour savoir quel bouton il fa</w:t>
-      </w:r>
-      <w:r>
-        <w:rPr>
+        <w:t>s</w:t>
+      </w:r>
+      <w:r>
+        <w:rPr>
+          <w:rStyle w:val="object"/>
           <w:rFonts w:asciiTheme="minorHAnsi" w:hAnsiTheme="minorHAnsi" w:cs="Tahoma"/>
           <w:color w:val="000000"/>
         </w:rPr>
-        <w:t>ut désactiver ou pour lui ajouter</w:t>
-      </w:r>
-      <w:r>
-        <w:rPr>
+        <w:t xml:space="preserve"> niveau</w:t>
+      </w:r>
+      <w:r>
+        <w:rPr>
+          <w:rStyle w:val="object"/>
           <w:rFonts w:asciiTheme="minorHAnsi" w:hAnsiTheme="minorHAnsi" w:cs="Tahoma"/>
           <w:color w:val="000000"/>
         </w:rPr>
-        <w:t xml:space="preserve"> un score. Pour obtenir la première étoiles il faut finir le niveau, pour accéder à plus d'étoiles il faut faire le niveau dans un temps imparti qui est fixe pour tout les niveaux.</w:t>
+        <w:t>x</w:t>
+      </w:r>
+      <w:r>
+        <w:rPr>
+          <w:rStyle w:val="object"/>
+          <w:rFonts w:asciiTheme="minorHAnsi" w:hAnsiTheme="minorHAnsi" w:cs="Tahoma"/>
+          <w:color w:val="000000"/>
+        </w:rPr>
+        <w:t xml:space="preserve"> il a déjà terminé et avec quel score</w:t>
+      </w:r>
+      <w:r>
+        <w:rPr>
+          <w:rFonts w:asciiTheme="minorHAnsi" w:hAnsiTheme="minorHAnsi" w:cs="Tahoma"/>
+          <w:color w:val="000000"/>
+        </w:rPr>
+        <w:t xml:space="preserve">. ProgressionSave utilise la </w:t>
+      </w:r>
+      <w:r>
+        <w:rPr>
+          <w:rFonts w:asciiTheme="minorHAnsi" w:hAnsiTheme="minorHAnsi" w:cs="Tahoma"/>
+          <w:color w:val="000000"/>
+        </w:rPr>
+        <w:t>classe PlayerPrefs fournis par U</w:t>
+      </w:r>
+      <w:r>
+        <w:rPr>
+          <w:rFonts w:asciiTheme="minorHAnsi" w:hAnsiTheme="minorHAnsi" w:cs="Tahoma"/>
+          <w:color w:val="000000"/>
+        </w:rPr>
+        <w:t xml:space="preserve">nity qui permet de conserver </w:t>
+      </w:r>
+      <w:r>
+        <w:rPr>
+          <w:rFonts w:asciiTheme="minorHAnsi" w:hAnsiTheme="minorHAnsi" w:cs="Tahoma"/>
+          <w:color w:val="000000"/>
+        </w:rPr>
+        <w:t>de petite données entre plusieurs sessions de jeu. Pour chaque donnée que l'on enregistre on associe une clé. On peut ainsi récupérer les donnée a partir de leurs clés (par exemple le score obtenu au niveau 2 avec la clé "ScoreLevel2").</w:t>
+      </w:r>
+    </w:p>
+    <w:p>
+      <w:pPr>
+        <w:pStyle w:val="NormalWeb"/>
+        <w:spacing w:before="0" w:beforeAutospacing="0" w:after="0" w:afterAutospacing="0"/>
+        <w:jc w:val="both"/>
+        <w:rPr>
+          <w:rFonts w:asciiTheme="minorHAnsi" w:hAnsiTheme="minorHAnsi"/>
+        </w:rPr>
+      </w:pPr>
+      <w:r>
+        <w:rPr>
+          <w:rFonts w:asciiTheme="minorHAnsi" w:hAnsiTheme="minorHAnsi" w:cs="Tahoma"/>
+          <w:color w:val="000000"/>
+        </w:rPr>
+        <w:tab/>
+      </w:r>
+      <w:r>
+        <w:rPr>
+          <w:rFonts w:asciiTheme="minorHAnsi" w:hAnsiTheme="minorHAnsi" w:cs="Tahoma"/>
+          <w:color w:val="000000"/>
+        </w:rPr>
+        <w:t xml:space="preserve">Au niveau graphique la progression est représenté par des étoiles pour chaque niveau, trois étoile indiquant un bon score et une indiquant un score faible. Les niveaux non débloqué apparaissent grisé et ne sont pas </w:t>
+      </w:r>
+      <w:r>
+        <w:rPr>
+          <w:rFonts w:asciiTheme="minorHAnsi" w:hAnsiTheme="minorHAnsi" w:cs="Tahoma"/>
+          <w:color w:val="000000"/>
+        </w:rPr>
+        <w:t>accessible</w:t>
+      </w:r>
+      <w:r>
+        <w:rPr>
+          <w:rFonts w:asciiTheme="minorHAnsi" w:hAnsiTheme="minorHAnsi" w:cs="Tahoma"/>
+          <w:color w:val="000000"/>
+        </w:rPr>
+        <w:t>.</w:t>
+      </w:r>
+      <w:r>
+        <w:rPr>
+          <w:rFonts w:asciiTheme="minorHAnsi" w:hAnsiTheme="minorHAnsi" w:cs="Tahoma"/>
+          <w:color w:val="000000"/>
+        </w:rPr>
+        <w:t xml:space="preserve"> Pour connaitre les étoiles a afficher et les niveaux non débloqué, on enregistre le dernier niveau débloqué et le score pour tous les niveaux précédents. </w:t>
       </w:r>
     </w:p>
     <w:p>
@@ -14348,6 +14416,14 @@
           <w:bCs/>
           <w:lang w:val="fr-FR"/>
         </w:rPr>
+        <w:tab/>
+      </w:r>
+      <w:r>
+        <w:rPr>
+          <w:rFonts w:asciiTheme="minorHAnsi" w:hAnsiTheme="minorHAnsi"/>
+          <w:bCs/>
+          <w:lang w:val="fr-FR"/>
+        </w:rPr>
         <w:t xml:space="preserve">La sauvegarde de niveaux est gérée par la classe LevelSave. </w:t>
       </w:r>
       <w:r>
@@ -14404,7 +14480,23 @@
           <w:bCs/>
           <w:lang w:val="fr-FR"/>
         </w:rPr>
-        <w:t xml:space="preserve"> (Carte et actions )</w:t>
+        <w:t xml:space="preserve"> (c</w:t>
+      </w:r>
+      <w:r>
+        <w:rPr>
+          <w:rFonts w:asciiTheme="minorHAnsi" w:hAnsiTheme="minorHAnsi"/>
+          <w:bCs/>
+          <w:lang w:val="fr-FR"/>
+        </w:rPr>
+        <w:t>arte et actions</w:t>
+      </w:r>
+      <w:r>
+        <w:rPr>
+          <w:rFonts w:asciiTheme="minorHAnsi" w:hAnsiTheme="minorHAnsi"/>
+          <w:bCs/>
+          <w:lang w:val="fr-FR"/>
+        </w:rPr>
+        <w:t>)</w:t>
       </w:r>
       <w:r>
         <w:rPr>
@@ -14414,6 +14506,17 @@
         </w:rPr>
         <w:t xml:space="preserve"> dans un fichier. Pour cela, elle a besoin des classes TileMapSave et Vector3Save.</w:t>
       </w:r>
+    </w:p>
+    <w:p>
+      <w:pPr>
+        <w:pStyle w:val="Default"/>
+        <w:jc w:val="both"/>
+        <w:rPr>
+          <w:rFonts w:asciiTheme="minorHAnsi" w:hAnsiTheme="minorHAnsi"/>
+          <w:bCs/>
+          <w:lang w:val="fr-FR"/>
+        </w:rPr>
+      </w:pPr>
     </w:p>
     <w:p>
       <w:pPr>
@@ -14445,6 +14548,17 @@
           <w:lang w:val="fr-FR"/>
         </w:rPr>
       </w:pPr>
+    </w:p>
+    <w:p>
+      <w:pPr>
+        <w:pStyle w:val="Default"/>
+        <w:jc w:val="both"/>
+        <w:rPr>
+          <w:rFonts w:asciiTheme="minorHAnsi" w:hAnsiTheme="minorHAnsi"/>
+          <w:bCs/>
+          <w:lang w:val="fr-FR"/>
+        </w:rPr>
+      </w:pPr>
       <w:r>
         <w:rPr>
           <w:rFonts w:asciiTheme="minorHAnsi" w:hAnsiTheme="minorHAnsi"/>
@@ -14452,7 +14566,23 @@
           <w:lang w:val="fr-FR"/>
         </w:rPr>
         <w:tab/>
-        <w:t>- La classe TileMapSave est une classe sérialisable qui contient la liste des éléments d'une scène (plus précisément de la TileMap) avec leur position sous forme de Vector3Save. Elle contient aussi le nombre d'éléments utilisables par le joueur pour résoudre le niveau, sous la forme d'un dictionnaire associant un entier à un élément.</w:t>
+        <w:t xml:space="preserve">- La classe TileMapSave est une classe sérialisable qui contient la liste des éléments d'une scène (plus précisément de la TileMap) avec leur position sous forme de Vector3Save. Elle contient aussi le nombre </w:t>
+      </w:r>
+      <w:r>
+        <w:rPr>
+          <w:rFonts w:asciiTheme="minorHAnsi" w:hAnsiTheme="minorHAnsi"/>
+          <w:bCs/>
+          <w:lang w:val="fr-FR"/>
+        </w:rPr>
+        <w:t>d'actions</w:t>
+      </w:r>
+      <w:r>
+        <w:rPr>
+          <w:rFonts w:asciiTheme="minorHAnsi" w:hAnsiTheme="minorHAnsi"/>
+          <w:bCs/>
+          <w:lang w:val="fr-FR"/>
+        </w:rPr>
+        <w:t xml:space="preserve"> utilisables par le joueur pour résoudre le niveau, sous la forme d'un dictionnaire associant un entier à un élément.</w:t>
       </w:r>
     </w:p>
     <w:p>
@@ -14504,17 +14634,14 @@
           <w:lang w:val="fr-FR"/>
         </w:rPr>
       </w:pPr>
-    </w:p>
-    <w:p>
-      <w:pPr>
-        <w:pStyle w:val="Default"/>
-        <w:jc w:val="both"/>
-        <w:rPr>
-          <w:rFonts w:asciiTheme="minorHAnsi" w:hAnsiTheme="minorHAnsi"/>
-          <w:bCs/>
-          <w:lang w:val="fr-FR"/>
-        </w:rPr>
-      </w:pPr>
+      <w:r>
+        <w:rPr>
+          <w:rFonts w:asciiTheme="minorHAnsi" w:hAnsiTheme="minorHAnsi"/>
+          <w:bCs/>
+          <w:lang w:val="fr-FR"/>
+        </w:rPr>
+        <w:tab/>
+      </w:r>
       <w:r>
         <w:rPr>
           <w:rFonts w:asciiTheme="minorHAnsi" w:hAnsiTheme="minorHAnsi"/>
@@ -14540,7 +14667,23 @@
           <w:bCs/>
           <w:lang w:val="fr-FR"/>
         </w:rPr>
-        <w:t>On va alors pour chaque élément récupérer le nom du préfab à instancier (chaque élément du jeu étant un préfab, il suffit de savoir quel préfab doit être placer et de l'instancier) ainsi que sa position. On vide alors la TileMap actuelle pour s'assurer que le niveau est vide, avant d'y insérer chaque élément lu dans le fichier. Enfin on renvoi</w:t>
+        <w:t xml:space="preserve">On va alors pour chaque élément récupérer le nom du préfab à instancier (chaque élément du jeu </w:t>
+      </w:r>
+      <w:r>
+        <w:rPr>
+          <w:rFonts w:asciiTheme="minorHAnsi" w:hAnsiTheme="minorHAnsi"/>
+          <w:bCs/>
+          <w:lang w:val="fr-FR"/>
+        </w:rPr>
+        <w:t>ayant</w:t>
+      </w:r>
+      <w:r>
+        <w:rPr>
+          <w:rFonts w:asciiTheme="minorHAnsi" w:hAnsiTheme="minorHAnsi"/>
+          <w:bCs/>
+          <w:lang w:val="fr-FR"/>
+        </w:rPr>
+        <w:t xml:space="preserve"> un préfab, il suffit de savoir quel préfab doit être placer et de l'instancier) ainsi que sa position. On vide alors la TileMap actuelle pour s'assurer que le niveau est vide, avant d'y insérer chaque élément lu dans le fichier. Enfin on renvoi</w:t>
       </w:r>
       <w:r>
         <w:rPr>
@@ -16210,6 +16353,7 @@
           <w:color w:val="auto"/>
           <w:lang w:val="fr-FR"/>
         </w:rPr>
+        <w:lastRenderedPageBreak/>
         <w:t>Internationalisation</w:t>
       </w:r>
       <w:r>
@@ -16397,7 +16541,7 @@
         <w:noProof/>
         <w:lang w:val="fr-FR"/>
       </w:rPr>
-      <w:t>25</w:t>
+      <w:t>27</w:t>
     </w:r>
     <w:r>
       <w:rPr>
@@ -18926,7 +19070,6 @@
     <w:name w:val="Normal (Web)"/>
     <w:basedOn w:val="Normal"/>
     <w:uiPriority w:val="99"/>
-    <w:semiHidden/>
     <w:unhideWhenUsed/>
     <w:rsid w:val="006A2703"/>
     <w:pPr>
@@ -19236,7 +19379,7 @@
   <a:extraClrSchemeLst/>
   <a:extLst>
     <a:ext uri="{05A4C25C-085E-4340-85A3-A5531E510DB2}">
-      <thm15:themeFamily xmlns:thm15="http://schemas.microsoft.com/office/thememl/2012/main" xmlns="" name="Office Theme" id="{62F939B6-93AF-4DB8-9C6B-D6C7DFDC589F}" vid="{4A3C46E8-61CC-4603-A589-7422A47A8E4A}"/>
+      <thm15:themeFamily xmlns="" xmlns:thm15="http://schemas.microsoft.com/office/thememl/2012/main" name="Office Theme" id="{62F939B6-93AF-4DB8-9C6B-D6C7DFDC589F}" vid="{4A3C46E8-61CC-4603-A589-7422A47A8E4A}"/>
     </a:ext>
   </a:extLst>
 </a:theme>

</xml_diff>

<commit_message>
:page_facing_up: Rapport: Reprise de la partie introduction et présentation du sujet
</commit_message>
<xml_diff>
--- a/Soutenances/RapportProjet/Rapport_Projet_Minimobile.docx
+++ b/Soutenances/RapportProjet/Rapport_Projet_Minimobile.docx
@@ -2354,6 +2354,7 @@
         <w:ind w:left="57"/>
         <w:jc w:val="both"/>
         <w:rPr>
+          <w:rFonts w:asciiTheme="minorHAnsi" w:hAnsiTheme="minorHAnsi"/>
           <w:lang w:val="fr-FR"/>
         </w:rPr>
       </w:pPr>
@@ -2362,43 +2363,118 @@
           <w:lang w:val="fr-FR"/>
         </w:rPr>
         <w:tab/>
+      </w:r>
+      <w:r>
+        <w:rPr>
+          <w:rFonts w:asciiTheme="minorHAnsi" w:hAnsiTheme="minorHAnsi"/>
+          <w:lang w:val="fr-FR"/>
+        </w:rPr>
         <w:t>Nous sommes un groupe d'étudiant</w:t>
       </w:r>
       <w:r>
         <w:rPr>
+          <w:rFonts w:asciiTheme="minorHAnsi" w:hAnsiTheme="minorHAnsi"/>
           <w:lang w:val="fr-FR"/>
         </w:rPr>
         <w:t xml:space="preserve"> en Informatique</w:t>
       </w:r>
       <w:r>
         <w:rPr>
+          <w:rFonts w:asciiTheme="minorHAnsi" w:hAnsiTheme="minorHAnsi"/>
           <w:lang w:val="fr-FR"/>
         </w:rPr>
         <w:t xml:space="preserve"> en deuxième année à l'Institut Universitaire et Technologique (I.U.T) </w:t>
       </w:r>
       <w:r>
         <w:rPr>
+          <w:rFonts w:asciiTheme="minorHAnsi" w:hAnsiTheme="minorHAnsi"/>
           <w:lang w:val="fr-FR"/>
         </w:rPr>
         <w:t xml:space="preserve">de </w:t>
       </w:r>
       <w:r>
         <w:rPr>
+          <w:rFonts w:asciiTheme="minorHAnsi" w:hAnsiTheme="minorHAnsi"/>
           <w:lang w:val="fr-FR"/>
         </w:rPr>
         <w:t xml:space="preserve">Clermont-Ferrand. Dans le cadre de </w:t>
       </w:r>
       <w:r>
         <w:rPr>
+          <w:rFonts w:asciiTheme="minorHAnsi" w:hAnsiTheme="minorHAnsi"/>
           <w:lang w:val="fr-FR"/>
         </w:rPr>
         <w:t>notre</w:t>
       </w:r>
       <w:r>
         <w:rPr>
-          <w:lang w:val="fr-FR"/>
-        </w:rPr>
-        <w:t xml:space="preserve"> cursus universitaire nous avons l'occasion de réaliser un projet qui a pour but de nous mettre en situation de travail à long terme sur un sujet et de découvrir de nouveaux supports/moteurs de développement, dans le but d'un jeu sur mobile.</w:t>
+          <w:rFonts w:asciiTheme="minorHAnsi" w:hAnsiTheme="minorHAnsi"/>
+          <w:lang w:val="fr-FR"/>
+        </w:rPr>
+        <w:t xml:space="preserve"> cursus universitaire nous avons l'occasion de réaliser un projet</w:t>
+      </w:r>
+      <w:r>
+        <w:rPr>
+          <w:rFonts w:asciiTheme="minorHAnsi" w:hAnsiTheme="minorHAnsi"/>
+          <w:lang w:val="fr-FR"/>
+        </w:rPr>
+        <w:t xml:space="preserve"> de 5 mois dans le </w:t>
+      </w:r>
+      <w:r>
+        <w:rPr>
+          <w:rFonts w:asciiTheme="minorHAnsi" w:hAnsiTheme="minorHAnsi"/>
+          <w:lang w:val="fr-FR"/>
+        </w:rPr>
+        <w:t>but de nous mettre en situation de travail</w:t>
+      </w:r>
+      <w:r>
+        <w:rPr>
+          <w:rFonts w:asciiTheme="minorHAnsi" w:hAnsiTheme="minorHAnsi"/>
+          <w:lang w:val="fr-FR"/>
+        </w:rPr>
+        <w:t xml:space="preserve"> d'équipe</w:t>
+      </w:r>
+      <w:r>
+        <w:rPr>
+          <w:rFonts w:asciiTheme="minorHAnsi" w:hAnsiTheme="minorHAnsi"/>
+          <w:lang w:val="fr-FR"/>
+        </w:rPr>
+        <w:t xml:space="preserve"> à long terme sur un sujet</w:t>
+      </w:r>
+      <w:r>
+        <w:rPr>
+          <w:rFonts w:asciiTheme="minorHAnsi" w:hAnsiTheme="minorHAnsi"/>
+          <w:lang w:val="fr-FR"/>
+        </w:rPr>
+        <w:t xml:space="preserve"> donné</w:t>
+      </w:r>
+      <w:r>
+        <w:rPr>
+          <w:rFonts w:asciiTheme="minorHAnsi" w:hAnsiTheme="minorHAnsi"/>
+          <w:lang w:val="fr-FR"/>
+        </w:rPr>
+        <w:t xml:space="preserve"> </w:t>
+      </w:r>
+      <w:r>
+        <w:rPr>
+          <w:rFonts w:asciiTheme="minorHAnsi" w:hAnsiTheme="minorHAnsi"/>
+          <w:lang w:val="fr-FR"/>
+        </w:rPr>
+        <w:t>et de découvrir de nouveaux supports/moteurs de développement</w:t>
+      </w:r>
+      <w:r>
+        <w:rPr>
+          <w:rFonts w:asciiTheme="minorHAnsi" w:hAnsiTheme="minorHAnsi"/>
+          <w:lang w:val="fr-FR"/>
+        </w:rPr>
+        <w:t>.</w:t>
+      </w:r>
+      <w:r>
+        <w:rPr>
+          <w:rFonts w:asciiTheme="minorHAnsi" w:hAnsiTheme="minorHAnsi"/>
+          <w:lang w:val="fr-FR"/>
+        </w:rPr>
+        <w:t xml:space="preserve"> Le sujet proposé par notre tuteur de projet est de réaliser un jeu 2D destiné aux plateformes mobiles.</w:t>
       </w:r>
     </w:p>
     <w:p>
@@ -2407,6 +2483,7 @@
         <w:ind w:left="57"/>
         <w:jc w:val="both"/>
         <w:rPr>
+          <w:rFonts w:asciiTheme="minorHAnsi" w:hAnsiTheme="minorHAnsi"/>
           <w:sz w:val="21"/>
           <w:lang w:val="fr-FR"/>
         </w:rPr>
@@ -2418,11 +2495,13 @@
         <w:ind w:left="57"/>
         <w:jc w:val="both"/>
         <w:rPr>
-          <w:lang w:val="fr-FR"/>
-        </w:rPr>
-      </w:pPr>
-      <w:r>
-        <w:rPr>
+          <w:rFonts w:asciiTheme="minorHAnsi" w:hAnsiTheme="minorHAnsi"/>
+          <w:lang w:val="fr-FR"/>
+        </w:rPr>
+      </w:pPr>
+      <w:r>
+        <w:rPr>
+          <w:rFonts w:asciiTheme="minorHAnsi" w:hAnsiTheme="minorHAnsi"/>
           <w:lang w:val="fr-FR"/>
         </w:rPr>
         <w:tab/>
@@ -2430,6 +2509,7 @@
       </w:r>
       <w:r>
         <w:rPr>
+          <w:rFonts w:asciiTheme="minorHAnsi" w:hAnsiTheme="minorHAnsi"/>
           <w:i/>
           <w:iCs/>
           <w:color w:val="FF3333"/>
@@ -2439,12 +2519,14 @@
       </w:r>
       <w:r>
         <w:rPr>
+          <w:rFonts w:asciiTheme="minorHAnsi" w:hAnsiTheme="minorHAnsi"/>
           <w:lang w:val="fr-FR"/>
         </w:rPr>
         <w:t xml:space="preserve"> professionnel dont la licence est gratuite tant que le chiffre d'affaire ne dépasse pas 100 000$/an. Unity permet de gérer le </w:t>
       </w:r>
       <w:r>
         <w:rPr>
+          <w:rFonts w:asciiTheme="minorHAnsi" w:hAnsiTheme="minorHAnsi"/>
           <w:i/>
           <w:iCs/>
           <w:color w:val="FF3333"/>
@@ -2454,9 +2536,24 @@
       </w:r>
       <w:r>
         <w:rPr>
-          <w:lang w:val="fr-FR"/>
-        </w:rPr>
-        <w:t xml:space="preserve"> et est utilisé par beaucoup de développeurs de jeux. Il supporte et propose différents langages (JavaScript – C# - BOO), parmi lesquels nous avons choisi le C#, langage que nous connaissions déjà et qui nous semblait le plus adapté au projet.</w:t>
+          <w:rFonts w:asciiTheme="minorHAnsi" w:hAnsiTheme="minorHAnsi"/>
+          <w:lang w:val="fr-FR"/>
+        </w:rPr>
+        <w:t xml:space="preserve"> et est utilisé</w:t>
+      </w:r>
+      <w:r>
+        <w:rPr>
+          <w:rFonts w:asciiTheme="minorHAnsi" w:hAnsiTheme="minorHAnsi"/>
+          <w:lang w:val="fr-FR"/>
+        </w:rPr>
+        <w:t xml:space="preserve"> à l'heure actuelle</w:t>
+      </w:r>
+      <w:r>
+        <w:rPr>
+          <w:rFonts w:asciiTheme="minorHAnsi" w:hAnsiTheme="minorHAnsi"/>
+          <w:lang w:val="fr-FR"/>
+        </w:rPr>
+        <w:t xml:space="preserve"> par beaucoup de développeurs de jeux. Il supporte et propose différents langages (JavaScript – C# - BOO), parmi lesquels nous avons choisi le C#, langage que nous connaissions déjà et qui nous semblait le plus adapté au projet.</w:t>
       </w:r>
     </w:p>
     <w:p>
@@ -2465,6 +2562,7 @@
         <w:ind w:left="57"/>
         <w:jc w:val="both"/>
         <w:rPr>
+          <w:rFonts w:asciiTheme="minorHAnsi" w:hAnsiTheme="minorHAnsi"/>
           <w:sz w:val="21"/>
           <w:lang w:val="fr-FR"/>
         </w:rPr>
@@ -2476,11 +2574,13 @@
         <w:ind w:left="57"/>
         <w:jc w:val="both"/>
         <w:rPr>
-          <w:lang w:val="fr-FR"/>
-        </w:rPr>
-      </w:pPr>
-      <w:r>
-        <w:rPr>
+          <w:rFonts w:asciiTheme="minorHAnsi" w:hAnsiTheme="minorHAnsi"/>
+          <w:lang w:val="fr-FR"/>
+        </w:rPr>
+      </w:pPr>
+      <w:r>
+        <w:rPr>
+          <w:rFonts w:asciiTheme="minorHAnsi" w:hAnsiTheme="minorHAnsi"/>
           <w:lang w:val="fr-FR"/>
         </w:rPr>
         <w:tab/>
@@ -2488,18 +2588,35 @@
       </w:r>
       <w:r>
         <w:rPr>
+          <w:rFonts w:asciiTheme="minorHAnsi" w:hAnsiTheme="minorHAnsi"/>
           <w:lang w:val="fr-FR"/>
         </w:rPr>
         <w:t>es technologies</w:t>
       </w:r>
       <w:r>
         <w:rPr>
-          <w:lang w:val="fr-FR"/>
-        </w:rPr>
-        <w:t xml:space="preserve"> mobile et la démocratisation de celles-ci, le but de faire un jeu orienté Multi-plateforme est de toucher un maximum de «clients » potentiels. De plus l'intégration d'un tel jeu est facilité par </w:t>
-      </w:r>
-      <w:r>
-        <w:rPr>
+          <w:rFonts w:asciiTheme="minorHAnsi" w:hAnsiTheme="minorHAnsi"/>
+          <w:lang w:val="fr-FR"/>
+        </w:rPr>
+        <w:t xml:space="preserve"> mobile et la d</w:t>
+      </w:r>
+      <w:r>
+        <w:rPr>
+          <w:rFonts w:asciiTheme="minorHAnsi" w:hAnsiTheme="minorHAnsi"/>
+          <w:lang w:val="fr-FR"/>
+        </w:rPr>
+        <w:t xml:space="preserve">émocratisation de celles-ci, l'intérêt </w:t>
+      </w:r>
+      <w:r>
+        <w:rPr>
+          <w:rFonts w:asciiTheme="minorHAnsi" w:hAnsiTheme="minorHAnsi"/>
+          <w:lang w:val="fr-FR"/>
+        </w:rPr>
+        <w:t xml:space="preserve">de faire un jeu orienté Multi-plateforme est de toucher un maximum de «clients » potentiels. De plus l'intégration d'un tel jeu est facilité par </w:t>
+      </w:r>
+      <w:r>
+        <w:rPr>
+          <w:rFonts w:asciiTheme="minorHAnsi" w:hAnsiTheme="minorHAnsi"/>
           <w:i/>
           <w:iCs/>
           <w:color w:val="FF3333"/>
@@ -2509,12 +2626,14 @@
       </w:r>
       <w:r>
         <w:rPr>
+          <w:rFonts w:asciiTheme="minorHAnsi" w:hAnsiTheme="minorHAnsi"/>
           <w:lang w:val="fr-FR"/>
         </w:rPr>
         <w:t xml:space="preserve">. Cependant le développement mobile sous-entend d'exécuter le jeu sur des machines à performances moindres et à une taille d'écran réduite. De ce fait, la </w:t>
       </w:r>
       <w:r>
         <w:rPr>
+          <w:rFonts w:asciiTheme="minorHAnsi" w:hAnsiTheme="minorHAnsi"/>
           <w:i/>
           <w:iCs/>
           <w:color w:val="FF3333"/>
@@ -2524,12 +2643,14 @@
       </w:r>
       <w:r>
         <w:rPr>
+          <w:rFonts w:asciiTheme="minorHAnsi" w:hAnsiTheme="minorHAnsi"/>
           <w:lang w:val="fr-FR"/>
         </w:rPr>
         <w:t xml:space="preserve"> ainsi que la </w:t>
       </w:r>
       <w:r>
         <w:rPr>
+          <w:rFonts w:asciiTheme="minorHAnsi" w:hAnsiTheme="minorHAnsi"/>
           <w:i/>
           <w:iCs/>
           <w:color w:val="FF3333"/>
@@ -2539,9 +2660,24 @@
       </w:r>
       <w:r>
         <w:rPr>
-          <w:lang w:val="fr-FR"/>
-        </w:rPr>
-        <w:t xml:space="preserve"> auront un impact important sur le temps d’exécution.</w:t>
+          <w:rFonts w:asciiTheme="minorHAnsi" w:hAnsiTheme="minorHAnsi"/>
+          <w:lang w:val="fr-FR"/>
+        </w:rPr>
+        <w:t xml:space="preserve"> </w:t>
+      </w:r>
+      <w:r>
+        <w:rPr>
+          <w:rFonts w:asciiTheme="minorHAnsi" w:hAnsiTheme="minorHAnsi"/>
+          <w:lang w:val="fr-FR"/>
+        </w:rPr>
+        <w:t xml:space="preserve">du code </w:t>
+      </w:r>
+      <w:r>
+        <w:rPr>
+          <w:rFonts w:asciiTheme="minorHAnsi" w:hAnsiTheme="minorHAnsi"/>
+          <w:lang w:val="fr-FR"/>
+        </w:rPr>
+        <w:t>auront un impact important sur le temps d’exécution.</w:t>
       </w:r>
     </w:p>
     <w:p>
@@ -2550,6 +2686,7 @@
         <w:ind w:left="57"/>
         <w:jc w:val="both"/>
         <w:rPr>
+          <w:rFonts w:asciiTheme="minorHAnsi" w:hAnsiTheme="minorHAnsi"/>
           <w:sz w:val="21"/>
           <w:lang w:val="fr-FR"/>
         </w:rPr>
@@ -2561,11 +2698,13 @@
         <w:ind w:left="57"/>
         <w:jc w:val="both"/>
         <w:rPr>
-          <w:lang w:val="fr-FR"/>
-        </w:rPr>
-      </w:pPr>
-      <w:r>
-        <w:rPr>
+          <w:rFonts w:asciiTheme="minorHAnsi" w:hAnsiTheme="minorHAnsi"/>
+          <w:lang w:val="fr-FR"/>
+        </w:rPr>
+      </w:pPr>
+      <w:r>
+        <w:rPr>
+          <w:rFonts w:asciiTheme="minorHAnsi" w:hAnsiTheme="minorHAnsi"/>
           <w:lang w:val="fr-FR"/>
         </w:rPr>
         <w:tab/>
@@ -2825,7 +2964,6 @@
           <w:szCs w:val="28"/>
           <w:lang w:val="fr-FR"/>
         </w:rPr>
-        <w:lastRenderedPageBreak/>
         <w:t xml:space="preserve">   Situation initiale et intérêt du projet</w:t>
       </w:r>
     </w:p>
@@ -2844,6 +2982,9 @@
     <w:p>
       <w:pPr>
         <w:jc w:val="both"/>
+        <w:rPr>
+          <w:rFonts w:asciiTheme="minorHAnsi" w:hAnsiTheme="minorHAnsi"/>
+        </w:rPr>
       </w:pPr>
       <w:r>
         <w:rPr>
@@ -2851,57 +2992,84 @@
           <w:rFonts w:ascii="Tahoma" w:hAnsi="Tahoma" w:cs="Segoe UI"/>
         </w:rPr>
         <w:tab/>
-        <w:t>Ce projet a pour but de répondre à un manque de jeux d'énigmes de ce type sur plateforme mobile.</w:t>
+      </w:r>
+      <w:r>
+        <w:rPr>
+          <w:rStyle w:val="normaltextrun"/>
+          <w:rFonts w:asciiTheme="minorHAnsi" w:hAnsiTheme="minorHAnsi" w:cs="Segoe UI"/>
+        </w:rPr>
+        <w:t>Ce projet a pour but de répondre à un</w:t>
+      </w:r>
+      <w:r>
+        <w:rPr>
+          <w:rStyle w:val="normaltextrun"/>
+          <w:rFonts w:asciiTheme="minorHAnsi" w:hAnsiTheme="minorHAnsi" w:cs="Segoe UI"/>
+        </w:rPr>
+        <w:t xml:space="preserve"> manque de jeux d'énigmes </w:t>
+      </w:r>
+      <w:r>
+        <w:rPr>
+          <w:rStyle w:val="normaltextrun"/>
+          <w:rFonts w:asciiTheme="minorHAnsi" w:hAnsiTheme="minorHAnsi" w:cs="Segoe UI"/>
+        </w:rPr>
+        <w:t>sur plateforme mobile.</w:t>
       </w:r>
       <w:r>
         <w:rPr>
           <w:rStyle w:val="eop"/>
-          <w:rFonts w:ascii="Tahoma" w:hAnsi="Tahoma" w:cs="Segoe UI"/>
-        </w:rPr>
-        <w:t> Il nous a également été proposé car plus attractif pour des étudiants et de par l'absence de jeu de ce type sur internet.</w:t>
-      </w:r>
-    </w:p>
-    <w:p>
-      <w:pPr>
-        <w:pStyle w:val="Default"/>
-        <w:jc w:val="both"/>
-        <w:rPr>
-          <w:lang w:val="fr-FR"/>
-        </w:rPr>
-      </w:pPr>
+          <w:rFonts w:asciiTheme="minorHAnsi" w:hAnsiTheme="minorHAnsi" w:cs="Segoe UI"/>
+        </w:rPr>
+        <w:t> </w:t>
+      </w:r>
+      <w:r>
+        <w:rPr>
+          <w:rStyle w:val="eop"/>
+          <w:rFonts w:asciiTheme="minorHAnsi" w:hAnsiTheme="minorHAnsi" w:cs="Segoe UI"/>
+        </w:rPr>
+        <w:t xml:space="preserve"> I</w:t>
+      </w:r>
       <w:r>
         <w:rPr>
           <w:rStyle w:val="normaltextrun"/>
-          <w:rFonts w:cs="Segoe UI"/>
-          <w:lang w:val="fr-FR"/>
-        </w:rPr>
-        <w:tab/>
-        <w:t xml:space="preserve">Il y a également un intérêt économique puisque ce jeu contiendra un module de publicité de type </w:t>
+          <w:rFonts w:asciiTheme="minorHAnsi" w:hAnsiTheme="minorHAnsi" w:cs="Segoe UI"/>
+        </w:rPr>
+        <w:t xml:space="preserve">l y a également un intérêt économique puisque ce jeu contiendra un module de publicité de type </w:t>
       </w:r>
       <w:r>
         <w:rPr>
           <w:rStyle w:val="normaltextrun"/>
-          <w:rFonts w:cs="Segoe UI"/>
+          <w:rFonts w:asciiTheme="minorHAnsi" w:hAnsiTheme="minorHAnsi" w:cs="Segoe UI"/>
           <w:i/>
           <w:iCs/>
           <w:color w:val="FF3333"/>
-          <w:lang w:val="fr-FR"/>
         </w:rPr>
         <w:t>AdMob</w:t>
       </w:r>
       <w:r>
         <w:rPr>
           <w:rStyle w:val="normaltextrun"/>
-          <w:rFonts w:cs="Segoe UI"/>
-          <w:lang w:val="fr-FR"/>
-        </w:rPr>
-        <w:t xml:space="preserve"> et il offrira la possibilité à l'utilisateur d'acheter du contenu pour progresser plus facilement dans le jeu</w:t>
+          <w:rFonts w:asciiTheme="minorHAnsi" w:hAnsiTheme="minorHAnsi" w:cs="Segoe UI"/>
+        </w:rPr>
+        <w:t xml:space="preserve"> et il</w:t>
+      </w:r>
+      <w:r>
+        <w:rPr>
+          <w:rStyle w:val="normaltextrun"/>
+          <w:rFonts w:asciiTheme="minorHAnsi" w:hAnsiTheme="minorHAnsi" w:cs="Segoe UI"/>
+        </w:rPr>
+        <w:t xml:space="preserve"> pourra offrir</w:t>
+      </w:r>
+      <w:r>
+        <w:rPr>
+          <w:rStyle w:val="normaltextrun"/>
+          <w:rFonts w:asciiTheme="minorHAnsi" w:hAnsiTheme="minorHAnsi" w:cs="Segoe UI"/>
+        </w:rPr>
+        <w:t xml:space="preserve"> la possibilité à l'utilisateur d'acheter du contenu pour progresser plus facilement dans le jeu</w:t>
       </w:r>
       <w:r>
         <w:rPr>
           <w:rStyle w:val="eop"/>
-          <w:rFonts w:cs="Segoe UI"/>
-          <w:lang w:val="fr-FR"/>
+          <w:rFonts w:asciiTheme="minorHAnsi" w:hAnsiTheme="minorHAnsi" w:cs="Segoe UI"/>
         </w:rPr>
         <w:t>.</w:t>
       </w:r>
@@ -2911,23 +3079,24 @@
         <w:pStyle w:val="Default"/>
         <w:jc w:val="both"/>
         <w:rPr>
-          <w:sz w:val="21"/>
-          <w:lang w:val="fr-FR"/>
-        </w:rPr>
-      </w:pPr>
-    </w:p>
-    <w:p>
-      <w:pPr>
-        <w:pStyle w:val="Default"/>
-        <w:jc w:val="both"/>
-        <w:rPr>
+          <w:rFonts w:asciiTheme="minorHAnsi" w:hAnsiTheme="minorHAnsi"/>
+          <w:lang w:val="fr-FR"/>
+        </w:rPr>
+      </w:pPr>
+    </w:p>
+    <w:p>
+      <w:pPr>
+        <w:pStyle w:val="Default"/>
+        <w:jc w:val="both"/>
+        <w:rPr>
+          <w:rFonts w:asciiTheme="minorHAnsi" w:hAnsiTheme="minorHAnsi"/>
           <w:lang w:val="fr-FR"/>
         </w:rPr>
       </w:pPr>
       <w:r>
         <w:rPr>
           <w:rStyle w:val="eop"/>
-          <w:rFonts w:cs="Segoe UI"/>
+          <w:rFonts w:asciiTheme="minorHAnsi" w:hAnsiTheme="minorHAnsi" w:cs="Segoe UI"/>
           <w:lang w:val="fr-FR"/>
         </w:rPr>
         <w:tab/>
@@ -2936,7 +3105,7 @@
       <w:r>
         <w:rPr>
           <w:rStyle w:val="eop"/>
-          <w:rFonts w:cs="Segoe UI"/>
+          <w:rFonts w:asciiTheme="minorHAnsi" w:hAnsiTheme="minorHAnsi" w:cs="Segoe UI"/>
           <w:i/>
           <w:iCs/>
           <w:color w:val="FF3333"/>
@@ -2947,15 +3116,47 @@
       <w:r>
         <w:rPr>
           <w:rStyle w:val="eop"/>
-          <w:rFonts w:cs="Segoe UI"/>
-          <w:lang w:val="fr-FR"/>
-        </w:rPr>
-        <w:t xml:space="preserve"> avec écran tactile.  Ce projet devra être réalisé sur 2 </w:t>
+          <w:rFonts w:asciiTheme="minorHAnsi" w:hAnsiTheme="minorHAnsi" w:cs="Segoe UI"/>
+          <w:lang w:val="fr-FR"/>
+        </w:rPr>
+        <w:t xml:space="preserve"> </w:t>
       </w:r>
       <w:r>
         <w:rPr>
           <w:rStyle w:val="eop"/>
-          <w:rFonts w:cs="Segoe UI"/>
+          <w:rFonts w:asciiTheme="minorHAnsi" w:hAnsiTheme="minorHAnsi" w:cs="Segoe UI"/>
+          <w:lang w:val="fr-FR"/>
+        </w:rPr>
+        <w:t xml:space="preserve">de type Android </w:t>
+      </w:r>
+      <w:r>
+        <w:rPr>
+          <w:rStyle w:val="eop"/>
+          <w:rFonts w:asciiTheme="minorHAnsi" w:hAnsiTheme="minorHAnsi" w:cs="Segoe UI"/>
+          <w:lang w:val="fr-FR"/>
+        </w:rPr>
+        <w:t xml:space="preserve">avec écran tactile. </w:t>
+      </w:r>
+      <w:r>
+        <w:rPr>
+          <w:rStyle w:val="eop"/>
+          <w:rFonts w:asciiTheme="minorHAnsi" w:hAnsiTheme="minorHAnsi" w:cs="Segoe UI"/>
+          <w:lang w:val="fr-FR"/>
+        </w:rPr>
+        <w:t>Le jeu pourra ainsi être exécuté par un smartphone ou une tablette et être publié sur le Google Play.</w:t>
+      </w:r>
+      <w:r>
+        <w:rPr>
+          <w:rStyle w:val="eop"/>
+          <w:rFonts w:asciiTheme="minorHAnsi" w:hAnsiTheme="minorHAnsi" w:cs="Segoe UI"/>
+          <w:lang w:val="fr-FR"/>
+        </w:rPr>
+        <w:t xml:space="preserve"> Ce projet devra être réalisé sur 2 </w:t>
+      </w:r>
+      <w:r>
+        <w:rPr>
+          <w:rStyle w:val="eop"/>
+          <w:rFonts w:asciiTheme="minorHAnsi" w:hAnsiTheme="minorHAnsi" w:cs="Segoe UI"/>
           <w:i/>
           <w:iCs/>
           <w:color w:val="FF3333"/>
@@ -2966,106 +3167,234 @@
       <w:r>
         <w:rPr>
           <w:rStyle w:val="eop"/>
-          <w:rFonts w:cs="Segoe UI"/>
-          <w:lang w:val="fr-FR"/>
-        </w:rPr>
-        <w:t xml:space="preserve">, des salles ayant été mises à notre disposition dans le cadre du projet les lundi matin de 8h à 12h au sein de l'IUT. Afin de se documenter, nous utiliserons des sites internets, des vidéos de formation mis à notre disposition par notre tuteur (M. Papon). Des logiciels tels que des </w:t>
-      </w:r>
-      <w:r>
-        <w:rPr>
-          <w:rStyle w:val="eop"/>
-          <w:rFonts w:cs="Segoe UI"/>
+          <w:rFonts w:asciiTheme="minorHAnsi" w:hAnsiTheme="minorHAnsi" w:cs="Segoe UI"/>
           <w:i/>
           <w:iCs/>
           <w:color w:val="FF3333"/>
           <w:lang w:val="fr-FR"/>
         </w:rPr>
-        <w:t>IDE</w:t>
+        <w:t xml:space="preserve"> </w:t>
       </w:r>
       <w:r>
         <w:rPr>
           <w:rStyle w:val="eop"/>
-          <w:rFonts w:cs="Segoe UI"/>
-          <w:lang w:val="fr-FR"/>
-        </w:rPr>
-        <w:t xml:space="preserve"> et des éditeurs graphiques nous seront indispensables à la réalisation du projet. Les deux outils de développement utilisés, car mis à disposition par Unity, seront </w:t>
+          <w:rFonts w:asciiTheme="minorHAnsi" w:hAnsiTheme="minorHAnsi" w:cs="Segoe UI"/>
+          <w:iCs/>
+          <w:color w:val="auto"/>
+          <w:lang w:val="fr-FR"/>
+        </w:rPr>
+        <w:t>soit 5 mois</w:t>
       </w:r>
       <w:r>
         <w:rPr>
           <w:rStyle w:val="eop"/>
-          <w:rFonts w:cs="Segoe UI"/>
+          <w:rFonts w:asciiTheme="minorHAnsi" w:hAnsiTheme="minorHAnsi" w:cs="Segoe UI"/>
           <w:i/>
           <w:iCs/>
           <w:color w:val="FF3333"/>
           <w:lang w:val="fr-FR"/>
         </w:rPr>
+        <w:t xml:space="preserve"> </w:t>
+      </w:r>
+      <w:r>
+        <w:rPr>
+          <w:rStyle w:val="eop"/>
+          <w:rFonts w:asciiTheme="minorHAnsi" w:hAnsiTheme="minorHAnsi" w:cs="Segoe UI"/>
+          <w:lang w:val="fr-FR"/>
+        </w:rPr>
+        <w:t>, des salles ayant été mises à notre disposition dans le cadre du projet les lundi matin de 8h à 12h au sein</w:t>
+      </w:r>
+      <w:r>
+        <w:rPr>
+          <w:rStyle w:val="eop"/>
+          <w:rFonts w:asciiTheme="minorHAnsi" w:hAnsiTheme="minorHAnsi" w:cs="Segoe UI"/>
+          <w:lang w:val="fr-FR"/>
+        </w:rPr>
+        <w:t xml:space="preserve"> de l'IUT. Afin de se documenter et de nous former a l'utilisation du moteur de jeu Unity3D</w:t>
+      </w:r>
+      <w:r>
+        <w:rPr>
+          <w:rStyle w:val="eop"/>
+          <w:rFonts w:asciiTheme="minorHAnsi" w:hAnsiTheme="minorHAnsi" w:cs="Segoe UI"/>
+          <w:lang w:val="fr-FR"/>
+        </w:rPr>
+        <w:t xml:space="preserve">, nous </w:t>
+      </w:r>
+      <w:r>
+        <w:rPr>
+          <w:rStyle w:val="eop"/>
+          <w:rFonts w:asciiTheme="minorHAnsi" w:hAnsiTheme="minorHAnsi" w:cs="Segoe UI"/>
+          <w:lang w:val="fr-FR"/>
+        </w:rPr>
+        <w:t>utiliserons la documentation Unity ainsi que</w:t>
+      </w:r>
+      <w:r>
+        <w:rPr>
+          <w:rStyle w:val="eop"/>
+          <w:rFonts w:asciiTheme="minorHAnsi" w:hAnsiTheme="minorHAnsi" w:cs="Segoe UI"/>
+          <w:lang w:val="fr-FR"/>
+        </w:rPr>
+        <w:t xml:space="preserve"> des vidéos de formation mis à notre</w:t>
+      </w:r>
+      <w:r>
+        <w:rPr>
+          <w:rStyle w:val="eop"/>
+          <w:rFonts w:asciiTheme="minorHAnsi" w:hAnsiTheme="minorHAnsi" w:cs="Segoe UI"/>
+          <w:lang w:val="fr-FR"/>
+        </w:rPr>
+        <w:t xml:space="preserve"> disposition par notre tuteur</w:t>
+      </w:r>
+      <w:r>
+        <w:rPr>
+          <w:rStyle w:val="eop"/>
+          <w:rFonts w:asciiTheme="minorHAnsi" w:hAnsiTheme="minorHAnsi" w:cs="Segoe UI"/>
+          <w:lang w:val="fr-FR"/>
+        </w:rPr>
+        <w:t>.</w:t>
+      </w:r>
+      <w:r>
+        <w:rPr>
+          <w:rStyle w:val="eop"/>
+          <w:rFonts w:asciiTheme="minorHAnsi" w:hAnsiTheme="minorHAnsi" w:cs="Segoe UI"/>
+          <w:lang w:val="fr-FR"/>
+        </w:rPr>
+        <w:t xml:space="preserve"> </w:t>
+      </w:r>
+      <w:r>
+        <w:rPr>
+          <w:rStyle w:val="eop"/>
+          <w:rFonts w:asciiTheme="minorHAnsi" w:hAnsiTheme="minorHAnsi" w:cs="Segoe UI"/>
+          <w:lang w:val="fr-FR"/>
+        </w:rPr>
+        <w:t xml:space="preserve">Nous travaillerons avec des environnement de développement comme </w:t>
+      </w:r>
+      <w:r>
+        <w:rPr>
+          <w:rStyle w:val="eop"/>
+          <w:rFonts w:asciiTheme="minorHAnsi" w:hAnsiTheme="minorHAnsi" w:cs="Segoe UI"/>
+          <w:i/>
+          <w:color w:val="FF0000"/>
+          <w:lang w:val="fr-FR"/>
+        </w:rPr>
         <w:t>Visual Studio</w:t>
       </w:r>
+      <w:r>
+        <w:rPr>
+          <w:rStyle w:val="eop"/>
+          <w:rFonts w:asciiTheme="minorHAnsi" w:hAnsiTheme="minorHAnsi" w:cs="Segoe UI"/>
+          <w:lang w:val="fr-FR"/>
+        </w:rPr>
+        <w:t xml:space="preserve"> ou </w:t>
+      </w:r>
+      <w:r>
+        <w:rPr>
+          <w:rStyle w:val="eop"/>
+          <w:rFonts w:asciiTheme="minorHAnsi" w:hAnsiTheme="minorHAnsi" w:cs="Segoe UI"/>
+          <w:i/>
+          <w:color w:val="FF0000"/>
+          <w:lang w:val="fr-FR"/>
+        </w:rPr>
+        <w:t>MonoDevelop</w:t>
+      </w:r>
+      <w:r>
+        <w:rPr>
+          <w:rStyle w:val="eop"/>
+          <w:rFonts w:asciiTheme="minorHAnsi" w:hAnsiTheme="minorHAnsi" w:cs="Segoe UI"/>
+          <w:lang w:val="fr-FR"/>
+        </w:rPr>
+        <w:t xml:space="preserve"> fournis avec Unity</w:t>
+      </w:r>
+      <w:r>
+        <w:rPr>
+          <w:rStyle w:val="eop"/>
+          <w:rFonts w:asciiTheme="minorHAnsi" w:hAnsiTheme="minorHAnsi" w:cs="Segoe UI"/>
+          <w:lang w:val="fr-FR"/>
+        </w:rPr>
+        <w:t xml:space="preserve"> et des </w:t>
+      </w:r>
+      <w:r>
+        <w:rPr>
+          <w:rStyle w:val="eop"/>
+          <w:rFonts w:asciiTheme="minorHAnsi" w:hAnsiTheme="minorHAnsi" w:cs="Segoe UI"/>
+          <w:lang w:val="fr-FR"/>
+        </w:rPr>
+        <w:t>logiciels de traitements d'images pour les graphismes du jeu.</w:t>
+      </w:r>
+    </w:p>
+    <w:p>
+      <w:pPr>
+        <w:pStyle w:val="Default"/>
+        <w:jc w:val="both"/>
+        <w:rPr>
+          <w:sz w:val="21"/>
+          <w:lang w:val="fr-FR"/>
+        </w:rPr>
+      </w:pPr>
+    </w:p>
+    <w:p>
+      <w:pPr>
+        <w:pStyle w:val="Default"/>
+        <w:jc w:val="both"/>
+        <w:rPr>
+          <w:rFonts w:asciiTheme="minorHAnsi" w:hAnsiTheme="minorHAnsi"/>
+          <w:lang w:val="fr-FR"/>
+        </w:rPr>
+      </w:pPr>
       <w:r>
         <w:rPr>
           <w:rStyle w:val="eop"/>
           <w:rFonts w:cs="Segoe UI"/>
           <w:lang w:val="fr-FR"/>
         </w:rPr>
-        <w:t xml:space="preserve"> et </w:t>
+        <w:tab/>
       </w:r>
       <w:r>
         <w:rPr>
           <w:rStyle w:val="eop"/>
-          <w:rFonts w:cs="Segoe UI"/>
-          <w:i/>
-          <w:iCs/>
-          <w:color w:val="FF3333"/>
-          <w:lang w:val="fr-FR"/>
-        </w:rPr>
-        <w:t>MonoDevelop</w:t>
+          <w:rFonts w:asciiTheme="minorHAnsi" w:hAnsiTheme="minorHAnsi" w:cs="Segoe UI"/>
+          <w:lang w:val="fr-FR"/>
+        </w:rPr>
+        <w:t xml:space="preserve">Nous avons décidé de développer le jeu en </w:t>
       </w:r>
       <w:r>
         <w:rPr>
           <w:rStyle w:val="eop"/>
-          <w:rFonts w:cs="Segoe UI"/>
-          <w:lang w:val="fr-FR"/>
-        </w:rPr>
-        <w:t>. Ainsi le jeu pourra être exécuté par un smartphone ou une tablette et être publié sur le Google Play.</w:t>
-      </w:r>
-    </w:p>
-    <w:p>
-      <w:pPr>
-        <w:pStyle w:val="Default"/>
-        <w:jc w:val="both"/>
-        <w:rPr>
-          <w:sz w:val="21"/>
-          <w:lang w:val="fr-FR"/>
-        </w:rPr>
-      </w:pPr>
-    </w:p>
-    <w:p>
-      <w:pPr>
-        <w:pStyle w:val="Default"/>
-        <w:jc w:val="both"/>
-        <w:rPr>
-          <w:lang w:val="fr-FR"/>
-        </w:rPr>
-      </w:pPr>
+          <w:rFonts w:asciiTheme="minorHAnsi" w:hAnsiTheme="minorHAnsi" w:cs="Segoe UI"/>
+          <w:lang w:val="fr-FR"/>
+        </w:rPr>
+        <w:t>deux</w:t>
+      </w:r>
       <w:r>
         <w:rPr>
           <w:rStyle w:val="eop"/>
-          <w:rFonts w:cs="Segoe UI"/>
-          <w:lang w:val="fr-FR"/>
-        </w:rPr>
-        <w:tab/>
-        <w:t xml:space="preserve">Nous avons décidé de développer le jeu en 2 dimensions avec une vue du dessus. Le contexte du jeu est une suite de niveaux sous forme d'énigmes, où une voiture devra réaliser les chemins proposés par le joueur afin de résoudre ces énigmes. Le jeu possédera à la fois un mode solo et un mode </w:t>
+          <w:rFonts w:asciiTheme="minorHAnsi" w:hAnsiTheme="minorHAnsi" w:cs="Segoe UI"/>
+          <w:lang w:val="fr-FR"/>
+        </w:rPr>
+        <w:t xml:space="preserve"> dimensions avec une vue du dessus. </w:t>
       </w:r>
       <w:r>
         <w:rPr>
           <w:rStyle w:val="eop"/>
-          <w:rFonts w:cs="Segoe UI"/>
-          <w:b/>
-          <w:bCs/>
-          <w:u w:val="single"/>
-          <w:lang w:val="fr-FR"/>
-        </w:rPr>
-        <w:t>multijoueur.</w:t>
+          <w:rFonts w:asciiTheme="minorHAnsi" w:hAnsiTheme="minorHAnsi" w:cs="Segoe UI"/>
+          <w:lang w:val="fr-FR"/>
+        </w:rPr>
+        <w:t>Le jeu se présente sous la forme d'une suite de niveaux d</w:t>
+      </w:r>
+      <w:r>
+        <w:rPr>
+          <w:rStyle w:val="eop"/>
+          <w:rFonts w:asciiTheme="minorHAnsi" w:hAnsiTheme="minorHAnsi" w:cs="Segoe UI"/>
+          <w:lang w:val="fr-FR"/>
+        </w:rPr>
+        <w:t xml:space="preserve">e type </w:t>
+      </w:r>
+      <w:r>
+        <w:rPr>
+          <w:rStyle w:val="eop"/>
+          <w:rFonts w:asciiTheme="minorHAnsi" w:hAnsiTheme="minorHAnsi" w:cs="Segoe UI"/>
+          <w:lang w:val="fr-FR"/>
+        </w:rPr>
+        <w:t>énigme où l'utilisateur doit créer des chemins pour amener un voiture de la case de départ à une case d'arrivée.</w:t>
       </w:r>
     </w:p>
     <w:p>
@@ -3381,10 +3710,283 @@
       <w:pPr>
         <w:pStyle w:val="Default"/>
         <w:rPr>
-          <w:lang w:val="fr-FR"/>
-        </w:rPr>
-      </w:pPr>
-      <w:r>
+          <w:rFonts w:asciiTheme="minorHAnsi" w:hAnsiTheme="minorHAnsi"/>
+          <w:lang w:val="fr-FR"/>
+        </w:rPr>
+      </w:pPr>
+      <w:r>
+        <w:rPr>
+          <w:rFonts w:asciiTheme="minorHAnsi" w:hAnsiTheme="minorHAnsi"/>
+          <w:b/>
+          <w:bCs/>
+          <w:sz w:val="28"/>
+          <w:szCs w:val="26"/>
+          <w:u w:val="single"/>
+          <w:lang w:val="fr-FR"/>
+        </w:rPr>
+        <w:t>Contraintes à respecter pour le jeu :</w:t>
+      </w:r>
+    </w:p>
+    <w:p>
+      <w:pPr>
+        <w:pStyle w:val="Default"/>
+        <w:rPr>
+          <w:b/>
+          <w:bCs/>
+          <w:sz w:val="23"/>
+          <w:szCs w:val="26"/>
+          <w:u w:val="single"/>
+          <w:lang w:val="fr-FR"/>
+        </w:rPr>
+      </w:pPr>
+    </w:p>
+    <w:p>
+      <w:pPr>
+        <w:pStyle w:val="Default"/>
+        <w:jc w:val="both"/>
+        <w:rPr>
+          <w:rFonts w:asciiTheme="minorHAnsi" w:hAnsiTheme="minorHAnsi"/>
+          <w:bCs/>
+          <w:lang w:val="fr-FR"/>
+        </w:rPr>
+      </w:pPr>
+      <w:r>
+        <w:rPr>
+          <w:rFonts w:asciiTheme="minorHAnsi" w:hAnsiTheme="minorHAnsi"/>
+          <w:bCs/>
+          <w:lang w:val="fr-FR"/>
+        </w:rPr>
+        <w:t>Le jeu doit fonctionner sur les appareils mobile Android. L'application doit être concut a l'aide du moteur de jeu Unity3D</w:t>
+      </w:r>
+      <w:r>
+        <w:rPr>
+          <w:rFonts w:asciiTheme="minorHAnsi" w:hAnsiTheme="minorHAnsi"/>
+          <w:bCs/>
+          <w:lang w:val="fr-FR"/>
+        </w:rPr>
+        <w:t xml:space="preserve"> et codé en langage C#.</w:t>
+      </w:r>
+      <w:r>
+        <w:rPr>
+          <w:rFonts w:asciiTheme="minorHAnsi" w:hAnsiTheme="minorHAnsi"/>
+          <w:bCs/>
+          <w:lang w:val="fr-FR"/>
+        </w:rPr>
+        <w:t xml:space="preserve"> Le jeu doit être de type "Puzzle Game", c'est à dire basé sur la réflexion et où l'utilisateur doit placer des pièces ou des objets dans un ordre précis pour gagner.</w:t>
+      </w:r>
+    </w:p>
+    <w:p>
+      <w:pPr>
+        <w:widowControl/>
+        <w:suppressAutoHyphens w:val="0"/>
+        <w:autoSpaceDE w:val="0"/>
+        <w:autoSpaceDN w:val="0"/>
+        <w:adjustRightInd w:val="0"/>
+        <w:jc w:val="both"/>
+        <w:rPr>
+          <w:rFonts w:asciiTheme="minorHAnsi" w:hAnsiTheme="minorHAnsi" w:cs="LinuxLibertineDG-Identity-H"/>
+          <w:lang w:bidi="ar-SA"/>
+        </w:rPr>
+      </w:pPr>
+      <w:r>
+        <w:rPr>
+          <w:rFonts w:asciiTheme="minorHAnsi" w:hAnsiTheme="minorHAnsi" w:cs="LinuxLibertineDG-Identity-H"/>
+          <w:lang w:bidi="ar-SA"/>
+        </w:rPr>
+        <w:lastRenderedPageBreak/>
+        <w:t>Au-delà de ces quelques règles de base c'est à nous d'apporter des fonctionnalités</w:t>
+      </w:r>
+      <w:r>
+        <w:rPr>
+          <w:rFonts w:asciiTheme="minorHAnsi" w:hAnsiTheme="minorHAnsi" w:cs="LinuxLibertineDG-Identity-H"/>
+          <w:lang w:bidi="ar-SA"/>
+        </w:rPr>
+        <w:t xml:space="preserve"> </w:t>
+      </w:r>
+      <w:r>
+        <w:rPr>
+          <w:rFonts w:asciiTheme="minorHAnsi" w:hAnsiTheme="minorHAnsi" w:cs="LinuxLibertineDG-Identity-H"/>
+          <w:lang w:bidi="ar-SA"/>
+        </w:rPr>
+        <w:t>supplémentaires (éditeur de carte, mode arcade...) de notre</w:t>
+      </w:r>
+      <w:r>
+        <w:rPr>
+          <w:rFonts w:asciiTheme="minorHAnsi" w:hAnsiTheme="minorHAnsi" w:cs="LinuxLibertineDG-Identity-H"/>
+          <w:lang w:bidi="ar-SA"/>
+        </w:rPr>
+        <w:t xml:space="preserve"> choix qui rendront le jeu plus </w:t>
+      </w:r>
+      <w:r>
+        <w:rPr>
+          <w:rFonts w:asciiTheme="minorHAnsi" w:hAnsiTheme="minorHAnsi" w:cs="LinuxLibertineDG-Identity-H"/>
+          <w:lang w:bidi="ar-SA"/>
+        </w:rPr>
+        <w:t>intéressant et attractif pour le joueur.</w:t>
+      </w:r>
+    </w:p>
+    <w:p>
+      <w:pPr>
+        <w:pStyle w:val="Default"/>
+        <w:rPr>
+          <w:sz w:val="21"/>
+          <w:lang w:val="fr-FR"/>
+        </w:rPr>
+      </w:pPr>
+    </w:p>
+    <w:p>
+      <w:pPr>
+        <w:pStyle w:val="Default"/>
+        <w:rPr>
+          <w:sz w:val="21"/>
+          <w:lang w:val="fr-FR"/>
+        </w:rPr>
+      </w:pPr>
+    </w:p>
+    <w:p>
+      <w:pPr>
+        <w:pStyle w:val="Default"/>
+        <w:jc w:val="both"/>
+        <w:rPr>
+          <w:rFonts w:asciiTheme="minorHAnsi" w:hAnsiTheme="minorHAnsi"/>
+          <w:b/>
+          <w:bCs/>
+          <w:sz w:val="28"/>
+          <w:u w:val="single"/>
+          <w:lang w:val="fr-FR"/>
+        </w:rPr>
+      </w:pPr>
+      <w:r>
+        <w:rPr>
+          <w:rFonts w:asciiTheme="minorHAnsi" w:hAnsiTheme="minorHAnsi"/>
+          <w:b/>
+          <w:bCs/>
+          <w:sz w:val="28"/>
+          <w:u w:val="single"/>
+          <w:lang w:val="fr-FR"/>
+        </w:rPr>
+        <w:t xml:space="preserve">Contraintes </w:t>
+      </w:r>
+      <w:r>
+        <w:rPr>
+          <w:rFonts w:asciiTheme="minorHAnsi" w:hAnsiTheme="minorHAnsi"/>
+          <w:b/>
+          <w:bCs/>
+          <w:sz w:val="28"/>
+          <w:u w:val="single"/>
+          <w:lang w:val="fr-FR"/>
+        </w:rPr>
+        <w:t xml:space="preserve">pesant </w:t>
+      </w:r>
+      <w:r>
+        <w:rPr>
+          <w:rFonts w:asciiTheme="minorHAnsi" w:hAnsiTheme="minorHAnsi"/>
+          <w:b/>
+          <w:bCs/>
+          <w:sz w:val="28"/>
+          <w:u w:val="single"/>
+          <w:lang w:val="fr-FR"/>
+        </w:rPr>
+        <w:t>sur l'utilisation du produit :</w:t>
+      </w:r>
+    </w:p>
+    <w:p>
+      <w:pPr>
+        <w:pStyle w:val="Default"/>
+        <w:jc w:val="both"/>
+        <w:rPr>
+          <w:rFonts w:asciiTheme="minorHAnsi" w:hAnsiTheme="minorHAnsi"/>
+          <w:b/>
+          <w:bCs/>
+          <w:u w:val="single"/>
+          <w:lang w:val="fr-FR"/>
+        </w:rPr>
+      </w:pPr>
+    </w:p>
+    <w:p>
+      <w:pPr>
+        <w:pStyle w:val="Default"/>
+        <w:jc w:val="both"/>
+        <w:rPr>
+          <w:rFonts w:asciiTheme="minorHAnsi" w:hAnsiTheme="minorHAnsi"/>
+          <w:lang w:val="fr-FR"/>
+        </w:rPr>
+      </w:pPr>
+      <w:r>
+        <w:rPr>
+          <w:rFonts w:asciiTheme="minorHAnsi" w:hAnsiTheme="minorHAnsi"/>
+          <w:lang w:val="fr-FR"/>
+        </w:rPr>
+        <w:t>Il n'y a pas de contrainte notable pesant sur l'utilisation du produit. L'utilisateur doit</w:t>
+      </w:r>
+      <w:r>
+        <w:rPr>
+          <w:rFonts w:asciiTheme="minorHAnsi" w:hAnsiTheme="minorHAnsi"/>
+          <w:lang w:val="fr-FR"/>
+        </w:rPr>
+        <w:t xml:space="preserve"> </w:t>
+      </w:r>
+      <w:r>
+        <w:rPr>
+          <w:rFonts w:asciiTheme="minorHAnsi" w:hAnsiTheme="minorHAnsi"/>
+          <w:lang w:val="fr-FR"/>
+        </w:rPr>
+        <w:t>simplement avoir un Smartphone ou une tablette</w:t>
+      </w:r>
+      <w:r>
+        <w:rPr>
+          <w:rFonts w:asciiTheme="minorHAnsi" w:hAnsiTheme="minorHAnsi"/>
+          <w:lang w:val="fr-FR"/>
+        </w:rPr>
+        <w:t xml:space="preserve"> Android</w:t>
+      </w:r>
+      <w:r>
+        <w:rPr>
+          <w:rFonts w:asciiTheme="minorHAnsi" w:hAnsiTheme="minorHAnsi"/>
+          <w:lang w:val="fr-FR"/>
+        </w:rPr>
+        <w:t xml:space="preserve"> pour pouvoir utiliser l'application.</w:t>
+      </w:r>
+    </w:p>
+    <w:p>
+      <w:pPr>
+        <w:pStyle w:val="Default"/>
+        <w:rPr>
+          <w:sz w:val="23"/>
+          <w:szCs w:val="26"/>
+          <w:lang w:val="fr-FR"/>
+        </w:rPr>
+      </w:pPr>
+    </w:p>
+    <w:p>
+      <w:pPr>
+        <w:pStyle w:val="Default"/>
+        <w:rPr>
+          <w:rFonts w:asciiTheme="minorHAnsi" w:hAnsiTheme="minorHAnsi"/>
+          <w:b/>
+          <w:bCs/>
+          <w:sz w:val="28"/>
+          <w:szCs w:val="26"/>
+          <w:u w:val="single"/>
+          <w:lang w:val="fr-FR"/>
+        </w:rPr>
+      </w:pPr>
+      <w:r>
+        <w:rPr>
+          <w:rFonts w:asciiTheme="minorHAnsi" w:hAnsiTheme="minorHAnsi"/>
+          <w:b/>
+          <w:bCs/>
+          <w:sz w:val="28"/>
+          <w:szCs w:val="26"/>
+          <w:u w:val="single"/>
+          <w:lang w:val="fr-FR"/>
+        </w:rPr>
+        <w:t>Critères d'appréciation de la qualité du produit :</w:t>
+      </w:r>
+    </w:p>
+    <w:p>
+      <w:pPr>
+        <w:pStyle w:val="Default"/>
         <w:rPr>
           <w:b/>
           <w:bCs/>
@@ -3393,71 +3995,268 @@
           <w:u w:val="single"/>
           <w:lang w:val="fr-FR"/>
         </w:rPr>
-        <w:t>Contraint</w:t>
-      </w:r>
-      <w:r>
-        <w:rPr>
-          <w:b/>
-          <w:bCs/>
-          <w:noProof/>
+      </w:pPr>
+    </w:p>
+    <w:p>
+      <w:pPr>
+        <w:pStyle w:val="Default"/>
+        <w:numPr>
+          <w:ilvl w:val="0"/>
+          <w:numId w:val="19"/>
+        </w:numPr>
+        <w:jc w:val="both"/>
+        <w:rPr>
+          <w:rFonts w:asciiTheme="minorHAnsi" w:hAnsiTheme="minorHAnsi"/>
+          <w:lang w:val="fr-FR"/>
+        </w:rPr>
+      </w:pPr>
+      <w:r>
+        <w:rPr>
+          <w:rFonts w:asciiTheme="minorHAnsi" w:hAnsiTheme="minorHAnsi"/>
+          <w:lang w:val="fr-FR"/>
+        </w:rPr>
+        <w:t>Le jeu devra être facile d'utilisation pour toutes personnes même novices sur les technologies mobiles</w:t>
+      </w:r>
+    </w:p>
+    <w:p>
+      <w:pPr>
+        <w:pStyle w:val="Default"/>
+        <w:numPr>
+          <w:ilvl w:val="0"/>
+          <w:numId w:val="19"/>
+        </w:numPr>
+        <w:jc w:val="both"/>
+        <w:rPr>
+          <w:rFonts w:asciiTheme="minorHAnsi" w:hAnsiTheme="minorHAnsi"/>
+          <w:lang w:val="fr-FR"/>
+        </w:rPr>
+      </w:pPr>
+      <w:r>
+        <w:rPr>
+          <w:rFonts w:asciiTheme="minorHAnsi" w:hAnsiTheme="minorHAnsi"/>
+          <w:lang w:val="fr-FR"/>
+        </w:rPr>
+        <w:t>Le jeu devra avoir la fluidité adéquate demandée pour des plateformes mobiles</w:t>
+      </w:r>
+    </w:p>
+    <w:p>
+      <w:pPr>
+        <w:pStyle w:val="Default"/>
+        <w:numPr>
+          <w:ilvl w:val="0"/>
+          <w:numId w:val="19"/>
+        </w:numPr>
+        <w:jc w:val="both"/>
+        <w:rPr>
+          <w:rFonts w:asciiTheme="minorHAnsi" w:hAnsiTheme="minorHAnsi"/>
+        </w:rPr>
+      </w:pPr>
+      <w:r>
+        <w:rPr>
+          <w:rFonts w:asciiTheme="minorHAnsi" w:hAnsiTheme="minorHAnsi"/>
+          <w:lang w:val="fr-FR"/>
+        </w:rPr>
+        <w:t>Plusieurs niveaux jouables seront demandés</w:t>
+      </w:r>
+    </w:p>
+    <w:p>
+      <w:pPr>
+        <w:pStyle w:val="Default"/>
+        <w:numPr>
+          <w:ilvl w:val="0"/>
+          <w:numId w:val="19"/>
+        </w:numPr>
+        <w:jc w:val="both"/>
+        <w:rPr>
+          <w:rFonts w:asciiTheme="minorHAnsi" w:hAnsiTheme="minorHAnsi"/>
+        </w:rPr>
+      </w:pPr>
+      <w:r>
+        <w:rPr>
+          <w:rFonts w:asciiTheme="minorHAnsi" w:hAnsiTheme="minorHAnsi"/>
+          <w:lang w:val="fr-FR"/>
+        </w:rPr>
+        <w:t>Un interface clair pour accéder au jeu (Menus...)</w:t>
+      </w:r>
+    </w:p>
+    <w:p>
+      <w:pPr>
+        <w:pStyle w:val="Default"/>
+        <w:numPr>
+          <w:ilvl w:val="0"/>
+          <w:numId w:val="19"/>
+        </w:numPr>
+        <w:jc w:val="both"/>
+        <w:rPr>
+          <w:rFonts w:asciiTheme="minorHAnsi" w:hAnsiTheme="minorHAnsi"/>
+          <w:lang w:val="fr-FR"/>
+        </w:rPr>
+      </w:pPr>
+      <w:r>
+        <w:rPr>
+          <w:rFonts w:asciiTheme="minorHAnsi" w:hAnsiTheme="minorHAnsi"/>
+          <w:lang w:val="fr-FR"/>
+        </w:rPr>
+        <w:t>Une ambiance sonore</w:t>
+      </w:r>
+    </w:p>
+    <w:p>
+      <w:pPr>
+        <w:pStyle w:val="Default"/>
+        <w:numPr>
+          <w:ilvl w:val="0"/>
+          <w:numId w:val="19"/>
+        </w:numPr>
+        <w:jc w:val="both"/>
+        <w:rPr>
+          <w:rFonts w:asciiTheme="minorHAnsi" w:hAnsiTheme="minorHAnsi"/>
+          <w:lang w:val="fr-FR"/>
+        </w:rPr>
+      </w:pPr>
+      <w:r>
+        <w:rPr>
+          <w:rFonts w:asciiTheme="minorHAnsi" w:hAnsiTheme="minorHAnsi"/>
+          <w:lang w:val="fr-FR"/>
+        </w:rPr>
+        <w:t>Un module de publicité</w:t>
+      </w:r>
+    </w:p>
+    <w:p>
+      <w:pPr>
+        <w:pStyle w:val="Default"/>
+        <w:numPr>
+          <w:ilvl w:val="0"/>
+          <w:numId w:val="19"/>
+        </w:numPr>
+        <w:jc w:val="both"/>
+        <w:rPr>
+          <w:rFonts w:asciiTheme="minorHAnsi" w:hAnsiTheme="minorHAnsi"/>
+          <w:lang w:val="fr-FR"/>
+        </w:rPr>
+      </w:pPr>
+      <w:r>
+        <w:rPr>
+          <w:rFonts w:asciiTheme="minorHAnsi" w:hAnsiTheme="minorHAnsi"/>
+          <w:lang w:val="fr-FR"/>
+        </w:rPr>
+        <w:t>Un mode Arcade</w:t>
+      </w:r>
+    </w:p>
+    <w:p>
+      <w:pPr>
+        <w:pStyle w:val="Default"/>
+        <w:numPr>
+          <w:ilvl w:val="0"/>
+          <w:numId w:val="19"/>
+        </w:numPr>
+        <w:jc w:val="both"/>
+        <w:rPr>
+          <w:rFonts w:asciiTheme="minorHAnsi" w:hAnsiTheme="minorHAnsi"/>
+          <w:lang w:val="fr-FR"/>
+        </w:rPr>
+      </w:pPr>
+      <w:r>
+        <w:rPr>
+          <w:rFonts w:asciiTheme="minorHAnsi" w:hAnsiTheme="minorHAnsi"/>
+          <w:lang w:val="fr-FR"/>
+        </w:rPr>
+        <w:t>La possibilité d'augmenter la durée de vie du jeu (via un générateur de niveaux et un éditeur de niveaux)</w:t>
+      </w:r>
+    </w:p>
+    <w:p>
+      <w:pPr>
+        <w:pStyle w:val="Default"/>
+        <w:rPr>
+          <w:sz w:val="21"/>
+          <w:lang w:val="fr-FR"/>
+        </w:rPr>
+      </w:pPr>
+    </w:p>
+    <w:p>
+      <w:pPr>
+        <w:pStyle w:val="Default"/>
+        <w:rPr>
+          <w:sz w:val="21"/>
+          <w:lang w:val="fr-FR"/>
+        </w:rPr>
+      </w:pPr>
+    </w:p>
+    <w:p>
+      <w:pPr>
+        <w:pStyle w:val="Default"/>
+        <w:rPr>
+          <w:sz w:val="21"/>
+          <w:lang w:val="fr-FR"/>
+        </w:rPr>
+      </w:pPr>
+    </w:p>
+    <w:p>
+      <w:pPr>
+        <w:pStyle w:val="Default"/>
+        <w:rPr>
+          <w:sz w:val="21"/>
+          <w:lang w:val="fr-FR"/>
+        </w:rPr>
+      </w:pPr>
+    </w:p>
+    <w:p>
+      <w:pPr>
+        <w:pStyle w:val="Default"/>
+        <w:rPr>
+          <w:sz w:val="21"/>
+          <w:lang w:val="fr-FR"/>
+        </w:rPr>
+      </w:pPr>
+    </w:p>
+    <w:p>
+      <w:pPr>
+        <w:pStyle w:val="Default"/>
+        <w:rPr>
+          <w:sz w:val="21"/>
+          <w:lang w:val="fr-FR"/>
+        </w:rPr>
+      </w:pPr>
+    </w:p>
+    <w:p>
+      <w:pPr>
+        <w:pStyle w:val="Default"/>
+        <w:rPr>
+          <w:sz w:val="21"/>
+          <w:lang w:val="fr-FR"/>
+        </w:rPr>
+      </w:pPr>
+    </w:p>
+    <w:p>
+      <w:pPr>
+        <w:pStyle w:val="Default"/>
+        <w:rPr>
+          <w:sz w:val="21"/>
+          <w:lang w:val="fr-FR"/>
+        </w:rPr>
+      </w:pPr>
+    </w:p>
+    <w:p>
+      <w:pPr>
+        <w:pStyle w:val="Default"/>
+        <w:rPr>
+          <w:b/>
+          <w:bCs/>
+          <w:sz w:val="23"/>
+          <w:szCs w:val="26"/>
+          <w:u w:val="single"/>
+          <w:lang w:val="fr-FR"/>
+        </w:rPr>
+      </w:pPr>
+      <w:r>
+        <w:rPr>
+          <w:b/>
+          <w:bCs/>
           <w:sz w:val="26"/>
           <w:szCs w:val="26"/>
           <w:u w:val="single"/>
-          <w:lang w:val="fr-FR" w:eastAsia="fr-FR" w:bidi="ar-SA"/>
-        </w:rPr>
-        <w:drawing>
-          <wp:anchor distT="0" distB="0" distL="0" distR="0" simplePos="0" relativeHeight="251660288" behindDoc="0" locked="0" layoutInCell="1" allowOverlap="1">
-            <wp:simplePos x="0" y="0"/>
-            <wp:positionH relativeFrom="column">
-              <wp:posOffset>4415155</wp:posOffset>
-            </wp:positionH>
-            <wp:positionV relativeFrom="paragraph">
-              <wp:posOffset>119380</wp:posOffset>
-            </wp:positionV>
-            <wp:extent cx="629920" cy="566420"/>
-            <wp:effectExtent l="0" t="0" r="0" b="0"/>
-            <wp:wrapNone/>
-            <wp:docPr id="4" name="Picture 2"/>
-            <wp:cNvGraphicFramePr/>
-            <a:graphic xmlns:a="http://schemas.openxmlformats.org/drawingml/2006/main">
-              <a:graphicData uri="http://schemas.openxmlformats.org/drawingml/2006/picture">
-                <pic:pic xmlns:pic="http://schemas.openxmlformats.org/drawingml/2006/picture">
-                  <pic:nvPicPr>
-                    <pic:cNvPr id="1" name="Picture 2"/>
-                    <pic:cNvPicPr/>
-                  </pic:nvPicPr>
-                  <pic:blipFill>
-                    <a:blip r:embed="rId11" cstate="print"/>
-                    <a:stretch/>
-                  </pic:blipFill>
-                  <pic:spPr>
-                    <a:xfrm>
-                      <a:off x="0" y="0"/>
-                      <a:ext cx="629280" cy="565920"/>
-                    </a:xfrm>
-                    <a:prstGeom prst="rect">
-                      <a:avLst/>
-                    </a:prstGeom>
-                    <a:ln>
-                      <a:noFill/>
-                    </a:ln>
-                  </pic:spPr>
-                </pic:pic>
-              </a:graphicData>
-            </a:graphic>
-          </wp:anchor>
-        </w:drawing>
-      </w:r>
-      <w:r>
-        <w:rPr>
-          <w:b/>
-          <w:bCs/>
-          <w:sz w:val="26"/>
-          <w:szCs w:val="26"/>
-          <w:u w:val="single"/>
-          <w:lang w:val="fr-FR"/>
-        </w:rPr>
-        <w:t>es à respecter pour le jeu :</w:t>
+          <w:lang w:val="fr-FR"/>
+        </w:rPr>
+        <w:t>Principes du jeu :</w:t>
       </w:r>
     </w:p>
     <w:p>
@@ -3476,38 +4275,119 @@
     <w:p>
       <w:pPr>
         <w:pStyle w:val="Default"/>
-        <w:rPr>
-          <w:b/>
-          <w:bCs/>
-          <w:sz w:val="23"/>
-          <w:szCs w:val="26"/>
-          <w:u w:val="single"/>
-          <w:lang w:val="fr-FR"/>
-        </w:rPr>
-      </w:pPr>
-    </w:p>
-    <w:p>
-      <w:pPr>
-        <w:pStyle w:val="Default"/>
-        <w:numPr>
-          <w:ilvl w:val="0"/>
-          <w:numId w:val="5"/>
-        </w:numPr>
+        <w:jc w:val="both"/>
+        <w:rPr>
+          <w:lang w:val="fr-FR"/>
+        </w:rPr>
+      </w:pPr>
+      <w:r>
+        <w:rPr>
+          <w:lang w:val="fr-FR"/>
+        </w:rPr>
+        <w:tab/>
+        <w:t xml:space="preserve">Le jeu se base sur le concept de l'énigme de la Minimobile du jeu </w:t>
+      </w:r>
+      <w:r>
+        <w:rPr>
+          <w:lang w:val="fr-FR"/>
+        </w:rPr>
+        <w:t>"</w:t>
+      </w:r>
+      <w:r>
+        <w:rPr>
+          <w:lang w:val="fr-FR"/>
+        </w:rPr>
+        <w:t>Professeur Layton et le Destin Perdu</w:t>
+      </w:r>
+      <w:r>
+        <w:rPr>
+          <w:lang w:val="fr-FR"/>
+        </w:rPr>
+        <w:t>"</w:t>
+      </w:r>
+      <w:r>
+        <w:rPr>
+          <w:lang w:val="fr-FR"/>
+        </w:rPr>
+        <w:t>.</w:t>
+      </w:r>
+    </w:p>
+    <w:p>
+      <w:pPr>
+        <w:pStyle w:val="Default"/>
+        <w:jc w:val="both"/>
+        <w:rPr>
+          <w:lang w:val="fr-FR"/>
+        </w:rPr>
+      </w:pPr>
+      <w:r>
+        <w:rPr>
+          <w:lang w:val="fr-FR"/>
+        </w:rPr>
+        <w:tab/>
+        <w:t>L'utilisateur devra à partir d'une position</w:t>
+      </w:r>
+      <w:r>
+        <w:rPr>
+          <w:lang w:val="fr-FR"/>
+        </w:rPr>
+        <w:t xml:space="preserve"> de départ</w:t>
+      </w:r>
+      <w:r>
+        <w:rPr>
+          <w:lang w:val="fr-FR"/>
+        </w:rPr>
+        <w:t xml:space="preserve"> placer des éléments</w:t>
+      </w:r>
+      <w:r>
+        <w:rPr>
+          <w:lang w:val="fr-FR"/>
+        </w:rPr>
+        <w:t xml:space="preserve"> qui représente une action</w:t>
+      </w:r>
+      <w:r>
+        <w:rPr>
+          <w:lang w:val="fr-FR"/>
+        </w:rPr>
+        <w:t xml:space="preserve"> (flèches de changements de direction, saut</w:t>
+      </w:r>
+      <w:r>
+        <w:rPr>
+          <w:lang w:val="fr-FR"/>
+        </w:rPr>
+        <w:t>s...</w:t>
+      </w:r>
+      <w:r>
+        <w:rPr>
+          <w:lang w:val="fr-FR"/>
+        </w:rPr>
+        <w:t>) sur la carte afin que le personnage puisse récolter la totalité des ressources dites « objectifs » et arriver sur la case d'arrivée.</w:t>
+      </w:r>
+    </w:p>
+    <w:p>
+      <w:pPr>
+        <w:pStyle w:val="Default"/>
+        <w:jc w:val="both"/>
         <w:rPr>
           <w:sz w:val="21"/>
           <w:lang w:val="fr-FR"/>
         </w:rPr>
       </w:pPr>
-      <w:r>
-        <w:rPr>
-          <w:lang w:val="fr-FR"/>
-        </w:rPr>
-        <w:t>Utilisation du Moteur Unity</w:t>
-      </w:r>
-    </w:p>
-    <w:p>
-      <w:pPr>
-        <w:pStyle w:val="Default"/>
+    </w:p>
+    <w:p>
+      <w:pPr>
+        <w:pStyle w:val="Default"/>
+        <w:jc w:val="both"/>
+        <w:rPr>
+          <w:sz w:val="21"/>
+          <w:lang w:val="fr-FR"/>
+        </w:rPr>
+      </w:pPr>
+    </w:p>
+    <w:p>
+      <w:pPr>
+        <w:pStyle w:val="Default"/>
+        <w:jc w:val="both"/>
         <w:rPr>
           <w:sz w:val="21"/>
           <w:lang w:val="fr-FR"/>
@@ -3518,750 +4398,7 @@
           <w:noProof/>
           <w:lang w:val="fr-FR" w:eastAsia="fr-FR" w:bidi="ar-SA"/>
         </w:rPr>
-        <w:drawing>
-          <wp:anchor distT="0" distB="0" distL="0" distR="0" simplePos="0" relativeHeight="251661312" behindDoc="0" locked="0" layoutInCell="1" allowOverlap="1">
-            <wp:simplePos x="0" y="0"/>
-            <wp:positionH relativeFrom="column">
-              <wp:posOffset>4353560</wp:posOffset>
-            </wp:positionH>
-            <wp:positionV relativeFrom="paragraph">
-              <wp:posOffset>102235</wp:posOffset>
-            </wp:positionV>
-            <wp:extent cx="691515" cy="594995"/>
-            <wp:effectExtent l="0" t="0" r="0" b="0"/>
-            <wp:wrapNone/>
-            <wp:docPr id="5" name="Image 5"/>
-            <wp:cNvGraphicFramePr/>
-            <a:graphic xmlns:a="http://schemas.openxmlformats.org/drawingml/2006/main">
-              <a:graphicData uri="http://schemas.openxmlformats.org/drawingml/2006/picture">
-                <pic:pic xmlns:pic="http://schemas.openxmlformats.org/drawingml/2006/picture">
-                  <pic:nvPicPr>
-                    <pic:cNvPr id="2" name="Image 5"/>
-                    <pic:cNvPicPr/>
-                  </pic:nvPicPr>
-                  <pic:blipFill>
-                    <a:blip r:embed="rId12" cstate="print"/>
-                    <a:stretch/>
-                  </pic:blipFill>
-                  <pic:spPr>
-                    <a:xfrm>
-                      <a:off x="0" y="0"/>
-                      <a:ext cx="690840" cy="594360"/>
-                    </a:xfrm>
-                    <a:prstGeom prst="rect">
-                      <a:avLst/>
-                    </a:prstGeom>
-                    <a:ln>
-                      <a:noFill/>
-                    </a:ln>
-                  </pic:spPr>
-                </pic:pic>
-              </a:graphicData>
-            </a:graphic>
-          </wp:anchor>
-        </w:drawing>
-      </w:r>
-    </w:p>
-    <w:p>
-      <w:pPr>
-        <w:pStyle w:val="Default"/>
-        <w:rPr>
-          <w:sz w:val="21"/>
-          <w:lang w:val="fr-FR"/>
-        </w:rPr>
-      </w:pPr>
-    </w:p>
-    <w:p>
-      <w:pPr>
-        <w:pStyle w:val="Default"/>
-        <w:numPr>
-          <w:ilvl w:val="0"/>
-          <w:numId w:val="5"/>
-        </w:numPr>
-        <w:rPr>
-          <w:lang w:val="fr-FR"/>
-        </w:rPr>
-      </w:pPr>
-      <w:r>
-        <w:rPr>
-          <w:lang w:val="fr-FR"/>
-        </w:rPr>
-        <w:t xml:space="preserve">Utilisation du </w:t>
-      </w:r>
-      <w:r>
-        <w:rPr>
-          <w:rStyle w:val="normaltextrun"/>
-          <w:rFonts w:cs="Segoe UI"/>
-          <w:i/>
-          <w:iCs/>
-          <w:color w:val="FF3333"/>
-          <w:lang w:val="fr-FR"/>
-        </w:rPr>
-        <w:t>gestionnaire de version</w:t>
-      </w:r>
-      <w:r>
-        <w:rPr>
-          <w:lang w:val="fr-FR"/>
-        </w:rPr>
-        <w:t xml:space="preserve"> GitHub</w:t>
-      </w:r>
-    </w:p>
-    <w:p>
-      <w:pPr>
-        <w:pStyle w:val="Default"/>
-        <w:rPr>
-          <w:sz w:val="21"/>
-          <w:lang w:val="fr-FR"/>
-        </w:rPr>
-      </w:pPr>
-    </w:p>
-    <w:p>
-      <w:pPr>
-        <w:pStyle w:val="Default"/>
-        <w:rPr>
-          <w:sz w:val="21"/>
-          <w:lang w:val="fr-FR"/>
-        </w:rPr>
-      </w:pPr>
-      <w:r>
-        <w:rPr>
-          <w:noProof/>
-          <w:lang w:val="fr-FR" w:eastAsia="fr-FR" w:bidi="ar-SA"/>
-        </w:rPr>
-        <w:drawing>
-          <wp:anchor distT="0" distB="0" distL="0" distR="0" simplePos="0" relativeHeight="251662336" behindDoc="0" locked="0" layoutInCell="1" allowOverlap="1">
-            <wp:simplePos x="0" y="0"/>
-            <wp:positionH relativeFrom="column">
-              <wp:posOffset>4427855</wp:posOffset>
-            </wp:positionH>
-            <wp:positionV relativeFrom="paragraph">
-              <wp:posOffset>8255</wp:posOffset>
-            </wp:positionV>
-            <wp:extent cx="501015" cy="501015"/>
-            <wp:effectExtent l="0" t="0" r="0" b="0"/>
-            <wp:wrapSquare wrapText="largest"/>
-            <wp:docPr id="6" name="Picture"/>
-            <wp:cNvGraphicFramePr>
-              <a:graphicFrameLocks xmlns:a="http://schemas.openxmlformats.org/drawingml/2006/main" noChangeAspect="1"/>
-            </wp:cNvGraphicFramePr>
-            <a:graphic xmlns:a="http://schemas.openxmlformats.org/drawingml/2006/main">
-              <a:graphicData uri="http://schemas.openxmlformats.org/drawingml/2006/picture">
-                <pic:pic xmlns:pic="http://schemas.openxmlformats.org/drawingml/2006/picture">
-                  <pic:nvPicPr>
-                    <pic:cNvPr id="6" name="Picture"/>
-                    <pic:cNvPicPr>
-                      <a:picLocks noChangeAspect="1" noChangeArrowheads="1"/>
-                    </pic:cNvPicPr>
-                  </pic:nvPicPr>
-                  <pic:blipFill>
-                    <a:blip r:embed="rId13" cstate="print"/>
-                    <a:stretch>
-                      <a:fillRect/>
-                    </a:stretch>
-                  </pic:blipFill>
-                  <pic:spPr bwMode="auto">
-                    <a:xfrm>
-                      <a:off x="0" y="0"/>
-                      <a:ext cx="501015" cy="501015"/>
-                    </a:xfrm>
-                    <a:prstGeom prst="rect">
-                      <a:avLst/>
-                    </a:prstGeom>
-                    <a:noFill/>
-                    <a:ln w="9525">
-                      <a:noFill/>
-                      <a:miter lim="800000"/>
-                      <a:headEnd/>
-                      <a:tailEnd/>
-                    </a:ln>
-                  </pic:spPr>
-                </pic:pic>
-              </a:graphicData>
-            </a:graphic>
-          </wp:anchor>
-        </w:drawing>
-      </w:r>
-    </w:p>
-    <w:p>
-      <w:pPr>
-        <w:pStyle w:val="Default"/>
-        <w:numPr>
-          <w:ilvl w:val="0"/>
-          <w:numId w:val="5"/>
-        </w:numPr>
-        <w:rPr>
-          <w:sz w:val="21"/>
-          <w:lang w:val="fr-FR"/>
-        </w:rPr>
-      </w:pPr>
-      <w:r>
-        <w:rPr>
-          <w:lang w:val="fr-FR"/>
-        </w:rPr>
-        <w:t>Utilisation du langage C#</w:t>
-      </w:r>
-    </w:p>
-    <w:p>
-      <w:pPr>
-        <w:pStyle w:val="Default"/>
-        <w:rPr>
-          <w:sz w:val="21"/>
-          <w:lang w:val="fr-FR"/>
-        </w:rPr>
-      </w:pPr>
-    </w:p>
-    <w:p>
-      <w:pPr>
-        <w:pStyle w:val="Default"/>
-        <w:rPr>
-          <w:sz w:val="21"/>
-          <w:lang w:val="fr-FR"/>
-        </w:rPr>
-      </w:pPr>
-    </w:p>
-    <w:p>
-      <w:pPr>
-        <w:pStyle w:val="Default"/>
-        <w:rPr>
-          <w:b/>
-          <w:bCs/>
-          <w:sz w:val="23"/>
-          <w:szCs w:val="26"/>
-          <w:u w:val="single"/>
-          <w:lang w:val="fr-FR"/>
-        </w:rPr>
-      </w:pPr>
-      <w:r>
-        <w:rPr>
-          <w:b/>
-          <w:bCs/>
-          <w:sz w:val="26"/>
-          <w:szCs w:val="26"/>
-          <w:u w:val="single"/>
-          <w:lang w:val="fr-FR"/>
-        </w:rPr>
-        <w:t>Contraintes sur l'utilisation du produit :</w:t>
-      </w:r>
-    </w:p>
-    <w:p>
-      <w:pPr>
-        <w:pStyle w:val="Default"/>
-        <w:rPr>
-          <w:b/>
-          <w:bCs/>
-          <w:sz w:val="23"/>
-          <w:szCs w:val="26"/>
-          <w:u w:val="single"/>
-          <w:lang w:val="fr-FR"/>
-        </w:rPr>
-      </w:pPr>
-    </w:p>
-    <w:p>
-      <w:pPr>
-        <w:pStyle w:val="Default"/>
-        <w:rPr>
-          <w:b/>
-          <w:bCs/>
-          <w:sz w:val="23"/>
-          <w:szCs w:val="26"/>
-          <w:u w:val="single"/>
-          <w:lang w:val="fr-FR"/>
-        </w:rPr>
-      </w:pPr>
-    </w:p>
-    <w:p>
-      <w:pPr>
-        <w:pStyle w:val="Default"/>
-        <w:numPr>
-          <w:ilvl w:val="0"/>
-          <w:numId w:val="6"/>
-        </w:numPr>
-        <w:rPr>
-          <w:sz w:val="23"/>
-          <w:szCs w:val="26"/>
-          <w:lang w:val="fr-FR"/>
-        </w:rPr>
-      </w:pPr>
-      <w:r>
-        <w:rPr>
-          <w:sz w:val="26"/>
-          <w:szCs w:val="26"/>
-          <w:lang w:val="fr-FR"/>
-        </w:rPr>
-        <w:t>L'utilisation de ce produit devra pouvoir se faire sur des plateformes mobiles.</w:t>
-      </w:r>
-    </w:p>
-    <w:p>
-      <w:pPr>
-        <w:pStyle w:val="Default"/>
-        <w:rPr>
-          <w:sz w:val="23"/>
-          <w:szCs w:val="26"/>
-          <w:lang w:val="fr-FR"/>
-        </w:rPr>
-      </w:pPr>
-    </w:p>
-    <w:p>
-      <w:pPr>
-        <w:pStyle w:val="Default"/>
-        <w:rPr>
-          <w:sz w:val="23"/>
-          <w:szCs w:val="26"/>
-          <w:lang w:val="fr-FR"/>
-        </w:rPr>
-      </w:pPr>
-    </w:p>
-    <w:p>
-      <w:pPr>
-        <w:pStyle w:val="Default"/>
-        <w:rPr>
-          <w:b/>
-          <w:bCs/>
-          <w:sz w:val="26"/>
-          <w:szCs w:val="26"/>
-          <w:u w:val="single"/>
-          <w:lang w:val="fr-FR"/>
-        </w:rPr>
-      </w:pPr>
-      <w:r>
-        <w:rPr>
-          <w:b/>
-          <w:bCs/>
-          <w:sz w:val="26"/>
-          <w:szCs w:val="26"/>
-          <w:u w:val="single"/>
-          <w:lang w:val="fr-FR"/>
-        </w:rPr>
-        <w:t>Critères d'appréciation de la qualité du produit :</w:t>
-      </w:r>
-    </w:p>
-    <w:p>
-      <w:pPr>
-        <w:pStyle w:val="Default"/>
-        <w:rPr>
-          <w:b/>
-          <w:bCs/>
-          <w:sz w:val="26"/>
-          <w:szCs w:val="26"/>
-          <w:u w:val="single"/>
-          <w:lang w:val="fr-FR"/>
-        </w:rPr>
-      </w:pPr>
-    </w:p>
-    <w:p>
-      <w:pPr>
-        <w:pStyle w:val="Default"/>
-        <w:rPr>
-          <w:b/>
-          <w:bCs/>
-          <w:sz w:val="26"/>
-          <w:szCs w:val="26"/>
-          <w:u w:val="single"/>
-          <w:lang w:val="fr-FR"/>
-        </w:rPr>
-      </w:pPr>
-    </w:p>
-    <w:p>
-      <w:pPr>
-        <w:pStyle w:val="Default"/>
-        <w:numPr>
-          <w:ilvl w:val="0"/>
-          <w:numId w:val="7"/>
-        </w:numPr>
-        <w:rPr>
-          <w:lang w:val="fr-FR"/>
-        </w:rPr>
-      </w:pPr>
-      <w:r>
-        <w:rPr>
-          <w:lang w:val="fr-FR"/>
-        </w:rPr>
-        <w:t>Le jeu devra être facile d'utilisation pour toutes personnes même novices sur les technologies mobiles</w:t>
-      </w:r>
-    </w:p>
-    <w:p>
-      <w:pPr>
-        <w:pStyle w:val="Default"/>
-        <w:numPr>
-          <w:ilvl w:val="0"/>
-          <w:numId w:val="7"/>
-        </w:numPr>
-        <w:rPr>
-          <w:lang w:val="fr-FR"/>
-        </w:rPr>
-      </w:pPr>
-      <w:r>
-        <w:rPr>
-          <w:lang w:val="fr-FR"/>
-        </w:rPr>
-        <w:t>Le jeu devra avoir la fluidité adéquate demandée pour des plateformes mobiles</w:t>
-      </w:r>
-    </w:p>
-    <w:p>
-      <w:pPr>
-        <w:pStyle w:val="Default"/>
-        <w:numPr>
-          <w:ilvl w:val="0"/>
-          <w:numId w:val="7"/>
-        </w:numPr>
-      </w:pPr>
-      <w:r>
-        <w:rPr>
-          <w:lang w:val="fr-FR"/>
-        </w:rPr>
-        <w:t>Plusieurs niveaux jouables seront demandés</w:t>
-      </w:r>
-    </w:p>
-    <w:p>
-      <w:pPr>
-        <w:pStyle w:val="Default"/>
-        <w:numPr>
-          <w:ilvl w:val="0"/>
-          <w:numId w:val="7"/>
-        </w:numPr>
-        <w:rPr>
-          <w:sz w:val="21"/>
-          <w:lang w:val="fr-FR"/>
-        </w:rPr>
-      </w:pPr>
-      <w:r>
-        <w:rPr>
-          <w:lang w:val="fr-FR"/>
-        </w:rPr>
-        <w:t>La possibilité d'augmenter la durée de vie du jeu (via un générateur de niveaux et un éditeur de niveaux)</w:t>
-      </w:r>
-    </w:p>
-    <w:p>
-      <w:pPr>
-        <w:pStyle w:val="Default"/>
-        <w:numPr>
-          <w:ilvl w:val="0"/>
-          <w:numId w:val="7"/>
-        </w:numPr>
-        <w:rPr>
-          <w:sz w:val="21"/>
-          <w:lang w:val="fr-FR"/>
-        </w:rPr>
-      </w:pPr>
-      <w:r>
-        <w:rPr>
-          <w:lang w:val="fr-FR"/>
-        </w:rPr>
-        <w:t>Un système de ressources et d'énergie</w:t>
-      </w:r>
-    </w:p>
-    <w:p>
-      <w:pPr>
-        <w:pStyle w:val="Default"/>
-        <w:numPr>
-          <w:ilvl w:val="0"/>
-          <w:numId w:val="7"/>
-        </w:numPr>
-        <w:rPr>
-          <w:sz w:val="21"/>
-          <w:lang w:val="fr-FR"/>
-        </w:rPr>
-      </w:pPr>
-      <w:r>
-        <w:rPr>
-          <w:lang w:val="fr-FR"/>
-        </w:rPr>
-        <w:t>Une ambiance sonore</w:t>
-      </w:r>
-    </w:p>
-    <w:p>
-      <w:pPr>
-        <w:pStyle w:val="Default"/>
-        <w:numPr>
-          <w:ilvl w:val="0"/>
-          <w:numId w:val="7"/>
-        </w:numPr>
-        <w:rPr>
-          <w:sz w:val="21"/>
-          <w:lang w:val="fr-FR"/>
-        </w:rPr>
-      </w:pPr>
-      <w:r>
-        <w:rPr>
-          <w:lang w:val="fr-FR"/>
-        </w:rPr>
-        <w:t>Un module de publicité</w:t>
-      </w:r>
-    </w:p>
-    <w:p>
-      <w:pPr>
-        <w:pStyle w:val="Default"/>
-        <w:numPr>
-          <w:ilvl w:val="0"/>
-          <w:numId w:val="7"/>
-        </w:numPr>
-      </w:pPr>
-      <w:r>
-        <w:rPr>
-          <w:lang w:val="fr-FR"/>
-        </w:rPr>
-        <w:t>Un mode Arcade</w:t>
-      </w:r>
-    </w:p>
-    <w:p>
-      <w:pPr>
-        <w:pStyle w:val="Default"/>
-        <w:numPr>
-          <w:ilvl w:val="0"/>
-          <w:numId w:val="7"/>
-        </w:numPr>
-      </w:pPr>
-      <w:r>
-        <w:rPr>
-          <w:lang w:val="fr-FR"/>
-        </w:rPr>
-        <w:t>Les différents menus adéquats</w:t>
-      </w:r>
-    </w:p>
-    <w:p>
-      <w:pPr>
-        <w:pStyle w:val="Default"/>
-        <w:rPr>
-          <w:sz w:val="21"/>
-          <w:lang w:val="fr-FR"/>
-        </w:rPr>
-      </w:pPr>
-    </w:p>
-    <w:p>
-      <w:pPr>
-        <w:pStyle w:val="Default"/>
-        <w:rPr>
-          <w:sz w:val="21"/>
-          <w:lang w:val="fr-FR"/>
-        </w:rPr>
-      </w:pPr>
-    </w:p>
-    <w:p>
-      <w:pPr>
-        <w:pStyle w:val="Default"/>
-        <w:rPr>
-          <w:sz w:val="21"/>
-          <w:lang w:val="fr-FR"/>
-        </w:rPr>
-      </w:pPr>
-    </w:p>
-    <w:p>
-      <w:pPr>
-        <w:pStyle w:val="Default"/>
-        <w:rPr>
-          <w:sz w:val="21"/>
-          <w:lang w:val="fr-FR"/>
-        </w:rPr>
-      </w:pPr>
-    </w:p>
-    <w:p>
-      <w:pPr>
-        <w:pStyle w:val="Default"/>
-        <w:rPr>
-          <w:sz w:val="21"/>
-          <w:lang w:val="fr-FR"/>
-        </w:rPr>
-      </w:pPr>
-    </w:p>
-    <w:p>
-      <w:pPr>
-        <w:pStyle w:val="Default"/>
-        <w:rPr>
-          <w:sz w:val="21"/>
-          <w:lang w:val="fr-FR"/>
-        </w:rPr>
-      </w:pPr>
-    </w:p>
-    <w:p>
-      <w:pPr>
-        <w:pStyle w:val="Default"/>
-        <w:rPr>
-          <w:sz w:val="21"/>
-          <w:lang w:val="fr-FR"/>
-        </w:rPr>
-      </w:pPr>
-    </w:p>
-    <w:p>
-      <w:pPr>
-        <w:pStyle w:val="Default"/>
-        <w:rPr>
-          <w:sz w:val="21"/>
-          <w:lang w:val="fr-FR"/>
-        </w:rPr>
-      </w:pPr>
-    </w:p>
-    <w:p>
-      <w:pPr>
-        <w:pStyle w:val="Default"/>
-        <w:rPr>
-          <w:sz w:val="21"/>
-          <w:lang w:val="fr-FR"/>
-        </w:rPr>
-      </w:pPr>
-    </w:p>
-    <w:p>
-      <w:pPr>
-        <w:pStyle w:val="Default"/>
-        <w:rPr>
-          <w:b/>
-          <w:bCs/>
-          <w:sz w:val="23"/>
-          <w:szCs w:val="26"/>
-          <w:u w:val="single"/>
-          <w:lang w:val="fr-FR"/>
-        </w:rPr>
-      </w:pPr>
-      <w:r>
-        <w:rPr>
-          <w:b/>
-          <w:bCs/>
-          <w:sz w:val="26"/>
-          <w:szCs w:val="26"/>
-          <w:u w:val="single"/>
-          <w:lang w:val="fr-FR"/>
-        </w:rPr>
-        <w:t>Principes du jeu :</w:t>
-      </w:r>
-    </w:p>
-    <w:p>
-      <w:pPr>
-        <w:pStyle w:val="Default"/>
-        <w:rPr>
-          <w:b/>
-          <w:bCs/>
-          <w:sz w:val="23"/>
-          <w:szCs w:val="26"/>
-          <w:u w:val="single"/>
-          <w:lang w:val="fr-FR"/>
-        </w:rPr>
-      </w:pPr>
-    </w:p>
-    <w:p>
-      <w:pPr>
-        <w:pStyle w:val="Default"/>
-        <w:jc w:val="both"/>
-        <w:rPr>
-          <w:lang w:val="fr-FR"/>
-        </w:rPr>
-      </w:pPr>
-      <w:r>
-        <w:rPr>
-          <w:lang w:val="fr-FR"/>
-        </w:rPr>
-        <w:tab/>
-        <w:t xml:space="preserve">Le jeu se base sur le concept de l'énigme de la Minimobile du jeu </w:t>
-      </w:r>
-      <w:r>
-        <w:rPr>
-          <w:lang w:val="fr-FR"/>
-        </w:rPr>
-        <w:t>"</w:t>
-      </w:r>
-      <w:r>
-        <w:rPr>
-          <w:lang w:val="fr-FR"/>
-        </w:rPr>
-        <w:t>Professeur Layton et le Destin Perdu</w:t>
-      </w:r>
-      <w:r>
-        <w:rPr>
-          <w:lang w:val="fr-FR"/>
-        </w:rPr>
-        <w:t>"</w:t>
-      </w:r>
-      <w:r>
-        <w:rPr>
-          <w:lang w:val="fr-FR"/>
-        </w:rPr>
-        <w:t>.</w:t>
-      </w:r>
-    </w:p>
-    <w:p>
-      <w:pPr>
-        <w:pStyle w:val="Default"/>
-        <w:jc w:val="both"/>
-        <w:rPr>
-          <w:lang w:val="fr-FR"/>
-        </w:rPr>
-      </w:pPr>
-      <w:r>
-        <w:rPr>
-          <w:lang w:val="fr-FR"/>
-        </w:rPr>
-        <w:tab/>
-        <w:t>L'utilisateur devra à partir d'une position</w:t>
-      </w:r>
-      <w:r>
-        <w:rPr>
-          <w:lang w:val="fr-FR"/>
-        </w:rPr>
-        <w:t xml:space="preserve"> de départ</w:t>
-      </w:r>
-      <w:r>
-        <w:rPr>
-          <w:lang w:val="fr-FR"/>
-        </w:rPr>
-        <w:t xml:space="preserve"> placer des éléments</w:t>
-      </w:r>
-      <w:r>
-        <w:rPr>
-          <w:lang w:val="fr-FR"/>
-        </w:rPr>
-        <w:t xml:space="preserve"> qui représente une action</w:t>
-      </w:r>
-      <w:r>
-        <w:rPr>
-          <w:lang w:val="fr-FR"/>
-        </w:rPr>
-        <w:t xml:space="preserve"> (flèches de changements de direction, saut</w:t>
-      </w:r>
-      <w:r>
-        <w:rPr>
-          <w:lang w:val="fr-FR"/>
-        </w:rPr>
-        <w:t>s...</w:t>
-      </w:r>
-      <w:r>
-        <w:rPr>
-          <w:lang w:val="fr-FR"/>
-        </w:rPr>
-        <w:t>) sur la carte afin que le personnage puisse récolter la totalité des ressources dites « objectifs » et arriver sur la case d'arrivée.</w:t>
-      </w:r>
-    </w:p>
-    <w:p>
-      <w:pPr>
-        <w:pStyle w:val="Default"/>
-        <w:jc w:val="both"/>
-        <w:rPr>
-          <w:sz w:val="21"/>
-          <w:lang w:val="fr-FR"/>
-        </w:rPr>
-      </w:pPr>
-    </w:p>
-    <w:p>
-      <w:pPr>
-        <w:pStyle w:val="Default"/>
-        <w:jc w:val="both"/>
-        <w:rPr>
-          <w:sz w:val="21"/>
-          <w:lang w:val="fr-FR"/>
-        </w:rPr>
-      </w:pPr>
-    </w:p>
-    <w:p>
-      <w:pPr>
-        <w:pStyle w:val="Default"/>
-        <w:jc w:val="both"/>
-        <w:rPr>
-          <w:sz w:val="21"/>
-          <w:lang w:val="fr-FR"/>
-        </w:rPr>
-      </w:pPr>
-      <w:r>
-        <w:rPr>
-          <w:noProof/>
-          <w:lang w:val="fr-FR" w:eastAsia="fr-FR" w:bidi="ar-SA"/>
-        </w:rPr>
+        <w:lastRenderedPageBreak/>
         <w:drawing>
           <wp:anchor distT="0" distB="0" distL="0" distR="0" simplePos="0" relativeHeight="251663360" behindDoc="0" locked="0" layoutInCell="1" allowOverlap="1">
             <wp:simplePos x="0" y="0"/>
@@ -4288,7 +4425,7 @@
                     </pic:cNvPicPr>
                   </pic:nvPicPr>
                   <pic:blipFill>
-                    <a:blip r:embed="rId14"/>
+                    <a:blip r:embed="rId11"/>
                     <a:stretch>
                       <a:fillRect/>
                     </a:stretch>
@@ -4511,6 +4648,7 @@
         <w:pStyle w:val="Default"/>
         <w:jc w:val="both"/>
         <w:rPr>
+          <w:rFonts w:asciiTheme="minorHAnsi" w:hAnsiTheme="minorHAnsi"/>
           <w:lang w:val="fr-FR"/>
         </w:rPr>
       </w:pPr>
@@ -4519,7 +4657,34 @@
           <w:lang w:val="fr-FR"/>
         </w:rPr>
         <w:tab/>
-        <w:t>Aucun budget n'est nécessaire à la réalisation et au fonctionnement du projet. Le matériel pouvant être fournis à l'IUT si nécessaire afin que nous puissions directement nous concentrer sur notre travail.</w:t>
+      </w:r>
+      <w:r>
+        <w:rPr>
+          <w:rFonts w:asciiTheme="minorHAnsi" w:hAnsiTheme="minorHAnsi"/>
+          <w:lang w:val="fr-FR"/>
+        </w:rPr>
+        <w:t xml:space="preserve">Aucun budget n'est nécessaire à la réalisation </w:t>
+      </w:r>
+      <w:r>
+        <w:rPr>
+          <w:rFonts w:asciiTheme="minorHAnsi" w:hAnsiTheme="minorHAnsi"/>
+          <w:lang w:val="fr-FR"/>
+        </w:rPr>
+        <w:t>du projet et au fonctionnement du jeu, l</w:t>
+      </w:r>
+      <w:r>
+        <w:rPr>
+          <w:rFonts w:asciiTheme="minorHAnsi" w:hAnsiTheme="minorHAnsi"/>
+          <w:lang w:val="fr-FR"/>
+        </w:rPr>
+        <w:t>e matériel pouvant être</w:t>
+      </w:r>
+      <w:r>
+        <w:rPr>
+          <w:rFonts w:asciiTheme="minorHAnsi" w:hAnsiTheme="minorHAnsi"/>
+          <w:lang w:val="fr-FR"/>
+        </w:rPr>
+        <w:t xml:space="preserve"> fournis à l'IUT si nécessaire.</w:t>
       </w:r>
     </w:p>
     <w:p>
@@ -4565,7 +4730,6 @@
         <w:rPr>
           <w:lang w:val="fr-FR"/>
         </w:rPr>
-        <w:lastRenderedPageBreak/>
         <w:tab/>
       </w:r>
     </w:p>
@@ -4778,7 +4942,37 @@
           <w:szCs w:val="26"/>
           <w:lang w:val="fr-FR"/>
         </w:rPr>
-        <w:t xml:space="preserve">  Présentation du moteur unity</w:t>
+        <w:t xml:space="preserve">  Présentation du moteur </w:t>
+      </w:r>
+      <w:r>
+        <w:rPr>
+          <w:b/>
+          <w:bCs/>
+          <w:sz w:val="26"/>
+          <w:szCs w:val="26"/>
+          <w:lang w:val="fr-FR"/>
+        </w:rPr>
+        <w:t>de jeu U</w:t>
+      </w:r>
+      <w:r>
+        <w:rPr>
+          <w:b/>
+          <w:bCs/>
+          <w:sz w:val="26"/>
+          <w:szCs w:val="26"/>
+          <w:lang w:val="fr-FR"/>
+        </w:rPr>
+        <w:t>nity</w:t>
+      </w:r>
+      <w:r>
+        <w:rPr>
+          <w:b/>
+          <w:bCs/>
+          <w:sz w:val="26"/>
+          <w:szCs w:val="26"/>
+          <w:lang w:val="fr-FR"/>
+        </w:rPr>
+        <w:t>3D</w:t>
       </w:r>
     </w:p>
     <w:p>
@@ -5171,7 +5365,6 @@
           <w:color w:val="FF3333"/>
           <w:lang w:val="fr-FR"/>
         </w:rPr>
-        <w:lastRenderedPageBreak/>
         <w:t>diagramme de cas d'utilisations</w:t>
       </w:r>
       <w:r>
@@ -5298,7 +5491,7 @@
                     </pic:cNvPicPr>
                   </pic:nvPicPr>
                   <pic:blipFill>
-                    <a:blip r:embed="rId15"/>
+                    <a:blip r:embed="rId12"/>
                     <a:stretch>
                       <a:fillRect/>
                     </a:stretch>
@@ -5527,7 +5720,7 @@
                     <pic:cNvPicPr/>
                   </pic:nvPicPr>
                   <pic:blipFill>
-                    <a:blip r:embed="rId16"/>
+                    <a:blip r:embed="rId13"/>
                     <a:stretch/>
                   </pic:blipFill>
                   <pic:spPr>
@@ -5857,7 +6050,7 @@
                     <pic:cNvPicPr/>
                   </pic:nvPicPr>
                   <pic:blipFill>
-                    <a:blip r:embed="rId17"/>
+                    <a:blip r:embed="rId14"/>
                     <a:srcRect t="3635" r="2474"/>
                     <a:stretch/>
                   </pic:blipFill>
@@ -5950,7 +6143,7 @@
                     <pic:cNvPicPr/>
                   </pic:nvPicPr>
                   <pic:blipFill>
-                    <a:blip r:embed="rId18"/>
+                    <a:blip r:embed="rId15"/>
                     <a:stretch/>
                   </pic:blipFill>
                   <pic:spPr>
@@ -6498,7 +6691,7 @@
                     </pic:cNvPicPr>
                   </pic:nvPicPr>
                   <pic:blipFill>
-                    <a:blip r:embed="rId19"/>
+                    <a:blip r:embed="rId16"/>
                     <a:srcRect/>
                     <a:stretch>
                       <a:fillRect/>
@@ -7234,7 +7427,7 @@
                     </pic:cNvPicPr>
                   </pic:nvPicPr>
                   <pic:blipFill>
-                    <a:blip r:embed="rId20" cstate="print"/>
+                    <a:blip r:embed="rId17" cstate="print"/>
                     <a:srcRect/>
                     <a:stretch>
                       <a:fillRect/>
@@ -7295,7 +7488,7 @@
                     </pic:cNvPicPr>
                   </pic:nvPicPr>
                   <pic:blipFill>
-                    <a:blip r:embed="rId21" cstate="print"/>
+                    <a:blip r:embed="rId18" cstate="print"/>
                     <a:srcRect/>
                     <a:stretch>
                       <a:fillRect/>
@@ -7356,7 +7549,7 @@
                     </pic:cNvPicPr>
                   </pic:nvPicPr>
                   <pic:blipFill>
-                    <a:blip r:embed="rId22" cstate="print"/>
+                    <a:blip r:embed="rId19" cstate="print"/>
                     <a:srcRect/>
                     <a:stretch>
                       <a:fillRect/>
@@ -7428,7 +7621,7 @@
                     </pic:cNvPicPr>
                   </pic:nvPicPr>
                   <pic:blipFill>
-                    <a:blip r:embed="rId23" cstate="print"/>
+                    <a:blip r:embed="rId20" cstate="print"/>
                     <a:srcRect/>
                     <a:stretch>
                       <a:fillRect/>
@@ -7489,7 +7682,7 @@
                     </pic:cNvPicPr>
                   </pic:nvPicPr>
                   <pic:blipFill>
-                    <a:blip r:embed="rId24" cstate="print"/>
+                    <a:blip r:embed="rId21" cstate="print"/>
                     <a:srcRect/>
                     <a:stretch>
                       <a:fillRect/>
@@ -8011,29 +8204,54 @@
           <w:lang w:val="fr-FR" w:eastAsia="fr-FR" w:bidi="ar-SA"/>
         </w:rPr>
         <w:pict>
-          <v:shape id="_x0000_s1090" type="#_x0000_t202" style="position:absolute;margin-left:130.8pt;margin-top:33.4pt;width:148pt;height:18.75pt;z-index:251711488">
+          <v:shape id="_x0000_s1090" type="#_x0000_t202" style="position:absolute;margin-left:109.8pt;margin-top:33.4pt;width:201.75pt;height:40.55pt;z-index:251711488" filled="f" strokecolor="white [3212]">
             <v:textbox>
               <w:txbxContent>
                 <w:p>
+                  <w:pPr>
+                    <w:rPr>
+                      <w:rFonts w:asciiTheme="minorHAnsi" w:hAnsiTheme="minorHAnsi"/>
+                      <w:color w:val="FFFFFF" w:themeColor="background1"/>
+                    </w:rPr>
+                  </w:pPr>
                   <w:r>
-                    <w:t>Carte Personnalisée</w:t>
+                    <w:rPr>
+                      <w:rFonts w:asciiTheme="minorHAnsi" w:hAnsiTheme="minorHAnsi"/>
+                      <w:color w:val="FFFFFF" w:themeColor="background1"/>
+                    </w:rPr>
+                    <w:t>Z</w:t>
+                  </w:r>
+                  <w:r>
+                    <w:rPr>
+                      <w:rFonts w:asciiTheme="minorHAnsi" w:hAnsiTheme="minorHAnsi"/>
+                      <w:color w:val="FFFFFF" w:themeColor="background1"/>
+                    </w:rPr>
+                    <w:t>one d'édition où l'on peut p</w:t>
+                  </w:r>
+                  <w:r>
+                    <w:rPr>
+                      <w:rFonts w:asciiTheme="minorHAnsi" w:hAnsiTheme="minorHAnsi"/>
+                      <w:color w:val="FFFFFF" w:themeColor="background1"/>
+                    </w:rPr>
+                    <w:t>lacer d</w:t>
+                  </w:r>
+                  <w:r>
+                    <w:rPr>
+                      <w:rFonts w:asciiTheme="minorHAnsi" w:hAnsiTheme="minorHAnsi"/>
+                      <w:color w:val="FFFFFF" w:themeColor="background1"/>
+                    </w:rPr>
+                    <w:t>es objets</w:t>
+                  </w:r>
+                  <w:r>
+                    <w:rPr>
+                      <w:rFonts w:asciiTheme="minorHAnsi" w:hAnsiTheme="minorHAnsi"/>
+                      <w:color w:val="FFFFFF" w:themeColor="background1"/>
+                    </w:rPr>
+                    <w:t xml:space="preserve"> pour composer le niveau</w:t>
                   </w:r>
                 </w:p>
               </w:txbxContent>
             </v:textbox>
-          </v:shape>
-        </w:pict>
-      </w:r>
-      <w:r>
-        <w:rPr>
-          <w:rFonts w:asciiTheme="minorHAnsi" w:hAnsiTheme="minorHAnsi"/>
-          <w:bCs/>
-          <w:noProof/>
-          <w:lang w:val="fr-FR" w:eastAsia="fr-FR" w:bidi="ar-SA"/>
-        </w:rPr>
-        <w:pict>
-          <v:shape id="_x0000_s1089" type="#_x0000_t32" style="position:absolute;margin-left:184.05pt;margin-top:55.9pt;width:28.5pt;height:36.8pt;z-index:251710464" o:connectortype="straight">
-            <v:stroke endarrow="block"/>
           </v:shape>
         </w:pict>
       </w:r>
@@ -8169,7 +8387,7 @@
                     </pic:cNvPicPr>
                   </pic:nvPicPr>
                   <pic:blipFill>
-                    <a:blip r:embed="rId25"/>
+                    <a:blip r:embed="rId22"/>
                     <a:srcRect/>
                     <a:stretch>
                       <a:fillRect/>
@@ -9385,7 +9603,7 @@
                     </pic:cNvPicPr>
                   </pic:nvPicPr>
                   <pic:blipFill>
-                    <a:blip r:embed="rId26"/>
+                    <a:blip r:embed="rId23"/>
                     <a:srcRect/>
                     <a:stretch>
                       <a:fillRect/>
@@ -9521,12 +9739,9 @@
           <w:szCs w:val="26"/>
           <w:lang w:val="fr-FR"/>
         </w:rPr>
-        <w:t xml:space="preserve">  Menu de jeu</w:t>
-      </w:r>
-    </w:p>
-    <w:p>
-      <w:pPr>
-        <w:pStyle w:val="Default"/>
+        <w:t xml:space="preserve">  Menu</w:t>
+      </w:r>
+      <w:r>
         <w:rPr>
           <w:b/>
           <w:bCs/>
@@ -9534,7 +9749,8 @@
           <w:szCs w:val="26"/>
           <w:lang w:val="fr-FR"/>
         </w:rPr>
-      </w:pPr>
+        <w:t>s</w:t>
+      </w:r>
     </w:p>
     <w:p>
       <w:pPr>
@@ -9552,6 +9768,26 @@
       <w:pPr>
         <w:pStyle w:val="Default"/>
         <w:rPr>
+          <w:rFonts w:asciiTheme="minorHAnsi" w:hAnsiTheme="minorHAnsi"/>
+          <w:b/>
+          <w:bCs/>
+          <w:lang w:val="fr-FR"/>
+        </w:rPr>
+      </w:pPr>
+      <w:r>
+        <w:rPr>
+          <w:rFonts w:asciiTheme="minorHAnsi" w:hAnsiTheme="minorHAnsi"/>
+          <w:b/>
+          <w:bCs/>
+          <w:lang w:val="fr-FR"/>
+        </w:rPr>
+        <w:t>Menu principal et menu d'acces au niveaux</w:t>
+      </w:r>
+    </w:p>
+    <w:p>
+      <w:pPr>
+        <w:pStyle w:val="Default"/>
+        <w:rPr>
           <w:b/>
           <w:bCs/>
           <w:sz w:val="26"/>
@@ -9559,7 +9795,10 @@
           <w:lang w:val="fr-FR"/>
         </w:rPr>
       </w:pPr>
-      <w:r>
+    </w:p>
+    <w:p>
+      <w:pPr>
+        <w:pStyle w:val="Default"/>
         <w:rPr>
           <w:b/>
           <w:bCs/>
@@ -9567,12 +9806,8 @@
           <w:szCs w:val="26"/>
           <w:lang w:val="fr-FR"/>
         </w:rPr>
-        <w:t>NAWHAL/CEDRIC/MAXIME</w:t>
-      </w:r>
-    </w:p>
-    <w:p>
-      <w:pPr>
-        <w:pStyle w:val="Default"/>
+      </w:pPr>
+      <w:r>
         <w:rPr>
           <w:b/>
           <w:bCs/>
@@ -9580,8 +9815,12 @@
           <w:szCs w:val="26"/>
           <w:lang w:val="fr-FR"/>
         </w:rPr>
-      </w:pPr>
-      <w:r>
+        <w:t>CEDRIC/MAXIME</w:t>
+      </w:r>
+    </w:p>
+    <w:p>
+      <w:pPr>
+        <w:pStyle w:val="Default"/>
         <w:rPr>
           <w:b/>
           <w:bCs/>
@@ -9589,9 +9828,31 @@
           <w:szCs w:val="26"/>
           <w:lang w:val="fr-FR"/>
         </w:rPr>
-        <w:t xml:space="preserve">- </w:t>
-      </w:r>
-      <w:r>
+      </w:pPr>
+    </w:p>
+    <w:p>
+      <w:pPr>
+        <w:pStyle w:val="Default"/>
+        <w:rPr>
+          <w:rFonts w:asciiTheme="minorHAnsi" w:hAnsiTheme="minorHAnsi"/>
+          <w:b/>
+          <w:bCs/>
+          <w:lang w:val="fr-FR"/>
+        </w:rPr>
+      </w:pPr>
+      <w:r>
+        <w:rPr>
+          <w:rFonts w:asciiTheme="minorHAnsi" w:hAnsiTheme="minorHAnsi"/>
+          <w:b/>
+          <w:bCs/>
+          <w:lang w:val="fr-FR"/>
+        </w:rPr>
+        <w:t>Menu de résolution d'énigme (dans les niveaux)</w:t>
+      </w:r>
+    </w:p>
+    <w:p>
+      <w:pPr>
+        <w:pStyle w:val="Default"/>
         <w:rPr>
           <w:b/>
           <w:bCs/>
@@ -9599,9 +9860,11 @@
           <w:szCs w:val="26"/>
           <w:lang w:val="fr-FR"/>
         </w:rPr>
-        <w:t>Menu Classique (principale, Level</w:t>
-      </w:r>
-      <w:r>
+      </w:pPr>
+    </w:p>
+    <w:p>
+      <w:pPr>
+        <w:pStyle w:val="Default"/>
         <w:rPr>
           <w:b/>
           <w:bCs/>
@@ -9609,8 +9872,7 @@
           <w:szCs w:val="26"/>
           <w:lang w:val="fr-FR"/>
         </w:rPr>
-        <w:t>s</w:t>
-      </w:r>
+      </w:pPr>
       <w:r>
         <w:rPr>
           <w:b/>
@@ -9619,52 +9881,8 @@
           <w:szCs w:val="26"/>
           <w:lang w:val="fr-FR"/>
         </w:rPr>
-        <w:t>)</w:t>
-      </w:r>
-    </w:p>
-    <w:p>
-      <w:pPr>
-        <w:pStyle w:val="Default"/>
-        <w:rPr>
-          <w:b/>
-          <w:bCs/>
-          <w:sz w:val="26"/>
-          <w:szCs w:val="26"/>
-          <w:lang w:val="fr-FR"/>
-        </w:rPr>
-      </w:pPr>
-      <w:r>
-        <w:rPr>
-          <w:b/>
-          <w:bCs/>
-          <w:sz w:val="26"/>
-          <w:szCs w:val="26"/>
-          <w:lang w:val="fr-FR"/>
-        </w:rPr>
-        <w:t xml:space="preserve">- </w:t>
-      </w:r>
-      <w:r>
-        <w:rPr>
-          <w:b/>
-          <w:bCs/>
-          <w:sz w:val="26"/>
-          <w:szCs w:val="26"/>
-          <w:lang w:val="fr-FR"/>
-        </w:rPr>
-        <w:t>Menu de Jeu</w:t>
-      </w:r>
-    </w:p>
-    <w:p>
-      <w:pPr>
-        <w:pStyle w:val="Default"/>
-        <w:rPr>
-          <w:b/>
-          <w:bCs/>
-          <w:sz w:val="26"/>
-          <w:szCs w:val="26"/>
-          <w:lang w:val="fr-FR"/>
-        </w:rPr>
-      </w:pPr>
+        <w:t>NAWHAL</w:t>
+      </w:r>
     </w:p>
     <w:p>
       <w:pPr>
@@ -9897,6 +10115,40 @@
           <w:lang w:val="fr-FR"/>
         </w:rPr>
       </w:pPr>
+      <w:r>
+        <w:rPr>
+          <w:rFonts w:asciiTheme="minorHAnsi" w:hAnsiTheme="minorHAnsi"/>
+          <w:bCs/>
+          <w:noProof/>
+          <w:szCs w:val="22"/>
+          <w:lang w:val="fr-FR" w:eastAsia="fr-FR" w:bidi="ar-SA"/>
+        </w:rPr>
+        <w:pict>
+          <v:shape id="_x0000_s1101" type="#_x0000_t202" style="position:absolute;left:0;text-align:left;margin-left:-71.7pt;margin-top:213.85pt;width:595.5pt;height:25.5pt;z-index:251740160" filled="f" stroked="f">
+            <v:textbox style="mso-next-textbox:#_x0000_s1101">
+              <w:txbxContent>
+                <w:p>
+                  <w:pPr>
+                    <w:jc w:val="center"/>
+                    <w:rPr>
+                      <w:rFonts w:asciiTheme="minorHAnsi" w:hAnsiTheme="minorHAnsi"/>
+                      <w:sz w:val="22"/>
+                    </w:rPr>
+                  </w:pPr>
+                  <w:r>
+                    <w:rPr>
+                      <w:rFonts w:asciiTheme="minorHAnsi" w:hAnsiTheme="minorHAnsi"/>
+                      <w:sz w:val="22"/>
+                    </w:rPr>
+                    <w:t>Fig. n° : Diagramme de classe du Joueur</w:t>
+                  </w:r>
+                </w:p>
+                <w:p/>
+              </w:txbxContent>
+            </v:textbox>
+          </v:shape>
+        </w:pict>
+      </w:r>
       <w:r>
         <w:rPr>
           <w:rFonts w:asciiTheme="minorHAnsi" w:hAnsiTheme="minorHAnsi"/>
@@ -9931,7 +10183,7 @@
                     </pic:cNvPicPr>
                   </pic:nvPicPr>
                   <pic:blipFill>
-                    <a:blip r:embed="rId27"/>
+                    <a:blip r:embed="rId24"/>
                     <a:srcRect/>
                     <a:stretch>
                       <a:fillRect/>
@@ -10026,7 +10278,7 @@
           <w:szCs w:val="22"/>
           <w:lang w:val="fr-FR"/>
         </w:rPr>
-        <w:t xml:space="preserve"> vitesse constante en attendant qu'un élément posé sur son chemin agisse sur son comportement (changement de direction...). L</w:t>
+        <w:t xml:space="preserve"> </w:t>
       </w:r>
       <w:r>
         <w:rPr>
@@ -10035,6 +10287,16 @@
           <w:szCs w:val="22"/>
           <w:lang w:val="fr-FR"/>
         </w:rPr>
+        <w:lastRenderedPageBreak/>
+        <w:t>vitesse constante en attendant qu'un élément posé sur son chemin agisse sur son comportement (changement de direction...). L</w:t>
+      </w:r>
+      <w:r>
+        <w:rPr>
+          <w:rFonts w:asciiTheme="minorHAnsi" w:hAnsiTheme="minorHAnsi"/>
+          <w:bCs/>
+          <w:szCs w:val="22"/>
+          <w:lang w:val="fr-FR"/>
+        </w:rPr>
         <w:t>'entité</w:t>
       </w:r>
       <w:r>
@@ -10044,17 +10306,7 @@
           <w:szCs w:val="22"/>
           <w:lang w:val="fr-FR"/>
         </w:rPr>
-        <w:t xml:space="preserve"> Joueur répète en permanence le même </w:t>
-      </w:r>
-      <w:r>
-        <w:rPr>
-          <w:rFonts w:asciiTheme="minorHAnsi" w:hAnsiTheme="minorHAnsi"/>
-          <w:bCs/>
-          <w:szCs w:val="22"/>
-          <w:lang w:val="fr-FR"/>
-        </w:rPr>
-        <w:lastRenderedPageBreak/>
-        <w:t>schéma :</w:t>
+        <w:t xml:space="preserve"> Joueur répète en permanence le même schéma :</w:t>
       </w:r>
     </w:p>
     <w:p>
@@ -10872,6 +11124,41 @@
           <w:lang w:val="fr-FR"/>
         </w:rPr>
       </w:pPr>
+      <w:r>
+        <w:rPr>
+          <w:b/>
+          <w:bCs/>
+          <w:noProof/>
+          <w:sz w:val="26"/>
+          <w:szCs w:val="26"/>
+          <w:lang w:val="fr-FR" w:eastAsia="fr-FR" w:bidi="ar-SA"/>
+        </w:rPr>
+        <w:pict>
+          <v:shape id="_x0000_s1100" type="#_x0000_t202" style="position:absolute;margin-left:-71.7pt;margin-top:.7pt;width:595.5pt;height:25.5pt;z-index:251739136" filled="f" stroked="f">
+            <v:textbox>
+              <w:txbxContent>
+                <w:p>
+                  <w:pPr>
+                    <w:jc w:val="center"/>
+                    <w:rPr>
+                      <w:rFonts w:asciiTheme="minorHAnsi" w:hAnsiTheme="minorHAnsi"/>
+                      <w:sz w:val="22"/>
+                    </w:rPr>
+                  </w:pPr>
+                  <w:r>
+                    <w:rPr>
+                      <w:rFonts w:asciiTheme="minorHAnsi" w:hAnsiTheme="minorHAnsi"/>
+                      <w:sz w:val="22"/>
+                    </w:rPr>
+                    <w:t>Fig. n° : Schéma du fonctionnement de l'entité Joueur</w:t>
+                  </w:r>
+                </w:p>
+                <w:p/>
+              </w:txbxContent>
+            </v:textbox>
+          </v:shape>
+        </w:pict>
+      </w:r>
     </w:p>
     <w:p>
       <w:pPr>
@@ -11309,7 +11596,7 @@
                     </pic:cNvPicPr>
                   </pic:nvPicPr>
                   <pic:blipFill>
-                    <a:blip r:embed="rId28"/>
+                    <a:blip r:embed="rId25"/>
                     <a:srcRect/>
                     <a:stretch>
                       <a:fillRect/>
@@ -11371,6 +11658,177 @@
                 <pic:pic xmlns:pic="http://schemas.openxmlformats.org/drawingml/2006/picture">
                   <pic:nvPicPr>
                     <pic:cNvPr id="0" name="Picture 2" descr="C:\Users\Cedric\Desktop\PuzzleGameProject\Assets\Resources\Water.png"/>
+                    <pic:cNvPicPr>
+                      <a:picLocks noChangeAspect="1" noChangeArrowheads="1"/>
+                    </pic:cNvPicPr>
+                  </pic:nvPicPr>
+                  <pic:blipFill>
+                    <a:blip r:embed="rId26"/>
+                    <a:srcRect/>
+                    <a:stretch>
+                      <a:fillRect/>
+                    </a:stretch>
+                  </pic:blipFill>
+                  <pic:spPr bwMode="auto">
+                    <a:xfrm>
+                      <a:off x="0" y="0"/>
+                      <a:ext cx="476250" cy="476250"/>
+                    </a:xfrm>
+                    <a:prstGeom prst="rect">
+                      <a:avLst/>
+                    </a:prstGeom>
+                    <a:ln>
+                      <a:noFill/>
+                    </a:ln>
+                    <a:effectLst/>
+                  </pic:spPr>
+                </pic:pic>
+              </a:graphicData>
+            </a:graphic>
+          </wp:anchor>
+        </w:drawing>
+      </w:r>
+      <w:r>
+        <w:rPr>
+          <w:rFonts w:asciiTheme="minorHAnsi" w:hAnsiTheme="minorHAnsi"/>
+          <w:noProof/>
+          <w:lang w:val="fr-FR" w:eastAsia="fr-FR" w:bidi="ar-SA"/>
+        </w:rPr>
+        <w:drawing>
+          <wp:anchor distT="0" distB="0" distL="114300" distR="114300" simplePos="0" relativeHeight="251715584" behindDoc="0" locked="0" layoutInCell="1" allowOverlap="1">
+            <wp:simplePos x="0" y="0"/>
+            <wp:positionH relativeFrom="column">
+              <wp:posOffset>3490595</wp:posOffset>
+            </wp:positionH>
+            <wp:positionV relativeFrom="paragraph">
+              <wp:posOffset>1862455</wp:posOffset>
+            </wp:positionV>
+            <wp:extent cx="476250" cy="476250"/>
+            <wp:effectExtent l="19050" t="0" r="0" b="0"/>
+            <wp:wrapTopAndBottom/>
+            <wp:docPr id="42" name="Image 3" descr="C:\Users\Cedric\Desktop\PuzzleGameProject\Assets\Resources\Mountain.png"/>
+            <wp:cNvGraphicFramePr>
+              <a:graphicFrameLocks xmlns:a="http://schemas.openxmlformats.org/drawingml/2006/main" noChangeAspect="1"/>
+            </wp:cNvGraphicFramePr>
+            <a:graphic xmlns:a="http://schemas.openxmlformats.org/drawingml/2006/main">
+              <a:graphicData uri="http://schemas.openxmlformats.org/drawingml/2006/picture">
+                <pic:pic xmlns:pic="http://schemas.openxmlformats.org/drawingml/2006/picture">
+                  <pic:nvPicPr>
+                    <pic:cNvPr id="0" name="Picture 3" descr="C:\Users\Cedric\Desktop\PuzzleGameProject\Assets\Resources\Mountain.png"/>
+                    <pic:cNvPicPr>
+                      <a:picLocks noChangeAspect="1" noChangeArrowheads="1"/>
+                    </pic:cNvPicPr>
+                  </pic:nvPicPr>
+                  <pic:blipFill>
+                    <a:blip r:embed="rId27"/>
+                    <a:srcRect/>
+                    <a:stretch>
+                      <a:fillRect/>
+                    </a:stretch>
+                  </pic:blipFill>
+                  <pic:spPr bwMode="auto">
+                    <a:xfrm>
+                      <a:off x="0" y="0"/>
+                      <a:ext cx="476250" cy="476250"/>
+                    </a:xfrm>
+                    <a:prstGeom prst="rect">
+                      <a:avLst/>
+                    </a:prstGeom>
+                    <a:ln>
+                      <a:noFill/>
+                    </a:ln>
+                    <a:effectLst/>
+                  </pic:spPr>
+                </pic:pic>
+              </a:graphicData>
+            </a:graphic>
+          </wp:anchor>
+        </w:drawing>
+      </w:r>
+      <w:r>
+        <w:rPr>
+          <w:rFonts w:asciiTheme="minorHAnsi" w:hAnsiTheme="minorHAnsi"/>
+          <w:noProof/>
+          <w:lang w:val="fr-FR" w:eastAsia="fr-FR" w:bidi="ar-SA"/>
+        </w:rPr>
+        <w:drawing>
+          <wp:anchor distT="0" distB="0" distL="114300" distR="114300" simplePos="0" relativeHeight="251714560" behindDoc="0" locked="0" layoutInCell="1" allowOverlap="1">
+            <wp:simplePos x="0" y="0"/>
+            <wp:positionH relativeFrom="column">
+              <wp:posOffset>5119370</wp:posOffset>
+            </wp:positionH>
+            <wp:positionV relativeFrom="paragraph">
+              <wp:posOffset>1862455</wp:posOffset>
+            </wp:positionV>
+            <wp:extent cx="476250" cy="476250"/>
+            <wp:effectExtent l="19050" t="0" r="0" b="0"/>
+            <wp:wrapTopAndBottom/>
+            <wp:docPr id="1" name="Image 1" descr="C:\Users\Cedric\Desktop\PuzzleGameProject\Assets\Resources\Tree.png"/>
+            <wp:cNvGraphicFramePr>
+              <a:graphicFrameLocks xmlns:a="http://schemas.openxmlformats.org/drawingml/2006/main" noChangeAspect="1"/>
+            </wp:cNvGraphicFramePr>
+            <a:graphic xmlns:a="http://schemas.openxmlformats.org/drawingml/2006/main">
+              <a:graphicData uri="http://schemas.openxmlformats.org/drawingml/2006/picture">
+                <pic:pic xmlns:pic="http://schemas.openxmlformats.org/drawingml/2006/picture">
+                  <pic:nvPicPr>
+                    <pic:cNvPr id="0" name="Picture 1" descr="C:\Users\Cedric\Desktop\PuzzleGameProject\Assets\Resources\Tree.png"/>
+                    <pic:cNvPicPr>
+                      <a:picLocks noChangeAspect="1" noChangeArrowheads="1"/>
+                    </pic:cNvPicPr>
+                  </pic:nvPicPr>
+                  <pic:blipFill>
+                    <a:blip r:embed="rId28"/>
+                    <a:srcRect/>
+                    <a:stretch>
+                      <a:fillRect/>
+                    </a:stretch>
+                  </pic:blipFill>
+                  <pic:spPr bwMode="auto">
+                    <a:xfrm>
+                      <a:off x="0" y="0"/>
+                      <a:ext cx="476250" cy="476250"/>
+                    </a:xfrm>
+                    <a:prstGeom prst="rect">
+                      <a:avLst/>
+                    </a:prstGeom>
+                    <a:ln>
+                      <a:noFill/>
+                    </a:ln>
+                    <a:effectLst/>
+                  </pic:spPr>
+                </pic:pic>
+              </a:graphicData>
+            </a:graphic>
+          </wp:anchor>
+        </w:drawing>
+      </w:r>
+      <w:r>
+        <w:rPr>
+          <w:rFonts w:asciiTheme="minorHAnsi" w:hAnsiTheme="minorHAnsi"/>
+          <w:noProof/>
+          <w:lang w:val="fr-FR" w:eastAsia="fr-FR" w:bidi="ar-SA"/>
+        </w:rPr>
+        <w:drawing>
+          <wp:anchor distT="0" distB="0" distL="114300" distR="114300" simplePos="0" relativeHeight="251712512" behindDoc="0" locked="0" layoutInCell="1" allowOverlap="1">
+            <wp:simplePos x="0" y="0"/>
+            <wp:positionH relativeFrom="column">
+              <wp:posOffset>4309745</wp:posOffset>
+            </wp:positionH>
+            <wp:positionV relativeFrom="paragraph">
+              <wp:posOffset>1862455</wp:posOffset>
+            </wp:positionV>
+            <wp:extent cx="476250" cy="476250"/>
+            <wp:effectExtent l="0" t="0" r="0" b="0"/>
+            <wp:wrapTopAndBottom/>
+            <wp:docPr id="43" name="Image 4" descr="C:\Users\Cedric\Desktop\PuzzleGameProject\Assets\Resources\Rock.png"/>
+            <wp:cNvGraphicFramePr>
+              <a:graphicFrameLocks xmlns:a="http://schemas.openxmlformats.org/drawingml/2006/main" noChangeAspect="1"/>
+            </wp:cNvGraphicFramePr>
+            <a:graphic xmlns:a="http://schemas.openxmlformats.org/drawingml/2006/main">
+              <a:graphicData uri="http://schemas.openxmlformats.org/drawingml/2006/picture">
+                <pic:pic xmlns:pic="http://schemas.openxmlformats.org/drawingml/2006/picture">
+                  <pic:nvPicPr>
+                    <pic:cNvPr id="0" name="Picture 4" descr="C:\Users\Cedric\Desktop\PuzzleGameProject\Assets\Resources\Rock.png"/>
                     <pic:cNvPicPr>
                       <a:picLocks noChangeAspect="1" noChangeArrowheads="1"/>
                     </pic:cNvPicPr>
@@ -11401,195 +11859,24 @@
           </wp:anchor>
         </w:drawing>
       </w:r>
+    </w:p>
+    <w:p>
+      <w:pPr>
+        <w:pStyle w:val="Default"/>
+        <w:jc w:val="both"/>
+        <w:rPr>
+          <w:rFonts w:asciiTheme="minorHAnsi" w:hAnsiTheme="minorHAnsi"/>
+          <w:lang w:val="fr-FR"/>
+        </w:rPr>
+      </w:pPr>
       <w:r>
         <w:rPr>
           <w:rFonts w:asciiTheme="minorHAnsi" w:hAnsiTheme="minorHAnsi"/>
           <w:noProof/>
           <w:lang w:val="fr-FR" w:eastAsia="fr-FR" w:bidi="ar-SA"/>
         </w:rPr>
-        <w:drawing>
-          <wp:anchor distT="0" distB="0" distL="114300" distR="114300" simplePos="0" relativeHeight="251715584" behindDoc="0" locked="0" layoutInCell="1" allowOverlap="1">
-            <wp:simplePos x="0" y="0"/>
-            <wp:positionH relativeFrom="column">
-              <wp:posOffset>3490595</wp:posOffset>
-            </wp:positionH>
-            <wp:positionV relativeFrom="paragraph">
-              <wp:posOffset>1862455</wp:posOffset>
-            </wp:positionV>
-            <wp:extent cx="476250" cy="476250"/>
-            <wp:effectExtent l="19050" t="0" r="0" b="0"/>
-            <wp:wrapTopAndBottom/>
-            <wp:docPr id="42" name="Image 3" descr="C:\Users\Cedric\Desktop\PuzzleGameProject\Assets\Resources\Mountain.png"/>
-            <wp:cNvGraphicFramePr>
-              <a:graphicFrameLocks xmlns:a="http://schemas.openxmlformats.org/drawingml/2006/main" noChangeAspect="1"/>
-            </wp:cNvGraphicFramePr>
-            <a:graphic xmlns:a="http://schemas.openxmlformats.org/drawingml/2006/main">
-              <a:graphicData uri="http://schemas.openxmlformats.org/drawingml/2006/picture">
-                <pic:pic xmlns:pic="http://schemas.openxmlformats.org/drawingml/2006/picture">
-                  <pic:nvPicPr>
-                    <pic:cNvPr id="0" name="Picture 3" descr="C:\Users\Cedric\Desktop\PuzzleGameProject\Assets\Resources\Mountain.png"/>
-                    <pic:cNvPicPr>
-                      <a:picLocks noChangeAspect="1" noChangeArrowheads="1"/>
-                    </pic:cNvPicPr>
-                  </pic:nvPicPr>
-                  <pic:blipFill>
-                    <a:blip r:embed="rId30"/>
-                    <a:srcRect/>
-                    <a:stretch>
-                      <a:fillRect/>
-                    </a:stretch>
-                  </pic:blipFill>
-                  <pic:spPr bwMode="auto">
-                    <a:xfrm>
-                      <a:off x="0" y="0"/>
-                      <a:ext cx="476250" cy="476250"/>
-                    </a:xfrm>
-                    <a:prstGeom prst="rect">
-                      <a:avLst/>
-                    </a:prstGeom>
-                    <a:ln>
-                      <a:noFill/>
-                    </a:ln>
-                    <a:effectLst/>
-                  </pic:spPr>
-                </pic:pic>
-              </a:graphicData>
-            </a:graphic>
-          </wp:anchor>
-        </w:drawing>
-      </w:r>
-      <w:r>
-        <w:rPr>
-          <w:rFonts w:asciiTheme="minorHAnsi" w:hAnsiTheme="minorHAnsi"/>
-          <w:noProof/>
-          <w:lang w:val="fr-FR" w:eastAsia="fr-FR" w:bidi="ar-SA"/>
-        </w:rPr>
-        <w:drawing>
-          <wp:anchor distT="0" distB="0" distL="114300" distR="114300" simplePos="0" relativeHeight="251714560" behindDoc="0" locked="0" layoutInCell="1" allowOverlap="1">
-            <wp:simplePos x="0" y="0"/>
-            <wp:positionH relativeFrom="column">
-              <wp:posOffset>5119370</wp:posOffset>
-            </wp:positionH>
-            <wp:positionV relativeFrom="paragraph">
-              <wp:posOffset>1862455</wp:posOffset>
-            </wp:positionV>
-            <wp:extent cx="476250" cy="476250"/>
-            <wp:effectExtent l="19050" t="0" r="0" b="0"/>
-            <wp:wrapTopAndBottom/>
-            <wp:docPr id="1" name="Image 1" descr="C:\Users\Cedric\Desktop\PuzzleGameProject\Assets\Resources\Tree.png"/>
-            <wp:cNvGraphicFramePr>
-              <a:graphicFrameLocks xmlns:a="http://schemas.openxmlformats.org/drawingml/2006/main" noChangeAspect="1"/>
-            </wp:cNvGraphicFramePr>
-            <a:graphic xmlns:a="http://schemas.openxmlformats.org/drawingml/2006/main">
-              <a:graphicData uri="http://schemas.openxmlformats.org/drawingml/2006/picture">
-                <pic:pic xmlns:pic="http://schemas.openxmlformats.org/drawingml/2006/picture">
-                  <pic:nvPicPr>
-                    <pic:cNvPr id="0" name="Picture 1" descr="C:\Users\Cedric\Desktop\PuzzleGameProject\Assets\Resources\Tree.png"/>
-                    <pic:cNvPicPr>
-                      <a:picLocks noChangeAspect="1" noChangeArrowheads="1"/>
-                    </pic:cNvPicPr>
-                  </pic:nvPicPr>
-                  <pic:blipFill>
-                    <a:blip r:embed="rId31"/>
-                    <a:srcRect/>
-                    <a:stretch>
-                      <a:fillRect/>
-                    </a:stretch>
-                  </pic:blipFill>
-                  <pic:spPr bwMode="auto">
-                    <a:xfrm>
-                      <a:off x="0" y="0"/>
-                      <a:ext cx="476250" cy="476250"/>
-                    </a:xfrm>
-                    <a:prstGeom prst="rect">
-                      <a:avLst/>
-                    </a:prstGeom>
-                    <a:ln>
-                      <a:noFill/>
-                    </a:ln>
-                    <a:effectLst/>
-                  </pic:spPr>
-                </pic:pic>
-              </a:graphicData>
-            </a:graphic>
-          </wp:anchor>
-        </w:drawing>
-      </w:r>
-      <w:r>
-        <w:rPr>
-          <w:rFonts w:asciiTheme="minorHAnsi" w:hAnsiTheme="minorHAnsi"/>
-          <w:noProof/>
-          <w:lang w:val="fr-FR" w:eastAsia="fr-FR" w:bidi="ar-SA"/>
-        </w:rPr>
-        <w:drawing>
-          <wp:anchor distT="0" distB="0" distL="114300" distR="114300" simplePos="0" relativeHeight="251712512" behindDoc="0" locked="0" layoutInCell="1" allowOverlap="1">
-            <wp:simplePos x="0" y="0"/>
-            <wp:positionH relativeFrom="column">
-              <wp:posOffset>4309745</wp:posOffset>
-            </wp:positionH>
-            <wp:positionV relativeFrom="paragraph">
-              <wp:posOffset>1862455</wp:posOffset>
-            </wp:positionV>
-            <wp:extent cx="476250" cy="476250"/>
-            <wp:effectExtent l="0" t="0" r="0" b="0"/>
-            <wp:wrapTopAndBottom/>
-            <wp:docPr id="43" name="Image 4" descr="C:\Users\Cedric\Desktop\PuzzleGameProject\Assets\Resources\Rock.png"/>
-            <wp:cNvGraphicFramePr>
-              <a:graphicFrameLocks xmlns:a="http://schemas.openxmlformats.org/drawingml/2006/main" noChangeAspect="1"/>
-            </wp:cNvGraphicFramePr>
-            <a:graphic xmlns:a="http://schemas.openxmlformats.org/drawingml/2006/main">
-              <a:graphicData uri="http://schemas.openxmlformats.org/drawingml/2006/picture">
-                <pic:pic xmlns:pic="http://schemas.openxmlformats.org/drawingml/2006/picture">
-                  <pic:nvPicPr>
-                    <pic:cNvPr id="0" name="Picture 4" descr="C:\Users\Cedric\Desktop\PuzzleGameProject\Assets\Resources\Rock.png"/>
-                    <pic:cNvPicPr>
-                      <a:picLocks noChangeAspect="1" noChangeArrowheads="1"/>
-                    </pic:cNvPicPr>
-                  </pic:nvPicPr>
-                  <pic:blipFill>
-                    <a:blip r:embed="rId32"/>
-                    <a:srcRect/>
-                    <a:stretch>
-                      <a:fillRect/>
-                    </a:stretch>
-                  </pic:blipFill>
-                  <pic:spPr bwMode="auto">
-                    <a:xfrm>
-                      <a:off x="0" y="0"/>
-                      <a:ext cx="476250" cy="476250"/>
-                    </a:xfrm>
-                    <a:prstGeom prst="rect">
-                      <a:avLst/>
-                    </a:prstGeom>
-                    <a:ln>
-                      <a:noFill/>
-                    </a:ln>
-                    <a:effectLst/>
-                  </pic:spPr>
-                </pic:pic>
-              </a:graphicData>
-            </a:graphic>
-          </wp:anchor>
-        </w:drawing>
-      </w:r>
-    </w:p>
-    <w:p>
-      <w:pPr>
-        <w:pStyle w:val="Default"/>
-        <w:jc w:val="both"/>
-        <w:rPr>
-          <w:rFonts w:asciiTheme="minorHAnsi" w:hAnsiTheme="minorHAnsi"/>
-          <w:lang w:val="fr-FR"/>
-        </w:rPr>
-      </w:pPr>
-      <w:r>
-        <w:rPr>
-          <w:rFonts w:asciiTheme="minorHAnsi" w:hAnsiTheme="minorHAnsi"/>
-          <w:noProof/>
-          <w:lang w:val="fr-FR" w:eastAsia="fr-FR" w:bidi="ar-SA"/>
-        </w:rPr>
         <w:pict>
-          <v:shape id="_x0000_s1092" type="#_x0000_t202" style="position:absolute;left:0;text-align:left;margin-left:-56.7pt;margin-top:-.35pt;width:595.5pt;height:25.5pt;z-index:251717632" filled="f" stroked="f">
+          <v:shape id="_x0000_s1092" type="#_x0000_t202" style="position:absolute;left:0;text-align:left;margin-left:-71.7pt;margin-top:-.35pt;width:595.5pt;height:25.5pt;z-index:251717632" filled="f" stroked="f">
             <v:textbox>
               <w:txbxContent>
                 <w:p>
@@ -11755,7 +12042,7 @@
                     </pic:cNvPicPr>
                   </pic:nvPicPr>
                   <pic:blipFill>
-                    <a:blip r:embed="rId33"/>
+                    <a:blip r:embed="rId30"/>
                     <a:srcRect/>
                     <a:stretch>
                       <a:fillRect/>
@@ -11899,7 +12186,7 @@
                     </pic:cNvPicPr>
                   </pic:nvPicPr>
                   <pic:blipFill>
-                    <a:blip r:embed="rId34"/>
+                    <a:blip r:embed="rId31"/>
                     <a:srcRect l="26500" r="52000"/>
                     <a:stretch>
                       <a:fillRect/>
@@ -11970,7 +12257,7 @@
                     </pic:cNvPicPr>
                   </pic:nvPicPr>
                   <pic:blipFill>
-                    <a:blip r:embed="rId34"/>
+                    <a:blip r:embed="rId31"/>
                     <a:srcRect l="77000"/>
                     <a:stretch>
                       <a:fillRect/>
@@ -12041,7 +12328,7 @@
                     </pic:cNvPicPr>
                   </pic:nvPicPr>
                   <pic:blipFill>
-                    <a:blip r:embed="rId34"/>
+                    <a:blip r:embed="rId31"/>
                     <a:srcRect l="47500" r="22000"/>
                     <a:stretch>
                       <a:fillRect/>
@@ -12083,6 +12370,7 @@
           <w:noProof/>
           <w:lang w:val="fr-FR" w:eastAsia="fr-FR" w:bidi="ar-SA"/>
         </w:rPr>
+        <w:lastRenderedPageBreak/>
         <w:drawing>
           <wp:anchor distT="0" distB="0" distL="114300" distR="114300" simplePos="0" relativeHeight="251726848" behindDoc="0" locked="0" layoutInCell="1" allowOverlap="1">
             <wp:simplePos x="0" y="0"/>
@@ -12121,7 +12409,7 @@
                     </pic:cNvPicPr>
                   </pic:nvPicPr>
                   <pic:blipFill>
-                    <a:blip r:embed="rId34"/>
+                    <a:blip r:embed="rId31"/>
                     <a:srcRect r="72500"/>
                     <a:stretch>
                       <a:fillRect/>
@@ -12272,7 +12560,7 @@
                     </pic:cNvPicPr>
                   </pic:nvPicPr>
                   <pic:blipFill>
-                    <a:blip r:embed="rId35"/>
+                    <a:blip r:embed="rId32"/>
                     <a:srcRect/>
                     <a:stretch>
                       <a:fillRect/>
@@ -12395,7 +12683,7 @@
                     </pic:cNvPicPr>
                   </pic:nvPicPr>
                   <pic:blipFill>
-                    <a:blip r:embed="rId36"/>
+                    <a:blip r:embed="rId33"/>
                     <a:srcRect/>
                     <a:stretch>
                       <a:fillRect/>
@@ -12455,7 +12743,7 @@
                     </pic:cNvPicPr>
                   </pic:nvPicPr>
                   <pic:blipFill>
-                    <a:blip r:embed="rId37"/>
+                    <a:blip r:embed="rId34"/>
                     <a:srcRect l="72857" r="16000" b="54000"/>
                     <a:stretch>
                       <a:fillRect/>
@@ -12621,7 +12909,7 @@
                     </pic:cNvPicPr>
                   </pic:nvPicPr>
                   <pic:blipFill>
-                    <a:blip r:embed="rId38"/>
+                    <a:blip r:embed="rId35"/>
                     <a:srcRect/>
                     <a:stretch>
                       <a:fillRect/>
@@ -12700,7 +12988,7 @@
                     </pic:cNvPicPr>
                   </pic:nvPicPr>
                   <pic:blipFill>
-                    <a:blip r:embed="rId39"/>
+                    <a:blip r:embed="rId36"/>
                     <a:srcRect r="80400"/>
                     <a:stretch>
                       <a:fillRect/>
@@ -12774,7 +13062,7 @@
                     </pic:cNvPicPr>
                   </pic:nvPicPr>
                   <pic:blipFill>
-                    <a:blip r:embed="rId40"/>
+                    <a:blip r:embed="rId37"/>
                     <a:srcRect r="88667"/>
                     <a:stretch>
                       <a:fillRect/>
@@ -12843,7 +13131,7 @@
                     </pic:cNvPicPr>
                   </pic:nvPicPr>
                   <pic:blipFill>
-                    <a:blip r:embed="rId41"/>
+                    <a:blip r:embed="rId38"/>
                     <a:srcRect/>
                     <a:stretch>
                       <a:fillRect/>
@@ -12953,6 +13241,7 @@
           <w:rFonts w:asciiTheme="minorHAnsi" w:hAnsiTheme="minorHAnsi"/>
           <w:lang w:val="fr-FR"/>
         </w:rPr>
+        <w:lastRenderedPageBreak/>
         <w:t>La hierarchie</w:t>
       </w:r>
       <w:r>
@@ -13000,7 +13289,6 @@
           <w:szCs w:val="28"/>
           <w:lang w:val="fr-FR"/>
         </w:rPr>
-        <w:lastRenderedPageBreak/>
         <w:t xml:space="preserve">   MODULES ET FONCTIONNALITES</w:t>
       </w:r>
     </w:p>
@@ -13144,7 +13432,7 @@
                     </pic:cNvPicPr>
                   </pic:nvPicPr>
                   <pic:blipFill>
-                    <a:blip r:embed="rId42"/>
+                    <a:blip r:embed="rId39"/>
                     <a:stretch>
                       <a:fillRect/>
                     </a:stretch>
@@ -13361,7 +13649,6 @@
           <w:szCs w:val="26"/>
           <w:lang w:val="fr-FR"/>
         </w:rPr>
-        <w:lastRenderedPageBreak/>
         <w:t xml:space="preserve">  La gestion de l'internationalisation</w:t>
       </w:r>
     </w:p>
@@ -13704,7 +13991,7 @@
                     </pic:cNvPicPr>
                   </pic:nvPicPr>
                   <pic:blipFill>
-                    <a:blip r:embed="rId43"/>
+                    <a:blip r:embed="rId40"/>
                     <a:srcRect/>
                     <a:stretch>
                       <a:fillRect/>
@@ -13899,6 +14186,7 @@
           <w:rFonts w:asciiTheme="minorHAnsi" w:hAnsiTheme="minorHAnsi"/>
           <w:lang w:val="fr-FR"/>
         </w:rPr>
+        <w:lastRenderedPageBreak/>
         <w:tab/>
       </w:r>
       <w:r>
@@ -13934,15 +14222,7 @@
           <w:rFonts w:asciiTheme="minorHAnsi" w:hAnsiTheme="minorHAnsi"/>
           <w:lang w:val="fr-FR"/>
         </w:rPr>
-        <w:t xml:space="preserve">. Quand elle détecte qu'une scène </w:t>
-      </w:r>
-      <w:r>
-        <w:rPr>
-          <w:rFonts w:asciiTheme="minorHAnsi" w:hAnsiTheme="minorHAnsi"/>
-          <w:lang w:val="fr-FR"/>
-        </w:rPr>
-        <w:lastRenderedPageBreak/>
-        <w:t>est chargé elle recherche dans cette nouvelle scène tout les texte</w:t>
+        <w:t>. Quand elle détecte qu'une scène est chargé elle recherche dans cette nouvelle scène tout les texte</w:t>
       </w:r>
       <w:r>
         <w:rPr>
@@ -14582,26 +14862,7 @@
           <w:bCs/>
           <w:lang w:val="fr-FR"/>
         </w:rPr>
-        <w:t xml:space="preserve"> utilisables par le joueur pour résoudre le niveau, sous la forme d'un dictionnaire associant un entier à un élément.</w:t>
-      </w:r>
-    </w:p>
-    <w:p>
-      <w:pPr>
-        <w:pStyle w:val="Default"/>
-        <w:jc w:val="both"/>
-        <w:rPr>
-          <w:rFonts w:asciiTheme="minorHAnsi" w:hAnsiTheme="minorHAnsi"/>
-          <w:bCs/>
-          <w:lang w:val="fr-FR"/>
-        </w:rPr>
-      </w:pPr>
-      <w:r>
-        <w:rPr>
-          <w:rFonts w:asciiTheme="minorHAnsi" w:hAnsiTheme="minorHAnsi"/>
-          <w:bCs/>
-          <w:lang w:val="fr-FR"/>
-        </w:rPr>
-        <w:t xml:space="preserve">Ainsi, lorsque l'on souhaite sauvegarder le contenu de notre level, LevelSave parcours </w:t>
+        <w:t xml:space="preserve"> utilisables par le joueur pour résoudre le niveau, sous </w:t>
       </w:r>
       <w:r>
         <w:rPr>
@@ -14610,7 +14871,26 @@
           <w:lang w:val="fr-FR"/>
         </w:rPr>
         <w:lastRenderedPageBreak/>
-        <w:t xml:space="preserve">chaque élément de la TileMap, et les ajoute à une TileMapSave avec leur position. Le dictionnaire d'éléments utilisables passé en argument à la fonction est lui aussi ajouté à la TileMapSave. Ensuite cet ensemble est sérialisé dans un fichier. </w:t>
+        <w:t>la forme d'un dictionnaire associant un entier à un élément.</w:t>
+      </w:r>
+    </w:p>
+    <w:p>
+      <w:pPr>
+        <w:pStyle w:val="Default"/>
+        <w:jc w:val="both"/>
+        <w:rPr>
+          <w:rFonts w:asciiTheme="minorHAnsi" w:hAnsiTheme="minorHAnsi"/>
+          <w:bCs/>
+          <w:lang w:val="fr-FR"/>
+        </w:rPr>
+      </w:pPr>
+      <w:r>
+        <w:rPr>
+          <w:rFonts w:asciiTheme="minorHAnsi" w:hAnsiTheme="minorHAnsi"/>
+          <w:bCs/>
+          <w:lang w:val="fr-FR"/>
+        </w:rPr>
+        <w:t xml:space="preserve">Ainsi, lorsque l'on souhaite sauvegarder le contenu de notre level, LevelSave parcours chaque élément de la TileMap, et les ajoute à une TileMapSave avec leur position. Le dictionnaire d'éléments utilisables passé en argument à la fonction est lui aussi ajouté à la TileMapSave. Ensuite cet ensemble est sérialisé dans un fichier. </w:t>
       </w:r>
     </w:p>
     <w:p>
@@ -15131,7 +15411,14 @@
         <w:rPr>
           <w:lang w:val="fr-FR"/>
         </w:rPr>
-        <w:t xml:space="preserve"> qu'il était né</w:t>
+        <w:t xml:space="preserve"> qu'il était </w:t>
+      </w:r>
+      <w:r>
+        <w:rPr>
+          <w:lang w:val="fr-FR"/>
+        </w:rPr>
+        <w:lastRenderedPageBreak/>
+        <w:t>né</w:t>
       </w:r>
       <w:r>
         <w:rPr>
@@ -16312,6 +16599,7 @@
           <w:color w:val="auto"/>
           <w:lang w:val="fr-FR"/>
         </w:rPr>
+        <w:lastRenderedPageBreak/>
         <w:t>.Mp3</w:t>
       </w:r>
       <w:r>
@@ -16353,7 +16641,6 @@
           <w:color w:val="auto"/>
           <w:lang w:val="fr-FR"/>
         </w:rPr>
-        <w:lastRenderedPageBreak/>
         <w:t>Internationalisation</w:t>
       </w:r>
       <w:r>
@@ -16467,7 +16754,7 @@
       </w:pPr>
     </w:p>
     <w:sectPr>
-      <w:footerReference w:type="default" r:id="rId44"/>
+      <w:footerReference w:type="default" r:id="rId41"/>
       <w:pgSz w:w="11906" w:h="16838"/>
       <w:pgMar w:top="1134" w:right="1418" w:bottom="1021" w:left="1418" w:header="1134" w:footer="1134" w:gutter="0"/>
       <w:cols w:space="720"/>
@@ -16541,7 +16828,7 @@
         <w:noProof/>
         <w:lang w:val="fr-FR"/>
       </w:rPr>
-      <w:t>27</w:t>
+      <w:t>6</w:t>
     </w:r>
     <w:r>
       <w:rPr>
@@ -16584,6 +16871,92 @@
 <file path=word/numbering.xml><?xml version="1.0" encoding="utf-8"?>
 <w:numbering xmlns:ve="http://schemas.openxmlformats.org/markup-compatibility/2006" xmlns:o="urn:schemas-microsoft-com:office:office" xmlns:r="http://schemas.openxmlformats.org/officeDocument/2006/relationships" xmlns:m="http://schemas.openxmlformats.org/officeDocument/2006/math" xmlns:v="urn:schemas-microsoft-com:vml" xmlns:wp="http://schemas.openxmlformats.org/drawingml/2006/wordprocessingDrawing" xmlns:w10="urn:schemas-microsoft-com:office:word" xmlns:w="http://schemas.openxmlformats.org/wordprocessingml/2006/main" xmlns:wne="http://schemas.microsoft.com/office/word/2006/wordml">
   <w:abstractNum w:abstractNumId="0">
+    <w:nsid w:val="075E5C72"/>
+    <w:multiLevelType w:val="hybridMultilevel"/>
+    <w:tmpl w:val="7DBABFCA"/>
+    <w:lvl w:ilvl="0" w:tplc="040C000F">
+      <w:start w:val="1"/>
+      <w:numFmt w:val="decimal"/>
+      <w:lvlText w:val="%1."/>
+      <w:lvlJc w:val="left"/>
+      <w:pPr>
+        <w:ind w:left="1080" w:hanging="360"/>
+      </w:pPr>
+    </w:lvl>
+    <w:lvl w:ilvl="1" w:tplc="040C0019" w:tentative="1">
+      <w:start w:val="1"/>
+      <w:numFmt w:val="lowerLetter"/>
+      <w:lvlText w:val="%2."/>
+      <w:lvlJc w:val="left"/>
+      <w:pPr>
+        <w:ind w:left="1800" w:hanging="360"/>
+      </w:pPr>
+    </w:lvl>
+    <w:lvl w:ilvl="2" w:tplc="040C001B" w:tentative="1">
+      <w:start w:val="1"/>
+      <w:numFmt w:val="lowerRoman"/>
+      <w:lvlText w:val="%3."/>
+      <w:lvlJc w:val="right"/>
+      <w:pPr>
+        <w:ind w:left="2520" w:hanging="180"/>
+      </w:pPr>
+    </w:lvl>
+    <w:lvl w:ilvl="3" w:tplc="040C000F" w:tentative="1">
+      <w:start w:val="1"/>
+      <w:numFmt w:val="decimal"/>
+      <w:lvlText w:val="%4."/>
+      <w:lvlJc w:val="left"/>
+      <w:pPr>
+        <w:ind w:left="3240" w:hanging="360"/>
+      </w:pPr>
+    </w:lvl>
+    <w:lvl w:ilvl="4" w:tplc="040C0019" w:tentative="1">
+      <w:start w:val="1"/>
+      <w:numFmt w:val="lowerLetter"/>
+      <w:lvlText w:val="%5."/>
+      <w:lvlJc w:val="left"/>
+      <w:pPr>
+        <w:ind w:left="3960" w:hanging="360"/>
+      </w:pPr>
+    </w:lvl>
+    <w:lvl w:ilvl="5" w:tplc="040C001B" w:tentative="1">
+      <w:start w:val="1"/>
+      <w:numFmt w:val="lowerRoman"/>
+      <w:lvlText w:val="%6."/>
+      <w:lvlJc w:val="right"/>
+      <w:pPr>
+        <w:ind w:left="4680" w:hanging="180"/>
+      </w:pPr>
+    </w:lvl>
+    <w:lvl w:ilvl="6" w:tplc="040C000F" w:tentative="1">
+      <w:start w:val="1"/>
+      <w:numFmt w:val="decimal"/>
+      <w:lvlText w:val="%7."/>
+      <w:lvlJc w:val="left"/>
+      <w:pPr>
+        <w:ind w:left="5400" w:hanging="360"/>
+      </w:pPr>
+    </w:lvl>
+    <w:lvl w:ilvl="7" w:tplc="040C0019" w:tentative="1">
+      <w:start w:val="1"/>
+      <w:numFmt w:val="lowerLetter"/>
+      <w:lvlText w:val="%8."/>
+      <w:lvlJc w:val="left"/>
+      <w:pPr>
+        <w:ind w:left="6120" w:hanging="360"/>
+      </w:pPr>
+    </w:lvl>
+    <w:lvl w:ilvl="8" w:tplc="040C001B" w:tentative="1">
+      <w:start w:val="1"/>
+      <w:numFmt w:val="lowerRoman"/>
+      <w:lvlText w:val="%9."/>
+      <w:lvlJc w:val="right"/>
+      <w:pPr>
+        <w:ind w:left="6840" w:hanging="180"/>
+      </w:pPr>
+    </w:lvl>
+  </w:abstractNum>
+  <w:abstractNum w:abstractNumId="1">
     <w:nsid w:val="09745098"/>
     <w:multiLevelType w:val="multilevel"/>
     <w:tmpl w:val="2B6AD632"/>
@@ -16696,7 +17069,7 @@
       </w:pPr>
     </w:lvl>
   </w:abstractNum>
-  <w:abstractNum w:abstractNumId="1">
+  <w:abstractNum w:abstractNumId="2">
     <w:nsid w:val="271E5DC5"/>
     <w:multiLevelType w:val="multilevel"/>
     <w:tmpl w:val="30D4BA5E"/>
@@ -16809,7 +17182,7 @@
       </w:pPr>
     </w:lvl>
   </w:abstractNum>
-  <w:abstractNum w:abstractNumId="2">
+  <w:abstractNum w:abstractNumId="3">
     <w:nsid w:val="296F3ACE"/>
     <w:multiLevelType w:val="multilevel"/>
     <w:tmpl w:val="5FEC62CA"/>
@@ -16949,7 +17322,7 @@
       </w:rPr>
     </w:lvl>
   </w:abstractNum>
-  <w:abstractNum w:abstractNumId="3">
+  <w:abstractNum w:abstractNumId="4">
     <w:nsid w:val="29DB6D61"/>
     <w:multiLevelType w:val="multilevel"/>
     <w:tmpl w:val="BF88443A"/>
@@ -17062,7 +17435,7 @@
       </w:pPr>
     </w:lvl>
   </w:abstractNum>
-  <w:abstractNum w:abstractNumId="4">
+  <w:abstractNum w:abstractNumId="5">
     <w:nsid w:val="2ADD2811"/>
     <w:multiLevelType w:val="multilevel"/>
     <w:tmpl w:val="AA7612CC"/>
@@ -17202,7 +17575,7 @@
       </w:rPr>
     </w:lvl>
   </w:abstractNum>
-  <w:abstractNum w:abstractNumId="5">
+  <w:abstractNum w:abstractNumId="6">
     <w:nsid w:val="2C270CEB"/>
     <w:multiLevelType w:val="multilevel"/>
     <w:tmpl w:val="778A8A3E"/>
@@ -17315,7 +17688,7 @@
       </w:pPr>
     </w:lvl>
   </w:abstractNum>
-  <w:abstractNum w:abstractNumId="6">
+  <w:abstractNum w:abstractNumId="7">
     <w:nsid w:val="39535542"/>
     <w:multiLevelType w:val="multilevel"/>
     <w:tmpl w:val="0C94F1DA"/>
@@ -17455,7 +17828,7 @@
       </w:rPr>
     </w:lvl>
   </w:abstractNum>
-  <w:abstractNum w:abstractNumId="7">
+  <w:abstractNum w:abstractNumId="8">
     <w:nsid w:val="3A062B91"/>
     <w:multiLevelType w:val="multilevel"/>
     <w:tmpl w:val="299E0938"/>
@@ -17595,7 +17968,233 @@
       </w:rPr>
     </w:lvl>
   </w:abstractNum>
-  <w:abstractNum w:abstractNumId="8">
+  <w:abstractNum w:abstractNumId="9">
+    <w:nsid w:val="439E3CAB"/>
+    <w:multiLevelType w:val="hybridMultilevel"/>
+    <w:tmpl w:val="58285D26"/>
+    <w:lvl w:ilvl="0" w:tplc="040C0001">
+      <w:start w:val="1"/>
+      <w:numFmt w:val="bullet"/>
+      <w:lvlText w:val=""/>
+      <w:lvlJc w:val="left"/>
+      <w:pPr>
+        <w:ind w:left="720" w:hanging="360"/>
+      </w:pPr>
+      <w:rPr>
+        <w:rFonts w:ascii="Symbol" w:hAnsi="Symbol" w:hint="default"/>
+      </w:rPr>
+    </w:lvl>
+    <w:lvl w:ilvl="1" w:tplc="040C0003" w:tentative="1">
+      <w:start w:val="1"/>
+      <w:numFmt w:val="bullet"/>
+      <w:lvlText w:val="o"/>
+      <w:lvlJc w:val="left"/>
+      <w:pPr>
+        <w:ind w:left="1440" w:hanging="360"/>
+      </w:pPr>
+      <w:rPr>
+        <w:rFonts w:ascii="Courier New" w:hAnsi="Courier New" w:cs="Courier New" w:hint="default"/>
+      </w:rPr>
+    </w:lvl>
+    <w:lvl w:ilvl="2" w:tplc="040C0005" w:tentative="1">
+      <w:start w:val="1"/>
+      <w:numFmt w:val="bullet"/>
+      <w:lvlText w:val=""/>
+      <w:lvlJc w:val="left"/>
+      <w:pPr>
+        <w:ind w:left="2160" w:hanging="360"/>
+      </w:pPr>
+      <w:rPr>
+        <w:rFonts w:ascii="Wingdings" w:hAnsi="Wingdings" w:hint="default"/>
+      </w:rPr>
+    </w:lvl>
+    <w:lvl w:ilvl="3" w:tplc="040C0001" w:tentative="1">
+      <w:start w:val="1"/>
+      <w:numFmt w:val="bullet"/>
+      <w:lvlText w:val=""/>
+      <w:lvlJc w:val="left"/>
+      <w:pPr>
+        <w:ind w:left="2880" w:hanging="360"/>
+      </w:pPr>
+      <w:rPr>
+        <w:rFonts w:ascii="Symbol" w:hAnsi="Symbol" w:hint="default"/>
+      </w:rPr>
+    </w:lvl>
+    <w:lvl w:ilvl="4" w:tplc="040C0003" w:tentative="1">
+      <w:start w:val="1"/>
+      <w:numFmt w:val="bullet"/>
+      <w:lvlText w:val="o"/>
+      <w:lvlJc w:val="left"/>
+      <w:pPr>
+        <w:ind w:left="3600" w:hanging="360"/>
+      </w:pPr>
+      <w:rPr>
+        <w:rFonts w:ascii="Courier New" w:hAnsi="Courier New" w:cs="Courier New" w:hint="default"/>
+      </w:rPr>
+    </w:lvl>
+    <w:lvl w:ilvl="5" w:tplc="040C0005" w:tentative="1">
+      <w:start w:val="1"/>
+      <w:numFmt w:val="bullet"/>
+      <w:lvlText w:val=""/>
+      <w:lvlJc w:val="left"/>
+      <w:pPr>
+        <w:ind w:left="4320" w:hanging="360"/>
+      </w:pPr>
+      <w:rPr>
+        <w:rFonts w:ascii="Wingdings" w:hAnsi="Wingdings" w:hint="default"/>
+      </w:rPr>
+    </w:lvl>
+    <w:lvl w:ilvl="6" w:tplc="040C0001" w:tentative="1">
+      <w:start w:val="1"/>
+      <w:numFmt w:val="bullet"/>
+      <w:lvlText w:val=""/>
+      <w:lvlJc w:val="left"/>
+      <w:pPr>
+        <w:ind w:left="5040" w:hanging="360"/>
+      </w:pPr>
+      <w:rPr>
+        <w:rFonts w:ascii="Symbol" w:hAnsi="Symbol" w:hint="default"/>
+      </w:rPr>
+    </w:lvl>
+    <w:lvl w:ilvl="7" w:tplc="040C0003" w:tentative="1">
+      <w:start w:val="1"/>
+      <w:numFmt w:val="bullet"/>
+      <w:lvlText w:val="o"/>
+      <w:lvlJc w:val="left"/>
+      <w:pPr>
+        <w:ind w:left="5760" w:hanging="360"/>
+      </w:pPr>
+      <w:rPr>
+        <w:rFonts w:ascii="Courier New" w:hAnsi="Courier New" w:cs="Courier New" w:hint="default"/>
+      </w:rPr>
+    </w:lvl>
+    <w:lvl w:ilvl="8" w:tplc="040C0005" w:tentative="1">
+      <w:start w:val="1"/>
+      <w:numFmt w:val="bullet"/>
+      <w:lvlText w:val=""/>
+      <w:lvlJc w:val="left"/>
+      <w:pPr>
+        <w:ind w:left="6480" w:hanging="360"/>
+      </w:pPr>
+      <w:rPr>
+        <w:rFonts w:ascii="Wingdings" w:hAnsi="Wingdings" w:hint="default"/>
+      </w:rPr>
+    </w:lvl>
+  </w:abstractNum>
+  <w:abstractNum w:abstractNumId="10">
+    <w:nsid w:val="43BF2C57"/>
+    <w:multiLevelType w:val="hybridMultilevel"/>
+    <w:tmpl w:val="7D4422FE"/>
+    <w:lvl w:ilvl="0" w:tplc="040C0001">
+      <w:start w:val="1"/>
+      <w:numFmt w:val="bullet"/>
+      <w:lvlText w:val=""/>
+      <w:lvlJc w:val="left"/>
+      <w:pPr>
+        <w:ind w:left="1080" w:hanging="360"/>
+      </w:pPr>
+      <w:rPr>
+        <w:rFonts w:ascii="Symbol" w:hAnsi="Symbol" w:hint="default"/>
+      </w:rPr>
+    </w:lvl>
+    <w:lvl w:ilvl="1" w:tplc="040C0003" w:tentative="1">
+      <w:start w:val="1"/>
+      <w:numFmt w:val="bullet"/>
+      <w:lvlText w:val="o"/>
+      <w:lvlJc w:val="left"/>
+      <w:pPr>
+        <w:ind w:left="1800" w:hanging="360"/>
+      </w:pPr>
+      <w:rPr>
+        <w:rFonts w:ascii="Courier New" w:hAnsi="Courier New" w:cs="Courier New" w:hint="default"/>
+      </w:rPr>
+    </w:lvl>
+    <w:lvl w:ilvl="2" w:tplc="040C0005" w:tentative="1">
+      <w:start w:val="1"/>
+      <w:numFmt w:val="bullet"/>
+      <w:lvlText w:val=""/>
+      <w:lvlJc w:val="left"/>
+      <w:pPr>
+        <w:ind w:left="2520" w:hanging="360"/>
+      </w:pPr>
+      <w:rPr>
+        <w:rFonts w:ascii="Wingdings" w:hAnsi="Wingdings" w:hint="default"/>
+      </w:rPr>
+    </w:lvl>
+    <w:lvl w:ilvl="3" w:tplc="040C0001" w:tentative="1">
+      <w:start w:val="1"/>
+      <w:numFmt w:val="bullet"/>
+      <w:lvlText w:val=""/>
+      <w:lvlJc w:val="left"/>
+      <w:pPr>
+        <w:ind w:left="3240" w:hanging="360"/>
+      </w:pPr>
+      <w:rPr>
+        <w:rFonts w:ascii="Symbol" w:hAnsi="Symbol" w:hint="default"/>
+      </w:rPr>
+    </w:lvl>
+    <w:lvl w:ilvl="4" w:tplc="040C0003" w:tentative="1">
+      <w:start w:val="1"/>
+      <w:numFmt w:val="bullet"/>
+      <w:lvlText w:val="o"/>
+      <w:lvlJc w:val="left"/>
+      <w:pPr>
+        <w:ind w:left="3960" w:hanging="360"/>
+      </w:pPr>
+      <w:rPr>
+        <w:rFonts w:ascii="Courier New" w:hAnsi="Courier New" w:cs="Courier New" w:hint="default"/>
+      </w:rPr>
+    </w:lvl>
+    <w:lvl w:ilvl="5" w:tplc="040C0005" w:tentative="1">
+      <w:start w:val="1"/>
+      <w:numFmt w:val="bullet"/>
+      <w:lvlText w:val=""/>
+      <w:lvlJc w:val="left"/>
+      <w:pPr>
+        <w:ind w:left="4680" w:hanging="360"/>
+      </w:pPr>
+      <w:rPr>
+        <w:rFonts w:ascii="Wingdings" w:hAnsi="Wingdings" w:hint="default"/>
+      </w:rPr>
+    </w:lvl>
+    <w:lvl w:ilvl="6" w:tplc="040C0001" w:tentative="1">
+      <w:start w:val="1"/>
+      <w:numFmt w:val="bullet"/>
+      <w:lvlText w:val=""/>
+      <w:lvlJc w:val="left"/>
+      <w:pPr>
+        <w:ind w:left="5400" w:hanging="360"/>
+      </w:pPr>
+      <w:rPr>
+        <w:rFonts w:ascii="Symbol" w:hAnsi="Symbol" w:hint="default"/>
+      </w:rPr>
+    </w:lvl>
+    <w:lvl w:ilvl="7" w:tplc="040C0003" w:tentative="1">
+      <w:start w:val="1"/>
+      <w:numFmt w:val="bullet"/>
+      <w:lvlText w:val="o"/>
+      <w:lvlJc w:val="left"/>
+      <w:pPr>
+        <w:ind w:left="6120" w:hanging="360"/>
+      </w:pPr>
+      <w:rPr>
+        <w:rFonts w:ascii="Courier New" w:hAnsi="Courier New" w:cs="Courier New" w:hint="default"/>
+      </w:rPr>
+    </w:lvl>
+    <w:lvl w:ilvl="8" w:tplc="040C0005" w:tentative="1">
+      <w:start w:val="1"/>
+      <w:numFmt w:val="bullet"/>
+      <w:lvlText w:val=""/>
+      <w:lvlJc w:val="left"/>
+      <w:pPr>
+        <w:ind w:left="6840" w:hanging="360"/>
+      </w:pPr>
+      <w:rPr>
+        <w:rFonts w:ascii="Wingdings" w:hAnsi="Wingdings" w:hint="default"/>
+      </w:rPr>
+    </w:lvl>
+  </w:abstractNum>
+  <w:abstractNum w:abstractNumId="11">
     <w:nsid w:val="4EA55F37"/>
     <w:multiLevelType w:val="multilevel"/>
     <w:tmpl w:val="13FE3428"/>
@@ -17735,7 +18334,7 @@
       </w:rPr>
     </w:lvl>
   </w:abstractNum>
-  <w:abstractNum w:abstractNumId="9">
+  <w:abstractNum w:abstractNumId="12">
     <w:nsid w:val="5D6376CF"/>
     <w:multiLevelType w:val="multilevel"/>
     <w:tmpl w:val="8F70496A"/>
@@ -17875,7 +18474,7 @@
       </w:rPr>
     </w:lvl>
   </w:abstractNum>
-  <w:abstractNum w:abstractNumId="10">
+  <w:abstractNum w:abstractNumId="13">
     <w:nsid w:val="63712148"/>
     <w:multiLevelType w:val="hybridMultilevel"/>
     <w:tmpl w:val="B6847CAC"/>
@@ -17988,7 +18587,7 @@
       </w:rPr>
     </w:lvl>
   </w:abstractNum>
-  <w:abstractNum w:abstractNumId="11">
+  <w:abstractNum w:abstractNumId="14">
     <w:nsid w:val="6B7A6767"/>
     <w:multiLevelType w:val="multilevel"/>
     <w:tmpl w:val="4BE2B2D6"/>
@@ -18110,7 +18709,7 @@
       </w:pPr>
     </w:lvl>
   </w:abstractNum>
-  <w:abstractNum w:abstractNumId="12">
+  <w:abstractNum w:abstractNumId="15">
     <w:nsid w:val="6D4C4868"/>
     <w:multiLevelType w:val="multilevel"/>
     <w:tmpl w:val="1C3EB7C6"/>
@@ -18223,7 +18822,7 @@
       </w:pPr>
     </w:lvl>
   </w:abstractNum>
-  <w:abstractNum w:abstractNumId="13">
+  <w:abstractNum w:abstractNumId="16">
     <w:nsid w:val="71D952D6"/>
     <w:multiLevelType w:val="multilevel"/>
     <w:tmpl w:val="69882094"/>
@@ -18336,7 +18935,7 @@
       </w:pPr>
     </w:lvl>
   </w:abstractNum>
-  <w:abstractNum w:abstractNumId="14">
+  <w:abstractNum w:abstractNumId="17">
     <w:nsid w:val="7B831DF9"/>
     <w:multiLevelType w:val="multilevel"/>
     <w:tmpl w:val="25F6CADE"/>
@@ -18476,7 +19075,7 @@
       </w:rPr>
     </w:lvl>
   </w:abstractNum>
-  <w:abstractNum w:abstractNumId="15">
+  <w:abstractNum w:abstractNumId="18">
     <w:nsid w:val="7EA55C15"/>
     <w:multiLevelType w:val="multilevel"/>
     <w:tmpl w:val="A9802D5C"/>
@@ -18617,52 +19216,61 @@
     </w:lvl>
   </w:abstractNum>
   <w:num w:numId="1">
+    <w:abstractNumId w:val="2"/>
+  </w:num>
+  <w:num w:numId="2">
+    <w:abstractNumId w:val="4"/>
+  </w:num>
+  <w:num w:numId="3">
+    <w:abstractNumId w:val="16"/>
+  </w:num>
+  <w:num w:numId="4">
     <w:abstractNumId w:val="1"/>
   </w:num>
-  <w:num w:numId="2">
+  <w:num w:numId="5">
+    <w:abstractNumId w:val="12"/>
+  </w:num>
+  <w:num w:numId="6">
+    <w:abstractNumId w:val="18"/>
+  </w:num>
+  <w:num w:numId="7">
+    <w:abstractNumId w:val="8"/>
+  </w:num>
+  <w:num w:numId="8">
+    <w:abstractNumId w:val="17"/>
+  </w:num>
+  <w:num w:numId="9">
     <w:abstractNumId w:val="3"/>
   </w:num>
-  <w:num w:numId="3">
+  <w:num w:numId="10">
+    <w:abstractNumId w:val="5"/>
+  </w:num>
+  <w:num w:numId="11">
+    <w:abstractNumId w:val="11"/>
+  </w:num>
+  <w:num w:numId="12">
+    <w:abstractNumId w:val="7"/>
+  </w:num>
+  <w:num w:numId="13">
+    <w:abstractNumId w:val="14"/>
+  </w:num>
+  <w:num w:numId="14">
+    <w:abstractNumId w:val="6"/>
+  </w:num>
+  <w:num w:numId="15">
+    <w:abstractNumId w:val="15"/>
+  </w:num>
+  <w:num w:numId="16">
     <w:abstractNumId w:val="13"/>
   </w:num>
-  <w:num w:numId="4">
+  <w:num w:numId="17">
     <w:abstractNumId w:val="0"/>
   </w:num>
-  <w:num w:numId="5">
+  <w:num w:numId="18">
+    <w:abstractNumId w:val="10"/>
+  </w:num>
+  <w:num w:numId="19">
     <w:abstractNumId w:val="9"/>
-  </w:num>
-  <w:num w:numId="6">
-    <w:abstractNumId w:val="15"/>
-  </w:num>
-  <w:num w:numId="7">
-    <w:abstractNumId w:val="7"/>
-  </w:num>
-  <w:num w:numId="8">
-    <w:abstractNumId w:val="14"/>
-  </w:num>
-  <w:num w:numId="9">
-    <w:abstractNumId w:val="2"/>
-  </w:num>
-  <w:num w:numId="10">
-    <w:abstractNumId w:val="4"/>
-  </w:num>
-  <w:num w:numId="11">
-    <w:abstractNumId w:val="8"/>
-  </w:num>
-  <w:num w:numId="12">
-    <w:abstractNumId w:val="6"/>
-  </w:num>
-  <w:num w:numId="13">
-    <w:abstractNumId w:val="11"/>
-  </w:num>
-  <w:num w:numId="14">
-    <w:abstractNumId w:val="5"/>
-  </w:num>
-  <w:num w:numId="15">
-    <w:abstractNumId w:val="12"/>
-  </w:num>
-  <w:num w:numId="16">
-    <w:abstractNumId w:val="10"/>
   </w:num>
 </w:numbering>
 </file>
@@ -19379,7 +19987,7 @@
   <a:extraClrSchemeLst/>
   <a:extLst>
     <a:ext uri="{05A4C25C-085E-4340-85A3-A5531E510DB2}">
-      <thm15:themeFamily xmlns="" xmlns:thm15="http://schemas.microsoft.com/office/thememl/2012/main" name="Office Theme" id="{62F939B6-93AF-4DB8-9C6B-D6C7DFDC589F}" vid="{4A3C46E8-61CC-4603-A589-7422A47A8E4A}"/>
+      <thm15:themeFamily xmlns:thm15="http://schemas.microsoft.com/office/thememl/2012/main" xmlns="" name="Office Theme" id="{62F939B6-93AF-4DB8-9C6B-D6C7DFDC589F}" vid="{4A3C46E8-61CC-4603-A589-7422A47A8E4A}"/>
     </a:ext>
   </a:extLst>
 </a:theme>
@@ -19390,7 +19998,7 @@
 </file>
 
 <file path=customXml/itemProps1.xml><?xml version="1.0" encoding="utf-8"?>
-<ds:datastoreItem xmlns:ds="http://schemas.openxmlformats.org/officeDocument/2006/customXml" ds:itemID="{47A76F29-02C6-41D5-982C-E706CCCBD321}">
+<ds:datastoreItem xmlns:ds="http://schemas.openxmlformats.org/officeDocument/2006/customXml" ds:itemID="{FDE86D67-1F7E-49F2-8B70-32D1564E7D66}">
   <ds:schemaRefs>
     <ds:schemaRef ds:uri="http://schemas.openxmlformats.org/officeDocument/2006/bibliography"/>
   </ds:schemaRefs>

</xml_diff>

<commit_message>
:page_facing_up: Rapport : Reprise de la partie principe du jeu
</commit_message>
<xml_diff>
--- a/Soutenances/RapportProjet/Rapport_Projet_Minimobile.docx
+++ b/Soutenances/RapportProjet/Rapport_Projet_Minimobile.docx
@@ -4275,93 +4275,62 @@
     <w:p>
       <w:pPr>
         <w:pStyle w:val="Default"/>
-        <w:jc w:val="both"/>
-        <w:rPr>
-          <w:lang w:val="fr-FR"/>
-        </w:rPr>
-      </w:pPr>
-      <w:r>
-        <w:rPr>
+        <w:rPr>
+          <w:b/>
+          <w:bCs/>
+          <w:sz w:val="23"/>
+          <w:szCs w:val="26"/>
+          <w:u w:val="single"/>
+          <w:lang w:val="fr-FR"/>
+        </w:rPr>
+      </w:pPr>
+    </w:p>
+    <w:p>
+      <w:pPr>
+        <w:pStyle w:val="Default"/>
+        <w:jc w:val="both"/>
+        <w:rPr>
+          <w:rFonts w:asciiTheme="minorHAnsi" w:hAnsiTheme="minorHAnsi"/>
+          <w:lang w:val="fr-FR"/>
+        </w:rPr>
+      </w:pPr>
+      <w:r>
+        <w:rPr>
+          <w:rFonts w:asciiTheme="minorHAnsi" w:hAnsiTheme="minorHAnsi"/>
+          <w:lang w:val="fr-FR"/>
+        </w:rPr>
+        <w:t xml:space="preserve">Le jeu se base sur le concept de l'énigme de la Minimobile du jeu "Professeur Layton et le Destin Perdu" sortie en </w:t>
+      </w:r>
+      <w:r>
+        <w:rPr>
+          <w:rFonts w:asciiTheme="minorHAnsi" w:hAnsiTheme="minorHAnsi"/>
+          <w:lang w:val="fr-FR"/>
+        </w:rPr>
+        <w:t>2010</w:t>
+      </w:r>
+      <w:r>
+        <w:rPr>
+          <w:rFonts w:asciiTheme="minorHAnsi" w:hAnsiTheme="minorHAnsi"/>
+          <w:lang w:val="fr-FR"/>
+        </w:rPr>
+        <w:t>.</w:t>
+      </w:r>
+    </w:p>
+    <w:p>
+      <w:pPr>
+        <w:pStyle w:val="Default"/>
+        <w:jc w:val="both"/>
+        <w:rPr>
+          <w:rFonts w:asciiTheme="minorHAnsi" w:hAnsiTheme="minorHAnsi"/>
+          <w:lang w:val="fr-FR"/>
+        </w:rPr>
+      </w:pPr>
+      <w:r>
+        <w:rPr>
+          <w:rFonts w:asciiTheme="minorHAnsi" w:hAnsiTheme="minorHAnsi"/>
           <w:lang w:val="fr-FR"/>
         </w:rPr>
         <w:tab/>
-        <w:t xml:space="preserve">Le jeu se base sur le concept de l'énigme de la Minimobile du jeu </w:t>
-      </w:r>
-      <w:r>
-        <w:rPr>
-          <w:lang w:val="fr-FR"/>
-        </w:rPr>
-        <w:t>"</w:t>
-      </w:r>
-      <w:r>
-        <w:rPr>
-          <w:lang w:val="fr-FR"/>
-        </w:rPr>
-        <w:t>Professeur Layton et le Destin Perdu</w:t>
-      </w:r>
-      <w:r>
-        <w:rPr>
-          <w:lang w:val="fr-FR"/>
-        </w:rPr>
-        <w:t>"</w:t>
-      </w:r>
-      <w:r>
-        <w:rPr>
-          <w:lang w:val="fr-FR"/>
-        </w:rPr>
-        <w:t>.</w:t>
-      </w:r>
-    </w:p>
-    <w:p>
-      <w:pPr>
-        <w:pStyle w:val="Default"/>
-        <w:jc w:val="both"/>
-        <w:rPr>
-          <w:lang w:val="fr-FR"/>
-        </w:rPr>
-      </w:pPr>
-      <w:r>
-        <w:rPr>
-          <w:lang w:val="fr-FR"/>
-        </w:rPr>
-        <w:tab/>
-        <w:t>L'utilisateur devra à partir d'une position</w:t>
-      </w:r>
-      <w:r>
-        <w:rPr>
-          <w:lang w:val="fr-FR"/>
-        </w:rPr>
-        <w:t xml:space="preserve"> de départ</w:t>
-      </w:r>
-      <w:r>
-        <w:rPr>
-          <w:lang w:val="fr-FR"/>
-        </w:rPr>
-        <w:t xml:space="preserve"> placer des éléments</w:t>
-      </w:r>
-      <w:r>
-        <w:rPr>
-          <w:lang w:val="fr-FR"/>
-        </w:rPr>
-        <w:t xml:space="preserve"> qui représente une action</w:t>
-      </w:r>
-      <w:r>
-        <w:rPr>
-          <w:lang w:val="fr-FR"/>
-        </w:rPr>
-        <w:t xml:space="preserve"> (flèches de changements de direction, saut</w:t>
-      </w:r>
-      <w:r>
-        <w:rPr>
-          <w:lang w:val="fr-FR"/>
-        </w:rPr>
-        <w:t>s...</w:t>
-      </w:r>
-      <w:r>
-        <w:rPr>
-          <w:lang w:val="fr-FR"/>
-        </w:rPr>
-        <w:t>) sur la carte afin que le personnage puisse récolter la totalité des ressources dites « objectifs » et arriver sur la case d'arrivée.</w:t>
       </w:r>
     </w:p>
     <w:p>
@@ -4409,7 +4378,7 @@
               <wp:posOffset>66675</wp:posOffset>
             </wp:positionV>
             <wp:extent cx="6120130" cy="3463290"/>
-            <wp:effectExtent l="0" t="0" r="0" b="0"/>
+            <wp:effectExtent l="19050" t="0" r="0" b="0"/>
             <wp:wrapSquare wrapText="largest"/>
             <wp:docPr id="7" name="Picture"/>
             <wp:cNvGraphicFramePr>
@@ -4462,85 +4431,175 @@
           <w:lang w:val="fr-FR"/>
         </w:rPr>
       </w:pPr>
-    </w:p>
-    <w:p>
-      <w:pPr>
-        <w:pStyle w:val="Default"/>
-        <w:jc w:val="both"/>
-        <w:rPr>
+      <w:r>
+        <w:rPr>
+          <w:noProof/>
           <w:sz w:val="21"/>
-          <w:lang w:val="fr-FR"/>
-        </w:rPr>
-      </w:pPr>
-    </w:p>
-    <w:p>
-      <w:pPr>
-        <w:pStyle w:val="Default"/>
-        <w:jc w:val="both"/>
-        <w:rPr>
-          <w:lang w:val="fr-FR"/>
-        </w:rPr>
-      </w:pPr>
-      <w:r>
-        <w:rPr>
+          <w:lang w:val="fr-FR" w:eastAsia="fr-FR" w:bidi="ar-SA"/>
+        </w:rPr>
+        <w:drawing>
+          <wp:anchor distT="0" distB="0" distL="114300" distR="114300" simplePos="0" relativeHeight="251741184" behindDoc="0" locked="0" layoutInCell="1" allowOverlap="1">
+            <wp:simplePos x="0" y="0"/>
+            <wp:positionH relativeFrom="column">
+              <wp:posOffset>23495</wp:posOffset>
+            </wp:positionH>
+            <wp:positionV relativeFrom="paragraph">
+              <wp:posOffset>104140</wp:posOffset>
+            </wp:positionV>
+            <wp:extent cx="4494530" cy="3343275"/>
+            <wp:effectExtent l="19050" t="0" r="1270" b="0"/>
+            <wp:wrapTopAndBottom/>
+            <wp:docPr id="6" name="Image 3" descr="C:\Users\Cedric\Desktop\Sans titre-4.png"/>
+            <wp:cNvGraphicFramePr>
+              <a:graphicFrameLocks xmlns:a="http://schemas.openxmlformats.org/drawingml/2006/main" noChangeAspect="1"/>
+            </wp:cNvGraphicFramePr>
+            <a:graphic xmlns:a="http://schemas.openxmlformats.org/drawingml/2006/main">
+              <a:graphicData uri="http://schemas.openxmlformats.org/drawingml/2006/picture">
+                <pic:pic xmlns:pic="http://schemas.openxmlformats.org/drawingml/2006/picture">
+                  <pic:nvPicPr>
+                    <pic:cNvPr id="0" name="Picture 3" descr="C:\Users\Cedric\Desktop\Sans titre-4.png"/>
+                    <pic:cNvPicPr>
+                      <a:picLocks noChangeAspect="1" noChangeArrowheads="1"/>
+                    </pic:cNvPicPr>
+                  </pic:nvPicPr>
+                  <pic:blipFill>
+                    <a:blip r:embed="rId12"/>
+                    <a:srcRect/>
+                    <a:stretch>
+                      <a:fillRect/>
+                    </a:stretch>
+                  </pic:blipFill>
+                  <pic:spPr bwMode="auto">
+                    <a:xfrm>
+                      <a:off x="0" y="0"/>
+                      <a:ext cx="4494530" cy="3343275"/>
+                    </a:xfrm>
+                    <a:prstGeom prst="rect">
+                      <a:avLst/>
+                    </a:prstGeom>
+                    <a:noFill/>
+                    <a:ln w="9525">
+                      <a:noFill/>
+                      <a:miter lim="800000"/>
+                      <a:headEnd/>
+                      <a:tailEnd/>
+                    </a:ln>
+                  </pic:spPr>
+                </pic:pic>
+              </a:graphicData>
+            </a:graphic>
+          </wp:anchor>
+        </w:drawing>
+      </w:r>
+    </w:p>
+    <w:p>
+      <w:pPr>
+        <w:pStyle w:val="Default"/>
+        <w:jc w:val="both"/>
+        <w:rPr>
+          <w:sz w:val="21"/>
+          <w:lang w:val="fr-FR"/>
+        </w:rPr>
+      </w:pPr>
+    </w:p>
+    <w:p>
+      <w:pPr>
+        <w:pStyle w:val="Default"/>
+        <w:jc w:val="both"/>
+        <w:rPr>
+          <w:sz w:val="21"/>
+          <w:lang w:val="fr-FR"/>
+        </w:rPr>
+      </w:pPr>
+    </w:p>
+    <w:p>
+      <w:pPr>
+        <w:pStyle w:val="Default"/>
+        <w:jc w:val="both"/>
+        <w:rPr>
+          <w:sz w:val="21"/>
+          <w:lang w:val="fr-FR"/>
+        </w:rPr>
+      </w:pPr>
+    </w:p>
+    <w:p>
+      <w:pPr>
+        <w:pStyle w:val="Default"/>
+        <w:jc w:val="both"/>
+        <w:rPr>
+          <w:sz w:val="21"/>
+          <w:lang w:val="fr-FR"/>
+        </w:rPr>
+      </w:pPr>
+    </w:p>
+    <w:p>
+      <w:pPr>
+        <w:pStyle w:val="Default"/>
+        <w:jc w:val="both"/>
+        <w:rPr>
+          <w:sz w:val="21"/>
+          <w:lang w:val="fr-FR"/>
+        </w:rPr>
+      </w:pPr>
+      <w:r>
+        <w:rPr>
+          <w:rFonts w:asciiTheme="minorHAnsi" w:hAnsiTheme="minorHAnsi"/>
           <w:lang w:val="fr-FR"/>
         </w:rPr>
         <w:tab/>
-        <w:t xml:space="preserve">La quantité d'éléments à placer est limité, une fois ceux-ci sur la terrain le joueur pourra cliquer sur « Run » pour lancer une simulation et en cas d'échec il retournera sur la fenêtre de « réflexion ». En cas de succès il </w:t>
-      </w:r>
-      <w:r>
-        <w:rPr>
-          <w:lang w:val="fr-FR"/>
-        </w:rPr>
-        <w:t>accedera</w:t>
-      </w:r>
-      <w:r>
-        <w:rPr>
-          <w:lang w:val="fr-FR"/>
-        </w:rPr>
-        <w:t xml:space="preserve"> sur le niveau suivant après avoir vu une fenêtre de congratulations. Si le joueur rencontre un obstacle le personnage se détruira et le joueur retournera également sur la fenêtre de « réflexion ».</w:t>
-      </w:r>
-    </w:p>
-    <w:p>
-      <w:pPr>
-        <w:pStyle w:val="Default"/>
-        <w:jc w:val="both"/>
-        <w:rPr>
-          <w:sz w:val="21"/>
-          <w:lang w:val="fr-FR"/>
-        </w:rPr>
-      </w:pPr>
-    </w:p>
-    <w:p>
-      <w:pPr>
-        <w:pStyle w:val="Default"/>
-        <w:jc w:val="both"/>
-        <w:rPr>
-          <w:lang w:val="fr-FR"/>
-        </w:rPr>
-      </w:pPr>
-      <w:r>
-        <w:rPr>
+      </w:r>
+      <w:r>
+        <w:rPr>
+          <w:rFonts w:asciiTheme="minorHAnsi" w:hAnsiTheme="minorHAnsi"/>
+          <w:lang w:val="fr-FR"/>
+        </w:rPr>
+        <w:t xml:space="preserve">L'utilisateur devra à partir d'une position de départ placer des éléments qui représente une action (flèches de changements de direction, sauts...) sur la carte afin que le personnage, symbolisé par une voiture, puisse récolter la </w:t>
+      </w:r>
+      <w:r>
+        <w:rPr>
+          <w:rFonts w:asciiTheme="minorHAnsi" w:hAnsiTheme="minorHAnsi"/>
+          <w:lang w:val="fr-FR"/>
+        </w:rPr>
+        <w:t>totalité des ressources dites «</w:t>
+      </w:r>
+      <w:r>
+        <w:rPr>
+          <w:rFonts w:asciiTheme="minorHAnsi" w:hAnsiTheme="minorHAnsi"/>
+          <w:lang w:val="fr-FR"/>
+        </w:rPr>
+        <w:t>objectifs» et arriver sur la case d'arrivée.</w:t>
+      </w:r>
+    </w:p>
+    <w:p>
+      <w:pPr>
+        <w:pStyle w:val="Default"/>
+        <w:jc w:val="both"/>
+        <w:rPr>
+          <w:rFonts w:asciiTheme="minorHAnsi" w:hAnsiTheme="minorHAnsi"/>
+          <w:lang w:val="fr-FR"/>
+        </w:rPr>
+      </w:pPr>
+      <w:r>
+        <w:rPr>
+          <w:rFonts w:asciiTheme="minorHAnsi" w:hAnsiTheme="minorHAnsi"/>
           <w:lang w:val="fr-FR"/>
         </w:rPr>
         <w:tab/>
-        <w:t>Afin d'augmenter la difficulté du jeu et d'ajouter des fonctionnalités, un système d'énergie (carburant) sera mis en place, les déplacements du véhicule consommeront de cette énergie, en récupérer d'autre sur la carte sera donc une nécessité.</w:t>
-      </w:r>
-    </w:p>
-    <w:p>
-      <w:pPr>
-        <w:pStyle w:val="Default"/>
-        <w:jc w:val="both"/>
-        <w:rPr>
-          <w:sz w:val="21"/>
-          <w:lang w:val="fr-FR"/>
-        </w:rPr>
-      </w:pPr>
-      <w:r>
-        <w:rPr>
-          <w:lang w:val="fr-FR"/>
-        </w:rPr>
-        <w:tab/>
+      </w:r>
+      <w:r>
+        <w:rPr>
+          <w:rFonts w:asciiTheme="minorHAnsi" w:hAnsiTheme="minorHAnsi"/>
+          <w:lang w:val="fr-FR"/>
+        </w:rPr>
+        <w:t xml:space="preserve">La quantité d'actions à placer sur la carte est limitée, l'utilisateur doit donc trouver le </w:t>
+      </w:r>
+      <w:r>
+        <w:rPr>
+          <w:rFonts w:asciiTheme="minorHAnsi" w:hAnsiTheme="minorHAnsi"/>
+          <w:lang w:val="fr-FR"/>
+        </w:rPr>
+        <w:lastRenderedPageBreak/>
+        <w:t>chemin le plus court possible pour amener son personnage a la case d'arrivée. Une fois les actions posées sur le terrain l'utilisateur devra cliquer sur "Play" pour faire avancer la voiture. En cas d'échec, c'est à dire si la voiture a rencontré un obstacle ou que la totalité des objectifs n'a pas été ramasser, l'utilisateur doit recommencer. En revanche, en cas de succès il accédera au niveau suivant après avoir vu une fenêtre de félicitation avec le score obtenu.</w:t>
       </w:r>
     </w:p>
     <w:p>
@@ -5465,6 +5524,7 @@
           <w:szCs w:val="26"/>
           <w:lang w:val="fr-FR" w:eastAsia="fr-FR" w:bidi="ar-SA"/>
         </w:rPr>
+        <w:lastRenderedPageBreak/>
         <w:drawing>
           <wp:anchor distT="0" distB="0" distL="0" distR="0" simplePos="0" relativeHeight="251640832" behindDoc="0" locked="0" layoutInCell="1" allowOverlap="1">
             <wp:simplePos x="0" y="0"/>
@@ -5491,7 +5551,7 @@
                     </pic:cNvPicPr>
                   </pic:nvPicPr>
                   <pic:blipFill>
-                    <a:blip r:embed="rId12"/>
+                    <a:blip r:embed="rId13"/>
                     <a:stretch>
                       <a:fillRect/>
                     </a:stretch>
@@ -5720,7 +5780,7 @@
                     <pic:cNvPicPr/>
                   </pic:nvPicPr>
                   <pic:blipFill>
-                    <a:blip r:embed="rId13"/>
+                    <a:blip r:embed="rId14"/>
                     <a:stretch/>
                   </pic:blipFill>
                   <pic:spPr>
@@ -6050,7 +6110,7 @@
                     <pic:cNvPicPr/>
                   </pic:nvPicPr>
                   <pic:blipFill>
-                    <a:blip r:embed="rId14"/>
+                    <a:blip r:embed="rId15"/>
                     <a:srcRect t="3635" r="2474"/>
                     <a:stretch/>
                   </pic:blipFill>
@@ -6143,7 +6203,7 @@
                     <pic:cNvPicPr/>
                   </pic:nvPicPr>
                   <pic:blipFill>
-                    <a:blip r:embed="rId15"/>
+                    <a:blip r:embed="rId16"/>
                     <a:stretch/>
                   </pic:blipFill>
                   <pic:spPr>
@@ -6668,8 +6728,8 @@
         <w:drawing>
           <wp:anchor distT="0" distB="0" distL="114300" distR="114300" simplePos="0" relativeHeight="251667456" behindDoc="0" locked="0" layoutInCell="1" allowOverlap="1">
             <wp:simplePos x="0" y="0"/>
-            <wp:positionH relativeFrom="column">
-              <wp:posOffset>1413510</wp:posOffset>
+            <wp:positionH relativeFrom="margin">
+              <wp:align>center</wp:align>
             </wp:positionH>
             <wp:positionV relativeFrom="paragraph">
               <wp:posOffset>429895</wp:posOffset>
@@ -6691,7 +6751,7 @@
                     </pic:cNvPicPr>
                   </pic:nvPicPr>
                   <pic:blipFill>
-                    <a:blip r:embed="rId16"/>
+                    <a:blip r:embed="rId17"/>
                     <a:srcRect/>
                     <a:stretch>
                       <a:fillRect/>
@@ -6752,7 +6812,7 @@
             <v:stroke joinstyle="miter"/>
             <v:path gradientshapeok="t" o:connecttype="rect"/>
           </v:shapetype>
-          <v:shape id="_x0000_s1046" type="#_x0000_t202" style="position:absolute;margin-left:75.3pt;margin-top:200.3pt;width:331.5pt;height:20.25pt;z-index:251674624" filled="f" stroked="f">
+          <v:shape id="_x0000_s1046" type="#_x0000_t202" style="position:absolute;margin-left:0;margin-top:200.3pt;width:331.5pt;height:20.25pt;z-index:251674624;mso-position-horizontal:center;mso-position-horizontal-relative:margin" filled="f" stroked="f">
             <v:textbox>
               <w:txbxContent>
                 <w:p>
@@ -6794,6 +6854,7 @@
                 </w:p>
               </w:txbxContent>
             </v:textbox>
+            <w10:wrap anchorx="margin"/>
           </v:shape>
         </w:pict>
       </w:r>
@@ -7427,7 +7488,7 @@
                     </pic:cNvPicPr>
                   </pic:nvPicPr>
                   <pic:blipFill>
-                    <a:blip r:embed="rId17" cstate="print"/>
+                    <a:blip r:embed="rId18" cstate="print"/>
                     <a:srcRect/>
                     <a:stretch>
                       <a:fillRect/>
@@ -7488,7 +7549,7 @@
                     </pic:cNvPicPr>
                   </pic:nvPicPr>
                   <pic:blipFill>
-                    <a:blip r:embed="rId18" cstate="print"/>
+                    <a:blip r:embed="rId19" cstate="print"/>
                     <a:srcRect/>
                     <a:stretch>
                       <a:fillRect/>
@@ -7544,78 +7605,6 @@
                 <pic:pic xmlns:pic="http://schemas.openxmlformats.org/drawingml/2006/picture">
                   <pic:nvPicPr>
                     <pic:cNvPr id="0" name="Picture 1" descr="C:\Users\Cedric\Desktop\Présentation\Image Generation\Generation phase1.jpg"/>
-                    <pic:cNvPicPr>
-                      <a:picLocks noChangeAspect="1" noChangeArrowheads="1"/>
-                    </pic:cNvPicPr>
-                  </pic:nvPicPr>
-                  <pic:blipFill>
-                    <a:blip r:embed="rId19" cstate="print"/>
-                    <a:srcRect/>
-                    <a:stretch>
-                      <a:fillRect/>
-                    </a:stretch>
-                  </pic:blipFill>
-                  <pic:spPr bwMode="auto">
-                    <a:xfrm>
-                      <a:off x="0" y="0"/>
-                      <a:ext cx="2105025" cy="1581150"/>
-                    </a:xfrm>
-                    <a:prstGeom prst="rect">
-                      <a:avLst/>
-                    </a:prstGeom>
-                    <a:noFill/>
-                    <a:ln w="9525">
-                      <a:noFill/>
-                      <a:miter lim="800000"/>
-                      <a:headEnd/>
-                      <a:tailEnd/>
-                    </a:ln>
-                  </pic:spPr>
-                </pic:pic>
-              </a:graphicData>
-            </a:graphic>
-          </wp:anchor>
-        </w:drawing>
-      </w:r>
-    </w:p>
-    <w:p>
-      <w:pPr>
-        <w:pStyle w:val="Default"/>
-        <w:jc w:val="both"/>
-        <w:rPr>
-          <w:rFonts w:asciiTheme="minorHAnsi" w:hAnsiTheme="minorHAnsi"/>
-          <w:bCs/>
-          <w:lang w:val="fr-FR"/>
-        </w:rPr>
-      </w:pPr>
-      <w:r>
-        <w:rPr>
-          <w:rFonts w:asciiTheme="minorHAnsi" w:hAnsiTheme="minorHAnsi"/>
-          <w:bCs/>
-          <w:noProof/>
-          <w:lang w:val="fr-FR" w:eastAsia="fr-FR" w:bidi="ar-SA"/>
-        </w:rPr>
-        <w:drawing>
-          <wp:anchor distT="0" distB="0" distL="114300" distR="114300" simplePos="0" relativeHeight="251671552" behindDoc="0" locked="0" layoutInCell="1" allowOverlap="1">
-            <wp:simplePos x="0" y="0"/>
-            <wp:positionH relativeFrom="column">
-              <wp:posOffset>4423410</wp:posOffset>
-            </wp:positionH>
-            <wp:positionV relativeFrom="paragraph">
-              <wp:posOffset>1972310</wp:posOffset>
-            </wp:positionV>
-            <wp:extent cx="2105025" cy="1581150"/>
-            <wp:effectExtent l="19050" t="0" r="9525" b="0"/>
-            <wp:wrapTopAndBottom/>
-            <wp:docPr id="37" name="Image 4" descr="C:\Users\Cedric\Desktop\Présentation\Image Generation\Generation phase4.jpg"/>
-            <wp:cNvGraphicFramePr>
-              <a:graphicFrameLocks xmlns:a="http://schemas.openxmlformats.org/drawingml/2006/main" noChangeAspect="1"/>
-            </wp:cNvGraphicFramePr>
-            <a:graphic xmlns:a="http://schemas.openxmlformats.org/drawingml/2006/main">
-              <a:graphicData uri="http://schemas.openxmlformats.org/drawingml/2006/picture">
-                <pic:pic xmlns:pic="http://schemas.openxmlformats.org/drawingml/2006/picture">
-                  <pic:nvPicPr>
-                    <pic:cNvPr id="0" name="Picture 4" descr="C:\Users\Cedric\Desktop\Présentation\Image Generation\Generation phase4.jpg"/>
                     <pic:cNvPicPr>
                       <a:picLocks noChangeAspect="1" noChangeArrowheads="1"/>
                     </pic:cNvPicPr>
@@ -7649,6 +7638,78 @@
           </wp:anchor>
         </w:drawing>
       </w:r>
+    </w:p>
+    <w:p>
+      <w:pPr>
+        <w:pStyle w:val="Default"/>
+        <w:jc w:val="both"/>
+        <w:rPr>
+          <w:rFonts w:asciiTheme="minorHAnsi" w:hAnsiTheme="minorHAnsi"/>
+          <w:bCs/>
+          <w:lang w:val="fr-FR"/>
+        </w:rPr>
+      </w:pPr>
+      <w:r>
+        <w:rPr>
+          <w:rFonts w:asciiTheme="minorHAnsi" w:hAnsiTheme="minorHAnsi"/>
+          <w:bCs/>
+          <w:noProof/>
+          <w:lang w:val="fr-FR" w:eastAsia="fr-FR" w:bidi="ar-SA"/>
+        </w:rPr>
+        <w:drawing>
+          <wp:anchor distT="0" distB="0" distL="114300" distR="114300" simplePos="0" relativeHeight="251671552" behindDoc="0" locked="0" layoutInCell="1" allowOverlap="1">
+            <wp:simplePos x="0" y="0"/>
+            <wp:positionH relativeFrom="column">
+              <wp:posOffset>4423410</wp:posOffset>
+            </wp:positionH>
+            <wp:positionV relativeFrom="paragraph">
+              <wp:posOffset>1972310</wp:posOffset>
+            </wp:positionV>
+            <wp:extent cx="2105025" cy="1581150"/>
+            <wp:effectExtent l="19050" t="0" r="9525" b="0"/>
+            <wp:wrapTopAndBottom/>
+            <wp:docPr id="37" name="Image 4" descr="C:\Users\Cedric\Desktop\Présentation\Image Generation\Generation phase4.jpg"/>
+            <wp:cNvGraphicFramePr>
+              <a:graphicFrameLocks xmlns:a="http://schemas.openxmlformats.org/drawingml/2006/main" noChangeAspect="1"/>
+            </wp:cNvGraphicFramePr>
+            <a:graphic xmlns:a="http://schemas.openxmlformats.org/drawingml/2006/main">
+              <a:graphicData uri="http://schemas.openxmlformats.org/drawingml/2006/picture">
+                <pic:pic xmlns:pic="http://schemas.openxmlformats.org/drawingml/2006/picture">
+                  <pic:nvPicPr>
+                    <pic:cNvPr id="0" name="Picture 4" descr="C:\Users\Cedric\Desktop\Présentation\Image Generation\Generation phase4.jpg"/>
+                    <pic:cNvPicPr>
+                      <a:picLocks noChangeAspect="1" noChangeArrowheads="1"/>
+                    </pic:cNvPicPr>
+                  </pic:nvPicPr>
+                  <pic:blipFill>
+                    <a:blip r:embed="rId21" cstate="print"/>
+                    <a:srcRect/>
+                    <a:stretch>
+                      <a:fillRect/>
+                    </a:stretch>
+                  </pic:blipFill>
+                  <pic:spPr bwMode="auto">
+                    <a:xfrm>
+                      <a:off x="0" y="0"/>
+                      <a:ext cx="2105025" cy="1581150"/>
+                    </a:xfrm>
+                    <a:prstGeom prst="rect">
+                      <a:avLst/>
+                    </a:prstGeom>
+                    <a:noFill/>
+                    <a:ln w="9525">
+                      <a:noFill/>
+                      <a:miter lim="800000"/>
+                      <a:headEnd/>
+                      <a:tailEnd/>
+                    </a:ln>
+                  </pic:spPr>
+                </pic:pic>
+              </a:graphicData>
+            </a:graphic>
+          </wp:anchor>
+        </w:drawing>
+      </w:r>
       <w:r>
         <w:rPr>
           <w:rFonts w:asciiTheme="minorHAnsi" w:hAnsiTheme="minorHAnsi"/>
@@ -7682,7 +7743,7 @@
                     </pic:cNvPicPr>
                   </pic:nvPicPr>
                   <pic:blipFill>
-                    <a:blip r:embed="rId21" cstate="print"/>
+                    <a:blip r:embed="rId22" cstate="print"/>
                     <a:srcRect/>
                     <a:stretch>
                       <a:fillRect/>
@@ -8387,7 +8448,7 @@
                     </pic:cNvPicPr>
                   </pic:nvPicPr>
                   <pic:blipFill>
-                    <a:blip r:embed="rId22"/>
+                    <a:blip r:embed="rId23"/>
                     <a:srcRect/>
                     <a:stretch>
                       <a:fillRect/>
@@ -9603,7 +9664,7 @@
                     </pic:cNvPicPr>
                   </pic:nvPicPr>
                   <pic:blipFill>
-                    <a:blip r:embed="rId23"/>
+                    <a:blip r:embed="rId24"/>
                     <a:srcRect/>
                     <a:stretch>
                       <a:fillRect/>
@@ -10183,7 +10244,7 @@
                     </pic:cNvPicPr>
                   </pic:nvPicPr>
                   <pic:blipFill>
-                    <a:blip r:embed="rId24"/>
+                    <a:blip r:embed="rId25"/>
                     <a:srcRect/>
                     <a:stretch>
                       <a:fillRect/>
@@ -11596,7 +11657,7 @@
                     </pic:cNvPicPr>
                   </pic:nvPicPr>
                   <pic:blipFill>
-                    <a:blip r:embed="rId25"/>
+                    <a:blip r:embed="rId26"/>
                     <a:srcRect/>
                     <a:stretch>
                       <a:fillRect/>
@@ -11658,63 +11719,6 @@
                 <pic:pic xmlns:pic="http://schemas.openxmlformats.org/drawingml/2006/picture">
                   <pic:nvPicPr>
                     <pic:cNvPr id="0" name="Picture 2" descr="C:\Users\Cedric\Desktop\PuzzleGameProject\Assets\Resources\Water.png"/>
-                    <pic:cNvPicPr>
-                      <a:picLocks noChangeAspect="1" noChangeArrowheads="1"/>
-                    </pic:cNvPicPr>
-                  </pic:nvPicPr>
-                  <pic:blipFill>
-                    <a:blip r:embed="rId26"/>
-                    <a:srcRect/>
-                    <a:stretch>
-                      <a:fillRect/>
-                    </a:stretch>
-                  </pic:blipFill>
-                  <pic:spPr bwMode="auto">
-                    <a:xfrm>
-                      <a:off x="0" y="0"/>
-                      <a:ext cx="476250" cy="476250"/>
-                    </a:xfrm>
-                    <a:prstGeom prst="rect">
-                      <a:avLst/>
-                    </a:prstGeom>
-                    <a:ln>
-                      <a:noFill/>
-                    </a:ln>
-                    <a:effectLst/>
-                  </pic:spPr>
-                </pic:pic>
-              </a:graphicData>
-            </a:graphic>
-          </wp:anchor>
-        </w:drawing>
-      </w:r>
-      <w:r>
-        <w:rPr>
-          <w:rFonts w:asciiTheme="minorHAnsi" w:hAnsiTheme="minorHAnsi"/>
-          <w:noProof/>
-          <w:lang w:val="fr-FR" w:eastAsia="fr-FR" w:bidi="ar-SA"/>
-        </w:rPr>
-        <w:drawing>
-          <wp:anchor distT="0" distB="0" distL="114300" distR="114300" simplePos="0" relativeHeight="251715584" behindDoc="0" locked="0" layoutInCell="1" allowOverlap="1">
-            <wp:simplePos x="0" y="0"/>
-            <wp:positionH relativeFrom="column">
-              <wp:posOffset>3490595</wp:posOffset>
-            </wp:positionH>
-            <wp:positionV relativeFrom="paragraph">
-              <wp:posOffset>1862455</wp:posOffset>
-            </wp:positionV>
-            <wp:extent cx="476250" cy="476250"/>
-            <wp:effectExtent l="19050" t="0" r="0" b="0"/>
-            <wp:wrapTopAndBottom/>
-            <wp:docPr id="42" name="Image 3" descr="C:\Users\Cedric\Desktop\PuzzleGameProject\Assets\Resources\Mountain.png"/>
-            <wp:cNvGraphicFramePr>
-              <a:graphicFrameLocks xmlns:a="http://schemas.openxmlformats.org/drawingml/2006/main" noChangeAspect="1"/>
-            </wp:cNvGraphicFramePr>
-            <a:graphic xmlns:a="http://schemas.openxmlformats.org/drawingml/2006/main">
-              <a:graphicData uri="http://schemas.openxmlformats.org/drawingml/2006/picture">
-                <pic:pic xmlns:pic="http://schemas.openxmlformats.org/drawingml/2006/picture">
-                  <pic:nvPicPr>
-                    <pic:cNvPr id="0" name="Picture 3" descr="C:\Users\Cedric\Desktop\PuzzleGameProject\Assets\Resources\Mountain.png"/>
                     <pic:cNvPicPr>
                       <a:picLocks noChangeAspect="1" noChangeArrowheads="1"/>
                     </pic:cNvPicPr>
@@ -11752,10 +11756,10 @@
           <w:lang w:val="fr-FR" w:eastAsia="fr-FR" w:bidi="ar-SA"/>
         </w:rPr>
         <w:drawing>
-          <wp:anchor distT="0" distB="0" distL="114300" distR="114300" simplePos="0" relativeHeight="251714560" behindDoc="0" locked="0" layoutInCell="1" allowOverlap="1">
+          <wp:anchor distT="0" distB="0" distL="114300" distR="114300" simplePos="0" relativeHeight="251715584" behindDoc="0" locked="0" layoutInCell="1" allowOverlap="1">
             <wp:simplePos x="0" y="0"/>
             <wp:positionH relativeFrom="column">
-              <wp:posOffset>5119370</wp:posOffset>
+              <wp:posOffset>3490595</wp:posOffset>
             </wp:positionH>
             <wp:positionV relativeFrom="paragraph">
               <wp:posOffset>1862455</wp:posOffset>
@@ -11763,7 +11767,7 @@
             <wp:extent cx="476250" cy="476250"/>
             <wp:effectExtent l="19050" t="0" r="0" b="0"/>
             <wp:wrapTopAndBottom/>
-            <wp:docPr id="1" name="Image 1" descr="C:\Users\Cedric\Desktop\PuzzleGameProject\Assets\Resources\Tree.png"/>
+            <wp:docPr id="42" name="Image 3" descr="C:\Users\Cedric\Desktop\PuzzleGameProject\Assets\Resources\Mountain.png"/>
             <wp:cNvGraphicFramePr>
               <a:graphicFrameLocks xmlns:a="http://schemas.openxmlformats.org/drawingml/2006/main" noChangeAspect="1"/>
             </wp:cNvGraphicFramePr>
@@ -11771,7 +11775,7 @@
               <a:graphicData uri="http://schemas.openxmlformats.org/drawingml/2006/picture">
                 <pic:pic xmlns:pic="http://schemas.openxmlformats.org/drawingml/2006/picture">
                   <pic:nvPicPr>
-                    <pic:cNvPr id="0" name="Picture 1" descr="C:\Users\Cedric\Desktop\PuzzleGameProject\Assets\Resources\Tree.png"/>
+                    <pic:cNvPr id="0" name="Picture 3" descr="C:\Users\Cedric\Desktop\PuzzleGameProject\Assets\Resources\Mountain.png"/>
                     <pic:cNvPicPr>
                       <a:picLocks noChangeAspect="1" noChangeArrowheads="1"/>
                     </pic:cNvPicPr>
@@ -11809,6 +11813,63 @@
           <w:lang w:val="fr-FR" w:eastAsia="fr-FR" w:bidi="ar-SA"/>
         </w:rPr>
         <w:drawing>
+          <wp:anchor distT="0" distB="0" distL="114300" distR="114300" simplePos="0" relativeHeight="251714560" behindDoc="0" locked="0" layoutInCell="1" allowOverlap="1">
+            <wp:simplePos x="0" y="0"/>
+            <wp:positionH relativeFrom="column">
+              <wp:posOffset>5119370</wp:posOffset>
+            </wp:positionH>
+            <wp:positionV relativeFrom="paragraph">
+              <wp:posOffset>1862455</wp:posOffset>
+            </wp:positionV>
+            <wp:extent cx="476250" cy="476250"/>
+            <wp:effectExtent l="19050" t="0" r="0" b="0"/>
+            <wp:wrapTopAndBottom/>
+            <wp:docPr id="1" name="Image 1" descr="C:\Users\Cedric\Desktop\PuzzleGameProject\Assets\Resources\Tree.png"/>
+            <wp:cNvGraphicFramePr>
+              <a:graphicFrameLocks xmlns:a="http://schemas.openxmlformats.org/drawingml/2006/main" noChangeAspect="1"/>
+            </wp:cNvGraphicFramePr>
+            <a:graphic xmlns:a="http://schemas.openxmlformats.org/drawingml/2006/main">
+              <a:graphicData uri="http://schemas.openxmlformats.org/drawingml/2006/picture">
+                <pic:pic xmlns:pic="http://schemas.openxmlformats.org/drawingml/2006/picture">
+                  <pic:nvPicPr>
+                    <pic:cNvPr id="0" name="Picture 1" descr="C:\Users\Cedric\Desktop\PuzzleGameProject\Assets\Resources\Tree.png"/>
+                    <pic:cNvPicPr>
+                      <a:picLocks noChangeAspect="1" noChangeArrowheads="1"/>
+                    </pic:cNvPicPr>
+                  </pic:nvPicPr>
+                  <pic:blipFill>
+                    <a:blip r:embed="rId29"/>
+                    <a:srcRect/>
+                    <a:stretch>
+                      <a:fillRect/>
+                    </a:stretch>
+                  </pic:blipFill>
+                  <pic:spPr bwMode="auto">
+                    <a:xfrm>
+                      <a:off x="0" y="0"/>
+                      <a:ext cx="476250" cy="476250"/>
+                    </a:xfrm>
+                    <a:prstGeom prst="rect">
+                      <a:avLst/>
+                    </a:prstGeom>
+                    <a:ln>
+                      <a:noFill/>
+                    </a:ln>
+                    <a:effectLst/>
+                  </pic:spPr>
+                </pic:pic>
+              </a:graphicData>
+            </a:graphic>
+          </wp:anchor>
+        </w:drawing>
+      </w:r>
+      <w:r>
+        <w:rPr>
+          <w:rFonts w:asciiTheme="minorHAnsi" w:hAnsiTheme="minorHAnsi"/>
+          <w:noProof/>
+          <w:lang w:val="fr-FR" w:eastAsia="fr-FR" w:bidi="ar-SA"/>
+        </w:rPr>
+        <w:drawing>
           <wp:anchor distT="0" distB="0" distL="114300" distR="114300" simplePos="0" relativeHeight="251712512" behindDoc="0" locked="0" layoutInCell="1" allowOverlap="1">
             <wp:simplePos x="0" y="0"/>
             <wp:positionH relativeFrom="column">
@@ -11834,7 +11895,7 @@
                     </pic:cNvPicPr>
                   </pic:nvPicPr>
                   <pic:blipFill>
-                    <a:blip r:embed="rId29"/>
+                    <a:blip r:embed="rId30"/>
                     <a:srcRect/>
                     <a:stretch>
                       <a:fillRect/>
@@ -12042,7 +12103,7 @@
                     </pic:cNvPicPr>
                   </pic:nvPicPr>
                   <pic:blipFill>
-                    <a:blip r:embed="rId30"/>
+                    <a:blip r:embed="rId31"/>
                     <a:srcRect/>
                     <a:stretch>
                       <a:fillRect/>
@@ -12186,7 +12247,7 @@
                     </pic:cNvPicPr>
                   </pic:nvPicPr>
                   <pic:blipFill>
-                    <a:blip r:embed="rId31"/>
+                    <a:blip r:embed="rId32"/>
                     <a:srcRect l="26500" r="52000"/>
                     <a:stretch>
                       <a:fillRect/>
@@ -12257,7 +12318,7 @@
                     </pic:cNvPicPr>
                   </pic:nvPicPr>
                   <pic:blipFill>
-                    <a:blip r:embed="rId31"/>
+                    <a:blip r:embed="rId32"/>
                     <a:srcRect l="77000"/>
                     <a:stretch>
                       <a:fillRect/>
@@ -12328,7 +12389,7 @@
                     </pic:cNvPicPr>
                   </pic:nvPicPr>
                   <pic:blipFill>
-                    <a:blip r:embed="rId31"/>
+                    <a:blip r:embed="rId32"/>
                     <a:srcRect l="47500" r="22000"/>
                     <a:stretch>
                       <a:fillRect/>
@@ -12409,7 +12470,7 @@
                     </pic:cNvPicPr>
                   </pic:nvPicPr>
                   <pic:blipFill>
-                    <a:blip r:embed="rId31"/>
+                    <a:blip r:embed="rId32"/>
                     <a:srcRect r="72500"/>
                     <a:stretch>
                       <a:fillRect/>
@@ -12560,7 +12621,7 @@
                     </pic:cNvPicPr>
                   </pic:nvPicPr>
                   <pic:blipFill>
-                    <a:blip r:embed="rId32"/>
+                    <a:blip r:embed="rId33"/>
                     <a:srcRect/>
                     <a:stretch>
                       <a:fillRect/>
@@ -12683,7 +12744,7 @@
                     </pic:cNvPicPr>
                   </pic:nvPicPr>
                   <pic:blipFill>
-                    <a:blip r:embed="rId33"/>
+                    <a:blip r:embed="rId34"/>
                     <a:srcRect/>
                     <a:stretch>
                       <a:fillRect/>
@@ -12743,7 +12804,7 @@
                     </pic:cNvPicPr>
                   </pic:nvPicPr>
                   <pic:blipFill>
-                    <a:blip r:embed="rId34"/>
+                    <a:blip r:embed="rId35"/>
                     <a:srcRect l="72857" r="16000" b="54000"/>
                     <a:stretch>
                       <a:fillRect/>
@@ -12909,7 +12970,7 @@
                     </pic:cNvPicPr>
                   </pic:nvPicPr>
                   <pic:blipFill>
-                    <a:blip r:embed="rId35"/>
+                    <a:blip r:embed="rId36"/>
                     <a:srcRect/>
                     <a:stretch>
                       <a:fillRect/>
@@ -12988,7 +13049,7 @@
                     </pic:cNvPicPr>
                   </pic:nvPicPr>
                   <pic:blipFill>
-                    <a:blip r:embed="rId36"/>
+                    <a:blip r:embed="rId37"/>
                     <a:srcRect r="80400"/>
                     <a:stretch>
                       <a:fillRect/>
@@ -13062,7 +13123,7 @@
                     </pic:cNvPicPr>
                   </pic:nvPicPr>
                   <pic:blipFill>
-                    <a:blip r:embed="rId37"/>
+                    <a:blip r:embed="rId38"/>
                     <a:srcRect r="88667"/>
                     <a:stretch>
                       <a:fillRect/>
@@ -13131,7 +13192,7 @@
                     </pic:cNvPicPr>
                   </pic:nvPicPr>
                   <pic:blipFill>
-                    <a:blip r:embed="rId38"/>
+                    <a:blip r:embed="rId39"/>
                     <a:srcRect/>
                     <a:stretch>
                       <a:fillRect/>
@@ -13432,7 +13493,7 @@
                     </pic:cNvPicPr>
                   </pic:nvPicPr>
                   <pic:blipFill>
-                    <a:blip r:embed="rId39"/>
+                    <a:blip r:embed="rId40"/>
                     <a:stretch>
                       <a:fillRect/>
                     </a:stretch>
@@ -13991,7 +14052,7 @@
                     </pic:cNvPicPr>
                   </pic:nvPicPr>
                   <pic:blipFill>
-                    <a:blip r:embed="rId40"/>
+                    <a:blip r:embed="rId41"/>
                     <a:srcRect/>
                     <a:stretch>
                       <a:fillRect/>
@@ -16754,7 +16815,7 @@
       </w:pPr>
     </w:p>
     <w:sectPr>
-      <w:footerReference w:type="default" r:id="rId41"/>
+      <w:footerReference w:type="default" r:id="rId42"/>
       <w:pgSz w:w="11906" w:h="16838"/>
       <w:pgMar w:top="1134" w:right="1418" w:bottom="1021" w:left="1418" w:header="1134" w:footer="1134" w:gutter="0"/>
       <w:cols w:space="720"/>
@@ -16828,7 +16889,7 @@
         <w:noProof/>
         <w:lang w:val="fr-FR"/>
       </w:rPr>
-      <w:t>6</w:t>
+      <w:t>8</w:t>
     </w:r>
     <w:r>
       <w:rPr>
@@ -19987,7 +20048,7 @@
   <a:extraClrSchemeLst/>
   <a:extLst>
     <a:ext uri="{05A4C25C-085E-4340-85A3-A5531E510DB2}">
-      <thm15:themeFamily xmlns:thm15="http://schemas.microsoft.com/office/thememl/2012/main" xmlns="" name="Office Theme" id="{62F939B6-93AF-4DB8-9C6B-D6C7DFDC589F}" vid="{4A3C46E8-61CC-4603-A589-7422A47A8E4A}"/>
+      <thm15:themeFamily xmlns="" xmlns:thm15="http://schemas.microsoft.com/office/thememl/2012/main" name="Office Theme" id="{62F939B6-93AF-4DB8-9C6B-D6C7DFDC589F}" vid="{4A3C46E8-61CC-4603-A589-7422A47A8E4A}"/>
     </a:ext>
   </a:extLst>
 </a:theme>

</xml_diff>

<commit_message>
:page_facing_up: Rapport : reprise Schéma professeur layton/Parties de Maxime
- Reprise de la figure avec l'interface du jeu professeur Layton
- Ajout des parties de Maxime sur Git et GitHub
</commit_message>
<xml_diff>
--- a/Soutenances/RapportProjet/Rapport_Projet_Minimobile.docx
+++ b/Soutenances/RapportProjet/Rapport_Projet_Minimobile.docx
@@ -4212,33 +4212,6 @@
       <w:pPr>
         <w:pStyle w:val="Default"/>
         <w:rPr>
-          <w:sz w:val="21"/>
-          <w:lang w:val="fr-FR"/>
-        </w:rPr>
-      </w:pPr>
-    </w:p>
-    <w:p>
-      <w:pPr>
-        <w:pStyle w:val="Default"/>
-        <w:rPr>
-          <w:sz w:val="21"/>
-          <w:lang w:val="fr-FR"/>
-        </w:rPr>
-      </w:pPr>
-    </w:p>
-    <w:p>
-      <w:pPr>
-        <w:pStyle w:val="Default"/>
-        <w:rPr>
-          <w:sz w:val="21"/>
-          <w:lang w:val="fr-FR"/>
-        </w:rPr>
-      </w:pPr>
-    </w:p>
-    <w:p>
-      <w:pPr>
-        <w:pStyle w:val="Default"/>
-        <w:rPr>
           <w:b/>
           <w:bCs/>
           <w:sz w:val="23"/>
@@ -4362,75 +4335,149 @@
           <w:lang w:val="fr-FR"/>
         </w:rPr>
       </w:pPr>
+    </w:p>
+    <w:p>
+      <w:pPr>
+        <w:pStyle w:val="Default"/>
+        <w:jc w:val="both"/>
+        <w:rPr>
+          <w:sz w:val="21"/>
+          <w:lang w:val="fr-FR"/>
+        </w:rPr>
+      </w:pPr>
       <w:r>
         <w:rPr>
           <w:noProof/>
+          <w:sz w:val="21"/>
           <w:lang w:val="fr-FR" w:eastAsia="fr-FR" w:bidi="ar-SA"/>
         </w:rPr>
         <w:lastRenderedPageBreak/>
-        <w:drawing>
-          <wp:anchor distT="0" distB="0" distL="0" distR="0" simplePos="0" relativeHeight="251663360" behindDoc="0" locked="0" layoutInCell="1" allowOverlap="1">
-            <wp:simplePos x="0" y="0"/>
-            <wp:positionH relativeFrom="column">
-              <wp:posOffset>0</wp:posOffset>
-            </wp:positionH>
-            <wp:positionV relativeFrom="paragraph">
-              <wp:posOffset>66675</wp:posOffset>
-            </wp:positionV>
-            <wp:extent cx="6120130" cy="3463290"/>
-            <wp:effectExtent l="19050" t="0" r="0" b="0"/>
-            <wp:wrapSquare wrapText="largest"/>
-            <wp:docPr id="7" name="Picture"/>
-            <wp:cNvGraphicFramePr>
-              <a:graphicFrameLocks xmlns:a="http://schemas.openxmlformats.org/drawingml/2006/main" noChangeAspect="1"/>
-            </wp:cNvGraphicFramePr>
-            <a:graphic xmlns:a="http://schemas.openxmlformats.org/drawingml/2006/main">
-              <a:graphicData uri="http://schemas.openxmlformats.org/drawingml/2006/picture">
-                <pic:pic xmlns:pic="http://schemas.openxmlformats.org/drawingml/2006/picture">
-                  <pic:nvPicPr>
-                    <pic:cNvPr id="7" name="Picture"/>
-                    <pic:cNvPicPr>
-                      <a:picLocks noChangeAspect="1" noChangeArrowheads="1"/>
-                    </pic:cNvPicPr>
-                  </pic:nvPicPr>
-                  <pic:blipFill>
-                    <a:blip r:embed="rId11"/>
-                    <a:stretch>
-                      <a:fillRect/>
-                    </a:stretch>
-                  </pic:blipFill>
-                  <pic:spPr bwMode="auto">
-                    <a:xfrm>
-                      <a:off x="0" y="0"/>
-                      <a:ext cx="6120130" cy="3463290"/>
-                    </a:xfrm>
-                    <a:prstGeom prst="rect">
-                      <a:avLst/>
-                    </a:prstGeom>
-                    <a:noFill/>
-                    <a:ln w="9525">
-                      <a:noFill/>
-                      <a:miter lim="800000"/>
-                      <a:headEnd/>
-                      <a:tailEnd/>
-                    </a:ln>
-                  </pic:spPr>
-                </pic:pic>
-              </a:graphicData>
-            </a:graphic>
-          </wp:anchor>
-        </w:drawing>
-      </w:r>
-    </w:p>
-    <w:p>
-      <w:pPr>
-        <w:pStyle w:val="Default"/>
-        <w:jc w:val="both"/>
-        <w:rPr>
-          <w:sz w:val="21"/>
-          <w:lang w:val="fr-FR"/>
-        </w:rPr>
-      </w:pPr>
+        <w:pict>
+          <v:group id="_x0000_s1117" style="position:absolute;left:0;text-align:left;margin-left:141.35pt;margin-top:38.55pt;width:344.25pt;height:179.25pt;z-index:251755520" coordorigin="4410,7978" coordsize="6885,3585">
+            <v:rect id="_x0000_s1103" style="position:absolute;left:7395;top:7978;width:1185;height:3585" filled="f" strokecolor="black [3213]" strokeweight="4.5pt"/>
+            <v:group id="_x0000_s1116" style="position:absolute;left:4410;top:8173;width:6885;height:3390" coordorigin="4410,7920" coordsize="6885,3390">
+              <v:shape id="_x0000_s1104" type="#_x0000_t32" style="position:absolute;left:6210;top:8145;width:2970;height:0" o:connectortype="straight" strokeweight="1.5pt">
+                <v:stroke startarrow="block"/>
+              </v:shape>
+              <v:shape id="_x0000_s1105" type="#_x0000_t32" style="position:absolute;left:4410;top:8985;width:4770;height:1;flip:x" o:connectortype="straight" strokeweight="1.5pt">
+                <v:stroke endarrow="block"/>
+              </v:shape>
+              <v:shape id="_x0000_s1106" type="#_x0000_t32" style="position:absolute;left:4890;top:9481;width:4290;height:0;flip:x" o:connectortype="straight" strokeweight="1.5pt">
+                <v:stroke endarrow="block"/>
+              </v:shape>
+              <v:shape id="_x0000_s1107" type="#_x0000_t32" style="position:absolute;left:5835;top:9990;width:3345;height:0" o:connectortype="straight" strokeweight="1.5pt">
+                <v:stroke startarrow="block"/>
+              </v:shape>
+              <v:shape id="_x0000_s1108" type="#_x0000_t32" style="position:absolute;left:8580;top:10860;width:600;height:0" o:connectortype="straight" strokeweight="1.5pt"/>
+              <v:shapetype id="_x0000_t202" coordsize="21600,21600" o:spt="202" path="m,l,21600r21600,l21600,xe">
+                <v:stroke joinstyle="miter"/>
+                <v:path gradientshapeok="t" o:connecttype="rect"/>
+              </v:shapetype>
+              <v:shape id="_x0000_s1110" type="#_x0000_t202" style="position:absolute;left:9180;top:7920;width:2040;height:510" stroked="f">
+                <v:textbox style="mso-next-textbox:#_x0000_s1110">
+                  <w:txbxContent>
+                    <w:p>
+                      <w:pPr>
+                        <w:rPr>
+                          <w:rFonts w:asciiTheme="minorHAnsi" w:hAnsiTheme="minorHAnsi"/>
+                        </w:rPr>
+                      </w:pPr>
+                      <w:r>
+                        <w:rPr>
+                          <w:rFonts w:asciiTheme="minorHAnsi" w:hAnsiTheme="minorHAnsi"/>
+                        </w:rPr>
+                        <w:t>Case d'arrivée</w:t>
+                      </w:r>
+                    </w:p>
+                  </w:txbxContent>
+                </v:textbox>
+              </v:shape>
+              <v:shape id="_x0000_s1112" type="#_x0000_t202" style="position:absolute;left:9180;top:8760;width:2040;height:510" stroked="f">
+                <v:textbox style="mso-next-textbox:#_x0000_s1112">
+                  <w:txbxContent>
+                    <w:p>
+                      <w:pPr>
+                        <w:rPr>
+                          <w:rFonts w:asciiTheme="minorHAnsi" w:hAnsiTheme="minorHAnsi"/>
+                        </w:rPr>
+                      </w:pPr>
+                      <w:r>
+                        <w:rPr>
+                          <w:rFonts w:asciiTheme="minorHAnsi" w:hAnsiTheme="minorHAnsi"/>
+                        </w:rPr>
+                        <w:t>Fanion / Objectif</w:t>
+                      </w:r>
+                    </w:p>
+                  </w:txbxContent>
+                </v:textbox>
+              </v:shape>
+              <v:shape id="_x0000_s1113" type="#_x0000_t202" style="position:absolute;left:9180;top:9270;width:2040;height:510" stroked="f">
+                <v:textbox>
+                  <w:txbxContent>
+                    <w:p>
+                      <w:pPr>
+                        <w:rPr>
+                          <w:rFonts w:asciiTheme="minorHAnsi" w:hAnsiTheme="minorHAnsi"/>
+                        </w:rPr>
+                      </w:pPr>
+                      <w:r>
+                        <w:rPr>
+                          <w:rFonts w:asciiTheme="minorHAnsi" w:hAnsiTheme="minorHAnsi"/>
+                        </w:rPr>
+                        <w:t>Case d</w:t>
+                      </w:r>
+                      <w:r>
+                        <w:rPr>
+                          <w:rFonts w:asciiTheme="minorHAnsi" w:hAnsiTheme="minorHAnsi"/>
+                        </w:rPr>
+                        <w:t>e départ</w:t>
+                      </w:r>
+                    </w:p>
+                  </w:txbxContent>
+                </v:textbox>
+              </v:shape>
+              <v:shape id="_x0000_s1114" type="#_x0000_t202" style="position:absolute;left:9180;top:9780;width:2040;height:510" stroked="f">
+                <v:textbox>
+                  <w:txbxContent>
+                    <w:p>
+                      <w:pPr>
+                        <w:rPr>
+                          <w:rFonts w:asciiTheme="minorHAnsi" w:hAnsiTheme="minorHAnsi"/>
+                        </w:rPr>
+                      </w:pPr>
+                      <w:r>
+                        <w:rPr>
+                          <w:rFonts w:asciiTheme="minorHAnsi" w:hAnsiTheme="minorHAnsi"/>
+                        </w:rPr>
+                        <w:t>Obstacle</w:t>
+                      </w:r>
+                    </w:p>
+                  </w:txbxContent>
+                </v:textbox>
+              </v:shape>
+              <v:shape id="_x0000_s1115" type="#_x0000_t202" style="position:absolute;left:9180;top:10485;width:2115;height:825" stroked="f">
+                <v:textbox>
+                  <w:txbxContent>
+                    <w:p>
+                      <w:pPr>
+                        <w:rPr>
+                          <w:rFonts w:asciiTheme="minorHAnsi" w:hAnsiTheme="minorHAnsi"/>
+                        </w:rPr>
+                      </w:pPr>
+                      <w:r>
+                        <w:rPr>
+                          <w:rFonts w:asciiTheme="minorHAnsi" w:hAnsiTheme="minorHAnsi"/>
+                        </w:rPr>
+                        <w:t>Actions disponibles</w:t>
+                      </w:r>
+                    </w:p>
+                  </w:txbxContent>
+                </v:textbox>
+              </v:shape>
+            </v:group>
+          </v:group>
+        </w:pict>
+      </w:r>
       <w:r>
         <w:rPr>
           <w:noProof/>
@@ -4441,10 +4488,10 @@
           <wp:anchor distT="0" distB="0" distL="114300" distR="114300" simplePos="0" relativeHeight="251741184" behindDoc="0" locked="0" layoutInCell="1" allowOverlap="1">
             <wp:simplePos x="0" y="0"/>
             <wp:positionH relativeFrom="column">
-              <wp:posOffset>23495</wp:posOffset>
+              <wp:posOffset>-71755</wp:posOffset>
             </wp:positionH>
             <wp:positionV relativeFrom="paragraph">
-              <wp:posOffset>104140</wp:posOffset>
+              <wp:posOffset>108585</wp:posOffset>
             </wp:positionV>
             <wp:extent cx="4494530" cy="3343275"/>
             <wp:effectExtent l="19050" t="0" r="1270" b="0"/>
@@ -4463,7 +4510,7 @@
                     </pic:cNvPicPr>
                   </pic:nvPicPr>
                   <pic:blipFill>
-                    <a:blip r:embed="rId12"/>
+                    <a:blip r:embed="rId11"/>
                     <a:srcRect/>
                     <a:stretch>
                       <a:fillRect/>
@@ -4501,16 +4548,38 @@
           <w:lang w:val="fr-FR"/>
         </w:rPr>
       </w:pPr>
-    </w:p>
-    <w:p>
-      <w:pPr>
-        <w:pStyle w:val="Default"/>
-        <w:jc w:val="both"/>
-        <w:rPr>
+      <w:r>
+        <w:rPr>
+          <w:noProof/>
           <w:sz w:val="21"/>
-          <w:lang w:val="fr-FR"/>
-        </w:rPr>
-      </w:pPr>
+          <w:lang w:val="fr-FR" w:eastAsia="fr-FR" w:bidi="ar-SA"/>
+        </w:rPr>
+        <w:pict>
+          <v:shape id="_x0000_s1118" type="#_x0000_t202" style="position:absolute;left:0;text-align:left;margin-left:-5pt;margin-top:2.35pt;width:354.85pt;height:20.25pt;z-index:251756544;mso-position-horizontal-relative:margin" filled="f" stroked="f">
+            <v:textbox>
+              <w:txbxContent>
+                <w:p>
+                  <w:pPr>
+                    <w:jc w:val="center"/>
+                    <w:rPr>
+                      <w:rFonts w:asciiTheme="minorHAnsi" w:hAnsiTheme="minorHAnsi"/>
+                      <w:sz w:val="22"/>
+                    </w:rPr>
+                  </w:pPr>
+                  <w:r>
+                    <w:rPr>
+                      <w:rFonts w:asciiTheme="minorHAnsi" w:hAnsiTheme="minorHAnsi"/>
+                      <w:sz w:val="22"/>
+                    </w:rPr>
+                    <w:t>Fig. n° : Interface du jeu Minimobile de Professeur Layton</w:t>
+                  </w:r>
+                </w:p>
+              </w:txbxContent>
+            </v:textbox>
+            <w10:wrap anchorx="margin"/>
+          </v:shape>
+        </w:pict>
+      </w:r>
     </w:p>
     <w:p>
       <w:pPr>
@@ -4541,6 +4610,16 @@
           <w:lang w:val="fr-FR"/>
         </w:rPr>
       </w:pPr>
+    </w:p>
+    <w:p>
+      <w:pPr>
+        <w:pStyle w:val="Default"/>
+        <w:jc w:val="both"/>
+        <w:rPr>
+          <w:sz w:val="21"/>
+          <w:lang w:val="fr-FR"/>
+        </w:rPr>
+      </w:pPr>
       <w:r>
         <w:rPr>
           <w:rFonts w:asciiTheme="minorHAnsi" w:hAnsiTheme="minorHAnsi"/>
@@ -4591,15 +4670,7 @@
           <w:rFonts w:asciiTheme="minorHAnsi" w:hAnsiTheme="minorHAnsi"/>
           <w:lang w:val="fr-FR"/>
         </w:rPr>
-        <w:t xml:space="preserve">La quantité d'actions à placer sur la carte est limitée, l'utilisateur doit donc trouver le </w:t>
-      </w:r>
-      <w:r>
-        <w:rPr>
-          <w:rFonts w:asciiTheme="minorHAnsi" w:hAnsiTheme="minorHAnsi"/>
-          <w:lang w:val="fr-FR"/>
-        </w:rPr>
-        <w:lastRenderedPageBreak/>
-        <w:t>chemin le plus court possible pour amener son personnage a la case d'arrivée. Une fois les actions posées sur le terrain l'utilisateur devra cliquer sur "Play" pour faire avancer la voiture. En cas d'échec, c'est à dire si la voiture a rencontré un obstacle ou que la totalité des objectifs n'a pas été ramasser, l'utilisateur doit recommencer. En revanche, en cas de succès il accédera au niveau suivant après avoir vu une fenêtre de félicitation avec le score obtenu.</w:t>
+        <w:t>La quantité d'actions à placer sur la carte est limitée, l'utilisateur doit donc trouver le chemin le plus court possible pour amener son personnage a la case d'arrivée. Une fois les actions posées sur le terrain l'utilisateur devra cliquer sur "Play" pour faire avancer la voiture. En cas d'échec, c'est à dire si la voiture a rencontré un obstacle ou que la totalité des objectifs n'a pas été ramasser, l'utilisateur doit recommencer. En revanche, en cas de succès il accédera au niveau suivant après avoir vu une fenêtre de félicitation avec le score obtenu.</w:t>
       </w:r>
     </w:p>
     <w:p>
@@ -5145,14 +5216,360 @@
     <w:p>
       <w:pPr>
         <w:pStyle w:val="Default"/>
-        <w:rPr>
+        <w:jc w:val="both"/>
+        <w:rPr>
+          <w:rFonts w:asciiTheme="minorHAnsi" w:hAnsiTheme="minorHAnsi"/>
+          <w:bCs/>
+          <w:lang w:val="fr-FR"/>
+        </w:rPr>
+      </w:pPr>
+    </w:p>
+    <w:p>
+      <w:pPr>
+        <w:pStyle w:val="Default"/>
+        <w:jc w:val="both"/>
+        <w:rPr>
+          <w:rFonts w:asciiTheme="minorHAnsi" w:hAnsiTheme="minorHAnsi"/>
+          <w:bCs/>
+          <w:lang w:val="fr-FR"/>
+        </w:rPr>
+      </w:pPr>
+    </w:p>
+    <w:p>
+      <w:pPr>
+        <w:pStyle w:val="Default"/>
+        <w:jc w:val="both"/>
+        <w:rPr>
+          <w:rFonts w:asciiTheme="minorHAnsi" w:hAnsiTheme="minorHAnsi"/>
+          <w:bCs/>
+          <w:lang w:val="fr-FR"/>
+        </w:rPr>
+      </w:pPr>
+    </w:p>
+    <w:p>
+      <w:pPr>
+        <w:pStyle w:val="NormalWeb"/>
+        <w:spacing w:before="0" w:beforeAutospacing="0" w:after="0" w:afterAutospacing="0"/>
+        <w:jc w:val="both"/>
+        <w:rPr>
+          <w:rFonts w:asciiTheme="minorHAnsi" w:hAnsiTheme="minorHAnsi"/>
+        </w:rPr>
+      </w:pPr>
+      <w:r>
+        <w:rPr>
+          <w:rFonts w:asciiTheme="minorHAnsi" w:hAnsiTheme="minorHAnsi" w:cs="Tahoma"/>
+          <w:color w:val="000000"/>
+        </w:rPr>
+        <w:t xml:space="preserve">Pour ce projet nous avons aussi utilisé le gestionnaire de versions Git/GitHub et le logiciel GraphicsGale pour les images du </w:t>
+      </w:r>
+      <w:r>
+        <w:rPr>
+          <w:rStyle w:val="object"/>
+          <w:rFonts w:asciiTheme="minorHAnsi" w:hAnsiTheme="minorHAnsi" w:cs="Tahoma"/>
+          <w:color w:val="000000"/>
+        </w:rPr>
+        <w:t>jeu</w:t>
+      </w:r>
+      <w:r>
+        <w:rPr>
+          <w:rFonts w:asciiTheme="minorHAnsi" w:hAnsiTheme="minorHAnsi" w:cs="Tahoma"/>
+          <w:color w:val="000000"/>
+        </w:rPr>
+        <w:t>.</w:t>
+      </w:r>
+    </w:p>
+    <w:p>
+      <w:pPr>
+        <w:pStyle w:val="NormalWeb"/>
+        <w:spacing w:before="0" w:beforeAutospacing="0" w:after="0" w:afterAutospacing="0"/>
+        <w:jc w:val="both"/>
+        <w:rPr>
+          <w:rFonts w:ascii="Tahoma" w:hAnsi="Tahoma" w:cs="Tahoma"/>
+        </w:rPr>
+      </w:pPr>
+      <w:r>
+        <w:rPr>
+          <w:rFonts w:ascii="Tahoma" w:hAnsi="Tahoma" w:cs="Tahoma"/>
           <w:b/>
           <w:bCs/>
           <w:sz w:val="26"/>
           <w:szCs w:val="26"/>
-          <w:lang w:val="fr-FR"/>
-        </w:rPr>
-      </w:pPr>
+        </w:rPr>
+        <w:t>MAXIME</w:t>
+      </w:r>
+    </w:p>
+    <w:p>
+      <w:pPr>
+        <w:pStyle w:val="NormalWeb"/>
+        <w:spacing w:before="0" w:beforeAutospacing="0" w:after="0" w:afterAutospacing="0"/>
+        <w:jc w:val="both"/>
+        <w:rPr>
+          <w:rFonts w:asciiTheme="minorHAnsi" w:hAnsiTheme="minorHAnsi" w:cs="Tahoma"/>
+          <w:b/>
+          <w:color w:val="000000"/>
+        </w:rPr>
+      </w:pPr>
+      <w:r>
+        <w:rPr>
+          <w:rFonts w:asciiTheme="minorHAnsi" w:hAnsiTheme="minorHAnsi" w:cs="Tahoma"/>
+          <w:b/>
+          <w:color w:val="000000"/>
+        </w:rPr>
+        <w:t>Git</w:t>
+      </w:r>
+    </w:p>
+    <w:p>
+      <w:pPr>
+        <w:pStyle w:val="NormalWeb"/>
+        <w:spacing w:before="0" w:beforeAutospacing="0" w:after="0" w:afterAutospacing="0"/>
+        <w:jc w:val="both"/>
+        <w:rPr>
+          <w:rFonts w:asciiTheme="minorHAnsi" w:hAnsiTheme="minorHAnsi" w:cs="Tahoma"/>
+          <w:color w:val="000000"/>
+        </w:rPr>
+      </w:pPr>
+    </w:p>
+    <w:p>
+      <w:pPr>
+        <w:pStyle w:val="NormalWeb"/>
+        <w:spacing w:before="0" w:beforeAutospacing="0" w:after="0" w:afterAutospacing="0"/>
+        <w:jc w:val="both"/>
+        <w:rPr>
+          <w:rFonts w:asciiTheme="minorHAnsi" w:hAnsiTheme="minorHAnsi"/>
+        </w:rPr>
+      </w:pPr>
+      <w:r>
+        <w:rPr>
+          <w:rFonts w:asciiTheme="minorHAnsi" w:hAnsiTheme="minorHAnsi" w:cs="Tahoma"/>
+          <w:color w:val="000000"/>
+        </w:rPr>
+        <w:t>Pour notre projet, un gestionnaire de version était indispensable, pour que tout le monde puisse travailler sur des tâches différentes, sans avoir de problèmes pour réunir les différentes tâches. Un gestionnaire de versions permet de conserver et partager différentes versions du code-source d'un logiciel. On a choisi d'utiliser Git, car il est facile à utilisé, il est très répandu dans le milieu professionnel, c'est un logiciel libre et il fonctionne de manière décentralisé. Un gestionnaire de version décentralisé, permet aux membres d'une équipe à travailler chacun à son rythme, de façon désynchronisé ainsi que l'échanges des travaux respectifs. Cette désynchronisation a pour avantage :</w:t>
+      </w:r>
+    </w:p>
+    <w:p>
+      <w:pPr>
+        <w:pStyle w:val="NormalWeb"/>
+        <w:numPr>
+          <w:ilvl w:val="0"/>
+          <w:numId w:val="20"/>
+        </w:numPr>
+        <w:spacing w:before="0" w:beforeAutospacing="0" w:after="0" w:afterAutospacing="0"/>
+        <w:jc w:val="both"/>
+        <w:rPr>
+          <w:rFonts w:asciiTheme="minorHAnsi" w:hAnsiTheme="minorHAnsi"/>
+        </w:rPr>
+      </w:pPr>
+      <w:r>
+        <w:rPr>
+          <w:rFonts w:asciiTheme="minorHAnsi" w:hAnsiTheme="minorHAnsi" w:cs="Tahoma"/>
+          <w:color w:val="000000"/>
+        </w:rPr>
+        <w:t>permet de ne pas être dépendant d'une seul machine.</w:t>
+      </w:r>
+    </w:p>
+    <w:p>
+      <w:pPr>
+        <w:pStyle w:val="NormalWeb"/>
+        <w:numPr>
+          <w:ilvl w:val="0"/>
+          <w:numId w:val="20"/>
+        </w:numPr>
+        <w:spacing w:before="0" w:beforeAutospacing="0" w:after="0" w:afterAutospacing="0"/>
+        <w:jc w:val="both"/>
+        <w:rPr>
+          <w:rFonts w:asciiTheme="minorHAnsi" w:hAnsiTheme="minorHAnsi"/>
+        </w:rPr>
+      </w:pPr>
+      <w:r>
+        <w:rPr>
+          <w:rFonts w:asciiTheme="minorHAnsi" w:hAnsiTheme="minorHAnsi" w:cs="Tahoma"/>
+          <w:color w:val="000000"/>
+        </w:rPr>
+        <w:t>permet le travail hors-ligne.</w:t>
+      </w:r>
+    </w:p>
+    <w:p>
+      <w:pPr>
+        <w:pStyle w:val="NormalWeb"/>
+        <w:numPr>
+          <w:ilvl w:val="0"/>
+          <w:numId w:val="20"/>
+        </w:numPr>
+        <w:spacing w:before="0" w:beforeAutospacing="0" w:after="0" w:afterAutospacing="0"/>
+        <w:jc w:val="both"/>
+        <w:rPr>
+          <w:rFonts w:asciiTheme="minorHAnsi" w:hAnsiTheme="minorHAnsi"/>
+        </w:rPr>
+      </w:pPr>
+      <w:r>
+        <w:rPr>
+          <w:rFonts w:asciiTheme="minorHAnsi" w:hAnsiTheme="minorHAnsi" w:cs="Tahoma"/>
+          <w:color w:val="000000"/>
+        </w:rPr>
+        <w:t>stockage de versions antérieurs à la version actuel d'un projet.</w:t>
+      </w:r>
+    </w:p>
+    <w:p>
+      <w:pPr>
+        <w:pStyle w:val="NormalWeb"/>
+        <w:numPr>
+          <w:ilvl w:val="0"/>
+          <w:numId w:val="20"/>
+        </w:numPr>
+        <w:spacing w:before="0" w:beforeAutospacing="0" w:after="0" w:afterAutospacing="0"/>
+        <w:jc w:val="both"/>
+        <w:rPr>
+          <w:rFonts w:asciiTheme="minorHAnsi" w:hAnsiTheme="minorHAnsi"/>
+        </w:rPr>
+      </w:pPr>
+      <w:r>
+        <w:rPr>
+          <w:rFonts w:asciiTheme="minorHAnsi" w:hAnsiTheme="minorHAnsi" w:cs="Tahoma"/>
+          <w:color w:val="000000"/>
+        </w:rPr>
+        <w:t>réalisation plus rapide des tâches, car faites en réseau local</w:t>
+      </w:r>
+    </w:p>
+    <w:p>
+      <w:pPr>
+        <w:pStyle w:val="NormalWeb"/>
+        <w:numPr>
+          <w:ilvl w:val="0"/>
+          <w:numId w:val="20"/>
+        </w:numPr>
+        <w:spacing w:before="0" w:beforeAutospacing="0" w:after="0" w:afterAutospacing="0"/>
+        <w:jc w:val="both"/>
+        <w:rPr>
+          <w:rFonts w:asciiTheme="minorHAnsi" w:hAnsiTheme="minorHAnsi"/>
+        </w:rPr>
+      </w:pPr>
+      <w:r>
+        <w:rPr>
+          <w:rFonts w:asciiTheme="minorHAnsi" w:hAnsiTheme="minorHAnsi" w:cs="Tahoma"/>
+          <w:color w:val="000000"/>
+        </w:rPr>
+        <w:t xml:space="preserve">etc … </w:t>
+      </w:r>
+    </w:p>
+    <w:p>
+      <w:pPr>
+        <w:pStyle w:val="NormalWeb"/>
+        <w:spacing w:before="0" w:beforeAutospacing="0" w:after="0" w:afterAutospacing="0"/>
+        <w:jc w:val="both"/>
+        <w:rPr>
+          <w:rFonts w:asciiTheme="minorHAnsi" w:hAnsiTheme="minorHAnsi"/>
+        </w:rPr>
+      </w:pPr>
+      <w:r>
+        <w:rPr>
+          <w:rFonts w:asciiTheme="minorHAnsi" w:hAnsiTheme="minorHAnsi" w:cs="Tahoma"/>
+          <w:color w:val="000000"/>
+        </w:rPr>
+        <w:t>Mais le clonage d'un projet est long, car il faut copié tout l'historique du projet.</w:t>
+      </w:r>
+    </w:p>
+    <w:p>
+      <w:pPr>
+        <w:pStyle w:val="NormalWeb"/>
+        <w:spacing w:before="0" w:beforeAutospacing="0" w:after="0" w:afterAutospacing="0"/>
+        <w:jc w:val="both"/>
+        <w:rPr>
+          <w:rFonts w:asciiTheme="minorHAnsi" w:hAnsiTheme="minorHAnsi"/>
+        </w:rPr>
+      </w:pPr>
+      <w:r>
+        <w:rPr>
+          <w:rFonts w:asciiTheme="minorHAnsi" w:hAnsiTheme="minorHAnsi" w:cs="Tahoma"/>
+          <w:color w:val="000000"/>
+        </w:rPr>
+        <w:t xml:space="preserve">Git ne repose pas sur un serveur centralisé. Git utilise la </w:t>
+      </w:r>
+      <w:r>
+        <w:rPr>
+          <w:rFonts w:asciiTheme="minorHAnsi" w:hAnsiTheme="minorHAnsi" w:cs="Tahoma"/>
+          <w:i/>
+          <w:iCs/>
+          <w:color w:val="000000"/>
+        </w:rPr>
+        <w:t>fonction de hachage SHA-1</w:t>
+      </w:r>
+      <w:r>
+        <w:rPr>
+          <w:rFonts w:asciiTheme="minorHAnsi" w:hAnsiTheme="minorHAnsi" w:cs="Tahoma"/>
+          <w:color w:val="000000"/>
+        </w:rPr>
+        <w:t xml:space="preserve"> pour calculer la somme de contrôle , si un fichier n'est pas modifié, la somme de contrôle ne varie </w:t>
+      </w:r>
+      <w:r>
+        <w:rPr>
+          <w:rFonts w:asciiTheme="minorHAnsi" w:hAnsiTheme="minorHAnsi" w:cs="Tahoma"/>
+          <w:color w:val="000000"/>
+        </w:rPr>
+        <w:lastRenderedPageBreak/>
+        <w:t>pas, et il n'y a qu'une version de stocker sur le disque. Dans le cas contraire, la somme varie et les deux versions du fichiers sont stockées sur le disque. Git possède deux types de structures de données, une base objet et un cache de répertoires, la base d'objet permet de stocker n'importe quel type d'objet , qui par l'intermédiaire de la fonction de hachage SHA-1, est indexé dans le cache de répertoires.</w:t>
+      </w:r>
+    </w:p>
+    <w:p>
+      <w:pPr>
+        <w:pStyle w:val="Default"/>
+        <w:jc w:val="both"/>
+        <w:rPr>
+          <w:rFonts w:asciiTheme="minorHAnsi" w:hAnsiTheme="minorHAnsi"/>
+          <w:bCs/>
+          <w:lang w:val="fr-FR"/>
+        </w:rPr>
+      </w:pPr>
+    </w:p>
+    <w:p>
+      <w:pPr>
+        <w:pStyle w:val="Default"/>
+        <w:jc w:val="both"/>
+        <w:rPr>
+          <w:rFonts w:asciiTheme="minorHAnsi" w:hAnsiTheme="minorHAnsi"/>
+          <w:bCs/>
+          <w:lang w:val="fr-FR"/>
+        </w:rPr>
+      </w:pPr>
+    </w:p>
+    <w:p>
+      <w:pPr>
+        <w:pStyle w:val="Default"/>
+        <w:jc w:val="both"/>
+        <w:rPr>
+          <w:rFonts w:asciiTheme="minorHAnsi" w:hAnsiTheme="minorHAnsi"/>
+          <w:b/>
+          <w:bCs/>
+          <w:lang w:val="fr-FR"/>
+        </w:rPr>
+      </w:pPr>
+      <w:r>
+        <w:rPr>
+          <w:rFonts w:asciiTheme="minorHAnsi" w:hAnsiTheme="minorHAnsi"/>
+          <w:b/>
+          <w:bCs/>
+          <w:lang w:val="fr-FR"/>
+        </w:rPr>
+        <w:t>GitHub</w:t>
+      </w:r>
+    </w:p>
+    <w:p>
+      <w:pPr>
+        <w:pStyle w:val="Default"/>
+        <w:jc w:val="both"/>
+        <w:rPr>
+          <w:rFonts w:asciiTheme="minorHAnsi" w:hAnsiTheme="minorHAnsi"/>
+          <w:bCs/>
+          <w:lang w:val="fr-FR"/>
+        </w:rPr>
+      </w:pPr>
+      <w:r>
+        <w:rPr>
+          <w:rFonts w:asciiTheme="minorHAnsi" w:hAnsiTheme="minorHAnsi"/>
+          <w:bCs/>
+          <w:lang w:val="fr-FR"/>
+        </w:rPr>
+        <w:t>GitHub est service web d'hébergement, qui sert d'interface au logiciel de versions Git. Git propose des comptes gratuits, mais limités à cinq projets publics, et des comptes payants, sans limitations. GitHub propose l'hébergement de projets, ce qui évite les pertes de travail et permet aussi de partager des projets. GitHub offre aussi des fonctionnalités qu'on retrouve sur des réseaux sociaux, comme suivre un projet ou une personne. Il permet aussi de créer un wiki et une page web pour un dépôt, il peut aussi intégrer un grand nombre de services externes, comme un chat basés sur les projets, un gestionnaire de versions. La particularité de GitHub repose sur le fork, qui permet d'avoir une branche du projet original et en être le chef. Nous utilisons l'interface GitDesktop, de GitHub, pour voir et partager les modifications ajoutées au projet, et si besoins changer de versions, avec une interface simple d'utilisation.</w:t>
+      </w:r>
     </w:p>
     <w:p>
       <w:pPr>
@@ -5182,6 +5599,22 @@
       <w:pPr>
         <w:pStyle w:val="Default"/>
         <w:rPr>
+          <w:rFonts w:asciiTheme="minorHAnsi" w:hAnsiTheme="minorHAnsi"/>
+          <w:b/>
+        </w:rPr>
+      </w:pPr>
+      <w:r>
+        <w:rPr>
+          <w:rFonts w:asciiTheme="minorHAnsi" w:hAnsiTheme="minorHAnsi"/>
+          <w:b/>
+        </w:rPr>
+        <w:t>GraphicsGale</w:t>
+      </w:r>
+    </w:p>
+    <w:p>
+      <w:pPr>
+        <w:pStyle w:val="Default"/>
+        <w:rPr>
           <w:b/>
           <w:bCs/>
           <w:sz w:val="26"/>
@@ -5193,6 +5626,8 @@
     <w:p>
       <w:pPr>
         <w:pStyle w:val="Default"/>
+      </w:pPr>
+      <w:r>
         <w:rPr>
           <w:b/>
           <w:bCs/>
@@ -5200,12 +5635,8 @@
           <w:szCs w:val="26"/>
           <w:lang w:val="fr-FR"/>
         </w:rPr>
-      </w:pPr>
-    </w:p>
-    <w:p>
-      <w:pPr>
-        <w:pStyle w:val="Default"/>
-      </w:pPr>
+        <w:t>N</w:t>
+      </w:r>
       <w:r>
         <w:rPr>
           <w:b/>
@@ -5214,7 +5645,7 @@
           <w:szCs w:val="26"/>
           <w:lang w:val="fr-FR"/>
         </w:rPr>
-        <w:t>MAXIME/NAWHAL</w:t>
+        <w:t>AWHAL</w:t>
       </w:r>
     </w:p>
     <w:p>
@@ -5524,7 +5955,6 @@
           <w:szCs w:val="26"/>
           <w:lang w:val="fr-FR" w:eastAsia="fr-FR" w:bidi="ar-SA"/>
         </w:rPr>
-        <w:lastRenderedPageBreak/>
         <w:drawing>
           <wp:anchor distT="0" distB="0" distL="0" distR="0" simplePos="0" relativeHeight="251640832" behindDoc="0" locked="0" layoutInCell="1" allowOverlap="1">
             <wp:simplePos x="0" y="0"/>
@@ -5551,7 +5981,7 @@
                     </pic:cNvPicPr>
                   </pic:nvPicPr>
                   <pic:blipFill>
-                    <a:blip r:embed="rId13"/>
+                    <a:blip r:embed="rId12"/>
                     <a:stretch>
                       <a:fillRect/>
                     </a:stretch>
@@ -5780,7 +6210,7 @@
                     <pic:cNvPicPr/>
                   </pic:nvPicPr>
                   <pic:blipFill>
-                    <a:blip r:embed="rId14"/>
+                    <a:blip r:embed="rId13"/>
                     <a:stretch/>
                   </pic:blipFill>
                   <pic:spPr>
@@ -6110,7 +6540,7 @@
                     <pic:cNvPicPr/>
                   </pic:nvPicPr>
                   <pic:blipFill>
-                    <a:blip r:embed="rId15"/>
+                    <a:blip r:embed="rId14"/>
                     <a:srcRect t="3635" r="2474"/>
                     <a:stretch/>
                   </pic:blipFill>
@@ -6203,7 +6633,7 @@
                     <pic:cNvPicPr/>
                   </pic:nvPicPr>
                   <pic:blipFill>
-                    <a:blip r:embed="rId16"/>
+                    <a:blip r:embed="rId15"/>
                     <a:stretch/>
                   </pic:blipFill>
                   <pic:spPr>
@@ -6751,7 +7181,7 @@
                     </pic:cNvPicPr>
                   </pic:nvPicPr>
                   <pic:blipFill>
-                    <a:blip r:embed="rId17"/>
+                    <a:blip r:embed="rId16"/>
                     <a:srcRect/>
                     <a:stretch>
                       <a:fillRect/>
@@ -6808,10 +7238,6 @@
           <w:lang w:val="fr-FR" w:eastAsia="fr-FR" w:bidi="ar-SA"/>
         </w:rPr>
         <w:pict>
-          <v:shapetype id="_x0000_t202" coordsize="21600,21600" o:spt="202" path="m,l,21600r21600,l21600,xe">
-            <v:stroke joinstyle="miter"/>
-            <v:path gradientshapeok="t" o:connecttype="rect"/>
-          </v:shapetype>
           <v:shape id="_x0000_s1046" type="#_x0000_t202" style="position:absolute;margin-left:0;margin-top:200.3pt;width:331.5pt;height:20.25pt;z-index:251674624;mso-position-horizontal:center;mso-position-horizontal-relative:margin" filled="f" stroked="f">
             <v:textbox>
               <w:txbxContent>
@@ -7488,7 +7914,7 @@
                     </pic:cNvPicPr>
                   </pic:nvPicPr>
                   <pic:blipFill>
-                    <a:blip r:embed="rId18" cstate="print"/>
+                    <a:blip r:embed="rId17" cstate="print"/>
                     <a:srcRect/>
                     <a:stretch>
                       <a:fillRect/>
@@ -7549,7 +7975,7 @@
                     </pic:cNvPicPr>
                   </pic:nvPicPr>
                   <pic:blipFill>
-                    <a:blip r:embed="rId19" cstate="print"/>
+                    <a:blip r:embed="rId18" cstate="print"/>
                     <a:srcRect/>
                     <a:stretch>
                       <a:fillRect/>
@@ -7605,6 +8031,78 @@
                 <pic:pic xmlns:pic="http://schemas.openxmlformats.org/drawingml/2006/picture">
                   <pic:nvPicPr>
                     <pic:cNvPr id="0" name="Picture 1" descr="C:\Users\Cedric\Desktop\Présentation\Image Generation\Generation phase1.jpg"/>
+                    <pic:cNvPicPr>
+                      <a:picLocks noChangeAspect="1" noChangeArrowheads="1"/>
+                    </pic:cNvPicPr>
+                  </pic:nvPicPr>
+                  <pic:blipFill>
+                    <a:blip r:embed="rId19" cstate="print"/>
+                    <a:srcRect/>
+                    <a:stretch>
+                      <a:fillRect/>
+                    </a:stretch>
+                  </pic:blipFill>
+                  <pic:spPr bwMode="auto">
+                    <a:xfrm>
+                      <a:off x="0" y="0"/>
+                      <a:ext cx="2105025" cy="1581150"/>
+                    </a:xfrm>
+                    <a:prstGeom prst="rect">
+                      <a:avLst/>
+                    </a:prstGeom>
+                    <a:noFill/>
+                    <a:ln w="9525">
+                      <a:noFill/>
+                      <a:miter lim="800000"/>
+                      <a:headEnd/>
+                      <a:tailEnd/>
+                    </a:ln>
+                  </pic:spPr>
+                </pic:pic>
+              </a:graphicData>
+            </a:graphic>
+          </wp:anchor>
+        </w:drawing>
+      </w:r>
+    </w:p>
+    <w:p>
+      <w:pPr>
+        <w:pStyle w:val="Default"/>
+        <w:jc w:val="both"/>
+        <w:rPr>
+          <w:rFonts w:asciiTheme="minorHAnsi" w:hAnsiTheme="minorHAnsi"/>
+          <w:bCs/>
+          <w:lang w:val="fr-FR"/>
+        </w:rPr>
+      </w:pPr>
+      <w:r>
+        <w:rPr>
+          <w:rFonts w:asciiTheme="minorHAnsi" w:hAnsiTheme="minorHAnsi"/>
+          <w:bCs/>
+          <w:noProof/>
+          <w:lang w:val="fr-FR" w:eastAsia="fr-FR" w:bidi="ar-SA"/>
+        </w:rPr>
+        <w:drawing>
+          <wp:anchor distT="0" distB="0" distL="114300" distR="114300" simplePos="0" relativeHeight="251671552" behindDoc="0" locked="0" layoutInCell="1" allowOverlap="1">
+            <wp:simplePos x="0" y="0"/>
+            <wp:positionH relativeFrom="column">
+              <wp:posOffset>4423410</wp:posOffset>
+            </wp:positionH>
+            <wp:positionV relativeFrom="paragraph">
+              <wp:posOffset>1972310</wp:posOffset>
+            </wp:positionV>
+            <wp:extent cx="2105025" cy="1581150"/>
+            <wp:effectExtent l="19050" t="0" r="9525" b="0"/>
+            <wp:wrapTopAndBottom/>
+            <wp:docPr id="37" name="Image 4" descr="C:\Users\Cedric\Desktop\Présentation\Image Generation\Generation phase4.jpg"/>
+            <wp:cNvGraphicFramePr>
+              <a:graphicFrameLocks xmlns:a="http://schemas.openxmlformats.org/drawingml/2006/main" noChangeAspect="1"/>
+            </wp:cNvGraphicFramePr>
+            <a:graphic xmlns:a="http://schemas.openxmlformats.org/drawingml/2006/main">
+              <a:graphicData uri="http://schemas.openxmlformats.org/drawingml/2006/picture">
+                <pic:pic xmlns:pic="http://schemas.openxmlformats.org/drawingml/2006/picture">
+                  <pic:nvPicPr>
+                    <pic:cNvPr id="0" name="Picture 4" descr="C:\Users\Cedric\Desktop\Présentation\Image Generation\Generation phase4.jpg"/>
                     <pic:cNvPicPr>
                       <a:picLocks noChangeAspect="1" noChangeArrowheads="1"/>
                     </pic:cNvPicPr>
@@ -7638,78 +8136,6 @@
           </wp:anchor>
         </w:drawing>
       </w:r>
-    </w:p>
-    <w:p>
-      <w:pPr>
-        <w:pStyle w:val="Default"/>
-        <w:jc w:val="both"/>
-        <w:rPr>
-          <w:rFonts w:asciiTheme="minorHAnsi" w:hAnsiTheme="minorHAnsi"/>
-          <w:bCs/>
-          <w:lang w:val="fr-FR"/>
-        </w:rPr>
-      </w:pPr>
-      <w:r>
-        <w:rPr>
-          <w:rFonts w:asciiTheme="minorHAnsi" w:hAnsiTheme="minorHAnsi"/>
-          <w:bCs/>
-          <w:noProof/>
-          <w:lang w:val="fr-FR" w:eastAsia="fr-FR" w:bidi="ar-SA"/>
-        </w:rPr>
-        <w:drawing>
-          <wp:anchor distT="0" distB="0" distL="114300" distR="114300" simplePos="0" relativeHeight="251671552" behindDoc="0" locked="0" layoutInCell="1" allowOverlap="1">
-            <wp:simplePos x="0" y="0"/>
-            <wp:positionH relativeFrom="column">
-              <wp:posOffset>4423410</wp:posOffset>
-            </wp:positionH>
-            <wp:positionV relativeFrom="paragraph">
-              <wp:posOffset>1972310</wp:posOffset>
-            </wp:positionV>
-            <wp:extent cx="2105025" cy="1581150"/>
-            <wp:effectExtent l="19050" t="0" r="9525" b="0"/>
-            <wp:wrapTopAndBottom/>
-            <wp:docPr id="37" name="Image 4" descr="C:\Users\Cedric\Desktop\Présentation\Image Generation\Generation phase4.jpg"/>
-            <wp:cNvGraphicFramePr>
-              <a:graphicFrameLocks xmlns:a="http://schemas.openxmlformats.org/drawingml/2006/main" noChangeAspect="1"/>
-            </wp:cNvGraphicFramePr>
-            <a:graphic xmlns:a="http://schemas.openxmlformats.org/drawingml/2006/main">
-              <a:graphicData uri="http://schemas.openxmlformats.org/drawingml/2006/picture">
-                <pic:pic xmlns:pic="http://schemas.openxmlformats.org/drawingml/2006/picture">
-                  <pic:nvPicPr>
-                    <pic:cNvPr id="0" name="Picture 4" descr="C:\Users\Cedric\Desktop\Présentation\Image Generation\Generation phase4.jpg"/>
-                    <pic:cNvPicPr>
-                      <a:picLocks noChangeAspect="1" noChangeArrowheads="1"/>
-                    </pic:cNvPicPr>
-                  </pic:nvPicPr>
-                  <pic:blipFill>
-                    <a:blip r:embed="rId21" cstate="print"/>
-                    <a:srcRect/>
-                    <a:stretch>
-                      <a:fillRect/>
-                    </a:stretch>
-                  </pic:blipFill>
-                  <pic:spPr bwMode="auto">
-                    <a:xfrm>
-                      <a:off x="0" y="0"/>
-                      <a:ext cx="2105025" cy="1581150"/>
-                    </a:xfrm>
-                    <a:prstGeom prst="rect">
-                      <a:avLst/>
-                    </a:prstGeom>
-                    <a:noFill/>
-                    <a:ln w="9525">
-                      <a:noFill/>
-                      <a:miter lim="800000"/>
-                      <a:headEnd/>
-                      <a:tailEnd/>
-                    </a:ln>
-                  </pic:spPr>
-                </pic:pic>
-              </a:graphicData>
-            </a:graphic>
-          </wp:anchor>
-        </w:drawing>
-      </w:r>
       <w:r>
         <w:rPr>
           <w:rFonts w:asciiTheme="minorHAnsi" w:hAnsiTheme="minorHAnsi"/>
@@ -7743,7 +8169,7 @@
                     </pic:cNvPicPr>
                   </pic:nvPicPr>
                   <pic:blipFill>
-                    <a:blip r:embed="rId22" cstate="print"/>
+                    <a:blip r:embed="rId21" cstate="print"/>
                     <a:srcRect/>
                     <a:stretch>
                       <a:fillRect/>
@@ -8448,7 +8874,7 @@
                     </pic:cNvPicPr>
                   </pic:nvPicPr>
                   <pic:blipFill>
-                    <a:blip r:embed="rId23"/>
+                    <a:blip r:embed="rId22"/>
                     <a:srcRect/>
                     <a:stretch>
                       <a:fillRect/>
@@ -9664,7 +10090,7 @@
                     </pic:cNvPicPr>
                   </pic:nvPicPr>
                   <pic:blipFill>
-                    <a:blip r:embed="rId24"/>
+                    <a:blip r:embed="rId23"/>
                     <a:srcRect/>
                     <a:stretch>
                       <a:fillRect/>
@@ -10244,7 +10670,7 @@
                     </pic:cNvPicPr>
                   </pic:nvPicPr>
                   <pic:blipFill>
-                    <a:blip r:embed="rId25"/>
+                    <a:blip r:embed="rId24"/>
                     <a:srcRect/>
                     <a:stretch>
                       <a:fillRect/>
@@ -11657,7 +12083,7 @@
                     </pic:cNvPicPr>
                   </pic:nvPicPr>
                   <pic:blipFill>
-                    <a:blip r:embed="rId26"/>
+                    <a:blip r:embed="rId25"/>
                     <a:srcRect/>
                     <a:stretch>
                       <a:fillRect/>
@@ -11719,6 +12145,63 @@
                 <pic:pic xmlns:pic="http://schemas.openxmlformats.org/drawingml/2006/picture">
                   <pic:nvPicPr>
                     <pic:cNvPr id="0" name="Picture 2" descr="C:\Users\Cedric\Desktop\PuzzleGameProject\Assets\Resources\Water.png"/>
+                    <pic:cNvPicPr>
+                      <a:picLocks noChangeAspect="1" noChangeArrowheads="1"/>
+                    </pic:cNvPicPr>
+                  </pic:nvPicPr>
+                  <pic:blipFill>
+                    <a:blip r:embed="rId26"/>
+                    <a:srcRect/>
+                    <a:stretch>
+                      <a:fillRect/>
+                    </a:stretch>
+                  </pic:blipFill>
+                  <pic:spPr bwMode="auto">
+                    <a:xfrm>
+                      <a:off x="0" y="0"/>
+                      <a:ext cx="476250" cy="476250"/>
+                    </a:xfrm>
+                    <a:prstGeom prst="rect">
+                      <a:avLst/>
+                    </a:prstGeom>
+                    <a:ln>
+                      <a:noFill/>
+                    </a:ln>
+                    <a:effectLst/>
+                  </pic:spPr>
+                </pic:pic>
+              </a:graphicData>
+            </a:graphic>
+          </wp:anchor>
+        </w:drawing>
+      </w:r>
+      <w:r>
+        <w:rPr>
+          <w:rFonts w:asciiTheme="minorHAnsi" w:hAnsiTheme="minorHAnsi"/>
+          <w:noProof/>
+          <w:lang w:val="fr-FR" w:eastAsia="fr-FR" w:bidi="ar-SA"/>
+        </w:rPr>
+        <w:drawing>
+          <wp:anchor distT="0" distB="0" distL="114300" distR="114300" simplePos="0" relativeHeight="251715584" behindDoc="0" locked="0" layoutInCell="1" allowOverlap="1">
+            <wp:simplePos x="0" y="0"/>
+            <wp:positionH relativeFrom="column">
+              <wp:posOffset>3490595</wp:posOffset>
+            </wp:positionH>
+            <wp:positionV relativeFrom="paragraph">
+              <wp:posOffset>1862455</wp:posOffset>
+            </wp:positionV>
+            <wp:extent cx="476250" cy="476250"/>
+            <wp:effectExtent l="19050" t="0" r="0" b="0"/>
+            <wp:wrapTopAndBottom/>
+            <wp:docPr id="42" name="Image 3" descr="C:\Users\Cedric\Desktop\PuzzleGameProject\Assets\Resources\Mountain.png"/>
+            <wp:cNvGraphicFramePr>
+              <a:graphicFrameLocks xmlns:a="http://schemas.openxmlformats.org/drawingml/2006/main" noChangeAspect="1"/>
+            </wp:cNvGraphicFramePr>
+            <a:graphic xmlns:a="http://schemas.openxmlformats.org/drawingml/2006/main">
+              <a:graphicData uri="http://schemas.openxmlformats.org/drawingml/2006/picture">
+                <pic:pic xmlns:pic="http://schemas.openxmlformats.org/drawingml/2006/picture">
+                  <pic:nvPicPr>
+                    <pic:cNvPr id="0" name="Picture 3" descr="C:\Users\Cedric\Desktop\PuzzleGameProject\Assets\Resources\Mountain.png"/>
                     <pic:cNvPicPr>
                       <a:picLocks noChangeAspect="1" noChangeArrowheads="1"/>
                     </pic:cNvPicPr>
@@ -11756,10 +12239,10 @@
           <w:lang w:val="fr-FR" w:eastAsia="fr-FR" w:bidi="ar-SA"/>
         </w:rPr>
         <w:drawing>
-          <wp:anchor distT="0" distB="0" distL="114300" distR="114300" simplePos="0" relativeHeight="251715584" behindDoc="0" locked="0" layoutInCell="1" allowOverlap="1">
+          <wp:anchor distT="0" distB="0" distL="114300" distR="114300" simplePos="0" relativeHeight="251714560" behindDoc="0" locked="0" layoutInCell="1" allowOverlap="1">
             <wp:simplePos x="0" y="0"/>
             <wp:positionH relativeFrom="column">
-              <wp:posOffset>3490595</wp:posOffset>
+              <wp:posOffset>5119370</wp:posOffset>
             </wp:positionH>
             <wp:positionV relativeFrom="paragraph">
               <wp:posOffset>1862455</wp:posOffset>
@@ -11767,7 +12250,7 @@
             <wp:extent cx="476250" cy="476250"/>
             <wp:effectExtent l="19050" t="0" r="0" b="0"/>
             <wp:wrapTopAndBottom/>
-            <wp:docPr id="42" name="Image 3" descr="C:\Users\Cedric\Desktop\PuzzleGameProject\Assets\Resources\Mountain.png"/>
+            <wp:docPr id="1" name="Image 1" descr="C:\Users\Cedric\Desktop\PuzzleGameProject\Assets\Resources\Tree.png"/>
             <wp:cNvGraphicFramePr>
               <a:graphicFrameLocks xmlns:a="http://schemas.openxmlformats.org/drawingml/2006/main" noChangeAspect="1"/>
             </wp:cNvGraphicFramePr>
@@ -11775,7 +12258,7 @@
               <a:graphicData uri="http://schemas.openxmlformats.org/drawingml/2006/picture">
                 <pic:pic xmlns:pic="http://schemas.openxmlformats.org/drawingml/2006/picture">
                   <pic:nvPicPr>
-                    <pic:cNvPr id="0" name="Picture 3" descr="C:\Users\Cedric\Desktop\PuzzleGameProject\Assets\Resources\Mountain.png"/>
+                    <pic:cNvPr id="0" name="Picture 1" descr="C:\Users\Cedric\Desktop\PuzzleGameProject\Assets\Resources\Tree.png"/>
                     <pic:cNvPicPr>
                       <a:picLocks noChangeAspect="1" noChangeArrowheads="1"/>
                     </pic:cNvPicPr>
@@ -11813,63 +12296,6 @@
           <w:lang w:val="fr-FR" w:eastAsia="fr-FR" w:bidi="ar-SA"/>
         </w:rPr>
         <w:drawing>
-          <wp:anchor distT="0" distB="0" distL="114300" distR="114300" simplePos="0" relativeHeight="251714560" behindDoc="0" locked="0" layoutInCell="1" allowOverlap="1">
-            <wp:simplePos x="0" y="0"/>
-            <wp:positionH relativeFrom="column">
-              <wp:posOffset>5119370</wp:posOffset>
-            </wp:positionH>
-            <wp:positionV relativeFrom="paragraph">
-              <wp:posOffset>1862455</wp:posOffset>
-            </wp:positionV>
-            <wp:extent cx="476250" cy="476250"/>
-            <wp:effectExtent l="19050" t="0" r="0" b="0"/>
-            <wp:wrapTopAndBottom/>
-            <wp:docPr id="1" name="Image 1" descr="C:\Users\Cedric\Desktop\PuzzleGameProject\Assets\Resources\Tree.png"/>
-            <wp:cNvGraphicFramePr>
-              <a:graphicFrameLocks xmlns:a="http://schemas.openxmlformats.org/drawingml/2006/main" noChangeAspect="1"/>
-            </wp:cNvGraphicFramePr>
-            <a:graphic xmlns:a="http://schemas.openxmlformats.org/drawingml/2006/main">
-              <a:graphicData uri="http://schemas.openxmlformats.org/drawingml/2006/picture">
-                <pic:pic xmlns:pic="http://schemas.openxmlformats.org/drawingml/2006/picture">
-                  <pic:nvPicPr>
-                    <pic:cNvPr id="0" name="Picture 1" descr="C:\Users\Cedric\Desktop\PuzzleGameProject\Assets\Resources\Tree.png"/>
-                    <pic:cNvPicPr>
-                      <a:picLocks noChangeAspect="1" noChangeArrowheads="1"/>
-                    </pic:cNvPicPr>
-                  </pic:nvPicPr>
-                  <pic:blipFill>
-                    <a:blip r:embed="rId29"/>
-                    <a:srcRect/>
-                    <a:stretch>
-                      <a:fillRect/>
-                    </a:stretch>
-                  </pic:blipFill>
-                  <pic:spPr bwMode="auto">
-                    <a:xfrm>
-                      <a:off x="0" y="0"/>
-                      <a:ext cx="476250" cy="476250"/>
-                    </a:xfrm>
-                    <a:prstGeom prst="rect">
-                      <a:avLst/>
-                    </a:prstGeom>
-                    <a:ln>
-                      <a:noFill/>
-                    </a:ln>
-                    <a:effectLst/>
-                  </pic:spPr>
-                </pic:pic>
-              </a:graphicData>
-            </a:graphic>
-          </wp:anchor>
-        </w:drawing>
-      </w:r>
-      <w:r>
-        <w:rPr>
-          <w:rFonts w:asciiTheme="minorHAnsi" w:hAnsiTheme="minorHAnsi"/>
-          <w:noProof/>
-          <w:lang w:val="fr-FR" w:eastAsia="fr-FR" w:bidi="ar-SA"/>
-        </w:rPr>
-        <w:drawing>
           <wp:anchor distT="0" distB="0" distL="114300" distR="114300" simplePos="0" relativeHeight="251712512" behindDoc="0" locked="0" layoutInCell="1" allowOverlap="1">
             <wp:simplePos x="0" y="0"/>
             <wp:positionH relativeFrom="column">
@@ -11895,7 +12321,7 @@
                     </pic:cNvPicPr>
                   </pic:nvPicPr>
                   <pic:blipFill>
-                    <a:blip r:embed="rId30"/>
+                    <a:blip r:embed="rId29"/>
                     <a:srcRect/>
                     <a:stretch>
                       <a:fillRect/>
@@ -12103,7 +12529,7 @@
                     </pic:cNvPicPr>
                   </pic:nvPicPr>
                   <pic:blipFill>
-                    <a:blip r:embed="rId31"/>
+                    <a:blip r:embed="rId30"/>
                     <a:srcRect/>
                     <a:stretch>
                       <a:fillRect/>
@@ -12247,7 +12673,7 @@
                     </pic:cNvPicPr>
                   </pic:nvPicPr>
                   <pic:blipFill>
-                    <a:blip r:embed="rId32"/>
+                    <a:blip r:embed="rId31"/>
                     <a:srcRect l="26500" r="52000"/>
                     <a:stretch>
                       <a:fillRect/>
@@ -12318,7 +12744,7 @@
                     </pic:cNvPicPr>
                   </pic:nvPicPr>
                   <pic:blipFill>
-                    <a:blip r:embed="rId32"/>
+                    <a:blip r:embed="rId31"/>
                     <a:srcRect l="77000"/>
                     <a:stretch>
                       <a:fillRect/>
@@ -12389,7 +12815,7 @@
                     </pic:cNvPicPr>
                   </pic:nvPicPr>
                   <pic:blipFill>
-                    <a:blip r:embed="rId32"/>
+                    <a:blip r:embed="rId31"/>
                     <a:srcRect l="47500" r="22000"/>
                     <a:stretch>
                       <a:fillRect/>
@@ -12470,7 +12896,7 @@
                     </pic:cNvPicPr>
                   </pic:nvPicPr>
                   <pic:blipFill>
-                    <a:blip r:embed="rId32"/>
+                    <a:blip r:embed="rId31"/>
                     <a:srcRect r="72500"/>
                     <a:stretch>
                       <a:fillRect/>
@@ -12621,7 +13047,7 @@
                     </pic:cNvPicPr>
                   </pic:nvPicPr>
                   <pic:blipFill>
-                    <a:blip r:embed="rId33"/>
+                    <a:blip r:embed="rId32"/>
                     <a:srcRect/>
                     <a:stretch>
                       <a:fillRect/>
@@ -12744,7 +13170,7 @@
                     </pic:cNvPicPr>
                   </pic:nvPicPr>
                   <pic:blipFill>
-                    <a:blip r:embed="rId34"/>
+                    <a:blip r:embed="rId33"/>
                     <a:srcRect/>
                     <a:stretch>
                       <a:fillRect/>
@@ -12804,7 +13230,7 @@
                     </pic:cNvPicPr>
                   </pic:nvPicPr>
                   <pic:blipFill>
-                    <a:blip r:embed="rId35"/>
+                    <a:blip r:embed="rId34"/>
                     <a:srcRect l="72857" r="16000" b="54000"/>
                     <a:stretch>
                       <a:fillRect/>
@@ -12970,7 +13396,7 @@
                     </pic:cNvPicPr>
                   </pic:nvPicPr>
                   <pic:blipFill>
-                    <a:blip r:embed="rId36"/>
+                    <a:blip r:embed="rId35"/>
                     <a:srcRect/>
                     <a:stretch>
                       <a:fillRect/>
@@ -13049,7 +13475,7 @@
                     </pic:cNvPicPr>
                   </pic:nvPicPr>
                   <pic:blipFill>
-                    <a:blip r:embed="rId37"/>
+                    <a:blip r:embed="rId36"/>
                     <a:srcRect r="80400"/>
                     <a:stretch>
                       <a:fillRect/>
@@ -13123,7 +13549,7 @@
                     </pic:cNvPicPr>
                   </pic:nvPicPr>
                   <pic:blipFill>
-                    <a:blip r:embed="rId38"/>
+                    <a:blip r:embed="rId37"/>
                     <a:srcRect r="88667"/>
                     <a:stretch>
                       <a:fillRect/>
@@ -13192,7 +13618,7 @@
                     </pic:cNvPicPr>
                   </pic:nvPicPr>
                   <pic:blipFill>
-                    <a:blip r:embed="rId39"/>
+                    <a:blip r:embed="rId38"/>
                     <a:srcRect/>
                     <a:stretch>
                       <a:fillRect/>
@@ -13493,7 +13919,7 @@
                     </pic:cNvPicPr>
                   </pic:nvPicPr>
                   <pic:blipFill>
-                    <a:blip r:embed="rId40"/>
+                    <a:blip r:embed="rId39"/>
                     <a:stretch>
                       <a:fillRect/>
                     </a:stretch>
@@ -14052,7 +14478,7 @@
                     </pic:cNvPicPr>
                   </pic:nvPicPr>
                   <pic:blipFill>
-                    <a:blip r:embed="rId41"/>
+                    <a:blip r:embed="rId40"/>
                     <a:srcRect/>
                     <a:stretch>
                       <a:fillRect/>
@@ -16815,7 +17241,7 @@
       </w:pPr>
     </w:p>
     <w:sectPr>
-      <w:footerReference w:type="default" r:id="rId42"/>
+      <w:footerReference w:type="default" r:id="rId41"/>
       <w:pgSz w:w="11906" w:h="16838"/>
       <w:pgMar w:top="1134" w:right="1418" w:bottom="1021" w:left="1418" w:header="1134" w:footer="1134" w:gutter="0"/>
       <w:cols w:space="720"/>
@@ -16889,7 +17315,7 @@
         <w:noProof/>
         <w:lang w:val="fr-FR"/>
       </w:rPr>
-      <w:t>8</w:t>
+      <w:t>28</w:t>
     </w:r>
     <w:r>
       <w:rPr>
@@ -18396,6 +18822,155 @@
     </w:lvl>
   </w:abstractNum>
   <w:abstractNum w:abstractNumId="12">
+    <w:nsid w:val="5CE61F27"/>
+    <w:multiLevelType w:val="multilevel"/>
+    <w:tmpl w:val="9EFE0158"/>
+    <w:lvl w:ilvl="0">
+      <w:start w:val="1"/>
+      <w:numFmt w:val="bullet"/>
+      <w:lvlText w:val=""/>
+      <w:lvlJc w:val="left"/>
+      <w:pPr>
+        <w:tabs>
+          <w:tab w:val="num" w:pos="720"/>
+        </w:tabs>
+        <w:ind w:left="720" w:hanging="360"/>
+      </w:pPr>
+      <w:rPr>
+        <w:rFonts w:ascii="Symbol" w:hAnsi="Symbol" w:hint="default"/>
+        <w:sz w:val="20"/>
+      </w:rPr>
+    </w:lvl>
+    <w:lvl w:ilvl="1" w:tentative="1">
+      <w:start w:val="1"/>
+      <w:numFmt w:val="bullet"/>
+      <w:lvlText w:val="o"/>
+      <w:lvlJc w:val="left"/>
+      <w:pPr>
+        <w:tabs>
+          <w:tab w:val="num" w:pos="1440"/>
+        </w:tabs>
+        <w:ind w:left="1440" w:hanging="360"/>
+      </w:pPr>
+      <w:rPr>
+        <w:rFonts w:ascii="Courier New" w:hAnsi="Courier New" w:hint="default"/>
+        <w:sz w:val="20"/>
+      </w:rPr>
+    </w:lvl>
+    <w:lvl w:ilvl="2" w:tentative="1">
+      <w:start w:val="1"/>
+      <w:numFmt w:val="bullet"/>
+      <w:lvlText w:val=""/>
+      <w:lvlJc w:val="left"/>
+      <w:pPr>
+        <w:tabs>
+          <w:tab w:val="num" w:pos="2160"/>
+        </w:tabs>
+        <w:ind w:left="2160" w:hanging="360"/>
+      </w:pPr>
+      <w:rPr>
+        <w:rFonts w:ascii="Wingdings" w:hAnsi="Wingdings" w:hint="default"/>
+        <w:sz w:val="20"/>
+      </w:rPr>
+    </w:lvl>
+    <w:lvl w:ilvl="3" w:tentative="1">
+      <w:start w:val="1"/>
+      <w:numFmt w:val="bullet"/>
+      <w:lvlText w:val=""/>
+      <w:lvlJc w:val="left"/>
+      <w:pPr>
+        <w:tabs>
+          <w:tab w:val="num" w:pos="2880"/>
+        </w:tabs>
+        <w:ind w:left="2880" w:hanging="360"/>
+      </w:pPr>
+      <w:rPr>
+        <w:rFonts w:ascii="Wingdings" w:hAnsi="Wingdings" w:hint="default"/>
+        <w:sz w:val="20"/>
+      </w:rPr>
+    </w:lvl>
+    <w:lvl w:ilvl="4" w:tentative="1">
+      <w:start w:val="1"/>
+      <w:numFmt w:val="bullet"/>
+      <w:lvlText w:val=""/>
+      <w:lvlJc w:val="left"/>
+      <w:pPr>
+        <w:tabs>
+          <w:tab w:val="num" w:pos="3600"/>
+        </w:tabs>
+        <w:ind w:left="3600" w:hanging="360"/>
+      </w:pPr>
+      <w:rPr>
+        <w:rFonts w:ascii="Wingdings" w:hAnsi="Wingdings" w:hint="default"/>
+        <w:sz w:val="20"/>
+      </w:rPr>
+    </w:lvl>
+    <w:lvl w:ilvl="5" w:tentative="1">
+      <w:start w:val="1"/>
+      <w:numFmt w:val="bullet"/>
+      <w:lvlText w:val=""/>
+      <w:lvlJc w:val="left"/>
+      <w:pPr>
+        <w:tabs>
+          <w:tab w:val="num" w:pos="4320"/>
+        </w:tabs>
+        <w:ind w:left="4320" w:hanging="360"/>
+      </w:pPr>
+      <w:rPr>
+        <w:rFonts w:ascii="Wingdings" w:hAnsi="Wingdings" w:hint="default"/>
+        <w:sz w:val="20"/>
+      </w:rPr>
+    </w:lvl>
+    <w:lvl w:ilvl="6" w:tentative="1">
+      <w:start w:val="1"/>
+      <w:numFmt w:val="bullet"/>
+      <w:lvlText w:val=""/>
+      <w:lvlJc w:val="left"/>
+      <w:pPr>
+        <w:tabs>
+          <w:tab w:val="num" w:pos="5040"/>
+        </w:tabs>
+        <w:ind w:left="5040" w:hanging="360"/>
+      </w:pPr>
+      <w:rPr>
+        <w:rFonts w:ascii="Wingdings" w:hAnsi="Wingdings" w:hint="default"/>
+        <w:sz w:val="20"/>
+      </w:rPr>
+    </w:lvl>
+    <w:lvl w:ilvl="7" w:tentative="1">
+      <w:start w:val="1"/>
+      <w:numFmt w:val="bullet"/>
+      <w:lvlText w:val=""/>
+      <w:lvlJc w:val="left"/>
+      <w:pPr>
+        <w:tabs>
+          <w:tab w:val="num" w:pos="5760"/>
+        </w:tabs>
+        <w:ind w:left="5760" w:hanging="360"/>
+      </w:pPr>
+      <w:rPr>
+        <w:rFonts w:ascii="Wingdings" w:hAnsi="Wingdings" w:hint="default"/>
+        <w:sz w:val="20"/>
+      </w:rPr>
+    </w:lvl>
+    <w:lvl w:ilvl="8" w:tentative="1">
+      <w:start w:val="1"/>
+      <w:numFmt w:val="bullet"/>
+      <w:lvlText w:val=""/>
+      <w:lvlJc w:val="left"/>
+      <w:pPr>
+        <w:tabs>
+          <w:tab w:val="num" w:pos="6480"/>
+        </w:tabs>
+        <w:ind w:left="6480" w:hanging="360"/>
+      </w:pPr>
+      <w:rPr>
+        <w:rFonts w:ascii="Wingdings" w:hAnsi="Wingdings" w:hint="default"/>
+        <w:sz w:val="20"/>
+      </w:rPr>
+    </w:lvl>
+  </w:abstractNum>
+  <w:abstractNum w:abstractNumId="13">
     <w:nsid w:val="5D6376CF"/>
     <w:multiLevelType w:val="multilevel"/>
     <w:tmpl w:val="8F70496A"/>
@@ -18535,7 +19110,7 @@
       </w:rPr>
     </w:lvl>
   </w:abstractNum>
-  <w:abstractNum w:abstractNumId="13">
+  <w:abstractNum w:abstractNumId="14">
     <w:nsid w:val="63712148"/>
     <w:multiLevelType w:val="hybridMultilevel"/>
     <w:tmpl w:val="B6847CAC"/>
@@ -18648,7 +19223,7 @@
       </w:rPr>
     </w:lvl>
   </w:abstractNum>
-  <w:abstractNum w:abstractNumId="14">
+  <w:abstractNum w:abstractNumId="15">
     <w:nsid w:val="6B7A6767"/>
     <w:multiLevelType w:val="multilevel"/>
     <w:tmpl w:val="4BE2B2D6"/>
@@ -18770,7 +19345,7 @@
       </w:pPr>
     </w:lvl>
   </w:abstractNum>
-  <w:abstractNum w:abstractNumId="15">
+  <w:abstractNum w:abstractNumId="16">
     <w:nsid w:val="6D4C4868"/>
     <w:multiLevelType w:val="multilevel"/>
     <w:tmpl w:val="1C3EB7C6"/>
@@ -18883,7 +19458,7 @@
       </w:pPr>
     </w:lvl>
   </w:abstractNum>
-  <w:abstractNum w:abstractNumId="16">
+  <w:abstractNum w:abstractNumId="17">
     <w:nsid w:val="71D952D6"/>
     <w:multiLevelType w:val="multilevel"/>
     <w:tmpl w:val="69882094"/>
@@ -18996,7 +19571,7 @@
       </w:pPr>
     </w:lvl>
   </w:abstractNum>
-  <w:abstractNum w:abstractNumId="17">
+  <w:abstractNum w:abstractNumId="18">
     <w:nsid w:val="7B831DF9"/>
     <w:multiLevelType w:val="multilevel"/>
     <w:tmpl w:val="25F6CADE"/>
@@ -19136,7 +19711,7 @@
       </w:rPr>
     </w:lvl>
   </w:abstractNum>
-  <w:abstractNum w:abstractNumId="18">
+  <w:abstractNum w:abstractNumId="19">
     <w:nsid w:val="7EA55C15"/>
     <w:multiLevelType w:val="multilevel"/>
     <w:tmpl w:val="A9802D5C"/>
@@ -19283,22 +19858,22 @@
     <w:abstractNumId w:val="4"/>
   </w:num>
   <w:num w:numId="3">
-    <w:abstractNumId w:val="16"/>
+    <w:abstractNumId w:val="17"/>
   </w:num>
   <w:num w:numId="4">
     <w:abstractNumId w:val="1"/>
   </w:num>
   <w:num w:numId="5">
-    <w:abstractNumId w:val="12"/>
+    <w:abstractNumId w:val="13"/>
   </w:num>
   <w:num w:numId="6">
-    <w:abstractNumId w:val="18"/>
+    <w:abstractNumId w:val="19"/>
   </w:num>
   <w:num w:numId="7">
     <w:abstractNumId w:val="8"/>
   </w:num>
   <w:num w:numId="8">
-    <w:abstractNumId w:val="17"/>
+    <w:abstractNumId w:val="18"/>
   </w:num>
   <w:num w:numId="9">
     <w:abstractNumId w:val="3"/>
@@ -19313,16 +19888,16 @@
     <w:abstractNumId w:val="7"/>
   </w:num>
   <w:num w:numId="13">
-    <w:abstractNumId w:val="14"/>
+    <w:abstractNumId w:val="15"/>
   </w:num>
   <w:num w:numId="14">
     <w:abstractNumId w:val="6"/>
   </w:num>
   <w:num w:numId="15">
-    <w:abstractNumId w:val="15"/>
+    <w:abstractNumId w:val="16"/>
   </w:num>
   <w:num w:numId="16">
-    <w:abstractNumId w:val="13"/>
+    <w:abstractNumId w:val="14"/>
   </w:num>
   <w:num w:numId="17">
     <w:abstractNumId w:val="0"/>
@@ -19332,6 +19907,9 @@
   </w:num>
   <w:num w:numId="19">
     <w:abstractNumId w:val="9"/>
+  </w:num>
+  <w:num w:numId="20">
+    <w:abstractNumId w:val="12"/>
   </w:num>
 </w:numbering>
 </file>

</xml_diff>

<commit_message>
:page_facing_up: Rapport partie menu principal
</commit_message>
<xml_diff>
--- a/Soutenances/RapportProjet/Rapport_Projet_Minimobile.docx
+++ b/Soutenances/RapportProjet/Rapport_Projet_Minimobile.docx
@@ -1,6 +1,6 @@
 
 <file path=word/document.xml><?xml version="1.0" encoding="utf-8"?>
-<w:document xmlns:ve="http://schemas.openxmlformats.org/markup-compatibility/2006" xmlns:o="urn:schemas-microsoft-com:office:office" xmlns:r="http://schemas.openxmlformats.org/officeDocument/2006/relationships" xmlns:m="http://schemas.openxmlformats.org/officeDocument/2006/math" xmlns:v="urn:schemas-microsoft-com:vml" xmlns:wp="http://schemas.openxmlformats.org/drawingml/2006/wordprocessingDrawing" xmlns:w10="urn:schemas-microsoft-com:office:word" xmlns:w="http://schemas.openxmlformats.org/wordprocessingml/2006/main" xmlns:wne="http://schemas.microsoft.com/office/word/2006/wordml">
+<w:document xmlns:wpc="http://schemas.microsoft.com/office/word/2010/wordprocessingCanvas" xmlns:cx="http://schemas.microsoft.com/office/drawing/2014/chartex" xmlns:cx1="http://schemas.microsoft.com/office/drawing/2015/9/8/chartex" xmlns:cx2="http://schemas.microsoft.com/office/drawing/2015/10/21/chartex" xmlns:mc="http://schemas.openxmlformats.org/markup-compatibility/2006" xmlns:o="urn:schemas-microsoft-com:office:office" xmlns:r="http://schemas.openxmlformats.org/officeDocument/2006/relationships" xmlns:m="http://schemas.openxmlformats.org/officeDocument/2006/math" xmlns:v="urn:schemas-microsoft-com:vml" xmlns:wp14="http://schemas.microsoft.com/office/word/2010/wordprocessingDrawing" xmlns:wp="http://schemas.openxmlformats.org/drawingml/2006/wordprocessingDrawing" xmlns:w10="urn:schemas-microsoft-com:office:word" xmlns:w="http://schemas.openxmlformats.org/wordprocessingml/2006/main" xmlns:w14="http://schemas.microsoft.com/office/word/2010/wordml" xmlns:w15="http://schemas.microsoft.com/office/word/2012/wordml" xmlns:w16se="http://schemas.microsoft.com/office/word/2015/wordml/symex" xmlns:wpg="http://schemas.microsoft.com/office/word/2010/wordprocessingGroup" xmlns:wpi="http://schemas.microsoft.com/office/word/2010/wordprocessingInk" xmlns:wne="http://schemas.microsoft.com/office/word/2006/wordml" xmlns:wps="http://schemas.microsoft.com/office/word/2010/wordprocessingShape" mc:Ignorable="w14 w15 w16se wp14">
   <w:body>
     <w:p>
       <w:pPr>
@@ -301,8 +301,6 @@
         </w:rPr>
         <w:t xml:space="preserve"> à l'aide du Moteur de jeu Unity</w:t>
       </w:r>
-      <w:bookmarkStart w:id="0" w:name="_GoBack"/>
-      <w:bookmarkEnd w:id="0"/>
       <w:r>
         <w:rPr>
           <w:rFonts w:asciiTheme="minorHAnsi" w:hAnsiTheme="minorHAnsi"/>
@@ -4069,6 +4067,7 @@
         <w:jc w:val="both"/>
         <w:rPr>
           <w:rFonts w:asciiTheme="minorHAnsi" w:hAnsiTheme="minorHAnsi"/>
+          <w:lang w:val="fr-FR"/>
         </w:rPr>
       </w:pPr>
       <w:r>
@@ -5063,6 +5062,9 @@
           <w:ilvl w:val="2"/>
           <w:numId w:val="15"/>
         </w:numPr>
+        <w:rPr>
+          <w:lang w:val="fr-FR"/>
+        </w:rPr>
       </w:pPr>
       <w:r>
         <w:rPr>
@@ -10250,30 +10252,16 @@
           <w:lang w:val="fr-FR"/>
         </w:rPr>
       </w:pPr>
-    </w:p>
-    <w:p>
-      <w:pPr>
-        <w:pStyle w:val="Default"/>
-        <w:rPr>
-          <w:rFonts w:asciiTheme="minorHAnsi" w:hAnsiTheme="minorHAnsi"/>
-          <w:b/>
-          <w:bCs/>
-          <w:lang w:val="fr-FR"/>
-        </w:rPr>
-      </w:pPr>
-      <w:r>
-        <w:rPr>
-          <w:rFonts w:asciiTheme="minorHAnsi" w:hAnsiTheme="minorHAnsi"/>
-          <w:b/>
-          <w:bCs/>
-          <w:lang w:val="fr-FR"/>
-        </w:rPr>
-        <w:t>Menu principal et menu d'acces au niveaux</w:t>
-      </w:r>
-    </w:p>
-    <w:p>
-      <w:pPr>
-        <w:pStyle w:val="Default"/>
+      <w:bookmarkStart w:id="0" w:name="_GoBack"/>
+      <w:bookmarkEnd w:id="0"/>
+    </w:p>
+    <w:p>
+      <w:pPr>
+        <w:pStyle w:val="Default"/>
+        <w:numPr>
+          <w:ilvl w:val="4"/>
+          <w:numId w:val="15"/>
+        </w:numPr>
         <w:rPr>
           <w:b/>
           <w:bCs/>
@@ -10282,10 +10270,7 @@
           <w:lang w:val="fr-FR"/>
         </w:rPr>
       </w:pPr>
-    </w:p>
-    <w:p>
-      <w:pPr>
-        <w:pStyle w:val="Default"/>
+      <w:r>
         <w:rPr>
           <w:b/>
           <w:bCs/>
@@ -10293,16 +10278,286 @@
           <w:szCs w:val="26"/>
           <w:lang w:val="fr-FR"/>
         </w:rPr>
-      </w:pPr>
-      <w:r>
-        <w:rPr>
-          <w:b/>
-          <w:bCs/>
-          <w:sz w:val="26"/>
-          <w:szCs w:val="26"/>
-          <w:lang w:val="fr-FR"/>
-        </w:rPr>
-        <w:t>CEDRIC/MAXIME</w:t>
+        <w:t>Menu Principal</w:t>
+      </w:r>
+    </w:p>
+    <w:p>
+      <w:pPr>
+        <w:pStyle w:val="Default"/>
+        <w:ind w:firstLine="708"/>
+        <w:rPr>
+          <w:rFonts w:asciiTheme="minorHAnsi" w:hAnsiTheme="minorHAnsi"/>
+          <w:bCs/>
+          <w:szCs w:val="22"/>
+          <w:lang w:val="fr-FR"/>
+        </w:rPr>
+      </w:pPr>
+    </w:p>
+    <w:p>
+      <w:pPr>
+        <w:pStyle w:val="Default"/>
+        <w:ind w:firstLine="708"/>
+        <w:rPr>
+          <w:rFonts w:asciiTheme="minorHAnsi" w:hAnsiTheme="minorHAnsi"/>
+          <w:bCs/>
+          <w:szCs w:val="22"/>
+          <w:lang w:val="fr-FR"/>
+        </w:rPr>
+      </w:pPr>
+      <w:r>
+        <w:rPr>
+          <w:rFonts w:asciiTheme="minorHAnsi" w:hAnsiTheme="minorHAnsi"/>
+          <w:bCs/>
+          <w:noProof/>
+          <w:szCs w:val="22"/>
+          <w:lang w:val="fr-FR" w:eastAsia="fr-FR" w:bidi="ar-SA"/>
+        </w:rPr>
+        <w:drawing>
+          <wp:anchor distT="0" distB="0" distL="114300" distR="114300" simplePos="0" relativeHeight="251758592" behindDoc="1" locked="0" layoutInCell="1" allowOverlap="1" wp14:anchorId="244AF558" wp14:editId="6AB2EDCF">
+            <wp:simplePos x="0" y="0"/>
+            <wp:positionH relativeFrom="margin">
+              <wp:align>right</wp:align>
+            </wp:positionH>
+            <wp:positionV relativeFrom="page">
+              <wp:posOffset>2238375</wp:posOffset>
+            </wp:positionV>
+            <wp:extent cx="5760000" cy="3240000"/>
+            <wp:effectExtent l="0" t="0" r="0" b="0"/>
+            <wp:wrapTopAndBottom/>
+            <wp:docPr id="4" name="Image 4"/>
+            <wp:cNvGraphicFramePr>
+              <a:graphicFrameLocks xmlns:a="http://schemas.openxmlformats.org/drawingml/2006/main" noChangeAspect="1"/>
+            </wp:cNvGraphicFramePr>
+            <a:graphic xmlns:a="http://schemas.openxmlformats.org/drawingml/2006/main">
+              <a:graphicData uri="http://schemas.openxmlformats.org/drawingml/2006/picture">
+                <pic:pic xmlns:pic="http://schemas.openxmlformats.org/drawingml/2006/picture">
+                  <pic:nvPicPr>
+                    <pic:cNvPr id="1" name="MenuPrincipal.png"/>
+                    <pic:cNvPicPr/>
+                  </pic:nvPicPr>
+                  <pic:blipFill>
+                    <a:blip r:embed="rId24" cstate="print">
+                      <a:extLst>
+                        <a:ext uri="{28A0092B-C50C-407E-A947-70E740481C1C}">
+                          <a14:useLocalDpi xmlns:a14="http://schemas.microsoft.com/office/drawing/2010/main" val="0"/>
+                        </a:ext>
+                      </a:extLst>
+                    </a:blip>
+                    <a:stretch>
+                      <a:fillRect/>
+                    </a:stretch>
+                  </pic:blipFill>
+                  <pic:spPr>
+                    <a:xfrm>
+                      <a:off x="0" y="0"/>
+                      <a:ext cx="5760000" cy="3240000"/>
+                    </a:xfrm>
+                    <a:prstGeom prst="rect">
+                      <a:avLst/>
+                    </a:prstGeom>
+                  </pic:spPr>
+                </pic:pic>
+              </a:graphicData>
+            </a:graphic>
+            <wp14:sizeRelH relativeFrom="margin">
+              <wp14:pctWidth>0</wp14:pctWidth>
+            </wp14:sizeRelH>
+            <wp14:sizeRelV relativeFrom="margin">
+              <wp14:pctHeight>0</wp14:pctHeight>
+            </wp14:sizeRelV>
+          </wp:anchor>
+        </w:drawing>
+      </w:r>
+      <w:r>
+        <w:rPr>
+          <w:rFonts w:asciiTheme="minorHAnsi" w:hAnsiTheme="minorHAnsi"/>
+          <w:bCs/>
+          <w:szCs w:val="22"/>
+          <w:lang w:val="fr-FR"/>
+        </w:rPr>
+        <w:t>Le menu principal est le menu permettant d’accéder aux différents aspects de notre jeu. Lorsque nous lançons le jeu, le menu principal est le premier écran que l’on voit.</w:t>
+      </w:r>
+    </w:p>
+    <w:p>
+      <w:pPr>
+        <w:pStyle w:val="Default"/>
+        <w:ind w:firstLine="708"/>
+        <w:rPr>
+          <w:rFonts w:asciiTheme="minorHAnsi" w:hAnsiTheme="minorHAnsi"/>
+          <w:bCs/>
+          <w:szCs w:val="22"/>
+          <w:lang w:val="fr-FR"/>
+        </w:rPr>
+      </w:pPr>
+    </w:p>
+    <w:p>
+      <w:pPr>
+        <w:pStyle w:val="Default"/>
+        <w:ind w:firstLine="708"/>
+        <w:rPr>
+          <w:rFonts w:asciiTheme="minorHAnsi" w:hAnsiTheme="minorHAnsi"/>
+          <w:bCs/>
+          <w:szCs w:val="22"/>
+          <w:lang w:val="fr-FR"/>
+        </w:rPr>
+      </w:pPr>
+      <w:r>
+        <w:rPr>
+          <w:rFonts w:asciiTheme="minorHAnsi" w:hAnsiTheme="minorHAnsi"/>
+          <w:bCs/>
+          <w:szCs w:val="22"/>
+          <w:lang w:val="fr-FR"/>
+        </w:rPr>
+        <w:t>Différents boutons s’offrent alors à nous :</w:t>
+      </w:r>
+    </w:p>
+    <w:p>
+      <w:pPr>
+        <w:pStyle w:val="Default"/>
+        <w:numPr>
+          <w:ilvl w:val="0"/>
+          <w:numId w:val="21"/>
+        </w:numPr>
+        <w:jc w:val="both"/>
+        <w:rPr>
+          <w:rFonts w:asciiTheme="minorHAnsi" w:hAnsiTheme="minorHAnsi"/>
+          <w:bCs/>
+          <w:szCs w:val="22"/>
+          <w:lang w:val="fr-FR"/>
+        </w:rPr>
+      </w:pPr>
+      <w:r>
+        <w:rPr>
+          <w:rFonts w:asciiTheme="minorHAnsi" w:hAnsiTheme="minorHAnsi"/>
+          <w:bCs/>
+          <w:szCs w:val="22"/>
+          <w:lang w:val="fr-FR"/>
+        </w:rPr>
+        <w:t>Le premier bouton nous amène dans une interface de choix de niveaux dont nous parlerons plus loin.</w:t>
+      </w:r>
+    </w:p>
+    <w:p>
+      <w:pPr>
+        <w:pStyle w:val="Default"/>
+        <w:numPr>
+          <w:ilvl w:val="0"/>
+          <w:numId w:val="21"/>
+        </w:numPr>
+        <w:jc w:val="both"/>
+        <w:rPr>
+          <w:rFonts w:asciiTheme="minorHAnsi" w:hAnsiTheme="minorHAnsi"/>
+          <w:bCs/>
+          <w:szCs w:val="22"/>
+          <w:lang w:val="fr-FR"/>
+        </w:rPr>
+      </w:pPr>
+      <w:r>
+        <w:rPr>
+          <w:rFonts w:asciiTheme="minorHAnsi" w:hAnsiTheme="minorHAnsi"/>
+          <w:bCs/>
+          <w:szCs w:val="22"/>
+          <w:lang w:val="fr-FR"/>
+        </w:rPr>
+        <w:t>Le deuxième bouton mène vers le mode Arcade, mode de jeu utilisant le générateur de niveaux, présenté plus haut, afin que le joueur soit confronté à une série de niveaux, sachant qu’une simple erreur conduit à la fin de la partie.</w:t>
+      </w:r>
+    </w:p>
+    <w:p>
+      <w:pPr>
+        <w:pStyle w:val="Default"/>
+        <w:numPr>
+          <w:ilvl w:val="0"/>
+          <w:numId w:val="21"/>
+        </w:numPr>
+        <w:jc w:val="both"/>
+        <w:rPr>
+          <w:rFonts w:asciiTheme="minorHAnsi" w:hAnsiTheme="minorHAnsi"/>
+          <w:bCs/>
+          <w:szCs w:val="22"/>
+          <w:lang w:val="fr-FR"/>
+        </w:rPr>
+      </w:pPr>
+      <w:r>
+        <w:rPr>
+          <w:rFonts w:asciiTheme="minorHAnsi" w:hAnsiTheme="minorHAnsi"/>
+          <w:bCs/>
+          <w:szCs w:val="22"/>
+          <w:lang w:val="fr-FR"/>
+        </w:rPr>
+        <w:t>Le troisième bouton mène vers l’éditeur de niveaux, également détaillé plus haut.</w:t>
+      </w:r>
+    </w:p>
+    <w:p>
+      <w:pPr>
+        <w:pStyle w:val="Default"/>
+        <w:jc w:val="both"/>
+        <w:rPr>
+          <w:rFonts w:asciiTheme="minorHAnsi" w:hAnsiTheme="minorHAnsi"/>
+          <w:bCs/>
+          <w:szCs w:val="22"/>
+          <w:lang w:val="fr-FR"/>
+        </w:rPr>
+      </w:pPr>
+    </w:p>
+    <w:p>
+      <w:pPr>
+        <w:pStyle w:val="Default"/>
+        <w:ind w:firstLine="708"/>
+        <w:jc w:val="both"/>
+        <w:rPr>
+          <w:rFonts w:asciiTheme="minorHAnsi" w:hAnsiTheme="minorHAnsi"/>
+          <w:bCs/>
+          <w:szCs w:val="22"/>
+          <w:lang w:val="fr-FR"/>
+        </w:rPr>
+      </w:pPr>
+      <w:r>
+        <w:rPr>
+          <w:rFonts w:asciiTheme="minorHAnsi" w:hAnsiTheme="minorHAnsi"/>
+          <w:bCs/>
+          <w:szCs w:val="22"/>
+          <w:lang w:val="fr-FR"/>
+        </w:rPr>
+        <w:t xml:space="preserve">Afin de pouvoir naviguer de ce menu à une autre </w:t>
+      </w:r>
+      <w:r>
+        <w:rPr>
+          <w:rFonts w:asciiTheme="minorHAnsi" w:hAnsiTheme="minorHAnsi"/>
+          <w:bCs/>
+          <w:i/>
+          <w:color w:val="FF0000"/>
+          <w:szCs w:val="22"/>
+          <w:lang w:val="fr-FR"/>
+        </w:rPr>
+        <w:t>Scene</w:t>
+      </w:r>
+      <w:r>
+        <w:rPr>
+          <w:rFonts w:asciiTheme="minorHAnsi" w:hAnsiTheme="minorHAnsi"/>
+          <w:bCs/>
+          <w:szCs w:val="22"/>
+          <w:lang w:val="fr-FR"/>
+        </w:rPr>
+        <w:t xml:space="preserve">, le script SceneLoader est associé au menu. Ainsi, quand on appuie sur un bouton du menu, la méthode LoadScene() chargera la bonne </w:t>
+      </w:r>
+      <w:r>
+        <w:rPr>
+          <w:rFonts w:asciiTheme="minorHAnsi" w:hAnsiTheme="minorHAnsi"/>
+          <w:bCs/>
+          <w:i/>
+          <w:color w:val="FF0000"/>
+          <w:szCs w:val="22"/>
+          <w:lang w:val="fr-FR"/>
+        </w:rPr>
+        <w:t>Scene</w:t>
+      </w:r>
+      <w:r>
+        <w:rPr>
+          <w:rFonts w:asciiTheme="minorHAnsi" w:hAnsiTheme="minorHAnsi"/>
+          <w:bCs/>
+          <w:szCs w:val="22"/>
+          <w:lang w:val="fr-FR"/>
+        </w:rPr>
+        <w:t>.</w:t>
       </w:r>
     </w:p>
     <w:p>
@@ -10670,7 +10925,7 @@
                     </pic:cNvPicPr>
                   </pic:nvPicPr>
                   <pic:blipFill>
-                    <a:blip r:embed="rId24"/>
+                    <a:blip r:embed="rId25"/>
                     <a:srcRect/>
                     <a:stretch>
                       <a:fillRect/>
@@ -10765,17 +11020,7 @@
           <w:szCs w:val="22"/>
           <w:lang w:val="fr-FR"/>
         </w:rPr>
-        <w:t xml:space="preserve"> </w:t>
-      </w:r>
-      <w:r>
-        <w:rPr>
-          <w:rFonts w:asciiTheme="minorHAnsi" w:hAnsiTheme="minorHAnsi"/>
-          <w:bCs/>
-          <w:szCs w:val="22"/>
-          <w:lang w:val="fr-FR"/>
-        </w:rPr>
-        <w:lastRenderedPageBreak/>
-        <w:t>vitesse constante en attendant qu'un élément posé sur son chemin agisse sur son comportement (changement de direction...). L</w:t>
+        <w:t xml:space="preserve"> vitesse constante en attendant qu'un élément posé sur son chemin agisse sur son comportement (changement de direction...). L</w:t>
       </w:r>
       <w:r>
         <w:rPr>
@@ -11046,7 +11291,7 @@
           <v:group id="_x0000_s1044" style="position:absolute;left:0;text-align:left;margin-left:-35.7pt;margin-top:7.9pt;width:568.5pt;height:230.3pt;z-index:251673600" coordorigin="420,8303" coordsize="11370,4606">
             <v:group id="_x0000_s1040" style="position:absolute;left:420;top:8303;width:11370;height:4606" coordorigin="420,6546" coordsize="11370,4606">
               <v:group id="_x0000_s1037" style="position:absolute;left:420;top:7532;width:11370;height:3620" coordorigin="420,6946" coordsize="11370,3620">
-                <v:shape id="_x0000_s1026" type="#_x0000_t202" style="position:absolute;left:3253;top:6946;width:3810;height:780" o:regroupid="1" strokecolor="red" strokeweight="1pt">
+                <v:shape id="_x0000_s1026" type="#_x0000_t202" style="position:absolute;left:3253;top:6946;width:3810;height:780" strokecolor="red" strokeweight="1pt">
                   <v:textbox>
                     <w:txbxContent>
                       <w:p>
@@ -11084,7 +11329,7 @@
                     </w:txbxContent>
                   </v:textbox>
                 </v:shape>
-                <v:shape id="_x0000_s1027" type="#_x0000_t202" style="position:absolute;left:420;top:9002;width:3600;height:720" o:regroupid="1" fillcolor="white [3201]" strokecolor="#a5a5a5 [3206]" strokeweight="1pt">
+                <v:shape id="_x0000_s1027" type="#_x0000_t202" style="position:absolute;left:420;top:9002;width:3600;height:720" fillcolor="white [3201]" strokecolor="#a5a5a5 [3206]" strokeweight="1pt">
                   <v:shadow color="#868686"/>
                   <v:textbox>
                     <w:txbxContent>
@@ -11123,7 +11368,7 @@
                     </w:txbxContent>
                   </v:textbox>
                 </v:shape>
-                <v:shape id="_x0000_s1028" type="#_x0000_t202" style="position:absolute;left:6645;top:8702;width:5145;height:750" o:regroupid="1" fillcolor="white [3201]" strokecolor="#5b9bd5 [3204]" strokeweight="1pt">
+                <v:shape id="_x0000_s1028" type="#_x0000_t202" style="position:absolute;left:6645;top:8702;width:5145;height:750" fillcolor="white [3201]" strokecolor="#5b9bd5 [3204]" strokeweight="1pt">
                   <v:shadow color="#868686"/>
                   <v:textbox style="mso-next-textbox:#_x0000_s1028">
                     <w:txbxContent>
@@ -11205,13 +11450,13 @@
                     </w:txbxContent>
                   </v:textbox>
                 </v:shape>
-                <v:shape id="_x0000_s1029" type="#_x0000_t32" style="position:absolute;left:5310;top:7726;width:975;height:2070" o:connectortype="straight" o:regroupid="1">
+                <v:shape id="_x0000_s1029" type="#_x0000_t32" style="position:absolute;left:5310;top:7726;width:975;height:2070" o:connectortype="straight">
                   <v:stroke endarrow="block"/>
                 </v:shape>
-                <v:shape id="_x0000_s1030" type="#_x0000_t32" style="position:absolute;left:6842;top:7726;width:2308;height:975" o:connectortype="straight" o:regroupid="1">
+                <v:shape id="_x0000_s1030" type="#_x0000_t32" style="position:absolute;left:6842;top:7726;width:2308;height:975" o:connectortype="straight">
                   <v:stroke endarrow="block"/>
                 </v:shape>
-                <v:shape id="_x0000_s1031" type="#_x0000_t202" style="position:absolute;left:4815;top:9797;width:5162;height:769" o:regroupid="1" fillcolor="white [3201]" strokecolor="#5b9bd5 [3204]" strokeweight="1pt">
+                <v:shape id="_x0000_s1031" type="#_x0000_t202" style="position:absolute;left:4815;top:9797;width:5162;height:769" fillcolor="white [3201]" strokecolor="#5b9bd5 [3204]" strokeweight="1pt">
                   <v:shadow color="#868686"/>
                   <v:textbox style="mso-next-textbox:#_x0000_s1031">
                     <w:txbxContent>
@@ -11271,10 +11516,10 @@
                     </w:txbxContent>
                   </v:textbox>
                 </v:shape>
-                <v:shape id="_x0000_s1032" type="#_x0000_t32" style="position:absolute;left:2280;top:7726;width:1740;height:1275;flip:x" o:connectortype="straight" o:regroupid="1">
+                <v:shape id="_x0000_s1032" type="#_x0000_t32" style="position:absolute;left:2280;top:7726;width:1740;height:1275;flip:x" o:connectortype="straight">
                   <v:stroke endarrow="block"/>
                 </v:shape>
-                <v:shape id="_x0000_s1033" type="#_x0000_t202" style="position:absolute;left:7815;top:7815;width:3075;height:465" o:regroupid="1" filled="f" stroked="f">
+                <v:shape id="_x0000_s1033" type="#_x0000_t202" style="position:absolute;left:7815;top:7815;width:3075;height:465" filled="f" stroked="f">
                   <v:textbox>
                     <w:txbxContent>
                       <w:p>
@@ -11295,7 +11540,7 @@
                     </w:txbxContent>
                   </v:textbox>
                 </v:shape>
-                <v:shape id="_x0000_s1034" type="#_x0000_t202" style="position:absolute;left:5505;top:8145;width:3075;height:465" o:regroupid="1" filled="f" stroked="f">
+                <v:shape id="_x0000_s1034" type="#_x0000_t202" style="position:absolute;left:5505;top:8145;width:3075;height:465" filled="f" stroked="f">
                   <v:textbox>
                     <w:txbxContent>
                       <w:p>
@@ -11316,7 +11561,7 @@
                     </w:txbxContent>
                   </v:textbox>
                 </v:shape>
-                <v:shape id="_x0000_s1035" type="#_x0000_t202" style="position:absolute;left:645;top:8145;width:4065;height:465" o:regroupid="1" filled="f" stroked="f">
+                <v:shape id="_x0000_s1035" type="#_x0000_t202" style="position:absolute;left:645;top:8145;width:4065;height:465" filled="f" stroked="f">
                   <v:textbox>
                     <w:txbxContent>
                       <w:p>
@@ -11840,6 +12085,7 @@
         <w:rPr>
           <w:rFonts w:asciiTheme="minorHAnsi" w:hAnsiTheme="minorHAnsi"/>
           <w:sz w:val="22"/>
+          <w:lang w:val="fr-FR"/>
         </w:rPr>
       </w:pPr>
       <w:r>
@@ -12032,7 +12278,15 @@
           <w:rFonts w:asciiTheme="minorHAnsi" w:hAnsiTheme="minorHAnsi"/>
           <w:lang w:val="fr-FR"/>
         </w:rPr>
-        <w:t xml:space="preserve">Les "Death Elements" sont des éléments entrainant la mort du joueur lors de sa collision avec eux. Ils peuvent être à la fois </w:t>
+        <w:t xml:space="preserve">Les "Death Elements" sont des éléments entrainant la mort du joueur lors de sa </w:t>
+      </w:r>
+      <w:r>
+        <w:rPr>
+          <w:rFonts w:asciiTheme="minorHAnsi" w:hAnsiTheme="minorHAnsi"/>
+          <w:lang w:val="fr-FR"/>
+        </w:rPr>
+        <w:lastRenderedPageBreak/>
+        <w:t xml:space="preserve">collision avec eux. Ils peuvent être à la fois </w:t>
       </w:r>
       <w:r>
         <w:rPr>
@@ -12083,7 +12337,7 @@
                     </pic:cNvPicPr>
                   </pic:nvPicPr>
                   <pic:blipFill>
-                    <a:blip r:embed="rId25"/>
+                    <a:blip r:embed="rId26"/>
                     <a:srcRect/>
                     <a:stretch>
                       <a:fillRect/>
@@ -12145,63 +12399,6 @@
                 <pic:pic xmlns:pic="http://schemas.openxmlformats.org/drawingml/2006/picture">
                   <pic:nvPicPr>
                     <pic:cNvPr id="0" name="Picture 2" descr="C:\Users\Cedric\Desktop\PuzzleGameProject\Assets\Resources\Water.png"/>
-                    <pic:cNvPicPr>
-                      <a:picLocks noChangeAspect="1" noChangeArrowheads="1"/>
-                    </pic:cNvPicPr>
-                  </pic:nvPicPr>
-                  <pic:blipFill>
-                    <a:blip r:embed="rId26"/>
-                    <a:srcRect/>
-                    <a:stretch>
-                      <a:fillRect/>
-                    </a:stretch>
-                  </pic:blipFill>
-                  <pic:spPr bwMode="auto">
-                    <a:xfrm>
-                      <a:off x="0" y="0"/>
-                      <a:ext cx="476250" cy="476250"/>
-                    </a:xfrm>
-                    <a:prstGeom prst="rect">
-                      <a:avLst/>
-                    </a:prstGeom>
-                    <a:ln>
-                      <a:noFill/>
-                    </a:ln>
-                    <a:effectLst/>
-                  </pic:spPr>
-                </pic:pic>
-              </a:graphicData>
-            </a:graphic>
-          </wp:anchor>
-        </w:drawing>
-      </w:r>
-      <w:r>
-        <w:rPr>
-          <w:rFonts w:asciiTheme="minorHAnsi" w:hAnsiTheme="minorHAnsi"/>
-          <w:noProof/>
-          <w:lang w:val="fr-FR" w:eastAsia="fr-FR" w:bidi="ar-SA"/>
-        </w:rPr>
-        <w:drawing>
-          <wp:anchor distT="0" distB="0" distL="114300" distR="114300" simplePos="0" relativeHeight="251715584" behindDoc="0" locked="0" layoutInCell="1" allowOverlap="1">
-            <wp:simplePos x="0" y="0"/>
-            <wp:positionH relativeFrom="column">
-              <wp:posOffset>3490595</wp:posOffset>
-            </wp:positionH>
-            <wp:positionV relativeFrom="paragraph">
-              <wp:posOffset>1862455</wp:posOffset>
-            </wp:positionV>
-            <wp:extent cx="476250" cy="476250"/>
-            <wp:effectExtent l="19050" t="0" r="0" b="0"/>
-            <wp:wrapTopAndBottom/>
-            <wp:docPr id="42" name="Image 3" descr="C:\Users\Cedric\Desktop\PuzzleGameProject\Assets\Resources\Mountain.png"/>
-            <wp:cNvGraphicFramePr>
-              <a:graphicFrameLocks xmlns:a="http://schemas.openxmlformats.org/drawingml/2006/main" noChangeAspect="1"/>
-            </wp:cNvGraphicFramePr>
-            <a:graphic xmlns:a="http://schemas.openxmlformats.org/drawingml/2006/main">
-              <a:graphicData uri="http://schemas.openxmlformats.org/drawingml/2006/picture">
-                <pic:pic xmlns:pic="http://schemas.openxmlformats.org/drawingml/2006/picture">
-                  <pic:nvPicPr>
-                    <pic:cNvPr id="0" name="Picture 3" descr="C:\Users\Cedric\Desktop\PuzzleGameProject\Assets\Resources\Mountain.png"/>
                     <pic:cNvPicPr>
                       <a:picLocks noChangeAspect="1" noChangeArrowheads="1"/>
                     </pic:cNvPicPr>
@@ -12239,10 +12436,10 @@
           <w:lang w:val="fr-FR" w:eastAsia="fr-FR" w:bidi="ar-SA"/>
         </w:rPr>
         <w:drawing>
-          <wp:anchor distT="0" distB="0" distL="114300" distR="114300" simplePos="0" relativeHeight="251714560" behindDoc="0" locked="0" layoutInCell="1" allowOverlap="1">
+          <wp:anchor distT="0" distB="0" distL="114300" distR="114300" simplePos="0" relativeHeight="251715584" behindDoc="0" locked="0" layoutInCell="1" allowOverlap="1">
             <wp:simplePos x="0" y="0"/>
             <wp:positionH relativeFrom="column">
-              <wp:posOffset>5119370</wp:posOffset>
+              <wp:posOffset>3490595</wp:posOffset>
             </wp:positionH>
             <wp:positionV relativeFrom="paragraph">
               <wp:posOffset>1862455</wp:posOffset>
@@ -12250,7 +12447,7 @@
             <wp:extent cx="476250" cy="476250"/>
             <wp:effectExtent l="19050" t="0" r="0" b="0"/>
             <wp:wrapTopAndBottom/>
-            <wp:docPr id="1" name="Image 1" descr="C:\Users\Cedric\Desktop\PuzzleGameProject\Assets\Resources\Tree.png"/>
+            <wp:docPr id="42" name="Image 3" descr="C:\Users\Cedric\Desktop\PuzzleGameProject\Assets\Resources\Mountain.png"/>
             <wp:cNvGraphicFramePr>
               <a:graphicFrameLocks xmlns:a="http://schemas.openxmlformats.org/drawingml/2006/main" noChangeAspect="1"/>
             </wp:cNvGraphicFramePr>
@@ -12258,7 +12455,7 @@
               <a:graphicData uri="http://schemas.openxmlformats.org/drawingml/2006/picture">
                 <pic:pic xmlns:pic="http://schemas.openxmlformats.org/drawingml/2006/picture">
                   <pic:nvPicPr>
-                    <pic:cNvPr id="0" name="Picture 1" descr="C:\Users\Cedric\Desktop\PuzzleGameProject\Assets\Resources\Tree.png"/>
+                    <pic:cNvPr id="0" name="Picture 3" descr="C:\Users\Cedric\Desktop\PuzzleGameProject\Assets\Resources\Mountain.png"/>
                     <pic:cNvPicPr>
                       <a:picLocks noChangeAspect="1" noChangeArrowheads="1"/>
                     </pic:cNvPicPr>
@@ -12296,6 +12493,63 @@
           <w:lang w:val="fr-FR" w:eastAsia="fr-FR" w:bidi="ar-SA"/>
         </w:rPr>
         <w:drawing>
+          <wp:anchor distT="0" distB="0" distL="114300" distR="114300" simplePos="0" relativeHeight="251714560" behindDoc="0" locked="0" layoutInCell="1" allowOverlap="1">
+            <wp:simplePos x="0" y="0"/>
+            <wp:positionH relativeFrom="column">
+              <wp:posOffset>5119370</wp:posOffset>
+            </wp:positionH>
+            <wp:positionV relativeFrom="paragraph">
+              <wp:posOffset>1862455</wp:posOffset>
+            </wp:positionV>
+            <wp:extent cx="476250" cy="476250"/>
+            <wp:effectExtent l="19050" t="0" r="0" b="0"/>
+            <wp:wrapTopAndBottom/>
+            <wp:docPr id="1" name="Image 1" descr="C:\Users\Cedric\Desktop\PuzzleGameProject\Assets\Resources\Tree.png"/>
+            <wp:cNvGraphicFramePr>
+              <a:graphicFrameLocks xmlns:a="http://schemas.openxmlformats.org/drawingml/2006/main" noChangeAspect="1"/>
+            </wp:cNvGraphicFramePr>
+            <a:graphic xmlns:a="http://schemas.openxmlformats.org/drawingml/2006/main">
+              <a:graphicData uri="http://schemas.openxmlformats.org/drawingml/2006/picture">
+                <pic:pic xmlns:pic="http://schemas.openxmlformats.org/drawingml/2006/picture">
+                  <pic:nvPicPr>
+                    <pic:cNvPr id="0" name="Picture 1" descr="C:\Users\Cedric\Desktop\PuzzleGameProject\Assets\Resources\Tree.png"/>
+                    <pic:cNvPicPr>
+                      <a:picLocks noChangeAspect="1" noChangeArrowheads="1"/>
+                    </pic:cNvPicPr>
+                  </pic:nvPicPr>
+                  <pic:blipFill>
+                    <a:blip r:embed="rId29"/>
+                    <a:srcRect/>
+                    <a:stretch>
+                      <a:fillRect/>
+                    </a:stretch>
+                  </pic:blipFill>
+                  <pic:spPr bwMode="auto">
+                    <a:xfrm>
+                      <a:off x="0" y="0"/>
+                      <a:ext cx="476250" cy="476250"/>
+                    </a:xfrm>
+                    <a:prstGeom prst="rect">
+                      <a:avLst/>
+                    </a:prstGeom>
+                    <a:ln>
+                      <a:noFill/>
+                    </a:ln>
+                    <a:effectLst/>
+                  </pic:spPr>
+                </pic:pic>
+              </a:graphicData>
+            </a:graphic>
+          </wp:anchor>
+        </w:drawing>
+      </w:r>
+      <w:r>
+        <w:rPr>
+          <w:rFonts w:asciiTheme="minorHAnsi" w:hAnsiTheme="minorHAnsi"/>
+          <w:noProof/>
+          <w:lang w:val="fr-FR" w:eastAsia="fr-FR" w:bidi="ar-SA"/>
+        </w:rPr>
+        <w:drawing>
           <wp:anchor distT="0" distB="0" distL="114300" distR="114300" simplePos="0" relativeHeight="251712512" behindDoc="0" locked="0" layoutInCell="1" allowOverlap="1">
             <wp:simplePos x="0" y="0"/>
             <wp:positionH relativeFrom="column">
@@ -12321,7 +12575,7 @@
                     </pic:cNvPicPr>
                   </pic:nvPicPr>
                   <pic:blipFill>
-                    <a:blip r:embed="rId29"/>
+                    <a:blip r:embed="rId30"/>
                     <a:srcRect/>
                     <a:stretch>
                       <a:fillRect/>
@@ -12529,7 +12783,7 @@
                     </pic:cNvPicPr>
                   </pic:nvPicPr>
                   <pic:blipFill>
-                    <a:blip r:embed="rId30"/>
+                    <a:blip r:embed="rId31"/>
                     <a:srcRect/>
                     <a:stretch>
                       <a:fillRect/>
@@ -12673,7 +12927,7 @@
                     </pic:cNvPicPr>
                   </pic:nvPicPr>
                   <pic:blipFill>
-                    <a:blip r:embed="rId31"/>
+                    <a:blip r:embed="rId32"/>
                     <a:srcRect l="26500" r="52000"/>
                     <a:stretch>
                       <a:fillRect/>
@@ -12744,7 +12998,7 @@
                     </pic:cNvPicPr>
                   </pic:nvPicPr>
                   <pic:blipFill>
-                    <a:blip r:embed="rId31"/>
+                    <a:blip r:embed="rId32"/>
                     <a:srcRect l="77000"/>
                     <a:stretch>
                       <a:fillRect/>
@@ -12815,7 +13069,7 @@
                     </pic:cNvPicPr>
                   </pic:nvPicPr>
                   <pic:blipFill>
-                    <a:blip r:embed="rId31"/>
+                    <a:blip r:embed="rId32"/>
                     <a:srcRect l="47500" r="22000"/>
                     <a:stretch>
                       <a:fillRect/>
@@ -12857,7 +13111,6 @@
           <w:noProof/>
           <w:lang w:val="fr-FR" w:eastAsia="fr-FR" w:bidi="ar-SA"/>
         </w:rPr>
-        <w:lastRenderedPageBreak/>
         <w:drawing>
           <wp:anchor distT="0" distB="0" distL="114300" distR="114300" simplePos="0" relativeHeight="251726848" behindDoc="0" locked="0" layoutInCell="1" allowOverlap="1">
             <wp:simplePos x="0" y="0"/>
@@ -12896,7 +13149,7 @@
                     </pic:cNvPicPr>
                   </pic:nvPicPr>
                   <pic:blipFill>
-                    <a:blip r:embed="rId31"/>
+                    <a:blip r:embed="rId32"/>
                     <a:srcRect r="72500"/>
                     <a:stretch>
                       <a:fillRect/>
@@ -13047,7 +13300,7 @@
                     </pic:cNvPicPr>
                   </pic:nvPicPr>
                   <pic:blipFill>
-                    <a:blip r:embed="rId32"/>
+                    <a:blip r:embed="rId33"/>
                     <a:srcRect/>
                     <a:stretch>
                       <a:fillRect/>
@@ -13112,6 +13365,7 @@
           <w:noProof/>
           <w:lang w:val="fr-FR" w:eastAsia="fr-FR" w:bidi="ar-SA"/>
         </w:rPr>
+        <w:lastRenderedPageBreak/>
         <w:pict>
           <v:shape id="_x0000_s1093" type="#_x0000_t202" style="position:absolute;left:0;text-align:left;margin-left:-70.95pt;margin-top:186pt;width:595.5pt;height:25.5pt;z-index:251729920" filled="f" stroked="f">
             <v:textbox>
@@ -13170,7 +13424,7 @@
                     </pic:cNvPicPr>
                   </pic:nvPicPr>
                   <pic:blipFill>
-                    <a:blip r:embed="rId33"/>
+                    <a:blip r:embed="rId34"/>
                     <a:srcRect/>
                     <a:stretch>
                       <a:fillRect/>
@@ -13230,7 +13484,7 @@
                     </pic:cNvPicPr>
                   </pic:nvPicPr>
                   <pic:blipFill>
-                    <a:blip r:embed="rId34"/>
+                    <a:blip r:embed="rId35"/>
                     <a:srcRect l="72857" r="16000" b="54000"/>
                     <a:stretch>
                       <a:fillRect/>
@@ -13396,7 +13650,7 @@
                     </pic:cNvPicPr>
                   </pic:nvPicPr>
                   <pic:blipFill>
-                    <a:blip r:embed="rId35"/>
+                    <a:blip r:embed="rId36"/>
                     <a:srcRect/>
                     <a:stretch>
                       <a:fillRect/>
@@ -13475,7 +13729,7 @@
                     </pic:cNvPicPr>
                   </pic:nvPicPr>
                   <pic:blipFill>
-                    <a:blip r:embed="rId36"/>
+                    <a:blip r:embed="rId37"/>
                     <a:srcRect r="80400"/>
                     <a:stretch>
                       <a:fillRect/>
@@ -13549,7 +13803,7 @@
                     </pic:cNvPicPr>
                   </pic:nvPicPr>
                   <pic:blipFill>
-                    <a:blip r:embed="rId37"/>
+                    <a:blip r:embed="rId38"/>
                     <a:srcRect r="88667"/>
                     <a:stretch>
                       <a:fillRect/>
@@ -13618,7 +13872,7 @@
                     </pic:cNvPicPr>
                   </pic:nvPicPr>
                   <pic:blipFill>
-                    <a:blip r:embed="rId38"/>
+                    <a:blip r:embed="rId39"/>
                     <a:srcRect/>
                     <a:stretch>
                       <a:fillRect/>
@@ -13728,7 +13982,6 @@
           <w:rFonts w:asciiTheme="minorHAnsi" w:hAnsiTheme="minorHAnsi"/>
           <w:lang w:val="fr-FR"/>
         </w:rPr>
-        <w:lastRenderedPageBreak/>
         <w:t>La hierarchie</w:t>
       </w:r>
       <w:r>
@@ -13893,6 +14146,7 @@
           <w:noProof/>
           <w:lang w:val="fr-FR" w:eastAsia="fr-FR" w:bidi="ar-SA"/>
         </w:rPr>
+        <w:lastRenderedPageBreak/>
         <w:drawing>
           <wp:anchor distT="0" distB="0" distL="0" distR="0" simplePos="0" relativeHeight="251664384" behindDoc="0" locked="0" layoutInCell="1" allowOverlap="1">
             <wp:simplePos x="0" y="0"/>
@@ -13919,7 +14173,7 @@
                     </pic:cNvPicPr>
                   </pic:nvPicPr>
                   <pic:blipFill>
-                    <a:blip r:embed="rId39"/>
+                    <a:blip r:embed="rId40"/>
                     <a:stretch>
                       <a:fillRect/>
                     </a:stretch>
@@ -14478,7 +14732,7 @@
                     </pic:cNvPicPr>
                   </pic:nvPicPr>
                   <pic:blipFill>
-                    <a:blip r:embed="rId40"/>
+                    <a:blip r:embed="rId41"/>
                     <a:srcRect/>
                     <a:stretch>
                       <a:fillRect/>
@@ -14673,7 +14927,6 @@
           <w:rFonts w:asciiTheme="minorHAnsi" w:hAnsiTheme="minorHAnsi"/>
           <w:lang w:val="fr-FR"/>
         </w:rPr>
-        <w:lastRenderedPageBreak/>
         <w:tab/>
       </w:r>
       <w:r>
@@ -14910,6 +15163,7 @@
         <w:jc w:val="both"/>
         <w:rPr>
           <w:rFonts w:asciiTheme="minorHAnsi" w:hAnsiTheme="minorHAnsi"/>
+          <w:lang w:val="fr-FR"/>
         </w:rPr>
       </w:pPr>
     </w:p>
@@ -15349,166 +15603,158 @@
           <w:bCs/>
           <w:lang w:val="fr-FR"/>
         </w:rPr>
-        <w:t xml:space="preserve"> utilisables par le joueur pour résoudre le niveau, sous </w:t>
-      </w:r>
-      <w:r>
-        <w:rPr>
-          <w:rFonts w:asciiTheme="minorHAnsi" w:hAnsiTheme="minorHAnsi"/>
-          <w:bCs/>
+        <w:t xml:space="preserve"> utilisables par le joueur pour résoudre le niveau, sous la forme d'un dictionnaire associant un entier à un élément.</w:t>
+      </w:r>
+    </w:p>
+    <w:p>
+      <w:pPr>
+        <w:pStyle w:val="Default"/>
+        <w:jc w:val="both"/>
+        <w:rPr>
+          <w:rFonts w:asciiTheme="minorHAnsi" w:hAnsiTheme="minorHAnsi"/>
+          <w:bCs/>
+          <w:lang w:val="fr-FR"/>
+        </w:rPr>
+      </w:pPr>
+      <w:r>
+        <w:rPr>
+          <w:rFonts w:asciiTheme="minorHAnsi" w:hAnsiTheme="minorHAnsi"/>
+          <w:bCs/>
+          <w:lang w:val="fr-FR"/>
+        </w:rPr>
+        <w:t xml:space="preserve">Ainsi, lorsque l'on souhaite sauvegarder le contenu de notre level, LevelSave parcours chaque élément de la TileMap, et les ajoute à une TileMapSave avec leur position. Le dictionnaire d'éléments utilisables passé en argument à la fonction est lui aussi ajouté à la TileMapSave. Ensuite cet ensemble est sérialisé dans un fichier. </w:t>
+      </w:r>
+    </w:p>
+    <w:p>
+      <w:pPr>
+        <w:pStyle w:val="Default"/>
+        <w:jc w:val="both"/>
+        <w:rPr>
+          <w:rFonts w:asciiTheme="minorHAnsi" w:hAnsiTheme="minorHAnsi"/>
+          <w:bCs/>
+          <w:lang w:val="fr-FR"/>
+        </w:rPr>
+      </w:pPr>
+    </w:p>
+    <w:p>
+      <w:pPr>
+        <w:pStyle w:val="Default"/>
+        <w:jc w:val="both"/>
+        <w:rPr>
+          <w:rFonts w:asciiTheme="minorHAnsi" w:hAnsiTheme="minorHAnsi"/>
+          <w:bCs/>
+          <w:lang w:val="fr-FR"/>
+        </w:rPr>
+      </w:pPr>
+      <w:r>
+        <w:rPr>
+          <w:rFonts w:asciiTheme="minorHAnsi" w:hAnsiTheme="minorHAnsi"/>
+          <w:bCs/>
+          <w:lang w:val="fr-FR"/>
+        </w:rPr>
+        <w:tab/>
+      </w:r>
+      <w:r>
+        <w:rPr>
+          <w:rFonts w:asciiTheme="minorHAnsi" w:hAnsiTheme="minorHAnsi"/>
+          <w:bCs/>
+          <w:lang w:val="fr-FR"/>
+        </w:rPr>
+        <w:t>Il est ensuite possible de récupérer la liste des fichiers de niveaux sauvegardés, et d'en sélectionner un pour le charger. On va alors réaliser la démarche inverse. De ce fichier, on va récupérer une TileMapSave contenant les différents éléments du jeu.</w:t>
+      </w:r>
+    </w:p>
+    <w:p>
+      <w:pPr>
+        <w:pStyle w:val="Default"/>
+        <w:jc w:val="both"/>
+        <w:rPr>
+          <w:rFonts w:asciiTheme="minorHAnsi" w:hAnsiTheme="minorHAnsi"/>
+          <w:bCs/>
+          <w:lang w:val="fr-FR"/>
+        </w:rPr>
+      </w:pPr>
+      <w:r>
+        <w:rPr>
+          <w:rFonts w:asciiTheme="minorHAnsi" w:hAnsiTheme="minorHAnsi"/>
+          <w:bCs/>
+          <w:lang w:val="fr-FR"/>
+        </w:rPr>
+        <w:t xml:space="preserve">On va alors pour chaque élément récupérer le nom du préfab à instancier (chaque élément du jeu </w:t>
+      </w:r>
+      <w:r>
+        <w:rPr>
+          <w:rFonts w:asciiTheme="minorHAnsi" w:hAnsiTheme="minorHAnsi"/>
+          <w:bCs/>
+          <w:lang w:val="fr-FR"/>
+        </w:rPr>
+        <w:t>ayant</w:t>
+      </w:r>
+      <w:r>
+        <w:rPr>
+          <w:rFonts w:asciiTheme="minorHAnsi" w:hAnsiTheme="minorHAnsi"/>
+          <w:bCs/>
+          <w:lang w:val="fr-FR"/>
+        </w:rPr>
+        <w:t xml:space="preserve"> un préfab, il suffit de savoir quel préfab doit être placer et de l'instancier) ainsi que sa position. On vide alors la TileMap actuelle pour s'assurer que le niveau est vide, avant d'y insérer chaque élément lu dans le fichier. Enfin on renvoi</w:t>
+      </w:r>
+      <w:r>
+        <w:rPr>
+          <w:rFonts w:asciiTheme="minorHAnsi" w:hAnsiTheme="minorHAnsi"/>
+          <w:bCs/>
+          <w:lang w:val="fr-FR"/>
+        </w:rPr>
+        <w:t>e</w:t>
+      </w:r>
+      <w:r>
+        <w:rPr>
+          <w:rFonts w:asciiTheme="minorHAnsi" w:hAnsiTheme="minorHAnsi"/>
+          <w:bCs/>
+          <w:lang w:val="fr-FR"/>
+        </w:rPr>
+        <w:t xml:space="preserve"> le dictionnaire contenant la liste des éléments utilisables qui était stocké dans la TileMapSave récupérée.</w:t>
+      </w:r>
+    </w:p>
+    <w:p>
+      <w:pPr>
+        <w:pStyle w:val="Default"/>
+        <w:jc w:val="both"/>
+        <w:rPr>
+          <w:rFonts w:asciiTheme="minorHAnsi" w:hAnsiTheme="minorHAnsi"/>
+          <w:bCs/>
+          <w:lang w:val="fr-FR"/>
+        </w:rPr>
+      </w:pPr>
+    </w:p>
+    <w:p>
+      <w:pPr>
+        <w:pStyle w:val="Default"/>
+        <w:jc w:val="both"/>
+        <w:rPr>
+          <w:rFonts w:asciiTheme="minorHAnsi" w:hAnsiTheme="minorHAnsi"/>
+          <w:bCs/>
+          <w:lang w:val="fr-FR"/>
+        </w:rPr>
+      </w:pPr>
+    </w:p>
+    <w:p>
+      <w:pPr>
+        <w:pStyle w:val="Default"/>
+        <w:jc w:val="both"/>
+        <w:rPr>
+          <w:rFonts w:asciiTheme="minorHAnsi" w:hAnsiTheme="minorHAnsi"/>
+          <w:bCs/>
+          <w:i/>
+          <w:lang w:val="fr-FR"/>
+        </w:rPr>
+      </w:pPr>
+      <w:r>
+        <w:rPr>
+          <w:rFonts w:asciiTheme="minorHAnsi" w:hAnsiTheme="minorHAnsi"/>
+          <w:bCs/>
+          <w:i/>
           <w:lang w:val="fr-FR"/>
         </w:rPr>
         <w:lastRenderedPageBreak/>
-        <w:t>la forme d'un dictionnaire associant un entier à un élément.</w:t>
-      </w:r>
-    </w:p>
-    <w:p>
-      <w:pPr>
-        <w:pStyle w:val="Default"/>
-        <w:jc w:val="both"/>
-        <w:rPr>
-          <w:rFonts w:asciiTheme="minorHAnsi" w:hAnsiTheme="minorHAnsi"/>
-          <w:bCs/>
-          <w:lang w:val="fr-FR"/>
-        </w:rPr>
-      </w:pPr>
-      <w:r>
-        <w:rPr>
-          <w:rFonts w:asciiTheme="minorHAnsi" w:hAnsiTheme="minorHAnsi"/>
-          <w:bCs/>
-          <w:lang w:val="fr-FR"/>
-        </w:rPr>
-        <w:t xml:space="preserve">Ainsi, lorsque l'on souhaite sauvegarder le contenu de notre level, LevelSave parcours chaque élément de la TileMap, et les ajoute à une TileMapSave avec leur position. Le dictionnaire d'éléments utilisables passé en argument à la fonction est lui aussi ajouté à la TileMapSave. Ensuite cet ensemble est sérialisé dans un fichier. </w:t>
-      </w:r>
-    </w:p>
-    <w:p>
-      <w:pPr>
-        <w:pStyle w:val="Default"/>
-        <w:jc w:val="both"/>
-        <w:rPr>
-          <w:rFonts w:asciiTheme="minorHAnsi" w:hAnsiTheme="minorHAnsi"/>
-          <w:bCs/>
-          <w:lang w:val="fr-FR"/>
-        </w:rPr>
-      </w:pPr>
-    </w:p>
-    <w:p>
-      <w:pPr>
-        <w:pStyle w:val="Default"/>
-        <w:jc w:val="both"/>
-        <w:rPr>
-          <w:rFonts w:asciiTheme="minorHAnsi" w:hAnsiTheme="minorHAnsi"/>
-          <w:bCs/>
-          <w:lang w:val="fr-FR"/>
-        </w:rPr>
-      </w:pPr>
-      <w:r>
-        <w:rPr>
-          <w:rFonts w:asciiTheme="minorHAnsi" w:hAnsiTheme="minorHAnsi"/>
-          <w:bCs/>
-          <w:lang w:val="fr-FR"/>
-        </w:rPr>
-        <w:tab/>
-      </w:r>
-      <w:r>
-        <w:rPr>
-          <w:rFonts w:asciiTheme="minorHAnsi" w:hAnsiTheme="minorHAnsi"/>
-          <w:bCs/>
-          <w:lang w:val="fr-FR"/>
-        </w:rPr>
-        <w:t>Il est ensuite possible de récupérer la liste des fichiers de niveaux sauvegardés, et d'en sélectionner un pour le charger. On va alors réaliser la démarche inverse. De ce fichier, on va récupérer une TileMapSave contenant les différents éléments du jeu.</w:t>
-      </w:r>
-    </w:p>
-    <w:p>
-      <w:pPr>
-        <w:pStyle w:val="Default"/>
-        <w:jc w:val="both"/>
-        <w:rPr>
-          <w:rFonts w:asciiTheme="minorHAnsi" w:hAnsiTheme="minorHAnsi"/>
-          <w:bCs/>
-          <w:lang w:val="fr-FR"/>
-        </w:rPr>
-      </w:pPr>
-      <w:r>
-        <w:rPr>
-          <w:rFonts w:asciiTheme="minorHAnsi" w:hAnsiTheme="minorHAnsi"/>
-          <w:bCs/>
-          <w:lang w:val="fr-FR"/>
-        </w:rPr>
-        <w:t xml:space="preserve">On va alors pour chaque élément récupérer le nom du préfab à instancier (chaque élément du jeu </w:t>
-      </w:r>
-      <w:r>
-        <w:rPr>
-          <w:rFonts w:asciiTheme="minorHAnsi" w:hAnsiTheme="minorHAnsi"/>
-          <w:bCs/>
-          <w:lang w:val="fr-FR"/>
-        </w:rPr>
-        <w:t>ayant</w:t>
-      </w:r>
-      <w:r>
-        <w:rPr>
-          <w:rFonts w:asciiTheme="minorHAnsi" w:hAnsiTheme="minorHAnsi"/>
-          <w:bCs/>
-          <w:lang w:val="fr-FR"/>
-        </w:rPr>
-        <w:t xml:space="preserve"> un préfab, il suffit de savoir quel préfab doit être placer et de l'instancier) ainsi que sa position. On vide alors la TileMap actuelle pour s'assurer que le niveau est vide, avant d'y insérer chaque élément lu dans le fichier. Enfin on renvoi</w:t>
-      </w:r>
-      <w:r>
-        <w:rPr>
-          <w:rFonts w:asciiTheme="minorHAnsi" w:hAnsiTheme="minorHAnsi"/>
-          <w:bCs/>
-          <w:lang w:val="fr-FR"/>
-        </w:rPr>
-        <w:t>e</w:t>
-      </w:r>
-      <w:r>
-        <w:rPr>
-          <w:rFonts w:asciiTheme="minorHAnsi" w:hAnsiTheme="minorHAnsi"/>
-          <w:bCs/>
-          <w:lang w:val="fr-FR"/>
-        </w:rPr>
-        <w:t xml:space="preserve"> le dictionnaire contenant la liste des éléments utilisables qui était stocké dans la TileMapSave récupérée.</w:t>
-      </w:r>
-    </w:p>
-    <w:p>
-      <w:pPr>
-        <w:pStyle w:val="Default"/>
-        <w:jc w:val="both"/>
-        <w:rPr>
-          <w:rFonts w:asciiTheme="minorHAnsi" w:hAnsiTheme="minorHAnsi"/>
-          <w:bCs/>
-          <w:lang w:val="fr-FR"/>
-        </w:rPr>
-      </w:pPr>
-    </w:p>
-    <w:p>
-      <w:pPr>
-        <w:pStyle w:val="Default"/>
-        <w:jc w:val="both"/>
-        <w:rPr>
-          <w:rFonts w:asciiTheme="minorHAnsi" w:hAnsiTheme="minorHAnsi"/>
-          <w:bCs/>
-          <w:lang w:val="fr-FR"/>
-        </w:rPr>
-      </w:pPr>
-    </w:p>
-    <w:p>
-      <w:pPr>
-        <w:pStyle w:val="Default"/>
-        <w:jc w:val="both"/>
-        <w:rPr>
-          <w:rFonts w:asciiTheme="minorHAnsi" w:hAnsiTheme="minorHAnsi"/>
-          <w:bCs/>
-          <w:i/>
-          <w:lang w:val="fr-FR"/>
-        </w:rPr>
-      </w:pPr>
-      <w:r>
-        <w:rPr>
-          <w:rFonts w:asciiTheme="minorHAnsi" w:hAnsiTheme="minorHAnsi"/>
-          <w:bCs/>
-          <w:i/>
-          <w:lang w:val="fr-FR"/>
-        </w:rPr>
         <w:t>Lexique:</w:t>
       </w:r>
     </w:p>
@@ -15898,14 +16144,7 @@
         <w:rPr>
           <w:lang w:val="fr-FR"/>
         </w:rPr>
-        <w:t xml:space="preserve"> qu'il était </w:t>
-      </w:r>
-      <w:r>
-        <w:rPr>
-          <w:lang w:val="fr-FR"/>
-        </w:rPr>
-        <w:lastRenderedPageBreak/>
-        <w:t>né</w:t>
+        <w:t xml:space="preserve"> qu'il était né</w:t>
       </w:r>
       <w:r>
         <w:rPr>
@@ -16111,7 +16350,14 @@
           <w:lang w:val="fr-FR"/>
         </w:rPr>
         <w:tab/>
-        <w:t>Dans le cadre de ce projet, les objectifs ont été très clairs. Il nous fallait réaliser un jeu vidéo en C#. Afin de développer cette application, il nous a été demander d'utiliser le moteur Unity</w:t>
+        <w:t xml:space="preserve">Dans le cadre de ce projet, les objectifs ont été très clairs. Il nous fallait réaliser un jeu vidéo en C#. Afin de développer cette application, il nous a été </w:t>
+      </w:r>
+      <w:r>
+        <w:rPr>
+          <w:lang w:val="fr-FR"/>
+        </w:rPr>
+        <w:lastRenderedPageBreak/>
+        <w:t>demander d'utiliser le moteur Unity</w:t>
       </w:r>
       <w:r>
         <w:rPr>
@@ -17086,7 +17332,6 @@
           <w:color w:val="auto"/>
           <w:lang w:val="fr-FR"/>
         </w:rPr>
-        <w:lastRenderedPageBreak/>
         <w:t>.Mp3</w:t>
       </w:r>
       <w:r>
@@ -17241,7 +17486,7 @@
       </w:pPr>
     </w:p>
     <w:sectPr>
-      <w:footerReference w:type="default" r:id="rId41"/>
+      <w:footerReference w:type="default" r:id="rId42"/>
       <w:pgSz w:w="11906" w:h="16838"/>
       <w:pgMar w:top="1134" w:right="1418" w:bottom="1021" w:left="1418" w:header="1134" w:footer="1134" w:gutter="0"/>
       <w:cols w:space="720"/>
@@ -17253,15 +17498,15 @@
 </file>
 
 <file path=word/endnotes.xml><?xml version="1.0" encoding="utf-8"?>
-<w:endnotes xmlns:ve="http://schemas.openxmlformats.org/markup-compatibility/2006" xmlns:o="urn:schemas-microsoft-com:office:office" xmlns:r="http://schemas.openxmlformats.org/officeDocument/2006/relationships" xmlns:m="http://schemas.openxmlformats.org/officeDocument/2006/math" xmlns:v="urn:schemas-microsoft-com:vml" xmlns:wp="http://schemas.openxmlformats.org/drawingml/2006/wordprocessingDrawing" xmlns:w10="urn:schemas-microsoft-com:office:word" xmlns:w="http://schemas.openxmlformats.org/wordprocessingml/2006/main" xmlns:wne="http://schemas.microsoft.com/office/word/2006/wordml">
-  <w:endnote w:type="separator" w:id="0">
+<w:endnotes xmlns:wpc="http://schemas.microsoft.com/office/word/2010/wordprocessingCanvas" xmlns:cx="http://schemas.microsoft.com/office/drawing/2014/chartex" xmlns:cx1="http://schemas.microsoft.com/office/drawing/2015/9/8/chartex" xmlns:cx2="http://schemas.microsoft.com/office/drawing/2015/10/21/chartex" xmlns:mc="http://schemas.openxmlformats.org/markup-compatibility/2006" xmlns:o="urn:schemas-microsoft-com:office:office" xmlns:r="http://schemas.openxmlformats.org/officeDocument/2006/relationships" xmlns:m="http://schemas.openxmlformats.org/officeDocument/2006/math" xmlns:v="urn:schemas-microsoft-com:vml" xmlns:wp14="http://schemas.microsoft.com/office/word/2010/wordprocessingDrawing" xmlns:wp="http://schemas.openxmlformats.org/drawingml/2006/wordprocessingDrawing" xmlns:w10="urn:schemas-microsoft-com:office:word" xmlns:w="http://schemas.openxmlformats.org/wordprocessingml/2006/main" xmlns:w14="http://schemas.microsoft.com/office/word/2010/wordml" xmlns:w15="http://schemas.microsoft.com/office/word/2012/wordml" xmlns:w16se="http://schemas.microsoft.com/office/word/2015/wordml/symex" xmlns:wpg="http://schemas.microsoft.com/office/word/2010/wordprocessingGroup" xmlns:wpi="http://schemas.microsoft.com/office/word/2010/wordprocessingInk" xmlns:wne="http://schemas.microsoft.com/office/word/2006/wordml" xmlns:wps="http://schemas.microsoft.com/office/word/2010/wordprocessingShape" mc:Ignorable="w14 w15 w16se wp14">
+  <w:endnote w:type="separator" w:id="-1">
     <w:p>
       <w:r>
         <w:separator/>
       </w:r>
     </w:p>
   </w:endnote>
-  <w:endnote w:type="continuationSeparator" w:id="1">
+  <w:endnote w:type="continuationSeparator" w:id="0">
     <w:p>
       <w:r>
         <w:continuationSeparator/>
@@ -17272,7 +17517,7 @@
 </file>
 
 <file path=word/footer1.xml><?xml version="1.0" encoding="utf-8"?>
-<w:ftr xmlns:ve="http://schemas.openxmlformats.org/markup-compatibility/2006" xmlns:o="urn:schemas-microsoft-com:office:office" xmlns:r="http://schemas.openxmlformats.org/officeDocument/2006/relationships" xmlns:m="http://schemas.openxmlformats.org/officeDocument/2006/math" xmlns:v="urn:schemas-microsoft-com:vml" xmlns:wp="http://schemas.openxmlformats.org/drawingml/2006/wordprocessingDrawing" xmlns:w10="urn:schemas-microsoft-com:office:word" xmlns:w="http://schemas.openxmlformats.org/wordprocessingml/2006/main" xmlns:wne="http://schemas.microsoft.com/office/word/2006/wordml">
+<w:ftr xmlns:wpc="http://schemas.microsoft.com/office/word/2010/wordprocessingCanvas" xmlns:cx="http://schemas.microsoft.com/office/drawing/2014/chartex" xmlns:cx1="http://schemas.microsoft.com/office/drawing/2015/9/8/chartex" xmlns:cx2="http://schemas.microsoft.com/office/drawing/2015/10/21/chartex" xmlns:mc="http://schemas.openxmlformats.org/markup-compatibility/2006" xmlns:o="urn:schemas-microsoft-com:office:office" xmlns:r="http://schemas.openxmlformats.org/officeDocument/2006/relationships" xmlns:m="http://schemas.openxmlformats.org/officeDocument/2006/math" xmlns:v="urn:schemas-microsoft-com:vml" xmlns:wp14="http://schemas.microsoft.com/office/word/2010/wordprocessingDrawing" xmlns:wp="http://schemas.openxmlformats.org/drawingml/2006/wordprocessingDrawing" xmlns:w10="urn:schemas-microsoft-com:office:word" xmlns:w="http://schemas.openxmlformats.org/wordprocessingml/2006/main" xmlns:w14="http://schemas.microsoft.com/office/word/2010/wordml" xmlns:w15="http://schemas.microsoft.com/office/word/2012/wordml" xmlns:w16se="http://schemas.microsoft.com/office/word/2015/wordml/symex" xmlns:wpg="http://schemas.microsoft.com/office/word/2010/wordprocessingGroup" xmlns:wpi="http://schemas.microsoft.com/office/word/2010/wordprocessingInk" xmlns:wne="http://schemas.microsoft.com/office/word/2006/wordml" xmlns:wps="http://schemas.microsoft.com/office/word/2010/wordprocessingShape" mc:Ignorable="w14 w15 w16se wp14">
   <w:p>
     <w:pPr>
       <w:pStyle w:val="Default"/>
@@ -17315,7 +17560,7 @@
         <w:noProof/>
         <w:lang w:val="fr-FR"/>
       </w:rPr>
-      <w:t>28</w:t>
+      <w:t>19</w:t>
     </w:r>
     <w:r>
       <w:rPr>
@@ -17337,15 +17582,15 @@
 </file>
 
 <file path=word/footnotes.xml><?xml version="1.0" encoding="utf-8"?>
-<w:footnotes xmlns:ve="http://schemas.openxmlformats.org/markup-compatibility/2006" xmlns:o="urn:schemas-microsoft-com:office:office" xmlns:r="http://schemas.openxmlformats.org/officeDocument/2006/relationships" xmlns:m="http://schemas.openxmlformats.org/officeDocument/2006/math" xmlns:v="urn:schemas-microsoft-com:vml" xmlns:wp="http://schemas.openxmlformats.org/drawingml/2006/wordprocessingDrawing" xmlns:w10="urn:schemas-microsoft-com:office:word" xmlns:w="http://schemas.openxmlformats.org/wordprocessingml/2006/main" xmlns:wne="http://schemas.microsoft.com/office/word/2006/wordml">
-  <w:footnote w:type="separator" w:id="0">
+<w:footnotes xmlns:wpc="http://schemas.microsoft.com/office/word/2010/wordprocessingCanvas" xmlns:cx="http://schemas.microsoft.com/office/drawing/2014/chartex" xmlns:cx1="http://schemas.microsoft.com/office/drawing/2015/9/8/chartex" xmlns:cx2="http://schemas.microsoft.com/office/drawing/2015/10/21/chartex" xmlns:mc="http://schemas.openxmlformats.org/markup-compatibility/2006" xmlns:o="urn:schemas-microsoft-com:office:office" xmlns:r="http://schemas.openxmlformats.org/officeDocument/2006/relationships" xmlns:m="http://schemas.openxmlformats.org/officeDocument/2006/math" xmlns:v="urn:schemas-microsoft-com:vml" xmlns:wp14="http://schemas.microsoft.com/office/word/2010/wordprocessingDrawing" xmlns:wp="http://schemas.openxmlformats.org/drawingml/2006/wordprocessingDrawing" xmlns:w10="urn:schemas-microsoft-com:office:word" xmlns:w="http://schemas.openxmlformats.org/wordprocessingml/2006/main" xmlns:w14="http://schemas.microsoft.com/office/word/2010/wordml" xmlns:w15="http://schemas.microsoft.com/office/word/2012/wordml" xmlns:w16se="http://schemas.microsoft.com/office/word/2015/wordml/symex" xmlns:wpg="http://schemas.microsoft.com/office/word/2010/wordprocessingGroup" xmlns:wpi="http://schemas.microsoft.com/office/word/2010/wordprocessingInk" xmlns:wne="http://schemas.microsoft.com/office/word/2006/wordml" xmlns:wps="http://schemas.microsoft.com/office/word/2010/wordprocessingShape" mc:Ignorable="w14 w15 w16se wp14">
+  <w:footnote w:type="separator" w:id="-1">
     <w:p>
       <w:r>
         <w:separator/>
       </w:r>
     </w:p>
   </w:footnote>
-  <w:footnote w:type="continuationSeparator" w:id="1">
+  <w:footnote w:type="continuationSeparator" w:id="0">
     <w:p>
       <w:r>
         <w:continuationSeparator/>
@@ -17356,8 +17601,8 @@
 </file>
 
 <file path=word/numbering.xml><?xml version="1.0" encoding="utf-8"?>
-<w:numbering xmlns:ve="http://schemas.openxmlformats.org/markup-compatibility/2006" xmlns:o="urn:schemas-microsoft-com:office:office" xmlns:r="http://schemas.openxmlformats.org/officeDocument/2006/relationships" xmlns:m="http://schemas.openxmlformats.org/officeDocument/2006/math" xmlns:v="urn:schemas-microsoft-com:vml" xmlns:wp="http://schemas.openxmlformats.org/drawingml/2006/wordprocessingDrawing" xmlns:w10="urn:schemas-microsoft-com:office:word" xmlns:w="http://schemas.openxmlformats.org/wordprocessingml/2006/main" xmlns:wne="http://schemas.microsoft.com/office/word/2006/wordml">
-  <w:abstractNum w:abstractNumId="0">
+<w:numbering xmlns:wpc="http://schemas.microsoft.com/office/word/2010/wordprocessingCanvas" xmlns:cx="http://schemas.microsoft.com/office/drawing/2014/chartex" xmlns:cx1="http://schemas.microsoft.com/office/drawing/2015/9/8/chartex" xmlns:cx2="http://schemas.microsoft.com/office/drawing/2015/10/21/chartex" xmlns:mc="http://schemas.openxmlformats.org/markup-compatibility/2006" xmlns:o="urn:schemas-microsoft-com:office:office" xmlns:r="http://schemas.openxmlformats.org/officeDocument/2006/relationships" xmlns:m="http://schemas.openxmlformats.org/officeDocument/2006/math" xmlns:v="urn:schemas-microsoft-com:vml" xmlns:wp14="http://schemas.microsoft.com/office/word/2010/wordprocessingDrawing" xmlns:wp="http://schemas.openxmlformats.org/drawingml/2006/wordprocessingDrawing" xmlns:w10="urn:schemas-microsoft-com:office:word" xmlns:w="http://schemas.openxmlformats.org/wordprocessingml/2006/main" xmlns:w14="http://schemas.microsoft.com/office/word/2010/wordml" xmlns:w15="http://schemas.microsoft.com/office/word/2012/wordml" xmlns:w16se="http://schemas.microsoft.com/office/word/2015/wordml/symex" xmlns:wpg="http://schemas.microsoft.com/office/word/2010/wordprocessingGroup" xmlns:wpi="http://schemas.microsoft.com/office/word/2010/wordprocessingInk" xmlns:wne="http://schemas.microsoft.com/office/word/2006/wordml" xmlns:wps="http://schemas.microsoft.com/office/word/2010/wordprocessingShape" mc:Ignorable="w14 w15 w16se wp14">
+  <w:abstractNum w:abstractNumId="0" w15:restartNumberingAfterBreak="0">
     <w:nsid w:val="075E5C72"/>
     <w:multiLevelType w:val="hybridMultilevel"/>
     <w:tmpl w:val="7DBABFCA"/>
@@ -17443,7 +17688,7 @@
       </w:pPr>
     </w:lvl>
   </w:abstractNum>
-  <w:abstractNum w:abstractNumId="1">
+  <w:abstractNum w:abstractNumId="1" w15:restartNumberingAfterBreak="0">
     <w:nsid w:val="09745098"/>
     <w:multiLevelType w:val="multilevel"/>
     <w:tmpl w:val="2B6AD632"/>
@@ -17556,7 +17801,7 @@
       </w:pPr>
     </w:lvl>
   </w:abstractNum>
-  <w:abstractNum w:abstractNumId="2">
+  <w:abstractNum w:abstractNumId="2" w15:restartNumberingAfterBreak="0">
     <w:nsid w:val="271E5DC5"/>
     <w:multiLevelType w:val="multilevel"/>
     <w:tmpl w:val="30D4BA5E"/>
@@ -17669,7 +17914,7 @@
       </w:pPr>
     </w:lvl>
   </w:abstractNum>
-  <w:abstractNum w:abstractNumId="3">
+  <w:abstractNum w:abstractNumId="3" w15:restartNumberingAfterBreak="0">
     <w:nsid w:val="296F3ACE"/>
     <w:multiLevelType w:val="multilevel"/>
     <w:tmpl w:val="5FEC62CA"/>
@@ -17809,7 +18054,7 @@
       </w:rPr>
     </w:lvl>
   </w:abstractNum>
-  <w:abstractNum w:abstractNumId="4">
+  <w:abstractNum w:abstractNumId="4" w15:restartNumberingAfterBreak="0">
     <w:nsid w:val="29DB6D61"/>
     <w:multiLevelType w:val="multilevel"/>
     <w:tmpl w:val="BF88443A"/>
@@ -17922,7 +18167,7 @@
       </w:pPr>
     </w:lvl>
   </w:abstractNum>
-  <w:abstractNum w:abstractNumId="5">
+  <w:abstractNum w:abstractNumId="5" w15:restartNumberingAfterBreak="0">
     <w:nsid w:val="2ADD2811"/>
     <w:multiLevelType w:val="multilevel"/>
     <w:tmpl w:val="AA7612CC"/>
@@ -18062,7 +18307,7 @@
       </w:rPr>
     </w:lvl>
   </w:abstractNum>
-  <w:abstractNum w:abstractNumId="6">
+  <w:abstractNum w:abstractNumId="6" w15:restartNumberingAfterBreak="0">
     <w:nsid w:val="2C270CEB"/>
     <w:multiLevelType w:val="multilevel"/>
     <w:tmpl w:val="778A8A3E"/>
@@ -18175,7 +18420,120 @@
       </w:pPr>
     </w:lvl>
   </w:abstractNum>
-  <w:abstractNum w:abstractNumId="7">
+  <w:abstractNum w:abstractNumId="7" w15:restartNumberingAfterBreak="0">
+    <w:nsid w:val="31EE4303"/>
+    <w:multiLevelType w:val="hybridMultilevel"/>
+    <w:tmpl w:val="02CC9FA4"/>
+    <w:lvl w:ilvl="0" w:tplc="040C0001">
+      <w:start w:val="1"/>
+      <w:numFmt w:val="bullet"/>
+      <w:lvlText w:val=""/>
+      <w:lvlJc w:val="left"/>
+      <w:pPr>
+        <w:ind w:left="1428" w:hanging="360"/>
+      </w:pPr>
+      <w:rPr>
+        <w:rFonts w:ascii="Symbol" w:hAnsi="Symbol" w:hint="default"/>
+      </w:rPr>
+    </w:lvl>
+    <w:lvl w:ilvl="1" w:tplc="040C0003" w:tentative="1">
+      <w:start w:val="1"/>
+      <w:numFmt w:val="bullet"/>
+      <w:lvlText w:val="o"/>
+      <w:lvlJc w:val="left"/>
+      <w:pPr>
+        <w:ind w:left="2148" w:hanging="360"/>
+      </w:pPr>
+      <w:rPr>
+        <w:rFonts w:ascii="Courier New" w:hAnsi="Courier New" w:cs="Courier New" w:hint="default"/>
+      </w:rPr>
+    </w:lvl>
+    <w:lvl w:ilvl="2" w:tplc="040C0005" w:tentative="1">
+      <w:start w:val="1"/>
+      <w:numFmt w:val="bullet"/>
+      <w:lvlText w:val=""/>
+      <w:lvlJc w:val="left"/>
+      <w:pPr>
+        <w:ind w:left="2868" w:hanging="360"/>
+      </w:pPr>
+      <w:rPr>
+        <w:rFonts w:ascii="Wingdings" w:hAnsi="Wingdings" w:hint="default"/>
+      </w:rPr>
+    </w:lvl>
+    <w:lvl w:ilvl="3" w:tplc="040C0001" w:tentative="1">
+      <w:start w:val="1"/>
+      <w:numFmt w:val="bullet"/>
+      <w:lvlText w:val=""/>
+      <w:lvlJc w:val="left"/>
+      <w:pPr>
+        <w:ind w:left="3588" w:hanging="360"/>
+      </w:pPr>
+      <w:rPr>
+        <w:rFonts w:ascii="Symbol" w:hAnsi="Symbol" w:hint="default"/>
+      </w:rPr>
+    </w:lvl>
+    <w:lvl w:ilvl="4" w:tplc="040C0003" w:tentative="1">
+      <w:start w:val="1"/>
+      <w:numFmt w:val="bullet"/>
+      <w:lvlText w:val="o"/>
+      <w:lvlJc w:val="left"/>
+      <w:pPr>
+        <w:ind w:left="4308" w:hanging="360"/>
+      </w:pPr>
+      <w:rPr>
+        <w:rFonts w:ascii="Courier New" w:hAnsi="Courier New" w:cs="Courier New" w:hint="default"/>
+      </w:rPr>
+    </w:lvl>
+    <w:lvl w:ilvl="5" w:tplc="040C0005" w:tentative="1">
+      <w:start w:val="1"/>
+      <w:numFmt w:val="bullet"/>
+      <w:lvlText w:val=""/>
+      <w:lvlJc w:val="left"/>
+      <w:pPr>
+        <w:ind w:left="5028" w:hanging="360"/>
+      </w:pPr>
+      <w:rPr>
+        <w:rFonts w:ascii="Wingdings" w:hAnsi="Wingdings" w:hint="default"/>
+      </w:rPr>
+    </w:lvl>
+    <w:lvl w:ilvl="6" w:tplc="040C0001" w:tentative="1">
+      <w:start w:val="1"/>
+      <w:numFmt w:val="bullet"/>
+      <w:lvlText w:val=""/>
+      <w:lvlJc w:val="left"/>
+      <w:pPr>
+        <w:ind w:left="5748" w:hanging="360"/>
+      </w:pPr>
+      <w:rPr>
+        <w:rFonts w:ascii="Symbol" w:hAnsi="Symbol" w:hint="default"/>
+      </w:rPr>
+    </w:lvl>
+    <w:lvl w:ilvl="7" w:tplc="040C0003" w:tentative="1">
+      <w:start w:val="1"/>
+      <w:numFmt w:val="bullet"/>
+      <w:lvlText w:val="o"/>
+      <w:lvlJc w:val="left"/>
+      <w:pPr>
+        <w:ind w:left="6468" w:hanging="360"/>
+      </w:pPr>
+      <w:rPr>
+        <w:rFonts w:ascii="Courier New" w:hAnsi="Courier New" w:cs="Courier New" w:hint="default"/>
+      </w:rPr>
+    </w:lvl>
+    <w:lvl w:ilvl="8" w:tplc="040C0005" w:tentative="1">
+      <w:start w:val="1"/>
+      <w:numFmt w:val="bullet"/>
+      <w:lvlText w:val=""/>
+      <w:lvlJc w:val="left"/>
+      <w:pPr>
+        <w:ind w:left="7188" w:hanging="360"/>
+      </w:pPr>
+      <w:rPr>
+        <w:rFonts w:ascii="Wingdings" w:hAnsi="Wingdings" w:hint="default"/>
+      </w:rPr>
+    </w:lvl>
+  </w:abstractNum>
+  <w:abstractNum w:abstractNumId="8" w15:restartNumberingAfterBreak="0">
     <w:nsid w:val="39535542"/>
     <w:multiLevelType w:val="multilevel"/>
     <w:tmpl w:val="0C94F1DA"/>
@@ -18315,7 +18673,7 @@
       </w:rPr>
     </w:lvl>
   </w:abstractNum>
-  <w:abstractNum w:abstractNumId="8">
+  <w:abstractNum w:abstractNumId="9" w15:restartNumberingAfterBreak="0">
     <w:nsid w:val="3A062B91"/>
     <w:multiLevelType w:val="multilevel"/>
     <w:tmpl w:val="299E0938"/>
@@ -18455,7 +18813,7 @@
       </w:rPr>
     </w:lvl>
   </w:abstractNum>
-  <w:abstractNum w:abstractNumId="9">
+  <w:abstractNum w:abstractNumId="10" w15:restartNumberingAfterBreak="0">
     <w:nsid w:val="439E3CAB"/>
     <w:multiLevelType w:val="hybridMultilevel"/>
     <w:tmpl w:val="58285D26"/>
@@ -18568,7 +18926,7 @@
       </w:rPr>
     </w:lvl>
   </w:abstractNum>
-  <w:abstractNum w:abstractNumId="10">
+  <w:abstractNum w:abstractNumId="11" w15:restartNumberingAfterBreak="0">
     <w:nsid w:val="43BF2C57"/>
     <w:multiLevelType w:val="hybridMultilevel"/>
     <w:tmpl w:val="7D4422FE"/>
@@ -18681,7 +19039,7 @@
       </w:rPr>
     </w:lvl>
   </w:abstractNum>
-  <w:abstractNum w:abstractNumId="11">
+  <w:abstractNum w:abstractNumId="12" w15:restartNumberingAfterBreak="0">
     <w:nsid w:val="4EA55F37"/>
     <w:multiLevelType w:val="multilevel"/>
     <w:tmpl w:val="13FE3428"/>
@@ -18821,7 +19179,7 @@
       </w:rPr>
     </w:lvl>
   </w:abstractNum>
-  <w:abstractNum w:abstractNumId="12">
+  <w:abstractNum w:abstractNumId="13" w15:restartNumberingAfterBreak="0">
     <w:nsid w:val="5CE61F27"/>
     <w:multiLevelType w:val="multilevel"/>
     <w:tmpl w:val="9EFE0158"/>
@@ -18970,7 +19328,7 @@
       </w:rPr>
     </w:lvl>
   </w:abstractNum>
-  <w:abstractNum w:abstractNumId="13">
+  <w:abstractNum w:abstractNumId="14" w15:restartNumberingAfterBreak="0">
     <w:nsid w:val="5D6376CF"/>
     <w:multiLevelType w:val="multilevel"/>
     <w:tmpl w:val="8F70496A"/>
@@ -19110,7 +19468,7 @@
       </w:rPr>
     </w:lvl>
   </w:abstractNum>
-  <w:abstractNum w:abstractNumId="14">
+  <w:abstractNum w:abstractNumId="15" w15:restartNumberingAfterBreak="0">
     <w:nsid w:val="63712148"/>
     <w:multiLevelType w:val="hybridMultilevel"/>
     <w:tmpl w:val="B6847CAC"/>
@@ -19223,7 +19581,7 @@
       </w:rPr>
     </w:lvl>
   </w:abstractNum>
-  <w:abstractNum w:abstractNumId="15">
+  <w:abstractNum w:abstractNumId="16" w15:restartNumberingAfterBreak="0">
     <w:nsid w:val="6B7A6767"/>
     <w:multiLevelType w:val="multilevel"/>
     <w:tmpl w:val="4BE2B2D6"/>
@@ -19345,7 +19703,7 @@
       </w:pPr>
     </w:lvl>
   </w:abstractNum>
-  <w:abstractNum w:abstractNumId="16">
+  <w:abstractNum w:abstractNumId="17" w15:restartNumberingAfterBreak="0">
     <w:nsid w:val="6D4C4868"/>
     <w:multiLevelType w:val="multilevel"/>
     <w:tmpl w:val="1C3EB7C6"/>
@@ -19458,7 +19816,7 @@
       </w:pPr>
     </w:lvl>
   </w:abstractNum>
-  <w:abstractNum w:abstractNumId="17">
+  <w:abstractNum w:abstractNumId="18" w15:restartNumberingAfterBreak="0">
     <w:nsid w:val="71D952D6"/>
     <w:multiLevelType w:val="multilevel"/>
     <w:tmpl w:val="69882094"/>
@@ -19571,7 +19929,7 @@
       </w:pPr>
     </w:lvl>
   </w:abstractNum>
-  <w:abstractNum w:abstractNumId="18">
+  <w:abstractNum w:abstractNumId="19" w15:restartNumberingAfterBreak="0">
     <w:nsid w:val="7B831DF9"/>
     <w:multiLevelType w:val="multilevel"/>
     <w:tmpl w:val="25F6CADE"/>
@@ -19711,7 +20069,7 @@
       </w:rPr>
     </w:lvl>
   </w:abstractNum>
-  <w:abstractNum w:abstractNumId="19">
+  <w:abstractNum w:abstractNumId="20" w15:restartNumberingAfterBreak="0">
     <w:nsid w:val="7EA55C15"/>
     <w:multiLevelType w:val="multilevel"/>
     <w:tmpl w:val="A9802D5C"/>
@@ -19858,22 +20216,22 @@
     <w:abstractNumId w:val="4"/>
   </w:num>
   <w:num w:numId="3">
-    <w:abstractNumId w:val="17"/>
+    <w:abstractNumId w:val="18"/>
   </w:num>
   <w:num w:numId="4">
     <w:abstractNumId w:val="1"/>
   </w:num>
   <w:num w:numId="5">
-    <w:abstractNumId w:val="13"/>
+    <w:abstractNumId w:val="14"/>
   </w:num>
   <w:num w:numId="6">
-    <w:abstractNumId w:val="19"/>
+    <w:abstractNumId w:val="20"/>
   </w:num>
   <w:num w:numId="7">
-    <w:abstractNumId w:val="8"/>
+    <w:abstractNumId w:val="9"/>
   </w:num>
   <w:num w:numId="8">
-    <w:abstractNumId w:val="18"/>
+    <w:abstractNumId w:val="19"/>
   </w:num>
   <w:num w:numId="9">
     <w:abstractNumId w:val="3"/>
@@ -19882,40 +20240,43 @@
     <w:abstractNumId w:val="5"/>
   </w:num>
   <w:num w:numId="11">
-    <w:abstractNumId w:val="11"/>
+    <w:abstractNumId w:val="12"/>
   </w:num>
   <w:num w:numId="12">
-    <w:abstractNumId w:val="7"/>
+    <w:abstractNumId w:val="8"/>
   </w:num>
   <w:num w:numId="13">
-    <w:abstractNumId w:val="15"/>
+    <w:abstractNumId w:val="16"/>
   </w:num>
   <w:num w:numId="14">
     <w:abstractNumId w:val="6"/>
   </w:num>
   <w:num w:numId="15">
-    <w:abstractNumId w:val="16"/>
+    <w:abstractNumId w:val="17"/>
   </w:num>
   <w:num w:numId="16">
-    <w:abstractNumId w:val="14"/>
+    <w:abstractNumId w:val="15"/>
   </w:num>
   <w:num w:numId="17">
     <w:abstractNumId w:val="0"/>
   </w:num>
   <w:num w:numId="18">
+    <w:abstractNumId w:val="11"/>
+  </w:num>
+  <w:num w:numId="19">
     <w:abstractNumId w:val="10"/>
   </w:num>
-  <w:num w:numId="19">
-    <w:abstractNumId w:val="9"/>
+  <w:num w:numId="20">
+    <w:abstractNumId w:val="13"/>
   </w:num>
-  <w:num w:numId="20">
-    <w:abstractNumId w:val="12"/>
+  <w:num w:numId="21">
+    <w:abstractNumId w:val="7"/>
   </w:num>
 </w:numbering>
 </file>
 
 <file path=word/styles.xml><?xml version="1.0" encoding="utf-8"?>
-<w:styles xmlns:r="http://schemas.openxmlformats.org/officeDocument/2006/relationships" xmlns:w="http://schemas.openxmlformats.org/wordprocessingml/2006/main">
+<w:styles xmlns:mc="http://schemas.openxmlformats.org/markup-compatibility/2006" xmlns:r="http://schemas.openxmlformats.org/officeDocument/2006/relationships" xmlns:w="http://schemas.openxmlformats.org/wordprocessingml/2006/main" xmlns:w14="http://schemas.microsoft.com/office/word/2010/wordml" xmlns:w15="http://schemas.microsoft.com/office/word/2012/wordml" xmlns:w16se="http://schemas.microsoft.com/office/word/2015/wordml/symex" mc:Ignorable="w14 w15 w16se">
   <w:docDefaults>
     <w:rPrDefault>
       <w:rPr>
@@ -19927,144 +20288,379 @@
     </w:rPrDefault>
     <w:pPrDefault/>
   </w:docDefaults>
-  <w:latentStyles w:defLockedState="0" w:defUIPriority="99" w:defSemiHidden="1" w:defUnhideWhenUsed="1" w:defQFormat="0" w:count="267">
-    <w:lsdException w:name="Normal" w:semiHidden="0" w:uiPriority="0" w:unhideWhenUsed="0" w:qFormat="1"/>
-    <w:lsdException w:name="heading 1" w:semiHidden="0" w:uiPriority="9" w:unhideWhenUsed="0" w:qFormat="1"/>
-    <w:lsdException w:name="heading 2" w:uiPriority="9" w:qFormat="1"/>
-    <w:lsdException w:name="heading 3" w:uiPriority="9" w:qFormat="1"/>
-    <w:lsdException w:name="heading 4" w:uiPriority="9" w:qFormat="1"/>
-    <w:lsdException w:name="heading 5" w:uiPriority="9" w:qFormat="1"/>
-    <w:lsdException w:name="heading 6" w:uiPriority="9" w:qFormat="1"/>
-    <w:lsdException w:name="heading 7" w:uiPriority="9" w:qFormat="1"/>
-    <w:lsdException w:name="heading 8" w:uiPriority="9" w:qFormat="1"/>
-    <w:lsdException w:name="heading 9" w:uiPriority="9" w:qFormat="1"/>
-    <w:lsdException w:name="toc 1" w:uiPriority="39"/>
-    <w:lsdException w:name="toc 2" w:uiPriority="39"/>
-    <w:lsdException w:name="toc 3" w:uiPriority="39"/>
-    <w:lsdException w:name="toc 4" w:uiPriority="39"/>
-    <w:lsdException w:name="toc 5" w:uiPriority="39"/>
-    <w:lsdException w:name="toc 6" w:uiPriority="39"/>
-    <w:lsdException w:name="toc 7" w:uiPriority="39"/>
-    <w:lsdException w:name="toc 8" w:uiPriority="39"/>
-    <w:lsdException w:name="toc 9" w:uiPriority="39"/>
-    <w:lsdException w:name="caption" w:uiPriority="35" w:qFormat="1"/>
-    <w:lsdException w:name="Title" w:semiHidden="0" w:uiPriority="10" w:unhideWhenUsed="0" w:qFormat="1"/>
-    <w:lsdException w:name="Default Paragraph Font" w:uiPriority="1"/>
-    <w:lsdException w:name="Subtitle" w:semiHidden="0" w:uiPriority="11" w:unhideWhenUsed="0" w:qFormat="1"/>
-    <w:lsdException w:name="Strong" w:semiHidden="0" w:uiPriority="22" w:unhideWhenUsed="0" w:qFormat="1"/>
-    <w:lsdException w:name="Emphasis" w:semiHidden="0" w:uiPriority="20" w:unhideWhenUsed="0" w:qFormat="1"/>
-    <w:lsdException w:name="Table Grid" w:semiHidden="0" w:uiPriority="39" w:unhideWhenUsed="0"/>
-    <w:lsdException w:name="Placeholder Text" w:unhideWhenUsed="0"/>
-    <w:lsdException w:name="No Spacing" w:semiHidden="0" w:uiPriority="1" w:unhideWhenUsed="0" w:qFormat="1"/>
-    <w:lsdException w:name="Light Shading" w:semiHidden="0" w:uiPriority="60" w:unhideWhenUsed="0"/>
-    <w:lsdException w:name="Light List" w:semiHidden="0" w:uiPriority="61" w:unhideWhenUsed="0"/>
-    <w:lsdException w:name="Light Grid" w:semiHidden="0" w:uiPriority="62" w:unhideWhenUsed="0"/>
-    <w:lsdException w:name="Medium Shading 1" w:semiHidden="0" w:uiPriority="63" w:unhideWhenUsed="0"/>
-    <w:lsdException w:name="Medium Shading 2" w:semiHidden="0" w:uiPriority="64" w:unhideWhenUsed="0"/>
-    <w:lsdException w:name="Medium List 1" w:semiHidden="0" w:uiPriority="65" w:unhideWhenUsed="0"/>
-    <w:lsdException w:name="Medium List 2" w:semiHidden="0" w:uiPriority="66" w:unhideWhenUsed="0"/>
-    <w:lsdException w:name="Medium Grid 1" w:semiHidden="0" w:uiPriority="67" w:unhideWhenUsed="0"/>
-    <w:lsdException w:name="Medium Grid 2" w:semiHidden="0" w:uiPriority="68" w:unhideWhenUsed="0"/>
-    <w:lsdException w:name="Medium Grid 3" w:semiHidden="0" w:uiPriority="69" w:unhideWhenUsed="0"/>
-    <w:lsdException w:name="Dark List" w:semiHidden="0" w:uiPriority="70" w:unhideWhenUsed="0"/>
-    <w:lsdException w:name="Colorful Shading" w:semiHidden="0" w:uiPriority="71" w:unhideWhenUsed="0"/>
-    <w:lsdException w:name="Colorful List" w:semiHidden="0" w:uiPriority="72" w:unhideWhenUsed="0"/>
-    <w:lsdException w:name="Colorful Grid" w:semiHidden="0" w:uiPriority="73" w:unhideWhenUsed="0"/>
-    <w:lsdException w:name="Light Shading Accent 1" w:semiHidden="0" w:uiPriority="60" w:unhideWhenUsed="0"/>
-    <w:lsdException w:name="Light List Accent 1" w:semiHidden="0" w:uiPriority="61" w:unhideWhenUsed="0"/>
-    <w:lsdException w:name="Light Grid Accent 1" w:semiHidden="0" w:uiPriority="62" w:unhideWhenUsed="0"/>
-    <w:lsdException w:name="Medium Shading 1 Accent 1" w:semiHidden="0" w:uiPriority="63" w:unhideWhenUsed="0"/>
-    <w:lsdException w:name="Medium Shading 2 Accent 1" w:semiHidden="0" w:uiPriority="64" w:unhideWhenUsed="0"/>
-    <w:lsdException w:name="Medium List 1 Accent 1" w:semiHidden="0" w:uiPriority="65" w:unhideWhenUsed="0"/>
-    <w:lsdException w:name="Revision" w:unhideWhenUsed="0"/>
-    <w:lsdException w:name="List Paragraph" w:semiHidden="0" w:uiPriority="34" w:unhideWhenUsed="0" w:qFormat="1"/>
-    <w:lsdException w:name="Quote" w:semiHidden="0" w:uiPriority="29" w:unhideWhenUsed="0" w:qFormat="1"/>
-    <w:lsdException w:name="Intense Quote" w:semiHidden="0" w:uiPriority="30" w:unhideWhenUsed="0" w:qFormat="1"/>
-    <w:lsdException w:name="Medium List 2 Accent 1" w:semiHidden="0" w:uiPriority="66" w:unhideWhenUsed="0"/>
-    <w:lsdException w:name="Medium Grid 1 Accent 1" w:semiHidden="0" w:uiPriority="67" w:unhideWhenUsed="0"/>
-    <w:lsdException w:name="Medium Grid 2 Accent 1" w:semiHidden="0" w:uiPriority="68" w:unhideWhenUsed="0"/>
-    <w:lsdException w:name="Medium Grid 3 Accent 1" w:semiHidden="0" w:uiPriority="69" w:unhideWhenUsed="0"/>
-    <w:lsdException w:name="Dark List Accent 1" w:semiHidden="0" w:uiPriority="70" w:unhideWhenUsed="0"/>
-    <w:lsdException w:name="Colorful Shading Accent 1" w:semiHidden="0" w:uiPriority="71" w:unhideWhenUsed="0"/>
-    <w:lsdException w:name="Colorful List Accent 1" w:semiHidden="0" w:uiPriority="72" w:unhideWhenUsed="0"/>
-    <w:lsdException w:name="Colorful Grid Accent 1" w:semiHidden="0" w:uiPriority="73" w:unhideWhenUsed="0"/>
-    <w:lsdException w:name="Light Shading Accent 2" w:semiHidden="0" w:uiPriority="60" w:unhideWhenUsed="0"/>
-    <w:lsdException w:name="Light List Accent 2" w:semiHidden="0" w:uiPriority="61" w:unhideWhenUsed="0"/>
-    <w:lsdException w:name="Light Grid Accent 2" w:semiHidden="0" w:uiPriority="62" w:unhideWhenUsed="0"/>
-    <w:lsdException w:name="Medium Shading 1 Accent 2" w:semiHidden="0" w:uiPriority="63" w:unhideWhenUsed="0"/>
-    <w:lsdException w:name="Medium Shading 2 Accent 2" w:semiHidden="0" w:uiPriority="64" w:unhideWhenUsed="0"/>
-    <w:lsdException w:name="Medium List 1 Accent 2" w:semiHidden="0" w:uiPriority="65" w:unhideWhenUsed="0"/>
-    <w:lsdException w:name="Medium List 2 Accent 2" w:semiHidden="0" w:uiPriority="66" w:unhideWhenUsed="0"/>
-    <w:lsdException w:name="Medium Grid 1 Accent 2" w:semiHidden="0" w:uiPriority="67" w:unhideWhenUsed="0"/>
-    <w:lsdException w:name="Medium Grid 2 Accent 2" w:semiHidden="0" w:uiPriority="68" w:unhideWhenUsed="0"/>
-    <w:lsdException w:name="Medium Grid 3 Accent 2" w:semiHidden="0" w:uiPriority="69" w:unhideWhenUsed="0"/>
-    <w:lsdException w:name="Dark List Accent 2" w:semiHidden="0" w:uiPriority="70" w:unhideWhenUsed="0"/>
-    <w:lsdException w:name="Colorful Shading Accent 2" w:semiHidden="0" w:uiPriority="71" w:unhideWhenUsed="0"/>
-    <w:lsdException w:name="Colorful List Accent 2" w:semiHidden="0" w:uiPriority="72" w:unhideWhenUsed="0"/>
-    <w:lsdException w:name="Colorful Grid Accent 2" w:semiHidden="0" w:uiPriority="73" w:unhideWhenUsed="0"/>
-    <w:lsdException w:name="Light Shading Accent 3" w:semiHidden="0" w:uiPriority="60" w:unhideWhenUsed="0"/>
-    <w:lsdException w:name="Light List Accent 3" w:semiHidden="0" w:uiPriority="61" w:unhideWhenUsed="0"/>
-    <w:lsdException w:name="Light Grid Accent 3" w:semiHidden="0" w:uiPriority="62" w:unhideWhenUsed="0"/>
-    <w:lsdException w:name="Medium Shading 1 Accent 3" w:semiHidden="0" w:uiPriority="63" w:unhideWhenUsed="0"/>
-    <w:lsdException w:name="Medium Shading 2 Accent 3" w:semiHidden="0" w:uiPriority="64" w:unhideWhenUsed="0"/>
-    <w:lsdException w:name="Medium List 1 Accent 3" w:semiHidden="0" w:uiPriority="65" w:unhideWhenUsed="0"/>
-    <w:lsdException w:name="Medium List 2 Accent 3" w:semiHidden="0" w:uiPriority="66" w:unhideWhenUsed="0"/>
-    <w:lsdException w:name="Medium Grid 1 Accent 3" w:semiHidden="0" w:uiPriority="67" w:unhideWhenUsed="0"/>
-    <w:lsdException w:name="Medium Grid 2 Accent 3" w:semiHidden="0" w:uiPriority="68" w:unhideWhenUsed="0"/>
-    <w:lsdException w:name="Medium Grid 3 Accent 3" w:semiHidden="0" w:uiPriority="69" w:unhideWhenUsed="0"/>
-    <w:lsdException w:name="Dark List Accent 3" w:semiHidden="0" w:uiPriority="70" w:unhideWhenUsed="0"/>
-    <w:lsdException w:name="Colorful Shading Accent 3" w:semiHidden="0" w:uiPriority="71" w:unhideWhenUsed="0"/>
-    <w:lsdException w:name="Colorful List Accent 3" w:semiHidden="0" w:uiPriority="72" w:unhideWhenUsed="0"/>
-    <w:lsdException w:name="Colorful Grid Accent 3" w:semiHidden="0" w:uiPriority="73" w:unhideWhenUsed="0"/>
-    <w:lsdException w:name="Light Shading Accent 4" w:semiHidden="0" w:uiPriority="60" w:unhideWhenUsed="0"/>
-    <w:lsdException w:name="Light List Accent 4" w:semiHidden="0" w:uiPriority="61" w:unhideWhenUsed="0"/>
-    <w:lsdException w:name="Light Grid Accent 4" w:semiHidden="0" w:uiPriority="62" w:unhideWhenUsed="0"/>
-    <w:lsdException w:name="Medium Shading 1 Accent 4" w:semiHidden="0" w:uiPriority="63" w:unhideWhenUsed="0"/>
-    <w:lsdException w:name="Medium Shading 2 Accent 4" w:semiHidden="0" w:uiPriority="64" w:unhideWhenUsed="0"/>
-    <w:lsdException w:name="Medium List 1 Accent 4" w:semiHidden="0" w:uiPriority="65" w:unhideWhenUsed="0"/>
-    <w:lsdException w:name="Medium List 2 Accent 4" w:semiHidden="0" w:uiPriority="66" w:unhideWhenUsed="0"/>
-    <w:lsdException w:name="Medium Grid 1 Accent 4" w:semiHidden="0" w:uiPriority="67" w:unhideWhenUsed="0"/>
-    <w:lsdException w:name="Medium Grid 2 Accent 4" w:semiHidden="0" w:uiPriority="68" w:unhideWhenUsed="0"/>
-    <w:lsdException w:name="Medium Grid 3 Accent 4" w:semiHidden="0" w:uiPriority="69" w:unhideWhenUsed="0"/>
-    <w:lsdException w:name="Dark List Accent 4" w:semiHidden="0" w:uiPriority="70" w:unhideWhenUsed="0"/>
-    <w:lsdException w:name="Colorful Shading Accent 4" w:semiHidden="0" w:uiPriority="71" w:unhideWhenUsed="0"/>
-    <w:lsdException w:name="Colorful List Accent 4" w:semiHidden="0" w:uiPriority="72" w:unhideWhenUsed="0"/>
-    <w:lsdException w:name="Colorful Grid Accent 4" w:semiHidden="0" w:uiPriority="73" w:unhideWhenUsed="0"/>
-    <w:lsdException w:name="Light Shading Accent 5" w:semiHidden="0" w:uiPriority="60" w:unhideWhenUsed="0"/>
-    <w:lsdException w:name="Light List Accent 5" w:semiHidden="0" w:uiPriority="61" w:unhideWhenUsed="0"/>
-    <w:lsdException w:name="Light Grid Accent 5" w:semiHidden="0" w:uiPriority="62" w:unhideWhenUsed="0"/>
-    <w:lsdException w:name="Medium Shading 1 Accent 5" w:semiHidden="0" w:uiPriority="63" w:unhideWhenUsed="0"/>
-    <w:lsdException w:name="Medium Shading 2 Accent 5" w:semiHidden="0" w:uiPriority="64" w:unhideWhenUsed="0"/>
-    <w:lsdException w:name="Medium List 1 Accent 5" w:semiHidden="0" w:uiPriority="65" w:unhideWhenUsed="0"/>
-    <w:lsdException w:name="Medium List 2 Accent 5" w:semiHidden="0" w:uiPriority="66" w:unhideWhenUsed="0"/>
-    <w:lsdException w:name="Medium Grid 1 Accent 5" w:semiHidden="0" w:uiPriority="67" w:unhideWhenUsed="0"/>
-    <w:lsdException w:name="Medium Grid 2 Accent 5" w:semiHidden="0" w:uiPriority="68" w:unhideWhenUsed="0"/>
-    <w:lsdException w:name="Medium Grid 3 Accent 5" w:semiHidden="0" w:uiPriority="69" w:unhideWhenUsed="0"/>
-    <w:lsdException w:name="Dark List Accent 5" w:semiHidden="0" w:uiPriority="70" w:unhideWhenUsed="0"/>
-    <w:lsdException w:name="Colorful Shading Accent 5" w:semiHidden="0" w:uiPriority="71" w:unhideWhenUsed="0"/>
-    <w:lsdException w:name="Colorful List Accent 5" w:semiHidden="0" w:uiPriority="72" w:unhideWhenUsed="0"/>
-    <w:lsdException w:name="Colorful Grid Accent 5" w:semiHidden="0" w:uiPriority="73" w:unhideWhenUsed="0"/>
-    <w:lsdException w:name="Light Shading Accent 6" w:semiHidden="0" w:uiPriority="60" w:unhideWhenUsed="0"/>
-    <w:lsdException w:name="Light List Accent 6" w:semiHidden="0" w:uiPriority="61" w:unhideWhenUsed="0"/>
-    <w:lsdException w:name="Light Grid Accent 6" w:semiHidden="0" w:uiPriority="62" w:unhideWhenUsed="0"/>
-    <w:lsdException w:name="Medium Shading 1 Accent 6" w:semiHidden="0" w:uiPriority="63" w:unhideWhenUsed="0"/>
-    <w:lsdException w:name="Medium Shading 2 Accent 6" w:semiHidden="0" w:uiPriority="64" w:unhideWhenUsed="0"/>
-    <w:lsdException w:name="Medium List 1 Accent 6" w:semiHidden="0" w:uiPriority="65" w:unhideWhenUsed="0"/>
-    <w:lsdException w:name="Medium List 2 Accent 6" w:semiHidden="0" w:uiPriority="66" w:unhideWhenUsed="0"/>
-    <w:lsdException w:name="Medium Grid 1 Accent 6" w:semiHidden="0" w:uiPriority="67" w:unhideWhenUsed="0"/>
-    <w:lsdException w:name="Medium Grid 2 Accent 6" w:semiHidden="0" w:uiPriority="68" w:unhideWhenUsed="0"/>
-    <w:lsdException w:name="Medium Grid 3 Accent 6" w:semiHidden="0" w:uiPriority="69" w:unhideWhenUsed="0"/>
-    <w:lsdException w:name="Dark List Accent 6" w:semiHidden="0" w:uiPriority="70" w:unhideWhenUsed="0"/>
-    <w:lsdException w:name="Colorful Shading Accent 6" w:semiHidden="0" w:uiPriority="71" w:unhideWhenUsed="0"/>
-    <w:lsdException w:name="Colorful List Accent 6" w:semiHidden="0" w:uiPriority="72" w:unhideWhenUsed="0"/>
-    <w:lsdException w:name="Colorful Grid Accent 6" w:semiHidden="0" w:uiPriority="73" w:unhideWhenUsed="0"/>
-    <w:lsdException w:name="Subtle Emphasis" w:semiHidden="0" w:uiPriority="19" w:unhideWhenUsed="0" w:qFormat="1"/>
-    <w:lsdException w:name="Intense Emphasis" w:semiHidden="0" w:uiPriority="21" w:unhideWhenUsed="0" w:qFormat="1"/>
-    <w:lsdException w:name="Subtle Reference" w:semiHidden="0" w:uiPriority="31" w:unhideWhenUsed="0" w:qFormat="1"/>
-    <w:lsdException w:name="Intense Reference" w:semiHidden="0" w:uiPriority="32" w:unhideWhenUsed="0" w:qFormat="1"/>
-    <w:lsdException w:name="Book Title" w:semiHidden="0" w:uiPriority="33" w:unhideWhenUsed="0" w:qFormat="1"/>
-    <w:lsdException w:name="Bibliography" w:uiPriority="37"/>
-    <w:lsdException w:name="TOC Heading" w:uiPriority="39" w:qFormat="1"/>
+  <w:latentStyles w:defLockedState="0" w:defUIPriority="99" w:defSemiHidden="0" w:defUnhideWhenUsed="0" w:defQFormat="0" w:count="372">
+    <w:lsdException w:name="Normal" w:uiPriority="0" w:qFormat="1"/>
+    <w:lsdException w:name="heading 1" w:uiPriority="9" w:qFormat="1"/>
+    <w:lsdException w:name="heading 2" w:semiHidden="1" w:uiPriority="9" w:unhideWhenUsed="1" w:qFormat="1"/>
+    <w:lsdException w:name="heading 3" w:semiHidden="1" w:uiPriority="9" w:unhideWhenUsed="1" w:qFormat="1"/>
+    <w:lsdException w:name="heading 4" w:semiHidden="1" w:uiPriority="9" w:unhideWhenUsed="1" w:qFormat="1"/>
+    <w:lsdException w:name="heading 5" w:semiHidden="1" w:uiPriority="9" w:unhideWhenUsed="1" w:qFormat="1"/>
+    <w:lsdException w:name="heading 6" w:semiHidden="1" w:uiPriority="9" w:unhideWhenUsed="1" w:qFormat="1"/>
+    <w:lsdException w:name="heading 7" w:semiHidden="1" w:uiPriority="9" w:unhideWhenUsed="1" w:qFormat="1"/>
+    <w:lsdException w:name="heading 8" w:semiHidden="1" w:uiPriority="9" w:unhideWhenUsed="1" w:qFormat="1"/>
+    <w:lsdException w:name="heading 9" w:semiHidden="1" w:uiPriority="9" w:unhideWhenUsed="1" w:qFormat="1"/>
+    <w:lsdException w:name="index 1" w:semiHidden="1" w:unhideWhenUsed="1"/>
+    <w:lsdException w:name="index 2" w:semiHidden="1" w:unhideWhenUsed="1"/>
+    <w:lsdException w:name="index 3" w:semiHidden="1" w:unhideWhenUsed="1"/>
+    <w:lsdException w:name="index 4" w:semiHidden="1" w:unhideWhenUsed="1"/>
+    <w:lsdException w:name="index 5" w:semiHidden="1" w:unhideWhenUsed="1"/>
+    <w:lsdException w:name="index 6" w:semiHidden="1" w:unhideWhenUsed="1"/>
+    <w:lsdException w:name="index 7" w:semiHidden="1" w:unhideWhenUsed="1"/>
+    <w:lsdException w:name="index 8" w:semiHidden="1" w:unhideWhenUsed="1"/>
+    <w:lsdException w:name="index 9" w:semiHidden="1" w:unhideWhenUsed="1"/>
+    <w:lsdException w:name="toc 1" w:semiHidden="1" w:uiPriority="39" w:unhideWhenUsed="1"/>
+    <w:lsdException w:name="toc 2" w:semiHidden="1" w:uiPriority="39" w:unhideWhenUsed="1"/>
+    <w:lsdException w:name="toc 3" w:semiHidden="1" w:uiPriority="39" w:unhideWhenUsed="1"/>
+    <w:lsdException w:name="toc 4" w:semiHidden="1" w:uiPriority="39" w:unhideWhenUsed="1"/>
+    <w:lsdException w:name="toc 5" w:semiHidden="1" w:uiPriority="39" w:unhideWhenUsed="1"/>
+    <w:lsdException w:name="toc 6" w:semiHidden="1" w:uiPriority="39" w:unhideWhenUsed="1"/>
+    <w:lsdException w:name="toc 7" w:semiHidden="1" w:uiPriority="39" w:unhideWhenUsed="1"/>
+    <w:lsdException w:name="toc 8" w:semiHidden="1" w:uiPriority="39" w:unhideWhenUsed="1"/>
+    <w:lsdException w:name="toc 9" w:semiHidden="1" w:uiPriority="39" w:unhideWhenUsed="1"/>
+    <w:lsdException w:name="Normal Indent" w:semiHidden="1" w:unhideWhenUsed="1"/>
+    <w:lsdException w:name="footnote text" w:semiHidden="1" w:unhideWhenUsed="1"/>
+    <w:lsdException w:name="annotation text" w:semiHidden="1" w:unhideWhenUsed="1"/>
+    <w:lsdException w:name="header" w:semiHidden="1" w:unhideWhenUsed="1"/>
+    <w:lsdException w:name="footer" w:semiHidden="1" w:unhideWhenUsed="1"/>
+    <w:lsdException w:name="index heading" w:semiHidden="1" w:unhideWhenUsed="1"/>
+    <w:lsdException w:name="caption" w:semiHidden="1" w:uiPriority="35" w:unhideWhenUsed="1" w:qFormat="1"/>
+    <w:lsdException w:name="table of figures" w:semiHidden="1" w:unhideWhenUsed="1"/>
+    <w:lsdException w:name="envelope address" w:semiHidden="1" w:unhideWhenUsed="1"/>
+    <w:lsdException w:name="envelope return" w:semiHidden="1" w:unhideWhenUsed="1"/>
+    <w:lsdException w:name="footnote reference" w:semiHidden="1" w:unhideWhenUsed="1"/>
+    <w:lsdException w:name="annotation reference" w:semiHidden="1" w:unhideWhenUsed="1"/>
+    <w:lsdException w:name="line number" w:semiHidden="1" w:unhideWhenUsed="1"/>
+    <w:lsdException w:name="page number" w:semiHidden="1" w:unhideWhenUsed="1"/>
+    <w:lsdException w:name="endnote reference" w:semiHidden="1" w:unhideWhenUsed="1"/>
+    <w:lsdException w:name="endnote text" w:semiHidden="1" w:unhideWhenUsed="1"/>
+    <w:lsdException w:name="table of authorities" w:semiHidden="1" w:unhideWhenUsed="1"/>
+    <w:lsdException w:name="macro" w:semiHidden="1" w:unhideWhenUsed="1"/>
+    <w:lsdException w:name="toa heading" w:semiHidden="1" w:unhideWhenUsed="1"/>
+    <w:lsdException w:name="List" w:semiHidden="1" w:unhideWhenUsed="1"/>
+    <w:lsdException w:name="List Bullet" w:semiHidden="1" w:unhideWhenUsed="1"/>
+    <w:lsdException w:name="List Number" w:semiHidden="1" w:unhideWhenUsed="1"/>
+    <w:lsdException w:name="List 2" w:semiHidden="1" w:unhideWhenUsed="1"/>
+    <w:lsdException w:name="List 3" w:semiHidden="1" w:unhideWhenUsed="1"/>
+    <w:lsdException w:name="List 4" w:semiHidden="1" w:unhideWhenUsed="1"/>
+    <w:lsdException w:name="List 5" w:semiHidden="1" w:unhideWhenUsed="1"/>
+    <w:lsdException w:name="List Bullet 2" w:semiHidden="1" w:unhideWhenUsed="1"/>
+    <w:lsdException w:name="List Bullet 3" w:semiHidden="1" w:unhideWhenUsed="1"/>
+    <w:lsdException w:name="List Bullet 4" w:semiHidden="1" w:unhideWhenUsed="1"/>
+    <w:lsdException w:name="List Bullet 5" w:semiHidden="1" w:unhideWhenUsed="1"/>
+    <w:lsdException w:name="List Number 2" w:semiHidden="1" w:unhideWhenUsed="1"/>
+    <w:lsdException w:name="List Number 3" w:semiHidden="1" w:unhideWhenUsed="1"/>
+    <w:lsdException w:name="List Number 4" w:semiHidden="1" w:unhideWhenUsed="1"/>
+    <w:lsdException w:name="List Number 5" w:semiHidden="1" w:unhideWhenUsed="1"/>
+    <w:lsdException w:name="Title" w:uiPriority="10" w:qFormat="1"/>
+    <w:lsdException w:name="Closing" w:semiHidden="1" w:unhideWhenUsed="1"/>
+    <w:lsdException w:name="Signature" w:semiHidden="1" w:unhideWhenUsed="1"/>
+    <w:lsdException w:name="Default Paragraph Font" w:semiHidden="1" w:uiPriority="1" w:unhideWhenUsed="1"/>
+    <w:lsdException w:name="Body Text" w:semiHidden="1" w:unhideWhenUsed="1"/>
+    <w:lsdException w:name="Body Text Indent" w:semiHidden="1" w:unhideWhenUsed="1"/>
+    <w:lsdException w:name="List Continue" w:semiHidden="1" w:unhideWhenUsed="1"/>
+    <w:lsdException w:name="List Continue 2" w:semiHidden="1" w:unhideWhenUsed="1"/>
+    <w:lsdException w:name="List Continue 3" w:semiHidden="1" w:unhideWhenUsed="1"/>
+    <w:lsdException w:name="List Continue 4" w:semiHidden="1" w:unhideWhenUsed="1"/>
+    <w:lsdException w:name="List Continue 5" w:semiHidden="1" w:unhideWhenUsed="1"/>
+    <w:lsdException w:name="Message Header" w:semiHidden="1" w:unhideWhenUsed="1"/>
+    <w:lsdException w:name="Subtitle" w:uiPriority="11" w:qFormat="1"/>
+    <w:lsdException w:name="Salutation" w:semiHidden="1" w:unhideWhenUsed="1"/>
+    <w:lsdException w:name="Date" w:semiHidden="1" w:unhideWhenUsed="1"/>
+    <w:lsdException w:name="Body Text First Indent" w:semiHidden="1" w:unhideWhenUsed="1"/>
+    <w:lsdException w:name="Body Text First Indent 2" w:semiHidden="1" w:unhideWhenUsed="1"/>
+    <w:lsdException w:name="Note Heading" w:semiHidden="1" w:unhideWhenUsed="1"/>
+    <w:lsdException w:name="Body Text 2" w:semiHidden="1" w:unhideWhenUsed="1"/>
+    <w:lsdException w:name="Body Text 3" w:semiHidden="1" w:unhideWhenUsed="1"/>
+    <w:lsdException w:name="Body Text Indent 2" w:semiHidden="1" w:unhideWhenUsed="1"/>
+    <w:lsdException w:name="Body Text Indent 3" w:semiHidden="1" w:unhideWhenUsed="1"/>
+    <w:lsdException w:name="Block Text" w:semiHidden="1" w:unhideWhenUsed="1"/>
+    <w:lsdException w:name="Hyperlink" w:semiHidden="1" w:unhideWhenUsed="1"/>
+    <w:lsdException w:name="FollowedHyperlink" w:semiHidden="1" w:unhideWhenUsed="1"/>
+    <w:lsdException w:name="Strong" w:uiPriority="22" w:qFormat="1"/>
+    <w:lsdException w:name="Emphasis" w:uiPriority="20" w:qFormat="1"/>
+    <w:lsdException w:name="Document Map" w:semiHidden="1" w:unhideWhenUsed="1"/>
+    <w:lsdException w:name="Plain Text" w:semiHidden="1" w:unhideWhenUsed="1"/>
+    <w:lsdException w:name="E-mail Signature" w:semiHidden="1" w:unhideWhenUsed="1"/>
+    <w:lsdException w:name="HTML Top of Form" w:semiHidden="1" w:unhideWhenUsed="1"/>
+    <w:lsdException w:name="HTML Bottom of Form" w:semiHidden="1" w:unhideWhenUsed="1"/>
+    <w:lsdException w:name="Normal (Web)" w:semiHidden="1" w:unhideWhenUsed="1"/>
+    <w:lsdException w:name="HTML Acronym" w:semiHidden="1" w:unhideWhenUsed="1"/>
+    <w:lsdException w:name="HTML Address" w:semiHidden="1" w:unhideWhenUsed="1"/>
+    <w:lsdException w:name="HTML Cite" w:semiHidden="1" w:unhideWhenUsed="1"/>
+    <w:lsdException w:name="HTML Code" w:semiHidden="1" w:unhideWhenUsed="1"/>
+    <w:lsdException w:name="HTML Definition" w:semiHidden="1" w:unhideWhenUsed="1"/>
+    <w:lsdException w:name="HTML Keyboard" w:semiHidden="1" w:unhideWhenUsed="1"/>
+    <w:lsdException w:name="HTML Preformatted" w:semiHidden="1" w:unhideWhenUsed="1"/>
+    <w:lsdException w:name="HTML Sample" w:semiHidden="1" w:unhideWhenUsed="1"/>
+    <w:lsdException w:name="HTML Typewriter" w:semiHidden="1" w:unhideWhenUsed="1"/>
+    <w:lsdException w:name="HTML Variable" w:semiHidden="1" w:unhideWhenUsed="1"/>
+    <w:lsdException w:name="Normal Table" w:semiHidden="1" w:unhideWhenUsed="1"/>
+    <w:lsdException w:name="annotation subject" w:semiHidden="1" w:unhideWhenUsed="1"/>
+    <w:lsdException w:name="No List" w:semiHidden="1" w:unhideWhenUsed="1"/>
+    <w:lsdException w:name="Outline List 1" w:semiHidden="1" w:unhideWhenUsed="1"/>
+    <w:lsdException w:name="Outline List 2" w:semiHidden="1" w:unhideWhenUsed="1"/>
+    <w:lsdException w:name="Outline List 3" w:semiHidden="1" w:unhideWhenUsed="1"/>
+    <w:lsdException w:name="Table Simple 1" w:semiHidden="1" w:unhideWhenUsed="1"/>
+    <w:lsdException w:name="Table Simple 2" w:semiHidden="1" w:unhideWhenUsed="1"/>
+    <w:lsdException w:name="Table Simple 3" w:semiHidden="1" w:unhideWhenUsed="1"/>
+    <w:lsdException w:name="Table Classic 1" w:semiHidden="1" w:unhideWhenUsed="1"/>
+    <w:lsdException w:name="Table Classic 2" w:semiHidden="1" w:unhideWhenUsed="1"/>
+    <w:lsdException w:name="Table Classic 3" w:semiHidden="1" w:unhideWhenUsed="1"/>
+    <w:lsdException w:name="Table Classic 4" w:semiHidden="1" w:unhideWhenUsed="1"/>
+    <w:lsdException w:name="Table Colorful 1" w:semiHidden="1" w:unhideWhenUsed="1"/>
+    <w:lsdException w:name="Table Colorful 2" w:semiHidden="1" w:unhideWhenUsed="1"/>
+    <w:lsdException w:name="Table Colorful 3" w:semiHidden="1" w:unhideWhenUsed="1"/>
+    <w:lsdException w:name="Table Columns 1" w:semiHidden="1" w:unhideWhenUsed="1"/>
+    <w:lsdException w:name="Table Columns 2" w:semiHidden="1" w:unhideWhenUsed="1"/>
+    <w:lsdException w:name="Table Columns 3" w:semiHidden="1" w:unhideWhenUsed="1"/>
+    <w:lsdException w:name="Table Columns 4" w:semiHidden="1" w:unhideWhenUsed="1"/>
+    <w:lsdException w:name="Table Columns 5" w:semiHidden="1" w:unhideWhenUsed="1"/>
+    <w:lsdException w:name="Table Grid 1" w:semiHidden="1" w:unhideWhenUsed="1"/>
+    <w:lsdException w:name="Table Grid 2" w:semiHidden="1" w:unhideWhenUsed="1"/>
+    <w:lsdException w:name="Table Grid 3" w:semiHidden="1" w:unhideWhenUsed="1"/>
+    <w:lsdException w:name="Table Grid 4" w:semiHidden="1" w:unhideWhenUsed="1"/>
+    <w:lsdException w:name="Table Grid 5" w:semiHidden="1" w:unhideWhenUsed="1"/>
+    <w:lsdException w:name="Table Grid 6" w:semiHidden="1" w:unhideWhenUsed="1"/>
+    <w:lsdException w:name="Table Grid 7" w:semiHidden="1" w:unhideWhenUsed="1"/>
+    <w:lsdException w:name="Table Grid 8" w:semiHidden="1" w:unhideWhenUsed="1"/>
+    <w:lsdException w:name="Table List 1" w:semiHidden="1" w:unhideWhenUsed="1"/>
+    <w:lsdException w:name="Table List 2" w:semiHidden="1" w:unhideWhenUsed="1"/>
+    <w:lsdException w:name="Table List 3" w:semiHidden="1" w:unhideWhenUsed="1"/>
+    <w:lsdException w:name="Table List 4" w:semiHidden="1" w:unhideWhenUsed="1"/>
+    <w:lsdException w:name="Table List 5" w:semiHidden="1" w:unhideWhenUsed="1"/>
+    <w:lsdException w:name="Table List 6" w:semiHidden="1" w:unhideWhenUsed="1"/>
+    <w:lsdException w:name="Table List 7" w:semiHidden="1" w:unhideWhenUsed="1"/>
+    <w:lsdException w:name="Table List 8" w:semiHidden="1" w:unhideWhenUsed="1"/>
+    <w:lsdException w:name="Table 3D effects 1" w:semiHidden="1" w:unhideWhenUsed="1"/>
+    <w:lsdException w:name="Table 3D effects 2" w:semiHidden="1" w:unhideWhenUsed="1"/>
+    <w:lsdException w:name="Table 3D effects 3" w:semiHidden="1" w:unhideWhenUsed="1"/>
+    <w:lsdException w:name="Table Contemporary" w:semiHidden="1" w:unhideWhenUsed="1"/>
+    <w:lsdException w:name="Table Elegant" w:semiHidden="1" w:unhideWhenUsed="1"/>
+    <w:lsdException w:name="Table Professional" w:semiHidden="1" w:unhideWhenUsed="1"/>
+    <w:lsdException w:name="Table Subtle 1" w:semiHidden="1" w:unhideWhenUsed="1"/>
+    <w:lsdException w:name="Table Subtle 2" w:semiHidden="1" w:unhideWhenUsed="1"/>
+    <w:lsdException w:name="Table Web 1" w:semiHidden="1" w:unhideWhenUsed="1"/>
+    <w:lsdException w:name="Table Web 2" w:semiHidden="1" w:unhideWhenUsed="1"/>
+    <w:lsdException w:name="Table Web 3" w:semiHidden="1" w:unhideWhenUsed="1"/>
+    <w:lsdException w:name="Balloon Text" w:semiHidden="1" w:unhideWhenUsed="1"/>
+    <w:lsdException w:name="Table Grid" w:uiPriority="39"/>
+    <w:lsdException w:name="Table Theme" w:semiHidden="1" w:unhideWhenUsed="1"/>
+    <w:lsdException w:name="Placeholder Text" w:semiHidden="1"/>
+    <w:lsdException w:name="No Spacing" w:uiPriority="1" w:qFormat="1"/>
+    <w:lsdException w:name="Light Shading" w:uiPriority="60"/>
+    <w:lsdException w:name="Light List" w:uiPriority="61"/>
+    <w:lsdException w:name="Light Grid" w:uiPriority="62"/>
+    <w:lsdException w:name="Medium Shading 1" w:uiPriority="63"/>
+    <w:lsdException w:name="Medium Shading 2" w:uiPriority="64"/>
+    <w:lsdException w:name="Medium List 1" w:uiPriority="65"/>
+    <w:lsdException w:name="Medium List 2" w:uiPriority="66"/>
+    <w:lsdException w:name="Medium Grid 1" w:uiPriority="67"/>
+    <w:lsdException w:name="Medium Grid 2" w:uiPriority="68"/>
+    <w:lsdException w:name="Medium Grid 3" w:uiPriority="69"/>
+    <w:lsdException w:name="Dark List" w:uiPriority="70"/>
+    <w:lsdException w:name="Colorful Shading" w:uiPriority="71"/>
+    <w:lsdException w:name="Colorful List" w:uiPriority="72"/>
+    <w:lsdException w:name="Colorful Grid" w:uiPriority="73"/>
+    <w:lsdException w:name="Light Shading Accent 1" w:uiPriority="60"/>
+    <w:lsdException w:name="Light List Accent 1" w:uiPriority="61"/>
+    <w:lsdException w:name="Light Grid Accent 1" w:uiPriority="62"/>
+    <w:lsdException w:name="Medium Shading 1 Accent 1" w:uiPriority="63"/>
+    <w:lsdException w:name="Medium Shading 2 Accent 1" w:uiPriority="64"/>
+    <w:lsdException w:name="Medium List 1 Accent 1" w:uiPriority="65"/>
+    <w:lsdException w:name="Revision" w:semiHidden="1"/>
+    <w:lsdException w:name="List Paragraph" w:uiPriority="34" w:qFormat="1"/>
+    <w:lsdException w:name="Quote" w:uiPriority="29" w:qFormat="1"/>
+    <w:lsdException w:name="Intense Quote" w:uiPriority="30" w:qFormat="1"/>
+    <w:lsdException w:name="Medium List 2 Accent 1" w:uiPriority="66"/>
+    <w:lsdException w:name="Medium Grid 1 Accent 1" w:uiPriority="67"/>
+    <w:lsdException w:name="Medium Grid 2 Accent 1" w:uiPriority="68"/>
+    <w:lsdException w:name="Medium Grid 3 Accent 1" w:uiPriority="69"/>
+    <w:lsdException w:name="Dark List Accent 1" w:uiPriority="70"/>
+    <w:lsdException w:name="Colorful Shading Accent 1" w:uiPriority="71"/>
+    <w:lsdException w:name="Colorful List Accent 1" w:uiPriority="72"/>
+    <w:lsdException w:name="Colorful Grid Accent 1" w:uiPriority="73"/>
+    <w:lsdException w:name="Light Shading Accent 2" w:uiPriority="60"/>
+    <w:lsdException w:name="Light List Accent 2" w:uiPriority="61"/>
+    <w:lsdException w:name="Light Grid Accent 2" w:uiPriority="62"/>
+    <w:lsdException w:name="Medium Shading 1 Accent 2" w:uiPriority="63"/>
+    <w:lsdException w:name="Medium Shading 2 Accent 2" w:uiPriority="64"/>
+    <w:lsdException w:name="Medium List 1 Accent 2" w:uiPriority="65"/>
+    <w:lsdException w:name="Medium List 2 Accent 2" w:uiPriority="66"/>
+    <w:lsdException w:name="Medium Grid 1 Accent 2" w:uiPriority="67"/>
+    <w:lsdException w:name="Medium Grid 2 Accent 2" w:uiPriority="68"/>
+    <w:lsdException w:name="Medium Grid 3 Accent 2" w:uiPriority="69"/>
+    <w:lsdException w:name="Dark List Accent 2" w:uiPriority="70"/>
+    <w:lsdException w:name="Colorful Shading Accent 2" w:uiPriority="71"/>
+    <w:lsdException w:name="Colorful List Accent 2" w:uiPriority="72"/>
+    <w:lsdException w:name="Colorful Grid Accent 2" w:uiPriority="73"/>
+    <w:lsdException w:name="Light Shading Accent 3" w:uiPriority="60"/>
+    <w:lsdException w:name="Light List Accent 3" w:uiPriority="61"/>
+    <w:lsdException w:name="Light Grid Accent 3" w:uiPriority="62"/>
+    <w:lsdException w:name="Medium Shading 1 Accent 3" w:uiPriority="63"/>
+    <w:lsdException w:name="Medium Shading 2 Accent 3" w:uiPriority="64"/>
+    <w:lsdException w:name="Medium List 1 Accent 3" w:uiPriority="65"/>
+    <w:lsdException w:name="Medium List 2 Accent 3" w:uiPriority="66"/>
+    <w:lsdException w:name="Medium Grid 1 Accent 3" w:uiPriority="67"/>
+    <w:lsdException w:name="Medium Grid 2 Accent 3" w:uiPriority="68"/>
+    <w:lsdException w:name="Medium Grid 3 Accent 3" w:uiPriority="69"/>
+    <w:lsdException w:name="Dark List Accent 3" w:uiPriority="70"/>
+    <w:lsdException w:name="Colorful Shading Accent 3" w:uiPriority="71"/>
+    <w:lsdException w:name="Colorful List Accent 3" w:uiPriority="72"/>
+    <w:lsdException w:name="Colorful Grid Accent 3" w:uiPriority="73"/>
+    <w:lsdException w:name="Light Shading Accent 4" w:uiPriority="60"/>
+    <w:lsdException w:name="Light List Accent 4" w:uiPriority="61"/>
+    <w:lsdException w:name="Light Grid Accent 4" w:uiPriority="62"/>
+    <w:lsdException w:name="Medium Shading 1 Accent 4" w:uiPriority="63"/>
+    <w:lsdException w:name="Medium Shading 2 Accent 4" w:uiPriority="64"/>
+    <w:lsdException w:name="Medium List 1 Accent 4" w:uiPriority="65"/>
+    <w:lsdException w:name="Medium List 2 Accent 4" w:uiPriority="66"/>
+    <w:lsdException w:name="Medium Grid 1 Accent 4" w:uiPriority="67"/>
+    <w:lsdException w:name="Medium Grid 2 Accent 4" w:uiPriority="68"/>
+    <w:lsdException w:name="Medium Grid 3 Accent 4" w:uiPriority="69"/>
+    <w:lsdException w:name="Dark List Accent 4" w:uiPriority="70"/>
+    <w:lsdException w:name="Colorful Shading Accent 4" w:uiPriority="71"/>
+    <w:lsdException w:name="Colorful List Accent 4" w:uiPriority="72"/>
+    <w:lsdException w:name="Colorful Grid Accent 4" w:uiPriority="73"/>
+    <w:lsdException w:name="Light Shading Accent 5" w:uiPriority="60"/>
+    <w:lsdException w:name="Light List Accent 5" w:uiPriority="61"/>
+    <w:lsdException w:name="Light Grid Accent 5" w:uiPriority="62"/>
+    <w:lsdException w:name="Medium Shading 1 Accent 5" w:uiPriority="63"/>
+    <w:lsdException w:name="Medium Shading 2 Accent 5" w:uiPriority="64"/>
+    <w:lsdException w:name="Medium List 1 Accent 5" w:uiPriority="65"/>
+    <w:lsdException w:name="Medium List 2 Accent 5" w:uiPriority="66"/>
+    <w:lsdException w:name="Medium Grid 1 Accent 5" w:uiPriority="67"/>
+    <w:lsdException w:name="Medium Grid 2 Accent 5" w:uiPriority="68"/>
+    <w:lsdException w:name="Medium Grid 3 Accent 5" w:uiPriority="69"/>
+    <w:lsdException w:name="Dark List Accent 5" w:uiPriority="70"/>
+    <w:lsdException w:name="Colorful Shading Accent 5" w:uiPriority="71"/>
+    <w:lsdException w:name="Colorful List Accent 5" w:uiPriority="72"/>
+    <w:lsdException w:name="Colorful Grid Accent 5" w:uiPriority="73"/>
+    <w:lsdException w:name="Light Shading Accent 6" w:uiPriority="60"/>
+    <w:lsdException w:name="Light List Accent 6" w:uiPriority="61"/>
+    <w:lsdException w:name="Light Grid Accent 6" w:uiPriority="62"/>
+    <w:lsdException w:name="Medium Shading 1 Accent 6" w:uiPriority="63"/>
+    <w:lsdException w:name="Medium Shading 2 Accent 6" w:uiPriority="64"/>
+    <w:lsdException w:name="Medium List 1 Accent 6" w:uiPriority="65"/>
+    <w:lsdException w:name="Medium List 2 Accent 6" w:uiPriority="66"/>
+    <w:lsdException w:name="Medium Grid 1 Accent 6" w:uiPriority="67"/>
+    <w:lsdException w:name="Medium Grid 2 Accent 6" w:uiPriority="68"/>
+    <w:lsdException w:name="Medium Grid 3 Accent 6" w:uiPriority="69"/>
+    <w:lsdException w:name="Dark List Accent 6" w:uiPriority="70"/>
+    <w:lsdException w:name="Colorful Shading Accent 6" w:uiPriority="71"/>
+    <w:lsdException w:name="Colorful List Accent 6" w:uiPriority="72"/>
+    <w:lsdException w:name="Colorful Grid Accent 6" w:uiPriority="73"/>
+    <w:lsdException w:name="Subtle Emphasis" w:uiPriority="19" w:qFormat="1"/>
+    <w:lsdException w:name="Intense Emphasis" w:uiPriority="21" w:qFormat="1"/>
+    <w:lsdException w:name="Subtle Reference" w:uiPriority="31" w:qFormat="1"/>
+    <w:lsdException w:name="Intense Reference" w:uiPriority="32" w:qFormat="1"/>
+    <w:lsdException w:name="Book Title" w:uiPriority="33" w:qFormat="1"/>
+    <w:lsdException w:name="Bibliography" w:semiHidden="1" w:uiPriority="37" w:unhideWhenUsed="1"/>
+    <w:lsdException w:name="TOC Heading" w:semiHidden="1" w:uiPriority="39" w:unhideWhenUsed="1" w:qFormat="1"/>
+    <w:lsdException w:name="Plain Table 1" w:uiPriority="41"/>
+    <w:lsdException w:name="Plain Table 2" w:uiPriority="42"/>
+    <w:lsdException w:name="Plain Table 3" w:uiPriority="43"/>
+    <w:lsdException w:name="Plain Table 4" w:uiPriority="44"/>
+    <w:lsdException w:name="Plain Table 5" w:uiPriority="45"/>
+    <w:lsdException w:name="Grid Table Light" w:uiPriority="40"/>
+    <w:lsdException w:name="Grid Table 1 Light" w:uiPriority="46"/>
+    <w:lsdException w:name="Grid Table 2" w:uiPriority="47"/>
+    <w:lsdException w:name="Grid Table 3" w:uiPriority="48"/>
+    <w:lsdException w:name="Grid Table 4" w:uiPriority="49"/>
+    <w:lsdException w:name="Grid Table 5 Dark" w:uiPriority="50"/>
+    <w:lsdException w:name="Grid Table 6 Colorful" w:uiPriority="51"/>
+    <w:lsdException w:name="Grid Table 7 Colorful" w:uiPriority="52"/>
+    <w:lsdException w:name="Grid Table 1 Light Accent 1" w:uiPriority="46"/>
+    <w:lsdException w:name="Grid Table 2 Accent 1" w:uiPriority="47"/>
+    <w:lsdException w:name="Grid Table 3 Accent 1" w:uiPriority="48"/>
+    <w:lsdException w:name="Grid Table 4 Accent 1" w:uiPriority="49"/>
+    <w:lsdException w:name="Grid Table 5 Dark Accent 1" w:uiPriority="50"/>
+    <w:lsdException w:name="Grid Table 6 Colorful Accent 1" w:uiPriority="51"/>
+    <w:lsdException w:name="Grid Table 7 Colorful Accent 1" w:uiPriority="52"/>
+    <w:lsdException w:name="Grid Table 1 Light Accent 2" w:uiPriority="46"/>
+    <w:lsdException w:name="Grid Table 2 Accent 2" w:uiPriority="47"/>
+    <w:lsdException w:name="Grid Table 3 Accent 2" w:uiPriority="48"/>
+    <w:lsdException w:name="Grid Table 4 Accent 2" w:uiPriority="49"/>
+    <w:lsdException w:name="Grid Table 5 Dark Accent 2" w:uiPriority="50"/>
+    <w:lsdException w:name="Grid Table 6 Colorful Accent 2" w:uiPriority="51"/>
+    <w:lsdException w:name="Grid Table 7 Colorful Accent 2" w:uiPriority="52"/>
+    <w:lsdException w:name="Grid Table 1 Light Accent 3" w:uiPriority="46"/>
+    <w:lsdException w:name="Grid Table 2 Accent 3" w:uiPriority="47"/>
+    <w:lsdException w:name="Grid Table 3 Accent 3" w:uiPriority="48"/>
+    <w:lsdException w:name="Grid Table 4 Accent 3" w:uiPriority="49"/>
+    <w:lsdException w:name="Grid Table 5 Dark Accent 3" w:uiPriority="50"/>
+    <w:lsdException w:name="Grid Table 6 Colorful Accent 3" w:uiPriority="51"/>
+    <w:lsdException w:name="Grid Table 7 Colorful Accent 3" w:uiPriority="52"/>
+    <w:lsdException w:name="Grid Table 1 Light Accent 4" w:uiPriority="46"/>
+    <w:lsdException w:name="Grid Table 2 Accent 4" w:uiPriority="47"/>
+    <w:lsdException w:name="Grid Table 3 Accent 4" w:uiPriority="48"/>
+    <w:lsdException w:name="Grid Table 4 Accent 4" w:uiPriority="49"/>
+    <w:lsdException w:name="Grid Table 5 Dark Accent 4" w:uiPriority="50"/>
+    <w:lsdException w:name="Grid Table 6 Colorful Accent 4" w:uiPriority="51"/>
+    <w:lsdException w:name="Grid Table 7 Colorful Accent 4" w:uiPriority="52"/>
+    <w:lsdException w:name="Grid Table 1 Light Accent 5" w:uiPriority="46"/>
+    <w:lsdException w:name="Grid Table 2 Accent 5" w:uiPriority="47"/>
+    <w:lsdException w:name="Grid Table 3 Accent 5" w:uiPriority="48"/>
+    <w:lsdException w:name="Grid Table 4 Accent 5" w:uiPriority="49"/>
+    <w:lsdException w:name="Grid Table 5 Dark Accent 5" w:uiPriority="50"/>
+    <w:lsdException w:name="Grid Table 6 Colorful Accent 5" w:uiPriority="51"/>
+    <w:lsdException w:name="Grid Table 7 Colorful Accent 5" w:uiPriority="52"/>
+    <w:lsdException w:name="Grid Table 1 Light Accent 6" w:uiPriority="46"/>
+    <w:lsdException w:name="Grid Table 2 Accent 6" w:uiPriority="47"/>
+    <w:lsdException w:name="Grid Table 3 Accent 6" w:uiPriority="48"/>
+    <w:lsdException w:name="Grid Table 4 Accent 6" w:uiPriority="49"/>
+    <w:lsdException w:name="Grid Table 5 Dark Accent 6" w:uiPriority="50"/>
+    <w:lsdException w:name="Grid Table 6 Colorful Accent 6" w:uiPriority="51"/>
+    <w:lsdException w:name="Grid Table 7 Colorful Accent 6" w:uiPriority="52"/>
+    <w:lsdException w:name="List Table 1 Light" w:uiPriority="46"/>
+    <w:lsdException w:name="List Table 2" w:uiPriority="47"/>
+    <w:lsdException w:name="List Table 3" w:uiPriority="48"/>
+    <w:lsdException w:name="List Table 4" w:uiPriority="49"/>
+    <w:lsdException w:name="List Table 5 Dark" w:uiPriority="50"/>
+    <w:lsdException w:name="List Table 6 Colorful" w:uiPriority="51"/>
+    <w:lsdException w:name="List Table 7 Colorful" w:uiPriority="52"/>
+    <w:lsdException w:name="List Table 1 Light Accent 1" w:uiPriority="46"/>
+    <w:lsdException w:name="List Table 2 Accent 1" w:uiPriority="47"/>
+    <w:lsdException w:name="List Table 3 Accent 1" w:uiPriority="48"/>
+    <w:lsdException w:name="List Table 4 Accent 1" w:uiPriority="49"/>
+    <w:lsdException w:name="List Table 5 Dark Accent 1" w:uiPriority="50"/>
+    <w:lsdException w:name="List Table 6 Colorful Accent 1" w:uiPriority="51"/>
+    <w:lsdException w:name="List Table 7 Colorful Accent 1" w:uiPriority="52"/>
+    <w:lsdException w:name="List Table 1 Light Accent 2" w:uiPriority="46"/>
+    <w:lsdException w:name="List Table 2 Accent 2" w:uiPriority="47"/>
+    <w:lsdException w:name="List Table 3 Accent 2" w:uiPriority="48"/>
+    <w:lsdException w:name="List Table 4 Accent 2" w:uiPriority="49"/>
+    <w:lsdException w:name="List Table 5 Dark Accent 2" w:uiPriority="50"/>
+    <w:lsdException w:name="List Table 6 Colorful Accent 2" w:uiPriority="51"/>
+    <w:lsdException w:name="List Table 7 Colorful Accent 2" w:uiPriority="52"/>
+    <w:lsdException w:name="List Table 1 Light Accent 3" w:uiPriority="46"/>
+    <w:lsdException w:name="List Table 2 Accent 3" w:uiPriority="47"/>
+    <w:lsdException w:name="List Table 3 Accent 3" w:uiPriority="48"/>
+    <w:lsdException w:name="List Table 4 Accent 3" w:uiPriority="49"/>
+    <w:lsdException w:name="List Table 5 Dark Accent 3" w:uiPriority="50"/>
+    <w:lsdException w:name="List Table 6 Colorful Accent 3" w:uiPriority="51"/>
+    <w:lsdException w:name="List Table 7 Colorful Accent 3" w:uiPriority="52"/>
+    <w:lsdException w:name="List Table 1 Light Accent 4" w:uiPriority="46"/>
+    <w:lsdException w:name="List Table 2 Accent 4" w:uiPriority="47"/>
+    <w:lsdException w:name="List Table 3 Accent 4" w:uiPriority="48"/>
+    <w:lsdException w:name="List Table 4 Accent 4" w:uiPriority="49"/>
+    <w:lsdException w:name="List Table 5 Dark Accent 4" w:uiPriority="50"/>
+    <w:lsdException w:name="List Table 6 Colorful Accent 4" w:uiPriority="51"/>
+    <w:lsdException w:name="List Table 7 Colorful Accent 4" w:uiPriority="52"/>
+    <w:lsdException w:name="List Table 1 Light Accent 5" w:uiPriority="46"/>
+    <w:lsdException w:name="List Table 2 Accent 5" w:uiPriority="47"/>
+    <w:lsdException w:name="List Table 3 Accent 5" w:uiPriority="48"/>
+    <w:lsdException w:name="List Table 4 Accent 5" w:uiPriority="49"/>
+    <w:lsdException w:name="List Table 5 Dark Accent 5" w:uiPriority="50"/>
+    <w:lsdException w:name="List Table 6 Colorful Accent 5" w:uiPriority="51"/>
+    <w:lsdException w:name="List Table 7 Colorful Accent 5" w:uiPriority="52"/>
+    <w:lsdException w:name="List Table 1 Light Accent 6" w:uiPriority="46"/>
+    <w:lsdException w:name="List Table 2 Accent 6" w:uiPriority="47"/>
+    <w:lsdException w:name="List Table 3 Accent 6" w:uiPriority="48"/>
+    <w:lsdException w:name="List Table 4 Accent 6" w:uiPriority="49"/>
+    <w:lsdException w:name="List Table 5 Dark Accent 6" w:uiPriority="50"/>
+    <w:lsdException w:name="List Table 6 Colorful Accent 6" w:uiPriority="51"/>
+    <w:lsdException w:name="List Table 7 Colorful Accent 6" w:uiPriority="52"/>
+    <w:lsdException w:name="Mention" w:semiHidden="1" w:unhideWhenUsed="1"/>
   </w:latentStyles>
   <w:style w:type="paragraph" w:default="1" w:styleId="Normal">
     <w:name w:val="Normal"/>
@@ -20112,7 +20708,6 @@
     <w:uiPriority w:val="99"/>
     <w:semiHidden/>
     <w:unhideWhenUsed/>
-    <w:qFormat/>
     <w:tblPr>
       <w:tblInd w:w="0" w:type="dxa"/>
       <w:tblCellMar>
@@ -20626,7 +21221,7 @@
   <a:extraClrSchemeLst/>
   <a:extLst>
     <a:ext uri="{05A4C25C-085E-4340-85A3-A5531E510DB2}">
-      <thm15:themeFamily xmlns="" xmlns:thm15="http://schemas.microsoft.com/office/thememl/2012/main" name="Office Theme" id="{62F939B6-93AF-4DB8-9C6B-D6C7DFDC589F}" vid="{4A3C46E8-61CC-4603-A589-7422A47A8E4A}"/>
+      <thm15:themeFamily xmlns:thm15="http://schemas.microsoft.com/office/thememl/2012/main" name="Office Theme" id="{62F939B6-93AF-4DB8-9C6B-D6C7DFDC589F}" vid="{4A3C46E8-61CC-4603-A589-7422A47A8E4A}"/>
     </a:ext>
   </a:extLst>
 </a:theme>
@@ -20637,7 +21232,7 @@
 </file>
 
 <file path=customXml/itemProps1.xml><?xml version="1.0" encoding="utf-8"?>
-<ds:datastoreItem xmlns:ds="http://schemas.openxmlformats.org/officeDocument/2006/customXml" ds:itemID="{FDE86D67-1F7E-49F2-8B70-32D1564E7D66}">
+<ds:datastoreItem xmlns:ds="http://schemas.openxmlformats.org/officeDocument/2006/customXml" ds:itemID="{D2943F1F-CDE7-4E5B-BB38-2831A4454FBB}">
   <ds:schemaRefs>
     <ds:schemaRef ds:uri="http://schemas.openxmlformats.org/officeDocument/2006/bibliography"/>
   </ds:schemaRefs>

</xml_diff>

<commit_message>
:page_facing_up:  Rapport : Menu de jeu & GraphicsGale
Je termine le résumé en anglais
</commit_message>
<xml_diff>
--- a/Soutenances/RapportProjet/Rapport_Projet_Minimobile.docx
+++ b/Soutenances/RapportProjet/Rapport_Projet_Minimobile.docx
@@ -5584,6 +5584,8 @@
           <w:lang w:val="fr-FR"/>
         </w:rPr>
       </w:pPr>
+      <w:bookmarkStart w:id="0" w:name="_GoBack"/>
+      <w:bookmarkEnd w:id="0"/>
     </w:p>
     <w:p>
       <w:pPr>
@@ -5603,12 +5605,14 @@
         <w:rPr>
           <w:rFonts w:asciiTheme="minorHAnsi" w:hAnsiTheme="minorHAnsi"/>
           <w:b/>
-        </w:rPr>
-      </w:pPr>
-      <w:r>
-        <w:rPr>
-          <w:rFonts w:asciiTheme="minorHAnsi" w:hAnsiTheme="minorHAnsi"/>
-          <w:b/>
+          <w:lang w:val="fr-FR"/>
+        </w:rPr>
+      </w:pPr>
+      <w:r>
+        <w:rPr>
+          <w:rFonts w:asciiTheme="minorHAnsi" w:hAnsiTheme="minorHAnsi"/>
+          <w:b/>
+          <w:lang w:val="fr-FR"/>
         </w:rPr>
         <w:t>GraphicsGale</w:t>
       </w:r>
@@ -5616,39 +5620,110 @@
     <w:p>
       <w:pPr>
         <w:pStyle w:val="Default"/>
-        <w:rPr>
-          <w:b/>
-          <w:bCs/>
-          <w:sz w:val="26"/>
-          <w:szCs w:val="26"/>
-          <w:lang w:val="fr-FR"/>
-        </w:rPr>
-      </w:pPr>
-    </w:p>
-    <w:p>
-      <w:pPr>
-        <w:pStyle w:val="Default"/>
-      </w:pPr>
-      <w:r>
-        <w:rPr>
-          <w:b/>
-          <w:bCs/>
-          <w:sz w:val="26"/>
-          <w:szCs w:val="26"/>
-          <w:lang w:val="fr-FR"/>
-        </w:rPr>
-        <w:t>N</w:t>
-      </w:r>
-      <w:r>
-        <w:rPr>
-          <w:b/>
-          <w:bCs/>
-          <w:sz w:val="26"/>
-          <w:szCs w:val="26"/>
-          <w:lang w:val="fr-FR"/>
-        </w:rPr>
-        <w:t>AWHAL</w:t>
-      </w:r>
+        <w:ind w:firstLine="708"/>
+        <w:jc w:val="both"/>
+        <w:rPr>
+          <w:rFonts w:ascii="Calibri" w:hAnsi="Calibri"/>
+          <w:bCs/>
+          <w:lang w:val="fr-FR"/>
+        </w:rPr>
+      </w:pPr>
+      <w:r>
+        <w:rPr>
+          <w:rFonts w:ascii="Calibri" w:hAnsi="Calibri"/>
+          <w:bCs/>
+          <w:noProof/>
+          <w:lang w:val="fr-FR" w:eastAsia="fr-FR" w:bidi="ar-SA"/>
+        </w:rPr>
+        <w:drawing>
+          <wp:anchor distT="0" distB="0" distL="114300" distR="114300" simplePos="0" relativeHeight="251660288" behindDoc="0" locked="0" layoutInCell="1" allowOverlap="1" wp14:anchorId="579DB5B1" wp14:editId="58502329">
+            <wp:simplePos x="0" y="0"/>
+            <wp:positionH relativeFrom="column">
+              <wp:posOffset>-18415</wp:posOffset>
+            </wp:positionH>
+            <wp:positionV relativeFrom="paragraph">
+              <wp:posOffset>1351915</wp:posOffset>
+            </wp:positionV>
+            <wp:extent cx="5760720" cy="3767455"/>
+            <wp:effectExtent l="0" t="0" r="0" b="4445"/>
+            <wp:wrapTopAndBottom/>
+            <wp:docPr id="13" name="Image 13" descr="C:\Users\Nawhal\Documents\Boulot\IUT\2A\Projet Unity\PowerPoint\GraphicsGale.png"/>
+            <wp:cNvGraphicFramePr>
+              <a:graphicFrameLocks xmlns:a="http://schemas.openxmlformats.org/drawingml/2006/main" noChangeAspect="1"/>
+            </wp:cNvGraphicFramePr>
+            <a:graphic xmlns:a="http://schemas.openxmlformats.org/drawingml/2006/main">
+              <a:graphicData uri="http://schemas.openxmlformats.org/drawingml/2006/picture">
+                <pic:pic xmlns:pic="http://schemas.openxmlformats.org/drawingml/2006/picture">
+                  <pic:nvPicPr>
+                    <pic:cNvPr id="0" name="Picture 1" descr="C:\Users\Nawhal\Documents\Boulot\IUT\2A\Projet Unity\PowerPoint\GraphicsGale.png"/>
+                    <pic:cNvPicPr>
+                      <a:picLocks noChangeAspect="1" noChangeArrowheads="1"/>
+                    </pic:cNvPicPr>
+                  </pic:nvPicPr>
+                  <pic:blipFill>
+                    <a:blip r:embed="rId12">
+                      <a:extLst>
+                        <a:ext uri="{28A0092B-C50C-407E-A947-70E740481C1C}">
+                          <a14:useLocalDpi xmlns:a14="http://schemas.microsoft.com/office/drawing/2010/main" val="0"/>
+                        </a:ext>
+                      </a:extLst>
+                    </a:blip>
+                    <a:srcRect/>
+                    <a:stretch>
+                      <a:fillRect/>
+                    </a:stretch>
+                  </pic:blipFill>
+                  <pic:spPr bwMode="auto">
+                    <a:xfrm>
+                      <a:off x="0" y="0"/>
+                      <a:ext cx="5760720" cy="3767455"/>
+                    </a:xfrm>
+                    <a:prstGeom prst="rect">
+                      <a:avLst/>
+                    </a:prstGeom>
+                    <a:noFill/>
+                    <a:ln>
+                      <a:noFill/>
+                    </a:ln>
+                  </pic:spPr>
+                </pic:pic>
+              </a:graphicData>
+            </a:graphic>
+          </wp:anchor>
+        </w:drawing>
+      </w:r>
+      <w:r>
+        <w:rPr>
+          <w:rFonts w:ascii="Calibri" w:hAnsi="Calibri"/>
+          <w:bCs/>
+          <w:lang w:val="fr-FR"/>
+        </w:rPr>
+        <w:t>GraphicsGale est un logiciel très utilisé pour le PixelArt, forme de graphisme que nous avons choisi pour notre jeu. Il est particulièrement adapté à la création de Sprites, nom donné aux images utilisées dans les jeux vidéo principalement 2D. Il permet notamment de pré-visualiser l’animation de la Sprite pendant sa création, ce qui a nettement facilité la tâche, notamment dans la création d’animations comme celle du reflet sur la voiture, ou celle de l’interrupteur. L’interface de ce logiciel est facile à prendre en main, ce qui est parfait car la personne s’occupant du design est débutante dans le domaine.</w:t>
+      </w:r>
+    </w:p>
+    <w:p>
+      <w:pPr>
+        <w:pStyle w:val="Default"/>
+        <w:ind w:firstLine="708"/>
+        <w:jc w:val="both"/>
+        <w:rPr>
+          <w:rFonts w:ascii="Calibri" w:hAnsi="Calibri"/>
+          <w:bCs/>
+          <w:lang w:val="fr-FR"/>
+        </w:rPr>
+      </w:pPr>
+    </w:p>
+    <w:p>
+      <w:pPr>
+        <w:pStyle w:val="Default"/>
+        <w:ind w:firstLine="708"/>
+        <w:jc w:val="both"/>
+        <w:rPr>
+          <w:rFonts w:ascii="Calibri" w:hAnsi="Calibri"/>
+          <w:bCs/>
+          <w:lang w:val="fr-FR"/>
+        </w:rPr>
+      </w:pPr>
     </w:p>
     <w:p>
       <w:pPr>
@@ -5957,6 +6032,7 @@
           <w:szCs w:val="26"/>
           <w:lang w:val="fr-FR" w:eastAsia="fr-FR" w:bidi="ar-SA"/>
         </w:rPr>
+        <w:lastRenderedPageBreak/>
         <w:drawing>
           <wp:anchor distT="0" distB="0" distL="0" distR="0" simplePos="0" relativeHeight="251640832" behindDoc="0" locked="0" layoutInCell="1" allowOverlap="1">
             <wp:simplePos x="0" y="0"/>
@@ -5983,7 +6059,7 @@
                     </pic:cNvPicPr>
                   </pic:nvPicPr>
                   <pic:blipFill>
-                    <a:blip r:embed="rId12"/>
+                    <a:blip r:embed="rId13"/>
                     <a:stretch>
                       <a:fillRect/>
                     </a:stretch>
@@ -6212,7 +6288,7 @@
                     <pic:cNvPicPr/>
                   </pic:nvPicPr>
                   <pic:blipFill>
-                    <a:blip r:embed="rId13"/>
+                    <a:blip r:embed="rId14"/>
                     <a:stretch/>
                   </pic:blipFill>
                   <pic:spPr>
@@ -6542,7 +6618,7 @@
                     <pic:cNvPicPr/>
                   </pic:nvPicPr>
                   <pic:blipFill>
-                    <a:blip r:embed="rId14"/>
+                    <a:blip r:embed="rId15"/>
                     <a:srcRect t="3635" r="2474"/>
                     <a:stretch/>
                   </pic:blipFill>
@@ -6635,7 +6711,7 @@
                     <pic:cNvPicPr/>
                   </pic:nvPicPr>
                   <pic:blipFill>
-                    <a:blip r:embed="rId15"/>
+                    <a:blip r:embed="rId16"/>
                     <a:stretch/>
                   </pic:blipFill>
                   <pic:spPr>
@@ -7183,7 +7259,7 @@
                     </pic:cNvPicPr>
                   </pic:nvPicPr>
                   <pic:blipFill>
-                    <a:blip r:embed="rId16"/>
+                    <a:blip r:embed="rId17"/>
                     <a:srcRect/>
                     <a:stretch>
                       <a:fillRect/>
@@ -7916,7 +7992,7 @@
                     </pic:cNvPicPr>
                   </pic:nvPicPr>
                   <pic:blipFill>
-                    <a:blip r:embed="rId17" cstate="print"/>
+                    <a:blip r:embed="rId18" cstate="print"/>
                     <a:srcRect/>
                     <a:stretch>
                       <a:fillRect/>
@@ -7977,7 +8053,7 @@
                     </pic:cNvPicPr>
                   </pic:nvPicPr>
                   <pic:blipFill>
-                    <a:blip r:embed="rId18" cstate="print"/>
+                    <a:blip r:embed="rId19" cstate="print"/>
                     <a:srcRect/>
                     <a:stretch>
                       <a:fillRect/>
@@ -8033,78 +8109,6 @@
                 <pic:pic xmlns:pic="http://schemas.openxmlformats.org/drawingml/2006/picture">
                   <pic:nvPicPr>
                     <pic:cNvPr id="0" name="Picture 1" descr="C:\Users\Cedric\Desktop\Présentation\Image Generation\Generation phase1.jpg"/>
-                    <pic:cNvPicPr>
-                      <a:picLocks noChangeAspect="1" noChangeArrowheads="1"/>
-                    </pic:cNvPicPr>
-                  </pic:nvPicPr>
-                  <pic:blipFill>
-                    <a:blip r:embed="rId19" cstate="print"/>
-                    <a:srcRect/>
-                    <a:stretch>
-                      <a:fillRect/>
-                    </a:stretch>
-                  </pic:blipFill>
-                  <pic:spPr bwMode="auto">
-                    <a:xfrm>
-                      <a:off x="0" y="0"/>
-                      <a:ext cx="2105025" cy="1581150"/>
-                    </a:xfrm>
-                    <a:prstGeom prst="rect">
-                      <a:avLst/>
-                    </a:prstGeom>
-                    <a:noFill/>
-                    <a:ln w="9525">
-                      <a:noFill/>
-                      <a:miter lim="800000"/>
-                      <a:headEnd/>
-                      <a:tailEnd/>
-                    </a:ln>
-                  </pic:spPr>
-                </pic:pic>
-              </a:graphicData>
-            </a:graphic>
-          </wp:anchor>
-        </w:drawing>
-      </w:r>
-    </w:p>
-    <w:p>
-      <w:pPr>
-        <w:pStyle w:val="Default"/>
-        <w:jc w:val="both"/>
-        <w:rPr>
-          <w:rFonts w:asciiTheme="minorHAnsi" w:hAnsiTheme="minorHAnsi"/>
-          <w:bCs/>
-          <w:lang w:val="fr-FR"/>
-        </w:rPr>
-      </w:pPr>
-      <w:r>
-        <w:rPr>
-          <w:rFonts w:asciiTheme="minorHAnsi" w:hAnsiTheme="minorHAnsi"/>
-          <w:bCs/>
-          <w:noProof/>
-          <w:lang w:val="fr-FR" w:eastAsia="fr-FR" w:bidi="ar-SA"/>
-        </w:rPr>
-        <w:drawing>
-          <wp:anchor distT="0" distB="0" distL="114300" distR="114300" simplePos="0" relativeHeight="251671552" behindDoc="0" locked="0" layoutInCell="1" allowOverlap="1">
-            <wp:simplePos x="0" y="0"/>
-            <wp:positionH relativeFrom="column">
-              <wp:posOffset>4423410</wp:posOffset>
-            </wp:positionH>
-            <wp:positionV relativeFrom="paragraph">
-              <wp:posOffset>1972310</wp:posOffset>
-            </wp:positionV>
-            <wp:extent cx="2105025" cy="1581150"/>
-            <wp:effectExtent l="19050" t="0" r="9525" b="0"/>
-            <wp:wrapTopAndBottom/>
-            <wp:docPr id="37" name="Image 4" descr="C:\Users\Cedric\Desktop\Présentation\Image Generation\Generation phase4.jpg"/>
-            <wp:cNvGraphicFramePr>
-              <a:graphicFrameLocks xmlns:a="http://schemas.openxmlformats.org/drawingml/2006/main" noChangeAspect="1"/>
-            </wp:cNvGraphicFramePr>
-            <a:graphic xmlns:a="http://schemas.openxmlformats.org/drawingml/2006/main">
-              <a:graphicData uri="http://schemas.openxmlformats.org/drawingml/2006/picture">
-                <pic:pic xmlns:pic="http://schemas.openxmlformats.org/drawingml/2006/picture">
-                  <pic:nvPicPr>
-                    <pic:cNvPr id="0" name="Picture 4" descr="C:\Users\Cedric\Desktop\Présentation\Image Generation\Generation phase4.jpg"/>
                     <pic:cNvPicPr>
                       <a:picLocks noChangeAspect="1" noChangeArrowheads="1"/>
                     </pic:cNvPicPr>
@@ -8138,6 +8142,78 @@
           </wp:anchor>
         </w:drawing>
       </w:r>
+    </w:p>
+    <w:p>
+      <w:pPr>
+        <w:pStyle w:val="Default"/>
+        <w:jc w:val="both"/>
+        <w:rPr>
+          <w:rFonts w:asciiTheme="minorHAnsi" w:hAnsiTheme="minorHAnsi"/>
+          <w:bCs/>
+          <w:lang w:val="fr-FR"/>
+        </w:rPr>
+      </w:pPr>
+      <w:r>
+        <w:rPr>
+          <w:rFonts w:asciiTheme="minorHAnsi" w:hAnsiTheme="minorHAnsi"/>
+          <w:bCs/>
+          <w:noProof/>
+          <w:lang w:val="fr-FR" w:eastAsia="fr-FR" w:bidi="ar-SA"/>
+        </w:rPr>
+        <w:drawing>
+          <wp:anchor distT="0" distB="0" distL="114300" distR="114300" simplePos="0" relativeHeight="251671552" behindDoc="0" locked="0" layoutInCell="1" allowOverlap="1">
+            <wp:simplePos x="0" y="0"/>
+            <wp:positionH relativeFrom="column">
+              <wp:posOffset>4423410</wp:posOffset>
+            </wp:positionH>
+            <wp:positionV relativeFrom="paragraph">
+              <wp:posOffset>1972310</wp:posOffset>
+            </wp:positionV>
+            <wp:extent cx="2105025" cy="1581150"/>
+            <wp:effectExtent l="19050" t="0" r="9525" b="0"/>
+            <wp:wrapTopAndBottom/>
+            <wp:docPr id="37" name="Image 4" descr="C:\Users\Cedric\Desktop\Présentation\Image Generation\Generation phase4.jpg"/>
+            <wp:cNvGraphicFramePr>
+              <a:graphicFrameLocks xmlns:a="http://schemas.openxmlformats.org/drawingml/2006/main" noChangeAspect="1"/>
+            </wp:cNvGraphicFramePr>
+            <a:graphic xmlns:a="http://schemas.openxmlformats.org/drawingml/2006/main">
+              <a:graphicData uri="http://schemas.openxmlformats.org/drawingml/2006/picture">
+                <pic:pic xmlns:pic="http://schemas.openxmlformats.org/drawingml/2006/picture">
+                  <pic:nvPicPr>
+                    <pic:cNvPr id="0" name="Picture 4" descr="C:\Users\Cedric\Desktop\Présentation\Image Generation\Generation phase4.jpg"/>
+                    <pic:cNvPicPr>
+                      <a:picLocks noChangeAspect="1" noChangeArrowheads="1"/>
+                    </pic:cNvPicPr>
+                  </pic:nvPicPr>
+                  <pic:blipFill>
+                    <a:blip r:embed="rId21" cstate="print"/>
+                    <a:srcRect/>
+                    <a:stretch>
+                      <a:fillRect/>
+                    </a:stretch>
+                  </pic:blipFill>
+                  <pic:spPr bwMode="auto">
+                    <a:xfrm>
+                      <a:off x="0" y="0"/>
+                      <a:ext cx="2105025" cy="1581150"/>
+                    </a:xfrm>
+                    <a:prstGeom prst="rect">
+                      <a:avLst/>
+                    </a:prstGeom>
+                    <a:noFill/>
+                    <a:ln w="9525">
+                      <a:noFill/>
+                      <a:miter lim="800000"/>
+                      <a:headEnd/>
+                      <a:tailEnd/>
+                    </a:ln>
+                  </pic:spPr>
+                </pic:pic>
+              </a:graphicData>
+            </a:graphic>
+          </wp:anchor>
+        </w:drawing>
+      </w:r>
       <w:r>
         <w:rPr>
           <w:rFonts w:asciiTheme="minorHAnsi" w:hAnsiTheme="minorHAnsi"/>
@@ -8171,7 +8247,7 @@
                     </pic:cNvPicPr>
                   </pic:nvPicPr>
                   <pic:blipFill>
-                    <a:blip r:embed="rId21" cstate="print"/>
+                    <a:blip r:embed="rId22" cstate="print"/>
                     <a:srcRect/>
                     <a:stretch>
                       <a:fillRect/>
@@ -8876,7 +8952,7 @@
                     </pic:cNvPicPr>
                   </pic:nvPicPr>
                   <pic:blipFill>
-                    <a:blip r:embed="rId22"/>
+                    <a:blip r:embed="rId23"/>
                     <a:srcRect/>
                     <a:stretch>
                       <a:fillRect/>
@@ -10092,7 +10168,7 @@
                     </pic:cNvPicPr>
                   </pic:nvPicPr>
                   <pic:blipFill>
-                    <a:blip r:embed="rId23"/>
+                    <a:blip r:embed="rId24"/>
                     <a:srcRect/>
                     <a:stretch>
                       <a:fillRect/>
@@ -10252,8 +10328,6 @@
           <w:lang w:val="fr-FR"/>
         </w:rPr>
       </w:pPr>
-      <w:bookmarkStart w:id="0" w:name="_GoBack"/>
-      <w:bookmarkEnd w:id="0"/>
     </w:p>
     <w:p>
       <w:pPr>
@@ -10336,7 +10410,7 @@
                     <pic:cNvPicPr/>
                   </pic:nvPicPr>
                   <pic:blipFill>
-                    <a:blip r:embed="rId24" cstate="print">
+                    <a:blip r:embed="rId25" cstate="print">
                       <a:extLst>
                         <a:ext uri="{28A0092B-C50C-407E-A947-70E740481C1C}">
                           <a14:useLocalDpi xmlns:a14="http://schemas.microsoft.com/office/drawing/2010/main" val="0"/>
@@ -10563,6 +10637,36 @@
     <w:p>
       <w:pPr>
         <w:pStyle w:val="Default"/>
+        <w:ind w:firstLine="708"/>
+        <w:jc w:val="both"/>
+        <w:rPr>
+          <w:rFonts w:asciiTheme="minorHAnsi" w:hAnsiTheme="minorHAnsi"/>
+          <w:bCs/>
+          <w:szCs w:val="22"/>
+          <w:lang w:val="fr-FR"/>
+        </w:rPr>
+      </w:pPr>
+    </w:p>
+    <w:p>
+      <w:pPr>
+        <w:pStyle w:val="Default"/>
+        <w:ind w:firstLine="708"/>
+        <w:jc w:val="both"/>
+        <w:rPr>
+          <w:rFonts w:asciiTheme="minorHAnsi" w:hAnsiTheme="minorHAnsi"/>
+          <w:bCs/>
+          <w:szCs w:val="22"/>
+          <w:lang w:val="fr-FR"/>
+        </w:rPr>
+      </w:pPr>
+    </w:p>
+    <w:p>
+      <w:pPr>
+        <w:pStyle w:val="Default"/>
+        <w:numPr>
+          <w:ilvl w:val="4"/>
+          <w:numId w:val="15"/>
+        </w:numPr>
         <w:rPr>
           <w:b/>
           <w:bCs/>
@@ -10571,30 +10675,7 @@
           <w:lang w:val="fr-FR"/>
         </w:rPr>
       </w:pPr>
-    </w:p>
-    <w:p>
-      <w:pPr>
-        <w:pStyle w:val="Default"/>
-        <w:rPr>
-          <w:rFonts w:asciiTheme="minorHAnsi" w:hAnsiTheme="minorHAnsi"/>
-          <w:b/>
-          <w:bCs/>
-          <w:lang w:val="fr-FR"/>
-        </w:rPr>
-      </w:pPr>
-      <w:r>
-        <w:rPr>
-          <w:rFonts w:asciiTheme="minorHAnsi" w:hAnsiTheme="minorHAnsi"/>
-          <w:b/>
-          <w:bCs/>
-          <w:lang w:val="fr-FR"/>
-        </w:rPr>
-        <w:t>Menu de résolution d'énigme (dans les niveaux)</w:t>
-      </w:r>
-    </w:p>
-    <w:p>
-      <w:pPr>
-        <w:pStyle w:val="Default"/>
+      <w:r>
         <w:rPr>
           <w:b/>
           <w:bCs/>
@@ -10602,28 +10683,617 @@
           <w:szCs w:val="26"/>
           <w:lang w:val="fr-FR"/>
         </w:rPr>
-      </w:pPr>
-    </w:p>
-    <w:p>
-      <w:pPr>
-        <w:pStyle w:val="Default"/>
-        <w:rPr>
-          <w:b/>
-          <w:bCs/>
-          <w:sz w:val="26"/>
-          <w:szCs w:val="26"/>
-          <w:lang w:val="fr-FR"/>
-        </w:rPr>
-      </w:pPr>
-      <w:r>
-        <w:rPr>
-          <w:b/>
-          <w:bCs/>
-          <w:sz w:val="26"/>
-          <w:szCs w:val="26"/>
-          <w:lang w:val="fr-FR"/>
-        </w:rPr>
-        <w:t>NAWHAL</w:t>
+        <w:t>Menu de jeu</w:t>
+      </w:r>
+    </w:p>
+    <w:p>
+      <w:pPr>
+        <w:pStyle w:val="Default"/>
+        <w:rPr>
+          <w:rFonts w:asciiTheme="minorHAnsi" w:hAnsiTheme="minorHAnsi"/>
+          <w:bCs/>
+          <w:szCs w:val="22"/>
+          <w:lang w:val="fr-FR"/>
+        </w:rPr>
+      </w:pPr>
+    </w:p>
+    <w:p>
+      <w:pPr>
+        <w:pStyle w:val="Default"/>
+        <w:ind w:firstLine="708"/>
+        <w:jc w:val="both"/>
+        <w:rPr>
+          <w:rFonts w:asciiTheme="minorHAnsi" w:hAnsiTheme="minorHAnsi"/>
+          <w:bCs/>
+          <w:szCs w:val="22"/>
+          <w:lang w:val="fr-FR"/>
+        </w:rPr>
+      </w:pPr>
+      <w:r>
+        <w:rPr>
+          <w:noProof/>
+        </w:rPr>
+        <w:lastRenderedPageBreak/>
+        <w:pict>
+          <v:rect id="Rectangle 5" o:spid="_x0000_s1120" style="position:absolute;left:0;text-align:left;margin-left:301.4pt;margin-top:60.45pt;width:85.5pt;height:217.35pt;z-index:251761664;visibility:visible;mso-wrap-style:square;mso-width-percent:0;mso-height-percent:0;mso-wrap-distance-left:9pt;mso-wrap-distance-top:0;mso-wrap-distance-right:9pt;mso-wrap-distance-bottom:0;mso-position-horizontal:absolute;mso-position-horizontal-relative:text;mso-position-vertical:absolute;mso-position-vertical-relative:text;mso-width-percent:0;mso-height-percent:0;mso-width-relative:margin;mso-height-relative:margin;v-text-anchor:middle" o:gfxdata="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" filled="f" strokecolor="red" strokeweight="3pt"/>
+        </w:pict>
+      </w:r>
+      <w:r>
+        <w:rPr>
+          <w:rFonts w:asciiTheme="minorHAnsi" w:hAnsiTheme="minorHAnsi"/>
+          <w:bCs/>
+          <w:noProof/>
+          <w:szCs w:val="22"/>
+          <w:lang w:val="fr-FR" w:eastAsia="fr-FR" w:bidi="ar-SA"/>
+        </w:rPr>
+        <w:drawing>
+          <wp:anchor distT="0" distB="0" distL="114300" distR="114300" simplePos="0" relativeHeight="251655168" behindDoc="1" locked="0" layoutInCell="1" allowOverlap="1" wp14:anchorId="0B73300E" wp14:editId="5D072F26">
+            <wp:simplePos x="0" y="0"/>
+            <wp:positionH relativeFrom="column">
+              <wp:posOffset>816287</wp:posOffset>
+            </wp:positionH>
+            <wp:positionV relativeFrom="paragraph">
+              <wp:posOffset>767680</wp:posOffset>
+            </wp:positionV>
+            <wp:extent cx="4096385" cy="3162300"/>
+            <wp:effectExtent l="0" t="0" r="0" b="0"/>
+            <wp:wrapTopAndBottom/>
+            <wp:docPr id="7" name="Image 7"/>
+            <wp:cNvGraphicFramePr>
+              <a:graphicFrameLocks xmlns:a="http://schemas.openxmlformats.org/drawingml/2006/main" noChangeAspect="1"/>
+            </wp:cNvGraphicFramePr>
+            <a:graphic xmlns:a="http://schemas.openxmlformats.org/drawingml/2006/main">
+              <a:graphicData uri="http://schemas.openxmlformats.org/drawingml/2006/picture">
+                <pic:pic xmlns:pic="http://schemas.openxmlformats.org/drawingml/2006/picture">
+                  <pic:nvPicPr>
+                    <pic:cNvPr id="2" name="Capture Menu 1.png"/>
+                    <pic:cNvPicPr/>
+                  </pic:nvPicPr>
+                  <pic:blipFill>
+                    <a:blip r:embed="rId26" cstate="print">
+                      <a:extLst>
+                        <a:ext uri="{28A0092B-C50C-407E-A947-70E740481C1C}">
+                          <a14:useLocalDpi xmlns:a14="http://schemas.microsoft.com/office/drawing/2010/main" val="0"/>
+                        </a:ext>
+                      </a:extLst>
+                    </a:blip>
+                    <a:stretch>
+                      <a:fillRect/>
+                    </a:stretch>
+                  </pic:blipFill>
+                  <pic:spPr>
+                    <a:xfrm>
+                      <a:off x="0" y="0"/>
+                      <a:ext cx="4096385" cy="3162300"/>
+                    </a:xfrm>
+                    <a:prstGeom prst="rect">
+                      <a:avLst/>
+                    </a:prstGeom>
+                  </pic:spPr>
+                </pic:pic>
+              </a:graphicData>
+            </a:graphic>
+            <wp14:sizeRelH relativeFrom="margin">
+              <wp14:pctWidth>0</wp14:pctWidth>
+            </wp14:sizeRelH>
+            <wp14:sizeRelV relativeFrom="margin">
+              <wp14:pctHeight>0</wp14:pctHeight>
+            </wp14:sizeRelV>
+          </wp:anchor>
+        </w:drawing>
+      </w:r>
+      <w:r>
+        <w:rPr>
+          <w:rFonts w:asciiTheme="minorHAnsi" w:hAnsiTheme="minorHAnsi"/>
+          <w:bCs/>
+          <w:szCs w:val="22"/>
+          <w:lang w:val="fr-FR"/>
+        </w:rPr>
+        <w:t>Ce que l’on appelle menu du jeu est la barre latérale présente en jeu qui permet à l’utilisateur de choisir et poser les éléments de mouvement : flèches et saut. Elle est composée de 5 boutons, un par élément de mouvement, à côté desquelles sont affichés les nombres d’éléments que le joueur peut encore poser sur le jeu.</w:t>
+      </w:r>
+    </w:p>
+    <w:p>
+      <w:pPr>
+        <w:pStyle w:val="Default"/>
+        <w:ind w:firstLine="708"/>
+        <w:jc w:val="both"/>
+        <w:rPr>
+          <w:rFonts w:asciiTheme="minorHAnsi" w:hAnsiTheme="minorHAnsi"/>
+          <w:bCs/>
+          <w:szCs w:val="22"/>
+          <w:lang w:val="fr-FR"/>
+        </w:rPr>
+      </w:pPr>
+      <w:r>
+        <w:rPr>
+          <w:rFonts w:asciiTheme="minorHAnsi" w:hAnsiTheme="minorHAnsi"/>
+          <w:bCs/>
+          <w:noProof/>
+          <w:szCs w:val="22"/>
+          <w:lang w:val="fr-FR" w:eastAsia="fr-FR" w:bidi="ar-SA"/>
+        </w:rPr>
+        <w:t xml:space="preserve"> </w:t>
+      </w:r>
+    </w:p>
+    <w:p>
+      <w:pPr>
+        <w:pStyle w:val="Default"/>
+        <w:ind w:firstLine="708"/>
+        <w:jc w:val="both"/>
+        <w:rPr>
+          <w:rFonts w:asciiTheme="minorHAnsi" w:hAnsiTheme="minorHAnsi"/>
+          <w:bCs/>
+          <w:szCs w:val="22"/>
+          <w:lang w:val="fr-FR"/>
+        </w:rPr>
+      </w:pPr>
+      <w:r>
+        <w:rPr>
+          <w:rFonts w:asciiTheme="minorHAnsi" w:hAnsiTheme="minorHAnsi"/>
+          <w:bCs/>
+          <w:szCs w:val="22"/>
+          <w:lang w:val="fr-FR"/>
+        </w:rPr>
+        <w:t>Il est facile à prendre en main : si l’on veut poser un élément de mouvement dans le jeu, il suffit de faire glisser son doigt du bouton de l’élément que l’on veut à la case où on veut poser notre élément. Si on change d’avis et que l’on veut enlever un élément de mouvement du jeu, il suffit de le glisser vers le bouton du menu qui lui correspond et il disparait.</w:t>
+      </w:r>
+    </w:p>
+    <w:p>
+      <w:pPr>
+        <w:pStyle w:val="Default"/>
+        <w:ind w:firstLine="708"/>
+        <w:jc w:val="both"/>
+        <w:rPr>
+          <w:rFonts w:asciiTheme="minorHAnsi" w:hAnsiTheme="minorHAnsi"/>
+          <w:bCs/>
+          <w:szCs w:val="22"/>
+          <w:lang w:val="fr-FR"/>
+        </w:rPr>
+      </w:pPr>
+    </w:p>
+    <w:p>
+      <w:pPr>
+        <w:pStyle w:val="Default"/>
+        <w:ind w:firstLine="708"/>
+        <w:jc w:val="both"/>
+        <w:rPr>
+          <w:rFonts w:asciiTheme="minorHAnsi" w:hAnsiTheme="minorHAnsi"/>
+          <w:bCs/>
+          <w:szCs w:val="22"/>
+          <w:lang w:val="fr-FR"/>
+        </w:rPr>
+      </w:pPr>
+      <w:r>
+        <w:rPr>
+          <w:rFonts w:asciiTheme="minorHAnsi" w:hAnsiTheme="minorHAnsi"/>
+          <w:bCs/>
+          <w:szCs w:val="22"/>
+          <w:lang w:val="fr-FR"/>
+        </w:rPr>
+        <w:t>Malgré son apparente facilité, l’implémentation du menu a posé un problème principal : l’interaction UI / non-UI.</w:t>
+      </w:r>
+    </w:p>
+    <w:p>
+      <w:pPr>
+        <w:pStyle w:val="Default"/>
+        <w:ind w:firstLine="708"/>
+        <w:jc w:val="both"/>
+        <w:rPr>
+          <w:rFonts w:asciiTheme="minorHAnsi" w:hAnsiTheme="minorHAnsi"/>
+          <w:bCs/>
+          <w:szCs w:val="22"/>
+          <w:lang w:val="fr-FR"/>
+        </w:rPr>
+      </w:pPr>
+    </w:p>
+    <w:p>
+      <w:pPr>
+        <w:pStyle w:val="Default"/>
+        <w:ind w:firstLine="708"/>
+        <w:jc w:val="both"/>
+        <w:rPr>
+          <w:rFonts w:asciiTheme="minorHAnsi" w:hAnsiTheme="minorHAnsi"/>
+          <w:bCs/>
+          <w:szCs w:val="22"/>
+          <w:lang w:val="fr-FR"/>
+        </w:rPr>
+      </w:pPr>
+      <w:r>
+        <w:rPr>
+          <w:rFonts w:asciiTheme="minorHAnsi" w:hAnsiTheme="minorHAnsi"/>
+          <w:bCs/>
+          <w:szCs w:val="22"/>
+          <w:lang w:val="fr-FR"/>
+        </w:rPr>
+        <w:t>Sur Unity, nous disposons de plusieurs plans pour poser nos objets. Un objet dit UI, User Interface, est un objet qui se situe sur le plan UI. Sur ce plan, les objets ne bougent pas avec la caméra. Ce plan est très utilisé que ce soit pour avoir une barre de vie ou pour avoir certains boutons accessibles en tout temps à partir de la vue de jeu. Tout objet n’appartenant pas à ce plan est alors appelé non-UI.</w:t>
+      </w:r>
+    </w:p>
+    <w:p>
+      <w:pPr>
+        <w:pStyle w:val="Default"/>
+        <w:ind w:firstLine="708"/>
+        <w:jc w:val="both"/>
+        <w:rPr>
+          <w:rFonts w:asciiTheme="minorHAnsi" w:hAnsiTheme="minorHAnsi"/>
+          <w:bCs/>
+          <w:szCs w:val="22"/>
+          <w:lang w:val="fr-FR"/>
+        </w:rPr>
+      </w:pPr>
+    </w:p>
+    <w:p>
+      <w:pPr>
+        <w:pStyle w:val="Default"/>
+        <w:ind w:firstLine="708"/>
+        <w:jc w:val="both"/>
+        <w:rPr>
+          <w:rFonts w:asciiTheme="minorHAnsi" w:hAnsiTheme="minorHAnsi"/>
+          <w:bCs/>
+          <w:szCs w:val="22"/>
+          <w:lang w:val="fr-FR"/>
+        </w:rPr>
+      </w:pPr>
+      <w:r>
+        <w:rPr>
+          <w:rFonts w:asciiTheme="minorHAnsi" w:hAnsiTheme="minorHAnsi"/>
+          <w:bCs/>
+          <w:szCs w:val="22"/>
+          <w:lang w:val="fr-FR"/>
+        </w:rPr>
+        <w:t>Pour revenir à notre menu de jeu, ce dernier est un objet UI, car si la carte de jeu est plus grande que l’écran ou que le joueur veut zoomer, le menu ne doit pas bouger. Cependant, le menu doit générer des éléments de mouvements non-UI car, eux, doivent être zoomés et bougés si l’utilisateur zoome et bouge la carte. C’est ici qu’apparaît le problème de l’interaction UI / non-UI.</w:t>
+      </w:r>
+    </w:p>
+    <w:p>
+      <w:pPr>
+        <w:pStyle w:val="Default"/>
+        <w:ind w:firstLine="708"/>
+        <w:jc w:val="both"/>
+        <w:rPr>
+          <w:rFonts w:asciiTheme="minorHAnsi" w:hAnsiTheme="minorHAnsi"/>
+          <w:bCs/>
+          <w:szCs w:val="22"/>
+          <w:lang w:val="fr-FR"/>
+        </w:rPr>
+      </w:pPr>
+    </w:p>
+    <w:p>
+      <w:pPr>
+        <w:pStyle w:val="Default"/>
+        <w:ind w:firstLine="708"/>
+        <w:jc w:val="both"/>
+        <w:rPr>
+          <w:rFonts w:asciiTheme="minorHAnsi" w:hAnsiTheme="minorHAnsi"/>
+          <w:bCs/>
+          <w:szCs w:val="22"/>
+          <w:lang w:val="fr-FR"/>
+        </w:rPr>
+      </w:pPr>
+      <w:r>
+        <w:rPr>
+          <w:rFonts w:asciiTheme="minorHAnsi" w:hAnsiTheme="minorHAnsi"/>
+          <w:bCs/>
+          <w:szCs w:val="22"/>
+          <w:lang w:val="fr-FR"/>
+        </w:rPr>
+        <w:t xml:space="preserve">Ce qui rend cette interaction difficile est qu’il n’est pas possible de passer un objet d’un plan à l’autre. En effet, les éléments UI ont un élément de positionnement RectTransform différent de l’élément de positionnement Transform des autres éléments, car contrairement aux autres c’est par rapport à l’écran et non au monde qu’ils doivent se </w:t>
+      </w:r>
+      <w:r>
+        <w:rPr>
+          <w:rFonts w:asciiTheme="minorHAnsi" w:hAnsiTheme="minorHAnsi"/>
+          <w:bCs/>
+          <w:szCs w:val="22"/>
+          <w:lang w:val="fr-FR"/>
+        </w:rPr>
+        <w:lastRenderedPageBreak/>
+        <w:t>placer. On ne peut transformer l’un en l’autre, on ne peut donc pas transformer un élément UI en non-UI et vice-versa. C’est pourquoi il est impossible de passer des éléments entre le plan UI et les autres. Ceci empêche également la plupart des évènements de passer entre un plan et l’autre, rendant l’interaction entre les deux plans très compliquée.</w:t>
+      </w:r>
+    </w:p>
+    <w:p>
+      <w:pPr>
+        <w:pStyle w:val="Default"/>
+        <w:ind w:firstLine="708"/>
+        <w:jc w:val="both"/>
+        <w:rPr>
+          <w:rFonts w:asciiTheme="minorHAnsi" w:hAnsiTheme="minorHAnsi"/>
+          <w:bCs/>
+          <w:szCs w:val="22"/>
+          <w:lang w:val="fr-FR"/>
+        </w:rPr>
+      </w:pPr>
+    </w:p>
+    <w:p>
+      <w:pPr>
+        <w:pStyle w:val="Default"/>
+        <w:ind w:firstLine="708"/>
+        <w:jc w:val="both"/>
+        <w:rPr>
+          <w:rFonts w:asciiTheme="minorHAnsi" w:hAnsiTheme="minorHAnsi"/>
+          <w:bCs/>
+          <w:szCs w:val="22"/>
+          <w:lang w:val="fr-FR"/>
+        </w:rPr>
+      </w:pPr>
+      <w:r>
+        <w:rPr>
+          <w:rFonts w:asciiTheme="minorHAnsi" w:hAnsiTheme="minorHAnsi"/>
+          <w:bCs/>
+          <w:szCs w:val="22"/>
+          <w:lang w:val="fr-FR"/>
+        </w:rPr>
+        <w:t>Dans notre première implémentation de menu, nous contournions le problème en ne passant pas par des évènements entre le menu et les éléments de mouvement mais entre le doigt et les éléments puis entre le doigt et le menu. Pour glisser un élément du jeu au menu, nous faisions comme suit :</w:t>
+      </w:r>
+    </w:p>
+    <w:p>
+      <w:pPr>
+        <w:pStyle w:val="Default"/>
+        <w:numPr>
+          <w:ilvl w:val="0"/>
+          <w:numId w:val="22"/>
+        </w:numPr>
+        <w:jc w:val="both"/>
+        <w:rPr>
+          <w:rFonts w:asciiTheme="minorHAnsi" w:hAnsiTheme="minorHAnsi"/>
+          <w:bCs/>
+          <w:szCs w:val="22"/>
+          <w:lang w:val="fr-FR"/>
+        </w:rPr>
+      </w:pPr>
+      <w:r>
+        <w:rPr>
+          <w:rFonts w:asciiTheme="minorHAnsi" w:hAnsiTheme="minorHAnsi"/>
+          <w:bCs/>
+          <w:szCs w:val="22"/>
+          <w:lang w:val="fr-FR"/>
+        </w:rPr>
+        <w:t>Quand un élément commence à se faire glisser par un doigt, il l’indique au menu.</w:t>
+      </w:r>
+    </w:p>
+    <w:p>
+      <w:pPr>
+        <w:pStyle w:val="Default"/>
+        <w:numPr>
+          <w:ilvl w:val="0"/>
+          <w:numId w:val="22"/>
+        </w:numPr>
+        <w:jc w:val="both"/>
+        <w:rPr>
+          <w:rFonts w:asciiTheme="minorHAnsi" w:hAnsiTheme="minorHAnsi"/>
+          <w:bCs/>
+          <w:szCs w:val="22"/>
+          <w:lang w:val="fr-FR"/>
+        </w:rPr>
+      </w:pPr>
+      <w:r>
+        <w:rPr>
+          <w:rFonts w:asciiTheme="minorHAnsi" w:hAnsiTheme="minorHAnsi"/>
+          <w:bCs/>
+          <w:szCs w:val="22"/>
+          <w:lang w:val="fr-FR"/>
+        </w:rPr>
+        <w:t>Si le doigt passe sur le menu et qu’un élément se fait glisser, le menu dit à l’élément de s’autodétruire.</w:t>
+      </w:r>
+    </w:p>
+    <w:p>
+      <w:pPr>
+        <w:pStyle w:val="Default"/>
+        <w:numPr>
+          <w:ilvl w:val="0"/>
+          <w:numId w:val="22"/>
+        </w:numPr>
+        <w:jc w:val="both"/>
+        <w:rPr>
+          <w:rFonts w:asciiTheme="minorHAnsi" w:hAnsiTheme="minorHAnsi"/>
+          <w:bCs/>
+          <w:szCs w:val="22"/>
+          <w:lang w:val="fr-FR"/>
+        </w:rPr>
+      </w:pPr>
+      <w:r>
+        <w:rPr>
+          <w:rFonts w:asciiTheme="minorHAnsi" w:hAnsiTheme="minorHAnsi"/>
+          <w:bCs/>
+          <w:szCs w:val="22"/>
+          <w:lang w:val="fr-FR"/>
+        </w:rPr>
+        <w:t>Le menu trouve le texte correspondant à l’objet et augmente le compte d’éléments.</w:t>
+      </w:r>
+    </w:p>
+    <w:p>
+      <w:pPr>
+        <w:pStyle w:val="Default"/>
+        <w:ind w:left="360"/>
+        <w:jc w:val="both"/>
+        <w:rPr>
+          <w:rFonts w:asciiTheme="minorHAnsi" w:hAnsiTheme="minorHAnsi"/>
+          <w:bCs/>
+          <w:szCs w:val="22"/>
+          <w:lang w:val="fr-FR"/>
+        </w:rPr>
+      </w:pPr>
+    </w:p>
+    <w:p>
+      <w:pPr>
+        <w:pStyle w:val="Default"/>
+        <w:ind w:firstLine="360"/>
+        <w:jc w:val="both"/>
+        <w:rPr>
+          <w:rFonts w:asciiTheme="minorHAnsi" w:hAnsiTheme="minorHAnsi"/>
+          <w:bCs/>
+          <w:szCs w:val="22"/>
+          <w:lang w:val="fr-FR"/>
+        </w:rPr>
+      </w:pPr>
+      <w:r>
+        <w:rPr>
+          <w:rFonts w:asciiTheme="minorHAnsi" w:hAnsiTheme="minorHAnsi"/>
+          <w:bCs/>
+          <w:szCs w:val="22"/>
+          <w:lang w:val="fr-FR"/>
+        </w:rPr>
+        <w:t>Le problème de cette implémentation était que n’importe quelle classe pouvait faire croire qu’un élément se faisait glisser et ce défaut d’</w:t>
+      </w:r>
+      <w:r>
+        <w:rPr>
+          <w:rFonts w:asciiTheme="minorHAnsi" w:hAnsiTheme="minorHAnsi"/>
+          <w:bCs/>
+          <w:i/>
+          <w:color w:val="FF0000"/>
+          <w:szCs w:val="22"/>
+          <w:lang w:val="fr-FR"/>
+        </w:rPr>
+        <w:t>encapsulation</w:t>
+      </w:r>
+      <w:r>
+        <w:rPr>
+          <w:rFonts w:asciiTheme="minorHAnsi" w:hAnsiTheme="minorHAnsi"/>
+          <w:bCs/>
+          <w:szCs w:val="22"/>
+          <w:lang w:val="fr-FR"/>
+        </w:rPr>
+        <w:t xml:space="preserve"> pouvait résulter en des destructions d’éléments de mouvements sans raisons apparentes.</w:t>
+      </w:r>
+    </w:p>
+    <w:p>
+      <w:pPr>
+        <w:pStyle w:val="Default"/>
+        <w:ind w:firstLine="708"/>
+        <w:jc w:val="both"/>
+        <w:rPr>
+          <w:rFonts w:asciiTheme="minorHAnsi" w:hAnsiTheme="minorHAnsi"/>
+          <w:bCs/>
+          <w:szCs w:val="22"/>
+          <w:lang w:val="fr-FR"/>
+        </w:rPr>
+      </w:pPr>
+    </w:p>
+    <w:p>
+      <w:pPr>
+        <w:pStyle w:val="Default"/>
+        <w:ind w:firstLine="708"/>
+        <w:jc w:val="both"/>
+        <w:rPr>
+          <w:rFonts w:asciiTheme="minorHAnsi" w:hAnsiTheme="minorHAnsi"/>
+          <w:bCs/>
+          <w:szCs w:val="22"/>
+          <w:lang w:val="fr-FR"/>
+        </w:rPr>
+      </w:pPr>
+      <w:r>
+        <w:rPr>
+          <w:rFonts w:asciiTheme="minorHAnsi" w:hAnsiTheme="minorHAnsi"/>
+          <w:bCs/>
+          <w:szCs w:val="22"/>
+          <w:lang w:val="fr-FR"/>
+        </w:rPr>
+        <w:t>Nous avons alors pris une toute autre approche. À présent, le menu en lui-même est purement visuel car c’est les boutons qui gèrent le menu à présent. Chaque bouton du menu a un fonctionnement décrit dans le script MenuButton. Chaque MenuButton est associé à un élément de mouvement, que ce soit une des flèches ou le saut. Ces MenuButton sont équipés de Collider2D, élément permettant de détecter les collisions avec d’autres objets. Le déroulement est donc celui-ci :</w:t>
+      </w:r>
+    </w:p>
+    <w:p>
+      <w:pPr>
+        <w:pStyle w:val="Default"/>
+        <w:numPr>
+          <w:ilvl w:val="0"/>
+          <w:numId w:val="23"/>
+        </w:numPr>
+        <w:jc w:val="both"/>
+        <w:rPr>
+          <w:rFonts w:asciiTheme="minorHAnsi" w:hAnsiTheme="minorHAnsi"/>
+          <w:bCs/>
+          <w:szCs w:val="22"/>
+          <w:lang w:val="fr-FR"/>
+        </w:rPr>
+      </w:pPr>
+      <w:r>
+        <w:rPr>
+          <w:rFonts w:asciiTheme="minorHAnsi" w:hAnsiTheme="minorHAnsi"/>
+          <w:bCs/>
+          <w:szCs w:val="22"/>
+          <w:lang w:val="fr-FR"/>
+        </w:rPr>
+        <w:t>Un objet équipé d’un Collider2D a une collision avec le Collider2D du MenuButton.</w:t>
+      </w:r>
+    </w:p>
+    <w:p>
+      <w:pPr>
+        <w:pStyle w:val="Default"/>
+        <w:numPr>
+          <w:ilvl w:val="0"/>
+          <w:numId w:val="23"/>
+        </w:numPr>
+        <w:jc w:val="both"/>
+        <w:rPr>
+          <w:rFonts w:asciiTheme="minorHAnsi" w:hAnsiTheme="minorHAnsi"/>
+          <w:bCs/>
+          <w:szCs w:val="22"/>
+          <w:lang w:val="fr-FR"/>
+        </w:rPr>
+      </w:pPr>
+      <w:r>
+        <w:rPr>
+          <w:rFonts w:asciiTheme="minorHAnsi" w:hAnsiTheme="minorHAnsi"/>
+          <w:bCs/>
+          <w:szCs w:val="22"/>
+          <w:lang w:val="fr-FR"/>
+        </w:rPr>
+        <w:t>Le MenuButton vérifie que ce soit l’élément de mouvement qui lui soit associé, si ce n’est pas le cas il ne fait rien.</w:t>
+      </w:r>
+    </w:p>
+    <w:p>
+      <w:pPr>
+        <w:pStyle w:val="Default"/>
+        <w:numPr>
+          <w:ilvl w:val="0"/>
+          <w:numId w:val="23"/>
+        </w:numPr>
+        <w:jc w:val="both"/>
+        <w:rPr>
+          <w:rFonts w:asciiTheme="minorHAnsi" w:hAnsiTheme="minorHAnsi"/>
+          <w:bCs/>
+          <w:szCs w:val="22"/>
+          <w:lang w:val="fr-FR"/>
+        </w:rPr>
+      </w:pPr>
+      <w:r>
+        <w:rPr>
+          <w:rFonts w:asciiTheme="minorHAnsi" w:hAnsiTheme="minorHAnsi"/>
+          <w:bCs/>
+          <w:szCs w:val="22"/>
+          <w:lang w:val="fr-FR"/>
+        </w:rPr>
+        <w:t>Le MenuButton dit à l’élément de s’autodétruire et augmente le compte d’élément qui lui est associé.</w:t>
+      </w:r>
+    </w:p>
+    <w:p>
+      <w:pPr>
+        <w:pStyle w:val="Default"/>
+        <w:jc w:val="both"/>
+        <w:rPr>
+          <w:rFonts w:asciiTheme="minorHAnsi" w:hAnsiTheme="minorHAnsi"/>
+          <w:bCs/>
+          <w:szCs w:val="22"/>
+          <w:lang w:val="fr-FR"/>
+        </w:rPr>
+      </w:pPr>
+    </w:p>
+    <w:p>
+      <w:pPr>
+        <w:pStyle w:val="Default"/>
+        <w:ind w:firstLine="360"/>
+        <w:jc w:val="both"/>
+        <w:rPr>
+          <w:rFonts w:asciiTheme="minorHAnsi" w:hAnsiTheme="minorHAnsi"/>
+          <w:bCs/>
+          <w:szCs w:val="22"/>
+          <w:lang w:val="fr-FR"/>
+        </w:rPr>
+      </w:pPr>
+      <w:r>
+        <w:rPr>
+          <w:rFonts w:asciiTheme="minorHAnsi" w:hAnsiTheme="minorHAnsi"/>
+          <w:bCs/>
+          <w:szCs w:val="22"/>
+          <w:lang w:val="fr-FR"/>
+        </w:rPr>
+        <w:t>Pour ce qui est de faire glisser un élément de mouvement du menu de jeu à la carte, nous bravons la difficulté d’une autre manière. Nous avons créé un élément UI déplaçable pour chacun des éléments de mouvement. A chaque fois qu’il reste un élément ou plus de disponible dans le menu, un de ces éléments UI déplaçable est généré au-dessus du MenuButton correspondant. Ainsi, le joueur doit juste déplacer cette élément UI là où il veut son élément de mouvement, et l’élément UI déplaçable génèrera cet élément de mouvement avant de s’autodétruire.</w:t>
       </w:r>
     </w:p>
     <w:p>
@@ -10765,7 +11435,17 @@
           <w:szCs w:val="22"/>
           <w:lang w:val="fr-FR"/>
         </w:rPr>
-        <w:t>On appel "Joueur" l'avatar de l'utilisateur (voiture) qui se déplace sur la carte. Il est composé de 3 grandes entités: une qui le représente graphiquement (classe Player), une qui s'occupe de gérer ses déplacements (classe PlayerMovementController) et une dernière dont le rôle est de détecter les éléments qui se trouve</w:t>
+        <w:t xml:space="preserve">On appel "Joueur" l'avatar de l'utilisateur (voiture) qui se déplace sur la carte. Il est composé de 3 grandes entités: une qui le représente graphiquement (classe Player), une qui </w:t>
+      </w:r>
+      <w:r>
+        <w:rPr>
+          <w:rFonts w:asciiTheme="minorHAnsi" w:hAnsiTheme="minorHAnsi"/>
+          <w:bCs/>
+          <w:szCs w:val="22"/>
+          <w:lang w:val="fr-FR"/>
+        </w:rPr>
+        <w:lastRenderedPageBreak/>
+        <w:t>s'occupe de gérer ses déplacements (classe PlayerMovementController) et une dernière dont le rôle est de détecter les éléments qui se trouve</w:t>
       </w:r>
       <w:r>
         <w:rPr>
@@ -10925,7 +11605,7 @@
                     </pic:cNvPicPr>
                   </pic:nvPicPr>
                   <pic:blipFill>
-                    <a:blip r:embed="rId25"/>
+                    <a:blip r:embed="rId27"/>
                     <a:srcRect/>
                     <a:stretch>
                       <a:fillRect/>
@@ -12278,15 +12958,7 @@
           <w:rFonts w:asciiTheme="minorHAnsi" w:hAnsiTheme="minorHAnsi"/>
           <w:lang w:val="fr-FR"/>
         </w:rPr>
-        <w:t xml:space="preserve">Les "Death Elements" sont des éléments entrainant la mort du joueur lors de sa </w:t>
-      </w:r>
-      <w:r>
-        <w:rPr>
-          <w:rFonts w:asciiTheme="minorHAnsi" w:hAnsiTheme="minorHAnsi"/>
-          <w:lang w:val="fr-FR"/>
-        </w:rPr>
-        <w:lastRenderedPageBreak/>
-        <w:t xml:space="preserve">collision avec eux. Ils peuvent être à la fois </w:t>
+        <w:t xml:space="preserve">Les "Death Elements" sont des éléments entrainant la mort du joueur lors de sa collision avec eux. Ils peuvent être à la fois </w:t>
       </w:r>
       <w:r>
         <w:rPr>
@@ -12337,7 +13009,7 @@
                     </pic:cNvPicPr>
                   </pic:nvPicPr>
                   <pic:blipFill>
-                    <a:blip r:embed="rId26"/>
+                    <a:blip r:embed="rId28"/>
                     <a:srcRect/>
                     <a:stretch>
                       <a:fillRect/>
@@ -12378,6 +13050,7 @@
           <w:noProof/>
           <w:lang w:val="fr-FR" w:eastAsia="fr-FR" w:bidi="ar-SA"/>
         </w:rPr>
+        <w:lastRenderedPageBreak/>
         <w:drawing>
           <wp:anchor distT="0" distB="0" distL="114300" distR="114300" simplePos="0" relativeHeight="251713536" behindDoc="0" locked="0" layoutInCell="1" allowOverlap="1">
             <wp:simplePos x="0" y="0"/>
@@ -12399,120 +13072,6 @@
                 <pic:pic xmlns:pic="http://schemas.openxmlformats.org/drawingml/2006/picture">
                   <pic:nvPicPr>
                     <pic:cNvPr id="0" name="Picture 2" descr="C:\Users\Cedric\Desktop\PuzzleGameProject\Assets\Resources\Water.png"/>
-                    <pic:cNvPicPr>
-                      <a:picLocks noChangeAspect="1" noChangeArrowheads="1"/>
-                    </pic:cNvPicPr>
-                  </pic:nvPicPr>
-                  <pic:blipFill>
-                    <a:blip r:embed="rId27"/>
-                    <a:srcRect/>
-                    <a:stretch>
-                      <a:fillRect/>
-                    </a:stretch>
-                  </pic:blipFill>
-                  <pic:spPr bwMode="auto">
-                    <a:xfrm>
-                      <a:off x="0" y="0"/>
-                      <a:ext cx="476250" cy="476250"/>
-                    </a:xfrm>
-                    <a:prstGeom prst="rect">
-                      <a:avLst/>
-                    </a:prstGeom>
-                    <a:ln>
-                      <a:noFill/>
-                    </a:ln>
-                    <a:effectLst/>
-                  </pic:spPr>
-                </pic:pic>
-              </a:graphicData>
-            </a:graphic>
-          </wp:anchor>
-        </w:drawing>
-      </w:r>
-      <w:r>
-        <w:rPr>
-          <w:rFonts w:asciiTheme="minorHAnsi" w:hAnsiTheme="minorHAnsi"/>
-          <w:noProof/>
-          <w:lang w:val="fr-FR" w:eastAsia="fr-FR" w:bidi="ar-SA"/>
-        </w:rPr>
-        <w:drawing>
-          <wp:anchor distT="0" distB="0" distL="114300" distR="114300" simplePos="0" relativeHeight="251715584" behindDoc="0" locked="0" layoutInCell="1" allowOverlap="1">
-            <wp:simplePos x="0" y="0"/>
-            <wp:positionH relativeFrom="column">
-              <wp:posOffset>3490595</wp:posOffset>
-            </wp:positionH>
-            <wp:positionV relativeFrom="paragraph">
-              <wp:posOffset>1862455</wp:posOffset>
-            </wp:positionV>
-            <wp:extent cx="476250" cy="476250"/>
-            <wp:effectExtent l="19050" t="0" r="0" b="0"/>
-            <wp:wrapTopAndBottom/>
-            <wp:docPr id="42" name="Image 3" descr="C:\Users\Cedric\Desktop\PuzzleGameProject\Assets\Resources\Mountain.png"/>
-            <wp:cNvGraphicFramePr>
-              <a:graphicFrameLocks xmlns:a="http://schemas.openxmlformats.org/drawingml/2006/main" noChangeAspect="1"/>
-            </wp:cNvGraphicFramePr>
-            <a:graphic xmlns:a="http://schemas.openxmlformats.org/drawingml/2006/main">
-              <a:graphicData uri="http://schemas.openxmlformats.org/drawingml/2006/picture">
-                <pic:pic xmlns:pic="http://schemas.openxmlformats.org/drawingml/2006/picture">
-                  <pic:nvPicPr>
-                    <pic:cNvPr id="0" name="Picture 3" descr="C:\Users\Cedric\Desktop\PuzzleGameProject\Assets\Resources\Mountain.png"/>
-                    <pic:cNvPicPr>
-                      <a:picLocks noChangeAspect="1" noChangeArrowheads="1"/>
-                    </pic:cNvPicPr>
-                  </pic:nvPicPr>
-                  <pic:blipFill>
-                    <a:blip r:embed="rId28"/>
-                    <a:srcRect/>
-                    <a:stretch>
-                      <a:fillRect/>
-                    </a:stretch>
-                  </pic:blipFill>
-                  <pic:spPr bwMode="auto">
-                    <a:xfrm>
-                      <a:off x="0" y="0"/>
-                      <a:ext cx="476250" cy="476250"/>
-                    </a:xfrm>
-                    <a:prstGeom prst="rect">
-                      <a:avLst/>
-                    </a:prstGeom>
-                    <a:ln>
-                      <a:noFill/>
-                    </a:ln>
-                    <a:effectLst/>
-                  </pic:spPr>
-                </pic:pic>
-              </a:graphicData>
-            </a:graphic>
-          </wp:anchor>
-        </w:drawing>
-      </w:r>
-      <w:r>
-        <w:rPr>
-          <w:rFonts w:asciiTheme="minorHAnsi" w:hAnsiTheme="minorHAnsi"/>
-          <w:noProof/>
-          <w:lang w:val="fr-FR" w:eastAsia="fr-FR" w:bidi="ar-SA"/>
-        </w:rPr>
-        <w:drawing>
-          <wp:anchor distT="0" distB="0" distL="114300" distR="114300" simplePos="0" relativeHeight="251714560" behindDoc="0" locked="0" layoutInCell="1" allowOverlap="1">
-            <wp:simplePos x="0" y="0"/>
-            <wp:positionH relativeFrom="column">
-              <wp:posOffset>5119370</wp:posOffset>
-            </wp:positionH>
-            <wp:positionV relativeFrom="paragraph">
-              <wp:posOffset>1862455</wp:posOffset>
-            </wp:positionV>
-            <wp:extent cx="476250" cy="476250"/>
-            <wp:effectExtent l="19050" t="0" r="0" b="0"/>
-            <wp:wrapTopAndBottom/>
-            <wp:docPr id="1" name="Image 1" descr="C:\Users\Cedric\Desktop\PuzzleGameProject\Assets\Resources\Tree.png"/>
-            <wp:cNvGraphicFramePr>
-              <a:graphicFrameLocks xmlns:a="http://schemas.openxmlformats.org/drawingml/2006/main" noChangeAspect="1"/>
-            </wp:cNvGraphicFramePr>
-            <a:graphic xmlns:a="http://schemas.openxmlformats.org/drawingml/2006/main">
-              <a:graphicData uri="http://schemas.openxmlformats.org/drawingml/2006/picture">
-                <pic:pic xmlns:pic="http://schemas.openxmlformats.org/drawingml/2006/picture">
-                  <pic:nvPicPr>
-                    <pic:cNvPr id="0" name="Picture 1" descr="C:\Users\Cedric\Desktop\PuzzleGameProject\Assets\Resources\Tree.png"/>
                     <pic:cNvPicPr>
                       <a:picLocks noChangeAspect="1" noChangeArrowheads="1"/>
                     </pic:cNvPicPr>
@@ -12550,6 +13109,120 @@
           <w:lang w:val="fr-FR" w:eastAsia="fr-FR" w:bidi="ar-SA"/>
         </w:rPr>
         <w:drawing>
+          <wp:anchor distT="0" distB="0" distL="114300" distR="114300" simplePos="0" relativeHeight="251715584" behindDoc="0" locked="0" layoutInCell="1" allowOverlap="1">
+            <wp:simplePos x="0" y="0"/>
+            <wp:positionH relativeFrom="column">
+              <wp:posOffset>3490595</wp:posOffset>
+            </wp:positionH>
+            <wp:positionV relativeFrom="paragraph">
+              <wp:posOffset>1862455</wp:posOffset>
+            </wp:positionV>
+            <wp:extent cx="476250" cy="476250"/>
+            <wp:effectExtent l="19050" t="0" r="0" b="0"/>
+            <wp:wrapTopAndBottom/>
+            <wp:docPr id="42" name="Image 3" descr="C:\Users\Cedric\Desktop\PuzzleGameProject\Assets\Resources\Mountain.png"/>
+            <wp:cNvGraphicFramePr>
+              <a:graphicFrameLocks xmlns:a="http://schemas.openxmlformats.org/drawingml/2006/main" noChangeAspect="1"/>
+            </wp:cNvGraphicFramePr>
+            <a:graphic xmlns:a="http://schemas.openxmlformats.org/drawingml/2006/main">
+              <a:graphicData uri="http://schemas.openxmlformats.org/drawingml/2006/picture">
+                <pic:pic xmlns:pic="http://schemas.openxmlformats.org/drawingml/2006/picture">
+                  <pic:nvPicPr>
+                    <pic:cNvPr id="0" name="Picture 3" descr="C:\Users\Cedric\Desktop\PuzzleGameProject\Assets\Resources\Mountain.png"/>
+                    <pic:cNvPicPr>
+                      <a:picLocks noChangeAspect="1" noChangeArrowheads="1"/>
+                    </pic:cNvPicPr>
+                  </pic:nvPicPr>
+                  <pic:blipFill>
+                    <a:blip r:embed="rId30"/>
+                    <a:srcRect/>
+                    <a:stretch>
+                      <a:fillRect/>
+                    </a:stretch>
+                  </pic:blipFill>
+                  <pic:spPr bwMode="auto">
+                    <a:xfrm>
+                      <a:off x="0" y="0"/>
+                      <a:ext cx="476250" cy="476250"/>
+                    </a:xfrm>
+                    <a:prstGeom prst="rect">
+                      <a:avLst/>
+                    </a:prstGeom>
+                    <a:ln>
+                      <a:noFill/>
+                    </a:ln>
+                    <a:effectLst/>
+                  </pic:spPr>
+                </pic:pic>
+              </a:graphicData>
+            </a:graphic>
+          </wp:anchor>
+        </w:drawing>
+      </w:r>
+      <w:r>
+        <w:rPr>
+          <w:rFonts w:asciiTheme="minorHAnsi" w:hAnsiTheme="minorHAnsi"/>
+          <w:noProof/>
+          <w:lang w:val="fr-FR" w:eastAsia="fr-FR" w:bidi="ar-SA"/>
+        </w:rPr>
+        <w:drawing>
+          <wp:anchor distT="0" distB="0" distL="114300" distR="114300" simplePos="0" relativeHeight="251714560" behindDoc="0" locked="0" layoutInCell="1" allowOverlap="1">
+            <wp:simplePos x="0" y="0"/>
+            <wp:positionH relativeFrom="column">
+              <wp:posOffset>5119370</wp:posOffset>
+            </wp:positionH>
+            <wp:positionV relativeFrom="paragraph">
+              <wp:posOffset>1862455</wp:posOffset>
+            </wp:positionV>
+            <wp:extent cx="476250" cy="476250"/>
+            <wp:effectExtent l="19050" t="0" r="0" b="0"/>
+            <wp:wrapTopAndBottom/>
+            <wp:docPr id="1" name="Image 1" descr="C:\Users\Cedric\Desktop\PuzzleGameProject\Assets\Resources\Tree.png"/>
+            <wp:cNvGraphicFramePr>
+              <a:graphicFrameLocks xmlns:a="http://schemas.openxmlformats.org/drawingml/2006/main" noChangeAspect="1"/>
+            </wp:cNvGraphicFramePr>
+            <a:graphic xmlns:a="http://schemas.openxmlformats.org/drawingml/2006/main">
+              <a:graphicData uri="http://schemas.openxmlformats.org/drawingml/2006/picture">
+                <pic:pic xmlns:pic="http://schemas.openxmlformats.org/drawingml/2006/picture">
+                  <pic:nvPicPr>
+                    <pic:cNvPr id="0" name="Picture 1" descr="C:\Users\Cedric\Desktop\PuzzleGameProject\Assets\Resources\Tree.png"/>
+                    <pic:cNvPicPr>
+                      <a:picLocks noChangeAspect="1" noChangeArrowheads="1"/>
+                    </pic:cNvPicPr>
+                  </pic:nvPicPr>
+                  <pic:blipFill>
+                    <a:blip r:embed="rId31"/>
+                    <a:srcRect/>
+                    <a:stretch>
+                      <a:fillRect/>
+                    </a:stretch>
+                  </pic:blipFill>
+                  <pic:spPr bwMode="auto">
+                    <a:xfrm>
+                      <a:off x="0" y="0"/>
+                      <a:ext cx="476250" cy="476250"/>
+                    </a:xfrm>
+                    <a:prstGeom prst="rect">
+                      <a:avLst/>
+                    </a:prstGeom>
+                    <a:ln>
+                      <a:noFill/>
+                    </a:ln>
+                    <a:effectLst/>
+                  </pic:spPr>
+                </pic:pic>
+              </a:graphicData>
+            </a:graphic>
+          </wp:anchor>
+        </w:drawing>
+      </w:r>
+      <w:r>
+        <w:rPr>
+          <w:rFonts w:asciiTheme="minorHAnsi" w:hAnsiTheme="minorHAnsi"/>
+          <w:noProof/>
+          <w:lang w:val="fr-FR" w:eastAsia="fr-FR" w:bidi="ar-SA"/>
+        </w:rPr>
+        <w:drawing>
           <wp:anchor distT="0" distB="0" distL="114300" distR="114300" simplePos="0" relativeHeight="251712512" behindDoc="0" locked="0" layoutInCell="1" allowOverlap="1">
             <wp:simplePos x="0" y="0"/>
             <wp:positionH relativeFrom="column">
@@ -12575,7 +13248,7 @@
                     </pic:cNvPicPr>
                   </pic:nvPicPr>
                   <pic:blipFill>
-                    <a:blip r:embed="rId30"/>
+                    <a:blip r:embed="rId32"/>
                     <a:srcRect/>
                     <a:stretch>
                       <a:fillRect/>
@@ -12783,7 +13456,7 @@
                     </pic:cNvPicPr>
                   </pic:nvPicPr>
                   <pic:blipFill>
-                    <a:blip r:embed="rId31"/>
+                    <a:blip r:embed="rId33"/>
                     <a:srcRect/>
                     <a:stretch>
                       <a:fillRect/>
@@ -12927,7 +13600,7 @@
                     </pic:cNvPicPr>
                   </pic:nvPicPr>
                   <pic:blipFill>
-                    <a:blip r:embed="rId32"/>
+                    <a:blip r:embed="rId34"/>
                     <a:srcRect l="26500" r="52000"/>
                     <a:stretch>
                       <a:fillRect/>
@@ -12998,7 +13671,7 @@
                     </pic:cNvPicPr>
                   </pic:nvPicPr>
                   <pic:blipFill>
-                    <a:blip r:embed="rId32"/>
+                    <a:blip r:embed="rId34"/>
                     <a:srcRect l="77000"/>
                     <a:stretch>
                       <a:fillRect/>
@@ -13069,7 +13742,7 @@
                     </pic:cNvPicPr>
                   </pic:nvPicPr>
                   <pic:blipFill>
-                    <a:blip r:embed="rId32"/>
+                    <a:blip r:embed="rId34"/>
                     <a:srcRect l="47500" r="22000"/>
                     <a:stretch>
                       <a:fillRect/>
@@ -13149,7 +13822,7 @@
                     </pic:cNvPicPr>
                   </pic:nvPicPr>
                   <pic:blipFill>
-                    <a:blip r:embed="rId32"/>
+                    <a:blip r:embed="rId34"/>
                     <a:srcRect r="72500"/>
                     <a:stretch>
                       <a:fillRect/>
@@ -13300,7 +13973,7 @@
                     </pic:cNvPicPr>
                   </pic:nvPicPr>
                   <pic:blipFill>
-                    <a:blip r:embed="rId33"/>
+                    <a:blip r:embed="rId35"/>
                     <a:srcRect/>
                     <a:stretch>
                       <a:fillRect/>
@@ -13365,7 +14038,6 @@
           <w:noProof/>
           <w:lang w:val="fr-FR" w:eastAsia="fr-FR" w:bidi="ar-SA"/>
         </w:rPr>
-        <w:lastRenderedPageBreak/>
         <w:pict>
           <v:shape id="_x0000_s1093" type="#_x0000_t202" style="position:absolute;left:0;text-align:left;margin-left:-70.95pt;margin-top:186pt;width:595.5pt;height:25.5pt;z-index:251729920" filled="f" stroked="f">
             <v:textbox>
@@ -13424,7 +14096,7 @@
                     </pic:cNvPicPr>
                   </pic:nvPicPr>
                   <pic:blipFill>
-                    <a:blip r:embed="rId34"/>
+                    <a:blip r:embed="rId36"/>
                     <a:srcRect/>
                     <a:stretch>
                       <a:fillRect/>
@@ -13484,7 +14156,7 @@
                     </pic:cNvPicPr>
                   </pic:nvPicPr>
                   <pic:blipFill>
-                    <a:blip r:embed="rId35"/>
+                    <a:blip r:embed="rId37"/>
                     <a:srcRect l="72857" r="16000" b="54000"/>
                     <a:stretch>
                       <a:fillRect/>
@@ -13580,6 +14252,7 @@
           <w:rFonts w:asciiTheme="minorHAnsi" w:hAnsiTheme="minorHAnsi"/>
           <w:lang w:val="fr-FR"/>
         </w:rPr>
+        <w:lastRenderedPageBreak/>
         <w:tab/>
       </w:r>
       <w:r>
@@ -13650,7 +14323,7 @@
                     </pic:cNvPicPr>
                   </pic:nvPicPr>
                   <pic:blipFill>
-                    <a:blip r:embed="rId36"/>
+                    <a:blip r:embed="rId38"/>
                     <a:srcRect/>
                     <a:stretch>
                       <a:fillRect/>
@@ -13729,7 +14402,7 @@
                     </pic:cNvPicPr>
                   </pic:nvPicPr>
                   <pic:blipFill>
-                    <a:blip r:embed="rId37"/>
+                    <a:blip r:embed="rId39"/>
                     <a:srcRect r="80400"/>
                     <a:stretch>
                       <a:fillRect/>
@@ -13803,7 +14476,7 @@
                     </pic:cNvPicPr>
                   </pic:nvPicPr>
                   <pic:blipFill>
-                    <a:blip r:embed="rId38"/>
+                    <a:blip r:embed="rId40"/>
                     <a:srcRect r="88667"/>
                     <a:stretch>
                       <a:fillRect/>
@@ -13872,7 +14545,7 @@
                     </pic:cNvPicPr>
                   </pic:nvPicPr>
                   <pic:blipFill>
-                    <a:blip r:embed="rId39"/>
+                    <a:blip r:embed="rId41"/>
                     <a:srcRect/>
                     <a:stretch>
                       <a:fillRect/>
@@ -14173,7 +14846,7 @@
                     </pic:cNvPicPr>
                   </pic:nvPicPr>
                   <pic:blipFill>
-                    <a:blip r:embed="rId40"/>
+                    <a:blip r:embed="rId42"/>
                     <a:stretch>
                       <a:fillRect/>
                     </a:stretch>
@@ -14732,7 +15405,7 @@
                     </pic:cNvPicPr>
                   </pic:nvPicPr>
                   <pic:blipFill>
-                    <a:blip r:embed="rId41"/>
+                    <a:blip r:embed="rId43"/>
                     <a:srcRect/>
                     <a:stretch>
                       <a:fillRect/>
@@ -17486,7 +18159,7 @@
       </w:pPr>
     </w:p>
     <w:sectPr>
-      <w:footerReference w:type="default" r:id="rId42"/>
+      <w:footerReference w:type="default" r:id="rId44"/>
       <w:pgSz w:w="11906" w:h="16838"/>
       <w:pgMar w:top="1134" w:right="1418" w:bottom="1021" w:left="1418" w:header="1134" w:footer="1134" w:gutter="0"/>
       <w:cols w:space="720"/>
@@ -17560,7 +18233,7 @@
         <w:noProof/>
         <w:lang w:val="fr-FR"/>
       </w:rPr>
-      <w:t>19</w:t>
+      <w:t>11</w:t>
     </w:r>
     <w:r>
       <w:rPr>
@@ -17802,122 +18475,9 @@
     </w:lvl>
   </w:abstractNum>
   <w:abstractNum w:abstractNumId="2" w15:restartNumberingAfterBreak="0">
-    <w:nsid w:val="271E5DC5"/>
+    <w:nsid w:val="26C750FD"/>
     <w:multiLevelType w:val="multilevel"/>
-    <w:tmpl w:val="30D4BA5E"/>
-    <w:lvl w:ilvl="0">
-      <w:start w:val="1"/>
-      <w:numFmt w:val="upperRoman"/>
-      <w:lvlText w:val="%1."/>
-      <w:lvlJc w:val="left"/>
-      <w:pPr>
-        <w:tabs>
-          <w:tab w:val="num" w:pos="720"/>
-        </w:tabs>
-        <w:ind w:left="720" w:hanging="360"/>
-      </w:pPr>
-    </w:lvl>
-    <w:lvl w:ilvl="1">
-      <w:start w:val="1"/>
-      <w:numFmt w:val="upperLetter"/>
-      <w:lvlText w:val="%2)"/>
-      <w:lvlJc w:val="left"/>
-      <w:pPr>
-        <w:tabs>
-          <w:tab w:val="num" w:pos="1080"/>
-        </w:tabs>
-        <w:ind w:left="1080" w:hanging="360"/>
-      </w:pPr>
-    </w:lvl>
-    <w:lvl w:ilvl="2">
-      <w:start w:val="1"/>
-      <w:numFmt w:val="decimal"/>
-      <w:lvlText w:val="%3."/>
-      <w:lvlJc w:val="left"/>
-      <w:pPr>
-        <w:tabs>
-          <w:tab w:val="num" w:pos="1440"/>
-        </w:tabs>
-        <w:ind w:left="1440" w:hanging="360"/>
-      </w:pPr>
-    </w:lvl>
-    <w:lvl w:ilvl="3">
-      <w:start w:val="1"/>
-      <w:numFmt w:val="decimal"/>
-      <w:lvlText w:val="%4."/>
-      <w:lvlJc w:val="left"/>
-      <w:pPr>
-        <w:tabs>
-          <w:tab w:val="num" w:pos="1800"/>
-        </w:tabs>
-        <w:ind w:left="1800" w:hanging="360"/>
-      </w:pPr>
-    </w:lvl>
-    <w:lvl w:ilvl="4">
-      <w:start w:val="1"/>
-      <w:numFmt w:val="upperRoman"/>
-      <w:lvlText w:val="%5."/>
-      <w:lvlJc w:val="left"/>
-      <w:pPr>
-        <w:tabs>
-          <w:tab w:val="num" w:pos="2160"/>
-        </w:tabs>
-        <w:ind w:left="2160" w:hanging="360"/>
-      </w:pPr>
-    </w:lvl>
-    <w:lvl w:ilvl="5">
-      <w:start w:val="1"/>
-      <w:numFmt w:val="upperRoman"/>
-      <w:lvlText w:val="%6."/>
-      <w:lvlJc w:val="left"/>
-      <w:pPr>
-        <w:tabs>
-          <w:tab w:val="num" w:pos="2520"/>
-        </w:tabs>
-        <w:ind w:left="2520" w:hanging="360"/>
-      </w:pPr>
-    </w:lvl>
-    <w:lvl w:ilvl="6">
-      <w:start w:val="1"/>
-      <w:numFmt w:val="upperRoman"/>
-      <w:lvlText w:val="%7."/>
-      <w:lvlJc w:val="left"/>
-      <w:pPr>
-        <w:tabs>
-          <w:tab w:val="num" w:pos="2880"/>
-        </w:tabs>
-        <w:ind w:left="2880" w:hanging="360"/>
-      </w:pPr>
-    </w:lvl>
-    <w:lvl w:ilvl="7">
-      <w:start w:val="1"/>
-      <w:numFmt w:val="upperRoman"/>
-      <w:lvlText w:val="%8."/>
-      <w:lvlJc w:val="left"/>
-      <w:pPr>
-        <w:tabs>
-          <w:tab w:val="num" w:pos="3240"/>
-        </w:tabs>
-        <w:ind w:left="3240" w:hanging="360"/>
-      </w:pPr>
-    </w:lvl>
-    <w:lvl w:ilvl="8">
-      <w:start w:val="1"/>
-      <w:numFmt w:val="upperRoman"/>
-      <w:lvlText w:val="%9."/>
-      <w:lvlJc w:val="left"/>
-      <w:pPr>
-        <w:tabs>
-          <w:tab w:val="num" w:pos="3600"/>
-        </w:tabs>
-        <w:ind w:left="3600" w:hanging="360"/>
-      </w:pPr>
-    </w:lvl>
-  </w:abstractNum>
-  <w:abstractNum w:abstractNumId="3" w15:restartNumberingAfterBreak="0">
-    <w:nsid w:val="296F3ACE"/>
-    <w:multiLevelType w:val="multilevel"/>
-    <w:tmpl w:val="5FEC62CA"/>
+    <w:tmpl w:val="25F6CADE"/>
     <w:lvl w:ilvl="0">
       <w:start w:val="1"/>
       <w:numFmt w:val="bullet"/>
@@ -18054,14 +18614,14 @@
       </w:rPr>
     </w:lvl>
   </w:abstractNum>
-  <w:abstractNum w:abstractNumId="4" w15:restartNumberingAfterBreak="0">
-    <w:nsid w:val="29DB6D61"/>
+  <w:abstractNum w:abstractNumId="3" w15:restartNumberingAfterBreak="0">
+    <w:nsid w:val="271E5DC5"/>
     <w:multiLevelType w:val="multilevel"/>
-    <w:tmpl w:val="BF88443A"/>
+    <w:tmpl w:val="30D4BA5E"/>
     <w:lvl w:ilvl="0">
       <w:start w:val="1"/>
-      <w:numFmt w:val="upperLetter"/>
-      <w:lvlText w:val="%1)"/>
+      <w:numFmt w:val="upperRoman"/>
+      <w:lvlText w:val="%1."/>
       <w:lvlJc w:val="left"/>
       <w:pPr>
         <w:tabs>
@@ -18084,8 +18644,8 @@
     </w:lvl>
     <w:lvl w:ilvl="2">
       <w:start w:val="1"/>
-      <w:numFmt w:val="upperLetter"/>
-      <w:lvlText w:val="%3)"/>
+      <w:numFmt w:val="decimal"/>
+      <w:lvlText w:val="%3."/>
       <w:lvlJc w:val="left"/>
       <w:pPr>
         <w:tabs>
@@ -18096,8 +18656,8 @@
     </w:lvl>
     <w:lvl w:ilvl="3">
       <w:start w:val="1"/>
-      <w:numFmt w:val="upperLetter"/>
-      <w:lvlText w:val="%4)"/>
+      <w:numFmt w:val="decimal"/>
+      <w:lvlText w:val="%4."/>
       <w:lvlJc w:val="left"/>
       <w:pPr>
         <w:tabs>
@@ -18108,8 +18668,8 @@
     </w:lvl>
     <w:lvl w:ilvl="4">
       <w:start w:val="1"/>
-      <w:numFmt w:val="upperLetter"/>
-      <w:lvlText w:val="%5)"/>
+      <w:numFmt w:val="upperRoman"/>
+      <w:lvlText w:val="%5."/>
       <w:lvlJc w:val="left"/>
       <w:pPr>
         <w:tabs>
@@ -18120,8 +18680,8 @@
     </w:lvl>
     <w:lvl w:ilvl="5">
       <w:start w:val="1"/>
-      <w:numFmt w:val="upperLetter"/>
-      <w:lvlText w:val="%6)"/>
+      <w:numFmt w:val="upperRoman"/>
+      <w:lvlText w:val="%6."/>
       <w:lvlJc w:val="left"/>
       <w:pPr>
         <w:tabs>
@@ -18132,8 +18692,8 @@
     </w:lvl>
     <w:lvl w:ilvl="6">
       <w:start w:val="1"/>
-      <w:numFmt w:val="upperLetter"/>
-      <w:lvlText w:val="%7)"/>
+      <w:numFmt w:val="upperRoman"/>
+      <w:lvlText w:val="%7."/>
       <w:lvlJc w:val="left"/>
       <w:pPr>
         <w:tabs>
@@ -18144,8 +18704,8 @@
     </w:lvl>
     <w:lvl w:ilvl="7">
       <w:start w:val="1"/>
-      <w:numFmt w:val="upperLetter"/>
-      <w:lvlText w:val="%8)"/>
+      <w:numFmt w:val="upperRoman"/>
+      <w:lvlText w:val="%8."/>
       <w:lvlJc w:val="left"/>
       <w:pPr>
         <w:tabs>
@@ -18156,8 +18716,8 @@
     </w:lvl>
     <w:lvl w:ilvl="8">
       <w:start w:val="1"/>
-      <w:numFmt w:val="upperLetter"/>
-      <w:lvlText w:val="%9)"/>
+      <w:numFmt w:val="upperRoman"/>
+      <w:lvlText w:val="%9."/>
       <w:lvlJc w:val="left"/>
       <w:pPr>
         <w:tabs>
@@ -18167,10 +18727,10 @@
       </w:pPr>
     </w:lvl>
   </w:abstractNum>
-  <w:abstractNum w:abstractNumId="5" w15:restartNumberingAfterBreak="0">
-    <w:nsid w:val="2ADD2811"/>
+  <w:abstractNum w:abstractNumId="4" w15:restartNumberingAfterBreak="0">
+    <w:nsid w:val="296F3ACE"/>
     <w:multiLevelType w:val="multilevel"/>
-    <w:tmpl w:val="AA7612CC"/>
+    <w:tmpl w:val="5FEC62CA"/>
     <w:lvl w:ilvl="0">
       <w:start w:val="1"/>
       <w:numFmt w:val="bullet"/>
@@ -18307,7 +18867,260 @@
       </w:rPr>
     </w:lvl>
   </w:abstractNum>
+  <w:abstractNum w:abstractNumId="5" w15:restartNumberingAfterBreak="0">
+    <w:nsid w:val="29DB6D61"/>
+    <w:multiLevelType w:val="multilevel"/>
+    <w:tmpl w:val="BF88443A"/>
+    <w:lvl w:ilvl="0">
+      <w:start w:val="1"/>
+      <w:numFmt w:val="upperLetter"/>
+      <w:lvlText w:val="%1)"/>
+      <w:lvlJc w:val="left"/>
+      <w:pPr>
+        <w:tabs>
+          <w:tab w:val="num" w:pos="720"/>
+        </w:tabs>
+        <w:ind w:left="720" w:hanging="360"/>
+      </w:pPr>
+    </w:lvl>
+    <w:lvl w:ilvl="1">
+      <w:start w:val="1"/>
+      <w:numFmt w:val="upperLetter"/>
+      <w:lvlText w:val="%2)"/>
+      <w:lvlJc w:val="left"/>
+      <w:pPr>
+        <w:tabs>
+          <w:tab w:val="num" w:pos="1080"/>
+        </w:tabs>
+        <w:ind w:left="1080" w:hanging="360"/>
+      </w:pPr>
+    </w:lvl>
+    <w:lvl w:ilvl="2">
+      <w:start w:val="1"/>
+      <w:numFmt w:val="upperLetter"/>
+      <w:lvlText w:val="%3)"/>
+      <w:lvlJc w:val="left"/>
+      <w:pPr>
+        <w:tabs>
+          <w:tab w:val="num" w:pos="1440"/>
+        </w:tabs>
+        <w:ind w:left="1440" w:hanging="360"/>
+      </w:pPr>
+    </w:lvl>
+    <w:lvl w:ilvl="3">
+      <w:start w:val="1"/>
+      <w:numFmt w:val="upperLetter"/>
+      <w:lvlText w:val="%4)"/>
+      <w:lvlJc w:val="left"/>
+      <w:pPr>
+        <w:tabs>
+          <w:tab w:val="num" w:pos="1800"/>
+        </w:tabs>
+        <w:ind w:left="1800" w:hanging="360"/>
+      </w:pPr>
+    </w:lvl>
+    <w:lvl w:ilvl="4">
+      <w:start w:val="1"/>
+      <w:numFmt w:val="upperLetter"/>
+      <w:lvlText w:val="%5)"/>
+      <w:lvlJc w:val="left"/>
+      <w:pPr>
+        <w:tabs>
+          <w:tab w:val="num" w:pos="2160"/>
+        </w:tabs>
+        <w:ind w:left="2160" w:hanging="360"/>
+      </w:pPr>
+    </w:lvl>
+    <w:lvl w:ilvl="5">
+      <w:start w:val="1"/>
+      <w:numFmt w:val="upperLetter"/>
+      <w:lvlText w:val="%6)"/>
+      <w:lvlJc w:val="left"/>
+      <w:pPr>
+        <w:tabs>
+          <w:tab w:val="num" w:pos="2520"/>
+        </w:tabs>
+        <w:ind w:left="2520" w:hanging="360"/>
+      </w:pPr>
+    </w:lvl>
+    <w:lvl w:ilvl="6">
+      <w:start w:val="1"/>
+      <w:numFmt w:val="upperLetter"/>
+      <w:lvlText w:val="%7)"/>
+      <w:lvlJc w:val="left"/>
+      <w:pPr>
+        <w:tabs>
+          <w:tab w:val="num" w:pos="2880"/>
+        </w:tabs>
+        <w:ind w:left="2880" w:hanging="360"/>
+      </w:pPr>
+    </w:lvl>
+    <w:lvl w:ilvl="7">
+      <w:start w:val="1"/>
+      <w:numFmt w:val="upperLetter"/>
+      <w:lvlText w:val="%8)"/>
+      <w:lvlJc w:val="left"/>
+      <w:pPr>
+        <w:tabs>
+          <w:tab w:val="num" w:pos="3240"/>
+        </w:tabs>
+        <w:ind w:left="3240" w:hanging="360"/>
+      </w:pPr>
+    </w:lvl>
+    <w:lvl w:ilvl="8">
+      <w:start w:val="1"/>
+      <w:numFmt w:val="upperLetter"/>
+      <w:lvlText w:val="%9)"/>
+      <w:lvlJc w:val="left"/>
+      <w:pPr>
+        <w:tabs>
+          <w:tab w:val="num" w:pos="3600"/>
+        </w:tabs>
+        <w:ind w:left="3600" w:hanging="360"/>
+      </w:pPr>
+    </w:lvl>
+  </w:abstractNum>
   <w:abstractNum w:abstractNumId="6" w15:restartNumberingAfterBreak="0">
+    <w:nsid w:val="2ADD2811"/>
+    <w:multiLevelType w:val="multilevel"/>
+    <w:tmpl w:val="AA7612CC"/>
+    <w:lvl w:ilvl="0">
+      <w:start w:val="1"/>
+      <w:numFmt w:val="bullet"/>
+      <w:lvlText w:val=""/>
+      <w:lvlJc w:val="left"/>
+      <w:pPr>
+        <w:tabs>
+          <w:tab w:val="num" w:pos="720"/>
+        </w:tabs>
+        <w:ind w:left="720" w:hanging="360"/>
+      </w:pPr>
+      <w:rPr>
+        <w:rFonts w:ascii="Symbol" w:hAnsi="Symbol" w:cs="Symbol" w:hint="default"/>
+      </w:rPr>
+    </w:lvl>
+    <w:lvl w:ilvl="1">
+      <w:start w:val="1"/>
+      <w:numFmt w:val="bullet"/>
+      <w:lvlText w:val="◦"/>
+      <w:lvlJc w:val="left"/>
+      <w:pPr>
+        <w:tabs>
+          <w:tab w:val="num" w:pos="1080"/>
+        </w:tabs>
+        <w:ind w:left="1080" w:hanging="360"/>
+      </w:pPr>
+      <w:rPr>
+        <w:rFonts w:ascii="OpenSymbol" w:hAnsi="OpenSymbol" w:cs="OpenSymbol" w:hint="default"/>
+      </w:rPr>
+    </w:lvl>
+    <w:lvl w:ilvl="2">
+      <w:start w:val="1"/>
+      <w:numFmt w:val="bullet"/>
+      <w:lvlText w:val="▪"/>
+      <w:lvlJc w:val="left"/>
+      <w:pPr>
+        <w:tabs>
+          <w:tab w:val="num" w:pos="1440"/>
+        </w:tabs>
+        <w:ind w:left="1440" w:hanging="360"/>
+      </w:pPr>
+      <w:rPr>
+        <w:rFonts w:ascii="OpenSymbol" w:hAnsi="OpenSymbol" w:cs="OpenSymbol" w:hint="default"/>
+      </w:rPr>
+    </w:lvl>
+    <w:lvl w:ilvl="3">
+      <w:start w:val="1"/>
+      <w:numFmt w:val="bullet"/>
+      <w:lvlText w:val=""/>
+      <w:lvlJc w:val="left"/>
+      <w:pPr>
+        <w:tabs>
+          <w:tab w:val="num" w:pos="1800"/>
+        </w:tabs>
+        <w:ind w:left="1800" w:hanging="360"/>
+      </w:pPr>
+      <w:rPr>
+        <w:rFonts w:ascii="Symbol" w:hAnsi="Symbol" w:cs="Symbol" w:hint="default"/>
+      </w:rPr>
+    </w:lvl>
+    <w:lvl w:ilvl="4">
+      <w:start w:val="1"/>
+      <w:numFmt w:val="bullet"/>
+      <w:lvlText w:val="◦"/>
+      <w:lvlJc w:val="left"/>
+      <w:pPr>
+        <w:tabs>
+          <w:tab w:val="num" w:pos="2160"/>
+        </w:tabs>
+        <w:ind w:left="2160" w:hanging="360"/>
+      </w:pPr>
+      <w:rPr>
+        <w:rFonts w:ascii="OpenSymbol" w:hAnsi="OpenSymbol" w:cs="OpenSymbol" w:hint="default"/>
+      </w:rPr>
+    </w:lvl>
+    <w:lvl w:ilvl="5">
+      <w:start w:val="1"/>
+      <w:numFmt w:val="bullet"/>
+      <w:lvlText w:val="▪"/>
+      <w:lvlJc w:val="left"/>
+      <w:pPr>
+        <w:tabs>
+          <w:tab w:val="num" w:pos="2520"/>
+        </w:tabs>
+        <w:ind w:left="2520" w:hanging="360"/>
+      </w:pPr>
+      <w:rPr>
+        <w:rFonts w:ascii="OpenSymbol" w:hAnsi="OpenSymbol" w:cs="OpenSymbol" w:hint="default"/>
+      </w:rPr>
+    </w:lvl>
+    <w:lvl w:ilvl="6">
+      <w:start w:val="1"/>
+      <w:numFmt w:val="bullet"/>
+      <w:lvlText w:val=""/>
+      <w:lvlJc w:val="left"/>
+      <w:pPr>
+        <w:tabs>
+          <w:tab w:val="num" w:pos="2880"/>
+        </w:tabs>
+        <w:ind w:left="2880" w:hanging="360"/>
+      </w:pPr>
+      <w:rPr>
+        <w:rFonts w:ascii="Symbol" w:hAnsi="Symbol" w:cs="Symbol" w:hint="default"/>
+      </w:rPr>
+    </w:lvl>
+    <w:lvl w:ilvl="7">
+      <w:start w:val="1"/>
+      <w:numFmt w:val="bullet"/>
+      <w:lvlText w:val="◦"/>
+      <w:lvlJc w:val="left"/>
+      <w:pPr>
+        <w:tabs>
+          <w:tab w:val="num" w:pos="3240"/>
+        </w:tabs>
+        <w:ind w:left="3240" w:hanging="360"/>
+      </w:pPr>
+      <w:rPr>
+        <w:rFonts w:ascii="OpenSymbol" w:hAnsi="OpenSymbol" w:cs="OpenSymbol" w:hint="default"/>
+      </w:rPr>
+    </w:lvl>
+    <w:lvl w:ilvl="8">
+      <w:start w:val="1"/>
+      <w:numFmt w:val="bullet"/>
+      <w:lvlText w:val="▪"/>
+      <w:lvlJc w:val="left"/>
+      <w:pPr>
+        <w:tabs>
+          <w:tab w:val="num" w:pos="3600"/>
+        </w:tabs>
+        <w:ind w:left="3600" w:hanging="360"/>
+      </w:pPr>
+      <w:rPr>
+        <w:rFonts w:ascii="OpenSymbol" w:hAnsi="OpenSymbol" w:cs="OpenSymbol" w:hint="default"/>
+      </w:rPr>
+    </w:lvl>
+  </w:abstractNum>
+  <w:abstractNum w:abstractNumId="7" w15:restartNumberingAfterBreak="0">
     <w:nsid w:val="2C270CEB"/>
     <w:multiLevelType w:val="multilevel"/>
     <w:tmpl w:val="778A8A3E"/>
@@ -18420,7 +19233,7 @@
       </w:pPr>
     </w:lvl>
   </w:abstractNum>
-  <w:abstractNum w:abstractNumId="7" w15:restartNumberingAfterBreak="0">
+  <w:abstractNum w:abstractNumId="8" w15:restartNumberingAfterBreak="0">
     <w:nsid w:val="31EE4303"/>
     <w:multiLevelType w:val="hybridMultilevel"/>
     <w:tmpl w:val="02CC9FA4"/>
@@ -18533,7 +19346,7 @@
       </w:rPr>
     </w:lvl>
   </w:abstractNum>
-  <w:abstractNum w:abstractNumId="8" w15:restartNumberingAfterBreak="0">
+  <w:abstractNum w:abstractNumId="9" w15:restartNumberingAfterBreak="0">
     <w:nsid w:val="39535542"/>
     <w:multiLevelType w:val="multilevel"/>
     <w:tmpl w:val="0C94F1DA"/>
@@ -18673,7 +19486,7 @@
       </w:rPr>
     </w:lvl>
   </w:abstractNum>
-  <w:abstractNum w:abstractNumId="9" w15:restartNumberingAfterBreak="0">
+  <w:abstractNum w:abstractNumId="10" w15:restartNumberingAfterBreak="0">
     <w:nsid w:val="3A062B91"/>
     <w:multiLevelType w:val="multilevel"/>
     <w:tmpl w:val="299E0938"/>
@@ -18813,7 +19626,7 @@
       </w:rPr>
     </w:lvl>
   </w:abstractNum>
-  <w:abstractNum w:abstractNumId="10" w15:restartNumberingAfterBreak="0">
+  <w:abstractNum w:abstractNumId="11" w15:restartNumberingAfterBreak="0">
     <w:nsid w:val="439E3CAB"/>
     <w:multiLevelType w:val="hybridMultilevel"/>
     <w:tmpl w:val="58285D26"/>
@@ -18926,7 +19739,7 @@
       </w:rPr>
     </w:lvl>
   </w:abstractNum>
-  <w:abstractNum w:abstractNumId="11" w15:restartNumberingAfterBreak="0">
+  <w:abstractNum w:abstractNumId="12" w15:restartNumberingAfterBreak="0">
     <w:nsid w:val="43BF2C57"/>
     <w:multiLevelType w:val="hybridMultilevel"/>
     <w:tmpl w:val="7D4422FE"/>
@@ -19039,7 +19852,7 @@
       </w:rPr>
     </w:lvl>
   </w:abstractNum>
-  <w:abstractNum w:abstractNumId="12" w15:restartNumberingAfterBreak="0">
+  <w:abstractNum w:abstractNumId="13" w15:restartNumberingAfterBreak="0">
     <w:nsid w:val="4EA55F37"/>
     <w:multiLevelType w:val="multilevel"/>
     <w:tmpl w:val="13FE3428"/>
@@ -19179,7 +19992,7 @@
       </w:rPr>
     </w:lvl>
   </w:abstractNum>
-  <w:abstractNum w:abstractNumId="13" w15:restartNumberingAfterBreak="0">
+  <w:abstractNum w:abstractNumId="14" w15:restartNumberingAfterBreak="0">
     <w:nsid w:val="5CE61F27"/>
     <w:multiLevelType w:val="multilevel"/>
     <w:tmpl w:val="9EFE0158"/>
@@ -19328,7 +20141,7 @@
       </w:rPr>
     </w:lvl>
   </w:abstractNum>
-  <w:abstractNum w:abstractNumId="14" w15:restartNumberingAfterBreak="0">
+  <w:abstractNum w:abstractNumId="15" w15:restartNumberingAfterBreak="0">
     <w:nsid w:val="5D6376CF"/>
     <w:multiLevelType w:val="multilevel"/>
     <w:tmpl w:val="8F70496A"/>
@@ -19468,7 +20281,7 @@
       </w:rPr>
     </w:lvl>
   </w:abstractNum>
-  <w:abstractNum w:abstractNumId="15" w15:restartNumberingAfterBreak="0">
+  <w:abstractNum w:abstractNumId="16" w15:restartNumberingAfterBreak="0">
     <w:nsid w:val="63712148"/>
     <w:multiLevelType w:val="hybridMultilevel"/>
     <w:tmpl w:val="B6847CAC"/>
@@ -19581,7 +20394,147 @@
       </w:rPr>
     </w:lvl>
   </w:abstractNum>
-  <w:abstractNum w:abstractNumId="16" w15:restartNumberingAfterBreak="0">
+  <w:abstractNum w:abstractNumId="17" w15:restartNumberingAfterBreak="0">
+    <w:nsid w:val="69412BDA"/>
+    <w:multiLevelType w:val="multilevel"/>
+    <w:tmpl w:val="25F6CADE"/>
+    <w:lvl w:ilvl="0">
+      <w:start w:val="1"/>
+      <w:numFmt w:val="bullet"/>
+      <w:lvlText w:val=""/>
+      <w:lvlJc w:val="left"/>
+      <w:pPr>
+        <w:tabs>
+          <w:tab w:val="num" w:pos="720"/>
+        </w:tabs>
+        <w:ind w:left="720" w:hanging="360"/>
+      </w:pPr>
+      <w:rPr>
+        <w:rFonts w:ascii="Symbol" w:hAnsi="Symbol" w:cs="Symbol" w:hint="default"/>
+      </w:rPr>
+    </w:lvl>
+    <w:lvl w:ilvl="1">
+      <w:start w:val="1"/>
+      <w:numFmt w:val="bullet"/>
+      <w:lvlText w:val="◦"/>
+      <w:lvlJc w:val="left"/>
+      <w:pPr>
+        <w:tabs>
+          <w:tab w:val="num" w:pos="1080"/>
+        </w:tabs>
+        <w:ind w:left="1080" w:hanging="360"/>
+      </w:pPr>
+      <w:rPr>
+        <w:rFonts w:ascii="OpenSymbol" w:hAnsi="OpenSymbol" w:cs="OpenSymbol" w:hint="default"/>
+      </w:rPr>
+    </w:lvl>
+    <w:lvl w:ilvl="2">
+      <w:start w:val="1"/>
+      <w:numFmt w:val="bullet"/>
+      <w:lvlText w:val="▪"/>
+      <w:lvlJc w:val="left"/>
+      <w:pPr>
+        <w:tabs>
+          <w:tab w:val="num" w:pos="1440"/>
+        </w:tabs>
+        <w:ind w:left="1440" w:hanging="360"/>
+      </w:pPr>
+      <w:rPr>
+        <w:rFonts w:ascii="OpenSymbol" w:hAnsi="OpenSymbol" w:cs="OpenSymbol" w:hint="default"/>
+      </w:rPr>
+    </w:lvl>
+    <w:lvl w:ilvl="3">
+      <w:start w:val="1"/>
+      <w:numFmt w:val="bullet"/>
+      <w:lvlText w:val=""/>
+      <w:lvlJc w:val="left"/>
+      <w:pPr>
+        <w:tabs>
+          <w:tab w:val="num" w:pos="1800"/>
+        </w:tabs>
+        <w:ind w:left="1800" w:hanging="360"/>
+      </w:pPr>
+      <w:rPr>
+        <w:rFonts w:ascii="Symbol" w:hAnsi="Symbol" w:cs="Symbol" w:hint="default"/>
+      </w:rPr>
+    </w:lvl>
+    <w:lvl w:ilvl="4">
+      <w:start w:val="1"/>
+      <w:numFmt w:val="bullet"/>
+      <w:lvlText w:val="◦"/>
+      <w:lvlJc w:val="left"/>
+      <w:pPr>
+        <w:tabs>
+          <w:tab w:val="num" w:pos="2160"/>
+        </w:tabs>
+        <w:ind w:left="2160" w:hanging="360"/>
+      </w:pPr>
+      <w:rPr>
+        <w:rFonts w:ascii="OpenSymbol" w:hAnsi="OpenSymbol" w:cs="OpenSymbol" w:hint="default"/>
+      </w:rPr>
+    </w:lvl>
+    <w:lvl w:ilvl="5">
+      <w:start w:val="1"/>
+      <w:numFmt w:val="bullet"/>
+      <w:lvlText w:val="▪"/>
+      <w:lvlJc w:val="left"/>
+      <w:pPr>
+        <w:tabs>
+          <w:tab w:val="num" w:pos="2520"/>
+        </w:tabs>
+        <w:ind w:left="2520" w:hanging="360"/>
+      </w:pPr>
+      <w:rPr>
+        <w:rFonts w:ascii="OpenSymbol" w:hAnsi="OpenSymbol" w:cs="OpenSymbol" w:hint="default"/>
+      </w:rPr>
+    </w:lvl>
+    <w:lvl w:ilvl="6">
+      <w:start w:val="1"/>
+      <w:numFmt w:val="bullet"/>
+      <w:lvlText w:val=""/>
+      <w:lvlJc w:val="left"/>
+      <w:pPr>
+        <w:tabs>
+          <w:tab w:val="num" w:pos="2880"/>
+        </w:tabs>
+        <w:ind w:left="2880" w:hanging="360"/>
+      </w:pPr>
+      <w:rPr>
+        <w:rFonts w:ascii="Symbol" w:hAnsi="Symbol" w:cs="Symbol" w:hint="default"/>
+      </w:rPr>
+    </w:lvl>
+    <w:lvl w:ilvl="7">
+      <w:start w:val="1"/>
+      <w:numFmt w:val="bullet"/>
+      <w:lvlText w:val="◦"/>
+      <w:lvlJc w:val="left"/>
+      <w:pPr>
+        <w:tabs>
+          <w:tab w:val="num" w:pos="3240"/>
+        </w:tabs>
+        <w:ind w:left="3240" w:hanging="360"/>
+      </w:pPr>
+      <w:rPr>
+        <w:rFonts w:ascii="OpenSymbol" w:hAnsi="OpenSymbol" w:cs="OpenSymbol" w:hint="default"/>
+      </w:rPr>
+    </w:lvl>
+    <w:lvl w:ilvl="8">
+      <w:start w:val="1"/>
+      <w:numFmt w:val="bullet"/>
+      <w:lvlText w:val="▪"/>
+      <w:lvlJc w:val="left"/>
+      <w:pPr>
+        <w:tabs>
+          <w:tab w:val="num" w:pos="3600"/>
+        </w:tabs>
+        <w:ind w:left="3600" w:hanging="360"/>
+      </w:pPr>
+      <w:rPr>
+        <w:rFonts w:ascii="OpenSymbol" w:hAnsi="OpenSymbol" w:cs="OpenSymbol" w:hint="default"/>
+      </w:rPr>
+    </w:lvl>
+  </w:abstractNum>
+  <w:abstractNum w:abstractNumId="18" w15:restartNumberingAfterBreak="0">
     <w:nsid w:val="6B7A6767"/>
     <w:multiLevelType w:val="multilevel"/>
     <w:tmpl w:val="4BE2B2D6"/>
@@ -19703,7 +20656,7 @@
       </w:pPr>
     </w:lvl>
   </w:abstractNum>
-  <w:abstractNum w:abstractNumId="17" w15:restartNumberingAfterBreak="0">
+  <w:abstractNum w:abstractNumId="19" w15:restartNumberingAfterBreak="0">
     <w:nsid w:val="6D4C4868"/>
     <w:multiLevelType w:val="multilevel"/>
     <w:tmpl w:val="1C3EB7C6"/>
@@ -19816,7 +20769,7 @@
       </w:pPr>
     </w:lvl>
   </w:abstractNum>
-  <w:abstractNum w:abstractNumId="18" w15:restartNumberingAfterBreak="0">
+  <w:abstractNum w:abstractNumId="20" w15:restartNumberingAfterBreak="0">
     <w:nsid w:val="71D952D6"/>
     <w:multiLevelType w:val="multilevel"/>
     <w:tmpl w:val="69882094"/>
@@ -19929,7 +20882,7 @@
       </w:pPr>
     </w:lvl>
   </w:abstractNum>
-  <w:abstractNum w:abstractNumId="19" w15:restartNumberingAfterBreak="0">
+  <w:abstractNum w:abstractNumId="21" w15:restartNumberingAfterBreak="0">
     <w:nsid w:val="7B831DF9"/>
     <w:multiLevelType w:val="multilevel"/>
     <w:tmpl w:val="25F6CADE"/>
@@ -20069,7 +21022,7 @@
       </w:rPr>
     </w:lvl>
   </w:abstractNum>
-  <w:abstractNum w:abstractNumId="20" w15:restartNumberingAfterBreak="0">
+  <w:abstractNum w:abstractNumId="22" w15:restartNumberingAfterBreak="0">
     <w:nsid w:val="7EA55C15"/>
     <w:multiLevelType w:val="multilevel"/>
     <w:tmpl w:val="A9802D5C"/>
@@ -20210,67 +21163,73 @@
     </w:lvl>
   </w:abstractNum>
   <w:num w:numId="1">
-    <w:abstractNumId w:val="2"/>
+    <w:abstractNumId w:val="3"/>
   </w:num>
   <w:num w:numId="2">
-    <w:abstractNumId w:val="4"/>
+    <w:abstractNumId w:val="5"/>
   </w:num>
   <w:num w:numId="3">
-    <w:abstractNumId w:val="18"/>
+    <w:abstractNumId w:val="20"/>
   </w:num>
   <w:num w:numId="4">
     <w:abstractNumId w:val="1"/>
   </w:num>
   <w:num w:numId="5">
-    <w:abstractNumId w:val="14"/>
+    <w:abstractNumId w:val="15"/>
   </w:num>
   <w:num w:numId="6">
-    <w:abstractNumId w:val="20"/>
+    <w:abstractNumId w:val="22"/>
   </w:num>
   <w:num w:numId="7">
+    <w:abstractNumId w:val="10"/>
+  </w:num>
+  <w:num w:numId="8">
+    <w:abstractNumId w:val="21"/>
+  </w:num>
+  <w:num w:numId="9">
+    <w:abstractNumId w:val="4"/>
+  </w:num>
+  <w:num w:numId="10">
+    <w:abstractNumId w:val="6"/>
+  </w:num>
+  <w:num w:numId="11">
+    <w:abstractNumId w:val="13"/>
+  </w:num>
+  <w:num w:numId="12">
     <w:abstractNumId w:val="9"/>
   </w:num>
-  <w:num w:numId="8">
+  <w:num w:numId="13">
+    <w:abstractNumId w:val="18"/>
+  </w:num>
+  <w:num w:numId="14">
+    <w:abstractNumId w:val="7"/>
+  </w:num>
+  <w:num w:numId="15">
     <w:abstractNumId w:val="19"/>
   </w:num>
-  <w:num w:numId="9">
-    <w:abstractNumId w:val="3"/>
-  </w:num>
-  <w:num w:numId="10">
-    <w:abstractNumId w:val="5"/>
-  </w:num>
-  <w:num w:numId="11">
-    <w:abstractNumId w:val="12"/>
-  </w:num>
-  <w:num w:numId="12">
-    <w:abstractNumId w:val="8"/>
-  </w:num>
-  <w:num w:numId="13">
+  <w:num w:numId="16">
     <w:abstractNumId w:val="16"/>
-  </w:num>
-  <w:num w:numId="14">
-    <w:abstractNumId w:val="6"/>
-  </w:num>
-  <w:num w:numId="15">
-    <w:abstractNumId w:val="17"/>
-  </w:num>
-  <w:num w:numId="16">
-    <w:abstractNumId w:val="15"/>
   </w:num>
   <w:num w:numId="17">
     <w:abstractNumId w:val="0"/>
   </w:num>
   <w:num w:numId="18">
+    <w:abstractNumId w:val="12"/>
+  </w:num>
+  <w:num w:numId="19">
     <w:abstractNumId w:val="11"/>
   </w:num>
-  <w:num w:numId="19">
-    <w:abstractNumId w:val="10"/>
-  </w:num>
   <w:num w:numId="20">
-    <w:abstractNumId w:val="13"/>
+    <w:abstractNumId w:val="14"/>
   </w:num>
   <w:num w:numId="21">
-    <w:abstractNumId w:val="7"/>
+    <w:abstractNumId w:val="8"/>
+  </w:num>
+  <w:num w:numId="22">
+    <w:abstractNumId w:val="2"/>
+  </w:num>
+  <w:num w:numId="23">
+    <w:abstractNumId w:val="17"/>
   </w:num>
 </w:numbering>
 </file>
@@ -21232,7 +22191,7 @@
 </file>
 
 <file path=customXml/itemProps1.xml><?xml version="1.0" encoding="utf-8"?>
-<ds:datastoreItem xmlns:ds="http://schemas.openxmlformats.org/officeDocument/2006/customXml" ds:itemID="{D2943F1F-CDE7-4E5B-BB38-2831A4454FBB}">
+<ds:datastoreItem xmlns:ds="http://schemas.openxmlformats.org/officeDocument/2006/customXml" ds:itemID="{22743404-E8E6-4D34-B0AB-3A141E0EDC2D}">
   <ds:schemaRefs>
     <ds:schemaRef ds:uri="http://schemas.openxmlformats.org/officeDocument/2006/bibliography"/>
   </ds:schemaRefs>

</xml_diff>

<commit_message>
:page_facing_up: Rapport : Reprise Git/GitHub et son
</commit_message>
<xml_diff>
--- a/Soutenances/RapportProjet/Rapport_Projet_Minimobile.docx
+++ b/Soutenances/RapportProjet/Rapport_Projet_Minimobile.docx
@@ -1,6 +1,6 @@
 
 <file path=word/document.xml><?xml version="1.0" encoding="utf-8"?>
-<w:document xmlns:wpc="http://schemas.microsoft.com/office/word/2010/wordprocessingCanvas" xmlns:cx="http://schemas.microsoft.com/office/drawing/2014/chartex" xmlns:cx1="http://schemas.microsoft.com/office/drawing/2015/9/8/chartex" xmlns:cx2="http://schemas.microsoft.com/office/drawing/2015/10/21/chartex" xmlns:mc="http://schemas.openxmlformats.org/markup-compatibility/2006" xmlns:o="urn:schemas-microsoft-com:office:office" xmlns:r="http://schemas.openxmlformats.org/officeDocument/2006/relationships" xmlns:m="http://schemas.openxmlformats.org/officeDocument/2006/math" xmlns:v="urn:schemas-microsoft-com:vml" xmlns:wp14="http://schemas.microsoft.com/office/word/2010/wordprocessingDrawing" xmlns:wp="http://schemas.openxmlformats.org/drawingml/2006/wordprocessingDrawing" xmlns:w10="urn:schemas-microsoft-com:office:word" xmlns:w="http://schemas.openxmlformats.org/wordprocessingml/2006/main" xmlns:w14="http://schemas.microsoft.com/office/word/2010/wordml" xmlns:w15="http://schemas.microsoft.com/office/word/2012/wordml" xmlns:w16se="http://schemas.microsoft.com/office/word/2015/wordml/symex" xmlns:wpg="http://schemas.microsoft.com/office/word/2010/wordprocessingGroup" xmlns:wpi="http://schemas.microsoft.com/office/word/2010/wordprocessingInk" xmlns:wne="http://schemas.microsoft.com/office/word/2006/wordml" xmlns:wps="http://schemas.microsoft.com/office/word/2010/wordprocessingShape" mc:Ignorable="w14 w15 w16se wp14">
+<w:document xmlns:ve="http://schemas.openxmlformats.org/markup-compatibility/2006" xmlns:o="urn:schemas-microsoft-com:office:office" xmlns:r="http://schemas.openxmlformats.org/officeDocument/2006/relationships" xmlns:m="http://schemas.openxmlformats.org/officeDocument/2006/math" xmlns:v="urn:schemas-microsoft-com:vml" xmlns:wp="http://schemas.openxmlformats.org/drawingml/2006/wordprocessingDrawing" xmlns:w10="urn:schemas-microsoft-com:office:word" xmlns:w="http://schemas.openxmlformats.org/wordprocessingml/2006/main" xmlns:wne="http://schemas.microsoft.com/office/word/2006/wordml">
   <w:body>
     <w:p>
       <w:pPr>
@@ -47,7 +47,7 @@
           <w:sz w:val="36"/>
           <w:szCs w:val="36"/>
         </w:rPr>
-        <w:t xml:space="preserve"> </w:t>
+        <w:t>– MOSNIER Bastien–</w:t>
       </w:r>
       <w:r>
         <w:rPr>
@@ -55,99 +55,27 @@
           <w:sz w:val="36"/>
           <w:szCs w:val="36"/>
         </w:rPr>
-        <w:t>– MOSNIER Bastien</w:t>
-      </w:r>
+        <w:t>PARIS Cédric</w:t>
+      </w:r>
+    </w:p>
+    <w:p>
+      <w:pPr>
+        <w:jc w:val="center"/>
+        <w:rPr>
+          <w:rFonts w:asciiTheme="minorHAnsi" w:hAnsiTheme="minorHAnsi"/>
+          <w:b/>
+          <w:bCs/>
+          <w:sz w:val="72"/>
+          <w:szCs w:val="72"/>
+        </w:rPr>
+      </w:pPr>
       <w:r>
         <w:rPr>
           <w:rFonts w:asciiTheme="minorHAnsi" w:hAnsiTheme="minorHAnsi"/>
           <w:sz w:val="36"/>
           <w:szCs w:val="36"/>
         </w:rPr>
-        <w:t xml:space="preserve"> </w:t>
-      </w:r>
-      <w:r>
-        <w:rPr>
-          <w:rFonts w:asciiTheme="minorHAnsi" w:hAnsiTheme="minorHAnsi"/>
-          <w:sz w:val="36"/>
-          <w:szCs w:val="36"/>
-        </w:rPr>
-        <w:t>–</w:t>
-      </w:r>
-      <w:r>
-        <w:rPr>
-          <w:rFonts w:asciiTheme="minorHAnsi" w:hAnsiTheme="minorHAnsi"/>
-          <w:sz w:val="36"/>
-          <w:szCs w:val="36"/>
-        </w:rPr>
-        <w:t xml:space="preserve"> </w:t>
-      </w:r>
-      <w:r>
-        <w:rPr>
-          <w:rFonts w:asciiTheme="minorHAnsi" w:hAnsiTheme="minorHAnsi"/>
-          <w:sz w:val="36"/>
-          <w:szCs w:val="36"/>
-        </w:rPr>
-        <w:t xml:space="preserve">PARIS </w:t>
-      </w:r>
-      <w:r>
-        <w:rPr>
-          <w:rFonts w:asciiTheme="minorHAnsi" w:hAnsiTheme="minorHAnsi"/>
-          <w:sz w:val="36"/>
-          <w:szCs w:val="36"/>
-        </w:rPr>
-        <w:t xml:space="preserve"> </w:t>
-      </w:r>
-      <w:r>
-        <w:rPr>
-          <w:rFonts w:asciiTheme="minorHAnsi" w:hAnsiTheme="minorHAnsi"/>
-          <w:sz w:val="36"/>
-          <w:szCs w:val="36"/>
-        </w:rPr>
-        <w:t>Cédric</w:t>
-      </w:r>
-    </w:p>
-    <w:p>
-      <w:pPr>
-        <w:jc w:val="center"/>
-        <w:rPr>
-          <w:rFonts w:asciiTheme="minorHAnsi" w:hAnsiTheme="minorHAnsi"/>
-          <w:b/>
-          <w:bCs/>
-          <w:sz w:val="72"/>
-          <w:szCs w:val="72"/>
-        </w:rPr>
-      </w:pPr>
-      <w:r>
-        <w:rPr>
-          <w:rFonts w:asciiTheme="minorHAnsi" w:hAnsiTheme="minorHAnsi"/>
-          <w:sz w:val="36"/>
-          <w:szCs w:val="36"/>
-        </w:rPr>
-        <w:t>RIBIERE Laurent</w:t>
-      </w:r>
-      <w:r>
-        <w:rPr>
-          <w:rFonts w:asciiTheme="minorHAnsi" w:hAnsiTheme="minorHAnsi"/>
-          <w:sz w:val="36"/>
-          <w:szCs w:val="36"/>
-        </w:rPr>
-        <w:t xml:space="preserve"> </w:t>
-      </w:r>
-      <w:r>
-        <w:rPr>
-          <w:rFonts w:asciiTheme="minorHAnsi" w:hAnsiTheme="minorHAnsi"/>
-          <w:sz w:val="36"/>
-          <w:szCs w:val="36"/>
-        </w:rPr>
-        <w:t>–</w:t>
-      </w:r>
-      <w:r>
-        <w:rPr>
-          <w:rFonts w:asciiTheme="minorHAnsi" w:hAnsiTheme="minorHAnsi"/>
-          <w:sz w:val="36"/>
-          <w:szCs w:val="36"/>
-        </w:rPr>
-        <w:t xml:space="preserve"> </w:t>
+        <w:t>RIBIERE Laurent–</w:t>
       </w:r>
       <w:r>
         <w:rPr>
@@ -501,14 +429,6 @@
           <w:sz w:val="32"/>
           <w:szCs w:val="36"/>
         </w:rPr>
-        <w:t xml:space="preserve"> </w:t>
-      </w:r>
-      <w:r>
-        <w:rPr>
-          <w:rFonts w:asciiTheme="minorHAnsi" w:hAnsiTheme="minorHAnsi"/>
-          <w:sz w:val="32"/>
-          <w:szCs w:val="36"/>
-        </w:rPr>
         <w:t xml:space="preserve">Année </w:t>
       </w:r>
       <w:r>
@@ -2451,13 +2371,6 @@
           <w:rFonts w:asciiTheme="minorHAnsi" w:hAnsiTheme="minorHAnsi"/>
           <w:lang w:val="fr-FR"/>
         </w:rPr>
-        <w:t xml:space="preserve"> </w:t>
-      </w:r>
-      <w:r>
-        <w:rPr>
-          <w:rFonts w:asciiTheme="minorHAnsi" w:hAnsiTheme="minorHAnsi"/>
-          <w:lang w:val="fr-FR"/>
-        </w:rPr>
         <w:t>et de découvrir de nouveaux supports/moteurs de développement</w:t>
       </w:r>
       <w:r>
@@ -2655,13 +2568,6 @@
           <w:lang w:val="fr-FR"/>
         </w:rPr>
         <w:t>qualité</w:t>
-      </w:r>
-      <w:r>
-        <w:rPr>
-          <w:rFonts w:asciiTheme="minorHAnsi" w:hAnsiTheme="minorHAnsi"/>
-          <w:lang w:val="fr-FR"/>
-        </w:rPr>
-        <w:t xml:space="preserve"> </w:t>
       </w:r>
       <w:r>
         <w:rPr>
@@ -3117,14 +3023,6 @@
           <w:rFonts w:asciiTheme="minorHAnsi" w:hAnsiTheme="minorHAnsi" w:cs="Segoe UI"/>
           <w:lang w:val="fr-FR"/>
         </w:rPr>
-        <w:t xml:space="preserve"> </w:t>
-      </w:r>
-      <w:r>
-        <w:rPr>
-          <w:rStyle w:val="eop"/>
-          <w:rFonts w:asciiTheme="minorHAnsi" w:hAnsiTheme="minorHAnsi" w:cs="Segoe UI"/>
-          <w:lang w:val="fr-FR"/>
-        </w:rPr>
         <w:t xml:space="preserve">de type Android </w:t>
       </w:r>
       <w:r>
@@ -3166,33 +3064,27 @@
         <w:rPr>
           <w:rStyle w:val="eop"/>
           <w:rFonts w:asciiTheme="minorHAnsi" w:hAnsiTheme="minorHAnsi" w:cs="Segoe UI"/>
-          <w:i/>
           <w:iCs/>
-          <w:color w:val="FF3333"/>
-          <w:lang w:val="fr-FR"/>
-        </w:rPr>
-        <w:t xml:space="preserve"> </w:t>
+          <w:color w:val="auto"/>
+          <w:lang w:val="fr-FR"/>
+        </w:rPr>
+        <w:t>soit 5 mois</w:t>
       </w:r>
       <w:r>
         <w:rPr>
           <w:rStyle w:val="eop"/>
           <w:rFonts w:asciiTheme="minorHAnsi" w:hAnsiTheme="minorHAnsi" w:cs="Segoe UI"/>
-          <w:iCs/>
-          <w:color w:val="auto"/>
-          <w:lang w:val="fr-FR"/>
-        </w:rPr>
-        <w:t>soit 5 mois</w:t>
+          <w:lang w:val="fr-FR"/>
+        </w:rPr>
+        <w:t>, des salles ayant été mises à notre disposition dans le cadre du projet les lundi matin de 8h à 12h au sein</w:t>
       </w:r>
       <w:r>
         <w:rPr>
           <w:rStyle w:val="eop"/>
           <w:rFonts w:asciiTheme="minorHAnsi" w:hAnsiTheme="minorHAnsi" w:cs="Segoe UI"/>
-          <w:i/>
-          <w:iCs/>
-          <w:color w:val="FF3333"/>
-          <w:lang w:val="fr-FR"/>
-        </w:rPr>
-        <w:t xml:space="preserve"> </w:t>
+          <w:lang w:val="fr-FR"/>
+        </w:rPr>
+        <w:t xml:space="preserve"> de l'IUT. Afin de se documenter et de nous former a l'utilisation du moteur de jeu Unity3D</w:t>
       </w:r>
       <w:r>
         <w:rPr>
@@ -3200,7 +3092,7 @@
           <w:rFonts w:asciiTheme="minorHAnsi" w:hAnsiTheme="minorHAnsi" w:cs="Segoe UI"/>
           <w:lang w:val="fr-FR"/>
         </w:rPr>
-        <w:t>, des salles ayant été mises à notre disposition dans le cadre du projet les lundi matin de 8h à 12h au sein</w:t>
+        <w:t xml:space="preserve">, nous </w:t>
       </w:r>
       <w:r>
         <w:rPr>
@@ -3208,7 +3100,7 @@
           <w:rFonts w:asciiTheme="minorHAnsi" w:hAnsiTheme="minorHAnsi" w:cs="Segoe UI"/>
           <w:lang w:val="fr-FR"/>
         </w:rPr>
-        <w:t xml:space="preserve"> de l'IUT. Afin de se documenter et de nous former a l'utilisation du moteur de jeu Unity3D</w:t>
+        <w:t>utiliserons la documentation Unity ainsi que</w:t>
       </w:r>
       <w:r>
         <w:rPr>
@@ -3216,7 +3108,7 @@
           <w:rFonts w:asciiTheme="minorHAnsi" w:hAnsiTheme="minorHAnsi" w:cs="Segoe UI"/>
           <w:lang w:val="fr-FR"/>
         </w:rPr>
-        <w:t xml:space="preserve">, nous </w:t>
+        <w:t xml:space="preserve"> des vidéos de formation mis à notre</w:t>
       </w:r>
       <w:r>
         <w:rPr>
@@ -3224,7 +3116,7 @@
           <w:rFonts w:asciiTheme="minorHAnsi" w:hAnsiTheme="minorHAnsi" w:cs="Segoe UI"/>
           <w:lang w:val="fr-FR"/>
         </w:rPr>
-        <w:t>utiliserons la documentation Unity ainsi que</w:t>
+        <w:t xml:space="preserve"> disposition par notre tuteur</w:t>
       </w:r>
       <w:r>
         <w:rPr>
@@ -3232,31 +3124,7 @@
           <w:rFonts w:asciiTheme="minorHAnsi" w:hAnsiTheme="minorHAnsi" w:cs="Segoe UI"/>
           <w:lang w:val="fr-FR"/>
         </w:rPr>
-        <w:t xml:space="preserve"> des vidéos de formation mis à notre</w:t>
-      </w:r>
-      <w:r>
-        <w:rPr>
-          <w:rStyle w:val="eop"/>
-          <w:rFonts w:asciiTheme="minorHAnsi" w:hAnsiTheme="minorHAnsi" w:cs="Segoe UI"/>
-          <w:lang w:val="fr-FR"/>
-        </w:rPr>
-        <w:t xml:space="preserve"> disposition par notre tuteur</w:t>
-      </w:r>
-      <w:r>
-        <w:rPr>
-          <w:rStyle w:val="eop"/>
-          <w:rFonts w:asciiTheme="minorHAnsi" w:hAnsiTheme="minorHAnsi" w:cs="Segoe UI"/>
-          <w:lang w:val="fr-FR"/>
-        </w:rPr>
         <w:t>.</w:t>
-      </w:r>
-      <w:r>
-        <w:rPr>
-          <w:rStyle w:val="eop"/>
-          <w:rFonts w:asciiTheme="minorHAnsi" w:hAnsiTheme="minorHAnsi" w:cs="Segoe UI"/>
-          <w:lang w:val="fr-FR"/>
-        </w:rPr>
-        <w:t xml:space="preserve"> </w:t>
       </w:r>
       <w:r>
         <w:rPr>
@@ -3792,34 +3660,20 @@
           <w:lang w:bidi="ar-SA"/>
         </w:rPr>
         <w:lastRenderedPageBreak/>
-        <w:t>Au-delà de ces quelques règles de base c'est à nous d'apporter des fonctionnalités</w:t>
+        <w:t>Au-delà de ces quelques règles de base c'est à nous d'apporter des fonctionnalitéssupplémentaires (éditeur de carte, mode arcade...) de notre</w:t>
       </w:r>
       <w:r>
         <w:rPr>
           <w:rFonts w:asciiTheme="minorHAnsi" w:hAnsiTheme="minorHAnsi" w:cs="LinuxLibertineDG-Identity-H"/>
           <w:lang w:bidi="ar-SA"/>
         </w:rPr>
-        <w:t xml:space="preserve"> </w:t>
+        <w:t xml:space="preserve"> choix qui rendront le jeu plus </w:t>
       </w:r>
       <w:r>
         <w:rPr>
           <w:rFonts w:asciiTheme="minorHAnsi" w:hAnsiTheme="minorHAnsi" w:cs="LinuxLibertineDG-Identity-H"/>
           <w:lang w:bidi="ar-SA"/>
         </w:rPr>
-        <w:t>supplémentaires (éditeur de carte, mode arcade...) de notre</w:t>
-      </w:r>
-      <w:r>
-        <w:rPr>
-          <w:rFonts w:asciiTheme="minorHAnsi" w:hAnsiTheme="minorHAnsi" w:cs="LinuxLibertineDG-Identity-H"/>
-          <w:lang w:bidi="ar-SA"/>
-        </w:rPr>
-        <w:t xml:space="preserve"> choix qui rendront le jeu plus </w:t>
-      </w:r>
-      <w:r>
-        <w:rPr>
-          <w:rFonts w:asciiTheme="minorHAnsi" w:hAnsiTheme="minorHAnsi" w:cs="LinuxLibertineDG-Identity-H"/>
-          <w:lang w:bidi="ar-SA"/>
-        </w:rPr>
         <w:t>intéressant et attractif pour le joueur.</w:t>
       </w:r>
     </w:p>
@@ -3915,21 +3769,7 @@
           <w:rFonts w:asciiTheme="minorHAnsi" w:hAnsiTheme="minorHAnsi"/>
           <w:lang w:val="fr-FR"/>
         </w:rPr>
-        <w:t>Il n'y a pas de contrainte notable pesant sur l'utilisation du produit. L'utilisateur doit</w:t>
-      </w:r>
-      <w:r>
-        <w:rPr>
-          <w:rFonts w:asciiTheme="minorHAnsi" w:hAnsiTheme="minorHAnsi"/>
-          <w:lang w:val="fr-FR"/>
-        </w:rPr>
-        <w:t xml:space="preserve"> </w:t>
-      </w:r>
-      <w:r>
-        <w:rPr>
-          <w:rFonts w:asciiTheme="minorHAnsi" w:hAnsiTheme="minorHAnsi"/>
-          <w:lang w:val="fr-FR"/>
-        </w:rPr>
-        <w:t>simplement avoir un Smartphone ou une tablette</w:t>
+        <w:t>Il n'y a pas de contrainte notable pesant sur l'utilisation du produit. L'utilisateur doitsimplement avoir un Smartphone ou une tablette</w:t>
       </w:r>
       <w:r>
         <w:rPr>
@@ -5262,7 +5102,21 @@
           <w:rFonts w:asciiTheme="minorHAnsi" w:hAnsiTheme="minorHAnsi" w:cs="Tahoma"/>
           <w:color w:val="000000"/>
         </w:rPr>
-        <w:t xml:space="preserve">Pour ce projet nous avons aussi utilisé le gestionnaire de versions Git/GitHub et le logiciel GraphicsGale pour les images du </w:t>
+        <w:t xml:space="preserve">Pour ce projet nous avons </w:t>
+      </w:r>
+      <w:r>
+        <w:rPr>
+          <w:rFonts w:asciiTheme="minorHAnsi" w:hAnsiTheme="minorHAnsi" w:cs="Tahoma"/>
+          <w:color w:val="000000"/>
+        </w:rPr>
+        <w:t>également</w:t>
+      </w:r>
+      <w:r>
+        <w:rPr>
+          <w:rFonts w:asciiTheme="minorHAnsi" w:hAnsiTheme="minorHAnsi" w:cs="Tahoma"/>
+          <w:color w:val="000000"/>
+        </w:rPr>
+        <w:t xml:space="preserve"> utilisé le gestionnaire de versions Git/GitHub et le logiciel GraphicsGale pour les images du </w:t>
       </w:r>
       <w:r>
         <w:rPr>
@@ -5287,18 +5141,12 @@
         <w:jc w:val="both"/>
         <w:rPr>
           <w:rFonts w:ascii="Tahoma" w:hAnsi="Tahoma" w:cs="Tahoma"/>
-        </w:rPr>
-      </w:pPr>
-      <w:r>
-        <w:rPr>
-          <w:rFonts w:ascii="Tahoma" w:hAnsi="Tahoma" w:cs="Tahoma"/>
           <w:b/>
           <w:bCs/>
           <w:sz w:val="26"/>
           <w:szCs w:val="26"/>
         </w:rPr>
-        <w:t>MAXIME</w:t>
-      </w:r>
+      </w:pPr>
     </w:p>
     <w:p>
       <w:pPr>
@@ -5327,6 +5175,7 @@
         <w:jc w:val="both"/>
         <w:rPr>
           <w:rFonts w:asciiTheme="minorHAnsi" w:hAnsiTheme="minorHAnsi" w:cs="Tahoma"/>
+          <w:b/>
           <w:color w:val="000000"/>
         </w:rPr>
       </w:pPr>
@@ -5337,120 +5186,86 @@
         <w:spacing w:before="0" w:beforeAutospacing="0" w:after="0" w:afterAutospacing="0"/>
         <w:jc w:val="both"/>
         <w:rPr>
-          <w:rFonts w:asciiTheme="minorHAnsi" w:hAnsiTheme="minorHAnsi"/>
-        </w:rPr>
-      </w:pPr>
-      <w:r>
-        <w:rPr>
           <w:rFonts w:asciiTheme="minorHAnsi" w:hAnsiTheme="minorHAnsi" w:cs="Tahoma"/>
           <w:color w:val="000000"/>
         </w:rPr>
-        <w:t>Pour notre projet, un gestionnaire de version était indispensable, pour que tout le monde puisse travailler sur des tâches différentes, sans avoir de problèmes pour réunir les différentes tâches. Un gestionnaire de versions permet de conserver et partager différentes versions du code-source d'un logiciel. On a choisi d'utiliser Git, car il est facile à utilisé, il est très répandu dans le milieu professionnel, c'est un logiciel libre et il fonctionne de manière décentralisé. Un gestionnaire de version décentralisé, permet aux membres d'une équipe à travailler chacun à son rythme, de façon désynchronisé ainsi que l'échanges des travaux respectifs. Cette désynchronisation a pour avantage :</w:t>
-      </w:r>
-    </w:p>
-    <w:p>
-      <w:pPr>
-        <w:pStyle w:val="NormalWeb"/>
-        <w:numPr>
-          <w:ilvl w:val="0"/>
-          <w:numId w:val="20"/>
-        </w:numPr>
-        <w:spacing w:before="0" w:beforeAutospacing="0" w:after="0" w:afterAutospacing="0"/>
-        <w:jc w:val="both"/>
-        <w:rPr>
-          <w:rFonts w:asciiTheme="minorHAnsi" w:hAnsiTheme="minorHAnsi"/>
-        </w:rPr>
       </w:pPr>
       <w:r>
         <w:rPr>
           <w:rFonts w:asciiTheme="minorHAnsi" w:hAnsiTheme="minorHAnsi" w:cs="Tahoma"/>
           <w:color w:val="000000"/>
         </w:rPr>
-        <w:t>permet de ne pas être dépendant d'une seul machine.</w:t>
-      </w:r>
-    </w:p>
-    <w:p>
-      <w:pPr>
-        <w:pStyle w:val="NormalWeb"/>
-        <w:numPr>
-          <w:ilvl w:val="0"/>
-          <w:numId w:val="20"/>
-        </w:numPr>
-        <w:spacing w:before="0" w:beforeAutospacing="0" w:after="0" w:afterAutospacing="0"/>
-        <w:jc w:val="both"/>
-        <w:rPr>
-          <w:rFonts w:asciiTheme="minorHAnsi" w:hAnsiTheme="minorHAnsi"/>
-        </w:rPr>
-      </w:pPr>
+        <w:t>Git est un gestionnaire de version, c'est à dire un logiciel qui</w:t>
+      </w:r>
       <w:r>
         <w:rPr>
           <w:rFonts w:asciiTheme="minorHAnsi" w:hAnsiTheme="minorHAnsi" w:cs="Tahoma"/>
           <w:color w:val="000000"/>
         </w:rPr>
-        <w:t>permet le travail hors-ligne.</w:t>
-      </w:r>
-    </w:p>
-    <w:p>
-      <w:pPr>
-        <w:pStyle w:val="NormalWeb"/>
-        <w:numPr>
-          <w:ilvl w:val="0"/>
-          <w:numId w:val="20"/>
-        </w:numPr>
-        <w:spacing w:before="0" w:beforeAutospacing="0" w:after="0" w:afterAutospacing="0"/>
-        <w:jc w:val="both"/>
-        <w:rPr>
-          <w:rFonts w:asciiTheme="minorHAnsi" w:hAnsiTheme="minorHAnsi"/>
-        </w:rPr>
-      </w:pPr>
+        <w:t xml:space="preserve"> permet de conserver et </w:t>
+      </w:r>
       <w:r>
         <w:rPr>
           <w:rFonts w:asciiTheme="minorHAnsi" w:hAnsiTheme="minorHAnsi" w:cs="Tahoma"/>
           <w:color w:val="000000"/>
         </w:rPr>
-        <w:t>stockage de versions antérieurs à la version actuel d'un projet.</w:t>
-      </w:r>
-    </w:p>
-    <w:p>
-      <w:pPr>
-        <w:pStyle w:val="NormalWeb"/>
-        <w:numPr>
-          <w:ilvl w:val="0"/>
-          <w:numId w:val="20"/>
-        </w:numPr>
-        <w:spacing w:before="0" w:beforeAutospacing="0" w:after="0" w:afterAutospacing="0"/>
-        <w:jc w:val="both"/>
-        <w:rPr>
-          <w:rFonts w:asciiTheme="minorHAnsi" w:hAnsiTheme="minorHAnsi"/>
-        </w:rPr>
-      </w:pPr>
+        <w:t xml:space="preserve">de </w:t>
+      </w:r>
       <w:r>
         <w:rPr>
           <w:rFonts w:asciiTheme="minorHAnsi" w:hAnsiTheme="minorHAnsi" w:cs="Tahoma"/>
           <w:color w:val="000000"/>
         </w:rPr>
-        <w:t>réalisation plus rapide des tâches, car faites en réseau local</w:t>
-      </w:r>
-    </w:p>
-    <w:p>
-      <w:pPr>
-        <w:pStyle w:val="NormalWeb"/>
-        <w:numPr>
-          <w:ilvl w:val="0"/>
-          <w:numId w:val="20"/>
-        </w:numPr>
-        <w:spacing w:before="0" w:beforeAutospacing="0" w:after="0" w:afterAutospacing="0"/>
-        <w:jc w:val="both"/>
-        <w:rPr>
-          <w:rFonts w:asciiTheme="minorHAnsi" w:hAnsiTheme="minorHAnsi"/>
-        </w:rPr>
-      </w:pPr>
+        <w:t>partager différentes versions du code-source d'un logiciel.</w:t>
+      </w:r>
       <w:r>
         <w:rPr>
           <w:rFonts w:asciiTheme="minorHAnsi" w:hAnsiTheme="minorHAnsi" w:cs="Tahoma"/>
           <w:color w:val="000000"/>
         </w:rPr>
-        <w:t xml:space="preserve">etc … </w:t>
+        <w:t xml:space="preserve"> Nous</w:t>
+      </w:r>
+      <w:r>
+        <w:rPr>
+          <w:rFonts w:asciiTheme="minorHAnsi" w:hAnsiTheme="minorHAnsi" w:cs="Tahoma"/>
+          <w:color w:val="000000"/>
+        </w:rPr>
+        <w:t xml:space="preserve"> a</w:t>
+      </w:r>
+      <w:r>
+        <w:rPr>
+          <w:rFonts w:asciiTheme="minorHAnsi" w:hAnsiTheme="minorHAnsi" w:cs="Tahoma"/>
+          <w:color w:val="000000"/>
+        </w:rPr>
+        <w:t>vons choisi d'utiliser Git car</w:t>
+      </w:r>
+      <w:r>
+        <w:rPr>
+          <w:rFonts w:asciiTheme="minorHAnsi" w:hAnsiTheme="minorHAnsi" w:cs="Tahoma"/>
+          <w:color w:val="000000"/>
+        </w:rPr>
+        <w:t xml:space="preserve"> il est très répandu dans le milieu profession</w:t>
+      </w:r>
+      <w:r>
+        <w:rPr>
+          <w:rFonts w:asciiTheme="minorHAnsi" w:hAnsiTheme="minorHAnsi" w:cs="Tahoma"/>
+          <w:color w:val="000000"/>
+        </w:rPr>
+        <w:t xml:space="preserve">nel, c'est un logiciel libre qui </w:t>
+      </w:r>
+      <w:r>
+        <w:rPr>
+          <w:rFonts w:asciiTheme="minorHAnsi" w:hAnsiTheme="minorHAnsi" w:cs="Tahoma"/>
+          <w:color w:val="000000"/>
+        </w:rPr>
+        <w:t>fonctionne de manière décentralisé</w:t>
+      </w:r>
+      <w:r>
+        <w:rPr>
+          <w:rFonts w:asciiTheme="minorHAnsi" w:hAnsiTheme="minorHAnsi" w:cs="Tahoma"/>
+          <w:color w:val="000000"/>
+        </w:rPr>
+        <w:t>.</w:t>
       </w:r>
     </w:p>
     <w:p>
@@ -5459,15 +5274,16 @@
         <w:spacing w:before="0" w:beforeAutospacing="0" w:after="0" w:afterAutospacing="0"/>
         <w:jc w:val="both"/>
         <w:rPr>
-          <w:rFonts w:asciiTheme="minorHAnsi" w:hAnsiTheme="minorHAnsi"/>
-        </w:rPr>
-      </w:pPr>
-      <w:r>
-        <w:rPr>
           <w:rFonts w:asciiTheme="minorHAnsi" w:hAnsiTheme="minorHAnsi" w:cs="Tahoma"/>
           <w:color w:val="000000"/>
         </w:rPr>
-        <w:t>Mais le clonage d'un projet est long, car il faut copié tout l'historique du projet.</w:t>
+      </w:pPr>
+      <w:r>
+        <w:rPr>
+          <w:rFonts w:asciiTheme="minorHAnsi" w:hAnsiTheme="minorHAnsi" w:cs="Tahoma"/>
+          <w:color w:val="000000"/>
+        </w:rPr>
+        <w:t>L'intérêt d'utiliser un système de gestion de version est avant tout de pouvoir sécuriser le travail qui a déjà été produit. En effet, la dernière version du projet et l'historique des versions précédentes est conservé en local sur l'ordinateur de chaque membre de l'équipe. Ainsi en cas de problème sur un ordinateur ou si une grosse modification du code pose problème, il est possible de revenir a une version antérieur fonctionnelle a tous moment.</w:t>
       </w:r>
     </w:p>
     <w:p>
@@ -5476,40 +5292,51 @@
         <w:spacing w:before="0" w:beforeAutospacing="0" w:after="0" w:afterAutospacing="0"/>
         <w:jc w:val="both"/>
         <w:rPr>
-          <w:rFonts w:asciiTheme="minorHAnsi" w:hAnsiTheme="minorHAnsi"/>
-        </w:rPr>
-      </w:pPr>
-      <w:r>
-        <w:rPr>
           <w:rFonts w:asciiTheme="minorHAnsi" w:hAnsiTheme="minorHAnsi" w:cs="Tahoma"/>
           <w:color w:val="000000"/>
         </w:rPr>
-        <w:t xml:space="preserve">Git ne repose pas sur un serveur centralisé. Git utilise la </w:t>
-      </w:r>
-      <w:r>
-        <w:rPr>
-          <w:rFonts w:asciiTheme="minorHAnsi" w:hAnsiTheme="minorHAnsi" w:cs="Tahoma"/>
-          <w:i/>
-          <w:iCs/>
-          <w:color w:val="000000"/>
-        </w:rPr>
-        <w:t>fonction de hachage SHA-1</w:t>
-      </w:r>
+      </w:pPr>
       <w:r>
         <w:rPr>
           <w:rFonts w:asciiTheme="minorHAnsi" w:hAnsiTheme="minorHAnsi" w:cs="Tahoma"/>
           <w:color w:val="000000"/>
         </w:rPr>
-        <w:t xml:space="preserve"> pour calculer la somme de contrôle , si un fichier n'est pas modifié, la somme de contrôle ne varie </w:t>
+        <w:t>Un autre avantage d'un gestionnaire de version est de permettre de ne pas être dépendant d'une seule machine. Chaque membre de l'équipe peut travailler</w:t>
       </w:r>
       <w:r>
         <w:rPr>
           <w:rFonts w:asciiTheme="minorHAnsi" w:hAnsiTheme="minorHAnsi" w:cs="Tahoma"/>
           <w:color w:val="000000"/>
         </w:rPr>
-        <w:lastRenderedPageBreak/>
-        <w:t>pas, et il n'y a qu'une version de stocker sur le disque. Dans le cas contraire, la somme varie et les deux versions du fichiers sont stockées sur le disque. Git possède deux types de structures de données, une base objet et un cache de répertoires, la base d'objet permet de stocker n'importe quel type d'objet , qui par l'intermédiaire de la fonction de hachage SHA-1, est indexé dans le cache de répertoires.</w:t>
-      </w:r>
+        <w:t xml:space="preserve"> </w:t>
+      </w:r>
+      <w:r>
+        <w:rPr>
+          <w:rFonts w:asciiTheme="minorHAnsi" w:hAnsiTheme="minorHAnsi" w:cs="Tahoma"/>
+          <w:color w:val="000000"/>
+        </w:rPr>
+        <w:t xml:space="preserve">sans accès internet sur un tache séparée, en ayant son propre historique local. Uniquement une fois qu'il considère qu'une partie de son travail est aboutie, il le partage aux autres. </w:t>
+      </w:r>
+    </w:p>
+    <w:p>
+      <w:pPr>
+        <w:pStyle w:val="Default"/>
+        <w:jc w:val="both"/>
+        <w:rPr>
+          <w:rFonts w:asciiTheme="minorHAnsi" w:eastAsia="Times New Roman" w:hAnsiTheme="minorHAnsi"/>
+          <w:lang w:val="fr-FR" w:eastAsia="fr-FR" w:bidi="ar-SA"/>
+        </w:rPr>
+      </w:pPr>
+    </w:p>
+    <w:p>
+      <w:pPr>
+        <w:pStyle w:val="Default"/>
+        <w:jc w:val="both"/>
+        <w:rPr>
+          <w:rFonts w:asciiTheme="minorHAnsi" w:eastAsia="Times New Roman" w:hAnsiTheme="minorHAnsi"/>
+          <w:lang w:val="fr-FR" w:eastAsia="fr-FR" w:bidi="ar-SA"/>
+        </w:rPr>
+      </w:pPr>
     </w:p>
     <w:p>
       <w:pPr>
@@ -5560,17 +5387,131 @@
         <w:jc w:val="both"/>
         <w:rPr>
           <w:rFonts w:asciiTheme="minorHAnsi" w:hAnsiTheme="minorHAnsi"/>
-          <w:bCs/>
-          <w:lang w:val="fr-FR"/>
-        </w:rPr>
-      </w:pPr>
-      <w:r>
-        <w:rPr>
-          <w:rFonts w:asciiTheme="minorHAnsi" w:hAnsiTheme="minorHAnsi"/>
-          <w:bCs/>
-          <w:lang w:val="fr-FR"/>
-        </w:rPr>
-        <w:t>GitHub est service web d'hébergement, qui sert d'interface au logiciel de versions Git. Git propose des comptes gratuits, mais limités à cinq projets publics, et des comptes payants, sans limitations. GitHub propose l'hébergement de projets, ce qui évite les pertes de travail et permet aussi de partager des projets. GitHub offre aussi des fonctionnalités qu'on retrouve sur des réseaux sociaux, comme suivre un projet ou une personne. Il permet aussi de créer un wiki et une page web pour un dépôt, il peut aussi intégrer un grand nombre de services externes, comme un chat basés sur les projets, un gestionnaire de versions. La particularité de GitHub repose sur le fork, qui permet d'avoir une branche du projet original et en être le chef. Nous utilisons l'interface GitDesktop, de GitHub, pour voir et partager les modifications ajoutées au projet, et si besoins changer de versions, avec une interface simple d'utilisation.</w:t>
+          <w:b/>
+          <w:bCs/>
+          <w:lang w:val="fr-FR"/>
+        </w:rPr>
+      </w:pPr>
+    </w:p>
+    <w:p>
+      <w:pPr>
+        <w:pStyle w:val="Default"/>
+        <w:jc w:val="both"/>
+        <w:rPr>
+          <w:rFonts w:asciiTheme="minorHAnsi" w:hAnsiTheme="minorHAnsi"/>
+          <w:bCs/>
+          <w:lang w:val="fr-FR"/>
+        </w:rPr>
+      </w:pPr>
+      <w:r>
+        <w:rPr>
+          <w:rFonts w:asciiTheme="minorHAnsi" w:hAnsiTheme="minorHAnsi"/>
+          <w:bCs/>
+          <w:lang w:val="fr-FR"/>
+        </w:rPr>
+        <w:t xml:space="preserve">GitHub est </w:t>
+      </w:r>
+      <w:r>
+        <w:rPr>
+          <w:rFonts w:asciiTheme="minorHAnsi" w:hAnsiTheme="minorHAnsi"/>
+          <w:bCs/>
+          <w:lang w:val="fr-FR"/>
+        </w:rPr>
+        <w:t xml:space="preserve">un </w:t>
+      </w:r>
+      <w:r>
+        <w:rPr>
+          <w:rFonts w:asciiTheme="minorHAnsi" w:hAnsiTheme="minorHAnsi"/>
+          <w:bCs/>
+          <w:lang w:val="fr-FR"/>
+        </w:rPr>
+        <w:t xml:space="preserve">service web d'hébergement, </w:t>
+      </w:r>
+      <w:r>
+        <w:rPr>
+          <w:rFonts w:asciiTheme="minorHAnsi" w:hAnsiTheme="minorHAnsi"/>
+          <w:bCs/>
+          <w:lang w:val="fr-FR"/>
+        </w:rPr>
+        <w:t>qui utilise le système de gestion de version Git. Il permet de déposer gratuitement sur un serveur le code source d'un projet le rendant accessible à n'importe quel moment. Plus précisément, on dépose sur la plateforme GitHub l'équivalent d'un dépôt Git local, c'est a dire a la fois le projet actuel mais également son historique.</w:t>
+      </w:r>
+    </w:p>
+    <w:p>
+      <w:pPr>
+        <w:pStyle w:val="Default"/>
+        <w:jc w:val="both"/>
+        <w:rPr>
+          <w:rFonts w:asciiTheme="minorHAnsi" w:hAnsiTheme="minorHAnsi"/>
+          <w:bCs/>
+          <w:lang w:val="fr-FR"/>
+        </w:rPr>
+      </w:pPr>
+      <w:r>
+        <w:rPr>
+          <w:rFonts w:asciiTheme="minorHAnsi" w:hAnsiTheme="minorHAnsi"/>
+          <w:bCs/>
+          <w:lang w:val="fr-FR"/>
+        </w:rPr>
+        <w:t>GitHub propose des comptes gratuits, mais limités à cinq projets publics, et des comptes payants sans limitation. Il</w:t>
+      </w:r>
+      <w:r>
+        <w:rPr>
+          <w:rFonts w:asciiTheme="minorHAnsi" w:hAnsiTheme="minorHAnsi"/>
+          <w:bCs/>
+          <w:lang w:val="fr-FR"/>
+        </w:rPr>
+        <w:t xml:space="preserve"> </w:t>
+      </w:r>
+      <w:r>
+        <w:rPr>
+          <w:rFonts w:asciiTheme="minorHAnsi" w:hAnsiTheme="minorHAnsi"/>
+          <w:bCs/>
+          <w:lang w:val="fr-FR"/>
+        </w:rPr>
+        <w:t xml:space="preserve">offre aussi des fonctionnalités qu'on retrouve sur des réseaux sociaux, comme suivre un projet ou </w:t>
+      </w:r>
+      <w:r>
+        <w:rPr>
+          <w:rFonts w:asciiTheme="minorHAnsi" w:hAnsiTheme="minorHAnsi"/>
+          <w:bCs/>
+          <w:lang w:val="fr-FR"/>
+        </w:rPr>
+        <w:t>le travail d'</w:t>
+      </w:r>
+      <w:r>
+        <w:rPr>
+          <w:rFonts w:asciiTheme="minorHAnsi" w:hAnsiTheme="minorHAnsi"/>
+          <w:bCs/>
+          <w:lang w:val="fr-FR"/>
+        </w:rPr>
+        <w:t>une personne</w:t>
+      </w:r>
+      <w:r>
+        <w:rPr>
+          <w:rFonts w:asciiTheme="minorHAnsi" w:hAnsiTheme="minorHAnsi"/>
+          <w:bCs/>
+          <w:lang w:val="fr-FR"/>
+        </w:rPr>
+        <w:t xml:space="preserve"> en particulier.</w:t>
+      </w:r>
+    </w:p>
+    <w:p>
+      <w:pPr>
+        <w:pStyle w:val="Default"/>
+        <w:jc w:val="both"/>
+        <w:rPr>
+          <w:rFonts w:asciiTheme="minorHAnsi" w:hAnsiTheme="minorHAnsi"/>
+          <w:bCs/>
+          <w:lang w:val="fr-FR"/>
+        </w:rPr>
+      </w:pPr>
+      <w:r>
+        <w:rPr>
+          <w:rFonts w:asciiTheme="minorHAnsi" w:hAnsiTheme="minorHAnsi"/>
+          <w:bCs/>
+          <w:lang w:val="fr-FR"/>
+        </w:rPr>
+        <w:t>Nous avons utilisé le logiciel GitHub Desktop qui propose les même fonctionnalité que Git mais avec une interface graphique permettant d'être plus efficace et de suivre plus facilement les modifications sur le dépôt.</w:t>
       </w:r>
     </w:p>
     <w:p>
@@ -5636,7 +5577,7 @@
           <w:lang w:val="fr-FR" w:eastAsia="fr-FR" w:bidi="ar-SA"/>
         </w:rPr>
         <w:drawing>
-          <wp:anchor distT="0" distB="0" distL="114300" distR="114300" simplePos="0" relativeHeight="251660288" behindDoc="0" locked="0" layoutInCell="1" allowOverlap="1" wp14:anchorId="579DB5B1" wp14:editId="58502329">
+          <wp:anchor distT="0" distB="0" distL="114300" distR="114300" simplePos="0" relativeHeight="251660288" behindDoc="0" locked="0" layoutInCell="1" allowOverlap="1">
             <wp:simplePos x="0" y="0"/>
             <wp:positionH relativeFrom="column">
               <wp:posOffset>-18415</wp:posOffset>
@@ -5664,7 +5605,7 @@
                     <a:blip r:embed="rId12">
                       <a:extLst>
                         <a:ext uri="{28A0092B-C50C-407E-A947-70E740481C1C}">
-                          <a14:useLocalDpi xmlns:a14="http://schemas.microsoft.com/office/drawing/2010/main" val="0"/>
+                          <a14:useLocalDpi xmlns:a14="http://schemas.microsoft.com/office/drawing/2010/main" xmlns:wps="http://schemas.microsoft.com/office/word/2010/wordprocessingShape" xmlns:wpi="http://schemas.microsoft.com/office/word/2010/wordprocessingInk" xmlns:wpg="http://schemas.microsoft.com/office/word/2010/wordprocessingGroup" xmlns:w16se="http://schemas.microsoft.com/office/word/2015/wordml/symex" xmlns:w15="http://schemas.microsoft.com/office/word/2012/wordml" xmlns:w14="http://schemas.microsoft.com/office/word/2010/wordml" xmlns:w="http://schemas.openxmlformats.org/wordprocessingml/2006/main" xmlns:w10="urn:schemas-microsoft-com:office:word" xmlns:wp14="http://schemas.microsoft.com/office/word/2010/wordprocessingDrawing" xmlns:v="urn:schemas-microsoft-com:vml" xmlns:o="urn:schemas-microsoft-com:office:office" xmlns:mc="http://schemas.openxmlformats.org/markup-compatibility/2006" xmlns:cx2="http://schemas.microsoft.com/office/drawing/2015/10/21/chartex" xmlns:cx1="http://schemas.microsoft.com/office/drawing/2015/9/8/chartex" xmlns:cx="http://schemas.microsoft.com/office/drawing/2014/chartex" xmlns:wpc="http://schemas.microsoft.com/office/word/2010/wordprocessingCanvas" xmlns="" val="0"/>
                         </a:ext>
                       </a:extLst>
                     </a:blip>
@@ -7711,14 +7652,6 @@
           <w:lang w:val="fr-FR"/>
         </w:rPr>
         <w:t>x</w:t>
-      </w:r>
-      <w:r>
-        <w:rPr>
-          <w:rFonts w:asciiTheme="minorHAnsi" w:hAnsiTheme="minorHAnsi"/>
-          <w:bCs/>
-          <w:lang w:val="fr-FR"/>
-        </w:rPr>
-        <w:t xml:space="preserve"> </w:t>
       </w:r>
       <w:r>
         <w:rPr>
@@ -9317,14 +9250,6 @@
           <w:lang w:val="fr-FR"/>
         </w:rPr>
         <w:t xml:space="preserve"> options, notamment pour sauvegarder ou récupérer une sauvegarde de niveau. Le panneau de droite contient tous les objets</w:t>
-      </w:r>
-      <w:r>
-        <w:rPr>
-          <w:rFonts w:asciiTheme="minorHAnsi" w:hAnsiTheme="minorHAnsi"/>
-          <w:bCs/>
-          <w:lang w:val="fr-FR"/>
-        </w:rPr>
-        <w:t xml:space="preserve"> </w:t>
       </w:r>
       <w:r>
         <w:rPr>
@@ -10387,7 +10312,7 @@
           <w:lang w:val="fr-FR" w:eastAsia="fr-FR" w:bidi="ar-SA"/>
         </w:rPr>
         <w:drawing>
-          <wp:anchor distT="0" distB="0" distL="114300" distR="114300" simplePos="0" relativeHeight="251758592" behindDoc="1" locked="0" layoutInCell="1" allowOverlap="1" wp14:anchorId="244AF558" wp14:editId="6AB2EDCF">
+          <wp:anchor distT="0" distB="0" distL="114300" distR="114300" simplePos="0" relativeHeight="251758592" behindDoc="1" locked="0" layoutInCell="1" allowOverlap="1">
             <wp:simplePos x="0" y="0"/>
             <wp:positionH relativeFrom="margin">
               <wp:align>right</wp:align>
@@ -10413,7 +10338,7 @@
                     <a:blip r:embed="rId25" cstate="print">
                       <a:extLst>
                         <a:ext uri="{28A0092B-C50C-407E-A947-70E740481C1C}">
-                          <a14:useLocalDpi xmlns:a14="http://schemas.microsoft.com/office/drawing/2010/main" val="0"/>
+                          <a14:useLocalDpi xmlns:a14="http://schemas.microsoft.com/office/drawing/2010/main" xmlns:wps="http://schemas.microsoft.com/office/word/2010/wordprocessingShape" xmlns:wpi="http://schemas.microsoft.com/office/word/2010/wordprocessingInk" xmlns:wpg="http://schemas.microsoft.com/office/word/2010/wordprocessingGroup" xmlns:w16se="http://schemas.microsoft.com/office/word/2015/wordml/symex" xmlns:w15="http://schemas.microsoft.com/office/word/2012/wordml" xmlns:w14="http://schemas.microsoft.com/office/word/2010/wordml" xmlns:w="http://schemas.openxmlformats.org/wordprocessingml/2006/main" xmlns:w10="urn:schemas-microsoft-com:office:word" xmlns:wp14="http://schemas.microsoft.com/office/word/2010/wordprocessingDrawing" xmlns:v="urn:schemas-microsoft-com:vml" xmlns:o="urn:schemas-microsoft-com:office:office" xmlns:mc="http://schemas.openxmlformats.org/markup-compatibility/2006" xmlns:cx2="http://schemas.microsoft.com/office/drawing/2015/10/21/chartex" xmlns:cx1="http://schemas.microsoft.com/office/drawing/2015/9/8/chartex" xmlns:cx="http://schemas.microsoft.com/office/drawing/2014/chartex" xmlns:wpc="http://schemas.microsoft.com/office/word/2010/wordprocessingCanvas" xmlns="" val="0"/>
                         </a:ext>
                       </a:extLst>
                     </a:blip>
@@ -10433,12 +10358,6 @@
                 </pic:pic>
               </a:graphicData>
             </a:graphic>
-            <wp14:sizeRelH relativeFrom="margin">
-              <wp14:pctWidth>0</wp14:pctWidth>
-            </wp14:sizeRelH>
-            <wp14:sizeRelV relativeFrom="margin">
-              <wp14:pctHeight>0</wp14:pctHeight>
-            </wp14:sizeRelV>
           </wp:anchor>
         </w:drawing>
       </w:r>
@@ -10715,7 +10634,7 @@
         </w:rPr>
         <w:lastRenderedPageBreak/>
         <w:pict>
-          <v:rect id="Rectangle 5" o:spid="_x0000_s1120" style="position:absolute;left:0;text-align:left;margin-left:301.4pt;margin-top:60.45pt;width:85.5pt;height:217.35pt;z-index:251761664;visibility:visible;mso-wrap-style:square;mso-width-percent:0;mso-height-percent:0;mso-wrap-distance-left:9pt;mso-wrap-distance-top:0;mso-wrap-distance-right:9pt;mso-wrap-distance-bottom:0;mso-position-horizontal:absolute;mso-position-horizontal-relative:text;mso-position-vertical:absolute;mso-position-vertical-relative:text;mso-width-percent:0;mso-height-percent:0;mso-width-relative:margin;mso-height-relative:margin;v-text-anchor:middle" o:gfxdata="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" filled="f" strokecolor="red" strokeweight="3pt"/>
+          <v:rect id="Rectangle 5" o:spid="_x0000_s1120" style="position:absolute;left:0;text-align:left;margin-left:301.4pt;margin-top:60.45pt;width:85.5pt;height:217.35pt;z-index:251761664;visibility:visible;mso-width-relative:margin;mso-height-relative:margin;v-text-anchor:middle" o:gfxdata="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" filled="f" strokecolor="red" strokeweight="3pt"/>
         </w:pict>
       </w:r>
       <w:r>
@@ -10727,7 +10646,7 @@
           <w:lang w:val="fr-FR" w:eastAsia="fr-FR" w:bidi="ar-SA"/>
         </w:rPr>
         <w:drawing>
-          <wp:anchor distT="0" distB="0" distL="114300" distR="114300" simplePos="0" relativeHeight="251655168" behindDoc="1" locked="0" layoutInCell="1" allowOverlap="1" wp14:anchorId="0B73300E" wp14:editId="5D072F26">
+          <wp:anchor distT="0" distB="0" distL="114300" distR="114300" simplePos="0" relativeHeight="251655168" behindDoc="1" locked="0" layoutInCell="1" allowOverlap="1">
             <wp:simplePos x="0" y="0"/>
             <wp:positionH relativeFrom="column">
               <wp:posOffset>816287</wp:posOffset>
@@ -10753,7 +10672,7 @@
                     <a:blip r:embed="rId26" cstate="print">
                       <a:extLst>
                         <a:ext uri="{28A0092B-C50C-407E-A947-70E740481C1C}">
-                          <a14:useLocalDpi xmlns:a14="http://schemas.microsoft.com/office/drawing/2010/main" val="0"/>
+                          <a14:useLocalDpi xmlns:a14="http://schemas.microsoft.com/office/drawing/2010/main" xmlns:wps="http://schemas.microsoft.com/office/word/2010/wordprocessingShape" xmlns:wpi="http://schemas.microsoft.com/office/word/2010/wordprocessingInk" xmlns:wpg="http://schemas.microsoft.com/office/word/2010/wordprocessingGroup" xmlns:w16se="http://schemas.microsoft.com/office/word/2015/wordml/symex" xmlns:w15="http://schemas.microsoft.com/office/word/2012/wordml" xmlns:w14="http://schemas.microsoft.com/office/word/2010/wordml" xmlns:w="http://schemas.openxmlformats.org/wordprocessingml/2006/main" xmlns:w10="urn:schemas-microsoft-com:office:word" xmlns:wp14="http://schemas.microsoft.com/office/word/2010/wordprocessingDrawing" xmlns:v="urn:schemas-microsoft-com:vml" xmlns:o="urn:schemas-microsoft-com:office:office" xmlns:mc="http://schemas.openxmlformats.org/markup-compatibility/2006" xmlns:cx2="http://schemas.microsoft.com/office/drawing/2015/10/21/chartex" xmlns:cx1="http://schemas.microsoft.com/office/drawing/2015/9/8/chartex" xmlns:cx="http://schemas.microsoft.com/office/drawing/2014/chartex" xmlns:wpc="http://schemas.microsoft.com/office/word/2010/wordprocessingCanvas" xmlns="" val="0"/>
                         </a:ext>
                       </a:extLst>
                     </a:blip>
@@ -10773,12 +10692,6 @@
                 </pic:pic>
               </a:graphicData>
             </a:graphic>
-            <wp14:sizeRelH relativeFrom="margin">
-              <wp14:pctWidth>0</wp14:pctWidth>
-            </wp14:sizeRelH>
-            <wp14:sizeRelV relativeFrom="margin">
-              <wp14:pctHeight>0</wp14:pctHeight>
-            </wp14:sizeRelV>
           </wp:anchor>
         </w:drawing>
       </w:r>
@@ -10804,16 +10717,6 @@
           <w:lang w:val="fr-FR"/>
         </w:rPr>
       </w:pPr>
-      <w:r>
-        <w:rPr>
-          <w:rFonts w:asciiTheme="minorHAnsi" w:hAnsiTheme="minorHAnsi"/>
-          <w:bCs/>
-          <w:noProof/>
-          <w:szCs w:val="22"/>
-          <w:lang w:val="fr-FR" w:eastAsia="fr-FR" w:bidi="ar-SA"/>
-        </w:rPr>
-        <w:t xml:space="preserve"> </w:t>
-      </w:r>
     </w:p>
     <w:p>
       <w:pPr>
@@ -12167,13 +12070,6 @@
                             <w:rFonts w:asciiTheme="minorHAnsi" w:hAnsiTheme="minorHAnsi"/>
                             <w:b/>
                           </w:rPr>
-                          <w:t xml:space="preserve"> </w:t>
-                        </w:r>
-                        <w:r>
-                          <w:rPr>
-                            <w:rFonts w:asciiTheme="minorHAnsi" w:hAnsiTheme="minorHAnsi"/>
-                            <w:b/>
-                          </w:rPr>
                           <w:t>à effets ou actionnables</w:t>
                         </w:r>
                       </w:p>
@@ -14746,6 +14642,7 @@
     <w:p>
       <w:pPr>
         <w:pStyle w:val="Default"/>
+        <w:jc w:val="both"/>
         <w:rPr>
           <w:b/>
           <w:bCs/>
@@ -14754,56 +14651,73 @@
           <w:lang w:val="fr-FR"/>
         </w:rPr>
       </w:pPr>
-      <w:r>
-        <w:rPr>
-          <w:b/>
-          <w:bCs/>
-          <w:sz w:val="26"/>
-          <w:szCs w:val="26"/>
-          <w:lang w:val="fr-FR"/>
-        </w:rPr>
-        <w:t>LAURENT</w:t>
-      </w:r>
-    </w:p>
-    <w:p>
-      <w:pPr>
-        <w:pStyle w:val="Default"/>
-        <w:jc w:val="both"/>
-        <w:rPr>
-          <w:lang w:val="fr-FR"/>
-        </w:rPr>
-      </w:pPr>
-      <w:r>
-        <w:rPr>
-          <w:lang w:val="fr-FR"/>
-        </w:rPr>
-        <w:tab/>
-        <w:t>Unity offre la possibilité de jouer des sons. Ainsi il a été possible de jouer un son lors de certaines collisions. Nous avons décidé de déléguer cette tâche à une classe SoundControl. Cette classe possède une méthode “Play” qui permet de jouer un son en fonction d'une audio_music, qui possède une audioSource (piste de musique).</w:t>
-      </w:r>
-    </w:p>
-    <w:p>
-      <w:pPr>
-        <w:pStyle w:val="Default"/>
-        <w:jc w:val="both"/>
-        <w:rPr>
-          <w:lang w:val="fr-FR"/>
-        </w:rPr>
-      </w:pPr>
-    </w:p>
-    <w:p>
-      <w:pPr>
-        <w:pStyle w:val="Default"/>
-        <w:jc w:val="both"/>
-        <w:rPr>
-          <w:lang w:val="fr-FR"/>
-        </w:rPr>
-      </w:pPr>
-      <w:r>
-        <w:rPr>
-          <w:lang w:val="fr-FR"/>
-        </w:rPr>
-        <w:tab/>
-        <w:t>La classe ButtonSound permet le contrôle du son par l'utilisateur via des bouttons (pause/Play/Mute/UnMute). La méthode “OnMouseDown”, détecte un clique sur la souri, et appellera la méthode du SoundControl adéquate. La hiérarchie du son est la suivante :</w:t>
+    </w:p>
+    <w:p>
+      <w:pPr>
+        <w:pStyle w:val="Default"/>
+        <w:jc w:val="both"/>
+        <w:rPr>
+          <w:rFonts w:asciiTheme="minorHAnsi" w:hAnsiTheme="minorHAnsi"/>
+          <w:lang w:val="fr-FR"/>
+        </w:rPr>
+      </w:pPr>
+      <w:r>
+        <w:rPr>
+          <w:rFonts w:asciiTheme="minorHAnsi" w:hAnsiTheme="minorHAnsi"/>
+          <w:lang w:val="fr-FR"/>
+        </w:rPr>
+        <w:t>Nous avons choisi d'ajouter des sons a notre jeu car nous considérons que c'est un élément important pour apprécier et s'immerger dans un jeu.</w:t>
+      </w:r>
+    </w:p>
+    <w:p>
+      <w:pPr>
+        <w:pStyle w:val="Default"/>
+        <w:jc w:val="both"/>
+        <w:rPr>
+          <w:rFonts w:asciiTheme="minorHAnsi" w:hAnsiTheme="minorHAnsi"/>
+          <w:lang w:val="fr-FR"/>
+        </w:rPr>
+      </w:pPr>
+      <w:r>
+        <w:rPr>
+          <w:rFonts w:asciiTheme="minorHAnsi" w:hAnsiTheme="minorHAnsi"/>
+          <w:lang w:val="fr-FR"/>
+        </w:rPr>
+        <w:t>Pour que les sons dans une application ne soit pas désagréable, il faut que la musique se poursuive même si l'affichage change, c'est pour cette raison que la gestion de ces sons a été déléguée a un GameObject particulier qui n'est pas détruit lors du chargement d'une nouvelle scène, contrairement aux GameObjects "normaux". Ainsi, il n'y pas d'interruption dans la musique.</w:t>
+      </w:r>
+    </w:p>
+    <w:p>
+      <w:pPr>
+        <w:pStyle w:val="Default"/>
+        <w:jc w:val="both"/>
+        <w:rPr>
+          <w:rFonts w:asciiTheme="minorHAnsi" w:hAnsiTheme="minorHAnsi"/>
+          <w:lang w:val="fr-FR"/>
+        </w:rPr>
+      </w:pPr>
+      <w:r>
+        <w:rPr>
+          <w:rFonts w:asciiTheme="minorHAnsi" w:hAnsiTheme="minorHAnsi"/>
+          <w:lang w:val="fr-FR"/>
+        </w:rPr>
+        <w:t>Ce comportement particulier est autorisé par Unity mais il faut enregistrer le GameObject comme un objet a ne pas détruire en cas de changement de scène. Ce GameObject, appelé SoundController, est donc charger dans la toute première scène de l'application et ne sera jamais détruit.</w:t>
+      </w:r>
+    </w:p>
+    <w:p>
+      <w:pPr>
+        <w:pStyle w:val="Default"/>
+        <w:jc w:val="both"/>
+        <w:rPr>
+          <w:rFonts w:asciiTheme="minorHAnsi" w:hAnsiTheme="minorHAnsi"/>
+          <w:lang w:val="fr-FR"/>
+        </w:rPr>
+      </w:pPr>
+      <w:r>
+        <w:rPr>
+          <w:rFonts w:asciiTheme="minorHAnsi" w:hAnsiTheme="minorHAnsi"/>
+          <w:lang w:val="fr-FR"/>
+        </w:rPr>
+        <w:t>Le GameObject SoundController est géré par un classe nommé SoundControl. Elle connait un AudioSource qui joue les sons et un AudioClip qui représente le son joué (le fichier audio d'une certaine façon). Le rôle de cet classe est donc de recevoir les requêtes lié au son et d'effectuer les actions demandées comme par exemple changer la musique jouée par l'AudioSource.</w:t>
       </w:r>
     </w:p>
     <w:p>
@@ -15116,13 +15030,6 @@
           <w:rFonts w:asciiTheme="minorHAnsi" w:hAnsiTheme="minorHAnsi"/>
           <w:lang w:val="fr-FR"/>
         </w:rPr>
-        <w:t xml:space="preserve"> </w:t>
-      </w:r>
-      <w:r>
-        <w:rPr>
-          <w:rFonts w:asciiTheme="minorHAnsi" w:hAnsiTheme="minorHAnsi"/>
-          <w:lang w:val="fr-FR"/>
-        </w:rPr>
         <w:t>français</w:t>
       </w:r>
       <w:r>
@@ -15214,21 +15121,7 @@
           <w:rFonts w:asciiTheme="minorHAnsi" w:hAnsiTheme="minorHAnsi"/>
           <w:lang w:val="fr-FR"/>
         </w:rPr>
-        <w:t>Ainsi il est très simple de rajouter une langue, il suffit de créer un fichier Json pour cette langue et l'application pourra être traduite</w:t>
-      </w:r>
-      <w:r>
-        <w:rPr>
-          <w:rFonts w:asciiTheme="minorHAnsi" w:hAnsiTheme="minorHAnsi"/>
-          <w:lang w:val="fr-FR"/>
-        </w:rPr>
-        <w:t xml:space="preserve"> </w:t>
-      </w:r>
-      <w:r>
-        <w:rPr>
-          <w:rFonts w:asciiTheme="minorHAnsi" w:hAnsiTheme="minorHAnsi"/>
-          <w:lang w:val="fr-FR"/>
-        </w:rPr>
-        <w:t>(par exemple string_es.json pour une traduction espagnol).</w:t>
+        <w:t>Ainsi il est très simple de rajouter une langue, il suffit de créer un fichier Json pour cette langue et l'application pourra être traduite(par exemple string_es.json pour une traduction espagnol).</w:t>
       </w:r>
     </w:p>
     <w:p>
@@ -15496,35 +15389,7 @@
           <w:rFonts w:asciiTheme="minorHAnsi" w:hAnsiTheme="minorHAnsi"/>
           <w:lang w:val="fr-FR"/>
         </w:rPr>
-        <w:t>ty qui contient plusieurs classes permettant de lire un fichier JSON et d'en extraire des couples clé - valeur.</w:t>
-      </w:r>
-      <w:r>
-        <w:rPr>
-          <w:rFonts w:asciiTheme="minorHAnsi" w:hAnsiTheme="minorHAnsi"/>
-          <w:lang w:val="fr-FR"/>
-        </w:rPr>
-        <w:t xml:space="preserve"> </w:t>
-      </w:r>
-      <w:r>
-        <w:rPr>
-          <w:rFonts w:asciiTheme="minorHAnsi" w:hAnsiTheme="minorHAnsi"/>
-          <w:lang w:val="fr-FR"/>
-        </w:rPr>
-        <w:t>Pour facilité l'explication du mécanisme de traduction nous le considérerons comme une seule classe.</w:t>
-      </w:r>
-      <w:r>
-        <w:rPr>
-          <w:rFonts w:asciiTheme="minorHAnsi" w:hAnsiTheme="minorHAnsi"/>
-          <w:lang w:val="fr-FR"/>
-        </w:rPr>
-        <w:t xml:space="preserve"> </w:t>
-      </w:r>
-      <w:r>
-        <w:rPr>
-          <w:rFonts w:asciiTheme="minorHAnsi" w:hAnsiTheme="minorHAnsi"/>
-          <w:lang w:val="fr-FR"/>
-        </w:rPr>
-        <w:t xml:space="preserve">Les classes GlobalMultiling et GlobalMultilingComponent sont les classe qui s'occupe directement de traduire les textes dans l'application. GlobalMultiling est capable de traduire la totalité des textes d'une </w:t>
+        <w:t xml:space="preserve">ty qui contient plusieurs classes permettant de lire un fichier JSON et d'en extraire des couples clé - valeur.Pour facilité l'explication du mécanisme de traduction nous le considérerons comme une seule classe.Les classes GlobalMultiling et GlobalMultilingComponent sont les classe qui s'occupe directement de traduire les textes dans l'application. GlobalMultiling est capable de traduire la totalité des textes d'une </w:t>
       </w:r>
       <w:r>
         <w:rPr>
@@ -18171,15 +18036,15 @@
 </file>
 
 <file path=word/endnotes.xml><?xml version="1.0" encoding="utf-8"?>
-<w:endnotes xmlns:wpc="http://schemas.microsoft.com/office/word/2010/wordprocessingCanvas" xmlns:cx="http://schemas.microsoft.com/office/drawing/2014/chartex" xmlns:cx1="http://schemas.microsoft.com/office/drawing/2015/9/8/chartex" xmlns:cx2="http://schemas.microsoft.com/office/drawing/2015/10/21/chartex" xmlns:mc="http://schemas.openxmlformats.org/markup-compatibility/2006" xmlns:o="urn:schemas-microsoft-com:office:office" xmlns:r="http://schemas.openxmlformats.org/officeDocument/2006/relationships" xmlns:m="http://schemas.openxmlformats.org/officeDocument/2006/math" xmlns:v="urn:schemas-microsoft-com:vml" xmlns:wp14="http://schemas.microsoft.com/office/word/2010/wordprocessingDrawing" xmlns:wp="http://schemas.openxmlformats.org/drawingml/2006/wordprocessingDrawing" xmlns:w10="urn:schemas-microsoft-com:office:word" xmlns:w="http://schemas.openxmlformats.org/wordprocessingml/2006/main" xmlns:w14="http://schemas.microsoft.com/office/word/2010/wordml" xmlns:w15="http://schemas.microsoft.com/office/word/2012/wordml" xmlns:w16se="http://schemas.microsoft.com/office/word/2015/wordml/symex" xmlns:wpg="http://schemas.microsoft.com/office/word/2010/wordprocessingGroup" xmlns:wpi="http://schemas.microsoft.com/office/word/2010/wordprocessingInk" xmlns:wne="http://schemas.microsoft.com/office/word/2006/wordml" xmlns:wps="http://schemas.microsoft.com/office/word/2010/wordprocessingShape" mc:Ignorable="w14 w15 w16se wp14">
-  <w:endnote w:type="separator" w:id="-1">
+<w:endnotes xmlns:ve="http://schemas.openxmlformats.org/markup-compatibility/2006" xmlns:o="urn:schemas-microsoft-com:office:office" xmlns:r="http://schemas.openxmlformats.org/officeDocument/2006/relationships" xmlns:m="http://schemas.openxmlformats.org/officeDocument/2006/math" xmlns:v="urn:schemas-microsoft-com:vml" xmlns:wp="http://schemas.openxmlformats.org/drawingml/2006/wordprocessingDrawing" xmlns:w10="urn:schemas-microsoft-com:office:word" xmlns:w="http://schemas.openxmlformats.org/wordprocessingml/2006/main" xmlns:wne="http://schemas.microsoft.com/office/word/2006/wordml">
+  <w:endnote w:type="separator" w:id="0">
     <w:p>
       <w:r>
         <w:separator/>
       </w:r>
     </w:p>
   </w:endnote>
-  <w:endnote w:type="continuationSeparator" w:id="0">
+  <w:endnote w:type="continuationSeparator" w:id="1">
     <w:p>
       <w:r>
         <w:continuationSeparator/>
@@ -18190,7 +18055,7 @@
 </file>
 
 <file path=word/footer1.xml><?xml version="1.0" encoding="utf-8"?>
-<w:ftr xmlns:wpc="http://schemas.microsoft.com/office/word/2010/wordprocessingCanvas" xmlns:cx="http://schemas.microsoft.com/office/drawing/2014/chartex" xmlns:cx1="http://schemas.microsoft.com/office/drawing/2015/9/8/chartex" xmlns:cx2="http://schemas.microsoft.com/office/drawing/2015/10/21/chartex" xmlns:mc="http://schemas.openxmlformats.org/markup-compatibility/2006" xmlns:o="urn:schemas-microsoft-com:office:office" xmlns:r="http://schemas.openxmlformats.org/officeDocument/2006/relationships" xmlns:m="http://schemas.openxmlformats.org/officeDocument/2006/math" xmlns:v="urn:schemas-microsoft-com:vml" xmlns:wp14="http://schemas.microsoft.com/office/word/2010/wordprocessingDrawing" xmlns:wp="http://schemas.openxmlformats.org/drawingml/2006/wordprocessingDrawing" xmlns:w10="urn:schemas-microsoft-com:office:word" xmlns:w="http://schemas.openxmlformats.org/wordprocessingml/2006/main" xmlns:w14="http://schemas.microsoft.com/office/word/2010/wordml" xmlns:w15="http://schemas.microsoft.com/office/word/2012/wordml" xmlns:w16se="http://schemas.microsoft.com/office/word/2015/wordml/symex" xmlns:wpg="http://schemas.microsoft.com/office/word/2010/wordprocessingGroup" xmlns:wpi="http://schemas.microsoft.com/office/word/2010/wordprocessingInk" xmlns:wne="http://schemas.microsoft.com/office/word/2006/wordml" xmlns:wps="http://schemas.microsoft.com/office/word/2010/wordprocessingShape" mc:Ignorable="w14 w15 w16se wp14">
+<w:ftr xmlns:ve="http://schemas.openxmlformats.org/markup-compatibility/2006" xmlns:o="urn:schemas-microsoft-com:office:office" xmlns:r="http://schemas.openxmlformats.org/officeDocument/2006/relationships" xmlns:m="http://schemas.openxmlformats.org/officeDocument/2006/math" xmlns:v="urn:schemas-microsoft-com:vml" xmlns:wp="http://schemas.openxmlformats.org/drawingml/2006/wordprocessingDrawing" xmlns:w10="urn:schemas-microsoft-com:office:word" xmlns:w="http://schemas.openxmlformats.org/wordprocessingml/2006/main" xmlns:wne="http://schemas.microsoft.com/office/word/2006/wordml">
   <w:p>
     <w:pPr>
       <w:pStyle w:val="Default"/>
@@ -18200,13 +18065,6 @@
         <w:lang w:val="fr-FR"/>
       </w:rPr>
     </w:pPr>
-    <w:r>
-      <w:rPr>
-        <w:rFonts w:asciiTheme="minorHAnsi" w:hAnsiTheme="minorHAnsi"/>
-        <w:lang w:val="fr-FR"/>
-      </w:rPr>
-      <w:t xml:space="preserve"> </w:t>
-    </w:r>
     <w:r>
       <w:rPr>
         <w:rFonts w:asciiTheme="minorHAnsi" w:hAnsiTheme="minorHAnsi"/>
@@ -18233,7 +18091,7 @@
         <w:noProof/>
         <w:lang w:val="fr-FR"/>
       </w:rPr>
-      <w:t>11</w:t>
+      <w:t>25</w:t>
     </w:r>
     <w:r>
       <w:rPr>
@@ -18255,15 +18113,15 @@
 </file>
 
 <file path=word/footnotes.xml><?xml version="1.0" encoding="utf-8"?>
-<w:footnotes xmlns:wpc="http://schemas.microsoft.com/office/word/2010/wordprocessingCanvas" xmlns:cx="http://schemas.microsoft.com/office/drawing/2014/chartex" xmlns:cx1="http://schemas.microsoft.com/office/drawing/2015/9/8/chartex" xmlns:cx2="http://schemas.microsoft.com/office/drawing/2015/10/21/chartex" xmlns:mc="http://schemas.openxmlformats.org/markup-compatibility/2006" xmlns:o="urn:schemas-microsoft-com:office:office" xmlns:r="http://schemas.openxmlformats.org/officeDocument/2006/relationships" xmlns:m="http://schemas.openxmlformats.org/officeDocument/2006/math" xmlns:v="urn:schemas-microsoft-com:vml" xmlns:wp14="http://schemas.microsoft.com/office/word/2010/wordprocessingDrawing" xmlns:wp="http://schemas.openxmlformats.org/drawingml/2006/wordprocessingDrawing" xmlns:w10="urn:schemas-microsoft-com:office:word" xmlns:w="http://schemas.openxmlformats.org/wordprocessingml/2006/main" xmlns:w14="http://schemas.microsoft.com/office/word/2010/wordml" xmlns:w15="http://schemas.microsoft.com/office/word/2012/wordml" xmlns:w16se="http://schemas.microsoft.com/office/word/2015/wordml/symex" xmlns:wpg="http://schemas.microsoft.com/office/word/2010/wordprocessingGroup" xmlns:wpi="http://schemas.microsoft.com/office/word/2010/wordprocessingInk" xmlns:wne="http://schemas.microsoft.com/office/word/2006/wordml" xmlns:wps="http://schemas.microsoft.com/office/word/2010/wordprocessingShape" mc:Ignorable="w14 w15 w16se wp14">
-  <w:footnote w:type="separator" w:id="-1">
+<w:footnotes xmlns:ve="http://schemas.openxmlformats.org/markup-compatibility/2006" xmlns:o="urn:schemas-microsoft-com:office:office" xmlns:r="http://schemas.openxmlformats.org/officeDocument/2006/relationships" xmlns:m="http://schemas.openxmlformats.org/officeDocument/2006/math" xmlns:v="urn:schemas-microsoft-com:vml" xmlns:wp="http://schemas.openxmlformats.org/drawingml/2006/wordprocessingDrawing" xmlns:w10="urn:schemas-microsoft-com:office:word" xmlns:w="http://schemas.openxmlformats.org/wordprocessingml/2006/main" xmlns:wne="http://schemas.microsoft.com/office/word/2006/wordml">
+  <w:footnote w:type="separator" w:id="0">
     <w:p>
       <w:r>
         <w:separator/>
       </w:r>
     </w:p>
   </w:footnote>
-  <w:footnote w:type="continuationSeparator" w:id="0">
+  <w:footnote w:type="continuationSeparator" w:id="1">
     <w:p>
       <w:r>
         <w:continuationSeparator/>
@@ -18274,8 +18132,8 @@
 </file>
 
 <file path=word/numbering.xml><?xml version="1.0" encoding="utf-8"?>
-<w:numbering xmlns:wpc="http://schemas.microsoft.com/office/word/2010/wordprocessingCanvas" xmlns:cx="http://schemas.microsoft.com/office/drawing/2014/chartex" xmlns:cx1="http://schemas.microsoft.com/office/drawing/2015/9/8/chartex" xmlns:cx2="http://schemas.microsoft.com/office/drawing/2015/10/21/chartex" xmlns:mc="http://schemas.openxmlformats.org/markup-compatibility/2006" xmlns:o="urn:schemas-microsoft-com:office:office" xmlns:r="http://schemas.openxmlformats.org/officeDocument/2006/relationships" xmlns:m="http://schemas.openxmlformats.org/officeDocument/2006/math" xmlns:v="urn:schemas-microsoft-com:vml" xmlns:wp14="http://schemas.microsoft.com/office/word/2010/wordprocessingDrawing" xmlns:wp="http://schemas.openxmlformats.org/drawingml/2006/wordprocessingDrawing" xmlns:w10="urn:schemas-microsoft-com:office:word" xmlns:w="http://schemas.openxmlformats.org/wordprocessingml/2006/main" xmlns:w14="http://schemas.microsoft.com/office/word/2010/wordml" xmlns:w15="http://schemas.microsoft.com/office/word/2012/wordml" xmlns:w16se="http://schemas.microsoft.com/office/word/2015/wordml/symex" xmlns:wpg="http://schemas.microsoft.com/office/word/2010/wordprocessingGroup" xmlns:wpi="http://schemas.microsoft.com/office/word/2010/wordprocessingInk" xmlns:wne="http://schemas.microsoft.com/office/word/2006/wordml" xmlns:wps="http://schemas.microsoft.com/office/word/2010/wordprocessingShape" mc:Ignorable="w14 w15 w16se wp14">
-  <w:abstractNum w:abstractNumId="0" w15:restartNumberingAfterBreak="0">
+<w:numbering xmlns:ve="http://schemas.openxmlformats.org/markup-compatibility/2006" xmlns:o="urn:schemas-microsoft-com:office:office" xmlns:r="http://schemas.openxmlformats.org/officeDocument/2006/relationships" xmlns:m="http://schemas.openxmlformats.org/officeDocument/2006/math" xmlns:v="urn:schemas-microsoft-com:vml" xmlns:wp="http://schemas.openxmlformats.org/drawingml/2006/wordprocessingDrawing" xmlns:w10="urn:schemas-microsoft-com:office:word" xmlns:w="http://schemas.openxmlformats.org/wordprocessingml/2006/main" xmlns:wne="http://schemas.microsoft.com/office/word/2006/wordml">
+  <w:abstractNum w:abstractNumId="0">
     <w:nsid w:val="075E5C72"/>
     <w:multiLevelType w:val="hybridMultilevel"/>
     <w:tmpl w:val="7DBABFCA"/>
@@ -18361,7 +18219,7 @@
       </w:pPr>
     </w:lvl>
   </w:abstractNum>
-  <w:abstractNum w:abstractNumId="1" w15:restartNumberingAfterBreak="0">
+  <w:abstractNum w:abstractNumId="1">
     <w:nsid w:val="09745098"/>
     <w:multiLevelType w:val="multilevel"/>
     <w:tmpl w:val="2B6AD632"/>
@@ -18474,7 +18332,7 @@
       </w:pPr>
     </w:lvl>
   </w:abstractNum>
-  <w:abstractNum w:abstractNumId="2" w15:restartNumberingAfterBreak="0">
+  <w:abstractNum w:abstractNumId="2">
     <w:nsid w:val="26C750FD"/>
     <w:multiLevelType w:val="multilevel"/>
     <w:tmpl w:val="25F6CADE"/>
@@ -18614,7 +18472,7 @@
       </w:rPr>
     </w:lvl>
   </w:abstractNum>
-  <w:abstractNum w:abstractNumId="3" w15:restartNumberingAfterBreak="0">
+  <w:abstractNum w:abstractNumId="3">
     <w:nsid w:val="271E5DC5"/>
     <w:multiLevelType w:val="multilevel"/>
     <w:tmpl w:val="30D4BA5E"/>
@@ -18727,7 +18585,7 @@
       </w:pPr>
     </w:lvl>
   </w:abstractNum>
-  <w:abstractNum w:abstractNumId="4" w15:restartNumberingAfterBreak="0">
+  <w:abstractNum w:abstractNumId="4">
     <w:nsid w:val="296F3ACE"/>
     <w:multiLevelType w:val="multilevel"/>
     <w:tmpl w:val="5FEC62CA"/>
@@ -18867,7 +18725,7 @@
       </w:rPr>
     </w:lvl>
   </w:abstractNum>
-  <w:abstractNum w:abstractNumId="5" w15:restartNumberingAfterBreak="0">
+  <w:abstractNum w:abstractNumId="5">
     <w:nsid w:val="29DB6D61"/>
     <w:multiLevelType w:val="multilevel"/>
     <w:tmpl w:val="BF88443A"/>
@@ -18980,7 +18838,7 @@
       </w:pPr>
     </w:lvl>
   </w:abstractNum>
-  <w:abstractNum w:abstractNumId="6" w15:restartNumberingAfterBreak="0">
+  <w:abstractNum w:abstractNumId="6">
     <w:nsid w:val="2ADD2811"/>
     <w:multiLevelType w:val="multilevel"/>
     <w:tmpl w:val="AA7612CC"/>
@@ -19120,7 +18978,7 @@
       </w:rPr>
     </w:lvl>
   </w:abstractNum>
-  <w:abstractNum w:abstractNumId="7" w15:restartNumberingAfterBreak="0">
+  <w:abstractNum w:abstractNumId="7">
     <w:nsid w:val="2C270CEB"/>
     <w:multiLevelType w:val="multilevel"/>
     <w:tmpl w:val="778A8A3E"/>
@@ -19233,7 +19091,7 @@
       </w:pPr>
     </w:lvl>
   </w:abstractNum>
-  <w:abstractNum w:abstractNumId="8" w15:restartNumberingAfterBreak="0">
+  <w:abstractNum w:abstractNumId="8">
     <w:nsid w:val="31EE4303"/>
     <w:multiLevelType w:val="hybridMultilevel"/>
     <w:tmpl w:val="02CC9FA4"/>
@@ -19346,7 +19204,7 @@
       </w:rPr>
     </w:lvl>
   </w:abstractNum>
-  <w:abstractNum w:abstractNumId="9" w15:restartNumberingAfterBreak="0">
+  <w:abstractNum w:abstractNumId="9">
     <w:nsid w:val="39535542"/>
     <w:multiLevelType w:val="multilevel"/>
     <w:tmpl w:val="0C94F1DA"/>
@@ -19486,7 +19344,7 @@
       </w:rPr>
     </w:lvl>
   </w:abstractNum>
-  <w:abstractNum w:abstractNumId="10" w15:restartNumberingAfterBreak="0">
+  <w:abstractNum w:abstractNumId="10">
     <w:nsid w:val="3A062B91"/>
     <w:multiLevelType w:val="multilevel"/>
     <w:tmpl w:val="299E0938"/>
@@ -19626,7 +19484,7 @@
       </w:rPr>
     </w:lvl>
   </w:abstractNum>
-  <w:abstractNum w:abstractNumId="11" w15:restartNumberingAfterBreak="0">
+  <w:abstractNum w:abstractNumId="11">
     <w:nsid w:val="439E3CAB"/>
     <w:multiLevelType w:val="hybridMultilevel"/>
     <w:tmpl w:val="58285D26"/>
@@ -19739,7 +19597,7 @@
       </w:rPr>
     </w:lvl>
   </w:abstractNum>
-  <w:abstractNum w:abstractNumId="12" w15:restartNumberingAfterBreak="0">
+  <w:abstractNum w:abstractNumId="12">
     <w:nsid w:val="43BF2C57"/>
     <w:multiLevelType w:val="hybridMultilevel"/>
     <w:tmpl w:val="7D4422FE"/>
@@ -19852,7 +19710,7 @@
       </w:rPr>
     </w:lvl>
   </w:abstractNum>
-  <w:abstractNum w:abstractNumId="13" w15:restartNumberingAfterBreak="0">
+  <w:abstractNum w:abstractNumId="13">
     <w:nsid w:val="4EA55F37"/>
     <w:multiLevelType w:val="multilevel"/>
     <w:tmpl w:val="13FE3428"/>
@@ -19992,7 +19850,7 @@
       </w:rPr>
     </w:lvl>
   </w:abstractNum>
-  <w:abstractNum w:abstractNumId="14" w15:restartNumberingAfterBreak="0">
+  <w:abstractNum w:abstractNumId="14">
     <w:nsid w:val="5CE61F27"/>
     <w:multiLevelType w:val="multilevel"/>
     <w:tmpl w:val="9EFE0158"/>
@@ -20141,7 +19999,7 @@
       </w:rPr>
     </w:lvl>
   </w:abstractNum>
-  <w:abstractNum w:abstractNumId="15" w15:restartNumberingAfterBreak="0">
+  <w:abstractNum w:abstractNumId="15">
     <w:nsid w:val="5D6376CF"/>
     <w:multiLevelType w:val="multilevel"/>
     <w:tmpl w:val="8F70496A"/>
@@ -20281,7 +20139,7 @@
       </w:rPr>
     </w:lvl>
   </w:abstractNum>
-  <w:abstractNum w:abstractNumId="16" w15:restartNumberingAfterBreak="0">
+  <w:abstractNum w:abstractNumId="16">
     <w:nsid w:val="63712148"/>
     <w:multiLevelType w:val="hybridMultilevel"/>
     <w:tmpl w:val="B6847CAC"/>
@@ -20394,7 +20252,7 @@
       </w:rPr>
     </w:lvl>
   </w:abstractNum>
-  <w:abstractNum w:abstractNumId="17" w15:restartNumberingAfterBreak="0">
+  <w:abstractNum w:abstractNumId="17">
     <w:nsid w:val="69412BDA"/>
     <w:multiLevelType w:val="multilevel"/>
     <w:tmpl w:val="25F6CADE"/>
@@ -20534,7 +20392,7 @@
       </w:rPr>
     </w:lvl>
   </w:abstractNum>
-  <w:abstractNum w:abstractNumId="18" w15:restartNumberingAfterBreak="0">
+  <w:abstractNum w:abstractNumId="18">
     <w:nsid w:val="6B7A6767"/>
     <w:multiLevelType w:val="multilevel"/>
     <w:tmpl w:val="4BE2B2D6"/>
@@ -20656,7 +20514,7 @@
       </w:pPr>
     </w:lvl>
   </w:abstractNum>
-  <w:abstractNum w:abstractNumId="19" w15:restartNumberingAfterBreak="0">
+  <w:abstractNum w:abstractNumId="19">
     <w:nsid w:val="6D4C4868"/>
     <w:multiLevelType w:val="multilevel"/>
     <w:tmpl w:val="1C3EB7C6"/>
@@ -20769,7 +20627,7 @@
       </w:pPr>
     </w:lvl>
   </w:abstractNum>
-  <w:abstractNum w:abstractNumId="20" w15:restartNumberingAfterBreak="0">
+  <w:abstractNum w:abstractNumId="20">
     <w:nsid w:val="71D952D6"/>
     <w:multiLevelType w:val="multilevel"/>
     <w:tmpl w:val="69882094"/>
@@ -20882,7 +20740,7 @@
       </w:pPr>
     </w:lvl>
   </w:abstractNum>
-  <w:abstractNum w:abstractNumId="21" w15:restartNumberingAfterBreak="0">
+  <w:abstractNum w:abstractNumId="21">
     <w:nsid w:val="7B831DF9"/>
     <w:multiLevelType w:val="multilevel"/>
     <w:tmpl w:val="25F6CADE"/>
@@ -21022,7 +20880,7 @@
       </w:rPr>
     </w:lvl>
   </w:abstractNum>
-  <w:abstractNum w:abstractNumId="22" w15:restartNumberingAfterBreak="0">
+  <w:abstractNum w:abstractNumId="22">
     <w:nsid w:val="7EA55C15"/>
     <w:multiLevelType w:val="multilevel"/>
     <w:tmpl w:val="A9802D5C"/>
@@ -21235,7 +21093,7 @@
 </file>
 
 <file path=word/styles.xml><?xml version="1.0" encoding="utf-8"?>
-<w:styles xmlns:mc="http://schemas.openxmlformats.org/markup-compatibility/2006" xmlns:r="http://schemas.openxmlformats.org/officeDocument/2006/relationships" xmlns:w="http://schemas.openxmlformats.org/wordprocessingml/2006/main" xmlns:w14="http://schemas.microsoft.com/office/word/2010/wordml" xmlns:w15="http://schemas.microsoft.com/office/word/2012/wordml" xmlns:w16se="http://schemas.microsoft.com/office/word/2015/wordml/symex" mc:Ignorable="w14 w15 w16se">
+<w:styles xmlns:r="http://schemas.openxmlformats.org/officeDocument/2006/relationships" xmlns:w="http://schemas.openxmlformats.org/wordprocessingml/2006/main">
   <w:docDefaults>
     <w:rPrDefault>
       <w:rPr>
@@ -21247,379 +21105,144 @@
     </w:rPrDefault>
     <w:pPrDefault/>
   </w:docDefaults>
-  <w:latentStyles w:defLockedState="0" w:defUIPriority="99" w:defSemiHidden="0" w:defUnhideWhenUsed="0" w:defQFormat="0" w:count="372">
-    <w:lsdException w:name="Normal" w:uiPriority="0" w:qFormat="1"/>
-    <w:lsdException w:name="heading 1" w:uiPriority="9" w:qFormat="1"/>
-    <w:lsdException w:name="heading 2" w:semiHidden="1" w:uiPriority="9" w:unhideWhenUsed="1" w:qFormat="1"/>
-    <w:lsdException w:name="heading 3" w:semiHidden="1" w:uiPriority="9" w:unhideWhenUsed="1" w:qFormat="1"/>
-    <w:lsdException w:name="heading 4" w:semiHidden="1" w:uiPriority="9" w:unhideWhenUsed="1" w:qFormat="1"/>
-    <w:lsdException w:name="heading 5" w:semiHidden="1" w:uiPriority="9" w:unhideWhenUsed="1" w:qFormat="1"/>
-    <w:lsdException w:name="heading 6" w:semiHidden="1" w:uiPriority="9" w:unhideWhenUsed="1" w:qFormat="1"/>
-    <w:lsdException w:name="heading 7" w:semiHidden="1" w:uiPriority="9" w:unhideWhenUsed="1" w:qFormat="1"/>
-    <w:lsdException w:name="heading 8" w:semiHidden="1" w:uiPriority="9" w:unhideWhenUsed="1" w:qFormat="1"/>
-    <w:lsdException w:name="heading 9" w:semiHidden="1" w:uiPriority="9" w:unhideWhenUsed="1" w:qFormat="1"/>
-    <w:lsdException w:name="index 1" w:semiHidden="1" w:unhideWhenUsed="1"/>
-    <w:lsdException w:name="index 2" w:semiHidden="1" w:unhideWhenUsed="1"/>
-    <w:lsdException w:name="index 3" w:semiHidden="1" w:unhideWhenUsed="1"/>
-    <w:lsdException w:name="index 4" w:semiHidden="1" w:unhideWhenUsed="1"/>
-    <w:lsdException w:name="index 5" w:semiHidden="1" w:unhideWhenUsed="1"/>
-    <w:lsdException w:name="index 6" w:semiHidden="1" w:unhideWhenUsed="1"/>
-    <w:lsdException w:name="index 7" w:semiHidden="1" w:unhideWhenUsed="1"/>
-    <w:lsdException w:name="index 8" w:semiHidden="1" w:unhideWhenUsed="1"/>
-    <w:lsdException w:name="index 9" w:semiHidden="1" w:unhideWhenUsed="1"/>
-    <w:lsdException w:name="toc 1" w:semiHidden="1" w:uiPriority="39" w:unhideWhenUsed="1"/>
-    <w:lsdException w:name="toc 2" w:semiHidden="1" w:uiPriority="39" w:unhideWhenUsed="1"/>
-    <w:lsdException w:name="toc 3" w:semiHidden="1" w:uiPriority="39" w:unhideWhenUsed="1"/>
-    <w:lsdException w:name="toc 4" w:semiHidden="1" w:uiPriority="39" w:unhideWhenUsed="1"/>
-    <w:lsdException w:name="toc 5" w:semiHidden="1" w:uiPriority="39" w:unhideWhenUsed="1"/>
-    <w:lsdException w:name="toc 6" w:semiHidden="1" w:uiPriority="39" w:unhideWhenUsed="1"/>
-    <w:lsdException w:name="toc 7" w:semiHidden="1" w:uiPriority="39" w:unhideWhenUsed="1"/>
-    <w:lsdException w:name="toc 8" w:semiHidden="1" w:uiPriority="39" w:unhideWhenUsed="1"/>
-    <w:lsdException w:name="toc 9" w:semiHidden="1" w:uiPriority="39" w:unhideWhenUsed="1"/>
-    <w:lsdException w:name="Normal Indent" w:semiHidden="1" w:unhideWhenUsed="1"/>
-    <w:lsdException w:name="footnote text" w:semiHidden="1" w:unhideWhenUsed="1"/>
-    <w:lsdException w:name="annotation text" w:semiHidden="1" w:unhideWhenUsed="1"/>
-    <w:lsdException w:name="header" w:semiHidden="1" w:unhideWhenUsed="1"/>
-    <w:lsdException w:name="footer" w:semiHidden="1" w:unhideWhenUsed="1"/>
-    <w:lsdException w:name="index heading" w:semiHidden="1" w:unhideWhenUsed="1"/>
-    <w:lsdException w:name="caption" w:semiHidden="1" w:uiPriority="35" w:unhideWhenUsed="1" w:qFormat="1"/>
-    <w:lsdException w:name="table of figures" w:semiHidden="1" w:unhideWhenUsed="1"/>
-    <w:lsdException w:name="envelope address" w:semiHidden="1" w:unhideWhenUsed="1"/>
-    <w:lsdException w:name="envelope return" w:semiHidden="1" w:unhideWhenUsed="1"/>
-    <w:lsdException w:name="footnote reference" w:semiHidden="1" w:unhideWhenUsed="1"/>
-    <w:lsdException w:name="annotation reference" w:semiHidden="1" w:unhideWhenUsed="1"/>
-    <w:lsdException w:name="line number" w:semiHidden="1" w:unhideWhenUsed="1"/>
-    <w:lsdException w:name="page number" w:semiHidden="1" w:unhideWhenUsed="1"/>
-    <w:lsdException w:name="endnote reference" w:semiHidden="1" w:unhideWhenUsed="1"/>
-    <w:lsdException w:name="endnote text" w:semiHidden="1" w:unhideWhenUsed="1"/>
-    <w:lsdException w:name="table of authorities" w:semiHidden="1" w:unhideWhenUsed="1"/>
-    <w:lsdException w:name="macro" w:semiHidden="1" w:unhideWhenUsed="1"/>
-    <w:lsdException w:name="toa heading" w:semiHidden="1" w:unhideWhenUsed="1"/>
-    <w:lsdException w:name="List" w:semiHidden="1" w:unhideWhenUsed="1"/>
-    <w:lsdException w:name="List Bullet" w:semiHidden="1" w:unhideWhenUsed="1"/>
-    <w:lsdException w:name="List Number" w:semiHidden="1" w:unhideWhenUsed="1"/>
-    <w:lsdException w:name="List 2" w:semiHidden="1" w:unhideWhenUsed="1"/>
-    <w:lsdException w:name="List 3" w:semiHidden="1" w:unhideWhenUsed="1"/>
-    <w:lsdException w:name="List 4" w:semiHidden="1" w:unhideWhenUsed="1"/>
-    <w:lsdException w:name="List 5" w:semiHidden="1" w:unhideWhenUsed="1"/>
-    <w:lsdException w:name="List Bullet 2" w:semiHidden="1" w:unhideWhenUsed="1"/>
-    <w:lsdException w:name="List Bullet 3" w:semiHidden="1" w:unhideWhenUsed="1"/>
-    <w:lsdException w:name="List Bullet 4" w:semiHidden="1" w:unhideWhenUsed="1"/>
-    <w:lsdException w:name="List Bullet 5" w:semiHidden="1" w:unhideWhenUsed="1"/>
-    <w:lsdException w:name="List Number 2" w:semiHidden="1" w:unhideWhenUsed="1"/>
-    <w:lsdException w:name="List Number 3" w:semiHidden="1" w:unhideWhenUsed="1"/>
-    <w:lsdException w:name="List Number 4" w:semiHidden="1" w:unhideWhenUsed="1"/>
-    <w:lsdException w:name="List Number 5" w:semiHidden="1" w:unhideWhenUsed="1"/>
-    <w:lsdException w:name="Title" w:uiPriority="10" w:qFormat="1"/>
-    <w:lsdException w:name="Closing" w:semiHidden="1" w:unhideWhenUsed="1"/>
-    <w:lsdException w:name="Signature" w:semiHidden="1" w:unhideWhenUsed="1"/>
-    <w:lsdException w:name="Default Paragraph Font" w:semiHidden="1" w:uiPriority="1" w:unhideWhenUsed="1"/>
-    <w:lsdException w:name="Body Text" w:semiHidden="1" w:unhideWhenUsed="1"/>
-    <w:lsdException w:name="Body Text Indent" w:semiHidden="1" w:unhideWhenUsed="1"/>
-    <w:lsdException w:name="List Continue" w:semiHidden="1" w:unhideWhenUsed="1"/>
-    <w:lsdException w:name="List Continue 2" w:semiHidden="1" w:unhideWhenUsed="1"/>
-    <w:lsdException w:name="List Continue 3" w:semiHidden="1" w:unhideWhenUsed="1"/>
-    <w:lsdException w:name="List Continue 4" w:semiHidden="1" w:unhideWhenUsed="1"/>
-    <w:lsdException w:name="List Continue 5" w:semiHidden="1" w:unhideWhenUsed="1"/>
-    <w:lsdException w:name="Message Header" w:semiHidden="1" w:unhideWhenUsed="1"/>
-    <w:lsdException w:name="Subtitle" w:uiPriority="11" w:qFormat="1"/>
-    <w:lsdException w:name="Salutation" w:semiHidden="1" w:unhideWhenUsed="1"/>
-    <w:lsdException w:name="Date" w:semiHidden="1" w:unhideWhenUsed="1"/>
-    <w:lsdException w:name="Body Text First Indent" w:semiHidden="1" w:unhideWhenUsed="1"/>
-    <w:lsdException w:name="Body Text First Indent 2" w:semiHidden="1" w:unhideWhenUsed="1"/>
-    <w:lsdException w:name="Note Heading" w:semiHidden="1" w:unhideWhenUsed="1"/>
-    <w:lsdException w:name="Body Text 2" w:semiHidden="1" w:unhideWhenUsed="1"/>
-    <w:lsdException w:name="Body Text 3" w:semiHidden="1" w:unhideWhenUsed="1"/>
-    <w:lsdException w:name="Body Text Indent 2" w:semiHidden="1" w:unhideWhenUsed="1"/>
-    <w:lsdException w:name="Body Text Indent 3" w:semiHidden="1" w:unhideWhenUsed="1"/>
-    <w:lsdException w:name="Block Text" w:semiHidden="1" w:unhideWhenUsed="1"/>
-    <w:lsdException w:name="Hyperlink" w:semiHidden="1" w:unhideWhenUsed="1"/>
-    <w:lsdException w:name="FollowedHyperlink" w:semiHidden="1" w:unhideWhenUsed="1"/>
-    <w:lsdException w:name="Strong" w:uiPriority="22" w:qFormat="1"/>
-    <w:lsdException w:name="Emphasis" w:uiPriority="20" w:qFormat="1"/>
-    <w:lsdException w:name="Document Map" w:semiHidden="1" w:unhideWhenUsed="1"/>
-    <w:lsdException w:name="Plain Text" w:semiHidden="1" w:unhideWhenUsed="1"/>
-    <w:lsdException w:name="E-mail Signature" w:semiHidden="1" w:unhideWhenUsed="1"/>
-    <w:lsdException w:name="HTML Top of Form" w:semiHidden="1" w:unhideWhenUsed="1"/>
-    <w:lsdException w:name="HTML Bottom of Form" w:semiHidden="1" w:unhideWhenUsed="1"/>
-    <w:lsdException w:name="Normal (Web)" w:semiHidden="1" w:unhideWhenUsed="1"/>
-    <w:lsdException w:name="HTML Acronym" w:semiHidden="1" w:unhideWhenUsed="1"/>
-    <w:lsdException w:name="HTML Address" w:semiHidden="1" w:unhideWhenUsed="1"/>
-    <w:lsdException w:name="HTML Cite" w:semiHidden="1" w:unhideWhenUsed="1"/>
-    <w:lsdException w:name="HTML Code" w:semiHidden="1" w:unhideWhenUsed="1"/>
-    <w:lsdException w:name="HTML Definition" w:semiHidden="1" w:unhideWhenUsed="1"/>
-    <w:lsdException w:name="HTML Keyboard" w:semiHidden="1" w:unhideWhenUsed="1"/>
-    <w:lsdException w:name="HTML Preformatted" w:semiHidden="1" w:unhideWhenUsed="1"/>
-    <w:lsdException w:name="HTML Sample" w:semiHidden="1" w:unhideWhenUsed="1"/>
-    <w:lsdException w:name="HTML Typewriter" w:semiHidden="1" w:unhideWhenUsed="1"/>
-    <w:lsdException w:name="HTML Variable" w:semiHidden="1" w:unhideWhenUsed="1"/>
-    <w:lsdException w:name="Normal Table" w:semiHidden="1" w:unhideWhenUsed="1"/>
-    <w:lsdException w:name="annotation subject" w:semiHidden="1" w:unhideWhenUsed="1"/>
-    <w:lsdException w:name="No List" w:semiHidden="1" w:unhideWhenUsed="1"/>
-    <w:lsdException w:name="Outline List 1" w:semiHidden="1" w:unhideWhenUsed="1"/>
-    <w:lsdException w:name="Outline List 2" w:semiHidden="1" w:unhideWhenUsed="1"/>
-    <w:lsdException w:name="Outline List 3" w:semiHidden="1" w:unhideWhenUsed="1"/>
-    <w:lsdException w:name="Table Simple 1" w:semiHidden="1" w:unhideWhenUsed="1"/>
-    <w:lsdException w:name="Table Simple 2" w:semiHidden="1" w:unhideWhenUsed="1"/>
-    <w:lsdException w:name="Table Simple 3" w:semiHidden="1" w:unhideWhenUsed="1"/>
-    <w:lsdException w:name="Table Classic 1" w:semiHidden="1" w:unhideWhenUsed="1"/>
-    <w:lsdException w:name="Table Classic 2" w:semiHidden="1" w:unhideWhenUsed="1"/>
-    <w:lsdException w:name="Table Classic 3" w:semiHidden="1" w:unhideWhenUsed="1"/>
-    <w:lsdException w:name="Table Classic 4" w:semiHidden="1" w:unhideWhenUsed="1"/>
-    <w:lsdException w:name="Table Colorful 1" w:semiHidden="1" w:unhideWhenUsed="1"/>
-    <w:lsdException w:name="Table Colorful 2" w:semiHidden="1" w:unhideWhenUsed="1"/>
-    <w:lsdException w:name="Table Colorful 3" w:semiHidden="1" w:unhideWhenUsed="1"/>
-    <w:lsdException w:name="Table Columns 1" w:semiHidden="1" w:unhideWhenUsed="1"/>
-    <w:lsdException w:name="Table Columns 2" w:semiHidden="1" w:unhideWhenUsed="1"/>
-    <w:lsdException w:name="Table Columns 3" w:semiHidden="1" w:unhideWhenUsed="1"/>
-    <w:lsdException w:name="Table Columns 4" w:semiHidden="1" w:unhideWhenUsed="1"/>
-    <w:lsdException w:name="Table Columns 5" w:semiHidden="1" w:unhideWhenUsed="1"/>
-    <w:lsdException w:name="Table Grid 1" w:semiHidden="1" w:unhideWhenUsed="1"/>
-    <w:lsdException w:name="Table Grid 2" w:semiHidden="1" w:unhideWhenUsed="1"/>
-    <w:lsdException w:name="Table Grid 3" w:semiHidden="1" w:unhideWhenUsed="1"/>
-    <w:lsdException w:name="Table Grid 4" w:semiHidden="1" w:unhideWhenUsed="1"/>
-    <w:lsdException w:name="Table Grid 5" w:semiHidden="1" w:unhideWhenUsed="1"/>
-    <w:lsdException w:name="Table Grid 6" w:semiHidden="1" w:unhideWhenUsed="1"/>
-    <w:lsdException w:name="Table Grid 7" w:semiHidden="1" w:unhideWhenUsed="1"/>
-    <w:lsdException w:name="Table Grid 8" w:semiHidden="1" w:unhideWhenUsed="1"/>
-    <w:lsdException w:name="Table List 1" w:semiHidden="1" w:unhideWhenUsed="1"/>
-    <w:lsdException w:name="Table List 2" w:semiHidden="1" w:unhideWhenUsed="1"/>
-    <w:lsdException w:name="Table List 3" w:semiHidden="1" w:unhideWhenUsed="1"/>
-    <w:lsdException w:name="Table List 4" w:semiHidden="1" w:unhideWhenUsed="1"/>
-    <w:lsdException w:name="Table List 5" w:semiHidden="1" w:unhideWhenUsed="1"/>
-    <w:lsdException w:name="Table List 6" w:semiHidden="1" w:unhideWhenUsed="1"/>
-    <w:lsdException w:name="Table List 7" w:semiHidden="1" w:unhideWhenUsed="1"/>
-    <w:lsdException w:name="Table List 8" w:semiHidden="1" w:unhideWhenUsed="1"/>
-    <w:lsdException w:name="Table 3D effects 1" w:semiHidden="1" w:unhideWhenUsed="1"/>
-    <w:lsdException w:name="Table 3D effects 2" w:semiHidden="1" w:unhideWhenUsed="1"/>
-    <w:lsdException w:name="Table 3D effects 3" w:semiHidden="1" w:unhideWhenUsed="1"/>
-    <w:lsdException w:name="Table Contemporary" w:semiHidden="1" w:unhideWhenUsed="1"/>
-    <w:lsdException w:name="Table Elegant" w:semiHidden="1" w:unhideWhenUsed="1"/>
-    <w:lsdException w:name="Table Professional" w:semiHidden="1" w:unhideWhenUsed="1"/>
-    <w:lsdException w:name="Table Subtle 1" w:semiHidden="1" w:unhideWhenUsed="1"/>
-    <w:lsdException w:name="Table Subtle 2" w:semiHidden="1" w:unhideWhenUsed="1"/>
-    <w:lsdException w:name="Table Web 1" w:semiHidden="1" w:unhideWhenUsed="1"/>
-    <w:lsdException w:name="Table Web 2" w:semiHidden="1" w:unhideWhenUsed="1"/>
-    <w:lsdException w:name="Table Web 3" w:semiHidden="1" w:unhideWhenUsed="1"/>
-    <w:lsdException w:name="Balloon Text" w:semiHidden="1" w:unhideWhenUsed="1"/>
-    <w:lsdException w:name="Table Grid" w:uiPriority="39"/>
-    <w:lsdException w:name="Table Theme" w:semiHidden="1" w:unhideWhenUsed="1"/>
-    <w:lsdException w:name="Placeholder Text" w:semiHidden="1"/>
-    <w:lsdException w:name="No Spacing" w:uiPriority="1" w:qFormat="1"/>
-    <w:lsdException w:name="Light Shading" w:uiPriority="60"/>
-    <w:lsdException w:name="Light List" w:uiPriority="61"/>
-    <w:lsdException w:name="Light Grid" w:uiPriority="62"/>
-    <w:lsdException w:name="Medium Shading 1" w:uiPriority="63"/>
-    <w:lsdException w:name="Medium Shading 2" w:uiPriority="64"/>
-    <w:lsdException w:name="Medium List 1" w:uiPriority="65"/>
-    <w:lsdException w:name="Medium List 2" w:uiPriority="66"/>
-    <w:lsdException w:name="Medium Grid 1" w:uiPriority="67"/>
-    <w:lsdException w:name="Medium Grid 2" w:uiPriority="68"/>
-    <w:lsdException w:name="Medium Grid 3" w:uiPriority="69"/>
-    <w:lsdException w:name="Dark List" w:uiPriority="70"/>
-    <w:lsdException w:name="Colorful Shading" w:uiPriority="71"/>
-    <w:lsdException w:name="Colorful List" w:uiPriority="72"/>
-    <w:lsdException w:name="Colorful Grid" w:uiPriority="73"/>
-    <w:lsdException w:name="Light Shading Accent 1" w:uiPriority="60"/>
-    <w:lsdException w:name="Light List Accent 1" w:uiPriority="61"/>
-    <w:lsdException w:name="Light Grid Accent 1" w:uiPriority="62"/>
-    <w:lsdException w:name="Medium Shading 1 Accent 1" w:uiPriority="63"/>
-    <w:lsdException w:name="Medium Shading 2 Accent 1" w:uiPriority="64"/>
-    <w:lsdException w:name="Medium List 1 Accent 1" w:uiPriority="65"/>
-    <w:lsdException w:name="Revision" w:semiHidden="1"/>
-    <w:lsdException w:name="List Paragraph" w:uiPriority="34" w:qFormat="1"/>
-    <w:lsdException w:name="Quote" w:uiPriority="29" w:qFormat="1"/>
-    <w:lsdException w:name="Intense Quote" w:uiPriority="30" w:qFormat="1"/>
-    <w:lsdException w:name="Medium List 2 Accent 1" w:uiPriority="66"/>
-    <w:lsdException w:name="Medium Grid 1 Accent 1" w:uiPriority="67"/>
-    <w:lsdException w:name="Medium Grid 2 Accent 1" w:uiPriority="68"/>
-    <w:lsdException w:name="Medium Grid 3 Accent 1" w:uiPriority="69"/>
-    <w:lsdException w:name="Dark List Accent 1" w:uiPriority="70"/>
-    <w:lsdException w:name="Colorful Shading Accent 1" w:uiPriority="71"/>
-    <w:lsdException w:name="Colorful List Accent 1" w:uiPriority="72"/>
-    <w:lsdException w:name="Colorful Grid Accent 1" w:uiPriority="73"/>
-    <w:lsdException w:name="Light Shading Accent 2" w:uiPriority="60"/>
-    <w:lsdException w:name="Light List Accent 2" w:uiPriority="61"/>
-    <w:lsdException w:name="Light Grid Accent 2" w:uiPriority="62"/>
-    <w:lsdException w:name="Medium Shading 1 Accent 2" w:uiPriority="63"/>
-    <w:lsdException w:name="Medium Shading 2 Accent 2" w:uiPriority="64"/>
-    <w:lsdException w:name="Medium List 1 Accent 2" w:uiPriority="65"/>
-    <w:lsdException w:name="Medium List 2 Accent 2" w:uiPriority="66"/>
-    <w:lsdException w:name="Medium Grid 1 Accent 2" w:uiPriority="67"/>
-    <w:lsdException w:name="Medium Grid 2 Accent 2" w:uiPriority="68"/>
-    <w:lsdException w:name="Medium Grid 3 Accent 2" w:uiPriority="69"/>
-    <w:lsdException w:name="Dark List Accent 2" w:uiPriority="70"/>
-    <w:lsdException w:name="Colorful Shading Accent 2" w:uiPriority="71"/>
-    <w:lsdException w:name="Colorful List Accent 2" w:uiPriority="72"/>
-    <w:lsdException w:name="Colorful Grid Accent 2" w:uiPriority="73"/>
-    <w:lsdException w:name="Light Shading Accent 3" w:uiPriority="60"/>
-    <w:lsdException w:name="Light List Accent 3" w:uiPriority="61"/>
-    <w:lsdException w:name="Light Grid Accent 3" w:uiPriority="62"/>
-    <w:lsdException w:name="Medium Shading 1 Accent 3" w:uiPriority="63"/>
-    <w:lsdException w:name="Medium Shading 2 Accent 3" w:uiPriority="64"/>
-    <w:lsdException w:name="Medium List 1 Accent 3" w:uiPriority="65"/>
-    <w:lsdException w:name="Medium List 2 Accent 3" w:uiPriority="66"/>
-    <w:lsdException w:name="Medium Grid 1 Accent 3" w:uiPriority="67"/>
-    <w:lsdException w:name="Medium Grid 2 Accent 3" w:uiPriority="68"/>
-    <w:lsdException w:name="Medium Grid 3 Accent 3" w:uiPriority="69"/>
-    <w:lsdException w:name="Dark List Accent 3" w:uiPriority="70"/>
-    <w:lsdException w:name="Colorful Shading Accent 3" w:uiPriority="71"/>
-    <w:lsdException w:name="Colorful List Accent 3" w:uiPriority="72"/>
-    <w:lsdException w:name="Colorful Grid Accent 3" w:uiPriority="73"/>
-    <w:lsdException w:name="Light Shading Accent 4" w:uiPriority="60"/>
-    <w:lsdException w:name="Light List Accent 4" w:uiPriority="61"/>
-    <w:lsdException w:name="Light Grid Accent 4" w:uiPriority="62"/>
-    <w:lsdException w:name="Medium Shading 1 Accent 4" w:uiPriority="63"/>
-    <w:lsdException w:name="Medium Shading 2 Accent 4" w:uiPriority="64"/>
-    <w:lsdException w:name="Medium List 1 Accent 4" w:uiPriority="65"/>
-    <w:lsdException w:name="Medium List 2 Accent 4" w:uiPriority="66"/>
-    <w:lsdException w:name="Medium Grid 1 Accent 4" w:uiPriority="67"/>
-    <w:lsdException w:name="Medium Grid 2 Accent 4" w:uiPriority="68"/>
-    <w:lsdException w:name="Medium Grid 3 Accent 4" w:uiPriority="69"/>
-    <w:lsdException w:name="Dark List Accent 4" w:uiPriority="70"/>
-    <w:lsdException w:name="Colorful Shading Accent 4" w:uiPriority="71"/>
-    <w:lsdException w:name="Colorful List Accent 4" w:uiPriority="72"/>
-    <w:lsdException w:name="Colorful Grid Accent 4" w:uiPriority="73"/>
-    <w:lsdException w:name="Light Shading Accent 5" w:uiPriority="60"/>
-    <w:lsdException w:name="Light List Accent 5" w:uiPriority="61"/>
-    <w:lsdException w:name="Light Grid Accent 5" w:uiPriority="62"/>
-    <w:lsdException w:name="Medium Shading 1 Accent 5" w:uiPriority="63"/>
-    <w:lsdException w:name="Medium Shading 2 Accent 5" w:uiPriority="64"/>
-    <w:lsdException w:name="Medium List 1 Accent 5" w:uiPriority="65"/>
-    <w:lsdException w:name="Medium List 2 Accent 5" w:uiPriority="66"/>
-    <w:lsdException w:name="Medium Grid 1 Accent 5" w:uiPriority="67"/>
-    <w:lsdException w:name="Medium Grid 2 Accent 5" w:uiPriority="68"/>
-    <w:lsdException w:name="Medium Grid 3 Accent 5" w:uiPriority="69"/>
-    <w:lsdException w:name="Dark List Accent 5" w:uiPriority="70"/>
-    <w:lsdException w:name="Colorful Shading Accent 5" w:uiPriority="71"/>
-    <w:lsdException w:name="Colorful List Accent 5" w:uiPriority="72"/>
-    <w:lsdException w:name="Colorful Grid Accent 5" w:uiPriority="73"/>
-    <w:lsdException w:name="Light Shading Accent 6" w:uiPriority="60"/>
-    <w:lsdException w:name="Light List Accent 6" w:uiPriority="61"/>
-    <w:lsdException w:name="Light Grid Accent 6" w:uiPriority="62"/>
-    <w:lsdException w:name="Medium Shading 1 Accent 6" w:uiPriority="63"/>
-    <w:lsdException w:name="Medium Shading 2 Accent 6" w:uiPriority="64"/>
-    <w:lsdException w:name="Medium List 1 Accent 6" w:uiPriority="65"/>
-    <w:lsdException w:name="Medium List 2 Accent 6" w:uiPriority="66"/>
-    <w:lsdException w:name="Medium Grid 1 Accent 6" w:uiPriority="67"/>
-    <w:lsdException w:name="Medium Grid 2 Accent 6" w:uiPriority="68"/>
-    <w:lsdException w:name="Medium Grid 3 Accent 6" w:uiPriority="69"/>
-    <w:lsdException w:name="Dark List Accent 6" w:uiPriority="70"/>
-    <w:lsdException w:name="Colorful Shading Accent 6" w:uiPriority="71"/>
-    <w:lsdException w:name="Colorful List Accent 6" w:uiPriority="72"/>
-    <w:lsdException w:name="Colorful Grid Accent 6" w:uiPriority="73"/>
-    <w:lsdException w:name="Subtle Emphasis" w:uiPriority="19" w:qFormat="1"/>
-    <w:lsdException w:name="Intense Emphasis" w:uiPriority="21" w:qFormat="1"/>
-    <w:lsdException w:name="Subtle Reference" w:uiPriority="31" w:qFormat="1"/>
-    <w:lsdException w:name="Intense Reference" w:uiPriority="32" w:qFormat="1"/>
-    <w:lsdException w:name="Book Title" w:uiPriority="33" w:qFormat="1"/>
-    <w:lsdException w:name="Bibliography" w:semiHidden="1" w:uiPriority="37" w:unhideWhenUsed="1"/>
-    <w:lsdException w:name="TOC Heading" w:semiHidden="1" w:uiPriority="39" w:unhideWhenUsed="1" w:qFormat="1"/>
-    <w:lsdException w:name="Plain Table 1" w:uiPriority="41"/>
-    <w:lsdException w:name="Plain Table 2" w:uiPriority="42"/>
-    <w:lsdException w:name="Plain Table 3" w:uiPriority="43"/>
-    <w:lsdException w:name="Plain Table 4" w:uiPriority="44"/>
-    <w:lsdException w:name="Plain Table 5" w:uiPriority="45"/>
-    <w:lsdException w:name="Grid Table Light" w:uiPriority="40"/>
-    <w:lsdException w:name="Grid Table 1 Light" w:uiPriority="46"/>
-    <w:lsdException w:name="Grid Table 2" w:uiPriority="47"/>
-    <w:lsdException w:name="Grid Table 3" w:uiPriority="48"/>
-    <w:lsdException w:name="Grid Table 4" w:uiPriority="49"/>
-    <w:lsdException w:name="Grid Table 5 Dark" w:uiPriority="50"/>
-    <w:lsdException w:name="Grid Table 6 Colorful" w:uiPriority="51"/>
-    <w:lsdException w:name="Grid Table 7 Colorful" w:uiPriority="52"/>
-    <w:lsdException w:name="Grid Table 1 Light Accent 1" w:uiPriority="46"/>
-    <w:lsdException w:name="Grid Table 2 Accent 1" w:uiPriority="47"/>
-    <w:lsdException w:name="Grid Table 3 Accent 1" w:uiPriority="48"/>
-    <w:lsdException w:name="Grid Table 4 Accent 1" w:uiPriority="49"/>
-    <w:lsdException w:name="Grid Table 5 Dark Accent 1" w:uiPriority="50"/>
-    <w:lsdException w:name="Grid Table 6 Colorful Accent 1" w:uiPriority="51"/>
-    <w:lsdException w:name="Grid Table 7 Colorful Accent 1" w:uiPriority="52"/>
-    <w:lsdException w:name="Grid Table 1 Light Accent 2" w:uiPriority="46"/>
-    <w:lsdException w:name="Grid Table 2 Accent 2" w:uiPriority="47"/>
-    <w:lsdException w:name="Grid Table 3 Accent 2" w:uiPriority="48"/>
-    <w:lsdException w:name="Grid Table 4 Accent 2" w:uiPriority="49"/>
-    <w:lsdException w:name="Grid Table 5 Dark Accent 2" w:uiPriority="50"/>
-    <w:lsdException w:name="Grid Table 6 Colorful Accent 2" w:uiPriority="51"/>
-    <w:lsdException w:name="Grid Table 7 Colorful Accent 2" w:uiPriority="52"/>
-    <w:lsdException w:name="Grid Table 1 Light Accent 3" w:uiPriority="46"/>
-    <w:lsdException w:name="Grid Table 2 Accent 3" w:uiPriority="47"/>
-    <w:lsdException w:name="Grid Table 3 Accent 3" w:uiPriority="48"/>
-    <w:lsdException w:name="Grid Table 4 Accent 3" w:uiPriority="49"/>
-    <w:lsdException w:name="Grid Table 5 Dark Accent 3" w:uiPriority="50"/>
-    <w:lsdException w:name="Grid Table 6 Colorful Accent 3" w:uiPriority="51"/>
-    <w:lsdException w:name="Grid Table 7 Colorful Accent 3" w:uiPriority="52"/>
-    <w:lsdException w:name="Grid Table 1 Light Accent 4" w:uiPriority="46"/>
-    <w:lsdException w:name="Grid Table 2 Accent 4" w:uiPriority="47"/>
-    <w:lsdException w:name="Grid Table 3 Accent 4" w:uiPriority="48"/>
-    <w:lsdException w:name="Grid Table 4 Accent 4" w:uiPriority="49"/>
-    <w:lsdException w:name="Grid Table 5 Dark Accent 4" w:uiPriority="50"/>
-    <w:lsdException w:name="Grid Table 6 Colorful Accent 4" w:uiPriority="51"/>
-    <w:lsdException w:name="Grid Table 7 Colorful Accent 4" w:uiPriority="52"/>
-    <w:lsdException w:name="Grid Table 1 Light Accent 5" w:uiPriority="46"/>
-    <w:lsdException w:name="Grid Table 2 Accent 5" w:uiPriority="47"/>
-    <w:lsdException w:name="Grid Table 3 Accent 5" w:uiPriority="48"/>
-    <w:lsdException w:name="Grid Table 4 Accent 5" w:uiPriority="49"/>
-    <w:lsdException w:name="Grid Table 5 Dark Accent 5" w:uiPriority="50"/>
-    <w:lsdException w:name="Grid Table 6 Colorful Accent 5" w:uiPriority="51"/>
-    <w:lsdException w:name="Grid Table 7 Colorful Accent 5" w:uiPriority="52"/>
-    <w:lsdException w:name="Grid Table 1 Light Accent 6" w:uiPriority="46"/>
-    <w:lsdException w:name="Grid Table 2 Accent 6" w:uiPriority="47"/>
-    <w:lsdException w:name="Grid Table 3 Accent 6" w:uiPriority="48"/>
-    <w:lsdException w:name="Grid Table 4 Accent 6" w:uiPriority="49"/>
-    <w:lsdException w:name="Grid Table 5 Dark Accent 6" w:uiPriority="50"/>
-    <w:lsdException w:name="Grid Table 6 Colorful Accent 6" w:uiPriority="51"/>
-    <w:lsdException w:name="Grid Table 7 Colorful Accent 6" w:uiPriority="52"/>
-    <w:lsdException w:name="List Table 1 Light" w:uiPriority="46"/>
-    <w:lsdException w:name="List Table 2" w:uiPriority="47"/>
-    <w:lsdException w:name="List Table 3" w:uiPriority="48"/>
-    <w:lsdException w:name="List Table 4" w:uiPriority="49"/>
-    <w:lsdException w:name="List Table 5 Dark" w:uiPriority="50"/>
-    <w:lsdException w:name="List Table 6 Colorful" w:uiPriority="51"/>
-    <w:lsdException w:name="List Table 7 Colorful" w:uiPriority="52"/>
-    <w:lsdException w:name="List Table 1 Light Accent 1" w:uiPriority="46"/>
-    <w:lsdException w:name="List Table 2 Accent 1" w:uiPriority="47"/>
-    <w:lsdException w:name="List Table 3 Accent 1" w:uiPriority="48"/>
-    <w:lsdException w:name="List Table 4 Accent 1" w:uiPriority="49"/>
-    <w:lsdException w:name="List Table 5 Dark Accent 1" w:uiPriority="50"/>
-    <w:lsdException w:name="List Table 6 Colorful Accent 1" w:uiPriority="51"/>
-    <w:lsdException w:name="List Table 7 Colorful Accent 1" w:uiPriority="52"/>
-    <w:lsdException w:name="List Table 1 Light Accent 2" w:uiPriority="46"/>
-    <w:lsdException w:name="List Table 2 Accent 2" w:uiPriority="47"/>
-    <w:lsdException w:name="List Table 3 Accent 2" w:uiPriority="48"/>
-    <w:lsdException w:name="List Table 4 Accent 2" w:uiPriority="49"/>
-    <w:lsdException w:name="List Table 5 Dark Accent 2" w:uiPriority="50"/>
-    <w:lsdException w:name="List Table 6 Colorful Accent 2" w:uiPriority="51"/>
-    <w:lsdException w:name="List Table 7 Colorful Accent 2" w:uiPriority="52"/>
-    <w:lsdException w:name="List Table 1 Light Accent 3" w:uiPriority="46"/>
-    <w:lsdException w:name="List Table 2 Accent 3" w:uiPriority="47"/>
-    <w:lsdException w:name="List Table 3 Accent 3" w:uiPriority="48"/>
-    <w:lsdException w:name="List Table 4 Accent 3" w:uiPriority="49"/>
-    <w:lsdException w:name="List Table 5 Dark Accent 3" w:uiPriority="50"/>
-    <w:lsdException w:name="List Table 6 Colorful Accent 3" w:uiPriority="51"/>
-    <w:lsdException w:name="List Table 7 Colorful Accent 3" w:uiPriority="52"/>
-    <w:lsdException w:name="List Table 1 Light Accent 4" w:uiPriority="46"/>
-    <w:lsdException w:name="List Table 2 Accent 4" w:uiPriority="47"/>
-    <w:lsdException w:name="List Table 3 Accent 4" w:uiPriority="48"/>
-    <w:lsdException w:name="List Table 4 Accent 4" w:uiPriority="49"/>
-    <w:lsdException w:name="List Table 5 Dark Accent 4" w:uiPriority="50"/>
-    <w:lsdException w:name="List Table 6 Colorful Accent 4" w:uiPriority="51"/>
-    <w:lsdException w:name="List Table 7 Colorful Accent 4" w:uiPriority="52"/>
-    <w:lsdException w:name="List Table 1 Light Accent 5" w:uiPriority="46"/>
-    <w:lsdException w:name="List Table 2 Accent 5" w:uiPriority="47"/>
-    <w:lsdException w:name="List Table 3 Accent 5" w:uiPriority="48"/>
-    <w:lsdException w:name="List Table 4 Accent 5" w:uiPriority="49"/>
-    <w:lsdException w:name="List Table 5 Dark Accent 5" w:uiPriority="50"/>
-    <w:lsdException w:name="List Table 6 Colorful Accent 5" w:uiPriority="51"/>
-    <w:lsdException w:name="List Table 7 Colorful Accent 5" w:uiPriority="52"/>
-    <w:lsdException w:name="List Table 1 Light Accent 6" w:uiPriority="46"/>
-    <w:lsdException w:name="List Table 2 Accent 6" w:uiPriority="47"/>
-    <w:lsdException w:name="List Table 3 Accent 6" w:uiPriority="48"/>
-    <w:lsdException w:name="List Table 4 Accent 6" w:uiPriority="49"/>
-    <w:lsdException w:name="List Table 5 Dark Accent 6" w:uiPriority="50"/>
-    <w:lsdException w:name="List Table 6 Colorful Accent 6" w:uiPriority="51"/>
-    <w:lsdException w:name="List Table 7 Colorful Accent 6" w:uiPriority="52"/>
-    <w:lsdException w:name="Mention" w:semiHidden="1" w:unhideWhenUsed="1"/>
+  <w:latentStyles w:defLockedState="0" w:defUIPriority="99" w:defSemiHidden="1" w:defUnhideWhenUsed="1" w:defQFormat="0" w:count="267">
+    <w:lsdException w:name="Normal" w:semiHidden="0" w:uiPriority="0" w:unhideWhenUsed="0" w:qFormat="1"/>
+    <w:lsdException w:name="heading 1" w:semiHidden="0" w:uiPriority="9" w:unhideWhenUsed="0" w:qFormat="1"/>
+    <w:lsdException w:name="heading 2" w:uiPriority="9" w:qFormat="1"/>
+    <w:lsdException w:name="heading 3" w:uiPriority="9" w:qFormat="1"/>
+    <w:lsdException w:name="heading 4" w:uiPriority="9" w:qFormat="1"/>
+    <w:lsdException w:name="heading 5" w:uiPriority="9" w:qFormat="1"/>
+    <w:lsdException w:name="heading 6" w:uiPriority="9" w:qFormat="1"/>
+    <w:lsdException w:name="heading 7" w:uiPriority="9" w:qFormat="1"/>
+    <w:lsdException w:name="heading 8" w:uiPriority="9" w:qFormat="1"/>
+    <w:lsdException w:name="heading 9" w:uiPriority="9" w:qFormat="1"/>
+    <w:lsdException w:name="toc 1" w:uiPriority="39"/>
+    <w:lsdException w:name="toc 2" w:uiPriority="39"/>
+    <w:lsdException w:name="toc 3" w:uiPriority="39"/>
+    <w:lsdException w:name="toc 4" w:uiPriority="39"/>
+    <w:lsdException w:name="toc 5" w:uiPriority="39"/>
+    <w:lsdException w:name="toc 6" w:uiPriority="39"/>
+    <w:lsdException w:name="toc 7" w:uiPriority="39"/>
+    <w:lsdException w:name="toc 8" w:uiPriority="39"/>
+    <w:lsdException w:name="toc 9" w:uiPriority="39"/>
+    <w:lsdException w:name="caption" w:uiPriority="35" w:qFormat="1"/>
+    <w:lsdException w:name="Title" w:semiHidden="0" w:uiPriority="10" w:unhideWhenUsed="0" w:qFormat="1"/>
+    <w:lsdException w:name="Default Paragraph Font" w:uiPriority="1"/>
+    <w:lsdException w:name="Subtitle" w:semiHidden="0" w:uiPriority="11" w:unhideWhenUsed="0" w:qFormat="1"/>
+    <w:lsdException w:name="Strong" w:semiHidden="0" w:uiPriority="22" w:unhideWhenUsed="0" w:qFormat="1"/>
+    <w:lsdException w:name="Emphasis" w:semiHidden="0" w:uiPriority="20" w:unhideWhenUsed="0" w:qFormat="1"/>
+    <w:lsdException w:name="Table Grid" w:semiHidden="0" w:uiPriority="39" w:unhideWhenUsed="0"/>
+    <w:lsdException w:name="Placeholder Text" w:unhideWhenUsed="0"/>
+    <w:lsdException w:name="No Spacing" w:semiHidden="0" w:uiPriority="1" w:unhideWhenUsed="0" w:qFormat="1"/>
+    <w:lsdException w:name="Light Shading" w:semiHidden="0" w:uiPriority="60" w:unhideWhenUsed="0"/>
+    <w:lsdException w:name="Light List" w:semiHidden="0" w:uiPriority="61" w:unhideWhenUsed="0"/>
+    <w:lsdException w:name="Light Grid" w:semiHidden="0" w:uiPriority="62" w:unhideWhenUsed="0"/>
+    <w:lsdException w:name="Medium Shading 1" w:semiHidden="0" w:uiPriority="63" w:unhideWhenUsed="0"/>
+    <w:lsdException w:name="Medium Shading 2" w:semiHidden="0" w:uiPriority="64" w:unhideWhenUsed="0"/>
+    <w:lsdException w:name="Medium List 1" w:semiHidden="0" w:uiPriority="65" w:unhideWhenUsed="0"/>
+    <w:lsdException w:name="Medium List 2" w:semiHidden="0" w:uiPriority="66" w:unhideWhenUsed="0"/>
+    <w:lsdException w:name="Medium Grid 1" w:semiHidden="0" w:uiPriority="67" w:unhideWhenUsed="0"/>
+    <w:lsdException w:name="Medium Grid 2" w:semiHidden="0" w:uiPriority="68" w:unhideWhenUsed="0"/>
+    <w:lsdException w:name="Medium Grid 3" w:semiHidden="0" w:uiPriority="69" w:unhideWhenUsed="0"/>
+    <w:lsdException w:name="Dark List" w:semiHidden="0" w:uiPriority="70" w:unhideWhenUsed="0"/>
+    <w:lsdException w:name="Colorful Shading" w:semiHidden="0" w:uiPriority="71" w:unhideWhenUsed="0"/>
+    <w:lsdException w:name="Colorful List" w:semiHidden="0" w:uiPriority="72" w:unhideWhenUsed="0"/>
+    <w:lsdException w:name="Colorful Grid" w:semiHidden="0" w:uiPriority="73" w:unhideWhenUsed="0"/>
+    <w:lsdException w:name="Light Shading Accent 1" w:semiHidden="0" w:uiPriority="60" w:unhideWhenUsed="0"/>
+    <w:lsdException w:name="Light List Accent 1" w:semiHidden="0" w:uiPriority="61" w:unhideWhenUsed="0"/>
+    <w:lsdException w:name="Light Grid Accent 1" w:semiHidden="0" w:uiPriority="62" w:unhideWhenUsed="0"/>
+    <w:lsdException w:name="Medium Shading 1 Accent 1" w:semiHidden="0" w:uiPriority="63" w:unhideWhenUsed="0"/>
+    <w:lsdException w:name="Medium Shading 2 Accent 1" w:semiHidden="0" w:uiPriority="64" w:unhideWhenUsed="0"/>
+    <w:lsdException w:name="Medium List 1 Accent 1" w:semiHidden="0" w:uiPriority="65" w:unhideWhenUsed="0"/>
+    <w:lsdException w:name="Revision" w:unhideWhenUsed="0"/>
+    <w:lsdException w:name="List Paragraph" w:semiHidden="0" w:uiPriority="34" w:unhideWhenUsed="0" w:qFormat="1"/>
+    <w:lsdException w:name="Quote" w:semiHidden="0" w:uiPriority="29" w:unhideWhenUsed="0" w:qFormat="1"/>
+    <w:lsdException w:name="Intense Quote" w:semiHidden="0" w:uiPriority="30" w:unhideWhenUsed="0" w:qFormat="1"/>
+    <w:lsdException w:name="Medium List 2 Accent 1" w:semiHidden="0" w:uiPriority="66" w:unhideWhenUsed="0"/>
+    <w:lsdException w:name="Medium Grid 1 Accent 1" w:semiHidden="0" w:uiPriority="67" w:unhideWhenUsed="0"/>
+    <w:lsdException w:name="Medium Grid 2 Accent 1" w:semiHidden="0" w:uiPriority="68" w:unhideWhenUsed="0"/>
+    <w:lsdException w:name="Medium Grid 3 Accent 1" w:semiHidden="0" w:uiPriority="69" w:unhideWhenUsed="0"/>
+    <w:lsdException w:name="Dark List Accent 1" w:semiHidden="0" w:uiPriority="70" w:unhideWhenUsed="0"/>
+    <w:lsdException w:name="Colorful Shading Accent 1" w:semiHidden="0" w:uiPriority="71" w:unhideWhenUsed="0"/>
+    <w:lsdException w:name="Colorful List Accent 1" w:semiHidden="0" w:uiPriority="72" w:unhideWhenUsed="0"/>
+    <w:lsdException w:name="Colorful Grid Accent 1" w:semiHidden="0" w:uiPriority="73" w:unhideWhenUsed="0"/>
+    <w:lsdException w:name="Light Shading Accent 2" w:semiHidden="0" w:uiPriority="60" w:unhideWhenUsed="0"/>
+    <w:lsdException w:name="Light List Accent 2" w:semiHidden="0" w:uiPriority="61" w:unhideWhenUsed="0"/>
+    <w:lsdException w:name="Light Grid Accent 2" w:semiHidden="0" w:uiPriority="62" w:unhideWhenUsed="0"/>
+    <w:lsdException w:name="Medium Shading 1 Accent 2" w:semiHidden="0" w:uiPriority="63" w:unhideWhenUsed="0"/>
+    <w:lsdException w:name="Medium Shading 2 Accent 2" w:semiHidden="0" w:uiPriority="64" w:unhideWhenUsed="0"/>
+    <w:lsdException w:name="Medium List 1 Accent 2" w:semiHidden="0" w:uiPriority="65" w:unhideWhenUsed="0"/>
+    <w:lsdException w:name="Medium List 2 Accent 2" w:semiHidden="0" w:uiPriority="66" w:unhideWhenUsed="0"/>
+    <w:lsdException w:name="Medium Grid 1 Accent 2" w:semiHidden="0" w:uiPriority="67" w:unhideWhenUsed="0"/>
+    <w:lsdException w:name="Medium Grid 2 Accent 2" w:semiHidden="0" w:uiPriority="68" w:unhideWhenUsed="0"/>
+    <w:lsdException w:name="Medium Grid 3 Accent 2" w:semiHidden="0" w:uiPriority="69" w:unhideWhenUsed="0"/>
+    <w:lsdException w:name="Dark List Accent 2" w:semiHidden="0" w:uiPriority="70" w:unhideWhenUsed="0"/>
+    <w:lsdException w:name="Colorful Shading Accent 2" w:semiHidden="0" w:uiPriority="71" w:unhideWhenUsed="0"/>
+    <w:lsdException w:name="Colorful List Accent 2" w:semiHidden="0" w:uiPriority="72" w:unhideWhenUsed="0"/>
+    <w:lsdException w:name="Colorful Grid Accent 2" w:semiHidden="0" w:uiPriority="73" w:unhideWhenUsed="0"/>
+    <w:lsdException w:name="Light Shading Accent 3" w:semiHidden="0" w:uiPriority="60" w:unhideWhenUsed="0"/>
+    <w:lsdException w:name="Light List Accent 3" w:semiHidden="0" w:uiPriority="61" w:unhideWhenUsed="0"/>
+    <w:lsdException w:name="Light Grid Accent 3" w:semiHidden="0" w:uiPriority="62" w:unhideWhenUsed="0"/>
+    <w:lsdException w:name="Medium Shading 1 Accent 3" w:semiHidden="0" w:uiPriority="63" w:unhideWhenUsed="0"/>
+    <w:lsdException w:name="Medium Shading 2 Accent 3" w:semiHidden="0" w:uiPriority="64" w:unhideWhenUsed="0"/>
+    <w:lsdException w:name="Medium List 1 Accent 3" w:semiHidden="0" w:uiPriority="65" w:unhideWhenUsed="0"/>
+    <w:lsdException w:name="Medium List 2 Accent 3" w:semiHidden="0" w:uiPriority="66" w:unhideWhenUsed="0"/>
+    <w:lsdException w:name="Medium Grid 1 Accent 3" w:semiHidden="0" w:uiPriority="67" w:unhideWhenUsed="0"/>
+    <w:lsdException w:name="Medium Grid 2 Accent 3" w:semiHidden="0" w:uiPriority="68" w:unhideWhenUsed="0"/>
+    <w:lsdException w:name="Medium Grid 3 Accent 3" w:semiHidden="0" w:uiPriority="69" w:unhideWhenUsed="0"/>
+    <w:lsdException w:name="Dark List Accent 3" w:semiHidden="0" w:uiPriority="70" w:unhideWhenUsed="0"/>
+    <w:lsdException w:name="Colorful Shading Accent 3" w:semiHidden="0" w:uiPriority="71" w:unhideWhenUsed="0"/>
+    <w:lsdException w:name="Colorful List Accent 3" w:semiHidden="0" w:uiPriority="72" w:unhideWhenUsed="0"/>
+    <w:lsdException w:name="Colorful Grid Accent 3" w:semiHidden="0" w:uiPriority="73" w:unhideWhenUsed="0"/>
+    <w:lsdException w:name="Light Shading Accent 4" w:semiHidden="0" w:uiPriority="60" w:unhideWhenUsed="0"/>
+    <w:lsdException w:name="Light List Accent 4" w:semiHidden="0" w:uiPriority="61" w:unhideWhenUsed="0"/>
+    <w:lsdException w:name="Light Grid Accent 4" w:semiHidden="0" w:uiPriority="62" w:unhideWhenUsed="0"/>
+    <w:lsdException w:name="Medium Shading 1 Accent 4" w:semiHidden="0" w:uiPriority="63" w:unhideWhenUsed="0"/>
+    <w:lsdException w:name="Medium Shading 2 Accent 4" w:semiHidden="0" w:uiPriority="64" w:unhideWhenUsed="0"/>
+    <w:lsdException w:name="Medium List 1 Accent 4" w:semiHidden="0" w:uiPriority="65" w:unhideWhenUsed="0"/>
+    <w:lsdException w:name="Medium List 2 Accent 4" w:semiHidden="0" w:uiPriority="66" w:unhideWhenUsed="0"/>
+    <w:lsdException w:name="Medium Grid 1 Accent 4" w:semiHidden="0" w:uiPriority="67" w:unhideWhenUsed="0"/>
+    <w:lsdException w:name="Medium Grid 2 Accent 4" w:semiHidden="0" w:uiPriority="68" w:unhideWhenUsed="0"/>
+    <w:lsdException w:name="Medium Grid 3 Accent 4" w:semiHidden="0" w:uiPriority="69" w:unhideWhenUsed="0"/>
+    <w:lsdException w:name="Dark List Accent 4" w:semiHidden="0" w:uiPriority="70" w:unhideWhenUsed="0"/>
+    <w:lsdException w:name="Colorful Shading Accent 4" w:semiHidden="0" w:uiPriority="71" w:unhideWhenUsed="0"/>
+    <w:lsdException w:name="Colorful List Accent 4" w:semiHidden="0" w:uiPriority="72" w:unhideWhenUsed="0"/>
+    <w:lsdException w:name="Colorful Grid Accent 4" w:semiHidden="0" w:uiPriority="73" w:unhideWhenUsed="0"/>
+    <w:lsdException w:name="Light Shading Accent 5" w:semiHidden="0" w:uiPriority="60" w:unhideWhenUsed="0"/>
+    <w:lsdException w:name="Light List Accent 5" w:semiHidden="0" w:uiPriority="61" w:unhideWhenUsed="0"/>
+    <w:lsdException w:name="Light Grid Accent 5" w:semiHidden="0" w:uiPriority="62" w:unhideWhenUsed="0"/>
+    <w:lsdException w:name="Medium Shading 1 Accent 5" w:semiHidden="0" w:uiPriority="63" w:unhideWhenUsed="0"/>
+    <w:lsdException w:name="Medium Shading 2 Accent 5" w:semiHidden="0" w:uiPriority="64" w:unhideWhenUsed="0"/>
+    <w:lsdException w:name="Medium List 1 Accent 5" w:semiHidden="0" w:uiPriority="65" w:unhideWhenUsed="0"/>
+    <w:lsdException w:name="Medium List 2 Accent 5" w:semiHidden="0" w:uiPriority="66" w:unhideWhenUsed="0"/>
+    <w:lsdException w:name="Medium Grid 1 Accent 5" w:semiHidden="0" w:uiPriority="67" w:unhideWhenUsed="0"/>
+    <w:lsdException w:name="Medium Grid 2 Accent 5" w:semiHidden="0" w:uiPriority="68" w:unhideWhenUsed="0"/>
+    <w:lsdException w:name="Medium Grid 3 Accent 5" w:semiHidden="0" w:uiPriority="69" w:unhideWhenUsed="0"/>
+    <w:lsdException w:name="Dark List Accent 5" w:semiHidden="0" w:uiPriority="70" w:unhideWhenUsed="0"/>
+    <w:lsdException w:name="Colorful Shading Accent 5" w:semiHidden="0" w:uiPriority="71" w:unhideWhenUsed="0"/>
+    <w:lsdException w:name="Colorful List Accent 5" w:semiHidden="0" w:uiPriority="72" w:unhideWhenUsed="0"/>
+    <w:lsdException w:name="Colorful Grid Accent 5" w:semiHidden="0" w:uiPriority="73" w:unhideWhenUsed="0"/>
+    <w:lsdException w:name="Light Shading Accent 6" w:semiHidden="0" w:uiPriority="60" w:unhideWhenUsed="0"/>
+    <w:lsdException w:name="Light List Accent 6" w:semiHidden="0" w:uiPriority="61" w:unhideWhenUsed="0"/>
+    <w:lsdException w:name="Light Grid Accent 6" w:semiHidden="0" w:uiPriority="62" w:unhideWhenUsed="0"/>
+    <w:lsdException w:name="Medium Shading 1 Accent 6" w:semiHidden="0" w:uiPriority="63" w:unhideWhenUsed="0"/>
+    <w:lsdException w:name="Medium Shading 2 Accent 6" w:semiHidden="0" w:uiPriority="64" w:unhideWhenUsed="0"/>
+    <w:lsdException w:name="Medium List 1 Accent 6" w:semiHidden="0" w:uiPriority="65" w:unhideWhenUsed="0"/>
+    <w:lsdException w:name="Medium List 2 Accent 6" w:semiHidden="0" w:uiPriority="66" w:unhideWhenUsed="0"/>
+    <w:lsdException w:name="Medium Grid 1 Accent 6" w:semiHidden="0" w:uiPriority="67" w:unhideWhenUsed="0"/>
+    <w:lsdException w:name="Medium Grid 2 Accent 6" w:semiHidden="0" w:uiPriority="68" w:unhideWhenUsed="0"/>
+    <w:lsdException w:name="Medium Grid 3 Accent 6" w:semiHidden="0" w:uiPriority="69" w:unhideWhenUsed="0"/>
+    <w:lsdException w:name="Dark List Accent 6" w:semiHidden="0" w:uiPriority="70" w:unhideWhenUsed="0"/>
+    <w:lsdException w:name="Colorful Shading Accent 6" w:semiHidden="0" w:uiPriority="71" w:unhideWhenUsed="0"/>
+    <w:lsdException w:name="Colorful List Accent 6" w:semiHidden="0" w:uiPriority="72" w:unhideWhenUsed="0"/>
+    <w:lsdException w:name="Colorful Grid Accent 6" w:semiHidden="0" w:uiPriority="73" w:unhideWhenUsed="0"/>
+    <w:lsdException w:name="Subtle Emphasis" w:semiHidden="0" w:uiPriority="19" w:unhideWhenUsed="0" w:qFormat="1"/>
+    <w:lsdException w:name="Intense Emphasis" w:semiHidden="0" w:uiPriority="21" w:unhideWhenUsed="0" w:qFormat="1"/>
+    <w:lsdException w:name="Subtle Reference" w:semiHidden="0" w:uiPriority="31" w:unhideWhenUsed="0" w:qFormat="1"/>
+    <w:lsdException w:name="Intense Reference" w:semiHidden="0" w:uiPriority="32" w:unhideWhenUsed="0" w:qFormat="1"/>
+    <w:lsdException w:name="Book Title" w:semiHidden="0" w:uiPriority="33" w:unhideWhenUsed="0" w:qFormat="1"/>
+    <w:lsdException w:name="Bibliography" w:uiPriority="37"/>
+    <w:lsdException w:name="TOC Heading" w:uiPriority="39" w:qFormat="1"/>
   </w:latentStyles>
   <w:style w:type="paragraph" w:default="1" w:styleId="Normal">
     <w:name w:val="Normal"/>
@@ -21667,6 +21290,7 @@
     <w:uiPriority w:val="99"/>
     <w:semiHidden/>
     <w:unhideWhenUsed/>
+    <w:qFormat/>
     <w:tblPr>
       <w:tblInd w:w="0" w:type="dxa"/>
       <w:tblCellMar>
@@ -22180,7 +21804,7 @@
   <a:extraClrSchemeLst/>
   <a:extLst>
     <a:ext uri="{05A4C25C-085E-4340-85A3-A5531E510DB2}">
-      <thm15:themeFamily xmlns:thm15="http://schemas.microsoft.com/office/thememl/2012/main" name="Office Theme" id="{62F939B6-93AF-4DB8-9C6B-D6C7DFDC589F}" vid="{4A3C46E8-61CC-4603-A589-7422A47A8E4A}"/>
+      <thm15:themeFamily xmlns:thm15="http://schemas.microsoft.com/office/thememl/2012/main" xmlns="" name="Office Theme" id="{62F939B6-93AF-4DB8-9C6B-D6C7DFDC589F}" vid="{4A3C46E8-61CC-4603-A589-7422A47A8E4A}"/>
     </a:ext>
   </a:extLst>
 </a:theme>

</xml_diff>

<commit_message>
:page_facing_up: Rapport : Reprise part sauvegarde carte / fin partie son
</commit_message>
<xml_diff>
--- a/Soutenances/RapportProjet/Rapport_Projet_Minimobile.docx
+++ b/Soutenances/RapportProjet/Rapport_Projet_Minimobile.docx
@@ -1,6 +1,6 @@
 
 <file path=word/document.xml><?xml version="1.0" encoding="utf-8"?>
-<w:document xmlns:wpc="http://schemas.microsoft.com/office/word/2010/wordprocessingCanvas" xmlns:cx="http://schemas.microsoft.com/office/drawing/2014/chartex" xmlns:cx1="http://schemas.microsoft.com/office/drawing/2015/9/8/chartex" xmlns:cx2="http://schemas.microsoft.com/office/drawing/2015/10/21/chartex" xmlns:mc="http://schemas.openxmlformats.org/markup-compatibility/2006" xmlns:o="urn:schemas-microsoft-com:office:office" xmlns:r="http://schemas.openxmlformats.org/officeDocument/2006/relationships" xmlns:m="http://schemas.openxmlformats.org/officeDocument/2006/math" xmlns:v="urn:schemas-microsoft-com:vml" xmlns:wp14="http://schemas.microsoft.com/office/word/2010/wordprocessingDrawing" xmlns:wp="http://schemas.openxmlformats.org/drawingml/2006/wordprocessingDrawing" xmlns:w10="urn:schemas-microsoft-com:office:word" xmlns:w="http://schemas.openxmlformats.org/wordprocessingml/2006/main" xmlns:w14="http://schemas.microsoft.com/office/word/2010/wordml" xmlns:w15="http://schemas.microsoft.com/office/word/2012/wordml" xmlns:w16se="http://schemas.microsoft.com/office/word/2015/wordml/symex" xmlns:wpg="http://schemas.microsoft.com/office/word/2010/wordprocessingGroup" xmlns:wpi="http://schemas.microsoft.com/office/word/2010/wordprocessingInk" xmlns:wne="http://schemas.microsoft.com/office/word/2006/wordml" xmlns:wps="http://schemas.microsoft.com/office/word/2010/wordprocessingShape" mc:Ignorable="w14 w15 w16se wp14">
+<w:document xmlns:ve="http://schemas.openxmlformats.org/markup-compatibility/2006" xmlns:o="urn:schemas-microsoft-com:office:office" xmlns:r="http://schemas.openxmlformats.org/officeDocument/2006/relationships" xmlns:m="http://schemas.openxmlformats.org/officeDocument/2006/math" xmlns:v="urn:schemas-microsoft-com:vml" xmlns:wp="http://schemas.openxmlformats.org/drawingml/2006/wordprocessingDrawing" xmlns:w10="urn:schemas-microsoft-com:office:word" xmlns:w="http://schemas.openxmlformats.org/wordprocessingml/2006/main" xmlns:wne="http://schemas.microsoft.com/office/word/2006/wordml">
   <w:body>
     <w:p>
       <w:pPr>
@@ -47,7 +47,7 @@
           <w:sz w:val="36"/>
           <w:szCs w:val="36"/>
         </w:rPr>
-        <w:t>– MOSNIER Bastien–</w:t>
+        <w:t xml:space="preserve"> </w:t>
       </w:r>
       <w:r>
         <w:rPr>
@@ -55,6 +55,38 @@
           <w:sz w:val="36"/>
           <w:szCs w:val="36"/>
         </w:rPr>
+        <w:t>– MOSNIER Bastien</w:t>
+      </w:r>
+      <w:r>
+        <w:rPr>
+          <w:rFonts w:asciiTheme="minorHAnsi" w:hAnsiTheme="minorHAnsi"/>
+          <w:sz w:val="36"/>
+          <w:szCs w:val="36"/>
+        </w:rPr>
+        <w:t xml:space="preserve"> </w:t>
+      </w:r>
+      <w:r>
+        <w:rPr>
+          <w:rFonts w:asciiTheme="minorHAnsi" w:hAnsiTheme="minorHAnsi"/>
+          <w:sz w:val="36"/>
+          <w:szCs w:val="36"/>
+        </w:rPr>
+        <w:t>–</w:t>
+      </w:r>
+      <w:r>
+        <w:rPr>
+          <w:rFonts w:asciiTheme="minorHAnsi" w:hAnsiTheme="minorHAnsi"/>
+          <w:sz w:val="36"/>
+          <w:szCs w:val="36"/>
+        </w:rPr>
+        <w:t xml:space="preserve"> </w:t>
+      </w:r>
+      <w:r>
+        <w:rPr>
+          <w:rFonts w:asciiTheme="minorHAnsi" w:hAnsiTheme="minorHAnsi"/>
+          <w:sz w:val="36"/>
+          <w:szCs w:val="36"/>
+        </w:rPr>
         <w:t>PARIS Cédric</w:t>
       </w:r>
     </w:p>
@@ -75,7 +107,31 @@
           <w:sz w:val="36"/>
           <w:szCs w:val="36"/>
         </w:rPr>
-        <w:t>RIBIERE Laurent–</w:t>
+        <w:t>RIBIERE Laurent</w:t>
+      </w:r>
+      <w:r>
+        <w:rPr>
+          <w:rFonts w:asciiTheme="minorHAnsi" w:hAnsiTheme="minorHAnsi"/>
+          <w:sz w:val="36"/>
+          <w:szCs w:val="36"/>
+        </w:rPr>
+        <w:t xml:space="preserve"> </w:t>
+      </w:r>
+      <w:r>
+        <w:rPr>
+          <w:rFonts w:asciiTheme="minorHAnsi" w:hAnsiTheme="minorHAnsi"/>
+          <w:sz w:val="36"/>
+          <w:szCs w:val="36"/>
+        </w:rPr>
+        <w:t>–</w:t>
+      </w:r>
+      <w:r>
+        <w:rPr>
+          <w:rFonts w:asciiTheme="minorHAnsi" w:hAnsiTheme="minorHAnsi"/>
+          <w:sz w:val="36"/>
+          <w:szCs w:val="36"/>
+        </w:rPr>
+        <w:t xml:space="preserve"> </w:t>
       </w:r>
       <w:r>
         <w:rPr>
@@ -5525,6 +5581,8 @@
           <w:lang w:val="fr-FR"/>
         </w:rPr>
       </w:pPr>
+      <w:bookmarkStart w:id="0" w:name="_GoBack"/>
+      <w:bookmarkEnd w:id="0"/>
     </w:p>
     <w:p>
       <w:pPr>
@@ -5603,7 +5661,7 @@
                     <a:blip r:embed="rId12">
                       <a:extLst>
                         <a:ext uri="{28A0092B-C50C-407E-A947-70E740481C1C}">
-                          <a14:useLocalDpi xmlns:a14="http://schemas.microsoft.com/office/drawing/2010/main" val="0"/>
+                          <a14:useLocalDpi xmlns:a14="http://schemas.microsoft.com/office/drawing/2010/main" xmlns:wps="http://schemas.microsoft.com/office/word/2010/wordprocessingShape" xmlns:wpi="http://schemas.microsoft.com/office/word/2010/wordprocessingInk" xmlns:wpg="http://schemas.microsoft.com/office/word/2010/wordprocessingGroup" xmlns:w16se="http://schemas.microsoft.com/office/word/2015/wordml/symex" xmlns:w15="http://schemas.microsoft.com/office/word/2012/wordml" xmlns:w14="http://schemas.microsoft.com/office/word/2010/wordml" xmlns:w="http://schemas.openxmlformats.org/wordprocessingml/2006/main" xmlns:w10="urn:schemas-microsoft-com:office:word" xmlns:wp14="http://schemas.microsoft.com/office/word/2010/wordprocessingDrawing" xmlns:v="urn:schemas-microsoft-com:vml" xmlns:o="urn:schemas-microsoft-com:office:office" xmlns:mc="http://schemas.openxmlformats.org/markup-compatibility/2006" xmlns:cx2="http://schemas.microsoft.com/office/drawing/2015/10/21/chartex" xmlns:cx1="http://schemas.microsoft.com/office/drawing/2015/9/8/chartex" xmlns:cx="http://schemas.microsoft.com/office/drawing/2014/chartex" xmlns:wpc="http://schemas.microsoft.com/office/word/2010/wordprocessingCanvas" xmlns="" val="0"/>
                         </a:ext>
                       </a:extLst>
                     </a:blip>
@@ -7271,21 +7329,7 @@
                       <w:rFonts w:asciiTheme="minorHAnsi" w:hAnsiTheme="minorHAnsi"/>
                       <w:sz w:val="22"/>
                     </w:rPr>
-                    <w:t>Fig</w:t>
-                  </w:r>
-                  <w:r>
-                    <w:rPr>
-                      <w:rFonts w:asciiTheme="minorHAnsi" w:hAnsiTheme="minorHAnsi"/>
-                      <w:sz w:val="22"/>
-                    </w:rPr>
-                    <w:t>.</w:t>
-                  </w:r>
-                  <w:r>
-                    <w:rPr>
-                      <w:rFonts w:asciiTheme="minorHAnsi" w:hAnsiTheme="minorHAnsi"/>
-                      <w:sz w:val="22"/>
-                    </w:rPr>
-                    <w:t xml:space="preserve"> n° : </w:t>
+                    <w:t xml:space="preserve">Fig. n° : </w:t>
                   </w:r>
                   <w:r>
                     <w:rPr>
@@ -10153,14 +10197,7 @@
                       <w:rFonts w:asciiTheme="minorHAnsi" w:hAnsiTheme="minorHAnsi"/>
                       <w:sz w:val="22"/>
                     </w:rPr>
-                    <w:t>Fig. n° : É</w:t>
-                  </w:r>
-                  <w:r>
-                    <w:rPr>
-                      <w:rFonts w:asciiTheme="minorHAnsi" w:hAnsiTheme="minorHAnsi"/>
-                      <w:sz w:val="22"/>
-                    </w:rPr>
-                    <w:t>diteur de niveaux : position écran / position calculée</w:t>
+                    <w:t>Fig. n° : Éditeur de niveaux : position écran / position calculée</w:t>
                   </w:r>
                 </w:p>
                 <w:p/>
@@ -10336,7 +10373,7 @@
                     <a:blip r:embed="rId25" cstate="print">
                       <a:extLst>
                         <a:ext uri="{28A0092B-C50C-407E-A947-70E740481C1C}">
-                          <a14:useLocalDpi xmlns:a14="http://schemas.microsoft.com/office/drawing/2010/main" val="0"/>
+                          <a14:useLocalDpi xmlns:a14="http://schemas.microsoft.com/office/drawing/2010/main" xmlns:wps="http://schemas.microsoft.com/office/word/2010/wordprocessingShape" xmlns:wpi="http://schemas.microsoft.com/office/word/2010/wordprocessingInk" xmlns:wpg="http://schemas.microsoft.com/office/word/2010/wordprocessingGroup" xmlns:w16se="http://schemas.microsoft.com/office/word/2015/wordml/symex" xmlns:w15="http://schemas.microsoft.com/office/word/2012/wordml" xmlns:w14="http://schemas.microsoft.com/office/word/2010/wordml" xmlns:w="http://schemas.openxmlformats.org/wordprocessingml/2006/main" xmlns:w10="urn:schemas-microsoft-com:office:word" xmlns:wp14="http://schemas.microsoft.com/office/word/2010/wordprocessingDrawing" xmlns:v="urn:schemas-microsoft-com:vml" xmlns:o="urn:schemas-microsoft-com:office:office" xmlns:mc="http://schemas.openxmlformats.org/markup-compatibility/2006" xmlns:cx2="http://schemas.microsoft.com/office/drawing/2015/10/21/chartex" xmlns:cx1="http://schemas.microsoft.com/office/drawing/2015/9/8/chartex" xmlns:cx="http://schemas.microsoft.com/office/drawing/2014/chartex" xmlns:wpc="http://schemas.microsoft.com/office/word/2010/wordprocessingCanvas" xmlns="" val="0"/>
                         </a:ext>
                       </a:extLst>
                     </a:blip>
@@ -10670,7 +10707,7 @@
                     <a:blip r:embed="rId26" cstate="print">
                       <a:extLst>
                         <a:ext uri="{28A0092B-C50C-407E-A947-70E740481C1C}">
-                          <a14:useLocalDpi xmlns:a14="http://schemas.microsoft.com/office/drawing/2010/main" val="0"/>
+                          <a14:useLocalDpi xmlns:a14="http://schemas.microsoft.com/office/drawing/2010/main" xmlns:wps="http://schemas.microsoft.com/office/word/2010/wordprocessingShape" xmlns:wpi="http://schemas.microsoft.com/office/word/2010/wordprocessingInk" xmlns:wpg="http://schemas.microsoft.com/office/word/2010/wordprocessingGroup" xmlns:w16se="http://schemas.microsoft.com/office/word/2015/wordml/symex" xmlns:w15="http://schemas.microsoft.com/office/word/2012/wordml" xmlns:w14="http://schemas.microsoft.com/office/word/2010/wordml" xmlns:w="http://schemas.openxmlformats.org/wordprocessingml/2006/main" xmlns:w10="urn:schemas-microsoft-com:office:word" xmlns:wp14="http://schemas.microsoft.com/office/word/2010/wordprocessingDrawing" xmlns:v="urn:schemas-microsoft-com:vml" xmlns:o="urn:schemas-microsoft-com:office:office" xmlns:mc="http://schemas.openxmlformats.org/markup-compatibility/2006" xmlns:cx2="http://schemas.microsoft.com/office/drawing/2015/10/21/chartex" xmlns:cx1="http://schemas.microsoft.com/office/drawing/2015/9/8/chartex" xmlns:cx="http://schemas.microsoft.com/office/drawing/2014/chartex" xmlns:wpc="http://schemas.microsoft.com/office/word/2010/wordprocessingCanvas" xmlns="" val="0"/>
                         </a:ext>
                       </a:extLst>
                     </a:blip>
@@ -12642,6 +12679,9 @@
     <w:p>
       <w:pPr>
         <w:pStyle w:val="Default"/>
+        <w:pBdr>
+          <w:between w:val="single" w:sz="4" w:space="1" w:color="auto"/>
+        </w:pBdr>
         <w:jc w:val="both"/>
         <w:rPr>
           <w:b/>
@@ -14549,7 +14589,14 @@
           <w:rFonts w:asciiTheme="minorHAnsi" w:hAnsiTheme="minorHAnsi"/>
           <w:lang w:val="fr-FR"/>
         </w:rPr>
-        <w:t>La hierarchie</w:t>
+        <w:t xml:space="preserve">La </w:t>
+      </w:r>
+      <w:r>
+        <w:rPr>
+          <w:rFonts w:asciiTheme="minorHAnsi" w:hAnsiTheme="minorHAnsi"/>
+          <w:lang w:val="fr-FR"/>
+        </w:rPr>
+        <w:t>hiérarchie</w:t>
       </w:r>
       <w:r>
         <w:rPr>
@@ -14572,6 +14619,56 @@
         </w:rPr>
         <w:t>résumé par le diagramme en annexe.</w:t>
       </w:r>
+    </w:p>
+    <w:p>
+      <w:pPr>
+        <w:pStyle w:val="Default"/>
+        <w:jc w:val="both"/>
+        <w:rPr>
+          <w:rFonts w:asciiTheme="minorHAnsi" w:hAnsiTheme="minorHAnsi"/>
+          <w:lang w:val="fr-FR"/>
+        </w:rPr>
+      </w:pPr>
+    </w:p>
+    <w:p>
+      <w:pPr>
+        <w:pStyle w:val="Default"/>
+        <w:jc w:val="both"/>
+        <w:rPr>
+          <w:rFonts w:asciiTheme="minorHAnsi" w:hAnsiTheme="minorHAnsi"/>
+          <w:lang w:val="fr-FR"/>
+        </w:rPr>
+      </w:pPr>
+    </w:p>
+    <w:p>
+      <w:pPr>
+        <w:pStyle w:val="Default"/>
+        <w:jc w:val="both"/>
+        <w:rPr>
+          <w:rFonts w:asciiTheme="minorHAnsi" w:hAnsiTheme="minorHAnsi"/>
+          <w:lang w:val="fr-FR"/>
+        </w:rPr>
+      </w:pPr>
+    </w:p>
+    <w:p>
+      <w:pPr>
+        <w:pStyle w:val="Default"/>
+        <w:jc w:val="both"/>
+        <w:rPr>
+          <w:rFonts w:asciiTheme="minorHAnsi" w:hAnsiTheme="minorHAnsi"/>
+          <w:lang w:val="fr-FR"/>
+        </w:rPr>
+      </w:pPr>
+    </w:p>
+    <w:p>
+      <w:pPr>
+        <w:pStyle w:val="Default"/>
+        <w:jc w:val="both"/>
+        <w:rPr>
+          <w:rFonts w:asciiTheme="minorHAnsi" w:hAnsiTheme="minorHAnsi"/>
+          <w:lang w:val="fr-FR"/>
+        </w:rPr>
+      </w:pPr>
     </w:p>
     <w:p>
       <w:pPr>
@@ -14710,41 +14807,57 @@
           <w:lang w:val="fr-FR"/>
         </w:rPr>
       </w:pPr>
-      <w:r>
-        <w:rPr>
-          <w:rFonts w:asciiTheme="minorHAnsi" w:hAnsiTheme="minorHAnsi"/>
-          <w:lang w:val="fr-FR"/>
-        </w:rPr>
-        <w:t>Le GameObject SoundController est géré par un classe nommé SoundControl. Elle connait un AudioSource qui joue les sons et un AudioClip qui représente le son joué (le fichier audio d'une certaine façon). Le rôle de cet classe est donc de recevoir les requêtes lié au son et d'effectuer les actions demandées comme par exemple changer la musique jouée par l'AudioSource.</w:t>
-      </w:r>
-    </w:p>
-    <w:p>
-      <w:pPr>
-        <w:pStyle w:val="Default"/>
-        <w:rPr>
-          <w:sz w:val="21"/>
-          <w:lang w:val="fr-FR"/>
-        </w:rPr>
-      </w:pPr>
-      <w:r>
-        <w:rPr>
+    </w:p>
+    <w:p>
+      <w:pPr>
+        <w:pStyle w:val="Default"/>
+        <w:jc w:val="both"/>
+        <w:rPr>
+          <w:rFonts w:asciiTheme="minorHAnsi" w:hAnsiTheme="minorHAnsi"/>
+          <w:lang w:val="fr-FR"/>
+        </w:rPr>
+      </w:pPr>
+    </w:p>
+    <w:p>
+      <w:pPr>
+        <w:pStyle w:val="Default"/>
+        <w:jc w:val="both"/>
+        <w:rPr>
+          <w:rFonts w:asciiTheme="minorHAnsi" w:hAnsiTheme="minorHAnsi"/>
+          <w:lang w:val="fr-FR"/>
+        </w:rPr>
+      </w:pPr>
+    </w:p>
+    <w:p>
+      <w:pPr>
+        <w:pStyle w:val="Default"/>
+        <w:jc w:val="both"/>
+        <w:rPr>
+          <w:rFonts w:asciiTheme="minorHAnsi" w:hAnsiTheme="minorHAnsi"/>
           <w:noProof/>
           <w:lang w:val="fr-FR" w:eastAsia="fr-FR" w:bidi="ar-SA"/>
         </w:rPr>
+      </w:pPr>
+      <w:r>
+        <w:rPr>
+          <w:rFonts w:asciiTheme="minorHAnsi" w:hAnsiTheme="minorHAnsi"/>
+          <w:noProof/>
+          <w:lang w:val="fr-FR" w:eastAsia="fr-FR" w:bidi="ar-SA"/>
+        </w:rPr>
         <w:lastRenderedPageBreak/>
         <w:drawing>
-          <wp:anchor distT="0" distB="0" distL="0" distR="0" simplePos="0" relativeHeight="251664384" behindDoc="0" locked="0" layoutInCell="1" allowOverlap="1">
+          <wp:anchor distT="0" distB="0" distL="114300" distR="114300" simplePos="0" relativeHeight="251765760" behindDoc="0" locked="0" layoutInCell="1" allowOverlap="1">
             <wp:simplePos x="0" y="0"/>
             <wp:positionH relativeFrom="column">
-              <wp:posOffset>-245745</wp:posOffset>
+              <wp:posOffset>575945</wp:posOffset>
             </wp:positionH>
             <wp:positionV relativeFrom="paragraph">
-              <wp:posOffset>6985</wp:posOffset>
+              <wp:posOffset>186055</wp:posOffset>
             </wp:positionV>
-            <wp:extent cx="6624955" cy="3183255"/>
-            <wp:effectExtent l="0" t="0" r="0" b="0"/>
+            <wp:extent cx="4752975" cy="1171575"/>
+            <wp:effectExtent l="19050" t="0" r="9525" b="0"/>
             <wp:wrapTopAndBottom/>
-            <wp:docPr id="30" name="Picture"/>
+            <wp:docPr id="15" name="Image 3" descr="C:\Users\Cedric\Desktop\Sans titre-1.png"/>
             <wp:cNvGraphicFramePr>
               <a:graphicFrameLocks xmlns:a="http://schemas.openxmlformats.org/drawingml/2006/main" noChangeAspect="1"/>
             </wp:cNvGraphicFramePr>
@@ -14752,13 +14865,14 @@
               <a:graphicData uri="http://schemas.openxmlformats.org/drawingml/2006/picture">
                 <pic:pic xmlns:pic="http://schemas.openxmlformats.org/drawingml/2006/picture">
                   <pic:nvPicPr>
-                    <pic:cNvPr id="30" name="Picture"/>
+                    <pic:cNvPr id="0" name="Picture 3" descr="C:\Users\Cedric\Desktop\Sans titre-1.png"/>
                     <pic:cNvPicPr>
                       <a:picLocks noChangeAspect="1" noChangeArrowheads="1"/>
                     </pic:cNvPicPr>
                   </pic:nvPicPr>
                   <pic:blipFill>
                     <a:blip r:embed="rId42"/>
+                    <a:srcRect/>
                     <a:stretch>
                       <a:fillRect/>
                     </a:stretch>
@@ -14766,7 +14880,7 @@
                   <pic:spPr bwMode="auto">
                     <a:xfrm>
                       <a:off x="0" y="0"/>
-                      <a:ext cx="6624955" cy="3183255"/>
+                      <a:ext cx="4752975" cy="1171575"/>
                     </a:xfrm>
                     <a:prstGeom prst="rect">
                       <a:avLst/>
@@ -14785,64 +14899,193 @@
           </wp:anchor>
         </w:drawing>
       </w:r>
-    </w:p>
-    <w:p>
-      <w:pPr>
-        <w:pStyle w:val="Default"/>
-        <w:rPr>
-          <w:sz w:val="21"/>
-          <w:lang w:val="fr-FR"/>
-        </w:rPr>
-      </w:pPr>
-    </w:p>
-    <w:p>
-      <w:pPr>
-        <w:pStyle w:val="Default"/>
-        <w:rPr>
-          <w:sz w:val="21"/>
-          <w:lang w:val="fr-FR"/>
-        </w:rPr>
-      </w:pPr>
-    </w:p>
-    <w:p>
-      <w:pPr>
-        <w:pStyle w:val="Default"/>
-        <w:jc w:val="both"/>
-        <w:rPr>
-          <w:lang w:val="fr-FR"/>
-        </w:rPr>
-      </w:pPr>
-      <w:r>
-        <w:rPr>
-          <w:lang w:val="fr-FR"/>
-        </w:rPr>
-        <w:tab/>
-        <w:t>Les sons (musique en l'occurence ici), sont en sont “Hill Of Sorrow” et “Murya”, ils ont été récupérer sur youtube, et son en “</w:t>
-      </w:r>
-      <w:r>
-        <w:rPr>
-          <w:i/>
-          <w:iCs/>
-          <w:color w:val="FF3333"/>
-          <w:lang w:val="fr-FR"/>
-        </w:rPr>
-        <w:t>.Mp3</w:t>
-      </w:r>
-      <w:r>
-        <w:rPr>
-          <w:lang w:val="fr-FR"/>
-        </w:rPr>
-        <w:t>”</w:t>
-      </w:r>
-    </w:p>
-    <w:p>
-      <w:pPr>
-        <w:pStyle w:val="Default"/>
-        <w:rPr>
-          <w:sz w:val="21"/>
-          <w:lang w:val="fr-FR"/>
-        </w:rPr>
-      </w:pPr>
+      <w:r>
+        <w:rPr>
+          <w:rFonts w:asciiTheme="minorHAnsi" w:hAnsiTheme="minorHAnsi"/>
+          <w:noProof/>
+          <w:lang w:val="fr-FR" w:eastAsia="fr-FR" w:bidi="ar-SA"/>
+        </w:rPr>
+        <w:t xml:space="preserve"> </w:t>
+      </w:r>
+    </w:p>
+    <w:p>
+      <w:pPr>
+        <w:pStyle w:val="Default"/>
+        <w:jc w:val="both"/>
+        <w:rPr>
+          <w:rFonts w:asciiTheme="minorHAnsi" w:hAnsiTheme="minorHAnsi"/>
+          <w:lang w:val="fr-FR"/>
+        </w:rPr>
+      </w:pPr>
+    </w:p>
+    <w:p>
+      <w:pPr>
+        <w:pStyle w:val="Default"/>
+        <w:jc w:val="both"/>
+        <w:rPr>
+          <w:rFonts w:asciiTheme="minorHAnsi" w:hAnsiTheme="minorHAnsi"/>
+          <w:lang w:val="fr-FR"/>
+        </w:rPr>
+      </w:pPr>
+      <w:r>
+        <w:rPr>
+          <w:rFonts w:asciiTheme="minorHAnsi" w:hAnsiTheme="minorHAnsi"/>
+          <w:noProof/>
+          <w:lang w:val="fr-FR" w:eastAsia="fr-FR" w:bidi="ar-SA"/>
+        </w:rPr>
+        <w:pict>
+          <v:shape id="_x0000_s1122" type="#_x0000_t202" style="position:absolute;left:0;text-align:left;margin-left:-70.95pt;margin-top:7.85pt;width:595.5pt;height:25.5pt;z-index:251764736" filled="f" stroked="f">
+            <v:textbox>
+              <w:txbxContent>
+                <w:p>
+                  <w:pPr>
+                    <w:jc w:val="center"/>
+                    <w:rPr>
+                      <w:rFonts w:asciiTheme="minorHAnsi" w:hAnsiTheme="minorHAnsi"/>
+                      <w:sz w:val="22"/>
+                    </w:rPr>
+                  </w:pPr>
+                  <w:r>
+                    <w:rPr>
+                      <w:rFonts w:asciiTheme="minorHAnsi" w:hAnsiTheme="minorHAnsi"/>
+                      <w:sz w:val="22"/>
+                    </w:rPr>
+                    <w:t>Fig. n° : Diagramme du Contrôleur de son</w:t>
+                  </w:r>
+                </w:p>
+                <w:p/>
+              </w:txbxContent>
+            </v:textbox>
+          </v:shape>
+        </w:pict>
+      </w:r>
+    </w:p>
+    <w:p>
+      <w:pPr>
+        <w:pStyle w:val="Default"/>
+        <w:jc w:val="both"/>
+        <w:rPr>
+          <w:rFonts w:asciiTheme="minorHAnsi" w:hAnsiTheme="minorHAnsi"/>
+          <w:lang w:val="fr-FR"/>
+        </w:rPr>
+      </w:pPr>
+    </w:p>
+    <w:p>
+      <w:pPr>
+        <w:pStyle w:val="Default"/>
+        <w:jc w:val="both"/>
+        <w:rPr>
+          <w:rFonts w:asciiTheme="minorHAnsi" w:hAnsiTheme="minorHAnsi"/>
+          <w:lang w:val="fr-FR"/>
+        </w:rPr>
+      </w:pPr>
+    </w:p>
+    <w:p>
+      <w:pPr>
+        <w:pStyle w:val="Default"/>
+        <w:jc w:val="both"/>
+        <w:rPr>
+          <w:rFonts w:asciiTheme="minorHAnsi" w:hAnsiTheme="minorHAnsi"/>
+          <w:lang w:val="fr-FR"/>
+        </w:rPr>
+      </w:pPr>
+    </w:p>
+    <w:p>
+      <w:pPr>
+        <w:pStyle w:val="Default"/>
+        <w:jc w:val="both"/>
+        <w:rPr>
+          <w:rFonts w:asciiTheme="minorHAnsi" w:hAnsiTheme="minorHAnsi"/>
+          <w:lang w:val="fr-FR"/>
+        </w:rPr>
+      </w:pPr>
+      <w:r>
+        <w:rPr>
+          <w:rFonts w:asciiTheme="minorHAnsi" w:hAnsiTheme="minorHAnsi"/>
+          <w:lang w:val="fr-FR"/>
+        </w:rPr>
+        <w:t>Le GameObject SoundController est géré par un classe nommé SoundControl. Elle connait un AudioSource qui joue les sons et un AudioClip qui représente le son joué (le fichier audio d'une certaine façon). Le rôle de cet classe est donc de recevoir les requêtes lié au son et d'effectuer les actions demandées</w:t>
+      </w:r>
+      <w:r>
+        <w:rPr>
+          <w:rFonts w:asciiTheme="minorHAnsi" w:hAnsiTheme="minorHAnsi"/>
+          <w:lang w:val="fr-FR"/>
+        </w:rPr>
+        <w:t>,</w:t>
+      </w:r>
+      <w:r>
+        <w:rPr>
+          <w:rFonts w:asciiTheme="minorHAnsi" w:hAnsiTheme="minorHAnsi"/>
+          <w:lang w:val="fr-FR"/>
+        </w:rPr>
+        <w:t xml:space="preserve"> comme par exemple changer la musique jouée par l'AudioSource.</w:t>
+      </w:r>
+    </w:p>
+    <w:p>
+      <w:pPr>
+        <w:pStyle w:val="Default"/>
+        <w:jc w:val="both"/>
+        <w:rPr>
+          <w:rFonts w:asciiTheme="minorHAnsi" w:hAnsiTheme="minorHAnsi"/>
+          <w:lang w:val="fr-FR"/>
+        </w:rPr>
+      </w:pPr>
+      <w:r>
+        <w:rPr>
+          <w:rFonts w:asciiTheme="minorHAnsi" w:hAnsiTheme="minorHAnsi"/>
+          <w:lang w:val="fr-FR"/>
+        </w:rPr>
+        <w:t xml:space="preserve">Sur la figure ci-dessus nous avons </w:t>
+      </w:r>
+      <w:r>
+        <w:rPr>
+          <w:rFonts w:asciiTheme="minorHAnsi" w:hAnsiTheme="minorHAnsi"/>
+          <w:lang w:val="fr-FR"/>
+        </w:rPr>
+        <w:t>représenté</w:t>
+      </w:r>
+      <w:r>
+        <w:rPr>
+          <w:rFonts w:asciiTheme="minorHAnsi" w:hAnsiTheme="minorHAnsi"/>
+          <w:lang w:val="fr-FR"/>
+        </w:rPr>
+        <w:t xml:space="preserve"> des boutons qui agissent sur le son pour donner un exemple précis d'appel au SoundControl. La classe BoutonSound </w:t>
+      </w:r>
+      <w:r>
+        <w:rPr>
+          <w:rFonts w:asciiTheme="minorHAnsi" w:hAnsiTheme="minorHAnsi"/>
+          <w:lang w:val="fr-FR"/>
+        </w:rPr>
+        <w:t>connait le SoundC</w:t>
+      </w:r>
+      <w:r>
+        <w:rPr>
+          <w:rFonts w:asciiTheme="minorHAnsi" w:hAnsiTheme="minorHAnsi"/>
+          <w:lang w:val="fr-FR"/>
+        </w:rPr>
+        <w:t>ontrol</w:t>
+      </w:r>
+      <w:r>
+        <w:rPr>
+          <w:rFonts w:asciiTheme="minorHAnsi" w:hAnsiTheme="minorHAnsi"/>
+          <w:lang w:val="fr-FR"/>
+        </w:rPr>
+        <w:t>ler de la scene</w:t>
+      </w:r>
+      <w:r>
+        <w:rPr>
+          <w:rFonts w:asciiTheme="minorHAnsi" w:hAnsiTheme="minorHAnsi"/>
+          <w:lang w:val="fr-FR"/>
+        </w:rPr>
+        <w:t xml:space="preserve"> et peut donc </w:t>
+      </w:r>
+      <w:r>
+        <w:rPr>
+          <w:rFonts w:asciiTheme="minorHAnsi" w:hAnsiTheme="minorHAnsi"/>
+          <w:lang w:val="fr-FR"/>
+        </w:rPr>
+        <w:t>interagir avec lui. Quand on clic sur le bouton, la méthode OnMouseDown() est appelé. Cette méthode va simplement appelé Play(), Pause() ou ToggleMute() de la classe SoundControl suivant le type du bouton. Cette classe se chargera ensuite d'agir en conséquence sur le son.</w:t>
+      </w:r>
     </w:p>
     <w:p>
       <w:pPr>
@@ -16061,7 +16304,23 @@
           <w:bCs/>
           <w:lang w:val="fr-FR"/>
         </w:rPr>
-        <w:t xml:space="preserve"> dans un fichier. Pour cela, elle a besoin des classes TileMapSave et Vector3Save.</w:t>
+        <w:t xml:space="preserve"> dans un fichier. </w:t>
+      </w:r>
+      <w:r>
+        <w:rPr>
+          <w:rFonts w:asciiTheme="minorHAnsi" w:hAnsiTheme="minorHAnsi"/>
+          <w:bCs/>
+          <w:lang w:val="fr-FR"/>
+        </w:rPr>
+        <w:t>Pour rendre la carte et les actions sérializable, on les encapsules simplement dans 2 classe sérializable,</w:t>
+      </w:r>
+      <w:r>
+        <w:rPr>
+          <w:rFonts w:asciiTheme="minorHAnsi" w:hAnsiTheme="minorHAnsi"/>
+          <w:bCs/>
+          <w:lang w:val="fr-FR"/>
+        </w:rPr>
+        <w:t xml:space="preserve"> TileMapSave et Vector3Save.</w:t>
       </w:r>
     </w:p>
     <w:p>
@@ -16092,7 +16351,31 @@
           <w:lang w:val="fr-FR"/>
         </w:rPr>
         <w:tab/>
-        <w:t>- La classe Vector3Save est une classe sérialisable permettant de stocker les coordonnées d'un Vector3, ce qui nous permet de sauvegarder la position d'un élément.</w:t>
+        <w:t>- La classe Vector3Save est une classe sérialisable permettant de stocker les coordonnées d'un Vector3</w:t>
+      </w:r>
+      <w:r>
+        <w:rPr>
+          <w:rFonts w:asciiTheme="minorHAnsi" w:hAnsiTheme="minorHAnsi"/>
+          <w:bCs/>
+          <w:lang w:val="fr-FR"/>
+        </w:rPr>
+        <w:t>. Un Vector</w:t>
+      </w:r>
+      <w:r>
+        <w:rPr>
+          <w:rFonts w:asciiTheme="minorHAnsi" w:hAnsiTheme="minorHAnsi"/>
+          <w:bCs/>
+          <w:lang w:val="fr-FR"/>
+        </w:rPr>
+        <w:t>3 est un vecteur dont les coordonnées sont du type (x, y, z). Les Vector3 représente donc la position d'un élément dans la scene en trois dimensions</w:t>
+      </w:r>
+      <w:r>
+        <w:rPr>
+          <w:rFonts w:asciiTheme="minorHAnsi" w:hAnsiTheme="minorHAnsi"/>
+          <w:bCs/>
+          <w:lang w:val="fr-FR"/>
+        </w:rPr>
+        <w:t>.</w:t>
       </w:r>
     </w:p>
     <w:p>
@@ -16123,7 +16406,23 @@
           <w:lang w:val="fr-FR"/>
         </w:rPr>
         <w:tab/>
-        <w:t xml:space="preserve">- La classe TileMapSave est une classe sérialisable qui contient la liste des éléments d'une scène (plus précisément de la TileMap) avec leur position sous forme de Vector3Save. Elle contient aussi le nombre </w:t>
+        <w:t xml:space="preserve">- La classe TileMapSave est une classe sérialisable qui contient la liste des éléments d'une scène (plus précisément de la </w:t>
+      </w:r>
+      <w:r>
+        <w:rPr>
+          <w:rFonts w:asciiTheme="minorHAnsi" w:hAnsiTheme="minorHAnsi"/>
+          <w:bCs/>
+          <w:lang w:val="fr-FR"/>
+        </w:rPr>
+        <w:t>carte à sauvegarder</w:t>
+      </w:r>
+      <w:r>
+        <w:rPr>
+          <w:rFonts w:asciiTheme="minorHAnsi" w:hAnsiTheme="minorHAnsi"/>
+          <w:bCs/>
+          <w:lang w:val="fr-FR"/>
+        </w:rPr>
+        <w:t xml:space="preserve">) avec leur position sous forme de Vector3Save. Elle contient aussi le nombre </w:t>
       </w:r>
       <w:r>
         <w:rPr>
@@ -16152,25 +16451,6 @@
           <w:lang w:val="fr-FR"/>
         </w:rPr>
       </w:pPr>
-      <w:r>
-        <w:rPr>
-          <w:rFonts w:asciiTheme="minorHAnsi" w:hAnsiTheme="minorHAnsi"/>
-          <w:bCs/>
-          <w:lang w:val="fr-FR"/>
-        </w:rPr>
-        <w:t xml:space="preserve">Ainsi, lorsque l'on souhaite sauvegarder le contenu de notre level, LevelSave parcours chaque élément de la TileMap, et les ajoute à une TileMapSave avec leur position. Le dictionnaire d'éléments utilisables passé en argument à la fonction est lui aussi ajouté à la TileMapSave. Ensuite cet ensemble est sérialisé dans un fichier. </w:t>
-      </w:r>
-    </w:p>
-    <w:p>
-      <w:pPr>
-        <w:pStyle w:val="Default"/>
-        <w:jc w:val="both"/>
-        <w:rPr>
-          <w:rFonts w:asciiTheme="minorHAnsi" w:hAnsiTheme="minorHAnsi"/>
-          <w:bCs/>
-          <w:lang w:val="fr-FR"/>
-        </w:rPr>
-      </w:pPr>
     </w:p>
     <w:p>
       <w:pPr>
@@ -16196,42 +16476,152 @@
           <w:bCs/>
           <w:lang w:val="fr-FR"/>
         </w:rPr>
-        <w:t>Il est ensuite possible de récupérer la liste des fichiers de niveaux sauvegardés, et d'en sélectionner un pour le charger. On va alors réaliser la démarche inverse. De ce fichier, on va récupérer une TileMapSave contenant les différents éléments du jeu.</w:t>
-      </w:r>
-    </w:p>
-    <w:p>
-      <w:pPr>
-        <w:pStyle w:val="Default"/>
-        <w:jc w:val="both"/>
-        <w:rPr>
-          <w:rFonts w:asciiTheme="minorHAnsi" w:hAnsiTheme="minorHAnsi"/>
-          <w:bCs/>
-          <w:lang w:val="fr-FR"/>
-        </w:rPr>
-      </w:pPr>
-      <w:r>
-        <w:rPr>
-          <w:rFonts w:asciiTheme="minorHAnsi" w:hAnsiTheme="minorHAnsi"/>
-          <w:bCs/>
-          <w:lang w:val="fr-FR"/>
-        </w:rPr>
-        <w:t xml:space="preserve">On va alors pour chaque élément récupérer le nom du préfab à instancier (chaque élément du jeu </w:t>
-      </w:r>
-      <w:r>
-        <w:rPr>
-          <w:rFonts w:asciiTheme="minorHAnsi" w:hAnsiTheme="minorHAnsi"/>
-          <w:bCs/>
-          <w:lang w:val="fr-FR"/>
-        </w:rPr>
-        <w:t>ayant</w:t>
-      </w:r>
-      <w:r>
-        <w:rPr>
-          <w:rFonts w:asciiTheme="minorHAnsi" w:hAnsiTheme="minorHAnsi"/>
-          <w:bCs/>
-          <w:lang w:val="fr-FR"/>
-        </w:rPr>
-        <w:t xml:space="preserve"> un préfab, il suffit de savoir quel préfab doit être placer et de l'instancier) ainsi que sa position. On vide alors la TileMap actuelle pour s'assurer que le niveau est vide, avant d'y insérer chaque élément lu dans le fichier. Enfin on renvoi</w:t>
+        <w:t xml:space="preserve">Ainsi, lorsque l'on souhaite sauvegarder le contenu de notre </w:t>
+      </w:r>
+      <w:r>
+        <w:rPr>
+          <w:rFonts w:asciiTheme="minorHAnsi" w:hAnsiTheme="minorHAnsi"/>
+          <w:bCs/>
+          <w:lang w:val="fr-FR"/>
+        </w:rPr>
+        <w:t>niveau</w:t>
+      </w:r>
+      <w:r>
+        <w:rPr>
+          <w:rFonts w:asciiTheme="minorHAnsi" w:hAnsiTheme="minorHAnsi"/>
+          <w:bCs/>
+          <w:lang w:val="fr-FR"/>
+        </w:rPr>
+        <w:t>, LevelSave parcours chaque élément de la TileMap</w:t>
+      </w:r>
+      <w:r>
+        <w:rPr>
+          <w:rFonts w:asciiTheme="minorHAnsi" w:hAnsiTheme="minorHAnsi"/>
+          <w:bCs/>
+          <w:lang w:val="fr-FR"/>
+        </w:rPr>
+        <w:t xml:space="preserve"> (carte)</w:t>
+      </w:r>
+      <w:r>
+        <w:rPr>
+          <w:rFonts w:asciiTheme="minorHAnsi" w:hAnsiTheme="minorHAnsi"/>
+          <w:bCs/>
+          <w:lang w:val="fr-FR"/>
+        </w:rPr>
+        <w:t>, et les ajoute à une TileMapSave avec leur position. Le dictionnaire d'éléments utilisables</w:t>
+      </w:r>
+      <w:r>
+        <w:rPr>
+          <w:rFonts w:asciiTheme="minorHAnsi" w:hAnsiTheme="minorHAnsi"/>
+          <w:bCs/>
+          <w:lang w:val="fr-FR"/>
+        </w:rPr>
+        <w:t>,</w:t>
+      </w:r>
+      <w:r>
+        <w:rPr>
+          <w:rFonts w:asciiTheme="minorHAnsi" w:hAnsiTheme="minorHAnsi"/>
+          <w:bCs/>
+          <w:lang w:val="fr-FR"/>
+        </w:rPr>
+        <w:t xml:space="preserve"> passé en argument à la </w:t>
+      </w:r>
+      <w:r>
+        <w:rPr>
+          <w:rFonts w:asciiTheme="minorHAnsi" w:hAnsiTheme="minorHAnsi"/>
+          <w:bCs/>
+          <w:lang w:val="fr-FR"/>
+        </w:rPr>
+        <w:t>méthode,</w:t>
+      </w:r>
+      <w:r>
+        <w:rPr>
+          <w:rFonts w:asciiTheme="minorHAnsi" w:hAnsiTheme="minorHAnsi"/>
+          <w:bCs/>
+          <w:lang w:val="fr-FR"/>
+        </w:rPr>
+        <w:t xml:space="preserve"> est lui aussi ajouté à la TileMapSave. Ensuite cet ensemble est sérialisé dans un fichier. </w:t>
+      </w:r>
+    </w:p>
+    <w:p>
+      <w:pPr>
+        <w:pStyle w:val="Default"/>
+        <w:jc w:val="both"/>
+        <w:rPr>
+          <w:rFonts w:asciiTheme="minorHAnsi" w:hAnsiTheme="minorHAnsi"/>
+          <w:bCs/>
+          <w:lang w:val="fr-FR"/>
+        </w:rPr>
+      </w:pPr>
+    </w:p>
+    <w:p>
+      <w:pPr>
+        <w:pStyle w:val="Default"/>
+        <w:jc w:val="both"/>
+        <w:rPr>
+          <w:rFonts w:asciiTheme="minorHAnsi" w:hAnsiTheme="minorHAnsi"/>
+          <w:bCs/>
+          <w:lang w:val="fr-FR"/>
+        </w:rPr>
+      </w:pPr>
+      <w:r>
+        <w:rPr>
+          <w:rFonts w:asciiTheme="minorHAnsi" w:hAnsiTheme="minorHAnsi"/>
+          <w:bCs/>
+          <w:lang w:val="fr-FR"/>
+        </w:rPr>
+        <w:tab/>
+      </w:r>
+      <w:r>
+        <w:rPr>
+          <w:rFonts w:asciiTheme="minorHAnsi" w:hAnsiTheme="minorHAnsi"/>
+          <w:bCs/>
+          <w:lang w:val="fr-FR"/>
+        </w:rPr>
+        <w:t>Il est ensuite possible de récupérer la liste des fichiers de niveaux sauvegardés, et d'en sélectionner un pour le charger. On va alors réaliser la démarche inverse. De ce fichier, on va récupérer une TileMapSave contenant les différents éléments du jeu</w:t>
+      </w:r>
+      <w:r>
+        <w:rPr>
+          <w:rFonts w:asciiTheme="minorHAnsi" w:hAnsiTheme="minorHAnsi"/>
+          <w:bCs/>
+          <w:lang w:val="fr-FR"/>
+        </w:rPr>
+        <w:t xml:space="preserve"> et leur position</w:t>
+      </w:r>
+      <w:r>
+        <w:rPr>
+          <w:rFonts w:asciiTheme="minorHAnsi" w:hAnsiTheme="minorHAnsi"/>
+          <w:bCs/>
+          <w:lang w:val="fr-FR"/>
+        </w:rPr>
+        <w:t>.</w:t>
+      </w:r>
+    </w:p>
+    <w:p>
+      <w:pPr>
+        <w:pStyle w:val="Default"/>
+        <w:jc w:val="both"/>
+        <w:rPr>
+          <w:rFonts w:asciiTheme="minorHAnsi" w:hAnsiTheme="minorHAnsi"/>
+          <w:bCs/>
+          <w:lang w:val="fr-FR"/>
+        </w:rPr>
+      </w:pPr>
+      <w:r>
+        <w:rPr>
+          <w:rFonts w:asciiTheme="minorHAnsi" w:hAnsiTheme="minorHAnsi"/>
+          <w:bCs/>
+          <w:lang w:val="fr-FR"/>
+        </w:rPr>
+        <w:t xml:space="preserve">On va recréer chaque élément a partir de son Prefab et le placer à la bonne position dans la TileMap. </w:t>
+      </w:r>
+      <w:r>
+        <w:rPr>
+          <w:rFonts w:asciiTheme="minorHAnsi" w:hAnsiTheme="minorHAnsi"/>
+          <w:bCs/>
+          <w:lang w:val="fr-FR"/>
+        </w:rPr>
+        <w:t>Enfin on renvoi</w:t>
       </w:r>
       <w:r>
         <w:rPr>
@@ -16247,7 +16637,15 @@
           <w:bCs/>
           <w:lang w:val="fr-FR"/>
         </w:rPr>
-        <w:t xml:space="preserve"> le dictionnaire contenant la liste des éléments utilisables qui était stocké dans la TileMapSave récupérée.</w:t>
+        <w:t xml:space="preserve"> le dictionnaire contenant la liste </w:t>
+      </w:r>
+      <w:r>
+        <w:rPr>
+          <w:rFonts w:asciiTheme="minorHAnsi" w:hAnsiTheme="minorHAnsi"/>
+          <w:bCs/>
+          <w:lang w:val="fr-FR"/>
+        </w:rPr>
+        <w:t>des actions necessaire à l'utilisateur pour finir le niveau que l'on vient de charger.</w:t>
       </w:r>
     </w:p>
     <w:p>
@@ -16290,7 +16688,6 @@
           <w:i/>
           <w:lang w:val="fr-FR"/>
         </w:rPr>
-        <w:lastRenderedPageBreak/>
         <w:t>Lexique:</w:t>
       </w:r>
     </w:p>
@@ -16314,26 +16711,53 @@
         </w:rPr>
         <w:t>Sérialisation / Sérialiser :</w:t>
       </w:r>
-    </w:p>
-    <w:p>
-      <w:pPr>
-        <w:pStyle w:val="Default"/>
-        <w:jc w:val="both"/>
+      <w:r>
         <w:rPr>
           <w:rFonts w:asciiTheme="minorHAnsi" w:hAnsiTheme="minorHAnsi"/>
           <w:bCs/>
           <w:i/>
           <w:lang w:val="fr-FR"/>
         </w:rPr>
-      </w:pPr>
-      <w:r>
+        <w:t xml:space="preserve"> </w:t>
+      </w:r>
+    </w:p>
+    <w:p>
+      <w:pPr>
+        <w:pStyle w:val="Default"/>
+        <w:jc w:val="both"/>
         <w:rPr>
           <w:rFonts w:asciiTheme="minorHAnsi" w:hAnsiTheme="minorHAnsi"/>
           <w:bCs/>
           <w:i/>
           <w:lang w:val="fr-FR"/>
         </w:rPr>
-        <w:t>Sérialiser un objet signifie le changer en un flux que l'on pourra sauvegarder. Dans ce projet, la sérialisation consiste à écrire le contenu de nos objet au format xml dans un fichier de sauvegarde.</w:t>
+      </w:pPr>
+      <w:r>
+        <w:rPr>
+          <w:rFonts w:asciiTheme="minorHAnsi" w:hAnsiTheme="minorHAnsi"/>
+          <w:bCs/>
+          <w:i/>
+          <w:lang w:val="fr-FR"/>
+        </w:rPr>
+        <w:t>Sérialiser un objet signifie le changer en un flux</w:t>
+      </w:r>
+      <w:r>
+        <w:rPr>
+          <w:rFonts w:asciiTheme="minorHAnsi" w:hAnsiTheme="minorHAnsi"/>
+          <w:bCs/>
+          <w:i/>
+          <w:lang w:val="fr-FR"/>
+        </w:rPr>
+        <w:t xml:space="preserve"> de données</w:t>
+      </w:r>
+      <w:r>
+        <w:rPr>
+          <w:rFonts w:asciiTheme="minorHAnsi" w:hAnsiTheme="minorHAnsi"/>
+          <w:bCs/>
+          <w:i/>
+          <w:lang w:val="fr-FR"/>
+        </w:rPr>
+        <w:t xml:space="preserve"> que l'on pourra sauvegarder. Dans ce projet, la sérialisation consiste à écrire le contenu de nos objet au format xml dans un fichier de sauvegarde.</w:t>
       </w:r>
     </w:p>
     <w:p>
@@ -16886,14 +17310,14 @@
           <w:lang w:val="fr-FR"/>
         </w:rPr>
         <w:tab/>
-        <w:t xml:space="preserve">Dans le cadre de ce projet, les objectifs ont été très clairs. Il nous fallait réaliser un jeu vidéo en C#. Afin de développer cette application, il nous a été </w:t>
+        <w:t xml:space="preserve">Dans le cadre de ce projet, les objectifs ont été très clairs. Il nous fallait </w:t>
       </w:r>
       <w:r>
         <w:rPr>
           <w:lang w:val="fr-FR"/>
         </w:rPr>
         <w:lastRenderedPageBreak/>
-        <w:t>demander d'utiliser le moteur Unity</w:t>
+        <w:t>réaliser un jeu vidéo en C#. Afin de développer cette application, il nous a été demander d'utiliser le moteur Unity</w:t>
       </w:r>
       <w:r>
         <w:rPr>
@@ -17053,37 +17477,6 @@
     <w:p>
       <w:pPr>
         <w:pStyle w:val="Default"/>
-        <w:jc w:val="center"/>
-        <w:rPr>
-          <w:lang w:val="fr-FR"/>
-        </w:rPr>
-      </w:pPr>
-      <w:r>
-        <w:rPr>
-          <w:b/>
-          <w:bCs/>
-          <w:sz w:val="36"/>
-          <w:szCs w:val="36"/>
-          <w:lang w:val="fr-FR"/>
-        </w:rPr>
-        <w:t>ENGLISH SUMMARY</w:t>
-      </w:r>
-      <w:bookmarkStart w:id="0" w:name="_GoBack"/>
-      <w:bookmarkEnd w:id="0"/>
-      <w:r>
-        <w:rPr>
-          <w:b/>
-          <w:bCs/>
-          <w:sz w:val="36"/>
-          <w:szCs w:val="36"/>
-          <w:lang w:val="fr-FR"/>
-        </w:rPr>
-        <w:t>:</w:t>
-      </w:r>
-    </w:p>
-    <w:p>
-      <w:pPr>
-        <w:pStyle w:val="Default"/>
         <w:jc w:val="both"/>
         <w:rPr>
           <w:sz w:val="21"/>
@@ -17111,356 +17504,72 @@
     <w:p>
       <w:pPr>
         <w:pStyle w:val="Default"/>
-        <w:ind w:firstLine="708"/>
-        <w:jc w:val="both"/>
-        <w:rPr>
-          <w:rFonts w:ascii="Calibri" w:hAnsi="Calibri"/>
-          <w:bCs/>
-          <w:lang w:val="en-GB"/>
-        </w:rPr>
-      </w:pPr>
-      <w:r>
-        <w:rPr>
-          <w:rFonts w:ascii="Calibri" w:hAnsi="Calibri"/>
-          <w:bCs/>
-          <w:lang w:val="en-GB"/>
-        </w:rPr>
-        <w:t>We are a group of a students</w:t>
-      </w:r>
-      <w:r>
-        <w:rPr>
-          <w:rFonts w:ascii="Calibri" w:hAnsi="Calibri"/>
-          <w:bCs/>
-          <w:lang w:val="en-GB"/>
-        </w:rPr>
-        <w:t xml:space="preserve"> pursuing a two-year university diploma in Computer Science in the University Institute of Technology in Aubière. As part of the university curriculum, we have the rare opportunity to work on the development of a game. This puzzle game project enabled us to discover the Unity 3D Game Engine. The objective of this project was to create a two-dimensional game. This game is intended to be played via smartphone, whatever operating system it may have.</w:t>
-      </w:r>
-    </w:p>
-    <w:p>
-      <w:pPr>
-        <w:pStyle w:val="Default"/>
-        <w:ind w:firstLine="708"/>
-        <w:jc w:val="both"/>
-        <w:rPr>
-          <w:rFonts w:ascii="Calibri" w:hAnsi="Calibri"/>
-          <w:bCs/>
-          <w:lang w:val="en-GB"/>
-        </w:rPr>
-      </w:pPr>
-    </w:p>
-    <w:p>
-      <w:pPr>
-        <w:pStyle w:val="Default"/>
-        <w:ind w:firstLine="708"/>
-        <w:jc w:val="both"/>
-        <w:rPr>
-          <w:rFonts w:ascii="Calibri" w:hAnsi="Calibri"/>
-          <w:bCs/>
-          <w:lang w:val="en-GB"/>
-        </w:rPr>
-      </w:pPr>
-      <w:r>
-        <w:rPr>
-          <w:rFonts w:ascii="Calibri" w:hAnsi="Calibri"/>
-          <w:bCs/>
-          <w:lang w:val="en-GB"/>
-        </w:rPr>
-        <w:t xml:space="preserve">The topic of our project was given by Mr Pierre-Antoine PAPON, a </w:t>
-      </w:r>
-      <w:r>
-        <w:rPr>
-          <w:rFonts w:ascii="Calibri" w:hAnsi="Calibri"/>
-          <w:bCs/>
-          <w:highlight w:val="yellow"/>
-          <w:lang w:val="en-GB"/>
-        </w:rPr>
-        <w:t>INSERER-TITRE-DE-PAPON</w:t>
-      </w:r>
-      <w:r>
-        <w:rPr>
-          <w:rFonts w:ascii="Calibri" w:hAnsi="Calibri"/>
-          <w:bCs/>
-          <w:lang w:val="en-GB"/>
-        </w:rPr>
-        <w:t xml:space="preserve"> at </w:t>
-      </w:r>
-      <w:r>
-        <w:rPr>
-          <w:rFonts w:ascii="Calibri" w:hAnsi="Calibri"/>
-          <w:bCs/>
-          <w:highlight w:val="yellow"/>
-          <w:lang w:val="en-GB"/>
-        </w:rPr>
-        <w:t>INSERER-LIEU-DE-TRAVAIL-DE-PAPON</w:t>
-      </w:r>
-      <w:r>
-        <w:rPr>
-          <w:rFonts w:ascii="Calibri" w:hAnsi="Calibri"/>
-          <w:bCs/>
-          <w:lang w:val="en-GB"/>
-        </w:rPr>
-        <w:t>. He realised that there is a lack of puzzle games in the smartphone games’ market, which is how he came up with this project.</w:t>
-      </w:r>
-    </w:p>
-    <w:p>
-      <w:pPr>
-        <w:pStyle w:val="Default"/>
-        <w:ind w:firstLine="708"/>
-        <w:jc w:val="both"/>
-        <w:rPr>
-          <w:rFonts w:ascii="Calibri" w:hAnsi="Calibri"/>
-          <w:bCs/>
-          <w:lang w:val="en-GB"/>
-        </w:rPr>
-      </w:pPr>
-    </w:p>
-    <w:p>
-      <w:pPr>
-        <w:pStyle w:val="Default"/>
-        <w:ind w:firstLine="708"/>
-        <w:jc w:val="both"/>
-        <w:rPr>
-          <w:rFonts w:ascii="Calibri" w:hAnsi="Calibri"/>
-          <w:bCs/>
-          <w:lang w:val="en-GB"/>
-        </w:rPr>
-      </w:pPr>
-      <w:r>
-        <w:rPr>
-          <w:rFonts w:ascii="Calibri" w:hAnsi="Calibri"/>
-          <w:bCs/>
-          <w:lang w:val="en-GB"/>
-        </w:rPr>
-        <w:t>The game works as follows: the player has to take a toy car from a point A to a point B. The player can move the toy car by placing movement actions represented by four arrows and a jump item. He only has a certain number of each movement action to finish the level.</w:t>
-      </w:r>
-      <w:r>
-        <w:rPr>
-          <w:rFonts w:ascii="Calibri" w:hAnsi="Calibri"/>
-          <w:bCs/>
-          <w:lang w:val="en-GB"/>
-        </w:rPr>
-        <w:t xml:space="preserve"> </w:t>
-      </w:r>
-      <w:r>
-        <w:rPr>
-          <w:rFonts w:ascii="Calibri" w:hAnsi="Calibri"/>
-          <w:bCs/>
-          <w:lang w:val="en-GB"/>
-        </w:rPr>
-        <w:t xml:space="preserve">If the toy car hits an obstacle, it explodes and the player loses. The toy car has to collect all items labelled as </w:t>
-      </w:r>
-      <w:r>
-        <w:rPr>
-          <w:rFonts w:ascii="Calibri" w:hAnsi="Calibri"/>
-          <w:bCs/>
-          <w:i/>
-          <w:lang w:val="en-GB"/>
-        </w:rPr>
-        <w:t>objectives</w:t>
-      </w:r>
-      <w:r>
-        <w:rPr>
-          <w:rFonts w:ascii="Calibri" w:hAnsi="Calibri"/>
-          <w:bCs/>
-          <w:lang w:val="en-GB"/>
-        </w:rPr>
-        <w:t xml:space="preserve"> for the player to win.</w:t>
-      </w:r>
-    </w:p>
-    <w:p>
-      <w:pPr>
-        <w:pStyle w:val="Default"/>
-        <w:ind w:firstLine="708"/>
-        <w:jc w:val="both"/>
-        <w:rPr>
-          <w:rFonts w:ascii="Calibri" w:hAnsi="Calibri"/>
-          <w:bCs/>
-          <w:lang w:val="en-GB"/>
-        </w:rPr>
-      </w:pPr>
-    </w:p>
-    <w:p>
-      <w:pPr>
-        <w:pStyle w:val="Default"/>
-        <w:ind w:firstLine="708"/>
-        <w:jc w:val="both"/>
-        <w:rPr>
-          <w:rFonts w:ascii="Calibri" w:hAnsi="Calibri"/>
-          <w:bCs/>
-          <w:lang w:val="en-GB"/>
-        </w:rPr>
-      </w:pPr>
-      <w:r>
-        <w:rPr>
-          <w:rFonts w:ascii="Calibri" w:hAnsi="Calibri"/>
-          <w:bCs/>
-          <w:lang w:val="en-GB"/>
-        </w:rPr>
-        <w:t xml:space="preserve">In addition to the main game, we also created several game features. The first one is the Level Generator. Its algorithm can generate a whole map, including the number of movement actions available. This feature is used by the Arcade Mode which consists in a </w:t>
-      </w:r>
-      <w:r>
-        <w:rPr>
-          <w:rFonts w:ascii="Calibri" w:hAnsi="Calibri"/>
-          <w:bCs/>
-          <w:lang w:val="en-GB"/>
-        </w:rPr>
-        <w:lastRenderedPageBreak/>
-        <w:t>never-ending series of levels. In this mode, the goal is to get the path for the car right the first time on every level. Whenever the player loses in the level, he loses the game and his score is equal to the number of levels he cleared.</w:t>
-      </w:r>
-    </w:p>
-    <w:p>
-      <w:pPr>
-        <w:pStyle w:val="Default"/>
-        <w:ind w:firstLine="708"/>
-        <w:jc w:val="both"/>
-        <w:rPr>
-          <w:rFonts w:ascii="Calibri" w:hAnsi="Calibri"/>
-          <w:bCs/>
-          <w:lang w:val="en-GB"/>
-        </w:rPr>
-      </w:pPr>
-      <w:r>
-        <w:rPr>
-          <w:rFonts w:ascii="Calibri" w:hAnsi="Calibri"/>
-          <w:bCs/>
-          <w:lang w:val="en-GB"/>
-        </w:rPr>
-        <w:t>Another game feature we added is the Level Editor. This feature allows us and the player to create levels directly through the game and to test them while creating them. We can also save and load these levels for later use.</w:t>
-      </w:r>
-    </w:p>
-    <w:p>
-      <w:pPr>
-        <w:pStyle w:val="Default"/>
-        <w:ind w:firstLine="708"/>
-        <w:jc w:val="both"/>
-        <w:rPr>
-          <w:rFonts w:ascii="Calibri" w:hAnsi="Calibri"/>
-          <w:bCs/>
-          <w:lang w:val="en-GB"/>
-        </w:rPr>
-      </w:pPr>
-    </w:p>
-    <w:p>
-      <w:pPr>
-        <w:pStyle w:val="Default"/>
-        <w:ind w:firstLine="708"/>
-        <w:jc w:val="both"/>
-        <w:rPr>
-          <w:rFonts w:ascii="Calibri" w:hAnsi="Calibri"/>
-          <w:bCs/>
-          <w:lang w:val="en-GB"/>
-        </w:rPr>
-      </w:pPr>
-      <w:r>
-        <w:rPr>
-          <w:rFonts w:ascii="Calibri" w:hAnsi="Calibri"/>
-          <w:bCs/>
-          <w:lang w:val="en-GB"/>
-        </w:rPr>
-        <w:t xml:space="preserve">After 5 months of hard work, we succeeded in developing a functional puzzle game for smartphones. Even if we did not implement all the features we wanted, like AdMob or the Play Store Services, we created the game that was asked for. </w:t>
-      </w:r>
-    </w:p>
-    <w:p>
-      <w:pPr>
-        <w:pStyle w:val="Default"/>
-        <w:ind w:firstLine="708"/>
-        <w:jc w:val="both"/>
-        <w:rPr>
-          <w:rFonts w:ascii="Calibri" w:hAnsi="Calibri"/>
-          <w:bCs/>
-          <w:lang w:val="en-GB"/>
-        </w:rPr>
-      </w:pPr>
-    </w:p>
-    <w:p>
-      <w:pPr>
-        <w:pStyle w:val="Default"/>
-        <w:ind w:firstLine="708"/>
-        <w:jc w:val="both"/>
-        <w:rPr>
-          <w:rFonts w:ascii="Calibri" w:hAnsi="Calibri"/>
-          <w:bCs/>
-          <w:lang w:val="en-GB"/>
-        </w:rPr>
-      </w:pPr>
-      <w:r>
-        <w:rPr>
-          <w:rFonts w:ascii="Calibri" w:hAnsi="Calibri"/>
-          <w:bCs/>
-          <w:lang w:val="en-GB"/>
-        </w:rPr>
-        <w:t>Overall, this project was a good learning experience. Firstly, we discovered the Unity 3D Game Engine and how it works. This game engine being widely used amongst freelance developers, is a great asset to our technical skills. We also learned how to use GitHub, a version control system, which is also widely used amongst developers. We improved our personal skills such as the capacity to work both autonomously and in a team as well as organizational skills. We gained experience in our programming skills in C# programming. Had we had more time, we would have improved our game by creating and/or implementing other game features such as teleporters, a fuel bar or a multiplayer mode.</w:t>
-      </w:r>
-    </w:p>
-    <w:p>
-      <w:pPr>
-        <w:pStyle w:val="Default"/>
-        <w:rPr>
-          <w:lang w:val="en-GB"/>
-        </w:rPr>
-      </w:pPr>
-    </w:p>
-    <w:p>
-      <w:pPr>
-        <w:pStyle w:val="Default"/>
-        <w:rPr>
-          <w:lang w:val="en-GB"/>
-        </w:rPr>
-      </w:pPr>
-    </w:p>
-    <w:p>
-      <w:pPr>
-        <w:pStyle w:val="Default"/>
-        <w:rPr>
-          <w:lang w:val="en-GB"/>
-        </w:rPr>
-      </w:pPr>
-    </w:p>
-    <w:p>
-      <w:pPr>
-        <w:pStyle w:val="Default"/>
-        <w:rPr>
-          <w:lang w:val="en-GB"/>
-        </w:rPr>
-      </w:pPr>
-    </w:p>
-    <w:p>
-      <w:pPr>
-        <w:pStyle w:val="Default"/>
-        <w:rPr>
-          <w:lang w:val="en-GB"/>
-        </w:rPr>
-      </w:pPr>
-    </w:p>
-    <w:p>
-      <w:pPr>
-        <w:pStyle w:val="Default"/>
-        <w:rPr>
-          <w:lang w:val="en-GB"/>
-        </w:rPr>
-      </w:pPr>
-    </w:p>
-    <w:p>
-      <w:pPr>
-        <w:pStyle w:val="Default"/>
-        <w:rPr>
-          <w:lang w:val="en-GB"/>
-        </w:rPr>
-      </w:pPr>
-    </w:p>
-    <w:p>
-      <w:pPr>
-        <w:pStyle w:val="Default"/>
-        <w:rPr>
-          <w:lang w:val="en-GB"/>
-        </w:rPr>
-      </w:pPr>
-    </w:p>
-    <w:p>
-      <w:pPr>
-        <w:pStyle w:val="Default"/>
-        <w:rPr>
-          <w:lang w:val="en-GB"/>
+        <w:rPr>
+          <w:lang w:val="fr-FR"/>
+        </w:rPr>
+      </w:pPr>
+    </w:p>
+    <w:p>
+      <w:pPr>
+        <w:pStyle w:val="Default"/>
+        <w:rPr>
+          <w:lang w:val="fr-FR"/>
+        </w:rPr>
+      </w:pPr>
+    </w:p>
+    <w:p>
+      <w:pPr>
+        <w:pStyle w:val="Default"/>
+        <w:rPr>
+          <w:lang w:val="fr-FR"/>
+        </w:rPr>
+      </w:pPr>
+    </w:p>
+    <w:p>
+      <w:pPr>
+        <w:pStyle w:val="Default"/>
+        <w:rPr>
+          <w:lang w:val="fr-FR"/>
+        </w:rPr>
+      </w:pPr>
+    </w:p>
+    <w:p>
+      <w:pPr>
+        <w:pStyle w:val="Default"/>
+        <w:rPr>
+          <w:lang w:val="fr-FR"/>
+        </w:rPr>
+      </w:pPr>
+    </w:p>
+    <w:p>
+      <w:pPr>
+        <w:pStyle w:val="Default"/>
+        <w:rPr>
+          <w:lang w:val="fr-FR"/>
+        </w:rPr>
+      </w:pPr>
+    </w:p>
+    <w:p>
+      <w:pPr>
+        <w:pStyle w:val="Default"/>
+        <w:rPr>
+          <w:lang w:val="fr-FR"/>
+        </w:rPr>
+      </w:pPr>
+    </w:p>
+    <w:p>
+      <w:pPr>
+        <w:pStyle w:val="Default"/>
+        <w:rPr>
+          <w:lang w:val="fr-FR"/>
+        </w:rPr>
+      </w:pPr>
+    </w:p>
+    <w:p>
+      <w:pPr>
+        <w:pStyle w:val="Default"/>
+        <w:rPr>
+          <w:lang w:val="fr-FR"/>
         </w:rPr>
       </w:pPr>
     </w:p>
@@ -17473,15 +17582,477 @@
           <w:sz w:val="32"/>
           <w:szCs w:val="36"/>
           <w:u w:val="single"/>
+          <w:lang w:val="fr-FR"/>
+        </w:rPr>
+      </w:pPr>
+    </w:p>
+    <w:p>
+      <w:pPr>
+        <w:pStyle w:val="Default"/>
+        <w:rPr>
+          <w:b/>
+          <w:bCs/>
+          <w:sz w:val="32"/>
+          <w:szCs w:val="36"/>
+          <w:u w:val="single"/>
+          <w:lang w:val="fr-FR"/>
+        </w:rPr>
+      </w:pPr>
+    </w:p>
+    <w:p>
+      <w:pPr>
+        <w:pStyle w:val="Default"/>
+        <w:rPr>
+          <w:b/>
+          <w:bCs/>
+          <w:sz w:val="32"/>
+          <w:szCs w:val="36"/>
+          <w:u w:val="single"/>
+          <w:lang w:val="fr-FR"/>
+        </w:rPr>
+      </w:pPr>
+    </w:p>
+    <w:p>
+      <w:pPr>
+        <w:pStyle w:val="Default"/>
+        <w:rPr>
+          <w:b/>
+          <w:bCs/>
+          <w:sz w:val="32"/>
+          <w:szCs w:val="36"/>
+          <w:u w:val="single"/>
+          <w:lang w:val="fr-FR"/>
+        </w:rPr>
+      </w:pPr>
+    </w:p>
+    <w:p>
+      <w:pPr>
+        <w:pStyle w:val="Default"/>
+        <w:rPr>
+          <w:b/>
+          <w:bCs/>
+          <w:sz w:val="32"/>
+          <w:szCs w:val="36"/>
+          <w:u w:val="single"/>
+          <w:lang w:val="fr-FR"/>
+        </w:rPr>
+      </w:pPr>
+    </w:p>
+    <w:p>
+      <w:pPr>
+        <w:pStyle w:val="Default"/>
+        <w:rPr>
+          <w:b/>
+          <w:bCs/>
+          <w:sz w:val="32"/>
+          <w:szCs w:val="36"/>
+          <w:u w:val="single"/>
+          <w:lang w:val="fr-FR"/>
+        </w:rPr>
+      </w:pPr>
+    </w:p>
+    <w:p>
+      <w:pPr>
+        <w:pStyle w:val="Default"/>
+        <w:rPr>
+          <w:b/>
+          <w:bCs/>
+          <w:sz w:val="32"/>
+          <w:szCs w:val="36"/>
+          <w:u w:val="single"/>
+          <w:lang w:val="fr-FR"/>
+        </w:rPr>
+      </w:pPr>
+    </w:p>
+    <w:p>
+      <w:pPr>
+        <w:pStyle w:val="Default"/>
+        <w:rPr>
+          <w:b/>
+          <w:bCs/>
+          <w:sz w:val="32"/>
+          <w:szCs w:val="36"/>
+          <w:u w:val="single"/>
+          <w:lang w:val="fr-FR"/>
+        </w:rPr>
+      </w:pPr>
+    </w:p>
+    <w:p>
+      <w:pPr>
+        <w:pStyle w:val="Default"/>
+        <w:jc w:val="center"/>
+        <w:rPr>
+          <w:lang w:val="fr-FR"/>
+        </w:rPr>
+      </w:pPr>
+      <w:r>
+        <w:rPr>
+          <w:b/>
+          <w:bCs/>
+          <w:sz w:val="36"/>
+          <w:szCs w:val="36"/>
+          <w:lang w:val="fr-FR"/>
+        </w:rPr>
+        <w:lastRenderedPageBreak/>
+        <w:t>ENGLISH SUMMARY:</w:t>
+      </w:r>
+    </w:p>
+    <w:p>
+      <w:pPr>
+        <w:pStyle w:val="Default"/>
+        <w:jc w:val="both"/>
+        <w:rPr>
+          <w:sz w:val="21"/>
+          <w:lang w:val="fr-FR"/>
+        </w:rPr>
+      </w:pPr>
+    </w:p>
+    <w:p>
+      <w:pPr>
+        <w:pStyle w:val="Default"/>
+        <w:jc w:val="both"/>
+        <w:rPr>
+          <w:lang w:val="fr-FR"/>
+        </w:rPr>
+      </w:pPr>
+    </w:p>
+    <w:p>
+      <w:pPr>
+        <w:pStyle w:val="Default"/>
+        <w:rPr>
+          <w:lang w:val="fr-FR"/>
+        </w:rPr>
+      </w:pPr>
+    </w:p>
+    <w:p>
+      <w:pPr>
+        <w:pStyle w:val="Default"/>
+        <w:ind w:firstLine="708"/>
+        <w:jc w:val="both"/>
+        <w:rPr>
+          <w:rFonts w:ascii="Calibri" w:hAnsi="Calibri"/>
+          <w:bCs/>
           <w:lang w:val="en-GB"/>
         </w:rPr>
       </w:pPr>
-    </w:p>
-    <w:p>
-      <w:pPr>
-        <w:pStyle w:val="Default"/>
-        <w:rPr>
+      <w:r>
+        <w:rPr>
+          <w:rFonts w:ascii="Calibri" w:hAnsi="Calibri"/>
+          <w:bCs/>
           <w:lang w:val="en-GB"/>
+        </w:rPr>
+        <w:t>We are a group of a students</w:t>
+      </w:r>
+      <w:r>
+        <w:rPr>
+          <w:rFonts w:ascii="Calibri" w:hAnsi="Calibri"/>
+          <w:bCs/>
+          <w:lang w:val="en-GB"/>
+        </w:rPr>
+        <w:t xml:space="preserve"> pursuing a two-year university diploma in Computer Science in the University Institute of Technology in Aubière. As part of the university curriculum, we have the rare opportunity to work on the development of a game. This puzzle game project enabled us to discover the Unity 3D Game Engine. The objective of this project was to create a two-dimensional game. This game is intended to be played via smartphone, whatever operating system it may have.</w:t>
+      </w:r>
+    </w:p>
+    <w:p>
+      <w:pPr>
+        <w:pStyle w:val="Default"/>
+        <w:ind w:firstLine="708"/>
+        <w:jc w:val="both"/>
+        <w:rPr>
+          <w:rFonts w:ascii="Calibri" w:hAnsi="Calibri"/>
+          <w:bCs/>
+          <w:lang w:val="en-GB"/>
+        </w:rPr>
+      </w:pPr>
+    </w:p>
+    <w:p>
+      <w:pPr>
+        <w:pStyle w:val="Default"/>
+        <w:ind w:firstLine="708"/>
+        <w:jc w:val="both"/>
+        <w:rPr>
+          <w:rFonts w:ascii="Calibri" w:hAnsi="Calibri"/>
+          <w:bCs/>
+          <w:lang w:val="en-GB"/>
+        </w:rPr>
+      </w:pPr>
+      <w:r>
+        <w:rPr>
+          <w:rFonts w:ascii="Calibri" w:hAnsi="Calibri"/>
+          <w:bCs/>
+          <w:lang w:val="en-GB"/>
+        </w:rPr>
+        <w:t xml:space="preserve">The topic of our project was given by Mr Pierre-Antoine PAPON, a </w:t>
+      </w:r>
+      <w:r>
+        <w:rPr>
+          <w:rFonts w:ascii="Calibri" w:hAnsi="Calibri"/>
+          <w:bCs/>
+          <w:highlight w:val="yellow"/>
+          <w:lang w:val="en-GB"/>
+        </w:rPr>
+        <w:t>INSERER-TITRE-DE-PAPON</w:t>
+      </w:r>
+      <w:r>
+        <w:rPr>
+          <w:rFonts w:ascii="Calibri" w:hAnsi="Calibri"/>
+          <w:bCs/>
+          <w:lang w:val="en-GB"/>
+        </w:rPr>
+        <w:t xml:space="preserve"> at </w:t>
+      </w:r>
+      <w:r>
+        <w:rPr>
+          <w:rFonts w:ascii="Calibri" w:hAnsi="Calibri"/>
+          <w:bCs/>
+          <w:highlight w:val="yellow"/>
+          <w:lang w:val="en-GB"/>
+        </w:rPr>
+        <w:t>INSERER-LIEU-DE-TRAVAIL-DE-PAPON</w:t>
+      </w:r>
+      <w:r>
+        <w:rPr>
+          <w:rFonts w:ascii="Calibri" w:hAnsi="Calibri"/>
+          <w:bCs/>
+          <w:lang w:val="en-GB"/>
+        </w:rPr>
+        <w:t>. He realised that there is a lack of puzzle games in the smartphone games’ market, which is how he came up with this project.</w:t>
+      </w:r>
+    </w:p>
+    <w:p>
+      <w:pPr>
+        <w:pStyle w:val="Default"/>
+        <w:ind w:firstLine="708"/>
+        <w:jc w:val="both"/>
+        <w:rPr>
+          <w:rFonts w:ascii="Calibri" w:hAnsi="Calibri"/>
+          <w:bCs/>
+          <w:lang w:val="en-GB"/>
+        </w:rPr>
+      </w:pPr>
+    </w:p>
+    <w:p>
+      <w:pPr>
+        <w:pStyle w:val="Default"/>
+        <w:ind w:firstLine="708"/>
+        <w:jc w:val="both"/>
+        <w:rPr>
+          <w:rFonts w:ascii="Calibri" w:hAnsi="Calibri"/>
+          <w:bCs/>
+          <w:lang w:val="en-GB"/>
+        </w:rPr>
+      </w:pPr>
+      <w:r>
+        <w:rPr>
+          <w:rFonts w:ascii="Calibri" w:hAnsi="Calibri"/>
+          <w:bCs/>
+          <w:lang w:val="en-GB"/>
+        </w:rPr>
+        <w:t xml:space="preserve">The game works as follows: the player has to take a toy car from a point A to a point B. The player can move the toy car by placing movement actions represented by four arrows and a jump item. He only has a certain number of each movement action to finish the level.If the toy car hits an obstacle, it explodes and the player loses. The toy car has to collect all items labelled as </w:t>
+      </w:r>
+      <w:r>
+        <w:rPr>
+          <w:rFonts w:ascii="Calibri" w:hAnsi="Calibri"/>
+          <w:bCs/>
+          <w:i/>
+          <w:lang w:val="en-GB"/>
+        </w:rPr>
+        <w:t>objectives</w:t>
+      </w:r>
+      <w:r>
+        <w:rPr>
+          <w:rFonts w:ascii="Calibri" w:hAnsi="Calibri"/>
+          <w:bCs/>
+          <w:lang w:val="en-GB"/>
+        </w:rPr>
+        <w:t xml:space="preserve"> for the player to win.</w:t>
+      </w:r>
+    </w:p>
+    <w:p>
+      <w:pPr>
+        <w:pStyle w:val="Default"/>
+        <w:ind w:firstLine="708"/>
+        <w:jc w:val="both"/>
+        <w:rPr>
+          <w:rFonts w:ascii="Calibri" w:hAnsi="Calibri"/>
+          <w:bCs/>
+          <w:lang w:val="en-GB"/>
+        </w:rPr>
+      </w:pPr>
+    </w:p>
+    <w:p>
+      <w:pPr>
+        <w:pStyle w:val="Default"/>
+        <w:ind w:firstLine="708"/>
+        <w:jc w:val="both"/>
+        <w:rPr>
+          <w:rFonts w:ascii="Calibri" w:hAnsi="Calibri"/>
+          <w:bCs/>
+          <w:lang w:val="en-GB"/>
+        </w:rPr>
+      </w:pPr>
+      <w:r>
+        <w:rPr>
+          <w:rFonts w:ascii="Calibri" w:hAnsi="Calibri"/>
+          <w:bCs/>
+          <w:lang w:val="en-GB"/>
+        </w:rPr>
+        <w:t>In addition to the main game, we also created several game features. The first one is the Level Generator. Its algorithm can generate a whole map, including the number of movement actions available. This feature is used by the Arcade Mode which consists in a never-ending series of levels. In this mode, the goal is to get the path for the car right the first time on every level. Whenever the player loses in the level, he loses the game and his score is equal to the number of levels he cleared.</w:t>
+      </w:r>
+    </w:p>
+    <w:p>
+      <w:pPr>
+        <w:pStyle w:val="Default"/>
+        <w:ind w:firstLine="708"/>
+        <w:jc w:val="both"/>
+        <w:rPr>
+          <w:rFonts w:ascii="Calibri" w:hAnsi="Calibri"/>
+          <w:bCs/>
+          <w:lang w:val="en-GB"/>
+        </w:rPr>
+      </w:pPr>
+      <w:r>
+        <w:rPr>
+          <w:rFonts w:ascii="Calibri" w:hAnsi="Calibri"/>
+          <w:bCs/>
+          <w:lang w:val="en-GB"/>
+        </w:rPr>
+        <w:t>Another game feature we added is the Level Editor. This feature allows us and the player to create levels directly through the game and to test them while creating them. We can also save and load these levels for later use.</w:t>
+      </w:r>
+    </w:p>
+    <w:p>
+      <w:pPr>
+        <w:pStyle w:val="Default"/>
+        <w:ind w:firstLine="708"/>
+        <w:jc w:val="both"/>
+        <w:rPr>
+          <w:rFonts w:ascii="Calibri" w:hAnsi="Calibri"/>
+          <w:bCs/>
+          <w:lang w:val="en-GB"/>
+        </w:rPr>
+      </w:pPr>
+    </w:p>
+    <w:p>
+      <w:pPr>
+        <w:pStyle w:val="Default"/>
+        <w:ind w:firstLine="708"/>
+        <w:jc w:val="both"/>
+        <w:rPr>
+          <w:rFonts w:ascii="Calibri" w:hAnsi="Calibri"/>
+          <w:bCs/>
+          <w:lang w:val="en-GB"/>
+        </w:rPr>
+      </w:pPr>
+      <w:r>
+        <w:rPr>
+          <w:rFonts w:ascii="Calibri" w:hAnsi="Calibri"/>
+          <w:bCs/>
+          <w:lang w:val="en-GB"/>
+        </w:rPr>
+        <w:t xml:space="preserve">After 5 months of hard work, we succeeded in developing a functional puzzle game for smartphones. Even if we did not implement all the features we wanted, like AdMob or the Play Store Services, we created the game that was asked for. </w:t>
+      </w:r>
+    </w:p>
+    <w:p>
+      <w:pPr>
+        <w:pStyle w:val="Default"/>
+        <w:ind w:firstLine="708"/>
+        <w:jc w:val="both"/>
+        <w:rPr>
+          <w:rFonts w:ascii="Calibri" w:hAnsi="Calibri"/>
+          <w:bCs/>
+          <w:lang w:val="en-GB"/>
+        </w:rPr>
+      </w:pPr>
+    </w:p>
+    <w:p>
+      <w:pPr>
+        <w:pStyle w:val="Default"/>
+        <w:ind w:firstLine="708"/>
+        <w:jc w:val="both"/>
+        <w:rPr>
+          <w:rFonts w:ascii="Calibri" w:hAnsi="Calibri"/>
+          <w:bCs/>
+          <w:lang w:val="en-GB"/>
+        </w:rPr>
+      </w:pPr>
+      <w:r>
+        <w:rPr>
+          <w:rFonts w:ascii="Calibri" w:hAnsi="Calibri"/>
+          <w:bCs/>
+          <w:lang w:val="en-GB"/>
+        </w:rPr>
+        <w:t>Overall, this project was a good learning experience. Firstly, we discovered the Unity 3D Game Engine and how it works. This game engine being widely used amongst freelance developers, is a great asset to our technical skills. We also learned how to use GitHub, a version control system, which is also widely used amongst developers. We improved our personal skills such as the capacity to work both autonomously and in a team as well as organizational skills. We gained experience in our programming skills in C# programming. Had we had more time, we would have improved our game by creating and/or implementing other game features such as teleporters, a fuel bar or a multiplayer mode.</w:t>
+      </w:r>
+    </w:p>
+    <w:p>
+      <w:pPr>
+        <w:pStyle w:val="Default"/>
+        <w:rPr>
+          <w:b/>
+          <w:bCs/>
+          <w:sz w:val="32"/>
+          <w:szCs w:val="36"/>
+          <w:u w:val="single"/>
+          <w:lang w:val="fr-FR"/>
+        </w:rPr>
+      </w:pPr>
+    </w:p>
+    <w:p>
+      <w:pPr>
+        <w:pStyle w:val="Default"/>
+        <w:rPr>
+          <w:b/>
+          <w:bCs/>
+          <w:sz w:val="32"/>
+          <w:szCs w:val="36"/>
+          <w:u w:val="single"/>
+          <w:lang w:val="fr-FR"/>
+        </w:rPr>
+      </w:pPr>
+    </w:p>
+    <w:p>
+      <w:pPr>
+        <w:pStyle w:val="Default"/>
+        <w:rPr>
+          <w:b/>
+          <w:bCs/>
+          <w:sz w:val="32"/>
+          <w:szCs w:val="36"/>
+          <w:u w:val="single"/>
+          <w:lang w:val="fr-FR"/>
+        </w:rPr>
+      </w:pPr>
+    </w:p>
+    <w:p>
+      <w:pPr>
+        <w:pStyle w:val="Default"/>
+        <w:rPr>
+          <w:b/>
+          <w:bCs/>
+          <w:sz w:val="32"/>
+          <w:szCs w:val="36"/>
+          <w:u w:val="single"/>
+          <w:lang w:val="fr-FR"/>
+        </w:rPr>
+      </w:pPr>
+    </w:p>
+    <w:p>
+      <w:pPr>
+        <w:pStyle w:val="Default"/>
+        <w:rPr>
+          <w:b/>
+          <w:bCs/>
+          <w:sz w:val="32"/>
+          <w:szCs w:val="36"/>
+          <w:u w:val="single"/>
+          <w:lang w:val="fr-FR"/>
+        </w:rPr>
+      </w:pPr>
+    </w:p>
+    <w:p>
+      <w:pPr>
+        <w:pStyle w:val="Default"/>
+        <w:rPr>
+          <w:lang w:val="fr-FR"/>
         </w:rPr>
       </w:pPr>
     </w:p>
@@ -18251,7 +18822,17 @@
           <w:color w:val="auto"/>
           <w:lang w:val="fr-FR"/>
         </w:rPr>
-        <w:t xml:space="preserve"> d'un logiciel avec les différentes parties du monde.</w:t>
+        <w:t xml:space="preserve"> d'un logiciel avec les différentes </w:t>
+      </w:r>
+      <w:r>
+        <w:rPr>
+          <w:rStyle w:val="normaltextrun"/>
+          <w:rFonts w:cs="Segoe UI"/>
+          <w:color w:val="auto"/>
+          <w:lang w:val="fr-FR"/>
+        </w:rPr>
+        <w:lastRenderedPageBreak/>
+        <w:t>parties du monde.</w:t>
       </w:r>
     </w:p>
     <w:p>
@@ -18349,15 +18930,15 @@
 </file>
 
 <file path=word/endnotes.xml><?xml version="1.0" encoding="utf-8"?>
-<w:endnotes xmlns:wpc="http://schemas.microsoft.com/office/word/2010/wordprocessingCanvas" xmlns:cx="http://schemas.microsoft.com/office/drawing/2014/chartex" xmlns:cx1="http://schemas.microsoft.com/office/drawing/2015/9/8/chartex" xmlns:cx2="http://schemas.microsoft.com/office/drawing/2015/10/21/chartex" xmlns:mc="http://schemas.openxmlformats.org/markup-compatibility/2006" xmlns:o="urn:schemas-microsoft-com:office:office" xmlns:r="http://schemas.openxmlformats.org/officeDocument/2006/relationships" xmlns:m="http://schemas.openxmlformats.org/officeDocument/2006/math" xmlns:v="urn:schemas-microsoft-com:vml" xmlns:wp14="http://schemas.microsoft.com/office/word/2010/wordprocessingDrawing" xmlns:wp="http://schemas.openxmlformats.org/drawingml/2006/wordprocessingDrawing" xmlns:w10="urn:schemas-microsoft-com:office:word" xmlns:w="http://schemas.openxmlformats.org/wordprocessingml/2006/main" xmlns:w14="http://schemas.microsoft.com/office/word/2010/wordml" xmlns:w15="http://schemas.microsoft.com/office/word/2012/wordml" xmlns:w16se="http://schemas.microsoft.com/office/word/2015/wordml/symex" xmlns:wpg="http://schemas.microsoft.com/office/word/2010/wordprocessingGroup" xmlns:wpi="http://schemas.microsoft.com/office/word/2010/wordprocessingInk" xmlns:wne="http://schemas.microsoft.com/office/word/2006/wordml" xmlns:wps="http://schemas.microsoft.com/office/word/2010/wordprocessingShape" mc:Ignorable="w14 w15 w16se wp14">
-  <w:endnote w:type="separator" w:id="-1">
+<w:endnotes xmlns:ve="http://schemas.openxmlformats.org/markup-compatibility/2006" xmlns:o="urn:schemas-microsoft-com:office:office" xmlns:r="http://schemas.openxmlformats.org/officeDocument/2006/relationships" xmlns:m="http://schemas.openxmlformats.org/officeDocument/2006/math" xmlns:v="urn:schemas-microsoft-com:vml" xmlns:wp="http://schemas.openxmlformats.org/drawingml/2006/wordprocessingDrawing" xmlns:w10="urn:schemas-microsoft-com:office:word" xmlns:w="http://schemas.openxmlformats.org/wordprocessingml/2006/main" xmlns:wne="http://schemas.microsoft.com/office/word/2006/wordml">
+  <w:endnote w:type="separator" w:id="0">
     <w:p>
       <w:r>
         <w:separator/>
       </w:r>
     </w:p>
   </w:endnote>
-  <w:endnote w:type="continuationSeparator" w:id="0">
+  <w:endnote w:type="continuationSeparator" w:id="1">
     <w:p>
       <w:r>
         <w:continuationSeparator/>
@@ -18368,7 +18949,7 @@
 </file>
 
 <file path=word/footer1.xml><?xml version="1.0" encoding="utf-8"?>
-<w:ftr xmlns:wpc="http://schemas.microsoft.com/office/word/2010/wordprocessingCanvas" xmlns:cx="http://schemas.microsoft.com/office/drawing/2014/chartex" xmlns:cx1="http://schemas.microsoft.com/office/drawing/2015/9/8/chartex" xmlns:cx2="http://schemas.microsoft.com/office/drawing/2015/10/21/chartex" xmlns:mc="http://schemas.openxmlformats.org/markup-compatibility/2006" xmlns:o="urn:schemas-microsoft-com:office:office" xmlns:r="http://schemas.openxmlformats.org/officeDocument/2006/relationships" xmlns:m="http://schemas.openxmlformats.org/officeDocument/2006/math" xmlns:v="urn:schemas-microsoft-com:vml" xmlns:wp14="http://schemas.microsoft.com/office/word/2010/wordprocessingDrawing" xmlns:wp="http://schemas.openxmlformats.org/drawingml/2006/wordprocessingDrawing" xmlns:w10="urn:schemas-microsoft-com:office:word" xmlns:w="http://schemas.openxmlformats.org/wordprocessingml/2006/main" xmlns:w14="http://schemas.microsoft.com/office/word/2010/wordml" xmlns:w15="http://schemas.microsoft.com/office/word/2012/wordml" xmlns:w16se="http://schemas.microsoft.com/office/word/2015/wordml/symex" xmlns:wpg="http://schemas.microsoft.com/office/word/2010/wordprocessingGroup" xmlns:wpi="http://schemas.microsoft.com/office/word/2010/wordprocessingInk" xmlns:wne="http://schemas.microsoft.com/office/word/2006/wordml" xmlns:wps="http://schemas.microsoft.com/office/word/2010/wordprocessingShape" mc:Ignorable="w14 w15 w16se wp14">
+<w:ftr xmlns:ve="http://schemas.openxmlformats.org/markup-compatibility/2006" xmlns:o="urn:schemas-microsoft-com:office:office" xmlns:r="http://schemas.openxmlformats.org/officeDocument/2006/relationships" xmlns:m="http://schemas.openxmlformats.org/officeDocument/2006/math" xmlns:v="urn:schemas-microsoft-com:vml" xmlns:wp="http://schemas.openxmlformats.org/drawingml/2006/wordprocessingDrawing" xmlns:w10="urn:schemas-microsoft-com:office:word" xmlns:w="http://schemas.openxmlformats.org/wordprocessingml/2006/main" xmlns:wne="http://schemas.microsoft.com/office/word/2006/wordml">
   <w:p>
     <w:pPr>
       <w:pStyle w:val="Default"/>
@@ -18426,15 +19007,15 @@
 </file>
 
 <file path=word/footnotes.xml><?xml version="1.0" encoding="utf-8"?>
-<w:footnotes xmlns:wpc="http://schemas.microsoft.com/office/word/2010/wordprocessingCanvas" xmlns:cx="http://schemas.microsoft.com/office/drawing/2014/chartex" xmlns:cx1="http://schemas.microsoft.com/office/drawing/2015/9/8/chartex" xmlns:cx2="http://schemas.microsoft.com/office/drawing/2015/10/21/chartex" xmlns:mc="http://schemas.openxmlformats.org/markup-compatibility/2006" xmlns:o="urn:schemas-microsoft-com:office:office" xmlns:r="http://schemas.openxmlformats.org/officeDocument/2006/relationships" xmlns:m="http://schemas.openxmlformats.org/officeDocument/2006/math" xmlns:v="urn:schemas-microsoft-com:vml" xmlns:wp14="http://schemas.microsoft.com/office/word/2010/wordprocessingDrawing" xmlns:wp="http://schemas.openxmlformats.org/drawingml/2006/wordprocessingDrawing" xmlns:w10="urn:schemas-microsoft-com:office:word" xmlns:w="http://schemas.openxmlformats.org/wordprocessingml/2006/main" xmlns:w14="http://schemas.microsoft.com/office/word/2010/wordml" xmlns:w15="http://schemas.microsoft.com/office/word/2012/wordml" xmlns:w16se="http://schemas.microsoft.com/office/word/2015/wordml/symex" xmlns:wpg="http://schemas.microsoft.com/office/word/2010/wordprocessingGroup" xmlns:wpi="http://schemas.microsoft.com/office/word/2010/wordprocessingInk" xmlns:wne="http://schemas.microsoft.com/office/word/2006/wordml" xmlns:wps="http://schemas.microsoft.com/office/word/2010/wordprocessingShape" mc:Ignorable="w14 w15 w16se wp14">
-  <w:footnote w:type="separator" w:id="-1">
+<w:footnotes xmlns:ve="http://schemas.openxmlformats.org/markup-compatibility/2006" xmlns:o="urn:schemas-microsoft-com:office:office" xmlns:r="http://schemas.openxmlformats.org/officeDocument/2006/relationships" xmlns:m="http://schemas.openxmlformats.org/officeDocument/2006/math" xmlns:v="urn:schemas-microsoft-com:vml" xmlns:wp="http://schemas.openxmlformats.org/drawingml/2006/wordprocessingDrawing" xmlns:w10="urn:schemas-microsoft-com:office:word" xmlns:w="http://schemas.openxmlformats.org/wordprocessingml/2006/main" xmlns:wne="http://schemas.microsoft.com/office/word/2006/wordml">
+  <w:footnote w:type="separator" w:id="0">
     <w:p>
       <w:r>
         <w:separator/>
       </w:r>
     </w:p>
   </w:footnote>
-  <w:footnote w:type="continuationSeparator" w:id="0">
+  <w:footnote w:type="continuationSeparator" w:id="1">
     <w:p>
       <w:r>
         <w:continuationSeparator/>
@@ -18445,8 +19026,8 @@
 </file>
 
 <file path=word/numbering.xml><?xml version="1.0" encoding="utf-8"?>
-<w:numbering xmlns:wpc="http://schemas.microsoft.com/office/word/2010/wordprocessingCanvas" xmlns:cx="http://schemas.microsoft.com/office/drawing/2014/chartex" xmlns:cx1="http://schemas.microsoft.com/office/drawing/2015/9/8/chartex" xmlns:cx2="http://schemas.microsoft.com/office/drawing/2015/10/21/chartex" xmlns:mc="http://schemas.openxmlformats.org/markup-compatibility/2006" xmlns:o="urn:schemas-microsoft-com:office:office" xmlns:r="http://schemas.openxmlformats.org/officeDocument/2006/relationships" xmlns:m="http://schemas.openxmlformats.org/officeDocument/2006/math" xmlns:v="urn:schemas-microsoft-com:vml" xmlns:wp14="http://schemas.microsoft.com/office/word/2010/wordprocessingDrawing" xmlns:wp="http://schemas.openxmlformats.org/drawingml/2006/wordprocessingDrawing" xmlns:w10="urn:schemas-microsoft-com:office:word" xmlns:w="http://schemas.openxmlformats.org/wordprocessingml/2006/main" xmlns:w14="http://schemas.microsoft.com/office/word/2010/wordml" xmlns:w15="http://schemas.microsoft.com/office/word/2012/wordml" xmlns:w16se="http://schemas.microsoft.com/office/word/2015/wordml/symex" xmlns:wpg="http://schemas.microsoft.com/office/word/2010/wordprocessingGroup" xmlns:wpi="http://schemas.microsoft.com/office/word/2010/wordprocessingInk" xmlns:wne="http://schemas.microsoft.com/office/word/2006/wordml" xmlns:wps="http://schemas.microsoft.com/office/word/2010/wordprocessingShape" mc:Ignorable="w14 w15 w16se wp14">
-  <w:abstractNum w:abstractNumId="0" w15:restartNumberingAfterBreak="0">
+<w:numbering xmlns:ve="http://schemas.openxmlformats.org/markup-compatibility/2006" xmlns:o="urn:schemas-microsoft-com:office:office" xmlns:r="http://schemas.openxmlformats.org/officeDocument/2006/relationships" xmlns:m="http://schemas.openxmlformats.org/officeDocument/2006/math" xmlns:v="urn:schemas-microsoft-com:vml" xmlns:wp="http://schemas.openxmlformats.org/drawingml/2006/wordprocessingDrawing" xmlns:w10="urn:schemas-microsoft-com:office:word" xmlns:w="http://schemas.openxmlformats.org/wordprocessingml/2006/main" xmlns:wne="http://schemas.microsoft.com/office/word/2006/wordml">
+  <w:abstractNum w:abstractNumId="0">
     <w:nsid w:val="075E5C72"/>
     <w:multiLevelType w:val="hybridMultilevel"/>
     <w:tmpl w:val="7DBABFCA"/>
@@ -18532,7 +19113,7 @@
       </w:pPr>
     </w:lvl>
   </w:abstractNum>
-  <w:abstractNum w:abstractNumId="1" w15:restartNumberingAfterBreak="0">
+  <w:abstractNum w:abstractNumId="1">
     <w:nsid w:val="09745098"/>
     <w:multiLevelType w:val="multilevel"/>
     <w:tmpl w:val="2B6AD632"/>
@@ -18645,7 +19226,7 @@
       </w:pPr>
     </w:lvl>
   </w:abstractNum>
-  <w:abstractNum w:abstractNumId="2" w15:restartNumberingAfterBreak="0">
+  <w:abstractNum w:abstractNumId="2">
     <w:nsid w:val="26C750FD"/>
     <w:multiLevelType w:val="multilevel"/>
     <w:tmpl w:val="25F6CADE"/>
@@ -18785,7 +19366,7 @@
       </w:rPr>
     </w:lvl>
   </w:abstractNum>
-  <w:abstractNum w:abstractNumId="3" w15:restartNumberingAfterBreak="0">
+  <w:abstractNum w:abstractNumId="3">
     <w:nsid w:val="271E5DC5"/>
     <w:multiLevelType w:val="multilevel"/>
     <w:tmpl w:val="30D4BA5E"/>
@@ -18898,7 +19479,7 @@
       </w:pPr>
     </w:lvl>
   </w:abstractNum>
-  <w:abstractNum w:abstractNumId="4" w15:restartNumberingAfterBreak="0">
+  <w:abstractNum w:abstractNumId="4">
     <w:nsid w:val="296F3ACE"/>
     <w:multiLevelType w:val="multilevel"/>
     <w:tmpl w:val="5FEC62CA"/>
@@ -19038,7 +19619,7 @@
       </w:rPr>
     </w:lvl>
   </w:abstractNum>
-  <w:abstractNum w:abstractNumId="5" w15:restartNumberingAfterBreak="0">
+  <w:abstractNum w:abstractNumId="5">
     <w:nsid w:val="29DB6D61"/>
     <w:multiLevelType w:val="multilevel"/>
     <w:tmpl w:val="BF88443A"/>
@@ -19151,7 +19732,7 @@
       </w:pPr>
     </w:lvl>
   </w:abstractNum>
-  <w:abstractNum w:abstractNumId="6" w15:restartNumberingAfterBreak="0">
+  <w:abstractNum w:abstractNumId="6">
     <w:nsid w:val="2ADD2811"/>
     <w:multiLevelType w:val="multilevel"/>
     <w:tmpl w:val="AA7612CC"/>
@@ -19291,7 +19872,7 @@
       </w:rPr>
     </w:lvl>
   </w:abstractNum>
-  <w:abstractNum w:abstractNumId="7" w15:restartNumberingAfterBreak="0">
+  <w:abstractNum w:abstractNumId="7">
     <w:nsid w:val="2C270CEB"/>
     <w:multiLevelType w:val="multilevel"/>
     <w:tmpl w:val="778A8A3E"/>
@@ -19404,7 +19985,7 @@
       </w:pPr>
     </w:lvl>
   </w:abstractNum>
-  <w:abstractNum w:abstractNumId="8" w15:restartNumberingAfterBreak="0">
+  <w:abstractNum w:abstractNumId="8">
     <w:nsid w:val="31EE4303"/>
     <w:multiLevelType w:val="hybridMultilevel"/>
     <w:tmpl w:val="02CC9FA4"/>
@@ -19517,7 +20098,7 @@
       </w:rPr>
     </w:lvl>
   </w:abstractNum>
-  <w:abstractNum w:abstractNumId="9" w15:restartNumberingAfterBreak="0">
+  <w:abstractNum w:abstractNumId="9">
     <w:nsid w:val="39535542"/>
     <w:multiLevelType w:val="multilevel"/>
     <w:tmpl w:val="0C94F1DA"/>
@@ -19657,7 +20238,7 @@
       </w:rPr>
     </w:lvl>
   </w:abstractNum>
-  <w:abstractNum w:abstractNumId="10" w15:restartNumberingAfterBreak="0">
+  <w:abstractNum w:abstractNumId="10">
     <w:nsid w:val="3A062B91"/>
     <w:multiLevelType w:val="multilevel"/>
     <w:tmpl w:val="299E0938"/>
@@ -19797,7 +20378,7 @@
       </w:rPr>
     </w:lvl>
   </w:abstractNum>
-  <w:abstractNum w:abstractNumId="11" w15:restartNumberingAfterBreak="0">
+  <w:abstractNum w:abstractNumId="11">
     <w:nsid w:val="439E3CAB"/>
     <w:multiLevelType w:val="hybridMultilevel"/>
     <w:tmpl w:val="58285D26"/>
@@ -19910,7 +20491,7 @@
       </w:rPr>
     </w:lvl>
   </w:abstractNum>
-  <w:abstractNum w:abstractNumId="12" w15:restartNumberingAfterBreak="0">
+  <w:abstractNum w:abstractNumId="12">
     <w:nsid w:val="43BF2C57"/>
     <w:multiLevelType w:val="hybridMultilevel"/>
     <w:tmpl w:val="7D4422FE"/>
@@ -20023,7 +20604,7 @@
       </w:rPr>
     </w:lvl>
   </w:abstractNum>
-  <w:abstractNum w:abstractNumId="13" w15:restartNumberingAfterBreak="0">
+  <w:abstractNum w:abstractNumId="13">
     <w:nsid w:val="4EA55F37"/>
     <w:multiLevelType w:val="multilevel"/>
     <w:tmpl w:val="13FE3428"/>
@@ -20163,7 +20744,7 @@
       </w:rPr>
     </w:lvl>
   </w:abstractNum>
-  <w:abstractNum w:abstractNumId="14" w15:restartNumberingAfterBreak="0">
+  <w:abstractNum w:abstractNumId="14">
     <w:nsid w:val="5CE61F27"/>
     <w:multiLevelType w:val="multilevel"/>
     <w:tmpl w:val="9EFE0158"/>
@@ -20312,7 +20893,7 @@
       </w:rPr>
     </w:lvl>
   </w:abstractNum>
-  <w:abstractNum w:abstractNumId="15" w15:restartNumberingAfterBreak="0">
+  <w:abstractNum w:abstractNumId="15">
     <w:nsid w:val="5D6376CF"/>
     <w:multiLevelType w:val="multilevel"/>
     <w:tmpl w:val="8F70496A"/>
@@ -20452,7 +21033,7 @@
       </w:rPr>
     </w:lvl>
   </w:abstractNum>
-  <w:abstractNum w:abstractNumId="16" w15:restartNumberingAfterBreak="0">
+  <w:abstractNum w:abstractNumId="16">
     <w:nsid w:val="63712148"/>
     <w:multiLevelType w:val="hybridMultilevel"/>
     <w:tmpl w:val="B6847CAC"/>
@@ -20565,7 +21146,7 @@
       </w:rPr>
     </w:lvl>
   </w:abstractNum>
-  <w:abstractNum w:abstractNumId="17" w15:restartNumberingAfterBreak="0">
+  <w:abstractNum w:abstractNumId="17">
     <w:nsid w:val="69412BDA"/>
     <w:multiLevelType w:val="multilevel"/>
     <w:tmpl w:val="25F6CADE"/>
@@ -20705,7 +21286,7 @@
       </w:rPr>
     </w:lvl>
   </w:abstractNum>
-  <w:abstractNum w:abstractNumId="18" w15:restartNumberingAfterBreak="0">
+  <w:abstractNum w:abstractNumId="18">
     <w:nsid w:val="6B7A6767"/>
     <w:multiLevelType w:val="multilevel"/>
     <w:tmpl w:val="4BE2B2D6"/>
@@ -20827,7 +21408,7 @@
       </w:pPr>
     </w:lvl>
   </w:abstractNum>
-  <w:abstractNum w:abstractNumId="19" w15:restartNumberingAfterBreak="0">
+  <w:abstractNum w:abstractNumId="19">
     <w:nsid w:val="6D4C4868"/>
     <w:multiLevelType w:val="multilevel"/>
     <w:tmpl w:val="1C3EB7C6"/>
@@ -20940,7 +21521,7 @@
       </w:pPr>
     </w:lvl>
   </w:abstractNum>
-  <w:abstractNum w:abstractNumId="20" w15:restartNumberingAfterBreak="0">
+  <w:abstractNum w:abstractNumId="20">
     <w:nsid w:val="71D952D6"/>
     <w:multiLevelType w:val="multilevel"/>
     <w:tmpl w:val="69882094"/>
@@ -21053,7 +21634,7 @@
       </w:pPr>
     </w:lvl>
   </w:abstractNum>
-  <w:abstractNum w:abstractNumId="21" w15:restartNumberingAfterBreak="0">
+  <w:abstractNum w:abstractNumId="21">
     <w:nsid w:val="7B831DF9"/>
     <w:multiLevelType w:val="multilevel"/>
     <w:tmpl w:val="25F6CADE"/>
@@ -21193,7 +21774,7 @@
       </w:rPr>
     </w:lvl>
   </w:abstractNum>
-  <w:abstractNum w:abstractNumId="22" w15:restartNumberingAfterBreak="0">
+  <w:abstractNum w:abstractNumId="22">
     <w:nsid w:val="7EA55C15"/>
     <w:multiLevelType w:val="multilevel"/>
     <w:tmpl w:val="A9802D5C"/>
@@ -21406,7 +21987,7 @@
 </file>
 
 <file path=word/styles.xml><?xml version="1.0" encoding="utf-8"?>
-<w:styles xmlns:mc="http://schemas.openxmlformats.org/markup-compatibility/2006" xmlns:r="http://schemas.openxmlformats.org/officeDocument/2006/relationships" xmlns:w="http://schemas.openxmlformats.org/wordprocessingml/2006/main" xmlns:w14="http://schemas.microsoft.com/office/word/2010/wordml" xmlns:w15="http://schemas.microsoft.com/office/word/2012/wordml" xmlns:w16se="http://schemas.microsoft.com/office/word/2015/wordml/symex" mc:Ignorable="w14 w15 w16se">
+<w:styles xmlns:r="http://schemas.openxmlformats.org/officeDocument/2006/relationships" xmlns:w="http://schemas.openxmlformats.org/wordprocessingml/2006/main">
   <w:docDefaults>
     <w:rPrDefault>
       <w:rPr>
@@ -21418,379 +21999,144 @@
     </w:rPrDefault>
     <w:pPrDefault/>
   </w:docDefaults>
-  <w:latentStyles w:defLockedState="0" w:defUIPriority="99" w:defSemiHidden="0" w:defUnhideWhenUsed="0" w:defQFormat="0" w:count="372">
-    <w:lsdException w:name="Normal" w:uiPriority="0" w:qFormat="1"/>
-    <w:lsdException w:name="heading 1" w:uiPriority="9" w:qFormat="1"/>
-    <w:lsdException w:name="heading 2" w:semiHidden="1" w:uiPriority="9" w:unhideWhenUsed="1" w:qFormat="1"/>
-    <w:lsdException w:name="heading 3" w:semiHidden="1" w:uiPriority="9" w:unhideWhenUsed="1" w:qFormat="1"/>
-    <w:lsdException w:name="heading 4" w:semiHidden="1" w:uiPriority="9" w:unhideWhenUsed="1" w:qFormat="1"/>
-    <w:lsdException w:name="heading 5" w:semiHidden="1" w:uiPriority="9" w:unhideWhenUsed="1" w:qFormat="1"/>
-    <w:lsdException w:name="heading 6" w:semiHidden="1" w:uiPriority="9" w:unhideWhenUsed="1" w:qFormat="1"/>
-    <w:lsdException w:name="heading 7" w:semiHidden="1" w:uiPriority="9" w:unhideWhenUsed="1" w:qFormat="1"/>
-    <w:lsdException w:name="heading 8" w:semiHidden="1" w:uiPriority="9" w:unhideWhenUsed="1" w:qFormat="1"/>
-    <w:lsdException w:name="heading 9" w:semiHidden="1" w:uiPriority="9" w:unhideWhenUsed="1" w:qFormat="1"/>
-    <w:lsdException w:name="index 1" w:semiHidden="1" w:unhideWhenUsed="1"/>
-    <w:lsdException w:name="index 2" w:semiHidden="1" w:unhideWhenUsed="1"/>
-    <w:lsdException w:name="index 3" w:semiHidden="1" w:unhideWhenUsed="1"/>
-    <w:lsdException w:name="index 4" w:semiHidden="1" w:unhideWhenUsed="1"/>
-    <w:lsdException w:name="index 5" w:semiHidden="1" w:unhideWhenUsed="1"/>
-    <w:lsdException w:name="index 6" w:semiHidden="1" w:unhideWhenUsed="1"/>
-    <w:lsdException w:name="index 7" w:semiHidden="1" w:unhideWhenUsed="1"/>
-    <w:lsdException w:name="index 8" w:semiHidden="1" w:unhideWhenUsed="1"/>
-    <w:lsdException w:name="index 9" w:semiHidden="1" w:unhideWhenUsed="1"/>
-    <w:lsdException w:name="toc 1" w:semiHidden="1" w:uiPriority="39" w:unhideWhenUsed="1"/>
-    <w:lsdException w:name="toc 2" w:semiHidden="1" w:uiPriority="39" w:unhideWhenUsed="1"/>
-    <w:lsdException w:name="toc 3" w:semiHidden="1" w:uiPriority="39" w:unhideWhenUsed="1"/>
-    <w:lsdException w:name="toc 4" w:semiHidden="1" w:uiPriority="39" w:unhideWhenUsed="1"/>
-    <w:lsdException w:name="toc 5" w:semiHidden="1" w:uiPriority="39" w:unhideWhenUsed="1"/>
-    <w:lsdException w:name="toc 6" w:semiHidden="1" w:uiPriority="39" w:unhideWhenUsed="1"/>
-    <w:lsdException w:name="toc 7" w:semiHidden="1" w:uiPriority="39" w:unhideWhenUsed="1"/>
-    <w:lsdException w:name="toc 8" w:semiHidden="1" w:uiPriority="39" w:unhideWhenUsed="1"/>
-    <w:lsdException w:name="toc 9" w:semiHidden="1" w:uiPriority="39" w:unhideWhenUsed="1"/>
-    <w:lsdException w:name="Normal Indent" w:semiHidden="1" w:unhideWhenUsed="1"/>
-    <w:lsdException w:name="footnote text" w:semiHidden="1" w:unhideWhenUsed="1"/>
-    <w:lsdException w:name="annotation text" w:semiHidden="1" w:unhideWhenUsed="1"/>
-    <w:lsdException w:name="header" w:semiHidden="1" w:unhideWhenUsed="1"/>
-    <w:lsdException w:name="footer" w:semiHidden="1" w:unhideWhenUsed="1"/>
-    <w:lsdException w:name="index heading" w:semiHidden="1" w:unhideWhenUsed="1"/>
-    <w:lsdException w:name="caption" w:semiHidden="1" w:uiPriority="35" w:unhideWhenUsed="1" w:qFormat="1"/>
-    <w:lsdException w:name="table of figures" w:semiHidden="1" w:unhideWhenUsed="1"/>
-    <w:lsdException w:name="envelope address" w:semiHidden="1" w:unhideWhenUsed="1"/>
-    <w:lsdException w:name="envelope return" w:semiHidden="1" w:unhideWhenUsed="1"/>
-    <w:lsdException w:name="footnote reference" w:semiHidden="1" w:unhideWhenUsed="1"/>
-    <w:lsdException w:name="annotation reference" w:semiHidden="1" w:unhideWhenUsed="1"/>
-    <w:lsdException w:name="line number" w:semiHidden="1" w:unhideWhenUsed="1"/>
-    <w:lsdException w:name="page number" w:semiHidden="1" w:unhideWhenUsed="1"/>
-    <w:lsdException w:name="endnote reference" w:semiHidden="1" w:unhideWhenUsed="1"/>
-    <w:lsdException w:name="endnote text" w:semiHidden="1" w:unhideWhenUsed="1"/>
-    <w:lsdException w:name="table of authorities" w:semiHidden="1" w:unhideWhenUsed="1"/>
-    <w:lsdException w:name="macro" w:semiHidden="1" w:unhideWhenUsed="1"/>
-    <w:lsdException w:name="toa heading" w:semiHidden="1" w:unhideWhenUsed="1"/>
-    <w:lsdException w:name="List" w:semiHidden="1" w:unhideWhenUsed="1"/>
-    <w:lsdException w:name="List Bullet" w:semiHidden="1" w:unhideWhenUsed="1"/>
-    <w:lsdException w:name="List Number" w:semiHidden="1" w:unhideWhenUsed="1"/>
-    <w:lsdException w:name="List 2" w:semiHidden="1" w:unhideWhenUsed="1"/>
-    <w:lsdException w:name="List 3" w:semiHidden="1" w:unhideWhenUsed="1"/>
-    <w:lsdException w:name="List 4" w:semiHidden="1" w:unhideWhenUsed="1"/>
-    <w:lsdException w:name="List 5" w:semiHidden="1" w:unhideWhenUsed="1"/>
-    <w:lsdException w:name="List Bullet 2" w:semiHidden="1" w:unhideWhenUsed="1"/>
-    <w:lsdException w:name="List Bullet 3" w:semiHidden="1" w:unhideWhenUsed="1"/>
-    <w:lsdException w:name="List Bullet 4" w:semiHidden="1" w:unhideWhenUsed="1"/>
-    <w:lsdException w:name="List Bullet 5" w:semiHidden="1" w:unhideWhenUsed="1"/>
-    <w:lsdException w:name="List Number 2" w:semiHidden="1" w:unhideWhenUsed="1"/>
-    <w:lsdException w:name="List Number 3" w:semiHidden="1" w:unhideWhenUsed="1"/>
-    <w:lsdException w:name="List Number 4" w:semiHidden="1" w:unhideWhenUsed="1"/>
-    <w:lsdException w:name="List Number 5" w:semiHidden="1" w:unhideWhenUsed="1"/>
-    <w:lsdException w:name="Title" w:uiPriority="10" w:qFormat="1"/>
-    <w:lsdException w:name="Closing" w:semiHidden="1" w:unhideWhenUsed="1"/>
-    <w:lsdException w:name="Signature" w:semiHidden="1" w:unhideWhenUsed="1"/>
-    <w:lsdException w:name="Default Paragraph Font" w:semiHidden="1" w:uiPriority="1" w:unhideWhenUsed="1"/>
-    <w:lsdException w:name="Body Text" w:semiHidden="1" w:unhideWhenUsed="1"/>
-    <w:lsdException w:name="Body Text Indent" w:semiHidden="1" w:unhideWhenUsed="1"/>
-    <w:lsdException w:name="List Continue" w:semiHidden="1" w:unhideWhenUsed="1"/>
-    <w:lsdException w:name="List Continue 2" w:semiHidden="1" w:unhideWhenUsed="1"/>
-    <w:lsdException w:name="List Continue 3" w:semiHidden="1" w:unhideWhenUsed="1"/>
-    <w:lsdException w:name="List Continue 4" w:semiHidden="1" w:unhideWhenUsed="1"/>
-    <w:lsdException w:name="List Continue 5" w:semiHidden="1" w:unhideWhenUsed="1"/>
-    <w:lsdException w:name="Message Header" w:semiHidden="1" w:unhideWhenUsed="1"/>
-    <w:lsdException w:name="Subtitle" w:uiPriority="11" w:qFormat="1"/>
-    <w:lsdException w:name="Salutation" w:semiHidden="1" w:unhideWhenUsed="1"/>
-    <w:lsdException w:name="Date" w:semiHidden="1" w:unhideWhenUsed="1"/>
-    <w:lsdException w:name="Body Text First Indent" w:semiHidden="1" w:unhideWhenUsed="1"/>
-    <w:lsdException w:name="Body Text First Indent 2" w:semiHidden="1" w:unhideWhenUsed="1"/>
-    <w:lsdException w:name="Note Heading" w:semiHidden="1" w:unhideWhenUsed="1"/>
-    <w:lsdException w:name="Body Text 2" w:semiHidden="1" w:unhideWhenUsed="1"/>
-    <w:lsdException w:name="Body Text 3" w:semiHidden="1" w:unhideWhenUsed="1"/>
-    <w:lsdException w:name="Body Text Indent 2" w:semiHidden="1" w:unhideWhenUsed="1"/>
-    <w:lsdException w:name="Body Text Indent 3" w:semiHidden="1" w:unhideWhenUsed="1"/>
-    <w:lsdException w:name="Block Text" w:semiHidden="1" w:unhideWhenUsed="1"/>
-    <w:lsdException w:name="Hyperlink" w:semiHidden="1" w:unhideWhenUsed="1"/>
-    <w:lsdException w:name="FollowedHyperlink" w:semiHidden="1" w:unhideWhenUsed="1"/>
-    <w:lsdException w:name="Strong" w:uiPriority="22" w:qFormat="1"/>
-    <w:lsdException w:name="Emphasis" w:uiPriority="20" w:qFormat="1"/>
-    <w:lsdException w:name="Document Map" w:semiHidden="1" w:unhideWhenUsed="1"/>
-    <w:lsdException w:name="Plain Text" w:semiHidden="1" w:unhideWhenUsed="1"/>
-    <w:lsdException w:name="E-mail Signature" w:semiHidden="1" w:unhideWhenUsed="1"/>
-    <w:lsdException w:name="HTML Top of Form" w:semiHidden="1" w:unhideWhenUsed="1"/>
-    <w:lsdException w:name="HTML Bottom of Form" w:semiHidden="1" w:unhideWhenUsed="1"/>
-    <w:lsdException w:name="Normal (Web)" w:semiHidden="1" w:unhideWhenUsed="1"/>
-    <w:lsdException w:name="HTML Acronym" w:semiHidden="1" w:unhideWhenUsed="1"/>
-    <w:lsdException w:name="HTML Address" w:semiHidden="1" w:unhideWhenUsed="1"/>
-    <w:lsdException w:name="HTML Cite" w:semiHidden="1" w:unhideWhenUsed="1"/>
-    <w:lsdException w:name="HTML Code" w:semiHidden="1" w:unhideWhenUsed="1"/>
-    <w:lsdException w:name="HTML Definition" w:semiHidden="1" w:unhideWhenUsed="1"/>
-    <w:lsdException w:name="HTML Keyboard" w:semiHidden="1" w:unhideWhenUsed="1"/>
-    <w:lsdException w:name="HTML Preformatted" w:semiHidden="1" w:unhideWhenUsed="1"/>
-    <w:lsdException w:name="HTML Sample" w:semiHidden="1" w:unhideWhenUsed="1"/>
-    <w:lsdException w:name="HTML Typewriter" w:semiHidden="1" w:unhideWhenUsed="1"/>
-    <w:lsdException w:name="HTML Variable" w:semiHidden="1" w:unhideWhenUsed="1"/>
-    <w:lsdException w:name="Normal Table" w:semiHidden="1" w:unhideWhenUsed="1"/>
-    <w:lsdException w:name="annotation subject" w:semiHidden="1" w:unhideWhenUsed="1"/>
-    <w:lsdException w:name="No List" w:semiHidden="1" w:unhideWhenUsed="1"/>
-    <w:lsdException w:name="Outline List 1" w:semiHidden="1" w:unhideWhenUsed="1"/>
-    <w:lsdException w:name="Outline List 2" w:semiHidden="1" w:unhideWhenUsed="1"/>
-    <w:lsdException w:name="Outline List 3" w:semiHidden="1" w:unhideWhenUsed="1"/>
-    <w:lsdException w:name="Table Simple 1" w:semiHidden="1" w:unhideWhenUsed="1"/>
-    <w:lsdException w:name="Table Simple 2" w:semiHidden="1" w:unhideWhenUsed="1"/>
-    <w:lsdException w:name="Table Simple 3" w:semiHidden="1" w:unhideWhenUsed="1"/>
-    <w:lsdException w:name="Table Classic 1" w:semiHidden="1" w:unhideWhenUsed="1"/>
-    <w:lsdException w:name="Table Classic 2" w:semiHidden="1" w:unhideWhenUsed="1"/>
-    <w:lsdException w:name="Table Classic 3" w:semiHidden="1" w:unhideWhenUsed="1"/>
-    <w:lsdException w:name="Table Classic 4" w:semiHidden="1" w:unhideWhenUsed="1"/>
-    <w:lsdException w:name="Table Colorful 1" w:semiHidden="1" w:unhideWhenUsed="1"/>
-    <w:lsdException w:name="Table Colorful 2" w:semiHidden="1" w:unhideWhenUsed="1"/>
-    <w:lsdException w:name="Table Colorful 3" w:semiHidden="1" w:unhideWhenUsed="1"/>
-    <w:lsdException w:name="Table Columns 1" w:semiHidden="1" w:unhideWhenUsed="1"/>
-    <w:lsdException w:name="Table Columns 2" w:semiHidden="1" w:unhideWhenUsed="1"/>
-    <w:lsdException w:name="Table Columns 3" w:semiHidden="1" w:unhideWhenUsed="1"/>
-    <w:lsdException w:name="Table Columns 4" w:semiHidden="1" w:unhideWhenUsed="1"/>
-    <w:lsdException w:name="Table Columns 5" w:semiHidden="1" w:unhideWhenUsed="1"/>
-    <w:lsdException w:name="Table Grid 1" w:semiHidden="1" w:unhideWhenUsed="1"/>
-    <w:lsdException w:name="Table Grid 2" w:semiHidden="1" w:unhideWhenUsed="1"/>
-    <w:lsdException w:name="Table Grid 3" w:semiHidden="1" w:unhideWhenUsed="1"/>
-    <w:lsdException w:name="Table Grid 4" w:semiHidden="1" w:unhideWhenUsed="1"/>
-    <w:lsdException w:name="Table Grid 5" w:semiHidden="1" w:unhideWhenUsed="1"/>
-    <w:lsdException w:name="Table Grid 6" w:semiHidden="1" w:unhideWhenUsed="1"/>
-    <w:lsdException w:name="Table Grid 7" w:semiHidden="1" w:unhideWhenUsed="1"/>
-    <w:lsdException w:name="Table Grid 8" w:semiHidden="1" w:unhideWhenUsed="1"/>
-    <w:lsdException w:name="Table List 1" w:semiHidden="1" w:unhideWhenUsed="1"/>
-    <w:lsdException w:name="Table List 2" w:semiHidden="1" w:unhideWhenUsed="1"/>
-    <w:lsdException w:name="Table List 3" w:semiHidden="1" w:unhideWhenUsed="1"/>
-    <w:lsdException w:name="Table List 4" w:semiHidden="1" w:unhideWhenUsed="1"/>
-    <w:lsdException w:name="Table List 5" w:semiHidden="1" w:unhideWhenUsed="1"/>
-    <w:lsdException w:name="Table List 6" w:semiHidden="1" w:unhideWhenUsed="1"/>
-    <w:lsdException w:name="Table List 7" w:semiHidden="1" w:unhideWhenUsed="1"/>
-    <w:lsdException w:name="Table List 8" w:semiHidden="1" w:unhideWhenUsed="1"/>
-    <w:lsdException w:name="Table 3D effects 1" w:semiHidden="1" w:unhideWhenUsed="1"/>
-    <w:lsdException w:name="Table 3D effects 2" w:semiHidden="1" w:unhideWhenUsed="1"/>
-    <w:lsdException w:name="Table 3D effects 3" w:semiHidden="1" w:unhideWhenUsed="1"/>
-    <w:lsdException w:name="Table Contemporary" w:semiHidden="1" w:unhideWhenUsed="1"/>
-    <w:lsdException w:name="Table Elegant" w:semiHidden="1" w:unhideWhenUsed="1"/>
-    <w:lsdException w:name="Table Professional" w:semiHidden="1" w:unhideWhenUsed="1"/>
-    <w:lsdException w:name="Table Subtle 1" w:semiHidden="1" w:unhideWhenUsed="1"/>
-    <w:lsdException w:name="Table Subtle 2" w:semiHidden="1" w:unhideWhenUsed="1"/>
-    <w:lsdException w:name="Table Web 1" w:semiHidden="1" w:unhideWhenUsed="1"/>
-    <w:lsdException w:name="Table Web 2" w:semiHidden="1" w:unhideWhenUsed="1"/>
-    <w:lsdException w:name="Table Web 3" w:semiHidden="1" w:unhideWhenUsed="1"/>
-    <w:lsdException w:name="Balloon Text" w:semiHidden="1" w:unhideWhenUsed="1"/>
-    <w:lsdException w:name="Table Grid" w:uiPriority="39"/>
-    <w:lsdException w:name="Table Theme" w:semiHidden="1" w:unhideWhenUsed="1"/>
-    <w:lsdException w:name="Placeholder Text" w:semiHidden="1"/>
-    <w:lsdException w:name="No Spacing" w:uiPriority="1" w:qFormat="1"/>
-    <w:lsdException w:name="Light Shading" w:uiPriority="60"/>
-    <w:lsdException w:name="Light List" w:uiPriority="61"/>
-    <w:lsdException w:name="Light Grid" w:uiPriority="62"/>
-    <w:lsdException w:name="Medium Shading 1" w:uiPriority="63"/>
-    <w:lsdException w:name="Medium Shading 2" w:uiPriority="64"/>
-    <w:lsdException w:name="Medium List 1" w:uiPriority="65"/>
-    <w:lsdException w:name="Medium List 2" w:uiPriority="66"/>
-    <w:lsdException w:name="Medium Grid 1" w:uiPriority="67"/>
-    <w:lsdException w:name="Medium Grid 2" w:uiPriority="68"/>
-    <w:lsdException w:name="Medium Grid 3" w:uiPriority="69"/>
-    <w:lsdException w:name="Dark List" w:uiPriority="70"/>
-    <w:lsdException w:name="Colorful Shading" w:uiPriority="71"/>
-    <w:lsdException w:name="Colorful List" w:uiPriority="72"/>
-    <w:lsdException w:name="Colorful Grid" w:uiPriority="73"/>
-    <w:lsdException w:name="Light Shading Accent 1" w:uiPriority="60"/>
-    <w:lsdException w:name="Light List Accent 1" w:uiPriority="61"/>
-    <w:lsdException w:name="Light Grid Accent 1" w:uiPriority="62"/>
-    <w:lsdException w:name="Medium Shading 1 Accent 1" w:uiPriority="63"/>
-    <w:lsdException w:name="Medium Shading 2 Accent 1" w:uiPriority="64"/>
-    <w:lsdException w:name="Medium List 1 Accent 1" w:uiPriority="65"/>
-    <w:lsdException w:name="Revision" w:semiHidden="1"/>
-    <w:lsdException w:name="List Paragraph" w:uiPriority="34" w:qFormat="1"/>
-    <w:lsdException w:name="Quote" w:uiPriority="29" w:qFormat="1"/>
-    <w:lsdException w:name="Intense Quote" w:uiPriority="30" w:qFormat="1"/>
-    <w:lsdException w:name="Medium List 2 Accent 1" w:uiPriority="66"/>
-    <w:lsdException w:name="Medium Grid 1 Accent 1" w:uiPriority="67"/>
-    <w:lsdException w:name="Medium Grid 2 Accent 1" w:uiPriority="68"/>
-    <w:lsdException w:name="Medium Grid 3 Accent 1" w:uiPriority="69"/>
-    <w:lsdException w:name="Dark List Accent 1" w:uiPriority="70"/>
-    <w:lsdException w:name="Colorful Shading Accent 1" w:uiPriority="71"/>
-    <w:lsdException w:name="Colorful List Accent 1" w:uiPriority="72"/>
-    <w:lsdException w:name="Colorful Grid Accent 1" w:uiPriority="73"/>
-    <w:lsdException w:name="Light Shading Accent 2" w:uiPriority="60"/>
-    <w:lsdException w:name="Light List Accent 2" w:uiPriority="61"/>
-    <w:lsdException w:name="Light Grid Accent 2" w:uiPriority="62"/>
-    <w:lsdException w:name="Medium Shading 1 Accent 2" w:uiPriority="63"/>
-    <w:lsdException w:name="Medium Shading 2 Accent 2" w:uiPriority="64"/>
-    <w:lsdException w:name="Medium List 1 Accent 2" w:uiPriority="65"/>
-    <w:lsdException w:name="Medium List 2 Accent 2" w:uiPriority="66"/>
-    <w:lsdException w:name="Medium Grid 1 Accent 2" w:uiPriority="67"/>
-    <w:lsdException w:name="Medium Grid 2 Accent 2" w:uiPriority="68"/>
-    <w:lsdException w:name="Medium Grid 3 Accent 2" w:uiPriority="69"/>
-    <w:lsdException w:name="Dark List Accent 2" w:uiPriority="70"/>
-    <w:lsdException w:name="Colorful Shading Accent 2" w:uiPriority="71"/>
-    <w:lsdException w:name="Colorful List Accent 2" w:uiPriority="72"/>
-    <w:lsdException w:name="Colorful Grid Accent 2" w:uiPriority="73"/>
-    <w:lsdException w:name="Light Shading Accent 3" w:uiPriority="60"/>
-    <w:lsdException w:name="Light List Accent 3" w:uiPriority="61"/>
-    <w:lsdException w:name="Light Grid Accent 3" w:uiPriority="62"/>
-    <w:lsdException w:name="Medium Shading 1 Accent 3" w:uiPriority="63"/>
-    <w:lsdException w:name="Medium Shading 2 Accent 3" w:uiPriority="64"/>
-    <w:lsdException w:name="Medium List 1 Accent 3" w:uiPriority="65"/>
-    <w:lsdException w:name="Medium List 2 Accent 3" w:uiPriority="66"/>
-    <w:lsdException w:name="Medium Grid 1 Accent 3" w:uiPriority="67"/>
-    <w:lsdException w:name="Medium Grid 2 Accent 3" w:uiPriority="68"/>
-    <w:lsdException w:name="Medium Grid 3 Accent 3" w:uiPriority="69"/>
-    <w:lsdException w:name="Dark List Accent 3" w:uiPriority="70"/>
-    <w:lsdException w:name="Colorful Shading Accent 3" w:uiPriority="71"/>
-    <w:lsdException w:name="Colorful List Accent 3" w:uiPriority="72"/>
-    <w:lsdException w:name="Colorful Grid Accent 3" w:uiPriority="73"/>
-    <w:lsdException w:name="Light Shading Accent 4" w:uiPriority="60"/>
-    <w:lsdException w:name="Light List Accent 4" w:uiPriority="61"/>
-    <w:lsdException w:name="Light Grid Accent 4" w:uiPriority="62"/>
-    <w:lsdException w:name="Medium Shading 1 Accent 4" w:uiPriority="63"/>
-    <w:lsdException w:name="Medium Shading 2 Accent 4" w:uiPriority="64"/>
-    <w:lsdException w:name="Medium List 1 Accent 4" w:uiPriority="65"/>
-    <w:lsdException w:name="Medium List 2 Accent 4" w:uiPriority="66"/>
-    <w:lsdException w:name="Medium Grid 1 Accent 4" w:uiPriority="67"/>
-    <w:lsdException w:name="Medium Grid 2 Accent 4" w:uiPriority="68"/>
-    <w:lsdException w:name="Medium Grid 3 Accent 4" w:uiPriority="69"/>
-    <w:lsdException w:name="Dark List Accent 4" w:uiPriority="70"/>
-    <w:lsdException w:name="Colorful Shading Accent 4" w:uiPriority="71"/>
-    <w:lsdException w:name="Colorful List Accent 4" w:uiPriority="72"/>
-    <w:lsdException w:name="Colorful Grid Accent 4" w:uiPriority="73"/>
-    <w:lsdException w:name="Light Shading Accent 5" w:uiPriority="60"/>
-    <w:lsdException w:name="Light List Accent 5" w:uiPriority="61"/>
-    <w:lsdException w:name="Light Grid Accent 5" w:uiPriority="62"/>
-    <w:lsdException w:name="Medium Shading 1 Accent 5" w:uiPriority="63"/>
-    <w:lsdException w:name="Medium Shading 2 Accent 5" w:uiPriority="64"/>
-    <w:lsdException w:name="Medium List 1 Accent 5" w:uiPriority="65"/>
-    <w:lsdException w:name="Medium List 2 Accent 5" w:uiPriority="66"/>
-    <w:lsdException w:name="Medium Grid 1 Accent 5" w:uiPriority="67"/>
-    <w:lsdException w:name="Medium Grid 2 Accent 5" w:uiPriority="68"/>
-    <w:lsdException w:name="Medium Grid 3 Accent 5" w:uiPriority="69"/>
-    <w:lsdException w:name="Dark List Accent 5" w:uiPriority="70"/>
-    <w:lsdException w:name="Colorful Shading Accent 5" w:uiPriority="71"/>
-    <w:lsdException w:name="Colorful List Accent 5" w:uiPriority="72"/>
-    <w:lsdException w:name="Colorful Grid Accent 5" w:uiPriority="73"/>
-    <w:lsdException w:name="Light Shading Accent 6" w:uiPriority="60"/>
-    <w:lsdException w:name="Light List Accent 6" w:uiPriority="61"/>
-    <w:lsdException w:name="Light Grid Accent 6" w:uiPriority="62"/>
-    <w:lsdException w:name="Medium Shading 1 Accent 6" w:uiPriority="63"/>
-    <w:lsdException w:name="Medium Shading 2 Accent 6" w:uiPriority="64"/>
-    <w:lsdException w:name="Medium List 1 Accent 6" w:uiPriority="65"/>
-    <w:lsdException w:name="Medium List 2 Accent 6" w:uiPriority="66"/>
-    <w:lsdException w:name="Medium Grid 1 Accent 6" w:uiPriority="67"/>
-    <w:lsdException w:name="Medium Grid 2 Accent 6" w:uiPriority="68"/>
-    <w:lsdException w:name="Medium Grid 3 Accent 6" w:uiPriority="69"/>
-    <w:lsdException w:name="Dark List Accent 6" w:uiPriority="70"/>
-    <w:lsdException w:name="Colorful Shading Accent 6" w:uiPriority="71"/>
-    <w:lsdException w:name="Colorful List Accent 6" w:uiPriority="72"/>
-    <w:lsdException w:name="Colorful Grid Accent 6" w:uiPriority="73"/>
-    <w:lsdException w:name="Subtle Emphasis" w:uiPriority="19" w:qFormat="1"/>
-    <w:lsdException w:name="Intense Emphasis" w:uiPriority="21" w:qFormat="1"/>
-    <w:lsdException w:name="Subtle Reference" w:uiPriority="31" w:qFormat="1"/>
-    <w:lsdException w:name="Intense Reference" w:uiPriority="32" w:qFormat="1"/>
-    <w:lsdException w:name="Book Title" w:uiPriority="33" w:qFormat="1"/>
-    <w:lsdException w:name="Bibliography" w:semiHidden="1" w:uiPriority="37" w:unhideWhenUsed="1"/>
-    <w:lsdException w:name="TOC Heading" w:semiHidden="1" w:uiPriority="39" w:unhideWhenUsed="1" w:qFormat="1"/>
-    <w:lsdException w:name="Plain Table 1" w:uiPriority="41"/>
-    <w:lsdException w:name="Plain Table 2" w:uiPriority="42"/>
-    <w:lsdException w:name="Plain Table 3" w:uiPriority="43"/>
-    <w:lsdException w:name="Plain Table 4" w:uiPriority="44"/>
-    <w:lsdException w:name="Plain Table 5" w:uiPriority="45"/>
-    <w:lsdException w:name="Grid Table Light" w:uiPriority="40"/>
-    <w:lsdException w:name="Grid Table 1 Light" w:uiPriority="46"/>
-    <w:lsdException w:name="Grid Table 2" w:uiPriority="47"/>
-    <w:lsdException w:name="Grid Table 3" w:uiPriority="48"/>
-    <w:lsdException w:name="Grid Table 4" w:uiPriority="49"/>
-    <w:lsdException w:name="Grid Table 5 Dark" w:uiPriority="50"/>
-    <w:lsdException w:name="Grid Table 6 Colorful" w:uiPriority="51"/>
-    <w:lsdException w:name="Grid Table 7 Colorful" w:uiPriority="52"/>
-    <w:lsdException w:name="Grid Table 1 Light Accent 1" w:uiPriority="46"/>
-    <w:lsdException w:name="Grid Table 2 Accent 1" w:uiPriority="47"/>
-    <w:lsdException w:name="Grid Table 3 Accent 1" w:uiPriority="48"/>
-    <w:lsdException w:name="Grid Table 4 Accent 1" w:uiPriority="49"/>
-    <w:lsdException w:name="Grid Table 5 Dark Accent 1" w:uiPriority="50"/>
-    <w:lsdException w:name="Grid Table 6 Colorful Accent 1" w:uiPriority="51"/>
-    <w:lsdException w:name="Grid Table 7 Colorful Accent 1" w:uiPriority="52"/>
-    <w:lsdException w:name="Grid Table 1 Light Accent 2" w:uiPriority="46"/>
-    <w:lsdException w:name="Grid Table 2 Accent 2" w:uiPriority="47"/>
-    <w:lsdException w:name="Grid Table 3 Accent 2" w:uiPriority="48"/>
-    <w:lsdException w:name="Grid Table 4 Accent 2" w:uiPriority="49"/>
-    <w:lsdException w:name="Grid Table 5 Dark Accent 2" w:uiPriority="50"/>
-    <w:lsdException w:name="Grid Table 6 Colorful Accent 2" w:uiPriority="51"/>
-    <w:lsdException w:name="Grid Table 7 Colorful Accent 2" w:uiPriority="52"/>
-    <w:lsdException w:name="Grid Table 1 Light Accent 3" w:uiPriority="46"/>
-    <w:lsdException w:name="Grid Table 2 Accent 3" w:uiPriority="47"/>
-    <w:lsdException w:name="Grid Table 3 Accent 3" w:uiPriority="48"/>
-    <w:lsdException w:name="Grid Table 4 Accent 3" w:uiPriority="49"/>
-    <w:lsdException w:name="Grid Table 5 Dark Accent 3" w:uiPriority="50"/>
-    <w:lsdException w:name="Grid Table 6 Colorful Accent 3" w:uiPriority="51"/>
-    <w:lsdException w:name="Grid Table 7 Colorful Accent 3" w:uiPriority="52"/>
-    <w:lsdException w:name="Grid Table 1 Light Accent 4" w:uiPriority="46"/>
-    <w:lsdException w:name="Grid Table 2 Accent 4" w:uiPriority="47"/>
-    <w:lsdException w:name="Grid Table 3 Accent 4" w:uiPriority="48"/>
-    <w:lsdException w:name="Grid Table 4 Accent 4" w:uiPriority="49"/>
-    <w:lsdException w:name="Grid Table 5 Dark Accent 4" w:uiPriority="50"/>
-    <w:lsdException w:name="Grid Table 6 Colorful Accent 4" w:uiPriority="51"/>
-    <w:lsdException w:name="Grid Table 7 Colorful Accent 4" w:uiPriority="52"/>
-    <w:lsdException w:name="Grid Table 1 Light Accent 5" w:uiPriority="46"/>
-    <w:lsdException w:name="Grid Table 2 Accent 5" w:uiPriority="47"/>
-    <w:lsdException w:name="Grid Table 3 Accent 5" w:uiPriority="48"/>
-    <w:lsdException w:name="Grid Table 4 Accent 5" w:uiPriority="49"/>
-    <w:lsdException w:name="Grid Table 5 Dark Accent 5" w:uiPriority="50"/>
-    <w:lsdException w:name="Grid Table 6 Colorful Accent 5" w:uiPriority="51"/>
-    <w:lsdException w:name="Grid Table 7 Colorful Accent 5" w:uiPriority="52"/>
-    <w:lsdException w:name="Grid Table 1 Light Accent 6" w:uiPriority="46"/>
-    <w:lsdException w:name="Grid Table 2 Accent 6" w:uiPriority="47"/>
-    <w:lsdException w:name="Grid Table 3 Accent 6" w:uiPriority="48"/>
-    <w:lsdException w:name="Grid Table 4 Accent 6" w:uiPriority="49"/>
-    <w:lsdException w:name="Grid Table 5 Dark Accent 6" w:uiPriority="50"/>
-    <w:lsdException w:name="Grid Table 6 Colorful Accent 6" w:uiPriority="51"/>
-    <w:lsdException w:name="Grid Table 7 Colorful Accent 6" w:uiPriority="52"/>
-    <w:lsdException w:name="List Table 1 Light" w:uiPriority="46"/>
-    <w:lsdException w:name="List Table 2" w:uiPriority="47"/>
-    <w:lsdException w:name="List Table 3" w:uiPriority="48"/>
-    <w:lsdException w:name="List Table 4" w:uiPriority="49"/>
-    <w:lsdException w:name="List Table 5 Dark" w:uiPriority="50"/>
-    <w:lsdException w:name="List Table 6 Colorful" w:uiPriority="51"/>
-    <w:lsdException w:name="List Table 7 Colorful" w:uiPriority="52"/>
-    <w:lsdException w:name="List Table 1 Light Accent 1" w:uiPriority="46"/>
-    <w:lsdException w:name="List Table 2 Accent 1" w:uiPriority="47"/>
-    <w:lsdException w:name="List Table 3 Accent 1" w:uiPriority="48"/>
-    <w:lsdException w:name="List Table 4 Accent 1" w:uiPriority="49"/>
-    <w:lsdException w:name="List Table 5 Dark Accent 1" w:uiPriority="50"/>
-    <w:lsdException w:name="List Table 6 Colorful Accent 1" w:uiPriority="51"/>
-    <w:lsdException w:name="List Table 7 Colorful Accent 1" w:uiPriority="52"/>
-    <w:lsdException w:name="List Table 1 Light Accent 2" w:uiPriority="46"/>
-    <w:lsdException w:name="List Table 2 Accent 2" w:uiPriority="47"/>
-    <w:lsdException w:name="List Table 3 Accent 2" w:uiPriority="48"/>
-    <w:lsdException w:name="List Table 4 Accent 2" w:uiPriority="49"/>
-    <w:lsdException w:name="List Table 5 Dark Accent 2" w:uiPriority="50"/>
-    <w:lsdException w:name="List Table 6 Colorful Accent 2" w:uiPriority="51"/>
-    <w:lsdException w:name="List Table 7 Colorful Accent 2" w:uiPriority="52"/>
-    <w:lsdException w:name="List Table 1 Light Accent 3" w:uiPriority="46"/>
-    <w:lsdException w:name="List Table 2 Accent 3" w:uiPriority="47"/>
-    <w:lsdException w:name="List Table 3 Accent 3" w:uiPriority="48"/>
-    <w:lsdException w:name="List Table 4 Accent 3" w:uiPriority="49"/>
-    <w:lsdException w:name="List Table 5 Dark Accent 3" w:uiPriority="50"/>
-    <w:lsdException w:name="List Table 6 Colorful Accent 3" w:uiPriority="51"/>
-    <w:lsdException w:name="List Table 7 Colorful Accent 3" w:uiPriority="52"/>
-    <w:lsdException w:name="List Table 1 Light Accent 4" w:uiPriority="46"/>
-    <w:lsdException w:name="List Table 2 Accent 4" w:uiPriority="47"/>
-    <w:lsdException w:name="List Table 3 Accent 4" w:uiPriority="48"/>
-    <w:lsdException w:name="List Table 4 Accent 4" w:uiPriority="49"/>
-    <w:lsdException w:name="List Table 5 Dark Accent 4" w:uiPriority="50"/>
-    <w:lsdException w:name="List Table 6 Colorful Accent 4" w:uiPriority="51"/>
-    <w:lsdException w:name="List Table 7 Colorful Accent 4" w:uiPriority="52"/>
-    <w:lsdException w:name="List Table 1 Light Accent 5" w:uiPriority="46"/>
-    <w:lsdException w:name="List Table 2 Accent 5" w:uiPriority="47"/>
-    <w:lsdException w:name="List Table 3 Accent 5" w:uiPriority="48"/>
-    <w:lsdException w:name="List Table 4 Accent 5" w:uiPriority="49"/>
-    <w:lsdException w:name="List Table 5 Dark Accent 5" w:uiPriority="50"/>
-    <w:lsdException w:name="List Table 6 Colorful Accent 5" w:uiPriority="51"/>
-    <w:lsdException w:name="List Table 7 Colorful Accent 5" w:uiPriority="52"/>
-    <w:lsdException w:name="List Table 1 Light Accent 6" w:uiPriority="46"/>
-    <w:lsdException w:name="List Table 2 Accent 6" w:uiPriority="47"/>
-    <w:lsdException w:name="List Table 3 Accent 6" w:uiPriority="48"/>
-    <w:lsdException w:name="List Table 4 Accent 6" w:uiPriority="49"/>
-    <w:lsdException w:name="List Table 5 Dark Accent 6" w:uiPriority="50"/>
-    <w:lsdException w:name="List Table 6 Colorful Accent 6" w:uiPriority="51"/>
-    <w:lsdException w:name="List Table 7 Colorful Accent 6" w:uiPriority="52"/>
-    <w:lsdException w:name="Mention" w:semiHidden="1" w:unhideWhenUsed="1"/>
+  <w:latentStyles w:defLockedState="0" w:defUIPriority="99" w:defSemiHidden="1" w:defUnhideWhenUsed="1" w:defQFormat="0" w:count="267">
+    <w:lsdException w:name="Normal" w:semiHidden="0" w:uiPriority="0" w:unhideWhenUsed="0" w:qFormat="1"/>
+    <w:lsdException w:name="heading 1" w:semiHidden="0" w:uiPriority="9" w:unhideWhenUsed="0" w:qFormat="1"/>
+    <w:lsdException w:name="heading 2" w:uiPriority="9" w:qFormat="1"/>
+    <w:lsdException w:name="heading 3" w:uiPriority="9" w:qFormat="1"/>
+    <w:lsdException w:name="heading 4" w:uiPriority="9" w:qFormat="1"/>
+    <w:lsdException w:name="heading 5" w:uiPriority="9" w:qFormat="1"/>
+    <w:lsdException w:name="heading 6" w:uiPriority="9" w:qFormat="1"/>
+    <w:lsdException w:name="heading 7" w:uiPriority="9" w:qFormat="1"/>
+    <w:lsdException w:name="heading 8" w:uiPriority="9" w:qFormat="1"/>
+    <w:lsdException w:name="heading 9" w:uiPriority="9" w:qFormat="1"/>
+    <w:lsdException w:name="toc 1" w:uiPriority="39"/>
+    <w:lsdException w:name="toc 2" w:uiPriority="39"/>
+    <w:lsdException w:name="toc 3" w:uiPriority="39"/>
+    <w:lsdException w:name="toc 4" w:uiPriority="39"/>
+    <w:lsdException w:name="toc 5" w:uiPriority="39"/>
+    <w:lsdException w:name="toc 6" w:uiPriority="39"/>
+    <w:lsdException w:name="toc 7" w:uiPriority="39"/>
+    <w:lsdException w:name="toc 8" w:uiPriority="39"/>
+    <w:lsdException w:name="toc 9" w:uiPriority="39"/>
+    <w:lsdException w:name="caption" w:uiPriority="35" w:qFormat="1"/>
+    <w:lsdException w:name="Title" w:semiHidden="0" w:uiPriority="10" w:unhideWhenUsed="0" w:qFormat="1"/>
+    <w:lsdException w:name="Default Paragraph Font" w:uiPriority="1"/>
+    <w:lsdException w:name="Subtitle" w:semiHidden="0" w:uiPriority="11" w:unhideWhenUsed="0" w:qFormat="1"/>
+    <w:lsdException w:name="Strong" w:semiHidden="0" w:uiPriority="22" w:unhideWhenUsed="0" w:qFormat="1"/>
+    <w:lsdException w:name="Emphasis" w:semiHidden="0" w:uiPriority="20" w:unhideWhenUsed="0" w:qFormat="1"/>
+    <w:lsdException w:name="Table Grid" w:semiHidden="0" w:uiPriority="39" w:unhideWhenUsed="0"/>
+    <w:lsdException w:name="Placeholder Text" w:unhideWhenUsed="0"/>
+    <w:lsdException w:name="No Spacing" w:semiHidden="0" w:uiPriority="1" w:unhideWhenUsed="0" w:qFormat="1"/>
+    <w:lsdException w:name="Light Shading" w:semiHidden="0" w:uiPriority="60" w:unhideWhenUsed="0"/>
+    <w:lsdException w:name="Light List" w:semiHidden="0" w:uiPriority="61" w:unhideWhenUsed="0"/>
+    <w:lsdException w:name="Light Grid" w:semiHidden="0" w:uiPriority="62" w:unhideWhenUsed="0"/>
+    <w:lsdException w:name="Medium Shading 1" w:semiHidden="0" w:uiPriority="63" w:unhideWhenUsed="0"/>
+    <w:lsdException w:name="Medium Shading 2" w:semiHidden="0" w:uiPriority="64" w:unhideWhenUsed="0"/>
+    <w:lsdException w:name="Medium List 1" w:semiHidden="0" w:uiPriority="65" w:unhideWhenUsed="0"/>
+    <w:lsdException w:name="Medium List 2" w:semiHidden="0" w:uiPriority="66" w:unhideWhenUsed="0"/>
+    <w:lsdException w:name="Medium Grid 1" w:semiHidden="0" w:uiPriority="67" w:unhideWhenUsed="0"/>
+    <w:lsdException w:name="Medium Grid 2" w:semiHidden="0" w:uiPriority="68" w:unhideWhenUsed="0"/>
+    <w:lsdException w:name="Medium Grid 3" w:semiHidden="0" w:uiPriority="69" w:unhideWhenUsed="0"/>
+    <w:lsdException w:name="Dark List" w:semiHidden="0" w:uiPriority="70" w:unhideWhenUsed="0"/>
+    <w:lsdException w:name="Colorful Shading" w:semiHidden="0" w:uiPriority="71" w:unhideWhenUsed="0"/>
+    <w:lsdException w:name="Colorful List" w:semiHidden="0" w:uiPriority="72" w:unhideWhenUsed="0"/>
+    <w:lsdException w:name="Colorful Grid" w:semiHidden="0" w:uiPriority="73" w:unhideWhenUsed="0"/>
+    <w:lsdException w:name="Light Shading Accent 1" w:semiHidden="0" w:uiPriority="60" w:unhideWhenUsed="0"/>
+    <w:lsdException w:name="Light List Accent 1" w:semiHidden="0" w:uiPriority="61" w:unhideWhenUsed="0"/>
+    <w:lsdException w:name="Light Grid Accent 1" w:semiHidden="0" w:uiPriority="62" w:unhideWhenUsed="0"/>
+    <w:lsdException w:name="Medium Shading 1 Accent 1" w:semiHidden="0" w:uiPriority="63" w:unhideWhenUsed="0"/>
+    <w:lsdException w:name="Medium Shading 2 Accent 1" w:semiHidden="0" w:uiPriority="64" w:unhideWhenUsed="0"/>
+    <w:lsdException w:name="Medium List 1 Accent 1" w:semiHidden="0" w:uiPriority="65" w:unhideWhenUsed="0"/>
+    <w:lsdException w:name="Revision" w:unhideWhenUsed="0"/>
+    <w:lsdException w:name="List Paragraph" w:semiHidden="0" w:uiPriority="34" w:unhideWhenUsed="0" w:qFormat="1"/>
+    <w:lsdException w:name="Quote" w:semiHidden="0" w:uiPriority="29" w:unhideWhenUsed="0" w:qFormat="1"/>
+    <w:lsdException w:name="Intense Quote" w:semiHidden="0" w:uiPriority="30" w:unhideWhenUsed="0" w:qFormat="1"/>
+    <w:lsdException w:name="Medium List 2 Accent 1" w:semiHidden="0" w:uiPriority="66" w:unhideWhenUsed="0"/>
+    <w:lsdException w:name="Medium Grid 1 Accent 1" w:semiHidden="0" w:uiPriority="67" w:unhideWhenUsed="0"/>
+    <w:lsdException w:name="Medium Grid 2 Accent 1" w:semiHidden="0" w:uiPriority="68" w:unhideWhenUsed="0"/>
+    <w:lsdException w:name="Medium Grid 3 Accent 1" w:semiHidden="0" w:uiPriority="69" w:unhideWhenUsed="0"/>
+    <w:lsdException w:name="Dark List Accent 1" w:semiHidden="0" w:uiPriority="70" w:unhideWhenUsed="0"/>
+    <w:lsdException w:name="Colorful Shading Accent 1" w:semiHidden="0" w:uiPriority="71" w:unhideWhenUsed="0"/>
+    <w:lsdException w:name="Colorful List Accent 1" w:semiHidden="0" w:uiPriority="72" w:unhideWhenUsed="0"/>
+    <w:lsdException w:name="Colorful Grid Accent 1" w:semiHidden="0" w:uiPriority="73" w:unhideWhenUsed="0"/>
+    <w:lsdException w:name="Light Shading Accent 2" w:semiHidden="0" w:uiPriority="60" w:unhideWhenUsed="0"/>
+    <w:lsdException w:name="Light List Accent 2" w:semiHidden="0" w:uiPriority="61" w:unhideWhenUsed="0"/>
+    <w:lsdException w:name="Light Grid Accent 2" w:semiHidden="0" w:uiPriority="62" w:unhideWhenUsed="0"/>
+    <w:lsdException w:name="Medium Shading 1 Accent 2" w:semiHidden="0" w:uiPriority="63" w:unhideWhenUsed="0"/>
+    <w:lsdException w:name="Medium Shading 2 Accent 2" w:semiHidden="0" w:uiPriority="64" w:unhideWhenUsed="0"/>
+    <w:lsdException w:name="Medium List 1 Accent 2" w:semiHidden="0" w:uiPriority="65" w:unhideWhenUsed="0"/>
+    <w:lsdException w:name="Medium List 2 Accent 2" w:semiHidden="0" w:uiPriority="66" w:unhideWhenUsed="0"/>
+    <w:lsdException w:name="Medium Grid 1 Accent 2" w:semiHidden="0" w:uiPriority="67" w:unhideWhenUsed="0"/>
+    <w:lsdException w:name="Medium Grid 2 Accent 2" w:semiHidden="0" w:uiPriority="68" w:unhideWhenUsed="0"/>
+    <w:lsdException w:name="Medium Grid 3 Accent 2" w:semiHidden="0" w:uiPriority="69" w:unhideWhenUsed="0"/>
+    <w:lsdException w:name="Dark List Accent 2" w:semiHidden="0" w:uiPriority="70" w:unhideWhenUsed="0"/>
+    <w:lsdException w:name="Colorful Shading Accent 2" w:semiHidden="0" w:uiPriority="71" w:unhideWhenUsed="0"/>
+    <w:lsdException w:name="Colorful List Accent 2" w:semiHidden="0" w:uiPriority="72" w:unhideWhenUsed="0"/>
+    <w:lsdException w:name="Colorful Grid Accent 2" w:semiHidden="0" w:uiPriority="73" w:unhideWhenUsed="0"/>
+    <w:lsdException w:name="Light Shading Accent 3" w:semiHidden="0" w:uiPriority="60" w:unhideWhenUsed="0"/>
+    <w:lsdException w:name="Light List Accent 3" w:semiHidden="0" w:uiPriority="61" w:unhideWhenUsed="0"/>
+    <w:lsdException w:name="Light Grid Accent 3" w:semiHidden="0" w:uiPriority="62" w:unhideWhenUsed="0"/>
+    <w:lsdException w:name="Medium Shading 1 Accent 3" w:semiHidden="0" w:uiPriority="63" w:unhideWhenUsed="0"/>
+    <w:lsdException w:name="Medium Shading 2 Accent 3" w:semiHidden="0" w:uiPriority="64" w:unhideWhenUsed="0"/>
+    <w:lsdException w:name="Medium List 1 Accent 3" w:semiHidden="0" w:uiPriority="65" w:unhideWhenUsed="0"/>
+    <w:lsdException w:name="Medium List 2 Accent 3" w:semiHidden="0" w:uiPriority="66" w:unhideWhenUsed="0"/>
+    <w:lsdException w:name="Medium Grid 1 Accent 3" w:semiHidden="0" w:uiPriority="67" w:unhideWhenUsed="0"/>
+    <w:lsdException w:name="Medium Grid 2 Accent 3" w:semiHidden="0" w:uiPriority="68" w:unhideWhenUsed="0"/>
+    <w:lsdException w:name="Medium Grid 3 Accent 3" w:semiHidden="0" w:uiPriority="69" w:unhideWhenUsed="0"/>
+    <w:lsdException w:name="Dark List Accent 3" w:semiHidden="0" w:uiPriority="70" w:unhideWhenUsed="0"/>
+    <w:lsdException w:name="Colorful Shading Accent 3" w:semiHidden="0" w:uiPriority="71" w:unhideWhenUsed="0"/>
+    <w:lsdException w:name="Colorful List Accent 3" w:semiHidden="0" w:uiPriority="72" w:unhideWhenUsed="0"/>
+    <w:lsdException w:name="Colorful Grid Accent 3" w:semiHidden="0" w:uiPriority="73" w:unhideWhenUsed="0"/>
+    <w:lsdException w:name="Light Shading Accent 4" w:semiHidden="0" w:uiPriority="60" w:unhideWhenUsed="0"/>
+    <w:lsdException w:name="Light List Accent 4" w:semiHidden="0" w:uiPriority="61" w:unhideWhenUsed="0"/>
+    <w:lsdException w:name="Light Grid Accent 4" w:semiHidden="0" w:uiPriority="62" w:unhideWhenUsed="0"/>
+    <w:lsdException w:name="Medium Shading 1 Accent 4" w:semiHidden="0" w:uiPriority="63" w:unhideWhenUsed="0"/>
+    <w:lsdException w:name="Medium Shading 2 Accent 4" w:semiHidden="0" w:uiPriority="64" w:unhideWhenUsed="0"/>
+    <w:lsdException w:name="Medium List 1 Accent 4" w:semiHidden="0" w:uiPriority="65" w:unhideWhenUsed="0"/>
+    <w:lsdException w:name="Medium List 2 Accent 4" w:semiHidden="0" w:uiPriority="66" w:unhideWhenUsed="0"/>
+    <w:lsdException w:name="Medium Grid 1 Accent 4" w:semiHidden="0" w:uiPriority="67" w:unhideWhenUsed="0"/>
+    <w:lsdException w:name="Medium Grid 2 Accent 4" w:semiHidden="0" w:uiPriority="68" w:unhideWhenUsed="0"/>
+    <w:lsdException w:name="Medium Grid 3 Accent 4" w:semiHidden="0" w:uiPriority="69" w:unhideWhenUsed="0"/>
+    <w:lsdException w:name="Dark List Accent 4" w:semiHidden="0" w:uiPriority="70" w:unhideWhenUsed="0"/>
+    <w:lsdException w:name="Colorful Shading Accent 4" w:semiHidden="0" w:uiPriority="71" w:unhideWhenUsed="0"/>
+    <w:lsdException w:name="Colorful List Accent 4" w:semiHidden="0" w:uiPriority="72" w:unhideWhenUsed="0"/>
+    <w:lsdException w:name="Colorful Grid Accent 4" w:semiHidden="0" w:uiPriority="73" w:unhideWhenUsed="0"/>
+    <w:lsdException w:name="Light Shading Accent 5" w:semiHidden="0" w:uiPriority="60" w:unhideWhenUsed="0"/>
+    <w:lsdException w:name="Light List Accent 5" w:semiHidden="0" w:uiPriority="61" w:unhideWhenUsed="0"/>
+    <w:lsdException w:name="Light Grid Accent 5" w:semiHidden="0" w:uiPriority="62" w:unhideWhenUsed="0"/>
+    <w:lsdException w:name="Medium Shading 1 Accent 5" w:semiHidden="0" w:uiPriority="63" w:unhideWhenUsed="0"/>
+    <w:lsdException w:name="Medium Shading 2 Accent 5" w:semiHidden="0" w:uiPriority="64" w:unhideWhenUsed="0"/>
+    <w:lsdException w:name="Medium List 1 Accent 5" w:semiHidden="0" w:uiPriority="65" w:unhideWhenUsed="0"/>
+    <w:lsdException w:name="Medium List 2 Accent 5" w:semiHidden="0" w:uiPriority="66" w:unhideWhenUsed="0"/>
+    <w:lsdException w:name="Medium Grid 1 Accent 5" w:semiHidden="0" w:uiPriority="67" w:unhideWhenUsed="0"/>
+    <w:lsdException w:name="Medium Grid 2 Accent 5" w:semiHidden="0" w:uiPriority="68" w:unhideWhenUsed="0"/>
+    <w:lsdException w:name="Medium Grid 3 Accent 5" w:semiHidden="0" w:uiPriority="69" w:unhideWhenUsed="0"/>
+    <w:lsdException w:name="Dark List Accent 5" w:semiHidden="0" w:uiPriority="70" w:unhideWhenUsed="0"/>
+    <w:lsdException w:name="Colorful Shading Accent 5" w:semiHidden="0" w:uiPriority="71" w:unhideWhenUsed="0"/>
+    <w:lsdException w:name="Colorful List Accent 5" w:semiHidden="0" w:uiPriority="72" w:unhideWhenUsed="0"/>
+    <w:lsdException w:name="Colorful Grid Accent 5" w:semiHidden="0" w:uiPriority="73" w:unhideWhenUsed="0"/>
+    <w:lsdException w:name="Light Shading Accent 6" w:semiHidden="0" w:uiPriority="60" w:unhideWhenUsed="0"/>
+    <w:lsdException w:name="Light List Accent 6" w:semiHidden="0" w:uiPriority="61" w:unhideWhenUsed="0"/>
+    <w:lsdException w:name="Light Grid Accent 6" w:semiHidden="0" w:uiPriority="62" w:unhideWhenUsed="0"/>
+    <w:lsdException w:name="Medium Shading 1 Accent 6" w:semiHidden="0" w:uiPriority="63" w:unhideWhenUsed="0"/>
+    <w:lsdException w:name="Medium Shading 2 Accent 6" w:semiHidden="0" w:uiPriority="64" w:unhideWhenUsed="0"/>
+    <w:lsdException w:name="Medium List 1 Accent 6" w:semiHidden="0" w:uiPriority="65" w:unhideWhenUsed="0"/>
+    <w:lsdException w:name="Medium List 2 Accent 6" w:semiHidden="0" w:uiPriority="66" w:unhideWhenUsed="0"/>
+    <w:lsdException w:name="Medium Grid 1 Accent 6" w:semiHidden="0" w:uiPriority="67" w:unhideWhenUsed="0"/>
+    <w:lsdException w:name="Medium Grid 2 Accent 6" w:semiHidden="0" w:uiPriority="68" w:unhideWhenUsed="0"/>
+    <w:lsdException w:name="Medium Grid 3 Accent 6" w:semiHidden="0" w:uiPriority="69" w:unhideWhenUsed="0"/>
+    <w:lsdException w:name="Dark List Accent 6" w:semiHidden="0" w:uiPriority="70" w:unhideWhenUsed="0"/>
+    <w:lsdException w:name="Colorful Shading Accent 6" w:semiHidden="0" w:uiPriority="71" w:unhideWhenUsed="0"/>
+    <w:lsdException w:name="Colorful List Accent 6" w:semiHidden="0" w:uiPriority="72" w:unhideWhenUsed="0"/>
+    <w:lsdException w:name="Colorful Grid Accent 6" w:semiHidden="0" w:uiPriority="73" w:unhideWhenUsed="0"/>
+    <w:lsdException w:name="Subtle Emphasis" w:semiHidden="0" w:uiPriority="19" w:unhideWhenUsed="0" w:qFormat="1"/>
+    <w:lsdException w:name="Intense Emphasis" w:semiHidden="0" w:uiPriority="21" w:unhideWhenUsed="0" w:qFormat="1"/>
+    <w:lsdException w:name="Subtle Reference" w:semiHidden="0" w:uiPriority="31" w:unhideWhenUsed="0" w:qFormat="1"/>
+    <w:lsdException w:name="Intense Reference" w:semiHidden="0" w:uiPriority="32" w:unhideWhenUsed="0" w:qFormat="1"/>
+    <w:lsdException w:name="Book Title" w:semiHidden="0" w:uiPriority="33" w:unhideWhenUsed="0" w:qFormat="1"/>
+    <w:lsdException w:name="Bibliography" w:uiPriority="37"/>
+    <w:lsdException w:name="TOC Heading" w:uiPriority="39" w:qFormat="1"/>
   </w:latentStyles>
   <w:style w:type="paragraph" w:default="1" w:styleId="Normal">
     <w:name w:val="Normal"/>
@@ -21838,6 +22184,7 @@
     <w:uiPriority w:val="99"/>
     <w:semiHidden/>
     <w:unhideWhenUsed/>
+    <w:qFormat/>
     <w:tblPr>
       <w:tblInd w:w="0" w:type="dxa"/>
       <w:tblCellMar>
@@ -22351,7 +22698,7 @@
   <a:extraClrSchemeLst/>
   <a:extLst>
     <a:ext uri="{05A4C25C-085E-4340-85A3-A5531E510DB2}">
-      <thm15:themeFamily xmlns:thm15="http://schemas.microsoft.com/office/thememl/2012/main" name="Office Theme" id="{62F939B6-93AF-4DB8-9C6B-D6C7DFDC589F}" vid="{4A3C46E8-61CC-4603-A589-7422A47A8E4A}"/>
+      <thm15:themeFamily xmlns:thm15="http://schemas.microsoft.com/office/thememl/2012/main" xmlns="" name="Office Theme" id="{62F939B6-93AF-4DB8-9C6B-D6C7DFDC589F}" vid="{4A3C46E8-61CC-4603-A589-7422A47A8E4A}"/>
     </a:ext>
   </a:extLst>
 </a:theme>
@@ -22362,7 +22709,7 @@
 </file>
 
 <file path=customXml/itemProps1.xml><?xml version="1.0" encoding="utf-8"?>
-<ds:datastoreItem xmlns:ds="http://schemas.openxmlformats.org/officeDocument/2006/customXml" ds:itemID="{FD648C12-8DFC-49F0-9208-04B643A3527F}">
+<ds:datastoreItem xmlns:ds="http://schemas.openxmlformats.org/officeDocument/2006/customXml" ds:itemID="{22743404-E8E6-4D34-B0AB-3A141E0EDC2D}">
   <ds:schemaRefs>
     <ds:schemaRef ds:uri="http://schemas.openxmlformats.org/officeDocument/2006/bibliography"/>
   </ds:schemaRefs>

</xml_diff>

<commit_message>
:page_facing_up: Rapport : Ajout de la partie planning de Bastien
- Ajout de la partie de Bastien avec les Gantt
- Quelques retouches dans le texte
</commit_message>
<xml_diff>
--- a/Soutenances/RapportProjet/Rapport_Projet_Minimobile.docx
+++ b/Soutenances/RapportProjet/Rapport_Projet_Minimobile.docx
@@ -4723,8 +4723,38 @@
     <w:p>
       <w:pPr>
         <w:pStyle w:val="Default"/>
-      </w:pPr>
-      <w:r>
+        <w:rPr>
+          <w:lang w:val="fr-FR"/>
+        </w:rPr>
+      </w:pPr>
+    </w:p>
+    <w:p>
+      <w:pPr>
+        <w:pStyle w:val="Default"/>
+        <w:rPr>
+          <w:lang w:val="fr-FR"/>
+        </w:rPr>
+      </w:pPr>
+    </w:p>
+    <w:p>
+      <w:pPr>
+        <w:pStyle w:val="Default"/>
+        <w:rPr>
+          <w:lang w:val="fr-FR"/>
+        </w:rPr>
+      </w:pPr>
+    </w:p>
+    <w:p>
+      <w:pPr>
+        <w:pStyle w:val="Default"/>
+        <w:rPr>
+          <w:lang w:val="fr-FR"/>
+        </w:rPr>
+      </w:pPr>
+    </w:p>
+    <w:p>
+      <w:pPr>
+        <w:pStyle w:val="Default"/>
         <w:rPr>
           <w:b/>
           <w:bCs/>
@@ -4733,6 +4763,17 @@
           <w:u w:val="single"/>
           <w:lang w:val="fr-FR"/>
         </w:rPr>
+      </w:pPr>
+      <w:r>
+        <w:rPr>
+          <w:b/>
+          <w:bCs/>
+          <w:sz w:val="26"/>
+          <w:szCs w:val="26"/>
+          <w:u w:val="single"/>
+          <w:lang w:val="fr-FR"/>
+        </w:rPr>
+        <w:lastRenderedPageBreak/>
         <w:t>Planning:</w:t>
       </w:r>
     </w:p>
@@ -4740,21 +4781,773 @@
       <w:pPr>
         <w:pStyle w:val="Default"/>
         <w:rPr>
-          <w:lang w:val="fr-FR"/>
-        </w:rPr>
-      </w:pPr>
-    </w:p>
-    <w:p>
-      <w:pPr>
-        <w:pStyle w:val="Default"/>
-        <w:rPr>
-          <w:lang w:val="fr-FR"/>
-        </w:rPr>
-      </w:pPr>
-      <w:r>
-        <w:rPr>
-          <w:lang w:val="fr-FR"/>
-        </w:rPr>
+          <w:b/>
+          <w:bCs/>
+          <w:sz w:val="26"/>
+          <w:szCs w:val="26"/>
+          <w:u w:val="single"/>
+          <w:lang w:val="fr-FR"/>
+        </w:rPr>
+      </w:pPr>
+    </w:p>
+    <w:p>
+      <w:pPr>
+        <w:pStyle w:val="Default"/>
+        <w:jc w:val="both"/>
+        <w:rPr>
+          <w:rFonts w:asciiTheme="minorHAnsi" w:hAnsiTheme="minorHAnsi"/>
+          <w:bCs/>
+          <w:szCs w:val="26"/>
+          <w:lang w:val="fr-FR"/>
+        </w:rPr>
+      </w:pPr>
+      <w:r>
+        <w:rPr>
+          <w:rFonts w:asciiTheme="minorHAnsi" w:hAnsiTheme="minorHAnsi"/>
+          <w:bCs/>
+          <w:szCs w:val="26"/>
+          <w:lang w:val="fr-FR"/>
+        </w:rPr>
+        <w:t>Ce projet s'est étendu sur deux périodes de deux mois et demi. Nous avons fait en sorte pour chacune de ces période de définir et de répartir équitablement les taches a réaliser en début de période pour que chacun puisse organiser son temps de travail.</w:t>
+      </w:r>
+    </w:p>
+    <w:p>
+      <w:pPr>
+        <w:pStyle w:val="Default"/>
+        <w:jc w:val="both"/>
+        <w:rPr>
+          <w:rFonts w:asciiTheme="minorHAnsi" w:hAnsiTheme="minorHAnsi"/>
+          <w:bCs/>
+          <w:szCs w:val="26"/>
+          <w:lang w:val="fr-FR"/>
+        </w:rPr>
+      </w:pPr>
+    </w:p>
+    <w:p>
+      <w:pPr>
+        <w:pStyle w:val="Default"/>
+        <w:jc w:val="both"/>
+        <w:rPr>
+          <w:rFonts w:asciiTheme="minorHAnsi" w:hAnsiTheme="minorHAnsi"/>
+          <w:bCs/>
+          <w:szCs w:val="26"/>
+          <w:lang w:val="fr-FR"/>
+        </w:rPr>
+      </w:pPr>
+      <w:r>
+        <w:rPr>
+          <w:rFonts w:asciiTheme="minorHAnsi" w:hAnsiTheme="minorHAnsi"/>
+          <w:bCs/>
+          <w:szCs w:val="26"/>
+          <w:lang w:val="fr-FR"/>
+        </w:rPr>
+        <w:t>Pour la première période, un partie des taches à été réalisé par l'ensemble du groupe, notamment la formation a Unity, le début de la modélisation objet du projet et la création d'une partie des éléments du jeu (flèches, obstacles...). D'autres tache ont été confié spécifiquement aux membre de l'équipe.</w:t>
+      </w:r>
+    </w:p>
+    <w:p>
+      <w:pPr>
+        <w:pStyle w:val="Default"/>
+        <w:jc w:val="both"/>
+        <w:rPr>
+          <w:rFonts w:asciiTheme="minorHAnsi" w:hAnsiTheme="minorHAnsi"/>
+          <w:bCs/>
+          <w:szCs w:val="26"/>
+          <w:lang w:val="fr-FR"/>
+        </w:rPr>
+      </w:pPr>
+    </w:p>
+    <w:p>
+      <w:pPr>
+        <w:pStyle w:val="Default"/>
+        <w:numPr>
+          <w:ilvl w:val="0"/>
+          <w:numId w:val="24"/>
+        </w:numPr>
+        <w:jc w:val="both"/>
+        <w:rPr>
+          <w:rFonts w:asciiTheme="minorHAnsi" w:hAnsiTheme="minorHAnsi"/>
+          <w:bCs/>
+          <w:szCs w:val="26"/>
+          <w:lang w:val="fr-FR"/>
+        </w:rPr>
+      </w:pPr>
+      <w:r>
+        <w:rPr>
+          <w:rFonts w:asciiTheme="minorHAnsi" w:hAnsiTheme="minorHAnsi"/>
+          <w:bCs/>
+          <w:szCs w:val="26"/>
+          <w:lang w:val="fr-FR"/>
+        </w:rPr>
+        <w:t>Cédric s'est vu attribuer la création de l'entité "Joueur" dans le jeu, d'un éditeur de niveau, ainsi que de la retranscription des niveaux du jeu original.</w:t>
+      </w:r>
+    </w:p>
+    <w:p>
+      <w:pPr>
+        <w:pStyle w:val="Default"/>
+        <w:numPr>
+          <w:ilvl w:val="0"/>
+          <w:numId w:val="24"/>
+        </w:numPr>
+        <w:jc w:val="both"/>
+        <w:rPr>
+          <w:rFonts w:asciiTheme="minorHAnsi" w:hAnsiTheme="minorHAnsi"/>
+          <w:bCs/>
+          <w:szCs w:val="26"/>
+          <w:lang w:val="fr-FR"/>
+        </w:rPr>
+      </w:pPr>
+      <w:r>
+        <w:rPr>
+          <w:rFonts w:asciiTheme="minorHAnsi" w:hAnsiTheme="minorHAnsi"/>
+          <w:bCs/>
+          <w:szCs w:val="26"/>
+          <w:lang w:val="fr-FR"/>
+        </w:rPr>
+        <w:t>Maxime a eu pour objectif de se former dans le but de créer un système de sauvegarde.</w:t>
+      </w:r>
+    </w:p>
+    <w:p>
+      <w:pPr>
+        <w:pStyle w:val="Default"/>
+        <w:numPr>
+          <w:ilvl w:val="0"/>
+          <w:numId w:val="24"/>
+        </w:numPr>
+        <w:jc w:val="both"/>
+        <w:rPr>
+          <w:rFonts w:asciiTheme="minorHAnsi" w:hAnsiTheme="minorHAnsi"/>
+          <w:bCs/>
+          <w:szCs w:val="26"/>
+          <w:lang w:val="fr-FR"/>
+        </w:rPr>
+      </w:pPr>
+      <w:r>
+        <w:rPr>
+          <w:rFonts w:asciiTheme="minorHAnsi" w:hAnsiTheme="minorHAnsi"/>
+          <w:bCs/>
+          <w:szCs w:val="26"/>
+          <w:lang w:val="fr-FR"/>
+        </w:rPr>
+        <w:t>Bastien s'est vu confier la gestion de la résolution des niveaux, et donc l'implémentation des cases de départ et d'arrivée, ainsi que des objectifs récupérables.</w:t>
+      </w:r>
+    </w:p>
+    <w:p>
+      <w:pPr>
+        <w:pStyle w:val="Default"/>
+        <w:numPr>
+          <w:ilvl w:val="0"/>
+          <w:numId w:val="24"/>
+        </w:numPr>
+        <w:jc w:val="both"/>
+        <w:rPr>
+          <w:rFonts w:asciiTheme="minorHAnsi" w:hAnsiTheme="minorHAnsi"/>
+          <w:bCs/>
+          <w:szCs w:val="26"/>
+          <w:lang w:val="fr-FR"/>
+        </w:rPr>
+      </w:pPr>
+      <w:r>
+        <w:rPr>
+          <w:rFonts w:asciiTheme="minorHAnsi" w:hAnsiTheme="minorHAnsi"/>
+          <w:bCs/>
+          <w:szCs w:val="26"/>
+          <w:lang w:val="fr-FR"/>
+        </w:rPr>
+        <w:t>Laurent a eu pour responsabilité de créer un système audio, ainsi que de gérer l'internationalisation de notre application pour qu'elle soit accéssible dans plusieur langues.</w:t>
+      </w:r>
+    </w:p>
+    <w:p>
+      <w:pPr>
+        <w:pStyle w:val="Default"/>
+        <w:numPr>
+          <w:ilvl w:val="0"/>
+          <w:numId w:val="24"/>
+        </w:numPr>
+        <w:jc w:val="both"/>
+        <w:rPr>
+          <w:rFonts w:asciiTheme="minorHAnsi" w:hAnsiTheme="minorHAnsi"/>
+          <w:bCs/>
+          <w:szCs w:val="26"/>
+          <w:lang w:val="fr-FR"/>
+        </w:rPr>
+      </w:pPr>
+      <w:r>
+        <w:rPr>
+          <w:rFonts w:asciiTheme="minorHAnsi" w:hAnsiTheme="minorHAnsi"/>
+          <w:bCs/>
+          <w:szCs w:val="26"/>
+          <w:lang w:val="fr-FR"/>
+        </w:rPr>
+        <w:t>Nahwal devait se charger de la création des textures et autres graphismes pour le jeu, ainsi que du menu de jeu.</w:t>
+      </w:r>
+    </w:p>
+    <w:p>
+      <w:pPr>
+        <w:pStyle w:val="Default"/>
+        <w:jc w:val="both"/>
+        <w:rPr>
+          <w:rFonts w:asciiTheme="minorHAnsi" w:hAnsiTheme="minorHAnsi"/>
+          <w:bCs/>
+          <w:szCs w:val="26"/>
+          <w:lang w:val="fr-FR"/>
+        </w:rPr>
+      </w:pPr>
+    </w:p>
+    <w:p>
+      <w:pPr>
+        <w:pStyle w:val="Default"/>
+        <w:jc w:val="both"/>
+        <w:rPr>
+          <w:rFonts w:asciiTheme="minorHAnsi" w:hAnsiTheme="minorHAnsi"/>
+          <w:bCs/>
+          <w:szCs w:val="26"/>
+          <w:lang w:val="fr-FR"/>
+        </w:rPr>
+      </w:pPr>
+    </w:p>
+    <w:p>
+      <w:pPr>
+        <w:pStyle w:val="Default"/>
+        <w:rPr>
+          <w:lang w:val="fr-FR"/>
+        </w:rPr>
+      </w:pPr>
+    </w:p>
+    <w:p>
+      <w:pPr>
+        <w:pStyle w:val="Default"/>
+        <w:rPr>
+          <w:lang w:val="fr-FR"/>
+        </w:rPr>
+      </w:pPr>
+      <w:r>
+        <w:rPr>
+          <w:noProof/>
+          <w:lang w:val="fr-FR" w:eastAsia="fr-FR" w:bidi="ar-SA"/>
+        </w:rPr>
+        <w:drawing>
+          <wp:anchor distT="0" distB="0" distL="114300" distR="114300" simplePos="0" relativeHeight="251766784" behindDoc="0" locked="0" layoutInCell="1" allowOverlap="1">
+            <wp:simplePos x="0" y="0"/>
+            <wp:positionH relativeFrom="margin">
+              <wp:align>center</wp:align>
+            </wp:positionH>
+            <wp:positionV relativeFrom="paragraph">
+              <wp:posOffset>93345</wp:posOffset>
+            </wp:positionV>
+            <wp:extent cx="7119620" cy="2247900"/>
+            <wp:effectExtent l="19050" t="0" r="5080" b="0"/>
+            <wp:wrapTopAndBottom/>
+            <wp:docPr id="5" name="Image 1" descr="C:\Users\Cedric\Desktop\Bastien\P2PrevTaches.png"/>
+            <wp:cNvGraphicFramePr>
+              <a:graphicFrameLocks xmlns:a="http://schemas.openxmlformats.org/drawingml/2006/main" noChangeAspect="1"/>
+            </wp:cNvGraphicFramePr>
+            <a:graphic xmlns:a="http://schemas.openxmlformats.org/drawingml/2006/main">
+              <a:graphicData uri="http://schemas.openxmlformats.org/drawingml/2006/picture">
+                <pic:pic xmlns:pic="http://schemas.openxmlformats.org/drawingml/2006/picture">
+                  <pic:nvPicPr>
+                    <pic:cNvPr id="0" name="Picture 1" descr="C:\Users\Cedric\Desktop\Bastien\P2PrevTaches.png"/>
+                    <pic:cNvPicPr>
+                      <a:picLocks noChangeAspect="1" noChangeArrowheads="1"/>
+                    </pic:cNvPicPr>
+                  </pic:nvPicPr>
+                  <pic:blipFill>
+                    <a:blip r:embed="rId12" cstate="print"/>
+                    <a:srcRect/>
+                    <a:stretch>
+                      <a:fillRect/>
+                    </a:stretch>
+                  </pic:blipFill>
+                  <pic:spPr bwMode="auto">
+                    <a:xfrm>
+                      <a:off x="0" y="0"/>
+                      <a:ext cx="7119620" cy="2247900"/>
+                    </a:xfrm>
+                    <a:prstGeom prst="rect">
+                      <a:avLst/>
+                    </a:prstGeom>
+                    <a:noFill/>
+                    <a:ln w="9525">
+                      <a:noFill/>
+                      <a:miter lim="800000"/>
+                      <a:headEnd/>
+                      <a:tailEnd/>
+                    </a:ln>
+                  </pic:spPr>
+                </pic:pic>
+              </a:graphicData>
+            </a:graphic>
+          </wp:anchor>
+        </w:drawing>
+      </w:r>
+      <w:r>
+        <w:rPr>
+          <w:noProof/>
+          <w:lang w:val="fr-FR" w:eastAsia="fr-FR" w:bidi="ar-SA"/>
+        </w:rPr>
+        <w:pict>
+          <v:shape id="_x0000_s1124" type="#_x0000_t202" style="position:absolute;margin-left:61pt;margin-top:218.85pt;width:331.5pt;height:20.25pt;z-index:251767808;mso-position-horizontal-relative:margin;mso-position-vertical-relative:text" filled="f" stroked="f">
+            <v:textbox>
+              <w:txbxContent>
+                <w:p>
+                  <w:pPr>
+                    <w:jc w:val="center"/>
+                    <w:rPr>
+                      <w:rFonts w:asciiTheme="minorHAnsi" w:hAnsiTheme="minorHAnsi"/>
+                      <w:sz w:val="22"/>
+                    </w:rPr>
+                  </w:pPr>
+                  <w:r>
+                    <w:rPr>
+                      <w:rFonts w:asciiTheme="minorHAnsi" w:hAnsiTheme="minorHAnsi"/>
+                      <w:sz w:val="22"/>
+                    </w:rPr>
+                    <w:t>Fig. n° : TITRE</w:t>
+                  </w:r>
+                </w:p>
+              </w:txbxContent>
+            </v:textbox>
+            <w10:wrap anchorx="margin"/>
+          </v:shape>
+        </w:pict>
+      </w:r>
+    </w:p>
+    <w:p>
+      <w:pPr>
+        <w:pStyle w:val="Default"/>
+        <w:rPr>
+          <w:lang w:val="fr-FR"/>
+        </w:rPr>
+      </w:pPr>
+    </w:p>
+    <w:p>
+      <w:pPr>
+        <w:pStyle w:val="Default"/>
+        <w:rPr>
+          <w:lang w:val="fr-FR"/>
+        </w:rPr>
+      </w:pPr>
+    </w:p>
+    <w:p>
+      <w:pPr>
+        <w:pStyle w:val="Default"/>
+        <w:rPr>
+          <w:lang w:val="fr-FR"/>
+        </w:rPr>
+      </w:pPr>
+    </w:p>
+    <w:p>
+      <w:pPr>
+        <w:pStyle w:val="Default"/>
+        <w:rPr>
+          <w:lang w:val="fr-FR"/>
+        </w:rPr>
+      </w:pPr>
+    </w:p>
+    <w:p>
+      <w:pPr>
+        <w:pStyle w:val="Default"/>
+        <w:rPr>
+          <w:lang w:val="fr-FR"/>
+        </w:rPr>
+      </w:pPr>
+    </w:p>
+    <w:p>
+      <w:pPr>
+        <w:pStyle w:val="Default"/>
+        <w:rPr>
+          <w:lang w:val="fr-FR"/>
+        </w:rPr>
+      </w:pPr>
+    </w:p>
+    <w:p>
+      <w:pPr>
+        <w:pStyle w:val="Default"/>
+        <w:rPr>
+          <w:lang w:val="fr-FR"/>
+        </w:rPr>
+      </w:pPr>
+      <w:r>
+        <w:rPr>
+          <w:lang w:val="fr-FR"/>
+        </w:rPr>
+        <w:t>LES DIAGRAMMES SONT DISPONIBLE AGRANDI EN ANNEXE</w:t>
+      </w:r>
+    </w:p>
+    <w:p>
+      <w:pPr>
+        <w:pStyle w:val="Default"/>
+        <w:rPr>
+          <w:lang w:val="fr-FR"/>
+        </w:rPr>
+      </w:pPr>
+    </w:p>
+    <w:p>
+      <w:pPr>
+        <w:pStyle w:val="Default"/>
+        <w:rPr>
+          <w:lang w:val="fr-FR"/>
+        </w:rPr>
+      </w:pPr>
+      <w:r>
+        <w:rPr>
+          <w:noProof/>
+          <w:lang w:val="fr-FR" w:eastAsia="fr-FR" w:bidi="ar-SA"/>
+        </w:rPr>
+        <w:lastRenderedPageBreak/>
+        <w:drawing>
+          <wp:anchor distT="0" distB="0" distL="114300" distR="114300" simplePos="0" relativeHeight="251768832" behindDoc="0" locked="0" layoutInCell="1" allowOverlap="1">
+            <wp:simplePos x="0" y="0"/>
+            <wp:positionH relativeFrom="column">
+              <wp:posOffset>-538480</wp:posOffset>
+            </wp:positionH>
+            <wp:positionV relativeFrom="paragraph">
+              <wp:posOffset>-224790</wp:posOffset>
+            </wp:positionV>
+            <wp:extent cx="6838950" cy="3762375"/>
+            <wp:effectExtent l="19050" t="0" r="0" b="0"/>
+            <wp:wrapTopAndBottom/>
+            <wp:docPr id="14" name="Image 2" descr="C:\Users\Cedric\Desktop\Bastien\P2PrevRes.png"/>
+            <wp:cNvGraphicFramePr>
+              <a:graphicFrameLocks xmlns:a="http://schemas.openxmlformats.org/drawingml/2006/main" noChangeAspect="1"/>
+            </wp:cNvGraphicFramePr>
+            <a:graphic xmlns:a="http://schemas.openxmlformats.org/drawingml/2006/main">
+              <a:graphicData uri="http://schemas.openxmlformats.org/drawingml/2006/picture">
+                <pic:pic xmlns:pic="http://schemas.openxmlformats.org/drawingml/2006/picture">
+                  <pic:nvPicPr>
+                    <pic:cNvPr id="0" name="Picture 2" descr="C:\Users\Cedric\Desktop\Bastien\P2PrevRes.png"/>
+                    <pic:cNvPicPr>
+                      <a:picLocks noChangeAspect="1" noChangeArrowheads="1"/>
+                    </pic:cNvPicPr>
+                  </pic:nvPicPr>
+                  <pic:blipFill>
+                    <a:blip r:embed="rId13" cstate="print"/>
+                    <a:srcRect/>
+                    <a:stretch>
+                      <a:fillRect/>
+                    </a:stretch>
+                  </pic:blipFill>
+                  <pic:spPr bwMode="auto">
+                    <a:xfrm>
+                      <a:off x="0" y="0"/>
+                      <a:ext cx="6838950" cy="3762375"/>
+                    </a:xfrm>
+                    <a:prstGeom prst="rect">
+                      <a:avLst/>
+                    </a:prstGeom>
+                    <a:noFill/>
+                    <a:ln w="9525">
+                      <a:noFill/>
+                      <a:miter lim="800000"/>
+                      <a:headEnd/>
+                      <a:tailEnd/>
+                    </a:ln>
+                  </pic:spPr>
+                </pic:pic>
+              </a:graphicData>
+            </a:graphic>
+          </wp:anchor>
+        </w:drawing>
+      </w:r>
+    </w:p>
+    <w:p>
+      <w:pPr>
+        <w:pStyle w:val="Default"/>
+        <w:rPr>
+          <w:lang w:val="fr-FR"/>
+        </w:rPr>
+      </w:pPr>
+      <w:r>
+        <w:rPr>
+          <w:noProof/>
+          <w:lang w:val="fr-FR" w:eastAsia="fr-FR" w:bidi="ar-SA"/>
+        </w:rPr>
+        <w:pict>
+          <v:shape id="_x0000_s1125" type="#_x0000_t202" style="position:absolute;margin-left:79.75pt;margin-top:6.5pt;width:331.5pt;height:20.25pt;z-index:251769856;mso-position-horizontal-relative:margin" filled="f" stroked="f">
+            <v:textbox>
+              <w:txbxContent>
+                <w:p>
+                  <w:pPr>
+                    <w:jc w:val="center"/>
+                    <w:rPr>
+                      <w:rFonts w:asciiTheme="minorHAnsi" w:hAnsiTheme="minorHAnsi"/>
+                      <w:sz w:val="22"/>
+                    </w:rPr>
+                  </w:pPr>
+                  <w:r>
+                    <w:rPr>
+                      <w:rFonts w:asciiTheme="minorHAnsi" w:hAnsiTheme="minorHAnsi"/>
+                      <w:sz w:val="22"/>
+                    </w:rPr>
+                    <w:t>Fig. n° : TITRE</w:t>
+                  </w:r>
+                </w:p>
+              </w:txbxContent>
+            </v:textbox>
+            <w10:wrap anchorx="margin"/>
+          </v:shape>
+        </w:pict>
+      </w:r>
+    </w:p>
+    <w:p>
+      <w:pPr>
+        <w:pStyle w:val="Default"/>
+        <w:rPr>
+          <w:lang w:val="fr-FR"/>
+        </w:rPr>
+      </w:pPr>
+    </w:p>
+    <w:p>
+      <w:pPr>
+        <w:pStyle w:val="Default"/>
+        <w:rPr>
+          <w:lang w:val="fr-FR"/>
+        </w:rPr>
+      </w:pPr>
+    </w:p>
+    <w:p>
+      <w:pPr>
+        <w:pStyle w:val="Default"/>
+        <w:rPr>
+          <w:lang w:val="fr-FR"/>
+        </w:rPr>
+      </w:pPr>
+    </w:p>
+    <w:p>
+      <w:pPr>
+        <w:pStyle w:val="Default"/>
+        <w:jc w:val="both"/>
+        <w:rPr>
+          <w:rFonts w:asciiTheme="minorHAnsi" w:hAnsiTheme="minorHAnsi"/>
+          <w:lang w:val="fr-FR"/>
+        </w:rPr>
+      </w:pPr>
+      <w:r>
+        <w:rPr>
+          <w:rFonts w:asciiTheme="minorHAnsi" w:hAnsiTheme="minorHAnsi"/>
+          <w:lang w:val="fr-FR"/>
+        </w:rPr>
+        <w:t>Au terme de cette période, nous avons pu constater deux écarts majeurs par rapport à notre prévisionnel:</w:t>
+      </w:r>
+    </w:p>
+    <w:p>
+      <w:pPr>
+        <w:pStyle w:val="Default"/>
+        <w:numPr>
+          <w:ilvl w:val="0"/>
+          <w:numId w:val="25"/>
+        </w:numPr>
+        <w:jc w:val="both"/>
+        <w:rPr>
+          <w:rFonts w:asciiTheme="minorHAnsi" w:hAnsiTheme="minorHAnsi"/>
+          <w:lang w:val="fr-FR"/>
+        </w:rPr>
+      </w:pPr>
+      <w:r>
+        <w:rPr>
+          <w:rFonts w:asciiTheme="minorHAnsi" w:hAnsiTheme="minorHAnsi"/>
+          <w:lang w:val="fr-FR"/>
+        </w:rPr>
+        <w:t>Le système de sauvegarde avait pris du retard, suite à des problèmes techniques ainsi qu'à des problèmes de santé de Maxime.</w:t>
+      </w:r>
+    </w:p>
+    <w:p>
+      <w:pPr>
+        <w:pStyle w:val="Default"/>
+        <w:numPr>
+          <w:ilvl w:val="0"/>
+          <w:numId w:val="25"/>
+        </w:numPr>
+        <w:jc w:val="both"/>
+        <w:rPr>
+          <w:rFonts w:asciiTheme="minorHAnsi" w:hAnsiTheme="minorHAnsi"/>
+          <w:lang w:val="fr-FR"/>
+        </w:rPr>
+      </w:pPr>
+      <w:r>
+        <w:rPr>
+          <w:rFonts w:asciiTheme="minorHAnsi" w:hAnsiTheme="minorHAnsi"/>
+          <w:lang w:val="fr-FR"/>
+        </w:rPr>
+        <w:t>Le système audio, qui bien que presque fini, était inachevé à cause d'un bug que nous n'avions pas eu le temps de corriger</w:t>
+      </w:r>
+    </w:p>
+    <w:p>
+      <w:pPr>
+        <w:pStyle w:val="Default"/>
+        <w:rPr>
+          <w:lang w:val="fr-FR"/>
+        </w:rPr>
+      </w:pPr>
+    </w:p>
+    <w:p>
+      <w:pPr>
+        <w:pStyle w:val="Default"/>
+        <w:rPr>
+          <w:lang w:val="fr-FR"/>
+        </w:rPr>
+      </w:pPr>
+      <w:r>
+        <w:rPr>
+          <w:lang w:val="fr-FR"/>
+        </w:rPr>
+        <w:t>[P2ReelTaches.png]</w:t>
+      </w:r>
+    </w:p>
+    <w:p>
+      <w:pPr>
+        <w:pStyle w:val="Default"/>
+        <w:rPr>
+          <w:lang w:val="fr-FR"/>
+        </w:rPr>
+      </w:pPr>
+      <w:r>
+        <w:rPr>
+          <w:lang w:val="fr-FR"/>
+        </w:rPr>
+        <w:t>[P2ReelRes.png]</w:t>
+      </w:r>
+    </w:p>
+    <w:p>
+      <w:pPr>
+        <w:pStyle w:val="Default"/>
+        <w:rPr>
+          <w:lang w:val="fr-FR"/>
+        </w:rPr>
+      </w:pPr>
+    </w:p>
+    <w:p>
+      <w:pPr>
+        <w:pStyle w:val="Default"/>
+        <w:jc w:val="both"/>
+        <w:rPr>
+          <w:rFonts w:asciiTheme="minorHAnsi" w:hAnsiTheme="minorHAnsi"/>
+          <w:lang w:val="fr-FR"/>
+        </w:rPr>
+      </w:pPr>
+      <w:r>
+        <w:rPr>
+          <w:rFonts w:asciiTheme="minorHAnsi" w:hAnsiTheme="minorHAnsi"/>
+          <w:lang w:val="fr-FR"/>
+        </w:rPr>
+        <w:t xml:space="preserve">Sur la seconde période, nous avons procédé de la </w:t>
+      </w:r>
+      <w:r>
+        <w:rPr>
+          <w:rFonts w:asciiTheme="minorHAnsi" w:hAnsiTheme="minorHAnsi"/>
+          <w:lang w:val="fr-FR"/>
+        </w:rPr>
+        <w:t>même</w:t>
+      </w:r>
+      <w:r>
+        <w:rPr>
+          <w:rFonts w:asciiTheme="minorHAnsi" w:hAnsiTheme="minorHAnsi"/>
+          <w:lang w:val="fr-FR"/>
+        </w:rPr>
+        <w:t xml:space="preserve"> façon. Les taches qui avait pris du r</w:t>
+      </w:r>
+      <w:r>
+        <w:rPr>
+          <w:rFonts w:asciiTheme="minorHAnsi" w:hAnsiTheme="minorHAnsi"/>
+          <w:lang w:val="fr-FR"/>
+        </w:rPr>
+        <w:t xml:space="preserve">etard ont du être terminées. De nouvelles tache ont été assignées, comprenant la création d'éléments de jeu supplémentaire, la conception d'un générateur de niveau, la mise au point d'un mode arcade se basant sur ce générateur et l'ajout du module de publicité Admob. </w:t>
+      </w:r>
+    </w:p>
+    <w:p>
+      <w:pPr>
+        <w:pStyle w:val="Default"/>
+        <w:rPr>
+          <w:lang w:val="fr-FR"/>
+        </w:rPr>
+      </w:pPr>
+    </w:p>
+    <w:p>
+      <w:pPr>
+        <w:pStyle w:val="Default"/>
+        <w:rPr>
+          <w:lang w:val="fr-FR"/>
+        </w:rPr>
+      </w:pPr>
+      <w:r>
+        <w:rPr>
+          <w:lang w:val="fr-FR"/>
+        </w:rPr>
+        <w:t>[P3PrevTaches.png]</w:t>
+      </w:r>
+    </w:p>
+    <w:p>
+      <w:pPr>
+        <w:pStyle w:val="Default"/>
+        <w:rPr>
+          <w:lang w:val="fr-FR"/>
+        </w:rPr>
+      </w:pPr>
+    </w:p>
+    <w:p>
+      <w:pPr>
+        <w:pStyle w:val="Default"/>
+        <w:jc w:val="both"/>
+        <w:rPr>
+          <w:rFonts w:asciiTheme="minorHAnsi" w:hAnsiTheme="minorHAnsi"/>
+          <w:lang w:val="fr-FR"/>
+        </w:rPr>
+      </w:pPr>
+      <w:r>
+        <w:rPr>
+          <w:rFonts w:asciiTheme="minorHAnsi" w:hAnsiTheme="minorHAnsi"/>
+          <w:lang w:val="fr-FR"/>
+        </w:rPr>
+        <w:t>Au final, ces tâches ont toutes pu être réalisées. Cependant, du retard a été pris sur le menu de jeu, qui a été achevé plus tard que prévu</w:t>
+      </w:r>
+      <w:r>
+        <w:rPr>
+          <w:rFonts w:asciiTheme="minorHAnsi" w:hAnsiTheme="minorHAnsi"/>
+          <w:lang w:val="fr-FR"/>
+        </w:rPr>
+        <w:t xml:space="preserve">. </w:t>
+      </w:r>
+      <w:r>
+        <w:rPr>
+          <w:rFonts w:asciiTheme="minorHAnsi" w:hAnsiTheme="minorHAnsi"/>
+          <w:lang w:val="fr-FR"/>
+        </w:rPr>
+        <w:t>La première implémentation du menu fonctionnait, mais elle était basée sur une mauvaise conception. Nous avons donc décidé de recommencer ce menu afin que son implémentation soit plus propre au niveau conceptuel.</w:t>
+      </w:r>
+    </w:p>
+    <w:p>
+      <w:pPr>
+        <w:pStyle w:val="Default"/>
+        <w:rPr>
+          <w:lang w:val="fr-FR"/>
+        </w:rPr>
+      </w:pPr>
+    </w:p>
+    <w:p>
+      <w:pPr>
+        <w:pStyle w:val="Default"/>
+        <w:rPr>
+          <w:lang w:val="fr-FR"/>
+        </w:rPr>
+      </w:pPr>
+      <w:r>
+        <w:rPr>
+          <w:lang w:val="fr-FR"/>
+        </w:rPr>
+        <w:t>[P3ReelTaches.png]</w:t>
+      </w:r>
+    </w:p>
+    <w:p>
+      <w:pPr>
+        <w:pStyle w:val="Default"/>
+        <w:rPr>
+          <w:lang w:val="fr-FR"/>
+        </w:rPr>
+      </w:pPr>
+      <w:r>
+        <w:rPr>
+          <w:lang w:val="fr-FR"/>
+        </w:rPr>
+        <w:lastRenderedPageBreak/>
         <w:tab/>
       </w:r>
     </w:p>
@@ -5658,10 +6451,10 @@
                     </pic:cNvPicPr>
                   </pic:nvPicPr>
                   <pic:blipFill>
-                    <a:blip r:embed="rId12">
+                    <a:blip r:embed="rId14">
                       <a:extLst>
                         <a:ext uri="{28A0092B-C50C-407E-A947-70E740481C1C}">
-                          <a14:useLocalDpi xmlns:a14="http://schemas.microsoft.com/office/drawing/2010/main" xmlns:wps="http://schemas.microsoft.com/office/word/2010/wordprocessingShape" xmlns:wpi="http://schemas.microsoft.com/office/word/2010/wordprocessingInk" xmlns:wpg="http://schemas.microsoft.com/office/word/2010/wordprocessingGroup" xmlns:w16se="http://schemas.microsoft.com/office/word/2015/wordml/symex" xmlns:w15="http://schemas.microsoft.com/office/word/2012/wordml" xmlns:w14="http://schemas.microsoft.com/office/word/2010/wordml" xmlns:w="http://schemas.openxmlformats.org/wordprocessingml/2006/main" xmlns:w10="urn:schemas-microsoft-com:office:word" xmlns:wp14="http://schemas.microsoft.com/office/word/2010/wordprocessingDrawing" xmlns:v="urn:schemas-microsoft-com:vml" xmlns:o="urn:schemas-microsoft-com:office:office" xmlns:mc="http://schemas.openxmlformats.org/markup-compatibility/2006" xmlns:cx2="http://schemas.microsoft.com/office/drawing/2015/10/21/chartex" xmlns:cx1="http://schemas.microsoft.com/office/drawing/2015/9/8/chartex" xmlns:cx="http://schemas.microsoft.com/office/drawing/2014/chartex" xmlns:wpc="http://schemas.microsoft.com/office/word/2010/wordprocessingCanvas" xmlns="" val="0"/>
+                          <a14:useLocalDpi xmlns="" xmlns:wpc="http://schemas.microsoft.com/office/word/2010/wordprocessingCanvas" xmlns:cx="http://schemas.microsoft.com/office/drawing/2014/chartex" xmlns:cx1="http://schemas.microsoft.com/office/drawing/2015/9/8/chartex" xmlns:cx2="http://schemas.microsoft.com/office/drawing/2015/10/21/chartex" xmlns:mc="http://schemas.openxmlformats.org/markup-compatibility/2006" xmlns:o="urn:schemas-microsoft-com:office:office" xmlns:v="urn:schemas-microsoft-com:vml" xmlns:wp14="http://schemas.microsoft.com/office/word/2010/wordprocessingDrawing" xmlns:w10="urn:schemas-microsoft-com:office:word" xmlns:w="http://schemas.openxmlformats.org/wordprocessingml/2006/main" xmlns:w14="http://schemas.microsoft.com/office/word/2010/wordml" xmlns:w15="http://schemas.microsoft.com/office/word/2012/wordml" xmlns:w16se="http://schemas.microsoft.com/office/word/2015/wordml/symex" xmlns:wpg="http://schemas.microsoft.com/office/word/2010/wordprocessingGroup" xmlns:wpi="http://schemas.microsoft.com/office/word/2010/wordprocessingInk" xmlns:wps="http://schemas.microsoft.com/office/word/2010/wordprocessingShape" xmlns:a14="http://schemas.microsoft.com/office/drawing/2010/main" val="0"/>
                         </a:ext>
                       </a:extLst>
                     </a:blip>
@@ -6056,7 +6849,7 @@
                     </pic:cNvPicPr>
                   </pic:nvPicPr>
                   <pic:blipFill>
-                    <a:blip r:embed="rId13"/>
+                    <a:blip r:embed="rId15"/>
                     <a:stretch>
                       <a:fillRect/>
                     </a:stretch>
@@ -6285,7 +7078,7 @@
                     <pic:cNvPicPr/>
                   </pic:nvPicPr>
                   <pic:blipFill>
-                    <a:blip r:embed="rId14"/>
+                    <a:blip r:embed="rId16"/>
                     <a:stretch/>
                   </pic:blipFill>
                   <pic:spPr>
@@ -6615,7 +7408,7 @@
                     <pic:cNvPicPr/>
                   </pic:nvPicPr>
                   <pic:blipFill>
-                    <a:blip r:embed="rId15"/>
+                    <a:blip r:embed="rId17"/>
                     <a:srcRect t="3635" r="2474"/>
                     <a:stretch/>
                   </pic:blipFill>
@@ -6708,7 +7501,7 @@
                     <pic:cNvPicPr/>
                   </pic:nvPicPr>
                   <pic:blipFill>
-                    <a:blip r:embed="rId16"/>
+                    <a:blip r:embed="rId18"/>
                     <a:stretch/>
                   </pic:blipFill>
                   <pic:spPr>
@@ -7256,7 +8049,7 @@
                     </pic:cNvPicPr>
                   </pic:nvPicPr>
                   <pic:blipFill>
-                    <a:blip r:embed="rId17"/>
+                    <a:blip r:embed="rId19"/>
                     <a:srcRect/>
                     <a:stretch>
                       <a:fillRect/>
@@ -7967,7 +8760,7 @@
                     </pic:cNvPicPr>
                   </pic:nvPicPr>
                   <pic:blipFill>
-                    <a:blip r:embed="rId18" cstate="print"/>
+                    <a:blip r:embed="rId20" cstate="print"/>
                     <a:srcRect/>
                     <a:stretch>
                       <a:fillRect/>
@@ -8028,7 +8821,7 @@
                     </pic:cNvPicPr>
                   </pic:nvPicPr>
                   <pic:blipFill>
-                    <a:blip r:embed="rId19" cstate="print"/>
+                    <a:blip r:embed="rId21" cstate="print"/>
                     <a:srcRect/>
                     <a:stretch>
                       <a:fillRect/>
@@ -8089,7 +8882,7 @@
                     </pic:cNvPicPr>
                   </pic:nvPicPr>
                   <pic:blipFill>
-                    <a:blip r:embed="rId20" cstate="print"/>
+                    <a:blip r:embed="rId22" cstate="print"/>
                     <a:srcRect/>
                     <a:stretch>
                       <a:fillRect/>
@@ -8161,7 +8954,7 @@
                     </pic:cNvPicPr>
                   </pic:nvPicPr>
                   <pic:blipFill>
-                    <a:blip r:embed="rId21" cstate="print"/>
+                    <a:blip r:embed="rId23" cstate="print"/>
                     <a:srcRect/>
                     <a:stretch>
                       <a:fillRect/>
@@ -8222,7 +9015,7 @@
                     </pic:cNvPicPr>
                   </pic:nvPicPr>
                   <pic:blipFill>
-                    <a:blip r:embed="rId22" cstate="print"/>
+                    <a:blip r:embed="rId24" cstate="print"/>
                     <a:srcRect/>
                     <a:stretch>
                       <a:fillRect/>
@@ -8927,7 +9720,7 @@
                     </pic:cNvPicPr>
                   </pic:nvPicPr>
                   <pic:blipFill>
-                    <a:blip r:embed="rId23"/>
+                    <a:blip r:embed="rId25"/>
                     <a:srcRect/>
                     <a:stretch>
                       <a:fillRect/>
@@ -10135,7 +10928,7 @@
                     </pic:cNvPicPr>
                   </pic:nvPicPr>
                   <pic:blipFill>
-                    <a:blip r:embed="rId24"/>
+                    <a:blip r:embed="rId26"/>
                     <a:srcRect/>
                     <a:stretch>
                       <a:fillRect/>
@@ -10370,10 +11163,10 @@
                     <pic:cNvPicPr/>
                   </pic:nvPicPr>
                   <pic:blipFill>
-                    <a:blip r:embed="rId25" cstate="print">
+                    <a:blip r:embed="rId27" cstate="print">
                       <a:extLst>
                         <a:ext uri="{28A0092B-C50C-407E-A947-70E740481C1C}">
-                          <a14:useLocalDpi xmlns:a14="http://schemas.microsoft.com/office/drawing/2010/main" xmlns:wps="http://schemas.microsoft.com/office/word/2010/wordprocessingShape" xmlns:wpi="http://schemas.microsoft.com/office/word/2010/wordprocessingInk" xmlns:wpg="http://schemas.microsoft.com/office/word/2010/wordprocessingGroup" xmlns:w16se="http://schemas.microsoft.com/office/word/2015/wordml/symex" xmlns:w15="http://schemas.microsoft.com/office/word/2012/wordml" xmlns:w14="http://schemas.microsoft.com/office/word/2010/wordml" xmlns:w="http://schemas.openxmlformats.org/wordprocessingml/2006/main" xmlns:w10="urn:schemas-microsoft-com:office:word" xmlns:wp14="http://schemas.microsoft.com/office/word/2010/wordprocessingDrawing" xmlns:v="urn:schemas-microsoft-com:vml" xmlns:o="urn:schemas-microsoft-com:office:office" xmlns:mc="http://schemas.openxmlformats.org/markup-compatibility/2006" xmlns:cx2="http://schemas.microsoft.com/office/drawing/2015/10/21/chartex" xmlns:cx1="http://schemas.microsoft.com/office/drawing/2015/9/8/chartex" xmlns:cx="http://schemas.microsoft.com/office/drawing/2014/chartex" xmlns:wpc="http://schemas.microsoft.com/office/word/2010/wordprocessingCanvas" xmlns="" val="0"/>
+                          <a14:useLocalDpi xmlns="" xmlns:wpc="http://schemas.microsoft.com/office/word/2010/wordprocessingCanvas" xmlns:cx="http://schemas.microsoft.com/office/drawing/2014/chartex" xmlns:cx1="http://schemas.microsoft.com/office/drawing/2015/9/8/chartex" xmlns:cx2="http://schemas.microsoft.com/office/drawing/2015/10/21/chartex" xmlns:mc="http://schemas.openxmlformats.org/markup-compatibility/2006" xmlns:o="urn:schemas-microsoft-com:office:office" xmlns:v="urn:schemas-microsoft-com:vml" xmlns:wp14="http://schemas.microsoft.com/office/word/2010/wordprocessingDrawing" xmlns:w10="urn:schemas-microsoft-com:office:word" xmlns:w="http://schemas.openxmlformats.org/wordprocessingml/2006/main" xmlns:w14="http://schemas.microsoft.com/office/word/2010/wordml" xmlns:w15="http://schemas.microsoft.com/office/word/2012/wordml" xmlns:w16se="http://schemas.microsoft.com/office/word/2015/wordml/symex" xmlns:wpg="http://schemas.microsoft.com/office/word/2010/wordprocessingGroup" xmlns:wpi="http://schemas.microsoft.com/office/word/2010/wordprocessingInk" xmlns:wps="http://schemas.microsoft.com/office/word/2010/wordprocessingShape" xmlns:a14="http://schemas.microsoft.com/office/drawing/2010/main" val="0"/>
                         </a:ext>
                       </a:extLst>
                     </a:blip>
@@ -10704,10 +11497,10 @@
                     <pic:cNvPicPr/>
                   </pic:nvPicPr>
                   <pic:blipFill>
-                    <a:blip r:embed="rId26" cstate="print">
+                    <a:blip r:embed="rId28" cstate="print">
                       <a:extLst>
                         <a:ext uri="{28A0092B-C50C-407E-A947-70E740481C1C}">
-                          <a14:useLocalDpi xmlns:a14="http://schemas.microsoft.com/office/drawing/2010/main" xmlns:wps="http://schemas.microsoft.com/office/word/2010/wordprocessingShape" xmlns:wpi="http://schemas.microsoft.com/office/word/2010/wordprocessingInk" xmlns:wpg="http://schemas.microsoft.com/office/word/2010/wordprocessingGroup" xmlns:w16se="http://schemas.microsoft.com/office/word/2015/wordml/symex" xmlns:w15="http://schemas.microsoft.com/office/word/2012/wordml" xmlns:w14="http://schemas.microsoft.com/office/word/2010/wordml" xmlns:w="http://schemas.openxmlformats.org/wordprocessingml/2006/main" xmlns:w10="urn:schemas-microsoft-com:office:word" xmlns:wp14="http://schemas.microsoft.com/office/word/2010/wordprocessingDrawing" xmlns:v="urn:schemas-microsoft-com:vml" xmlns:o="urn:schemas-microsoft-com:office:office" xmlns:mc="http://schemas.openxmlformats.org/markup-compatibility/2006" xmlns:cx2="http://schemas.microsoft.com/office/drawing/2015/10/21/chartex" xmlns:cx1="http://schemas.microsoft.com/office/drawing/2015/9/8/chartex" xmlns:cx="http://schemas.microsoft.com/office/drawing/2014/chartex" xmlns:wpc="http://schemas.microsoft.com/office/word/2010/wordprocessingCanvas" xmlns="" val="0"/>
+                          <a14:useLocalDpi xmlns="" xmlns:wpc="http://schemas.microsoft.com/office/word/2010/wordprocessingCanvas" xmlns:cx="http://schemas.microsoft.com/office/drawing/2014/chartex" xmlns:cx1="http://schemas.microsoft.com/office/drawing/2015/9/8/chartex" xmlns:cx2="http://schemas.microsoft.com/office/drawing/2015/10/21/chartex" xmlns:mc="http://schemas.openxmlformats.org/markup-compatibility/2006" xmlns:o="urn:schemas-microsoft-com:office:office" xmlns:v="urn:schemas-microsoft-com:vml" xmlns:wp14="http://schemas.microsoft.com/office/word/2010/wordprocessingDrawing" xmlns:w10="urn:schemas-microsoft-com:office:word" xmlns:w="http://schemas.openxmlformats.org/wordprocessingml/2006/main" xmlns:w14="http://schemas.microsoft.com/office/word/2010/wordml" xmlns:w15="http://schemas.microsoft.com/office/word/2012/wordml" xmlns:w16se="http://schemas.microsoft.com/office/word/2015/wordml/symex" xmlns:wpg="http://schemas.microsoft.com/office/word/2010/wordprocessingGroup" xmlns:wpi="http://schemas.microsoft.com/office/word/2010/wordprocessingInk" xmlns:wps="http://schemas.microsoft.com/office/word/2010/wordprocessingShape" xmlns:a14="http://schemas.microsoft.com/office/drawing/2010/main" val="0"/>
                         </a:ext>
                       </a:extLst>
                     </a:blip>
@@ -11543,7 +12336,7 @@
                     </pic:cNvPicPr>
                   </pic:nvPicPr>
                   <pic:blipFill>
-                    <a:blip r:embed="rId27"/>
+                    <a:blip r:embed="rId29"/>
                     <a:srcRect/>
                     <a:stretch>
                       <a:fillRect/>
@@ -12943,7 +13736,7 @@
                     </pic:cNvPicPr>
                   </pic:nvPicPr>
                   <pic:blipFill>
-                    <a:blip r:embed="rId28"/>
+                    <a:blip r:embed="rId30"/>
                     <a:srcRect/>
                     <a:stretch>
                       <a:fillRect/>
@@ -13006,120 +13799,6 @@
                 <pic:pic xmlns:pic="http://schemas.openxmlformats.org/drawingml/2006/picture">
                   <pic:nvPicPr>
                     <pic:cNvPr id="0" name="Picture 2" descr="C:\Users\Cedric\Desktop\PuzzleGameProject\Assets\Resources\Water.png"/>
-                    <pic:cNvPicPr>
-                      <a:picLocks noChangeAspect="1" noChangeArrowheads="1"/>
-                    </pic:cNvPicPr>
-                  </pic:nvPicPr>
-                  <pic:blipFill>
-                    <a:blip r:embed="rId29"/>
-                    <a:srcRect/>
-                    <a:stretch>
-                      <a:fillRect/>
-                    </a:stretch>
-                  </pic:blipFill>
-                  <pic:spPr bwMode="auto">
-                    <a:xfrm>
-                      <a:off x="0" y="0"/>
-                      <a:ext cx="476250" cy="476250"/>
-                    </a:xfrm>
-                    <a:prstGeom prst="rect">
-                      <a:avLst/>
-                    </a:prstGeom>
-                    <a:ln>
-                      <a:noFill/>
-                    </a:ln>
-                    <a:effectLst/>
-                  </pic:spPr>
-                </pic:pic>
-              </a:graphicData>
-            </a:graphic>
-          </wp:anchor>
-        </w:drawing>
-      </w:r>
-      <w:r>
-        <w:rPr>
-          <w:rFonts w:asciiTheme="minorHAnsi" w:hAnsiTheme="minorHAnsi"/>
-          <w:noProof/>
-          <w:lang w:val="fr-FR" w:eastAsia="fr-FR" w:bidi="ar-SA"/>
-        </w:rPr>
-        <w:drawing>
-          <wp:anchor distT="0" distB="0" distL="114300" distR="114300" simplePos="0" relativeHeight="251715584" behindDoc="0" locked="0" layoutInCell="1" allowOverlap="1">
-            <wp:simplePos x="0" y="0"/>
-            <wp:positionH relativeFrom="column">
-              <wp:posOffset>3490595</wp:posOffset>
-            </wp:positionH>
-            <wp:positionV relativeFrom="paragraph">
-              <wp:posOffset>1862455</wp:posOffset>
-            </wp:positionV>
-            <wp:extent cx="476250" cy="476250"/>
-            <wp:effectExtent l="19050" t="0" r="0" b="0"/>
-            <wp:wrapTopAndBottom/>
-            <wp:docPr id="42" name="Image 3" descr="C:\Users\Cedric\Desktop\PuzzleGameProject\Assets\Resources\Mountain.png"/>
-            <wp:cNvGraphicFramePr>
-              <a:graphicFrameLocks xmlns:a="http://schemas.openxmlformats.org/drawingml/2006/main" noChangeAspect="1"/>
-            </wp:cNvGraphicFramePr>
-            <a:graphic xmlns:a="http://schemas.openxmlformats.org/drawingml/2006/main">
-              <a:graphicData uri="http://schemas.openxmlformats.org/drawingml/2006/picture">
-                <pic:pic xmlns:pic="http://schemas.openxmlformats.org/drawingml/2006/picture">
-                  <pic:nvPicPr>
-                    <pic:cNvPr id="0" name="Picture 3" descr="C:\Users\Cedric\Desktop\PuzzleGameProject\Assets\Resources\Mountain.png"/>
-                    <pic:cNvPicPr>
-                      <a:picLocks noChangeAspect="1" noChangeArrowheads="1"/>
-                    </pic:cNvPicPr>
-                  </pic:nvPicPr>
-                  <pic:blipFill>
-                    <a:blip r:embed="rId30"/>
-                    <a:srcRect/>
-                    <a:stretch>
-                      <a:fillRect/>
-                    </a:stretch>
-                  </pic:blipFill>
-                  <pic:spPr bwMode="auto">
-                    <a:xfrm>
-                      <a:off x="0" y="0"/>
-                      <a:ext cx="476250" cy="476250"/>
-                    </a:xfrm>
-                    <a:prstGeom prst="rect">
-                      <a:avLst/>
-                    </a:prstGeom>
-                    <a:ln>
-                      <a:noFill/>
-                    </a:ln>
-                    <a:effectLst/>
-                  </pic:spPr>
-                </pic:pic>
-              </a:graphicData>
-            </a:graphic>
-          </wp:anchor>
-        </w:drawing>
-      </w:r>
-      <w:r>
-        <w:rPr>
-          <w:rFonts w:asciiTheme="minorHAnsi" w:hAnsiTheme="minorHAnsi"/>
-          <w:noProof/>
-          <w:lang w:val="fr-FR" w:eastAsia="fr-FR" w:bidi="ar-SA"/>
-        </w:rPr>
-        <w:drawing>
-          <wp:anchor distT="0" distB="0" distL="114300" distR="114300" simplePos="0" relativeHeight="251714560" behindDoc="0" locked="0" layoutInCell="1" allowOverlap="1">
-            <wp:simplePos x="0" y="0"/>
-            <wp:positionH relativeFrom="column">
-              <wp:posOffset>5119370</wp:posOffset>
-            </wp:positionH>
-            <wp:positionV relativeFrom="paragraph">
-              <wp:posOffset>1862455</wp:posOffset>
-            </wp:positionV>
-            <wp:extent cx="476250" cy="476250"/>
-            <wp:effectExtent l="19050" t="0" r="0" b="0"/>
-            <wp:wrapTopAndBottom/>
-            <wp:docPr id="1" name="Image 1" descr="C:\Users\Cedric\Desktop\PuzzleGameProject\Assets\Resources\Tree.png"/>
-            <wp:cNvGraphicFramePr>
-              <a:graphicFrameLocks xmlns:a="http://schemas.openxmlformats.org/drawingml/2006/main" noChangeAspect="1"/>
-            </wp:cNvGraphicFramePr>
-            <a:graphic xmlns:a="http://schemas.openxmlformats.org/drawingml/2006/main">
-              <a:graphicData uri="http://schemas.openxmlformats.org/drawingml/2006/picture">
-                <pic:pic xmlns:pic="http://schemas.openxmlformats.org/drawingml/2006/picture">
-                  <pic:nvPicPr>
-                    <pic:cNvPr id="0" name="Picture 1" descr="C:\Users\Cedric\Desktop\PuzzleGameProject\Assets\Resources\Tree.png"/>
                     <pic:cNvPicPr>
                       <a:picLocks noChangeAspect="1" noChangeArrowheads="1"/>
                     </pic:cNvPicPr>
@@ -13157,6 +13836,120 @@
           <w:lang w:val="fr-FR" w:eastAsia="fr-FR" w:bidi="ar-SA"/>
         </w:rPr>
         <w:drawing>
+          <wp:anchor distT="0" distB="0" distL="114300" distR="114300" simplePos="0" relativeHeight="251715584" behindDoc="0" locked="0" layoutInCell="1" allowOverlap="1">
+            <wp:simplePos x="0" y="0"/>
+            <wp:positionH relativeFrom="column">
+              <wp:posOffset>3490595</wp:posOffset>
+            </wp:positionH>
+            <wp:positionV relativeFrom="paragraph">
+              <wp:posOffset>1862455</wp:posOffset>
+            </wp:positionV>
+            <wp:extent cx="476250" cy="476250"/>
+            <wp:effectExtent l="19050" t="0" r="0" b="0"/>
+            <wp:wrapTopAndBottom/>
+            <wp:docPr id="42" name="Image 3" descr="C:\Users\Cedric\Desktop\PuzzleGameProject\Assets\Resources\Mountain.png"/>
+            <wp:cNvGraphicFramePr>
+              <a:graphicFrameLocks xmlns:a="http://schemas.openxmlformats.org/drawingml/2006/main" noChangeAspect="1"/>
+            </wp:cNvGraphicFramePr>
+            <a:graphic xmlns:a="http://schemas.openxmlformats.org/drawingml/2006/main">
+              <a:graphicData uri="http://schemas.openxmlformats.org/drawingml/2006/picture">
+                <pic:pic xmlns:pic="http://schemas.openxmlformats.org/drawingml/2006/picture">
+                  <pic:nvPicPr>
+                    <pic:cNvPr id="0" name="Picture 3" descr="C:\Users\Cedric\Desktop\PuzzleGameProject\Assets\Resources\Mountain.png"/>
+                    <pic:cNvPicPr>
+                      <a:picLocks noChangeAspect="1" noChangeArrowheads="1"/>
+                    </pic:cNvPicPr>
+                  </pic:nvPicPr>
+                  <pic:blipFill>
+                    <a:blip r:embed="rId32"/>
+                    <a:srcRect/>
+                    <a:stretch>
+                      <a:fillRect/>
+                    </a:stretch>
+                  </pic:blipFill>
+                  <pic:spPr bwMode="auto">
+                    <a:xfrm>
+                      <a:off x="0" y="0"/>
+                      <a:ext cx="476250" cy="476250"/>
+                    </a:xfrm>
+                    <a:prstGeom prst="rect">
+                      <a:avLst/>
+                    </a:prstGeom>
+                    <a:ln>
+                      <a:noFill/>
+                    </a:ln>
+                    <a:effectLst/>
+                  </pic:spPr>
+                </pic:pic>
+              </a:graphicData>
+            </a:graphic>
+          </wp:anchor>
+        </w:drawing>
+      </w:r>
+      <w:r>
+        <w:rPr>
+          <w:rFonts w:asciiTheme="minorHAnsi" w:hAnsiTheme="minorHAnsi"/>
+          <w:noProof/>
+          <w:lang w:val="fr-FR" w:eastAsia="fr-FR" w:bidi="ar-SA"/>
+        </w:rPr>
+        <w:drawing>
+          <wp:anchor distT="0" distB="0" distL="114300" distR="114300" simplePos="0" relativeHeight="251714560" behindDoc="0" locked="0" layoutInCell="1" allowOverlap="1">
+            <wp:simplePos x="0" y="0"/>
+            <wp:positionH relativeFrom="column">
+              <wp:posOffset>5119370</wp:posOffset>
+            </wp:positionH>
+            <wp:positionV relativeFrom="paragraph">
+              <wp:posOffset>1862455</wp:posOffset>
+            </wp:positionV>
+            <wp:extent cx="476250" cy="476250"/>
+            <wp:effectExtent l="19050" t="0" r="0" b="0"/>
+            <wp:wrapTopAndBottom/>
+            <wp:docPr id="1" name="Image 1" descr="C:\Users\Cedric\Desktop\PuzzleGameProject\Assets\Resources\Tree.png"/>
+            <wp:cNvGraphicFramePr>
+              <a:graphicFrameLocks xmlns:a="http://schemas.openxmlformats.org/drawingml/2006/main" noChangeAspect="1"/>
+            </wp:cNvGraphicFramePr>
+            <a:graphic xmlns:a="http://schemas.openxmlformats.org/drawingml/2006/main">
+              <a:graphicData uri="http://schemas.openxmlformats.org/drawingml/2006/picture">
+                <pic:pic xmlns:pic="http://schemas.openxmlformats.org/drawingml/2006/picture">
+                  <pic:nvPicPr>
+                    <pic:cNvPr id="0" name="Picture 1" descr="C:\Users\Cedric\Desktop\PuzzleGameProject\Assets\Resources\Tree.png"/>
+                    <pic:cNvPicPr>
+                      <a:picLocks noChangeAspect="1" noChangeArrowheads="1"/>
+                    </pic:cNvPicPr>
+                  </pic:nvPicPr>
+                  <pic:blipFill>
+                    <a:blip r:embed="rId33"/>
+                    <a:srcRect/>
+                    <a:stretch>
+                      <a:fillRect/>
+                    </a:stretch>
+                  </pic:blipFill>
+                  <pic:spPr bwMode="auto">
+                    <a:xfrm>
+                      <a:off x="0" y="0"/>
+                      <a:ext cx="476250" cy="476250"/>
+                    </a:xfrm>
+                    <a:prstGeom prst="rect">
+                      <a:avLst/>
+                    </a:prstGeom>
+                    <a:ln>
+                      <a:noFill/>
+                    </a:ln>
+                    <a:effectLst/>
+                  </pic:spPr>
+                </pic:pic>
+              </a:graphicData>
+            </a:graphic>
+          </wp:anchor>
+        </w:drawing>
+      </w:r>
+      <w:r>
+        <w:rPr>
+          <w:rFonts w:asciiTheme="minorHAnsi" w:hAnsiTheme="minorHAnsi"/>
+          <w:noProof/>
+          <w:lang w:val="fr-FR" w:eastAsia="fr-FR" w:bidi="ar-SA"/>
+        </w:rPr>
+        <w:drawing>
           <wp:anchor distT="0" distB="0" distL="114300" distR="114300" simplePos="0" relativeHeight="251712512" behindDoc="0" locked="0" layoutInCell="1" allowOverlap="1">
             <wp:simplePos x="0" y="0"/>
             <wp:positionH relativeFrom="column">
@@ -13182,7 +13975,7 @@
                     </pic:cNvPicPr>
                   </pic:nvPicPr>
                   <pic:blipFill>
-                    <a:blip r:embed="rId32"/>
+                    <a:blip r:embed="rId34"/>
                     <a:srcRect/>
                     <a:stretch>
                       <a:fillRect/>
@@ -13390,7 +14183,7 @@
                     </pic:cNvPicPr>
                   </pic:nvPicPr>
                   <pic:blipFill>
-                    <a:blip r:embed="rId33"/>
+                    <a:blip r:embed="rId35"/>
                     <a:srcRect/>
                     <a:stretch>
                       <a:fillRect/>
@@ -13534,7 +14327,7 @@
                     </pic:cNvPicPr>
                   </pic:nvPicPr>
                   <pic:blipFill>
-                    <a:blip r:embed="rId34"/>
+                    <a:blip r:embed="rId36"/>
                     <a:srcRect l="26500" r="52000"/>
                     <a:stretch>
                       <a:fillRect/>
@@ -13605,7 +14398,7 @@
                     </pic:cNvPicPr>
                   </pic:nvPicPr>
                   <pic:blipFill>
-                    <a:blip r:embed="rId34"/>
+                    <a:blip r:embed="rId36"/>
                     <a:srcRect l="77000"/>
                     <a:stretch>
                       <a:fillRect/>
@@ -13676,7 +14469,7 @@
                     </pic:cNvPicPr>
                   </pic:nvPicPr>
                   <pic:blipFill>
-                    <a:blip r:embed="rId34"/>
+                    <a:blip r:embed="rId36"/>
                     <a:srcRect l="47500" r="22000"/>
                     <a:stretch>
                       <a:fillRect/>
@@ -13756,7 +14549,7 @@
                     </pic:cNvPicPr>
                   </pic:nvPicPr>
                   <pic:blipFill>
-                    <a:blip r:embed="rId34"/>
+                    <a:blip r:embed="rId36"/>
                     <a:srcRect r="72500"/>
                     <a:stretch>
                       <a:fillRect/>
@@ -13907,7 +14700,7 @@
                     </pic:cNvPicPr>
                   </pic:nvPicPr>
                   <pic:blipFill>
-                    <a:blip r:embed="rId35"/>
+                    <a:blip r:embed="rId37"/>
                     <a:srcRect/>
                     <a:stretch>
                       <a:fillRect/>
@@ -14030,7 +14823,7 @@
                     </pic:cNvPicPr>
                   </pic:nvPicPr>
                   <pic:blipFill>
-                    <a:blip r:embed="rId36"/>
+                    <a:blip r:embed="rId38"/>
                     <a:srcRect/>
                     <a:stretch>
                       <a:fillRect/>
@@ -14090,7 +14883,7 @@
                     </pic:cNvPicPr>
                   </pic:nvPicPr>
                   <pic:blipFill>
-                    <a:blip r:embed="rId37"/>
+                    <a:blip r:embed="rId39"/>
                     <a:srcRect l="72857" r="16000" b="54000"/>
                     <a:stretch>
                       <a:fillRect/>
@@ -14257,7 +15050,7 @@
                     </pic:cNvPicPr>
                   </pic:nvPicPr>
                   <pic:blipFill>
-                    <a:blip r:embed="rId38"/>
+                    <a:blip r:embed="rId40"/>
                     <a:srcRect/>
                     <a:stretch>
                       <a:fillRect/>
@@ -14336,7 +15129,7 @@
                     </pic:cNvPicPr>
                   </pic:nvPicPr>
                   <pic:blipFill>
-                    <a:blip r:embed="rId39"/>
+                    <a:blip r:embed="rId41"/>
                     <a:srcRect r="80400"/>
                     <a:stretch>
                       <a:fillRect/>
@@ -14410,7 +15203,7 @@
                     </pic:cNvPicPr>
                   </pic:nvPicPr>
                   <pic:blipFill>
-                    <a:blip r:embed="rId40"/>
+                    <a:blip r:embed="rId42"/>
                     <a:srcRect r="88667"/>
                     <a:stretch>
                       <a:fillRect/>
@@ -14479,7 +15272,7 @@
                     </pic:cNvPicPr>
                   </pic:nvPicPr>
                   <pic:blipFill>
-                    <a:blip r:embed="rId41"/>
+                    <a:blip r:embed="rId43"/>
                     <a:srcRect/>
                     <a:stretch>
                       <a:fillRect/>
@@ -14871,7 +15664,7 @@
                     </pic:cNvPicPr>
                   </pic:nvPicPr>
                   <pic:blipFill>
-                    <a:blip r:embed="rId42"/>
+                    <a:blip r:embed="rId44"/>
                     <a:srcRect/>
                     <a:stretch>
                       <a:fillRect/>
@@ -15539,7 +16332,7 @@
                     </pic:cNvPicPr>
                   </pic:nvPicPr>
                   <pic:blipFill>
-                    <a:blip r:embed="rId43"/>
+                    <a:blip r:embed="rId45"/>
                     <a:srcRect/>
                     <a:stretch>
                       <a:fillRect/>
@@ -18918,7 +19711,7 @@
       </w:pPr>
     </w:p>
     <w:sectPr>
-      <w:footerReference w:type="default" r:id="rId44"/>
+      <w:footerReference w:type="default" r:id="rId46"/>
       <w:pgSz w:w="11906" w:h="16838"/>
       <w:pgMar w:top="1134" w:right="1418" w:bottom="1021" w:left="1418" w:header="1134" w:footer="1134" w:gutter="0"/>
       <w:cols w:space="720"/>
@@ -18985,7 +19778,7 @@
         <w:noProof/>
         <w:lang w:val="fr-FR"/>
       </w:rPr>
-      <w:t>30</w:t>
+      <w:t>2</w:t>
     </w:r>
     <w:r>
       <w:rPr>
@@ -20099,6 +20892,119 @@
     </w:lvl>
   </w:abstractNum>
   <w:abstractNum w:abstractNumId="9">
+    <w:nsid w:val="336F559F"/>
+    <w:multiLevelType w:val="hybridMultilevel"/>
+    <w:tmpl w:val="D578FCBA"/>
+    <w:lvl w:ilvl="0" w:tplc="040C0001">
+      <w:start w:val="1"/>
+      <w:numFmt w:val="bullet"/>
+      <w:lvlText w:val=""/>
+      <w:lvlJc w:val="left"/>
+      <w:pPr>
+        <w:ind w:left="720" w:hanging="360"/>
+      </w:pPr>
+      <w:rPr>
+        <w:rFonts w:ascii="Symbol" w:hAnsi="Symbol" w:hint="default"/>
+      </w:rPr>
+    </w:lvl>
+    <w:lvl w:ilvl="1" w:tplc="040C0003" w:tentative="1">
+      <w:start w:val="1"/>
+      <w:numFmt w:val="bullet"/>
+      <w:lvlText w:val="o"/>
+      <w:lvlJc w:val="left"/>
+      <w:pPr>
+        <w:ind w:left="1440" w:hanging="360"/>
+      </w:pPr>
+      <w:rPr>
+        <w:rFonts w:ascii="Courier New" w:hAnsi="Courier New" w:cs="Courier New" w:hint="default"/>
+      </w:rPr>
+    </w:lvl>
+    <w:lvl w:ilvl="2" w:tplc="040C0005" w:tentative="1">
+      <w:start w:val="1"/>
+      <w:numFmt w:val="bullet"/>
+      <w:lvlText w:val=""/>
+      <w:lvlJc w:val="left"/>
+      <w:pPr>
+        <w:ind w:left="2160" w:hanging="360"/>
+      </w:pPr>
+      <w:rPr>
+        <w:rFonts w:ascii="Wingdings" w:hAnsi="Wingdings" w:hint="default"/>
+      </w:rPr>
+    </w:lvl>
+    <w:lvl w:ilvl="3" w:tplc="040C0001" w:tentative="1">
+      <w:start w:val="1"/>
+      <w:numFmt w:val="bullet"/>
+      <w:lvlText w:val=""/>
+      <w:lvlJc w:val="left"/>
+      <w:pPr>
+        <w:ind w:left="2880" w:hanging="360"/>
+      </w:pPr>
+      <w:rPr>
+        <w:rFonts w:ascii="Symbol" w:hAnsi="Symbol" w:hint="default"/>
+      </w:rPr>
+    </w:lvl>
+    <w:lvl w:ilvl="4" w:tplc="040C0003" w:tentative="1">
+      <w:start w:val="1"/>
+      <w:numFmt w:val="bullet"/>
+      <w:lvlText w:val="o"/>
+      <w:lvlJc w:val="left"/>
+      <w:pPr>
+        <w:ind w:left="3600" w:hanging="360"/>
+      </w:pPr>
+      <w:rPr>
+        <w:rFonts w:ascii="Courier New" w:hAnsi="Courier New" w:cs="Courier New" w:hint="default"/>
+      </w:rPr>
+    </w:lvl>
+    <w:lvl w:ilvl="5" w:tplc="040C0005" w:tentative="1">
+      <w:start w:val="1"/>
+      <w:numFmt w:val="bullet"/>
+      <w:lvlText w:val=""/>
+      <w:lvlJc w:val="left"/>
+      <w:pPr>
+        <w:ind w:left="4320" w:hanging="360"/>
+      </w:pPr>
+      <w:rPr>
+        <w:rFonts w:ascii="Wingdings" w:hAnsi="Wingdings" w:hint="default"/>
+      </w:rPr>
+    </w:lvl>
+    <w:lvl w:ilvl="6" w:tplc="040C0001" w:tentative="1">
+      <w:start w:val="1"/>
+      <w:numFmt w:val="bullet"/>
+      <w:lvlText w:val=""/>
+      <w:lvlJc w:val="left"/>
+      <w:pPr>
+        <w:ind w:left="5040" w:hanging="360"/>
+      </w:pPr>
+      <w:rPr>
+        <w:rFonts w:ascii="Symbol" w:hAnsi="Symbol" w:hint="default"/>
+      </w:rPr>
+    </w:lvl>
+    <w:lvl w:ilvl="7" w:tplc="040C0003" w:tentative="1">
+      <w:start w:val="1"/>
+      <w:numFmt w:val="bullet"/>
+      <w:lvlText w:val="o"/>
+      <w:lvlJc w:val="left"/>
+      <w:pPr>
+        <w:ind w:left="5760" w:hanging="360"/>
+      </w:pPr>
+      <w:rPr>
+        <w:rFonts w:ascii="Courier New" w:hAnsi="Courier New" w:cs="Courier New" w:hint="default"/>
+      </w:rPr>
+    </w:lvl>
+    <w:lvl w:ilvl="8" w:tplc="040C0005" w:tentative="1">
+      <w:start w:val="1"/>
+      <w:numFmt w:val="bullet"/>
+      <w:lvlText w:val=""/>
+      <w:lvlJc w:val="left"/>
+      <w:pPr>
+        <w:ind w:left="6480" w:hanging="360"/>
+      </w:pPr>
+      <w:rPr>
+        <w:rFonts w:ascii="Wingdings" w:hAnsi="Wingdings" w:hint="default"/>
+      </w:rPr>
+    </w:lvl>
+  </w:abstractNum>
+  <w:abstractNum w:abstractNumId="10">
     <w:nsid w:val="39535542"/>
     <w:multiLevelType w:val="multilevel"/>
     <w:tmpl w:val="0C94F1DA"/>
@@ -20238,7 +21144,7 @@
       </w:rPr>
     </w:lvl>
   </w:abstractNum>
-  <w:abstractNum w:abstractNumId="10">
+  <w:abstractNum w:abstractNumId="11">
     <w:nsid w:val="3A062B91"/>
     <w:multiLevelType w:val="multilevel"/>
     <w:tmpl w:val="299E0938"/>
@@ -20378,7 +21284,7 @@
       </w:rPr>
     </w:lvl>
   </w:abstractNum>
-  <w:abstractNum w:abstractNumId="11">
+  <w:abstractNum w:abstractNumId="12">
     <w:nsid w:val="439E3CAB"/>
     <w:multiLevelType w:val="hybridMultilevel"/>
     <w:tmpl w:val="58285D26"/>
@@ -20491,7 +21397,7 @@
       </w:rPr>
     </w:lvl>
   </w:abstractNum>
-  <w:abstractNum w:abstractNumId="12">
+  <w:abstractNum w:abstractNumId="13">
     <w:nsid w:val="43BF2C57"/>
     <w:multiLevelType w:val="hybridMultilevel"/>
     <w:tmpl w:val="7D4422FE"/>
@@ -20604,7 +21510,120 @@
       </w:rPr>
     </w:lvl>
   </w:abstractNum>
-  <w:abstractNum w:abstractNumId="13">
+  <w:abstractNum w:abstractNumId="14">
+    <w:nsid w:val="47BB179D"/>
+    <w:multiLevelType w:val="hybridMultilevel"/>
+    <w:tmpl w:val="3052167C"/>
+    <w:lvl w:ilvl="0" w:tplc="040C0001">
+      <w:start w:val="1"/>
+      <w:numFmt w:val="bullet"/>
+      <w:lvlText w:val=""/>
+      <w:lvlJc w:val="left"/>
+      <w:pPr>
+        <w:ind w:left="720" w:hanging="360"/>
+      </w:pPr>
+      <w:rPr>
+        <w:rFonts w:ascii="Symbol" w:hAnsi="Symbol" w:hint="default"/>
+      </w:rPr>
+    </w:lvl>
+    <w:lvl w:ilvl="1" w:tplc="040C0003" w:tentative="1">
+      <w:start w:val="1"/>
+      <w:numFmt w:val="bullet"/>
+      <w:lvlText w:val="o"/>
+      <w:lvlJc w:val="left"/>
+      <w:pPr>
+        <w:ind w:left="1440" w:hanging="360"/>
+      </w:pPr>
+      <w:rPr>
+        <w:rFonts w:ascii="Courier New" w:hAnsi="Courier New" w:cs="Courier New" w:hint="default"/>
+      </w:rPr>
+    </w:lvl>
+    <w:lvl w:ilvl="2" w:tplc="040C0005" w:tentative="1">
+      <w:start w:val="1"/>
+      <w:numFmt w:val="bullet"/>
+      <w:lvlText w:val=""/>
+      <w:lvlJc w:val="left"/>
+      <w:pPr>
+        <w:ind w:left="2160" w:hanging="360"/>
+      </w:pPr>
+      <w:rPr>
+        <w:rFonts w:ascii="Wingdings" w:hAnsi="Wingdings" w:hint="default"/>
+      </w:rPr>
+    </w:lvl>
+    <w:lvl w:ilvl="3" w:tplc="040C0001" w:tentative="1">
+      <w:start w:val="1"/>
+      <w:numFmt w:val="bullet"/>
+      <w:lvlText w:val=""/>
+      <w:lvlJc w:val="left"/>
+      <w:pPr>
+        <w:ind w:left="2880" w:hanging="360"/>
+      </w:pPr>
+      <w:rPr>
+        <w:rFonts w:ascii="Symbol" w:hAnsi="Symbol" w:hint="default"/>
+      </w:rPr>
+    </w:lvl>
+    <w:lvl w:ilvl="4" w:tplc="040C0003" w:tentative="1">
+      <w:start w:val="1"/>
+      <w:numFmt w:val="bullet"/>
+      <w:lvlText w:val="o"/>
+      <w:lvlJc w:val="left"/>
+      <w:pPr>
+        <w:ind w:left="3600" w:hanging="360"/>
+      </w:pPr>
+      <w:rPr>
+        <w:rFonts w:ascii="Courier New" w:hAnsi="Courier New" w:cs="Courier New" w:hint="default"/>
+      </w:rPr>
+    </w:lvl>
+    <w:lvl w:ilvl="5" w:tplc="040C0005" w:tentative="1">
+      <w:start w:val="1"/>
+      <w:numFmt w:val="bullet"/>
+      <w:lvlText w:val=""/>
+      <w:lvlJc w:val="left"/>
+      <w:pPr>
+        <w:ind w:left="4320" w:hanging="360"/>
+      </w:pPr>
+      <w:rPr>
+        <w:rFonts w:ascii="Wingdings" w:hAnsi="Wingdings" w:hint="default"/>
+      </w:rPr>
+    </w:lvl>
+    <w:lvl w:ilvl="6" w:tplc="040C0001" w:tentative="1">
+      <w:start w:val="1"/>
+      <w:numFmt w:val="bullet"/>
+      <w:lvlText w:val=""/>
+      <w:lvlJc w:val="left"/>
+      <w:pPr>
+        <w:ind w:left="5040" w:hanging="360"/>
+      </w:pPr>
+      <w:rPr>
+        <w:rFonts w:ascii="Symbol" w:hAnsi="Symbol" w:hint="default"/>
+      </w:rPr>
+    </w:lvl>
+    <w:lvl w:ilvl="7" w:tplc="040C0003" w:tentative="1">
+      <w:start w:val="1"/>
+      <w:numFmt w:val="bullet"/>
+      <w:lvlText w:val="o"/>
+      <w:lvlJc w:val="left"/>
+      <w:pPr>
+        <w:ind w:left="5760" w:hanging="360"/>
+      </w:pPr>
+      <w:rPr>
+        <w:rFonts w:ascii="Courier New" w:hAnsi="Courier New" w:cs="Courier New" w:hint="default"/>
+      </w:rPr>
+    </w:lvl>
+    <w:lvl w:ilvl="8" w:tplc="040C0005" w:tentative="1">
+      <w:start w:val="1"/>
+      <w:numFmt w:val="bullet"/>
+      <w:lvlText w:val=""/>
+      <w:lvlJc w:val="left"/>
+      <w:pPr>
+        <w:ind w:left="6480" w:hanging="360"/>
+      </w:pPr>
+      <w:rPr>
+        <w:rFonts w:ascii="Wingdings" w:hAnsi="Wingdings" w:hint="default"/>
+      </w:rPr>
+    </w:lvl>
+  </w:abstractNum>
+  <w:abstractNum w:abstractNumId="15">
     <w:nsid w:val="4EA55F37"/>
     <w:multiLevelType w:val="multilevel"/>
     <w:tmpl w:val="13FE3428"/>
@@ -20744,7 +21763,7 @@
       </w:rPr>
     </w:lvl>
   </w:abstractNum>
-  <w:abstractNum w:abstractNumId="14">
+  <w:abstractNum w:abstractNumId="16">
     <w:nsid w:val="5CE61F27"/>
     <w:multiLevelType w:val="multilevel"/>
     <w:tmpl w:val="9EFE0158"/>
@@ -20893,7 +21912,7 @@
       </w:rPr>
     </w:lvl>
   </w:abstractNum>
-  <w:abstractNum w:abstractNumId="15">
+  <w:abstractNum w:abstractNumId="17">
     <w:nsid w:val="5D6376CF"/>
     <w:multiLevelType w:val="multilevel"/>
     <w:tmpl w:val="8F70496A"/>
@@ -21033,7 +22052,7 @@
       </w:rPr>
     </w:lvl>
   </w:abstractNum>
-  <w:abstractNum w:abstractNumId="16">
+  <w:abstractNum w:abstractNumId="18">
     <w:nsid w:val="63712148"/>
     <w:multiLevelType w:val="hybridMultilevel"/>
     <w:tmpl w:val="B6847CAC"/>
@@ -21146,7 +22165,7 @@
       </w:rPr>
     </w:lvl>
   </w:abstractNum>
-  <w:abstractNum w:abstractNumId="17">
+  <w:abstractNum w:abstractNumId="19">
     <w:nsid w:val="69412BDA"/>
     <w:multiLevelType w:val="multilevel"/>
     <w:tmpl w:val="25F6CADE"/>
@@ -21286,7 +22305,7 @@
       </w:rPr>
     </w:lvl>
   </w:abstractNum>
-  <w:abstractNum w:abstractNumId="18">
+  <w:abstractNum w:abstractNumId="20">
     <w:nsid w:val="6B7A6767"/>
     <w:multiLevelType w:val="multilevel"/>
     <w:tmpl w:val="4BE2B2D6"/>
@@ -21408,7 +22427,7 @@
       </w:pPr>
     </w:lvl>
   </w:abstractNum>
-  <w:abstractNum w:abstractNumId="19">
+  <w:abstractNum w:abstractNumId="21">
     <w:nsid w:val="6D4C4868"/>
     <w:multiLevelType w:val="multilevel"/>
     <w:tmpl w:val="1C3EB7C6"/>
@@ -21521,7 +22540,7 @@
       </w:pPr>
     </w:lvl>
   </w:abstractNum>
-  <w:abstractNum w:abstractNumId="20">
+  <w:abstractNum w:abstractNumId="22">
     <w:nsid w:val="71D952D6"/>
     <w:multiLevelType w:val="multilevel"/>
     <w:tmpl w:val="69882094"/>
@@ -21634,7 +22653,7 @@
       </w:pPr>
     </w:lvl>
   </w:abstractNum>
-  <w:abstractNum w:abstractNumId="21">
+  <w:abstractNum w:abstractNumId="23">
     <w:nsid w:val="7B831DF9"/>
     <w:multiLevelType w:val="multilevel"/>
     <w:tmpl w:val="25F6CADE"/>
@@ -21774,7 +22793,7 @@
       </w:rPr>
     </w:lvl>
   </w:abstractNum>
-  <w:abstractNum w:abstractNumId="22">
+  <w:abstractNum w:abstractNumId="24">
     <w:nsid w:val="7EA55C15"/>
     <w:multiLevelType w:val="multilevel"/>
     <w:tmpl w:val="A9802D5C"/>
@@ -21921,22 +22940,22 @@
     <w:abstractNumId w:val="5"/>
   </w:num>
   <w:num w:numId="3">
-    <w:abstractNumId w:val="20"/>
+    <w:abstractNumId w:val="22"/>
   </w:num>
   <w:num w:numId="4">
     <w:abstractNumId w:val="1"/>
   </w:num>
   <w:num w:numId="5">
-    <w:abstractNumId w:val="15"/>
+    <w:abstractNumId w:val="17"/>
   </w:num>
   <w:num w:numId="6">
-    <w:abstractNumId w:val="22"/>
+    <w:abstractNumId w:val="24"/>
   </w:num>
   <w:num w:numId="7">
-    <w:abstractNumId w:val="10"/>
+    <w:abstractNumId w:val="11"/>
   </w:num>
   <w:num w:numId="8">
-    <w:abstractNumId w:val="21"/>
+    <w:abstractNumId w:val="23"/>
   </w:num>
   <w:num w:numId="9">
     <w:abstractNumId w:val="4"/>
@@ -21945,34 +22964,34 @@
     <w:abstractNumId w:val="6"/>
   </w:num>
   <w:num w:numId="11">
-    <w:abstractNumId w:val="13"/>
+    <w:abstractNumId w:val="15"/>
   </w:num>
   <w:num w:numId="12">
-    <w:abstractNumId w:val="9"/>
+    <w:abstractNumId w:val="10"/>
   </w:num>
   <w:num w:numId="13">
-    <w:abstractNumId w:val="18"/>
+    <w:abstractNumId w:val="20"/>
   </w:num>
   <w:num w:numId="14">
     <w:abstractNumId w:val="7"/>
   </w:num>
   <w:num w:numId="15">
-    <w:abstractNumId w:val="19"/>
+    <w:abstractNumId w:val="21"/>
   </w:num>
   <w:num w:numId="16">
-    <w:abstractNumId w:val="16"/>
+    <w:abstractNumId w:val="18"/>
   </w:num>
   <w:num w:numId="17">
     <w:abstractNumId w:val="0"/>
   </w:num>
   <w:num w:numId="18">
+    <w:abstractNumId w:val="13"/>
+  </w:num>
+  <w:num w:numId="19">
     <w:abstractNumId w:val="12"/>
   </w:num>
-  <w:num w:numId="19">
-    <w:abstractNumId w:val="11"/>
-  </w:num>
   <w:num w:numId="20">
-    <w:abstractNumId w:val="14"/>
+    <w:abstractNumId w:val="16"/>
   </w:num>
   <w:num w:numId="21">
     <w:abstractNumId w:val="8"/>
@@ -21981,7 +23000,13 @@
     <w:abstractNumId w:val="2"/>
   </w:num>
   <w:num w:numId="23">
-    <w:abstractNumId w:val="17"/>
+    <w:abstractNumId w:val="19"/>
+  </w:num>
+  <w:num w:numId="24">
+    <w:abstractNumId w:val="9"/>
+  </w:num>
+  <w:num w:numId="25">
+    <w:abstractNumId w:val="14"/>
   </w:num>
 </w:numbering>
 </file>
@@ -22698,7 +23723,7 @@
   <a:extraClrSchemeLst/>
   <a:extLst>
     <a:ext uri="{05A4C25C-085E-4340-85A3-A5531E510DB2}">
-      <thm15:themeFamily xmlns:thm15="http://schemas.microsoft.com/office/thememl/2012/main" xmlns="" name="Office Theme" id="{62F939B6-93AF-4DB8-9C6B-D6C7DFDC589F}" vid="{4A3C46E8-61CC-4603-A589-7422A47A8E4A}"/>
+      <thm15:themeFamily xmlns="" xmlns:thm15="http://schemas.microsoft.com/office/thememl/2012/main" name="Office Theme" id="{62F939B6-93AF-4DB8-9C6B-D6C7DFDC589F}" vid="{4A3C46E8-61CC-4603-A589-7422A47A8E4A}"/>
     </a:ext>
   </a:extLst>
 </a:theme>
@@ -22709,7 +23734,7 @@
 </file>
 
 <file path=customXml/itemProps1.xml><?xml version="1.0" encoding="utf-8"?>
-<ds:datastoreItem xmlns:ds="http://schemas.openxmlformats.org/officeDocument/2006/customXml" ds:itemID="{22743404-E8E6-4D34-B0AB-3A141E0EDC2D}">
+<ds:datastoreItem xmlns:ds="http://schemas.openxmlformats.org/officeDocument/2006/customXml" ds:itemID="{8D78D176-C7F6-4B37-BA0E-E7AEAF4B6617}">
   <ds:schemaRefs>
     <ds:schemaRef ds:uri="http://schemas.openxmlformats.org/officeDocument/2006/bibliography"/>
   </ds:schemaRefs>

</xml_diff>